<commit_message>
added first 2 tasks from lab 2
</commit_message>
<xml_diff>
--- a/otchet.docx
+++ b/otchet.docx
@@ -2572,7 +2572,7 @@
           <w:rFonts w:ascii="Times New Roman" w:hAnsi="Times New Roman" w:cs="Times New Roman"/>
           <w:sz w:val="28"/>
           <w:szCs w:val="28"/>
-          <w:lang w:val="en-US"/>
+          <w:lang w:val="ru-RU"/>
         </w:rPr>
       </w:pPr>
       <w:r>
@@ -2711,8 +2711,883 @@
         </w:drawing>
       </w:r>
     </w:p>
+    <w:p>
+      <w:pPr>
+        <w:rPr>
+          <w:rFonts w:ascii="Times New Roman" w:hAnsi="Times New Roman" w:cs="Times New Roman"/>
+          <w:sz w:val="28"/>
+          <w:szCs w:val="28"/>
+          <w:lang w:val="en-US"/>
+        </w:rPr>
+        <w:sectPr>
+          <w:headerReference w:type="default" r:id="rId29"/>
+          <w:pgSz w:w="11906" w:h="16838"/>
+          <w:pgMar w:top="1418" w:right="1418" w:bottom="1134" w:left="1418" w:header="709" w:footer="709" w:gutter="0"/>
+          <w:cols w:space="708"/>
+          <w:docGrid w:linePitch="360"/>
+        </w:sectPr>
+      </w:pPr>
+    </w:p>
+    <w:p>
+      <w:pPr>
+        <w:rPr>
+          <w:rFonts w:ascii="Times New Roman" w:hAnsi="Times New Roman" w:cs="Times New Roman"/>
+          <w:sz w:val="28"/>
+          <w:szCs w:val="28"/>
+          <w:lang w:val="en-US"/>
+        </w:rPr>
+      </w:pPr>
+      <w:r>
+        <w:rPr>
+          <w:rFonts w:ascii="Times New Roman" w:hAnsi="Times New Roman" w:cs="Times New Roman"/>
+          <w:sz w:val="28"/>
+          <w:szCs w:val="28"/>
+          <w:lang w:val="ru-RU"/>
+        </w:rPr>
+        <w:lastRenderedPageBreak/>
+        <w:t>Лабораторная работа №2 (2ч). Условные конструкции</w:t>
+      </w:r>
+      <w:proofErr w:type="gramStart"/>
+      <w:r>
+        <w:rPr>
+          <w:rFonts w:ascii="Times New Roman" w:hAnsi="Times New Roman" w:cs="Times New Roman"/>
+          <w:sz w:val="28"/>
+          <w:szCs w:val="28"/>
+          <w:lang w:val="ru-RU"/>
+        </w:rPr>
+        <w:t xml:space="preserve">   (</w:t>
+      </w:r>
+      <w:proofErr w:type="gramEnd"/>
+      <w:r>
+        <w:rPr>
+          <w:rFonts w:ascii="Times New Roman" w:hAnsi="Times New Roman" w:cs="Times New Roman"/>
+          <w:sz w:val="28"/>
+          <w:szCs w:val="28"/>
+          <w:lang w:val="en-US"/>
+        </w:rPr>
+        <w:t>if</w:t>
+      </w:r>
+      <w:r>
+        <w:rPr>
+          <w:rFonts w:ascii="Times New Roman" w:hAnsi="Times New Roman" w:cs="Times New Roman"/>
+          <w:sz w:val="28"/>
+          <w:szCs w:val="28"/>
+          <w:lang w:val="ru-RU"/>
+        </w:rPr>
+        <w:t xml:space="preserve"> и </w:t>
+      </w:r>
+      <w:r>
+        <w:rPr>
+          <w:rFonts w:ascii="Times New Roman" w:hAnsi="Times New Roman" w:cs="Times New Roman"/>
+          <w:sz w:val="28"/>
+          <w:szCs w:val="28"/>
+          <w:lang w:val="en-US"/>
+        </w:rPr>
+        <w:t>match</w:t>
+      </w:r>
+      <w:r>
+        <w:rPr>
+          <w:rFonts w:ascii="Times New Roman" w:hAnsi="Times New Roman" w:cs="Times New Roman"/>
+          <w:sz w:val="28"/>
+          <w:szCs w:val="28"/>
+          <w:lang w:val="ru-RU"/>
+        </w:rPr>
+        <w:t xml:space="preserve">). </w:t>
+      </w:r>
+      <w:r>
+        <w:rPr>
+          <w:rFonts w:ascii="Times New Roman" w:hAnsi="Times New Roman" w:cs="Times New Roman"/>
+          <w:sz w:val="28"/>
+          <w:szCs w:val="28"/>
+          <w:lang w:val="en-US"/>
+        </w:rPr>
+        <w:t>Циклы.</w:t>
+      </w:r>
+    </w:p>
+    <w:p>
+      <w:pPr>
+        <w:rPr>
+          <w:sz w:val="32"/>
+          <w:szCs w:val="32"/>
+          <w:lang w:val="ru-RU"/>
+        </w:rPr>
+      </w:pPr>
+      <w:r>
+        <w:rPr>
+          <w:b/>
+          <w:color w:val="38761D"/>
+          <w:sz w:val="32"/>
+          <w:szCs w:val="32"/>
+          <w:lang w:val="ru-RU"/>
+        </w:rPr>
+        <w:t xml:space="preserve">Задание 1 (используем </w:t>
+      </w:r>
+      <w:proofErr w:type="spellStart"/>
+      <w:r>
+        <w:rPr>
+          <w:b/>
+          <w:color w:val="38761D"/>
+          <w:sz w:val="32"/>
+          <w:szCs w:val="32"/>
+          <w:lang w:val="ru-RU"/>
+        </w:rPr>
+        <w:t>if</w:t>
+      </w:r>
+      <w:proofErr w:type="spellEnd"/>
+      <w:r>
+        <w:rPr>
+          <w:b/>
+          <w:color w:val="38761D"/>
+          <w:sz w:val="32"/>
+          <w:szCs w:val="32"/>
+          <w:lang w:val="ru-RU"/>
+        </w:rPr>
+        <w:t>).</w:t>
+      </w:r>
+    </w:p>
+    <w:p>
+      <w:pPr>
+        <w:ind w:firstLine="720"/>
+        <w:rPr>
+          <w:sz w:val="32"/>
+          <w:szCs w:val="32"/>
+          <w:lang w:val="ru-RU"/>
+        </w:rPr>
+      </w:pPr>
+      <w:r>
+        <w:rPr>
+          <w:sz w:val="32"/>
+          <w:szCs w:val="32"/>
+          <w:lang w:val="ru-RU"/>
+        </w:rPr>
+        <w:t xml:space="preserve">Введите в переменные два числа. </w:t>
+      </w:r>
+    </w:p>
+    <w:p>
+      <w:pPr>
+        <w:ind w:firstLine="720"/>
+        <w:rPr>
+          <w:sz w:val="32"/>
+          <w:szCs w:val="32"/>
+          <w:lang w:val="ru-RU"/>
+        </w:rPr>
+      </w:pPr>
+      <w:r>
+        <w:rPr>
+          <w:sz w:val="32"/>
+          <w:szCs w:val="32"/>
+          <w:lang w:val="ru-RU"/>
+        </w:rPr>
+        <w:t xml:space="preserve">Если первое число больше второго, то вывести </w:t>
+      </w:r>
+      <w:proofErr w:type="spellStart"/>
+      <w:r>
+        <w:rPr>
+          <w:sz w:val="32"/>
+          <w:szCs w:val="32"/>
+          <w:lang w:val="ru-RU"/>
+        </w:rPr>
+        <w:t>yes</w:t>
+      </w:r>
+      <w:proofErr w:type="spellEnd"/>
+      <w:r>
+        <w:rPr>
+          <w:sz w:val="32"/>
+          <w:szCs w:val="32"/>
+          <w:lang w:val="ru-RU"/>
+        </w:rPr>
+        <w:t xml:space="preserve">. </w:t>
+      </w:r>
+    </w:p>
+    <w:p>
+      <w:pPr>
+        <w:ind w:firstLine="720"/>
+        <w:rPr>
+          <w:sz w:val="32"/>
+          <w:szCs w:val="32"/>
+          <w:lang w:val="ru-RU"/>
+        </w:rPr>
+      </w:pPr>
+      <w:r>
+        <w:rPr>
+          <w:sz w:val="32"/>
+          <w:szCs w:val="32"/>
+          <w:lang w:val="ru-RU"/>
+        </w:rPr>
+        <w:t>Если второе число больше первого поменять значения этих переменных и вывести их на экран.</w:t>
+      </w:r>
+    </w:p>
+    <w:p>
+      <w:pPr>
+        <w:ind w:firstLine="720"/>
+        <w:rPr>
+          <w:sz w:val="32"/>
+          <w:szCs w:val="32"/>
+          <w:lang w:val="ru-RU"/>
+        </w:rPr>
+      </w:pPr>
+      <w:r>
+        <w:rPr>
+          <w:sz w:val="32"/>
+          <w:szCs w:val="32"/>
+          <w:lang w:val="ru-RU"/>
+        </w:rPr>
+        <w:t>Если числа равны продублировать их 5 раз в строку (без использования цикла).</w:t>
+      </w:r>
+    </w:p>
+    <w:p>
+      <w:pPr>
+        <w:rPr>
+          <w:rFonts w:ascii="Times New Roman" w:hAnsi="Times New Roman" w:cs="Times New Roman"/>
+          <w:sz w:val="28"/>
+          <w:szCs w:val="28"/>
+          <w:lang w:val="en-US"/>
+        </w:rPr>
+      </w:pPr>
+      <w:r>
+        <w:rPr>
+          <w:rFonts w:ascii="Times New Roman" w:hAnsi="Times New Roman" w:cs="Times New Roman"/>
+          <w:sz w:val="28"/>
+          <w:szCs w:val="28"/>
+          <w:lang w:val="en-US"/>
+        </w:rPr>
+        <w:t>Code:</w:t>
+      </w:r>
+      <w:r>
+        <w:rPr>
+          <w:rFonts w:ascii="Times New Roman" w:hAnsi="Times New Roman" w:cs="Times New Roman"/>
+          <w:sz w:val="28"/>
+          <w:szCs w:val="28"/>
+          <w:lang w:val="en-US"/>
+        </w:rPr>
+        <w:br/>
+      </w:r>
+      <w:r>
+        <w:rPr>
+          <w:rFonts w:ascii="Times New Roman" w:hAnsi="Times New Roman" w:cs="Times New Roman"/>
+          <w:sz w:val="28"/>
+          <w:szCs w:val="28"/>
+          <w:lang w:val="en-US"/>
+        </w:rPr>
+        <w:drawing>
+          <wp:inline distT="0" distB="0" distL="0" distR="0" wp14:anchorId="7D1EAD07" wp14:editId="1CE0EAFE">
+            <wp:extent cx="5468113" cy="2372056"/>
+            <wp:effectExtent l="0" t="0" r="0" b="9525"/>
+            <wp:docPr id="1130930364" name="Рисунок 1"/>
+            <wp:cNvGraphicFramePr>
+              <a:graphicFrameLocks xmlns:a="http://schemas.openxmlformats.org/drawingml/2006/main" noChangeAspect="1"/>
+            </wp:cNvGraphicFramePr>
+            <a:graphic xmlns:a="http://schemas.openxmlformats.org/drawingml/2006/main">
+              <a:graphicData uri="http://schemas.openxmlformats.org/drawingml/2006/picture">
+                <pic:pic xmlns:pic="http://schemas.openxmlformats.org/drawingml/2006/picture">
+                  <pic:nvPicPr>
+                    <pic:cNvPr id="1130930364" name=""/>
+                    <pic:cNvPicPr/>
+                  </pic:nvPicPr>
+                  <pic:blipFill>
+                    <a:blip r:embed="rId30"/>
+                    <a:stretch>
+                      <a:fillRect/>
+                    </a:stretch>
+                  </pic:blipFill>
+                  <pic:spPr>
+                    <a:xfrm>
+                      <a:off x="0" y="0"/>
+                      <a:ext cx="5468113" cy="2372056"/>
+                    </a:xfrm>
+                    <a:prstGeom prst="rect">
+                      <a:avLst/>
+                    </a:prstGeom>
+                  </pic:spPr>
+                </pic:pic>
+              </a:graphicData>
+            </a:graphic>
+          </wp:inline>
+        </w:drawing>
+      </w:r>
+    </w:p>
+    <w:p>
+      <w:pPr>
+        <w:rPr>
+          <w:rFonts w:ascii="Times New Roman" w:hAnsi="Times New Roman" w:cs="Times New Roman"/>
+          <w:sz w:val="28"/>
+          <w:szCs w:val="28"/>
+          <w:lang w:val="en-US"/>
+        </w:rPr>
+      </w:pPr>
+      <w:r>
+        <w:rPr>
+          <w:rFonts w:ascii="Times New Roman" w:hAnsi="Times New Roman" w:cs="Times New Roman"/>
+          <w:sz w:val="28"/>
+          <w:szCs w:val="28"/>
+          <w:lang w:val="en-US"/>
+        </w:rPr>
+        <w:t>Result:</w:t>
+      </w:r>
+      <w:r>
+        <w:rPr>
+          <w:rFonts w:ascii="Times New Roman" w:hAnsi="Times New Roman" w:cs="Times New Roman"/>
+          <w:sz w:val="28"/>
+          <w:szCs w:val="28"/>
+          <w:lang w:val="en-US"/>
+        </w:rPr>
+        <w:br/>
+      </w:r>
+      <w:r>
+        <w:rPr>
+          <w:rFonts w:ascii="Times New Roman" w:hAnsi="Times New Roman" w:cs="Times New Roman"/>
+          <w:sz w:val="28"/>
+          <w:szCs w:val="28"/>
+          <w:lang w:val="en-US"/>
+        </w:rPr>
+        <w:drawing>
+          <wp:inline distT="0" distB="0" distL="0" distR="0" wp14:anchorId="43262B10" wp14:editId="2A4ED6DC">
+            <wp:extent cx="647790" cy="276264"/>
+            <wp:effectExtent l="0" t="0" r="0" b="9525"/>
+            <wp:docPr id="941848560" name="Рисунок 1"/>
+            <wp:cNvGraphicFramePr>
+              <a:graphicFrameLocks xmlns:a="http://schemas.openxmlformats.org/drawingml/2006/main" noChangeAspect="1"/>
+            </wp:cNvGraphicFramePr>
+            <a:graphic xmlns:a="http://schemas.openxmlformats.org/drawingml/2006/main">
+              <a:graphicData uri="http://schemas.openxmlformats.org/drawingml/2006/picture">
+                <pic:pic xmlns:pic="http://schemas.openxmlformats.org/drawingml/2006/picture">
+                  <pic:nvPicPr>
+                    <pic:cNvPr id="941848560" name=""/>
+                    <pic:cNvPicPr/>
+                  </pic:nvPicPr>
+                  <pic:blipFill>
+                    <a:blip r:embed="rId31"/>
+                    <a:stretch>
+                      <a:fillRect/>
+                    </a:stretch>
+                  </pic:blipFill>
+                  <pic:spPr>
+                    <a:xfrm>
+                      <a:off x="0" y="0"/>
+                      <a:ext cx="647790" cy="276264"/>
+                    </a:xfrm>
+                    <a:prstGeom prst="rect">
+                      <a:avLst/>
+                    </a:prstGeom>
+                  </pic:spPr>
+                </pic:pic>
+              </a:graphicData>
+            </a:graphic>
+          </wp:inline>
+        </w:drawing>
+      </w:r>
+    </w:p>
+    <w:p>
+      <w:pPr>
+        <w:rPr>
+          <w:rFonts w:ascii="Times New Roman" w:hAnsi="Times New Roman" w:cs="Times New Roman"/>
+          <w:sz w:val="28"/>
+          <w:szCs w:val="28"/>
+          <w:lang w:val="en-US"/>
+        </w:rPr>
+      </w:pPr>
+      <w:r>
+        <w:rPr>
+          <w:rFonts w:ascii="Times New Roman" w:hAnsi="Times New Roman" w:cs="Times New Roman"/>
+          <w:sz w:val="28"/>
+          <w:szCs w:val="28"/>
+          <w:lang w:val="en-US"/>
+        </w:rPr>
+        <w:drawing>
+          <wp:inline distT="0" distB="0" distL="0" distR="0" wp14:anchorId="27E14B9C" wp14:editId="091E78C4">
+            <wp:extent cx="1552792" cy="342948"/>
+            <wp:effectExtent l="0" t="0" r="9525" b="0"/>
+            <wp:docPr id="1797819511" name="Рисунок 1"/>
+            <wp:cNvGraphicFramePr>
+              <a:graphicFrameLocks xmlns:a="http://schemas.openxmlformats.org/drawingml/2006/main" noChangeAspect="1"/>
+            </wp:cNvGraphicFramePr>
+            <a:graphic xmlns:a="http://schemas.openxmlformats.org/drawingml/2006/main">
+              <a:graphicData uri="http://schemas.openxmlformats.org/drawingml/2006/picture">
+                <pic:pic xmlns:pic="http://schemas.openxmlformats.org/drawingml/2006/picture">
+                  <pic:nvPicPr>
+                    <pic:cNvPr id="1797819511" name=""/>
+                    <pic:cNvPicPr/>
+                  </pic:nvPicPr>
+                  <pic:blipFill>
+                    <a:blip r:embed="rId32"/>
+                    <a:stretch>
+                      <a:fillRect/>
+                    </a:stretch>
+                  </pic:blipFill>
+                  <pic:spPr>
+                    <a:xfrm>
+                      <a:off x="0" y="0"/>
+                      <a:ext cx="1552792" cy="342948"/>
+                    </a:xfrm>
+                    <a:prstGeom prst="rect">
+                      <a:avLst/>
+                    </a:prstGeom>
+                  </pic:spPr>
+                </pic:pic>
+              </a:graphicData>
+            </a:graphic>
+          </wp:inline>
+        </w:drawing>
+      </w:r>
+    </w:p>
+    <w:p>
+      <w:pPr>
+        <w:rPr>
+          <w:rFonts w:ascii="Times New Roman" w:hAnsi="Times New Roman" w:cs="Times New Roman"/>
+          <w:sz w:val="28"/>
+          <w:szCs w:val="28"/>
+          <w:lang w:val="en-US"/>
+        </w:rPr>
+      </w:pPr>
+      <w:r>
+        <w:rPr>
+          <w:rFonts w:ascii="Times New Roman" w:hAnsi="Times New Roman" w:cs="Times New Roman"/>
+          <w:sz w:val="28"/>
+          <w:szCs w:val="28"/>
+          <w:lang w:val="en-US"/>
+        </w:rPr>
+        <w:drawing>
+          <wp:inline distT="0" distB="0" distL="0" distR="0" wp14:anchorId="0890EC59" wp14:editId="3AC7C1B0">
+            <wp:extent cx="3820058" cy="304843"/>
+            <wp:effectExtent l="0" t="0" r="0" b="0"/>
+            <wp:docPr id="1517559709" name="Рисунок 1"/>
+            <wp:cNvGraphicFramePr>
+              <a:graphicFrameLocks xmlns:a="http://schemas.openxmlformats.org/drawingml/2006/main" noChangeAspect="1"/>
+            </wp:cNvGraphicFramePr>
+            <a:graphic xmlns:a="http://schemas.openxmlformats.org/drawingml/2006/main">
+              <a:graphicData uri="http://schemas.openxmlformats.org/drawingml/2006/picture">
+                <pic:pic xmlns:pic="http://schemas.openxmlformats.org/drawingml/2006/picture">
+                  <pic:nvPicPr>
+                    <pic:cNvPr id="1517559709" name=""/>
+                    <pic:cNvPicPr/>
+                  </pic:nvPicPr>
+                  <pic:blipFill>
+                    <a:blip r:embed="rId33"/>
+                    <a:stretch>
+                      <a:fillRect/>
+                    </a:stretch>
+                  </pic:blipFill>
+                  <pic:spPr>
+                    <a:xfrm>
+                      <a:off x="0" y="0"/>
+                      <a:ext cx="3820058" cy="304843"/>
+                    </a:xfrm>
+                    <a:prstGeom prst="rect">
+                      <a:avLst/>
+                    </a:prstGeom>
+                  </pic:spPr>
+                </pic:pic>
+              </a:graphicData>
+            </a:graphic>
+          </wp:inline>
+        </w:drawing>
+      </w:r>
+    </w:p>
+    <w:p>
+      <w:pPr>
+        <w:rPr>
+          <w:rFonts w:ascii="Times New Roman" w:hAnsi="Times New Roman" w:cs="Times New Roman"/>
+          <w:sz w:val="28"/>
+          <w:szCs w:val="28"/>
+          <w:lang w:val="en-US"/>
+        </w:rPr>
+      </w:pPr>
+    </w:p>
+    <w:p>
+      <w:pPr>
+        <w:rPr>
+          <w:sz w:val="32"/>
+          <w:szCs w:val="32"/>
+          <w:lang w:val="ru-RU"/>
+        </w:rPr>
+      </w:pPr>
+      <w:r>
+        <w:rPr>
+          <w:b/>
+          <w:color w:val="38761D"/>
+          <w:sz w:val="32"/>
+          <w:szCs w:val="32"/>
+          <w:lang w:val="ru-RU"/>
+        </w:rPr>
+        <w:t xml:space="preserve">Задание 2 (используем </w:t>
+      </w:r>
+      <w:proofErr w:type="spellStart"/>
+      <w:r>
+        <w:rPr>
+          <w:b/>
+          <w:color w:val="38761D"/>
+          <w:sz w:val="32"/>
+          <w:szCs w:val="32"/>
+          <w:lang w:val="ru-RU"/>
+        </w:rPr>
+        <w:t>match</w:t>
+      </w:r>
+      <w:proofErr w:type="spellEnd"/>
+      <w:r>
+        <w:rPr>
+          <w:b/>
+          <w:color w:val="38761D"/>
+          <w:sz w:val="32"/>
+          <w:szCs w:val="32"/>
+          <w:lang w:val="ru-RU"/>
+        </w:rPr>
+        <w:t>).</w:t>
+      </w:r>
+    </w:p>
+    <w:p>
+      <w:pPr>
+        <w:ind w:firstLine="720"/>
+        <w:rPr>
+          <w:sz w:val="32"/>
+          <w:szCs w:val="32"/>
+          <w:lang w:val="ru-RU"/>
+        </w:rPr>
+      </w:pPr>
+      <w:r>
+        <w:rPr>
+          <w:sz w:val="32"/>
+          <w:szCs w:val="32"/>
+          <w:lang w:val="ru-RU"/>
+        </w:rPr>
+        <w:t xml:space="preserve">Написать мини-калькулятор. </w:t>
+      </w:r>
+    </w:p>
+    <w:p>
+      <w:pPr>
+        <w:pStyle w:val="2"/>
+        <w:ind w:firstLine="720"/>
+        <w:rPr>
+          <w:rFonts w:eastAsia="Arial"/>
+          <w:b w:val="0"/>
+          <w:lang w:val="ru-RU"/>
+        </w:rPr>
+      </w:pPr>
+      <w:bookmarkStart w:id="0" w:name="_8mrg7hblwhvv"/>
+      <w:bookmarkEnd w:id="0"/>
+      <w:r>
+        <w:rPr>
+          <w:rFonts w:eastAsia="Arial"/>
+          <w:b w:val="0"/>
+          <w:lang w:val="ru-RU"/>
+        </w:rPr>
+        <w:lastRenderedPageBreak/>
+        <w:t xml:space="preserve">Необходимо спросить какую операцию необходимо </w:t>
+      </w:r>
+      <w:proofErr w:type="gramStart"/>
+      <w:r>
+        <w:rPr>
+          <w:rFonts w:eastAsia="Arial"/>
+          <w:b w:val="0"/>
+          <w:lang w:val="ru-RU"/>
+        </w:rPr>
+        <w:t>сделать :</w:t>
+      </w:r>
+      <w:proofErr w:type="gramEnd"/>
+      <w:r>
+        <w:rPr>
+          <w:rFonts w:eastAsia="Arial"/>
+          <w:b w:val="0"/>
+          <w:lang w:val="ru-RU"/>
+        </w:rPr>
+        <w:t xml:space="preserve"> </w:t>
+      </w:r>
+      <w:r>
+        <w:rPr>
+          <w:rFonts w:eastAsia="Arial"/>
+          <w:lang w:val="ru-RU"/>
+        </w:rPr>
+        <w:t xml:space="preserve"> /, *,-,+,//, **, </w:t>
+      </w:r>
+      <w:proofErr w:type="spellStart"/>
+      <w:r>
+        <w:rPr>
+          <w:rFonts w:eastAsia="Arial"/>
+          <w:lang w:val="ru-RU"/>
+        </w:rPr>
+        <w:t>sin</w:t>
+      </w:r>
+      <w:proofErr w:type="spellEnd"/>
+      <w:r>
+        <w:rPr>
+          <w:rFonts w:eastAsia="Arial"/>
+          <w:lang w:val="ru-RU"/>
+        </w:rPr>
+        <w:t xml:space="preserve">, </w:t>
+      </w:r>
+      <w:proofErr w:type="spellStart"/>
+      <w:r>
+        <w:rPr>
+          <w:rFonts w:eastAsia="Arial"/>
+          <w:lang w:val="ru-RU"/>
+        </w:rPr>
+        <w:t>cos</w:t>
+      </w:r>
+      <w:proofErr w:type="spellEnd"/>
+      <w:r>
+        <w:rPr>
+          <w:rFonts w:eastAsia="Arial"/>
+          <w:lang w:val="ru-RU"/>
+        </w:rPr>
+        <w:t xml:space="preserve">, </w:t>
+      </w:r>
+      <w:proofErr w:type="spellStart"/>
+      <w:r>
+        <w:rPr>
+          <w:rFonts w:eastAsia="Arial"/>
+          <w:lang w:val="ru-RU"/>
+        </w:rPr>
+        <w:t>tg</w:t>
+      </w:r>
+      <w:proofErr w:type="spellEnd"/>
+      <w:r>
+        <w:rPr>
+          <w:rFonts w:eastAsia="Arial"/>
+          <w:lang w:val="ru-RU"/>
+        </w:rPr>
+        <w:t>, корень</w:t>
+      </w:r>
+      <w:r>
+        <w:rPr>
+          <w:rFonts w:eastAsia="Arial"/>
+          <w:b w:val="0"/>
+          <w:lang w:val="ru-RU"/>
+        </w:rPr>
+        <w:t>. Далее в зависимости от выбранной операции попросить ввести одно или два числа. После этого посчитать результат и вывести его.</w:t>
+      </w:r>
+    </w:p>
+    <w:p>
+      <w:pPr>
+        <w:rPr>
+          <w:lang w:val="en-US" w:eastAsia="ru-BY"/>
+        </w:rPr>
+      </w:pPr>
+      <w:r>
+        <w:rPr>
+          <w:lang w:val="en-US" w:eastAsia="ru-BY"/>
+        </w:rPr>
+        <w:t>Code:</w:t>
+      </w:r>
+    </w:p>
+    <w:p>
+      <w:pPr>
+        <w:rPr>
+          <w:lang w:val="en-US" w:eastAsia="ru-BY"/>
+        </w:rPr>
+      </w:pPr>
+      <w:r>
+        <w:rPr>
+          <w:lang w:val="en-US" w:eastAsia="ru-BY"/>
+        </w:rPr>
+        <w:drawing>
+          <wp:inline distT="0" distB="0" distL="0" distR="0" wp14:anchorId="64167A87" wp14:editId="6DF72C05">
+            <wp:extent cx="5759450" cy="3999230"/>
+            <wp:effectExtent l="0" t="0" r="0" b="1270"/>
+            <wp:docPr id="728731421" name="Рисунок 1"/>
+            <wp:cNvGraphicFramePr>
+              <a:graphicFrameLocks xmlns:a="http://schemas.openxmlformats.org/drawingml/2006/main" noChangeAspect="1"/>
+            </wp:cNvGraphicFramePr>
+            <a:graphic xmlns:a="http://schemas.openxmlformats.org/drawingml/2006/main">
+              <a:graphicData uri="http://schemas.openxmlformats.org/drawingml/2006/picture">
+                <pic:pic xmlns:pic="http://schemas.openxmlformats.org/drawingml/2006/picture">
+                  <pic:nvPicPr>
+                    <pic:cNvPr id="728731421" name=""/>
+                    <pic:cNvPicPr/>
+                  </pic:nvPicPr>
+                  <pic:blipFill>
+                    <a:blip r:embed="rId34"/>
+                    <a:stretch>
+                      <a:fillRect/>
+                    </a:stretch>
+                  </pic:blipFill>
+                  <pic:spPr>
+                    <a:xfrm>
+                      <a:off x="0" y="0"/>
+                      <a:ext cx="5759450" cy="3999230"/>
+                    </a:xfrm>
+                    <a:prstGeom prst="rect">
+                      <a:avLst/>
+                    </a:prstGeom>
+                  </pic:spPr>
+                </pic:pic>
+              </a:graphicData>
+            </a:graphic>
+          </wp:inline>
+        </w:drawing>
+      </w:r>
+    </w:p>
+    <w:p>
+      <w:pPr>
+        <w:rPr>
+          <w:lang w:val="en-US" w:eastAsia="ru-BY"/>
+        </w:rPr>
+      </w:pPr>
+      <w:r>
+        <w:rPr>
+          <w:lang w:val="en-US" w:eastAsia="ru-BY"/>
+        </w:rPr>
+        <w:drawing>
+          <wp:inline distT="0" distB="0" distL="0" distR="0" wp14:anchorId="062CB49F" wp14:editId="792E9754">
+            <wp:extent cx="5759450" cy="3370580"/>
+            <wp:effectExtent l="0" t="0" r="0" b="1270"/>
+            <wp:docPr id="1295095510" name="Рисунок 1"/>
+            <wp:cNvGraphicFramePr>
+              <a:graphicFrameLocks xmlns:a="http://schemas.openxmlformats.org/drawingml/2006/main" noChangeAspect="1"/>
+            </wp:cNvGraphicFramePr>
+            <a:graphic xmlns:a="http://schemas.openxmlformats.org/drawingml/2006/main">
+              <a:graphicData uri="http://schemas.openxmlformats.org/drawingml/2006/picture">
+                <pic:pic xmlns:pic="http://schemas.openxmlformats.org/drawingml/2006/picture">
+                  <pic:nvPicPr>
+                    <pic:cNvPr id="1295095510" name=""/>
+                    <pic:cNvPicPr/>
+                  </pic:nvPicPr>
+                  <pic:blipFill>
+                    <a:blip r:embed="rId35"/>
+                    <a:stretch>
+                      <a:fillRect/>
+                    </a:stretch>
+                  </pic:blipFill>
+                  <pic:spPr>
+                    <a:xfrm>
+                      <a:off x="0" y="0"/>
+                      <a:ext cx="5759450" cy="3370580"/>
+                    </a:xfrm>
+                    <a:prstGeom prst="rect">
+                      <a:avLst/>
+                    </a:prstGeom>
+                  </pic:spPr>
+                </pic:pic>
+              </a:graphicData>
+            </a:graphic>
+          </wp:inline>
+        </w:drawing>
+      </w:r>
+    </w:p>
+    <w:p>
+      <w:pPr>
+        <w:rPr>
+          <w:lang w:val="en-US" w:eastAsia="ru-BY"/>
+        </w:rPr>
+      </w:pPr>
+      <w:r>
+        <w:rPr>
+          <w:lang w:val="en-US" w:eastAsia="ru-BY"/>
+        </w:rPr>
+        <w:lastRenderedPageBreak/>
+        <w:drawing>
+          <wp:inline distT="0" distB="0" distL="0" distR="0" wp14:anchorId="3FBC580F" wp14:editId="378AFC62">
+            <wp:extent cx="5172797" cy="3124636"/>
+            <wp:effectExtent l="0" t="0" r="8890" b="0"/>
+            <wp:docPr id="708499283" name="Рисунок 1"/>
+            <wp:cNvGraphicFramePr>
+              <a:graphicFrameLocks xmlns:a="http://schemas.openxmlformats.org/drawingml/2006/main" noChangeAspect="1"/>
+            </wp:cNvGraphicFramePr>
+            <a:graphic xmlns:a="http://schemas.openxmlformats.org/drawingml/2006/main">
+              <a:graphicData uri="http://schemas.openxmlformats.org/drawingml/2006/picture">
+                <pic:pic xmlns:pic="http://schemas.openxmlformats.org/drawingml/2006/picture">
+                  <pic:nvPicPr>
+                    <pic:cNvPr id="708499283" name=""/>
+                    <pic:cNvPicPr/>
+                  </pic:nvPicPr>
+                  <pic:blipFill>
+                    <a:blip r:embed="rId36"/>
+                    <a:stretch>
+                      <a:fillRect/>
+                    </a:stretch>
+                  </pic:blipFill>
+                  <pic:spPr>
+                    <a:xfrm>
+                      <a:off x="0" y="0"/>
+                      <a:ext cx="5172797" cy="3124636"/>
+                    </a:xfrm>
+                    <a:prstGeom prst="rect">
+                      <a:avLst/>
+                    </a:prstGeom>
+                  </pic:spPr>
+                </pic:pic>
+              </a:graphicData>
+            </a:graphic>
+          </wp:inline>
+        </w:drawing>
+      </w:r>
+    </w:p>
+    <w:p>
+      <w:pPr>
+        <w:rPr>
+          <w:lang w:val="en-US" w:eastAsia="ru-BY"/>
+        </w:rPr>
+      </w:pPr>
+      <w:r>
+        <w:rPr>
+          <w:lang w:val="en-US" w:eastAsia="ru-BY"/>
+        </w:rPr>
+        <w:t>Result:</w:t>
+      </w:r>
+    </w:p>
+    <w:p>
+      <w:pPr>
+        <w:rPr>
+          <w:lang w:val="en-US" w:eastAsia="ru-BY"/>
+        </w:rPr>
+      </w:pPr>
+      <w:r>
+        <w:rPr>
+          <w:lang w:val="en-US" w:eastAsia="ru-BY"/>
+        </w:rPr>
+        <w:drawing>
+          <wp:inline distT="0" distB="0" distL="0" distR="0" wp14:anchorId="078C781C" wp14:editId="219C3429">
+            <wp:extent cx="5759450" cy="604520"/>
+            <wp:effectExtent l="0" t="0" r="0" b="5080"/>
+            <wp:docPr id="182803785" name="Рисунок 1"/>
+            <wp:cNvGraphicFramePr>
+              <a:graphicFrameLocks xmlns:a="http://schemas.openxmlformats.org/drawingml/2006/main" noChangeAspect="1"/>
+            </wp:cNvGraphicFramePr>
+            <a:graphic xmlns:a="http://schemas.openxmlformats.org/drawingml/2006/main">
+              <a:graphicData uri="http://schemas.openxmlformats.org/drawingml/2006/picture">
+                <pic:pic xmlns:pic="http://schemas.openxmlformats.org/drawingml/2006/picture">
+                  <pic:nvPicPr>
+                    <pic:cNvPr id="182803785" name=""/>
+                    <pic:cNvPicPr/>
+                  </pic:nvPicPr>
+                  <pic:blipFill>
+                    <a:blip r:embed="rId37"/>
+                    <a:stretch>
+                      <a:fillRect/>
+                    </a:stretch>
+                  </pic:blipFill>
+                  <pic:spPr>
+                    <a:xfrm>
+                      <a:off x="0" y="0"/>
+                      <a:ext cx="5759450" cy="604520"/>
+                    </a:xfrm>
+                    <a:prstGeom prst="rect">
+                      <a:avLst/>
+                    </a:prstGeom>
+                  </pic:spPr>
+                </pic:pic>
+              </a:graphicData>
+            </a:graphic>
+          </wp:inline>
+        </w:drawing>
+      </w:r>
+    </w:p>
+    <w:p>
+      <w:pPr>
+        <w:rPr>
+          <w:lang w:val="en-US" w:eastAsia="ru-BY"/>
+        </w:rPr>
+      </w:pPr>
+    </w:p>
+    <w:p>
+      <w:pPr>
+        <w:rPr>
+          <w:rFonts w:ascii="Times New Roman" w:hAnsi="Times New Roman" w:cs="Times New Roman"/>
+          <w:sz w:val="28"/>
+          <w:szCs w:val="28"/>
+          <w:lang w:val="en-US"/>
+        </w:rPr>
+      </w:pPr>
+    </w:p>
     <w:sectPr>
-      <w:headerReference w:type="default" r:id="rId29"/>
       <w:pgSz w:w="11906" w:h="16838"/>
       <w:pgMar w:top="1418" w:right="1418" w:bottom="1134" w:left="1418" w:header="709" w:footer="709" w:gutter="0"/>
       <w:cols w:space="708"/>
@@ -3653,6 +4528,32 @@
     <w:name w:val="Normal"/>
     <w:qFormat/>
   </w:style>
+  <w:style w:type="paragraph" w:styleId="2">
+    <w:name w:val="heading 2"/>
+    <w:basedOn w:val="a"/>
+    <w:next w:val="a"/>
+    <w:link w:val="20"/>
+    <w:uiPriority w:val="9"/>
+    <w:semiHidden/>
+    <w:unhideWhenUsed/>
+    <w:qFormat/>
+    <w:rsid w:val="00CA3A3D"/>
+    <w:pPr>
+      <w:keepNext/>
+      <w:keepLines/>
+      <w:spacing w:after="120" w:line="240" w:lineRule="auto"/>
+      <w:outlineLvl w:val="1"/>
+    </w:pPr>
+    <w:rPr>
+      <w:rFonts w:ascii="Arial" w:eastAsia="Times New Roman" w:hAnsi="Arial" w:cs="Arial"/>
+      <w:b/>
+      <w:kern w:val="0"/>
+      <w:sz w:val="32"/>
+      <w:szCs w:val="32"/>
+      <w:lang w:eastAsia="ru-BY"/>
+      <w14:ligatures w14:val="none"/>
+    </w:rPr>
+  </w:style>
   <w:style w:type="character" w:default="1" w:styleId="a0">
     <w:name w:val="Default Paragraph Font"/>
     <w:uiPriority w:val="1"/>
@@ -3723,6 +4624,23 @@
     <w:link w:val="a5"/>
     <w:uiPriority w:val="99"/>
     <w:rsid w:val="00CB38E7"/>
+  </w:style>
+  <w:style w:type="character" w:customStyle="1" w:styleId="20">
+    <w:name w:val="Заголовок 2 Знак"/>
+    <w:basedOn w:val="a0"/>
+    <w:link w:val="2"/>
+    <w:uiPriority w:val="9"/>
+    <w:semiHidden/>
+    <w:rsid w:val="00CA3A3D"/>
+    <w:rPr>
+      <w:rFonts w:ascii="Arial" w:eastAsia="Times New Roman" w:hAnsi="Arial" w:cs="Arial"/>
+      <w:b/>
+      <w:kern w:val="0"/>
+      <w:sz w:val="32"/>
+      <w:szCs w:val="32"/>
+      <w:lang w:eastAsia="ru-BY"/>
+      <w14:ligatures w14:val="none"/>
+    </w:rPr>
   </w:style>
 </w:styles>
 </file>

</xml_diff>

<commit_message>
tasks 3 and 4 done
</commit_message>
<xml_diff>
--- a/otchet.docx
+++ b/otchet.docx
@@ -57,8 +57,6 @@
         </w:rPr>
         <w:t xml:space="preserve">Для ввода информации в переменные используется </w:t>
       </w:r>
-      <w:proofErr w:type="spellStart"/>
-      <w:proofErr w:type="gramStart"/>
       <w:r>
         <w:rPr>
           <w:b/>
@@ -66,9 +64,16 @@
           <w:szCs w:val="32"/>
           <w:lang w:val="ru-RU"/>
         </w:rPr>
-        <w:t>input</w:t>
-      </w:r>
-      <w:proofErr w:type="spellEnd"/>
+        <w:t>input()</w:t>
+      </w:r>
+      <w:r>
+        <w:rPr>
+          <w:sz w:val="32"/>
+          <w:szCs w:val="32"/>
+          <w:lang w:val="ru-RU"/>
+        </w:rPr>
+        <w:t xml:space="preserve">, для вывода - </w:t>
+      </w:r>
       <w:r>
         <w:rPr>
           <w:b/>
@@ -76,45 +81,7 @@
           <w:szCs w:val="32"/>
           <w:lang w:val="ru-RU"/>
         </w:rPr>
-        <w:t>(</w:t>
-      </w:r>
-      <w:proofErr w:type="gramEnd"/>
-      <w:r>
-        <w:rPr>
-          <w:b/>
-          <w:sz w:val="32"/>
-          <w:szCs w:val="32"/>
-          <w:lang w:val="ru-RU"/>
-        </w:rPr>
-        <w:t>)</w:t>
-      </w:r>
-      <w:r>
-        <w:rPr>
-          <w:sz w:val="32"/>
-          <w:szCs w:val="32"/>
-          <w:lang w:val="ru-RU"/>
-        </w:rPr>
-        <w:t xml:space="preserve">, для вывода - </w:t>
-      </w:r>
-      <w:proofErr w:type="spellStart"/>
-      <w:r>
-        <w:rPr>
-          <w:b/>
-          <w:sz w:val="32"/>
-          <w:szCs w:val="32"/>
-          <w:lang w:val="ru-RU"/>
-        </w:rPr>
-        <w:t>print</w:t>
-      </w:r>
-      <w:proofErr w:type="spellEnd"/>
-      <w:r>
-        <w:rPr>
-          <w:b/>
-          <w:sz w:val="32"/>
-          <w:szCs w:val="32"/>
-          <w:lang w:val="ru-RU"/>
-        </w:rPr>
-        <w:t>()</w:t>
+        <w:t>print()</w:t>
       </w:r>
       <w:r>
         <w:rPr>
@@ -328,8 +295,6 @@
         </w:rPr>
         <w:t xml:space="preserve">При помощи </w:t>
       </w:r>
-      <w:proofErr w:type="spellStart"/>
-      <w:proofErr w:type="gramStart"/>
       <w:r>
         <w:rPr>
           <w:b/>
@@ -337,27 +302,7 @@
           <w:szCs w:val="32"/>
           <w:lang w:val="ru-RU"/>
         </w:rPr>
-        <w:t>type</w:t>
-      </w:r>
-      <w:proofErr w:type="spellEnd"/>
-      <w:r>
-        <w:rPr>
-          <w:b/>
-          <w:sz w:val="32"/>
-          <w:szCs w:val="32"/>
-          <w:lang w:val="ru-RU"/>
-        </w:rPr>
-        <w:t>(</w:t>
-      </w:r>
-      <w:proofErr w:type="gramEnd"/>
-      <w:r>
-        <w:rPr>
-          <w:b/>
-          <w:sz w:val="32"/>
-          <w:szCs w:val="32"/>
-          <w:lang w:val="ru-RU"/>
-        </w:rPr>
-        <w:t>)</w:t>
+        <w:t>type()</w:t>
       </w:r>
       <w:r>
         <w:rPr>
@@ -1179,25 +1124,7 @@
           <w:szCs w:val="32"/>
           <w:lang w:val="ru-RU"/>
         </w:rPr>
-        <w:t xml:space="preserve">x % 2 + c // 4 - v / </w:t>
-      </w:r>
-      <w:proofErr w:type="gramStart"/>
-      <w:r>
-        <w:rPr>
-          <w:sz w:val="32"/>
-          <w:szCs w:val="32"/>
-          <w:lang w:val="ru-RU"/>
-        </w:rPr>
-        <w:t>10  +</w:t>
-      </w:r>
-      <w:proofErr w:type="gramEnd"/>
-      <w:r>
-        <w:rPr>
-          <w:sz w:val="32"/>
-          <w:szCs w:val="32"/>
-          <w:lang w:val="ru-RU"/>
-        </w:rPr>
-        <w:t xml:space="preserve"> 18b </w:t>
+        <w:t xml:space="preserve">x % 2 + c // 4 - v / 10  + 18b </w:t>
       </w:r>
     </w:p>
     <w:p>
@@ -1217,8 +1144,6 @@
         </w:rPr>
         <w:t xml:space="preserve">не создавайте переменные для значений x, c, v, b, а пропишите </w:t>
       </w:r>
-      <w:proofErr w:type="spellStart"/>
-      <w:proofErr w:type="gramStart"/>
       <w:r>
         <w:rPr>
           <w:b/>
@@ -1226,9 +1151,16 @@
           <w:szCs w:val="32"/>
           <w:lang w:val="ru-RU"/>
         </w:rPr>
-        <w:t>input</w:t>
-      </w:r>
-      <w:proofErr w:type="spellEnd"/>
+        <w:t xml:space="preserve">input() </w:t>
+      </w:r>
+      <w:r>
+        <w:rPr>
+          <w:sz w:val="32"/>
+          <w:szCs w:val="32"/>
+          <w:lang w:val="ru-RU"/>
+        </w:rPr>
+        <w:t xml:space="preserve">прямо в формуле. используйте модуль </w:t>
+      </w:r>
       <w:r>
         <w:rPr>
           <w:b/>
@@ -1236,9 +1168,44 @@
           <w:szCs w:val="32"/>
           <w:lang w:val="ru-RU"/>
         </w:rPr>
-        <w:t>(</w:t>
-      </w:r>
-      <w:proofErr w:type="gramEnd"/>
+        <w:t xml:space="preserve">Math </w:t>
+      </w:r>
+      <w:r>
+        <w:rPr>
+          <w:sz w:val="32"/>
+          <w:szCs w:val="32"/>
+          <w:lang w:val="ru-RU"/>
+        </w:rPr>
+        <w:t>для сложных математических вычислений.</w:t>
+      </w:r>
+    </w:p>
+    <w:p>
+      <w:pPr>
+        <w:ind w:firstLine="720"/>
+        <w:rPr>
+          <w:sz w:val="32"/>
+          <w:szCs w:val="32"/>
+          <w:lang w:val="ru-RU"/>
+        </w:rPr>
+      </w:pPr>
+    </w:p>
+    <w:p>
+      <w:pPr>
+        <w:ind w:firstLine="720"/>
+        <w:rPr>
+          <w:sz w:val="32"/>
+          <w:szCs w:val="32"/>
+          <w:lang w:val="ru-RU"/>
+        </w:rPr>
+      </w:pPr>
+      <w:r>
+        <w:rPr>
+          <w:sz w:val="32"/>
+          <w:szCs w:val="32"/>
+          <w:lang w:val="ru-RU"/>
+        </w:rPr>
+        <w:t xml:space="preserve">Выведете результаты всех 4 формул в одну строчку, через “**-**” и в конце “!!!!” (для этого используйте </w:t>
+      </w:r>
       <w:r>
         <w:rPr>
           <w:b/>
@@ -1246,17 +1213,16 @@
           <w:szCs w:val="32"/>
           <w:lang w:val="ru-RU"/>
         </w:rPr>
-        <w:t xml:space="preserve">) </w:t>
-      </w:r>
-      <w:r>
-        <w:rPr>
-          <w:sz w:val="32"/>
-          <w:szCs w:val="32"/>
-          <w:lang w:val="ru-RU"/>
-        </w:rPr>
-        <w:t xml:space="preserve">прямо в формуле. используйте модуль </w:t>
-      </w:r>
-      <w:proofErr w:type="spellStart"/>
+        <w:t>sep</w:t>
+      </w:r>
+      <w:r>
+        <w:rPr>
+          <w:sz w:val="32"/>
+          <w:szCs w:val="32"/>
+          <w:lang w:val="ru-RU"/>
+        </w:rPr>
+        <w:t xml:space="preserve">, </w:t>
+      </w:r>
       <w:r>
         <w:rPr>
           <w:b/>
@@ -1264,9 +1230,16 @@
           <w:szCs w:val="32"/>
           <w:lang w:val="ru-RU"/>
         </w:rPr>
-        <w:t>Math</w:t>
-      </w:r>
-      <w:proofErr w:type="spellEnd"/>
+        <w:t xml:space="preserve">end </w:t>
+      </w:r>
+      <w:r>
+        <w:rPr>
+          <w:sz w:val="32"/>
+          <w:szCs w:val="32"/>
+          <w:lang w:val="ru-RU"/>
+        </w:rPr>
+        <w:t xml:space="preserve">в </w:t>
+      </w:r>
       <w:r>
         <w:rPr>
           <w:b/>
@@ -1274,111 +1247,7 @@
           <w:szCs w:val="32"/>
           <w:lang w:val="ru-RU"/>
         </w:rPr>
-        <w:t xml:space="preserve"> </w:t>
-      </w:r>
-      <w:r>
-        <w:rPr>
-          <w:sz w:val="32"/>
-          <w:szCs w:val="32"/>
-          <w:lang w:val="ru-RU"/>
-        </w:rPr>
-        <w:t>для сложных математических вычислений.</w:t>
-      </w:r>
-    </w:p>
-    <w:p>
-      <w:pPr>
-        <w:ind w:firstLine="720"/>
-        <w:rPr>
-          <w:sz w:val="32"/>
-          <w:szCs w:val="32"/>
-          <w:lang w:val="ru-RU"/>
-        </w:rPr>
-      </w:pPr>
-    </w:p>
-    <w:p>
-      <w:pPr>
-        <w:ind w:firstLine="720"/>
-        <w:rPr>
-          <w:sz w:val="32"/>
-          <w:szCs w:val="32"/>
-          <w:lang w:val="ru-RU"/>
-        </w:rPr>
-      </w:pPr>
-      <w:r>
-        <w:rPr>
-          <w:sz w:val="32"/>
-          <w:szCs w:val="32"/>
-          <w:lang w:val="ru-RU"/>
-        </w:rPr>
-        <w:t xml:space="preserve">Выведете результаты всех 4 формул в одну строчку, через “**-**” и в конце “!!!!” (для этого используйте </w:t>
-      </w:r>
-      <w:proofErr w:type="spellStart"/>
-      <w:r>
-        <w:rPr>
-          <w:b/>
-          <w:sz w:val="32"/>
-          <w:szCs w:val="32"/>
-          <w:lang w:val="ru-RU"/>
-        </w:rPr>
-        <w:t>sep</w:t>
-      </w:r>
-      <w:proofErr w:type="spellEnd"/>
-      <w:r>
-        <w:rPr>
-          <w:sz w:val="32"/>
-          <w:szCs w:val="32"/>
-          <w:lang w:val="ru-RU"/>
-        </w:rPr>
-        <w:t xml:space="preserve">, </w:t>
-      </w:r>
-      <w:proofErr w:type="spellStart"/>
-      <w:r>
-        <w:rPr>
-          <w:b/>
-          <w:sz w:val="32"/>
-          <w:szCs w:val="32"/>
-          <w:lang w:val="ru-RU"/>
-        </w:rPr>
-        <w:t>end</w:t>
-      </w:r>
-      <w:proofErr w:type="spellEnd"/>
-      <w:r>
-        <w:rPr>
-          <w:b/>
-          <w:sz w:val="32"/>
-          <w:szCs w:val="32"/>
-          <w:lang w:val="ru-RU"/>
-        </w:rPr>
-        <w:t xml:space="preserve"> </w:t>
-      </w:r>
-      <w:r>
-        <w:rPr>
-          <w:sz w:val="32"/>
-          <w:szCs w:val="32"/>
-          <w:lang w:val="ru-RU"/>
-        </w:rPr>
-        <w:t xml:space="preserve">в </w:t>
-      </w:r>
-      <w:proofErr w:type="spellStart"/>
-      <w:proofErr w:type="gramStart"/>
-      <w:r>
-        <w:rPr>
-          <w:b/>
-          <w:sz w:val="32"/>
-          <w:szCs w:val="32"/>
-          <w:lang w:val="ru-RU"/>
-        </w:rPr>
-        <w:t>print</w:t>
-      </w:r>
-      <w:proofErr w:type="spellEnd"/>
-      <w:r>
-        <w:rPr>
-          <w:b/>
-          <w:sz w:val="32"/>
-          <w:szCs w:val="32"/>
-          <w:lang w:val="ru-RU"/>
-        </w:rPr>
-        <w:t xml:space="preserve"> </w:t>
+        <w:t xml:space="preserve">print </w:t>
       </w:r>
       <w:r>
         <w:rPr>
@@ -1388,7 +1257,6 @@
         </w:rPr>
         <w:t>)</w:t>
       </w:r>
-      <w:proofErr w:type="gramEnd"/>
     </w:p>
     <w:p>
       <w:pPr>
@@ -1569,35 +1437,7 @@
           <w:szCs w:val="32"/>
           <w:lang w:val="ru-RU"/>
         </w:rPr>
-        <w:t xml:space="preserve">Форматированный ввод-вывод в Python обеспечивает более удобное и наглядное представление данных при выполнении программ. В Python для форматирования используется метод </w:t>
-      </w:r>
-      <w:proofErr w:type="spellStart"/>
-      <w:proofErr w:type="gramStart"/>
-      <w:r>
-        <w:rPr>
-          <w:sz w:val="32"/>
-          <w:szCs w:val="32"/>
-          <w:lang w:val="ru-RU"/>
-        </w:rPr>
-        <w:t>format</w:t>
-      </w:r>
-      <w:proofErr w:type="spellEnd"/>
-      <w:r>
-        <w:rPr>
-          <w:sz w:val="32"/>
-          <w:szCs w:val="32"/>
-          <w:lang w:val="ru-RU"/>
-        </w:rPr>
-        <w:t>(</w:t>
-      </w:r>
-      <w:proofErr w:type="gramEnd"/>
-      <w:r>
-        <w:rPr>
-          <w:sz w:val="32"/>
-          <w:szCs w:val="32"/>
-          <w:lang w:val="ru-RU"/>
-        </w:rPr>
-        <w:t>) для строк и специальные символы для форматирования чисел.</w:t>
+        <w:t>Форматированный ввод-вывод в Python обеспечивает более удобное и наглядное представление данных при выполнении программ. В Python для форматирования используется метод format() для строк и специальные символы для форматирования чисел.</w:t>
       </w:r>
     </w:p>
     <w:p>
@@ -1957,25 +1797,7 @@
           <w:szCs w:val="32"/>
           <w:lang w:val="ru-RU"/>
         </w:rPr>
-        <w:t xml:space="preserve">Напишите программу, которая запрашивает у пользователя два числа (a, b) и выводит результаты деления a на b и b на </w:t>
-      </w:r>
-      <w:proofErr w:type="gramStart"/>
-      <w:r>
-        <w:rPr>
-          <w:sz w:val="32"/>
-          <w:szCs w:val="32"/>
-          <w:lang w:val="ru-RU"/>
-        </w:rPr>
-        <w:t>a .</w:t>
-      </w:r>
-      <w:proofErr w:type="gramEnd"/>
-      <w:r>
-        <w:rPr>
-          <w:sz w:val="32"/>
-          <w:szCs w:val="32"/>
-          <w:lang w:val="ru-RU"/>
-        </w:rPr>
-        <w:t xml:space="preserve"> " Округлите первое вычисле</w:t>
+        <w:t>Напишите программу, которая запрашивает у пользователя два числа (a, b) и выводит результаты деления a на b и b на a . " Округлите первое вычисле</w:t>
       </w:r>
       <w:r>
         <w:rPr>
@@ -2172,7 +1994,6 @@
         </w:rPr>
         <w:t xml:space="preserve">Подключите модуль </w:t>
       </w:r>
-      <w:proofErr w:type="spellStart"/>
       <w:r>
         <w:rPr>
           <w:b/>
@@ -2180,103 +2001,42 @@
           <w:szCs w:val="32"/>
           <w:lang w:val="ru-RU"/>
         </w:rPr>
-        <w:t>time</w:t>
-      </w:r>
-      <w:proofErr w:type="spellEnd"/>
-      <w:r>
+        <w:t xml:space="preserve">time </w:t>
+      </w:r>
+      <w:r>
+        <w:rPr>
+          <w:sz w:val="32"/>
+          <w:szCs w:val="32"/>
+          <w:lang w:val="ru-RU"/>
+        </w:rPr>
+        <w:t>к файлу.</w:t>
+      </w:r>
+    </w:p>
+    <w:p>
+      <w:pPr>
         <w:rPr>
           <w:b/>
           <w:sz w:val="32"/>
           <w:szCs w:val="32"/>
           <w:lang w:val="ru-RU"/>
         </w:rPr>
-        <w:t xml:space="preserve"> </w:t>
-      </w:r>
-      <w:r>
-        <w:rPr>
-          <w:sz w:val="32"/>
-          <w:szCs w:val="32"/>
-          <w:lang w:val="ru-RU"/>
-        </w:rPr>
-        <w:t>к файлу.</w:t>
-      </w:r>
-    </w:p>
-    <w:p>
-      <w:pPr>
+      </w:pPr>
+      <w:r>
+        <w:rPr>
+          <w:sz w:val="32"/>
+          <w:szCs w:val="32"/>
+          <w:lang w:val="ru-RU"/>
+        </w:rPr>
+        <w:t>Попробуйте считать сегодняшнюю дату и время используя</w:t>
+      </w:r>
+      <w:r>
         <w:rPr>
           <w:b/>
           <w:sz w:val="32"/>
           <w:szCs w:val="32"/>
           <w:lang w:val="ru-RU"/>
         </w:rPr>
-      </w:pPr>
-      <w:r>
-        <w:rPr>
-          <w:sz w:val="32"/>
-          <w:szCs w:val="32"/>
-          <w:lang w:val="ru-RU"/>
-        </w:rPr>
-        <w:t>Попробуйте считать сегодняшнюю дату и время используя</w:t>
-      </w:r>
-      <w:r>
-        <w:rPr>
-          <w:b/>
-          <w:sz w:val="32"/>
-          <w:szCs w:val="32"/>
-          <w:lang w:val="ru-RU"/>
-        </w:rPr>
-        <w:t xml:space="preserve"> </w:t>
-      </w:r>
-      <w:proofErr w:type="spellStart"/>
-      <w:proofErr w:type="gramStart"/>
-      <w:r>
-        <w:rPr>
-          <w:b/>
-          <w:sz w:val="32"/>
-          <w:szCs w:val="32"/>
-          <w:lang w:val="ru-RU"/>
-        </w:rPr>
-        <w:t>time</w:t>
-      </w:r>
-      <w:proofErr w:type="spellEnd"/>
-      <w:r>
-        <w:rPr>
-          <w:b/>
-          <w:sz w:val="32"/>
-          <w:szCs w:val="32"/>
-          <w:lang w:val="ru-RU"/>
-        </w:rPr>
-        <w:t>(</w:t>
-      </w:r>
-      <w:proofErr w:type="gramEnd"/>
-      <w:r>
-        <w:rPr>
-          <w:b/>
-          <w:sz w:val="32"/>
-          <w:szCs w:val="32"/>
-          <w:lang w:val="ru-RU"/>
-        </w:rPr>
-        <w:t xml:space="preserve">) и </w:t>
-      </w:r>
-      <w:proofErr w:type="spellStart"/>
-      <w:r>
-        <w:rPr>
-          <w:b/>
-          <w:sz w:val="32"/>
-          <w:szCs w:val="32"/>
-          <w:lang w:val="ru-RU"/>
-        </w:rPr>
-        <w:t>localtime</w:t>
-      </w:r>
-      <w:proofErr w:type="spellEnd"/>
-      <w:r>
-        <w:rPr>
-          <w:b/>
-          <w:sz w:val="32"/>
-          <w:szCs w:val="32"/>
-          <w:lang w:val="ru-RU"/>
-        </w:rPr>
-        <w:t>().</w:t>
+        <w:t xml:space="preserve"> time() и localtime().</w:t>
       </w:r>
     </w:p>
     <w:p>
@@ -2745,19 +2505,8 @@
           <w:lang w:val="ru-RU"/>
         </w:rPr>
         <w:lastRenderedPageBreak/>
-        <w:t>Лабораторная работа №2 (2ч). Условные конструкции</w:t>
-      </w:r>
-      <w:proofErr w:type="gramStart"/>
-      <w:r>
-        <w:rPr>
-          <w:rFonts w:ascii="Times New Roman" w:hAnsi="Times New Roman" w:cs="Times New Roman"/>
-          <w:sz w:val="28"/>
-          <w:szCs w:val="28"/>
-          <w:lang w:val="ru-RU"/>
-        </w:rPr>
-        <w:t xml:space="preserve">   (</w:t>
-      </w:r>
-      <w:proofErr w:type="gramEnd"/>
+        <w:t>Лабораторная работа №2 (2ч). Условные конструкции   (</w:t>
+      </w:r>
       <w:r>
         <w:rPr>
           <w:rFonts w:ascii="Times New Roman" w:hAnsi="Times New Roman" w:cs="Times New Roman"/>
@@ -2820,29 +2569,7 @@
           <w:szCs w:val="32"/>
           <w:lang w:val="ru-RU"/>
         </w:rPr>
-        <w:t xml:space="preserve">Задание 1 (используем </w:t>
-      </w:r>
-      <w:proofErr w:type="spellStart"/>
-      <w:r>
-        <w:rPr>
-          <w:b/>
-          <w:color w:val="38761D"/>
-          <w:sz w:val="32"/>
-          <w:szCs w:val="32"/>
-          <w:lang w:val="ru-RU"/>
-        </w:rPr>
-        <w:t>if</w:t>
-      </w:r>
-      <w:proofErr w:type="spellEnd"/>
-      <w:r>
-        <w:rPr>
-          <w:b/>
-          <w:color w:val="38761D"/>
-          <w:sz w:val="32"/>
-          <w:szCs w:val="32"/>
-          <w:lang w:val="ru-RU"/>
-        </w:rPr>
-        <w:t>).</w:t>
+        <w:t>Задание 1 (используем if).</w:t>
       </w:r>
     </w:p>
     <w:p>
@@ -2878,25 +2605,7 @@
           <w:szCs w:val="32"/>
           <w:lang w:val="ru-RU"/>
         </w:rPr>
-        <w:t xml:space="preserve">Если первое число больше второго, то вывести </w:t>
-      </w:r>
-      <w:proofErr w:type="spellStart"/>
-      <w:r>
-        <w:rPr>
-          <w:sz w:val="32"/>
-          <w:szCs w:val="32"/>
-          <w:lang w:val="ru-RU"/>
-        </w:rPr>
-        <w:t>yes</w:t>
-      </w:r>
-      <w:proofErr w:type="spellEnd"/>
-      <w:r>
-        <w:rPr>
-          <w:sz w:val="32"/>
-          <w:szCs w:val="32"/>
-          <w:lang w:val="ru-RU"/>
-        </w:rPr>
-        <w:t xml:space="preserve">. </w:t>
+        <w:t xml:space="preserve">Если первое число больше второго, то вывести yes. </w:t>
       </w:r>
     </w:p>
     <w:p>
@@ -3209,29 +2918,7 @@
           <w:szCs w:val="32"/>
           <w:lang w:val="ru-RU"/>
         </w:rPr>
-        <w:t xml:space="preserve">Задание 2 (используем </w:t>
-      </w:r>
-      <w:proofErr w:type="spellStart"/>
-      <w:r>
-        <w:rPr>
-          <w:b/>
-          <w:color w:val="38761D"/>
-          <w:sz w:val="32"/>
-          <w:szCs w:val="32"/>
-          <w:lang w:val="ru-RU"/>
-        </w:rPr>
-        <w:t>match</w:t>
-      </w:r>
-      <w:proofErr w:type="spellEnd"/>
-      <w:r>
-        <w:rPr>
-          <w:b/>
-          <w:color w:val="38761D"/>
-          <w:sz w:val="32"/>
-          <w:szCs w:val="32"/>
-          <w:lang w:val="ru-RU"/>
-        </w:rPr>
-        <w:t>).</w:t>
+        <w:t>Задание 2 (используем match).</w:t>
       </w:r>
     </w:p>
     <w:p>
@@ -3271,80 +2958,14 @@
           <w:lang w:val="ru-RU"/>
         </w:rPr>
         <w:lastRenderedPageBreak/>
-        <w:t xml:space="preserve">Необходимо спросить какую операцию необходимо </w:t>
-      </w:r>
-      <w:proofErr w:type="gramStart"/>
+        <w:t xml:space="preserve">Необходимо спросить какую операцию необходимо сделать : </w:t>
+      </w:r>
       <w:r>
         <w:rPr>
           <w:rFonts w:eastAsia="Arial"/>
-          <w:b w:val="0"/>
-          <w:lang w:val="ru-RU"/>
-        </w:rPr>
-        <w:t>сделать :</w:t>
-      </w:r>
-      <w:proofErr w:type="gramEnd"/>
-      <w:r>
-        <w:rPr>
-          <w:rFonts w:eastAsia="Arial"/>
-          <w:b w:val="0"/>
-          <w:lang w:val="ru-RU"/>
-        </w:rPr>
-        <w:t xml:space="preserve"> </w:t>
-      </w:r>
-      <w:r>
-        <w:rPr>
-          <w:rFonts w:eastAsia="Arial"/>
-          <w:lang w:val="ru-RU"/>
-        </w:rPr>
-        <w:t xml:space="preserve"> /, *,-,+,//, **, </w:t>
-      </w:r>
-      <w:proofErr w:type="spellStart"/>
-      <w:r>
-        <w:rPr>
-          <w:rFonts w:eastAsia="Arial"/>
-          <w:lang w:val="ru-RU"/>
-        </w:rPr>
-        <w:t>sin</w:t>
-      </w:r>
-      <w:proofErr w:type="spellEnd"/>
-      <w:r>
-        <w:rPr>
-          <w:rFonts w:eastAsia="Arial"/>
-          <w:lang w:val="ru-RU"/>
-        </w:rPr>
-        <w:t xml:space="preserve">, </w:t>
-      </w:r>
-      <w:proofErr w:type="spellStart"/>
-      <w:r>
-        <w:rPr>
-          <w:rFonts w:eastAsia="Arial"/>
-          <w:lang w:val="ru-RU"/>
-        </w:rPr>
-        <w:t>cos</w:t>
-      </w:r>
-      <w:proofErr w:type="spellEnd"/>
-      <w:r>
-        <w:rPr>
-          <w:rFonts w:eastAsia="Arial"/>
-          <w:lang w:val="ru-RU"/>
-        </w:rPr>
-        <w:t xml:space="preserve">, </w:t>
-      </w:r>
-      <w:proofErr w:type="spellStart"/>
-      <w:r>
-        <w:rPr>
-          <w:rFonts w:eastAsia="Arial"/>
-          <w:lang w:val="ru-RU"/>
-        </w:rPr>
-        <w:t>tg</w:t>
-      </w:r>
-      <w:proofErr w:type="spellEnd"/>
-      <w:r>
-        <w:rPr>
-          <w:rFonts w:eastAsia="Arial"/>
-          <w:lang w:val="ru-RU"/>
-        </w:rPr>
-        <w:t>, корень</w:t>
+          <w:lang w:val="ru-RU"/>
+        </w:rPr>
+        <w:t xml:space="preserve"> /, *,-,+,//, **, sin, cos, tg, корень</w:t>
       </w:r>
       <w:r>
         <w:rPr>
@@ -3580,10 +3201,1526 @@
     <w:p>
       <w:pPr>
         <w:rPr>
-          <w:rFonts w:ascii="Times New Roman" w:hAnsi="Times New Roman" w:cs="Times New Roman"/>
-          <w:sz w:val="28"/>
-          <w:szCs w:val="28"/>
-          <w:lang w:val="en-US"/>
+          <w:lang w:val="ru-RU"/>
+        </w:rPr>
+      </w:pPr>
+      <w:r>
+        <w:rPr>
+          <w:b/>
+          <w:color w:val="38761D"/>
+          <w:sz w:val="32"/>
+          <w:szCs w:val="32"/>
+          <w:lang w:val="ru-RU"/>
+        </w:rPr>
+        <w:t>Задание 3 (используем while).</w:t>
+      </w:r>
+    </w:p>
+    <w:p>
+      <w:pPr>
+        <w:ind w:firstLine="720"/>
+        <w:rPr>
+          <w:lang w:val="ru-RU"/>
+        </w:rPr>
+      </w:pPr>
+      <w:r>
+        <w:rPr>
+          <w:sz w:val="32"/>
+          <w:szCs w:val="32"/>
+          <w:lang w:val="ru-RU"/>
+        </w:rPr>
+        <w:t>Напишите программу, которая просит ввести с клавиатуры  число X с клавиатуры, исходя из введенного число выведите последовательность следующую последовательность (от 0 до 10): 0, 1*X, 2*X, …,  10*X.</w:t>
+      </w:r>
+    </w:p>
+    <w:p>
+      <w:pPr>
+        <w:rPr>
+          <w:lang w:val="en-US" w:eastAsia="ru-BY"/>
+        </w:rPr>
+      </w:pPr>
+      <w:r>
+        <w:rPr>
+          <w:lang w:val="en-US" w:eastAsia="ru-BY"/>
+        </w:rPr>
+        <w:t>Code:</w:t>
+      </w:r>
+    </w:p>
+    <w:p>
+      <w:pPr>
+        <w:rPr>
+          <w:lang w:val="en-US" w:eastAsia="ru-BY"/>
+        </w:rPr>
+      </w:pPr>
+      <w:r>
+        <w:rPr>
+          <w:lang w:val="en-US" w:eastAsia="ru-BY"/>
+        </w:rPr>
+        <w:drawing>
+          <wp:inline distT="0" distB="0" distL="0" distR="0" wp14:anchorId="6E81BA40" wp14:editId="01D31D9E">
+            <wp:extent cx="4201111" cy="1381318"/>
+            <wp:effectExtent l="0" t="0" r="0" b="9525"/>
+            <wp:docPr id="1004296283" name="Рисунок 1"/>
+            <wp:cNvGraphicFramePr>
+              <a:graphicFrameLocks xmlns:a="http://schemas.openxmlformats.org/drawingml/2006/main" noChangeAspect="1"/>
+            </wp:cNvGraphicFramePr>
+            <a:graphic xmlns:a="http://schemas.openxmlformats.org/drawingml/2006/main">
+              <a:graphicData uri="http://schemas.openxmlformats.org/drawingml/2006/picture">
+                <pic:pic xmlns:pic="http://schemas.openxmlformats.org/drawingml/2006/picture">
+                  <pic:nvPicPr>
+                    <pic:cNvPr id="1004296283" name=""/>
+                    <pic:cNvPicPr/>
+                  </pic:nvPicPr>
+                  <pic:blipFill>
+                    <a:blip r:embed="rId38"/>
+                    <a:stretch>
+                      <a:fillRect/>
+                    </a:stretch>
+                  </pic:blipFill>
+                  <pic:spPr>
+                    <a:xfrm>
+                      <a:off x="0" y="0"/>
+                      <a:ext cx="4201111" cy="1381318"/>
+                    </a:xfrm>
+                    <a:prstGeom prst="rect">
+                      <a:avLst/>
+                    </a:prstGeom>
+                  </pic:spPr>
+                </pic:pic>
+              </a:graphicData>
+            </a:graphic>
+          </wp:inline>
+        </w:drawing>
+      </w:r>
+    </w:p>
+    <w:p>
+      <w:pPr>
+        <w:rPr>
+          <w:lang w:val="en-US" w:eastAsia="ru-BY"/>
+        </w:rPr>
+      </w:pPr>
+      <w:r>
+        <w:rPr>
+          <w:lang w:val="en-US" w:eastAsia="ru-BY"/>
+        </w:rPr>
+        <w:t>Result:</w:t>
+      </w:r>
+    </w:p>
+    <w:p>
+      <w:pPr>
+        <w:rPr>
+          <w:lang w:val="en-US" w:eastAsia="ru-BY"/>
+        </w:rPr>
+      </w:pPr>
+      <w:r>
+        <w:rPr>
+          <w:lang w:val="en-US" w:eastAsia="ru-BY"/>
+        </w:rPr>
+        <w:drawing>
+          <wp:inline distT="0" distB="0" distL="0" distR="0" wp14:anchorId="4F0CBADF" wp14:editId="3669DD85">
+            <wp:extent cx="3124636" cy="571580"/>
+            <wp:effectExtent l="0" t="0" r="0" b="0"/>
+            <wp:docPr id="1739634071" name="Рисунок 1"/>
+            <wp:cNvGraphicFramePr>
+              <a:graphicFrameLocks xmlns:a="http://schemas.openxmlformats.org/drawingml/2006/main" noChangeAspect="1"/>
+            </wp:cNvGraphicFramePr>
+            <a:graphic xmlns:a="http://schemas.openxmlformats.org/drawingml/2006/main">
+              <a:graphicData uri="http://schemas.openxmlformats.org/drawingml/2006/picture">
+                <pic:pic xmlns:pic="http://schemas.openxmlformats.org/drawingml/2006/picture">
+                  <pic:nvPicPr>
+                    <pic:cNvPr id="1739634071" name=""/>
+                    <pic:cNvPicPr/>
+                  </pic:nvPicPr>
+                  <pic:blipFill>
+                    <a:blip r:embed="rId39"/>
+                    <a:stretch>
+                      <a:fillRect/>
+                    </a:stretch>
+                  </pic:blipFill>
+                  <pic:spPr>
+                    <a:xfrm>
+                      <a:off x="0" y="0"/>
+                      <a:ext cx="3124636" cy="571580"/>
+                    </a:xfrm>
+                    <a:prstGeom prst="rect">
+                      <a:avLst/>
+                    </a:prstGeom>
+                  </pic:spPr>
+                </pic:pic>
+              </a:graphicData>
+            </a:graphic>
+          </wp:inline>
+        </w:drawing>
+      </w:r>
+    </w:p>
+    <w:p>
+      <w:pPr>
+        <w:rPr>
+          <w:lang w:val="en-US" w:eastAsia="ru-BY"/>
+        </w:rPr>
+      </w:pPr>
+    </w:p>
+    <w:p>
+      <w:pPr>
+        <w:rPr>
+          <w:lang w:val="ru-RU"/>
+        </w:rPr>
+      </w:pPr>
+      <w:r>
+        <w:rPr>
+          <w:b/>
+          <w:color w:val="38761D"/>
+          <w:sz w:val="32"/>
+          <w:szCs w:val="32"/>
+          <w:lang w:val="ru-RU"/>
+        </w:rPr>
+        <w:lastRenderedPageBreak/>
+        <w:t>Задание 4 (используем for ).</w:t>
+      </w:r>
+    </w:p>
+    <w:p>
+      <w:pPr>
+        <w:spacing w:line="240" w:lineRule="auto"/>
+        <w:ind w:firstLine="720"/>
+        <w:rPr>
+          <w:sz w:val="32"/>
+          <w:szCs w:val="32"/>
+          <w:lang w:val="ru-RU"/>
+        </w:rPr>
+      </w:pPr>
+      <w:r>
+        <w:rPr>
+          <w:sz w:val="32"/>
+          <w:szCs w:val="32"/>
+          <w:lang w:val="ru-RU"/>
+        </w:rPr>
+        <w:t xml:space="preserve">Используя цикл for выведите  на экран все числа (для каждого - отдельный цикл: всего 7): </w:t>
+      </w:r>
+    </w:p>
+    <w:p>
+      <w:pPr>
+        <w:numPr>
+          <w:ilvl w:val="0"/>
+          <w:numId w:val="4"/>
+        </w:numPr>
+        <w:spacing w:after="0" w:line="240" w:lineRule="auto"/>
+        <w:rPr>
+          <w:rFonts w:ascii="Lora" w:eastAsia="Lora" w:hAnsi="Lora" w:cs="Lora"/>
+          <w:sz w:val="32"/>
+          <w:szCs w:val="32"/>
+          <w:lang w:val="ru-RU"/>
+        </w:rPr>
+      </w:pPr>
+      <w:r>
+        <w:rPr>
+          <w:sz w:val="32"/>
+          <w:szCs w:val="32"/>
+          <w:lang w:val="ru-RU"/>
+        </w:rPr>
+        <w:t>от 1 до 15</w:t>
+      </w:r>
+    </w:p>
+    <w:p>
+      <w:pPr>
+        <w:numPr>
+          <w:ilvl w:val="0"/>
+          <w:numId w:val="4"/>
+        </w:numPr>
+        <w:spacing w:after="0" w:line="240" w:lineRule="auto"/>
+        <w:rPr>
+          <w:rFonts w:ascii="Lora" w:eastAsia="Lora" w:hAnsi="Lora" w:cs="Lora"/>
+          <w:sz w:val="32"/>
+          <w:szCs w:val="32"/>
+          <w:lang w:val="ru-RU"/>
+        </w:rPr>
+      </w:pPr>
+      <w:r>
+        <w:rPr>
+          <w:sz w:val="32"/>
+          <w:szCs w:val="32"/>
+          <w:lang w:val="ru-RU"/>
+        </w:rPr>
+        <w:t>от 5 до 20</w:t>
+      </w:r>
+    </w:p>
+    <w:p>
+      <w:pPr>
+        <w:numPr>
+          <w:ilvl w:val="0"/>
+          <w:numId w:val="4"/>
+        </w:numPr>
+        <w:spacing w:after="0" w:line="240" w:lineRule="auto"/>
+        <w:rPr>
+          <w:rFonts w:ascii="Lora" w:eastAsia="Lora" w:hAnsi="Lora" w:cs="Lora"/>
+          <w:sz w:val="32"/>
+          <w:szCs w:val="32"/>
+          <w:lang w:val="ru-RU"/>
+        </w:rPr>
+      </w:pPr>
+      <w:r>
+        <w:rPr>
+          <w:sz w:val="32"/>
+          <w:szCs w:val="32"/>
+          <w:lang w:val="ru-RU"/>
+        </w:rPr>
+        <w:t>от 20 до 2</w:t>
+      </w:r>
+    </w:p>
+    <w:p>
+      <w:pPr>
+        <w:numPr>
+          <w:ilvl w:val="0"/>
+          <w:numId w:val="4"/>
+        </w:numPr>
+        <w:spacing w:after="0" w:line="240" w:lineRule="auto"/>
+        <w:rPr>
+          <w:rFonts w:ascii="Lora" w:eastAsia="Lora" w:hAnsi="Lora" w:cs="Lora"/>
+          <w:sz w:val="32"/>
+          <w:szCs w:val="32"/>
+          <w:lang w:val="ru-RU"/>
+        </w:rPr>
+      </w:pPr>
+      <w:r>
+        <w:rPr>
+          <w:sz w:val="32"/>
+          <w:szCs w:val="32"/>
+          <w:lang w:val="ru-RU"/>
+        </w:rPr>
+        <w:t>от 2 до 16 с шагом 2</w:t>
+      </w:r>
+    </w:p>
+    <w:p>
+      <w:pPr>
+        <w:numPr>
+          <w:ilvl w:val="0"/>
+          <w:numId w:val="4"/>
+        </w:numPr>
+        <w:spacing w:after="0" w:line="240" w:lineRule="auto"/>
+        <w:rPr>
+          <w:rFonts w:ascii="Lora" w:eastAsia="Lora" w:hAnsi="Lora" w:cs="Lora"/>
+          <w:sz w:val="32"/>
+          <w:szCs w:val="32"/>
+          <w:lang w:val="ru-RU"/>
+        </w:rPr>
+      </w:pPr>
+      <w:r>
+        <w:rPr>
+          <w:sz w:val="32"/>
+          <w:szCs w:val="32"/>
+          <w:lang w:val="ru-RU"/>
+        </w:rPr>
+        <w:t>от 4 до 44 с шагом 4</w:t>
+      </w:r>
+    </w:p>
+    <w:p>
+      <w:pPr>
+        <w:numPr>
+          <w:ilvl w:val="0"/>
+          <w:numId w:val="4"/>
+        </w:numPr>
+        <w:spacing w:after="0" w:line="240" w:lineRule="auto"/>
+        <w:rPr>
+          <w:rFonts w:ascii="Lora" w:eastAsia="Lora" w:hAnsi="Lora" w:cs="Lora"/>
+          <w:sz w:val="32"/>
+          <w:szCs w:val="32"/>
+          <w:lang w:val="ru-RU"/>
+        </w:rPr>
+      </w:pPr>
+      <w:r>
+        <w:rPr>
+          <w:sz w:val="32"/>
+          <w:szCs w:val="32"/>
+          <w:lang w:val="ru-RU"/>
+        </w:rPr>
+        <w:t>от 5 до 25 с шагом 5</w:t>
+      </w:r>
+    </w:p>
+    <w:p>
+      <w:pPr>
+        <w:numPr>
+          <w:ilvl w:val="0"/>
+          <w:numId w:val="4"/>
+        </w:numPr>
+        <w:spacing w:after="0" w:line="240" w:lineRule="auto"/>
+        <w:rPr>
+          <w:rFonts w:ascii="Lora" w:eastAsia="Lora" w:hAnsi="Lora" w:cs="Lora"/>
+          <w:sz w:val="32"/>
+          <w:szCs w:val="32"/>
+          <w:lang w:val="ru-RU"/>
+        </w:rPr>
+      </w:pPr>
+      <w:r>
+        <w:rPr>
+          <w:sz w:val="32"/>
+          <w:szCs w:val="32"/>
+          <w:lang w:val="ru-RU"/>
+        </w:rPr>
+        <w:t>от 80 до 0 с шагом 10</w:t>
+      </w:r>
+    </w:p>
+    <w:p>
+      <w:pPr>
+        <w:spacing w:line="240" w:lineRule="auto"/>
+        <w:rPr>
+          <w:rFonts w:ascii="Arial" w:eastAsia="Arial" w:hAnsi="Arial" w:cs="Arial"/>
+          <w:sz w:val="32"/>
+          <w:szCs w:val="32"/>
+          <w:lang w:val="ru-RU"/>
+        </w:rPr>
+      </w:pPr>
+    </w:p>
+    <w:p>
+      <w:pPr>
+        <w:ind w:firstLine="720"/>
+        <w:rPr>
+          <w:b/>
+          <w:sz w:val="32"/>
+          <w:szCs w:val="32"/>
+          <w:lang w:val="ru-RU"/>
+        </w:rPr>
+      </w:pPr>
+      <w:r>
+        <w:rPr>
+          <w:b/>
+          <w:sz w:val="32"/>
+          <w:szCs w:val="32"/>
+          <w:lang w:val="ru-RU"/>
+        </w:rPr>
+        <w:t>Приведите примеры использования:</w:t>
+      </w:r>
+    </w:p>
+    <w:p>
+      <w:pPr>
+        <w:numPr>
+          <w:ilvl w:val="0"/>
+          <w:numId w:val="5"/>
+        </w:numPr>
+        <w:spacing w:after="0" w:line="276" w:lineRule="auto"/>
+        <w:rPr>
+          <w:sz w:val="32"/>
+          <w:szCs w:val="32"/>
+          <w:lang w:val="ru-RU"/>
+        </w:rPr>
+      </w:pPr>
+      <w:r>
+        <w:rPr>
+          <w:sz w:val="32"/>
+          <w:szCs w:val="32"/>
+          <w:lang w:val="ru-RU"/>
+        </w:rPr>
+        <w:t>for _ in range( V ): pass</w:t>
+      </w:r>
+    </w:p>
+    <w:p>
+      <w:pPr>
+        <w:numPr>
+          <w:ilvl w:val="0"/>
+          <w:numId w:val="5"/>
+        </w:numPr>
+        <w:spacing w:after="0" w:line="276" w:lineRule="auto"/>
+        <w:rPr>
+          <w:sz w:val="32"/>
+          <w:szCs w:val="32"/>
+          <w:lang w:val="en-US"/>
+        </w:rPr>
+      </w:pPr>
+      <w:r>
+        <w:rPr>
+          <w:sz w:val="32"/>
+          <w:szCs w:val="32"/>
+          <w:lang w:val="en-US"/>
+        </w:rPr>
+        <w:t>for z, x  in range( V ), range( B ): pass</w:t>
+      </w:r>
+    </w:p>
+    <w:p>
+      <w:pPr>
+        <w:numPr>
+          <w:ilvl w:val="0"/>
+          <w:numId w:val="5"/>
+        </w:numPr>
+        <w:spacing w:after="0" w:line="276" w:lineRule="auto"/>
+        <w:rPr>
+          <w:sz w:val="32"/>
+          <w:szCs w:val="32"/>
+          <w:lang w:val="en-US"/>
+        </w:rPr>
+      </w:pPr>
+      <w:r>
+        <w:rPr>
+          <w:sz w:val="32"/>
+          <w:szCs w:val="32"/>
+          <w:lang w:val="en-US"/>
+        </w:rPr>
+        <w:t>for index, fruit in enumerate(fruits): pass</w:t>
+      </w:r>
+    </w:p>
+    <w:p>
+      <w:pPr>
+        <w:numPr>
+          <w:ilvl w:val="0"/>
+          <w:numId w:val="5"/>
+        </w:numPr>
+        <w:spacing w:after="0" w:line="276" w:lineRule="auto"/>
+        <w:rPr>
+          <w:sz w:val="32"/>
+          <w:szCs w:val="32"/>
+          <w:lang w:val="en-US"/>
+        </w:rPr>
+      </w:pPr>
+      <w:r>
+        <w:rPr>
+          <w:sz w:val="32"/>
+          <w:szCs w:val="32"/>
+          <w:lang w:val="en-US"/>
+        </w:rPr>
+        <w:t>for name, age in zip(names, ages): pass</w:t>
+      </w:r>
+    </w:p>
+    <w:p>
+      <w:pPr>
+        <w:numPr>
+          <w:ilvl w:val="0"/>
+          <w:numId w:val="5"/>
+        </w:numPr>
+        <w:spacing w:after="0" w:line="276" w:lineRule="auto"/>
+        <w:rPr>
+          <w:sz w:val="32"/>
+          <w:szCs w:val="32"/>
+          <w:lang w:val="ru-RU"/>
+        </w:rPr>
+      </w:pPr>
+      <w:r>
+        <w:rPr>
+          <w:sz w:val="32"/>
+          <w:szCs w:val="32"/>
+          <w:lang w:val="ru-RU"/>
+        </w:rPr>
+        <w:t>for c else</w:t>
+      </w:r>
+    </w:p>
+    <w:p>
+      <w:pPr>
+        <w:rPr>
+          <w:lang w:val="en-US" w:eastAsia="ru-BY"/>
+        </w:rPr>
+      </w:pPr>
+      <w:r>
+        <w:rPr>
+          <w:lang w:val="en-US" w:eastAsia="ru-BY"/>
+        </w:rPr>
+        <w:t>Code:</w:t>
+      </w:r>
+    </w:p>
+    <w:p>
+      <w:pPr>
+        <w:rPr>
+          <w:lang w:val="en-US" w:eastAsia="ru-BY"/>
+        </w:rPr>
+      </w:pPr>
+      <w:r>
+        <w:rPr>
+          <w:lang w:val="en-US" w:eastAsia="ru-BY"/>
+        </w:rPr>
+        <w:drawing>
+          <wp:inline distT="0" distB="0" distL="0" distR="0" wp14:anchorId="0FA3D543" wp14:editId="1B392F3A">
+            <wp:extent cx="2829320" cy="543001"/>
+            <wp:effectExtent l="0" t="0" r="0" b="9525"/>
+            <wp:docPr id="435371789" name="Рисунок 1"/>
+            <wp:cNvGraphicFramePr>
+              <a:graphicFrameLocks xmlns:a="http://schemas.openxmlformats.org/drawingml/2006/main" noChangeAspect="1"/>
+            </wp:cNvGraphicFramePr>
+            <a:graphic xmlns:a="http://schemas.openxmlformats.org/drawingml/2006/main">
+              <a:graphicData uri="http://schemas.openxmlformats.org/drawingml/2006/picture">
+                <pic:pic xmlns:pic="http://schemas.openxmlformats.org/drawingml/2006/picture">
+                  <pic:nvPicPr>
+                    <pic:cNvPr id="435371789" name=""/>
+                    <pic:cNvPicPr/>
+                  </pic:nvPicPr>
+                  <pic:blipFill>
+                    <a:blip r:embed="rId40"/>
+                    <a:stretch>
+                      <a:fillRect/>
+                    </a:stretch>
+                  </pic:blipFill>
+                  <pic:spPr>
+                    <a:xfrm>
+                      <a:off x="0" y="0"/>
+                      <a:ext cx="2829320" cy="543001"/>
+                    </a:xfrm>
+                    <a:prstGeom prst="rect">
+                      <a:avLst/>
+                    </a:prstGeom>
+                  </pic:spPr>
+                </pic:pic>
+              </a:graphicData>
+            </a:graphic>
+          </wp:inline>
+        </w:drawing>
+      </w:r>
+    </w:p>
+    <w:p>
+      <w:pPr>
+        <w:rPr>
+          <w:lang w:val="en-US" w:eastAsia="ru-BY"/>
+        </w:rPr>
+      </w:pPr>
+      <w:r>
+        <w:rPr>
+          <w:lang w:val="en-US" w:eastAsia="ru-BY"/>
+        </w:rPr>
+        <w:t>Result:</w:t>
+      </w:r>
+    </w:p>
+    <w:p>
+      <w:pPr>
+        <w:rPr>
+          <w:lang w:val="en-US" w:eastAsia="ru-BY"/>
+        </w:rPr>
+      </w:pPr>
+      <w:r>
+        <w:rPr>
+          <w:lang w:val="en-US" w:eastAsia="ru-BY"/>
+        </w:rPr>
+        <w:drawing>
+          <wp:inline distT="0" distB="0" distL="0" distR="0" wp14:anchorId="05675716" wp14:editId="6884A6C1">
+            <wp:extent cx="5039428" cy="295316"/>
+            <wp:effectExtent l="0" t="0" r="8890" b="9525"/>
+            <wp:docPr id="2138505064" name="Рисунок 1"/>
+            <wp:cNvGraphicFramePr>
+              <a:graphicFrameLocks xmlns:a="http://schemas.openxmlformats.org/drawingml/2006/main" noChangeAspect="1"/>
+            </wp:cNvGraphicFramePr>
+            <a:graphic xmlns:a="http://schemas.openxmlformats.org/drawingml/2006/main">
+              <a:graphicData uri="http://schemas.openxmlformats.org/drawingml/2006/picture">
+                <pic:pic xmlns:pic="http://schemas.openxmlformats.org/drawingml/2006/picture">
+                  <pic:nvPicPr>
+                    <pic:cNvPr id="2138505064" name=""/>
+                    <pic:cNvPicPr/>
+                  </pic:nvPicPr>
+                  <pic:blipFill>
+                    <a:blip r:embed="rId41"/>
+                    <a:stretch>
+                      <a:fillRect/>
+                    </a:stretch>
+                  </pic:blipFill>
+                  <pic:spPr>
+                    <a:xfrm>
+                      <a:off x="0" y="0"/>
+                      <a:ext cx="5039428" cy="295316"/>
+                    </a:xfrm>
+                    <a:prstGeom prst="rect">
+                      <a:avLst/>
+                    </a:prstGeom>
+                  </pic:spPr>
+                </pic:pic>
+              </a:graphicData>
+            </a:graphic>
+          </wp:inline>
+        </w:drawing>
+      </w:r>
+    </w:p>
+    <w:p>
+      <w:pPr>
+        <w:rPr>
+          <w:lang w:val="en-US" w:eastAsia="ru-BY"/>
+        </w:rPr>
+      </w:pPr>
+    </w:p>
+    <w:p>
+      <w:pPr>
+        <w:rPr>
+          <w:lang w:val="en-US" w:eastAsia="ru-BY"/>
+        </w:rPr>
+      </w:pPr>
+      <w:r>
+        <w:rPr>
+          <w:lang w:val="en-US" w:eastAsia="ru-BY"/>
+        </w:rPr>
+        <w:t>Code:</w:t>
+      </w:r>
+    </w:p>
+    <w:p>
+      <w:pPr>
+        <w:rPr>
+          <w:lang w:val="en-US" w:eastAsia="ru-BY"/>
+        </w:rPr>
+      </w:pPr>
+      <w:r>
+        <w:rPr>
+          <w:lang w:val="en-US" w:eastAsia="ru-BY"/>
+        </w:rPr>
+        <w:drawing>
+          <wp:inline distT="0" distB="0" distL="0" distR="0" wp14:anchorId="60205022" wp14:editId="46BAE553">
+            <wp:extent cx="5759450" cy="480060"/>
+            <wp:effectExtent l="0" t="0" r="0" b="0"/>
+            <wp:docPr id="1800402899" name="Рисунок 1"/>
+            <wp:cNvGraphicFramePr>
+              <a:graphicFrameLocks xmlns:a="http://schemas.openxmlformats.org/drawingml/2006/main" noChangeAspect="1"/>
+            </wp:cNvGraphicFramePr>
+            <a:graphic xmlns:a="http://schemas.openxmlformats.org/drawingml/2006/main">
+              <a:graphicData uri="http://schemas.openxmlformats.org/drawingml/2006/picture">
+                <pic:pic xmlns:pic="http://schemas.openxmlformats.org/drawingml/2006/picture">
+                  <pic:nvPicPr>
+                    <pic:cNvPr id="1800402899" name=""/>
+                    <pic:cNvPicPr/>
+                  </pic:nvPicPr>
+                  <pic:blipFill>
+                    <a:blip r:embed="rId42"/>
+                    <a:stretch>
+                      <a:fillRect/>
+                    </a:stretch>
+                  </pic:blipFill>
+                  <pic:spPr>
+                    <a:xfrm>
+                      <a:off x="0" y="0"/>
+                      <a:ext cx="5759450" cy="480060"/>
+                    </a:xfrm>
+                    <a:prstGeom prst="rect">
+                      <a:avLst/>
+                    </a:prstGeom>
+                  </pic:spPr>
+                </pic:pic>
+              </a:graphicData>
+            </a:graphic>
+          </wp:inline>
+        </w:drawing>
+      </w:r>
+    </w:p>
+    <w:p>
+      <w:pPr>
+        <w:rPr>
+          <w:lang w:val="en-US" w:eastAsia="ru-BY"/>
+        </w:rPr>
+      </w:pPr>
+      <w:r>
+        <w:rPr>
+          <w:lang w:val="en-US" w:eastAsia="ru-BY"/>
+        </w:rPr>
+        <w:t>Result:</w:t>
+      </w:r>
+      <w:r>
+        <w:rPr>
+          <w:lang w:val="en-US" w:eastAsia="ru-BY"/>
+        </w:rPr>
+        <w:br/>
+      </w:r>
+      <w:r>
+        <w:rPr>
+          <w:lang w:val="en-US" w:eastAsia="ru-BY"/>
+        </w:rPr>
+        <w:drawing>
+          <wp:inline distT="0" distB="0" distL="0" distR="0" wp14:anchorId="699DC5F8" wp14:editId="64C0A27E">
+            <wp:extent cx="4182059" cy="304843"/>
+            <wp:effectExtent l="0" t="0" r="0" b="0"/>
+            <wp:docPr id="1396038440" name="Рисунок 1"/>
+            <wp:cNvGraphicFramePr>
+              <a:graphicFrameLocks xmlns:a="http://schemas.openxmlformats.org/drawingml/2006/main" noChangeAspect="1"/>
+            </wp:cNvGraphicFramePr>
+            <a:graphic xmlns:a="http://schemas.openxmlformats.org/drawingml/2006/main">
+              <a:graphicData uri="http://schemas.openxmlformats.org/drawingml/2006/picture">
+                <pic:pic xmlns:pic="http://schemas.openxmlformats.org/drawingml/2006/picture">
+                  <pic:nvPicPr>
+                    <pic:cNvPr id="1396038440" name=""/>
+                    <pic:cNvPicPr/>
+                  </pic:nvPicPr>
+                  <pic:blipFill>
+                    <a:blip r:embed="rId43"/>
+                    <a:stretch>
+                      <a:fillRect/>
+                    </a:stretch>
+                  </pic:blipFill>
+                  <pic:spPr>
+                    <a:xfrm>
+                      <a:off x="0" y="0"/>
+                      <a:ext cx="4182059" cy="304843"/>
+                    </a:xfrm>
+                    <a:prstGeom prst="rect">
+                      <a:avLst/>
+                    </a:prstGeom>
+                  </pic:spPr>
+                </pic:pic>
+              </a:graphicData>
+            </a:graphic>
+          </wp:inline>
+        </w:drawing>
+      </w:r>
+    </w:p>
+    <w:p>
+      <w:pPr>
+        <w:rPr>
+          <w:lang w:val="en-US" w:eastAsia="ru-BY"/>
+        </w:rPr>
+      </w:pPr>
+    </w:p>
+    <w:p>
+      <w:pPr>
+        <w:rPr>
+          <w:lang w:val="en-US" w:eastAsia="ru-BY"/>
+        </w:rPr>
+      </w:pPr>
+      <w:r>
+        <w:rPr>
+          <w:lang w:val="en-US" w:eastAsia="ru-BY"/>
+        </w:rPr>
+        <w:t>Code:</w:t>
+      </w:r>
+    </w:p>
+    <w:p>
+      <w:pPr>
+        <w:rPr>
+          <w:lang w:val="en-US" w:eastAsia="ru-BY"/>
+        </w:rPr>
+      </w:pPr>
+      <w:r>
+        <w:rPr>
+          <w:lang w:val="en-US" w:eastAsia="ru-BY"/>
+        </w:rPr>
+        <w:lastRenderedPageBreak/>
+        <w:drawing>
+          <wp:inline distT="0" distB="0" distL="0" distR="0" wp14:anchorId="13ADBA76" wp14:editId="0AD6FADE">
+            <wp:extent cx="3010320" cy="1400370"/>
+            <wp:effectExtent l="0" t="0" r="0" b="9525"/>
+            <wp:docPr id="1798578704" name="Рисунок 1"/>
+            <wp:cNvGraphicFramePr>
+              <a:graphicFrameLocks xmlns:a="http://schemas.openxmlformats.org/drawingml/2006/main" noChangeAspect="1"/>
+            </wp:cNvGraphicFramePr>
+            <a:graphic xmlns:a="http://schemas.openxmlformats.org/drawingml/2006/main">
+              <a:graphicData uri="http://schemas.openxmlformats.org/drawingml/2006/picture">
+                <pic:pic xmlns:pic="http://schemas.openxmlformats.org/drawingml/2006/picture">
+                  <pic:nvPicPr>
+                    <pic:cNvPr id="1798578704" name=""/>
+                    <pic:cNvPicPr/>
+                  </pic:nvPicPr>
+                  <pic:blipFill>
+                    <a:blip r:embed="rId44"/>
+                    <a:stretch>
+                      <a:fillRect/>
+                    </a:stretch>
+                  </pic:blipFill>
+                  <pic:spPr>
+                    <a:xfrm>
+                      <a:off x="0" y="0"/>
+                      <a:ext cx="3010320" cy="1400370"/>
+                    </a:xfrm>
+                    <a:prstGeom prst="rect">
+                      <a:avLst/>
+                    </a:prstGeom>
+                  </pic:spPr>
+                </pic:pic>
+              </a:graphicData>
+            </a:graphic>
+          </wp:inline>
+        </w:drawing>
+      </w:r>
+    </w:p>
+    <w:p>
+      <w:pPr>
+        <w:rPr>
+          <w:lang w:val="en-US" w:eastAsia="ru-BY"/>
+        </w:rPr>
+      </w:pPr>
+      <w:r>
+        <w:rPr>
+          <w:lang w:val="en-US" w:eastAsia="ru-BY"/>
+        </w:rPr>
+        <w:t>Result:</w:t>
+      </w:r>
+    </w:p>
+    <w:p>
+      <w:pPr>
+        <w:rPr>
+          <w:lang w:val="en-US" w:eastAsia="ru-BY"/>
+        </w:rPr>
+      </w:pPr>
+      <w:r>
+        <w:rPr>
+          <w:lang w:val="en-US" w:eastAsia="ru-BY"/>
+        </w:rPr>
+        <w:drawing>
+          <wp:inline distT="0" distB="0" distL="0" distR="0" wp14:anchorId="23A26102" wp14:editId="27704A8B">
+            <wp:extent cx="4801270" cy="238158"/>
+            <wp:effectExtent l="0" t="0" r="0" b="9525"/>
+            <wp:docPr id="209717096" name="Рисунок 1"/>
+            <wp:cNvGraphicFramePr>
+              <a:graphicFrameLocks xmlns:a="http://schemas.openxmlformats.org/drawingml/2006/main" noChangeAspect="1"/>
+            </wp:cNvGraphicFramePr>
+            <a:graphic xmlns:a="http://schemas.openxmlformats.org/drawingml/2006/main">
+              <a:graphicData uri="http://schemas.openxmlformats.org/drawingml/2006/picture">
+                <pic:pic xmlns:pic="http://schemas.openxmlformats.org/drawingml/2006/picture">
+                  <pic:nvPicPr>
+                    <pic:cNvPr id="209717096" name=""/>
+                    <pic:cNvPicPr/>
+                  </pic:nvPicPr>
+                  <pic:blipFill>
+                    <a:blip r:embed="rId45"/>
+                    <a:stretch>
+                      <a:fillRect/>
+                    </a:stretch>
+                  </pic:blipFill>
+                  <pic:spPr>
+                    <a:xfrm>
+                      <a:off x="0" y="0"/>
+                      <a:ext cx="4801270" cy="238158"/>
+                    </a:xfrm>
+                    <a:prstGeom prst="rect">
+                      <a:avLst/>
+                    </a:prstGeom>
+                  </pic:spPr>
+                </pic:pic>
+              </a:graphicData>
+            </a:graphic>
+          </wp:inline>
+        </w:drawing>
+      </w:r>
+    </w:p>
+    <w:p>
+      <w:pPr>
+        <w:rPr>
+          <w:lang w:val="en-US" w:eastAsia="ru-BY"/>
+        </w:rPr>
+      </w:pPr>
+    </w:p>
+    <w:p>
+      <w:pPr>
+        <w:rPr>
+          <w:lang w:val="en-US" w:eastAsia="ru-BY"/>
+        </w:rPr>
+      </w:pPr>
+      <w:r>
+        <w:rPr>
+          <w:lang w:val="en-US" w:eastAsia="ru-BY"/>
+        </w:rPr>
+        <w:t>Code:</w:t>
+      </w:r>
+    </w:p>
+    <w:p>
+      <w:pPr>
+        <w:rPr>
+          <w:lang w:val="en-US" w:eastAsia="ru-BY"/>
+        </w:rPr>
+      </w:pPr>
+      <w:r>
+        <w:rPr>
+          <w:lang w:val="en-US" w:eastAsia="ru-BY"/>
+        </w:rPr>
+        <w:drawing>
+          <wp:inline distT="0" distB="0" distL="0" distR="0" wp14:anchorId="2F33EEF1" wp14:editId="424DCD56">
+            <wp:extent cx="5759450" cy="911225"/>
+            <wp:effectExtent l="0" t="0" r="0" b="3175"/>
+            <wp:docPr id="1711394268" name="Рисунок 1"/>
+            <wp:cNvGraphicFramePr>
+              <a:graphicFrameLocks xmlns:a="http://schemas.openxmlformats.org/drawingml/2006/main" noChangeAspect="1"/>
+            </wp:cNvGraphicFramePr>
+            <a:graphic xmlns:a="http://schemas.openxmlformats.org/drawingml/2006/main">
+              <a:graphicData uri="http://schemas.openxmlformats.org/drawingml/2006/picture">
+                <pic:pic xmlns:pic="http://schemas.openxmlformats.org/drawingml/2006/picture">
+                  <pic:nvPicPr>
+                    <pic:cNvPr id="1711394268" name=""/>
+                    <pic:cNvPicPr/>
+                  </pic:nvPicPr>
+                  <pic:blipFill>
+                    <a:blip r:embed="rId46"/>
+                    <a:stretch>
+                      <a:fillRect/>
+                    </a:stretch>
+                  </pic:blipFill>
+                  <pic:spPr>
+                    <a:xfrm>
+                      <a:off x="0" y="0"/>
+                      <a:ext cx="5759450" cy="911225"/>
+                    </a:xfrm>
+                    <a:prstGeom prst="rect">
+                      <a:avLst/>
+                    </a:prstGeom>
+                  </pic:spPr>
+                </pic:pic>
+              </a:graphicData>
+            </a:graphic>
+          </wp:inline>
+        </w:drawing>
+      </w:r>
+    </w:p>
+    <w:p>
+      <w:pPr>
+        <w:rPr>
+          <w:lang w:val="en-US" w:eastAsia="ru-BY"/>
+        </w:rPr>
+      </w:pPr>
+      <w:r>
+        <w:rPr>
+          <w:lang w:val="en-US" w:eastAsia="ru-BY"/>
+        </w:rPr>
+        <w:t>Result:</w:t>
+      </w:r>
+    </w:p>
+    <w:p>
+      <w:pPr>
+        <w:rPr>
+          <w:lang w:val="en-US" w:eastAsia="ru-BY"/>
+        </w:rPr>
+      </w:pPr>
+      <w:r>
+        <w:rPr>
+          <w:lang w:val="en-US" w:eastAsia="ru-BY"/>
+        </w:rPr>
+        <w:drawing>
+          <wp:inline distT="0" distB="0" distL="0" distR="0" wp14:anchorId="599E4922" wp14:editId="28689311">
+            <wp:extent cx="2048161" cy="304843"/>
+            <wp:effectExtent l="0" t="0" r="0" b="0"/>
+            <wp:docPr id="907666089" name="Рисунок 1"/>
+            <wp:cNvGraphicFramePr>
+              <a:graphicFrameLocks xmlns:a="http://schemas.openxmlformats.org/drawingml/2006/main" noChangeAspect="1"/>
+            </wp:cNvGraphicFramePr>
+            <a:graphic xmlns:a="http://schemas.openxmlformats.org/drawingml/2006/main">
+              <a:graphicData uri="http://schemas.openxmlformats.org/drawingml/2006/picture">
+                <pic:pic xmlns:pic="http://schemas.openxmlformats.org/drawingml/2006/picture">
+                  <pic:nvPicPr>
+                    <pic:cNvPr id="907666089" name=""/>
+                    <pic:cNvPicPr/>
+                  </pic:nvPicPr>
+                  <pic:blipFill>
+                    <a:blip r:embed="rId47"/>
+                    <a:stretch>
+                      <a:fillRect/>
+                    </a:stretch>
+                  </pic:blipFill>
+                  <pic:spPr>
+                    <a:xfrm>
+                      <a:off x="0" y="0"/>
+                      <a:ext cx="2048161" cy="304843"/>
+                    </a:xfrm>
+                    <a:prstGeom prst="rect">
+                      <a:avLst/>
+                    </a:prstGeom>
+                  </pic:spPr>
+                </pic:pic>
+              </a:graphicData>
+            </a:graphic>
+          </wp:inline>
+        </w:drawing>
+      </w:r>
+    </w:p>
+    <w:p>
+      <w:pPr>
+        <w:rPr>
+          <w:lang w:val="en-US" w:eastAsia="ru-BY"/>
+        </w:rPr>
+      </w:pPr>
+    </w:p>
+    <w:p>
+      <w:pPr>
+        <w:rPr>
+          <w:lang w:val="en-US" w:eastAsia="ru-BY"/>
+        </w:rPr>
+      </w:pPr>
+      <w:r>
+        <w:rPr>
+          <w:lang w:val="en-US" w:eastAsia="ru-BY"/>
+        </w:rPr>
+        <w:t>Code:</w:t>
+      </w:r>
+    </w:p>
+    <w:p>
+      <w:pPr>
+        <w:rPr>
+          <w:lang w:val="en-US" w:eastAsia="ru-BY"/>
+        </w:rPr>
+      </w:pPr>
+      <w:r>
+        <w:rPr>
+          <w:lang w:val="en-US" w:eastAsia="ru-BY"/>
+        </w:rPr>
+        <w:drawing>
+          <wp:inline distT="0" distB="0" distL="0" distR="0" wp14:anchorId="1150F429" wp14:editId="69B375C6">
+            <wp:extent cx="2953162" cy="600159"/>
+            <wp:effectExtent l="0" t="0" r="0" b="9525"/>
+            <wp:docPr id="1088218887" name="Рисунок 1"/>
+            <wp:cNvGraphicFramePr>
+              <a:graphicFrameLocks xmlns:a="http://schemas.openxmlformats.org/drawingml/2006/main" noChangeAspect="1"/>
+            </wp:cNvGraphicFramePr>
+            <a:graphic xmlns:a="http://schemas.openxmlformats.org/drawingml/2006/main">
+              <a:graphicData uri="http://schemas.openxmlformats.org/drawingml/2006/picture">
+                <pic:pic xmlns:pic="http://schemas.openxmlformats.org/drawingml/2006/picture">
+                  <pic:nvPicPr>
+                    <pic:cNvPr id="1088218887" name=""/>
+                    <pic:cNvPicPr/>
+                  </pic:nvPicPr>
+                  <pic:blipFill>
+                    <a:blip r:embed="rId48"/>
+                    <a:stretch>
+                      <a:fillRect/>
+                    </a:stretch>
+                  </pic:blipFill>
+                  <pic:spPr>
+                    <a:xfrm>
+                      <a:off x="0" y="0"/>
+                      <a:ext cx="2953162" cy="600159"/>
+                    </a:xfrm>
+                    <a:prstGeom prst="rect">
+                      <a:avLst/>
+                    </a:prstGeom>
+                  </pic:spPr>
+                </pic:pic>
+              </a:graphicData>
+            </a:graphic>
+          </wp:inline>
+        </w:drawing>
+      </w:r>
+    </w:p>
+    <w:p>
+      <w:pPr>
+        <w:rPr>
+          <w:lang w:val="en-US" w:eastAsia="ru-BY"/>
+        </w:rPr>
+      </w:pPr>
+      <w:r>
+        <w:rPr>
+          <w:lang w:val="en-US" w:eastAsia="ru-BY"/>
+        </w:rPr>
+        <w:t>Result:</w:t>
+      </w:r>
+    </w:p>
+    <w:p>
+      <w:pPr>
+        <w:rPr>
+          <w:lang w:val="en-US" w:eastAsia="ru-BY"/>
+        </w:rPr>
+      </w:pPr>
+      <w:r>
+        <w:rPr>
+          <w:lang w:val="en-US" w:eastAsia="ru-BY"/>
+        </w:rPr>
+        <w:drawing>
+          <wp:inline distT="0" distB="0" distL="0" distR="0" wp14:anchorId="7F535EFB" wp14:editId="3C6FBEE4">
+            <wp:extent cx="3124636" cy="266737"/>
+            <wp:effectExtent l="0" t="0" r="0" b="0"/>
+            <wp:docPr id="717614314" name="Рисунок 1"/>
+            <wp:cNvGraphicFramePr>
+              <a:graphicFrameLocks xmlns:a="http://schemas.openxmlformats.org/drawingml/2006/main" noChangeAspect="1"/>
+            </wp:cNvGraphicFramePr>
+            <a:graphic xmlns:a="http://schemas.openxmlformats.org/drawingml/2006/main">
+              <a:graphicData uri="http://schemas.openxmlformats.org/drawingml/2006/picture">
+                <pic:pic xmlns:pic="http://schemas.openxmlformats.org/drawingml/2006/picture">
+                  <pic:nvPicPr>
+                    <pic:cNvPr id="717614314" name=""/>
+                    <pic:cNvPicPr/>
+                  </pic:nvPicPr>
+                  <pic:blipFill>
+                    <a:blip r:embed="rId49"/>
+                    <a:stretch>
+                      <a:fillRect/>
+                    </a:stretch>
+                  </pic:blipFill>
+                  <pic:spPr>
+                    <a:xfrm>
+                      <a:off x="0" y="0"/>
+                      <a:ext cx="3124636" cy="266737"/>
+                    </a:xfrm>
+                    <a:prstGeom prst="rect">
+                      <a:avLst/>
+                    </a:prstGeom>
+                  </pic:spPr>
+                </pic:pic>
+              </a:graphicData>
+            </a:graphic>
+          </wp:inline>
+        </w:drawing>
+      </w:r>
+    </w:p>
+    <w:p>
+      <w:pPr>
+        <w:rPr>
+          <w:lang w:val="en-US" w:eastAsia="ru-BY"/>
+        </w:rPr>
+      </w:pPr>
+    </w:p>
+    <w:p>
+      <w:pPr>
+        <w:rPr>
+          <w:lang w:val="en-US" w:eastAsia="ru-BY"/>
+        </w:rPr>
+      </w:pPr>
+      <w:r>
+        <w:rPr>
+          <w:lang w:val="en-US" w:eastAsia="ru-BY"/>
+        </w:rPr>
+        <w:t>Code:</w:t>
+      </w:r>
+    </w:p>
+    <w:p>
+      <w:pPr>
+        <w:rPr>
+          <w:lang w:val="en-US" w:eastAsia="ru-BY"/>
+        </w:rPr>
+      </w:pPr>
+      <w:r>
+        <w:rPr>
+          <w:lang w:val="en-US" w:eastAsia="ru-BY"/>
+        </w:rPr>
+        <w:drawing>
+          <wp:inline distT="0" distB="0" distL="0" distR="0" wp14:anchorId="2F637FA2" wp14:editId="17244485">
+            <wp:extent cx="3248478" cy="1371791"/>
+            <wp:effectExtent l="0" t="0" r="9525" b="0"/>
+            <wp:docPr id="264956840" name="Рисунок 1"/>
+            <wp:cNvGraphicFramePr>
+              <a:graphicFrameLocks xmlns:a="http://schemas.openxmlformats.org/drawingml/2006/main" noChangeAspect="1"/>
+            </wp:cNvGraphicFramePr>
+            <a:graphic xmlns:a="http://schemas.openxmlformats.org/drawingml/2006/main">
+              <a:graphicData uri="http://schemas.openxmlformats.org/drawingml/2006/picture">
+                <pic:pic xmlns:pic="http://schemas.openxmlformats.org/drawingml/2006/picture">
+                  <pic:nvPicPr>
+                    <pic:cNvPr id="264956840" name=""/>
+                    <pic:cNvPicPr/>
+                  </pic:nvPicPr>
+                  <pic:blipFill>
+                    <a:blip r:embed="rId50"/>
+                    <a:stretch>
+                      <a:fillRect/>
+                    </a:stretch>
+                  </pic:blipFill>
+                  <pic:spPr>
+                    <a:xfrm>
+                      <a:off x="0" y="0"/>
+                      <a:ext cx="3248478" cy="1371791"/>
+                    </a:xfrm>
+                    <a:prstGeom prst="rect">
+                      <a:avLst/>
+                    </a:prstGeom>
+                  </pic:spPr>
+                </pic:pic>
+              </a:graphicData>
+            </a:graphic>
+          </wp:inline>
+        </w:drawing>
+      </w:r>
+    </w:p>
+    <w:p>
+      <w:pPr>
+        <w:rPr>
+          <w:lang w:val="en-US" w:eastAsia="ru-BY"/>
+        </w:rPr>
+      </w:pPr>
+      <w:r>
+        <w:rPr>
+          <w:lang w:val="en-US" w:eastAsia="ru-BY"/>
+        </w:rPr>
+        <w:t>Result:</w:t>
+      </w:r>
+    </w:p>
+    <w:p>
+      <w:pPr>
+        <w:rPr>
+          <w:lang w:val="en-US" w:eastAsia="ru-BY"/>
+        </w:rPr>
+      </w:pPr>
+      <w:r>
+        <w:rPr>
+          <w:lang w:val="en-US" w:eastAsia="ru-BY"/>
+        </w:rPr>
+        <w:lastRenderedPageBreak/>
+        <w:drawing>
+          <wp:inline distT="0" distB="0" distL="0" distR="0" wp14:anchorId="1EFA198F" wp14:editId="7BB33C1E">
+            <wp:extent cx="1419423" cy="323895"/>
+            <wp:effectExtent l="0" t="0" r="9525" b="0"/>
+            <wp:docPr id="1888836443" name="Рисунок 1"/>
+            <wp:cNvGraphicFramePr>
+              <a:graphicFrameLocks xmlns:a="http://schemas.openxmlformats.org/drawingml/2006/main" noChangeAspect="1"/>
+            </wp:cNvGraphicFramePr>
+            <a:graphic xmlns:a="http://schemas.openxmlformats.org/drawingml/2006/main">
+              <a:graphicData uri="http://schemas.openxmlformats.org/drawingml/2006/picture">
+                <pic:pic xmlns:pic="http://schemas.openxmlformats.org/drawingml/2006/picture">
+                  <pic:nvPicPr>
+                    <pic:cNvPr id="1888836443" name=""/>
+                    <pic:cNvPicPr/>
+                  </pic:nvPicPr>
+                  <pic:blipFill>
+                    <a:blip r:embed="rId51"/>
+                    <a:stretch>
+                      <a:fillRect/>
+                    </a:stretch>
+                  </pic:blipFill>
+                  <pic:spPr>
+                    <a:xfrm>
+                      <a:off x="0" y="0"/>
+                      <a:ext cx="1419423" cy="323895"/>
+                    </a:xfrm>
+                    <a:prstGeom prst="rect">
+                      <a:avLst/>
+                    </a:prstGeom>
+                  </pic:spPr>
+                </pic:pic>
+              </a:graphicData>
+            </a:graphic>
+          </wp:inline>
+        </w:drawing>
+      </w:r>
+    </w:p>
+    <w:p>
+      <w:pPr>
+        <w:rPr>
+          <w:lang w:val="en-US" w:eastAsia="ru-BY"/>
+        </w:rPr>
+      </w:pPr>
+    </w:p>
+    <w:p>
+      <w:pPr>
+        <w:rPr>
+          <w:lang w:val="en-US" w:eastAsia="ru-BY"/>
+        </w:rPr>
+      </w:pPr>
+      <w:r>
+        <w:rPr>
+          <w:lang w:val="en-US" w:eastAsia="ru-BY"/>
+        </w:rPr>
+        <w:t>Code:</w:t>
+      </w:r>
+    </w:p>
+    <w:p>
+      <w:pPr>
+        <w:rPr>
+          <w:lang w:val="en-US" w:eastAsia="ru-BY"/>
+        </w:rPr>
+      </w:pPr>
+      <w:r>
+        <w:rPr>
+          <w:lang w:val="en-US" w:eastAsia="ru-BY"/>
+        </w:rPr>
+        <w:drawing>
+          <wp:inline distT="0" distB="0" distL="0" distR="0" wp14:anchorId="0555BF35" wp14:editId="45950602">
+            <wp:extent cx="5430008" cy="1086002"/>
+            <wp:effectExtent l="0" t="0" r="0" b="0"/>
+            <wp:docPr id="1699363334" name="Рисунок 1"/>
+            <wp:cNvGraphicFramePr>
+              <a:graphicFrameLocks xmlns:a="http://schemas.openxmlformats.org/drawingml/2006/main" noChangeAspect="1"/>
+            </wp:cNvGraphicFramePr>
+            <a:graphic xmlns:a="http://schemas.openxmlformats.org/drawingml/2006/main">
+              <a:graphicData uri="http://schemas.openxmlformats.org/drawingml/2006/picture">
+                <pic:pic xmlns:pic="http://schemas.openxmlformats.org/drawingml/2006/picture">
+                  <pic:nvPicPr>
+                    <pic:cNvPr id="1699363334" name=""/>
+                    <pic:cNvPicPr/>
+                  </pic:nvPicPr>
+                  <pic:blipFill>
+                    <a:blip r:embed="rId52"/>
+                    <a:stretch>
+                      <a:fillRect/>
+                    </a:stretch>
+                  </pic:blipFill>
+                  <pic:spPr>
+                    <a:xfrm>
+                      <a:off x="0" y="0"/>
+                      <a:ext cx="5430008" cy="1086002"/>
+                    </a:xfrm>
+                    <a:prstGeom prst="rect">
+                      <a:avLst/>
+                    </a:prstGeom>
+                  </pic:spPr>
+                </pic:pic>
+              </a:graphicData>
+            </a:graphic>
+          </wp:inline>
+        </w:drawing>
+      </w:r>
+    </w:p>
+    <w:p>
+      <w:pPr>
+        <w:rPr>
+          <w:lang w:val="en-US" w:eastAsia="ru-BY"/>
+        </w:rPr>
+      </w:pPr>
+      <w:r>
+        <w:rPr>
+          <w:lang w:val="en-US" w:eastAsia="ru-BY"/>
+        </w:rPr>
+        <w:t>Result:</w:t>
+      </w:r>
+    </w:p>
+    <w:p>
+      <w:pPr>
+        <w:rPr>
+          <w:lang w:val="en-US" w:eastAsia="ru-BY"/>
+        </w:rPr>
+      </w:pPr>
+      <w:r>
+        <w:rPr>
+          <w:lang w:val="en-US" w:eastAsia="ru-BY"/>
+        </w:rPr>
+        <w:drawing>
+          <wp:inline distT="0" distB="0" distL="0" distR="0" wp14:anchorId="23EEFC8D" wp14:editId="225B6E30">
+            <wp:extent cx="1914792" cy="1419423"/>
+            <wp:effectExtent l="0" t="0" r="9525" b="9525"/>
+            <wp:docPr id="928290973" name="Рисунок 1"/>
+            <wp:cNvGraphicFramePr>
+              <a:graphicFrameLocks xmlns:a="http://schemas.openxmlformats.org/drawingml/2006/main" noChangeAspect="1"/>
+            </wp:cNvGraphicFramePr>
+            <a:graphic xmlns:a="http://schemas.openxmlformats.org/drawingml/2006/main">
+              <a:graphicData uri="http://schemas.openxmlformats.org/drawingml/2006/picture">
+                <pic:pic xmlns:pic="http://schemas.openxmlformats.org/drawingml/2006/picture">
+                  <pic:nvPicPr>
+                    <pic:cNvPr id="928290973" name=""/>
+                    <pic:cNvPicPr/>
+                  </pic:nvPicPr>
+                  <pic:blipFill>
+                    <a:blip r:embed="rId53"/>
+                    <a:stretch>
+                      <a:fillRect/>
+                    </a:stretch>
+                  </pic:blipFill>
+                  <pic:spPr>
+                    <a:xfrm>
+                      <a:off x="0" y="0"/>
+                      <a:ext cx="1914792" cy="1419423"/>
+                    </a:xfrm>
+                    <a:prstGeom prst="rect">
+                      <a:avLst/>
+                    </a:prstGeom>
+                  </pic:spPr>
+                </pic:pic>
+              </a:graphicData>
+            </a:graphic>
+          </wp:inline>
+        </w:drawing>
+      </w:r>
+    </w:p>
+    <w:p>
+      <w:pPr>
+        <w:rPr>
+          <w:lang w:val="en-US" w:eastAsia="ru-BY"/>
+        </w:rPr>
+      </w:pPr>
+    </w:p>
+    <w:p>
+      <w:pPr>
+        <w:rPr>
+          <w:lang w:val="en-US" w:eastAsia="ru-BY"/>
+        </w:rPr>
+      </w:pPr>
+      <w:r>
+        <w:rPr>
+          <w:lang w:val="en-US" w:eastAsia="ru-BY"/>
+        </w:rPr>
+        <w:t>Code:</w:t>
+      </w:r>
+    </w:p>
+    <w:p>
+      <w:pPr>
+        <w:rPr>
+          <w:lang w:val="en-US" w:eastAsia="ru-BY"/>
+        </w:rPr>
+      </w:pPr>
+      <w:r>
+        <w:rPr>
+          <w:lang w:val="en-US" w:eastAsia="ru-BY"/>
+        </w:rPr>
+        <w:drawing>
+          <wp:inline distT="0" distB="0" distL="0" distR="0" wp14:anchorId="67C9C5D3" wp14:editId="42B71661">
+            <wp:extent cx="3324689" cy="571580"/>
+            <wp:effectExtent l="0" t="0" r="0" b="0"/>
+            <wp:docPr id="1600393268" name="Рисунок 1"/>
+            <wp:cNvGraphicFramePr>
+              <a:graphicFrameLocks xmlns:a="http://schemas.openxmlformats.org/drawingml/2006/main" noChangeAspect="1"/>
+            </wp:cNvGraphicFramePr>
+            <a:graphic xmlns:a="http://schemas.openxmlformats.org/drawingml/2006/main">
+              <a:graphicData uri="http://schemas.openxmlformats.org/drawingml/2006/picture">
+                <pic:pic xmlns:pic="http://schemas.openxmlformats.org/drawingml/2006/picture">
+                  <pic:nvPicPr>
+                    <pic:cNvPr id="1600393268" name=""/>
+                    <pic:cNvPicPr/>
+                  </pic:nvPicPr>
+                  <pic:blipFill>
+                    <a:blip r:embed="rId54"/>
+                    <a:stretch>
+                      <a:fillRect/>
+                    </a:stretch>
+                  </pic:blipFill>
+                  <pic:spPr>
+                    <a:xfrm>
+                      <a:off x="0" y="0"/>
+                      <a:ext cx="3324689" cy="571580"/>
+                    </a:xfrm>
+                    <a:prstGeom prst="rect">
+                      <a:avLst/>
+                    </a:prstGeom>
+                  </pic:spPr>
+                </pic:pic>
+              </a:graphicData>
+            </a:graphic>
+          </wp:inline>
+        </w:drawing>
+      </w:r>
+    </w:p>
+    <w:p>
+      <w:pPr>
+        <w:rPr>
+          <w:lang w:val="en-US" w:eastAsia="ru-BY"/>
+        </w:rPr>
+      </w:pPr>
+      <w:r>
+        <w:rPr>
+          <w:lang w:val="en-US" w:eastAsia="ru-BY"/>
+        </w:rPr>
+        <w:t>Result:</w:t>
+      </w:r>
+    </w:p>
+    <w:p>
+      <w:pPr>
+        <w:rPr>
+          <w:lang w:val="en-US" w:eastAsia="ru-BY"/>
+        </w:rPr>
+      </w:pPr>
+      <w:r>
+        <w:rPr>
+          <w:lang w:val="en-US" w:eastAsia="ru-BY"/>
+        </w:rPr>
+        <w:drawing>
+          <wp:inline distT="0" distB="0" distL="0" distR="0" wp14:anchorId="3DAC24FF" wp14:editId="10142813">
+            <wp:extent cx="2629267" cy="285790"/>
+            <wp:effectExtent l="0" t="0" r="0" b="0"/>
+            <wp:docPr id="1323646897" name="Рисунок 1"/>
+            <wp:cNvGraphicFramePr>
+              <a:graphicFrameLocks xmlns:a="http://schemas.openxmlformats.org/drawingml/2006/main" noChangeAspect="1"/>
+            </wp:cNvGraphicFramePr>
+            <a:graphic xmlns:a="http://schemas.openxmlformats.org/drawingml/2006/main">
+              <a:graphicData uri="http://schemas.openxmlformats.org/drawingml/2006/picture">
+                <pic:pic xmlns:pic="http://schemas.openxmlformats.org/drawingml/2006/picture">
+                  <pic:nvPicPr>
+                    <pic:cNvPr id="1323646897" name=""/>
+                    <pic:cNvPicPr/>
+                  </pic:nvPicPr>
+                  <pic:blipFill>
+                    <a:blip r:embed="rId55"/>
+                    <a:stretch>
+                      <a:fillRect/>
+                    </a:stretch>
+                  </pic:blipFill>
+                  <pic:spPr>
+                    <a:xfrm>
+                      <a:off x="0" y="0"/>
+                      <a:ext cx="2629267" cy="285790"/>
+                    </a:xfrm>
+                    <a:prstGeom prst="rect">
+                      <a:avLst/>
+                    </a:prstGeom>
+                  </pic:spPr>
+                </pic:pic>
+              </a:graphicData>
+            </a:graphic>
+          </wp:inline>
+        </w:drawing>
+      </w:r>
+    </w:p>
+    <w:p>
+      <w:pPr>
+        <w:rPr>
+          <w:lang w:val="ru-RU" w:eastAsia="ru-BY"/>
+        </w:rPr>
+      </w:pPr>
+    </w:p>
+    <w:p>
+      <w:pPr>
+        <w:rPr>
+          <w:rFonts w:ascii="Times New Roman" w:hAnsi="Times New Roman" w:cs="Times New Roman"/>
+          <w:sz w:val="28"/>
+          <w:szCs w:val="28"/>
+          <w:lang w:val="ru-RU"/>
         </w:rPr>
       </w:pPr>
     </w:p>
@@ -3669,6 +4806,146 @@
 <file path=word/numbering.xml><?xml version="1.0" encoding="utf-8"?>
 <w:numbering xmlns:wpc="http://schemas.microsoft.com/office/word/2010/wordprocessingCanvas" xmlns:cx="http://schemas.microsoft.com/office/drawing/2014/chartex" xmlns:cx1="http://schemas.microsoft.com/office/drawing/2015/9/8/chartex" xmlns:cx2="http://schemas.microsoft.com/office/drawing/2015/10/21/chartex" xmlns:cx3="http://schemas.microsoft.com/office/drawing/2016/5/9/chartex" xmlns:cx4="http://schemas.microsoft.com/office/drawing/2016/5/10/chartex" xmlns:cx5="http://schemas.microsoft.com/office/drawing/2016/5/11/chartex" xmlns:cx6="http://schemas.microsoft.com/office/drawing/2016/5/12/chartex" xmlns:cx7="http://schemas.microsoft.com/office/drawing/2016/5/13/chartex" xmlns:cx8="http://schemas.microsoft.com/office/drawing/2016/5/14/chartex" xmlns:mc="http://schemas.openxmlformats.org/markup-compatibility/2006" xmlns:aink="http://schemas.microsoft.com/office/drawing/2016/ink" xmlns:am3d="http://schemas.microsoft.com/office/drawing/2017/model3d" xmlns:o="urn:schemas-microsoft-com:office:office" xmlns:oel="http://schemas.microsoft.com/office/2019/extlst" xmlns:r="http://schemas.openxmlformats.org/officeDocument/2006/relationships" xmlns:m="http://schemas.openxmlformats.org/officeDocument/2006/math" xmlns:v="urn:schemas-microsoft-com:vml" xmlns:wp14="http://schemas.microsoft.com/office/word/2010/wordprocessingDrawing" xmlns:wp="http://schemas.openxmlformats.org/drawingml/2006/wordprocessingDrawing" xmlns:w10="urn:schemas-microsoft-com:office:word" xmlns:w="http://schemas.openxmlformats.org/wordprocessingml/2006/main" xmlns:w14="http://schemas.microsoft.com/office/word/2010/wordml" xmlns:w15="http://schemas.microsoft.com/office/word/2012/wordml" xmlns:w16cex="http://schemas.microsoft.com/office/word/2018/wordml/cex" xmlns:w16cid="http://schemas.microsoft.com/office/word/2016/wordml/cid" xmlns:w16="http://schemas.microsoft.com/office/word/2018/wordml" xmlns:w16du="http://schemas.microsoft.com/office/word/2023/wordml/word16du" xmlns:w16sdtdh="http://schemas.microsoft.com/office/word/2020/wordml/sdtdatahash" xmlns:w16se="http://schemas.microsoft.com/office/word/2015/wordml/symex" xmlns:wpg="http://schemas.microsoft.com/office/word/2010/wordprocessingGroup" xmlns:wpi="http://schemas.microsoft.com/office/word/2010/wordprocessingInk" xmlns:wne="http://schemas.microsoft.com/office/word/2006/wordml" xmlns:wps="http://schemas.microsoft.com/office/word/2010/wordprocessingShape" mc:Ignorable="w14 w15 w16se w16cid w16 w16cex w16sdtdh w16du wp14">
   <w:abstractNum w:abstractNumId="0" w15:restartNumberingAfterBreak="0">
+    <w:nsid w:val="1DC00AA0"/>
+    <w:multiLevelType w:val="multilevel"/>
+    <w:tmpl w:val="94FE4A0A"/>
+    <w:lvl w:ilvl="0">
+      <w:start w:val="1"/>
+      <w:numFmt w:val="bullet"/>
+      <w:lvlText w:val="●"/>
+      <w:lvlJc w:val="left"/>
+      <w:pPr>
+        <w:ind w:left="1440" w:hanging="360"/>
+      </w:pPr>
+      <w:rPr>
+        <w:strike w:val="0"/>
+        <w:dstrike w:val="0"/>
+        <w:u w:val="none"/>
+        <w:effect w:val="none"/>
+      </w:rPr>
+    </w:lvl>
+    <w:lvl w:ilvl="1">
+      <w:start w:val="1"/>
+      <w:numFmt w:val="bullet"/>
+      <w:lvlText w:val="○"/>
+      <w:lvlJc w:val="left"/>
+      <w:pPr>
+        <w:ind w:left="2160" w:hanging="360"/>
+      </w:pPr>
+      <w:rPr>
+        <w:strike w:val="0"/>
+        <w:dstrike w:val="0"/>
+        <w:u w:val="none"/>
+        <w:effect w:val="none"/>
+      </w:rPr>
+    </w:lvl>
+    <w:lvl w:ilvl="2">
+      <w:start w:val="1"/>
+      <w:numFmt w:val="bullet"/>
+      <w:lvlText w:val="■"/>
+      <w:lvlJc w:val="left"/>
+      <w:pPr>
+        <w:ind w:left="2880" w:hanging="360"/>
+      </w:pPr>
+      <w:rPr>
+        <w:strike w:val="0"/>
+        <w:dstrike w:val="0"/>
+        <w:u w:val="none"/>
+        <w:effect w:val="none"/>
+      </w:rPr>
+    </w:lvl>
+    <w:lvl w:ilvl="3">
+      <w:start w:val="1"/>
+      <w:numFmt w:val="bullet"/>
+      <w:lvlText w:val="●"/>
+      <w:lvlJc w:val="left"/>
+      <w:pPr>
+        <w:ind w:left="3600" w:hanging="360"/>
+      </w:pPr>
+      <w:rPr>
+        <w:strike w:val="0"/>
+        <w:dstrike w:val="0"/>
+        <w:u w:val="none"/>
+        <w:effect w:val="none"/>
+      </w:rPr>
+    </w:lvl>
+    <w:lvl w:ilvl="4">
+      <w:start w:val="1"/>
+      <w:numFmt w:val="bullet"/>
+      <w:lvlText w:val="○"/>
+      <w:lvlJc w:val="left"/>
+      <w:pPr>
+        <w:ind w:left="4320" w:hanging="360"/>
+      </w:pPr>
+      <w:rPr>
+        <w:strike w:val="0"/>
+        <w:dstrike w:val="0"/>
+        <w:u w:val="none"/>
+        <w:effect w:val="none"/>
+      </w:rPr>
+    </w:lvl>
+    <w:lvl w:ilvl="5">
+      <w:start w:val="1"/>
+      <w:numFmt w:val="bullet"/>
+      <w:lvlText w:val="■"/>
+      <w:lvlJc w:val="left"/>
+      <w:pPr>
+        <w:ind w:left="5040" w:hanging="360"/>
+      </w:pPr>
+      <w:rPr>
+        <w:strike w:val="0"/>
+        <w:dstrike w:val="0"/>
+        <w:u w:val="none"/>
+        <w:effect w:val="none"/>
+      </w:rPr>
+    </w:lvl>
+    <w:lvl w:ilvl="6">
+      <w:start w:val="1"/>
+      <w:numFmt w:val="bullet"/>
+      <w:lvlText w:val="●"/>
+      <w:lvlJc w:val="left"/>
+      <w:pPr>
+        <w:ind w:left="5760" w:hanging="360"/>
+      </w:pPr>
+      <w:rPr>
+        <w:strike w:val="0"/>
+        <w:dstrike w:val="0"/>
+        <w:u w:val="none"/>
+        <w:effect w:val="none"/>
+      </w:rPr>
+    </w:lvl>
+    <w:lvl w:ilvl="7">
+      <w:start w:val="1"/>
+      <w:numFmt w:val="bullet"/>
+      <w:lvlText w:val="○"/>
+      <w:lvlJc w:val="left"/>
+      <w:pPr>
+        <w:ind w:left="6480" w:hanging="360"/>
+      </w:pPr>
+      <w:rPr>
+        <w:strike w:val="0"/>
+        <w:dstrike w:val="0"/>
+        <w:u w:val="none"/>
+        <w:effect w:val="none"/>
+      </w:rPr>
+    </w:lvl>
+    <w:lvl w:ilvl="8">
+      <w:start w:val="1"/>
+      <w:numFmt w:val="bullet"/>
+      <w:lvlText w:val="■"/>
+      <w:lvlJc w:val="left"/>
+      <w:pPr>
+        <w:ind w:left="7200" w:hanging="360"/>
+      </w:pPr>
+      <w:rPr>
+        <w:strike w:val="0"/>
+        <w:dstrike w:val="0"/>
+        <w:u w:val="none"/>
+        <w:effect w:val="none"/>
+      </w:rPr>
+    </w:lvl>
+  </w:abstractNum>
+  <w:abstractNum w:abstractNumId="1" w15:restartNumberingAfterBreak="0">
     <w:nsid w:val="364C39FB"/>
     <w:multiLevelType w:val="multilevel"/>
     <w:tmpl w:val="439E6E68"/>
@@ -3808,7 +5085,7 @@
       </w:rPr>
     </w:lvl>
   </w:abstractNum>
-  <w:abstractNum w:abstractNumId="1" w15:restartNumberingAfterBreak="0">
+  <w:abstractNum w:abstractNumId="2" w15:restartNumberingAfterBreak="0">
     <w:nsid w:val="4C0C3ED7"/>
     <w:multiLevelType w:val="multilevel"/>
     <w:tmpl w:val="11147A66"/>
@@ -3948,7 +5225,7 @@
       </w:rPr>
     </w:lvl>
   </w:abstractNum>
-  <w:abstractNum w:abstractNumId="2" w15:restartNumberingAfterBreak="0">
+  <w:abstractNum w:abstractNumId="3" w15:restartNumberingAfterBreak="0">
     <w:nsid w:val="4EA67500"/>
     <w:multiLevelType w:val="multilevel"/>
     <w:tmpl w:val="439E6E68"/>
@@ -4088,11 +5365,151 @@
       </w:rPr>
     </w:lvl>
   </w:abstractNum>
+  <w:abstractNum w:abstractNumId="4" w15:restartNumberingAfterBreak="0">
+    <w:nsid w:val="67CD7B71"/>
+    <w:multiLevelType w:val="multilevel"/>
+    <w:tmpl w:val="FEEAF0DE"/>
+    <w:lvl w:ilvl="0">
+      <w:start w:val="1"/>
+      <w:numFmt w:val="bullet"/>
+      <w:lvlText w:val="●"/>
+      <w:lvlJc w:val="left"/>
+      <w:pPr>
+        <w:ind w:left="720" w:hanging="360"/>
+      </w:pPr>
+      <w:rPr>
+        <w:strike w:val="0"/>
+        <w:dstrike w:val="0"/>
+        <w:u w:val="none"/>
+        <w:effect w:val="none"/>
+      </w:rPr>
+    </w:lvl>
+    <w:lvl w:ilvl="1">
+      <w:start w:val="1"/>
+      <w:numFmt w:val="bullet"/>
+      <w:lvlText w:val="○"/>
+      <w:lvlJc w:val="left"/>
+      <w:pPr>
+        <w:ind w:left="1440" w:hanging="360"/>
+      </w:pPr>
+      <w:rPr>
+        <w:strike w:val="0"/>
+        <w:dstrike w:val="0"/>
+        <w:u w:val="none"/>
+        <w:effect w:val="none"/>
+      </w:rPr>
+    </w:lvl>
+    <w:lvl w:ilvl="2">
+      <w:start w:val="1"/>
+      <w:numFmt w:val="bullet"/>
+      <w:lvlText w:val="■"/>
+      <w:lvlJc w:val="left"/>
+      <w:pPr>
+        <w:ind w:left="2160" w:hanging="360"/>
+      </w:pPr>
+      <w:rPr>
+        <w:strike w:val="0"/>
+        <w:dstrike w:val="0"/>
+        <w:u w:val="none"/>
+        <w:effect w:val="none"/>
+      </w:rPr>
+    </w:lvl>
+    <w:lvl w:ilvl="3">
+      <w:start w:val="1"/>
+      <w:numFmt w:val="bullet"/>
+      <w:lvlText w:val="●"/>
+      <w:lvlJc w:val="left"/>
+      <w:pPr>
+        <w:ind w:left="2880" w:hanging="360"/>
+      </w:pPr>
+      <w:rPr>
+        <w:strike w:val="0"/>
+        <w:dstrike w:val="0"/>
+        <w:u w:val="none"/>
+        <w:effect w:val="none"/>
+      </w:rPr>
+    </w:lvl>
+    <w:lvl w:ilvl="4">
+      <w:start w:val="1"/>
+      <w:numFmt w:val="bullet"/>
+      <w:lvlText w:val="○"/>
+      <w:lvlJc w:val="left"/>
+      <w:pPr>
+        <w:ind w:left="3600" w:hanging="360"/>
+      </w:pPr>
+      <w:rPr>
+        <w:strike w:val="0"/>
+        <w:dstrike w:val="0"/>
+        <w:u w:val="none"/>
+        <w:effect w:val="none"/>
+      </w:rPr>
+    </w:lvl>
+    <w:lvl w:ilvl="5">
+      <w:start w:val="1"/>
+      <w:numFmt w:val="bullet"/>
+      <w:lvlText w:val="■"/>
+      <w:lvlJc w:val="left"/>
+      <w:pPr>
+        <w:ind w:left="4320" w:hanging="360"/>
+      </w:pPr>
+      <w:rPr>
+        <w:strike w:val="0"/>
+        <w:dstrike w:val="0"/>
+        <w:u w:val="none"/>
+        <w:effect w:val="none"/>
+      </w:rPr>
+    </w:lvl>
+    <w:lvl w:ilvl="6">
+      <w:start w:val="1"/>
+      <w:numFmt w:val="bullet"/>
+      <w:lvlText w:val="●"/>
+      <w:lvlJc w:val="left"/>
+      <w:pPr>
+        <w:ind w:left="5040" w:hanging="360"/>
+      </w:pPr>
+      <w:rPr>
+        <w:strike w:val="0"/>
+        <w:dstrike w:val="0"/>
+        <w:u w:val="none"/>
+        <w:effect w:val="none"/>
+      </w:rPr>
+    </w:lvl>
+    <w:lvl w:ilvl="7">
+      <w:start w:val="1"/>
+      <w:numFmt w:val="bullet"/>
+      <w:lvlText w:val="○"/>
+      <w:lvlJc w:val="left"/>
+      <w:pPr>
+        <w:ind w:left="5760" w:hanging="360"/>
+      </w:pPr>
+      <w:rPr>
+        <w:strike w:val="0"/>
+        <w:dstrike w:val="0"/>
+        <w:u w:val="none"/>
+        <w:effect w:val="none"/>
+      </w:rPr>
+    </w:lvl>
+    <w:lvl w:ilvl="8">
+      <w:start w:val="1"/>
+      <w:numFmt w:val="bullet"/>
+      <w:lvlText w:val="■"/>
+      <w:lvlJc w:val="left"/>
+      <w:pPr>
+        <w:ind w:left="6480" w:hanging="360"/>
+      </w:pPr>
+      <w:rPr>
+        <w:strike w:val="0"/>
+        <w:dstrike w:val="0"/>
+        <w:u w:val="none"/>
+        <w:effect w:val="none"/>
+      </w:rPr>
+    </w:lvl>
+  </w:abstractNum>
   <w:num w:numId="1" w16cid:durableId="711080219">
-    <w:abstractNumId w:val="1"/>
+    <w:abstractNumId w:val="2"/>
   </w:num>
   <w:num w:numId="2" w16cid:durableId="414669572">
-    <w:abstractNumId w:val="0"/>
+    <w:abstractNumId w:val="1"/>
     <w:lvlOverride w:ilvl="0">
       <w:startOverride w:val="1"/>
     </w:lvlOverride>
@@ -4122,7 +5539,31 @@
     </w:lvlOverride>
   </w:num>
   <w:num w:numId="3" w16cid:durableId="1619025001">
-    <w:abstractNumId w:val="2"/>
+    <w:abstractNumId w:val="3"/>
+  </w:num>
+  <w:num w:numId="4" w16cid:durableId="585503028">
+    <w:abstractNumId w:val="4"/>
+    <w:lvlOverride w:ilvl="0"/>
+    <w:lvlOverride w:ilvl="1"/>
+    <w:lvlOverride w:ilvl="2"/>
+    <w:lvlOverride w:ilvl="3"/>
+    <w:lvlOverride w:ilvl="4"/>
+    <w:lvlOverride w:ilvl="5"/>
+    <w:lvlOverride w:ilvl="6"/>
+    <w:lvlOverride w:ilvl="7"/>
+    <w:lvlOverride w:ilvl="8"/>
+  </w:num>
+  <w:num w:numId="5" w16cid:durableId="838350004">
+    <w:abstractNumId w:val="0"/>
+    <w:lvlOverride w:ilvl="0"/>
+    <w:lvlOverride w:ilvl="1"/>
+    <w:lvlOverride w:ilvl="2"/>
+    <w:lvlOverride w:ilvl="3"/>
+    <w:lvlOverride w:ilvl="4"/>
+    <w:lvlOverride w:ilvl="5"/>
+    <w:lvlOverride w:ilvl="6"/>
+    <w:lvlOverride w:ilvl="7"/>
+    <w:lvlOverride w:ilvl="8"/>
   </w:num>
 </w:numbering>
 </file>

</xml_diff>

<commit_message>
tasks 5 and 7 done
</commit_message>
<xml_diff>
--- a/otchet.docx
+++ b/otchet.docx
@@ -4695,6 +4695,809 @@
                     <a:xfrm>
                       <a:off x="0" y="0"/>
                       <a:ext cx="2629267" cy="285790"/>
+                    </a:xfrm>
+                    <a:prstGeom prst="rect">
+                      <a:avLst/>
+                    </a:prstGeom>
+                  </pic:spPr>
+                </pic:pic>
+              </a:graphicData>
+            </a:graphic>
+          </wp:inline>
+        </w:drawing>
+      </w:r>
+    </w:p>
+    <w:p>
+      <w:pPr>
+        <w:rPr>
+          <w:lang w:val="en-US" w:eastAsia="ru-BY"/>
+        </w:rPr>
+      </w:pPr>
+    </w:p>
+    <w:p>
+      <w:pPr>
+        <w:rPr>
+          <w:lang w:val="ru-RU"/>
+        </w:rPr>
+      </w:pPr>
+      <w:r>
+        <w:rPr>
+          <w:b/>
+          <w:color w:val="38761D"/>
+          <w:sz w:val="32"/>
+          <w:szCs w:val="32"/>
+          <w:lang w:val="ru-RU"/>
+        </w:rPr>
+        <w:t>Задание 5.</w:t>
+      </w:r>
+    </w:p>
+    <w:p>
+      <w:pPr>
+        <w:ind w:firstLine="720"/>
+        <w:rPr>
+          <w:rFonts w:ascii="Lora" w:eastAsia="Lora" w:hAnsi="Lora" w:cs="Lora"/>
+          <w:sz w:val="32"/>
+          <w:szCs w:val="32"/>
+          <w:lang w:val="ru-RU"/>
+        </w:rPr>
+      </w:pPr>
+      <w:r>
+        <w:rPr>
+          <w:sz w:val="32"/>
+          <w:szCs w:val="32"/>
+          <w:lang w:val="ru-RU"/>
+        </w:rPr>
+        <w:t>Пользователь вводит ненулевые целые числа до тех пор, пока не введет ноль. Найдите количество четных чисел, которые он ввел.</w:t>
+      </w:r>
+    </w:p>
+    <w:p>
+      <w:pPr>
+        <w:rPr>
+          <w:lang w:val="en-US" w:eastAsia="ru-BY"/>
+        </w:rPr>
+      </w:pPr>
+      <w:r>
+        <w:rPr>
+          <w:lang w:val="en-US" w:eastAsia="ru-BY"/>
+        </w:rPr>
+        <w:t>Code:</w:t>
+      </w:r>
+    </w:p>
+    <w:p>
+      <w:pPr>
+        <w:rPr>
+          <w:lang w:val="en-US" w:eastAsia="ru-BY"/>
+        </w:rPr>
+      </w:pPr>
+      <w:r>
+        <w:rPr>
+          <w:lang w:val="en-US" w:eastAsia="ru-BY"/>
+        </w:rPr>
+        <w:lastRenderedPageBreak/>
+        <w:drawing>
+          <wp:inline distT="0" distB="0" distL="0" distR="0" wp14:anchorId="37D2F914" wp14:editId="33AA4710">
+            <wp:extent cx="4458322" cy="2143424"/>
+            <wp:effectExtent l="0" t="0" r="0" b="9525"/>
+            <wp:docPr id="1431427115" name="Рисунок 1"/>
+            <wp:cNvGraphicFramePr>
+              <a:graphicFrameLocks xmlns:a="http://schemas.openxmlformats.org/drawingml/2006/main" noChangeAspect="1"/>
+            </wp:cNvGraphicFramePr>
+            <a:graphic xmlns:a="http://schemas.openxmlformats.org/drawingml/2006/main">
+              <a:graphicData uri="http://schemas.openxmlformats.org/drawingml/2006/picture">
+                <pic:pic xmlns:pic="http://schemas.openxmlformats.org/drawingml/2006/picture">
+                  <pic:nvPicPr>
+                    <pic:cNvPr id="1431427115" name=""/>
+                    <pic:cNvPicPr/>
+                  </pic:nvPicPr>
+                  <pic:blipFill>
+                    <a:blip r:embed="rId56"/>
+                    <a:stretch>
+                      <a:fillRect/>
+                    </a:stretch>
+                  </pic:blipFill>
+                  <pic:spPr>
+                    <a:xfrm>
+                      <a:off x="0" y="0"/>
+                      <a:ext cx="4458322" cy="2143424"/>
+                    </a:xfrm>
+                    <a:prstGeom prst="rect">
+                      <a:avLst/>
+                    </a:prstGeom>
+                  </pic:spPr>
+                </pic:pic>
+              </a:graphicData>
+            </a:graphic>
+          </wp:inline>
+        </w:drawing>
+      </w:r>
+    </w:p>
+    <w:p>
+      <w:pPr>
+        <w:rPr>
+          <w:lang w:val="en-US" w:eastAsia="ru-BY"/>
+        </w:rPr>
+      </w:pPr>
+      <w:r>
+        <w:rPr>
+          <w:lang w:val="en-US" w:eastAsia="ru-BY"/>
+        </w:rPr>
+        <w:t>Result:</w:t>
+      </w:r>
+    </w:p>
+    <w:p>
+      <w:pPr>
+        <w:rPr>
+          <w:lang w:val="en-US" w:eastAsia="ru-BY"/>
+        </w:rPr>
+      </w:pPr>
+      <w:r>
+        <w:rPr>
+          <w:lang w:val="en-US" w:eastAsia="ru-BY"/>
+        </w:rPr>
+        <w:drawing>
+          <wp:inline distT="0" distB="0" distL="0" distR="0" wp14:anchorId="2439707A" wp14:editId="4A9CB709">
+            <wp:extent cx="1848108" cy="1810003"/>
+            <wp:effectExtent l="0" t="0" r="0" b="0"/>
+            <wp:docPr id="954533014" name="Рисунок 1"/>
+            <wp:cNvGraphicFramePr>
+              <a:graphicFrameLocks xmlns:a="http://schemas.openxmlformats.org/drawingml/2006/main" noChangeAspect="1"/>
+            </wp:cNvGraphicFramePr>
+            <a:graphic xmlns:a="http://schemas.openxmlformats.org/drawingml/2006/main">
+              <a:graphicData uri="http://schemas.openxmlformats.org/drawingml/2006/picture">
+                <pic:pic xmlns:pic="http://schemas.openxmlformats.org/drawingml/2006/picture">
+                  <pic:nvPicPr>
+                    <pic:cNvPr id="954533014" name=""/>
+                    <pic:cNvPicPr/>
+                  </pic:nvPicPr>
+                  <pic:blipFill>
+                    <a:blip r:embed="rId57"/>
+                    <a:stretch>
+                      <a:fillRect/>
+                    </a:stretch>
+                  </pic:blipFill>
+                  <pic:spPr>
+                    <a:xfrm>
+                      <a:off x="0" y="0"/>
+                      <a:ext cx="1848108" cy="1810003"/>
+                    </a:xfrm>
+                    <a:prstGeom prst="rect">
+                      <a:avLst/>
+                    </a:prstGeom>
+                  </pic:spPr>
+                </pic:pic>
+              </a:graphicData>
+            </a:graphic>
+          </wp:inline>
+        </w:drawing>
+      </w:r>
+    </w:p>
+    <w:p>
+      <w:pPr>
+        <w:rPr>
+          <w:lang w:val="en-US" w:eastAsia="ru-BY"/>
+        </w:rPr>
+      </w:pPr>
+    </w:p>
+    <w:p>
+      <w:pPr>
+        <w:rPr>
+          <w:lang w:val="en-US" w:eastAsia="ru-BY"/>
+        </w:rPr>
+      </w:pPr>
+    </w:p>
+    <w:p>
+      <w:pPr>
+        <w:pStyle w:val="2"/>
+        <w:rPr>
+          <w:rFonts w:eastAsia="Arial"/>
+          <w:lang w:val="ru-RU"/>
+        </w:rPr>
+      </w:pPr>
+      <w:r>
+        <w:rPr>
+          <w:rFonts w:eastAsia="Arial"/>
+          <w:color w:val="38761D"/>
+          <w:lang w:val="ru-RU"/>
+        </w:rPr>
+        <w:t>Задание 7.</w:t>
+      </w:r>
+    </w:p>
+    <w:p>
+      <w:pPr>
+        <w:ind w:firstLine="720"/>
+        <w:rPr>
+          <w:rFonts w:ascii="Lora" w:eastAsia="Lora" w:hAnsi="Lora" w:cs="Lora"/>
+          <w:sz w:val="32"/>
+          <w:szCs w:val="32"/>
+          <w:lang w:val="ru-RU"/>
+        </w:rPr>
+      </w:pPr>
+      <w:r>
+        <w:rPr>
+          <w:rFonts w:ascii="Cambria" w:eastAsia="Lora" w:hAnsi="Cambria" w:cs="Cambria"/>
+          <w:sz w:val="32"/>
+          <w:szCs w:val="32"/>
+          <w:lang w:val="ru-RU"/>
+        </w:rPr>
+        <w:t>При</w:t>
+      </w:r>
+      <w:r>
+        <w:rPr>
+          <w:rFonts w:ascii="Lora" w:eastAsia="Lora" w:hAnsi="Lora" w:cs="Lora"/>
+          <w:sz w:val="32"/>
+          <w:szCs w:val="32"/>
+          <w:lang w:val="ru-RU"/>
+        </w:rPr>
+        <w:t xml:space="preserve"> </w:t>
+      </w:r>
+      <w:r>
+        <w:rPr>
+          <w:rFonts w:ascii="Cambria" w:eastAsia="Lora" w:hAnsi="Cambria" w:cs="Cambria"/>
+          <w:sz w:val="32"/>
+          <w:szCs w:val="32"/>
+          <w:lang w:val="ru-RU"/>
+        </w:rPr>
+        <w:t>помощи</w:t>
+      </w:r>
+      <w:r>
+        <w:rPr>
+          <w:rFonts w:ascii="Lora" w:eastAsia="Lora" w:hAnsi="Lora" w:cs="Lora"/>
+          <w:sz w:val="32"/>
+          <w:szCs w:val="32"/>
+          <w:lang w:val="ru-RU"/>
+        </w:rPr>
+        <w:t xml:space="preserve"> </w:t>
+      </w:r>
+      <w:r>
+        <w:rPr>
+          <w:rFonts w:ascii="Cambria" w:eastAsia="Lora" w:hAnsi="Cambria" w:cs="Cambria"/>
+          <w:sz w:val="32"/>
+          <w:szCs w:val="32"/>
+          <w:lang w:val="ru-RU"/>
+        </w:rPr>
+        <w:t>вложенных</w:t>
+      </w:r>
+      <w:r>
+        <w:rPr>
+          <w:rFonts w:ascii="Lora" w:eastAsia="Lora" w:hAnsi="Lora" w:cs="Lora"/>
+          <w:sz w:val="32"/>
+          <w:szCs w:val="32"/>
+          <w:lang w:val="ru-RU"/>
+        </w:rPr>
+        <w:t xml:space="preserve"> </w:t>
+      </w:r>
+      <w:r>
+        <w:rPr>
+          <w:rFonts w:ascii="Cambria" w:eastAsia="Lora" w:hAnsi="Cambria" w:cs="Cambria"/>
+          <w:sz w:val="32"/>
+          <w:szCs w:val="32"/>
+          <w:lang w:val="ru-RU"/>
+        </w:rPr>
+        <w:t>циклов</w:t>
+      </w:r>
+      <w:r>
+        <w:rPr>
+          <w:rFonts w:ascii="Lora" w:eastAsia="Lora" w:hAnsi="Lora" w:cs="Lora"/>
+          <w:sz w:val="32"/>
+          <w:szCs w:val="32"/>
+          <w:lang w:val="ru-RU"/>
+        </w:rPr>
+        <w:t xml:space="preserve"> </w:t>
+      </w:r>
+      <w:r>
+        <w:rPr>
+          <w:rFonts w:ascii="Cambria" w:eastAsia="Lora" w:hAnsi="Cambria" w:cs="Cambria"/>
+          <w:sz w:val="32"/>
+          <w:szCs w:val="32"/>
+          <w:lang w:val="ru-RU"/>
+        </w:rPr>
+        <w:t>постройте</w:t>
+      </w:r>
+      <w:r>
+        <w:rPr>
+          <w:rFonts w:ascii="Lora" w:eastAsia="Lora" w:hAnsi="Lora" w:cs="Lora"/>
+          <w:sz w:val="32"/>
+          <w:szCs w:val="32"/>
+          <w:lang w:val="ru-RU"/>
+        </w:rPr>
+        <w:t xml:space="preserve"> </w:t>
+      </w:r>
+      <w:r>
+        <w:rPr>
+          <w:rFonts w:ascii="Cambria" w:eastAsia="Lora" w:hAnsi="Cambria" w:cs="Cambria"/>
+          <w:sz w:val="32"/>
+          <w:szCs w:val="32"/>
+          <w:lang w:val="ru-RU"/>
+        </w:rPr>
+        <w:t>фигуры</w:t>
+      </w:r>
+      <w:r>
+        <w:rPr>
+          <w:rFonts w:ascii="Lora" w:eastAsia="Lora" w:hAnsi="Lora" w:cs="Lora"/>
+          <w:sz w:val="32"/>
+          <w:szCs w:val="32"/>
+          <w:lang w:val="ru-RU"/>
+        </w:rPr>
+        <w:t>:</w:t>
+      </w:r>
+    </w:p>
+    <w:tbl>
+      <w:tblPr>
+        <w:tblW w:w="10350" w:type="dxa"/>
+        <w:tblBorders>
+          <w:top w:val="single" w:sz="8" w:space="0" w:color="000000"/>
+          <w:left w:val="single" w:sz="8" w:space="0" w:color="000000"/>
+          <w:bottom w:val="single" w:sz="8" w:space="0" w:color="000000"/>
+          <w:right w:val="single" w:sz="8" w:space="0" w:color="000000"/>
+          <w:insideH w:val="single" w:sz="8" w:space="0" w:color="000000"/>
+          <w:insideV w:val="single" w:sz="8" w:space="0" w:color="000000"/>
+        </w:tblBorders>
+        <w:tblLayout w:type="fixed"/>
+        <w:tblLook w:val="0600" w:firstRow="0" w:lastRow="0" w:firstColumn="0" w:lastColumn="0" w:noHBand="1" w:noVBand="1"/>
+      </w:tblPr>
+      <w:tblGrid>
+        <w:gridCol w:w="5175"/>
+        <w:gridCol w:w="5175"/>
+      </w:tblGrid>
+      <w:tr>
+        <w:tc>
+          <w:tcPr>
+            <w:tcW w:w="5175" w:type="dxa"/>
+            <w:tcBorders>
+              <w:top w:val="single" w:sz="8" w:space="0" w:color="000000"/>
+              <w:left w:val="single" w:sz="8" w:space="0" w:color="000000"/>
+              <w:bottom w:val="single" w:sz="8" w:space="0" w:color="000000"/>
+              <w:right w:val="single" w:sz="8" w:space="0" w:color="000000"/>
+            </w:tcBorders>
+            <w:tcMar>
+              <w:top w:w="100" w:type="dxa"/>
+              <w:left w:w="100" w:type="dxa"/>
+              <w:bottom w:w="100" w:type="dxa"/>
+              <w:right w:w="100" w:type="dxa"/>
+            </w:tcMar>
+            <w:hideMark/>
+          </w:tcPr>
+          <w:p>
+            <w:pPr>
+              <w:ind w:left="720" w:firstLine="720"/>
+              <w:rPr>
+                <w:rFonts w:ascii="Lora" w:eastAsia="Lora" w:hAnsi="Lora" w:cs="Lora"/>
+                <w:sz w:val="32"/>
+                <w:szCs w:val="32"/>
+                <w:lang w:val="ru-RU"/>
+              </w:rPr>
+            </w:pPr>
+            <w:r>
+              <w:rPr>
+                <w:rFonts w:ascii="Nova Mono" w:eastAsia="Nova Mono" w:hAnsi="Nova Mono" w:cs="Nova Mono"/>
+                <w:sz w:val="32"/>
+                <w:szCs w:val="32"/>
+                <w:lang w:val="ru-RU"/>
+              </w:rPr>
+              <w:t>№1</w:t>
+            </w:r>
+          </w:p>
+          <w:p>
+            <w:pPr>
+              <w:ind w:left="720"/>
+              <w:rPr>
+                <w:rFonts w:ascii="Lora" w:eastAsia="Lora" w:hAnsi="Lora" w:cs="Lora"/>
+                <w:sz w:val="26"/>
+                <w:szCs w:val="26"/>
+                <w:lang w:val="ru-RU"/>
+              </w:rPr>
+            </w:pPr>
+            <w:r>
+              <w:rPr>
+                <w:rFonts w:ascii="Lora" w:eastAsia="Lora" w:hAnsi="Lora" w:cs="Lora"/>
+                <w:sz w:val="26"/>
+                <w:szCs w:val="26"/>
+                <w:lang w:val="ru-RU"/>
+              </w:rPr>
+              <w:t xml:space="preserve">+ + + + + + + + + </w:t>
+            </w:r>
+          </w:p>
+          <w:p>
+            <w:pPr>
+              <w:ind w:left="720"/>
+              <w:rPr>
+                <w:rFonts w:ascii="Lora" w:eastAsia="Lora" w:hAnsi="Lora" w:cs="Lora"/>
+                <w:sz w:val="26"/>
+                <w:szCs w:val="26"/>
+                <w:lang w:val="ru-RU"/>
+              </w:rPr>
+            </w:pPr>
+            <w:r>
+              <w:rPr>
+                <w:rFonts w:ascii="Lora" w:eastAsia="Lora" w:hAnsi="Lora" w:cs="Lora"/>
+                <w:sz w:val="26"/>
+                <w:szCs w:val="26"/>
+                <w:lang w:val="ru-RU"/>
+              </w:rPr>
+              <w:t xml:space="preserve">+                      + </w:t>
+            </w:r>
+          </w:p>
+          <w:p>
+            <w:pPr>
+              <w:ind w:left="720"/>
+              <w:rPr>
+                <w:rFonts w:ascii="Lora" w:eastAsia="Lora" w:hAnsi="Lora" w:cs="Lora"/>
+                <w:sz w:val="26"/>
+                <w:szCs w:val="26"/>
+                <w:lang w:val="ru-RU"/>
+              </w:rPr>
+            </w:pPr>
+            <w:r>
+              <w:rPr>
+                <w:rFonts w:ascii="Lora" w:eastAsia="Lora" w:hAnsi="Lora" w:cs="Lora"/>
+                <w:sz w:val="26"/>
+                <w:szCs w:val="26"/>
+                <w:lang w:val="ru-RU"/>
+              </w:rPr>
+              <w:t xml:space="preserve">+                      + </w:t>
+            </w:r>
+          </w:p>
+          <w:p>
+            <w:pPr>
+              <w:ind w:left="720"/>
+              <w:rPr>
+                <w:rFonts w:ascii="Lora" w:eastAsia="Lora" w:hAnsi="Lora" w:cs="Lora"/>
+                <w:sz w:val="26"/>
+                <w:szCs w:val="26"/>
+                <w:lang w:val="ru-RU"/>
+              </w:rPr>
+            </w:pPr>
+            <w:r>
+              <w:rPr>
+                <w:rFonts w:ascii="Lora" w:eastAsia="Lora" w:hAnsi="Lora" w:cs="Lora"/>
+                <w:sz w:val="26"/>
+                <w:szCs w:val="26"/>
+                <w:lang w:val="ru-RU"/>
+              </w:rPr>
+              <w:t xml:space="preserve">+                      + </w:t>
+            </w:r>
+          </w:p>
+          <w:p>
+            <w:pPr>
+              <w:ind w:left="720"/>
+              <w:rPr>
+                <w:rFonts w:ascii="Lora" w:eastAsia="Lora" w:hAnsi="Lora" w:cs="Lora"/>
+                <w:sz w:val="26"/>
+                <w:szCs w:val="26"/>
+                <w:lang w:val="ru-RU"/>
+              </w:rPr>
+            </w:pPr>
+            <w:r>
+              <w:rPr>
+                <w:rFonts w:ascii="Lora" w:eastAsia="Lora" w:hAnsi="Lora" w:cs="Lora"/>
+                <w:sz w:val="26"/>
+                <w:szCs w:val="26"/>
+                <w:lang w:val="ru-RU"/>
+              </w:rPr>
+              <w:t xml:space="preserve">+                      + </w:t>
+            </w:r>
+          </w:p>
+          <w:p>
+            <w:pPr>
+              <w:ind w:left="720"/>
+              <w:rPr>
+                <w:rFonts w:ascii="Lora" w:eastAsia="Lora" w:hAnsi="Lora" w:cs="Lora"/>
+                <w:sz w:val="32"/>
+                <w:szCs w:val="32"/>
+                <w:lang w:val="ru-RU"/>
+              </w:rPr>
+            </w:pPr>
+            <w:r>
+              <w:rPr>
+                <w:rFonts w:ascii="Lora" w:eastAsia="Lora" w:hAnsi="Lora" w:cs="Lora"/>
+                <w:sz w:val="26"/>
+                <w:szCs w:val="26"/>
+                <w:lang w:val="ru-RU"/>
+              </w:rPr>
+              <w:t xml:space="preserve">+ + + + + + + + +   </w:t>
+            </w:r>
+          </w:p>
+        </w:tc>
+        <w:tc>
+          <w:tcPr>
+            <w:tcW w:w="5175" w:type="dxa"/>
+            <w:tcBorders>
+              <w:top w:val="single" w:sz="8" w:space="0" w:color="000000"/>
+              <w:left w:val="single" w:sz="8" w:space="0" w:color="000000"/>
+              <w:bottom w:val="single" w:sz="8" w:space="0" w:color="000000"/>
+              <w:right w:val="single" w:sz="8" w:space="0" w:color="000000"/>
+            </w:tcBorders>
+            <w:tcMar>
+              <w:top w:w="100" w:type="dxa"/>
+              <w:left w:w="100" w:type="dxa"/>
+              <w:bottom w:w="100" w:type="dxa"/>
+              <w:right w:w="100" w:type="dxa"/>
+            </w:tcMar>
+          </w:tcPr>
+          <w:p>
+            <w:pPr>
+              <w:ind w:left="720" w:firstLine="720"/>
+              <w:rPr>
+                <w:rFonts w:ascii="Lora" w:eastAsia="Lora" w:hAnsi="Lora" w:cs="Lora"/>
+                <w:sz w:val="32"/>
+                <w:szCs w:val="32"/>
+                <w:lang w:val="ru-RU"/>
+              </w:rPr>
+            </w:pPr>
+            <w:r>
+              <w:rPr>
+                <w:rFonts w:ascii="Nova Mono" w:eastAsia="Nova Mono" w:hAnsi="Nova Mono" w:cs="Nova Mono"/>
+                <w:sz w:val="32"/>
+                <w:szCs w:val="32"/>
+                <w:lang w:val="ru-RU"/>
+              </w:rPr>
+              <w:t>№2</w:t>
+            </w:r>
+          </w:p>
+          <w:p>
+            <w:pPr>
+              <w:ind w:left="720"/>
+              <w:rPr>
+                <w:rFonts w:ascii="Lora" w:eastAsia="Lora" w:hAnsi="Lora" w:cs="Lora"/>
+                <w:sz w:val="26"/>
+                <w:szCs w:val="26"/>
+                <w:lang w:val="ru-RU"/>
+              </w:rPr>
+            </w:pPr>
+            <w:r>
+              <w:rPr>
+                <w:rFonts w:ascii="Lora" w:eastAsia="Lora" w:hAnsi="Lora" w:cs="Lora"/>
+                <w:sz w:val="26"/>
+                <w:szCs w:val="26"/>
+                <w:lang w:val="ru-RU"/>
+              </w:rPr>
+              <w:t xml:space="preserve">+ + + + + + + + + </w:t>
+            </w:r>
+          </w:p>
+          <w:p>
+            <w:pPr>
+              <w:ind w:left="720"/>
+              <w:rPr>
+                <w:rFonts w:ascii="Lora" w:eastAsia="Lora" w:hAnsi="Lora" w:cs="Lora"/>
+                <w:sz w:val="26"/>
+                <w:szCs w:val="26"/>
+                <w:lang w:val="ru-RU"/>
+              </w:rPr>
+            </w:pPr>
+            <w:r>
+              <w:rPr>
+                <w:rFonts w:ascii="Lora" w:eastAsia="Lora" w:hAnsi="Lora" w:cs="Lora"/>
+                <w:sz w:val="26"/>
+                <w:szCs w:val="26"/>
+                <w:lang w:val="ru-RU"/>
+              </w:rPr>
+              <w:t xml:space="preserve">+          +          + </w:t>
+            </w:r>
+          </w:p>
+          <w:p>
+            <w:pPr>
+              <w:ind w:left="720"/>
+              <w:rPr>
+                <w:rFonts w:ascii="Lora" w:eastAsia="Lora" w:hAnsi="Lora" w:cs="Lora"/>
+                <w:sz w:val="26"/>
+                <w:szCs w:val="26"/>
+                <w:lang w:val="ru-RU"/>
+              </w:rPr>
+            </w:pPr>
+            <w:r>
+              <w:rPr>
+                <w:rFonts w:ascii="Lora" w:eastAsia="Lora" w:hAnsi="Lora" w:cs="Lora"/>
+                <w:sz w:val="26"/>
+                <w:szCs w:val="26"/>
+                <w:lang w:val="ru-RU"/>
+              </w:rPr>
+              <w:t xml:space="preserve">+ + + + + + + + + </w:t>
+            </w:r>
+          </w:p>
+          <w:p>
+            <w:pPr>
+              <w:ind w:left="720"/>
+              <w:rPr>
+                <w:rFonts w:ascii="Lora" w:eastAsia="Lora" w:hAnsi="Lora" w:cs="Lora"/>
+                <w:sz w:val="26"/>
+                <w:szCs w:val="26"/>
+                <w:lang w:val="ru-RU"/>
+              </w:rPr>
+            </w:pPr>
+            <w:r>
+              <w:rPr>
+                <w:rFonts w:ascii="Lora" w:eastAsia="Lora" w:hAnsi="Lora" w:cs="Lora"/>
+                <w:sz w:val="26"/>
+                <w:szCs w:val="26"/>
+                <w:lang w:val="ru-RU"/>
+              </w:rPr>
+              <w:t xml:space="preserve">+          +          + </w:t>
+            </w:r>
+          </w:p>
+          <w:p>
+            <w:pPr>
+              <w:ind w:left="720"/>
+              <w:rPr>
+                <w:rFonts w:ascii="Lora" w:eastAsia="Lora" w:hAnsi="Lora" w:cs="Lora"/>
+                <w:sz w:val="26"/>
+                <w:szCs w:val="26"/>
+                <w:lang w:val="ru-RU"/>
+              </w:rPr>
+            </w:pPr>
+            <w:r>
+              <w:rPr>
+                <w:rFonts w:ascii="Lora" w:eastAsia="Lora" w:hAnsi="Lora" w:cs="Lora"/>
+                <w:sz w:val="26"/>
+                <w:szCs w:val="26"/>
+                <w:lang w:val="ru-RU"/>
+              </w:rPr>
+              <w:t xml:space="preserve">+ + + + + + + + + </w:t>
+            </w:r>
+          </w:p>
+          <w:p>
+            <w:pPr>
+              <w:ind w:left="720"/>
+              <w:rPr>
+                <w:rFonts w:ascii="Lora" w:eastAsia="Lora" w:hAnsi="Lora" w:cs="Lora"/>
+                <w:sz w:val="26"/>
+                <w:szCs w:val="26"/>
+                <w:lang w:val="ru-RU"/>
+              </w:rPr>
+            </w:pPr>
+            <w:r>
+              <w:rPr>
+                <w:rFonts w:ascii="Lora" w:eastAsia="Lora" w:hAnsi="Lora" w:cs="Lora"/>
+                <w:sz w:val="26"/>
+                <w:szCs w:val="26"/>
+                <w:lang w:val="ru-RU"/>
+              </w:rPr>
+              <w:t xml:space="preserve">+          +          + </w:t>
+            </w:r>
+          </w:p>
+          <w:p>
+            <w:pPr>
+              <w:ind w:left="720"/>
+              <w:rPr>
+                <w:rFonts w:ascii="Lora" w:eastAsia="Lora" w:hAnsi="Lora" w:cs="Lora"/>
+                <w:sz w:val="26"/>
+                <w:szCs w:val="26"/>
+                <w:lang w:val="ru-RU"/>
+              </w:rPr>
+            </w:pPr>
+            <w:r>
+              <w:rPr>
+                <w:rFonts w:ascii="Lora" w:eastAsia="Lora" w:hAnsi="Lora" w:cs="Lora"/>
+                <w:sz w:val="26"/>
+                <w:szCs w:val="26"/>
+                <w:lang w:val="ru-RU"/>
+              </w:rPr>
+              <w:t xml:space="preserve">+ + + + + + + + + </w:t>
+            </w:r>
+          </w:p>
+          <w:p>
+            <w:pPr>
+              <w:widowControl w:val="0"/>
+              <w:spacing w:line="240" w:lineRule="auto"/>
+              <w:rPr>
+                <w:rFonts w:ascii="Lora" w:eastAsia="Lora" w:hAnsi="Lora" w:cs="Lora"/>
+                <w:sz w:val="32"/>
+                <w:szCs w:val="32"/>
+                <w:lang w:val="ru-RU"/>
+              </w:rPr>
+            </w:pPr>
+          </w:p>
+        </w:tc>
+      </w:tr>
+    </w:tbl>
+    <w:p>
+      <w:pPr>
+        <w:rPr>
+          <w:lang w:val="en-US" w:eastAsia="ru-BY"/>
+        </w:rPr>
+      </w:pPr>
+      <w:r>
+        <w:rPr>
+          <w:lang w:val="en-US" w:eastAsia="ru-BY"/>
+        </w:rPr>
+        <w:lastRenderedPageBreak/>
+        <w:t>Code:</w:t>
+      </w:r>
+    </w:p>
+    <w:p>
+      <w:pPr>
+        <w:rPr>
+          <w:lang w:val="en-US" w:eastAsia="ru-BY"/>
+        </w:rPr>
+      </w:pPr>
+      <w:r>
+        <w:rPr>
+          <w:lang w:val="en-US" w:eastAsia="ru-BY"/>
+        </w:rPr>
+        <w:drawing>
+          <wp:inline distT="0" distB="0" distL="0" distR="0" wp14:anchorId="7B6AEAF1" wp14:editId="4FC40813">
+            <wp:extent cx="3886742" cy="3134162"/>
+            <wp:effectExtent l="0" t="0" r="0" b="9525"/>
+            <wp:docPr id="2077917631" name="Рисунок 1"/>
+            <wp:cNvGraphicFramePr>
+              <a:graphicFrameLocks xmlns:a="http://schemas.openxmlformats.org/drawingml/2006/main" noChangeAspect="1"/>
+            </wp:cNvGraphicFramePr>
+            <a:graphic xmlns:a="http://schemas.openxmlformats.org/drawingml/2006/main">
+              <a:graphicData uri="http://schemas.openxmlformats.org/drawingml/2006/picture">
+                <pic:pic xmlns:pic="http://schemas.openxmlformats.org/drawingml/2006/picture">
+                  <pic:nvPicPr>
+                    <pic:cNvPr id="2077917631" name=""/>
+                    <pic:cNvPicPr/>
+                  </pic:nvPicPr>
+                  <pic:blipFill>
+                    <a:blip r:embed="rId58"/>
+                    <a:stretch>
+                      <a:fillRect/>
+                    </a:stretch>
+                  </pic:blipFill>
+                  <pic:spPr>
+                    <a:xfrm>
+                      <a:off x="0" y="0"/>
+                      <a:ext cx="3886742" cy="3134162"/>
+                    </a:xfrm>
+                    <a:prstGeom prst="rect">
+                      <a:avLst/>
+                    </a:prstGeom>
+                  </pic:spPr>
+                </pic:pic>
+              </a:graphicData>
+            </a:graphic>
+          </wp:inline>
+        </w:drawing>
+      </w:r>
+    </w:p>
+    <w:p>
+      <w:pPr>
+        <w:rPr>
+          <w:lang w:val="en-US" w:eastAsia="ru-BY"/>
+        </w:rPr>
+      </w:pPr>
+      <w:r>
+        <w:rPr>
+          <w:lang w:val="en-US" w:eastAsia="ru-BY"/>
+        </w:rPr>
+        <w:t>Result:</w:t>
+      </w:r>
+    </w:p>
+    <w:p>
+      <w:pPr>
+        <w:rPr>
+          <w:lang w:val="en-US" w:eastAsia="ru-BY"/>
+        </w:rPr>
+      </w:pPr>
+      <w:r>
+        <w:rPr>
+          <w:lang w:val="en-US" w:eastAsia="ru-BY"/>
+        </w:rPr>
+        <w:drawing>
+          <wp:inline distT="0" distB="0" distL="0" distR="0" wp14:anchorId="4B61E385" wp14:editId="05625557">
+            <wp:extent cx="1352739" cy="1533739"/>
+            <wp:effectExtent l="0" t="0" r="0" b="9525"/>
+            <wp:docPr id="83339037" name="Рисунок 1"/>
+            <wp:cNvGraphicFramePr>
+              <a:graphicFrameLocks xmlns:a="http://schemas.openxmlformats.org/drawingml/2006/main" noChangeAspect="1"/>
+            </wp:cNvGraphicFramePr>
+            <a:graphic xmlns:a="http://schemas.openxmlformats.org/drawingml/2006/main">
+              <a:graphicData uri="http://schemas.openxmlformats.org/drawingml/2006/picture">
+                <pic:pic xmlns:pic="http://schemas.openxmlformats.org/drawingml/2006/picture">
+                  <pic:nvPicPr>
+                    <pic:cNvPr id="83339037" name=""/>
+                    <pic:cNvPicPr/>
+                  </pic:nvPicPr>
+                  <pic:blipFill>
+                    <a:blip r:embed="rId59"/>
+                    <a:stretch>
+                      <a:fillRect/>
+                    </a:stretch>
+                  </pic:blipFill>
+                  <pic:spPr>
+                    <a:xfrm>
+                      <a:off x="0" y="0"/>
+                      <a:ext cx="1352739" cy="1533739"/>
                     </a:xfrm>
                     <a:prstGeom prst="rect">
                       <a:avLst/>

</xml_diff>

<commit_message>
tasks 6 and 8 done
</commit_message>
<xml_diff>
--- a/otchet.docx
+++ b/otchet.docx
@@ -57,6 +57,8 @@
         </w:rPr>
         <w:t xml:space="preserve">Для ввода информации в переменные используется </w:t>
       </w:r>
+      <w:proofErr w:type="spellStart"/>
+      <w:proofErr w:type="gramStart"/>
       <w:r>
         <w:rPr>
           <w:b/>
@@ -64,7 +66,27 @@
           <w:szCs w:val="32"/>
           <w:lang w:val="ru-RU"/>
         </w:rPr>
-        <w:t>input()</w:t>
+        <w:t>input</w:t>
+      </w:r>
+      <w:proofErr w:type="spellEnd"/>
+      <w:r>
+        <w:rPr>
+          <w:b/>
+          <w:sz w:val="32"/>
+          <w:szCs w:val="32"/>
+          <w:lang w:val="ru-RU"/>
+        </w:rPr>
+        <w:t>(</w:t>
+      </w:r>
+      <w:proofErr w:type="gramEnd"/>
+      <w:r>
+        <w:rPr>
+          <w:b/>
+          <w:sz w:val="32"/>
+          <w:szCs w:val="32"/>
+          <w:lang w:val="ru-RU"/>
+        </w:rPr>
+        <w:t>)</w:t>
       </w:r>
       <w:r>
         <w:rPr>
@@ -74,6 +96,7 @@
         </w:rPr>
         <w:t xml:space="preserve">, для вывода - </w:t>
       </w:r>
+      <w:proofErr w:type="spellStart"/>
       <w:r>
         <w:rPr>
           <w:b/>
@@ -81,7 +104,17 @@
           <w:szCs w:val="32"/>
           <w:lang w:val="ru-RU"/>
         </w:rPr>
-        <w:t>print()</w:t>
+        <w:t>print</w:t>
+      </w:r>
+      <w:proofErr w:type="spellEnd"/>
+      <w:r>
+        <w:rPr>
+          <w:b/>
+          <w:sz w:val="32"/>
+          <w:szCs w:val="32"/>
+          <w:lang w:val="ru-RU"/>
+        </w:rPr>
+        <w:t>()</w:t>
       </w:r>
       <w:r>
         <w:rPr>
@@ -295,6 +328,8 @@
         </w:rPr>
         <w:t xml:space="preserve">При помощи </w:t>
       </w:r>
+      <w:proofErr w:type="spellStart"/>
+      <w:proofErr w:type="gramStart"/>
       <w:r>
         <w:rPr>
           <w:b/>
@@ -302,7 +337,27 @@
           <w:szCs w:val="32"/>
           <w:lang w:val="ru-RU"/>
         </w:rPr>
-        <w:t>type()</w:t>
+        <w:t>type</w:t>
+      </w:r>
+      <w:proofErr w:type="spellEnd"/>
+      <w:r>
+        <w:rPr>
+          <w:b/>
+          <w:sz w:val="32"/>
+          <w:szCs w:val="32"/>
+          <w:lang w:val="ru-RU"/>
+        </w:rPr>
+        <w:t>(</w:t>
+      </w:r>
+      <w:proofErr w:type="gramEnd"/>
+      <w:r>
+        <w:rPr>
+          <w:b/>
+          <w:sz w:val="32"/>
+          <w:szCs w:val="32"/>
+          <w:lang w:val="ru-RU"/>
+        </w:rPr>
+        <w:t>)</w:t>
       </w:r>
       <w:r>
         <w:rPr>
@@ -1124,7 +1179,25 @@
           <w:szCs w:val="32"/>
           <w:lang w:val="ru-RU"/>
         </w:rPr>
-        <w:t xml:space="preserve">x % 2 + c // 4 - v / 10  + 18b </w:t>
+        <w:t xml:space="preserve">x % 2 + c // 4 - v / </w:t>
+      </w:r>
+      <w:proofErr w:type="gramStart"/>
+      <w:r>
+        <w:rPr>
+          <w:sz w:val="32"/>
+          <w:szCs w:val="32"/>
+          <w:lang w:val="ru-RU"/>
+        </w:rPr>
+        <w:t>10  +</w:t>
+      </w:r>
+      <w:proofErr w:type="gramEnd"/>
+      <w:r>
+        <w:rPr>
+          <w:sz w:val="32"/>
+          <w:szCs w:val="32"/>
+          <w:lang w:val="ru-RU"/>
+        </w:rPr>
+        <w:t xml:space="preserve"> 18b </w:t>
       </w:r>
     </w:p>
     <w:p>
@@ -1144,6 +1217,8 @@
         </w:rPr>
         <w:t xml:space="preserve">не создавайте переменные для значений x, c, v, b, а пропишите </w:t>
       </w:r>
+      <w:proofErr w:type="spellStart"/>
+      <w:proofErr w:type="gramStart"/>
       <w:r>
         <w:rPr>
           <w:b/>
@@ -1151,7 +1226,27 @@
           <w:szCs w:val="32"/>
           <w:lang w:val="ru-RU"/>
         </w:rPr>
-        <w:t xml:space="preserve">input() </w:t>
+        <w:t>input</w:t>
+      </w:r>
+      <w:proofErr w:type="spellEnd"/>
+      <w:r>
+        <w:rPr>
+          <w:b/>
+          <w:sz w:val="32"/>
+          <w:szCs w:val="32"/>
+          <w:lang w:val="ru-RU"/>
+        </w:rPr>
+        <w:t>(</w:t>
+      </w:r>
+      <w:proofErr w:type="gramEnd"/>
+      <w:r>
+        <w:rPr>
+          <w:b/>
+          <w:sz w:val="32"/>
+          <w:szCs w:val="32"/>
+          <w:lang w:val="ru-RU"/>
+        </w:rPr>
+        <w:t xml:space="preserve">) </w:t>
       </w:r>
       <w:r>
         <w:rPr>
@@ -1161,6 +1256,7 @@
         </w:rPr>
         <w:t xml:space="preserve">прямо в формуле. используйте модуль </w:t>
       </w:r>
+      <w:proofErr w:type="spellStart"/>
       <w:r>
         <w:rPr>
           <w:b/>
@@ -1168,7 +1264,17 @@
           <w:szCs w:val="32"/>
           <w:lang w:val="ru-RU"/>
         </w:rPr>
-        <w:t xml:space="preserve">Math </w:t>
+        <w:t>Math</w:t>
+      </w:r>
+      <w:proofErr w:type="spellEnd"/>
+      <w:r>
+        <w:rPr>
+          <w:b/>
+          <w:sz w:val="32"/>
+          <w:szCs w:val="32"/>
+          <w:lang w:val="ru-RU"/>
+        </w:rPr>
+        <w:t xml:space="preserve"> </w:t>
       </w:r>
       <w:r>
         <w:rPr>
@@ -1206,6 +1312,7 @@
         </w:rPr>
         <w:t xml:space="preserve">Выведете результаты всех 4 формул в одну строчку, через “**-**” и в конце “!!!!” (для этого используйте </w:t>
       </w:r>
+      <w:proofErr w:type="spellStart"/>
       <w:r>
         <w:rPr>
           <w:b/>
@@ -1215,6 +1322,7 @@
         </w:rPr>
         <w:t>sep</w:t>
       </w:r>
+      <w:proofErr w:type="spellEnd"/>
       <w:r>
         <w:rPr>
           <w:sz w:val="32"/>
@@ -1223,6 +1331,7 @@
         </w:rPr>
         <w:t xml:space="preserve">, </w:t>
       </w:r>
+      <w:proofErr w:type="spellStart"/>
       <w:r>
         <w:rPr>
           <w:b/>
@@ -1230,7 +1339,17 @@
           <w:szCs w:val="32"/>
           <w:lang w:val="ru-RU"/>
         </w:rPr>
-        <w:t xml:space="preserve">end </w:t>
+        <w:t>end</w:t>
+      </w:r>
+      <w:proofErr w:type="spellEnd"/>
+      <w:r>
+        <w:rPr>
+          <w:b/>
+          <w:sz w:val="32"/>
+          <w:szCs w:val="32"/>
+          <w:lang w:val="ru-RU"/>
+        </w:rPr>
+        <w:t xml:space="preserve"> </w:t>
       </w:r>
       <w:r>
         <w:rPr>
@@ -1240,6 +1359,8 @@
         </w:rPr>
         <w:t xml:space="preserve">в </w:t>
       </w:r>
+      <w:proofErr w:type="spellStart"/>
+      <w:proofErr w:type="gramStart"/>
       <w:r>
         <w:rPr>
           <w:b/>
@@ -1247,7 +1368,17 @@
           <w:szCs w:val="32"/>
           <w:lang w:val="ru-RU"/>
         </w:rPr>
-        <w:t xml:space="preserve">print </w:t>
+        <w:t>print</w:t>
+      </w:r>
+      <w:proofErr w:type="spellEnd"/>
+      <w:r>
+        <w:rPr>
+          <w:b/>
+          <w:sz w:val="32"/>
+          <w:szCs w:val="32"/>
+          <w:lang w:val="ru-RU"/>
+        </w:rPr>
+        <w:t xml:space="preserve"> </w:t>
       </w:r>
       <w:r>
         <w:rPr>
@@ -1257,6 +1388,7 @@
         </w:rPr>
         <w:t>)</w:t>
       </w:r>
+      <w:proofErr w:type="gramEnd"/>
     </w:p>
     <w:p>
       <w:pPr>
@@ -1437,7 +1569,35 @@
           <w:szCs w:val="32"/>
           <w:lang w:val="ru-RU"/>
         </w:rPr>
-        <w:t>Форматированный ввод-вывод в Python обеспечивает более удобное и наглядное представление данных при выполнении программ. В Python для форматирования используется метод format() для строк и специальные символы для форматирования чисел.</w:t>
+        <w:t xml:space="preserve">Форматированный ввод-вывод в Python обеспечивает более удобное и наглядное представление данных при выполнении программ. В Python для форматирования используется метод </w:t>
+      </w:r>
+      <w:proofErr w:type="spellStart"/>
+      <w:proofErr w:type="gramStart"/>
+      <w:r>
+        <w:rPr>
+          <w:sz w:val="32"/>
+          <w:szCs w:val="32"/>
+          <w:lang w:val="ru-RU"/>
+        </w:rPr>
+        <w:t>format</w:t>
+      </w:r>
+      <w:proofErr w:type="spellEnd"/>
+      <w:r>
+        <w:rPr>
+          <w:sz w:val="32"/>
+          <w:szCs w:val="32"/>
+          <w:lang w:val="ru-RU"/>
+        </w:rPr>
+        <w:t>(</w:t>
+      </w:r>
+      <w:proofErr w:type="gramEnd"/>
+      <w:r>
+        <w:rPr>
+          <w:sz w:val="32"/>
+          <w:szCs w:val="32"/>
+          <w:lang w:val="ru-RU"/>
+        </w:rPr>
+        <w:t>) для строк и специальные символы для форматирования чисел.</w:t>
       </w:r>
     </w:p>
     <w:p>
@@ -1797,7 +1957,25 @@
           <w:szCs w:val="32"/>
           <w:lang w:val="ru-RU"/>
         </w:rPr>
-        <w:t>Напишите программу, которая запрашивает у пользователя два числа (a, b) и выводит результаты деления a на b и b на a . " Округлите первое вычисле</w:t>
+        <w:t xml:space="preserve">Напишите программу, которая запрашивает у пользователя два числа (a, b) и выводит результаты деления a на b и b на </w:t>
+      </w:r>
+      <w:proofErr w:type="gramStart"/>
+      <w:r>
+        <w:rPr>
+          <w:sz w:val="32"/>
+          <w:szCs w:val="32"/>
+          <w:lang w:val="ru-RU"/>
+        </w:rPr>
+        <w:t>a .</w:t>
+      </w:r>
+      <w:proofErr w:type="gramEnd"/>
+      <w:r>
+        <w:rPr>
+          <w:sz w:val="32"/>
+          <w:szCs w:val="32"/>
+          <w:lang w:val="ru-RU"/>
+        </w:rPr>
+        <w:t xml:space="preserve"> " Округлите первое вычисле</w:t>
       </w:r>
       <w:r>
         <w:rPr>
@@ -1994,6 +2172,7 @@
         </w:rPr>
         <w:t xml:space="preserve">Подключите модуль </w:t>
       </w:r>
+      <w:proofErr w:type="spellStart"/>
       <w:r>
         <w:rPr>
           <w:b/>
@@ -2001,7 +2180,17 @@
           <w:szCs w:val="32"/>
           <w:lang w:val="ru-RU"/>
         </w:rPr>
-        <w:t xml:space="preserve">time </w:t>
+        <w:t>time</w:t>
+      </w:r>
+      <w:proofErr w:type="spellEnd"/>
+      <w:r>
+        <w:rPr>
+          <w:b/>
+          <w:sz w:val="32"/>
+          <w:szCs w:val="32"/>
+          <w:lang w:val="ru-RU"/>
+        </w:rPr>
+        <w:t xml:space="preserve"> </w:t>
       </w:r>
       <w:r>
         <w:rPr>
@@ -2036,7 +2225,58 @@
           <w:szCs w:val="32"/>
           <w:lang w:val="ru-RU"/>
         </w:rPr>
-        <w:t xml:space="preserve"> time() и localtime().</w:t>
+        <w:t xml:space="preserve"> </w:t>
+      </w:r>
+      <w:proofErr w:type="spellStart"/>
+      <w:proofErr w:type="gramStart"/>
+      <w:r>
+        <w:rPr>
+          <w:b/>
+          <w:sz w:val="32"/>
+          <w:szCs w:val="32"/>
+          <w:lang w:val="ru-RU"/>
+        </w:rPr>
+        <w:t>time</w:t>
+      </w:r>
+      <w:proofErr w:type="spellEnd"/>
+      <w:r>
+        <w:rPr>
+          <w:b/>
+          <w:sz w:val="32"/>
+          <w:szCs w:val="32"/>
+          <w:lang w:val="ru-RU"/>
+        </w:rPr>
+        <w:t>(</w:t>
+      </w:r>
+      <w:proofErr w:type="gramEnd"/>
+      <w:r>
+        <w:rPr>
+          <w:b/>
+          <w:sz w:val="32"/>
+          <w:szCs w:val="32"/>
+          <w:lang w:val="ru-RU"/>
+        </w:rPr>
+        <w:t xml:space="preserve">) и </w:t>
+      </w:r>
+      <w:proofErr w:type="spellStart"/>
+      <w:r>
+        <w:rPr>
+          <w:b/>
+          <w:sz w:val="32"/>
+          <w:szCs w:val="32"/>
+          <w:lang w:val="ru-RU"/>
+        </w:rPr>
+        <w:t>localtime</w:t>
+      </w:r>
+      <w:proofErr w:type="spellEnd"/>
+      <w:r>
+        <w:rPr>
+          <w:b/>
+          <w:sz w:val="32"/>
+          <w:szCs w:val="32"/>
+          <w:lang w:val="ru-RU"/>
+        </w:rPr>
+        <w:t>().</w:t>
       </w:r>
     </w:p>
     <w:p>
@@ -2505,8 +2745,19 @@
           <w:lang w:val="ru-RU"/>
         </w:rPr>
         <w:lastRenderedPageBreak/>
-        <w:t>Лабораторная работа №2 (2ч). Условные конструкции   (</w:t>
-      </w:r>
+        <w:t>Лабораторная работа №2 (2ч). Условные конструкции</w:t>
+      </w:r>
+      <w:proofErr w:type="gramStart"/>
+      <w:r>
+        <w:rPr>
+          <w:rFonts w:ascii="Times New Roman" w:hAnsi="Times New Roman" w:cs="Times New Roman"/>
+          <w:sz w:val="28"/>
+          <w:szCs w:val="28"/>
+          <w:lang w:val="ru-RU"/>
+        </w:rPr>
+        <w:t xml:space="preserve">   (</w:t>
+      </w:r>
+      <w:proofErr w:type="gramEnd"/>
       <w:r>
         <w:rPr>
           <w:rFonts w:ascii="Times New Roman" w:hAnsi="Times New Roman" w:cs="Times New Roman"/>
@@ -2569,7 +2820,29 @@
           <w:szCs w:val="32"/>
           <w:lang w:val="ru-RU"/>
         </w:rPr>
-        <w:t>Задание 1 (используем if).</w:t>
+        <w:t xml:space="preserve">Задание 1 (используем </w:t>
+      </w:r>
+      <w:proofErr w:type="spellStart"/>
+      <w:r>
+        <w:rPr>
+          <w:b/>
+          <w:color w:val="38761D"/>
+          <w:sz w:val="32"/>
+          <w:szCs w:val="32"/>
+          <w:lang w:val="ru-RU"/>
+        </w:rPr>
+        <w:t>if</w:t>
+      </w:r>
+      <w:proofErr w:type="spellEnd"/>
+      <w:r>
+        <w:rPr>
+          <w:b/>
+          <w:color w:val="38761D"/>
+          <w:sz w:val="32"/>
+          <w:szCs w:val="32"/>
+          <w:lang w:val="ru-RU"/>
+        </w:rPr>
+        <w:t>).</w:t>
       </w:r>
     </w:p>
     <w:p>
@@ -2605,7 +2878,25 @@
           <w:szCs w:val="32"/>
           <w:lang w:val="ru-RU"/>
         </w:rPr>
-        <w:t xml:space="preserve">Если первое число больше второго, то вывести yes. </w:t>
+        <w:t xml:space="preserve">Если первое число больше второго, то вывести </w:t>
+      </w:r>
+      <w:proofErr w:type="spellStart"/>
+      <w:r>
+        <w:rPr>
+          <w:sz w:val="32"/>
+          <w:szCs w:val="32"/>
+          <w:lang w:val="ru-RU"/>
+        </w:rPr>
+        <w:t>yes</w:t>
+      </w:r>
+      <w:proofErr w:type="spellEnd"/>
+      <w:r>
+        <w:rPr>
+          <w:sz w:val="32"/>
+          <w:szCs w:val="32"/>
+          <w:lang w:val="ru-RU"/>
+        </w:rPr>
+        <w:t xml:space="preserve">. </w:t>
       </w:r>
     </w:p>
     <w:p>
@@ -2918,7 +3209,29 @@
           <w:szCs w:val="32"/>
           <w:lang w:val="ru-RU"/>
         </w:rPr>
-        <w:t>Задание 2 (используем match).</w:t>
+        <w:t xml:space="preserve">Задание 2 (используем </w:t>
+      </w:r>
+      <w:proofErr w:type="spellStart"/>
+      <w:r>
+        <w:rPr>
+          <w:b/>
+          <w:color w:val="38761D"/>
+          <w:sz w:val="32"/>
+          <w:szCs w:val="32"/>
+          <w:lang w:val="ru-RU"/>
+        </w:rPr>
+        <w:t>match</w:t>
+      </w:r>
+      <w:proofErr w:type="spellEnd"/>
+      <w:r>
+        <w:rPr>
+          <w:b/>
+          <w:color w:val="38761D"/>
+          <w:sz w:val="32"/>
+          <w:szCs w:val="32"/>
+          <w:lang w:val="ru-RU"/>
+        </w:rPr>
+        <w:t>).</w:t>
       </w:r>
     </w:p>
     <w:p>
@@ -2958,14 +3271,80 @@
           <w:lang w:val="ru-RU"/>
         </w:rPr>
         <w:lastRenderedPageBreak/>
-        <w:t xml:space="preserve">Необходимо спросить какую операцию необходимо сделать : </w:t>
-      </w:r>
+        <w:t xml:space="preserve">Необходимо спросить какую операцию необходимо </w:t>
+      </w:r>
+      <w:proofErr w:type="gramStart"/>
       <w:r>
         <w:rPr>
           <w:rFonts w:eastAsia="Arial"/>
-          <w:lang w:val="ru-RU"/>
-        </w:rPr>
-        <w:t xml:space="preserve"> /, *,-,+,//, **, sin, cos, tg, корень</w:t>
+          <w:b w:val="0"/>
+          <w:lang w:val="ru-RU"/>
+        </w:rPr>
+        <w:t>сделать :</w:t>
+      </w:r>
+      <w:proofErr w:type="gramEnd"/>
+      <w:r>
+        <w:rPr>
+          <w:rFonts w:eastAsia="Arial"/>
+          <w:b w:val="0"/>
+          <w:lang w:val="ru-RU"/>
+        </w:rPr>
+        <w:t xml:space="preserve"> </w:t>
+      </w:r>
+      <w:r>
+        <w:rPr>
+          <w:rFonts w:eastAsia="Arial"/>
+          <w:lang w:val="ru-RU"/>
+        </w:rPr>
+        <w:t xml:space="preserve"> /, *,-,+,//, **, </w:t>
+      </w:r>
+      <w:proofErr w:type="spellStart"/>
+      <w:r>
+        <w:rPr>
+          <w:rFonts w:eastAsia="Arial"/>
+          <w:lang w:val="ru-RU"/>
+        </w:rPr>
+        <w:t>sin</w:t>
+      </w:r>
+      <w:proofErr w:type="spellEnd"/>
+      <w:r>
+        <w:rPr>
+          <w:rFonts w:eastAsia="Arial"/>
+          <w:lang w:val="ru-RU"/>
+        </w:rPr>
+        <w:t xml:space="preserve">, </w:t>
+      </w:r>
+      <w:proofErr w:type="spellStart"/>
+      <w:r>
+        <w:rPr>
+          <w:rFonts w:eastAsia="Arial"/>
+          <w:lang w:val="ru-RU"/>
+        </w:rPr>
+        <w:t>cos</w:t>
+      </w:r>
+      <w:proofErr w:type="spellEnd"/>
+      <w:r>
+        <w:rPr>
+          <w:rFonts w:eastAsia="Arial"/>
+          <w:lang w:val="ru-RU"/>
+        </w:rPr>
+        <w:t xml:space="preserve">, </w:t>
+      </w:r>
+      <w:proofErr w:type="spellStart"/>
+      <w:r>
+        <w:rPr>
+          <w:rFonts w:eastAsia="Arial"/>
+          <w:lang w:val="ru-RU"/>
+        </w:rPr>
+        <w:t>tg</w:t>
+      </w:r>
+      <w:proofErr w:type="spellEnd"/>
+      <w:r>
+        <w:rPr>
+          <w:rFonts w:eastAsia="Arial"/>
+          <w:lang w:val="ru-RU"/>
+        </w:rPr>
+        <w:t>, корень</w:t>
       </w:r>
       <w:r>
         <w:rPr>
@@ -3212,7 +3591,29 @@
           <w:szCs w:val="32"/>
           <w:lang w:val="ru-RU"/>
         </w:rPr>
-        <w:t>Задание 3 (используем while).</w:t>
+        <w:t xml:space="preserve">Задание 3 (используем </w:t>
+      </w:r>
+      <w:proofErr w:type="spellStart"/>
+      <w:r>
+        <w:rPr>
+          <w:b/>
+          <w:color w:val="38761D"/>
+          <w:sz w:val="32"/>
+          <w:szCs w:val="32"/>
+          <w:lang w:val="ru-RU"/>
+        </w:rPr>
+        <w:t>while</w:t>
+      </w:r>
+      <w:proofErr w:type="spellEnd"/>
+      <w:r>
+        <w:rPr>
+          <w:b/>
+          <w:color w:val="38761D"/>
+          <w:sz w:val="32"/>
+          <w:szCs w:val="32"/>
+          <w:lang w:val="ru-RU"/>
+        </w:rPr>
+        <w:t>).</w:t>
       </w:r>
     </w:p>
     <w:p>
@@ -3373,7 +3774,41 @@
           <w:lang w:val="ru-RU"/>
         </w:rPr>
         <w:lastRenderedPageBreak/>
-        <w:t>Задание 4 (используем for ).</w:t>
+        <w:t xml:space="preserve">Задание 4 (используем </w:t>
+      </w:r>
+      <w:proofErr w:type="spellStart"/>
+      <w:proofErr w:type="gramStart"/>
+      <w:r>
+        <w:rPr>
+          <w:b/>
+          <w:color w:val="38761D"/>
+          <w:sz w:val="32"/>
+          <w:szCs w:val="32"/>
+          <w:lang w:val="ru-RU"/>
+        </w:rPr>
+        <w:t>for</w:t>
+      </w:r>
+      <w:proofErr w:type="spellEnd"/>
+      <w:r>
+        <w:rPr>
+          <w:b/>
+          <w:color w:val="38761D"/>
+          <w:sz w:val="32"/>
+          <w:szCs w:val="32"/>
+          <w:lang w:val="ru-RU"/>
+        </w:rPr>
+        <w:t xml:space="preserve"> )</w:t>
+      </w:r>
+      <w:proofErr w:type="gramEnd"/>
+      <w:r>
+        <w:rPr>
+          <w:b/>
+          <w:color w:val="38761D"/>
+          <w:sz w:val="32"/>
+          <w:szCs w:val="32"/>
+          <w:lang w:val="ru-RU"/>
+        </w:rPr>
+        <w:t>.</w:t>
       </w:r>
     </w:p>
     <w:p>
@@ -3392,7 +3827,43 @@
           <w:szCs w:val="32"/>
           <w:lang w:val="ru-RU"/>
         </w:rPr>
-        <w:t xml:space="preserve">Используя цикл for выведите  на экран все числа (для каждого - отдельный цикл: всего 7): </w:t>
+        <w:t xml:space="preserve">Используя цикл </w:t>
+      </w:r>
+      <w:proofErr w:type="spellStart"/>
+      <w:r>
+        <w:rPr>
+          <w:sz w:val="32"/>
+          <w:szCs w:val="32"/>
+          <w:lang w:val="ru-RU"/>
+        </w:rPr>
+        <w:t>for</w:t>
+      </w:r>
+      <w:proofErr w:type="spellEnd"/>
+      <w:r>
+        <w:rPr>
+          <w:sz w:val="32"/>
+          <w:szCs w:val="32"/>
+          <w:lang w:val="ru-RU"/>
+        </w:rPr>
+        <w:t xml:space="preserve"> </w:t>
+      </w:r>
+      <w:proofErr w:type="gramStart"/>
+      <w:r>
+        <w:rPr>
+          <w:sz w:val="32"/>
+          <w:szCs w:val="32"/>
+          <w:lang w:val="ru-RU"/>
+        </w:rPr>
+        <w:t>выведите  на</w:t>
+      </w:r>
+      <w:proofErr w:type="gramEnd"/>
+      <w:r>
+        <w:rPr>
+          <w:sz w:val="32"/>
+          <w:szCs w:val="32"/>
+          <w:lang w:val="ru-RU"/>
+        </w:rPr>
+        <w:t xml:space="preserve"> экран все числа (для каждого - отдельный цикл: всего 7): </w:t>
       </w:r>
     </w:p>
     <w:p>
@@ -3600,14 +4071,80 @@
           <w:lang w:val="ru-RU"/>
         </w:rPr>
       </w:pPr>
-      <w:r>
-        <w:rPr>
-          <w:sz w:val="32"/>
-          <w:szCs w:val="32"/>
-          <w:lang w:val="ru-RU"/>
-        </w:rPr>
-        <w:t>for _ in range( V ): pass</w:t>
-      </w:r>
+      <w:proofErr w:type="spellStart"/>
+      <w:r>
+        <w:rPr>
+          <w:sz w:val="32"/>
+          <w:szCs w:val="32"/>
+          <w:lang w:val="ru-RU"/>
+        </w:rPr>
+        <w:t>for</w:t>
+      </w:r>
+      <w:proofErr w:type="spellEnd"/>
+      <w:r>
+        <w:rPr>
+          <w:sz w:val="32"/>
+          <w:szCs w:val="32"/>
+          <w:lang w:val="ru-RU"/>
+        </w:rPr>
+        <w:t xml:space="preserve"> _ </w:t>
+      </w:r>
+      <w:proofErr w:type="spellStart"/>
+      <w:r>
+        <w:rPr>
+          <w:sz w:val="32"/>
+          <w:szCs w:val="32"/>
+          <w:lang w:val="ru-RU"/>
+        </w:rPr>
+        <w:t>in</w:t>
+      </w:r>
+      <w:proofErr w:type="spellEnd"/>
+      <w:r>
+        <w:rPr>
+          <w:sz w:val="32"/>
+          <w:szCs w:val="32"/>
+          <w:lang w:val="ru-RU"/>
+        </w:rPr>
+        <w:t xml:space="preserve"> </w:t>
+      </w:r>
+      <w:proofErr w:type="spellStart"/>
+      <w:proofErr w:type="gramStart"/>
+      <w:r>
+        <w:rPr>
+          <w:sz w:val="32"/>
+          <w:szCs w:val="32"/>
+          <w:lang w:val="ru-RU"/>
+        </w:rPr>
+        <w:t>range</w:t>
+      </w:r>
+      <w:proofErr w:type="spellEnd"/>
+      <w:r>
+        <w:rPr>
+          <w:sz w:val="32"/>
+          <w:szCs w:val="32"/>
+          <w:lang w:val="ru-RU"/>
+        </w:rPr>
+        <w:t>( V</w:t>
+      </w:r>
+      <w:proofErr w:type="gramEnd"/>
+      <w:r>
+        <w:rPr>
+          <w:sz w:val="32"/>
+          <w:szCs w:val="32"/>
+          <w:lang w:val="ru-RU"/>
+        </w:rPr>
+        <w:t xml:space="preserve"> ): </w:t>
+      </w:r>
+      <w:proofErr w:type="spellStart"/>
+      <w:r>
+        <w:rPr>
+          <w:sz w:val="32"/>
+          <w:szCs w:val="32"/>
+          <w:lang w:val="ru-RU"/>
+        </w:rPr>
+        <w:t>pass</w:t>
+      </w:r>
+      <w:proofErr w:type="spellEnd"/>
     </w:p>
     <w:p>
       <w:pPr>
@@ -3628,7 +4165,25 @@
           <w:szCs w:val="32"/>
           <w:lang w:val="en-US"/>
         </w:rPr>
-        <w:t>for z, x  in range( V ), range( B ): pass</w:t>
+        <w:t xml:space="preserve">for z, </w:t>
+      </w:r>
+      <w:proofErr w:type="gramStart"/>
+      <w:r>
+        <w:rPr>
+          <w:sz w:val="32"/>
+          <w:szCs w:val="32"/>
+          <w:lang w:val="en-US"/>
+        </w:rPr>
+        <w:t>x  in</w:t>
+      </w:r>
+      <w:proofErr w:type="gramEnd"/>
+      <w:r>
+        <w:rPr>
+          <w:sz w:val="32"/>
+          <w:szCs w:val="32"/>
+          <w:lang w:val="en-US"/>
+        </w:rPr>
+        <w:t xml:space="preserve"> range( V ), range( B ): pass</w:t>
       </w:r>
     </w:p>
     <w:p>
@@ -3672,7 +4227,25 @@
           <w:szCs w:val="32"/>
           <w:lang w:val="en-US"/>
         </w:rPr>
-        <w:t>for name, age in zip(names, ages): pass</w:t>
+        <w:t xml:space="preserve">for name, age in </w:t>
+      </w:r>
+      <w:proofErr w:type="gramStart"/>
+      <w:r>
+        <w:rPr>
+          <w:sz w:val="32"/>
+          <w:szCs w:val="32"/>
+          <w:lang w:val="en-US"/>
+        </w:rPr>
+        <w:t>zip(</w:t>
+      </w:r>
+      <w:proofErr w:type="gramEnd"/>
+      <w:r>
+        <w:rPr>
+          <w:sz w:val="32"/>
+          <w:szCs w:val="32"/>
+          <w:lang w:val="en-US"/>
+        </w:rPr>
+        <w:t>names, ages): pass</w:t>
       </w:r>
     </w:p>
     <w:p>
@@ -3688,14 +4261,34 @@
           <w:lang w:val="ru-RU"/>
         </w:rPr>
       </w:pPr>
-      <w:r>
-        <w:rPr>
-          <w:sz w:val="32"/>
-          <w:szCs w:val="32"/>
-          <w:lang w:val="ru-RU"/>
-        </w:rPr>
-        <w:t>for c else</w:t>
-      </w:r>
+      <w:proofErr w:type="spellStart"/>
+      <w:r>
+        <w:rPr>
+          <w:sz w:val="32"/>
+          <w:szCs w:val="32"/>
+          <w:lang w:val="ru-RU"/>
+        </w:rPr>
+        <w:t>for</w:t>
+      </w:r>
+      <w:proofErr w:type="spellEnd"/>
+      <w:r>
+        <w:rPr>
+          <w:sz w:val="32"/>
+          <w:szCs w:val="32"/>
+          <w:lang w:val="ru-RU"/>
+        </w:rPr>
+        <w:t xml:space="preserve"> c </w:t>
+      </w:r>
+      <w:proofErr w:type="spellStart"/>
+      <w:r>
+        <w:rPr>
+          <w:sz w:val="32"/>
+          <w:szCs w:val="32"/>
+          <w:lang w:val="ru-RU"/>
+        </w:rPr>
+        <w:t>else</w:t>
+      </w:r>
+      <w:proofErr w:type="spellEnd"/>
     </w:p>
     <w:p>
       <w:pPr>
@@ -4882,6 +5475,239 @@
       <w:pPr>
         <w:rPr>
           <w:lang w:val="en-US" w:eastAsia="ru-BY"/>
+        </w:rPr>
+      </w:pPr>
+    </w:p>
+    <w:p>
+      <w:pPr>
+        <w:pStyle w:val="2"/>
+        <w:rPr>
+          <w:rFonts w:eastAsia="Arial"/>
+          <w:color w:val="38761D"/>
+          <w:lang w:val="ru-RU"/>
+        </w:rPr>
+      </w:pPr>
+      <w:r>
+        <w:rPr>
+          <w:rFonts w:eastAsia="Arial"/>
+          <w:color w:val="38761D"/>
+          <w:lang w:val="ru-RU"/>
+        </w:rPr>
+        <w:t>Задание 6.</w:t>
+      </w:r>
+    </w:p>
+    <w:p>
+      <w:pPr>
+        <w:pStyle w:val="2"/>
+        <w:ind w:firstLine="720"/>
+        <w:rPr>
+          <w:rFonts w:eastAsia="Arial"/>
+          <w:b w:val="0"/>
+          <w:lang w:val="ru-RU"/>
+        </w:rPr>
+      </w:pPr>
+      <w:bookmarkStart w:id="1" w:name="_dl30tcn09j1w"/>
+      <w:bookmarkEnd w:id="1"/>
+      <w:r>
+        <w:rPr>
+          <w:rFonts w:eastAsia="Arial"/>
+          <w:b w:val="0"/>
+          <w:lang w:val="ru-RU"/>
+        </w:rPr>
+        <w:t xml:space="preserve">Используйте модуль </w:t>
+      </w:r>
+      <w:proofErr w:type="spellStart"/>
+      <w:r>
+        <w:rPr>
+          <w:rFonts w:eastAsia="Arial"/>
+          <w:lang w:val="ru-RU"/>
+        </w:rPr>
+        <w:t>random</w:t>
+      </w:r>
+      <w:proofErr w:type="spellEnd"/>
+      <w:r>
+        <w:rPr>
+          <w:rFonts w:eastAsia="Arial"/>
+          <w:b w:val="0"/>
+          <w:lang w:val="ru-RU"/>
+        </w:rPr>
+        <w:t xml:space="preserve">. Компьютер загадывает число от А до В (вводятся с клавиатуры). </w:t>
+      </w:r>
+    </w:p>
+    <w:p>
+      <w:pPr>
+        <w:pStyle w:val="2"/>
+        <w:ind w:firstLine="720"/>
+        <w:rPr>
+          <w:rFonts w:eastAsia="Arial"/>
+          <w:b w:val="0"/>
+          <w:lang w:val="ru-RU"/>
+        </w:rPr>
+      </w:pPr>
+      <w:bookmarkStart w:id="2" w:name="_5bgksrzgdf5r"/>
+      <w:bookmarkEnd w:id="2"/>
+      <w:r>
+        <w:rPr>
+          <w:rFonts w:eastAsia="Arial"/>
+          <w:b w:val="0"/>
+          <w:lang w:val="ru-RU"/>
+        </w:rPr>
+        <w:t xml:space="preserve">Напишите угадайку этого числа. </w:t>
+      </w:r>
+    </w:p>
+    <w:p>
+      <w:pPr>
+        <w:pStyle w:val="2"/>
+        <w:ind w:firstLine="720"/>
+        <w:rPr>
+          <w:rFonts w:eastAsia="Arial"/>
+          <w:b w:val="0"/>
+          <w:lang w:val="ru-RU"/>
+        </w:rPr>
+      </w:pPr>
+      <w:bookmarkStart w:id="3" w:name="_qxln5jeezyf8"/>
+      <w:bookmarkEnd w:id="3"/>
+      <w:r>
+        <w:rPr>
+          <w:rFonts w:eastAsia="Arial"/>
+          <w:b w:val="0"/>
+          <w:lang w:val="ru-RU"/>
+        </w:rPr>
+        <w:t>Программа должна просит игрока угадать число. После того как игрок ввел число, программа должна выводит сообщение «Твоё число больше, чем нужно!» или «Твоё число меньше, чем нужно!». И заново просить угадать число. Когда игрок угадал вывести слово «Победа!»</w:t>
+      </w:r>
+    </w:p>
+    <w:p>
+      <w:pPr>
+        <w:rPr>
+          <w:lang w:val="en-US" w:eastAsia="ru-BY"/>
+        </w:rPr>
+      </w:pPr>
+      <w:r>
+        <w:rPr>
+          <w:lang w:val="en-US" w:eastAsia="ru-BY"/>
+        </w:rPr>
+        <w:t>Code:</w:t>
+      </w:r>
+    </w:p>
+    <w:p>
+      <w:pPr>
+        <w:rPr>
+          <w:lang w:val="en-US" w:eastAsia="ru-BY"/>
+        </w:rPr>
+      </w:pPr>
+      <w:r>
+        <w:rPr>
+          <w:lang w:val="en-US" w:eastAsia="ru-BY"/>
+        </w:rPr>
+        <w:lastRenderedPageBreak/>
+        <w:drawing>
+          <wp:inline distT="0" distB="0" distL="0" distR="0" wp14:anchorId="5E2D4D08" wp14:editId="0AF1017A">
+            <wp:extent cx="5344271" cy="3943900"/>
+            <wp:effectExtent l="0" t="0" r="8890" b="0"/>
+            <wp:docPr id="1885308664" name="Рисунок 1"/>
+            <wp:cNvGraphicFramePr>
+              <a:graphicFrameLocks xmlns:a="http://schemas.openxmlformats.org/drawingml/2006/main" noChangeAspect="1"/>
+            </wp:cNvGraphicFramePr>
+            <a:graphic xmlns:a="http://schemas.openxmlformats.org/drawingml/2006/main">
+              <a:graphicData uri="http://schemas.openxmlformats.org/drawingml/2006/picture">
+                <pic:pic xmlns:pic="http://schemas.openxmlformats.org/drawingml/2006/picture">
+                  <pic:nvPicPr>
+                    <pic:cNvPr id="1885308664" name=""/>
+                    <pic:cNvPicPr/>
+                  </pic:nvPicPr>
+                  <pic:blipFill>
+                    <a:blip r:embed="rId58"/>
+                    <a:stretch>
+                      <a:fillRect/>
+                    </a:stretch>
+                  </pic:blipFill>
+                  <pic:spPr>
+                    <a:xfrm>
+                      <a:off x="0" y="0"/>
+                      <a:ext cx="5344271" cy="3943900"/>
+                    </a:xfrm>
+                    <a:prstGeom prst="rect">
+                      <a:avLst/>
+                    </a:prstGeom>
+                  </pic:spPr>
+                </pic:pic>
+              </a:graphicData>
+            </a:graphic>
+          </wp:inline>
+        </w:drawing>
+      </w:r>
+    </w:p>
+    <w:p>
+      <w:pPr>
+        <w:rPr>
+          <w:lang w:val="en-US" w:eastAsia="ru-BY"/>
+        </w:rPr>
+      </w:pPr>
+      <w:r>
+        <w:rPr>
+          <w:lang w:val="en-US" w:eastAsia="ru-BY"/>
+        </w:rPr>
+        <w:t>Result:</w:t>
+      </w:r>
+    </w:p>
+    <w:p>
+      <w:pPr>
+        <w:rPr>
+          <w:lang w:val="en-US" w:eastAsia="ru-BY"/>
+        </w:rPr>
+      </w:pPr>
+      <w:r>
+        <w:rPr>
+          <w:lang w:val="en-US" w:eastAsia="ru-BY"/>
+        </w:rPr>
+        <w:drawing>
+          <wp:inline distT="0" distB="0" distL="0" distR="0" wp14:anchorId="30D9D514" wp14:editId="2FD02F51">
+            <wp:extent cx="3162741" cy="1133633"/>
+            <wp:effectExtent l="0" t="0" r="0" b="9525"/>
+            <wp:docPr id="1908150972" name="Рисунок 1"/>
+            <wp:cNvGraphicFramePr>
+              <a:graphicFrameLocks xmlns:a="http://schemas.openxmlformats.org/drawingml/2006/main" noChangeAspect="1"/>
+            </wp:cNvGraphicFramePr>
+            <a:graphic xmlns:a="http://schemas.openxmlformats.org/drawingml/2006/main">
+              <a:graphicData uri="http://schemas.openxmlformats.org/drawingml/2006/picture">
+                <pic:pic xmlns:pic="http://schemas.openxmlformats.org/drawingml/2006/picture">
+                  <pic:nvPicPr>
+                    <pic:cNvPr id="1908150972" name=""/>
+                    <pic:cNvPicPr/>
+                  </pic:nvPicPr>
+                  <pic:blipFill>
+                    <a:blip r:embed="rId59"/>
+                    <a:stretch>
+                      <a:fillRect/>
+                    </a:stretch>
+                  </pic:blipFill>
+                  <pic:spPr>
+                    <a:xfrm>
+                      <a:off x="0" y="0"/>
+                      <a:ext cx="3162741" cy="1133633"/>
+                    </a:xfrm>
+                    <a:prstGeom prst="rect">
+                      <a:avLst/>
+                    </a:prstGeom>
+                  </pic:spPr>
+                </pic:pic>
+              </a:graphicData>
+            </a:graphic>
+          </wp:inline>
+        </w:drawing>
+      </w:r>
+    </w:p>
+    <w:p>
+      <w:pPr>
+        <w:rPr>
+          <w:lang w:val="ru-RU" w:eastAsia="ru-BY"/>
+        </w:rPr>
+      </w:pPr>
+    </w:p>
+    <w:p>
+      <w:pPr>
+        <w:rPr>
+          <w:lang w:val="ru-RU" w:eastAsia="ru-BY"/>
         </w:rPr>
       </w:pPr>
     </w:p>
@@ -5194,6 +6020,7 @@
                 <w:szCs w:val="26"/>
                 <w:lang w:val="ru-RU"/>
               </w:rPr>
+              <w:lastRenderedPageBreak/>
               <w:t xml:space="preserve">+ + + + + + + + +   </w:t>
             </w:r>
           </w:p>
@@ -5231,6 +6058,7 @@
                 <w:szCs w:val="32"/>
                 <w:lang w:val="ru-RU"/>
               </w:rPr>
+              <w:lastRenderedPageBreak/>
               <w:t>№2</w:t>
             </w:r>
           </w:p>
@@ -5351,6 +6179,7 @@
                 <w:szCs w:val="26"/>
                 <w:lang w:val="ru-RU"/>
               </w:rPr>
+              <w:lastRenderedPageBreak/>
               <w:t xml:space="preserve">+          +          + </w:t>
             </w:r>
           </w:p>
@@ -5429,7 +6258,7 @@
                     <pic:cNvPicPr/>
                   </pic:nvPicPr>
                   <pic:blipFill>
-                    <a:blip r:embed="rId58"/>
+                    <a:blip r:embed="rId60"/>
                     <a:stretch>
                       <a:fillRect/>
                     </a:stretch>
@@ -5489,7 +6318,7 @@
                     <pic:cNvPicPr/>
                   </pic:nvPicPr>
                   <pic:blipFill>
-                    <a:blip r:embed="rId59"/>
+                    <a:blip r:embed="rId61"/>
                     <a:stretch>
                       <a:fillRect/>
                     </a:stretch>
@@ -5513,19 +6342,129 @@
     <w:p>
       <w:pPr>
         <w:rPr>
-          <w:lang w:val="ru-RU" w:eastAsia="ru-BY"/>
-        </w:rPr>
-      </w:pPr>
-    </w:p>
-    <w:p>
-      <w:pPr>
-        <w:rPr>
-          <w:rFonts w:ascii="Times New Roman" w:hAnsi="Times New Roman" w:cs="Times New Roman"/>
-          <w:sz w:val="28"/>
-          <w:szCs w:val="28"/>
-          <w:lang w:val="ru-RU"/>
-        </w:rPr>
-      </w:pPr>
+          <w:lang w:val="en-US" w:eastAsia="ru-BY"/>
+        </w:rPr>
+      </w:pPr>
+      <w:r>
+        <w:rPr>
+          <w:lang w:val="en-US" w:eastAsia="ru-BY"/>
+        </w:rPr>
+        <w:t>Code:</w:t>
+      </w:r>
+    </w:p>
+    <w:p>
+      <w:pPr>
+        <w:rPr>
+          <w:lang w:val="en-US" w:eastAsia="ru-BY"/>
+        </w:rPr>
+      </w:pPr>
+      <w:r>
+        <w:rPr>
+          <w:lang w:val="en-US" w:eastAsia="ru-BY"/>
+        </w:rPr>
+        <w:lastRenderedPageBreak/>
+        <w:drawing>
+          <wp:inline distT="0" distB="0" distL="0" distR="0" wp14:anchorId="275E70E1" wp14:editId="6D1D1CC9">
+            <wp:extent cx="3943900" cy="3153215"/>
+            <wp:effectExtent l="0" t="0" r="0" b="9525"/>
+            <wp:docPr id="1599311904" name="Рисунок 1"/>
+            <wp:cNvGraphicFramePr>
+              <a:graphicFrameLocks xmlns:a="http://schemas.openxmlformats.org/drawingml/2006/main" noChangeAspect="1"/>
+            </wp:cNvGraphicFramePr>
+            <a:graphic xmlns:a="http://schemas.openxmlformats.org/drawingml/2006/main">
+              <a:graphicData uri="http://schemas.openxmlformats.org/drawingml/2006/picture">
+                <pic:pic xmlns:pic="http://schemas.openxmlformats.org/drawingml/2006/picture">
+                  <pic:nvPicPr>
+                    <pic:cNvPr id="1599311904" name=""/>
+                    <pic:cNvPicPr/>
+                  </pic:nvPicPr>
+                  <pic:blipFill>
+                    <a:blip r:embed="rId62"/>
+                    <a:stretch>
+                      <a:fillRect/>
+                    </a:stretch>
+                  </pic:blipFill>
+                  <pic:spPr>
+                    <a:xfrm>
+                      <a:off x="0" y="0"/>
+                      <a:ext cx="3943900" cy="3153215"/>
+                    </a:xfrm>
+                    <a:prstGeom prst="rect">
+                      <a:avLst/>
+                    </a:prstGeom>
+                  </pic:spPr>
+                </pic:pic>
+              </a:graphicData>
+            </a:graphic>
+          </wp:inline>
+        </w:drawing>
+      </w:r>
+    </w:p>
+    <w:p>
+      <w:pPr>
+        <w:rPr>
+          <w:lang w:val="en-US" w:eastAsia="ru-BY"/>
+        </w:rPr>
+      </w:pPr>
+      <w:r>
+        <w:rPr>
+          <w:lang w:val="en-US" w:eastAsia="ru-BY"/>
+        </w:rPr>
+        <w:t>Result:</w:t>
+      </w:r>
+    </w:p>
+    <w:p>
+      <w:pPr>
+        <w:rPr>
+          <w:rFonts w:ascii="Times New Roman" w:hAnsi="Times New Roman" w:cs="Times New Roman"/>
+          <w:sz w:val="28"/>
+          <w:szCs w:val="28"/>
+          <w:lang w:val="ru-RU"/>
+        </w:rPr>
+      </w:pPr>
+      <w:r>
+        <w:rPr>
+          <w:rFonts w:ascii="Times New Roman" w:hAnsi="Times New Roman" w:cs="Times New Roman"/>
+          <w:sz w:val="28"/>
+          <w:szCs w:val="28"/>
+          <w:lang w:val="ru-RU"/>
+        </w:rPr>
+        <w:drawing>
+          <wp:inline distT="0" distB="0" distL="0" distR="0" wp14:anchorId="46AFE2F0" wp14:editId="64A1F67D">
+            <wp:extent cx="1371791" cy="1867161"/>
+            <wp:effectExtent l="0" t="0" r="0" b="0"/>
+            <wp:docPr id="940157949" name="Рисунок 1"/>
+            <wp:cNvGraphicFramePr>
+              <a:graphicFrameLocks xmlns:a="http://schemas.openxmlformats.org/drawingml/2006/main" noChangeAspect="1"/>
+            </wp:cNvGraphicFramePr>
+            <a:graphic xmlns:a="http://schemas.openxmlformats.org/drawingml/2006/main">
+              <a:graphicData uri="http://schemas.openxmlformats.org/drawingml/2006/picture">
+                <pic:pic xmlns:pic="http://schemas.openxmlformats.org/drawingml/2006/picture">
+                  <pic:nvPicPr>
+                    <pic:cNvPr id="940157949" name=""/>
+                    <pic:cNvPicPr/>
+                  </pic:nvPicPr>
+                  <pic:blipFill>
+                    <a:blip r:embed="rId63"/>
+                    <a:stretch>
+                      <a:fillRect/>
+                    </a:stretch>
+                  </pic:blipFill>
+                  <pic:spPr>
+                    <a:xfrm>
+                      <a:off x="0" y="0"/>
+                      <a:ext cx="1371791" cy="1867161"/>
+                    </a:xfrm>
+                    <a:prstGeom prst="rect">
+                      <a:avLst/>
+                    </a:prstGeom>
+                  </pic:spPr>
+                </pic:pic>
+              </a:graphicData>
+            </a:graphic>
+          </wp:inline>
+        </w:drawing>
+      </w:r>
     </w:p>
     <w:sectPr>
       <w:pgSz w:w="11906" w:h="16838"/>

</xml_diff>

<commit_message>
tasks 9,10 done, lab2 done
</commit_message>
<xml_diff>
--- a/otchet.docx
+++ b/otchet.docx
@@ -57,8 +57,6 @@
         </w:rPr>
         <w:t xml:space="preserve">Для ввода информации в переменные используется </w:t>
       </w:r>
-      <w:proofErr w:type="spellStart"/>
-      <w:proofErr w:type="gramStart"/>
       <w:r>
         <w:rPr>
           <w:b/>
@@ -66,9 +64,16 @@
           <w:szCs w:val="32"/>
           <w:lang w:val="ru-RU"/>
         </w:rPr>
-        <w:t>input</w:t>
-      </w:r>
-      <w:proofErr w:type="spellEnd"/>
+        <w:t>input()</w:t>
+      </w:r>
+      <w:r>
+        <w:rPr>
+          <w:sz w:val="32"/>
+          <w:szCs w:val="32"/>
+          <w:lang w:val="ru-RU"/>
+        </w:rPr>
+        <w:t xml:space="preserve">, для вывода - </w:t>
+      </w:r>
       <w:r>
         <w:rPr>
           <w:b/>
@@ -76,45 +81,7 @@
           <w:szCs w:val="32"/>
           <w:lang w:val="ru-RU"/>
         </w:rPr>
-        <w:t>(</w:t>
-      </w:r>
-      <w:proofErr w:type="gramEnd"/>
-      <w:r>
-        <w:rPr>
-          <w:b/>
-          <w:sz w:val="32"/>
-          <w:szCs w:val="32"/>
-          <w:lang w:val="ru-RU"/>
-        </w:rPr>
-        <w:t>)</w:t>
-      </w:r>
-      <w:r>
-        <w:rPr>
-          <w:sz w:val="32"/>
-          <w:szCs w:val="32"/>
-          <w:lang w:val="ru-RU"/>
-        </w:rPr>
-        <w:t xml:space="preserve">, для вывода - </w:t>
-      </w:r>
-      <w:proofErr w:type="spellStart"/>
-      <w:r>
-        <w:rPr>
-          <w:b/>
-          <w:sz w:val="32"/>
-          <w:szCs w:val="32"/>
-          <w:lang w:val="ru-RU"/>
-        </w:rPr>
-        <w:t>print</w:t>
-      </w:r>
-      <w:proofErr w:type="spellEnd"/>
-      <w:r>
-        <w:rPr>
-          <w:b/>
-          <w:sz w:val="32"/>
-          <w:szCs w:val="32"/>
-          <w:lang w:val="ru-RU"/>
-        </w:rPr>
-        <w:t>()</w:t>
+        <w:t>print()</w:t>
       </w:r>
       <w:r>
         <w:rPr>
@@ -328,8 +295,6 @@
         </w:rPr>
         <w:t xml:space="preserve">При помощи </w:t>
       </w:r>
-      <w:proofErr w:type="spellStart"/>
-      <w:proofErr w:type="gramStart"/>
       <w:r>
         <w:rPr>
           <w:b/>
@@ -337,27 +302,7 @@
           <w:szCs w:val="32"/>
           <w:lang w:val="ru-RU"/>
         </w:rPr>
-        <w:t>type</w:t>
-      </w:r>
-      <w:proofErr w:type="spellEnd"/>
-      <w:r>
-        <w:rPr>
-          <w:b/>
-          <w:sz w:val="32"/>
-          <w:szCs w:val="32"/>
-          <w:lang w:val="ru-RU"/>
-        </w:rPr>
-        <w:t>(</w:t>
-      </w:r>
-      <w:proofErr w:type="gramEnd"/>
-      <w:r>
-        <w:rPr>
-          <w:b/>
-          <w:sz w:val="32"/>
-          <w:szCs w:val="32"/>
-          <w:lang w:val="ru-RU"/>
-        </w:rPr>
-        <w:t>)</w:t>
+        <w:t>type()</w:t>
       </w:r>
       <w:r>
         <w:rPr>
@@ -1179,25 +1124,7 @@
           <w:szCs w:val="32"/>
           <w:lang w:val="ru-RU"/>
         </w:rPr>
-        <w:t xml:space="preserve">x % 2 + c // 4 - v / </w:t>
-      </w:r>
-      <w:proofErr w:type="gramStart"/>
-      <w:r>
-        <w:rPr>
-          <w:sz w:val="32"/>
-          <w:szCs w:val="32"/>
-          <w:lang w:val="ru-RU"/>
-        </w:rPr>
-        <w:t>10  +</w:t>
-      </w:r>
-      <w:proofErr w:type="gramEnd"/>
-      <w:r>
-        <w:rPr>
-          <w:sz w:val="32"/>
-          <w:szCs w:val="32"/>
-          <w:lang w:val="ru-RU"/>
-        </w:rPr>
-        <w:t xml:space="preserve"> 18b </w:t>
+        <w:t xml:space="preserve">x % 2 + c // 4 - v / 10  + 18b </w:t>
       </w:r>
     </w:p>
     <w:p>
@@ -1217,8 +1144,6 @@
         </w:rPr>
         <w:t xml:space="preserve">не создавайте переменные для значений x, c, v, b, а пропишите </w:t>
       </w:r>
-      <w:proofErr w:type="spellStart"/>
-      <w:proofErr w:type="gramStart"/>
       <w:r>
         <w:rPr>
           <w:b/>
@@ -1226,9 +1151,16 @@
           <w:szCs w:val="32"/>
           <w:lang w:val="ru-RU"/>
         </w:rPr>
-        <w:t>input</w:t>
-      </w:r>
-      <w:proofErr w:type="spellEnd"/>
+        <w:t xml:space="preserve">input() </w:t>
+      </w:r>
+      <w:r>
+        <w:rPr>
+          <w:sz w:val="32"/>
+          <w:szCs w:val="32"/>
+          <w:lang w:val="ru-RU"/>
+        </w:rPr>
+        <w:t xml:space="preserve">прямо в формуле. используйте модуль </w:t>
+      </w:r>
       <w:r>
         <w:rPr>
           <w:b/>
@@ -1236,9 +1168,44 @@
           <w:szCs w:val="32"/>
           <w:lang w:val="ru-RU"/>
         </w:rPr>
-        <w:t>(</w:t>
-      </w:r>
-      <w:proofErr w:type="gramEnd"/>
+        <w:t xml:space="preserve">Math </w:t>
+      </w:r>
+      <w:r>
+        <w:rPr>
+          <w:sz w:val="32"/>
+          <w:szCs w:val="32"/>
+          <w:lang w:val="ru-RU"/>
+        </w:rPr>
+        <w:t>для сложных математических вычислений.</w:t>
+      </w:r>
+    </w:p>
+    <w:p>
+      <w:pPr>
+        <w:ind w:firstLine="720"/>
+        <w:rPr>
+          <w:sz w:val="32"/>
+          <w:szCs w:val="32"/>
+          <w:lang w:val="ru-RU"/>
+        </w:rPr>
+      </w:pPr>
+    </w:p>
+    <w:p>
+      <w:pPr>
+        <w:ind w:firstLine="720"/>
+        <w:rPr>
+          <w:sz w:val="32"/>
+          <w:szCs w:val="32"/>
+          <w:lang w:val="ru-RU"/>
+        </w:rPr>
+      </w:pPr>
+      <w:r>
+        <w:rPr>
+          <w:sz w:val="32"/>
+          <w:szCs w:val="32"/>
+          <w:lang w:val="ru-RU"/>
+        </w:rPr>
+        <w:t xml:space="preserve">Выведете результаты всех 4 формул в одну строчку, через “**-**” и в конце “!!!!” (для этого используйте </w:t>
+      </w:r>
       <w:r>
         <w:rPr>
           <w:b/>
@@ -1246,17 +1213,16 @@
           <w:szCs w:val="32"/>
           <w:lang w:val="ru-RU"/>
         </w:rPr>
-        <w:t xml:space="preserve">) </w:t>
-      </w:r>
-      <w:r>
-        <w:rPr>
-          <w:sz w:val="32"/>
-          <w:szCs w:val="32"/>
-          <w:lang w:val="ru-RU"/>
-        </w:rPr>
-        <w:t xml:space="preserve">прямо в формуле. используйте модуль </w:t>
-      </w:r>
-      <w:proofErr w:type="spellStart"/>
+        <w:t>sep</w:t>
+      </w:r>
+      <w:r>
+        <w:rPr>
+          <w:sz w:val="32"/>
+          <w:szCs w:val="32"/>
+          <w:lang w:val="ru-RU"/>
+        </w:rPr>
+        <w:t xml:space="preserve">, </w:t>
+      </w:r>
       <w:r>
         <w:rPr>
           <w:b/>
@@ -1264,9 +1230,16 @@
           <w:szCs w:val="32"/>
           <w:lang w:val="ru-RU"/>
         </w:rPr>
-        <w:t>Math</w:t>
-      </w:r>
-      <w:proofErr w:type="spellEnd"/>
+        <w:t xml:space="preserve">end </w:t>
+      </w:r>
+      <w:r>
+        <w:rPr>
+          <w:sz w:val="32"/>
+          <w:szCs w:val="32"/>
+          <w:lang w:val="ru-RU"/>
+        </w:rPr>
+        <w:t xml:space="preserve">в </w:t>
+      </w:r>
       <w:r>
         <w:rPr>
           <w:b/>
@@ -1274,111 +1247,7 @@
           <w:szCs w:val="32"/>
           <w:lang w:val="ru-RU"/>
         </w:rPr>
-        <w:t xml:space="preserve"> </w:t>
-      </w:r>
-      <w:r>
-        <w:rPr>
-          <w:sz w:val="32"/>
-          <w:szCs w:val="32"/>
-          <w:lang w:val="ru-RU"/>
-        </w:rPr>
-        <w:t>для сложных математических вычислений.</w:t>
-      </w:r>
-    </w:p>
-    <w:p>
-      <w:pPr>
-        <w:ind w:firstLine="720"/>
-        <w:rPr>
-          <w:sz w:val="32"/>
-          <w:szCs w:val="32"/>
-          <w:lang w:val="ru-RU"/>
-        </w:rPr>
-      </w:pPr>
-    </w:p>
-    <w:p>
-      <w:pPr>
-        <w:ind w:firstLine="720"/>
-        <w:rPr>
-          <w:sz w:val="32"/>
-          <w:szCs w:val="32"/>
-          <w:lang w:val="ru-RU"/>
-        </w:rPr>
-      </w:pPr>
-      <w:r>
-        <w:rPr>
-          <w:sz w:val="32"/>
-          <w:szCs w:val="32"/>
-          <w:lang w:val="ru-RU"/>
-        </w:rPr>
-        <w:t xml:space="preserve">Выведете результаты всех 4 формул в одну строчку, через “**-**” и в конце “!!!!” (для этого используйте </w:t>
-      </w:r>
-      <w:proofErr w:type="spellStart"/>
-      <w:r>
-        <w:rPr>
-          <w:b/>
-          <w:sz w:val="32"/>
-          <w:szCs w:val="32"/>
-          <w:lang w:val="ru-RU"/>
-        </w:rPr>
-        <w:t>sep</w:t>
-      </w:r>
-      <w:proofErr w:type="spellEnd"/>
-      <w:r>
-        <w:rPr>
-          <w:sz w:val="32"/>
-          <w:szCs w:val="32"/>
-          <w:lang w:val="ru-RU"/>
-        </w:rPr>
-        <w:t xml:space="preserve">, </w:t>
-      </w:r>
-      <w:proofErr w:type="spellStart"/>
-      <w:r>
-        <w:rPr>
-          <w:b/>
-          <w:sz w:val="32"/>
-          <w:szCs w:val="32"/>
-          <w:lang w:val="ru-RU"/>
-        </w:rPr>
-        <w:t>end</w:t>
-      </w:r>
-      <w:proofErr w:type="spellEnd"/>
-      <w:r>
-        <w:rPr>
-          <w:b/>
-          <w:sz w:val="32"/>
-          <w:szCs w:val="32"/>
-          <w:lang w:val="ru-RU"/>
-        </w:rPr>
-        <w:t xml:space="preserve"> </w:t>
-      </w:r>
-      <w:r>
-        <w:rPr>
-          <w:sz w:val="32"/>
-          <w:szCs w:val="32"/>
-          <w:lang w:val="ru-RU"/>
-        </w:rPr>
-        <w:t xml:space="preserve">в </w:t>
-      </w:r>
-      <w:proofErr w:type="spellStart"/>
-      <w:proofErr w:type="gramStart"/>
-      <w:r>
-        <w:rPr>
-          <w:b/>
-          <w:sz w:val="32"/>
-          <w:szCs w:val="32"/>
-          <w:lang w:val="ru-RU"/>
-        </w:rPr>
-        <w:t>print</w:t>
-      </w:r>
-      <w:proofErr w:type="spellEnd"/>
-      <w:r>
-        <w:rPr>
-          <w:b/>
-          <w:sz w:val="32"/>
-          <w:szCs w:val="32"/>
-          <w:lang w:val="ru-RU"/>
-        </w:rPr>
-        <w:t xml:space="preserve"> </w:t>
+        <w:t xml:space="preserve">print </w:t>
       </w:r>
       <w:r>
         <w:rPr>
@@ -1388,7 +1257,6 @@
         </w:rPr>
         <w:t>)</w:t>
       </w:r>
-      <w:proofErr w:type="gramEnd"/>
     </w:p>
     <w:p>
       <w:pPr>
@@ -1569,35 +1437,7 @@
           <w:szCs w:val="32"/>
           <w:lang w:val="ru-RU"/>
         </w:rPr>
-        <w:t xml:space="preserve">Форматированный ввод-вывод в Python обеспечивает более удобное и наглядное представление данных при выполнении программ. В Python для форматирования используется метод </w:t>
-      </w:r>
-      <w:proofErr w:type="spellStart"/>
-      <w:proofErr w:type="gramStart"/>
-      <w:r>
-        <w:rPr>
-          <w:sz w:val="32"/>
-          <w:szCs w:val="32"/>
-          <w:lang w:val="ru-RU"/>
-        </w:rPr>
-        <w:t>format</w:t>
-      </w:r>
-      <w:proofErr w:type="spellEnd"/>
-      <w:r>
-        <w:rPr>
-          <w:sz w:val="32"/>
-          <w:szCs w:val="32"/>
-          <w:lang w:val="ru-RU"/>
-        </w:rPr>
-        <w:t>(</w:t>
-      </w:r>
-      <w:proofErr w:type="gramEnd"/>
-      <w:r>
-        <w:rPr>
-          <w:sz w:val="32"/>
-          <w:szCs w:val="32"/>
-          <w:lang w:val="ru-RU"/>
-        </w:rPr>
-        <w:t>) для строк и специальные символы для форматирования чисел.</w:t>
+        <w:t>Форматированный ввод-вывод в Python обеспечивает более удобное и наглядное представление данных при выполнении программ. В Python для форматирования используется метод format() для строк и специальные символы для форматирования чисел.</w:t>
       </w:r>
     </w:p>
     <w:p>
@@ -1957,25 +1797,7 @@
           <w:szCs w:val="32"/>
           <w:lang w:val="ru-RU"/>
         </w:rPr>
-        <w:t xml:space="preserve">Напишите программу, которая запрашивает у пользователя два числа (a, b) и выводит результаты деления a на b и b на </w:t>
-      </w:r>
-      <w:proofErr w:type="gramStart"/>
-      <w:r>
-        <w:rPr>
-          <w:sz w:val="32"/>
-          <w:szCs w:val="32"/>
-          <w:lang w:val="ru-RU"/>
-        </w:rPr>
-        <w:t>a .</w:t>
-      </w:r>
-      <w:proofErr w:type="gramEnd"/>
-      <w:r>
-        <w:rPr>
-          <w:sz w:val="32"/>
-          <w:szCs w:val="32"/>
-          <w:lang w:val="ru-RU"/>
-        </w:rPr>
-        <w:t xml:space="preserve"> " Округлите первое вычисле</w:t>
+        <w:t>Напишите программу, которая запрашивает у пользователя два числа (a, b) и выводит результаты деления a на b и b на a . " Округлите первое вычисле</w:t>
       </w:r>
       <w:r>
         <w:rPr>
@@ -2172,7 +1994,6 @@
         </w:rPr>
         <w:t xml:space="preserve">Подключите модуль </w:t>
       </w:r>
-      <w:proofErr w:type="spellStart"/>
       <w:r>
         <w:rPr>
           <w:b/>
@@ -2180,103 +2001,42 @@
           <w:szCs w:val="32"/>
           <w:lang w:val="ru-RU"/>
         </w:rPr>
-        <w:t>time</w:t>
-      </w:r>
-      <w:proofErr w:type="spellEnd"/>
-      <w:r>
+        <w:t xml:space="preserve">time </w:t>
+      </w:r>
+      <w:r>
+        <w:rPr>
+          <w:sz w:val="32"/>
+          <w:szCs w:val="32"/>
+          <w:lang w:val="ru-RU"/>
+        </w:rPr>
+        <w:t>к файлу.</w:t>
+      </w:r>
+    </w:p>
+    <w:p>
+      <w:pPr>
         <w:rPr>
           <w:b/>
           <w:sz w:val="32"/>
           <w:szCs w:val="32"/>
           <w:lang w:val="ru-RU"/>
         </w:rPr>
-        <w:t xml:space="preserve"> </w:t>
-      </w:r>
-      <w:r>
-        <w:rPr>
-          <w:sz w:val="32"/>
-          <w:szCs w:val="32"/>
-          <w:lang w:val="ru-RU"/>
-        </w:rPr>
-        <w:t>к файлу.</w:t>
-      </w:r>
-    </w:p>
-    <w:p>
-      <w:pPr>
+      </w:pPr>
+      <w:r>
+        <w:rPr>
+          <w:sz w:val="32"/>
+          <w:szCs w:val="32"/>
+          <w:lang w:val="ru-RU"/>
+        </w:rPr>
+        <w:t>Попробуйте считать сегодняшнюю дату и время используя</w:t>
+      </w:r>
+      <w:r>
         <w:rPr>
           <w:b/>
           <w:sz w:val="32"/>
           <w:szCs w:val="32"/>
           <w:lang w:val="ru-RU"/>
         </w:rPr>
-      </w:pPr>
-      <w:r>
-        <w:rPr>
-          <w:sz w:val="32"/>
-          <w:szCs w:val="32"/>
-          <w:lang w:val="ru-RU"/>
-        </w:rPr>
-        <w:t>Попробуйте считать сегодняшнюю дату и время используя</w:t>
-      </w:r>
-      <w:r>
-        <w:rPr>
-          <w:b/>
-          <w:sz w:val="32"/>
-          <w:szCs w:val="32"/>
-          <w:lang w:val="ru-RU"/>
-        </w:rPr>
-        <w:t xml:space="preserve"> </w:t>
-      </w:r>
-      <w:proofErr w:type="spellStart"/>
-      <w:proofErr w:type="gramStart"/>
-      <w:r>
-        <w:rPr>
-          <w:b/>
-          <w:sz w:val="32"/>
-          <w:szCs w:val="32"/>
-          <w:lang w:val="ru-RU"/>
-        </w:rPr>
-        <w:t>time</w:t>
-      </w:r>
-      <w:proofErr w:type="spellEnd"/>
-      <w:r>
-        <w:rPr>
-          <w:b/>
-          <w:sz w:val="32"/>
-          <w:szCs w:val="32"/>
-          <w:lang w:val="ru-RU"/>
-        </w:rPr>
-        <w:t>(</w:t>
-      </w:r>
-      <w:proofErr w:type="gramEnd"/>
-      <w:r>
-        <w:rPr>
-          <w:b/>
-          <w:sz w:val="32"/>
-          <w:szCs w:val="32"/>
-          <w:lang w:val="ru-RU"/>
-        </w:rPr>
-        <w:t xml:space="preserve">) и </w:t>
-      </w:r>
-      <w:proofErr w:type="spellStart"/>
-      <w:r>
-        <w:rPr>
-          <w:b/>
-          <w:sz w:val="32"/>
-          <w:szCs w:val="32"/>
-          <w:lang w:val="ru-RU"/>
-        </w:rPr>
-        <w:t>localtime</w:t>
-      </w:r>
-      <w:proofErr w:type="spellEnd"/>
-      <w:r>
-        <w:rPr>
-          <w:b/>
-          <w:sz w:val="32"/>
-          <w:szCs w:val="32"/>
-          <w:lang w:val="ru-RU"/>
-        </w:rPr>
-        <w:t>().</w:t>
+        <w:t xml:space="preserve"> time() и localtime().</w:t>
       </w:r>
     </w:p>
     <w:p>
@@ -2745,19 +2505,8 @@
           <w:lang w:val="ru-RU"/>
         </w:rPr>
         <w:lastRenderedPageBreak/>
-        <w:t>Лабораторная работа №2 (2ч). Условные конструкции</w:t>
-      </w:r>
-      <w:proofErr w:type="gramStart"/>
-      <w:r>
-        <w:rPr>
-          <w:rFonts w:ascii="Times New Roman" w:hAnsi="Times New Roman" w:cs="Times New Roman"/>
-          <w:sz w:val="28"/>
-          <w:szCs w:val="28"/>
-          <w:lang w:val="ru-RU"/>
-        </w:rPr>
-        <w:t xml:space="preserve">   (</w:t>
-      </w:r>
-      <w:proofErr w:type="gramEnd"/>
+        <w:t>Лабораторная работа №2 (2ч). Условные конструкции   (</w:t>
+      </w:r>
       <w:r>
         <w:rPr>
           <w:rFonts w:ascii="Times New Roman" w:hAnsi="Times New Roman" w:cs="Times New Roman"/>
@@ -2820,29 +2569,7 @@
           <w:szCs w:val="32"/>
           <w:lang w:val="ru-RU"/>
         </w:rPr>
-        <w:t xml:space="preserve">Задание 1 (используем </w:t>
-      </w:r>
-      <w:proofErr w:type="spellStart"/>
-      <w:r>
-        <w:rPr>
-          <w:b/>
-          <w:color w:val="38761D"/>
-          <w:sz w:val="32"/>
-          <w:szCs w:val="32"/>
-          <w:lang w:val="ru-RU"/>
-        </w:rPr>
-        <w:t>if</w:t>
-      </w:r>
-      <w:proofErr w:type="spellEnd"/>
-      <w:r>
-        <w:rPr>
-          <w:b/>
-          <w:color w:val="38761D"/>
-          <w:sz w:val="32"/>
-          <w:szCs w:val="32"/>
-          <w:lang w:val="ru-RU"/>
-        </w:rPr>
-        <w:t>).</w:t>
+        <w:t>Задание 1 (используем if).</w:t>
       </w:r>
     </w:p>
     <w:p>
@@ -2878,25 +2605,7 @@
           <w:szCs w:val="32"/>
           <w:lang w:val="ru-RU"/>
         </w:rPr>
-        <w:t xml:space="preserve">Если первое число больше второго, то вывести </w:t>
-      </w:r>
-      <w:proofErr w:type="spellStart"/>
-      <w:r>
-        <w:rPr>
-          <w:sz w:val="32"/>
-          <w:szCs w:val="32"/>
-          <w:lang w:val="ru-RU"/>
-        </w:rPr>
-        <w:t>yes</w:t>
-      </w:r>
-      <w:proofErr w:type="spellEnd"/>
-      <w:r>
-        <w:rPr>
-          <w:sz w:val="32"/>
-          <w:szCs w:val="32"/>
-          <w:lang w:val="ru-RU"/>
-        </w:rPr>
-        <w:t xml:space="preserve">. </w:t>
+        <w:t xml:space="preserve">Если первое число больше второго, то вывести yes. </w:t>
       </w:r>
     </w:p>
     <w:p>
@@ -3209,29 +2918,7 @@
           <w:szCs w:val="32"/>
           <w:lang w:val="ru-RU"/>
         </w:rPr>
-        <w:t xml:space="preserve">Задание 2 (используем </w:t>
-      </w:r>
-      <w:proofErr w:type="spellStart"/>
-      <w:r>
-        <w:rPr>
-          <w:b/>
-          <w:color w:val="38761D"/>
-          <w:sz w:val="32"/>
-          <w:szCs w:val="32"/>
-          <w:lang w:val="ru-RU"/>
-        </w:rPr>
-        <w:t>match</w:t>
-      </w:r>
-      <w:proofErr w:type="spellEnd"/>
-      <w:r>
-        <w:rPr>
-          <w:b/>
-          <w:color w:val="38761D"/>
-          <w:sz w:val="32"/>
-          <w:szCs w:val="32"/>
-          <w:lang w:val="ru-RU"/>
-        </w:rPr>
-        <w:t>).</w:t>
+        <w:t>Задание 2 (используем match).</w:t>
       </w:r>
     </w:p>
     <w:p>
@@ -3271,80 +2958,14 @@
           <w:lang w:val="ru-RU"/>
         </w:rPr>
         <w:lastRenderedPageBreak/>
-        <w:t xml:space="preserve">Необходимо спросить какую операцию необходимо </w:t>
-      </w:r>
-      <w:proofErr w:type="gramStart"/>
+        <w:t xml:space="preserve">Необходимо спросить какую операцию необходимо сделать : </w:t>
+      </w:r>
       <w:r>
         <w:rPr>
           <w:rFonts w:eastAsia="Arial"/>
-          <w:b w:val="0"/>
-          <w:lang w:val="ru-RU"/>
-        </w:rPr>
-        <w:t>сделать :</w:t>
-      </w:r>
-      <w:proofErr w:type="gramEnd"/>
-      <w:r>
-        <w:rPr>
-          <w:rFonts w:eastAsia="Arial"/>
-          <w:b w:val="0"/>
-          <w:lang w:val="ru-RU"/>
-        </w:rPr>
-        <w:t xml:space="preserve"> </w:t>
-      </w:r>
-      <w:r>
-        <w:rPr>
-          <w:rFonts w:eastAsia="Arial"/>
-          <w:lang w:val="ru-RU"/>
-        </w:rPr>
-        <w:t xml:space="preserve"> /, *,-,+,//, **, </w:t>
-      </w:r>
-      <w:proofErr w:type="spellStart"/>
-      <w:r>
-        <w:rPr>
-          <w:rFonts w:eastAsia="Arial"/>
-          <w:lang w:val="ru-RU"/>
-        </w:rPr>
-        <w:t>sin</w:t>
-      </w:r>
-      <w:proofErr w:type="spellEnd"/>
-      <w:r>
-        <w:rPr>
-          <w:rFonts w:eastAsia="Arial"/>
-          <w:lang w:val="ru-RU"/>
-        </w:rPr>
-        <w:t xml:space="preserve">, </w:t>
-      </w:r>
-      <w:proofErr w:type="spellStart"/>
-      <w:r>
-        <w:rPr>
-          <w:rFonts w:eastAsia="Arial"/>
-          <w:lang w:val="ru-RU"/>
-        </w:rPr>
-        <w:t>cos</w:t>
-      </w:r>
-      <w:proofErr w:type="spellEnd"/>
-      <w:r>
-        <w:rPr>
-          <w:rFonts w:eastAsia="Arial"/>
-          <w:lang w:val="ru-RU"/>
-        </w:rPr>
-        <w:t xml:space="preserve">, </w:t>
-      </w:r>
-      <w:proofErr w:type="spellStart"/>
-      <w:r>
-        <w:rPr>
-          <w:rFonts w:eastAsia="Arial"/>
-          <w:lang w:val="ru-RU"/>
-        </w:rPr>
-        <w:t>tg</w:t>
-      </w:r>
-      <w:proofErr w:type="spellEnd"/>
-      <w:r>
-        <w:rPr>
-          <w:rFonts w:eastAsia="Arial"/>
-          <w:lang w:val="ru-RU"/>
-        </w:rPr>
-        <w:t>, корень</w:t>
+          <w:lang w:val="ru-RU"/>
+        </w:rPr>
+        <w:t xml:space="preserve"> /, *,-,+,//, **, sin, cos, tg, корень</w:t>
       </w:r>
       <w:r>
         <w:rPr>
@@ -3591,29 +3212,7 @@
           <w:szCs w:val="32"/>
           <w:lang w:val="ru-RU"/>
         </w:rPr>
-        <w:t xml:space="preserve">Задание 3 (используем </w:t>
-      </w:r>
-      <w:proofErr w:type="spellStart"/>
-      <w:r>
-        <w:rPr>
-          <w:b/>
-          <w:color w:val="38761D"/>
-          <w:sz w:val="32"/>
-          <w:szCs w:val="32"/>
-          <w:lang w:val="ru-RU"/>
-        </w:rPr>
-        <w:t>while</w:t>
-      </w:r>
-      <w:proofErr w:type="spellEnd"/>
-      <w:r>
-        <w:rPr>
-          <w:b/>
-          <w:color w:val="38761D"/>
-          <w:sz w:val="32"/>
-          <w:szCs w:val="32"/>
-          <w:lang w:val="ru-RU"/>
-        </w:rPr>
-        <w:t>).</w:t>
+        <w:t>Задание 3 (используем while).</w:t>
       </w:r>
     </w:p>
     <w:p>
@@ -3774,41 +3373,7 @@
           <w:lang w:val="ru-RU"/>
         </w:rPr>
         <w:lastRenderedPageBreak/>
-        <w:t xml:space="preserve">Задание 4 (используем </w:t>
-      </w:r>
-      <w:proofErr w:type="spellStart"/>
-      <w:proofErr w:type="gramStart"/>
-      <w:r>
-        <w:rPr>
-          <w:b/>
-          <w:color w:val="38761D"/>
-          <w:sz w:val="32"/>
-          <w:szCs w:val="32"/>
-          <w:lang w:val="ru-RU"/>
-        </w:rPr>
-        <w:t>for</w:t>
-      </w:r>
-      <w:proofErr w:type="spellEnd"/>
-      <w:r>
-        <w:rPr>
-          <w:b/>
-          <w:color w:val="38761D"/>
-          <w:sz w:val="32"/>
-          <w:szCs w:val="32"/>
-          <w:lang w:val="ru-RU"/>
-        </w:rPr>
-        <w:t xml:space="preserve"> )</w:t>
-      </w:r>
-      <w:proofErr w:type="gramEnd"/>
-      <w:r>
-        <w:rPr>
-          <w:b/>
-          <w:color w:val="38761D"/>
-          <w:sz w:val="32"/>
-          <w:szCs w:val="32"/>
-          <w:lang w:val="ru-RU"/>
-        </w:rPr>
-        <w:t>.</w:t>
+        <w:t>Задание 4 (используем for ).</w:t>
       </w:r>
     </w:p>
     <w:p>
@@ -3827,43 +3392,7 @@
           <w:szCs w:val="32"/>
           <w:lang w:val="ru-RU"/>
         </w:rPr>
-        <w:t xml:space="preserve">Используя цикл </w:t>
-      </w:r>
-      <w:proofErr w:type="spellStart"/>
-      <w:r>
-        <w:rPr>
-          <w:sz w:val="32"/>
-          <w:szCs w:val="32"/>
-          <w:lang w:val="ru-RU"/>
-        </w:rPr>
-        <w:t>for</w:t>
-      </w:r>
-      <w:proofErr w:type="spellEnd"/>
-      <w:r>
-        <w:rPr>
-          <w:sz w:val="32"/>
-          <w:szCs w:val="32"/>
-          <w:lang w:val="ru-RU"/>
-        </w:rPr>
-        <w:t xml:space="preserve"> </w:t>
-      </w:r>
-      <w:proofErr w:type="gramStart"/>
-      <w:r>
-        <w:rPr>
-          <w:sz w:val="32"/>
-          <w:szCs w:val="32"/>
-          <w:lang w:val="ru-RU"/>
-        </w:rPr>
-        <w:t>выведите  на</w:t>
-      </w:r>
-      <w:proofErr w:type="gramEnd"/>
-      <w:r>
-        <w:rPr>
-          <w:sz w:val="32"/>
-          <w:szCs w:val="32"/>
-          <w:lang w:val="ru-RU"/>
-        </w:rPr>
-        <w:t xml:space="preserve"> экран все числа (для каждого - отдельный цикл: всего 7): </w:t>
+        <w:t xml:space="preserve">Используя цикл for выведите  на экран все числа (для каждого - отдельный цикл: всего 7): </w:t>
       </w:r>
     </w:p>
     <w:p>
@@ -4071,80 +3600,14 @@
           <w:lang w:val="ru-RU"/>
         </w:rPr>
       </w:pPr>
-      <w:proofErr w:type="spellStart"/>
-      <w:r>
-        <w:rPr>
-          <w:sz w:val="32"/>
-          <w:szCs w:val="32"/>
-          <w:lang w:val="ru-RU"/>
-        </w:rPr>
-        <w:t>for</w:t>
-      </w:r>
-      <w:proofErr w:type="spellEnd"/>
-      <w:r>
-        <w:rPr>
-          <w:sz w:val="32"/>
-          <w:szCs w:val="32"/>
-          <w:lang w:val="ru-RU"/>
-        </w:rPr>
-        <w:t xml:space="preserve"> _ </w:t>
-      </w:r>
-      <w:proofErr w:type="spellStart"/>
-      <w:r>
-        <w:rPr>
-          <w:sz w:val="32"/>
-          <w:szCs w:val="32"/>
-          <w:lang w:val="ru-RU"/>
-        </w:rPr>
-        <w:t>in</w:t>
-      </w:r>
-      <w:proofErr w:type="spellEnd"/>
-      <w:r>
-        <w:rPr>
-          <w:sz w:val="32"/>
-          <w:szCs w:val="32"/>
-          <w:lang w:val="ru-RU"/>
-        </w:rPr>
-        <w:t xml:space="preserve"> </w:t>
-      </w:r>
-      <w:proofErr w:type="spellStart"/>
-      <w:proofErr w:type="gramStart"/>
-      <w:r>
-        <w:rPr>
-          <w:sz w:val="32"/>
-          <w:szCs w:val="32"/>
-          <w:lang w:val="ru-RU"/>
-        </w:rPr>
-        <w:t>range</w:t>
-      </w:r>
-      <w:proofErr w:type="spellEnd"/>
-      <w:r>
-        <w:rPr>
-          <w:sz w:val="32"/>
-          <w:szCs w:val="32"/>
-          <w:lang w:val="ru-RU"/>
-        </w:rPr>
-        <w:t>( V</w:t>
-      </w:r>
-      <w:proofErr w:type="gramEnd"/>
-      <w:r>
-        <w:rPr>
-          <w:sz w:val="32"/>
-          <w:szCs w:val="32"/>
-          <w:lang w:val="ru-RU"/>
-        </w:rPr>
-        <w:t xml:space="preserve"> ): </w:t>
-      </w:r>
-      <w:proofErr w:type="spellStart"/>
-      <w:r>
-        <w:rPr>
-          <w:sz w:val="32"/>
-          <w:szCs w:val="32"/>
-          <w:lang w:val="ru-RU"/>
-        </w:rPr>
-        <w:t>pass</w:t>
-      </w:r>
-      <w:proofErr w:type="spellEnd"/>
+      <w:r>
+        <w:rPr>
+          <w:sz w:val="32"/>
+          <w:szCs w:val="32"/>
+          <w:lang w:val="ru-RU"/>
+        </w:rPr>
+        <w:t>for _ in range( V ): pass</w:t>
+      </w:r>
     </w:p>
     <w:p>
       <w:pPr>
@@ -4165,25 +3628,7 @@
           <w:szCs w:val="32"/>
           <w:lang w:val="en-US"/>
         </w:rPr>
-        <w:t xml:space="preserve">for z, </w:t>
-      </w:r>
-      <w:proofErr w:type="gramStart"/>
-      <w:r>
-        <w:rPr>
-          <w:sz w:val="32"/>
-          <w:szCs w:val="32"/>
-          <w:lang w:val="en-US"/>
-        </w:rPr>
-        <w:t>x  in</w:t>
-      </w:r>
-      <w:proofErr w:type="gramEnd"/>
-      <w:r>
-        <w:rPr>
-          <w:sz w:val="32"/>
-          <w:szCs w:val="32"/>
-          <w:lang w:val="en-US"/>
-        </w:rPr>
-        <w:t xml:space="preserve"> range( V ), range( B ): pass</w:t>
+        <w:t>for z, x  in range( V ), range( B ): pass</w:t>
       </w:r>
     </w:p>
     <w:p>
@@ -4227,25 +3672,7 @@
           <w:szCs w:val="32"/>
           <w:lang w:val="en-US"/>
         </w:rPr>
-        <w:t xml:space="preserve">for name, age in </w:t>
-      </w:r>
-      <w:proofErr w:type="gramStart"/>
-      <w:r>
-        <w:rPr>
-          <w:sz w:val="32"/>
-          <w:szCs w:val="32"/>
-          <w:lang w:val="en-US"/>
-        </w:rPr>
-        <w:t>zip(</w:t>
-      </w:r>
-      <w:proofErr w:type="gramEnd"/>
-      <w:r>
-        <w:rPr>
-          <w:sz w:val="32"/>
-          <w:szCs w:val="32"/>
-          <w:lang w:val="en-US"/>
-        </w:rPr>
-        <w:t>names, ages): pass</w:t>
+        <w:t>for name, age in zip(names, ages): pass</w:t>
       </w:r>
     </w:p>
     <w:p>
@@ -4261,34 +3688,14 @@
           <w:lang w:val="ru-RU"/>
         </w:rPr>
       </w:pPr>
-      <w:proofErr w:type="spellStart"/>
-      <w:r>
-        <w:rPr>
-          <w:sz w:val="32"/>
-          <w:szCs w:val="32"/>
-          <w:lang w:val="ru-RU"/>
-        </w:rPr>
-        <w:t>for</w:t>
-      </w:r>
-      <w:proofErr w:type="spellEnd"/>
-      <w:r>
-        <w:rPr>
-          <w:sz w:val="32"/>
-          <w:szCs w:val="32"/>
-          <w:lang w:val="ru-RU"/>
-        </w:rPr>
-        <w:t xml:space="preserve"> c </w:t>
-      </w:r>
-      <w:proofErr w:type="spellStart"/>
-      <w:r>
-        <w:rPr>
-          <w:sz w:val="32"/>
-          <w:szCs w:val="32"/>
-          <w:lang w:val="ru-RU"/>
-        </w:rPr>
-        <w:t>else</w:t>
-      </w:r>
-      <w:proofErr w:type="spellEnd"/>
+      <w:r>
+        <w:rPr>
+          <w:sz w:val="32"/>
+          <w:szCs w:val="32"/>
+          <w:lang w:val="ru-RU"/>
+        </w:rPr>
+        <w:t>for c else</w:t>
+      </w:r>
     </w:p>
     <w:p>
       <w:pPr>
@@ -5516,7 +4923,6 @@
         </w:rPr>
         <w:t xml:space="preserve">Используйте модуль </w:t>
       </w:r>
-      <w:proofErr w:type="spellStart"/>
       <w:r>
         <w:rPr>
           <w:rFonts w:eastAsia="Arial"/>
@@ -5524,7 +4930,6 @@
         </w:rPr>
         <w:t>random</w:t>
       </w:r>
-      <w:proofErr w:type="spellEnd"/>
       <w:r>
         <w:rPr>
           <w:rFonts w:eastAsia="Arial"/>
@@ -6419,7 +5824,7 @@
           <w:rFonts w:ascii="Times New Roman" w:hAnsi="Times New Roman" w:cs="Times New Roman"/>
           <w:sz w:val="28"/>
           <w:szCs w:val="28"/>
-          <w:lang w:val="ru-RU"/>
+          <w:lang w:val="en-US"/>
         </w:rPr>
       </w:pPr>
       <w:r>
@@ -6465,6 +5870,758 @@
           </wp:inline>
         </w:drawing>
       </w:r>
+    </w:p>
+    <w:p>
+      <w:pPr>
+        <w:rPr>
+          <w:rFonts w:ascii="Times New Roman" w:hAnsi="Times New Roman" w:cs="Times New Roman"/>
+          <w:sz w:val="28"/>
+          <w:szCs w:val="28"/>
+          <w:lang w:val="en-US"/>
+        </w:rPr>
+      </w:pPr>
+    </w:p>
+    <w:p>
+      <w:pPr>
+        <w:pStyle w:val="2"/>
+        <w:ind w:firstLine="720"/>
+        <w:rPr>
+          <w:rFonts w:eastAsia="Arial"/>
+          <w:color w:val="38761D"/>
+          <w:lang w:val="ru-RU"/>
+        </w:rPr>
+      </w:pPr>
+      <w:r>
+        <w:rPr>
+          <w:rFonts w:eastAsia="Arial"/>
+          <w:color w:val="38761D"/>
+          <w:lang w:val="ru-RU"/>
+        </w:rPr>
+        <w:t>Задание 8.</w:t>
+      </w:r>
+    </w:p>
+    <w:p>
+      <w:pPr>
+        <w:pStyle w:val="2"/>
+        <w:ind w:firstLine="720"/>
+        <w:rPr>
+          <w:rFonts w:eastAsia="Arial"/>
+          <w:b w:val="0"/>
+          <w:lang w:val="ru-RU"/>
+        </w:rPr>
+      </w:pPr>
+      <w:bookmarkStart w:id="4" w:name="_hywo2or9qmid"/>
+      <w:bookmarkEnd w:id="4"/>
+      <w:r>
+        <w:rPr>
+          <w:rFonts w:eastAsia="Arial"/>
+          <w:b w:val="0"/>
+          <w:lang w:val="ru-RU"/>
+        </w:rPr>
+        <w:t>Напишите программу, которая по номеру дня недели — целому числу от 1 до 7 — выдает в качестве результата количество занятий в вашей группе в соответствующий день.</w:t>
+      </w:r>
+    </w:p>
+    <w:p>
+      <w:pPr>
+        <w:rPr>
+          <w:rFonts w:ascii="Times New Roman" w:hAnsi="Times New Roman" w:cs="Times New Roman"/>
+          <w:sz w:val="28"/>
+          <w:szCs w:val="28"/>
+          <w:lang w:val="en-US"/>
+        </w:rPr>
+      </w:pPr>
+      <w:r>
+        <w:rPr>
+          <w:rFonts w:ascii="Times New Roman" w:hAnsi="Times New Roman" w:cs="Times New Roman"/>
+          <w:sz w:val="28"/>
+          <w:szCs w:val="28"/>
+          <w:lang w:val="en-US"/>
+        </w:rPr>
+        <w:t>Code:</w:t>
+      </w:r>
+    </w:p>
+    <w:p>
+      <w:pPr>
+        <w:rPr>
+          <w:rFonts w:ascii="Times New Roman" w:hAnsi="Times New Roman" w:cs="Times New Roman"/>
+          <w:sz w:val="28"/>
+          <w:szCs w:val="28"/>
+          <w:lang w:val="en-US"/>
+        </w:rPr>
+      </w:pPr>
+      <w:r>
+        <w:rPr>
+          <w:rFonts w:ascii="Times New Roman" w:hAnsi="Times New Roman" w:cs="Times New Roman"/>
+          <w:sz w:val="28"/>
+          <w:szCs w:val="28"/>
+          <w:lang w:val="en-US"/>
+        </w:rPr>
+        <w:drawing>
+          <wp:inline distT="0" distB="0" distL="0" distR="0" wp14:anchorId="29E2A909" wp14:editId="777B7ABC">
+            <wp:extent cx="4334480" cy="1066949"/>
+            <wp:effectExtent l="0" t="0" r="9525" b="0"/>
+            <wp:docPr id="2028334279" name="Рисунок 1"/>
+            <wp:cNvGraphicFramePr>
+              <a:graphicFrameLocks xmlns:a="http://schemas.openxmlformats.org/drawingml/2006/main" noChangeAspect="1"/>
+            </wp:cNvGraphicFramePr>
+            <a:graphic xmlns:a="http://schemas.openxmlformats.org/drawingml/2006/main">
+              <a:graphicData uri="http://schemas.openxmlformats.org/drawingml/2006/picture">
+                <pic:pic xmlns:pic="http://schemas.openxmlformats.org/drawingml/2006/picture">
+                  <pic:nvPicPr>
+                    <pic:cNvPr id="2028334279" name=""/>
+                    <pic:cNvPicPr/>
+                  </pic:nvPicPr>
+                  <pic:blipFill>
+                    <a:blip r:embed="rId64"/>
+                    <a:stretch>
+                      <a:fillRect/>
+                    </a:stretch>
+                  </pic:blipFill>
+                  <pic:spPr>
+                    <a:xfrm>
+                      <a:off x="0" y="0"/>
+                      <a:ext cx="4334480" cy="1066949"/>
+                    </a:xfrm>
+                    <a:prstGeom prst="rect">
+                      <a:avLst/>
+                    </a:prstGeom>
+                  </pic:spPr>
+                </pic:pic>
+              </a:graphicData>
+            </a:graphic>
+          </wp:inline>
+        </w:drawing>
+      </w:r>
+    </w:p>
+    <w:p>
+      <w:pPr>
+        <w:rPr>
+          <w:rFonts w:ascii="Times New Roman" w:hAnsi="Times New Roman" w:cs="Times New Roman"/>
+          <w:sz w:val="28"/>
+          <w:szCs w:val="28"/>
+          <w:lang w:val="en-US"/>
+        </w:rPr>
+      </w:pPr>
+      <w:r>
+        <w:rPr>
+          <w:rFonts w:ascii="Times New Roman" w:hAnsi="Times New Roman" w:cs="Times New Roman"/>
+          <w:sz w:val="28"/>
+          <w:szCs w:val="28"/>
+          <w:lang w:val="en-US"/>
+        </w:rPr>
+        <w:t>Result:</w:t>
+      </w:r>
+    </w:p>
+    <w:p>
+      <w:pPr>
+        <w:rPr>
+          <w:rFonts w:ascii="Times New Roman" w:hAnsi="Times New Roman" w:cs="Times New Roman"/>
+          <w:sz w:val="28"/>
+          <w:szCs w:val="28"/>
+          <w:lang w:val="en-US"/>
+        </w:rPr>
+      </w:pPr>
+      <w:r>
+        <w:rPr>
+          <w:rFonts w:ascii="Times New Roman" w:hAnsi="Times New Roman" w:cs="Times New Roman"/>
+          <w:sz w:val="28"/>
+          <w:szCs w:val="28"/>
+          <w:lang w:val="en-US"/>
+        </w:rPr>
+        <w:lastRenderedPageBreak/>
+        <w:drawing>
+          <wp:inline distT="0" distB="0" distL="0" distR="0" wp14:anchorId="6CAE8C4B" wp14:editId="7F490464">
+            <wp:extent cx="2095792" cy="609685"/>
+            <wp:effectExtent l="0" t="0" r="0" b="0"/>
+            <wp:docPr id="973925159" name="Рисунок 1"/>
+            <wp:cNvGraphicFramePr>
+              <a:graphicFrameLocks xmlns:a="http://schemas.openxmlformats.org/drawingml/2006/main" noChangeAspect="1"/>
+            </wp:cNvGraphicFramePr>
+            <a:graphic xmlns:a="http://schemas.openxmlformats.org/drawingml/2006/main">
+              <a:graphicData uri="http://schemas.openxmlformats.org/drawingml/2006/picture">
+                <pic:pic xmlns:pic="http://schemas.openxmlformats.org/drawingml/2006/picture">
+                  <pic:nvPicPr>
+                    <pic:cNvPr id="973925159" name=""/>
+                    <pic:cNvPicPr/>
+                  </pic:nvPicPr>
+                  <pic:blipFill>
+                    <a:blip r:embed="rId65"/>
+                    <a:stretch>
+                      <a:fillRect/>
+                    </a:stretch>
+                  </pic:blipFill>
+                  <pic:spPr>
+                    <a:xfrm>
+                      <a:off x="0" y="0"/>
+                      <a:ext cx="2095792" cy="609685"/>
+                    </a:xfrm>
+                    <a:prstGeom prst="rect">
+                      <a:avLst/>
+                    </a:prstGeom>
+                  </pic:spPr>
+                </pic:pic>
+              </a:graphicData>
+            </a:graphic>
+          </wp:inline>
+        </w:drawing>
+      </w:r>
+    </w:p>
+    <w:p>
+      <w:pPr>
+        <w:rPr>
+          <w:rFonts w:ascii="Times New Roman" w:hAnsi="Times New Roman" w:cs="Times New Roman"/>
+          <w:sz w:val="28"/>
+          <w:szCs w:val="28"/>
+          <w:lang w:val="en-US"/>
+        </w:rPr>
+      </w:pPr>
+    </w:p>
+    <w:p>
+      <w:pPr>
+        <w:pStyle w:val="2"/>
+        <w:ind w:firstLine="720"/>
+        <w:rPr>
+          <w:rFonts w:eastAsia="Arial"/>
+          <w:lang w:val="ru-RU"/>
+        </w:rPr>
+      </w:pPr>
+      <w:r>
+        <w:rPr>
+          <w:rFonts w:eastAsia="Arial"/>
+          <w:color w:val="38761D"/>
+          <w:lang w:val="ru-RU"/>
+        </w:rPr>
+        <w:t>Задание 9.</w:t>
+      </w:r>
+    </w:p>
+    <w:p>
+      <w:pPr>
+        <w:pStyle w:val="2"/>
+        <w:ind w:firstLine="720"/>
+        <w:rPr>
+          <w:rFonts w:eastAsia="Arial"/>
+          <w:b w:val="0"/>
+          <w:lang w:val="ru-RU"/>
+        </w:rPr>
+      </w:pPr>
+      <w:r>
+        <w:rPr>
+          <w:rFonts w:eastAsia="Arial"/>
+          <w:b w:val="0"/>
+          <w:lang w:val="ru-RU"/>
+        </w:rPr>
+        <w:t xml:space="preserve">В зависимости от стажа работы педагогам введена надбавка в размере: для работающих от 5 до 10 лет — 10%; для работающих от 10 до 15 лет — 15%; для работающих свыше 15 лет — 20%. </w:t>
+      </w:r>
+    </w:p>
+    <w:p>
+      <w:pPr>
+        <w:pStyle w:val="2"/>
+        <w:ind w:firstLine="720"/>
+        <w:rPr>
+          <w:rFonts w:eastAsia="Arial"/>
+          <w:b w:val="0"/>
+          <w:lang w:val="ru-RU"/>
+        </w:rPr>
+      </w:pPr>
+      <w:bookmarkStart w:id="5" w:name="_4vihv6440mnn"/>
+      <w:bookmarkEnd w:id="5"/>
+      <w:r>
+        <w:rPr>
+          <w:rFonts w:eastAsia="Arial"/>
+          <w:b w:val="0"/>
+          <w:lang w:val="ru-RU"/>
+        </w:rPr>
+        <w:t>Составьте программу, которая по заданному стажу работы и размеру оклада определит размер заработной платы.</w:t>
+      </w:r>
+    </w:p>
+    <w:p>
+      <w:pPr>
+        <w:rPr>
+          <w:rFonts w:ascii="Times New Roman" w:hAnsi="Times New Roman" w:cs="Times New Roman"/>
+          <w:sz w:val="28"/>
+          <w:szCs w:val="28"/>
+          <w:lang w:val="en-US"/>
+        </w:rPr>
+      </w:pPr>
+      <w:r>
+        <w:rPr>
+          <w:rFonts w:ascii="Times New Roman" w:hAnsi="Times New Roman" w:cs="Times New Roman"/>
+          <w:sz w:val="28"/>
+          <w:szCs w:val="28"/>
+          <w:lang w:val="en-US"/>
+        </w:rPr>
+        <w:t>Code:</w:t>
+      </w:r>
+    </w:p>
+    <w:p>
+      <w:pPr>
+        <w:rPr>
+          <w:rFonts w:ascii="Times New Roman" w:hAnsi="Times New Roman" w:cs="Times New Roman"/>
+          <w:sz w:val="28"/>
+          <w:szCs w:val="28"/>
+          <w:lang w:val="en-US"/>
+        </w:rPr>
+      </w:pPr>
+      <w:r>
+        <w:rPr>
+          <w:rFonts w:ascii="Times New Roman" w:hAnsi="Times New Roman" w:cs="Times New Roman"/>
+          <w:sz w:val="28"/>
+          <w:szCs w:val="28"/>
+          <w:lang w:val="en-US"/>
+        </w:rPr>
+        <w:drawing>
+          <wp:inline distT="0" distB="0" distL="0" distR="0" wp14:anchorId="5454B213" wp14:editId="53B87811">
+            <wp:extent cx="5759450" cy="3773805"/>
+            <wp:effectExtent l="0" t="0" r="0" b="0"/>
+            <wp:docPr id="90836286" name="Рисунок 1"/>
+            <wp:cNvGraphicFramePr>
+              <a:graphicFrameLocks xmlns:a="http://schemas.openxmlformats.org/drawingml/2006/main" noChangeAspect="1"/>
+            </wp:cNvGraphicFramePr>
+            <a:graphic xmlns:a="http://schemas.openxmlformats.org/drawingml/2006/main">
+              <a:graphicData uri="http://schemas.openxmlformats.org/drawingml/2006/picture">
+                <pic:pic xmlns:pic="http://schemas.openxmlformats.org/drawingml/2006/picture">
+                  <pic:nvPicPr>
+                    <pic:cNvPr id="90836286" name=""/>
+                    <pic:cNvPicPr/>
+                  </pic:nvPicPr>
+                  <pic:blipFill>
+                    <a:blip r:embed="rId66"/>
+                    <a:stretch>
+                      <a:fillRect/>
+                    </a:stretch>
+                  </pic:blipFill>
+                  <pic:spPr>
+                    <a:xfrm>
+                      <a:off x="0" y="0"/>
+                      <a:ext cx="5759450" cy="3773805"/>
+                    </a:xfrm>
+                    <a:prstGeom prst="rect">
+                      <a:avLst/>
+                    </a:prstGeom>
+                  </pic:spPr>
+                </pic:pic>
+              </a:graphicData>
+            </a:graphic>
+          </wp:inline>
+        </w:drawing>
+      </w:r>
+    </w:p>
+    <w:p>
+      <w:pPr>
+        <w:rPr>
+          <w:rFonts w:ascii="Times New Roman" w:hAnsi="Times New Roman" w:cs="Times New Roman"/>
+          <w:sz w:val="28"/>
+          <w:szCs w:val="28"/>
+          <w:lang w:val="en-US"/>
+        </w:rPr>
+      </w:pPr>
+      <w:r>
+        <w:rPr>
+          <w:rFonts w:ascii="Times New Roman" w:hAnsi="Times New Roman" w:cs="Times New Roman"/>
+          <w:sz w:val="28"/>
+          <w:szCs w:val="28"/>
+          <w:lang w:val="en-US"/>
+        </w:rPr>
+        <w:t>Result:</w:t>
+      </w:r>
+    </w:p>
+    <w:p>
+      <w:pPr>
+        <w:rPr>
+          <w:rFonts w:ascii="Times New Roman" w:hAnsi="Times New Roman" w:cs="Times New Roman"/>
+          <w:sz w:val="28"/>
+          <w:szCs w:val="28"/>
+          <w:lang w:val="en-US"/>
+        </w:rPr>
+      </w:pPr>
+      <w:r>
+        <w:rPr>
+          <w:rFonts w:ascii="Times New Roman" w:hAnsi="Times New Roman" w:cs="Times New Roman"/>
+          <w:sz w:val="28"/>
+          <w:szCs w:val="28"/>
+          <w:lang w:val="en-US"/>
+        </w:rPr>
+        <w:drawing>
+          <wp:inline distT="0" distB="0" distL="0" distR="0" wp14:anchorId="5230E5C1" wp14:editId="38EB0989">
+            <wp:extent cx="5229955" cy="1047896"/>
+            <wp:effectExtent l="0" t="0" r="8890" b="0"/>
+            <wp:docPr id="1772360901" name="Рисунок 1"/>
+            <wp:cNvGraphicFramePr>
+              <a:graphicFrameLocks xmlns:a="http://schemas.openxmlformats.org/drawingml/2006/main" noChangeAspect="1"/>
+            </wp:cNvGraphicFramePr>
+            <a:graphic xmlns:a="http://schemas.openxmlformats.org/drawingml/2006/main">
+              <a:graphicData uri="http://schemas.openxmlformats.org/drawingml/2006/picture">
+                <pic:pic xmlns:pic="http://schemas.openxmlformats.org/drawingml/2006/picture">
+                  <pic:nvPicPr>
+                    <pic:cNvPr id="1772360901" name=""/>
+                    <pic:cNvPicPr/>
+                  </pic:nvPicPr>
+                  <pic:blipFill>
+                    <a:blip r:embed="rId67"/>
+                    <a:stretch>
+                      <a:fillRect/>
+                    </a:stretch>
+                  </pic:blipFill>
+                  <pic:spPr>
+                    <a:xfrm>
+                      <a:off x="0" y="0"/>
+                      <a:ext cx="5229955" cy="1047896"/>
+                    </a:xfrm>
+                    <a:prstGeom prst="rect">
+                      <a:avLst/>
+                    </a:prstGeom>
+                  </pic:spPr>
+                </pic:pic>
+              </a:graphicData>
+            </a:graphic>
+          </wp:inline>
+        </w:drawing>
+      </w:r>
+    </w:p>
+    <w:p>
+      <w:pPr>
+        <w:rPr>
+          <w:rFonts w:ascii="Times New Roman" w:hAnsi="Times New Roman" w:cs="Times New Roman"/>
+          <w:sz w:val="28"/>
+          <w:szCs w:val="28"/>
+          <w:lang w:val="en-US"/>
+        </w:rPr>
+      </w:pPr>
+    </w:p>
+    <w:p>
+      <w:pPr>
+        <w:pStyle w:val="2"/>
+        <w:ind w:firstLine="720"/>
+        <w:rPr>
+          <w:rFonts w:eastAsia="Arial"/>
+          <w:lang w:val="ru-RU"/>
+        </w:rPr>
+      </w:pPr>
+      <w:r>
+        <w:rPr>
+          <w:rFonts w:eastAsia="Arial"/>
+          <w:color w:val="38761D"/>
+          <w:lang w:val="ru-RU"/>
+        </w:rPr>
+        <w:lastRenderedPageBreak/>
+        <w:t>Задание 10.</w:t>
+      </w:r>
+    </w:p>
+    <w:p>
+      <w:pPr>
+        <w:pStyle w:val="2"/>
+        <w:rPr>
+          <w:rFonts w:eastAsia="Arial"/>
+          <w:b w:val="0"/>
+          <w:lang w:val="ru-RU"/>
+        </w:rPr>
+      </w:pPr>
+      <w:bookmarkStart w:id="6" w:name="_48aqz0gcldim"/>
+      <w:bookmarkEnd w:id="6"/>
+      <w:r>
+        <w:rPr>
+          <w:rFonts w:eastAsia="Arial"/>
+          <w:b w:val="0"/>
+          <w:lang w:val="ru-RU"/>
+        </w:rPr>
+        <w:t xml:space="preserve">Составить программу, которая после введенного с клавиатуры числа (в диапазоне от 1 до 999), обозначающего денежную величину, дописывает слово «рубль» в правильной форме. </w:t>
+      </w:r>
+    </w:p>
+    <w:p>
+      <w:pPr>
+        <w:pStyle w:val="2"/>
+        <w:rPr>
+          <w:rFonts w:eastAsia="Arial"/>
+          <w:b w:val="0"/>
+          <w:lang w:val="ru-RU"/>
+        </w:rPr>
+      </w:pPr>
+      <w:bookmarkStart w:id="7" w:name="_wcj3s5o2ap7x"/>
+      <w:bookmarkEnd w:id="7"/>
+      <w:r>
+        <w:rPr>
+          <w:rFonts w:eastAsia="Arial"/>
+          <w:lang w:val="ru-RU"/>
+        </w:rPr>
+        <w:t xml:space="preserve">Например, </w:t>
+      </w:r>
+      <w:r>
+        <w:rPr>
+          <w:rFonts w:eastAsia="Arial"/>
+          <w:b w:val="0"/>
+          <w:lang w:val="ru-RU"/>
+        </w:rPr>
+        <w:t>5 рублей, 21 рубль, 173 рубля.</w:t>
+      </w:r>
+    </w:p>
+    <w:p>
+      <w:pPr>
+        <w:rPr>
+          <w:rFonts w:ascii="Times New Roman" w:hAnsi="Times New Roman" w:cs="Times New Roman"/>
+          <w:sz w:val="28"/>
+          <w:szCs w:val="28"/>
+          <w:lang w:val="ru-RU"/>
+        </w:rPr>
+      </w:pPr>
+      <w:r>
+        <w:rPr>
+          <w:rFonts w:ascii="Times New Roman" w:hAnsi="Times New Roman" w:cs="Times New Roman"/>
+          <w:sz w:val="28"/>
+          <w:szCs w:val="28"/>
+          <w:lang w:val="en-US"/>
+        </w:rPr>
+        <w:t>Code</w:t>
+      </w:r>
+      <w:r>
+        <w:rPr>
+          <w:rFonts w:ascii="Times New Roman" w:hAnsi="Times New Roman" w:cs="Times New Roman"/>
+          <w:sz w:val="28"/>
+          <w:szCs w:val="28"/>
+          <w:lang w:val="ru-RU"/>
+        </w:rPr>
+        <w:t>:</w:t>
+      </w:r>
+    </w:p>
+    <w:p>
+      <w:pPr>
+        <w:rPr>
+          <w:rFonts w:ascii="Times New Roman" w:hAnsi="Times New Roman" w:cs="Times New Roman"/>
+          <w:sz w:val="28"/>
+          <w:szCs w:val="28"/>
+          <w:lang w:val="ru-RU"/>
+        </w:rPr>
+      </w:pPr>
+      <w:r>
+        <w:rPr>
+          <w:rFonts w:ascii="Times New Roman" w:hAnsi="Times New Roman" w:cs="Times New Roman"/>
+          <w:sz w:val="28"/>
+          <w:szCs w:val="28"/>
+          <w:lang w:val="ru-RU"/>
+        </w:rPr>
+        <w:drawing>
+          <wp:inline distT="0" distB="0" distL="0" distR="0" wp14:anchorId="37B4D4D1" wp14:editId="2F553430">
+            <wp:extent cx="5191850" cy="2676899"/>
+            <wp:effectExtent l="0" t="0" r="8890" b="9525"/>
+            <wp:docPr id="898319507" name="Рисунок 1"/>
+            <wp:cNvGraphicFramePr>
+              <a:graphicFrameLocks xmlns:a="http://schemas.openxmlformats.org/drawingml/2006/main" noChangeAspect="1"/>
+            </wp:cNvGraphicFramePr>
+            <a:graphic xmlns:a="http://schemas.openxmlformats.org/drawingml/2006/main">
+              <a:graphicData uri="http://schemas.openxmlformats.org/drawingml/2006/picture">
+                <pic:pic xmlns:pic="http://schemas.openxmlformats.org/drawingml/2006/picture">
+                  <pic:nvPicPr>
+                    <pic:cNvPr id="898319507" name=""/>
+                    <pic:cNvPicPr/>
+                  </pic:nvPicPr>
+                  <pic:blipFill>
+                    <a:blip r:embed="rId68"/>
+                    <a:stretch>
+                      <a:fillRect/>
+                    </a:stretch>
+                  </pic:blipFill>
+                  <pic:spPr>
+                    <a:xfrm>
+                      <a:off x="0" y="0"/>
+                      <a:ext cx="5191850" cy="2676899"/>
+                    </a:xfrm>
+                    <a:prstGeom prst="rect">
+                      <a:avLst/>
+                    </a:prstGeom>
+                  </pic:spPr>
+                </pic:pic>
+              </a:graphicData>
+            </a:graphic>
+          </wp:inline>
+        </w:drawing>
+      </w:r>
+    </w:p>
+    <w:p>
+      <w:pPr>
+        <w:rPr>
+          <w:rFonts w:ascii="Times New Roman" w:hAnsi="Times New Roman" w:cs="Times New Roman"/>
+          <w:sz w:val="28"/>
+          <w:szCs w:val="28"/>
+          <w:lang w:val="en-US"/>
+        </w:rPr>
+      </w:pPr>
+      <w:r>
+        <w:rPr>
+          <w:rFonts w:ascii="Times New Roman" w:hAnsi="Times New Roman" w:cs="Times New Roman"/>
+          <w:sz w:val="28"/>
+          <w:szCs w:val="28"/>
+          <w:lang w:val="en-US"/>
+        </w:rPr>
+        <w:t>Result:</w:t>
+      </w:r>
+    </w:p>
+    <w:p>
+      <w:pPr>
+        <w:rPr>
+          <w:rFonts w:ascii="Times New Roman" w:hAnsi="Times New Roman" w:cs="Times New Roman"/>
+          <w:sz w:val="28"/>
+          <w:szCs w:val="28"/>
+          <w:lang w:val="en-US"/>
+        </w:rPr>
+      </w:pPr>
+      <w:r>
+        <w:rPr>
+          <w:rFonts w:ascii="Times New Roman" w:hAnsi="Times New Roman" w:cs="Times New Roman"/>
+          <w:sz w:val="28"/>
+          <w:szCs w:val="28"/>
+          <w:lang w:val="en-US"/>
+        </w:rPr>
+        <w:drawing>
+          <wp:inline distT="0" distB="0" distL="0" distR="0" wp14:anchorId="528AFF29" wp14:editId="396BB537">
+            <wp:extent cx="3200847" cy="600159"/>
+            <wp:effectExtent l="0" t="0" r="0" b="9525"/>
+            <wp:docPr id="2022815924" name="Рисунок 1"/>
+            <wp:cNvGraphicFramePr>
+              <a:graphicFrameLocks xmlns:a="http://schemas.openxmlformats.org/drawingml/2006/main" noChangeAspect="1"/>
+            </wp:cNvGraphicFramePr>
+            <a:graphic xmlns:a="http://schemas.openxmlformats.org/drawingml/2006/main">
+              <a:graphicData uri="http://schemas.openxmlformats.org/drawingml/2006/picture">
+                <pic:pic xmlns:pic="http://schemas.openxmlformats.org/drawingml/2006/picture">
+                  <pic:nvPicPr>
+                    <pic:cNvPr id="2022815924" name=""/>
+                    <pic:cNvPicPr/>
+                  </pic:nvPicPr>
+                  <pic:blipFill>
+                    <a:blip r:embed="rId69"/>
+                    <a:stretch>
+                      <a:fillRect/>
+                    </a:stretch>
+                  </pic:blipFill>
+                  <pic:spPr>
+                    <a:xfrm>
+                      <a:off x="0" y="0"/>
+                      <a:ext cx="3200847" cy="600159"/>
+                    </a:xfrm>
+                    <a:prstGeom prst="rect">
+                      <a:avLst/>
+                    </a:prstGeom>
+                  </pic:spPr>
+                </pic:pic>
+              </a:graphicData>
+            </a:graphic>
+          </wp:inline>
+        </w:drawing>
+      </w:r>
+    </w:p>
+    <w:p>
+      <w:pPr>
+        <w:rPr>
+          <w:rFonts w:ascii="Times New Roman" w:hAnsi="Times New Roman" w:cs="Times New Roman"/>
+          <w:sz w:val="28"/>
+          <w:szCs w:val="28"/>
+          <w:lang w:val="en-US"/>
+        </w:rPr>
+      </w:pPr>
+      <w:r>
+        <w:rPr>
+          <w:rFonts w:ascii="Times New Roman" w:hAnsi="Times New Roman" w:cs="Times New Roman"/>
+          <w:sz w:val="28"/>
+          <w:szCs w:val="28"/>
+          <w:lang w:val="en-US"/>
+        </w:rPr>
+        <w:drawing>
+          <wp:inline distT="0" distB="0" distL="0" distR="0" wp14:anchorId="29452928" wp14:editId="5D48B0C8">
+            <wp:extent cx="3324689" cy="581106"/>
+            <wp:effectExtent l="0" t="0" r="9525" b="9525"/>
+            <wp:docPr id="1172552694" name="Рисунок 1"/>
+            <wp:cNvGraphicFramePr>
+              <a:graphicFrameLocks xmlns:a="http://schemas.openxmlformats.org/drawingml/2006/main" noChangeAspect="1"/>
+            </wp:cNvGraphicFramePr>
+            <a:graphic xmlns:a="http://schemas.openxmlformats.org/drawingml/2006/main">
+              <a:graphicData uri="http://schemas.openxmlformats.org/drawingml/2006/picture">
+                <pic:pic xmlns:pic="http://schemas.openxmlformats.org/drawingml/2006/picture">
+                  <pic:nvPicPr>
+                    <pic:cNvPr id="1172552694" name=""/>
+                    <pic:cNvPicPr/>
+                  </pic:nvPicPr>
+                  <pic:blipFill>
+                    <a:blip r:embed="rId70"/>
+                    <a:stretch>
+                      <a:fillRect/>
+                    </a:stretch>
+                  </pic:blipFill>
+                  <pic:spPr>
+                    <a:xfrm>
+                      <a:off x="0" y="0"/>
+                      <a:ext cx="3324689" cy="581106"/>
+                    </a:xfrm>
+                    <a:prstGeom prst="rect">
+                      <a:avLst/>
+                    </a:prstGeom>
+                  </pic:spPr>
+                </pic:pic>
+              </a:graphicData>
+            </a:graphic>
+          </wp:inline>
+        </w:drawing>
+      </w:r>
+    </w:p>
+    <w:p>
+      <w:pPr>
+        <w:rPr>
+          <w:rFonts w:ascii="Times New Roman" w:hAnsi="Times New Roman" w:cs="Times New Roman"/>
+          <w:sz w:val="28"/>
+          <w:szCs w:val="28"/>
+          <w:lang w:val="en-US"/>
+        </w:rPr>
+      </w:pPr>
+      <w:r>
+        <w:rPr>
+          <w:rFonts w:ascii="Times New Roman" w:hAnsi="Times New Roman" w:cs="Times New Roman"/>
+          <w:sz w:val="28"/>
+          <w:szCs w:val="28"/>
+          <w:lang w:val="en-US"/>
+        </w:rPr>
+        <w:drawing>
+          <wp:inline distT="0" distB="0" distL="0" distR="0" wp14:anchorId="747649AD" wp14:editId="78F574D2">
+            <wp:extent cx="3391373" cy="543001"/>
+            <wp:effectExtent l="0" t="0" r="0" b="9525"/>
+            <wp:docPr id="2049714829" name="Рисунок 1"/>
+            <wp:cNvGraphicFramePr>
+              <a:graphicFrameLocks xmlns:a="http://schemas.openxmlformats.org/drawingml/2006/main" noChangeAspect="1"/>
+            </wp:cNvGraphicFramePr>
+            <a:graphic xmlns:a="http://schemas.openxmlformats.org/drawingml/2006/main">
+              <a:graphicData uri="http://schemas.openxmlformats.org/drawingml/2006/picture">
+                <pic:pic xmlns:pic="http://schemas.openxmlformats.org/drawingml/2006/picture">
+                  <pic:nvPicPr>
+                    <pic:cNvPr id="2049714829" name=""/>
+                    <pic:cNvPicPr/>
+                  </pic:nvPicPr>
+                  <pic:blipFill>
+                    <a:blip r:embed="rId71"/>
+                    <a:stretch>
+                      <a:fillRect/>
+                    </a:stretch>
+                  </pic:blipFill>
+                  <pic:spPr>
+                    <a:xfrm>
+                      <a:off x="0" y="0"/>
+                      <a:ext cx="3391373" cy="543001"/>
+                    </a:xfrm>
+                    <a:prstGeom prst="rect">
+                      <a:avLst/>
+                    </a:prstGeom>
+                  </pic:spPr>
+                </pic:pic>
+              </a:graphicData>
+            </a:graphic>
+          </wp:inline>
+        </w:drawing>
+      </w:r>
+    </w:p>
+    <w:p>
+      <w:pPr>
+        <w:rPr>
+          <w:rFonts w:ascii="Times New Roman" w:hAnsi="Times New Roman" w:cs="Times New Roman"/>
+          <w:sz w:val="28"/>
+          <w:szCs w:val="28"/>
+          <w:lang w:val="ru-RU"/>
+        </w:rPr>
+      </w:pPr>
     </w:p>
     <w:sectPr>
       <w:pgSz w:w="11906" w:h="16838"/>

</xml_diff>

<commit_message>
1-8 points from 1st task done
</commit_message>
<xml_diff>
--- a/otchet.docx
+++ b/otchet.docx
@@ -57,6 +57,8 @@
         </w:rPr>
         <w:t xml:space="preserve">Для ввода информации в переменные используется </w:t>
       </w:r>
+      <w:proofErr w:type="spellStart"/>
+      <w:proofErr w:type="gramStart"/>
       <w:r>
         <w:rPr>
           <w:b/>
@@ -64,7 +66,27 @@
           <w:szCs w:val="32"/>
           <w:lang w:val="ru-RU"/>
         </w:rPr>
-        <w:t>input()</w:t>
+        <w:t>input</w:t>
+      </w:r>
+      <w:proofErr w:type="spellEnd"/>
+      <w:r>
+        <w:rPr>
+          <w:b/>
+          <w:sz w:val="32"/>
+          <w:szCs w:val="32"/>
+          <w:lang w:val="ru-RU"/>
+        </w:rPr>
+        <w:t>(</w:t>
+      </w:r>
+      <w:proofErr w:type="gramEnd"/>
+      <w:r>
+        <w:rPr>
+          <w:b/>
+          <w:sz w:val="32"/>
+          <w:szCs w:val="32"/>
+          <w:lang w:val="ru-RU"/>
+        </w:rPr>
+        <w:t>)</w:t>
       </w:r>
       <w:r>
         <w:rPr>
@@ -74,6 +96,7 @@
         </w:rPr>
         <w:t xml:space="preserve">, для вывода - </w:t>
       </w:r>
+      <w:proofErr w:type="spellStart"/>
       <w:r>
         <w:rPr>
           <w:b/>
@@ -81,7 +104,17 @@
           <w:szCs w:val="32"/>
           <w:lang w:val="ru-RU"/>
         </w:rPr>
-        <w:t>print()</w:t>
+        <w:t>print</w:t>
+      </w:r>
+      <w:proofErr w:type="spellEnd"/>
+      <w:r>
+        <w:rPr>
+          <w:b/>
+          <w:sz w:val="32"/>
+          <w:szCs w:val="32"/>
+          <w:lang w:val="ru-RU"/>
+        </w:rPr>
+        <w:t>()</w:t>
       </w:r>
       <w:r>
         <w:rPr>
@@ -295,6 +328,8 @@
         </w:rPr>
         <w:t xml:space="preserve">При помощи </w:t>
       </w:r>
+      <w:proofErr w:type="spellStart"/>
+      <w:proofErr w:type="gramStart"/>
       <w:r>
         <w:rPr>
           <w:b/>
@@ -302,7 +337,27 @@
           <w:szCs w:val="32"/>
           <w:lang w:val="ru-RU"/>
         </w:rPr>
-        <w:t>type()</w:t>
+        <w:t>type</w:t>
+      </w:r>
+      <w:proofErr w:type="spellEnd"/>
+      <w:r>
+        <w:rPr>
+          <w:b/>
+          <w:sz w:val="32"/>
+          <w:szCs w:val="32"/>
+          <w:lang w:val="ru-RU"/>
+        </w:rPr>
+        <w:t>(</w:t>
+      </w:r>
+      <w:proofErr w:type="gramEnd"/>
+      <w:r>
+        <w:rPr>
+          <w:b/>
+          <w:sz w:val="32"/>
+          <w:szCs w:val="32"/>
+          <w:lang w:val="ru-RU"/>
+        </w:rPr>
+        <w:t>)</w:t>
       </w:r>
       <w:r>
         <w:rPr>
@@ -1124,7 +1179,25 @@
           <w:szCs w:val="32"/>
           <w:lang w:val="ru-RU"/>
         </w:rPr>
-        <w:t xml:space="preserve">x % 2 + c // 4 - v / 10  + 18b </w:t>
+        <w:t xml:space="preserve">x % 2 + c // 4 - v / </w:t>
+      </w:r>
+      <w:proofErr w:type="gramStart"/>
+      <w:r>
+        <w:rPr>
+          <w:sz w:val="32"/>
+          <w:szCs w:val="32"/>
+          <w:lang w:val="ru-RU"/>
+        </w:rPr>
+        <w:t>10  +</w:t>
+      </w:r>
+      <w:proofErr w:type="gramEnd"/>
+      <w:r>
+        <w:rPr>
+          <w:sz w:val="32"/>
+          <w:szCs w:val="32"/>
+          <w:lang w:val="ru-RU"/>
+        </w:rPr>
+        <w:t xml:space="preserve"> 18b </w:t>
       </w:r>
     </w:p>
     <w:p>
@@ -1144,6 +1217,8 @@
         </w:rPr>
         <w:t xml:space="preserve">не создавайте переменные для значений x, c, v, b, а пропишите </w:t>
       </w:r>
+      <w:proofErr w:type="spellStart"/>
+      <w:proofErr w:type="gramStart"/>
       <w:r>
         <w:rPr>
           <w:b/>
@@ -1151,7 +1226,27 @@
           <w:szCs w:val="32"/>
           <w:lang w:val="ru-RU"/>
         </w:rPr>
-        <w:t xml:space="preserve">input() </w:t>
+        <w:t>input</w:t>
+      </w:r>
+      <w:proofErr w:type="spellEnd"/>
+      <w:r>
+        <w:rPr>
+          <w:b/>
+          <w:sz w:val="32"/>
+          <w:szCs w:val="32"/>
+          <w:lang w:val="ru-RU"/>
+        </w:rPr>
+        <w:t>(</w:t>
+      </w:r>
+      <w:proofErr w:type="gramEnd"/>
+      <w:r>
+        <w:rPr>
+          <w:b/>
+          <w:sz w:val="32"/>
+          <w:szCs w:val="32"/>
+          <w:lang w:val="ru-RU"/>
+        </w:rPr>
+        <w:t xml:space="preserve">) </w:t>
       </w:r>
       <w:r>
         <w:rPr>
@@ -1161,6 +1256,7 @@
         </w:rPr>
         <w:t xml:space="preserve">прямо в формуле. используйте модуль </w:t>
       </w:r>
+      <w:proofErr w:type="spellStart"/>
       <w:r>
         <w:rPr>
           <w:b/>
@@ -1168,7 +1264,17 @@
           <w:szCs w:val="32"/>
           <w:lang w:val="ru-RU"/>
         </w:rPr>
-        <w:t xml:space="preserve">Math </w:t>
+        <w:t>Math</w:t>
+      </w:r>
+      <w:proofErr w:type="spellEnd"/>
+      <w:r>
+        <w:rPr>
+          <w:b/>
+          <w:sz w:val="32"/>
+          <w:szCs w:val="32"/>
+          <w:lang w:val="ru-RU"/>
+        </w:rPr>
+        <w:t xml:space="preserve"> </w:t>
       </w:r>
       <w:r>
         <w:rPr>
@@ -1206,6 +1312,7 @@
         </w:rPr>
         <w:t xml:space="preserve">Выведете результаты всех 4 формул в одну строчку, через “**-**” и в конце “!!!!” (для этого используйте </w:t>
       </w:r>
+      <w:proofErr w:type="spellStart"/>
       <w:r>
         <w:rPr>
           <w:b/>
@@ -1215,6 +1322,7 @@
         </w:rPr>
         <w:t>sep</w:t>
       </w:r>
+      <w:proofErr w:type="spellEnd"/>
       <w:r>
         <w:rPr>
           <w:sz w:val="32"/>
@@ -1223,6 +1331,7 @@
         </w:rPr>
         <w:t xml:space="preserve">, </w:t>
       </w:r>
+      <w:proofErr w:type="spellStart"/>
       <w:r>
         <w:rPr>
           <w:b/>
@@ -1230,7 +1339,17 @@
           <w:szCs w:val="32"/>
           <w:lang w:val="ru-RU"/>
         </w:rPr>
-        <w:t xml:space="preserve">end </w:t>
+        <w:t>end</w:t>
+      </w:r>
+      <w:proofErr w:type="spellEnd"/>
+      <w:r>
+        <w:rPr>
+          <w:b/>
+          <w:sz w:val="32"/>
+          <w:szCs w:val="32"/>
+          <w:lang w:val="ru-RU"/>
+        </w:rPr>
+        <w:t xml:space="preserve"> </w:t>
       </w:r>
       <w:r>
         <w:rPr>
@@ -1240,6 +1359,8 @@
         </w:rPr>
         <w:t xml:space="preserve">в </w:t>
       </w:r>
+      <w:proofErr w:type="spellStart"/>
+      <w:proofErr w:type="gramStart"/>
       <w:r>
         <w:rPr>
           <w:b/>
@@ -1247,7 +1368,17 @@
           <w:szCs w:val="32"/>
           <w:lang w:val="ru-RU"/>
         </w:rPr>
-        <w:t xml:space="preserve">print </w:t>
+        <w:t>print</w:t>
+      </w:r>
+      <w:proofErr w:type="spellEnd"/>
+      <w:r>
+        <w:rPr>
+          <w:b/>
+          <w:sz w:val="32"/>
+          <w:szCs w:val="32"/>
+          <w:lang w:val="ru-RU"/>
+        </w:rPr>
+        <w:t xml:space="preserve"> </w:t>
       </w:r>
       <w:r>
         <w:rPr>
@@ -1257,6 +1388,7 @@
         </w:rPr>
         <w:t>)</w:t>
       </w:r>
+      <w:proofErr w:type="gramEnd"/>
     </w:p>
     <w:p>
       <w:pPr>
@@ -1437,7 +1569,35 @@
           <w:szCs w:val="32"/>
           <w:lang w:val="ru-RU"/>
         </w:rPr>
-        <w:t>Форматированный ввод-вывод в Python обеспечивает более удобное и наглядное представление данных при выполнении программ. В Python для форматирования используется метод format() для строк и специальные символы для форматирования чисел.</w:t>
+        <w:t xml:space="preserve">Форматированный ввод-вывод в Python обеспечивает более удобное и наглядное представление данных при выполнении программ. В Python для форматирования используется метод </w:t>
+      </w:r>
+      <w:proofErr w:type="spellStart"/>
+      <w:proofErr w:type="gramStart"/>
+      <w:r>
+        <w:rPr>
+          <w:sz w:val="32"/>
+          <w:szCs w:val="32"/>
+          <w:lang w:val="ru-RU"/>
+        </w:rPr>
+        <w:t>format</w:t>
+      </w:r>
+      <w:proofErr w:type="spellEnd"/>
+      <w:r>
+        <w:rPr>
+          <w:sz w:val="32"/>
+          <w:szCs w:val="32"/>
+          <w:lang w:val="ru-RU"/>
+        </w:rPr>
+        <w:t>(</w:t>
+      </w:r>
+      <w:proofErr w:type="gramEnd"/>
+      <w:r>
+        <w:rPr>
+          <w:sz w:val="32"/>
+          <w:szCs w:val="32"/>
+          <w:lang w:val="ru-RU"/>
+        </w:rPr>
+        <w:t>) для строк и специальные символы для форматирования чисел.</w:t>
       </w:r>
     </w:p>
     <w:p>
@@ -1506,6 +1666,7 @@
       <w:r>
         <w:rPr>
           <w:rFonts w:ascii="Times New Roman" w:hAnsi="Times New Roman" w:cs="Times New Roman"/>
+          <w:noProof/>
           <w:sz w:val="28"/>
           <w:szCs w:val="28"/>
           <w:lang w:val="en-US"/>
@@ -1578,6 +1739,7 @@
       <w:r>
         <w:rPr>
           <w:rFonts w:ascii="Times New Roman" w:hAnsi="Times New Roman" w:cs="Times New Roman"/>
+          <w:noProof/>
           <w:sz w:val="28"/>
           <w:szCs w:val="28"/>
           <w:lang w:val="en-US"/>
@@ -1669,6 +1831,7 @@
       <w:r>
         <w:rPr>
           <w:rFonts w:ascii="Times New Roman" w:hAnsi="Times New Roman" w:cs="Times New Roman"/>
+          <w:noProof/>
           <w:sz w:val="28"/>
           <w:szCs w:val="28"/>
           <w:lang w:val="en-US"/>
@@ -1741,6 +1904,7 @@
       <w:r>
         <w:rPr>
           <w:rFonts w:ascii="Times New Roman" w:hAnsi="Times New Roman" w:cs="Times New Roman"/>
+          <w:noProof/>
           <w:sz w:val="28"/>
           <w:szCs w:val="28"/>
           <w:lang w:val="en-US"/>
@@ -1797,7 +1961,25 @@
           <w:szCs w:val="32"/>
           <w:lang w:val="ru-RU"/>
         </w:rPr>
-        <w:t>Напишите программу, которая запрашивает у пользователя два числа (a, b) и выводит результаты деления a на b и b на a . " Округлите первое вычисле</w:t>
+        <w:t xml:space="preserve">Напишите программу, которая запрашивает у пользователя два числа (a, b) и выводит результаты деления a на b и b на </w:t>
+      </w:r>
+      <w:proofErr w:type="gramStart"/>
+      <w:r>
+        <w:rPr>
+          <w:sz w:val="32"/>
+          <w:szCs w:val="32"/>
+          <w:lang w:val="ru-RU"/>
+        </w:rPr>
+        <w:t>a .</w:t>
+      </w:r>
+      <w:proofErr w:type="gramEnd"/>
+      <w:r>
+        <w:rPr>
+          <w:sz w:val="32"/>
+          <w:szCs w:val="32"/>
+          <w:lang w:val="ru-RU"/>
+        </w:rPr>
+        <w:t xml:space="preserve"> " Округлите первое вычисле</w:t>
       </w:r>
       <w:r>
         <w:rPr>
@@ -1845,6 +2027,7 @@
       </w:pPr>
       <w:r>
         <w:rPr>
+          <w:noProof/>
           <w:sz w:val="32"/>
           <w:szCs w:val="32"/>
           <w:lang w:val="en-US"/>
@@ -1915,6 +2098,7 @@
       </w:pPr>
       <w:r>
         <w:rPr>
+          <w:noProof/>
           <w:sz w:val="32"/>
           <w:szCs w:val="32"/>
           <w:lang w:val="en-US"/>
@@ -1994,6 +2178,7 @@
         </w:rPr>
         <w:t xml:space="preserve">Подключите модуль </w:t>
       </w:r>
+      <w:proofErr w:type="spellStart"/>
       <w:r>
         <w:rPr>
           <w:b/>
@@ -2001,7 +2186,17 @@
           <w:szCs w:val="32"/>
           <w:lang w:val="ru-RU"/>
         </w:rPr>
-        <w:t xml:space="preserve">time </w:t>
+        <w:t>time</w:t>
+      </w:r>
+      <w:proofErr w:type="spellEnd"/>
+      <w:r>
+        <w:rPr>
+          <w:b/>
+          <w:sz w:val="32"/>
+          <w:szCs w:val="32"/>
+          <w:lang w:val="ru-RU"/>
+        </w:rPr>
+        <w:t xml:space="preserve"> </w:t>
       </w:r>
       <w:r>
         <w:rPr>
@@ -2036,7 +2231,58 @@
           <w:szCs w:val="32"/>
           <w:lang w:val="ru-RU"/>
         </w:rPr>
-        <w:t xml:space="preserve"> time() и localtime().</w:t>
+        <w:t xml:space="preserve"> </w:t>
+      </w:r>
+      <w:proofErr w:type="spellStart"/>
+      <w:proofErr w:type="gramStart"/>
+      <w:r>
+        <w:rPr>
+          <w:b/>
+          <w:sz w:val="32"/>
+          <w:szCs w:val="32"/>
+          <w:lang w:val="ru-RU"/>
+        </w:rPr>
+        <w:t>time</w:t>
+      </w:r>
+      <w:proofErr w:type="spellEnd"/>
+      <w:r>
+        <w:rPr>
+          <w:b/>
+          <w:sz w:val="32"/>
+          <w:szCs w:val="32"/>
+          <w:lang w:val="ru-RU"/>
+        </w:rPr>
+        <w:t>(</w:t>
+      </w:r>
+      <w:proofErr w:type="gramEnd"/>
+      <w:r>
+        <w:rPr>
+          <w:b/>
+          <w:sz w:val="32"/>
+          <w:szCs w:val="32"/>
+          <w:lang w:val="ru-RU"/>
+        </w:rPr>
+        <w:t xml:space="preserve">) и </w:t>
+      </w:r>
+      <w:proofErr w:type="spellStart"/>
+      <w:r>
+        <w:rPr>
+          <w:b/>
+          <w:sz w:val="32"/>
+          <w:szCs w:val="32"/>
+          <w:lang w:val="ru-RU"/>
+        </w:rPr>
+        <w:t>localtime</w:t>
+      </w:r>
+      <w:proofErr w:type="spellEnd"/>
+      <w:r>
+        <w:rPr>
+          <w:b/>
+          <w:sz w:val="32"/>
+          <w:szCs w:val="32"/>
+          <w:lang w:val="ru-RU"/>
+        </w:rPr>
+        <w:t>().</w:t>
       </w:r>
     </w:p>
     <w:p>
@@ -2070,6 +2316,7 @@
       <w:r>
         <w:rPr>
           <w:rFonts w:ascii="Times New Roman" w:hAnsi="Times New Roman" w:cs="Times New Roman"/>
+          <w:noProof/>
           <w:sz w:val="28"/>
           <w:szCs w:val="28"/>
           <w:lang w:val="en-US"/>
@@ -2142,6 +2389,7 @@
       <w:r>
         <w:rPr>
           <w:rFonts w:ascii="Times New Roman" w:hAnsi="Times New Roman" w:cs="Times New Roman"/>
+          <w:noProof/>
           <w:sz w:val="28"/>
           <w:szCs w:val="28"/>
           <w:lang w:val="en-US"/>
@@ -2357,6 +2605,7 @@
       <w:r>
         <w:rPr>
           <w:rFonts w:ascii="Times New Roman" w:hAnsi="Times New Roman" w:cs="Times New Roman"/>
+          <w:noProof/>
           <w:sz w:val="28"/>
           <w:szCs w:val="28"/>
           <w:lang w:val="ru-RU"/>
@@ -2430,6 +2679,7 @@
       <w:r>
         <w:rPr>
           <w:rFonts w:ascii="Times New Roman" w:hAnsi="Times New Roman" w:cs="Times New Roman"/>
+          <w:noProof/>
           <w:sz w:val="28"/>
           <w:szCs w:val="28"/>
           <w:lang w:val="en-US"/>
@@ -2494,7 +2744,7 @@
           <w:rFonts w:ascii="Times New Roman" w:hAnsi="Times New Roman" w:cs="Times New Roman"/>
           <w:sz w:val="28"/>
           <w:szCs w:val="28"/>
-          <w:lang w:val="en-US"/>
+          <w:lang w:val="ru-RU"/>
         </w:rPr>
       </w:pPr>
       <w:r>
@@ -2505,8 +2755,19 @@
           <w:lang w:val="ru-RU"/>
         </w:rPr>
         <w:lastRenderedPageBreak/>
-        <w:t>Лабораторная работа №2 (2ч). Условные конструкции   (</w:t>
-      </w:r>
+        <w:t>Лабораторная работа №2 (2ч). Условные конструкции</w:t>
+      </w:r>
+      <w:proofErr w:type="gramStart"/>
+      <w:r>
+        <w:rPr>
+          <w:rFonts w:ascii="Times New Roman" w:hAnsi="Times New Roman" w:cs="Times New Roman"/>
+          <w:sz w:val="28"/>
+          <w:szCs w:val="28"/>
+          <w:lang w:val="ru-RU"/>
+        </w:rPr>
+        <w:t xml:space="preserve">   (</w:t>
+      </w:r>
+      <w:proofErr w:type="gramEnd"/>
       <w:r>
         <w:rPr>
           <w:rFonts w:ascii="Times New Roman" w:hAnsi="Times New Roman" w:cs="Times New Roman"/>
@@ -2548,7 +2809,7 @@
           <w:rFonts w:ascii="Times New Roman" w:hAnsi="Times New Roman" w:cs="Times New Roman"/>
           <w:sz w:val="28"/>
           <w:szCs w:val="28"/>
-          <w:lang w:val="en-US"/>
+          <w:lang w:val="ru-RU"/>
         </w:rPr>
         <w:t>Циклы.</w:t>
       </w:r>
@@ -2569,7 +2830,29 @@
           <w:szCs w:val="32"/>
           <w:lang w:val="ru-RU"/>
         </w:rPr>
-        <w:t>Задание 1 (используем if).</w:t>
+        <w:t xml:space="preserve">Задание 1 (используем </w:t>
+      </w:r>
+      <w:proofErr w:type="spellStart"/>
+      <w:r>
+        <w:rPr>
+          <w:b/>
+          <w:color w:val="38761D"/>
+          <w:sz w:val="32"/>
+          <w:szCs w:val="32"/>
+          <w:lang w:val="ru-RU"/>
+        </w:rPr>
+        <w:t>if</w:t>
+      </w:r>
+      <w:proofErr w:type="spellEnd"/>
+      <w:r>
+        <w:rPr>
+          <w:b/>
+          <w:color w:val="38761D"/>
+          <w:sz w:val="32"/>
+          <w:szCs w:val="32"/>
+          <w:lang w:val="ru-RU"/>
+        </w:rPr>
+        <w:t>).</w:t>
       </w:r>
     </w:p>
     <w:p>
@@ -2605,7 +2888,25 @@
           <w:szCs w:val="32"/>
           <w:lang w:val="ru-RU"/>
         </w:rPr>
-        <w:t xml:space="preserve">Если первое число больше второго, то вывести yes. </w:t>
+        <w:t xml:space="preserve">Если первое число больше второго, то вывести </w:t>
+      </w:r>
+      <w:proofErr w:type="spellStart"/>
+      <w:r>
+        <w:rPr>
+          <w:sz w:val="32"/>
+          <w:szCs w:val="32"/>
+          <w:lang w:val="ru-RU"/>
+        </w:rPr>
+        <w:t>yes</w:t>
+      </w:r>
+      <w:proofErr w:type="spellEnd"/>
+      <w:r>
+        <w:rPr>
+          <w:sz w:val="32"/>
+          <w:szCs w:val="32"/>
+          <w:lang w:val="ru-RU"/>
+        </w:rPr>
+        <w:t xml:space="preserve">. </w:t>
       </w:r>
     </w:p>
     <w:p>
@@ -2674,6 +2975,7 @@
       <w:r>
         <w:rPr>
           <w:rFonts w:ascii="Times New Roman" w:hAnsi="Times New Roman" w:cs="Times New Roman"/>
+          <w:noProof/>
           <w:sz w:val="28"/>
           <w:szCs w:val="28"/>
           <w:lang w:val="en-US"/>
@@ -2745,6 +3047,7 @@
       <w:r>
         <w:rPr>
           <w:rFonts w:ascii="Times New Roman" w:hAnsi="Times New Roman" w:cs="Times New Roman"/>
+          <w:noProof/>
           <w:sz w:val="28"/>
           <w:szCs w:val="28"/>
           <w:lang w:val="en-US"/>
@@ -2798,6 +3101,7 @@
       <w:r>
         <w:rPr>
           <w:rFonts w:ascii="Times New Roman" w:hAnsi="Times New Roman" w:cs="Times New Roman"/>
+          <w:noProof/>
           <w:sz w:val="28"/>
           <w:szCs w:val="28"/>
           <w:lang w:val="en-US"/>
@@ -2851,6 +3155,7 @@
       <w:r>
         <w:rPr>
           <w:rFonts w:ascii="Times New Roman" w:hAnsi="Times New Roman" w:cs="Times New Roman"/>
+          <w:noProof/>
           <w:sz w:val="28"/>
           <w:szCs w:val="28"/>
           <w:lang w:val="en-US"/>
@@ -2918,7 +3223,29 @@
           <w:szCs w:val="32"/>
           <w:lang w:val="ru-RU"/>
         </w:rPr>
-        <w:t>Задание 2 (используем match).</w:t>
+        <w:t xml:space="preserve">Задание 2 (используем </w:t>
+      </w:r>
+      <w:proofErr w:type="spellStart"/>
+      <w:r>
+        <w:rPr>
+          <w:b/>
+          <w:color w:val="38761D"/>
+          <w:sz w:val="32"/>
+          <w:szCs w:val="32"/>
+          <w:lang w:val="ru-RU"/>
+        </w:rPr>
+        <w:t>match</w:t>
+      </w:r>
+      <w:proofErr w:type="spellEnd"/>
+      <w:r>
+        <w:rPr>
+          <w:b/>
+          <w:color w:val="38761D"/>
+          <w:sz w:val="32"/>
+          <w:szCs w:val="32"/>
+          <w:lang w:val="ru-RU"/>
+        </w:rPr>
+        <w:t>).</w:t>
       </w:r>
     </w:p>
     <w:p>
@@ -2958,21 +3285,87 @@
           <w:lang w:val="ru-RU"/>
         </w:rPr>
         <w:lastRenderedPageBreak/>
-        <w:t xml:space="preserve">Необходимо спросить какую операцию необходимо сделать : </w:t>
-      </w:r>
-      <w:r>
-        <w:rPr>
-          <w:rFonts w:eastAsia="Arial"/>
-          <w:lang w:val="ru-RU"/>
-        </w:rPr>
-        <w:t xml:space="preserve"> /, *,-,+,//, **, sin, cos, tg, корень</w:t>
-      </w:r>
+        <w:t xml:space="preserve">Необходимо спросить какую операцию необходимо </w:t>
+      </w:r>
+      <w:proofErr w:type="gramStart"/>
       <w:r>
         <w:rPr>
           <w:rFonts w:eastAsia="Arial"/>
           <w:b w:val="0"/>
           <w:lang w:val="ru-RU"/>
         </w:rPr>
+        <w:t>сделать :</w:t>
+      </w:r>
+      <w:proofErr w:type="gramEnd"/>
+      <w:r>
+        <w:rPr>
+          <w:rFonts w:eastAsia="Arial"/>
+          <w:b w:val="0"/>
+          <w:lang w:val="ru-RU"/>
+        </w:rPr>
+        <w:t xml:space="preserve"> </w:t>
+      </w:r>
+      <w:r>
+        <w:rPr>
+          <w:rFonts w:eastAsia="Arial"/>
+          <w:lang w:val="ru-RU"/>
+        </w:rPr>
+        <w:t xml:space="preserve"> /, *,-,+,//, **, </w:t>
+      </w:r>
+      <w:proofErr w:type="spellStart"/>
+      <w:r>
+        <w:rPr>
+          <w:rFonts w:eastAsia="Arial"/>
+          <w:lang w:val="ru-RU"/>
+        </w:rPr>
+        <w:t>sin</w:t>
+      </w:r>
+      <w:proofErr w:type="spellEnd"/>
+      <w:r>
+        <w:rPr>
+          <w:rFonts w:eastAsia="Arial"/>
+          <w:lang w:val="ru-RU"/>
+        </w:rPr>
+        <w:t xml:space="preserve">, </w:t>
+      </w:r>
+      <w:proofErr w:type="spellStart"/>
+      <w:r>
+        <w:rPr>
+          <w:rFonts w:eastAsia="Arial"/>
+          <w:lang w:val="ru-RU"/>
+        </w:rPr>
+        <w:t>cos</w:t>
+      </w:r>
+      <w:proofErr w:type="spellEnd"/>
+      <w:r>
+        <w:rPr>
+          <w:rFonts w:eastAsia="Arial"/>
+          <w:lang w:val="ru-RU"/>
+        </w:rPr>
+        <w:t xml:space="preserve">, </w:t>
+      </w:r>
+      <w:proofErr w:type="spellStart"/>
+      <w:r>
+        <w:rPr>
+          <w:rFonts w:eastAsia="Arial"/>
+          <w:lang w:val="ru-RU"/>
+        </w:rPr>
+        <w:t>tg</w:t>
+      </w:r>
+      <w:proofErr w:type="spellEnd"/>
+      <w:r>
+        <w:rPr>
+          <w:rFonts w:eastAsia="Arial"/>
+          <w:lang w:val="ru-RU"/>
+        </w:rPr>
+        <w:t>, корень</w:t>
+      </w:r>
+      <w:r>
+        <w:rPr>
+          <w:rFonts w:eastAsia="Arial"/>
+          <w:b w:val="0"/>
+          <w:lang w:val="ru-RU"/>
+        </w:rPr>
         <w:t>. Далее в зависимости от выбранной операции попросить ввести одно или два числа. После этого посчитать результат и вывести его.</w:t>
       </w:r>
     </w:p>
@@ -2997,6 +3390,7 @@
       </w:pPr>
       <w:r>
         <w:rPr>
+          <w:noProof/>
           <w:lang w:val="en-US" w:eastAsia="ru-BY"/>
         </w:rPr>
         <w:drawing>
@@ -3044,6 +3438,7 @@
       </w:pPr>
       <w:r>
         <w:rPr>
+          <w:noProof/>
           <w:lang w:val="en-US" w:eastAsia="ru-BY"/>
         </w:rPr>
         <w:drawing>
@@ -3091,6 +3486,7 @@
       </w:pPr>
       <w:r>
         <w:rPr>
+          <w:noProof/>
           <w:lang w:val="en-US" w:eastAsia="ru-BY"/>
         </w:rPr>
         <w:lastRenderedPageBreak/>
@@ -3152,6 +3548,7 @@
       </w:pPr>
       <w:r>
         <w:rPr>
+          <w:noProof/>
           <w:lang w:val="en-US" w:eastAsia="ru-BY"/>
         </w:rPr>
         <w:drawing>
@@ -3212,7 +3609,29 @@
           <w:szCs w:val="32"/>
           <w:lang w:val="ru-RU"/>
         </w:rPr>
-        <w:t>Задание 3 (используем while).</w:t>
+        <w:t xml:space="preserve">Задание 3 (используем </w:t>
+      </w:r>
+      <w:proofErr w:type="spellStart"/>
+      <w:r>
+        <w:rPr>
+          <w:b/>
+          <w:color w:val="38761D"/>
+          <w:sz w:val="32"/>
+          <w:szCs w:val="32"/>
+          <w:lang w:val="ru-RU"/>
+        </w:rPr>
+        <w:t>while</w:t>
+      </w:r>
+      <w:proofErr w:type="spellEnd"/>
+      <w:r>
+        <w:rPr>
+          <w:b/>
+          <w:color w:val="38761D"/>
+          <w:sz w:val="32"/>
+          <w:szCs w:val="32"/>
+          <w:lang w:val="ru-RU"/>
+        </w:rPr>
+        <w:t>).</w:t>
       </w:r>
     </w:p>
     <w:p>
@@ -3252,6 +3671,7 @@
       </w:pPr>
       <w:r>
         <w:rPr>
+          <w:noProof/>
           <w:lang w:val="en-US" w:eastAsia="ru-BY"/>
         </w:rPr>
         <w:drawing>
@@ -3312,6 +3732,7 @@
       </w:pPr>
       <w:r>
         <w:rPr>
+          <w:noProof/>
           <w:lang w:val="en-US" w:eastAsia="ru-BY"/>
         </w:rPr>
         <w:drawing>
@@ -3373,7 +3794,41 @@
           <w:lang w:val="ru-RU"/>
         </w:rPr>
         <w:lastRenderedPageBreak/>
-        <w:t>Задание 4 (используем for ).</w:t>
+        <w:t xml:space="preserve">Задание 4 (используем </w:t>
+      </w:r>
+      <w:proofErr w:type="spellStart"/>
+      <w:proofErr w:type="gramStart"/>
+      <w:r>
+        <w:rPr>
+          <w:b/>
+          <w:color w:val="38761D"/>
+          <w:sz w:val="32"/>
+          <w:szCs w:val="32"/>
+          <w:lang w:val="ru-RU"/>
+        </w:rPr>
+        <w:t>for</w:t>
+      </w:r>
+      <w:proofErr w:type="spellEnd"/>
+      <w:r>
+        <w:rPr>
+          <w:b/>
+          <w:color w:val="38761D"/>
+          <w:sz w:val="32"/>
+          <w:szCs w:val="32"/>
+          <w:lang w:val="ru-RU"/>
+        </w:rPr>
+        <w:t xml:space="preserve"> )</w:t>
+      </w:r>
+      <w:proofErr w:type="gramEnd"/>
+      <w:r>
+        <w:rPr>
+          <w:b/>
+          <w:color w:val="38761D"/>
+          <w:sz w:val="32"/>
+          <w:szCs w:val="32"/>
+          <w:lang w:val="ru-RU"/>
+        </w:rPr>
+        <w:t>.</w:t>
       </w:r>
     </w:p>
     <w:p>
@@ -3392,7 +3847,43 @@
           <w:szCs w:val="32"/>
           <w:lang w:val="ru-RU"/>
         </w:rPr>
-        <w:t xml:space="preserve">Используя цикл for выведите  на экран все числа (для каждого - отдельный цикл: всего 7): </w:t>
+        <w:t xml:space="preserve">Используя цикл </w:t>
+      </w:r>
+      <w:proofErr w:type="spellStart"/>
+      <w:r>
+        <w:rPr>
+          <w:sz w:val="32"/>
+          <w:szCs w:val="32"/>
+          <w:lang w:val="ru-RU"/>
+        </w:rPr>
+        <w:t>for</w:t>
+      </w:r>
+      <w:proofErr w:type="spellEnd"/>
+      <w:r>
+        <w:rPr>
+          <w:sz w:val="32"/>
+          <w:szCs w:val="32"/>
+          <w:lang w:val="ru-RU"/>
+        </w:rPr>
+        <w:t xml:space="preserve"> </w:t>
+      </w:r>
+      <w:proofErr w:type="gramStart"/>
+      <w:r>
+        <w:rPr>
+          <w:sz w:val="32"/>
+          <w:szCs w:val="32"/>
+          <w:lang w:val="ru-RU"/>
+        </w:rPr>
+        <w:t>выведите  на</w:t>
+      </w:r>
+      <w:proofErr w:type="gramEnd"/>
+      <w:r>
+        <w:rPr>
+          <w:sz w:val="32"/>
+          <w:szCs w:val="32"/>
+          <w:lang w:val="ru-RU"/>
+        </w:rPr>
+        <w:t xml:space="preserve"> экран все числа (для каждого - отдельный цикл: всего 7): </w:t>
       </w:r>
     </w:p>
     <w:p>
@@ -3600,14 +4091,80 @@
           <w:lang w:val="ru-RU"/>
         </w:rPr>
       </w:pPr>
-      <w:r>
-        <w:rPr>
-          <w:sz w:val="32"/>
-          <w:szCs w:val="32"/>
-          <w:lang w:val="ru-RU"/>
-        </w:rPr>
-        <w:t>for _ in range( V ): pass</w:t>
-      </w:r>
+      <w:proofErr w:type="spellStart"/>
+      <w:r>
+        <w:rPr>
+          <w:sz w:val="32"/>
+          <w:szCs w:val="32"/>
+          <w:lang w:val="ru-RU"/>
+        </w:rPr>
+        <w:t>for</w:t>
+      </w:r>
+      <w:proofErr w:type="spellEnd"/>
+      <w:r>
+        <w:rPr>
+          <w:sz w:val="32"/>
+          <w:szCs w:val="32"/>
+          <w:lang w:val="ru-RU"/>
+        </w:rPr>
+        <w:t xml:space="preserve"> _ </w:t>
+      </w:r>
+      <w:proofErr w:type="spellStart"/>
+      <w:r>
+        <w:rPr>
+          <w:sz w:val="32"/>
+          <w:szCs w:val="32"/>
+          <w:lang w:val="ru-RU"/>
+        </w:rPr>
+        <w:t>in</w:t>
+      </w:r>
+      <w:proofErr w:type="spellEnd"/>
+      <w:r>
+        <w:rPr>
+          <w:sz w:val="32"/>
+          <w:szCs w:val="32"/>
+          <w:lang w:val="ru-RU"/>
+        </w:rPr>
+        <w:t xml:space="preserve"> </w:t>
+      </w:r>
+      <w:proofErr w:type="spellStart"/>
+      <w:proofErr w:type="gramStart"/>
+      <w:r>
+        <w:rPr>
+          <w:sz w:val="32"/>
+          <w:szCs w:val="32"/>
+          <w:lang w:val="ru-RU"/>
+        </w:rPr>
+        <w:t>range</w:t>
+      </w:r>
+      <w:proofErr w:type="spellEnd"/>
+      <w:r>
+        <w:rPr>
+          <w:sz w:val="32"/>
+          <w:szCs w:val="32"/>
+          <w:lang w:val="ru-RU"/>
+        </w:rPr>
+        <w:t>( V</w:t>
+      </w:r>
+      <w:proofErr w:type="gramEnd"/>
+      <w:r>
+        <w:rPr>
+          <w:sz w:val="32"/>
+          <w:szCs w:val="32"/>
+          <w:lang w:val="ru-RU"/>
+        </w:rPr>
+        <w:t xml:space="preserve"> ): </w:t>
+      </w:r>
+      <w:proofErr w:type="spellStart"/>
+      <w:r>
+        <w:rPr>
+          <w:sz w:val="32"/>
+          <w:szCs w:val="32"/>
+          <w:lang w:val="ru-RU"/>
+        </w:rPr>
+        <w:t>pass</w:t>
+      </w:r>
+      <w:proofErr w:type="spellEnd"/>
     </w:p>
     <w:p>
       <w:pPr>
@@ -3628,7 +4185,25 @@
           <w:szCs w:val="32"/>
           <w:lang w:val="en-US"/>
         </w:rPr>
-        <w:t>for z, x  in range( V ), range( B ): pass</w:t>
+        <w:t xml:space="preserve">for z, </w:t>
+      </w:r>
+      <w:proofErr w:type="gramStart"/>
+      <w:r>
+        <w:rPr>
+          <w:sz w:val="32"/>
+          <w:szCs w:val="32"/>
+          <w:lang w:val="en-US"/>
+        </w:rPr>
+        <w:t>x  in</w:t>
+      </w:r>
+      <w:proofErr w:type="gramEnd"/>
+      <w:r>
+        <w:rPr>
+          <w:sz w:val="32"/>
+          <w:szCs w:val="32"/>
+          <w:lang w:val="en-US"/>
+        </w:rPr>
+        <w:t xml:space="preserve"> range( V ), range( B ): pass</w:t>
       </w:r>
     </w:p>
     <w:p>
@@ -3672,7 +4247,25 @@
           <w:szCs w:val="32"/>
           <w:lang w:val="en-US"/>
         </w:rPr>
-        <w:t>for name, age in zip(names, ages): pass</w:t>
+        <w:t xml:space="preserve">for name, age in </w:t>
+      </w:r>
+      <w:proofErr w:type="gramStart"/>
+      <w:r>
+        <w:rPr>
+          <w:sz w:val="32"/>
+          <w:szCs w:val="32"/>
+          <w:lang w:val="en-US"/>
+        </w:rPr>
+        <w:t>zip(</w:t>
+      </w:r>
+      <w:proofErr w:type="gramEnd"/>
+      <w:r>
+        <w:rPr>
+          <w:sz w:val="32"/>
+          <w:szCs w:val="32"/>
+          <w:lang w:val="en-US"/>
+        </w:rPr>
+        <w:t>names, ages): pass</w:t>
       </w:r>
     </w:p>
     <w:p>
@@ -3688,14 +4281,34 @@
           <w:lang w:val="ru-RU"/>
         </w:rPr>
       </w:pPr>
-      <w:r>
-        <w:rPr>
-          <w:sz w:val="32"/>
-          <w:szCs w:val="32"/>
-          <w:lang w:val="ru-RU"/>
-        </w:rPr>
-        <w:t>for c else</w:t>
-      </w:r>
+      <w:proofErr w:type="spellStart"/>
+      <w:r>
+        <w:rPr>
+          <w:sz w:val="32"/>
+          <w:szCs w:val="32"/>
+          <w:lang w:val="ru-RU"/>
+        </w:rPr>
+        <w:t>for</w:t>
+      </w:r>
+      <w:proofErr w:type="spellEnd"/>
+      <w:r>
+        <w:rPr>
+          <w:sz w:val="32"/>
+          <w:szCs w:val="32"/>
+          <w:lang w:val="ru-RU"/>
+        </w:rPr>
+        <w:t xml:space="preserve"> c </w:t>
+      </w:r>
+      <w:proofErr w:type="spellStart"/>
+      <w:r>
+        <w:rPr>
+          <w:sz w:val="32"/>
+          <w:szCs w:val="32"/>
+          <w:lang w:val="ru-RU"/>
+        </w:rPr>
+        <w:t>else</w:t>
+      </w:r>
+      <w:proofErr w:type="spellEnd"/>
     </w:p>
     <w:p>
       <w:pPr>
@@ -3718,6 +4331,7 @@
       </w:pPr>
       <w:r>
         <w:rPr>
+          <w:noProof/>
           <w:lang w:val="en-US" w:eastAsia="ru-BY"/>
         </w:rPr>
         <w:drawing>
@@ -3778,6 +4392,7 @@
       </w:pPr>
       <w:r>
         <w:rPr>
+          <w:noProof/>
           <w:lang w:val="en-US" w:eastAsia="ru-BY"/>
         </w:rPr>
         <w:drawing>
@@ -3845,6 +4460,7 @@
       </w:pPr>
       <w:r>
         <w:rPr>
+          <w:noProof/>
           <w:lang w:val="en-US" w:eastAsia="ru-BY"/>
         </w:rPr>
         <w:drawing>
@@ -3904,6 +4520,7 @@
       </w:r>
       <w:r>
         <w:rPr>
+          <w:noProof/>
           <w:lang w:val="en-US" w:eastAsia="ru-BY"/>
         </w:rPr>
         <w:drawing>
@@ -3971,6 +4588,7 @@
       </w:pPr>
       <w:r>
         <w:rPr>
+          <w:noProof/>
           <w:lang w:val="en-US" w:eastAsia="ru-BY"/>
         </w:rPr>
         <w:lastRenderedPageBreak/>
@@ -4032,6 +4650,7 @@
       </w:pPr>
       <w:r>
         <w:rPr>
+          <w:noProof/>
           <w:lang w:val="en-US" w:eastAsia="ru-BY"/>
         </w:rPr>
         <w:drawing>
@@ -4099,6 +4718,7 @@
       </w:pPr>
       <w:r>
         <w:rPr>
+          <w:noProof/>
           <w:lang w:val="en-US" w:eastAsia="ru-BY"/>
         </w:rPr>
         <w:drawing>
@@ -4159,6 +4779,7 @@
       </w:pPr>
       <w:r>
         <w:rPr>
+          <w:noProof/>
           <w:lang w:val="en-US" w:eastAsia="ru-BY"/>
         </w:rPr>
         <w:drawing>
@@ -4226,6 +4847,7 @@
       </w:pPr>
       <w:r>
         <w:rPr>
+          <w:noProof/>
           <w:lang w:val="en-US" w:eastAsia="ru-BY"/>
         </w:rPr>
         <w:drawing>
@@ -4286,6 +4908,7 @@
       </w:pPr>
       <w:r>
         <w:rPr>
+          <w:noProof/>
           <w:lang w:val="en-US" w:eastAsia="ru-BY"/>
         </w:rPr>
         <w:drawing>
@@ -4353,6 +4976,7 @@
       </w:pPr>
       <w:r>
         <w:rPr>
+          <w:noProof/>
           <w:lang w:val="en-US" w:eastAsia="ru-BY"/>
         </w:rPr>
         <w:drawing>
@@ -4413,6 +5037,7 @@
       </w:pPr>
       <w:r>
         <w:rPr>
+          <w:noProof/>
           <w:lang w:val="en-US" w:eastAsia="ru-BY"/>
         </w:rPr>
         <w:lastRenderedPageBreak/>
@@ -4481,6 +5106,7 @@
       </w:pPr>
       <w:r>
         <w:rPr>
+          <w:noProof/>
           <w:lang w:val="en-US" w:eastAsia="ru-BY"/>
         </w:rPr>
         <w:drawing>
@@ -4541,6 +5167,7 @@
       </w:pPr>
       <w:r>
         <w:rPr>
+          <w:noProof/>
           <w:lang w:val="en-US" w:eastAsia="ru-BY"/>
         </w:rPr>
         <w:drawing>
@@ -4608,6 +5235,7 @@
       </w:pPr>
       <w:r>
         <w:rPr>
+          <w:noProof/>
           <w:lang w:val="en-US" w:eastAsia="ru-BY"/>
         </w:rPr>
         <w:drawing>
@@ -4668,6 +5296,7 @@
       </w:pPr>
       <w:r>
         <w:rPr>
+          <w:noProof/>
           <w:lang w:val="en-US" w:eastAsia="ru-BY"/>
         </w:rPr>
         <w:drawing>
@@ -4771,6 +5400,7 @@
       </w:pPr>
       <w:r>
         <w:rPr>
+          <w:noProof/>
           <w:lang w:val="en-US" w:eastAsia="ru-BY"/>
         </w:rPr>
         <w:lastRenderedPageBreak/>
@@ -4832,6 +5462,7 @@
       </w:pPr>
       <w:r>
         <w:rPr>
+          <w:noProof/>
           <w:lang w:val="en-US" w:eastAsia="ru-BY"/>
         </w:rPr>
         <w:drawing>
@@ -4923,6 +5554,7 @@
         </w:rPr>
         <w:t xml:space="preserve">Используйте модуль </w:t>
       </w:r>
+      <w:proofErr w:type="spellStart"/>
       <w:r>
         <w:rPr>
           <w:rFonts w:eastAsia="Arial"/>
@@ -4930,6 +5562,7 @@
         </w:rPr>
         <w:t>random</w:t>
       </w:r>
+      <w:proofErr w:type="spellEnd"/>
       <w:r>
         <w:rPr>
           <w:rFonts w:eastAsia="Arial"/>
@@ -5002,6 +5635,7 @@
       </w:pPr>
       <w:r>
         <w:rPr>
+          <w:noProof/>
           <w:lang w:val="en-US" w:eastAsia="ru-BY"/>
         </w:rPr>
         <w:lastRenderedPageBreak/>
@@ -5063,6 +5697,7 @@
       </w:pPr>
       <w:r>
         <w:rPr>
+          <w:noProof/>
           <w:lang w:val="en-US" w:eastAsia="ru-BY"/>
         </w:rPr>
         <w:drawing>
@@ -5645,6 +6280,7 @@
       </w:pPr>
       <w:r>
         <w:rPr>
+          <w:noProof/>
           <w:lang w:val="en-US" w:eastAsia="ru-BY"/>
         </w:rPr>
         <w:drawing>
@@ -5705,6 +6341,7 @@
       </w:pPr>
       <w:r>
         <w:rPr>
+          <w:noProof/>
           <w:lang w:val="en-US" w:eastAsia="ru-BY"/>
         </w:rPr>
         <w:drawing>
@@ -5765,6 +6402,7 @@
       </w:pPr>
       <w:r>
         <w:rPr>
+          <w:noProof/>
           <w:lang w:val="en-US" w:eastAsia="ru-BY"/>
         </w:rPr>
         <w:lastRenderedPageBreak/>
@@ -5830,6 +6468,7 @@
       <w:r>
         <w:rPr>
           <w:rFonts w:ascii="Times New Roman" w:hAnsi="Times New Roman" w:cs="Times New Roman"/>
+          <w:noProof/>
           <w:sz w:val="28"/>
           <w:szCs w:val="28"/>
           <w:lang w:val="ru-RU"/>
@@ -5952,6 +6591,7 @@
       <w:r>
         <w:rPr>
           <w:rFonts w:ascii="Times New Roman" w:hAnsi="Times New Roman" w:cs="Times New Roman"/>
+          <w:noProof/>
           <w:sz w:val="28"/>
           <w:szCs w:val="28"/>
           <w:lang w:val="en-US"/>
@@ -6024,6 +6664,7 @@
       <w:r>
         <w:rPr>
           <w:rFonts w:ascii="Times New Roman" w:hAnsi="Times New Roman" w:cs="Times New Roman"/>
+          <w:noProof/>
           <w:sz w:val="28"/>
           <w:szCs w:val="28"/>
           <w:lang w:val="en-US"/>
@@ -6165,6 +6806,7 @@
       <w:r>
         <w:rPr>
           <w:rFonts w:ascii="Times New Roman" w:hAnsi="Times New Roman" w:cs="Times New Roman"/>
+          <w:noProof/>
           <w:sz w:val="28"/>
           <w:szCs w:val="28"/>
           <w:lang w:val="en-US"/>
@@ -6237,6 +6879,7 @@
       <w:r>
         <w:rPr>
           <w:rFonts w:ascii="Times New Roman" w:hAnsi="Times New Roman" w:cs="Times New Roman"/>
+          <w:noProof/>
           <w:sz w:val="28"/>
           <w:szCs w:val="28"/>
           <w:lang w:val="en-US"/>
@@ -6394,6 +7037,7 @@
       <w:r>
         <w:rPr>
           <w:rFonts w:ascii="Times New Roman" w:hAnsi="Times New Roman" w:cs="Times New Roman"/>
+          <w:noProof/>
           <w:sz w:val="28"/>
           <w:szCs w:val="28"/>
           <w:lang w:val="ru-RU"/>
@@ -6466,6 +7110,7 @@
       <w:r>
         <w:rPr>
           <w:rFonts w:ascii="Times New Roman" w:hAnsi="Times New Roman" w:cs="Times New Roman"/>
+          <w:noProof/>
           <w:sz w:val="28"/>
           <w:szCs w:val="28"/>
           <w:lang w:val="en-US"/>
@@ -6519,6 +7164,7 @@
       <w:r>
         <w:rPr>
           <w:rFonts w:ascii="Times New Roman" w:hAnsi="Times New Roman" w:cs="Times New Roman"/>
+          <w:noProof/>
           <w:sz w:val="28"/>
           <w:szCs w:val="28"/>
           <w:lang w:val="en-US"/>
@@ -6572,6 +7218,7 @@
       <w:r>
         <w:rPr>
           <w:rFonts w:ascii="Times New Roman" w:hAnsi="Times New Roman" w:cs="Times New Roman"/>
+          <w:noProof/>
           <w:sz w:val="28"/>
           <w:szCs w:val="28"/>
           <w:lang w:val="en-US"/>
@@ -6619,6 +7266,1706 @@
           <w:rFonts w:ascii="Times New Roman" w:hAnsi="Times New Roman" w:cs="Times New Roman"/>
           <w:sz w:val="28"/>
           <w:szCs w:val="28"/>
+          <w:lang w:val="en-US"/>
+        </w:rPr>
+        <w:sectPr>
+          <w:pgSz w:w="11906" w:h="16838"/>
+          <w:pgMar w:top="1418" w:right="1418" w:bottom="1134" w:left="1418" w:header="709" w:footer="709" w:gutter="0"/>
+          <w:cols w:space="708"/>
+          <w:docGrid w:linePitch="360"/>
+        </w:sectPr>
+      </w:pPr>
+    </w:p>
+    <w:p>
+      <w:pPr>
+        <w:pStyle w:val="2"/>
+        <w:rPr>
+          <w:rFonts w:eastAsia="Arial"/>
+          <w:lang w:val="ru-RU"/>
+        </w:rPr>
+      </w:pPr>
+      <w:r>
+        <w:rPr>
+          <w:rFonts w:eastAsia="Arial"/>
+          <w:lang w:val="ru-RU"/>
+        </w:rPr>
+        <w:lastRenderedPageBreak/>
+        <w:t>+ Лабораторная работа №3 (4ч). Методы обработки строк и списков. Словари и множества. Регулярные выражения.</w:t>
+      </w:r>
+    </w:p>
+    <w:p>
+      <w:pPr>
+        <w:rPr>
+          <w:lang w:val="ru-RU"/>
+        </w:rPr>
+      </w:pPr>
+      <w:r>
+        <w:rPr>
+          <w:b/>
+          <w:color w:val="38761D"/>
+          <w:sz w:val="32"/>
+          <w:szCs w:val="32"/>
+          <w:lang w:val="ru-RU"/>
+        </w:rPr>
+        <w:t>Задание 1 (строки).</w:t>
+      </w:r>
+    </w:p>
+    <w:p>
+      <w:pPr>
+        <w:numPr>
+          <w:ilvl w:val="0"/>
+          <w:numId w:val="6"/>
+        </w:numPr>
+        <w:spacing w:after="0" w:line="276" w:lineRule="auto"/>
+        <w:rPr>
+          <w:sz w:val="32"/>
+          <w:szCs w:val="32"/>
+          <w:lang w:val="ru-RU"/>
+        </w:rPr>
+      </w:pPr>
+      <w:r>
+        <w:rPr>
+          <w:sz w:val="32"/>
+          <w:szCs w:val="32"/>
+          <w:lang w:val="ru-RU"/>
+        </w:rPr>
+        <w:t>Дана строка, состоящая из русских слов, набранных заглавными буквами и разделенных пробелами (одним или несколькими). Найти количество слов, которые начинаются и заканчиваются одной и той же буквой.</w:t>
+      </w:r>
+    </w:p>
+    <w:p>
+      <w:pPr>
+        <w:rPr>
+          <w:rFonts w:ascii="Times New Roman" w:hAnsi="Times New Roman" w:cs="Times New Roman"/>
+          <w:sz w:val="28"/>
+          <w:szCs w:val="28"/>
+          <w:lang w:val="en-US"/>
+        </w:rPr>
+      </w:pPr>
+      <w:r>
+        <w:rPr>
+          <w:rFonts w:ascii="Times New Roman" w:hAnsi="Times New Roman" w:cs="Times New Roman"/>
+          <w:sz w:val="28"/>
+          <w:szCs w:val="28"/>
+          <w:lang w:val="en-US"/>
+        </w:rPr>
+        <w:t>Code:</w:t>
+      </w:r>
+    </w:p>
+    <w:p>
+      <w:pPr>
+        <w:rPr>
+          <w:rFonts w:ascii="Times New Roman" w:hAnsi="Times New Roman" w:cs="Times New Roman"/>
+          <w:sz w:val="28"/>
+          <w:szCs w:val="28"/>
+          <w:lang w:val="en-US"/>
+        </w:rPr>
+      </w:pPr>
+      <w:r>
+        <w:rPr>
+          <w:rFonts w:ascii="Times New Roman" w:hAnsi="Times New Roman" w:cs="Times New Roman"/>
+          <w:sz w:val="28"/>
+          <w:szCs w:val="28"/>
+          <w:lang w:val="en-US"/>
+        </w:rPr>
+        <w:drawing>
+          <wp:inline distT="0" distB="0" distL="0" distR="0" wp14:anchorId="44BA85BF" wp14:editId="092164C8">
+            <wp:extent cx="5759450" cy="3775075"/>
+            <wp:effectExtent l="0" t="0" r="0" b="0"/>
+            <wp:docPr id="1497568070" name="Рисунок 1"/>
+            <wp:cNvGraphicFramePr>
+              <a:graphicFrameLocks xmlns:a="http://schemas.openxmlformats.org/drawingml/2006/main" noChangeAspect="1"/>
+            </wp:cNvGraphicFramePr>
+            <a:graphic xmlns:a="http://schemas.openxmlformats.org/drawingml/2006/main">
+              <a:graphicData uri="http://schemas.openxmlformats.org/drawingml/2006/picture">
+                <pic:pic xmlns:pic="http://schemas.openxmlformats.org/drawingml/2006/picture">
+                  <pic:nvPicPr>
+                    <pic:cNvPr id="1497568070" name=""/>
+                    <pic:cNvPicPr/>
+                  </pic:nvPicPr>
+                  <pic:blipFill>
+                    <a:blip r:embed="rId72"/>
+                    <a:stretch>
+                      <a:fillRect/>
+                    </a:stretch>
+                  </pic:blipFill>
+                  <pic:spPr>
+                    <a:xfrm>
+                      <a:off x="0" y="0"/>
+                      <a:ext cx="5759450" cy="3775075"/>
+                    </a:xfrm>
+                    <a:prstGeom prst="rect">
+                      <a:avLst/>
+                    </a:prstGeom>
+                  </pic:spPr>
+                </pic:pic>
+              </a:graphicData>
+            </a:graphic>
+          </wp:inline>
+        </w:drawing>
+      </w:r>
+    </w:p>
+    <w:p>
+      <w:pPr>
+        <w:rPr>
+          <w:rFonts w:ascii="Times New Roman" w:hAnsi="Times New Roman" w:cs="Times New Roman"/>
+          <w:sz w:val="28"/>
+          <w:szCs w:val="28"/>
+          <w:lang w:val="en-US"/>
+        </w:rPr>
+      </w:pPr>
+      <w:r>
+        <w:rPr>
+          <w:rFonts w:ascii="Times New Roman" w:hAnsi="Times New Roman" w:cs="Times New Roman"/>
+          <w:sz w:val="28"/>
+          <w:szCs w:val="28"/>
+          <w:lang w:val="en-US"/>
+        </w:rPr>
+        <w:t>Result:</w:t>
+      </w:r>
+    </w:p>
+    <w:p>
+      <w:pPr>
+        <w:rPr>
+          <w:rFonts w:ascii="Times New Roman" w:hAnsi="Times New Roman" w:cs="Times New Roman"/>
+          <w:sz w:val="28"/>
+          <w:szCs w:val="28"/>
+          <w:lang w:val="en-US"/>
+        </w:rPr>
+      </w:pPr>
+      <w:r>
+        <w:rPr>
+          <w:rFonts w:ascii="Times New Roman" w:hAnsi="Times New Roman" w:cs="Times New Roman"/>
+          <w:sz w:val="28"/>
+          <w:szCs w:val="28"/>
+          <w:lang w:val="en-US"/>
+        </w:rPr>
+        <w:drawing>
+          <wp:inline distT="0" distB="0" distL="0" distR="0" wp14:anchorId="10B2CC77" wp14:editId="365ABA96">
+            <wp:extent cx="400106" cy="304843"/>
+            <wp:effectExtent l="0" t="0" r="0" b="0"/>
+            <wp:docPr id="1949751497" name="Рисунок 1"/>
+            <wp:cNvGraphicFramePr>
+              <a:graphicFrameLocks xmlns:a="http://schemas.openxmlformats.org/drawingml/2006/main" noChangeAspect="1"/>
+            </wp:cNvGraphicFramePr>
+            <a:graphic xmlns:a="http://schemas.openxmlformats.org/drawingml/2006/main">
+              <a:graphicData uri="http://schemas.openxmlformats.org/drawingml/2006/picture">
+                <pic:pic xmlns:pic="http://schemas.openxmlformats.org/drawingml/2006/picture">
+                  <pic:nvPicPr>
+                    <pic:cNvPr id="1949751497" name=""/>
+                    <pic:cNvPicPr/>
+                  </pic:nvPicPr>
+                  <pic:blipFill>
+                    <a:blip r:embed="rId73"/>
+                    <a:stretch>
+                      <a:fillRect/>
+                    </a:stretch>
+                  </pic:blipFill>
+                  <pic:spPr>
+                    <a:xfrm>
+                      <a:off x="0" y="0"/>
+                      <a:ext cx="400106" cy="304843"/>
+                    </a:xfrm>
+                    <a:prstGeom prst="rect">
+                      <a:avLst/>
+                    </a:prstGeom>
+                  </pic:spPr>
+                </pic:pic>
+              </a:graphicData>
+            </a:graphic>
+          </wp:inline>
+        </w:drawing>
+      </w:r>
+    </w:p>
+    <w:p>
+      <w:pPr>
+        <w:rPr>
+          <w:rFonts w:ascii="Times New Roman" w:hAnsi="Times New Roman" w:cs="Times New Roman"/>
+          <w:sz w:val="28"/>
+          <w:szCs w:val="28"/>
+          <w:lang w:val="en-US"/>
+        </w:rPr>
+      </w:pPr>
+    </w:p>
+    <w:p>
+      <w:pPr>
+        <w:spacing w:after="0" w:line="276" w:lineRule="auto"/>
+        <w:rPr>
+          <w:sz w:val="32"/>
+          <w:szCs w:val="32"/>
+          <w:lang w:val="ru-RU"/>
+        </w:rPr>
+      </w:pPr>
+      <w:r>
+        <w:rPr>
+          <w:sz w:val="32"/>
+          <w:szCs w:val="32"/>
+          <w:lang w:val="ru-RU"/>
+        </w:rPr>
+        <w:t>Дана строка, состоящая из русских слов, набранных заглавными буквами и разделенных пробелами (одним или несколькими). Найти количество слов, которые содержат хотя бы одну букву «А».</w:t>
+      </w:r>
+    </w:p>
+    <w:p>
+      <w:pPr>
+        <w:spacing w:after="0" w:line="276" w:lineRule="auto"/>
+        <w:rPr>
+          <w:sz w:val="32"/>
+          <w:szCs w:val="32"/>
+          <w:lang w:val="en-US"/>
+        </w:rPr>
+      </w:pPr>
+      <w:r>
+        <w:rPr>
+          <w:sz w:val="32"/>
+          <w:szCs w:val="32"/>
+          <w:lang w:val="en-US"/>
+        </w:rPr>
+        <w:t>Code:</w:t>
+      </w:r>
+    </w:p>
+    <w:p>
+      <w:pPr>
+        <w:spacing w:after="0" w:line="276" w:lineRule="auto"/>
+        <w:rPr>
+          <w:sz w:val="32"/>
+          <w:szCs w:val="32"/>
+          <w:lang w:val="en-US"/>
+        </w:rPr>
+      </w:pPr>
+      <w:r>
+        <w:rPr>
+          <w:sz w:val="32"/>
+          <w:szCs w:val="32"/>
+          <w:lang w:val="en-US"/>
+        </w:rPr>
+        <w:lastRenderedPageBreak/>
+        <w:drawing>
+          <wp:inline distT="0" distB="0" distL="0" distR="0" wp14:anchorId="79791A94" wp14:editId="230DA8F3">
+            <wp:extent cx="5759450" cy="5325110"/>
+            <wp:effectExtent l="0" t="0" r="0" b="8890"/>
+            <wp:docPr id="284524334" name="Рисунок 1"/>
+            <wp:cNvGraphicFramePr>
+              <a:graphicFrameLocks xmlns:a="http://schemas.openxmlformats.org/drawingml/2006/main" noChangeAspect="1"/>
+            </wp:cNvGraphicFramePr>
+            <a:graphic xmlns:a="http://schemas.openxmlformats.org/drawingml/2006/main">
+              <a:graphicData uri="http://schemas.openxmlformats.org/drawingml/2006/picture">
+                <pic:pic xmlns:pic="http://schemas.openxmlformats.org/drawingml/2006/picture">
+                  <pic:nvPicPr>
+                    <pic:cNvPr id="284524334" name=""/>
+                    <pic:cNvPicPr/>
+                  </pic:nvPicPr>
+                  <pic:blipFill>
+                    <a:blip r:embed="rId74"/>
+                    <a:stretch>
+                      <a:fillRect/>
+                    </a:stretch>
+                  </pic:blipFill>
+                  <pic:spPr>
+                    <a:xfrm>
+                      <a:off x="0" y="0"/>
+                      <a:ext cx="5759450" cy="5325110"/>
+                    </a:xfrm>
+                    <a:prstGeom prst="rect">
+                      <a:avLst/>
+                    </a:prstGeom>
+                  </pic:spPr>
+                </pic:pic>
+              </a:graphicData>
+            </a:graphic>
+          </wp:inline>
+        </w:drawing>
+      </w:r>
+    </w:p>
+    <w:p>
+      <w:pPr>
+        <w:spacing w:after="0" w:line="276" w:lineRule="auto"/>
+        <w:rPr>
+          <w:sz w:val="32"/>
+          <w:szCs w:val="32"/>
+          <w:lang w:val="en-US"/>
+        </w:rPr>
+      </w:pPr>
+      <w:r>
+        <w:rPr>
+          <w:sz w:val="32"/>
+          <w:szCs w:val="32"/>
+          <w:lang w:val="en-US"/>
+        </w:rPr>
+        <w:t>Result:</w:t>
+      </w:r>
+    </w:p>
+    <w:p>
+      <w:pPr>
+        <w:spacing w:after="0" w:line="276" w:lineRule="auto"/>
+        <w:rPr>
+          <w:sz w:val="32"/>
+          <w:szCs w:val="32"/>
+          <w:lang w:val="en-US"/>
+        </w:rPr>
+      </w:pPr>
+      <w:r>
+        <w:rPr>
+          <w:sz w:val="32"/>
+          <w:szCs w:val="32"/>
+          <w:lang w:val="en-US"/>
+        </w:rPr>
+        <w:drawing>
+          <wp:inline distT="0" distB="0" distL="0" distR="0" wp14:anchorId="20299D36" wp14:editId="7780D3A4">
+            <wp:extent cx="876422" cy="1981477"/>
+            <wp:effectExtent l="0" t="0" r="0" b="0"/>
+            <wp:docPr id="1349555796" name="Рисунок 1"/>
+            <wp:cNvGraphicFramePr>
+              <a:graphicFrameLocks xmlns:a="http://schemas.openxmlformats.org/drawingml/2006/main" noChangeAspect="1"/>
+            </wp:cNvGraphicFramePr>
+            <a:graphic xmlns:a="http://schemas.openxmlformats.org/drawingml/2006/main">
+              <a:graphicData uri="http://schemas.openxmlformats.org/drawingml/2006/picture">
+                <pic:pic xmlns:pic="http://schemas.openxmlformats.org/drawingml/2006/picture">
+                  <pic:nvPicPr>
+                    <pic:cNvPr id="1349555796" name=""/>
+                    <pic:cNvPicPr/>
+                  </pic:nvPicPr>
+                  <pic:blipFill>
+                    <a:blip r:embed="rId75"/>
+                    <a:stretch>
+                      <a:fillRect/>
+                    </a:stretch>
+                  </pic:blipFill>
+                  <pic:spPr>
+                    <a:xfrm>
+                      <a:off x="0" y="0"/>
+                      <a:ext cx="876422" cy="1981477"/>
+                    </a:xfrm>
+                    <a:prstGeom prst="rect">
+                      <a:avLst/>
+                    </a:prstGeom>
+                  </pic:spPr>
+                </pic:pic>
+              </a:graphicData>
+            </a:graphic>
+          </wp:inline>
+        </w:drawing>
+      </w:r>
+    </w:p>
+    <w:p>
+      <w:pPr>
+        <w:spacing w:after="0" w:line="276" w:lineRule="auto"/>
+        <w:rPr>
+          <w:sz w:val="32"/>
+          <w:szCs w:val="32"/>
+          <w:lang w:val="en-US"/>
+        </w:rPr>
+      </w:pPr>
+    </w:p>
+    <w:p>
+      <w:pPr>
+        <w:spacing w:after="0" w:line="276" w:lineRule="auto"/>
+        <w:rPr>
+          <w:sz w:val="32"/>
+          <w:szCs w:val="32"/>
+          <w:lang w:val="ru-RU"/>
+        </w:rPr>
+      </w:pPr>
+      <w:r>
+        <w:rPr>
+          <w:sz w:val="32"/>
+          <w:szCs w:val="32"/>
+          <w:lang w:val="ru-RU"/>
+        </w:rPr>
+        <w:t>Дана строка, состоящая из русских слов, разделенных пробелами (одним или несколькими). Найти длину самого короткого слова.</w:t>
+      </w:r>
+    </w:p>
+    <w:p>
+      <w:pPr>
+        <w:spacing w:after="0" w:line="276" w:lineRule="auto"/>
+        <w:rPr>
+          <w:sz w:val="32"/>
+          <w:szCs w:val="32"/>
+          <w:lang w:val="en-US"/>
+        </w:rPr>
+      </w:pPr>
+      <w:r>
+        <w:rPr>
+          <w:sz w:val="32"/>
+          <w:szCs w:val="32"/>
+          <w:lang w:val="en-US"/>
+        </w:rPr>
+        <w:t>Code:</w:t>
+      </w:r>
+    </w:p>
+    <w:p>
+      <w:pPr>
+        <w:spacing w:after="0" w:line="276" w:lineRule="auto"/>
+        <w:rPr>
+          <w:sz w:val="32"/>
+          <w:szCs w:val="32"/>
+          <w:lang w:val="en-US"/>
+        </w:rPr>
+      </w:pPr>
+      <w:r>
+        <w:rPr>
+          <w:sz w:val="32"/>
+          <w:szCs w:val="32"/>
+          <w:lang w:val="en-US"/>
+        </w:rPr>
+        <w:lastRenderedPageBreak/>
+        <w:drawing>
+          <wp:inline distT="0" distB="0" distL="0" distR="0" wp14:anchorId="6EE530CE" wp14:editId="4AE483E5">
+            <wp:extent cx="5759450" cy="5404485"/>
+            <wp:effectExtent l="0" t="0" r="0" b="5715"/>
+            <wp:docPr id="1009569615" name="Рисунок 1"/>
+            <wp:cNvGraphicFramePr>
+              <a:graphicFrameLocks xmlns:a="http://schemas.openxmlformats.org/drawingml/2006/main" noChangeAspect="1"/>
+            </wp:cNvGraphicFramePr>
+            <a:graphic xmlns:a="http://schemas.openxmlformats.org/drawingml/2006/main">
+              <a:graphicData uri="http://schemas.openxmlformats.org/drawingml/2006/picture">
+                <pic:pic xmlns:pic="http://schemas.openxmlformats.org/drawingml/2006/picture">
+                  <pic:nvPicPr>
+                    <pic:cNvPr id="1009569615" name=""/>
+                    <pic:cNvPicPr/>
+                  </pic:nvPicPr>
+                  <pic:blipFill>
+                    <a:blip r:embed="rId76"/>
+                    <a:stretch>
+                      <a:fillRect/>
+                    </a:stretch>
+                  </pic:blipFill>
+                  <pic:spPr>
+                    <a:xfrm>
+                      <a:off x="0" y="0"/>
+                      <a:ext cx="5759450" cy="5404485"/>
+                    </a:xfrm>
+                    <a:prstGeom prst="rect">
+                      <a:avLst/>
+                    </a:prstGeom>
+                  </pic:spPr>
+                </pic:pic>
+              </a:graphicData>
+            </a:graphic>
+          </wp:inline>
+        </w:drawing>
+      </w:r>
+    </w:p>
+    <w:p>
+      <w:pPr>
+        <w:spacing w:after="0" w:line="276" w:lineRule="auto"/>
+        <w:rPr>
+          <w:sz w:val="32"/>
+          <w:szCs w:val="32"/>
+          <w:lang w:val="en-US"/>
+        </w:rPr>
+      </w:pPr>
+      <w:r>
+        <w:rPr>
+          <w:sz w:val="32"/>
+          <w:szCs w:val="32"/>
+          <w:lang w:val="en-US"/>
+        </w:rPr>
+        <w:t>Result:</w:t>
+      </w:r>
+    </w:p>
+    <w:p>
+      <w:pPr>
+        <w:spacing w:after="0" w:line="276" w:lineRule="auto"/>
+        <w:rPr>
+          <w:sz w:val="32"/>
+          <w:szCs w:val="32"/>
+          <w:lang w:val="en-US"/>
+        </w:rPr>
+      </w:pPr>
+      <w:r>
+        <w:rPr>
+          <w:sz w:val="32"/>
+          <w:szCs w:val="32"/>
+          <w:lang w:val="en-US"/>
+        </w:rPr>
+        <w:drawing>
+          <wp:inline distT="0" distB="0" distL="0" distR="0" wp14:anchorId="2E50A7F0" wp14:editId="67475FB4">
+            <wp:extent cx="981212" cy="1867161"/>
+            <wp:effectExtent l="0" t="0" r="9525" b="0"/>
+            <wp:docPr id="232022566" name="Рисунок 1"/>
+            <wp:cNvGraphicFramePr>
+              <a:graphicFrameLocks xmlns:a="http://schemas.openxmlformats.org/drawingml/2006/main" noChangeAspect="1"/>
+            </wp:cNvGraphicFramePr>
+            <a:graphic xmlns:a="http://schemas.openxmlformats.org/drawingml/2006/main">
+              <a:graphicData uri="http://schemas.openxmlformats.org/drawingml/2006/picture">
+                <pic:pic xmlns:pic="http://schemas.openxmlformats.org/drawingml/2006/picture">
+                  <pic:nvPicPr>
+                    <pic:cNvPr id="232022566" name=""/>
+                    <pic:cNvPicPr/>
+                  </pic:nvPicPr>
+                  <pic:blipFill>
+                    <a:blip r:embed="rId77"/>
+                    <a:stretch>
+                      <a:fillRect/>
+                    </a:stretch>
+                  </pic:blipFill>
+                  <pic:spPr>
+                    <a:xfrm>
+                      <a:off x="0" y="0"/>
+                      <a:ext cx="981212" cy="1867161"/>
+                    </a:xfrm>
+                    <a:prstGeom prst="rect">
+                      <a:avLst/>
+                    </a:prstGeom>
+                  </pic:spPr>
+                </pic:pic>
+              </a:graphicData>
+            </a:graphic>
+          </wp:inline>
+        </w:drawing>
+      </w:r>
+    </w:p>
+    <w:p>
+      <w:pPr>
+        <w:spacing w:after="0" w:line="276" w:lineRule="auto"/>
+        <w:rPr>
+          <w:sz w:val="32"/>
+          <w:szCs w:val="32"/>
+          <w:lang w:val="en-US"/>
+        </w:rPr>
+      </w:pPr>
+    </w:p>
+    <w:p>
+      <w:pPr>
+        <w:spacing w:after="0" w:line="276" w:lineRule="auto"/>
+        <w:rPr>
+          <w:sz w:val="32"/>
+          <w:szCs w:val="32"/>
+          <w:lang w:val="ru-RU"/>
+        </w:rPr>
+      </w:pPr>
+      <w:r>
+        <w:rPr>
+          <w:sz w:val="32"/>
+          <w:szCs w:val="32"/>
+          <w:lang w:val="ru-RU"/>
+        </w:rPr>
+        <w:t xml:space="preserve">Дана строка-предложение. Зашифровать ее, поместив вначале все символы, расположенные на четных позициях строки, а затем, в обратном порядке, все </w:t>
+      </w:r>
+      <w:proofErr w:type="spellStart"/>
+      <w:proofErr w:type="gramStart"/>
+      <w:r>
+        <w:rPr>
+          <w:sz w:val="32"/>
+          <w:szCs w:val="32"/>
+          <w:lang w:val="ru-RU"/>
+        </w:rPr>
+        <w:t>символы,расположенные</w:t>
+      </w:r>
+      <w:proofErr w:type="spellEnd"/>
+      <w:proofErr w:type="gramEnd"/>
+      <w:r>
+        <w:rPr>
+          <w:sz w:val="32"/>
+          <w:szCs w:val="32"/>
+          <w:lang w:val="ru-RU"/>
+        </w:rPr>
+        <w:t xml:space="preserve"> на </w:t>
+      </w:r>
+      <w:r>
+        <w:rPr>
+          <w:sz w:val="32"/>
+          <w:szCs w:val="32"/>
+          <w:lang w:val="ru-RU"/>
+        </w:rPr>
+        <w:lastRenderedPageBreak/>
+        <w:t>нечетных позициях (например, строка «Программа» превратит-</w:t>
+      </w:r>
+      <w:proofErr w:type="spellStart"/>
+      <w:r>
+        <w:rPr>
+          <w:sz w:val="32"/>
+          <w:szCs w:val="32"/>
+          <w:lang w:val="ru-RU"/>
+        </w:rPr>
+        <w:t>ся</w:t>
+      </w:r>
+      <w:proofErr w:type="spellEnd"/>
+      <w:r>
+        <w:rPr>
+          <w:sz w:val="32"/>
+          <w:szCs w:val="32"/>
+          <w:lang w:val="ru-RU"/>
+        </w:rPr>
+        <w:t xml:space="preserve"> в «</w:t>
+      </w:r>
+      <w:proofErr w:type="spellStart"/>
+      <w:r>
+        <w:rPr>
+          <w:sz w:val="32"/>
+          <w:szCs w:val="32"/>
+          <w:lang w:val="ru-RU"/>
+        </w:rPr>
+        <w:t>ргамамроП</w:t>
+      </w:r>
+      <w:proofErr w:type="spellEnd"/>
+      <w:r>
+        <w:rPr>
+          <w:sz w:val="32"/>
+          <w:szCs w:val="32"/>
+          <w:lang w:val="ru-RU"/>
+        </w:rPr>
+        <w:t>»).</w:t>
+      </w:r>
+    </w:p>
+    <w:p>
+      <w:pPr>
+        <w:spacing w:after="0" w:line="276" w:lineRule="auto"/>
+        <w:rPr>
+          <w:sz w:val="32"/>
+          <w:szCs w:val="32"/>
+          <w:lang w:val="en-US"/>
+        </w:rPr>
+      </w:pPr>
+      <w:r>
+        <w:rPr>
+          <w:sz w:val="32"/>
+          <w:szCs w:val="32"/>
+          <w:lang w:val="en-US"/>
+        </w:rPr>
+        <w:t>Code:</w:t>
+      </w:r>
+    </w:p>
+    <w:p>
+      <w:pPr>
+        <w:spacing w:after="0" w:line="276" w:lineRule="auto"/>
+        <w:rPr>
+          <w:sz w:val="32"/>
+          <w:szCs w:val="32"/>
+          <w:lang w:val="en-US"/>
+        </w:rPr>
+      </w:pPr>
+      <w:r>
+        <w:rPr>
+          <w:sz w:val="32"/>
+          <w:szCs w:val="32"/>
+          <w:lang w:val="en-US"/>
+        </w:rPr>
+        <w:drawing>
+          <wp:inline distT="0" distB="0" distL="0" distR="0" wp14:anchorId="291ED57F" wp14:editId="1EF13258">
+            <wp:extent cx="4486901" cy="3181794"/>
+            <wp:effectExtent l="0" t="0" r="9525" b="0"/>
+            <wp:docPr id="120553554" name="Рисунок 1"/>
+            <wp:cNvGraphicFramePr>
+              <a:graphicFrameLocks xmlns:a="http://schemas.openxmlformats.org/drawingml/2006/main" noChangeAspect="1"/>
+            </wp:cNvGraphicFramePr>
+            <a:graphic xmlns:a="http://schemas.openxmlformats.org/drawingml/2006/main">
+              <a:graphicData uri="http://schemas.openxmlformats.org/drawingml/2006/picture">
+                <pic:pic xmlns:pic="http://schemas.openxmlformats.org/drawingml/2006/picture">
+                  <pic:nvPicPr>
+                    <pic:cNvPr id="120553554" name=""/>
+                    <pic:cNvPicPr/>
+                  </pic:nvPicPr>
+                  <pic:blipFill>
+                    <a:blip r:embed="rId78"/>
+                    <a:stretch>
+                      <a:fillRect/>
+                    </a:stretch>
+                  </pic:blipFill>
+                  <pic:spPr>
+                    <a:xfrm>
+                      <a:off x="0" y="0"/>
+                      <a:ext cx="4486901" cy="3181794"/>
+                    </a:xfrm>
+                    <a:prstGeom prst="rect">
+                      <a:avLst/>
+                    </a:prstGeom>
+                  </pic:spPr>
+                </pic:pic>
+              </a:graphicData>
+            </a:graphic>
+          </wp:inline>
+        </w:drawing>
+      </w:r>
+    </w:p>
+    <w:p>
+      <w:pPr>
+        <w:spacing w:after="0" w:line="276" w:lineRule="auto"/>
+        <w:rPr>
+          <w:sz w:val="32"/>
+          <w:szCs w:val="32"/>
+          <w:lang w:val="en-US"/>
+        </w:rPr>
+      </w:pPr>
+      <w:r>
+        <w:rPr>
+          <w:sz w:val="32"/>
+          <w:szCs w:val="32"/>
+          <w:lang w:val="en-US"/>
+        </w:rPr>
+        <w:t>Result:</w:t>
+      </w:r>
+    </w:p>
+    <w:p>
+      <w:pPr>
+        <w:spacing w:after="0" w:line="276" w:lineRule="auto"/>
+        <w:rPr>
+          <w:sz w:val="32"/>
+          <w:szCs w:val="32"/>
+          <w:lang w:val="en-US"/>
+        </w:rPr>
+      </w:pPr>
+      <w:r>
+        <w:rPr>
+          <w:sz w:val="32"/>
+          <w:szCs w:val="32"/>
+          <w:lang w:val="en-US"/>
+        </w:rPr>
+        <w:drawing>
+          <wp:inline distT="0" distB="0" distL="0" distR="0" wp14:anchorId="5058BFA1" wp14:editId="77BC5B00">
+            <wp:extent cx="1086002" cy="333422"/>
+            <wp:effectExtent l="0" t="0" r="0" b="9525"/>
+            <wp:docPr id="889053042" name="Рисунок 1"/>
+            <wp:cNvGraphicFramePr>
+              <a:graphicFrameLocks xmlns:a="http://schemas.openxmlformats.org/drawingml/2006/main" noChangeAspect="1"/>
+            </wp:cNvGraphicFramePr>
+            <a:graphic xmlns:a="http://schemas.openxmlformats.org/drawingml/2006/main">
+              <a:graphicData uri="http://schemas.openxmlformats.org/drawingml/2006/picture">
+                <pic:pic xmlns:pic="http://schemas.openxmlformats.org/drawingml/2006/picture">
+                  <pic:nvPicPr>
+                    <pic:cNvPr id="889053042" name=""/>
+                    <pic:cNvPicPr/>
+                  </pic:nvPicPr>
+                  <pic:blipFill>
+                    <a:blip r:embed="rId79"/>
+                    <a:stretch>
+                      <a:fillRect/>
+                    </a:stretch>
+                  </pic:blipFill>
+                  <pic:spPr>
+                    <a:xfrm>
+                      <a:off x="0" y="0"/>
+                      <a:ext cx="1086002" cy="333422"/>
+                    </a:xfrm>
+                    <a:prstGeom prst="rect">
+                      <a:avLst/>
+                    </a:prstGeom>
+                  </pic:spPr>
+                </pic:pic>
+              </a:graphicData>
+            </a:graphic>
+          </wp:inline>
+        </w:drawing>
+      </w:r>
+    </w:p>
+    <w:p>
+      <w:pPr>
+        <w:spacing w:after="0" w:line="276" w:lineRule="auto"/>
+        <w:rPr>
+          <w:sz w:val="32"/>
+          <w:szCs w:val="32"/>
+          <w:lang w:val="en-US"/>
+        </w:rPr>
+      </w:pPr>
+    </w:p>
+    <w:p>
+      <w:pPr>
+        <w:spacing w:after="0" w:line="276" w:lineRule="auto"/>
+        <w:rPr>
+          <w:sz w:val="32"/>
+          <w:szCs w:val="32"/>
+          <w:lang w:val="ru-RU"/>
+        </w:rPr>
+      </w:pPr>
+      <w:r>
+        <w:rPr>
+          <w:sz w:val="32"/>
+          <w:szCs w:val="32"/>
+          <w:lang w:val="ru-RU"/>
+        </w:rPr>
+        <w:t>Дана строка, состоящая из русских слов, разделенных пробелами (одним или несколькими). Вывести строку, содержащую эти же слова, разделенные одним символом «.» (точка). В конце строки точку не ставить.</w:t>
+      </w:r>
+    </w:p>
+    <w:p>
+      <w:pPr>
+        <w:spacing w:after="0" w:line="276" w:lineRule="auto"/>
+        <w:rPr>
+          <w:sz w:val="32"/>
+          <w:szCs w:val="32"/>
+          <w:lang w:val="en-US"/>
+        </w:rPr>
+      </w:pPr>
+      <w:r>
+        <w:rPr>
+          <w:sz w:val="32"/>
+          <w:szCs w:val="32"/>
+          <w:lang w:val="en-US"/>
+        </w:rPr>
+        <w:t>Result:</w:t>
+      </w:r>
+    </w:p>
+    <w:p>
+      <w:pPr>
+        <w:spacing w:after="0" w:line="276" w:lineRule="auto"/>
+        <w:rPr>
+          <w:sz w:val="32"/>
+          <w:szCs w:val="32"/>
+          <w:lang w:val="en-US"/>
+        </w:rPr>
+      </w:pPr>
+      <w:r>
+        <w:rPr>
+          <w:sz w:val="32"/>
+          <w:szCs w:val="32"/>
+          <w:lang w:val="en-US"/>
+        </w:rPr>
+        <w:lastRenderedPageBreak/>
+        <w:drawing>
+          <wp:inline distT="0" distB="0" distL="0" distR="0" wp14:anchorId="3BD6A9D5" wp14:editId="225563B6">
+            <wp:extent cx="5759450" cy="4361180"/>
+            <wp:effectExtent l="0" t="0" r="0" b="1270"/>
+            <wp:docPr id="1321057552" name="Рисунок 1"/>
+            <wp:cNvGraphicFramePr>
+              <a:graphicFrameLocks xmlns:a="http://schemas.openxmlformats.org/drawingml/2006/main" noChangeAspect="1"/>
+            </wp:cNvGraphicFramePr>
+            <a:graphic xmlns:a="http://schemas.openxmlformats.org/drawingml/2006/main">
+              <a:graphicData uri="http://schemas.openxmlformats.org/drawingml/2006/picture">
+                <pic:pic xmlns:pic="http://schemas.openxmlformats.org/drawingml/2006/picture">
+                  <pic:nvPicPr>
+                    <pic:cNvPr id="1321057552" name=""/>
+                    <pic:cNvPicPr/>
+                  </pic:nvPicPr>
+                  <pic:blipFill>
+                    <a:blip r:embed="rId80"/>
+                    <a:stretch>
+                      <a:fillRect/>
+                    </a:stretch>
+                  </pic:blipFill>
+                  <pic:spPr>
+                    <a:xfrm>
+                      <a:off x="0" y="0"/>
+                      <a:ext cx="5759450" cy="4361180"/>
+                    </a:xfrm>
+                    <a:prstGeom prst="rect">
+                      <a:avLst/>
+                    </a:prstGeom>
+                  </pic:spPr>
+                </pic:pic>
+              </a:graphicData>
+            </a:graphic>
+          </wp:inline>
+        </w:drawing>
+      </w:r>
+    </w:p>
+    <w:p>
+      <w:pPr>
+        <w:spacing w:after="0" w:line="276" w:lineRule="auto"/>
+        <w:rPr>
+          <w:sz w:val="32"/>
+          <w:szCs w:val="32"/>
+          <w:lang w:val="en-US"/>
+        </w:rPr>
+      </w:pPr>
+      <w:r>
+        <w:rPr>
+          <w:sz w:val="32"/>
+          <w:szCs w:val="32"/>
+          <w:lang w:val="en-US"/>
+        </w:rPr>
+        <w:t>Result:</w:t>
+      </w:r>
+    </w:p>
+    <w:p>
+      <w:pPr>
+        <w:spacing w:after="0" w:line="276" w:lineRule="auto"/>
+        <w:rPr>
+          <w:sz w:val="32"/>
+          <w:szCs w:val="32"/>
+          <w:lang w:val="en-US"/>
+        </w:rPr>
+      </w:pPr>
+      <w:r>
+        <w:rPr>
+          <w:sz w:val="32"/>
+          <w:szCs w:val="32"/>
+          <w:lang w:val="en-US"/>
+        </w:rPr>
+        <w:drawing>
+          <wp:inline distT="0" distB="0" distL="0" distR="0" wp14:anchorId="1F61F99D" wp14:editId="0CB1C41F">
+            <wp:extent cx="3943900" cy="276264"/>
+            <wp:effectExtent l="0" t="0" r="0" b="9525"/>
+            <wp:docPr id="1749650057" name="Рисунок 1"/>
+            <wp:cNvGraphicFramePr>
+              <a:graphicFrameLocks xmlns:a="http://schemas.openxmlformats.org/drawingml/2006/main" noChangeAspect="1"/>
+            </wp:cNvGraphicFramePr>
+            <a:graphic xmlns:a="http://schemas.openxmlformats.org/drawingml/2006/main">
+              <a:graphicData uri="http://schemas.openxmlformats.org/drawingml/2006/picture">
+                <pic:pic xmlns:pic="http://schemas.openxmlformats.org/drawingml/2006/picture">
+                  <pic:nvPicPr>
+                    <pic:cNvPr id="1749650057" name=""/>
+                    <pic:cNvPicPr/>
+                  </pic:nvPicPr>
+                  <pic:blipFill>
+                    <a:blip r:embed="rId81"/>
+                    <a:stretch>
+                      <a:fillRect/>
+                    </a:stretch>
+                  </pic:blipFill>
+                  <pic:spPr>
+                    <a:xfrm>
+                      <a:off x="0" y="0"/>
+                      <a:ext cx="3943900" cy="276264"/>
+                    </a:xfrm>
+                    <a:prstGeom prst="rect">
+                      <a:avLst/>
+                    </a:prstGeom>
+                  </pic:spPr>
+                </pic:pic>
+              </a:graphicData>
+            </a:graphic>
+          </wp:inline>
+        </w:drawing>
+      </w:r>
+    </w:p>
+    <w:p>
+      <w:pPr>
+        <w:spacing w:after="0" w:line="276" w:lineRule="auto"/>
+        <w:rPr>
+          <w:sz w:val="32"/>
+          <w:szCs w:val="32"/>
+          <w:lang w:val="en-US"/>
+        </w:rPr>
+      </w:pPr>
+    </w:p>
+    <w:p>
+      <w:pPr>
+        <w:spacing w:after="0" w:line="276" w:lineRule="auto"/>
+        <w:rPr>
+          <w:sz w:val="32"/>
+          <w:szCs w:val="32"/>
+          <w:lang w:val="ru-RU"/>
+        </w:rPr>
+      </w:pPr>
+      <w:r>
+        <w:rPr>
+          <w:sz w:val="32"/>
+          <w:szCs w:val="32"/>
+          <w:lang w:val="ru-RU"/>
+        </w:rPr>
+        <w:t>Дана строка, содержащая полное имя файла, то есть имя диска, список каталогов(путь), собственно имя и расширение (например, d:\ivanov\primer\prog.py). Выделить из этой строки имя файла (без расширения).</w:t>
+      </w:r>
+    </w:p>
+    <w:p>
+      <w:pPr>
+        <w:spacing w:after="0" w:line="276" w:lineRule="auto"/>
+        <w:rPr>
+          <w:sz w:val="32"/>
+          <w:szCs w:val="32"/>
+          <w:lang w:val="en-US"/>
+        </w:rPr>
+      </w:pPr>
+      <w:r>
+        <w:rPr>
+          <w:sz w:val="32"/>
+          <w:szCs w:val="32"/>
+          <w:lang w:val="en-US"/>
+        </w:rPr>
+        <w:t>Code:</w:t>
+      </w:r>
+    </w:p>
+    <w:p>
+      <w:pPr>
+        <w:spacing w:after="0" w:line="276" w:lineRule="auto"/>
+        <w:rPr>
+          <w:sz w:val="32"/>
+          <w:szCs w:val="32"/>
+          <w:lang w:val="en-US"/>
+        </w:rPr>
+      </w:pPr>
+      <w:r>
+        <w:rPr>
+          <w:sz w:val="32"/>
+          <w:szCs w:val="32"/>
+          <w:lang w:val="en-US"/>
+        </w:rPr>
+        <w:lastRenderedPageBreak/>
+        <w:drawing>
+          <wp:inline distT="0" distB="0" distL="0" distR="0" wp14:anchorId="265F9C2A" wp14:editId="3CF6BF90">
+            <wp:extent cx="4334480" cy="2896004"/>
+            <wp:effectExtent l="0" t="0" r="9525" b="0"/>
+            <wp:docPr id="1320162105" name="Рисунок 1"/>
+            <wp:cNvGraphicFramePr>
+              <a:graphicFrameLocks xmlns:a="http://schemas.openxmlformats.org/drawingml/2006/main" noChangeAspect="1"/>
+            </wp:cNvGraphicFramePr>
+            <a:graphic xmlns:a="http://schemas.openxmlformats.org/drawingml/2006/main">
+              <a:graphicData uri="http://schemas.openxmlformats.org/drawingml/2006/picture">
+                <pic:pic xmlns:pic="http://schemas.openxmlformats.org/drawingml/2006/picture">
+                  <pic:nvPicPr>
+                    <pic:cNvPr id="1320162105" name=""/>
+                    <pic:cNvPicPr/>
+                  </pic:nvPicPr>
+                  <pic:blipFill>
+                    <a:blip r:embed="rId82"/>
+                    <a:stretch>
+                      <a:fillRect/>
+                    </a:stretch>
+                  </pic:blipFill>
+                  <pic:spPr>
+                    <a:xfrm>
+                      <a:off x="0" y="0"/>
+                      <a:ext cx="4334480" cy="2896004"/>
+                    </a:xfrm>
+                    <a:prstGeom prst="rect">
+                      <a:avLst/>
+                    </a:prstGeom>
+                  </pic:spPr>
+                </pic:pic>
+              </a:graphicData>
+            </a:graphic>
+          </wp:inline>
+        </w:drawing>
+      </w:r>
+    </w:p>
+    <w:p>
+      <w:pPr>
+        <w:spacing w:after="0" w:line="276" w:lineRule="auto"/>
+        <w:rPr>
+          <w:sz w:val="32"/>
+          <w:szCs w:val="32"/>
+          <w:lang w:val="en-US"/>
+        </w:rPr>
+      </w:pPr>
+      <w:r>
+        <w:rPr>
+          <w:sz w:val="32"/>
+          <w:szCs w:val="32"/>
+          <w:lang w:val="en-US"/>
+        </w:rPr>
+        <w:t>Result:</w:t>
+      </w:r>
+    </w:p>
+    <w:p>
+      <w:pPr>
+        <w:spacing w:after="0" w:line="276" w:lineRule="auto"/>
+        <w:rPr>
+          <w:sz w:val="32"/>
+          <w:szCs w:val="32"/>
+          <w:lang w:val="en-US"/>
+        </w:rPr>
+      </w:pPr>
+      <w:r>
+        <w:rPr>
+          <w:sz w:val="32"/>
+          <w:szCs w:val="32"/>
+          <w:lang w:val="en-US"/>
+        </w:rPr>
+        <w:drawing>
+          <wp:inline distT="0" distB="0" distL="0" distR="0" wp14:anchorId="32670D4A" wp14:editId="3675B15E">
+            <wp:extent cx="3315163" cy="495369"/>
+            <wp:effectExtent l="0" t="0" r="0" b="0"/>
+            <wp:docPr id="776345858" name="Рисунок 1"/>
+            <wp:cNvGraphicFramePr>
+              <a:graphicFrameLocks xmlns:a="http://schemas.openxmlformats.org/drawingml/2006/main" noChangeAspect="1"/>
+            </wp:cNvGraphicFramePr>
+            <a:graphic xmlns:a="http://schemas.openxmlformats.org/drawingml/2006/main">
+              <a:graphicData uri="http://schemas.openxmlformats.org/drawingml/2006/picture">
+                <pic:pic xmlns:pic="http://schemas.openxmlformats.org/drawingml/2006/picture">
+                  <pic:nvPicPr>
+                    <pic:cNvPr id="776345858" name=""/>
+                    <pic:cNvPicPr/>
+                  </pic:nvPicPr>
+                  <pic:blipFill>
+                    <a:blip r:embed="rId83"/>
+                    <a:stretch>
+                      <a:fillRect/>
+                    </a:stretch>
+                  </pic:blipFill>
+                  <pic:spPr>
+                    <a:xfrm>
+                      <a:off x="0" y="0"/>
+                      <a:ext cx="3315163" cy="495369"/>
+                    </a:xfrm>
+                    <a:prstGeom prst="rect">
+                      <a:avLst/>
+                    </a:prstGeom>
+                  </pic:spPr>
+                </pic:pic>
+              </a:graphicData>
+            </a:graphic>
+          </wp:inline>
+        </w:drawing>
+      </w:r>
+    </w:p>
+    <w:p>
+      <w:pPr>
+        <w:spacing w:after="0" w:line="276" w:lineRule="auto"/>
+        <w:rPr>
+          <w:sz w:val="32"/>
+          <w:szCs w:val="32"/>
+          <w:lang w:val="en-US"/>
+        </w:rPr>
+      </w:pPr>
+    </w:p>
+    <w:p>
+      <w:pPr>
+        <w:spacing w:after="0" w:line="276" w:lineRule="auto"/>
+        <w:rPr>
+          <w:sz w:val="32"/>
+          <w:szCs w:val="32"/>
+          <w:lang w:val="ru-RU"/>
+        </w:rPr>
+      </w:pPr>
+      <w:r>
+        <w:rPr>
+          <w:sz w:val="32"/>
+          <w:szCs w:val="32"/>
+          <w:lang w:val="ru-RU"/>
+        </w:rPr>
+        <w:t>Получите строку из заданной, в которой все вхождения ее первого символа были изменены на '$', кроме самого первого символа.</w:t>
+      </w:r>
+    </w:p>
+    <w:p>
+      <w:pPr>
+        <w:spacing w:after="0" w:line="276" w:lineRule="auto"/>
+        <w:rPr>
+          <w:sz w:val="32"/>
+          <w:szCs w:val="32"/>
+          <w:lang w:val="en-US"/>
+        </w:rPr>
+      </w:pPr>
+      <w:r>
+        <w:rPr>
+          <w:sz w:val="32"/>
+          <w:szCs w:val="32"/>
+          <w:lang w:val="en-US"/>
+        </w:rPr>
+        <w:t>Code:</w:t>
+      </w:r>
+    </w:p>
+    <w:p>
+      <w:pPr>
+        <w:spacing w:after="0" w:line="276" w:lineRule="auto"/>
+        <w:rPr>
+          <w:sz w:val="32"/>
+          <w:szCs w:val="32"/>
+          <w:lang w:val="en-US"/>
+        </w:rPr>
+      </w:pPr>
+      <w:r>
+        <w:rPr>
+          <w:sz w:val="32"/>
+          <w:szCs w:val="32"/>
+          <w:lang w:val="en-US"/>
+        </w:rPr>
+        <w:drawing>
+          <wp:inline distT="0" distB="0" distL="0" distR="0" wp14:anchorId="2D9D92A7" wp14:editId="22F72354">
+            <wp:extent cx="5759450" cy="929005"/>
+            <wp:effectExtent l="0" t="0" r="0" b="4445"/>
+            <wp:docPr id="943724750" name="Рисунок 1"/>
+            <wp:cNvGraphicFramePr>
+              <a:graphicFrameLocks xmlns:a="http://schemas.openxmlformats.org/drawingml/2006/main" noChangeAspect="1"/>
+            </wp:cNvGraphicFramePr>
+            <a:graphic xmlns:a="http://schemas.openxmlformats.org/drawingml/2006/main">
+              <a:graphicData uri="http://schemas.openxmlformats.org/drawingml/2006/picture">
+                <pic:pic xmlns:pic="http://schemas.openxmlformats.org/drawingml/2006/picture">
+                  <pic:nvPicPr>
+                    <pic:cNvPr id="943724750" name=""/>
+                    <pic:cNvPicPr/>
+                  </pic:nvPicPr>
+                  <pic:blipFill>
+                    <a:blip r:embed="rId84"/>
+                    <a:stretch>
+                      <a:fillRect/>
+                    </a:stretch>
+                  </pic:blipFill>
+                  <pic:spPr>
+                    <a:xfrm>
+                      <a:off x="0" y="0"/>
+                      <a:ext cx="5759450" cy="929005"/>
+                    </a:xfrm>
+                    <a:prstGeom prst="rect">
+                      <a:avLst/>
+                    </a:prstGeom>
+                  </pic:spPr>
+                </pic:pic>
+              </a:graphicData>
+            </a:graphic>
+          </wp:inline>
+        </w:drawing>
+      </w:r>
+    </w:p>
+    <w:p>
+      <w:pPr>
+        <w:spacing w:after="0" w:line="276" w:lineRule="auto"/>
+        <w:rPr>
+          <w:sz w:val="32"/>
+          <w:szCs w:val="32"/>
+          <w:lang w:val="en-US"/>
+        </w:rPr>
+      </w:pPr>
+      <w:r>
+        <w:rPr>
+          <w:sz w:val="32"/>
+          <w:szCs w:val="32"/>
+          <w:lang w:val="en-US"/>
+        </w:rPr>
+        <w:t>Result:</w:t>
+      </w:r>
+    </w:p>
+    <w:p>
+      <w:pPr>
+        <w:spacing w:after="0" w:line="276" w:lineRule="auto"/>
+        <w:rPr>
+          <w:sz w:val="32"/>
+          <w:szCs w:val="32"/>
+          <w:lang w:val="en-US"/>
+        </w:rPr>
+      </w:pPr>
+      <w:r>
+        <w:rPr>
+          <w:sz w:val="32"/>
+          <w:szCs w:val="32"/>
+          <w:lang w:val="en-US"/>
+        </w:rPr>
+        <w:drawing>
+          <wp:inline distT="0" distB="0" distL="0" distR="0" wp14:anchorId="3403B56F" wp14:editId="370F9443">
+            <wp:extent cx="5759450" cy="281305"/>
+            <wp:effectExtent l="0" t="0" r="0" b="4445"/>
+            <wp:docPr id="1477665432" name="Рисунок 1"/>
+            <wp:cNvGraphicFramePr>
+              <a:graphicFrameLocks xmlns:a="http://schemas.openxmlformats.org/drawingml/2006/main" noChangeAspect="1"/>
+            </wp:cNvGraphicFramePr>
+            <a:graphic xmlns:a="http://schemas.openxmlformats.org/drawingml/2006/main">
+              <a:graphicData uri="http://schemas.openxmlformats.org/drawingml/2006/picture">
+                <pic:pic xmlns:pic="http://schemas.openxmlformats.org/drawingml/2006/picture">
+                  <pic:nvPicPr>
+                    <pic:cNvPr id="1477665432" name=""/>
+                    <pic:cNvPicPr/>
+                  </pic:nvPicPr>
+                  <pic:blipFill>
+                    <a:blip r:embed="rId85"/>
+                    <a:stretch>
+                      <a:fillRect/>
+                    </a:stretch>
+                  </pic:blipFill>
+                  <pic:spPr>
+                    <a:xfrm>
+                      <a:off x="0" y="0"/>
+                      <a:ext cx="5759450" cy="281305"/>
+                    </a:xfrm>
+                    <a:prstGeom prst="rect">
+                      <a:avLst/>
+                    </a:prstGeom>
+                  </pic:spPr>
+                </pic:pic>
+              </a:graphicData>
+            </a:graphic>
+          </wp:inline>
+        </w:drawing>
+      </w:r>
+    </w:p>
+    <w:p>
+      <w:pPr>
+        <w:spacing w:after="0" w:line="276" w:lineRule="auto"/>
+        <w:rPr>
+          <w:sz w:val="32"/>
+          <w:szCs w:val="32"/>
+          <w:lang w:val="en-US"/>
+        </w:rPr>
+      </w:pPr>
+    </w:p>
+    <w:p>
+      <w:pPr>
+        <w:spacing w:after="0" w:line="276" w:lineRule="auto"/>
+        <w:rPr>
+          <w:sz w:val="32"/>
+          <w:szCs w:val="32"/>
+          <w:lang w:val="ru-RU"/>
+        </w:rPr>
+      </w:pPr>
+      <w:r>
+        <w:rPr>
+          <w:sz w:val="32"/>
+          <w:szCs w:val="32"/>
+          <w:lang w:val="ru-RU"/>
+        </w:rPr>
+        <w:t>Добавьте '</w:t>
+      </w:r>
+      <w:proofErr w:type="spellStart"/>
+      <w:r>
+        <w:rPr>
+          <w:sz w:val="32"/>
+          <w:szCs w:val="32"/>
+          <w:lang w:val="ru-RU"/>
+        </w:rPr>
+        <w:t>ing</w:t>
+      </w:r>
+      <w:proofErr w:type="spellEnd"/>
+      <w:r>
+        <w:rPr>
+          <w:sz w:val="32"/>
+          <w:szCs w:val="32"/>
+          <w:lang w:val="ru-RU"/>
+        </w:rPr>
+        <w:t>' в конце заданной строки (длина должна быть не менее 3). Если данная строка уже заканчивается на '</w:t>
+      </w:r>
+      <w:proofErr w:type="spellStart"/>
+      <w:r>
+        <w:rPr>
+          <w:sz w:val="32"/>
+          <w:szCs w:val="32"/>
+          <w:lang w:val="ru-RU"/>
+        </w:rPr>
+        <w:t>ing</w:t>
+      </w:r>
+      <w:proofErr w:type="spellEnd"/>
+      <w:r>
+        <w:rPr>
+          <w:sz w:val="32"/>
+          <w:szCs w:val="32"/>
+          <w:lang w:val="ru-RU"/>
+        </w:rPr>
+        <w:t>', добавьте вместо этого '</w:t>
+      </w:r>
+      <w:proofErr w:type="spellStart"/>
+      <w:r>
+        <w:rPr>
+          <w:sz w:val="32"/>
+          <w:szCs w:val="32"/>
+          <w:lang w:val="ru-RU"/>
+        </w:rPr>
+        <w:t>ly</w:t>
+      </w:r>
+      <w:proofErr w:type="spellEnd"/>
+      <w:r>
+        <w:rPr>
+          <w:sz w:val="32"/>
+          <w:szCs w:val="32"/>
+          <w:lang w:val="ru-RU"/>
+        </w:rPr>
+        <w:t>'. Если длина заданной строки меньше 3, оставьте ее без изменений.</w:t>
+      </w:r>
+    </w:p>
+    <w:p>
+      <w:pPr>
+        <w:spacing w:after="0" w:line="276" w:lineRule="auto"/>
+        <w:rPr>
+          <w:sz w:val="32"/>
+          <w:szCs w:val="32"/>
+          <w:lang w:val="en-US"/>
+        </w:rPr>
+      </w:pPr>
+      <w:r>
+        <w:rPr>
+          <w:sz w:val="32"/>
+          <w:szCs w:val="32"/>
+          <w:lang w:val="en-US"/>
+        </w:rPr>
+        <w:t>Code:</w:t>
+      </w:r>
+    </w:p>
+    <w:p>
+      <w:pPr>
+        <w:spacing w:after="0" w:line="276" w:lineRule="auto"/>
+        <w:rPr>
+          <w:sz w:val="32"/>
+          <w:szCs w:val="32"/>
+          <w:lang w:val="en-US"/>
+        </w:rPr>
+      </w:pPr>
+      <w:r>
+        <w:rPr>
+          <w:sz w:val="32"/>
+          <w:szCs w:val="32"/>
+          <w:lang w:val="en-US"/>
+        </w:rPr>
+        <w:lastRenderedPageBreak/>
+        <w:drawing>
+          <wp:inline distT="0" distB="0" distL="0" distR="0" wp14:anchorId="08659F23" wp14:editId="3D96AD19">
+            <wp:extent cx="5544324" cy="2314898"/>
+            <wp:effectExtent l="0" t="0" r="0" b="9525"/>
+            <wp:docPr id="416053148" name="Рисунок 1"/>
+            <wp:cNvGraphicFramePr>
+              <a:graphicFrameLocks xmlns:a="http://schemas.openxmlformats.org/drawingml/2006/main" noChangeAspect="1"/>
+            </wp:cNvGraphicFramePr>
+            <a:graphic xmlns:a="http://schemas.openxmlformats.org/drawingml/2006/main">
+              <a:graphicData uri="http://schemas.openxmlformats.org/drawingml/2006/picture">
+                <pic:pic xmlns:pic="http://schemas.openxmlformats.org/drawingml/2006/picture">
+                  <pic:nvPicPr>
+                    <pic:cNvPr id="416053148" name=""/>
+                    <pic:cNvPicPr/>
+                  </pic:nvPicPr>
+                  <pic:blipFill>
+                    <a:blip r:embed="rId86"/>
+                    <a:stretch>
+                      <a:fillRect/>
+                    </a:stretch>
+                  </pic:blipFill>
+                  <pic:spPr>
+                    <a:xfrm>
+                      <a:off x="0" y="0"/>
+                      <a:ext cx="5544324" cy="2314898"/>
+                    </a:xfrm>
+                    <a:prstGeom prst="rect">
+                      <a:avLst/>
+                    </a:prstGeom>
+                  </pic:spPr>
+                </pic:pic>
+              </a:graphicData>
+            </a:graphic>
+          </wp:inline>
+        </w:drawing>
+      </w:r>
+    </w:p>
+    <w:p>
+      <w:pPr>
+        <w:spacing w:after="0" w:line="276" w:lineRule="auto"/>
+        <w:rPr>
+          <w:sz w:val="32"/>
+          <w:szCs w:val="32"/>
+          <w:lang w:val="en-US"/>
+        </w:rPr>
+      </w:pPr>
+      <w:r>
+        <w:rPr>
+          <w:sz w:val="32"/>
+          <w:szCs w:val="32"/>
+          <w:lang w:val="en-US"/>
+        </w:rPr>
+        <w:t>Result:</w:t>
+      </w:r>
+    </w:p>
+    <w:p>
+      <w:pPr>
+        <w:spacing w:after="0" w:line="276" w:lineRule="auto"/>
+        <w:rPr>
+          <w:sz w:val="32"/>
+          <w:szCs w:val="32"/>
+          <w:lang w:val="en-US"/>
+        </w:rPr>
+      </w:pPr>
+      <w:r>
+        <w:rPr>
+          <w:sz w:val="32"/>
+          <w:szCs w:val="32"/>
+          <w:lang w:val="en-US"/>
+        </w:rPr>
+        <w:drawing>
+          <wp:inline distT="0" distB="0" distL="0" distR="0" wp14:anchorId="28F13EAA" wp14:editId="49FDC60A">
+            <wp:extent cx="2438740" cy="571580"/>
+            <wp:effectExtent l="0" t="0" r="0" b="0"/>
+            <wp:docPr id="399870222" name="Рисунок 1"/>
+            <wp:cNvGraphicFramePr>
+              <a:graphicFrameLocks xmlns:a="http://schemas.openxmlformats.org/drawingml/2006/main" noChangeAspect="1"/>
+            </wp:cNvGraphicFramePr>
+            <a:graphic xmlns:a="http://schemas.openxmlformats.org/drawingml/2006/main">
+              <a:graphicData uri="http://schemas.openxmlformats.org/drawingml/2006/picture">
+                <pic:pic xmlns:pic="http://schemas.openxmlformats.org/drawingml/2006/picture">
+                  <pic:nvPicPr>
+                    <pic:cNvPr id="399870222" name=""/>
+                    <pic:cNvPicPr/>
+                  </pic:nvPicPr>
+                  <pic:blipFill>
+                    <a:blip r:embed="rId87"/>
+                    <a:stretch>
+                      <a:fillRect/>
+                    </a:stretch>
+                  </pic:blipFill>
+                  <pic:spPr>
+                    <a:xfrm>
+                      <a:off x="0" y="0"/>
+                      <a:ext cx="2438740" cy="571580"/>
+                    </a:xfrm>
+                    <a:prstGeom prst="rect">
+                      <a:avLst/>
+                    </a:prstGeom>
+                  </pic:spPr>
+                </pic:pic>
+              </a:graphicData>
+            </a:graphic>
+          </wp:inline>
+        </w:drawing>
+      </w:r>
+    </w:p>
+    <w:p>
+      <w:pPr>
+        <w:spacing w:after="0" w:line="276" w:lineRule="auto"/>
+        <w:rPr>
+          <w:sz w:val="32"/>
+          <w:szCs w:val="32"/>
+          <w:lang w:val="en-US"/>
+        </w:rPr>
+      </w:pPr>
+      <w:r>
+        <w:rPr>
+          <w:sz w:val="32"/>
+          <w:szCs w:val="32"/>
+          <w:lang w:val="en-US"/>
+        </w:rPr>
+        <w:drawing>
+          <wp:inline distT="0" distB="0" distL="0" distR="0" wp14:anchorId="3F37C987" wp14:editId="5A3B1C47">
+            <wp:extent cx="2067213" cy="590632"/>
+            <wp:effectExtent l="0" t="0" r="9525" b="0"/>
+            <wp:docPr id="972325806" name="Рисунок 1"/>
+            <wp:cNvGraphicFramePr>
+              <a:graphicFrameLocks xmlns:a="http://schemas.openxmlformats.org/drawingml/2006/main" noChangeAspect="1"/>
+            </wp:cNvGraphicFramePr>
+            <a:graphic xmlns:a="http://schemas.openxmlformats.org/drawingml/2006/main">
+              <a:graphicData uri="http://schemas.openxmlformats.org/drawingml/2006/picture">
+                <pic:pic xmlns:pic="http://schemas.openxmlformats.org/drawingml/2006/picture">
+                  <pic:nvPicPr>
+                    <pic:cNvPr id="972325806" name=""/>
+                    <pic:cNvPicPr/>
+                  </pic:nvPicPr>
+                  <pic:blipFill>
+                    <a:blip r:embed="rId88"/>
+                    <a:stretch>
+                      <a:fillRect/>
+                    </a:stretch>
+                  </pic:blipFill>
+                  <pic:spPr>
+                    <a:xfrm>
+                      <a:off x="0" y="0"/>
+                      <a:ext cx="2067213" cy="590632"/>
+                    </a:xfrm>
+                    <a:prstGeom prst="rect">
+                      <a:avLst/>
+                    </a:prstGeom>
+                  </pic:spPr>
+                </pic:pic>
+              </a:graphicData>
+            </a:graphic>
+          </wp:inline>
+        </w:drawing>
+      </w:r>
+    </w:p>
+    <w:p>
+      <w:pPr>
+        <w:spacing w:after="0" w:line="276" w:lineRule="auto"/>
+        <w:rPr>
+          <w:sz w:val="32"/>
+          <w:szCs w:val="32"/>
+          <w:lang w:val="en-US"/>
+        </w:rPr>
+      </w:pPr>
+      <w:r>
+        <w:rPr>
+          <w:sz w:val="32"/>
+          <w:szCs w:val="32"/>
+          <w:lang w:val="en-US"/>
+        </w:rPr>
+        <w:drawing>
+          <wp:inline distT="0" distB="0" distL="0" distR="0" wp14:anchorId="659EB955" wp14:editId="1538E87E">
+            <wp:extent cx="2695951" cy="590632"/>
+            <wp:effectExtent l="0" t="0" r="9525" b="0"/>
+            <wp:docPr id="790783962" name="Рисунок 1"/>
+            <wp:cNvGraphicFramePr>
+              <a:graphicFrameLocks xmlns:a="http://schemas.openxmlformats.org/drawingml/2006/main" noChangeAspect="1"/>
+            </wp:cNvGraphicFramePr>
+            <a:graphic xmlns:a="http://schemas.openxmlformats.org/drawingml/2006/main">
+              <a:graphicData uri="http://schemas.openxmlformats.org/drawingml/2006/picture">
+                <pic:pic xmlns:pic="http://schemas.openxmlformats.org/drawingml/2006/picture">
+                  <pic:nvPicPr>
+                    <pic:cNvPr id="790783962" name=""/>
+                    <pic:cNvPicPr/>
+                  </pic:nvPicPr>
+                  <pic:blipFill>
+                    <a:blip r:embed="rId89"/>
+                    <a:stretch>
+                      <a:fillRect/>
+                    </a:stretch>
+                  </pic:blipFill>
+                  <pic:spPr>
+                    <a:xfrm>
+                      <a:off x="0" y="0"/>
+                      <a:ext cx="2695951" cy="590632"/>
+                    </a:xfrm>
+                    <a:prstGeom prst="rect">
+                      <a:avLst/>
+                    </a:prstGeom>
+                  </pic:spPr>
+                </pic:pic>
+              </a:graphicData>
+            </a:graphic>
+          </wp:inline>
+        </w:drawing>
+      </w:r>
+    </w:p>
+    <w:p>
+      <w:pPr>
+        <w:spacing w:after="0" w:line="276" w:lineRule="auto"/>
+        <w:rPr>
+          <w:sz w:val="32"/>
+          <w:szCs w:val="32"/>
+          <w:lang w:val="en-US"/>
+        </w:rPr>
+      </w:pPr>
+    </w:p>
+    <w:p>
+      <w:pPr>
+        <w:spacing w:after="0" w:line="276" w:lineRule="auto"/>
+        <w:rPr>
+          <w:sz w:val="32"/>
+          <w:szCs w:val="32"/>
+          <w:lang w:val="en-US"/>
+        </w:rPr>
+      </w:pPr>
+    </w:p>
+    <w:p>
+      <w:pPr>
+        <w:spacing w:after="0" w:line="276" w:lineRule="auto"/>
+        <w:rPr>
+          <w:sz w:val="32"/>
+          <w:szCs w:val="32"/>
+          <w:lang w:val="ru-RU"/>
+        </w:rPr>
+      </w:pPr>
+    </w:p>
+    <w:p>
+      <w:pPr>
+        <w:spacing w:after="0" w:line="276" w:lineRule="auto"/>
+        <w:rPr>
+          <w:sz w:val="32"/>
+          <w:szCs w:val="32"/>
+          <w:lang w:val="ru-RU"/>
+        </w:rPr>
+      </w:pPr>
+    </w:p>
+    <w:p>
+      <w:pPr>
+        <w:spacing w:after="0" w:line="276" w:lineRule="auto"/>
+        <w:rPr>
+          <w:sz w:val="32"/>
+          <w:szCs w:val="32"/>
+          <w:lang w:val="ru-RU"/>
+        </w:rPr>
+      </w:pPr>
+    </w:p>
+    <w:p>
+      <w:pPr>
+        <w:spacing w:after="0" w:line="276" w:lineRule="auto"/>
+        <w:rPr>
+          <w:sz w:val="32"/>
+          <w:szCs w:val="32"/>
+          <w:lang w:val="ru-RU"/>
+        </w:rPr>
+      </w:pPr>
+    </w:p>
+    <w:p>
+      <w:pPr>
+        <w:spacing w:after="0" w:line="276" w:lineRule="auto"/>
+        <w:rPr>
+          <w:sz w:val="32"/>
+          <w:szCs w:val="32"/>
+          <w:lang w:val="ru-RU"/>
+        </w:rPr>
+      </w:pPr>
+    </w:p>
+    <w:p>
+      <w:pPr>
+        <w:rPr>
+          <w:rFonts w:ascii="Times New Roman" w:hAnsi="Times New Roman" w:cs="Times New Roman"/>
+          <w:sz w:val="28"/>
+          <w:szCs w:val="28"/>
+          <w:lang w:val="ru-RU"/>
+        </w:rPr>
+      </w:pPr>
+    </w:p>
+    <w:p>
+      <w:pPr>
+        <w:rPr>
+          <w:rFonts w:ascii="Times New Roman" w:hAnsi="Times New Roman" w:cs="Times New Roman"/>
+          <w:sz w:val="28"/>
+          <w:szCs w:val="28"/>
           <w:lang w:val="ru-RU"/>
         </w:rPr>
       </w:pPr>
@@ -6705,6 +9052,146 @@
 <file path=word/numbering.xml><?xml version="1.0" encoding="utf-8"?>
 <w:numbering xmlns:wpc="http://schemas.microsoft.com/office/word/2010/wordprocessingCanvas" xmlns:cx="http://schemas.microsoft.com/office/drawing/2014/chartex" xmlns:cx1="http://schemas.microsoft.com/office/drawing/2015/9/8/chartex" xmlns:cx2="http://schemas.microsoft.com/office/drawing/2015/10/21/chartex" xmlns:cx3="http://schemas.microsoft.com/office/drawing/2016/5/9/chartex" xmlns:cx4="http://schemas.microsoft.com/office/drawing/2016/5/10/chartex" xmlns:cx5="http://schemas.microsoft.com/office/drawing/2016/5/11/chartex" xmlns:cx6="http://schemas.microsoft.com/office/drawing/2016/5/12/chartex" xmlns:cx7="http://schemas.microsoft.com/office/drawing/2016/5/13/chartex" xmlns:cx8="http://schemas.microsoft.com/office/drawing/2016/5/14/chartex" xmlns:mc="http://schemas.openxmlformats.org/markup-compatibility/2006" xmlns:aink="http://schemas.microsoft.com/office/drawing/2016/ink" xmlns:am3d="http://schemas.microsoft.com/office/drawing/2017/model3d" xmlns:o="urn:schemas-microsoft-com:office:office" xmlns:oel="http://schemas.microsoft.com/office/2019/extlst" xmlns:r="http://schemas.openxmlformats.org/officeDocument/2006/relationships" xmlns:m="http://schemas.openxmlformats.org/officeDocument/2006/math" xmlns:v="urn:schemas-microsoft-com:vml" xmlns:wp14="http://schemas.microsoft.com/office/word/2010/wordprocessingDrawing" xmlns:wp="http://schemas.openxmlformats.org/drawingml/2006/wordprocessingDrawing" xmlns:w10="urn:schemas-microsoft-com:office:word" xmlns:w="http://schemas.openxmlformats.org/wordprocessingml/2006/main" xmlns:w14="http://schemas.microsoft.com/office/word/2010/wordml" xmlns:w15="http://schemas.microsoft.com/office/word/2012/wordml" xmlns:w16cex="http://schemas.microsoft.com/office/word/2018/wordml/cex" xmlns:w16cid="http://schemas.microsoft.com/office/word/2016/wordml/cid" xmlns:w16="http://schemas.microsoft.com/office/word/2018/wordml" xmlns:w16du="http://schemas.microsoft.com/office/word/2023/wordml/word16du" xmlns:w16sdtdh="http://schemas.microsoft.com/office/word/2020/wordml/sdtdatahash" xmlns:w16se="http://schemas.microsoft.com/office/word/2015/wordml/symex" xmlns:wpg="http://schemas.microsoft.com/office/word/2010/wordprocessingGroup" xmlns:wpi="http://schemas.microsoft.com/office/word/2010/wordprocessingInk" xmlns:wne="http://schemas.microsoft.com/office/word/2006/wordml" xmlns:wps="http://schemas.microsoft.com/office/word/2010/wordprocessingShape" mc:Ignorable="w14 w15 w16se w16cid w16 w16cex w16sdtdh w16du wp14">
   <w:abstractNum w:abstractNumId="0" w15:restartNumberingAfterBreak="0">
+    <w:nsid w:val="1BF113AF"/>
+    <w:multiLevelType w:val="multilevel"/>
+    <w:tmpl w:val="C28887B4"/>
+    <w:lvl w:ilvl="0">
+      <w:start w:val="1"/>
+      <w:numFmt w:val="decimal"/>
+      <w:lvlText w:val="%1."/>
+      <w:lvlJc w:val="left"/>
+      <w:pPr>
+        <w:ind w:left="720" w:hanging="360"/>
+      </w:pPr>
+      <w:rPr>
+        <w:strike w:val="0"/>
+        <w:dstrike w:val="0"/>
+        <w:u w:val="none"/>
+        <w:effect w:val="none"/>
+      </w:rPr>
+    </w:lvl>
+    <w:lvl w:ilvl="1">
+      <w:start w:val="1"/>
+      <w:numFmt w:val="lowerLetter"/>
+      <w:lvlText w:val="%2."/>
+      <w:lvlJc w:val="left"/>
+      <w:pPr>
+        <w:ind w:left="1440" w:hanging="360"/>
+      </w:pPr>
+      <w:rPr>
+        <w:strike w:val="0"/>
+        <w:dstrike w:val="0"/>
+        <w:u w:val="none"/>
+        <w:effect w:val="none"/>
+      </w:rPr>
+    </w:lvl>
+    <w:lvl w:ilvl="2">
+      <w:start w:val="1"/>
+      <w:numFmt w:val="lowerRoman"/>
+      <w:lvlText w:val="%3."/>
+      <w:lvlJc w:val="right"/>
+      <w:pPr>
+        <w:ind w:left="2160" w:hanging="360"/>
+      </w:pPr>
+      <w:rPr>
+        <w:strike w:val="0"/>
+        <w:dstrike w:val="0"/>
+        <w:u w:val="none"/>
+        <w:effect w:val="none"/>
+      </w:rPr>
+    </w:lvl>
+    <w:lvl w:ilvl="3">
+      <w:start w:val="1"/>
+      <w:numFmt w:val="decimal"/>
+      <w:lvlText w:val="%4."/>
+      <w:lvlJc w:val="left"/>
+      <w:pPr>
+        <w:ind w:left="2880" w:hanging="360"/>
+      </w:pPr>
+      <w:rPr>
+        <w:strike w:val="0"/>
+        <w:dstrike w:val="0"/>
+        <w:u w:val="none"/>
+        <w:effect w:val="none"/>
+      </w:rPr>
+    </w:lvl>
+    <w:lvl w:ilvl="4">
+      <w:start w:val="1"/>
+      <w:numFmt w:val="lowerLetter"/>
+      <w:lvlText w:val="%5."/>
+      <w:lvlJc w:val="left"/>
+      <w:pPr>
+        <w:ind w:left="3600" w:hanging="360"/>
+      </w:pPr>
+      <w:rPr>
+        <w:strike w:val="0"/>
+        <w:dstrike w:val="0"/>
+        <w:u w:val="none"/>
+        <w:effect w:val="none"/>
+      </w:rPr>
+    </w:lvl>
+    <w:lvl w:ilvl="5">
+      <w:start w:val="1"/>
+      <w:numFmt w:val="lowerRoman"/>
+      <w:lvlText w:val="%6."/>
+      <w:lvlJc w:val="right"/>
+      <w:pPr>
+        <w:ind w:left="4320" w:hanging="360"/>
+      </w:pPr>
+      <w:rPr>
+        <w:strike w:val="0"/>
+        <w:dstrike w:val="0"/>
+        <w:u w:val="none"/>
+        <w:effect w:val="none"/>
+      </w:rPr>
+    </w:lvl>
+    <w:lvl w:ilvl="6">
+      <w:start w:val="1"/>
+      <w:numFmt w:val="decimal"/>
+      <w:lvlText w:val="%7."/>
+      <w:lvlJc w:val="left"/>
+      <w:pPr>
+        <w:ind w:left="5040" w:hanging="360"/>
+      </w:pPr>
+      <w:rPr>
+        <w:strike w:val="0"/>
+        <w:dstrike w:val="0"/>
+        <w:u w:val="none"/>
+        <w:effect w:val="none"/>
+      </w:rPr>
+    </w:lvl>
+    <w:lvl w:ilvl="7">
+      <w:start w:val="1"/>
+      <w:numFmt w:val="lowerLetter"/>
+      <w:lvlText w:val="%8."/>
+      <w:lvlJc w:val="left"/>
+      <w:pPr>
+        <w:ind w:left="5760" w:hanging="360"/>
+      </w:pPr>
+      <w:rPr>
+        <w:strike w:val="0"/>
+        <w:dstrike w:val="0"/>
+        <w:u w:val="none"/>
+        <w:effect w:val="none"/>
+      </w:rPr>
+    </w:lvl>
+    <w:lvl w:ilvl="8">
+      <w:start w:val="1"/>
+      <w:numFmt w:val="lowerRoman"/>
+      <w:lvlText w:val="%9."/>
+      <w:lvlJc w:val="right"/>
+      <w:pPr>
+        <w:ind w:left="6480" w:hanging="360"/>
+      </w:pPr>
+      <w:rPr>
+        <w:strike w:val="0"/>
+        <w:dstrike w:val="0"/>
+        <w:u w:val="none"/>
+        <w:effect w:val="none"/>
+      </w:rPr>
+    </w:lvl>
+  </w:abstractNum>
+  <w:abstractNum w:abstractNumId="1" w15:restartNumberingAfterBreak="0">
     <w:nsid w:val="1DC00AA0"/>
     <w:multiLevelType w:val="multilevel"/>
     <w:tmpl w:val="94FE4A0A"/>
@@ -6844,7 +9331,287 @@
       </w:rPr>
     </w:lvl>
   </w:abstractNum>
-  <w:abstractNum w:abstractNumId="1" w15:restartNumberingAfterBreak="0">
+  <w:abstractNum w:abstractNumId="2" w15:restartNumberingAfterBreak="0">
+    <w:nsid w:val="1FD901F1"/>
+    <w:multiLevelType w:val="multilevel"/>
+    <w:tmpl w:val="C28887B4"/>
+    <w:lvl w:ilvl="0">
+      <w:start w:val="1"/>
+      <w:numFmt w:val="decimal"/>
+      <w:lvlText w:val="%1."/>
+      <w:lvlJc w:val="left"/>
+      <w:pPr>
+        <w:ind w:left="720" w:hanging="360"/>
+      </w:pPr>
+      <w:rPr>
+        <w:strike w:val="0"/>
+        <w:dstrike w:val="0"/>
+        <w:u w:val="none"/>
+        <w:effect w:val="none"/>
+      </w:rPr>
+    </w:lvl>
+    <w:lvl w:ilvl="1">
+      <w:start w:val="1"/>
+      <w:numFmt w:val="lowerLetter"/>
+      <w:lvlText w:val="%2."/>
+      <w:lvlJc w:val="left"/>
+      <w:pPr>
+        <w:ind w:left="1440" w:hanging="360"/>
+      </w:pPr>
+      <w:rPr>
+        <w:strike w:val="0"/>
+        <w:dstrike w:val="0"/>
+        <w:u w:val="none"/>
+        <w:effect w:val="none"/>
+      </w:rPr>
+    </w:lvl>
+    <w:lvl w:ilvl="2">
+      <w:start w:val="1"/>
+      <w:numFmt w:val="lowerRoman"/>
+      <w:lvlText w:val="%3."/>
+      <w:lvlJc w:val="right"/>
+      <w:pPr>
+        <w:ind w:left="2160" w:hanging="360"/>
+      </w:pPr>
+      <w:rPr>
+        <w:strike w:val="0"/>
+        <w:dstrike w:val="0"/>
+        <w:u w:val="none"/>
+        <w:effect w:val="none"/>
+      </w:rPr>
+    </w:lvl>
+    <w:lvl w:ilvl="3">
+      <w:start w:val="1"/>
+      <w:numFmt w:val="decimal"/>
+      <w:lvlText w:val="%4."/>
+      <w:lvlJc w:val="left"/>
+      <w:pPr>
+        <w:ind w:left="2880" w:hanging="360"/>
+      </w:pPr>
+      <w:rPr>
+        <w:strike w:val="0"/>
+        <w:dstrike w:val="0"/>
+        <w:u w:val="none"/>
+        <w:effect w:val="none"/>
+      </w:rPr>
+    </w:lvl>
+    <w:lvl w:ilvl="4">
+      <w:start w:val="1"/>
+      <w:numFmt w:val="lowerLetter"/>
+      <w:lvlText w:val="%5."/>
+      <w:lvlJc w:val="left"/>
+      <w:pPr>
+        <w:ind w:left="3600" w:hanging="360"/>
+      </w:pPr>
+      <w:rPr>
+        <w:strike w:val="0"/>
+        <w:dstrike w:val="0"/>
+        <w:u w:val="none"/>
+        <w:effect w:val="none"/>
+      </w:rPr>
+    </w:lvl>
+    <w:lvl w:ilvl="5">
+      <w:start w:val="1"/>
+      <w:numFmt w:val="lowerRoman"/>
+      <w:lvlText w:val="%6."/>
+      <w:lvlJc w:val="right"/>
+      <w:pPr>
+        <w:ind w:left="4320" w:hanging="360"/>
+      </w:pPr>
+      <w:rPr>
+        <w:strike w:val="0"/>
+        <w:dstrike w:val="0"/>
+        <w:u w:val="none"/>
+        <w:effect w:val="none"/>
+      </w:rPr>
+    </w:lvl>
+    <w:lvl w:ilvl="6">
+      <w:start w:val="1"/>
+      <w:numFmt w:val="decimal"/>
+      <w:lvlText w:val="%7."/>
+      <w:lvlJc w:val="left"/>
+      <w:pPr>
+        <w:ind w:left="5040" w:hanging="360"/>
+      </w:pPr>
+      <w:rPr>
+        <w:strike w:val="0"/>
+        <w:dstrike w:val="0"/>
+        <w:u w:val="none"/>
+        <w:effect w:val="none"/>
+      </w:rPr>
+    </w:lvl>
+    <w:lvl w:ilvl="7">
+      <w:start w:val="1"/>
+      <w:numFmt w:val="lowerLetter"/>
+      <w:lvlText w:val="%8."/>
+      <w:lvlJc w:val="left"/>
+      <w:pPr>
+        <w:ind w:left="5760" w:hanging="360"/>
+      </w:pPr>
+      <w:rPr>
+        <w:strike w:val="0"/>
+        <w:dstrike w:val="0"/>
+        <w:u w:val="none"/>
+        <w:effect w:val="none"/>
+      </w:rPr>
+    </w:lvl>
+    <w:lvl w:ilvl="8">
+      <w:start w:val="1"/>
+      <w:numFmt w:val="lowerRoman"/>
+      <w:lvlText w:val="%9."/>
+      <w:lvlJc w:val="right"/>
+      <w:pPr>
+        <w:ind w:left="6480" w:hanging="360"/>
+      </w:pPr>
+      <w:rPr>
+        <w:strike w:val="0"/>
+        <w:dstrike w:val="0"/>
+        <w:u w:val="none"/>
+        <w:effect w:val="none"/>
+      </w:rPr>
+    </w:lvl>
+  </w:abstractNum>
+  <w:abstractNum w:abstractNumId="3" w15:restartNumberingAfterBreak="0">
+    <w:nsid w:val="262A5FB7"/>
+    <w:multiLevelType w:val="multilevel"/>
+    <w:tmpl w:val="C28887B4"/>
+    <w:lvl w:ilvl="0">
+      <w:start w:val="1"/>
+      <w:numFmt w:val="decimal"/>
+      <w:lvlText w:val="%1."/>
+      <w:lvlJc w:val="left"/>
+      <w:pPr>
+        <w:ind w:left="720" w:hanging="360"/>
+      </w:pPr>
+      <w:rPr>
+        <w:strike w:val="0"/>
+        <w:dstrike w:val="0"/>
+        <w:u w:val="none"/>
+        <w:effect w:val="none"/>
+      </w:rPr>
+    </w:lvl>
+    <w:lvl w:ilvl="1">
+      <w:start w:val="1"/>
+      <w:numFmt w:val="lowerLetter"/>
+      <w:lvlText w:val="%2."/>
+      <w:lvlJc w:val="left"/>
+      <w:pPr>
+        <w:ind w:left="1440" w:hanging="360"/>
+      </w:pPr>
+      <w:rPr>
+        <w:strike w:val="0"/>
+        <w:dstrike w:val="0"/>
+        <w:u w:val="none"/>
+        <w:effect w:val="none"/>
+      </w:rPr>
+    </w:lvl>
+    <w:lvl w:ilvl="2">
+      <w:start w:val="1"/>
+      <w:numFmt w:val="lowerRoman"/>
+      <w:lvlText w:val="%3."/>
+      <w:lvlJc w:val="right"/>
+      <w:pPr>
+        <w:ind w:left="2160" w:hanging="360"/>
+      </w:pPr>
+      <w:rPr>
+        <w:strike w:val="0"/>
+        <w:dstrike w:val="0"/>
+        <w:u w:val="none"/>
+        <w:effect w:val="none"/>
+      </w:rPr>
+    </w:lvl>
+    <w:lvl w:ilvl="3">
+      <w:start w:val="1"/>
+      <w:numFmt w:val="decimal"/>
+      <w:lvlText w:val="%4."/>
+      <w:lvlJc w:val="left"/>
+      <w:pPr>
+        <w:ind w:left="2880" w:hanging="360"/>
+      </w:pPr>
+      <w:rPr>
+        <w:strike w:val="0"/>
+        <w:dstrike w:val="0"/>
+        <w:u w:val="none"/>
+        <w:effect w:val="none"/>
+      </w:rPr>
+    </w:lvl>
+    <w:lvl w:ilvl="4">
+      <w:start w:val="1"/>
+      <w:numFmt w:val="lowerLetter"/>
+      <w:lvlText w:val="%5."/>
+      <w:lvlJc w:val="left"/>
+      <w:pPr>
+        <w:ind w:left="3600" w:hanging="360"/>
+      </w:pPr>
+      <w:rPr>
+        <w:strike w:val="0"/>
+        <w:dstrike w:val="0"/>
+        <w:u w:val="none"/>
+        <w:effect w:val="none"/>
+      </w:rPr>
+    </w:lvl>
+    <w:lvl w:ilvl="5">
+      <w:start w:val="1"/>
+      <w:numFmt w:val="lowerRoman"/>
+      <w:lvlText w:val="%6."/>
+      <w:lvlJc w:val="right"/>
+      <w:pPr>
+        <w:ind w:left="4320" w:hanging="360"/>
+      </w:pPr>
+      <w:rPr>
+        <w:strike w:val="0"/>
+        <w:dstrike w:val="0"/>
+        <w:u w:val="none"/>
+        <w:effect w:val="none"/>
+      </w:rPr>
+    </w:lvl>
+    <w:lvl w:ilvl="6">
+      <w:start w:val="1"/>
+      <w:numFmt w:val="decimal"/>
+      <w:lvlText w:val="%7."/>
+      <w:lvlJc w:val="left"/>
+      <w:pPr>
+        <w:ind w:left="5040" w:hanging="360"/>
+      </w:pPr>
+      <w:rPr>
+        <w:strike w:val="0"/>
+        <w:dstrike w:val="0"/>
+        <w:u w:val="none"/>
+        <w:effect w:val="none"/>
+      </w:rPr>
+    </w:lvl>
+    <w:lvl w:ilvl="7">
+      <w:start w:val="1"/>
+      <w:numFmt w:val="lowerLetter"/>
+      <w:lvlText w:val="%8."/>
+      <w:lvlJc w:val="left"/>
+      <w:pPr>
+        <w:ind w:left="5760" w:hanging="360"/>
+      </w:pPr>
+      <w:rPr>
+        <w:strike w:val="0"/>
+        <w:dstrike w:val="0"/>
+        <w:u w:val="none"/>
+        <w:effect w:val="none"/>
+      </w:rPr>
+    </w:lvl>
+    <w:lvl w:ilvl="8">
+      <w:start w:val="1"/>
+      <w:numFmt w:val="lowerRoman"/>
+      <w:lvlText w:val="%9."/>
+      <w:lvlJc w:val="right"/>
+      <w:pPr>
+        <w:ind w:left="6480" w:hanging="360"/>
+      </w:pPr>
+      <w:rPr>
+        <w:strike w:val="0"/>
+        <w:dstrike w:val="0"/>
+        <w:u w:val="none"/>
+        <w:effect w:val="none"/>
+      </w:rPr>
+    </w:lvl>
+  </w:abstractNum>
+  <w:abstractNum w:abstractNumId="4" w15:restartNumberingAfterBreak="0">
     <w:nsid w:val="364C39FB"/>
     <w:multiLevelType w:val="multilevel"/>
     <w:tmpl w:val="439E6E68"/>
@@ -6984,7 +9751,427 @@
       </w:rPr>
     </w:lvl>
   </w:abstractNum>
-  <w:abstractNum w:abstractNumId="2" w15:restartNumberingAfterBreak="0">
+  <w:abstractNum w:abstractNumId="5" w15:restartNumberingAfterBreak="0">
+    <w:nsid w:val="38EE3508"/>
+    <w:multiLevelType w:val="multilevel"/>
+    <w:tmpl w:val="C28887B4"/>
+    <w:lvl w:ilvl="0">
+      <w:start w:val="1"/>
+      <w:numFmt w:val="decimal"/>
+      <w:lvlText w:val="%1."/>
+      <w:lvlJc w:val="left"/>
+      <w:pPr>
+        <w:ind w:left="720" w:hanging="360"/>
+      </w:pPr>
+      <w:rPr>
+        <w:strike w:val="0"/>
+        <w:dstrike w:val="0"/>
+        <w:u w:val="none"/>
+        <w:effect w:val="none"/>
+      </w:rPr>
+    </w:lvl>
+    <w:lvl w:ilvl="1">
+      <w:start w:val="1"/>
+      <w:numFmt w:val="lowerLetter"/>
+      <w:lvlText w:val="%2."/>
+      <w:lvlJc w:val="left"/>
+      <w:pPr>
+        <w:ind w:left="1440" w:hanging="360"/>
+      </w:pPr>
+      <w:rPr>
+        <w:strike w:val="0"/>
+        <w:dstrike w:val="0"/>
+        <w:u w:val="none"/>
+        <w:effect w:val="none"/>
+      </w:rPr>
+    </w:lvl>
+    <w:lvl w:ilvl="2">
+      <w:start w:val="1"/>
+      <w:numFmt w:val="lowerRoman"/>
+      <w:lvlText w:val="%3."/>
+      <w:lvlJc w:val="right"/>
+      <w:pPr>
+        <w:ind w:left="2160" w:hanging="360"/>
+      </w:pPr>
+      <w:rPr>
+        <w:strike w:val="0"/>
+        <w:dstrike w:val="0"/>
+        <w:u w:val="none"/>
+        <w:effect w:val="none"/>
+      </w:rPr>
+    </w:lvl>
+    <w:lvl w:ilvl="3">
+      <w:start w:val="1"/>
+      <w:numFmt w:val="decimal"/>
+      <w:lvlText w:val="%4."/>
+      <w:lvlJc w:val="left"/>
+      <w:pPr>
+        <w:ind w:left="2880" w:hanging="360"/>
+      </w:pPr>
+      <w:rPr>
+        <w:strike w:val="0"/>
+        <w:dstrike w:val="0"/>
+        <w:u w:val="none"/>
+        <w:effect w:val="none"/>
+      </w:rPr>
+    </w:lvl>
+    <w:lvl w:ilvl="4">
+      <w:start w:val="1"/>
+      <w:numFmt w:val="lowerLetter"/>
+      <w:lvlText w:val="%5."/>
+      <w:lvlJc w:val="left"/>
+      <w:pPr>
+        <w:ind w:left="3600" w:hanging="360"/>
+      </w:pPr>
+      <w:rPr>
+        <w:strike w:val="0"/>
+        <w:dstrike w:val="0"/>
+        <w:u w:val="none"/>
+        <w:effect w:val="none"/>
+      </w:rPr>
+    </w:lvl>
+    <w:lvl w:ilvl="5">
+      <w:start w:val="1"/>
+      <w:numFmt w:val="lowerRoman"/>
+      <w:lvlText w:val="%6."/>
+      <w:lvlJc w:val="right"/>
+      <w:pPr>
+        <w:ind w:left="4320" w:hanging="360"/>
+      </w:pPr>
+      <w:rPr>
+        <w:strike w:val="0"/>
+        <w:dstrike w:val="0"/>
+        <w:u w:val="none"/>
+        <w:effect w:val="none"/>
+      </w:rPr>
+    </w:lvl>
+    <w:lvl w:ilvl="6">
+      <w:start w:val="1"/>
+      <w:numFmt w:val="decimal"/>
+      <w:lvlText w:val="%7."/>
+      <w:lvlJc w:val="left"/>
+      <w:pPr>
+        <w:ind w:left="5040" w:hanging="360"/>
+      </w:pPr>
+      <w:rPr>
+        <w:strike w:val="0"/>
+        <w:dstrike w:val="0"/>
+        <w:u w:val="none"/>
+        <w:effect w:val="none"/>
+      </w:rPr>
+    </w:lvl>
+    <w:lvl w:ilvl="7">
+      <w:start w:val="1"/>
+      <w:numFmt w:val="lowerLetter"/>
+      <w:lvlText w:val="%8."/>
+      <w:lvlJc w:val="left"/>
+      <w:pPr>
+        <w:ind w:left="5760" w:hanging="360"/>
+      </w:pPr>
+      <w:rPr>
+        <w:strike w:val="0"/>
+        <w:dstrike w:val="0"/>
+        <w:u w:val="none"/>
+        <w:effect w:val="none"/>
+      </w:rPr>
+    </w:lvl>
+    <w:lvl w:ilvl="8">
+      <w:start w:val="1"/>
+      <w:numFmt w:val="lowerRoman"/>
+      <w:lvlText w:val="%9."/>
+      <w:lvlJc w:val="right"/>
+      <w:pPr>
+        <w:ind w:left="6480" w:hanging="360"/>
+      </w:pPr>
+      <w:rPr>
+        <w:strike w:val="0"/>
+        <w:dstrike w:val="0"/>
+        <w:u w:val="none"/>
+        <w:effect w:val="none"/>
+      </w:rPr>
+    </w:lvl>
+  </w:abstractNum>
+  <w:abstractNum w:abstractNumId="6" w15:restartNumberingAfterBreak="0">
+    <w:nsid w:val="3C0851E9"/>
+    <w:multiLevelType w:val="multilevel"/>
+    <w:tmpl w:val="C28887B4"/>
+    <w:lvl w:ilvl="0">
+      <w:start w:val="1"/>
+      <w:numFmt w:val="decimal"/>
+      <w:lvlText w:val="%1."/>
+      <w:lvlJc w:val="left"/>
+      <w:pPr>
+        <w:ind w:left="720" w:hanging="360"/>
+      </w:pPr>
+      <w:rPr>
+        <w:strike w:val="0"/>
+        <w:dstrike w:val="0"/>
+        <w:u w:val="none"/>
+        <w:effect w:val="none"/>
+      </w:rPr>
+    </w:lvl>
+    <w:lvl w:ilvl="1">
+      <w:start w:val="1"/>
+      <w:numFmt w:val="lowerLetter"/>
+      <w:lvlText w:val="%2."/>
+      <w:lvlJc w:val="left"/>
+      <w:pPr>
+        <w:ind w:left="1440" w:hanging="360"/>
+      </w:pPr>
+      <w:rPr>
+        <w:strike w:val="0"/>
+        <w:dstrike w:val="0"/>
+        <w:u w:val="none"/>
+        <w:effect w:val="none"/>
+      </w:rPr>
+    </w:lvl>
+    <w:lvl w:ilvl="2">
+      <w:start w:val="1"/>
+      <w:numFmt w:val="lowerRoman"/>
+      <w:lvlText w:val="%3."/>
+      <w:lvlJc w:val="right"/>
+      <w:pPr>
+        <w:ind w:left="2160" w:hanging="360"/>
+      </w:pPr>
+      <w:rPr>
+        <w:strike w:val="0"/>
+        <w:dstrike w:val="0"/>
+        <w:u w:val="none"/>
+        <w:effect w:val="none"/>
+      </w:rPr>
+    </w:lvl>
+    <w:lvl w:ilvl="3">
+      <w:start w:val="1"/>
+      <w:numFmt w:val="decimal"/>
+      <w:lvlText w:val="%4."/>
+      <w:lvlJc w:val="left"/>
+      <w:pPr>
+        <w:ind w:left="2880" w:hanging="360"/>
+      </w:pPr>
+      <w:rPr>
+        <w:strike w:val="0"/>
+        <w:dstrike w:val="0"/>
+        <w:u w:val="none"/>
+        <w:effect w:val="none"/>
+      </w:rPr>
+    </w:lvl>
+    <w:lvl w:ilvl="4">
+      <w:start w:val="1"/>
+      <w:numFmt w:val="lowerLetter"/>
+      <w:lvlText w:val="%5."/>
+      <w:lvlJc w:val="left"/>
+      <w:pPr>
+        <w:ind w:left="3600" w:hanging="360"/>
+      </w:pPr>
+      <w:rPr>
+        <w:strike w:val="0"/>
+        <w:dstrike w:val="0"/>
+        <w:u w:val="none"/>
+        <w:effect w:val="none"/>
+      </w:rPr>
+    </w:lvl>
+    <w:lvl w:ilvl="5">
+      <w:start w:val="1"/>
+      <w:numFmt w:val="lowerRoman"/>
+      <w:lvlText w:val="%6."/>
+      <w:lvlJc w:val="right"/>
+      <w:pPr>
+        <w:ind w:left="4320" w:hanging="360"/>
+      </w:pPr>
+      <w:rPr>
+        <w:strike w:val="0"/>
+        <w:dstrike w:val="0"/>
+        <w:u w:val="none"/>
+        <w:effect w:val="none"/>
+      </w:rPr>
+    </w:lvl>
+    <w:lvl w:ilvl="6">
+      <w:start w:val="1"/>
+      <w:numFmt w:val="decimal"/>
+      <w:lvlText w:val="%7."/>
+      <w:lvlJc w:val="left"/>
+      <w:pPr>
+        <w:ind w:left="5040" w:hanging="360"/>
+      </w:pPr>
+      <w:rPr>
+        <w:strike w:val="0"/>
+        <w:dstrike w:val="0"/>
+        <w:u w:val="none"/>
+        <w:effect w:val="none"/>
+      </w:rPr>
+    </w:lvl>
+    <w:lvl w:ilvl="7">
+      <w:start w:val="1"/>
+      <w:numFmt w:val="lowerLetter"/>
+      <w:lvlText w:val="%8."/>
+      <w:lvlJc w:val="left"/>
+      <w:pPr>
+        <w:ind w:left="5760" w:hanging="360"/>
+      </w:pPr>
+      <w:rPr>
+        <w:strike w:val="0"/>
+        <w:dstrike w:val="0"/>
+        <w:u w:val="none"/>
+        <w:effect w:val="none"/>
+      </w:rPr>
+    </w:lvl>
+    <w:lvl w:ilvl="8">
+      <w:start w:val="1"/>
+      <w:numFmt w:val="lowerRoman"/>
+      <w:lvlText w:val="%9."/>
+      <w:lvlJc w:val="right"/>
+      <w:pPr>
+        <w:ind w:left="6480" w:hanging="360"/>
+      </w:pPr>
+      <w:rPr>
+        <w:strike w:val="0"/>
+        <w:dstrike w:val="0"/>
+        <w:u w:val="none"/>
+        <w:effect w:val="none"/>
+      </w:rPr>
+    </w:lvl>
+  </w:abstractNum>
+  <w:abstractNum w:abstractNumId="7" w15:restartNumberingAfterBreak="0">
+    <w:nsid w:val="46B544E5"/>
+    <w:multiLevelType w:val="multilevel"/>
+    <w:tmpl w:val="C28887B4"/>
+    <w:lvl w:ilvl="0">
+      <w:start w:val="1"/>
+      <w:numFmt w:val="decimal"/>
+      <w:lvlText w:val="%1."/>
+      <w:lvlJc w:val="left"/>
+      <w:pPr>
+        <w:ind w:left="720" w:hanging="360"/>
+      </w:pPr>
+      <w:rPr>
+        <w:strike w:val="0"/>
+        <w:dstrike w:val="0"/>
+        <w:u w:val="none"/>
+        <w:effect w:val="none"/>
+      </w:rPr>
+    </w:lvl>
+    <w:lvl w:ilvl="1">
+      <w:start w:val="1"/>
+      <w:numFmt w:val="lowerLetter"/>
+      <w:lvlText w:val="%2."/>
+      <w:lvlJc w:val="left"/>
+      <w:pPr>
+        <w:ind w:left="1440" w:hanging="360"/>
+      </w:pPr>
+      <w:rPr>
+        <w:strike w:val="0"/>
+        <w:dstrike w:val="0"/>
+        <w:u w:val="none"/>
+        <w:effect w:val="none"/>
+      </w:rPr>
+    </w:lvl>
+    <w:lvl w:ilvl="2">
+      <w:start w:val="1"/>
+      <w:numFmt w:val="lowerRoman"/>
+      <w:lvlText w:val="%3."/>
+      <w:lvlJc w:val="right"/>
+      <w:pPr>
+        <w:ind w:left="2160" w:hanging="360"/>
+      </w:pPr>
+      <w:rPr>
+        <w:strike w:val="0"/>
+        <w:dstrike w:val="0"/>
+        <w:u w:val="none"/>
+        <w:effect w:val="none"/>
+      </w:rPr>
+    </w:lvl>
+    <w:lvl w:ilvl="3">
+      <w:start w:val="1"/>
+      <w:numFmt w:val="decimal"/>
+      <w:lvlText w:val="%4."/>
+      <w:lvlJc w:val="left"/>
+      <w:pPr>
+        <w:ind w:left="2880" w:hanging="360"/>
+      </w:pPr>
+      <w:rPr>
+        <w:strike w:val="0"/>
+        <w:dstrike w:val="0"/>
+        <w:u w:val="none"/>
+        <w:effect w:val="none"/>
+      </w:rPr>
+    </w:lvl>
+    <w:lvl w:ilvl="4">
+      <w:start w:val="1"/>
+      <w:numFmt w:val="lowerLetter"/>
+      <w:lvlText w:val="%5."/>
+      <w:lvlJc w:val="left"/>
+      <w:pPr>
+        <w:ind w:left="3600" w:hanging="360"/>
+      </w:pPr>
+      <w:rPr>
+        <w:strike w:val="0"/>
+        <w:dstrike w:val="0"/>
+        <w:u w:val="none"/>
+        <w:effect w:val="none"/>
+      </w:rPr>
+    </w:lvl>
+    <w:lvl w:ilvl="5">
+      <w:start w:val="1"/>
+      <w:numFmt w:val="lowerRoman"/>
+      <w:lvlText w:val="%6."/>
+      <w:lvlJc w:val="right"/>
+      <w:pPr>
+        <w:ind w:left="4320" w:hanging="360"/>
+      </w:pPr>
+      <w:rPr>
+        <w:strike w:val="0"/>
+        <w:dstrike w:val="0"/>
+        <w:u w:val="none"/>
+        <w:effect w:val="none"/>
+      </w:rPr>
+    </w:lvl>
+    <w:lvl w:ilvl="6">
+      <w:start w:val="1"/>
+      <w:numFmt w:val="decimal"/>
+      <w:lvlText w:val="%7."/>
+      <w:lvlJc w:val="left"/>
+      <w:pPr>
+        <w:ind w:left="5040" w:hanging="360"/>
+      </w:pPr>
+      <w:rPr>
+        <w:strike w:val="0"/>
+        <w:dstrike w:val="0"/>
+        <w:u w:val="none"/>
+        <w:effect w:val="none"/>
+      </w:rPr>
+    </w:lvl>
+    <w:lvl w:ilvl="7">
+      <w:start w:val="1"/>
+      <w:numFmt w:val="lowerLetter"/>
+      <w:lvlText w:val="%8."/>
+      <w:lvlJc w:val="left"/>
+      <w:pPr>
+        <w:ind w:left="5760" w:hanging="360"/>
+      </w:pPr>
+      <w:rPr>
+        <w:strike w:val="0"/>
+        <w:dstrike w:val="0"/>
+        <w:u w:val="none"/>
+        <w:effect w:val="none"/>
+      </w:rPr>
+    </w:lvl>
+    <w:lvl w:ilvl="8">
+      <w:start w:val="1"/>
+      <w:numFmt w:val="lowerRoman"/>
+      <w:lvlText w:val="%9."/>
+      <w:lvlJc w:val="right"/>
+      <w:pPr>
+        <w:ind w:left="6480" w:hanging="360"/>
+      </w:pPr>
+      <w:rPr>
+        <w:strike w:val="0"/>
+        <w:dstrike w:val="0"/>
+        <w:u w:val="none"/>
+        <w:effect w:val="none"/>
+      </w:rPr>
+    </w:lvl>
+  </w:abstractNum>
+  <w:abstractNum w:abstractNumId="8" w15:restartNumberingAfterBreak="0">
     <w:nsid w:val="4C0C3ED7"/>
     <w:multiLevelType w:val="multilevel"/>
     <w:tmpl w:val="11147A66"/>
@@ -7124,7 +10311,147 @@
       </w:rPr>
     </w:lvl>
   </w:abstractNum>
-  <w:abstractNum w:abstractNumId="3" w15:restartNumberingAfterBreak="0">
+  <w:abstractNum w:abstractNumId="9" w15:restartNumberingAfterBreak="0">
+    <w:nsid w:val="4E6A7D2A"/>
+    <w:multiLevelType w:val="multilevel"/>
+    <w:tmpl w:val="C28887B4"/>
+    <w:lvl w:ilvl="0">
+      <w:start w:val="1"/>
+      <w:numFmt w:val="decimal"/>
+      <w:lvlText w:val="%1."/>
+      <w:lvlJc w:val="left"/>
+      <w:pPr>
+        <w:ind w:left="720" w:hanging="360"/>
+      </w:pPr>
+      <w:rPr>
+        <w:strike w:val="0"/>
+        <w:dstrike w:val="0"/>
+        <w:u w:val="none"/>
+        <w:effect w:val="none"/>
+      </w:rPr>
+    </w:lvl>
+    <w:lvl w:ilvl="1">
+      <w:start w:val="1"/>
+      <w:numFmt w:val="lowerLetter"/>
+      <w:lvlText w:val="%2."/>
+      <w:lvlJc w:val="left"/>
+      <w:pPr>
+        <w:ind w:left="1440" w:hanging="360"/>
+      </w:pPr>
+      <w:rPr>
+        <w:strike w:val="0"/>
+        <w:dstrike w:val="0"/>
+        <w:u w:val="none"/>
+        <w:effect w:val="none"/>
+      </w:rPr>
+    </w:lvl>
+    <w:lvl w:ilvl="2">
+      <w:start w:val="1"/>
+      <w:numFmt w:val="lowerRoman"/>
+      <w:lvlText w:val="%3."/>
+      <w:lvlJc w:val="right"/>
+      <w:pPr>
+        <w:ind w:left="2160" w:hanging="360"/>
+      </w:pPr>
+      <w:rPr>
+        <w:strike w:val="0"/>
+        <w:dstrike w:val="0"/>
+        <w:u w:val="none"/>
+        <w:effect w:val="none"/>
+      </w:rPr>
+    </w:lvl>
+    <w:lvl w:ilvl="3">
+      <w:start w:val="1"/>
+      <w:numFmt w:val="decimal"/>
+      <w:lvlText w:val="%4."/>
+      <w:lvlJc w:val="left"/>
+      <w:pPr>
+        <w:ind w:left="2880" w:hanging="360"/>
+      </w:pPr>
+      <w:rPr>
+        <w:strike w:val="0"/>
+        <w:dstrike w:val="0"/>
+        <w:u w:val="none"/>
+        <w:effect w:val="none"/>
+      </w:rPr>
+    </w:lvl>
+    <w:lvl w:ilvl="4">
+      <w:start w:val="1"/>
+      <w:numFmt w:val="lowerLetter"/>
+      <w:lvlText w:val="%5."/>
+      <w:lvlJc w:val="left"/>
+      <w:pPr>
+        <w:ind w:left="3600" w:hanging="360"/>
+      </w:pPr>
+      <w:rPr>
+        <w:strike w:val="0"/>
+        <w:dstrike w:val="0"/>
+        <w:u w:val="none"/>
+        <w:effect w:val="none"/>
+      </w:rPr>
+    </w:lvl>
+    <w:lvl w:ilvl="5">
+      <w:start w:val="1"/>
+      <w:numFmt w:val="lowerRoman"/>
+      <w:lvlText w:val="%6."/>
+      <w:lvlJc w:val="right"/>
+      <w:pPr>
+        <w:ind w:left="4320" w:hanging="360"/>
+      </w:pPr>
+      <w:rPr>
+        <w:strike w:val="0"/>
+        <w:dstrike w:val="0"/>
+        <w:u w:val="none"/>
+        <w:effect w:val="none"/>
+      </w:rPr>
+    </w:lvl>
+    <w:lvl w:ilvl="6">
+      <w:start w:val="1"/>
+      <w:numFmt w:val="decimal"/>
+      <w:lvlText w:val="%7."/>
+      <w:lvlJc w:val="left"/>
+      <w:pPr>
+        <w:ind w:left="5040" w:hanging="360"/>
+      </w:pPr>
+      <w:rPr>
+        <w:strike w:val="0"/>
+        <w:dstrike w:val="0"/>
+        <w:u w:val="none"/>
+        <w:effect w:val="none"/>
+      </w:rPr>
+    </w:lvl>
+    <w:lvl w:ilvl="7">
+      <w:start w:val="1"/>
+      <w:numFmt w:val="lowerLetter"/>
+      <w:lvlText w:val="%8."/>
+      <w:lvlJc w:val="left"/>
+      <w:pPr>
+        <w:ind w:left="5760" w:hanging="360"/>
+      </w:pPr>
+      <w:rPr>
+        <w:strike w:val="0"/>
+        <w:dstrike w:val="0"/>
+        <w:u w:val="none"/>
+        <w:effect w:val="none"/>
+      </w:rPr>
+    </w:lvl>
+    <w:lvl w:ilvl="8">
+      <w:start w:val="1"/>
+      <w:numFmt w:val="lowerRoman"/>
+      <w:lvlText w:val="%9."/>
+      <w:lvlJc w:val="right"/>
+      <w:pPr>
+        <w:ind w:left="6480" w:hanging="360"/>
+      </w:pPr>
+      <w:rPr>
+        <w:strike w:val="0"/>
+        <w:dstrike w:val="0"/>
+        <w:u w:val="none"/>
+        <w:effect w:val="none"/>
+      </w:rPr>
+    </w:lvl>
+  </w:abstractNum>
+  <w:abstractNum w:abstractNumId="10" w15:restartNumberingAfterBreak="0">
     <w:nsid w:val="4EA67500"/>
     <w:multiLevelType w:val="multilevel"/>
     <w:tmpl w:val="439E6E68"/>
@@ -7264,7 +10591,7 @@
       </w:rPr>
     </w:lvl>
   </w:abstractNum>
-  <w:abstractNum w:abstractNumId="4" w15:restartNumberingAfterBreak="0">
+  <w:abstractNum w:abstractNumId="11" w15:restartNumberingAfterBreak="0">
     <w:nsid w:val="67CD7B71"/>
     <w:multiLevelType w:val="multilevel"/>
     <w:tmpl w:val="FEEAF0DE"/>
@@ -7404,11 +10731,151 @@
       </w:rPr>
     </w:lvl>
   </w:abstractNum>
+  <w:abstractNum w:abstractNumId="12" w15:restartNumberingAfterBreak="0">
+    <w:nsid w:val="6E2E1DC5"/>
+    <w:multiLevelType w:val="multilevel"/>
+    <w:tmpl w:val="C28887B4"/>
+    <w:lvl w:ilvl="0">
+      <w:start w:val="1"/>
+      <w:numFmt w:val="decimal"/>
+      <w:lvlText w:val="%1."/>
+      <w:lvlJc w:val="left"/>
+      <w:pPr>
+        <w:ind w:left="720" w:hanging="360"/>
+      </w:pPr>
+      <w:rPr>
+        <w:strike w:val="0"/>
+        <w:dstrike w:val="0"/>
+        <w:u w:val="none"/>
+        <w:effect w:val="none"/>
+      </w:rPr>
+    </w:lvl>
+    <w:lvl w:ilvl="1">
+      <w:start w:val="1"/>
+      <w:numFmt w:val="lowerLetter"/>
+      <w:lvlText w:val="%2."/>
+      <w:lvlJc w:val="left"/>
+      <w:pPr>
+        <w:ind w:left="1440" w:hanging="360"/>
+      </w:pPr>
+      <w:rPr>
+        <w:strike w:val="0"/>
+        <w:dstrike w:val="0"/>
+        <w:u w:val="none"/>
+        <w:effect w:val="none"/>
+      </w:rPr>
+    </w:lvl>
+    <w:lvl w:ilvl="2">
+      <w:start w:val="1"/>
+      <w:numFmt w:val="lowerRoman"/>
+      <w:lvlText w:val="%3."/>
+      <w:lvlJc w:val="right"/>
+      <w:pPr>
+        <w:ind w:left="2160" w:hanging="360"/>
+      </w:pPr>
+      <w:rPr>
+        <w:strike w:val="0"/>
+        <w:dstrike w:val="0"/>
+        <w:u w:val="none"/>
+        <w:effect w:val="none"/>
+      </w:rPr>
+    </w:lvl>
+    <w:lvl w:ilvl="3">
+      <w:start w:val="1"/>
+      <w:numFmt w:val="decimal"/>
+      <w:lvlText w:val="%4."/>
+      <w:lvlJc w:val="left"/>
+      <w:pPr>
+        <w:ind w:left="2880" w:hanging="360"/>
+      </w:pPr>
+      <w:rPr>
+        <w:strike w:val="0"/>
+        <w:dstrike w:val="0"/>
+        <w:u w:val="none"/>
+        <w:effect w:val="none"/>
+      </w:rPr>
+    </w:lvl>
+    <w:lvl w:ilvl="4">
+      <w:start w:val="1"/>
+      <w:numFmt w:val="lowerLetter"/>
+      <w:lvlText w:val="%5."/>
+      <w:lvlJc w:val="left"/>
+      <w:pPr>
+        <w:ind w:left="3600" w:hanging="360"/>
+      </w:pPr>
+      <w:rPr>
+        <w:strike w:val="0"/>
+        <w:dstrike w:val="0"/>
+        <w:u w:val="none"/>
+        <w:effect w:val="none"/>
+      </w:rPr>
+    </w:lvl>
+    <w:lvl w:ilvl="5">
+      <w:start w:val="1"/>
+      <w:numFmt w:val="lowerRoman"/>
+      <w:lvlText w:val="%6."/>
+      <w:lvlJc w:val="right"/>
+      <w:pPr>
+        <w:ind w:left="4320" w:hanging="360"/>
+      </w:pPr>
+      <w:rPr>
+        <w:strike w:val="0"/>
+        <w:dstrike w:val="0"/>
+        <w:u w:val="none"/>
+        <w:effect w:val="none"/>
+      </w:rPr>
+    </w:lvl>
+    <w:lvl w:ilvl="6">
+      <w:start w:val="1"/>
+      <w:numFmt w:val="decimal"/>
+      <w:lvlText w:val="%7."/>
+      <w:lvlJc w:val="left"/>
+      <w:pPr>
+        <w:ind w:left="5040" w:hanging="360"/>
+      </w:pPr>
+      <w:rPr>
+        <w:strike w:val="0"/>
+        <w:dstrike w:val="0"/>
+        <w:u w:val="none"/>
+        <w:effect w:val="none"/>
+      </w:rPr>
+    </w:lvl>
+    <w:lvl w:ilvl="7">
+      <w:start w:val="1"/>
+      <w:numFmt w:val="lowerLetter"/>
+      <w:lvlText w:val="%8."/>
+      <w:lvlJc w:val="left"/>
+      <w:pPr>
+        <w:ind w:left="5760" w:hanging="360"/>
+      </w:pPr>
+      <w:rPr>
+        <w:strike w:val="0"/>
+        <w:dstrike w:val="0"/>
+        <w:u w:val="none"/>
+        <w:effect w:val="none"/>
+      </w:rPr>
+    </w:lvl>
+    <w:lvl w:ilvl="8">
+      <w:start w:val="1"/>
+      <w:numFmt w:val="lowerRoman"/>
+      <w:lvlText w:val="%9."/>
+      <w:lvlJc w:val="right"/>
+      <w:pPr>
+        <w:ind w:left="6480" w:hanging="360"/>
+      </w:pPr>
+      <w:rPr>
+        <w:strike w:val="0"/>
+        <w:dstrike w:val="0"/>
+        <w:u w:val="none"/>
+        <w:effect w:val="none"/>
+      </w:rPr>
+    </w:lvl>
+  </w:abstractNum>
   <w:num w:numId="1" w16cid:durableId="711080219">
-    <w:abstractNumId w:val="2"/>
+    <w:abstractNumId w:val="8"/>
   </w:num>
   <w:num w:numId="2" w16cid:durableId="414669572">
-    <w:abstractNumId w:val="1"/>
+    <w:abstractNumId w:val="4"/>
     <w:lvlOverride w:ilvl="0">
       <w:startOverride w:val="1"/>
     </w:lvlOverride>
@@ -7438,31 +10905,64 @@
     </w:lvlOverride>
   </w:num>
   <w:num w:numId="3" w16cid:durableId="1619025001">
+    <w:abstractNumId w:val="10"/>
+  </w:num>
+  <w:num w:numId="4" w16cid:durableId="585503028">
+    <w:abstractNumId w:val="11"/>
+  </w:num>
+  <w:num w:numId="5" w16cid:durableId="838350004">
+    <w:abstractNumId w:val="1"/>
+  </w:num>
+  <w:num w:numId="6" w16cid:durableId="188422581">
+    <w:abstractNumId w:val="0"/>
+    <w:lvlOverride w:ilvl="0">
+      <w:startOverride w:val="1"/>
+    </w:lvlOverride>
+    <w:lvlOverride w:ilvl="1">
+      <w:startOverride w:val="1"/>
+    </w:lvlOverride>
+    <w:lvlOverride w:ilvl="2">
+      <w:startOverride w:val="1"/>
+    </w:lvlOverride>
+    <w:lvlOverride w:ilvl="3">
+      <w:startOverride w:val="1"/>
+    </w:lvlOverride>
+    <w:lvlOverride w:ilvl="4">
+      <w:startOverride w:val="1"/>
+    </w:lvlOverride>
+    <w:lvlOverride w:ilvl="5">
+      <w:startOverride w:val="1"/>
+    </w:lvlOverride>
+    <w:lvlOverride w:ilvl="6">
+      <w:startOverride w:val="1"/>
+    </w:lvlOverride>
+    <w:lvlOverride w:ilvl="7">
+      <w:startOverride w:val="1"/>
+    </w:lvlOverride>
+    <w:lvlOverride w:ilvl="8">
+      <w:startOverride w:val="1"/>
+    </w:lvlOverride>
+  </w:num>
+  <w:num w:numId="7" w16cid:durableId="1212767230">
+    <w:abstractNumId w:val="7"/>
+  </w:num>
+  <w:num w:numId="8" w16cid:durableId="670062085">
+    <w:abstractNumId w:val="5"/>
+  </w:num>
+  <w:num w:numId="9" w16cid:durableId="846094335">
     <w:abstractNumId w:val="3"/>
   </w:num>
-  <w:num w:numId="4" w16cid:durableId="585503028">
-    <w:abstractNumId w:val="4"/>
-    <w:lvlOverride w:ilvl="0"/>
-    <w:lvlOverride w:ilvl="1"/>
-    <w:lvlOverride w:ilvl="2"/>
-    <w:lvlOverride w:ilvl="3"/>
-    <w:lvlOverride w:ilvl="4"/>
-    <w:lvlOverride w:ilvl="5"/>
-    <w:lvlOverride w:ilvl="6"/>
-    <w:lvlOverride w:ilvl="7"/>
-    <w:lvlOverride w:ilvl="8"/>
+  <w:num w:numId="10" w16cid:durableId="204146510">
+    <w:abstractNumId w:val="9"/>
   </w:num>
-  <w:num w:numId="5" w16cid:durableId="838350004">
-    <w:abstractNumId w:val="0"/>
-    <w:lvlOverride w:ilvl="0"/>
-    <w:lvlOverride w:ilvl="1"/>
-    <w:lvlOverride w:ilvl="2"/>
-    <w:lvlOverride w:ilvl="3"/>
-    <w:lvlOverride w:ilvl="4"/>
-    <w:lvlOverride w:ilvl="5"/>
-    <w:lvlOverride w:ilvl="6"/>
-    <w:lvlOverride w:ilvl="7"/>
-    <w:lvlOverride w:ilvl="8"/>
+  <w:num w:numId="11" w16cid:durableId="939608915">
+    <w:abstractNumId w:val="2"/>
+  </w:num>
+  <w:num w:numId="12" w16cid:durableId="1203592865">
+    <w:abstractNumId w:val="12"/>
+  </w:num>
+  <w:num w:numId="13" w16cid:durableId="697463749">
+    <w:abstractNumId w:val="6"/>
   </w:num>
 </w:numbering>
 </file>

</xml_diff>

<commit_message>
9,10 from 1st task done, 1st task done
</commit_message>
<xml_diff>
--- a/otchet.docx
+++ b/otchet.docx
@@ -57,8 +57,6 @@
         </w:rPr>
         <w:t xml:space="preserve">Для ввода информации в переменные используется </w:t>
       </w:r>
-      <w:proofErr w:type="spellStart"/>
-      <w:proofErr w:type="gramStart"/>
       <w:r>
         <w:rPr>
           <w:b/>
@@ -66,9 +64,16 @@
           <w:szCs w:val="32"/>
           <w:lang w:val="ru-RU"/>
         </w:rPr>
-        <w:t>input</w:t>
-      </w:r>
-      <w:proofErr w:type="spellEnd"/>
+        <w:t>input()</w:t>
+      </w:r>
+      <w:r>
+        <w:rPr>
+          <w:sz w:val="32"/>
+          <w:szCs w:val="32"/>
+          <w:lang w:val="ru-RU"/>
+        </w:rPr>
+        <w:t xml:space="preserve">, для вывода - </w:t>
+      </w:r>
       <w:r>
         <w:rPr>
           <w:b/>
@@ -76,45 +81,7 @@
           <w:szCs w:val="32"/>
           <w:lang w:val="ru-RU"/>
         </w:rPr>
-        <w:t>(</w:t>
-      </w:r>
-      <w:proofErr w:type="gramEnd"/>
-      <w:r>
-        <w:rPr>
-          <w:b/>
-          <w:sz w:val="32"/>
-          <w:szCs w:val="32"/>
-          <w:lang w:val="ru-RU"/>
-        </w:rPr>
-        <w:t>)</w:t>
-      </w:r>
-      <w:r>
-        <w:rPr>
-          <w:sz w:val="32"/>
-          <w:szCs w:val="32"/>
-          <w:lang w:val="ru-RU"/>
-        </w:rPr>
-        <w:t xml:space="preserve">, для вывода - </w:t>
-      </w:r>
-      <w:proofErr w:type="spellStart"/>
-      <w:r>
-        <w:rPr>
-          <w:b/>
-          <w:sz w:val="32"/>
-          <w:szCs w:val="32"/>
-          <w:lang w:val="ru-RU"/>
-        </w:rPr>
-        <w:t>print</w:t>
-      </w:r>
-      <w:proofErr w:type="spellEnd"/>
-      <w:r>
-        <w:rPr>
-          <w:b/>
-          <w:sz w:val="32"/>
-          <w:szCs w:val="32"/>
-          <w:lang w:val="ru-RU"/>
-        </w:rPr>
-        <w:t>()</w:t>
+        <w:t>print()</w:t>
       </w:r>
       <w:r>
         <w:rPr>
@@ -328,8 +295,6 @@
         </w:rPr>
         <w:t xml:space="preserve">При помощи </w:t>
       </w:r>
-      <w:proofErr w:type="spellStart"/>
-      <w:proofErr w:type="gramStart"/>
       <w:r>
         <w:rPr>
           <w:b/>
@@ -337,27 +302,7 @@
           <w:szCs w:val="32"/>
           <w:lang w:val="ru-RU"/>
         </w:rPr>
-        <w:t>type</w:t>
-      </w:r>
-      <w:proofErr w:type="spellEnd"/>
-      <w:r>
-        <w:rPr>
-          <w:b/>
-          <w:sz w:val="32"/>
-          <w:szCs w:val="32"/>
-          <w:lang w:val="ru-RU"/>
-        </w:rPr>
-        <w:t>(</w:t>
-      </w:r>
-      <w:proofErr w:type="gramEnd"/>
-      <w:r>
-        <w:rPr>
-          <w:b/>
-          <w:sz w:val="32"/>
-          <w:szCs w:val="32"/>
-          <w:lang w:val="ru-RU"/>
-        </w:rPr>
-        <w:t>)</w:t>
+        <w:t>type()</w:t>
       </w:r>
       <w:r>
         <w:rPr>
@@ -1179,25 +1124,7 @@
           <w:szCs w:val="32"/>
           <w:lang w:val="ru-RU"/>
         </w:rPr>
-        <w:t xml:space="preserve">x % 2 + c // 4 - v / </w:t>
-      </w:r>
-      <w:proofErr w:type="gramStart"/>
-      <w:r>
-        <w:rPr>
-          <w:sz w:val="32"/>
-          <w:szCs w:val="32"/>
-          <w:lang w:val="ru-RU"/>
-        </w:rPr>
-        <w:t>10  +</w:t>
-      </w:r>
-      <w:proofErr w:type="gramEnd"/>
-      <w:r>
-        <w:rPr>
-          <w:sz w:val="32"/>
-          <w:szCs w:val="32"/>
-          <w:lang w:val="ru-RU"/>
-        </w:rPr>
-        <w:t xml:space="preserve"> 18b </w:t>
+        <w:t xml:space="preserve">x % 2 + c // 4 - v / 10  + 18b </w:t>
       </w:r>
     </w:p>
     <w:p>
@@ -1217,8 +1144,6 @@
         </w:rPr>
         <w:t xml:space="preserve">не создавайте переменные для значений x, c, v, b, а пропишите </w:t>
       </w:r>
-      <w:proofErr w:type="spellStart"/>
-      <w:proofErr w:type="gramStart"/>
       <w:r>
         <w:rPr>
           <w:b/>
@@ -1226,9 +1151,16 @@
           <w:szCs w:val="32"/>
           <w:lang w:val="ru-RU"/>
         </w:rPr>
-        <w:t>input</w:t>
-      </w:r>
-      <w:proofErr w:type="spellEnd"/>
+        <w:t xml:space="preserve">input() </w:t>
+      </w:r>
+      <w:r>
+        <w:rPr>
+          <w:sz w:val="32"/>
+          <w:szCs w:val="32"/>
+          <w:lang w:val="ru-RU"/>
+        </w:rPr>
+        <w:t xml:space="preserve">прямо в формуле. используйте модуль </w:t>
+      </w:r>
       <w:r>
         <w:rPr>
           <w:b/>
@@ -1236,9 +1168,44 @@
           <w:szCs w:val="32"/>
           <w:lang w:val="ru-RU"/>
         </w:rPr>
-        <w:t>(</w:t>
-      </w:r>
-      <w:proofErr w:type="gramEnd"/>
+        <w:t xml:space="preserve">Math </w:t>
+      </w:r>
+      <w:r>
+        <w:rPr>
+          <w:sz w:val="32"/>
+          <w:szCs w:val="32"/>
+          <w:lang w:val="ru-RU"/>
+        </w:rPr>
+        <w:t>для сложных математических вычислений.</w:t>
+      </w:r>
+    </w:p>
+    <w:p>
+      <w:pPr>
+        <w:ind w:firstLine="720"/>
+        <w:rPr>
+          <w:sz w:val="32"/>
+          <w:szCs w:val="32"/>
+          <w:lang w:val="ru-RU"/>
+        </w:rPr>
+      </w:pPr>
+    </w:p>
+    <w:p>
+      <w:pPr>
+        <w:ind w:firstLine="720"/>
+        <w:rPr>
+          <w:sz w:val="32"/>
+          <w:szCs w:val="32"/>
+          <w:lang w:val="ru-RU"/>
+        </w:rPr>
+      </w:pPr>
+      <w:r>
+        <w:rPr>
+          <w:sz w:val="32"/>
+          <w:szCs w:val="32"/>
+          <w:lang w:val="ru-RU"/>
+        </w:rPr>
+        <w:t xml:space="preserve">Выведете результаты всех 4 формул в одну строчку, через “**-**” и в конце “!!!!” (для этого используйте </w:t>
+      </w:r>
       <w:r>
         <w:rPr>
           <w:b/>
@@ -1246,17 +1213,16 @@
           <w:szCs w:val="32"/>
           <w:lang w:val="ru-RU"/>
         </w:rPr>
-        <w:t xml:space="preserve">) </w:t>
-      </w:r>
-      <w:r>
-        <w:rPr>
-          <w:sz w:val="32"/>
-          <w:szCs w:val="32"/>
-          <w:lang w:val="ru-RU"/>
-        </w:rPr>
-        <w:t xml:space="preserve">прямо в формуле. используйте модуль </w:t>
-      </w:r>
-      <w:proofErr w:type="spellStart"/>
+        <w:t>sep</w:t>
+      </w:r>
+      <w:r>
+        <w:rPr>
+          <w:sz w:val="32"/>
+          <w:szCs w:val="32"/>
+          <w:lang w:val="ru-RU"/>
+        </w:rPr>
+        <w:t xml:space="preserve">, </w:t>
+      </w:r>
       <w:r>
         <w:rPr>
           <w:b/>
@@ -1264,9 +1230,16 @@
           <w:szCs w:val="32"/>
           <w:lang w:val="ru-RU"/>
         </w:rPr>
-        <w:t>Math</w:t>
-      </w:r>
-      <w:proofErr w:type="spellEnd"/>
+        <w:t xml:space="preserve">end </w:t>
+      </w:r>
+      <w:r>
+        <w:rPr>
+          <w:sz w:val="32"/>
+          <w:szCs w:val="32"/>
+          <w:lang w:val="ru-RU"/>
+        </w:rPr>
+        <w:t xml:space="preserve">в </w:t>
+      </w:r>
       <w:r>
         <w:rPr>
           <w:b/>
@@ -1274,111 +1247,7 @@
           <w:szCs w:val="32"/>
           <w:lang w:val="ru-RU"/>
         </w:rPr>
-        <w:t xml:space="preserve"> </w:t>
-      </w:r>
-      <w:r>
-        <w:rPr>
-          <w:sz w:val="32"/>
-          <w:szCs w:val="32"/>
-          <w:lang w:val="ru-RU"/>
-        </w:rPr>
-        <w:t>для сложных математических вычислений.</w:t>
-      </w:r>
-    </w:p>
-    <w:p>
-      <w:pPr>
-        <w:ind w:firstLine="720"/>
-        <w:rPr>
-          <w:sz w:val="32"/>
-          <w:szCs w:val="32"/>
-          <w:lang w:val="ru-RU"/>
-        </w:rPr>
-      </w:pPr>
-    </w:p>
-    <w:p>
-      <w:pPr>
-        <w:ind w:firstLine="720"/>
-        <w:rPr>
-          <w:sz w:val="32"/>
-          <w:szCs w:val="32"/>
-          <w:lang w:val="ru-RU"/>
-        </w:rPr>
-      </w:pPr>
-      <w:r>
-        <w:rPr>
-          <w:sz w:val="32"/>
-          <w:szCs w:val="32"/>
-          <w:lang w:val="ru-RU"/>
-        </w:rPr>
-        <w:t xml:space="preserve">Выведете результаты всех 4 формул в одну строчку, через “**-**” и в конце “!!!!” (для этого используйте </w:t>
-      </w:r>
-      <w:proofErr w:type="spellStart"/>
-      <w:r>
-        <w:rPr>
-          <w:b/>
-          <w:sz w:val="32"/>
-          <w:szCs w:val="32"/>
-          <w:lang w:val="ru-RU"/>
-        </w:rPr>
-        <w:t>sep</w:t>
-      </w:r>
-      <w:proofErr w:type="spellEnd"/>
-      <w:r>
-        <w:rPr>
-          <w:sz w:val="32"/>
-          <w:szCs w:val="32"/>
-          <w:lang w:val="ru-RU"/>
-        </w:rPr>
-        <w:t xml:space="preserve">, </w:t>
-      </w:r>
-      <w:proofErr w:type="spellStart"/>
-      <w:r>
-        <w:rPr>
-          <w:b/>
-          <w:sz w:val="32"/>
-          <w:szCs w:val="32"/>
-          <w:lang w:val="ru-RU"/>
-        </w:rPr>
-        <w:t>end</w:t>
-      </w:r>
-      <w:proofErr w:type="spellEnd"/>
-      <w:r>
-        <w:rPr>
-          <w:b/>
-          <w:sz w:val="32"/>
-          <w:szCs w:val="32"/>
-          <w:lang w:val="ru-RU"/>
-        </w:rPr>
-        <w:t xml:space="preserve"> </w:t>
-      </w:r>
-      <w:r>
-        <w:rPr>
-          <w:sz w:val="32"/>
-          <w:szCs w:val="32"/>
-          <w:lang w:val="ru-RU"/>
-        </w:rPr>
-        <w:t xml:space="preserve">в </w:t>
-      </w:r>
-      <w:proofErr w:type="spellStart"/>
-      <w:proofErr w:type="gramStart"/>
-      <w:r>
-        <w:rPr>
-          <w:b/>
-          <w:sz w:val="32"/>
-          <w:szCs w:val="32"/>
-          <w:lang w:val="ru-RU"/>
-        </w:rPr>
-        <w:t>print</w:t>
-      </w:r>
-      <w:proofErr w:type="spellEnd"/>
-      <w:r>
-        <w:rPr>
-          <w:b/>
-          <w:sz w:val="32"/>
-          <w:szCs w:val="32"/>
-          <w:lang w:val="ru-RU"/>
-        </w:rPr>
-        <w:t xml:space="preserve"> </w:t>
+        <w:t xml:space="preserve">print </w:t>
       </w:r>
       <w:r>
         <w:rPr>
@@ -1388,7 +1257,6 @@
         </w:rPr>
         <w:t>)</w:t>
       </w:r>
-      <w:proofErr w:type="gramEnd"/>
     </w:p>
     <w:p>
       <w:pPr>
@@ -1569,35 +1437,7 @@
           <w:szCs w:val="32"/>
           <w:lang w:val="ru-RU"/>
         </w:rPr>
-        <w:t xml:space="preserve">Форматированный ввод-вывод в Python обеспечивает более удобное и наглядное представление данных при выполнении программ. В Python для форматирования используется метод </w:t>
-      </w:r>
-      <w:proofErr w:type="spellStart"/>
-      <w:proofErr w:type="gramStart"/>
-      <w:r>
-        <w:rPr>
-          <w:sz w:val="32"/>
-          <w:szCs w:val="32"/>
-          <w:lang w:val="ru-RU"/>
-        </w:rPr>
-        <w:t>format</w:t>
-      </w:r>
-      <w:proofErr w:type="spellEnd"/>
-      <w:r>
-        <w:rPr>
-          <w:sz w:val="32"/>
-          <w:szCs w:val="32"/>
-          <w:lang w:val="ru-RU"/>
-        </w:rPr>
-        <w:t>(</w:t>
-      </w:r>
-      <w:proofErr w:type="gramEnd"/>
-      <w:r>
-        <w:rPr>
-          <w:sz w:val="32"/>
-          <w:szCs w:val="32"/>
-          <w:lang w:val="ru-RU"/>
-        </w:rPr>
-        <w:t>) для строк и специальные символы для форматирования чисел.</w:t>
+        <w:t>Форматированный ввод-вывод в Python обеспечивает более удобное и наглядное представление данных при выполнении программ. В Python для форматирования используется метод format() для строк и специальные символы для форматирования чисел.</w:t>
       </w:r>
     </w:p>
     <w:p>
@@ -1961,25 +1801,7 @@
           <w:szCs w:val="32"/>
           <w:lang w:val="ru-RU"/>
         </w:rPr>
-        <w:t xml:space="preserve">Напишите программу, которая запрашивает у пользователя два числа (a, b) и выводит результаты деления a на b и b на </w:t>
-      </w:r>
-      <w:proofErr w:type="gramStart"/>
-      <w:r>
-        <w:rPr>
-          <w:sz w:val="32"/>
-          <w:szCs w:val="32"/>
-          <w:lang w:val="ru-RU"/>
-        </w:rPr>
-        <w:t>a .</w:t>
-      </w:r>
-      <w:proofErr w:type="gramEnd"/>
-      <w:r>
-        <w:rPr>
-          <w:sz w:val="32"/>
-          <w:szCs w:val="32"/>
-          <w:lang w:val="ru-RU"/>
-        </w:rPr>
-        <w:t xml:space="preserve"> " Округлите первое вычисле</w:t>
+        <w:t>Напишите программу, которая запрашивает у пользователя два числа (a, b) и выводит результаты деления a на b и b на a . " Округлите первое вычисле</w:t>
       </w:r>
       <w:r>
         <w:rPr>
@@ -2178,7 +2000,6 @@
         </w:rPr>
         <w:t xml:space="preserve">Подключите модуль </w:t>
       </w:r>
-      <w:proofErr w:type="spellStart"/>
       <w:r>
         <w:rPr>
           <w:b/>
@@ -2186,103 +2007,42 @@
           <w:szCs w:val="32"/>
           <w:lang w:val="ru-RU"/>
         </w:rPr>
-        <w:t>time</w:t>
-      </w:r>
-      <w:proofErr w:type="spellEnd"/>
-      <w:r>
+        <w:t xml:space="preserve">time </w:t>
+      </w:r>
+      <w:r>
+        <w:rPr>
+          <w:sz w:val="32"/>
+          <w:szCs w:val="32"/>
+          <w:lang w:val="ru-RU"/>
+        </w:rPr>
+        <w:t>к файлу.</w:t>
+      </w:r>
+    </w:p>
+    <w:p>
+      <w:pPr>
         <w:rPr>
           <w:b/>
           <w:sz w:val="32"/>
           <w:szCs w:val="32"/>
           <w:lang w:val="ru-RU"/>
         </w:rPr>
-        <w:t xml:space="preserve"> </w:t>
-      </w:r>
-      <w:r>
-        <w:rPr>
-          <w:sz w:val="32"/>
-          <w:szCs w:val="32"/>
-          <w:lang w:val="ru-RU"/>
-        </w:rPr>
-        <w:t>к файлу.</w:t>
-      </w:r>
-    </w:p>
-    <w:p>
-      <w:pPr>
+      </w:pPr>
+      <w:r>
+        <w:rPr>
+          <w:sz w:val="32"/>
+          <w:szCs w:val="32"/>
+          <w:lang w:val="ru-RU"/>
+        </w:rPr>
+        <w:t>Попробуйте считать сегодняшнюю дату и время используя</w:t>
+      </w:r>
+      <w:r>
         <w:rPr>
           <w:b/>
           <w:sz w:val="32"/>
           <w:szCs w:val="32"/>
           <w:lang w:val="ru-RU"/>
         </w:rPr>
-      </w:pPr>
-      <w:r>
-        <w:rPr>
-          <w:sz w:val="32"/>
-          <w:szCs w:val="32"/>
-          <w:lang w:val="ru-RU"/>
-        </w:rPr>
-        <w:t>Попробуйте считать сегодняшнюю дату и время используя</w:t>
-      </w:r>
-      <w:r>
-        <w:rPr>
-          <w:b/>
-          <w:sz w:val="32"/>
-          <w:szCs w:val="32"/>
-          <w:lang w:val="ru-RU"/>
-        </w:rPr>
-        <w:t xml:space="preserve"> </w:t>
-      </w:r>
-      <w:proofErr w:type="spellStart"/>
-      <w:proofErr w:type="gramStart"/>
-      <w:r>
-        <w:rPr>
-          <w:b/>
-          <w:sz w:val="32"/>
-          <w:szCs w:val="32"/>
-          <w:lang w:val="ru-RU"/>
-        </w:rPr>
-        <w:t>time</w:t>
-      </w:r>
-      <w:proofErr w:type="spellEnd"/>
-      <w:r>
-        <w:rPr>
-          <w:b/>
-          <w:sz w:val="32"/>
-          <w:szCs w:val="32"/>
-          <w:lang w:val="ru-RU"/>
-        </w:rPr>
-        <w:t>(</w:t>
-      </w:r>
-      <w:proofErr w:type="gramEnd"/>
-      <w:r>
-        <w:rPr>
-          <w:b/>
-          <w:sz w:val="32"/>
-          <w:szCs w:val="32"/>
-          <w:lang w:val="ru-RU"/>
-        </w:rPr>
-        <w:t xml:space="preserve">) и </w:t>
-      </w:r>
-      <w:proofErr w:type="spellStart"/>
-      <w:r>
-        <w:rPr>
-          <w:b/>
-          <w:sz w:val="32"/>
-          <w:szCs w:val="32"/>
-          <w:lang w:val="ru-RU"/>
-        </w:rPr>
-        <w:t>localtime</w:t>
-      </w:r>
-      <w:proofErr w:type="spellEnd"/>
-      <w:r>
-        <w:rPr>
-          <w:b/>
-          <w:sz w:val="32"/>
-          <w:szCs w:val="32"/>
-          <w:lang w:val="ru-RU"/>
-        </w:rPr>
-        <w:t>().</w:t>
+        <w:t xml:space="preserve"> time() и localtime().</w:t>
       </w:r>
     </w:p>
     <w:p>
@@ -2755,19 +2515,8 @@
           <w:lang w:val="ru-RU"/>
         </w:rPr>
         <w:lastRenderedPageBreak/>
-        <w:t>Лабораторная работа №2 (2ч). Условные конструкции</w:t>
-      </w:r>
-      <w:proofErr w:type="gramStart"/>
-      <w:r>
-        <w:rPr>
-          <w:rFonts w:ascii="Times New Roman" w:hAnsi="Times New Roman" w:cs="Times New Roman"/>
-          <w:sz w:val="28"/>
-          <w:szCs w:val="28"/>
-          <w:lang w:val="ru-RU"/>
-        </w:rPr>
-        <w:t xml:space="preserve">   (</w:t>
-      </w:r>
-      <w:proofErr w:type="gramEnd"/>
+        <w:t>Лабораторная работа №2 (2ч). Условные конструкции   (</w:t>
+      </w:r>
       <w:r>
         <w:rPr>
           <w:rFonts w:ascii="Times New Roman" w:hAnsi="Times New Roman" w:cs="Times New Roman"/>
@@ -2830,29 +2579,7 @@
           <w:szCs w:val="32"/>
           <w:lang w:val="ru-RU"/>
         </w:rPr>
-        <w:t xml:space="preserve">Задание 1 (используем </w:t>
-      </w:r>
-      <w:proofErr w:type="spellStart"/>
-      <w:r>
-        <w:rPr>
-          <w:b/>
-          <w:color w:val="38761D"/>
-          <w:sz w:val="32"/>
-          <w:szCs w:val="32"/>
-          <w:lang w:val="ru-RU"/>
-        </w:rPr>
-        <w:t>if</w:t>
-      </w:r>
-      <w:proofErr w:type="spellEnd"/>
-      <w:r>
-        <w:rPr>
-          <w:b/>
-          <w:color w:val="38761D"/>
-          <w:sz w:val="32"/>
-          <w:szCs w:val="32"/>
-          <w:lang w:val="ru-RU"/>
-        </w:rPr>
-        <w:t>).</w:t>
+        <w:t>Задание 1 (используем if).</w:t>
       </w:r>
     </w:p>
     <w:p>
@@ -2888,25 +2615,7 @@
           <w:szCs w:val="32"/>
           <w:lang w:val="ru-RU"/>
         </w:rPr>
-        <w:t xml:space="preserve">Если первое число больше второго, то вывести </w:t>
-      </w:r>
-      <w:proofErr w:type="spellStart"/>
-      <w:r>
-        <w:rPr>
-          <w:sz w:val="32"/>
-          <w:szCs w:val="32"/>
-          <w:lang w:val="ru-RU"/>
-        </w:rPr>
-        <w:t>yes</w:t>
-      </w:r>
-      <w:proofErr w:type="spellEnd"/>
-      <w:r>
-        <w:rPr>
-          <w:sz w:val="32"/>
-          <w:szCs w:val="32"/>
-          <w:lang w:val="ru-RU"/>
-        </w:rPr>
-        <w:t xml:space="preserve">. </w:t>
+        <w:t xml:space="preserve">Если первое число больше второго, то вывести yes. </w:t>
       </w:r>
     </w:p>
     <w:p>
@@ -3223,29 +2932,7 @@
           <w:szCs w:val="32"/>
           <w:lang w:val="ru-RU"/>
         </w:rPr>
-        <w:t xml:space="preserve">Задание 2 (используем </w:t>
-      </w:r>
-      <w:proofErr w:type="spellStart"/>
-      <w:r>
-        <w:rPr>
-          <w:b/>
-          <w:color w:val="38761D"/>
-          <w:sz w:val="32"/>
-          <w:szCs w:val="32"/>
-          <w:lang w:val="ru-RU"/>
-        </w:rPr>
-        <w:t>match</w:t>
-      </w:r>
-      <w:proofErr w:type="spellEnd"/>
-      <w:r>
-        <w:rPr>
-          <w:b/>
-          <w:color w:val="38761D"/>
-          <w:sz w:val="32"/>
-          <w:szCs w:val="32"/>
-          <w:lang w:val="ru-RU"/>
-        </w:rPr>
-        <w:t>).</w:t>
+        <w:t>Задание 2 (используем match).</w:t>
       </w:r>
     </w:p>
     <w:p>
@@ -3285,80 +2972,14 @@
           <w:lang w:val="ru-RU"/>
         </w:rPr>
         <w:lastRenderedPageBreak/>
-        <w:t xml:space="preserve">Необходимо спросить какую операцию необходимо </w:t>
-      </w:r>
-      <w:proofErr w:type="gramStart"/>
+        <w:t xml:space="preserve">Необходимо спросить какую операцию необходимо сделать : </w:t>
+      </w:r>
       <w:r>
         <w:rPr>
           <w:rFonts w:eastAsia="Arial"/>
-          <w:b w:val="0"/>
-          <w:lang w:val="ru-RU"/>
-        </w:rPr>
-        <w:t>сделать :</w:t>
-      </w:r>
-      <w:proofErr w:type="gramEnd"/>
-      <w:r>
-        <w:rPr>
-          <w:rFonts w:eastAsia="Arial"/>
-          <w:b w:val="0"/>
-          <w:lang w:val="ru-RU"/>
-        </w:rPr>
-        <w:t xml:space="preserve"> </w:t>
-      </w:r>
-      <w:r>
-        <w:rPr>
-          <w:rFonts w:eastAsia="Arial"/>
-          <w:lang w:val="ru-RU"/>
-        </w:rPr>
-        <w:t xml:space="preserve"> /, *,-,+,//, **, </w:t>
-      </w:r>
-      <w:proofErr w:type="spellStart"/>
-      <w:r>
-        <w:rPr>
-          <w:rFonts w:eastAsia="Arial"/>
-          <w:lang w:val="ru-RU"/>
-        </w:rPr>
-        <w:t>sin</w:t>
-      </w:r>
-      <w:proofErr w:type="spellEnd"/>
-      <w:r>
-        <w:rPr>
-          <w:rFonts w:eastAsia="Arial"/>
-          <w:lang w:val="ru-RU"/>
-        </w:rPr>
-        <w:t xml:space="preserve">, </w:t>
-      </w:r>
-      <w:proofErr w:type="spellStart"/>
-      <w:r>
-        <w:rPr>
-          <w:rFonts w:eastAsia="Arial"/>
-          <w:lang w:val="ru-RU"/>
-        </w:rPr>
-        <w:t>cos</w:t>
-      </w:r>
-      <w:proofErr w:type="spellEnd"/>
-      <w:r>
-        <w:rPr>
-          <w:rFonts w:eastAsia="Arial"/>
-          <w:lang w:val="ru-RU"/>
-        </w:rPr>
-        <w:t xml:space="preserve">, </w:t>
-      </w:r>
-      <w:proofErr w:type="spellStart"/>
-      <w:r>
-        <w:rPr>
-          <w:rFonts w:eastAsia="Arial"/>
-          <w:lang w:val="ru-RU"/>
-        </w:rPr>
-        <w:t>tg</w:t>
-      </w:r>
-      <w:proofErr w:type="spellEnd"/>
-      <w:r>
-        <w:rPr>
-          <w:rFonts w:eastAsia="Arial"/>
-          <w:lang w:val="ru-RU"/>
-        </w:rPr>
-        <w:t>, корень</w:t>
+          <w:lang w:val="ru-RU"/>
+        </w:rPr>
+        <w:t xml:space="preserve"> /, *,-,+,//, **, sin, cos, tg, корень</w:t>
       </w:r>
       <w:r>
         <w:rPr>
@@ -3609,29 +3230,7 @@
           <w:szCs w:val="32"/>
           <w:lang w:val="ru-RU"/>
         </w:rPr>
-        <w:t xml:space="preserve">Задание 3 (используем </w:t>
-      </w:r>
-      <w:proofErr w:type="spellStart"/>
-      <w:r>
-        <w:rPr>
-          <w:b/>
-          <w:color w:val="38761D"/>
-          <w:sz w:val="32"/>
-          <w:szCs w:val="32"/>
-          <w:lang w:val="ru-RU"/>
-        </w:rPr>
-        <w:t>while</w:t>
-      </w:r>
-      <w:proofErr w:type="spellEnd"/>
-      <w:r>
-        <w:rPr>
-          <w:b/>
-          <w:color w:val="38761D"/>
-          <w:sz w:val="32"/>
-          <w:szCs w:val="32"/>
-          <w:lang w:val="ru-RU"/>
-        </w:rPr>
-        <w:t>).</w:t>
+        <w:t>Задание 3 (используем while).</w:t>
       </w:r>
     </w:p>
     <w:p>
@@ -3794,41 +3393,7 @@
           <w:lang w:val="ru-RU"/>
         </w:rPr>
         <w:lastRenderedPageBreak/>
-        <w:t xml:space="preserve">Задание 4 (используем </w:t>
-      </w:r>
-      <w:proofErr w:type="spellStart"/>
-      <w:proofErr w:type="gramStart"/>
-      <w:r>
-        <w:rPr>
-          <w:b/>
-          <w:color w:val="38761D"/>
-          <w:sz w:val="32"/>
-          <w:szCs w:val="32"/>
-          <w:lang w:val="ru-RU"/>
-        </w:rPr>
-        <w:t>for</w:t>
-      </w:r>
-      <w:proofErr w:type="spellEnd"/>
-      <w:r>
-        <w:rPr>
-          <w:b/>
-          <w:color w:val="38761D"/>
-          <w:sz w:val="32"/>
-          <w:szCs w:val="32"/>
-          <w:lang w:val="ru-RU"/>
-        </w:rPr>
-        <w:t xml:space="preserve"> )</w:t>
-      </w:r>
-      <w:proofErr w:type="gramEnd"/>
-      <w:r>
-        <w:rPr>
-          <w:b/>
-          <w:color w:val="38761D"/>
-          <w:sz w:val="32"/>
-          <w:szCs w:val="32"/>
-          <w:lang w:val="ru-RU"/>
-        </w:rPr>
-        <w:t>.</w:t>
+        <w:t>Задание 4 (используем for ).</w:t>
       </w:r>
     </w:p>
     <w:p>
@@ -3847,43 +3412,7 @@
           <w:szCs w:val="32"/>
           <w:lang w:val="ru-RU"/>
         </w:rPr>
-        <w:t xml:space="preserve">Используя цикл </w:t>
-      </w:r>
-      <w:proofErr w:type="spellStart"/>
-      <w:r>
-        <w:rPr>
-          <w:sz w:val="32"/>
-          <w:szCs w:val="32"/>
-          <w:lang w:val="ru-RU"/>
-        </w:rPr>
-        <w:t>for</w:t>
-      </w:r>
-      <w:proofErr w:type="spellEnd"/>
-      <w:r>
-        <w:rPr>
-          <w:sz w:val="32"/>
-          <w:szCs w:val="32"/>
-          <w:lang w:val="ru-RU"/>
-        </w:rPr>
-        <w:t xml:space="preserve"> </w:t>
-      </w:r>
-      <w:proofErr w:type="gramStart"/>
-      <w:r>
-        <w:rPr>
-          <w:sz w:val="32"/>
-          <w:szCs w:val="32"/>
-          <w:lang w:val="ru-RU"/>
-        </w:rPr>
-        <w:t>выведите  на</w:t>
-      </w:r>
-      <w:proofErr w:type="gramEnd"/>
-      <w:r>
-        <w:rPr>
-          <w:sz w:val="32"/>
-          <w:szCs w:val="32"/>
-          <w:lang w:val="ru-RU"/>
-        </w:rPr>
-        <w:t xml:space="preserve"> экран все числа (для каждого - отдельный цикл: всего 7): </w:t>
+        <w:t xml:space="preserve">Используя цикл for выведите  на экран все числа (для каждого - отдельный цикл: всего 7): </w:t>
       </w:r>
     </w:p>
     <w:p>
@@ -4091,80 +3620,14 @@
           <w:lang w:val="ru-RU"/>
         </w:rPr>
       </w:pPr>
-      <w:proofErr w:type="spellStart"/>
-      <w:r>
-        <w:rPr>
-          <w:sz w:val="32"/>
-          <w:szCs w:val="32"/>
-          <w:lang w:val="ru-RU"/>
-        </w:rPr>
-        <w:t>for</w:t>
-      </w:r>
-      <w:proofErr w:type="spellEnd"/>
-      <w:r>
-        <w:rPr>
-          <w:sz w:val="32"/>
-          <w:szCs w:val="32"/>
-          <w:lang w:val="ru-RU"/>
-        </w:rPr>
-        <w:t xml:space="preserve"> _ </w:t>
-      </w:r>
-      <w:proofErr w:type="spellStart"/>
-      <w:r>
-        <w:rPr>
-          <w:sz w:val="32"/>
-          <w:szCs w:val="32"/>
-          <w:lang w:val="ru-RU"/>
-        </w:rPr>
-        <w:t>in</w:t>
-      </w:r>
-      <w:proofErr w:type="spellEnd"/>
-      <w:r>
-        <w:rPr>
-          <w:sz w:val="32"/>
-          <w:szCs w:val="32"/>
-          <w:lang w:val="ru-RU"/>
-        </w:rPr>
-        <w:t xml:space="preserve"> </w:t>
-      </w:r>
-      <w:proofErr w:type="spellStart"/>
-      <w:proofErr w:type="gramStart"/>
-      <w:r>
-        <w:rPr>
-          <w:sz w:val="32"/>
-          <w:szCs w:val="32"/>
-          <w:lang w:val="ru-RU"/>
-        </w:rPr>
-        <w:t>range</w:t>
-      </w:r>
-      <w:proofErr w:type="spellEnd"/>
-      <w:r>
-        <w:rPr>
-          <w:sz w:val="32"/>
-          <w:szCs w:val="32"/>
-          <w:lang w:val="ru-RU"/>
-        </w:rPr>
-        <w:t>( V</w:t>
-      </w:r>
-      <w:proofErr w:type="gramEnd"/>
-      <w:r>
-        <w:rPr>
-          <w:sz w:val="32"/>
-          <w:szCs w:val="32"/>
-          <w:lang w:val="ru-RU"/>
-        </w:rPr>
-        <w:t xml:space="preserve"> ): </w:t>
-      </w:r>
-      <w:proofErr w:type="spellStart"/>
-      <w:r>
-        <w:rPr>
-          <w:sz w:val="32"/>
-          <w:szCs w:val="32"/>
-          <w:lang w:val="ru-RU"/>
-        </w:rPr>
-        <w:t>pass</w:t>
-      </w:r>
-      <w:proofErr w:type="spellEnd"/>
+      <w:r>
+        <w:rPr>
+          <w:sz w:val="32"/>
+          <w:szCs w:val="32"/>
+          <w:lang w:val="ru-RU"/>
+        </w:rPr>
+        <w:t>for _ in range( V ): pass</w:t>
+      </w:r>
     </w:p>
     <w:p>
       <w:pPr>
@@ -4185,25 +3648,7 @@
           <w:szCs w:val="32"/>
           <w:lang w:val="en-US"/>
         </w:rPr>
-        <w:t xml:space="preserve">for z, </w:t>
-      </w:r>
-      <w:proofErr w:type="gramStart"/>
-      <w:r>
-        <w:rPr>
-          <w:sz w:val="32"/>
-          <w:szCs w:val="32"/>
-          <w:lang w:val="en-US"/>
-        </w:rPr>
-        <w:t>x  in</w:t>
-      </w:r>
-      <w:proofErr w:type="gramEnd"/>
-      <w:r>
-        <w:rPr>
-          <w:sz w:val="32"/>
-          <w:szCs w:val="32"/>
-          <w:lang w:val="en-US"/>
-        </w:rPr>
-        <w:t xml:space="preserve"> range( V ), range( B ): pass</w:t>
+        <w:t>for z, x  in range( V ), range( B ): pass</w:t>
       </w:r>
     </w:p>
     <w:p>
@@ -4247,25 +3692,7 @@
           <w:szCs w:val="32"/>
           <w:lang w:val="en-US"/>
         </w:rPr>
-        <w:t xml:space="preserve">for name, age in </w:t>
-      </w:r>
-      <w:proofErr w:type="gramStart"/>
-      <w:r>
-        <w:rPr>
-          <w:sz w:val="32"/>
-          <w:szCs w:val="32"/>
-          <w:lang w:val="en-US"/>
-        </w:rPr>
-        <w:t>zip(</w:t>
-      </w:r>
-      <w:proofErr w:type="gramEnd"/>
-      <w:r>
-        <w:rPr>
-          <w:sz w:val="32"/>
-          <w:szCs w:val="32"/>
-          <w:lang w:val="en-US"/>
-        </w:rPr>
-        <w:t>names, ages): pass</w:t>
+        <w:t>for name, age in zip(names, ages): pass</w:t>
       </w:r>
     </w:p>
     <w:p>
@@ -4281,34 +3708,14 @@
           <w:lang w:val="ru-RU"/>
         </w:rPr>
       </w:pPr>
-      <w:proofErr w:type="spellStart"/>
-      <w:r>
-        <w:rPr>
-          <w:sz w:val="32"/>
-          <w:szCs w:val="32"/>
-          <w:lang w:val="ru-RU"/>
-        </w:rPr>
-        <w:t>for</w:t>
-      </w:r>
-      <w:proofErr w:type="spellEnd"/>
-      <w:r>
-        <w:rPr>
-          <w:sz w:val="32"/>
-          <w:szCs w:val="32"/>
-          <w:lang w:val="ru-RU"/>
-        </w:rPr>
-        <w:t xml:space="preserve"> c </w:t>
-      </w:r>
-      <w:proofErr w:type="spellStart"/>
-      <w:r>
-        <w:rPr>
-          <w:sz w:val="32"/>
-          <w:szCs w:val="32"/>
-          <w:lang w:val="ru-RU"/>
-        </w:rPr>
-        <w:t>else</w:t>
-      </w:r>
-      <w:proofErr w:type="spellEnd"/>
+      <w:r>
+        <w:rPr>
+          <w:sz w:val="32"/>
+          <w:szCs w:val="32"/>
+          <w:lang w:val="ru-RU"/>
+        </w:rPr>
+        <w:t>for c else</w:t>
+      </w:r>
     </w:p>
     <w:p>
       <w:pPr>
@@ -5554,7 +4961,6 @@
         </w:rPr>
         <w:t xml:space="preserve">Используйте модуль </w:t>
       </w:r>
-      <w:proofErr w:type="spellStart"/>
       <w:r>
         <w:rPr>
           <w:rFonts w:eastAsia="Arial"/>
@@ -5562,7 +4968,6 @@
         </w:rPr>
         <w:t>random</w:t>
       </w:r>
-      <w:proofErr w:type="spellEnd"/>
       <w:r>
         <w:rPr>
           <w:rFonts w:eastAsia="Arial"/>
@@ -7839,27 +7244,7 @@
           <w:szCs w:val="32"/>
           <w:lang w:val="ru-RU"/>
         </w:rPr>
-        <w:t xml:space="preserve">Дана строка-предложение. Зашифровать ее, поместив вначале все символы, расположенные на четных позициях строки, а затем, в обратном порядке, все </w:t>
-      </w:r>
-      <w:proofErr w:type="spellStart"/>
-      <w:proofErr w:type="gramStart"/>
-      <w:r>
-        <w:rPr>
-          <w:sz w:val="32"/>
-          <w:szCs w:val="32"/>
-          <w:lang w:val="ru-RU"/>
-        </w:rPr>
-        <w:t>символы,расположенные</w:t>
-      </w:r>
-      <w:proofErr w:type="spellEnd"/>
-      <w:proofErr w:type="gramEnd"/>
-      <w:r>
-        <w:rPr>
-          <w:sz w:val="32"/>
-          <w:szCs w:val="32"/>
-          <w:lang w:val="ru-RU"/>
-        </w:rPr>
-        <w:t xml:space="preserve"> на </w:t>
+        <w:t xml:space="preserve">Дана строка-предложение. Зашифровать ее, поместив вначале все символы, расположенные на четных позициях строки, а затем, в обратном порядке, все символы,расположенные на </w:t>
       </w:r>
       <w:r>
         <w:rPr>
@@ -7868,43 +7253,7 @@
           <w:lang w:val="ru-RU"/>
         </w:rPr>
         <w:lastRenderedPageBreak/>
-        <w:t>нечетных позициях (например, строка «Программа» превратит-</w:t>
-      </w:r>
-      <w:proofErr w:type="spellStart"/>
-      <w:r>
-        <w:rPr>
-          <w:sz w:val="32"/>
-          <w:szCs w:val="32"/>
-          <w:lang w:val="ru-RU"/>
-        </w:rPr>
-        <w:t>ся</w:t>
-      </w:r>
-      <w:proofErr w:type="spellEnd"/>
-      <w:r>
-        <w:rPr>
-          <w:sz w:val="32"/>
-          <w:szCs w:val="32"/>
-          <w:lang w:val="ru-RU"/>
-        </w:rPr>
-        <w:t xml:space="preserve"> в «</w:t>
-      </w:r>
-      <w:proofErr w:type="spellStart"/>
-      <w:r>
-        <w:rPr>
-          <w:sz w:val="32"/>
-          <w:szCs w:val="32"/>
-          <w:lang w:val="ru-RU"/>
-        </w:rPr>
-        <w:t>ргамамроП</w:t>
-      </w:r>
-      <w:proofErr w:type="spellEnd"/>
-      <w:r>
-        <w:rPr>
-          <w:sz w:val="32"/>
-          <w:szCs w:val="32"/>
-          <w:lang w:val="ru-RU"/>
-        </w:rPr>
-        <w:t>»).</w:t>
+        <w:t>нечетных позициях (например, строка «Программа» превратит-ся в «ргамамроП»).</w:t>
       </w:r>
     </w:p>
     <w:p>
@@ -8578,61 +7927,7 @@
           <w:szCs w:val="32"/>
           <w:lang w:val="ru-RU"/>
         </w:rPr>
-        <w:t>Добавьте '</w:t>
-      </w:r>
-      <w:proofErr w:type="spellStart"/>
-      <w:r>
-        <w:rPr>
-          <w:sz w:val="32"/>
-          <w:szCs w:val="32"/>
-          <w:lang w:val="ru-RU"/>
-        </w:rPr>
-        <w:t>ing</w:t>
-      </w:r>
-      <w:proofErr w:type="spellEnd"/>
-      <w:r>
-        <w:rPr>
-          <w:sz w:val="32"/>
-          <w:szCs w:val="32"/>
-          <w:lang w:val="ru-RU"/>
-        </w:rPr>
-        <w:t>' в конце заданной строки (длина должна быть не менее 3). Если данная строка уже заканчивается на '</w:t>
-      </w:r>
-      <w:proofErr w:type="spellStart"/>
-      <w:r>
-        <w:rPr>
-          <w:sz w:val="32"/>
-          <w:szCs w:val="32"/>
-          <w:lang w:val="ru-RU"/>
-        </w:rPr>
-        <w:t>ing</w:t>
-      </w:r>
-      <w:proofErr w:type="spellEnd"/>
-      <w:r>
-        <w:rPr>
-          <w:sz w:val="32"/>
-          <w:szCs w:val="32"/>
-          <w:lang w:val="ru-RU"/>
-        </w:rPr>
-        <w:t>', добавьте вместо этого '</w:t>
-      </w:r>
-      <w:proofErr w:type="spellStart"/>
-      <w:r>
-        <w:rPr>
-          <w:sz w:val="32"/>
-          <w:szCs w:val="32"/>
-          <w:lang w:val="ru-RU"/>
-        </w:rPr>
-        <w:t>ly</w:t>
-      </w:r>
-      <w:proofErr w:type="spellEnd"/>
-      <w:r>
-        <w:rPr>
-          <w:sz w:val="32"/>
-          <w:szCs w:val="32"/>
-          <w:lang w:val="ru-RU"/>
-        </w:rPr>
-        <w:t>'. Если длина заданной строки меньше 3, оставьте ее без изменений.</w:t>
+        <w:t>Добавьте 'ing' в конце заданной строки (длина должна быть не менее 3). Если данная строка уже заканчивается на 'ing', добавьте вместо этого 'ly'. Если длина заданной строки меньше 3, оставьте ее без изменений.</w:t>
       </w:r>
     </w:p>
     <w:p>
@@ -8896,7 +8191,419 @@
         <w:rPr>
           <w:sz w:val="32"/>
           <w:szCs w:val="32"/>
-          <w:lang w:val="en-US"/>
+          <w:lang w:val="ru-RU"/>
+        </w:rPr>
+      </w:pPr>
+      <w:r>
+        <w:rPr>
+          <w:sz w:val="32"/>
+          <w:szCs w:val="32"/>
+          <w:lang w:val="ru-RU"/>
+        </w:rPr>
+        <w:t>Дана строка-предложение. Зашифровать ее, выполнив циклическую замену каждой буквы на следующую за ней в алфавите и сохранив при этом регистр букв («A» перейдет в «B», «a» — в «b», «B» — в «D», «z» — в «a» и т. д.). Знаки препинания и пробелы не изменять.</w:t>
+      </w:r>
+    </w:p>
+    <w:p>
+      <w:pPr>
+        <w:spacing w:after="0" w:line="276" w:lineRule="auto"/>
+        <w:rPr>
+          <w:sz w:val="32"/>
+          <w:szCs w:val="32"/>
+          <w:lang w:val="en-US"/>
+        </w:rPr>
+      </w:pPr>
+      <w:r>
+        <w:rPr>
+          <w:sz w:val="32"/>
+          <w:szCs w:val="32"/>
+          <w:lang w:val="en-US"/>
+        </w:rPr>
+        <w:t>Code:</w:t>
+      </w:r>
+    </w:p>
+    <w:p>
+      <w:pPr>
+        <w:spacing w:after="0" w:line="276" w:lineRule="auto"/>
+        <w:rPr>
+          <w:sz w:val="32"/>
+          <w:szCs w:val="32"/>
+          <w:lang w:val="en-US"/>
+        </w:rPr>
+      </w:pPr>
+      <w:r>
+        <w:rPr>
+          <w:sz w:val="32"/>
+          <w:szCs w:val="32"/>
+          <w:lang w:val="en-US"/>
+        </w:rPr>
+        <w:lastRenderedPageBreak/>
+        <w:drawing>
+          <wp:inline distT="0" distB="0" distL="0" distR="0" wp14:anchorId="3B6CC82E" wp14:editId="574865A6">
+            <wp:extent cx="5277587" cy="3419952"/>
+            <wp:effectExtent l="0" t="0" r="0" b="9525"/>
+            <wp:docPr id="1960940302" name="Рисунок 1"/>
+            <wp:cNvGraphicFramePr>
+              <a:graphicFrameLocks xmlns:a="http://schemas.openxmlformats.org/drawingml/2006/main" noChangeAspect="1"/>
+            </wp:cNvGraphicFramePr>
+            <a:graphic xmlns:a="http://schemas.openxmlformats.org/drawingml/2006/main">
+              <a:graphicData uri="http://schemas.openxmlformats.org/drawingml/2006/picture">
+                <pic:pic xmlns:pic="http://schemas.openxmlformats.org/drawingml/2006/picture">
+                  <pic:nvPicPr>
+                    <pic:cNvPr id="1960940302" name=""/>
+                    <pic:cNvPicPr/>
+                  </pic:nvPicPr>
+                  <pic:blipFill>
+                    <a:blip r:embed="rId90"/>
+                    <a:stretch>
+                      <a:fillRect/>
+                    </a:stretch>
+                  </pic:blipFill>
+                  <pic:spPr>
+                    <a:xfrm>
+                      <a:off x="0" y="0"/>
+                      <a:ext cx="5277587" cy="3419952"/>
+                    </a:xfrm>
+                    <a:prstGeom prst="rect">
+                      <a:avLst/>
+                    </a:prstGeom>
+                  </pic:spPr>
+                </pic:pic>
+              </a:graphicData>
+            </a:graphic>
+          </wp:inline>
+        </w:drawing>
+      </w:r>
+    </w:p>
+    <w:p>
+      <w:pPr>
+        <w:spacing w:after="0" w:line="276" w:lineRule="auto"/>
+        <w:rPr>
+          <w:sz w:val="32"/>
+          <w:szCs w:val="32"/>
+          <w:lang w:val="en-US"/>
+        </w:rPr>
+      </w:pPr>
+      <w:r>
+        <w:rPr>
+          <w:sz w:val="32"/>
+          <w:szCs w:val="32"/>
+          <w:lang w:val="en-US"/>
+        </w:rPr>
+        <w:t>Result:</w:t>
+      </w:r>
+    </w:p>
+    <w:p>
+      <w:pPr>
+        <w:spacing w:after="0" w:line="276" w:lineRule="auto"/>
+        <w:rPr>
+          <w:sz w:val="32"/>
+          <w:szCs w:val="32"/>
+          <w:lang w:val="en-US"/>
+        </w:rPr>
+      </w:pPr>
+      <w:r>
+        <w:rPr>
+          <w:sz w:val="32"/>
+          <w:szCs w:val="32"/>
+          <w:lang w:val="en-US"/>
+        </w:rPr>
+        <w:drawing>
+          <wp:inline distT="0" distB="0" distL="0" distR="0" wp14:anchorId="33C28473" wp14:editId="485FFB61">
+            <wp:extent cx="1152686" cy="314369"/>
+            <wp:effectExtent l="0" t="0" r="9525" b="9525"/>
+            <wp:docPr id="1903276161" name="Рисунок 1"/>
+            <wp:cNvGraphicFramePr>
+              <a:graphicFrameLocks xmlns:a="http://schemas.openxmlformats.org/drawingml/2006/main" noChangeAspect="1"/>
+            </wp:cNvGraphicFramePr>
+            <a:graphic xmlns:a="http://schemas.openxmlformats.org/drawingml/2006/main">
+              <a:graphicData uri="http://schemas.openxmlformats.org/drawingml/2006/picture">
+                <pic:pic xmlns:pic="http://schemas.openxmlformats.org/drawingml/2006/picture">
+                  <pic:nvPicPr>
+                    <pic:cNvPr id="1903276161" name=""/>
+                    <pic:cNvPicPr/>
+                  </pic:nvPicPr>
+                  <pic:blipFill>
+                    <a:blip r:embed="rId91"/>
+                    <a:stretch>
+                      <a:fillRect/>
+                    </a:stretch>
+                  </pic:blipFill>
+                  <pic:spPr>
+                    <a:xfrm>
+                      <a:off x="0" y="0"/>
+                      <a:ext cx="1152686" cy="314369"/>
+                    </a:xfrm>
+                    <a:prstGeom prst="rect">
+                      <a:avLst/>
+                    </a:prstGeom>
+                  </pic:spPr>
+                </pic:pic>
+              </a:graphicData>
+            </a:graphic>
+          </wp:inline>
+        </w:drawing>
+      </w:r>
+    </w:p>
+    <w:p>
+      <w:pPr>
+        <w:spacing w:after="0" w:line="276" w:lineRule="auto"/>
+        <w:rPr>
+          <w:sz w:val="32"/>
+          <w:szCs w:val="32"/>
+          <w:lang w:val="en-US"/>
+        </w:rPr>
+      </w:pPr>
+    </w:p>
+    <w:p>
+      <w:pPr>
+        <w:spacing w:after="0" w:line="276" w:lineRule="auto"/>
+        <w:rPr>
+          <w:sz w:val="32"/>
+          <w:szCs w:val="32"/>
+          <w:lang w:val="ru-RU"/>
+        </w:rPr>
+      </w:pPr>
+      <w:r>
+        <w:rPr>
+          <w:sz w:val="32"/>
+          <w:szCs w:val="32"/>
+          <w:lang w:val="ru-RU"/>
+        </w:rPr>
+        <w:t>Преобразуйте строку-предложение так, чтобы каждое слово начиналось с большой буквы, а остальные буквы были в нижнем регистре.</w:t>
+      </w:r>
+    </w:p>
+    <w:p>
+      <w:pPr>
+        <w:rPr>
+          <w:sz w:val="32"/>
+          <w:szCs w:val="32"/>
+          <w:lang w:val="ru-RU"/>
+        </w:rPr>
+      </w:pPr>
+      <w:r>
+        <w:rPr>
+          <w:sz w:val="32"/>
+          <w:szCs w:val="32"/>
+          <w:lang w:val="ru-RU"/>
+        </w:rPr>
+        <w:t>Удалите все дублирующиеся символы из заданной строки.</w:t>
+      </w:r>
+    </w:p>
+    <w:p>
+      <w:pPr>
+        <w:rPr>
+          <w:sz w:val="32"/>
+          <w:szCs w:val="32"/>
+          <w:lang w:val="en-US"/>
+        </w:rPr>
+      </w:pPr>
+      <w:r>
+        <w:rPr>
+          <w:sz w:val="32"/>
+          <w:szCs w:val="32"/>
+          <w:lang w:val="en-US"/>
+        </w:rPr>
+        <w:t>Code:</w:t>
+      </w:r>
+    </w:p>
+    <w:p>
+      <w:pPr>
+        <w:rPr>
+          <w:sz w:val="32"/>
+          <w:szCs w:val="32"/>
+          <w:lang w:val="en-US"/>
+        </w:rPr>
+      </w:pPr>
+      <w:r>
+        <w:rPr>
+          <w:sz w:val="32"/>
+          <w:szCs w:val="32"/>
+          <w:lang w:val="en-US"/>
+        </w:rPr>
+        <w:lastRenderedPageBreak/>
+        <w:drawing>
+          <wp:inline distT="0" distB="0" distL="0" distR="0" wp14:anchorId="2B45AA83" wp14:editId="7248D352">
+            <wp:extent cx="5759450" cy="4248150"/>
+            <wp:effectExtent l="0" t="0" r="0" b="0"/>
+            <wp:docPr id="1854714083" name="Рисунок 1"/>
+            <wp:cNvGraphicFramePr>
+              <a:graphicFrameLocks xmlns:a="http://schemas.openxmlformats.org/drawingml/2006/main" noChangeAspect="1"/>
+            </wp:cNvGraphicFramePr>
+            <a:graphic xmlns:a="http://schemas.openxmlformats.org/drawingml/2006/main">
+              <a:graphicData uri="http://schemas.openxmlformats.org/drawingml/2006/picture">
+                <pic:pic xmlns:pic="http://schemas.openxmlformats.org/drawingml/2006/picture">
+                  <pic:nvPicPr>
+                    <pic:cNvPr id="1854714083" name=""/>
+                    <pic:cNvPicPr/>
+                  </pic:nvPicPr>
+                  <pic:blipFill>
+                    <a:blip r:embed="rId92"/>
+                    <a:stretch>
+                      <a:fillRect/>
+                    </a:stretch>
+                  </pic:blipFill>
+                  <pic:spPr>
+                    <a:xfrm>
+                      <a:off x="0" y="0"/>
+                      <a:ext cx="5759450" cy="4248150"/>
+                    </a:xfrm>
+                    <a:prstGeom prst="rect">
+                      <a:avLst/>
+                    </a:prstGeom>
+                  </pic:spPr>
+                </pic:pic>
+              </a:graphicData>
+            </a:graphic>
+          </wp:inline>
+        </w:drawing>
+      </w:r>
+    </w:p>
+    <w:p>
+      <w:pPr>
+        <w:rPr>
+          <w:sz w:val="32"/>
+          <w:szCs w:val="32"/>
+          <w:lang w:val="en-US"/>
+        </w:rPr>
+      </w:pPr>
+      <w:r>
+        <w:rPr>
+          <w:sz w:val="32"/>
+          <w:szCs w:val="32"/>
+          <w:lang w:val="en-US"/>
+        </w:rPr>
+        <w:drawing>
+          <wp:inline distT="0" distB="0" distL="0" distR="0" wp14:anchorId="1DC48EEF" wp14:editId="3E031086">
+            <wp:extent cx="5759450" cy="2529840"/>
+            <wp:effectExtent l="0" t="0" r="0" b="3810"/>
+            <wp:docPr id="83083599" name="Рисунок 1"/>
+            <wp:cNvGraphicFramePr>
+              <a:graphicFrameLocks xmlns:a="http://schemas.openxmlformats.org/drawingml/2006/main" noChangeAspect="1"/>
+            </wp:cNvGraphicFramePr>
+            <a:graphic xmlns:a="http://schemas.openxmlformats.org/drawingml/2006/main">
+              <a:graphicData uri="http://schemas.openxmlformats.org/drawingml/2006/picture">
+                <pic:pic xmlns:pic="http://schemas.openxmlformats.org/drawingml/2006/picture">
+                  <pic:nvPicPr>
+                    <pic:cNvPr id="83083599" name=""/>
+                    <pic:cNvPicPr/>
+                  </pic:nvPicPr>
+                  <pic:blipFill>
+                    <a:blip r:embed="rId93"/>
+                    <a:stretch>
+                      <a:fillRect/>
+                    </a:stretch>
+                  </pic:blipFill>
+                  <pic:spPr>
+                    <a:xfrm>
+                      <a:off x="0" y="0"/>
+                      <a:ext cx="5759450" cy="2529840"/>
+                    </a:xfrm>
+                    <a:prstGeom prst="rect">
+                      <a:avLst/>
+                    </a:prstGeom>
+                  </pic:spPr>
+                </pic:pic>
+              </a:graphicData>
+            </a:graphic>
+          </wp:inline>
+        </w:drawing>
+      </w:r>
+    </w:p>
+    <w:p>
+      <w:pPr>
+        <w:rPr>
+          <w:sz w:val="32"/>
+          <w:szCs w:val="32"/>
+          <w:lang w:val="en-US"/>
+        </w:rPr>
+      </w:pPr>
+      <w:r>
+        <w:rPr>
+          <w:sz w:val="32"/>
+          <w:szCs w:val="32"/>
+          <w:lang w:val="en-US"/>
+        </w:rPr>
+        <w:t>Result:</w:t>
+      </w:r>
+    </w:p>
+    <w:p>
+      <w:pPr>
+        <w:rPr>
+          <w:sz w:val="32"/>
+          <w:szCs w:val="32"/>
+          <w:lang w:val="en-US"/>
+        </w:rPr>
+      </w:pPr>
+      <w:r>
+        <w:rPr>
+          <w:sz w:val="32"/>
+          <w:szCs w:val="32"/>
+          <w:lang w:val="en-US"/>
+        </w:rPr>
+        <w:drawing>
+          <wp:inline distT="0" distB="0" distL="0" distR="0" wp14:anchorId="782D7B6C" wp14:editId="03E4C5B7">
+            <wp:extent cx="4734586" cy="809738"/>
+            <wp:effectExtent l="0" t="0" r="8890" b="9525"/>
+            <wp:docPr id="912374829" name="Рисунок 1"/>
+            <wp:cNvGraphicFramePr>
+              <a:graphicFrameLocks xmlns:a="http://schemas.openxmlformats.org/drawingml/2006/main" noChangeAspect="1"/>
+            </wp:cNvGraphicFramePr>
+            <a:graphic xmlns:a="http://schemas.openxmlformats.org/drawingml/2006/main">
+              <a:graphicData uri="http://schemas.openxmlformats.org/drawingml/2006/picture">
+                <pic:pic xmlns:pic="http://schemas.openxmlformats.org/drawingml/2006/picture">
+                  <pic:nvPicPr>
+                    <pic:cNvPr id="912374829" name=""/>
+                    <pic:cNvPicPr/>
+                  </pic:nvPicPr>
+                  <pic:blipFill>
+                    <a:blip r:embed="rId94"/>
+                    <a:stretch>
+                      <a:fillRect/>
+                    </a:stretch>
+                  </pic:blipFill>
+                  <pic:spPr>
+                    <a:xfrm>
+                      <a:off x="0" y="0"/>
+                      <a:ext cx="4734586" cy="809738"/>
+                    </a:xfrm>
+                    <a:prstGeom prst="rect">
+                      <a:avLst/>
+                    </a:prstGeom>
+                  </pic:spPr>
+                </pic:pic>
+              </a:graphicData>
+            </a:graphic>
+          </wp:inline>
+        </w:drawing>
+      </w:r>
+    </w:p>
+    <w:p>
+      <w:pPr>
+        <w:spacing w:after="0" w:line="276" w:lineRule="auto"/>
+        <w:rPr>
+          <w:sz w:val="32"/>
+          <w:szCs w:val="32"/>
+          <w:lang w:val="ru-RU"/>
+        </w:rPr>
+      </w:pPr>
+    </w:p>
+    <w:p>
+      <w:pPr>
+        <w:spacing w:after="0" w:line="276" w:lineRule="auto"/>
+        <w:rPr>
+          <w:sz w:val="32"/>
+          <w:szCs w:val="32"/>
+          <w:lang w:val="ru-RU"/>
+        </w:rPr>
+      </w:pPr>
+    </w:p>
+    <w:p>
+      <w:pPr>
+        <w:spacing w:after="0" w:line="276" w:lineRule="auto"/>
+        <w:rPr>
+          <w:sz w:val="32"/>
+          <w:szCs w:val="32"/>
+          <w:lang w:val="ru-RU"/>
         </w:rPr>
       </w:pPr>
     </w:p>
@@ -9612,6 +9319,146 @@
     </w:lvl>
   </w:abstractNum>
   <w:abstractNum w:abstractNumId="4" w15:restartNumberingAfterBreak="0">
+    <w:nsid w:val="2E6760A6"/>
+    <w:multiLevelType w:val="multilevel"/>
+    <w:tmpl w:val="C28887B4"/>
+    <w:lvl w:ilvl="0">
+      <w:start w:val="1"/>
+      <w:numFmt w:val="decimal"/>
+      <w:lvlText w:val="%1."/>
+      <w:lvlJc w:val="left"/>
+      <w:pPr>
+        <w:ind w:left="720" w:hanging="360"/>
+      </w:pPr>
+      <w:rPr>
+        <w:strike w:val="0"/>
+        <w:dstrike w:val="0"/>
+        <w:u w:val="none"/>
+        <w:effect w:val="none"/>
+      </w:rPr>
+    </w:lvl>
+    <w:lvl w:ilvl="1">
+      <w:start w:val="1"/>
+      <w:numFmt w:val="lowerLetter"/>
+      <w:lvlText w:val="%2."/>
+      <w:lvlJc w:val="left"/>
+      <w:pPr>
+        <w:ind w:left="1440" w:hanging="360"/>
+      </w:pPr>
+      <w:rPr>
+        <w:strike w:val="0"/>
+        <w:dstrike w:val="0"/>
+        <w:u w:val="none"/>
+        <w:effect w:val="none"/>
+      </w:rPr>
+    </w:lvl>
+    <w:lvl w:ilvl="2">
+      <w:start w:val="1"/>
+      <w:numFmt w:val="lowerRoman"/>
+      <w:lvlText w:val="%3."/>
+      <w:lvlJc w:val="right"/>
+      <w:pPr>
+        <w:ind w:left="2160" w:hanging="360"/>
+      </w:pPr>
+      <w:rPr>
+        <w:strike w:val="0"/>
+        <w:dstrike w:val="0"/>
+        <w:u w:val="none"/>
+        <w:effect w:val="none"/>
+      </w:rPr>
+    </w:lvl>
+    <w:lvl w:ilvl="3">
+      <w:start w:val="1"/>
+      <w:numFmt w:val="decimal"/>
+      <w:lvlText w:val="%4."/>
+      <w:lvlJc w:val="left"/>
+      <w:pPr>
+        <w:ind w:left="2880" w:hanging="360"/>
+      </w:pPr>
+      <w:rPr>
+        <w:strike w:val="0"/>
+        <w:dstrike w:val="0"/>
+        <w:u w:val="none"/>
+        <w:effect w:val="none"/>
+      </w:rPr>
+    </w:lvl>
+    <w:lvl w:ilvl="4">
+      <w:start w:val="1"/>
+      <w:numFmt w:val="lowerLetter"/>
+      <w:lvlText w:val="%5."/>
+      <w:lvlJc w:val="left"/>
+      <w:pPr>
+        <w:ind w:left="3600" w:hanging="360"/>
+      </w:pPr>
+      <w:rPr>
+        <w:strike w:val="0"/>
+        <w:dstrike w:val="0"/>
+        <w:u w:val="none"/>
+        <w:effect w:val="none"/>
+      </w:rPr>
+    </w:lvl>
+    <w:lvl w:ilvl="5">
+      <w:start w:val="1"/>
+      <w:numFmt w:val="lowerRoman"/>
+      <w:lvlText w:val="%6."/>
+      <w:lvlJc w:val="right"/>
+      <w:pPr>
+        <w:ind w:left="4320" w:hanging="360"/>
+      </w:pPr>
+      <w:rPr>
+        <w:strike w:val="0"/>
+        <w:dstrike w:val="0"/>
+        <w:u w:val="none"/>
+        <w:effect w:val="none"/>
+      </w:rPr>
+    </w:lvl>
+    <w:lvl w:ilvl="6">
+      <w:start w:val="1"/>
+      <w:numFmt w:val="decimal"/>
+      <w:lvlText w:val="%7."/>
+      <w:lvlJc w:val="left"/>
+      <w:pPr>
+        <w:ind w:left="5040" w:hanging="360"/>
+      </w:pPr>
+      <w:rPr>
+        <w:strike w:val="0"/>
+        <w:dstrike w:val="0"/>
+        <w:u w:val="none"/>
+        <w:effect w:val="none"/>
+      </w:rPr>
+    </w:lvl>
+    <w:lvl w:ilvl="7">
+      <w:start w:val="1"/>
+      <w:numFmt w:val="lowerLetter"/>
+      <w:lvlText w:val="%8."/>
+      <w:lvlJc w:val="left"/>
+      <w:pPr>
+        <w:ind w:left="5760" w:hanging="360"/>
+      </w:pPr>
+      <w:rPr>
+        <w:strike w:val="0"/>
+        <w:dstrike w:val="0"/>
+        <w:u w:val="none"/>
+        <w:effect w:val="none"/>
+      </w:rPr>
+    </w:lvl>
+    <w:lvl w:ilvl="8">
+      <w:start w:val="1"/>
+      <w:numFmt w:val="lowerRoman"/>
+      <w:lvlText w:val="%9."/>
+      <w:lvlJc w:val="right"/>
+      <w:pPr>
+        <w:ind w:left="6480" w:hanging="360"/>
+      </w:pPr>
+      <w:rPr>
+        <w:strike w:val="0"/>
+        <w:dstrike w:val="0"/>
+        <w:u w:val="none"/>
+        <w:effect w:val="none"/>
+      </w:rPr>
+    </w:lvl>
+  </w:abstractNum>
+  <w:abstractNum w:abstractNumId="5" w15:restartNumberingAfterBreak="0">
     <w:nsid w:val="364C39FB"/>
     <w:multiLevelType w:val="multilevel"/>
     <w:tmpl w:val="439E6E68"/>
@@ -9751,7 +9598,7 @@
       </w:rPr>
     </w:lvl>
   </w:abstractNum>
-  <w:abstractNum w:abstractNumId="5" w15:restartNumberingAfterBreak="0">
+  <w:abstractNum w:abstractNumId="6" w15:restartNumberingAfterBreak="0">
     <w:nsid w:val="38EE3508"/>
     <w:multiLevelType w:val="multilevel"/>
     <w:tmpl w:val="C28887B4"/>
@@ -9891,7 +9738,7 @@
       </w:rPr>
     </w:lvl>
   </w:abstractNum>
-  <w:abstractNum w:abstractNumId="6" w15:restartNumberingAfterBreak="0">
+  <w:abstractNum w:abstractNumId="7" w15:restartNumberingAfterBreak="0">
     <w:nsid w:val="3C0851E9"/>
     <w:multiLevelType w:val="multilevel"/>
     <w:tmpl w:val="C28887B4"/>
@@ -10031,7 +9878,147 @@
       </w:rPr>
     </w:lvl>
   </w:abstractNum>
-  <w:abstractNum w:abstractNumId="7" w15:restartNumberingAfterBreak="0">
+  <w:abstractNum w:abstractNumId="8" w15:restartNumberingAfterBreak="0">
+    <w:nsid w:val="44535E85"/>
+    <w:multiLevelType w:val="multilevel"/>
+    <w:tmpl w:val="C28887B4"/>
+    <w:lvl w:ilvl="0">
+      <w:start w:val="1"/>
+      <w:numFmt w:val="decimal"/>
+      <w:lvlText w:val="%1."/>
+      <w:lvlJc w:val="left"/>
+      <w:pPr>
+        <w:ind w:left="720" w:hanging="360"/>
+      </w:pPr>
+      <w:rPr>
+        <w:strike w:val="0"/>
+        <w:dstrike w:val="0"/>
+        <w:u w:val="none"/>
+        <w:effect w:val="none"/>
+      </w:rPr>
+    </w:lvl>
+    <w:lvl w:ilvl="1">
+      <w:start w:val="1"/>
+      <w:numFmt w:val="lowerLetter"/>
+      <w:lvlText w:val="%2."/>
+      <w:lvlJc w:val="left"/>
+      <w:pPr>
+        <w:ind w:left="1440" w:hanging="360"/>
+      </w:pPr>
+      <w:rPr>
+        <w:strike w:val="0"/>
+        <w:dstrike w:val="0"/>
+        <w:u w:val="none"/>
+        <w:effect w:val="none"/>
+      </w:rPr>
+    </w:lvl>
+    <w:lvl w:ilvl="2">
+      <w:start w:val="1"/>
+      <w:numFmt w:val="lowerRoman"/>
+      <w:lvlText w:val="%3."/>
+      <w:lvlJc w:val="right"/>
+      <w:pPr>
+        <w:ind w:left="2160" w:hanging="360"/>
+      </w:pPr>
+      <w:rPr>
+        <w:strike w:val="0"/>
+        <w:dstrike w:val="0"/>
+        <w:u w:val="none"/>
+        <w:effect w:val="none"/>
+      </w:rPr>
+    </w:lvl>
+    <w:lvl w:ilvl="3">
+      <w:start w:val="1"/>
+      <w:numFmt w:val="decimal"/>
+      <w:lvlText w:val="%4."/>
+      <w:lvlJc w:val="left"/>
+      <w:pPr>
+        <w:ind w:left="2880" w:hanging="360"/>
+      </w:pPr>
+      <w:rPr>
+        <w:strike w:val="0"/>
+        <w:dstrike w:val="0"/>
+        <w:u w:val="none"/>
+        <w:effect w:val="none"/>
+      </w:rPr>
+    </w:lvl>
+    <w:lvl w:ilvl="4">
+      <w:start w:val="1"/>
+      <w:numFmt w:val="lowerLetter"/>
+      <w:lvlText w:val="%5."/>
+      <w:lvlJc w:val="left"/>
+      <w:pPr>
+        <w:ind w:left="3600" w:hanging="360"/>
+      </w:pPr>
+      <w:rPr>
+        <w:strike w:val="0"/>
+        <w:dstrike w:val="0"/>
+        <w:u w:val="none"/>
+        <w:effect w:val="none"/>
+      </w:rPr>
+    </w:lvl>
+    <w:lvl w:ilvl="5">
+      <w:start w:val="1"/>
+      <w:numFmt w:val="lowerRoman"/>
+      <w:lvlText w:val="%6."/>
+      <w:lvlJc w:val="right"/>
+      <w:pPr>
+        <w:ind w:left="4320" w:hanging="360"/>
+      </w:pPr>
+      <w:rPr>
+        <w:strike w:val="0"/>
+        <w:dstrike w:val="0"/>
+        <w:u w:val="none"/>
+        <w:effect w:val="none"/>
+      </w:rPr>
+    </w:lvl>
+    <w:lvl w:ilvl="6">
+      <w:start w:val="1"/>
+      <w:numFmt w:val="decimal"/>
+      <w:lvlText w:val="%7."/>
+      <w:lvlJc w:val="left"/>
+      <w:pPr>
+        <w:ind w:left="5040" w:hanging="360"/>
+      </w:pPr>
+      <w:rPr>
+        <w:strike w:val="0"/>
+        <w:dstrike w:val="0"/>
+        <w:u w:val="none"/>
+        <w:effect w:val="none"/>
+      </w:rPr>
+    </w:lvl>
+    <w:lvl w:ilvl="7">
+      <w:start w:val="1"/>
+      <w:numFmt w:val="lowerLetter"/>
+      <w:lvlText w:val="%8."/>
+      <w:lvlJc w:val="left"/>
+      <w:pPr>
+        <w:ind w:left="5760" w:hanging="360"/>
+      </w:pPr>
+      <w:rPr>
+        <w:strike w:val="0"/>
+        <w:dstrike w:val="0"/>
+        <w:u w:val="none"/>
+        <w:effect w:val="none"/>
+      </w:rPr>
+    </w:lvl>
+    <w:lvl w:ilvl="8">
+      <w:start w:val="1"/>
+      <w:numFmt w:val="lowerRoman"/>
+      <w:lvlText w:val="%9."/>
+      <w:lvlJc w:val="right"/>
+      <w:pPr>
+        <w:ind w:left="6480" w:hanging="360"/>
+      </w:pPr>
+      <w:rPr>
+        <w:strike w:val="0"/>
+        <w:dstrike w:val="0"/>
+        <w:u w:val="none"/>
+        <w:effect w:val="none"/>
+      </w:rPr>
+    </w:lvl>
+  </w:abstractNum>
+  <w:abstractNum w:abstractNumId="9" w15:restartNumberingAfterBreak="0">
     <w:nsid w:val="46B544E5"/>
     <w:multiLevelType w:val="multilevel"/>
     <w:tmpl w:val="C28887B4"/>
@@ -10171,7 +10158,7 @@
       </w:rPr>
     </w:lvl>
   </w:abstractNum>
-  <w:abstractNum w:abstractNumId="8" w15:restartNumberingAfterBreak="0">
+  <w:abstractNum w:abstractNumId="10" w15:restartNumberingAfterBreak="0">
     <w:nsid w:val="4C0C3ED7"/>
     <w:multiLevelType w:val="multilevel"/>
     <w:tmpl w:val="11147A66"/>
@@ -10311,7 +10298,7 @@
       </w:rPr>
     </w:lvl>
   </w:abstractNum>
-  <w:abstractNum w:abstractNumId="9" w15:restartNumberingAfterBreak="0">
+  <w:abstractNum w:abstractNumId="11" w15:restartNumberingAfterBreak="0">
     <w:nsid w:val="4E6A7D2A"/>
     <w:multiLevelType w:val="multilevel"/>
     <w:tmpl w:val="C28887B4"/>
@@ -10451,7 +10438,7 @@
       </w:rPr>
     </w:lvl>
   </w:abstractNum>
-  <w:abstractNum w:abstractNumId="10" w15:restartNumberingAfterBreak="0">
+  <w:abstractNum w:abstractNumId="12" w15:restartNumberingAfterBreak="0">
     <w:nsid w:val="4EA67500"/>
     <w:multiLevelType w:val="multilevel"/>
     <w:tmpl w:val="439E6E68"/>
@@ -10591,7 +10578,7 @@
       </w:rPr>
     </w:lvl>
   </w:abstractNum>
-  <w:abstractNum w:abstractNumId="11" w15:restartNumberingAfterBreak="0">
+  <w:abstractNum w:abstractNumId="13" w15:restartNumberingAfterBreak="0">
     <w:nsid w:val="67CD7B71"/>
     <w:multiLevelType w:val="multilevel"/>
     <w:tmpl w:val="FEEAF0DE"/>
@@ -10731,7 +10718,7 @@
       </w:rPr>
     </w:lvl>
   </w:abstractNum>
-  <w:abstractNum w:abstractNumId="12" w15:restartNumberingAfterBreak="0">
+  <w:abstractNum w:abstractNumId="14" w15:restartNumberingAfterBreak="0">
     <w:nsid w:val="6E2E1DC5"/>
     <w:multiLevelType w:val="multilevel"/>
     <w:tmpl w:val="C28887B4"/>
@@ -10872,10 +10859,10 @@
     </w:lvl>
   </w:abstractNum>
   <w:num w:numId="1" w16cid:durableId="711080219">
-    <w:abstractNumId w:val="8"/>
+    <w:abstractNumId w:val="10"/>
   </w:num>
   <w:num w:numId="2" w16cid:durableId="414669572">
-    <w:abstractNumId w:val="4"/>
+    <w:abstractNumId w:val="5"/>
     <w:lvlOverride w:ilvl="0">
       <w:startOverride w:val="1"/>
     </w:lvlOverride>
@@ -10905,10 +10892,10 @@
     </w:lvlOverride>
   </w:num>
   <w:num w:numId="3" w16cid:durableId="1619025001">
-    <w:abstractNumId w:val="10"/>
+    <w:abstractNumId w:val="12"/>
   </w:num>
   <w:num w:numId="4" w16cid:durableId="585503028">
-    <w:abstractNumId w:val="11"/>
+    <w:abstractNumId w:val="13"/>
   </w:num>
   <w:num w:numId="5" w16cid:durableId="838350004">
     <w:abstractNumId w:val="1"/>
@@ -10944,25 +10931,31 @@
     </w:lvlOverride>
   </w:num>
   <w:num w:numId="7" w16cid:durableId="1212767230">
-    <w:abstractNumId w:val="7"/>
+    <w:abstractNumId w:val="9"/>
   </w:num>
   <w:num w:numId="8" w16cid:durableId="670062085">
-    <w:abstractNumId w:val="5"/>
+    <w:abstractNumId w:val="6"/>
   </w:num>
   <w:num w:numId="9" w16cid:durableId="846094335">
     <w:abstractNumId w:val="3"/>
   </w:num>
   <w:num w:numId="10" w16cid:durableId="204146510">
-    <w:abstractNumId w:val="9"/>
+    <w:abstractNumId w:val="11"/>
   </w:num>
   <w:num w:numId="11" w16cid:durableId="939608915">
     <w:abstractNumId w:val="2"/>
   </w:num>
   <w:num w:numId="12" w16cid:durableId="1203592865">
-    <w:abstractNumId w:val="12"/>
+    <w:abstractNumId w:val="14"/>
   </w:num>
   <w:num w:numId="13" w16cid:durableId="697463749">
-    <w:abstractNumId w:val="6"/>
+    <w:abstractNumId w:val="7"/>
+  </w:num>
+  <w:num w:numId="14" w16cid:durableId="1300379801">
+    <w:abstractNumId w:val="8"/>
+  </w:num>
+  <w:num w:numId="15" w16cid:durableId="3285277">
+    <w:abstractNumId w:val="4"/>
   </w:num>
 </w:numbering>
 </file>

</xml_diff>

<commit_message>
7-9 points done, 3rd task done
</commit_message>
<xml_diff>
--- a/otchet.docx
+++ b/otchet.docx
@@ -9223,6 +9223,1528 @@
     </w:p>
     <w:p>
       <w:pPr>
+        <w:spacing w:after="0" w:line="276" w:lineRule="auto"/>
+        <w:ind w:left="425"/>
+        <w:rPr>
+          <w:sz w:val="32"/>
+          <w:szCs w:val="32"/>
+          <w:lang w:val="en-US"/>
+        </w:rPr>
+      </w:pPr>
+    </w:p>
+    <w:p>
+      <w:pPr>
+        <w:rPr>
+          <w:sz w:val="32"/>
+          <w:szCs w:val="32"/>
+          <w:lang w:val="ru-RU"/>
+        </w:rPr>
+      </w:pPr>
+      <w:r>
+        <w:rPr>
+          <w:b/>
+          <w:color w:val="38761D"/>
+          <w:sz w:val="32"/>
+          <w:szCs w:val="32"/>
+          <w:lang w:val="ru-RU"/>
+        </w:rPr>
+        <w:t>Задание 3 (списки).</w:t>
+      </w:r>
+    </w:p>
+    <w:p>
+      <w:pPr>
+        <w:numPr>
+          <w:ilvl w:val="0"/>
+          <w:numId w:val="17"/>
+        </w:numPr>
+        <w:spacing w:after="0" w:line="276" w:lineRule="auto"/>
+        <w:ind w:left="992"/>
+        <w:rPr>
+          <w:sz w:val="32"/>
+          <w:szCs w:val="32"/>
+          <w:lang w:val="ru-RU"/>
+        </w:rPr>
+      </w:pPr>
+      <w:r>
+        <w:rPr>
+          <w:rFonts w:ascii="Arial Unicode MS" w:eastAsia="Arial Unicode MS" w:hAnsi="Arial Unicode MS" w:cs="Arial Unicode MS"/>
+          <w:sz w:val="32"/>
+          <w:szCs w:val="32"/>
+          <w:lang w:val="ru-RU"/>
+        </w:rPr>
+        <w:t>Дан список, включающий N элементов, и целые числа K и L (1 ≤ K ≤ L ≤ N). Найти среднее арифметическое элементов списка с порядковыми номерами от K до L включительно.</w:t>
+      </w:r>
+    </w:p>
+    <w:p>
+      <w:pPr>
+        <w:spacing w:after="0" w:line="276" w:lineRule="auto"/>
+        <w:ind w:left="632"/>
+        <w:rPr>
+          <w:sz w:val="32"/>
+          <w:szCs w:val="32"/>
+          <w:lang w:val="en-US"/>
+        </w:rPr>
+      </w:pPr>
+      <w:r>
+        <w:rPr>
+          <w:rFonts w:eastAsia="Arial Unicode MS" w:cs="Arial Unicode MS"/>
+          <w:sz w:val="32"/>
+          <w:szCs w:val="32"/>
+          <w:lang w:val="en-US"/>
+        </w:rPr>
+        <w:t>Code:</w:t>
+      </w:r>
+    </w:p>
+    <w:p>
+      <w:pPr>
+        <w:spacing w:after="0" w:line="276" w:lineRule="auto"/>
+        <w:ind w:left="425"/>
+        <w:rPr>
+          <w:sz w:val="32"/>
+          <w:szCs w:val="32"/>
+          <w:lang w:val="ru-RU"/>
+        </w:rPr>
+      </w:pPr>
+      <w:r>
+        <w:rPr>
+          <w:sz w:val="32"/>
+          <w:szCs w:val="32"/>
+          <w:lang w:val="ru-RU"/>
+        </w:rPr>
+        <w:drawing>
+          <wp:inline distT="0" distB="0" distL="0" distR="0" wp14:anchorId="6056B2EA" wp14:editId="791AB55D">
+            <wp:extent cx="4048690" cy="1600423"/>
+            <wp:effectExtent l="0" t="0" r="9525" b="0"/>
+            <wp:docPr id="679883521" name="Рисунок 1"/>
+            <wp:cNvGraphicFramePr>
+              <a:graphicFrameLocks xmlns:a="http://schemas.openxmlformats.org/drawingml/2006/main" noChangeAspect="1"/>
+            </wp:cNvGraphicFramePr>
+            <a:graphic xmlns:a="http://schemas.openxmlformats.org/drawingml/2006/main">
+              <a:graphicData uri="http://schemas.openxmlformats.org/drawingml/2006/picture">
+                <pic:pic xmlns:pic="http://schemas.openxmlformats.org/drawingml/2006/picture">
+                  <pic:nvPicPr>
+                    <pic:cNvPr id="679883521" name=""/>
+                    <pic:cNvPicPr/>
+                  </pic:nvPicPr>
+                  <pic:blipFill>
+                    <a:blip r:embed="rId97"/>
+                    <a:stretch>
+                      <a:fillRect/>
+                    </a:stretch>
+                  </pic:blipFill>
+                  <pic:spPr>
+                    <a:xfrm>
+                      <a:off x="0" y="0"/>
+                      <a:ext cx="4048690" cy="1600423"/>
+                    </a:xfrm>
+                    <a:prstGeom prst="rect">
+                      <a:avLst/>
+                    </a:prstGeom>
+                  </pic:spPr>
+                </pic:pic>
+              </a:graphicData>
+            </a:graphic>
+          </wp:inline>
+        </w:drawing>
+      </w:r>
+    </w:p>
+    <w:p>
+      <w:pPr>
+        <w:spacing w:after="0" w:line="276" w:lineRule="auto"/>
+        <w:ind w:left="425"/>
+        <w:rPr>
+          <w:sz w:val="32"/>
+          <w:szCs w:val="32"/>
+          <w:lang w:val="en-US"/>
+        </w:rPr>
+      </w:pPr>
+      <w:r>
+        <w:rPr>
+          <w:sz w:val="32"/>
+          <w:szCs w:val="32"/>
+          <w:lang w:val="en-US"/>
+        </w:rPr>
+        <w:t>Result:</w:t>
+      </w:r>
+    </w:p>
+    <w:p>
+      <w:pPr>
+        <w:spacing w:after="0" w:line="276" w:lineRule="auto"/>
+        <w:ind w:left="425"/>
+        <w:rPr>
+          <w:sz w:val="32"/>
+          <w:szCs w:val="32"/>
+          <w:lang w:val="en-US"/>
+        </w:rPr>
+      </w:pPr>
+      <w:r>
+        <w:pict w14:anchorId="73D6ED81">
+          <v:shape id="Рисунок 1" o:spid="_x0000_i1032" type="#_x0000_t75" style="width:24.6pt;height:22.8pt;visibility:visible;mso-wrap-style:square">
+            <v:imagedata r:id="rId98" o:title=""/>
+          </v:shape>
+        </w:pict>
+      </w:r>
+    </w:p>
+    <w:p>
+      <w:pPr>
+        <w:spacing w:after="0" w:line="276" w:lineRule="auto"/>
+        <w:ind w:left="425"/>
+        <w:rPr>
+          <w:sz w:val="32"/>
+          <w:szCs w:val="32"/>
+          <w:lang w:val="en-US"/>
+        </w:rPr>
+      </w:pPr>
+    </w:p>
+    <w:p>
+      <w:pPr>
+        <w:spacing w:after="0" w:line="276" w:lineRule="auto"/>
+        <w:rPr>
+          <w:sz w:val="32"/>
+          <w:szCs w:val="32"/>
+          <w:lang w:val="ru-RU"/>
+        </w:rPr>
+      </w:pPr>
+      <w:r>
+        <w:rPr>
+          <w:sz w:val="32"/>
+          <w:szCs w:val="32"/>
+          <w:lang w:val="ru-RU"/>
+        </w:rPr>
+        <w:t>Дан список. Найти произведение всех элементов списка, расположенных между его минимальным и максимальным элементами, включая минимальный и максимальный элементы.</w:t>
+      </w:r>
+    </w:p>
+    <w:p>
+      <w:pPr>
+        <w:spacing w:after="0" w:line="276" w:lineRule="auto"/>
+        <w:rPr>
+          <w:sz w:val="32"/>
+          <w:szCs w:val="32"/>
+          <w:lang w:val="en-US"/>
+        </w:rPr>
+      </w:pPr>
+      <w:r>
+        <w:rPr>
+          <w:sz w:val="32"/>
+          <w:szCs w:val="32"/>
+          <w:lang w:val="en-US"/>
+        </w:rPr>
+        <w:lastRenderedPageBreak/>
+        <w:t>Code:</w:t>
+      </w:r>
+    </w:p>
+    <w:p>
+      <w:pPr>
+        <w:spacing w:after="0" w:line="276" w:lineRule="auto"/>
+        <w:rPr>
+          <w:sz w:val="32"/>
+          <w:szCs w:val="32"/>
+          <w:lang w:val="en-US"/>
+        </w:rPr>
+      </w:pPr>
+      <w:r>
+        <w:rPr>
+          <w:sz w:val="32"/>
+          <w:szCs w:val="32"/>
+          <w:lang w:val="en-US"/>
+        </w:rPr>
+        <w:drawing>
+          <wp:inline distT="0" distB="0" distL="0" distR="0" wp14:anchorId="7885E149" wp14:editId="4320AA0E">
+            <wp:extent cx="5753903" cy="5210902"/>
+            <wp:effectExtent l="0" t="0" r="0" b="8890"/>
+            <wp:docPr id="110010691" name="Рисунок 1"/>
+            <wp:cNvGraphicFramePr>
+              <a:graphicFrameLocks xmlns:a="http://schemas.openxmlformats.org/drawingml/2006/main" noChangeAspect="1"/>
+            </wp:cNvGraphicFramePr>
+            <a:graphic xmlns:a="http://schemas.openxmlformats.org/drawingml/2006/main">
+              <a:graphicData uri="http://schemas.openxmlformats.org/drawingml/2006/picture">
+                <pic:pic xmlns:pic="http://schemas.openxmlformats.org/drawingml/2006/picture">
+                  <pic:nvPicPr>
+                    <pic:cNvPr id="110010691" name=""/>
+                    <pic:cNvPicPr/>
+                  </pic:nvPicPr>
+                  <pic:blipFill>
+                    <a:blip r:embed="rId99"/>
+                    <a:stretch>
+                      <a:fillRect/>
+                    </a:stretch>
+                  </pic:blipFill>
+                  <pic:spPr>
+                    <a:xfrm>
+                      <a:off x="0" y="0"/>
+                      <a:ext cx="5753903" cy="5210902"/>
+                    </a:xfrm>
+                    <a:prstGeom prst="rect">
+                      <a:avLst/>
+                    </a:prstGeom>
+                  </pic:spPr>
+                </pic:pic>
+              </a:graphicData>
+            </a:graphic>
+          </wp:inline>
+        </w:drawing>
+      </w:r>
+    </w:p>
+    <w:p>
+      <w:pPr>
+        <w:spacing w:after="0" w:line="276" w:lineRule="auto"/>
+        <w:rPr>
+          <w:sz w:val="32"/>
+          <w:szCs w:val="32"/>
+          <w:lang w:val="en-US"/>
+        </w:rPr>
+      </w:pPr>
+      <w:r>
+        <w:rPr>
+          <w:sz w:val="32"/>
+          <w:szCs w:val="32"/>
+          <w:lang w:val="en-US"/>
+        </w:rPr>
+        <w:t>Result:</w:t>
+      </w:r>
+    </w:p>
+    <w:p>
+      <w:pPr>
+        <w:spacing w:after="0" w:line="276" w:lineRule="auto"/>
+        <w:rPr>
+          <w:lang w:val="en-US"/>
+        </w:rPr>
+      </w:pPr>
+      <w:r>
+        <w:pict w14:anchorId="4BD371EA">
+          <v:shape id="_x0000_i1040" type="#_x0000_t75" style="width:45pt;height:23.4pt;visibility:visible;mso-wrap-style:square">
+            <v:imagedata r:id="rId100" o:title=""/>
+          </v:shape>
+        </w:pict>
+      </w:r>
+    </w:p>
+    <w:p>
+      <w:pPr>
+        <w:spacing w:after="0" w:line="276" w:lineRule="auto"/>
+        <w:rPr>
+          <w:lang w:val="en-US"/>
+        </w:rPr>
+      </w:pPr>
+    </w:p>
+    <w:p>
+      <w:pPr>
+        <w:spacing w:after="0" w:line="276" w:lineRule="auto"/>
+        <w:rPr>
+          <w:sz w:val="32"/>
+          <w:szCs w:val="32"/>
+          <w:lang w:val="ru-RU"/>
+        </w:rPr>
+      </w:pPr>
+      <w:r>
+        <w:rPr>
+          <w:sz w:val="32"/>
+          <w:szCs w:val="32"/>
+          <w:lang w:val="ru-RU"/>
+        </w:rPr>
+        <w:t>Дан список. Найти количество пар элементов списка, которые являются взаимно противоположными.</w:t>
+      </w:r>
+    </w:p>
+    <w:p>
+      <w:pPr>
+        <w:spacing w:after="0" w:line="276" w:lineRule="auto"/>
+        <w:rPr>
+          <w:sz w:val="32"/>
+          <w:szCs w:val="32"/>
+          <w:lang w:val="en-US"/>
+        </w:rPr>
+      </w:pPr>
+      <w:r>
+        <w:rPr>
+          <w:sz w:val="32"/>
+          <w:szCs w:val="32"/>
+          <w:lang w:val="en-US"/>
+        </w:rPr>
+        <w:t>Code:</w:t>
+      </w:r>
+    </w:p>
+    <w:p>
+      <w:pPr>
+        <w:spacing w:after="0" w:line="276" w:lineRule="auto"/>
+        <w:rPr>
+          <w:sz w:val="32"/>
+          <w:szCs w:val="32"/>
+          <w:lang w:val="en-US"/>
+        </w:rPr>
+      </w:pPr>
+      <w:r>
+        <w:rPr>
+          <w:sz w:val="32"/>
+          <w:szCs w:val="32"/>
+          <w:lang w:val="en-US"/>
+        </w:rPr>
+        <w:lastRenderedPageBreak/>
+        <w:drawing>
+          <wp:inline distT="0" distB="0" distL="0" distR="0" wp14:anchorId="184185A6" wp14:editId="24B0FA10">
+            <wp:extent cx="3829584" cy="1876687"/>
+            <wp:effectExtent l="0" t="0" r="0" b="9525"/>
+            <wp:docPr id="121065327" name="Рисунок 1"/>
+            <wp:cNvGraphicFramePr>
+              <a:graphicFrameLocks xmlns:a="http://schemas.openxmlformats.org/drawingml/2006/main" noChangeAspect="1"/>
+            </wp:cNvGraphicFramePr>
+            <a:graphic xmlns:a="http://schemas.openxmlformats.org/drawingml/2006/main">
+              <a:graphicData uri="http://schemas.openxmlformats.org/drawingml/2006/picture">
+                <pic:pic xmlns:pic="http://schemas.openxmlformats.org/drawingml/2006/picture">
+                  <pic:nvPicPr>
+                    <pic:cNvPr id="121065327" name=""/>
+                    <pic:cNvPicPr/>
+                  </pic:nvPicPr>
+                  <pic:blipFill>
+                    <a:blip r:embed="rId101"/>
+                    <a:stretch>
+                      <a:fillRect/>
+                    </a:stretch>
+                  </pic:blipFill>
+                  <pic:spPr>
+                    <a:xfrm>
+                      <a:off x="0" y="0"/>
+                      <a:ext cx="3829584" cy="1876687"/>
+                    </a:xfrm>
+                    <a:prstGeom prst="rect">
+                      <a:avLst/>
+                    </a:prstGeom>
+                  </pic:spPr>
+                </pic:pic>
+              </a:graphicData>
+            </a:graphic>
+          </wp:inline>
+        </w:drawing>
+      </w:r>
+    </w:p>
+    <w:p>
+      <w:pPr>
+        <w:spacing w:after="0" w:line="276" w:lineRule="auto"/>
+        <w:rPr>
+          <w:sz w:val="32"/>
+          <w:szCs w:val="32"/>
+          <w:lang w:val="en-US"/>
+        </w:rPr>
+      </w:pPr>
+      <w:r>
+        <w:rPr>
+          <w:sz w:val="32"/>
+          <w:szCs w:val="32"/>
+          <w:lang w:val="en-US"/>
+        </w:rPr>
+        <w:t>Result:</w:t>
+      </w:r>
+    </w:p>
+    <w:p>
+      <w:pPr>
+        <w:spacing w:after="0" w:line="276" w:lineRule="auto"/>
+      </w:pPr>
+      <w:r>
+        <w:pict w14:anchorId="1E95520E">
+          <v:shape id="_x0000_i1048" type="#_x0000_t75" style="width:27.6pt;height:21.6pt;visibility:visible;mso-wrap-style:square">
+            <v:imagedata r:id="rId102" o:title=""/>
+          </v:shape>
+        </w:pict>
+      </w:r>
+    </w:p>
+    <w:p>
+      <w:pPr>
+        <w:spacing w:after="0" w:line="276" w:lineRule="auto"/>
+      </w:pPr>
+    </w:p>
+    <w:p>
+      <w:pPr>
+        <w:spacing w:after="0" w:line="276" w:lineRule="auto"/>
+        <w:rPr>
+          <w:sz w:val="32"/>
+          <w:szCs w:val="32"/>
+          <w:lang w:val="ru-RU"/>
+        </w:rPr>
+      </w:pPr>
+      <w:r>
+        <w:rPr>
+          <w:sz w:val="32"/>
+          <w:szCs w:val="32"/>
+          <w:lang w:val="ru-RU"/>
+        </w:rPr>
+        <w:t>Дан список. Выбрать из списка все числа больше заданного числа k и упорядочить их по убыванию.</w:t>
+      </w:r>
+    </w:p>
+    <w:p>
+      <w:pPr>
+        <w:spacing w:after="0" w:line="276" w:lineRule="auto"/>
+        <w:rPr>
+          <w:sz w:val="32"/>
+          <w:szCs w:val="32"/>
+          <w:lang w:val="en-US"/>
+        </w:rPr>
+      </w:pPr>
+      <w:r>
+        <w:rPr>
+          <w:sz w:val="32"/>
+          <w:szCs w:val="32"/>
+          <w:lang w:val="en-US"/>
+        </w:rPr>
+        <w:t>Code:</w:t>
+      </w:r>
+    </w:p>
+    <w:p>
+      <w:pPr>
+        <w:spacing w:after="0" w:line="276" w:lineRule="auto"/>
+        <w:rPr>
+          <w:sz w:val="32"/>
+          <w:szCs w:val="32"/>
+          <w:lang w:val="en-US"/>
+        </w:rPr>
+      </w:pPr>
+      <w:r>
+        <w:rPr>
+          <w:sz w:val="32"/>
+          <w:szCs w:val="32"/>
+          <w:lang w:val="en-US"/>
+        </w:rPr>
+        <w:drawing>
+          <wp:inline distT="0" distB="0" distL="0" distR="0" wp14:anchorId="6D0D0DAF" wp14:editId="28D2D3D5">
+            <wp:extent cx="4029637" cy="1819529"/>
+            <wp:effectExtent l="0" t="0" r="0" b="9525"/>
+            <wp:docPr id="596654947" name="Рисунок 1"/>
+            <wp:cNvGraphicFramePr>
+              <a:graphicFrameLocks xmlns:a="http://schemas.openxmlformats.org/drawingml/2006/main" noChangeAspect="1"/>
+            </wp:cNvGraphicFramePr>
+            <a:graphic xmlns:a="http://schemas.openxmlformats.org/drawingml/2006/main">
+              <a:graphicData uri="http://schemas.openxmlformats.org/drawingml/2006/picture">
+                <pic:pic xmlns:pic="http://schemas.openxmlformats.org/drawingml/2006/picture">
+                  <pic:nvPicPr>
+                    <pic:cNvPr id="596654947" name=""/>
+                    <pic:cNvPicPr/>
+                  </pic:nvPicPr>
+                  <pic:blipFill>
+                    <a:blip r:embed="rId103"/>
+                    <a:stretch>
+                      <a:fillRect/>
+                    </a:stretch>
+                  </pic:blipFill>
+                  <pic:spPr>
+                    <a:xfrm>
+                      <a:off x="0" y="0"/>
+                      <a:ext cx="4029637" cy="1819529"/>
+                    </a:xfrm>
+                    <a:prstGeom prst="rect">
+                      <a:avLst/>
+                    </a:prstGeom>
+                  </pic:spPr>
+                </pic:pic>
+              </a:graphicData>
+            </a:graphic>
+          </wp:inline>
+        </w:drawing>
+      </w:r>
+    </w:p>
+    <w:p>
+      <w:pPr>
+        <w:spacing w:after="0" w:line="276" w:lineRule="auto"/>
+        <w:rPr>
+          <w:sz w:val="32"/>
+          <w:szCs w:val="32"/>
+          <w:lang w:val="en-US"/>
+        </w:rPr>
+      </w:pPr>
+      <w:r>
+        <w:rPr>
+          <w:sz w:val="32"/>
+          <w:szCs w:val="32"/>
+          <w:lang w:val="en-US"/>
+        </w:rPr>
+        <w:t>Result:</w:t>
+      </w:r>
+    </w:p>
+    <w:p>
+      <w:pPr>
+        <w:spacing w:after="0" w:line="276" w:lineRule="auto"/>
+        <w:rPr>
+          <w:sz w:val="32"/>
+          <w:szCs w:val="32"/>
+          <w:lang w:val="en-US"/>
+        </w:rPr>
+      </w:pPr>
+      <w:r>
+        <w:rPr>
+          <w:sz w:val="32"/>
+          <w:szCs w:val="32"/>
+          <w:lang w:val="en-US"/>
+        </w:rPr>
+        <w:drawing>
+          <wp:inline distT="0" distB="0" distL="0" distR="0" wp14:anchorId="729909E9" wp14:editId="741E2042">
+            <wp:extent cx="1324160" cy="295316"/>
+            <wp:effectExtent l="0" t="0" r="9525" b="9525"/>
+            <wp:docPr id="1421741866" name="Рисунок 1"/>
+            <wp:cNvGraphicFramePr>
+              <a:graphicFrameLocks xmlns:a="http://schemas.openxmlformats.org/drawingml/2006/main" noChangeAspect="1"/>
+            </wp:cNvGraphicFramePr>
+            <a:graphic xmlns:a="http://schemas.openxmlformats.org/drawingml/2006/main">
+              <a:graphicData uri="http://schemas.openxmlformats.org/drawingml/2006/picture">
+                <pic:pic xmlns:pic="http://schemas.openxmlformats.org/drawingml/2006/picture">
+                  <pic:nvPicPr>
+                    <pic:cNvPr id="1421741866" name=""/>
+                    <pic:cNvPicPr/>
+                  </pic:nvPicPr>
+                  <pic:blipFill>
+                    <a:blip r:embed="rId104"/>
+                    <a:stretch>
+                      <a:fillRect/>
+                    </a:stretch>
+                  </pic:blipFill>
+                  <pic:spPr>
+                    <a:xfrm>
+                      <a:off x="0" y="0"/>
+                      <a:ext cx="1324160" cy="295316"/>
+                    </a:xfrm>
+                    <a:prstGeom prst="rect">
+                      <a:avLst/>
+                    </a:prstGeom>
+                  </pic:spPr>
+                </pic:pic>
+              </a:graphicData>
+            </a:graphic>
+          </wp:inline>
+        </w:drawing>
+      </w:r>
+    </w:p>
+    <w:p>
+      <w:pPr>
+        <w:spacing w:after="0" w:line="276" w:lineRule="auto"/>
+        <w:rPr>
+          <w:sz w:val="32"/>
+          <w:szCs w:val="32"/>
+          <w:lang w:val="en-US"/>
+        </w:rPr>
+      </w:pPr>
+    </w:p>
+    <w:p>
+      <w:pPr>
+        <w:spacing w:after="0" w:line="276" w:lineRule="auto"/>
+        <w:rPr>
+          <w:sz w:val="32"/>
+          <w:szCs w:val="32"/>
+          <w:lang w:val="ru-RU"/>
+        </w:rPr>
+      </w:pPr>
+      <w:r>
+        <w:rPr>
+          <w:sz w:val="32"/>
+          <w:szCs w:val="32"/>
+          <w:lang w:val="ru-RU"/>
+        </w:rPr>
+        <w:t>Дан список. Выбрать из списка все отрицательные числа и упорядочить их по возрастанию.</w:t>
+      </w:r>
+    </w:p>
+    <w:p>
+      <w:pPr>
+        <w:spacing w:after="0" w:line="276" w:lineRule="auto"/>
+        <w:rPr>
+          <w:sz w:val="32"/>
+          <w:szCs w:val="32"/>
+          <w:lang w:val="en-US"/>
+        </w:rPr>
+      </w:pPr>
+      <w:r>
+        <w:rPr>
+          <w:sz w:val="32"/>
+          <w:szCs w:val="32"/>
+          <w:lang w:val="en-US"/>
+        </w:rPr>
+        <w:t>Code:</w:t>
+      </w:r>
+    </w:p>
+    <w:p>
+      <w:pPr>
+        <w:spacing w:after="0" w:line="276" w:lineRule="auto"/>
+        <w:rPr>
+          <w:sz w:val="32"/>
+          <w:szCs w:val="32"/>
+          <w:lang w:val="en-US"/>
+        </w:rPr>
+      </w:pPr>
+      <w:r>
+        <w:rPr>
+          <w:sz w:val="32"/>
+          <w:szCs w:val="32"/>
+          <w:lang w:val="en-US"/>
+        </w:rPr>
+        <w:drawing>
+          <wp:inline distT="0" distB="0" distL="0" distR="0" wp14:anchorId="252E1C2D" wp14:editId="74FBAB75">
+            <wp:extent cx="4134427" cy="1819529"/>
+            <wp:effectExtent l="0" t="0" r="0" b="9525"/>
+            <wp:docPr id="1116862397" name="Рисунок 1"/>
+            <wp:cNvGraphicFramePr>
+              <a:graphicFrameLocks xmlns:a="http://schemas.openxmlformats.org/drawingml/2006/main" noChangeAspect="1"/>
+            </wp:cNvGraphicFramePr>
+            <a:graphic xmlns:a="http://schemas.openxmlformats.org/drawingml/2006/main">
+              <a:graphicData uri="http://schemas.openxmlformats.org/drawingml/2006/picture">
+                <pic:pic xmlns:pic="http://schemas.openxmlformats.org/drawingml/2006/picture">
+                  <pic:nvPicPr>
+                    <pic:cNvPr id="1116862397" name=""/>
+                    <pic:cNvPicPr/>
+                  </pic:nvPicPr>
+                  <pic:blipFill>
+                    <a:blip r:embed="rId105"/>
+                    <a:stretch>
+                      <a:fillRect/>
+                    </a:stretch>
+                  </pic:blipFill>
+                  <pic:spPr>
+                    <a:xfrm>
+                      <a:off x="0" y="0"/>
+                      <a:ext cx="4134427" cy="1819529"/>
+                    </a:xfrm>
+                    <a:prstGeom prst="rect">
+                      <a:avLst/>
+                    </a:prstGeom>
+                  </pic:spPr>
+                </pic:pic>
+              </a:graphicData>
+            </a:graphic>
+          </wp:inline>
+        </w:drawing>
+      </w:r>
+    </w:p>
+    <w:p>
+      <w:pPr>
+        <w:spacing w:after="0" w:line="276" w:lineRule="auto"/>
+        <w:rPr>
+          <w:sz w:val="32"/>
+          <w:szCs w:val="32"/>
+          <w:lang w:val="en-US"/>
+        </w:rPr>
+      </w:pPr>
+      <w:r>
+        <w:rPr>
+          <w:sz w:val="32"/>
+          <w:szCs w:val="32"/>
+          <w:lang w:val="en-US"/>
+        </w:rPr>
+        <w:lastRenderedPageBreak/>
+        <w:t>Result:</w:t>
+      </w:r>
+    </w:p>
+    <w:p>
+      <w:pPr>
+        <w:spacing w:after="0" w:line="276" w:lineRule="auto"/>
+        <w:rPr>
+          <w:sz w:val="32"/>
+          <w:szCs w:val="32"/>
+          <w:lang w:val="en-US"/>
+        </w:rPr>
+      </w:pPr>
+      <w:r>
+        <w:rPr>
+          <w:sz w:val="32"/>
+          <w:szCs w:val="32"/>
+          <w:lang w:val="en-US"/>
+        </w:rPr>
+        <w:drawing>
+          <wp:inline distT="0" distB="0" distL="0" distR="0" wp14:anchorId="5FC5293B" wp14:editId="29CB96E0">
+            <wp:extent cx="1838582" cy="295316"/>
+            <wp:effectExtent l="0" t="0" r="9525" b="9525"/>
+            <wp:docPr id="712626592" name="Рисунок 1"/>
+            <wp:cNvGraphicFramePr>
+              <a:graphicFrameLocks xmlns:a="http://schemas.openxmlformats.org/drawingml/2006/main" noChangeAspect="1"/>
+            </wp:cNvGraphicFramePr>
+            <a:graphic xmlns:a="http://schemas.openxmlformats.org/drawingml/2006/main">
+              <a:graphicData uri="http://schemas.openxmlformats.org/drawingml/2006/picture">
+                <pic:pic xmlns:pic="http://schemas.openxmlformats.org/drawingml/2006/picture">
+                  <pic:nvPicPr>
+                    <pic:cNvPr id="712626592" name=""/>
+                    <pic:cNvPicPr/>
+                  </pic:nvPicPr>
+                  <pic:blipFill>
+                    <a:blip r:embed="rId106"/>
+                    <a:stretch>
+                      <a:fillRect/>
+                    </a:stretch>
+                  </pic:blipFill>
+                  <pic:spPr>
+                    <a:xfrm>
+                      <a:off x="0" y="0"/>
+                      <a:ext cx="1838582" cy="295316"/>
+                    </a:xfrm>
+                    <a:prstGeom prst="rect">
+                      <a:avLst/>
+                    </a:prstGeom>
+                  </pic:spPr>
+                </pic:pic>
+              </a:graphicData>
+            </a:graphic>
+          </wp:inline>
+        </w:drawing>
+      </w:r>
+    </w:p>
+    <w:p>
+      <w:pPr>
+        <w:spacing w:after="0" w:line="276" w:lineRule="auto"/>
+        <w:rPr>
+          <w:sz w:val="32"/>
+          <w:szCs w:val="32"/>
+          <w:lang w:val="en-US"/>
+        </w:rPr>
+      </w:pPr>
+    </w:p>
+    <w:p>
+      <w:pPr>
+        <w:spacing w:after="0" w:line="276" w:lineRule="auto"/>
+        <w:rPr>
+          <w:sz w:val="32"/>
+          <w:szCs w:val="32"/>
+          <w:lang w:val="ru-RU"/>
+        </w:rPr>
+      </w:pPr>
+      <w:r>
+        <w:rPr>
+          <w:sz w:val="32"/>
+          <w:szCs w:val="32"/>
+          <w:lang w:val="ru-RU"/>
+        </w:rPr>
+        <w:t>Дан список чисел. Отсортируйте список, переместив все отрицательные числа в начало списка, а положительные — в конец.</w:t>
+      </w:r>
+    </w:p>
+    <w:p>
+      <w:pPr>
+        <w:spacing w:after="0" w:line="276" w:lineRule="auto"/>
+        <w:rPr>
+          <w:sz w:val="32"/>
+          <w:szCs w:val="32"/>
+          <w:lang w:val="en-US"/>
+        </w:rPr>
+      </w:pPr>
+      <w:r>
+        <w:rPr>
+          <w:sz w:val="32"/>
+          <w:szCs w:val="32"/>
+          <w:lang w:val="en-US"/>
+        </w:rPr>
+        <w:t>Code:</w:t>
+      </w:r>
+    </w:p>
+    <w:p>
+      <w:pPr>
+        <w:spacing w:after="0" w:line="276" w:lineRule="auto"/>
+        <w:rPr>
+          <w:sz w:val="32"/>
+          <w:szCs w:val="32"/>
+          <w:lang w:val="en-US"/>
+        </w:rPr>
+      </w:pPr>
+      <w:r>
+        <w:rPr>
+          <w:sz w:val="32"/>
+          <w:szCs w:val="32"/>
+          <w:lang w:val="en-US"/>
+        </w:rPr>
+        <w:drawing>
+          <wp:inline distT="0" distB="0" distL="0" distR="0" wp14:anchorId="5B37BF91" wp14:editId="04BD0C80">
+            <wp:extent cx="4867954" cy="2943636"/>
+            <wp:effectExtent l="0" t="0" r="0" b="9525"/>
+            <wp:docPr id="595521057" name="Рисунок 1"/>
+            <wp:cNvGraphicFramePr>
+              <a:graphicFrameLocks xmlns:a="http://schemas.openxmlformats.org/drawingml/2006/main" noChangeAspect="1"/>
+            </wp:cNvGraphicFramePr>
+            <a:graphic xmlns:a="http://schemas.openxmlformats.org/drawingml/2006/main">
+              <a:graphicData uri="http://schemas.openxmlformats.org/drawingml/2006/picture">
+                <pic:pic xmlns:pic="http://schemas.openxmlformats.org/drawingml/2006/picture">
+                  <pic:nvPicPr>
+                    <pic:cNvPr id="595521057" name=""/>
+                    <pic:cNvPicPr/>
+                  </pic:nvPicPr>
+                  <pic:blipFill>
+                    <a:blip r:embed="rId107"/>
+                    <a:stretch>
+                      <a:fillRect/>
+                    </a:stretch>
+                  </pic:blipFill>
+                  <pic:spPr>
+                    <a:xfrm>
+                      <a:off x="0" y="0"/>
+                      <a:ext cx="4867954" cy="2943636"/>
+                    </a:xfrm>
+                    <a:prstGeom prst="rect">
+                      <a:avLst/>
+                    </a:prstGeom>
+                  </pic:spPr>
+                </pic:pic>
+              </a:graphicData>
+            </a:graphic>
+          </wp:inline>
+        </w:drawing>
+      </w:r>
+    </w:p>
+    <w:p>
+      <w:pPr>
+        <w:spacing w:after="0" w:line="276" w:lineRule="auto"/>
+        <w:rPr>
+          <w:sz w:val="32"/>
+          <w:szCs w:val="32"/>
+          <w:lang w:val="en-US"/>
+        </w:rPr>
+      </w:pPr>
+      <w:r>
+        <w:rPr>
+          <w:sz w:val="32"/>
+          <w:szCs w:val="32"/>
+          <w:lang w:val="en-US"/>
+        </w:rPr>
+        <w:t>Result:</w:t>
+      </w:r>
+    </w:p>
+    <w:p>
+      <w:pPr>
+        <w:spacing w:after="0" w:line="276" w:lineRule="auto"/>
+        <w:rPr>
+          <w:sz w:val="32"/>
+          <w:szCs w:val="32"/>
+          <w:lang w:val="en-US"/>
+        </w:rPr>
+      </w:pPr>
+      <w:r>
+        <w:rPr>
+          <w:sz w:val="32"/>
+          <w:szCs w:val="32"/>
+          <w:lang w:val="en-US"/>
+        </w:rPr>
+        <w:drawing>
+          <wp:inline distT="0" distB="0" distL="0" distR="0" wp14:anchorId="0DF9C934" wp14:editId="42A8846A">
+            <wp:extent cx="3067478" cy="333422"/>
+            <wp:effectExtent l="0" t="0" r="0" b="9525"/>
+            <wp:docPr id="908699797" name="Рисунок 1"/>
+            <wp:cNvGraphicFramePr>
+              <a:graphicFrameLocks xmlns:a="http://schemas.openxmlformats.org/drawingml/2006/main" noChangeAspect="1"/>
+            </wp:cNvGraphicFramePr>
+            <a:graphic xmlns:a="http://schemas.openxmlformats.org/drawingml/2006/main">
+              <a:graphicData uri="http://schemas.openxmlformats.org/drawingml/2006/picture">
+                <pic:pic xmlns:pic="http://schemas.openxmlformats.org/drawingml/2006/picture">
+                  <pic:nvPicPr>
+                    <pic:cNvPr id="908699797" name=""/>
+                    <pic:cNvPicPr/>
+                  </pic:nvPicPr>
+                  <pic:blipFill>
+                    <a:blip r:embed="rId108"/>
+                    <a:stretch>
+                      <a:fillRect/>
+                    </a:stretch>
+                  </pic:blipFill>
+                  <pic:spPr>
+                    <a:xfrm>
+                      <a:off x="0" y="0"/>
+                      <a:ext cx="3067478" cy="333422"/>
+                    </a:xfrm>
+                    <a:prstGeom prst="rect">
+                      <a:avLst/>
+                    </a:prstGeom>
+                  </pic:spPr>
+                </pic:pic>
+              </a:graphicData>
+            </a:graphic>
+          </wp:inline>
+        </w:drawing>
+      </w:r>
+    </w:p>
+    <w:p>
+      <w:pPr>
+        <w:spacing w:after="0" w:line="276" w:lineRule="auto"/>
+        <w:rPr>
+          <w:sz w:val="32"/>
+          <w:szCs w:val="32"/>
+          <w:lang w:val="en-US"/>
+        </w:rPr>
+      </w:pPr>
+    </w:p>
+    <w:p>
+      <w:pPr>
+        <w:spacing w:after="0" w:line="276" w:lineRule="auto"/>
+        <w:rPr>
+          <w:sz w:val="32"/>
+          <w:szCs w:val="32"/>
+          <w:lang w:val="ru-RU"/>
+        </w:rPr>
+      </w:pPr>
+      <w:r>
+        <w:rPr>
+          <w:sz w:val="32"/>
+          <w:szCs w:val="32"/>
+          <w:lang w:val="ru-RU"/>
+        </w:rPr>
+        <w:t>Дана целочисленная матрица размера M × N. Найти номер первого из ее столбцов,содержащих только нечетные числа. Если таких столбцов нет, то вывести 0.</w:t>
+      </w:r>
+    </w:p>
+    <w:p>
+      <w:pPr>
+        <w:spacing w:after="0" w:line="276" w:lineRule="auto"/>
+        <w:rPr>
+          <w:sz w:val="32"/>
+          <w:szCs w:val="32"/>
+          <w:lang w:val="en-US"/>
+        </w:rPr>
+      </w:pPr>
+      <w:r>
+        <w:rPr>
+          <w:sz w:val="32"/>
+          <w:szCs w:val="32"/>
+          <w:lang w:val="en-US"/>
+        </w:rPr>
+        <w:t>Code:</w:t>
+      </w:r>
+    </w:p>
+    <w:p>
+      <w:pPr>
+        <w:spacing w:after="0" w:line="276" w:lineRule="auto"/>
+        <w:rPr>
+          <w:sz w:val="32"/>
+          <w:szCs w:val="32"/>
+          <w:lang w:val="en-US"/>
+        </w:rPr>
+      </w:pPr>
+      <w:r>
+        <w:rPr>
+          <w:sz w:val="32"/>
+          <w:szCs w:val="32"/>
+          <w:lang w:val="en-US"/>
+        </w:rPr>
+        <w:lastRenderedPageBreak/>
+        <w:drawing>
+          <wp:inline distT="0" distB="0" distL="0" distR="0" wp14:anchorId="7BEA9A5B" wp14:editId="72309CE7">
+            <wp:extent cx="3772426" cy="4172532"/>
+            <wp:effectExtent l="0" t="0" r="0" b="0"/>
+            <wp:docPr id="1117040761" name="Рисунок 1"/>
+            <wp:cNvGraphicFramePr>
+              <a:graphicFrameLocks xmlns:a="http://schemas.openxmlformats.org/drawingml/2006/main" noChangeAspect="1"/>
+            </wp:cNvGraphicFramePr>
+            <a:graphic xmlns:a="http://schemas.openxmlformats.org/drawingml/2006/main">
+              <a:graphicData uri="http://schemas.openxmlformats.org/drawingml/2006/picture">
+                <pic:pic xmlns:pic="http://schemas.openxmlformats.org/drawingml/2006/picture">
+                  <pic:nvPicPr>
+                    <pic:cNvPr id="1117040761" name=""/>
+                    <pic:cNvPicPr/>
+                  </pic:nvPicPr>
+                  <pic:blipFill>
+                    <a:blip r:embed="rId109"/>
+                    <a:stretch>
+                      <a:fillRect/>
+                    </a:stretch>
+                  </pic:blipFill>
+                  <pic:spPr>
+                    <a:xfrm>
+                      <a:off x="0" y="0"/>
+                      <a:ext cx="3772426" cy="4172532"/>
+                    </a:xfrm>
+                    <a:prstGeom prst="rect">
+                      <a:avLst/>
+                    </a:prstGeom>
+                  </pic:spPr>
+                </pic:pic>
+              </a:graphicData>
+            </a:graphic>
+          </wp:inline>
+        </w:drawing>
+      </w:r>
+    </w:p>
+    <w:p>
+      <w:pPr>
+        <w:spacing w:after="0" w:line="276" w:lineRule="auto"/>
+        <w:rPr>
+          <w:sz w:val="32"/>
+          <w:szCs w:val="32"/>
+          <w:lang w:val="en-US"/>
+        </w:rPr>
+      </w:pPr>
+      <w:r>
+        <w:rPr>
+          <w:sz w:val="32"/>
+          <w:szCs w:val="32"/>
+          <w:lang w:val="en-US"/>
+        </w:rPr>
+        <w:t>Result:</w:t>
+      </w:r>
+    </w:p>
+    <w:p>
+      <w:pPr>
+        <w:spacing w:after="0" w:line="276" w:lineRule="auto"/>
+        <w:rPr>
+          <w:sz w:val="32"/>
+          <w:szCs w:val="32"/>
+          <w:lang w:val="en-US"/>
+        </w:rPr>
+      </w:pPr>
+      <w:r>
+        <w:rPr>
+          <w:sz w:val="32"/>
+          <w:szCs w:val="32"/>
+          <w:lang w:val="en-US"/>
+        </w:rPr>
+        <w:drawing>
+          <wp:inline distT="0" distB="0" distL="0" distR="0" wp14:anchorId="4454DC32" wp14:editId="069031B9">
+            <wp:extent cx="362001" cy="314369"/>
+            <wp:effectExtent l="0" t="0" r="0" b="9525"/>
+            <wp:docPr id="1432513549" name="Рисунок 1"/>
+            <wp:cNvGraphicFramePr>
+              <a:graphicFrameLocks xmlns:a="http://schemas.openxmlformats.org/drawingml/2006/main" noChangeAspect="1"/>
+            </wp:cNvGraphicFramePr>
+            <a:graphic xmlns:a="http://schemas.openxmlformats.org/drawingml/2006/main">
+              <a:graphicData uri="http://schemas.openxmlformats.org/drawingml/2006/picture">
+                <pic:pic xmlns:pic="http://schemas.openxmlformats.org/drawingml/2006/picture">
+                  <pic:nvPicPr>
+                    <pic:cNvPr id="1432513549" name=""/>
+                    <pic:cNvPicPr/>
+                  </pic:nvPicPr>
+                  <pic:blipFill>
+                    <a:blip r:embed="rId110"/>
+                    <a:stretch>
+                      <a:fillRect/>
+                    </a:stretch>
+                  </pic:blipFill>
+                  <pic:spPr>
+                    <a:xfrm>
+                      <a:off x="0" y="0"/>
+                      <a:ext cx="362001" cy="314369"/>
+                    </a:xfrm>
+                    <a:prstGeom prst="rect">
+                      <a:avLst/>
+                    </a:prstGeom>
+                  </pic:spPr>
+                </pic:pic>
+              </a:graphicData>
+            </a:graphic>
+          </wp:inline>
+        </w:drawing>
+      </w:r>
+    </w:p>
+    <w:p>
+      <w:pPr>
+        <w:spacing w:after="0" w:line="276" w:lineRule="auto"/>
+        <w:rPr>
+          <w:sz w:val="32"/>
+          <w:szCs w:val="32"/>
+          <w:lang w:val="en-US"/>
+        </w:rPr>
+      </w:pPr>
+    </w:p>
+    <w:p>
+      <w:pPr>
+        <w:spacing w:after="0" w:line="276" w:lineRule="auto"/>
+        <w:rPr>
+          <w:sz w:val="32"/>
+          <w:szCs w:val="32"/>
+          <w:lang w:val="ru-RU"/>
+        </w:rPr>
+      </w:pPr>
+      <w:r>
+        <w:rPr>
+          <w:sz w:val="32"/>
+          <w:szCs w:val="32"/>
+          <w:lang w:val="ru-RU"/>
+        </w:rPr>
+        <w:t>Дана матрица размера M × N. Преобразовать матрицу, поменяв местами минимальный и максимальный элемент в каждой строке</w:t>
+      </w:r>
+    </w:p>
+    <w:p>
+      <w:pPr>
+        <w:spacing w:after="0" w:line="276" w:lineRule="auto"/>
+        <w:rPr>
+          <w:sz w:val="32"/>
+          <w:szCs w:val="32"/>
+          <w:lang w:val="ru-RU"/>
+        </w:rPr>
+      </w:pPr>
+    </w:p>
+    <w:p>
+      <w:pPr>
+        <w:spacing w:after="0" w:line="276" w:lineRule="auto"/>
+        <w:rPr>
+          <w:sz w:val="32"/>
+          <w:szCs w:val="32"/>
+          <w:lang w:val="en-US"/>
+        </w:rPr>
+      </w:pPr>
+      <w:r>
+        <w:rPr>
+          <w:sz w:val="32"/>
+          <w:szCs w:val="32"/>
+          <w:lang w:val="en-US"/>
+        </w:rPr>
+        <w:t>Code:</w:t>
+      </w:r>
+    </w:p>
+    <w:p>
+      <w:pPr>
+        <w:spacing w:after="0" w:line="276" w:lineRule="auto"/>
+        <w:rPr>
+          <w:sz w:val="32"/>
+          <w:szCs w:val="32"/>
+          <w:lang w:val="en-US"/>
+        </w:rPr>
+      </w:pPr>
+      <w:r>
+        <w:rPr>
+          <w:sz w:val="32"/>
+          <w:szCs w:val="32"/>
+          <w:lang w:val="en-US"/>
+        </w:rPr>
+        <w:lastRenderedPageBreak/>
+        <w:drawing>
+          <wp:inline distT="0" distB="0" distL="0" distR="0" wp14:anchorId="47DB09FF" wp14:editId="5A254C2E">
+            <wp:extent cx="5759450" cy="3805555"/>
+            <wp:effectExtent l="0" t="0" r="0" b="4445"/>
+            <wp:docPr id="1143387091" name="Рисунок 1"/>
+            <wp:cNvGraphicFramePr>
+              <a:graphicFrameLocks xmlns:a="http://schemas.openxmlformats.org/drawingml/2006/main" noChangeAspect="1"/>
+            </wp:cNvGraphicFramePr>
+            <a:graphic xmlns:a="http://schemas.openxmlformats.org/drawingml/2006/main">
+              <a:graphicData uri="http://schemas.openxmlformats.org/drawingml/2006/picture">
+                <pic:pic xmlns:pic="http://schemas.openxmlformats.org/drawingml/2006/picture">
+                  <pic:nvPicPr>
+                    <pic:cNvPr id="1143387091" name=""/>
+                    <pic:cNvPicPr/>
+                  </pic:nvPicPr>
+                  <pic:blipFill>
+                    <a:blip r:embed="rId111"/>
+                    <a:stretch>
+                      <a:fillRect/>
+                    </a:stretch>
+                  </pic:blipFill>
+                  <pic:spPr>
+                    <a:xfrm>
+                      <a:off x="0" y="0"/>
+                      <a:ext cx="5759450" cy="3805555"/>
+                    </a:xfrm>
+                    <a:prstGeom prst="rect">
+                      <a:avLst/>
+                    </a:prstGeom>
+                  </pic:spPr>
+                </pic:pic>
+              </a:graphicData>
+            </a:graphic>
+          </wp:inline>
+        </w:drawing>
+      </w:r>
+    </w:p>
+    <w:p>
+      <w:pPr>
+        <w:spacing w:after="0" w:line="276" w:lineRule="auto"/>
+        <w:rPr>
+          <w:sz w:val="32"/>
+          <w:szCs w:val="32"/>
+          <w:lang w:val="en-US"/>
+        </w:rPr>
+      </w:pPr>
+      <w:r>
+        <w:rPr>
+          <w:sz w:val="32"/>
+          <w:szCs w:val="32"/>
+          <w:lang w:val="en-US"/>
+        </w:rPr>
+        <w:t>Result:</w:t>
+      </w:r>
+    </w:p>
+    <w:p>
+      <w:pPr>
+        <w:spacing w:after="0" w:line="276" w:lineRule="auto"/>
+        <w:rPr>
+          <w:sz w:val="32"/>
+          <w:szCs w:val="32"/>
+          <w:lang w:val="en-US"/>
+        </w:rPr>
+      </w:pPr>
+      <w:r>
+        <w:rPr>
+          <w:sz w:val="32"/>
+          <w:szCs w:val="32"/>
+          <w:lang w:val="en-US"/>
+        </w:rPr>
+        <w:drawing>
+          <wp:inline distT="0" distB="0" distL="0" distR="0" wp14:anchorId="6C818487" wp14:editId="3FC61F83">
+            <wp:extent cx="4277322" cy="333422"/>
+            <wp:effectExtent l="0" t="0" r="0" b="9525"/>
+            <wp:docPr id="1789108464" name="Рисунок 1"/>
+            <wp:cNvGraphicFramePr>
+              <a:graphicFrameLocks xmlns:a="http://schemas.openxmlformats.org/drawingml/2006/main" noChangeAspect="1"/>
+            </wp:cNvGraphicFramePr>
+            <a:graphic xmlns:a="http://schemas.openxmlformats.org/drawingml/2006/main">
+              <a:graphicData uri="http://schemas.openxmlformats.org/drawingml/2006/picture">
+                <pic:pic xmlns:pic="http://schemas.openxmlformats.org/drawingml/2006/picture">
+                  <pic:nvPicPr>
+                    <pic:cNvPr id="1789108464" name=""/>
+                    <pic:cNvPicPr/>
+                  </pic:nvPicPr>
+                  <pic:blipFill>
+                    <a:blip r:embed="rId112"/>
+                    <a:stretch>
+                      <a:fillRect/>
+                    </a:stretch>
+                  </pic:blipFill>
+                  <pic:spPr>
+                    <a:xfrm>
+                      <a:off x="0" y="0"/>
+                      <a:ext cx="4277322" cy="333422"/>
+                    </a:xfrm>
+                    <a:prstGeom prst="rect">
+                      <a:avLst/>
+                    </a:prstGeom>
+                  </pic:spPr>
+                </pic:pic>
+              </a:graphicData>
+            </a:graphic>
+          </wp:inline>
+        </w:drawing>
+      </w:r>
+    </w:p>
+    <w:p>
+      <w:pPr>
+        <w:spacing w:after="0" w:line="276" w:lineRule="auto"/>
+        <w:rPr>
+          <w:sz w:val="32"/>
+          <w:szCs w:val="32"/>
+          <w:lang w:val="en-US"/>
+        </w:rPr>
+      </w:pPr>
+    </w:p>
+    <w:p>
+      <w:pPr>
+        <w:spacing w:after="0" w:line="276" w:lineRule="auto"/>
+        <w:rPr>
+          <w:sz w:val="32"/>
+          <w:szCs w:val="32"/>
+          <w:lang w:val="ru-RU"/>
+        </w:rPr>
+      </w:pPr>
+      <w:r>
+        <w:rPr>
+          <w:sz w:val="32"/>
+          <w:szCs w:val="32"/>
+          <w:lang w:val="ru-RU"/>
+        </w:rPr>
+        <w:t>Дана матрица размера M × N. Найти номер ее строки с наибольшей суммой элементов и вывести данный номер, а также значение наибольшей суммы.</w:t>
+      </w:r>
+    </w:p>
+    <w:p>
+      <w:pPr>
+        <w:spacing w:after="0" w:line="276" w:lineRule="auto"/>
+        <w:rPr>
+          <w:sz w:val="32"/>
+          <w:szCs w:val="32"/>
+          <w:lang w:val="en-US"/>
+        </w:rPr>
+      </w:pPr>
+      <w:r>
+        <w:rPr>
+          <w:sz w:val="32"/>
+          <w:szCs w:val="32"/>
+          <w:lang w:val="en-US"/>
+        </w:rPr>
+        <w:t>Code:</w:t>
+      </w:r>
+    </w:p>
+    <w:p>
+      <w:pPr>
+        <w:spacing w:after="0" w:line="276" w:lineRule="auto"/>
+        <w:rPr>
+          <w:sz w:val="32"/>
+          <w:szCs w:val="32"/>
+          <w:lang w:val="en-US"/>
+        </w:rPr>
+      </w:pPr>
+      <w:r>
+        <w:rPr>
+          <w:sz w:val="32"/>
+          <w:szCs w:val="32"/>
+          <w:lang w:val="en-US"/>
+        </w:rPr>
+        <w:lastRenderedPageBreak/>
+        <w:drawing>
+          <wp:inline distT="0" distB="0" distL="0" distR="0" wp14:anchorId="46D57F15" wp14:editId="07792252">
+            <wp:extent cx="5325218" cy="3943900"/>
+            <wp:effectExtent l="0" t="0" r="8890" b="0"/>
+            <wp:docPr id="755856752" name="Рисунок 1"/>
+            <wp:cNvGraphicFramePr>
+              <a:graphicFrameLocks xmlns:a="http://schemas.openxmlformats.org/drawingml/2006/main" noChangeAspect="1"/>
+            </wp:cNvGraphicFramePr>
+            <a:graphic xmlns:a="http://schemas.openxmlformats.org/drawingml/2006/main">
+              <a:graphicData uri="http://schemas.openxmlformats.org/drawingml/2006/picture">
+                <pic:pic xmlns:pic="http://schemas.openxmlformats.org/drawingml/2006/picture">
+                  <pic:nvPicPr>
+                    <pic:cNvPr id="755856752" name=""/>
+                    <pic:cNvPicPr/>
+                  </pic:nvPicPr>
+                  <pic:blipFill>
+                    <a:blip r:embed="rId113"/>
+                    <a:stretch>
+                      <a:fillRect/>
+                    </a:stretch>
+                  </pic:blipFill>
+                  <pic:spPr>
+                    <a:xfrm>
+                      <a:off x="0" y="0"/>
+                      <a:ext cx="5325218" cy="3943900"/>
+                    </a:xfrm>
+                    <a:prstGeom prst="rect">
+                      <a:avLst/>
+                    </a:prstGeom>
+                  </pic:spPr>
+                </pic:pic>
+              </a:graphicData>
+            </a:graphic>
+          </wp:inline>
+        </w:drawing>
+      </w:r>
+    </w:p>
+    <w:p>
+      <w:pPr>
+        <w:spacing w:after="0" w:line="276" w:lineRule="auto"/>
+        <w:rPr>
+          <w:sz w:val="32"/>
+          <w:szCs w:val="32"/>
+          <w:lang w:val="en-US"/>
+        </w:rPr>
+      </w:pPr>
+      <w:r>
+        <w:rPr>
+          <w:sz w:val="32"/>
+          <w:szCs w:val="32"/>
+          <w:lang w:val="en-US"/>
+        </w:rPr>
+        <w:t>Result:</w:t>
+      </w:r>
+    </w:p>
+    <w:p>
+      <w:pPr>
+        <w:spacing w:after="0" w:line="276" w:lineRule="auto"/>
+        <w:rPr>
+          <w:sz w:val="32"/>
+          <w:szCs w:val="32"/>
+          <w:lang w:val="en-US"/>
+        </w:rPr>
+      </w:pPr>
+      <w:r>
+        <w:rPr>
+          <w:sz w:val="32"/>
+          <w:szCs w:val="32"/>
+          <w:lang w:val="en-US"/>
+        </w:rPr>
+        <w:drawing>
+          <wp:inline distT="0" distB="0" distL="0" distR="0" wp14:anchorId="470B71FF" wp14:editId="1D212A24">
+            <wp:extent cx="2867425" cy="1086002"/>
+            <wp:effectExtent l="0" t="0" r="0" b="0"/>
+            <wp:docPr id="1021788008" name="Рисунок 1"/>
+            <wp:cNvGraphicFramePr>
+              <a:graphicFrameLocks xmlns:a="http://schemas.openxmlformats.org/drawingml/2006/main" noChangeAspect="1"/>
+            </wp:cNvGraphicFramePr>
+            <a:graphic xmlns:a="http://schemas.openxmlformats.org/drawingml/2006/main">
+              <a:graphicData uri="http://schemas.openxmlformats.org/drawingml/2006/picture">
+                <pic:pic xmlns:pic="http://schemas.openxmlformats.org/drawingml/2006/picture">
+                  <pic:nvPicPr>
+                    <pic:cNvPr id="1021788008" name=""/>
+                    <pic:cNvPicPr/>
+                  </pic:nvPicPr>
+                  <pic:blipFill>
+                    <a:blip r:embed="rId114"/>
+                    <a:stretch>
+                      <a:fillRect/>
+                    </a:stretch>
+                  </pic:blipFill>
+                  <pic:spPr>
+                    <a:xfrm>
+                      <a:off x="0" y="0"/>
+                      <a:ext cx="2867425" cy="1086002"/>
+                    </a:xfrm>
+                    <a:prstGeom prst="rect">
+                      <a:avLst/>
+                    </a:prstGeom>
+                  </pic:spPr>
+                </pic:pic>
+              </a:graphicData>
+            </a:graphic>
+          </wp:inline>
+        </w:drawing>
+      </w:r>
+    </w:p>
+    <w:p>
+      <w:pPr>
+        <w:spacing w:after="0" w:line="276" w:lineRule="auto"/>
+        <w:rPr>
+          <w:sz w:val="32"/>
+          <w:szCs w:val="32"/>
+          <w:lang w:val="ru-RU"/>
+        </w:rPr>
+      </w:pPr>
+    </w:p>
+    <w:p>
+      <w:pPr>
+        <w:spacing w:after="0" w:line="276" w:lineRule="auto"/>
+        <w:rPr>
+          <w:sz w:val="32"/>
+          <w:szCs w:val="32"/>
+          <w:lang w:val="ru-RU"/>
+        </w:rPr>
+      </w:pPr>
+    </w:p>
+    <w:p>
+      <w:pPr>
+        <w:spacing w:after="0" w:line="276" w:lineRule="auto"/>
+        <w:rPr>
+          <w:sz w:val="32"/>
+          <w:szCs w:val="32"/>
+          <w:lang w:val="ru-RU"/>
+        </w:rPr>
+      </w:pPr>
+    </w:p>
+    <w:p>
+      <w:pPr>
+        <w:spacing w:after="0" w:line="276" w:lineRule="auto"/>
+        <w:rPr>
+          <w:sz w:val="32"/>
+          <w:szCs w:val="32"/>
+          <w:lang w:val="ru-RU"/>
+        </w:rPr>
+      </w:pPr>
+    </w:p>
+    <w:p>
+      <w:pPr>
+        <w:spacing w:after="0" w:line="276" w:lineRule="auto"/>
+        <w:rPr>
+          <w:sz w:val="32"/>
+          <w:szCs w:val="32"/>
+          <w:lang w:val="ru-RU"/>
+        </w:rPr>
+      </w:pPr>
+    </w:p>
+    <w:p>
+      <w:pPr>
+        <w:spacing w:after="0" w:line="276" w:lineRule="auto"/>
+        <w:rPr>
+          <w:sz w:val="32"/>
+          <w:szCs w:val="32"/>
+          <w:lang w:val="ru-RU"/>
+        </w:rPr>
+      </w:pPr>
+    </w:p>
+    <w:p>
+      <w:pPr>
+        <w:spacing w:after="0" w:line="276" w:lineRule="auto"/>
+        <w:rPr>
+          <w:sz w:val="32"/>
+          <w:szCs w:val="32"/>
+          <w:lang w:val="ru-RU"/>
+        </w:rPr>
+      </w:pPr>
+    </w:p>
+    <w:p>
+      <w:pPr>
+        <w:spacing w:after="0" w:line="276" w:lineRule="auto"/>
+        <w:ind w:left="425"/>
+        <w:rPr>
+          <w:sz w:val="32"/>
+          <w:szCs w:val="32"/>
+          <w:lang w:val="ru-RU"/>
+        </w:rPr>
+      </w:pPr>
+    </w:p>
+    <w:p>
+      <w:pPr>
         <w:rPr>
           <w:sz w:val="32"/>
           <w:szCs w:val="32"/>
@@ -9411,7 +10933,327 @@
 
 <file path=word/numbering.xml><?xml version="1.0" encoding="utf-8"?>
 <w:numbering xmlns:wpc="http://schemas.microsoft.com/office/word/2010/wordprocessingCanvas" xmlns:cx="http://schemas.microsoft.com/office/drawing/2014/chartex" xmlns:cx1="http://schemas.microsoft.com/office/drawing/2015/9/8/chartex" xmlns:cx2="http://schemas.microsoft.com/office/drawing/2015/10/21/chartex" xmlns:cx3="http://schemas.microsoft.com/office/drawing/2016/5/9/chartex" xmlns:cx4="http://schemas.microsoft.com/office/drawing/2016/5/10/chartex" xmlns:cx5="http://schemas.microsoft.com/office/drawing/2016/5/11/chartex" xmlns:cx6="http://schemas.microsoft.com/office/drawing/2016/5/12/chartex" xmlns:cx7="http://schemas.microsoft.com/office/drawing/2016/5/13/chartex" xmlns:cx8="http://schemas.microsoft.com/office/drawing/2016/5/14/chartex" xmlns:mc="http://schemas.openxmlformats.org/markup-compatibility/2006" xmlns:aink="http://schemas.microsoft.com/office/drawing/2016/ink" xmlns:am3d="http://schemas.microsoft.com/office/drawing/2017/model3d" xmlns:o="urn:schemas-microsoft-com:office:office" xmlns:oel="http://schemas.microsoft.com/office/2019/extlst" xmlns:r="http://schemas.openxmlformats.org/officeDocument/2006/relationships" xmlns:m="http://schemas.openxmlformats.org/officeDocument/2006/math" xmlns:v="urn:schemas-microsoft-com:vml" xmlns:wp14="http://schemas.microsoft.com/office/word/2010/wordprocessingDrawing" xmlns:wp="http://schemas.openxmlformats.org/drawingml/2006/wordprocessingDrawing" xmlns:w10="urn:schemas-microsoft-com:office:word" xmlns:w="http://schemas.openxmlformats.org/wordprocessingml/2006/main" xmlns:w14="http://schemas.microsoft.com/office/word/2010/wordml" xmlns:w15="http://schemas.microsoft.com/office/word/2012/wordml" xmlns:w16cex="http://schemas.microsoft.com/office/word/2018/wordml/cex" xmlns:w16cid="http://schemas.microsoft.com/office/word/2016/wordml/cid" xmlns:w16="http://schemas.microsoft.com/office/word/2018/wordml" xmlns:w16du="http://schemas.microsoft.com/office/word/2023/wordml/word16du" xmlns:w16sdtdh="http://schemas.microsoft.com/office/word/2020/wordml/sdtdatahash" xmlns:w16se="http://schemas.microsoft.com/office/word/2015/wordml/symex" xmlns:wpg="http://schemas.microsoft.com/office/word/2010/wordprocessingGroup" xmlns:wpi="http://schemas.microsoft.com/office/word/2010/wordprocessingInk" xmlns:wne="http://schemas.microsoft.com/office/word/2006/wordml" xmlns:wps="http://schemas.microsoft.com/office/word/2010/wordprocessingShape" mc:Ignorable="w14 w15 w16se w16cid w16 w16cex w16sdtdh w16du wp14">
+  <w:numPicBullet w:numPicBulletId="0">
+    <w:pict>
+      <v:shapetype id="_x0000_t75" coordsize="21600,21600" o:spt="75" o:preferrelative="t" path="m@4@5l@4@11@9@11@9@5xe" filled="f" stroked="f">
+        <v:stroke joinstyle="miter"/>
+        <v:formulas>
+          <v:f eqn="if lineDrawn pixelLineWidth 0"/>
+          <v:f eqn="sum @0 1 0"/>
+          <v:f eqn="sum 0 0 @1"/>
+          <v:f eqn="prod @2 1 2"/>
+          <v:f eqn="prod @3 21600 pixelWidth"/>
+          <v:f eqn="prod @3 21600 pixelHeight"/>
+          <v:f eqn="sum @0 0 1"/>
+          <v:f eqn="prod @6 1 2"/>
+          <v:f eqn="prod @7 21600 pixelWidth"/>
+          <v:f eqn="sum @8 21600 0"/>
+          <v:f eqn="prod @7 21600 pixelHeight"/>
+          <v:f eqn="sum @10 21600 0"/>
+        </v:formulas>
+        <v:path o:extrusionok="f" gradientshapeok="t" o:connecttype="rect"/>
+        <o:lock v:ext="edit" aspectratio="t"/>
+      </v:shapetype>
+      <v:shape id="_x0000_i1092" type="#_x0000_t75" style="width:24.6pt;height:22.8pt;visibility:visible;mso-wrap-style:square" o:bullet="t">
+        <v:imagedata r:id="rId1" o:title=""/>
+      </v:shape>
+    </w:pict>
+  </w:numPicBullet>
+  <w:numPicBullet w:numPicBulletId="1">
+    <w:pict>
+      <v:shape id="_x0000_i1093" type="#_x0000_t75" style="width:45pt;height:23.4pt;visibility:visible;mso-wrap-style:square" o:bullet="t">
+        <v:imagedata r:id="rId2" o:title=""/>
+      </v:shape>
+    </w:pict>
+  </w:numPicBullet>
+  <w:numPicBullet w:numPicBulletId="2">
+    <w:pict>
+      <v:shape id="_x0000_i1094" type="#_x0000_t75" style="width:27.6pt;height:21.6pt;visibility:visible;mso-wrap-style:square" o:bullet="t">
+        <v:imagedata r:id="rId3" o:title=""/>
+      </v:shape>
+    </w:pict>
+  </w:numPicBullet>
   <w:abstractNum w:abstractNumId="0" w15:restartNumberingAfterBreak="0">
+    <w:nsid w:val="137D5478"/>
+    <w:multiLevelType w:val="multilevel"/>
+    <w:tmpl w:val="6D7EF0A4"/>
+    <w:lvl w:ilvl="0">
+      <w:start w:val="1"/>
+      <w:numFmt w:val="decimal"/>
+      <w:lvlText w:val="%1."/>
+      <w:lvlJc w:val="left"/>
+      <w:pPr>
+        <w:ind w:left="1440" w:hanging="360"/>
+      </w:pPr>
+      <w:rPr>
+        <w:strike w:val="0"/>
+        <w:dstrike w:val="0"/>
+        <w:u w:val="none"/>
+        <w:effect w:val="none"/>
+      </w:rPr>
+    </w:lvl>
+    <w:lvl w:ilvl="1">
+      <w:start w:val="1"/>
+      <w:numFmt w:val="lowerLetter"/>
+      <w:lvlText w:val="%2."/>
+      <w:lvlJc w:val="left"/>
+      <w:pPr>
+        <w:ind w:left="2160" w:hanging="360"/>
+      </w:pPr>
+      <w:rPr>
+        <w:strike w:val="0"/>
+        <w:dstrike w:val="0"/>
+        <w:u w:val="none"/>
+        <w:effect w:val="none"/>
+      </w:rPr>
+    </w:lvl>
+    <w:lvl w:ilvl="2">
+      <w:start w:val="1"/>
+      <w:numFmt w:val="lowerRoman"/>
+      <w:lvlText w:val="%3."/>
+      <w:lvlJc w:val="right"/>
+      <w:pPr>
+        <w:ind w:left="2880" w:hanging="360"/>
+      </w:pPr>
+      <w:rPr>
+        <w:strike w:val="0"/>
+        <w:dstrike w:val="0"/>
+        <w:u w:val="none"/>
+        <w:effect w:val="none"/>
+      </w:rPr>
+    </w:lvl>
+    <w:lvl w:ilvl="3">
+      <w:start w:val="1"/>
+      <w:numFmt w:val="decimal"/>
+      <w:lvlText w:val="%4."/>
+      <w:lvlJc w:val="left"/>
+      <w:pPr>
+        <w:ind w:left="3600" w:hanging="360"/>
+      </w:pPr>
+      <w:rPr>
+        <w:strike w:val="0"/>
+        <w:dstrike w:val="0"/>
+        <w:u w:val="none"/>
+        <w:effect w:val="none"/>
+      </w:rPr>
+    </w:lvl>
+    <w:lvl w:ilvl="4">
+      <w:start w:val="1"/>
+      <w:numFmt w:val="lowerLetter"/>
+      <w:lvlText w:val="%5."/>
+      <w:lvlJc w:val="left"/>
+      <w:pPr>
+        <w:ind w:left="4320" w:hanging="360"/>
+      </w:pPr>
+      <w:rPr>
+        <w:strike w:val="0"/>
+        <w:dstrike w:val="0"/>
+        <w:u w:val="none"/>
+        <w:effect w:val="none"/>
+      </w:rPr>
+    </w:lvl>
+    <w:lvl w:ilvl="5">
+      <w:start w:val="1"/>
+      <w:numFmt w:val="lowerRoman"/>
+      <w:lvlText w:val="%6."/>
+      <w:lvlJc w:val="right"/>
+      <w:pPr>
+        <w:ind w:left="5040" w:hanging="360"/>
+      </w:pPr>
+      <w:rPr>
+        <w:strike w:val="0"/>
+        <w:dstrike w:val="0"/>
+        <w:u w:val="none"/>
+        <w:effect w:val="none"/>
+      </w:rPr>
+    </w:lvl>
+    <w:lvl w:ilvl="6">
+      <w:start w:val="1"/>
+      <w:numFmt w:val="decimal"/>
+      <w:lvlText w:val="%7."/>
+      <w:lvlJc w:val="left"/>
+      <w:pPr>
+        <w:ind w:left="5760" w:hanging="360"/>
+      </w:pPr>
+      <w:rPr>
+        <w:strike w:val="0"/>
+        <w:dstrike w:val="0"/>
+        <w:u w:val="none"/>
+        <w:effect w:val="none"/>
+      </w:rPr>
+    </w:lvl>
+    <w:lvl w:ilvl="7">
+      <w:start w:val="1"/>
+      <w:numFmt w:val="lowerLetter"/>
+      <w:lvlText w:val="%8."/>
+      <w:lvlJc w:val="left"/>
+      <w:pPr>
+        <w:ind w:left="6480" w:hanging="360"/>
+      </w:pPr>
+      <w:rPr>
+        <w:strike w:val="0"/>
+        <w:dstrike w:val="0"/>
+        <w:u w:val="none"/>
+        <w:effect w:val="none"/>
+      </w:rPr>
+    </w:lvl>
+    <w:lvl w:ilvl="8">
+      <w:start w:val="1"/>
+      <w:numFmt w:val="lowerRoman"/>
+      <w:lvlText w:val="%9."/>
+      <w:lvlJc w:val="right"/>
+      <w:pPr>
+        <w:ind w:left="7200" w:hanging="360"/>
+      </w:pPr>
+      <w:rPr>
+        <w:strike w:val="0"/>
+        <w:dstrike w:val="0"/>
+        <w:u w:val="none"/>
+        <w:effect w:val="none"/>
+      </w:rPr>
+    </w:lvl>
+  </w:abstractNum>
+  <w:abstractNum w:abstractNumId="1" w15:restartNumberingAfterBreak="0">
+    <w:nsid w:val="1B32741F"/>
+    <w:multiLevelType w:val="multilevel"/>
+    <w:tmpl w:val="6D7EF0A4"/>
+    <w:lvl w:ilvl="0">
+      <w:start w:val="1"/>
+      <w:numFmt w:val="decimal"/>
+      <w:lvlText w:val="%1."/>
+      <w:lvlJc w:val="left"/>
+      <w:pPr>
+        <w:ind w:left="1440" w:hanging="360"/>
+      </w:pPr>
+      <w:rPr>
+        <w:strike w:val="0"/>
+        <w:dstrike w:val="0"/>
+        <w:u w:val="none"/>
+        <w:effect w:val="none"/>
+      </w:rPr>
+    </w:lvl>
+    <w:lvl w:ilvl="1">
+      <w:start w:val="1"/>
+      <w:numFmt w:val="lowerLetter"/>
+      <w:lvlText w:val="%2."/>
+      <w:lvlJc w:val="left"/>
+      <w:pPr>
+        <w:ind w:left="2160" w:hanging="360"/>
+      </w:pPr>
+      <w:rPr>
+        <w:strike w:val="0"/>
+        <w:dstrike w:val="0"/>
+        <w:u w:val="none"/>
+        <w:effect w:val="none"/>
+      </w:rPr>
+    </w:lvl>
+    <w:lvl w:ilvl="2">
+      <w:start w:val="1"/>
+      <w:numFmt w:val="lowerRoman"/>
+      <w:lvlText w:val="%3."/>
+      <w:lvlJc w:val="right"/>
+      <w:pPr>
+        <w:ind w:left="2880" w:hanging="360"/>
+      </w:pPr>
+      <w:rPr>
+        <w:strike w:val="0"/>
+        <w:dstrike w:val="0"/>
+        <w:u w:val="none"/>
+        <w:effect w:val="none"/>
+      </w:rPr>
+    </w:lvl>
+    <w:lvl w:ilvl="3">
+      <w:start w:val="1"/>
+      <w:numFmt w:val="decimal"/>
+      <w:lvlText w:val="%4."/>
+      <w:lvlJc w:val="left"/>
+      <w:pPr>
+        <w:ind w:left="3600" w:hanging="360"/>
+      </w:pPr>
+      <w:rPr>
+        <w:strike w:val="0"/>
+        <w:dstrike w:val="0"/>
+        <w:u w:val="none"/>
+        <w:effect w:val="none"/>
+      </w:rPr>
+    </w:lvl>
+    <w:lvl w:ilvl="4">
+      <w:start w:val="1"/>
+      <w:numFmt w:val="lowerLetter"/>
+      <w:lvlText w:val="%5."/>
+      <w:lvlJc w:val="left"/>
+      <w:pPr>
+        <w:ind w:left="4320" w:hanging="360"/>
+      </w:pPr>
+      <w:rPr>
+        <w:strike w:val="0"/>
+        <w:dstrike w:val="0"/>
+        <w:u w:val="none"/>
+        <w:effect w:val="none"/>
+      </w:rPr>
+    </w:lvl>
+    <w:lvl w:ilvl="5">
+      <w:start w:val="1"/>
+      <w:numFmt w:val="lowerRoman"/>
+      <w:lvlText w:val="%6."/>
+      <w:lvlJc w:val="right"/>
+      <w:pPr>
+        <w:ind w:left="5040" w:hanging="360"/>
+      </w:pPr>
+      <w:rPr>
+        <w:strike w:val="0"/>
+        <w:dstrike w:val="0"/>
+        <w:u w:val="none"/>
+        <w:effect w:val="none"/>
+      </w:rPr>
+    </w:lvl>
+    <w:lvl w:ilvl="6">
+      <w:start w:val="1"/>
+      <w:numFmt w:val="decimal"/>
+      <w:lvlText w:val="%7."/>
+      <w:lvlJc w:val="left"/>
+      <w:pPr>
+        <w:ind w:left="5760" w:hanging="360"/>
+      </w:pPr>
+      <w:rPr>
+        <w:strike w:val="0"/>
+        <w:dstrike w:val="0"/>
+        <w:u w:val="none"/>
+        <w:effect w:val="none"/>
+      </w:rPr>
+    </w:lvl>
+    <w:lvl w:ilvl="7">
+      <w:start w:val="1"/>
+      <w:numFmt w:val="lowerLetter"/>
+      <w:lvlText w:val="%8."/>
+      <w:lvlJc w:val="left"/>
+      <w:pPr>
+        <w:ind w:left="6480" w:hanging="360"/>
+      </w:pPr>
+      <w:rPr>
+        <w:strike w:val="0"/>
+        <w:dstrike w:val="0"/>
+        <w:u w:val="none"/>
+        <w:effect w:val="none"/>
+      </w:rPr>
+    </w:lvl>
+    <w:lvl w:ilvl="8">
+      <w:start w:val="1"/>
+      <w:numFmt w:val="lowerRoman"/>
+      <w:lvlText w:val="%9."/>
+      <w:lvlJc w:val="right"/>
+      <w:pPr>
+        <w:ind w:left="7200" w:hanging="360"/>
+      </w:pPr>
+      <w:rPr>
+        <w:strike w:val="0"/>
+        <w:dstrike w:val="0"/>
+        <w:u w:val="none"/>
+        <w:effect w:val="none"/>
+      </w:rPr>
+    </w:lvl>
+  </w:abstractNum>
+  <w:abstractNum w:abstractNumId="2" w15:restartNumberingAfterBreak="0">
     <w:nsid w:val="1BF113AF"/>
     <w:multiLevelType w:val="multilevel"/>
     <w:tmpl w:val="C28887B4"/>
@@ -9551,7 +11393,7 @@
       </w:rPr>
     </w:lvl>
   </w:abstractNum>
-  <w:abstractNum w:abstractNumId="1" w15:restartNumberingAfterBreak="0">
+  <w:abstractNum w:abstractNumId="3" w15:restartNumberingAfterBreak="0">
     <w:nsid w:val="1DC00AA0"/>
     <w:multiLevelType w:val="multilevel"/>
     <w:tmpl w:val="94FE4A0A"/>
@@ -9691,7 +11533,7 @@
       </w:rPr>
     </w:lvl>
   </w:abstractNum>
-  <w:abstractNum w:abstractNumId="2" w15:restartNumberingAfterBreak="0">
+  <w:abstractNum w:abstractNumId="4" w15:restartNumberingAfterBreak="0">
     <w:nsid w:val="1FD901F1"/>
     <w:multiLevelType w:val="multilevel"/>
     <w:tmpl w:val="C28887B4"/>
@@ -9831,7 +11673,147 @@
       </w:rPr>
     </w:lvl>
   </w:abstractNum>
-  <w:abstractNum w:abstractNumId="3" w15:restartNumberingAfterBreak="0">
+  <w:abstractNum w:abstractNumId="5" w15:restartNumberingAfterBreak="0">
+    <w:nsid w:val="23B21FD7"/>
+    <w:multiLevelType w:val="multilevel"/>
+    <w:tmpl w:val="6D7EF0A4"/>
+    <w:lvl w:ilvl="0">
+      <w:start w:val="1"/>
+      <w:numFmt w:val="decimal"/>
+      <w:lvlText w:val="%1."/>
+      <w:lvlJc w:val="left"/>
+      <w:pPr>
+        <w:ind w:left="1440" w:hanging="360"/>
+      </w:pPr>
+      <w:rPr>
+        <w:strike w:val="0"/>
+        <w:dstrike w:val="0"/>
+        <w:u w:val="none"/>
+        <w:effect w:val="none"/>
+      </w:rPr>
+    </w:lvl>
+    <w:lvl w:ilvl="1">
+      <w:start w:val="1"/>
+      <w:numFmt w:val="lowerLetter"/>
+      <w:lvlText w:val="%2."/>
+      <w:lvlJc w:val="left"/>
+      <w:pPr>
+        <w:ind w:left="2160" w:hanging="360"/>
+      </w:pPr>
+      <w:rPr>
+        <w:strike w:val="0"/>
+        <w:dstrike w:val="0"/>
+        <w:u w:val="none"/>
+        <w:effect w:val="none"/>
+      </w:rPr>
+    </w:lvl>
+    <w:lvl w:ilvl="2">
+      <w:start w:val="1"/>
+      <w:numFmt w:val="lowerRoman"/>
+      <w:lvlText w:val="%3."/>
+      <w:lvlJc w:val="right"/>
+      <w:pPr>
+        <w:ind w:left="2880" w:hanging="360"/>
+      </w:pPr>
+      <w:rPr>
+        <w:strike w:val="0"/>
+        <w:dstrike w:val="0"/>
+        <w:u w:val="none"/>
+        <w:effect w:val="none"/>
+      </w:rPr>
+    </w:lvl>
+    <w:lvl w:ilvl="3">
+      <w:start w:val="1"/>
+      <w:numFmt w:val="decimal"/>
+      <w:lvlText w:val="%4."/>
+      <w:lvlJc w:val="left"/>
+      <w:pPr>
+        <w:ind w:left="3600" w:hanging="360"/>
+      </w:pPr>
+      <w:rPr>
+        <w:strike w:val="0"/>
+        <w:dstrike w:val="0"/>
+        <w:u w:val="none"/>
+        <w:effect w:val="none"/>
+      </w:rPr>
+    </w:lvl>
+    <w:lvl w:ilvl="4">
+      <w:start w:val="1"/>
+      <w:numFmt w:val="lowerLetter"/>
+      <w:lvlText w:val="%5."/>
+      <w:lvlJc w:val="left"/>
+      <w:pPr>
+        <w:ind w:left="4320" w:hanging="360"/>
+      </w:pPr>
+      <w:rPr>
+        <w:strike w:val="0"/>
+        <w:dstrike w:val="0"/>
+        <w:u w:val="none"/>
+        <w:effect w:val="none"/>
+      </w:rPr>
+    </w:lvl>
+    <w:lvl w:ilvl="5">
+      <w:start w:val="1"/>
+      <w:numFmt w:val="lowerRoman"/>
+      <w:lvlText w:val="%6."/>
+      <w:lvlJc w:val="right"/>
+      <w:pPr>
+        <w:ind w:left="5040" w:hanging="360"/>
+      </w:pPr>
+      <w:rPr>
+        <w:strike w:val="0"/>
+        <w:dstrike w:val="0"/>
+        <w:u w:val="none"/>
+        <w:effect w:val="none"/>
+      </w:rPr>
+    </w:lvl>
+    <w:lvl w:ilvl="6">
+      <w:start w:val="1"/>
+      <w:numFmt w:val="decimal"/>
+      <w:lvlText w:val="%7."/>
+      <w:lvlJc w:val="left"/>
+      <w:pPr>
+        <w:ind w:left="5760" w:hanging="360"/>
+      </w:pPr>
+      <w:rPr>
+        <w:strike w:val="0"/>
+        <w:dstrike w:val="0"/>
+        <w:u w:val="none"/>
+        <w:effect w:val="none"/>
+      </w:rPr>
+    </w:lvl>
+    <w:lvl w:ilvl="7">
+      <w:start w:val="1"/>
+      <w:numFmt w:val="lowerLetter"/>
+      <w:lvlText w:val="%8."/>
+      <w:lvlJc w:val="left"/>
+      <w:pPr>
+        <w:ind w:left="6480" w:hanging="360"/>
+      </w:pPr>
+      <w:rPr>
+        <w:strike w:val="0"/>
+        <w:dstrike w:val="0"/>
+        <w:u w:val="none"/>
+        <w:effect w:val="none"/>
+      </w:rPr>
+    </w:lvl>
+    <w:lvl w:ilvl="8">
+      <w:start w:val="1"/>
+      <w:numFmt w:val="lowerRoman"/>
+      <w:lvlText w:val="%9."/>
+      <w:lvlJc w:val="right"/>
+      <w:pPr>
+        <w:ind w:left="7200" w:hanging="360"/>
+      </w:pPr>
+      <w:rPr>
+        <w:strike w:val="0"/>
+        <w:dstrike w:val="0"/>
+        <w:u w:val="none"/>
+        <w:effect w:val="none"/>
+      </w:rPr>
+    </w:lvl>
+  </w:abstractNum>
+  <w:abstractNum w:abstractNumId="6" w15:restartNumberingAfterBreak="0">
     <w:nsid w:val="262A5FB7"/>
     <w:multiLevelType w:val="multilevel"/>
     <w:tmpl w:val="C28887B4"/>
@@ -9971,7 +11953,287 @@
       </w:rPr>
     </w:lvl>
   </w:abstractNum>
-  <w:abstractNum w:abstractNumId="4" w15:restartNumberingAfterBreak="0">
+  <w:abstractNum w:abstractNumId="7" w15:restartNumberingAfterBreak="0">
+    <w:nsid w:val="2A0375DC"/>
+    <w:multiLevelType w:val="multilevel"/>
+    <w:tmpl w:val="6D7EF0A4"/>
+    <w:lvl w:ilvl="0">
+      <w:start w:val="1"/>
+      <w:numFmt w:val="decimal"/>
+      <w:lvlText w:val="%1."/>
+      <w:lvlJc w:val="left"/>
+      <w:pPr>
+        <w:ind w:left="1440" w:hanging="360"/>
+      </w:pPr>
+      <w:rPr>
+        <w:strike w:val="0"/>
+        <w:dstrike w:val="0"/>
+        <w:u w:val="none"/>
+        <w:effect w:val="none"/>
+      </w:rPr>
+    </w:lvl>
+    <w:lvl w:ilvl="1">
+      <w:start w:val="1"/>
+      <w:numFmt w:val="lowerLetter"/>
+      <w:lvlText w:val="%2."/>
+      <w:lvlJc w:val="left"/>
+      <w:pPr>
+        <w:ind w:left="2160" w:hanging="360"/>
+      </w:pPr>
+      <w:rPr>
+        <w:strike w:val="0"/>
+        <w:dstrike w:val="0"/>
+        <w:u w:val="none"/>
+        <w:effect w:val="none"/>
+      </w:rPr>
+    </w:lvl>
+    <w:lvl w:ilvl="2">
+      <w:start w:val="1"/>
+      <w:numFmt w:val="lowerRoman"/>
+      <w:lvlText w:val="%3."/>
+      <w:lvlJc w:val="right"/>
+      <w:pPr>
+        <w:ind w:left="2880" w:hanging="360"/>
+      </w:pPr>
+      <w:rPr>
+        <w:strike w:val="0"/>
+        <w:dstrike w:val="0"/>
+        <w:u w:val="none"/>
+        <w:effect w:val="none"/>
+      </w:rPr>
+    </w:lvl>
+    <w:lvl w:ilvl="3">
+      <w:start w:val="1"/>
+      <w:numFmt w:val="decimal"/>
+      <w:lvlText w:val="%4."/>
+      <w:lvlJc w:val="left"/>
+      <w:pPr>
+        <w:ind w:left="3600" w:hanging="360"/>
+      </w:pPr>
+      <w:rPr>
+        <w:strike w:val="0"/>
+        <w:dstrike w:val="0"/>
+        <w:u w:val="none"/>
+        <w:effect w:val="none"/>
+      </w:rPr>
+    </w:lvl>
+    <w:lvl w:ilvl="4">
+      <w:start w:val="1"/>
+      <w:numFmt w:val="lowerLetter"/>
+      <w:lvlText w:val="%5."/>
+      <w:lvlJc w:val="left"/>
+      <w:pPr>
+        <w:ind w:left="4320" w:hanging="360"/>
+      </w:pPr>
+      <w:rPr>
+        <w:strike w:val="0"/>
+        <w:dstrike w:val="0"/>
+        <w:u w:val="none"/>
+        <w:effect w:val="none"/>
+      </w:rPr>
+    </w:lvl>
+    <w:lvl w:ilvl="5">
+      <w:start w:val="1"/>
+      <w:numFmt w:val="lowerRoman"/>
+      <w:lvlText w:val="%6."/>
+      <w:lvlJc w:val="right"/>
+      <w:pPr>
+        <w:ind w:left="5040" w:hanging="360"/>
+      </w:pPr>
+      <w:rPr>
+        <w:strike w:val="0"/>
+        <w:dstrike w:val="0"/>
+        <w:u w:val="none"/>
+        <w:effect w:val="none"/>
+      </w:rPr>
+    </w:lvl>
+    <w:lvl w:ilvl="6">
+      <w:start w:val="1"/>
+      <w:numFmt w:val="decimal"/>
+      <w:lvlText w:val="%7."/>
+      <w:lvlJc w:val="left"/>
+      <w:pPr>
+        <w:ind w:left="5760" w:hanging="360"/>
+      </w:pPr>
+      <w:rPr>
+        <w:strike w:val="0"/>
+        <w:dstrike w:val="0"/>
+        <w:u w:val="none"/>
+        <w:effect w:val="none"/>
+      </w:rPr>
+    </w:lvl>
+    <w:lvl w:ilvl="7">
+      <w:start w:val="1"/>
+      <w:numFmt w:val="lowerLetter"/>
+      <w:lvlText w:val="%8."/>
+      <w:lvlJc w:val="left"/>
+      <w:pPr>
+        <w:ind w:left="6480" w:hanging="360"/>
+      </w:pPr>
+      <w:rPr>
+        <w:strike w:val="0"/>
+        <w:dstrike w:val="0"/>
+        <w:u w:val="none"/>
+        <w:effect w:val="none"/>
+      </w:rPr>
+    </w:lvl>
+    <w:lvl w:ilvl="8">
+      <w:start w:val="1"/>
+      <w:numFmt w:val="lowerRoman"/>
+      <w:lvlText w:val="%9."/>
+      <w:lvlJc w:val="right"/>
+      <w:pPr>
+        <w:ind w:left="7200" w:hanging="360"/>
+      </w:pPr>
+      <w:rPr>
+        <w:strike w:val="0"/>
+        <w:dstrike w:val="0"/>
+        <w:u w:val="none"/>
+        <w:effect w:val="none"/>
+      </w:rPr>
+    </w:lvl>
+  </w:abstractNum>
+  <w:abstractNum w:abstractNumId="8" w15:restartNumberingAfterBreak="0">
+    <w:nsid w:val="2A6351AC"/>
+    <w:multiLevelType w:val="multilevel"/>
+    <w:tmpl w:val="6D7EF0A4"/>
+    <w:lvl w:ilvl="0">
+      <w:start w:val="1"/>
+      <w:numFmt w:val="decimal"/>
+      <w:lvlText w:val="%1."/>
+      <w:lvlJc w:val="left"/>
+      <w:pPr>
+        <w:ind w:left="1440" w:hanging="360"/>
+      </w:pPr>
+      <w:rPr>
+        <w:strike w:val="0"/>
+        <w:dstrike w:val="0"/>
+        <w:u w:val="none"/>
+        <w:effect w:val="none"/>
+      </w:rPr>
+    </w:lvl>
+    <w:lvl w:ilvl="1">
+      <w:start w:val="1"/>
+      <w:numFmt w:val="lowerLetter"/>
+      <w:lvlText w:val="%2."/>
+      <w:lvlJc w:val="left"/>
+      <w:pPr>
+        <w:ind w:left="2160" w:hanging="360"/>
+      </w:pPr>
+      <w:rPr>
+        <w:strike w:val="0"/>
+        <w:dstrike w:val="0"/>
+        <w:u w:val="none"/>
+        <w:effect w:val="none"/>
+      </w:rPr>
+    </w:lvl>
+    <w:lvl w:ilvl="2">
+      <w:start w:val="1"/>
+      <w:numFmt w:val="lowerRoman"/>
+      <w:lvlText w:val="%3."/>
+      <w:lvlJc w:val="right"/>
+      <w:pPr>
+        <w:ind w:left="2880" w:hanging="360"/>
+      </w:pPr>
+      <w:rPr>
+        <w:strike w:val="0"/>
+        <w:dstrike w:val="0"/>
+        <w:u w:val="none"/>
+        <w:effect w:val="none"/>
+      </w:rPr>
+    </w:lvl>
+    <w:lvl w:ilvl="3">
+      <w:start w:val="1"/>
+      <w:numFmt w:val="decimal"/>
+      <w:lvlText w:val="%4."/>
+      <w:lvlJc w:val="left"/>
+      <w:pPr>
+        <w:ind w:left="3600" w:hanging="360"/>
+      </w:pPr>
+      <w:rPr>
+        <w:strike w:val="0"/>
+        <w:dstrike w:val="0"/>
+        <w:u w:val="none"/>
+        <w:effect w:val="none"/>
+      </w:rPr>
+    </w:lvl>
+    <w:lvl w:ilvl="4">
+      <w:start w:val="1"/>
+      <w:numFmt w:val="lowerLetter"/>
+      <w:lvlText w:val="%5."/>
+      <w:lvlJc w:val="left"/>
+      <w:pPr>
+        <w:ind w:left="4320" w:hanging="360"/>
+      </w:pPr>
+      <w:rPr>
+        <w:strike w:val="0"/>
+        <w:dstrike w:val="0"/>
+        <w:u w:val="none"/>
+        <w:effect w:val="none"/>
+      </w:rPr>
+    </w:lvl>
+    <w:lvl w:ilvl="5">
+      <w:start w:val="1"/>
+      <w:numFmt w:val="lowerRoman"/>
+      <w:lvlText w:val="%6."/>
+      <w:lvlJc w:val="right"/>
+      <w:pPr>
+        <w:ind w:left="5040" w:hanging="360"/>
+      </w:pPr>
+      <w:rPr>
+        <w:strike w:val="0"/>
+        <w:dstrike w:val="0"/>
+        <w:u w:val="none"/>
+        <w:effect w:val="none"/>
+      </w:rPr>
+    </w:lvl>
+    <w:lvl w:ilvl="6">
+      <w:start w:val="1"/>
+      <w:numFmt w:val="decimal"/>
+      <w:lvlText w:val="%7."/>
+      <w:lvlJc w:val="left"/>
+      <w:pPr>
+        <w:ind w:left="5760" w:hanging="360"/>
+      </w:pPr>
+      <w:rPr>
+        <w:strike w:val="0"/>
+        <w:dstrike w:val="0"/>
+        <w:u w:val="none"/>
+        <w:effect w:val="none"/>
+      </w:rPr>
+    </w:lvl>
+    <w:lvl w:ilvl="7">
+      <w:start w:val="1"/>
+      <w:numFmt w:val="lowerLetter"/>
+      <w:lvlText w:val="%8."/>
+      <w:lvlJc w:val="left"/>
+      <w:pPr>
+        <w:ind w:left="6480" w:hanging="360"/>
+      </w:pPr>
+      <w:rPr>
+        <w:strike w:val="0"/>
+        <w:dstrike w:val="0"/>
+        <w:u w:val="none"/>
+        <w:effect w:val="none"/>
+      </w:rPr>
+    </w:lvl>
+    <w:lvl w:ilvl="8">
+      <w:start w:val="1"/>
+      <w:numFmt w:val="lowerRoman"/>
+      <w:lvlText w:val="%9."/>
+      <w:lvlJc w:val="right"/>
+      <w:pPr>
+        <w:ind w:left="7200" w:hanging="360"/>
+      </w:pPr>
+      <w:rPr>
+        <w:strike w:val="0"/>
+        <w:dstrike w:val="0"/>
+        <w:u w:val="none"/>
+        <w:effect w:val="none"/>
+      </w:rPr>
+    </w:lvl>
+  </w:abstractNum>
+  <w:abstractNum w:abstractNumId="9" w15:restartNumberingAfterBreak="0">
     <w:nsid w:val="2E6760A6"/>
     <w:multiLevelType w:val="multilevel"/>
     <w:tmpl w:val="C28887B4"/>
@@ -10111,7 +12373,7 @@
       </w:rPr>
     </w:lvl>
   </w:abstractNum>
-  <w:abstractNum w:abstractNumId="5" w15:restartNumberingAfterBreak="0">
+  <w:abstractNum w:abstractNumId="10" w15:restartNumberingAfterBreak="0">
     <w:nsid w:val="364C39FB"/>
     <w:multiLevelType w:val="multilevel"/>
     <w:tmpl w:val="439E6E68"/>
@@ -10251,7 +12513,7 @@
       </w:rPr>
     </w:lvl>
   </w:abstractNum>
-  <w:abstractNum w:abstractNumId="6" w15:restartNumberingAfterBreak="0">
+  <w:abstractNum w:abstractNumId="11" w15:restartNumberingAfterBreak="0">
     <w:nsid w:val="3758578B"/>
     <w:multiLevelType w:val="multilevel"/>
     <w:tmpl w:val="86B07368"/>
@@ -10391,7 +12653,7 @@
       </w:rPr>
     </w:lvl>
   </w:abstractNum>
-  <w:abstractNum w:abstractNumId="7" w15:restartNumberingAfterBreak="0">
+  <w:abstractNum w:abstractNumId="12" w15:restartNumberingAfterBreak="0">
     <w:nsid w:val="38EE3508"/>
     <w:multiLevelType w:val="multilevel"/>
     <w:tmpl w:val="C28887B4"/>
@@ -10531,7 +12793,7 @@
       </w:rPr>
     </w:lvl>
   </w:abstractNum>
-  <w:abstractNum w:abstractNumId="8" w15:restartNumberingAfterBreak="0">
+  <w:abstractNum w:abstractNumId="13" w15:restartNumberingAfterBreak="0">
     <w:nsid w:val="3C0851E9"/>
     <w:multiLevelType w:val="multilevel"/>
     <w:tmpl w:val="C28887B4"/>
@@ -10671,7 +12933,7 @@
       </w:rPr>
     </w:lvl>
   </w:abstractNum>
-  <w:abstractNum w:abstractNumId="9" w15:restartNumberingAfterBreak="0">
+  <w:abstractNum w:abstractNumId="14" w15:restartNumberingAfterBreak="0">
     <w:nsid w:val="44535E85"/>
     <w:multiLevelType w:val="multilevel"/>
     <w:tmpl w:val="C28887B4"/>
@@ -10811,7 +13073,7 @@
       </w:rPr>
     </w:lvl>
   </w:abstractNum>
-  <w:abstractNum w:abstractNumId="10" w15:restartNumberingAfterBreak="0">
+  <w:abstractNum w:abstractNumId="15" w15:restartNumberingAfterBreak="0">
     <w:nsid w:val="46B544E5"/>
     <w:multiLevelType w:val="multilevel"/>
     <w:tmpl w:val="C28887B4"/>
@@ -10951,7 +13213,7 @@
       </w:rPr>
     </w:lvl>
   </w:abstractNum>
-  <w:abstractNum w:abstractNumId="11" w15:restartNumberingAfterBreak="0">
+  <w:abstractNum w:abstractNumId="16" w15:restartNumberingAfterBreak="0">
     <w:nsid w:val="4C0C3ED7"/>
     <w:multiLevelType w:val="multilevel"/>
     <w:tmpl w:val="11147A66"/>
@@ -11091,7 +13353,7 @@
       </w:rPr>
     </w:lvl>
   </w:abstractNum>
-  <w:abstractNum w:abstractNumId="12" w15:restartNumberingAfterBreak="0">
+  <w:abstractNum w:abstractNumId="17" w15:restartNumberingAfterBreak="0">
     <w:nsid w:val="4E6A7D2A"/>
     <w:multiLevelType w:val="multilevel"/>
     <w:tmpl w:val="C28887B4"/>
@@ -11231,7 +13493,7 @@
       </w:rPr>
     </w:lvl>
   </w:abstractNum>
-  <w:abstractNum w:abstractNumId="13" w15:restartNumberingAfterBreak="0">
+  <w:abstractNum w:abstractNumId="18" w15:restartNumberingAfterBreak="0">
     <w:nsid w:val="4EA67500"/>
     <w:multiLevelType w:val="multilevel"/>
     <w:tmpl w:val="439E6E68"/>
@@ -11371,7 +13633,147 @@
       </w:rPr>
     </w:lvl>
   </w:abstractNum>
-  <w:abstractNum w:abstractNumId="14" w15:restartNumberingAfterBreak="0">
+  <w:abstractNum w:abstractNumId="19" w15:restartNumberingAfterBreak="0">
+    <w:nsid w:val="62D960B2"/>
+    <w:multiLevelType w:val="multilevel"/>
+    <w:tmpl w:val="6D7EF0A4"/>
+    <w:lvl w:ilvl="0">
+      <w:start w:val="1"/>
+      <w:numFmt w:val="decimal"/>
+      <w:lvlText w:val="%1."/>
+      <w:lvlJc w:val="left"/>
+      <w:pPr>
+        <w:ind w:left="1440" w:hanging="360"/>
+      </w:pPr>
+      <w:rPr>
+        <w:strike w:val="0"/>
+        <w:dstrike w:val="0"/>
+        <w:u w:val="none"/>
+        <w:effect w:val="none"/>
+      </w:rPr>
+    </w:lvl>
+    <w:lvl w:ilvl="1">
+      <w:start w:val="1"/>
+      <w:numFmt w:val="lowerLetter"/>
+      <w:lvlText w:val="%2."/>
+      <w:lvlJc w:val="left"/>
+      <w:pPr>
+        <w:ind w:left="2160" w:hanging="360"/>
+      </w:pPr>
+      <w:rPr>
+        <w:strike w:val="0"/>
+        <w:dstrike w:val="0"/>
+        <w:u w:val="none"/>
+        <w:effect w:val="none"/>
+      </w:rPr>
+    </w:lvl>
+    <w:lvl w:ilvl="2">
+      <w:start w:val="1"/>
+      <w:numFmt w:val="lowerRoman"/>
+      <w:lvlText w:val="%3."/>
+      <w:lvlJc w:val="right"/>
+      <w:pPr>
+        <w:ind w:left="2880" w:hanging="360"/>
+      </w:pPr>
+      <w:rPr>
+        <w:strike w:val="0"/>
+        <w:dstrike w:val="0"/>
+        <w:u w:val="none"/>
+        <w:effect w:val="none"/>
+      </w:rPr>
+    </w:lvl>
+    <w:lvl w:ilvl="3">
+      <w:start w:val="1"/>
+      <w:numFmt w:val="decimal"/>
+      <w:lvlText w:val="%4."/>
+      <w:lvlJc w:val="left"/>
+      <w:pPr>
+        <w:ind w:left="3600" w:hanging="360"/>
+      </w:pPr>
+      <w:rPr>
+        <w:strike w:val="0"/>
+        <w:dstrike w:val="0"/>
+        <w:u w:val="none"/>
+        <w:effect w:val="none"/>
+      </w:rPr>
+    </w:lvl>
+    <w:lvl w:ilvl="4">
+      <w:start w:val="1"/>
+      <w:numFmt w:val="lowerLetter"/>
+      <w:lvlText w:val="%5."/>
+      <w:lvlJc w:val="left"/>
+      <w:pPr>
+        <w:ind w:left="4320" w:hanging="360"/>
+      </w:pPr>
+      <w:rPr>
+        <w:strike w:val="0"/>
+        <w:dstrike w:val="0"/>
+        <w:u w:val="none"/>
+        <w:effect w:val="none"/>
+      </w:rPr>
+    </w:lvl>
+    <w:lvl w:ilvl="5">
+      <w:start w:val="1"/>
+      <w:numFmt w:val="lowerRoman"/>
+      <w:lvlText w:val="%6."/>
+      <w:lvlJc w:val="right"/>
+      <w:pPr>
+        <w:ind w:left="5040" w:hanging="360"/>
+      </w:pPr>
+      <w:rPr>
+        <w:strike w:val="0"/>
+        <w:dstrike w:val="0"/>
+        <w:u w:val="none"/>
+        <w:effect w:val="none"/>
+      </w:rPr>
+    </w:lvl>
+    <w:lvl w:ilvl="6">
+      <w:start w:val="1"/>
+      <w:numFmt w:val="decimal"/>
+      <w:lvlText w:val="%7."/>
+      <w:lvlJc w:val="left"/>
+      <w:pPr>
+        <w:ind w:left="5760" w:hanging="360"/>
+      </w:pPr>
+      <w:rPr>
+        <w:strike w:val="0"/>
+        <w:dstrike w:val="0"/>
+        <w:u w:val="none"/>
+        <w:effect w:val="none"/>
+      </w:rPr>
+    </w:lvl>
+    <w:lvl w:ilvl="7">
+      <w:start w:val="1"/>
+      <w:numFmt w:val="lowerLetter"/>
+      <w:lvlText w:val="%8."/>
+      <w:lvlJc w:val="left"/>
+      <w:pPr>
+        <w:ind w:left="6480" w:hanging="360"/>
+      </w:pPr>
+      <w:rPr>
+        <w:strike w:val="0"/>
+        <w:dstrike w:val="0"/>
+        <w:u w:val="none"/>
+        <w:effect w:val="none"/>
+      </w:rPr>
+    </w:lvl>
+    <w:lvl w:ilvl="8">
+      <w:start w:val="1"/>
+      <w:numFmt w:val="lowerRoman"/>
+      <w:lvlText w:val="%9."/>
+      <w:lvlJc w:val="right"/>
+      <w:pPr>
+        <w:ind w:left="7200" w:hanging="360"/>
+      </w:pPr>
+      <w:rPr>
+        <w:strike w:val="0"/>
+        <w:dstrike w:val="0"/>
+        <w:u w:val="none"/>
+        <w:effect w:val="none"/>
+      </w:rPr>
+    </w:lvl>
+  </w:abstractNum>
+  <w:abstractNum w:abstractNumId="20" w15:restartNumberingAfterBreak="0">
     <w:nsid w:val="67CD7B71"/>
     <w:multiLevelType w:val="multilevel"/>
     <w:tmpl w:val="FEEAF0DE"/>
@@ -11511,7 +13913,7 @@
       </w:rPr>
     </w:lvl>
   </w:abstractNum>
-  <w:abstractNum w:abstractNumId="15" w15:restartNumberingAfterBreak="0">
+  <w:abstractNum w:abstractNumId="21" w15:restartNumberingAfterBreak="0">
     <w:nsid w:val="6E2E1DC5"/>
     <w:multiLevelType w:val="multilevel"/>
     <w:tmpl w:val="C28887B4"/>
@@ -11651,10 +14053,416 @@
       </w:rPr>
     </w:lvl>
   </w:abstractNum>
+  <w:abstractNum w:abstractNumId="22" w15:restartNumberingAfterBreak="0">
+    <w:nsid w:val="784F3E9E"/>
+    <w:multiLevelType w:val="multilevel"/>
+    <w:tmpl w:val="6D7EF0A4"/>
+    <w:lvl w:ilvl="0">
+      <w:start w:val="1"/>
+      <w:numFmt w:val="decimal"/>
+      <w:lvlText w:val="%1."/>
+      <w:lvlJc w:val="left"/>
+      <w:pPr>
+        <w:ind w:left="1440" w:hanging="360"/>
+      </w:pPr>
+      <w:rPr>
+        <w:strike w:val="0"/>
+        <w:dstrike w:val="0"/>
+        <w:u w:val="none"/>
+        <w:effect w:val="none"/>
+      </w:rPr>
+    </w:lvl>
+    <w:lvl w:ilvl="1">
+      <w:start w:val="1"/>
+      <w:numFmt w:val="lowerLetter"/>
+      <w:lvlText w:val="%2."/>
+      <w:lvlJc w:val="left"/>
+      <w:pPr>
+        <w:ind w:left="2160" w:hanging="360"/>
+      </w:pPr>
+      <w:rPr>
+        <w:strike w:val="0"/>
+        <w:dstrike w:val="0"/>
+        <w:u w:val="none"/>
+        <w:effect w:val="none"/>
+      </w:rPr>
+    </w:lvl>
+    <w:lvl w:ilvl="2">
+      <w:start w:val="1"/>
+      <w:numFmt w:val="lowerRoman"/>
+      <w:lvlText w:val="%3."/>
+      <w:lvlJc w:val="right"/>
+      <w:pPr>
+        <w:ind w:left="2880" w:hanging="360"/>
+      </w:pPr>
+      <w:rPr>
+        <w:strike w:val="0"/>
+        <w:dstrike w:val="0"/>
+        <w:u w:val="none"/>
+        <w:effect w:val="none"/>
+      </w:rPr>
+    </w:lvl>
+    <w:lvl w:ilvl="3">
+      <w:start w:val="1"/>
+      <w:numFmt w:val="decimal"/>
+      <w:lvlText w:val="%4."/>
+      <w:lvlJc w:val="left"/>
+      <w:pPr>
+        <w:ind w:left="3600" w:hanging="360"/>
+      </w:pPr>
+      <w:rPr>
+        <w:strike w:val="0"/>
+        <w:dstrike w:val="0"/>
+        <w:u w:val="none"/>
+        <w:effect w:val="none"/>
+      </w:rPr>
+    </w:lvl>
+    <w:lvl w:ilvl="4">
+      <w:start w:val="1"/>
+      <w:numFmt w:val="lowerLetter"/>
+      <w:lvlText w:val="%5."/>
+      <w:lvlJc w:val="left"/>
+      <w:pPr>
+        <w:ind w:left="4320" w:hanging="360"/>
+      </w:pPr>
+      <w:rPr>
+        <w:strike w:val="0"/>
+        <w:dstrike w:val="0"/>
+        <w:u w:val="none"/>
+        <w:effect w:val="none"/>
+      </w:rPr>
+    </w:lvl>
+    <w:lvl w:ilvl="5">
+      <w:start w:val="1"/>
+      <w:numFmt w:val="lowerRoman"/>
+      <w:lvlText w:val="%6."/>
+      <w:lvlJc w:val="right"/>
+      <w:pPr>
+        <w:ind w:left="5040" w:hanging="360"/>
+      </w:pPr>
+      <w:rPr>
+        <w:strike w:val="0"/>
+        <w:dstrike w:val="0"/>
+        <w:u w:val="none"/>
+        <w:effect w:val="none"/>
+      </w:rPr>
+    </w:lvl>
+    <w:lvl w:ilvl="6">
+      <w:start w:val="1"/>
+      <w:numFmt w:val="decimal"/>
+      <w:lvlText w:val="%7."/>
+      <w:lvlJc w:val="left"/>
+      <w:pPr>
+        <w:ind w:left="5760" w:hanging="360"/>
+      </w:pPr>
+      <w:rPr>
+        <w:strike w:val="0"/>
+        <w:dstrike w:val="0"/>
+        <w:u w:val="none"/>
+        <w:effect w:val="none"/>
+      </w:rPr>
+    </w:lvl>
+    <w:lvl w:ilvl="7">
+      <w:start w:val="1"/>
+      <w:numFmt w:val="lowerLetter"/>
+      <w:lvlText w:val="%8."/>
+      <w:lvlJc w:val="left"/>
+      <w:pPr>
+        <w:ind w:left="6480" w:hanging="360"/>
+      </w:pPr>
+      <w:rPr>
+        <w:strike w:val="0"/>
+        <w:dstrike w:val="0"/>
+        <w:u w:val="none"/>
+        <w:effect w:val="none"/>
+      </w:rPr>
+    </w:lvl>
+    <w:lvl w:ilvl="8">
+      <w:start w:val="1"/>
+      <w:numFmt w:val="lowerRoman"/>
+      <w:lvlText w:val="%9."/>
+      <w:lvlJc w:val="right"/>
+      <w:pPr>
+        <w:ind w:left="7200" w:hanging="360"/>
+      </w:pPr>
+      <w:rPr>
+        <w:strike w:val="0"/>
+        <w:dstrike w:val="0"/>
+        <w:u w:val="none"/>
+        <w:effect w:val="none"/>
+      </w:rPr>
+    </w:lvl>
+  </w:abstractNum>
+  <w:abstractNum w:abstractNumId="23" w15:restartNumberingAfterBreak="0">
+    <w:nsid w:val="7A3B6B3A"/>
+    <w:multiLevelType w:val="multilevel"/>
+    <w:tmpl w:val="6D7EF0A4"/>
+    <w:lvl w:ilvl="0">
+      <w:start w:val="1"/>
+      <w:numFmt w:val="decimal"/>
+      <w:lvlText w:val="%1."/>
+      <w:lvlJc w:val="left"/>
+      <w:pPr>
+        <w:ind w:left="1440" w:hanging="360"/>
+      </w:pPr>
+      <w:rPr>
+        <w:strike w:val="0"/>
+        <w:dstrike w:val="0"/>
+        <w:u w:val="none"/>
+        <w:effect w:val="none"/>
+      </w:rPr>
+    </w:lvl>
+    <w:lvl w:ilvl="1">
+      <w:start w:val="1"/>
+      <w:numFmt w:val="lowerLetter"/>
+      <w:lvlText w:val="%2."/>
+      <w:lvlJc w:val="left"/>
+      <w:pPr>
+        <w:ind w:left="2160" w:hanging="360"/>
+      </w:pPr>
+      <w:rPr>
+        <w:strike w:val="0"/>
+        <w:dstrike w:val="0"/>
+        <w:u w:val="none"/>
+        <w:effect w:val="none"/>
+      </w:rPr>
+    </w:lvl>
+    <w:lvl w:ilvl="2">
+      <w:start w:val="1"/>
+      <w:numFmt w:val="lowerRoman"/>
+      <w:lvlText w:val="%3."/>
+      <w:lvlJc w:val="right"/>
+      <w:pPr>
+        <w:ind w:left="2880" w:hanging="360"/>
+      </w:pPr>
+      <w:rPr>
+        <w:strike w:val="0"/>
+        <w:dstrike w:val="0"/>
+        <w:u w:val="none"/>
+        <w:effect w:val="none"/>
+      </w:rPr>
+    </w:lvl>
+    <w:lvl w:ilvl="3">
+      <w:start w:val="1"/>
+      <w:numFmt w:val="decimal"/>
+      <w:lvlText w:val="%4."/>
+      <w:lvlJc w:val="left"/>
+      <w:pPr>
+        <w:ind w:left="3600" w:hanging="360"/>
+      </w:pPr>
+      <w:rPr>
+        <w:strike w:val="0"/>
+        <w:dstrike w:val="0"/>
+        <w:u w:val="none"/>
+        <w:effect w:val="none"/>
+      </w:rPr>
+    </w:lvl>
+    <w:lvl w:ilvl="4">
+      <w:start w:val="1"/>
+      <w:numFmt w:val="lowerLetter"/>
+      <w:lvlText w:val="%5."/>
+      <w:lvlJc w:val="left"/>
+      <w:pPr>
+        <w:ind w:left="4320" w:hanging="360"/>
+      </w:pPr>
+      <w:rPr>
+        <w:strike w:val="0"/>
+        <w:dstrike w:val="0"/>
+        <w:u w:val="none"/>
+        <w:effect w:val="none"/>
+      </w:rPr>
+    </w:lvl>
+    <w:lvl w:ilvl="5">
+      <w:start w:val="1"/>
+      <w:numFmt w:val="lowerRoman"/>
+      <w:lvlText w:val="%6."/>
+      <w:lvlJc w:val="right"/>
+      <w:pPr>
+        <w:ind w:left="5040" w:hanging="360"/>
+      </w:pPr>
+      <w:rPr>
+        <w:strike w:val="0"/>
+        <w:dstrike w:val="0"/>
+        <w:u w:val="none"/>
+        <w:effect w:val="none"/>
+      </w:rPr>
+    </w:lvl>
+    <w:lvl w:ilvl="6">
+      <w:start w:val="1"/>
+      <w:numFmt w:val="decimal"/>
+      <w:lvlText w:val="%7."/>
+      <w:lvlJc w:val="left"/>
+      <w:pPr>
+        <w:ind w:left="5760" w:hanging="360"/>
+      </w:pPr>
+      <w:rPr>
+        <w:strike w:val="0"/>
+        <w:dstrike w:val="0"/>
+        <w:u w:val="none"/>
+        <w:effect w:val="none"/>
+      </w:rPr>
+    </w:lvl>
+    <w:lvl w:ilvl="7">
+      <w:start w:val="1"/>
+      <w:numFmt w:val="lowerLetter"/>
+      <w:lvlText w:val="%8."/>
+      <w:lvlJc w:val="left"/>
+      <w:pPr>
+        <w:ind w:left="6480" w:hanging="360"/>
+      </w:pPr>
+      <w:rPr>
+        <w:strike w:val="0"/>
+        <w:dstrike w:val="0"/>
+        <w:u w:val="none"/>
+        <w:effect w:val="none"/>
+      </w:rPr>
+    </w:lvl>
+    <w:lvl w:ilvl="8">
+      <w:start w:val="1"/>
+      <w:numFmt w:val="lowerRoman"/>
+      <w:lvlText w:val="%9."/>
+      <w:lvlJc w:val="right"/>
+      <w:pPr>
+        <w:ind w:left="7200" w:hanging="360"/>
+      </w:pPr>
+      <w:rPr>
+        <w:strike w:val="0"/>
+        <w:dstrike w:val="0"/>
+        <w:u w:val="none"/>
+        <w:effect w:val="none"/>
+      </w:rPr>
+    </w:lvl>
+  </w:abstractNum>
   <w:num w:numId="1" w16cid:durableId="711080219">
-    <w:abstractNumId w:val="11"/>
+    <w:abstractNumId w:val="16"/>
   </w:num>
   <w:num w:numId="2" w16cid:durableId="414669572">
+    <w:abstractNumId w:val="10"/>
+    <w:lvlOverride w:ilvl="0">
+      <w:startOverride w:val="1"/>
+    </w:lvlOverride>
+    <w:lvlOverride w:ilvl="1">
+      <w:startOverride w:val="1"/>
+    </w:lvlOverride>
+    <w:lvlOverride w:ilvl="2">
+      <w:startOverride w:val="1"/>
+    </w:lvlOverride>
+    <w:lvlOverride w:ilvl="3">
+      <w:startOverride w:val="1"/>
+    </w:lvlOverride>
+    <w:lvlOverride w:ilvl="4">
+      <w:startOverride w:val="1"/>
+    </w:lvlOverride>
+    <w:lvlOverride w:ilvl="5">
+      <w:startOverride w:val="1"/>
+    </w:lvlOverride>
+    <w:lvlOverride w:ilvl="6">
+      <w:startOverride w:val="1"/>
+    </w:lvlOverride>
+    <w:lvlOverride w:ilvl="7">
+      <w:startOverride w:val="1"/>
+    </w:lvlOverride>
+    <w:lvlOverride w:ilvl="8">
+      <w:startOverride w:val="1"/>
+    </w:lvlOverride>
+  </w:num>
+  <w:num w:numId="3" w16cid:durableId="1619025001">
+    <w:abstractNumId w:val="18"/>
+  </w:num>
+  <w:num w:numId="4" w16cid:durableId="585503028">
+    <w:abstractNumId w:val="20"/>
+  </w:num>
+  <w:num w:numId="5" w16cid:durableId="838350004">
+    <w:abstractNumId w:val="3"/>
+  </w:num>
+  <w:num w:numId="6" w16cid:durableId="188422581">
+    <w:abstractNumId w:val="2"/>
+    <w:lvlOverride w:ilvl="0">
+      <w:startOverride w:val="1"/>
+    </w:lvlOverride>
+    <w:lvlOverride w:ilvl="1">
+      <w:startOverride w:val="1"/>
+    </w:lvlOverride>
+    <w:lvlOverride w:ilvl="2">
+      <w:startOverride w:val="1"/>
+    </w:lvlOverride>
+    <w:lvlOverride w:ilvl="3">
+      <w:startOverride w:val="1"/>
+    </w:lvlOverride>
+    <w:lvlOverride w:ilvl="4">
+      <w:startOverride w:val="1"/>
+    </w:lvlOverride>
+    <w:lvlOverride w:ilvl="5">
+      <w:startOverride w:val="1"/>
+    </w:lvlOverride>
+    <w:lvlOverride w:ilvl="6">
+      <w:startOverride w:val="1"/>
+    </w:lvlOverride>
+    <w:lvlOverride w:ilvl="7">
+      <w:startOverride w:val="1"/>
+    </w:lvlOverride>
+    <w:lvlOverride w:ilvl="8">
+      <w:startOverride w:val="1"/>
+    </w:lvlOverride>
+  </w:num>
+  <w:num w:numId="7" w16cid:durableId="1212767230">
+    <w:abstractNumId w:val="15"/>
+  </w:num>
+  <w:num w:numId="8" w16cid:durableId="670062085">
+    <w:abstractNumId w:val="12"/>
+  </w:num>
+  <w:num w:numId="9" w16cid:durableId="846094335">
+    <w:abstractNumId w:val="6"/>
+  </w:num>
+  <w:num w:numId="10" w16cid:durableId="204146510">
+    <w:abstractNumId w:val="17"/>
+  </w:num>
+  <w:num w:numId="11" w16cid:durableId="939608915">
+    <w:abstractNumId w:val="4"/>
+  </w:num>
+  <w:num w:numId="12" w16cid:durableId="1203592865">
+    <w:abstractNumId w:val="21"/>
+  </w:num>
+  <w:num w:numId="13" w16cid:durableId="697463749">
+    <w:abstractNumId w:val="13"/>
+  </w:num>
+  <w:num w:numId="14" w16cid:durableId="1300379801">
+    <w:abstractNumId w:val="14"/>
+  </w:num>
+  <w:num w:numId="15" w16cid:durableId="3285277">
+    <w:abstractNumId w:val="9"/>
+  </w:num>
+  <w:num w:numId="16" w16cid:durableId="1362976003">
+    <w:abstractNumId w:val="11"/>
+    <w:lvlOverride w:ilvl="0">
+      <w:startOverride w:val="1"/>
+    </w:lvlOverride>
+    <w:lvlOverride w:ilvl="1">
+      <w:startOverride w:val="1"/>
+    </w:lvlOverride>
+    <w:lvlOverride w:ilvl="2">
+      <w:startOverride w:val="1"/>
+    </w:lvlOverride>
+    <w:lvlOverride w:ilvl="3">
+      <w:startOverride w:val="1"/>
+    </w:lvlOverride>
+    <w:lvlOverride w:ilvl="4">
+      <w:startOverride w:val="1"/>
+    </w:lvlOverride>
+    <w:lvlOverride w:ilvl="5">
+      <w:startOverride w:val="1"/>
+    </w:lvlOverride>
+    <w:lvlOverride w:ilvl="6">
+      <w:startOverride w:val="1"/>
+    </w:lvlOverride>
+    <w:lvlOverride w:ilvl="7">
+      <w:startOverride w:val="1"/>
+    </w:lvlOverride>
+    <w:lvlOverride w:ilvl="8">
+      <w:startOverride w:val="1"/>
+    </w:lvlOverride>
+  </w:num>
+  <w:num w:numId="17" w16cid:durableId="985354474">
     <w:abstractNumId w:val="5"/>
     <w:lvlOverride w:ilvl="0">
       <w:startOverride w:val="1"/>
@@ -11684,101 +14492,26 @@
       <w:startOverride w:val="1"/>
     </w:lvlOverride>
   </w:num>
-  <w:num w:numId="3" w16cid:durableId="1619025001">
-    <w:abstractNumId w:val="13"/>
+  <w:num w:numId="18" w16cid:durableId="1759399819">
+    <w:abstractNumId w:val="23"/>
   </w:num>
-  <w:num w:numId="4" w16cid:durableId="585503028">
-    <w:abstractNumId w:val="14"/>
+  <w:num w:numId="19" w16cid:durableId="1165777655">
+    <w:abstractNumId w:val="7"/>
   </w:num>
-  <w:num w:numId="5" w16cid:durableId="838350004">
+  <w:num w:numId="20" w16cid:durableId="1187059159">
+    <w:abstractNumId w:val="19"/>
+  </w:num>
+  <w:num w:numId="21" w16cid:durableId="630479396">
     <w:abstractNumId w:val="1"/>
   </w:num>
-  <w:num w:numId="6" w16cid:durableId="188422581">
+  <w:num w:numId="22" w16cid:durableId="1998655843">
+    <w:abstractNumId w:val="22"/>
+  </w:num>
+  <w:num w:numId="23" w16cid:durableId="929000887">
     <w:abstractNumId w:val="0"/>
-    <w:lvlOverride w:ilvl="0">
-      <w:startOverride w:val="1"/>
-    </w:lvlOverride>
-    <w:lvlOverride w:ilvl="1">
-      <w:startOverride w:val="1"/>
-    </w:lvlOverride>
-    <w:lvlOverride w:ilvl="2">
-      <w:startOverride w:val="1"/>
-    </w:lvlOverride>
-    <w:lvlOverride w:ilvl="3">
-      <w:startOverride w:val="1"/>
-    </w:lvlOverride>
-    <w:lvlOverride w:ilvl="4">
-      <w:startOverride w:val="1"/>
-    </w:lvlOverride>
-    <w:lvlOverride w:ilvl="5">
-      <w:startOverride w:val="1"/>
-    </w:lvlOverride>
-    <w:lvlOverride w:ilvl="6">
-      <w:startOverride w:val="1"/>
-    </w:lvlOverride>
-    <w:lvlOverride w:ilvl="7">
-      <w:startOverride w:val="1"/>
-    </w:lvlOverride>
-    <w:lvlOverride w:ilvl="8">
-      <w:startOverride w:val="1"/>
-    </w:lvlOverride>
   </w:num>
-  <w:num w:numId="7" w16cid:durableId="1212767230">
-    <w:abstractNumId w:val="10"/>
-  </w:num>
-  <w:num w:numId="8" w16cid:durableId="670062085">
-    <w:abstractNumId w:val="7"/>
-  </w:num>
-  <w:num w:numId="9" w16cid:durableId="846094335">
-    <w:abstractNumId w:val="3"/>
-  </w:num>
-  <w:num w:numId="10" w16cid:durableId="204146510">
-    <w:abstractNumId w:val="12"/>
-  </w:num>
-  <w:num w:numId="11" w16cid:durableId="939608915">
-    <w:abstractNumId w:val="2"/>
-  </w:num>
-  <w:num w:numId="12" w16cid:durableId="1203592865">
-    <w:abstractNumId w:val="15"/>
-  </w:num>
-  <w:num w:numId="13" w16cid:durableId="697463749">
+  <w:num w:numId="24" w16cid:durableId="864320">
     <w:abstractNumId w:val="8"/>
-  </w:num>
-  <w:num w:numId="14" w16cid:durableId="1300379801">
-    <w:abstractNumId w:val="9"/>
-  </w:num>
-  <w:num w:numId="15" w16cid:durableId="3285277">
-    <w:abstractNumId w:val="4"/>
-  </w:num>
-  <w:num w:numId="16" w16cid:durableId="1362976003">
-    <w:abstractNumId w:val="6"/>
-    <w:lvlOverride w:ilvl="0">
-      <w:startOverride w:val="1"/>
-    </w:lvlOverride>
-    <w:lvlOverride w:ilvl="1">
-      <w:startOverride w:val="1"/>
-    </w:lvlOverride>
-    <w:lvlOverride w:ilvl="2">
-      <w:startOverride w:val="1"/>
-    </w:lvlOverride>
-    <w:lvlOverride w:ilvl="3">
-      <w:startOverride w:val="1"/>
-    </w:lvlOverride>
-    <w:lvlOverride w:ilvl="4">
-      <w:startOverride w:val="1"/>
-    </w:lvlOverride>
-    <w:lvlOverride w:ilvl="5">
-      <w:startOverride w:val="1"/>
-    </w:lvlOverride>
-    <w:lvlOverride w:ilvl="6">
-      <w:startOverride w:val="1"/>
-    </w:lvlOverride>
-    <w:lvlOverride w:ilvl="7">
-      <w:startOverride w:val="1"/>
-    </w:lvlOverride>
-    <w:lvlOverride w:ilvl="8">
-      <w:startOverride w:val="1"/>
-    </w:lvlOverride>
   </w:num>
 </w:numbering>
 </file>

</xml_diff>

<commit_message>
1-5 points done, 5th task done
</commit_message>
<xml_diff>
--- a/otchet.docx
+++ b/otchet.docx
@@ -10616,7 +10616,7 @@
         <w:rPr>
           <w:sz w:val="32"/>
           <w:szCs w:val="32"/>
-          <w:lang w:val="en-US"/>
+          <w:lang w:val="ru-RU"/>
         </w:rPr>
       </w:pPr>
       <w:r>
@@ -10674,6 +10674,1042 @@
     </w:p>
     <w:p>
       <w:pPr>
+        <w:rPr>
+          <w:sz w:val="32"/>
+          <w:szCs w:val="32"/>
+          <w:lang w:val="ru-RU"/>
+        </w:rPr>
+      </w:pPr>
+      <w:r>
+        <w:rPr>
+          <w:b/>
+          <w:color w:val="38761D"/>
+          <w:sz w:val="32"/>
+          <w:szCs w:val="32"/>
+          <w:lang w:val="ru-RU"/>
+        </w:rPr>
+        <w:t>Задание 4 (кортежи).</w:t>
+      </w:r>
+    </w:p>
+    <w:p>
+      <w:pPr>
+        <w:numPr>
+          <w:ilvl w:val="0"/>
+          <w:numId w:val="25"/>
+        </w:numPr>
+        <w:spacing w:after="0" w:line="276" w:lineRule="auto"/>
+        <w:ind w:left="992"/>
+        <w:rPr>
+          <w:sz w:val="32"/>
+          <w:szCs w:val="32"/>
+          <w:lang w:val="ru-RU"/>
+        </w:rPr>
+      </w:pPr>
+      <w:r>
+        <w:rPr>
+          <w:sz w:val="32"/>
+          <w:szCs w:val="32"/>
+          <w:lang w:val="ru-RU"/>
+        </w:rPr>
+        <w:t>Напишите программу:</w:t>
+      </w:r>
+    </w:p>
+    <w:p>
+      <w:pPr>
+        <w:ind w:left="1440"/>
+        <w:rPr>
+          <w:sz w:val="32"/>
+          <w:szCs w:val="32"/>
+          <w:lang w:val="ru-RU"/>
+        </w:rPr>
+      </w:pPr>
+      <w:r>
+        <w:rPr>
+          <w:sz w:val="32"/>
+          <w:szCs w:val="32"/>
+          <w:lang w:val="ru-RU"/>
+        </w:rPr>
+        <w:t xml:space="preserve"> а) для создания кортежа; </w:t>
+      </w:r>
+    </w:p>
+    <w:p>
+      <w:pPr>
+        <w:ind w:left="1440"/>
+        <w:rPr>
+          <w:sz w:val="32"/>
+          <w:szCs w:val="32"/>
+          <w:lang w:val="ru-RU"/>
+        </w:rPr>
+      </w:pPr>
+      <w:r>
+        <w:rPr>
+          <w:sz w:val="32"/>
+          <w:szCs w:val="32"/>
+          <w:lang w:val="ru-RU"/>
+        </w:rPr>
+        <w:t xml:space="preserve"> б) для преобразования кортежа в словарь.</w:t>
+      </w:r>
+    </w:p>
+    <w:p>
+      <w:pPr>
+        <w:rPr>
+          <w:sz w:val="32"/>
+          <w:szCs w:val="32"/>
+          <w:lang w:val="en-US"/>
+        </w:rPr>
+      </w:pPr>
+      <w:r>
+        <w:rPr>
+          <w:sz w:val="32"/>
+          <w:szCs w:val="32"/>
+          <w:lang w:val="en-US"/>
+        </w:rPr>
+        <w:t>Code:</w:t>
+      </w:r>
+    </w:p>
+    <w:p>
+      <w:pPr>
+        <w:rPr>
+          <w:sz w:val="32"/>
+          <w:szCs w:val="32"/>
+          <w:lang w:val="en-US"/>
+        </w:rPr>
+      </w:pPr>
+      <w:r>
+        <w:rPr>
+          <w:sz w:val="32"/>
+          <w:szCs w:val="32"/>
+          <w:lang w:val="en-US"/>
+        </w:rPr>
+        <w:lastRenderedPageBreak/>
+        <w:drawing>
+          <wp:inline distT="0" distB="0" distL="0" distR="0" wp14:anchorId="1F1B2BA3" wp14:editId="7065C8FB">
+            <wp:extent cx="2267266" cy="1800476"/>
+            <wp:effectExtent l="0" t="0" r="0" b="9525"/>
+            <wp:docPr id="1563494375" name="Рисунок 1"/>
+            <wp:cNvGraphicFramePr>
+              <a:graphicFrameLocks xmlns:a="http://schemas.openxmlformats.org/drawingml/2006/main" noChangeAspect="1"/>
+            </wp:cNvGraphicFramePr>
+            <a:graphic xmlns:a="http://schemas.openxmlformats.org/drawingml/2006/main">
+              <a:graphicData uri="http://schemas.openxmlformats.org/drawingml/2006/picture">
+                <pic:pic xmlns:pic="http://schemas.openxmlformats.org/drawingml/2006/picture">
+                  <pic:nvPicPr>
+                    <pic:cNvPr id="1563494375" name=""/>
+                    <pic:cNvPicPr/>
+                  </pic:nvPicPr>
+                  <pic:blipFill>
+                    <a:blip r:embed="rId115"/>
+                    <a:stretch>
+                      <a:fillRect/>
+                    </a:stretch>
+                  </pic:blipFill>
+                  <pic:spPr>
+                    <a:xfrm>
+                      <a:off x="0" y="0"/>
+                      <a:ext cx="2267266" cy="1800476"/>
+                    </a:xfrm>
+                    <a:prstGeom prst="rect">
+                      <a:avLst/>
+                    </a:prstGeom>
+                  </pic:spPr>
+                </pic:pic>
+              </a:graphicData>
+            </a:graphic>
+          </wp:inline>
+        </w:drawing>
+      </w:r>
+    </w:p>
+    <w:p>
+      <w:pPr>
+        <w:rPr>
+          <w:sz w:val="32"/>
+          <w:szCs w:val="32"/>
+          <w:lang w:val="en-US"/>
+        </w:rPr>
+      </w:pPr>
+      <w:r>
+        <w:rPr>
+          <w:sz w:val="32"/>
+          <w:szCs w:val="32"/>
+          <w:lang w:val="en-US"/>
+        </w:rPr>
+        <w:t>Result:</w:t>
+      </w:r>
+    </w:p>
+    <w:p>
+      <w:pPr>
+        <w:rPr>
+          <w:sz w:val="32"/>
+          <w:szCs w:val="32"/>
+          <w:lang w:val="en-US"/>
+        </w:rPr>
+      </w:pPr>
+      <w:r>
+        <w:rPr>
+          <w:sz w:val="32"/>
+          <w:szCs w:val="32"/>
+          <w:lang w:val="en-US"/>
+        </w:rPr>
+        <w:drawing>
+          <wp:inline distT="0" distB="0" distL="0" distR="0" wp14:anchorId="145125FF" wp14:editId="082B6E99">
+            <wp:extent cx="2562583" cy="314369"/>
+            <wp:effectExtent l="0" t="0" r="0" b="9525"/>
+            <wp:docPr id="1660320328" name="Рисунок 1"/>
+            <wp:cNvGraphicFramePr>
+              <a:graphicFrameLocks xmlns:a="http://schemas.openxmlformats.org/drawingml/2006/main" noChangeAspect="1"/>
+            </wp:cNvGraphicFramePr>
+            <a:graphic xmlns:a="http://schemas.openxmlformats.org/drawingml/2006/main">
+              <a:graphicData uri="http://schemas.openxmlformats.org/drawingml/2006/picture">
+                <pic:pic xmlns:pic="http://schemas.openxmlformats.org/drawingml/2006/picture">
+                  <pic:nvPicPr>
+                    <pic:cNvPr id="1660320328" name=""/>
+                    <pic:cNvPicPr/>
+                  </pic:nvPicPr>
+                  <pic:blipFill>
+                    <a:blip r:embed="rId116"/>
+                    <a:stretch>
+                      <a:fillRect/>
+                    </a:stretch>
+                  </pic:blipFill>
+                  <pic:spPr>
+                    <a:xfrm>
+                      <a:off x="0" y="0"/>
+                      <a:ext cx="2562583" cy="314369"/>
+                    </a:xfrm>
+                    <a:prstGeom prst="rect">
+                      <a:avLst/>
+                    </a:prstGeom>
+                  </pic:spPr>
+                </pic:pic>
+              </a:graphicData>
+            </a:graphic>
+          </wp:inline>
+        </w:drawing>
+      </w:r>
+    </w:p>
+    <w:p>
+      <w:pPr>
+        <w:spacing w:after="0" w:line="276" w:lineRule="auto"/>
+        <w:rPr>
+          <w:sz w:val="32"/>
+          <w:szCs w:val="32"/>
+          <w:lang w:val="ru-RU"/>
+        </w:rPr>
+      </w:pPr>
+      <w:r>
+        <w:rPr>
+          <w:sz w:val="32"/>
+          <w:szCs w:val="32"/>
+          <w:lang w:val="ru-RU"/>
+        </w:rPr>
+        <w:t xml:space="preserve">Напишите программу: </w:t>
+      </w:r>
+    </w:p>
+    <w:p>
+      <w:pPr>
+        <w:numPr>
+          <w:ilvl w:val="1"/>
+          <w:numId w:val="26"/>
+        </w:numPr>
+        <w:spacing w:after="0" w:line="276" w:lineRule="auto"/>
+        <w:rPr>
+          <w:sz w:val="32"/>
+          <w:szCs w:val="32"/>
+          <w:lang w:val="ru-RU"/>
+        </w:rPr>
+      </w:pPr>
+      <w:r>
+        <w:rPr>
+          <w:sz w:val="32"/>
+          <w:szCs w:val="32"/>
+          <w:lang w:val="ru-RU"/>
+        </w:rPr>
+        <w:t>для создания кортежа с различными типами данных;</w:t>
+      </w:r>
+    </w:p>
+    <w:p>
+      <w:pPr>
+        <w:rPr>
+          <w:sz w:val="32"/>
+          <w:szCs w:val="32"/>
+          <w:lang w:val="ru-RU"/>
+        </w:rPr>
+      </w:pPr>
+      <w:r>
+        <w:rPr>
+          <w:sz w:val="32"/>
+          <w:szCs w:val="32"/>
+          <w:lang w:val="ru-RU"/>
+        </w:rPr>
+        <w:t>для распаковки списка кортежей в отдельные списки</w:t>
+      </w:r>
+    </w:p>
+    <w:p>
+      <w:pPr>
+        <w:rPr>
+          <w:sz w:val="32"/>
+          <w:szCs w:val="32"/>
+          <w:lang w:val="en-US"/>
+        </w:rPr>
+      </w:pPr>
+      <w:r>
+        <w:rPr>
+          <w:sz w:val="32"/>
+          <w:szCs w:val="32"/>
+          <w:lang w:val="en-US"/>
+        </w:rPr>
+        <w:t>code:</w:t>
+      </w:r>
+    </w:p>
+    <w:p>
+      <w:pPr>
+        <w:rPr>
+          <w:sz w:val="32"/>
+          <w:szCs w:val="32"/>
+          <w:lang w:val="en-US"/>
+        </w:rPr>
+      </w:pPr>
+      <w:r>
+        <w:rPr>
+          <w:sz w:val="32"/>
+          <w:szCs w:val="32"/>
+          <w:lang w:val="en-US"/>
+        </w:rPr>
+        <w:drawing>
+          <wp:inline distT="0" distB="0" distL="0" distR="0" wp14:anchorId="239B5E8A" wp14:editId="1A8699D2">
+            <wp:extent cx="4410691" cy="3648584"/>
+            <wp:effectExtent l="0" t="0" r="9525" b="0"/>
+            <wp:docPr id="1053255036" name="Рисунок 1"/>
+            <wp:cNvGraphicFramePr>
+              <a:graphicFrameLocks xmlns:a="http://schemas.openxmlformats.org/drawingml/2006/main" noChangeAspect="1"/>
+            </wp:cNvGraphicFramePr>
+            <a:graphic xmlns:a="http://schemas.openxmlformats.org/drawingml/2006/main">
+              <a:graphicData uri="http://schemas.openxmlformats.org/drawingml/2006/picture">
+                <pic:pic xmlns:pic="http://schemas.openxmlformats.org/drawingml/2006/picture">
+                  <pic:nvPicPr>
+                    <pic:cNvPr id="1053255036" name=""/>
+                    <pic:cNvPicPr/>
+                  </pic:nvPicPr>
+                  <pic:blipFill>
+                    <a:blip r:embed="rId117"/>
+                    <a:stretch>
+                      <a:fillRect/>
+                    </a:stretch>
+                  </pic:blipFill>
+                  <pic:spPr>
+                    <a:xfrm>
+                      <a:off x="0" y="0"/>
+                      <a:ext cx="4410691" cy="3648584"/>
+                    </a:xfrm>
+                    <a:prstGeom prst="rect">
+                      <a:avLst/>
+                    </a:prstGeom>
+                  </pic:spPr>
+                </pic:pic>
+              </a:graphicData>
+            </a:graphic>
+          </wp:inline>
+        </w:drawing>
+      </w:r>
+    </w:p>
+    <w:p>
+      <w:pPr>
+        <w:rPr>
+          <w:sz w:val="32"/>
+          <w:szCs w:val="32"/>
+          <w:lang w:val="en-US"/>
+        </w:rPr>
+      </w:pPr>
+      <w:r>
+        <w:rPr>
+          <w:sz w:val="32"/>
+          <w:szCs w:val="32"/>
+          <w:lang w:val="en-US"/>
+        </w:rPr>
+        <w:t>Result:</w:t>
+      </w:r>
+    </w:p>
+    <w:p>
+      <w:pPr>
+        <w:rPr>
+          <w:sz w:val="32"/>
+          <w:szCs w:val="32"/>
+          <w:lang w:val="en-US"/>
+        </w:rPr>
+      </w:pPr>
+      <w:r>
+        <w:rPr>
+          <w:sz w:val="32"/>
+          <w:szCs w:val="32"/>
+          <w:lang w:val="en-US"/>
+        </w:rPr>
+        <w:drawing>
+          <wp:inline distT="0" distB="0" distL="0" distR="0" wp14:anchorId="30E3E4D9" wp14:editId="31CF1740">
+            <wp:extent cx="2152950" cy="400106"/>
+            <wp:effectExtent l="0" t="0" r="0" b="0"/>
+            <wp:docPr id="156363461" name="Рисунок 1"/>
+            <wp:cNvGraphicFramePr>
+              <a:graphicFrameLocks xmlns:a="http://schemas.openxmlformats.org/drawingml/2006/main" noChangeAspect="1"/>
+            </wp:cNvGraphicFramePr>
+            <a:graphic xmlns:a="http://schemas.openxmlformats.org/drawingml/2006/main">
+              <a:graphicData uri="http://schemas.openxmlformats.org/drawingml/2006/picture">
+                <pic:pic xmlns:pic="http://schemas.openxmlformats.org/drawingml/2006/picture">
+                  <pic:nvPicPr>
+                    <pic:cNvPr id="156363461" name=""/>
+                    <pic:cNvPicPr/>
+                  </pic:nvPicPr>
+                  <pic:blipFill>
+                    <a:blip r:embed="rId118"/>
+                    <a:stretch>
+                      <a:fillRect/>
+                    </a:stretch>
+                  </pic:blipFill>
+                  <pic:spPr>
+                    <a:xfrm>
+                      <a:off x="0" y="0"/>
+                      <a:ext cx="2152950" cy="400106"/>
+                    </a:xfrm>
+                    <a:prstGeom prst="rect">
+                      <a:avLst/>
+                    </a:prstGeom>
+                  </pic:spPr>
+                </pic:pic>
+              </a:graphicData>
+            </a:graphic>
+          </wp:inline>
+        </w:drawing>
+      </w:r>
+    </w:p>
+    <w:p>
+      <w:pPr>
+        <w:spacing w:after="0" w:line="276" w:lineRule="auto"/>
+        <w:rPr>
+          <w:sz w:val="32"/>
+          <w:szCs w:val="32"/>
+          <w:lang w:val="ru-RU"/>
+        </w:rPr>
+      </w:pPr>
+      <w:r>
+        <w:rPr>
+          <w:sz w:val="32"/>
+          <w:szCs w:val="32"/>
+          <w:lang w:val="ru-RU"/>
+        </w:rPr>
+        <w:lastRenderedPageBreak/>
+        <w:t xml:space="preserve">Напишите программу: </w:t>
+      </w:r>
+    </w:p>
+    <w:p>
+      <w:pPr>
+        <w:ind w:left="1440"/>
+        <w:rPr>
+          <w:sz w:val="32"/>
+          <w:szCs w:val="32"/>
+          <w:lang w:val="ru-RU"/>
+        </w:rPr>
+      </w:pPr>
+      <w:r>
+        <w:rPr>
+          <w:sz w:val="32"/>
+          <w:szCs w:val="32"/>
+          <w:lang w:val="ru-RU"/>
+        </w:rPr>
+        <w:t xml:space="preserve">а) для создания кортежа с числами и выведите на экран первый элемент; </w:t>
+      </w:r>
+    </w:p>
+    <w:p>
+      <w:pPr>
+        <w:ind w:left="1440"/>
+        <w:rPr>
+          <w:sz w:val="32"/>
+          <w:szCs w:val="32"/>
+          <w:lang w:val="ru-RU"/>
+        </w:rPr>
+      </w:pPr>
+      <w:r>
+        <w:rPr>
+          <w:sz w:val="32"/>
+          <w:szCs w:val="32"/>
+          <w:lang w:val="ru-RU"/>
+        </w:rPr>
+        <w:t>б) для того, чтобы перевернуть элементы кортежа в обратном порядке.</w:t>
+      </w:r>
+    </w:p>
+    <w:p>
+      <w:pPr>
+        <w:rPr>
+          <w:sz w:val="32"/>
+          <w:szCs w:val="32"/>
+          <w:lang w:val="en-US"/>
+        </w:rPr>
+      </w:pPr>
+      <w:r>
+        <w:rPr>
+          <w:sz w:val="32"/>
+          <w:szCs w:val="32"/>
+          <w:lang w:val="en-US"/>
+        </w:rPr>
+        <w:t>Code:</w:t>
+      </w:r>
+    </w:p>
+    <w:p>
+      <w:pPr>
+        <w:rPr>
+          <w:sz w:val="32"/>
+          <w:szCs w:val="32"/>
+          <w:lang w:val="en-US"/>
+        </w:rPr>
+      </w:pPr>
+      <w:r>
+        <w:rPr>
+          <w:sz w:val="32"/>
+          <w:szCs w:val="32"/>
+          <w:lang w:val="en-US"/>
+        </w:rPr>
+        <w:drawing>
+          <wp:inline distT="0" distB="0" distL="0" distR="0" wp14:anchorId="028D4DFF" wp14:editId="01F5E8D0">
+            <wp:extent cx="2924583" cy="828791"/>
+            <wp:effectExtent l="0" t="0" r="0" b="9525"/>
+            <wp:docPr id="1395785189" name="Рисунок 1"/>
+            <wp:cNvGraphicFramePr>
+              <a:graphicFrameLocks xmlns:a="http://schemas.openxmlformats.org/drawingml/2006/main" noChangeAspect="1"/>
+            </wp:cNvGraphicFramePr>
+            <a:graphic xmlns:a="http://schemas.openxmlformats.org/drawingml/2006/main">
+              <a:graphicData uri="http://schemas.openxmlformats.org/drawingml/2006/picture">
+                <pic:pic xmlns:pic="http://schemas.openxmlformats.org/drawingml/2006/picture">
+                  <pic:nvPicPr>
+                    <pic:cNvPr id="1395785189" name=""/>
+                    <pic:cNvPicPr/>
+                  </pic:nvPicPr>
+                  <pic:blipFill>
+                    <a:blip r:embed="rId119"/>
+                    <a:stretch>
+                      <a:fillRect/>
+                    </a:stretch>
+                  </pic:blipFill>
+                  <pic:spPr>
+                    <a:xfrm>
+                      <a:off x="0" y="0"/>
+                      <a:ext cx="2924583" cy="828791"/>
+                    </a:xfrm>
+                    <a:prstGeom prst="rect">
+                      <a:avLst/>
+                    </a:prstGeom>
+                  </pic:spPr>
+                </pic:pic>
+              </a:graphicData>
+            </a:graphic>
+          </wp:inline>
+        </w:drawing>
+      </w:r>
+    </w:p>
+    <w:p>
+      <w:pPr>
+        <w:rPr>
+          <w:sz w:val="32"/>
+          <w:szCs w:val="32"/>
+          <w:lang w:val="en-US"/>
+        </w:rPr>
+      </w:pPr>
+      <w:r>
+        <w:rPr>
+          <w:sz w:val="32"/>
+          <w:szCs w:val="32"/>
+          <w:lang w:val="en-US"/>
+        </w:rPr>
+        <w:t>Result:</w:t>
+      </w:r>
+    </w:p>
+    <w:p>
+      <w:pPr>
+        <w:rPr>
+          <w:sz w:val="32"/>
+          <w:szCs w:val="32"/>
+          <w:lang w:val="en-US"/>
+        </w:rPr>
+      </w:pPr>
+      <w:r>
+        <w:rPr>
+          <w:sz w:val="32"/>
+          <w:szCs w:val="32"/>
+          <w:lang w:val="en-US"/>
+        </w:rPr>
+        <w:drawing>
+          <wp:inline distT="0" distB="0" distL="0" distR="0" wp14:anchorId="171D8CA9" wp14:editId="63A9FD3E">
+            <wp:extent cx="2553056" cy="695422"/>
+            <wp:effectExtent l="0" t="0" r="0" b="9525"/>
+            <wp:docPr id="1094665019" name="Рисунок 1"/>
+            <wp:cNvGraphicFramePr>
+              <a:graphicFrameLocks xmlns:a="http://schemas.openxmlformats.org/drawingml/2006/main" noChangeAspect="1"/>
+            </wp:cNvGraphicFramePr>
+            <a:graphic xmlns:a="http://schemas.openxmlformats.org/drawingml/2006/main">
+              <a:graphicData uri="http://schemas.openxmlformats.org/drawingml/2006/picture">
+                <pic:pic xmlns:pic="http://schemas.openxmlformats.org/drawingml/2006/picture">
+                  <pic:nvPicPr>
+                    <pic:cNvPr id="1094665019" name=""/>
+                    <pic:cNvPicPr/>
+                  </pic:nvPicPr>
+                  <pic:blipFill>
+                    <a:blip r:embed="rId120"/>
+                    <a:stretch>
+                      <a:fillRect/>
+                    </a:stretch>
+                  </pic:blipFill>
+                  <pic:spPr>
+                    <a:xfrm>
+                      <a:off x="0" y="0"/>
+                      <a:ext cx="2553056" cy="695422"/>
+                    </a:xfrm>
+                    <a:prstGeom prst="rect">
+                      <a:avLst/>
+                    </a:prstGeom>
+                  </pic:spPr>
+                </pic:pic>
+              </a:graphicData>
+            </a:graphic>
+          </wp:inline>
+        </w:drawing>
+      </w:r>
+    </w:p>
+    <w:p>
+      <w:pPr>
+        <w:spacing w:after="0" w:line="276" w:lineRule="auto"/>
+        <w:rPr>
+          <w:sz w:val="32"/>
+          <w:szCs w:val="32"/>
+          <w:lang w:val="ru-RU"/>
+        </w:rPr>
+      </w:pPr>
+      <w:r>
+        <w:rPr>
+          <w:sz w:val="32"/>
+          <w:szCs w:val="32"/>
+          <w:lang w:val="ru-RU"/>
+        </w:rPr>
+        <w:t xml:space="preserve">Напишите программу: </w:t>
+      </w:r>
+    </w:p>
+    <w:p>
+      <w:pPr>
+        <w:ind w:left="1440"/>
+        <w:rPr>
+          <w:sz w:val="32"/>
+          <w:szCs w:val="32"/>
+          <w:lang w:val="ru-RU"/>
+        </w:rPr>
+      </w:pPr>
+      <w:r>
+        <w:rPr>
+          <w:sz w:val="32"/>
+          <w:szCs w:val="32"/>
+          <w:lang w:val="ru-RU"/>
+        </w:rPr>
+        <w:t xml:space="preserve">а) для распаковки кортежа в несколько переменных; </w:t>
+      </w:r>
+    </w:p>
+    <w:p>
+      <w:pPr>
+        <w:ind w:left="1440"/>
+        <w:rPr>
+          <w:sz w:val="32"/>
+          <w:szCs w:val="32"/>
+          <w:lang w:val="ru-RU"/>
+        </w:rPr>
+      </w:pPr>
+      <w:r>
+        <w:rPr>
+          <w:sz w:val="32"/>
+          <w:szCs w:val="32"/>
+          <w:lang w:val="ru-RU"/>
+        </w:rPr>
+        <w:t>б) для преобразования списка кортежей в словарь.</w:t>
+      </w:r>
+    </w:p>
+    <w:p>
+      <w:pPr>
+        <w:rPr>
+          <w:sz w:val="32"/>
+          <w:szCs w:val="32"/>
+          <w:lang w:val="en-US"/>
+        </w:rPr>
+      </w:pPr>
+      <w:r>
+        <w:rPr>
+          <w:sz w:val="32"/>
+          <w:szCs w:val="32"/>
+          <w:lang w:val="en-US"/>
+        </w:rPr>
+        <w:t>Code:</w:t>
+      </w:r>
+    </w:p>
+    <w:p>
+      <w:pPr>
+        <w:rPr>
+          <w:sz w:val="32"/>
+          <w:szCs w:val="32"/>
+          <w:lang w:val="en-US"/>
+        </w:rPr>
+      </w:pPr>
+      <w:r>
+        <w:rPr>
+          <w:sz w:val="32"/>
+          <w:szCs w:val="32"/>
+          <w:lang w:val="en-US"/>
+        </w:rPr>
+        <w:drawing>
+          <wp:inline distT="0" distB="0" distL="0" distR="0" wp14:anchorId="76335644" wp14:editId="2A815296">
+            <wp:extent cx="4363059" cy="1686160"/>
+            <wp:effectExtent l="0" t="0" r="0" b="9525"/>
+            <wp:docPr id="396367787" name="Рисунок 1"/>
+            <wp:cNvGraphicFramePr>
+              <a:graphicFrameLocks xmlns:a="http://schemas.openxmlformats.org/drawingml/2006/main" noChangeAspect="1"/>
+            </wp:cNvGraphicFramePr>
+            <a:graphic xmlns:a="http://schemas.openxmlformats.org/drawingml/2006/main">
+              <a:graphicData uri="http://schemas.openxmlformats.org/drawingml/2006/picture">
+                <pic:pic xmlns:pic="http://schemas.openxmlformats.org/drawingml/2006/picture">
+                  <pic:nvPicPr>
+                    <pic:cNvPr id="396367787" name=""/>
+                    <pic:cNvPicPr/>
+                  </pic:nvPicPr>
+                  <pic:blipFill>
+                    <a:blip r:embed="rId121"/>
+                    <a:stretch>
+                      <a:fillRect/>
+                    </a:stretch>
+                  </pic:blipFill>
+                  <pic:spPr>
+                    <a:xfrm>
+                      <a:off x="0" y="0"/>
+                      <a:ext cx="4363059" cy="1686160"/>
+                    </a:xfrm>
+                    <a:prstGeom prst="rect">
+                      <a:avLst/>
+                    </a:prstGeom>
+                  </pic:spPr>
+                </pic:pic>
+              </a:graphicData>
+            </a:graphic>
+          </wp:inline>
+        </w:drawing>
+      </w:r>
+    </w:p>
+    <w:p>
+      <w:pPr>
+        <w:rPr>
+          <w:sz w:val="32"/>
+          <w:szCs w:val="32"/>
+          <w:lang w:val="en-US"/>
+        </w:rPr>
+      </w:pPr>
+      <w:r>
+        <w:rPr>
+          <w:sz w:val="32"/>
+          <w:szCs w:val="32"/>
+          <w:lang w:val="en-US"/>
+        </w:rPr>
+        <w:t>Result:</w:t>
+      </w:r>
+    </w:p>
+    <w:p>
+      <w:pPr>
+        <w:rPr>
+          <w:sz w:val="32"/>
+          <w:szCs w:val="32"/>
+          <w:lang w:val="en-US"/>
+        </w:rPr>
+      </w:pPr>
+      <w:r>
+        <w:rPr>
+          <w:sz w:val="32"/>
+          <w:szCs w:val="32"/>
+          <w:lang w:val="en-US"/>
+        </w:rPr>
+        <w:drawing>
+          <wp:inline distT="0" distB="0" distL="0" distR="0" wp14:anchorId="7C1291AB" wp14:editId="6F6B4A06">
+            <wp:extent cx="2467319" cy="362001"/>
+            <wp:effectExtent l="0" t="0" r="0" b="0"/>
+            <wp:docPr id="1630927212" name="Рисунок 1"/>
+            <wp:cNvGraphicFramePr>
+              <a:graphicFrameLocks xmlns:a="http://schemas.openxmlformats.org/drawingml/2006/main" noChangeAspect="1"/>
+            </wp:cNvGraphicFramePr>
+            <a:graphic xmlns:a="http://schemas.openxmlformats.org/drawingml/2006/main">
+              <a:graphicData uri="http://schemas.openxmlformats.org/drawingml/2006/picture">
+                <pic:pic xmlns:pic="http://schemas.openxmlformats.org/drawingml/2006/picture">
+                  <pic:nvPicPr>
+                    <pic:cNvPr id="1630927212" name=""/>
+                    <pic:cNvPicPr/>
+                  </pic:nvPicPr>
+                  <pic:blipFill>
+                    <a:blip r:embed="rId122"/>
+                    <a:stretch>
+                      <a:fillRect/>
+                    </a:stretch>
+                  </pic:blipFill>
+                  <pic:spPr>
+                    <a:xfrm>
+                      <a:off x="0" y="0"/>
+                      <a:ext cx="2467319" cy="362001"/>
+                    </a:xfrm>
+                    <a:prstGeom prst="rect">
+                      <a:avLst/>
+                    </a:prstGeom>
+                  </pic:spPr>
+                </pic:pic>
+              </a:graphicData>
+            </a:graphic>
+          </wp:inline>
+        </w:drawing>
+      </w:r>
+    </w:p>
+    <w:p>
+      <w:pPr>
+        <w:spacing w:after="0" w:line="276" w:lineRule="auto"/>
+        <w:rPr>
+          <w:sz w:val="32"/>
+          <w:szCs w:val="32"/>
+          <w:lang w:val="ru-RU"/>
+        </w:rPr>
+      </w:pPr>
+      <w:r>
+        <w:rPr>
+          <w:sz w:val="32"/>
+          <w:szCs w:val="32"/>
+          <w:lang w:val="ru-RU"/>
+        </w:rPr>
+        <w:t xml:space="preserve">Напишите программу: </w:t>
+      </w:r>
+    </w:p>
+    <w:p>
+      <w:pPr>
+        <w:ind w:left="1440"/>
+        <w:rPr>
+          <w:sz w:val="32"/>
+          <w:szCs w:val="32"/>
+          <w:lang w:val="ru-RU"/>
+        </w:rPr>
+      </w:pPr>
+      <w:r>
+        <w:rPr>
+          <w:sz w:val="32"/>
+          <w:szCs w:val="32"/>
+          <w:lang w:val="ru-RU"/>
+        </w:rPr>
+        <w:t xml:space="preserve">а) для добавления элемента в кортеж; </w:t>
+      </w:r>
+    </w:p>
+    <w:p>
+      <w:pPr>
+        <w:ind w:left="1440"/>
+        <w:rPr>
+          <w:sz w:val="32"/>
+          <w:szCs w:val="32"/>
+          <w:lang w:val="ru-RU"/>
+        </w:rPr>
+      </w:pPr>
+      <w:r>
+        <w:rPr>
+          <w:sz w:val="32"/>
+          <w:szCs w:val="32"/>
+          <w:lang w:val="ru-RU"/>
+        </w:rPr>
+        <w:lastRenderedPageBreak/>
+        <w:t>б) для печати кортежа со строковым форматированием. Например, задан кортеж: (100, 200, 300), на экран вывести: это кортеж (100, 200, 300).</w:t>
+      </w:r>
+    </w:p>
+    <w:p>
+      <w:pPr>
+        <w:rPr>
+          <w:sz w:val="32"/>
+          <w:szCs w:val="32"/>
+          <w:lang w:val="en-US"/>
+        </w:rPr>
+      </w:pPr>
+      <w:r>
+        <w:rPr>
+          <w:sz w:val="32"/>
+          <w:szCs w:val="32"/>
+          <w:lang w:val="en-US"/>
+        </w:rPr>
+        <w:t>Code:</w:t>
+      </w:r>
+    </w:p>
+    <w:p>
+      <w:pPr>
+        <w:rPr>
+          <w:sz w:val="32"/>
+          <w:szCs w:val="32"/>
+          <w:lang w:val="en-US"/>
+        </w:rPr>
+      </w:pPr>
+      <w:r>
+        <w:rPr>
+          <w:sz w:val="32"/>
+          <w:szCs w:val="32"/>
+          <w:lang w:val="en-US"/>
+        </w:rPr>
+        <w:drawing>
+          <wp:inline distT="0" distB="0" distL="0" distR="0" wp14:anchorId="4FFDDF0B" wp14:editId="596297AA">
+            <wp:extent cx="5630061" cy="2124371"/>
+            <wp:effectExtent l="0" t="0" r="8890" b="9525"/>
+            <wp:docPr id="240856005" name="Рисунок 1"/>
+            <wp:cNvGraphicFramePr>
+              <a:graphicFrameLocks xmlns:a="http://schemas.openxmlformats.org/drawingml/2006/main" noChangeAspect="1"/>
+            </wp:cNvGraphicFramePr>
+            <a:graphic xmlns:a="http://schemas.openxmlformats.org/drawingml/2006/main">
+              <a:graphicData uri="http://schemas.openxmlformats.org/drawingml/2006/picture">
+                <pic:pic xmlns:pic="http://schemas.openxmlformats.org/drawingml/2006/picture">
+                  <pic:nvPicPr>
+                    <pic:cNvPr id="240856005" name=""/>
+                    <pic:cNvPicPr/>
+                  </pic:nvPicPr>
+                  <pic:blipFill>
+                    <a:blip r:embed="rId123"/>
+                    <a:stretch>
+                      <a:fillRect/>
+                    </a:stretch>
+                  </pic:blipFill>
+                  <pic:spPr>
+                    <a:xfrm>
+                      <a:off x="0" y="0"/>
+                      <a:ext cx="5630061" cy="2124371"/>
+                    </a:xfrm>
+                    <a:prstGeom prst="rect">
+                      <a:avLst/>
+                    </a:prstGeom>
+                  </pic:spPr>
+                </pic:pic>
+              </a:graphicData>
+            </a:graphic>
+          </wp:inline>
+        </w:drawing>
+      </w:r>
+    </w:p>
+    <w:p>
+      <w:pPr>
+        <w:rPr>
+          <w:sz w:val="32"/>
+          <w:szCs w:val="32"/>
+          <w:lang w:val="en-US"/>
+        </w:rPr>
+      </w:pPr>
+      <w:r>
+        <w:rPr>
+          <w:sz w:val="32"/>
+          <w:szCs w:val="32"/>
+          <w:lang w:val="en-US"/>
+        </w:rPr>
+        <w:t>Result:</w:t>
+      </w:r>
+    </w:p>
+    <w:p>
+      <w:pPr>
+        <w:rPr>
+          <w:sz w:val="32"/>
+          <w:szCs w:val="32"/>
+          <w:lang w:val="en-US"/>
+        </w:rPr>
+      </w:pPr>
+      <w:r>
+        <w:rPr>
+          <w:sz w:val="32"/>
+          <w:szCs w:val="32"/>
+          <w:lang w:val="en-US"/>
+        </w:rPr>
+        <w:drawing>
+          <wp:inline distT="0" distB="0" distL="0" distR="0" wp14:anchorId="418C33B2" wp14:editId="3AA80CAE">
+            <wp:extent cx="2048161" cy="543001"/>
+            <wp:effectExtent l="0" t="0" r="0" b="9525"/>
+            <wp:docPr id="2126453004" name="Рисунок 1"/>
+            <wp:cNvGraphicFramePr>
+              <a:graphicFrameLocks xmlns:a="http://schemas.openxmlformats.org/drawingml/2006/main" noChangeAspect="1"/>
+            </wp:cNvGraphicFramePr>
+            <a:graphic xmlns:a="http://schemas.openxmlformats.org/drawingml/2006/main">
+              <a:graphicData uri="http://schemas.openxmlformats.org/drawingml/2006/picture">
+                <pic:pic xmlns:pic="http://schemas.openxmlformats.org/drawingml/2006/picture">
+                  <pic:nvPicPr>
+                    <pic:cNvPr id="2126453004" name=""/>
+                    <pic:cNvPicPr/>
+                  </pic:nvPicPr>
+                  <pic:blipFill>
+                    <a:blip r:embed="rId124"/>
+                    <a:stretch>
+                      <a:fillRect/>
+                    </a:stretch>
+                  </pic:blipFill>
+                  <pic:spPr>
+                    <a:xfrm>
+                      <a:off x="0" y="0"/>
+                      <a:ext cx="2048161" cy="543001"/>
+                    </a:xfrm>
+                    <a:prstGeom prst="rect">
+                      <a:avLst/>
+                    </a:prstGeom>
+                  </pic:spPr>
+                </pic:pic>
+              </a:graphicData>
+            </a:graphic>
+          </wp:inline>
+        </w:drawing>
+      </w:r>
+    </w:p>
+    <w:p>
+      <w:pPr>
+        <w:rPr>
+          <w:sz w:val="32"/>
+          <w:szCs w:val="32"/>
+          <w:lang w:val="ru-RU"/>
+        </w:rPr>
+      </w:pPr>
+    </w:p>
+    <w:p>
+      <w:pPr>
+        <w:rPr>
+          <w:sz w:val="32"/>
+          <w:szCs w:val="32"/>
+          <w:lang w:val="ru-RU"/>
+        </w:rPr>
+      </w:pPr>
+    </w:p>
+    <w:p>
+      <w:pPr>
+        <w:rPr>
+          <w:sz w:val="32"/>
+          <w:szCs w:val="32"/>
+          <w:lang w:val="ru-RU"/>
+        </w:rPr>
+      </w:pPr>
+    </w:p>
+    <w:p>
+      <w:pPr>
+        <w:rPr>
+          <w:sz w:val="32"/>
+          <w:szCs w:val="32"/>
+          <w:lang w:val="ru-RU"/>
+        </w:rPr>
+      </w:pPr>
+    </w:p>
+    <w:p>
+      <w:pPr>
+        <w:spacing w:after="0" w:line="276" w:lineRule="auto"/>
+        <w:rPr>
+          <w:sz w:val="32"/>
+          <w:szCs w:val="32"/>
+          <w:lang w:val="ru-RU"/>
+        </w:rPr>
+      </w:pPr>
+    </w:p>
+    <w:p>
+      <w:pPr>
+        <w:spacing w:after="0" w:line="276" w:lineRule="auto"/>
+        <w:rPr>
+          <w:sz w:val="32"/>
+          <w:szCs w:val="32"/>
+          <w:lang w:val="ru-RU"/>
+        </w:rPr>
+      </w:pPr>
+    </w:p>
+    <w:p>
+      <w:pPr>
         <w:spacing w:after="0" w:line="276" w:lineRule="auto"/>
         <w:rPr>
           <w:sz w:val="32"/>
@@ -10954,21 +11990,21 @@
         <v:path o:extrusionok="f" gradientshapeok="t" o:connecttype="rect"/>
         <o:lock v:ext="edit" aspectratio="t"/>
       </v:shapetype>
-      <v:shape id="_x0000_i1092" type="#_x0000_t75" style="width:24.6pt;height:22.8pt;visibility:visible;mso-wrap-style:square" o:bullet="t">
+      <v:shape id="_x0000_i1137" type="#_x0000_t75" style="width:24.6pt;height:22.8pt;visibility:visible;mso-wrap-style:square" o:bullet="t">
         <v:imagedata r:id="rId1" o:title=""/>
       </v:shape>
     </w:pict>
   </w:numPicBullet>
   <w:numPicBullet w:numPicBulletId="1">
     <w:pict>
-      <v:shape id="_x0000_i1093" type="#_x0000_t75" style="width:45pt;height:23.4pt;visibility:visible;mso-wrap-style:square" o:bullet="t">
+      <v:shape id="_x0000_i1138" type="#_x0000_t75" style="width:45pt;height:23.4pt;visibility:visible;mso-wrap-style:square" o:bullet="t">
         <v:imagedata r:id="rId2" o:title=""/>
       </v:shape>
     </w:pict>
   </w:numPicBullet>
   <w:numPicBullet w:numPicBulletId="2">
     <w:pict>
-      <v:shape id="_x0000_i1094" type="#_x0000_t75" style="width:27.6pt;height:21.6pt;visibility:visible;mso-wrap-style:square" o:bullet="t">
+      <v:shape id="_x0000_i1139" type="#_x0000_t75" style="width:27.6pt;height:21.6pt;visibility:visible;mso-wrap-style:square" o:bullet="t">
         <v:imagedata r:id="rId3" o:title=""/>
       </v:shape>
     </w:pict>
@@ -11254,6 +12290,146 @@
     </w:lvl>
   </w:abstractNum>
   <w:abstractNum w:abstractNumId="2" w15:restartNumberingAfterBreak="0">
+    <w:nsid w:val="1B4A1796"/>
+    <w:multiLevelType w:val="multilevel"/>
+    <w:tmpl w:val="00D8A5F2"/>
+    <w:lvl w:ilvl="0">
+      <w:start w:val="1"/>
+      <w:numFmt w:val="decimal"/>
+      <w:lvlText w:val="%1."/>
+      <w:lvlJc w:val="left"/>
+      <w:pPr>
+        <w:ind w:left="1440" w:hanging="360"/>
+      </w:pPr>
+      <w:rPr>
+        <w:strike w:val="0"/>
+        <w:dstrike w:val="0"/>
+        <w:u w:val="none"/>
+        <w:effect w:val="none"/>
+      </w:rPr>
+    </w:lvl>
+    <w:lvl w:ilvl="1">
+      <w:start w:val="1"/>
+      <w:numFmt w:val="lowerLetter"/>
+      <w:lvlText w:val="%2."/>
+      <w:lvlJc w:val="left"/>
+      <w:pPr>
+        <w:ind w:left="2160" w:hanging="360"/>
+      </w:pPr>
+      <w:rPr>
+        <w:strike w:val="0"/>
+        <w:dstrike w:val="0"/>
+        <w:u w:val="none"/>
+        <w:effect w:val="none"/>
+      </w:rPr>
+    </w:lvl>
+    <w:lvl w:ilvl="2">
+      <w:start w:val="1"/>
+      <w:numFmt w:val="lowerRoman"/>
+      <w:lvlText w:val="%3."/>
+      <w:lvlJc w:val="right"/>
+      <w:pPr>
+        <w:ind w:left="2880" w:hanging="360"/>
+      </w:pPr>
+      <w:rPr>
+        <w:strike w:val="0"/>
+        <w:dstrike w:val="0"/>
+        <w:u w:val="none"/>
+        <w:effect w:val="none"/>
+      </w:rPr>
+    </w:lvl>
+    <w:lvl w:ilvl="3">
+      <w:start w:val="1"/>
+      <w:numFmt w:val="decimal"/>
+      <w:lvlText w:val="%4."/>
+      <w:lvlJc w:val="left"/>
+      <w:pPr>
+        <w:ind w:left="3600" w:hanging="360"/>
+      </w:pPr>
+      <w:rPr>
+        <w:strike w:val="0"/>
+        <w:dstrike w:val="0"/>
+        <w:u w:val="none"/>
+        <w:effect w:val="none"/>
+      </w:rPr>
+    </w:lvl>
+    <w:lvl w:ilvl="4">
+      <w:start w:val="1"/>
+      <w:numFmt w:val="lowerLetter"/>
+      <w:lvlText w:val="%5."/>
+      <w:lvlJc w:val="left"/>
+      <w:pPr>
+        <w:ind w:left="4320" w:hanging="360"/>
+      </w:pPr>
+      <w:rPr>
+        <w:strike w:val="0"/>
+        <w:dstrike w:val="0"/>
+        <w:u w:val="none"/>
+        <w:effect w:val="none"/>
+      </w:rPr>
+    </w:lvl>
+    <w:lvl w:ilvl="5">
+      <w:start w:val="1"/>
+      <w:numFmt w:val="lowerRoman"/>
+      <w:lvlText w:val="%6."/>
+      <w:lvlJc w:val="right"/>
+      <w:pPr>
+        <w:ind w:left="5040" w:hanging="360"/>
+      </w:pPr>
+      <w:rPr>
+        <w:strike w:val="0"/>
+        <w:dstrike w:val="0"/>
+        <w:u w:val="none"/>
+        <w:effect w:val="none"/>
+      </w:rPr>
+    </w:lvl>
+    <w:lvl w:ilvl="6">
+      <w:start w:val="1"/>
+      <w:numFmt w:val="decimal"/>
+      <w:lvlText w:val="%7."/>
+      <w:lvlJc w:val="left"/>
+      <w:pPr>
+        <w:ind w:left="5760" w:hanging="360"/>
+      </w:pPr>
+      <w:rPr>
+        <w:strike w:val="0"/>
+        <w:dstrike w:val="0"/>
+        <w:u w:val="none"/>
+        <w:effect w:val="none"/>
+      </w:rPr>
+    </w:lvl>
+    <w:lvl w:ilvl="7">
+      <w:start w:val="1"/>
+      <w:numFmt w:val="lowerLetter"/>
+      <w:lvlText w:val="%8."/>
+      <w:lvlJc w:val="left"/>
+      <w:pPr>
+        <w:ind w:left="6480" w:hanging="360"/>
+      </w:pPr>
+      <w:rPr>
+        <w:strike w:val="0"/>
+        <w:dstrike w:val="0"/>
+        <w:u w:val="none"/>
+        <w:effect w:val="none"/>
+      </w:rPr>
+    </w:lvl>
+    <w:lvl w:ilvl="8">
+      <w:start w:val="1"/>
+      <w:numFmt w:val="lowerRoman"/>
+      <w:lvlText w:val="%9."/>
+      <w:lvlJc w:val="right"/>
+      <w:pPr>
+        <w:ind w:left="7200" w:hanging="360"/>
+      </w:pPr>
+      <w:rPr>
+        <w:strike w:val="0"/>
+        <w:dstrike w:val="0"/>
+        <w:u w:val="none"/>
+        <w:effect w:val="none"/>
+      </w:rPr>
+    </w:lvl>
+  </w:abstractNum>
+  <w:abstractNum w:abstractNumId="3" w15:restartNumberingAfterBreak="0">
     <w:nsid w:val="1BF113AF"/>
     <w:multiLevelType w:val="multilevel"/>
     <w:tmpl w:val="C28887B4"/>
@@ -11393,7 +12569,7 @@
       </w:rPr>
     </w:lvl>
   </w:abstractNum>
-  <w:abstractNum w:abstractNumId="3" w15:restartNumberingAfterBreak="0">
+  <w:abstractNum w:abstractNumId="4" w15:restartNumberingAfterBreak="0">
     <w:nsid w:val="1DC00AA0"/>
     <w:multiLevelType w:val="multilevel"/>
     <w:tmpl w:val="94FE4A0A"/>
@@ -11533,7 +12709,7 @@
       </w:rPr>
     </w:lvl>
   </w:abstractNum>
-  <w:abstractNum w:abstractNumId="4" w15:restartNumberingAfterBreak="0">
+  <w:abstractNum w:abstractNumId="5" w15:restartNumberingAfterBreak="0">
     <w:nsid w:val="1FD901F1"/>
     <w:multiLevelType w:val="multilevel"/>
     <w:tmpl w:val="C28887B4"/>
@@ -11673,7 +12849,7 @@
       </w:rPr>
     </w:lvl>
   </w:abstractNum>
-  <w:abstractNum w:abstractNumId="5" w15:restartNumberingAfterBreak="0">
+  <w:abstractNum w:abstractNumId="6" w15:restartNumberingAfterBreak="0">
     <w:nsid w:val="23B21FD7"/>
     <w:multiLevelType w:val="multilevel"/>
     <w:tmpl w:val="6D7EF0A4"/>
@@ -11813,7 +12989,7 @@
       </w:rPr>
     </w:lvl>
   </w:abstractNum>
-  <w:abstractNum w:abstractNumId="6" w15:restartNumberingAfterBreak="0">
+  <w:abstractNum w:abstractNumId="7" w15:restartNumberingAfterBreak="0">
     <w:nsid w:val="262A5FB7"/>
     <w:multiLevelType w:val="multilevel"/>
     <w:tmpl w:val="C28887B4"/>
@@ -11953,7 +13129,7 @@
       </w:rPr>
     </w:lvl>
   </w:abstractNum>
-  <w:abstractNum w:abstractNumId="7" w15:restartNumberingAfterBreak="0">
+  <w:abstractNum w:abstractNumId="8" w15:restartNumberingAfterBreak="0">
     <w:nsid w:val="2A0375DC"/>
     <w:multiLevelType w:val="multilevel"/>
     <w:tmpl w:val="6D7EF0A4"/>
@@ -12093,7 +13269,7 @@
       </w:rPr>
     </w:lvl>
   </w:abstractNum>
-  <w:abstractNum w:abstractNumId="8" w15:restartNumberingAfterBreak="0">
+  <w:abstractNum w:abstractNumId="9" w15:restartNumberingAfterBreak="0">
     <w:nsid w:val="2A6351AC"/>
     <w:multiLevelType w:val="multilevel"/>
     <w:tmpl w:val="6D7EF0A4"/>
@@ -12233,7 +13409,7 @@
       </w:rPr>
     </w:lvl>
   </w:abstractNum>
-  <w:abstractNum w:abstractNumId="9" w15:restartNumberingAfterBreak="0">
+  <w:abstractNum w:abstractNumId="10" w15:restartNumberingAfterBreak="0">
     <w:nsid w:val="2E6760A6"/>
     <w:multiLevelType w:val="multilevel"/>
     <w:tmpl w:val="C28887B4"/>
@@ -12373,7 +13549,7 @@
       </w:rPr>
     </w:lvl>
   </w:abstractNum>
-  <w:abstractNum w:abstractNumId="10" w15:restartNumberingAfterBreak="0">
+  <w:abstractNum w:abstractNumId="11" w15:restartNumberingAfterBreak="0">
     <w:nsid w:val="364C39FB"/>
     <w:multiLevelType w:val="multilevel"/>
     <w:tmpl w:val="439E6E68"/>
@@ -12513,7 +13689,7 @@
       </w:rPr>
     </w:lvl>
   </w:abstractNum>
-  <w:abstractNum w:abstractNumId="11" w15:restartNumberingAfterBreak="0">
+  <w:abstractNum w:abstractNumId="12" w15:restartNumberingAfterBreak="0">
     <w:nsid w:val="3758578B"/>
     <w:multiLevelType w:val="multilevel"/>
     <w:tmpl w:val="86B07368"/>
@@ -12653,7 +13829,7 @@
       </w:rPr>
     </w:lvl>
   </w:abstractNum>
-  <w:abstractNum w:abstractNumId="12" w15:restartNumberingAfterBreak="0">
+  <w:abstractNum w:abstractNumId="13" w15:restartNumberingAfterBreak="0">
     <w:nsid w:val="38EE3508"/>
     <w:multiLevelType w:val="multilevel"/>
     <w:tmpl w:val="C28887B4"/>
@@ -12793,7 +13969,7 @@
       </w:rPr>
     </w:lvl>
   </w:abstractNum>
-  <w:abstractNum w:abstractNumId="13" w15:restartNumberingAfterBreak="0">
+  <w:abstractNum w:abstractNumId="14" w15:restartNumberingAfterBreak="0">
     <w:nsid w:val="3C0851E9"/>
     <w:multiLevelType w:val="multilevel"/>
     <w:tmpl w:val="C28887B4"/>
@@ -12933,7 +14109,7 @@
       </w:rPr>
     </w:lvl>
   </w:abstractNum>
-  <w:abstractNum w:abstractNumId="14" w15:restartNumberingAfterBreak="0">
+  <w:abstractNum w:abstractNumId="15" w15:restartNumberingAfterBreak="0">
     <w:nsid w:val="44535E85"/>
     <w:multiLevelType w:val="multilevel"/>
     <w:tmpl w:val="C28887B4"/>
@@ -13073,7 +14249,7 @@
       </w:rPr>
     </w:lvl>
   </w:abstractNum>
-  <w:abstractNum w:abstractNumId="15" w15:restartNumberingAfterBreak="0">
+  <w:abstractNum w:abstractNumId="16" w15:restartNumberingAfterBreak="0">
     <w:nsid w:val="46B544E5"/>
     <w:multiLevelType w:val="multilevel"/>
     <w:tmpl w:val="C28887B4"/>
@@ -13213,7 +14389,7 @@
       </w:rPr>
     </w:lvl>
   </w:abstractNum>
-  <w:abstractNum w:abstractNumId="16" w15:restartNumberingAfterBreak="0">
+  <w:abstractNum w:abstractNumId="17" w15:restartNumberingAfterBreak="0">
     <w:nsid w:val="4C0C3ED7"/>
     <w:multiLevelType w:val="multilevel"/>
     <w:tmpl w:val="11147A66"/>
@@ -13353,7 +14529,7 @@
       </w:rPr>
     </w:lvl>
   </w:abstractNum>
-  <w:abstractNum w:abstractNumId="17" w15:restartNumberingAfterBreak="0">
+  <w:abstractNum w:abstractNumId="18" w15:restartNumberingAfterBreak="0">
     <w:nsid w:val="4E6A7D2A"/>
     <w:multiLevelType w:val="multilevel"/>
     <w:tmpl w:val="C28887B4"/>
@@ -13493,7 +14669,7 @@
       </w:rPr>
     </w:lvl>
   </w:abstractNum>
-  <w:abstractNum w:abstractNumId="18" w15:restartNumberingAfterBreak="0">
+  <w:abstractNum w:abstractNumId="19" w15:restartNumberingAfterBreak="0">
     <w:nsid w:val="4EA67500"/>
     <w:multiLevelType w:val="multilevel"/>
     <w:tmpl w:val="439E6E68"/>
@@ -13633,7 +14809,147 @@
       </w:rPr>
     </w:lvl>
   </w:abstractNum>
-  <w:abstractNum w:abstractNumId="19" w15:restartNumberingAfterBreak="0">
+  <w:abstractNum w:abstractNumId="20" w15:restartNumberingAfterBreak="0">
+    <w:nsid w:val="4EDD3EA5"/>
+    <w:multiLevelType w:val="multilevel"/>
+    <w:tmpl w:val="00D8A5F2"/>
+    <w:lvl w:ilvl="0">
+      <w:start w:val="1"/>
+      <w:numFmt w:val="decimal"/>
+      <w:lvlText w:val="%1."/>
+      <w:lvlJc w:val="left"/>
+      <w:pPr>
+        <w:ind w:left="1440" w:hanging="360"/>
+      </w:pPr>
+      <w:rPr>
+        <w:strike w:val="0"/>
+        <w:dstrike w:val="0"/>
+        <w:u w:val="none"/>
+        <w:effect w:val="none"/>
+      </w:rPr>
+    </w:lvl>
+    <w:lvl w:ilvl="1">
+      <w:start w:val="1"/>
+      <w:numFmt w:val="lowerLetter"/>
+      <w:lvlText w:val="%2."/>
+      <w:lvlJc w:val="left"/>
+      <w:pPr>
+        <w:ind w:left="2160" w:hanging="360"/>
+      </w:pPr>
+      <w:rPr>
+        <w:strike w:val="0"/>
+        <w:dstrike w:val="0"/>
+        <w:u w:val="none"/>
+        <w:effect w:val="none"/>
+      </w:rPr>
+    </w:lvl>
+    <w:lvl w:ilvl="2">
+      <w:start w:val="1"/>
+      <w:numFmt w:val="lowerRoman"/>
+      <w:lvlText w:val="%3."/>
+      <w:lvlJc w:val="right"/>
+      <w:pPr>
+        <w:ind w:left="2880" w:hanging="360"/>
+      </w:pPr>
+      <w:rPr>
+        <w:strike w:val="0"/>
+        <w:dstrike w:val="0"/>
+        <w:u w:val="none"/>
+        <w:effect w:val="none"/>
+      </w:rPr>
+    </w:lvl>
+    <w:lvl w:ilvl="3">
+      <w:start w:val="1"/>
+      <w:numFmt w:val="decimal"/>
+      <w:lvlText w:val="%4."/>
+      <w:lvlJc w:val="left"/>
+      <w:pPr>
+        <w:ind w:left="3600" w:hanging="360"/>
+      </w:pPr>
+      <w:rPr>
+        <w:strike w:val="0"/>
+        <w:dstrike w:val="0"/>
+        <w:u w:val="none"/>
+        <w:effect w:val="none"/>
+      </w:rPr>
+    </w:lvl>
+    <w:lvl w:ilvl="4">
+      <w:start w:val="1"/>
+      <w:numFmt w:val="lowerLetter"/>
+      <w:lvlText w:val="%5."/>
+      <w:lvlJc w:val="left"/>
+      <w:pPr>
+        <w:ind w:left="4320" w:hanging="360"/>
+      </w:pPr>
+      <w:rPr>
+        <w:strike w:val="0"/>
+        <w:dstrike w:val="0"/>
+        <w:u w:val="none"/>
+        <w:effect w:val="none"/>
+      </w:rPr>
+    </w:lvl>
+    <w:lvl w:ilvl="5">
+      <w:start w:val="1"/>
+      <w:numFmt w:val="lowerRoman"/>
+      <w:lvlText w:val="%6."/>
+      <w:lvlJc w:val="right"/>
+      <w:pPr>
+        <w:ind w:left="5040" w:hanging="360"/>
+      </w:pPr>
+      <w:rPr>
+        <w:strike w:val="0"/>
+        <w:dstrike w:val="0"/>
+        <w:u w:val="none"/>
+        <w:effect w:val="none"/>
+      </w:rPr>
+    </w:lvl>
+    <w:lvl w:ilvl="6">
+      <w:start w:val="1"/>
+      <w:numFmt w:val="decimal"/>
+      <w:lvlText w:val="%7."/>
+      <w:lvlJc w:val="left"/>
+      <w:pPr>
+        <w:ind w:left="5760" w:hanging="360"/>
+      </w:pPr>
+      <w:rPr>
+        <w:strike w:val="0"/>
+        <w:dstrike w:val="0"/>
+        <w:u w:val="none"/>
+        <w:effect w:val="none"/>
+      </w:rPr>
+    </w:lvl>
+    <w:lvl w:ilvl="7">
+      <w:start w:val="1"/>
+      <w:numFmt w:val="lowerLetter"/>
+      <w:lvlText w:val="%8."/>
+      <w:lvlJc w:val="left"/>
+      <w:pPr>
+        <w:ind w:left="6480" w:hanging="360"/>
+      </w:pPr>
+      <w:rPr>
+        <w:strike w:val="0"/>
+        <w:dstrike w:val="0"/>
+        <w:u w:val="none"/>
+        <w:effect w:val="none"/>
+      </w:rPr>
+    </w:lvl>
+    <w:lvl w:ilvl="8">
+      <w:start w:val="1"/>
+      <w:numFmt w:val="lowerRoman"/>
+      <w:lvlText w:val="%9."/>
+      <w:lvlJc w:val="right"/>
+      <w:pPr>
+        <w:ind w:left="7200" w:hanging="360"/>
+      </w:pPr>
+      <w:rPr>
+        <w:strike w:val="0"/>
+        <w:dstrike w:val="0"/>
+        <w:u w:val="none"/>
+        <w:effect w:val="none"/>
+      </w:rPr>
+    </w:lvl>
+  </w:abstractNum>
+  <w:abstractNum w:abstractNumId="21" w15:restartNumberingAfterBreak="0">
     <w:nsid w:val="62D960B2"/>
     <w:multiLevelType w:val="multilevel"/>
     <w:tmpl w:val="6D7EF0A4"/>
@@ -13773,7 +15089,7 @@
       </w:rPr>
     </w:lvl>
   </w:abstractNum>
-  <w:abstractNum w:abstractNumId="20" w15:restartNumberingAfterBreak="0">
+  <w:abstractNum w:abstractNumId="22" w15:restartNumberingAfterBreak="0">
     <w:nsid w:val="67CD7B71"/>
     <w:multiLevelType w:val="multilevel"/>
     <w:tmpl w:val="FEEAF0DE"/>
@@ -13913,7 +15229,147 @@
       </w:rPr>
     </w:lvl>
   </w:abstractNum>
-  <w:abstractNum w:abstractNumId="21" w15:restartNumberingAfterBreak="0">
+  <w:abstractNum w:abstractNumId="23" w15:restartNumberingAfterBreak="0">
+    <w:nsid w:val="6C205FD7"/>
+    <w:multiLevelType w:val="multilevel"/>
+    <w:tmpl w:val="00D8A5F2"/>
+    <w:lvl w:ilvl="0">
+      <w:start w:val="1"/>
+      <w:numFmt w:val="decimal"/>
+      <w:lvlText w:val="%1."/>
+      <w:lvlJc w:val="left"/>
+      <w:pPr>
+        <w:ind w:left="1440" w:hanging="360"/>
+      </w:pPr>
+      <w:rPr>
+        <w:strike w:val="0"/>
+        <w:dstrike w:val="0"/>
+        <w:u w:val="none"/>
+        <w:effect w:val="none"/>
+      </w:rPr>
+    </w:lvl>
+    <w:lvl w:ilvl="1">
+      <w:start w:val="1"/>
+      <w:numFmt w:val="lowerLetter"/>
+      <w:lvlText w:val="%2."/>
+      <w:lvlJc w:val="left"/>
+      <w:pPr>
+        <w:ind w:left="2160" w:hanging="360"/>
+      </w:pPr>
+      <w:rPr>
+        <w:strike w:val="0"/>
+        <w:dstrike w:val="0"/>
+        <w:u w:val="none"/>
+        <w:effect w:val="none"/>
+      </w:rPr>
+    </w:lvl>
+    <w:lvl w:ilvl="2">
+      <w:start w:val="1"/>
+      <w:numFmt w:val="lowerRoman"/>
+      <w:lvlText w:val="%3."/>
+      <w:lvlJc w:val="right"/>
+      <w:pPr>
+        <w:ind w:left="2880" w:hanging="360"/>
+      </w:pPr>
+      <w:rPr>
+        <w:strike w:val="0"/>
+        <w:dstrike w:val="0"/>
+        <w:u w:val="none"/>
+        <w:effect w:val="none"/>
+      </w:rPr>
+    </w:lvl>
+    <w:lvl w:ilvl="3">
+      <w:start w:val="1"/>
+      <w:numFmt w:val="decimal"/>
+      <w:lvlText w:val="%4."/>
+      <w:lvlJc w:val="left"/>
+      <w:pPr>
+        <w:ind w:left="3600" w:hanging="360"/>
+      </w:pPr>
+      <w:rPr>
+        <w:strike w:val="0"/>
+        <w:dstrike w:val="0"/>
+        <w:u w:val="none"/>
+        <w:effect w:val="none"/>
+      </w:rPr>
+    </w:lvl>
+    <w:lvl w:ilvl="4">
+      <w:start w:val="1"/>
+      <w:numFmt w:val="lowerLetter"/>
+      <w:lvlText w:val="%5."/>
+      <w:lvlJc w:val="left"/>
+      <w:pPr>
+        <w:ind w:left="4320" w:hanging="360"/>
+      </w:pPr>
+      <w:rPr>
+        <w:strike w:val="0"/>
+        <w:dstrike w:val="0"/>
+        <w:u w:val="none"/>
+        <w:effect w:val="none"/>
+      </w:rPr>
+    </w:lvl>
+    <w:lvl w:ilvl="5">
+      <w:start w:val="1"/>
+      <w:numFmt w:val="lowerRoman"/>
+      <w:lvlText w:val="%6."/>
+      <w:lvlJc w:val="right"/>
+      <w:pPr>
+        <w:ind w:left="5040" w:hanging="360"/>
+      </w:pPr>
+      <w:rPr>
+        <w:strike w:val="0"/>
+        <w:dstrike w:val="0"/>
+        <w:u w:val="none"/>
+        <w:effect w:val="none"/>
+      </w:rPr>
+    </w:lvl>
+    <w:lvl w:ilvl="6">
+      <w:start w:val="1"/>
+      <w:numFmt w:val="decimal"/>
+      <w:lvlText w:val="%7."/>
+      <w:lvlJc w:val="left"/>
+      <w:pPr>
+        <w:ind w:left="5760" w:hanging="360"/>
+      </w:pPr>
+      <w:rPr>
+        <w:strike w:val="0"/>
+        <w:dstrike w:val="0"/>
+        <w:u w:val="none"/>
+        <w:effect w:val="none"/>
+      </w:rPr>
+    </w:lvl>
+    <w:lvl w:ilvl="7">
+      <w:start w:val="1"/>
+      <w:numFmt w:val="lowerLetter"/>
+      <w:lvlText w:val="%8."/>
+      <w:lvlJc w:val="left"/>
+      <w:pPr>
+        <w:ind w:left="6480" w:hanging="360"/>
+      </w:pPr>
+      <w:rPr>
+        <w:strike w:val="0"/>
+        <w:dstrike w:val="0"/>
+        <w:u w:val="none"/>
+        <w:effect w:val="none"/>
+      </w:rPr>
+    </w:lvl>
+    <w:lvl w:ilvl="8">
+      <w:start w:val="1"/>
+      <w:numFmt w:val="lowerRoman"/>
+      <w:lvlText w:val="%9."/>
+      <w:lvlJc w:val="right"/>
+      <w:pPr>
+        <w:ind w:left="7200" w:hanging="360"/>
+      </w:pPr>
+      <w:rPr>
+        <w:strike w:val="0"/>
+        <w:dstrike w:val="0"/>
+        <w:u w:val="none"/>
+        <w:effect w:val="none"/>
+      </w:rPr>
+    </w:lvl>
+  </w:abstractNum>
+  <w:abstractNum w:abstractNumId="24" w15:restartNumberingAfterBreak="0">
     <w:nsid w:val="6E2E1DC5"/>
     <w:multiLevelType w:val="multilevel"/>
     <w:tmpl w:val="C28887B4"/>
@@ -14053,7 +15509,7 @@
       </w:rPr>
     </w:lvl>
   </w:abstractNum>
-  <w:abstractNum w:abstractNumId="22" w15:restartNumberingAfterBreak="0">
+  <w:abstractNum w:abstractNumId="25" w15:restartNumberingAfterBreak="0">
     <w:nsid w:val="784F3E9E"/>
     <w:multiLevelType w:val="multilevel"/>
     <w:tmpl w:val="6D7EF0A4"/>
@@ -14193,7 +15649,147 @@
       </w:rPr>
     </w:lvl>
   </w:abstractNum>
-  <w:abstractNum w:abstractNumId="23" w15:restartNumberingAfterBreak="0">
+  <w:abstractNum w:abstractNumId="26" w15:restartNumberingAfterBreak="0">
+    <w:nsid w:val="78F932E0"/>
+    <w:multiLevelType w:val="multilevel"/>
+    <w:tmpl w:val="00D8A5F2"/>
+    <w:lvl w:ilvl="0">
+      <w:start w:val="1"/>
+      <w:numFmt w:val="decimal"/>
+      <w:lvlText w:val="%1."/>
+      <w:lvlJc w:val="left"/>
+      <w:pPr>
+        <w:ind w:left="1440" w:hanging="360"/>
+      </w:pPr>
+      <w:rPr>
+        <w:strike w:val="0"/>
+        <w:dstrike w:val="0"/>
+        <w:u w:val="none"/>
+        <w:effect w:val="none"/>
+      </w:rPr>
+    </w:lvl>
+    <w:lvl w:ilvl="1">
+      <w:start w:val="1"/>
+      <w:numFmt w:val="lowerLetter"/>
+      <w:lvlText w:val="%2."/>
+      <w:lvlJc w:val="left"/>
+      <w:pPr>
+        <w:ind w:left="2160" w:hanging="360"/>
+      </w:pPr>
+      <w:rPr>
+        <w:strike w:val="0"/>
+        <w:dstrike w:val="0"/>
+        <w:u w:val="none"/>
+        <w:effect w:val="none"/>
+      </w:rPr>
+    </w:lvl>
+    <w:lvl w:ilvl="2">
+      <w:start w:val="1"/>
+      <w:numFmt w:val="lowerRoman"/>
+      <w:lvlText w:val="%3."/>
+      <w:lvlJc w:val="right"/>
+      <w:pPr>
+        <w:ind w:left="2880" w:hanging="360"/>
+      </w:pPr>
+      <w:rPr>
+        <w:strike w:val="0"/>
+        <w:dstrike w:val="0"/>
+        <w:u w:val="none"/>
+        <w:effect w:val="none"/>
+      </w:rPr>
+    </w:lvl>
+    <w:lvl w:ilvl="3">
+      <w:start w:val="1"/>
+      <w:numFmt w:val="decimal"/>
+      <w:lvlText w:val="%4."/>
+      <w:lvlJc w:val="left"/>
+      <w:pPr>
+        <w:ind w:left="3600" w:hanging="360"/>
+      </w:pPr>
+      <w:rPr>
+        <w:strike w:val="0"/>
+        <w:dstrike w:val="0"/>
+        <w:u w:val="none"/>
+        <w:effect w:val="none"/>
+      </w:rPr>
+    </w:lvl>
+    <w:lvl w:ilvl="4">
+      <w:start w:val="1"/>
+      <w:numFmt w:val="lowerLetter"/>
+      <w:lvlText w:val="%5."/>
+      <w:lvlJc w:val="left"/>
+      <w:pPr>
+        <w:ind w:left="4320" w:hanging="360"/>
+      </w:pPr>
+      <w:rPr>
+        <w:strike w:val="0"/>
+        <w:dstrike w:val="0"/>
+        <w:u w:val="none"/>
+        <w:effect w:val="none"/>
+      </w:rPr>
+    </w:lvl>
+    <w:lvl w:ilvl="5">
+      <w:start w:val="1"/>
+      <w:numFmt w:val="lowerRoman"/>
+      <w:lvlText w:val="%6."/>
+      <w:lvlJc w:val="right"/>
+      <w:pPr>
+        <w:ind w:left="5040" w:hanging="360"/>
+      </w:pPr>
+      <w:rPr>
+        <w:strike w:val="0"/>
+        <w:dstrike w:val="0"/>
+        <w:u w:val="none"/>
+        <w:effect w:val="none"/>
+      </w:rPr>
+    </w:lvl>
+    <w:lvl w:ilvl="6">
+      <w:start w:val="1"/>
+      <w:numFmt w:val="decimal"/>
+      <w:lvlText w:val="%7."/>
+      <w:lvlJc w:val="left"/>
+      <w:pPr>
+        <w:ind w:left="5760" w:hanging="360"/>
+      </w:pPr>
+      <w:rPr>
+        <w:strike w:val="0"/>
+        <w:dstrike w:val="0"/>
+        <w:u w:val="none"/>
+        <w:effect w:val="none"/>
+      </w:rPr>
+    </w:lvl>
+    <w:lvl w:ilvl="7">
+      <w:start w:val="1"/>
+      <w:numFmt w:val="lowerLetter"/>
+      <w:lvlText w:val="%8."/>
+      <w:lvlJc w:val="left"/>
+      <w:pPr>
+        <w:ind w:left="6480" w:hanging="360"/>
+      </w:pPr>
+      <w:rPr>
+        <w:strike w:val="0"/>
+        <w:dstrike w:val="0"/>
+        <w:u w:val="none"/>
+        <w:effect w:val="none"/>
+      </w:rPr>
+    </w:lvl>
+    <w:lvl w:ilvl="8">
+      <w:start w:val="1"/>
+      <w:numFmt w:val="lowerRoman"/>
+      <w:lvlText w:val="%9."/>
+      <w:lvlJc w:val="right"/>
+      <w:pPr>
+        <w:ind w:left="7200" w:hanging="360"/>
+      </w:pPr>
+      <w:rPr>
+        <w:strike w:val="0"/>
+        <w:dstrike w:val="0"/>
+        <w:u w:val="none"/>
+        <w:effect w:val="none"/>
+      </w:rPr>
+    </w:lvl>
+  </w:abstractNum>
+  <w:abstractNum w:abstractNumId="27" w15:restartNumberingAfterBreak="0">
     <w:nsid w:val="7A3B6B3A"/>
     <w:multiLevelType w:val="multilevel"/>
     <w:tmpl w:val="6D7EF0A4"/>
@@ -14333,11 +15929,151 @@
       </w:rPr>
     </w:lvl>
   </w:abstractNum>
+  <w:abstractNum w:abstractNumId="28" w15:restartNumberingAfterBreak="0">
+    <w:nsid w:val="7D63183B"/>
+    <w:multiLevelType w:val="multilevel"/>
+    <w:tmpl w:val="00D8A5F2"/>
+    <w:lvl w:ilvl="0">
+      <w:start w:val="1"/>
+      <w:numFmt w:val="decimal"/>
+      <w:lvlText w:val="%1."/>
+      <w:lvlJc w:val="left"/>
+      <w:pPr>
+        <w:ind w:left="1440" w:hanging="360"/>
+      </w:pPr>
+      <w:rPr>
+        <w:strike w:val="0"/>
+        <w:dstrike w:val="0"/>
+        <w:u w:val="none"/>
+        <w:effect w:val="none"/>
+      </w:rPr>
+    </w:lvl>
+    <w:lvl w:ilvl="1">
+      <w:start w:val="1"/>
+      <w:numFmt w:val="lowerLetter"/>
+      <w:lvlText w:val="%2."/>
+      <w:lvlJc w:val="left"/>
+      <w:pPr>
+        <w:ind w:left="2160" w:hanging="360"/>
+      </w:pPr>
+      <w:rPr>
+        <w:strike w:val="0"/>
+        <w:dstrike w:val="0"/>
+        <w:u w:val="none"/>
+        <w:effect w:val="none"/>
+      </w:rPr>
+    </w:lvl>
+    <w:lvl w:ilvl="2">
+      <w:start w:val="1"/>
+      <w:numFmt w:val="lowerRoman"/>
+      <w:lvlText w:val="%3."/>
+      <w:lvlJc w:val="right"/>
+      <w:pPr>
+        <w:ind w:left="2880" w:hanging="360"/>
+      </w:pPr>
+      <w:rPr>
+        <w:strike w:val="0"/>
+        <w:dstrike w:val="0"/>
+        <w:u w:val="none"/>
+        <w:effect w:val="none"/>
+      </w:rPr>
+    </w:lvl>
+    <w:lvl w:ilvl="3">
+      <w:start w:val="1"/>
+      <w:numFmt w:val="decimal"/>
+      <w:lvlText w:val="%4."/>
+      <w:lvlJc w:val="left"/>
+      <w:pPr>
+        <w:ind w:left="3600" w:hanging="360"/>
+      </w:pPr>
+      <w:rPr>
+        <w:strike w:val="0"/>
+        <w:dstrike w:val="0"/>
+        <w:u w:val="none"/>
+        <w:effect w:val="none"/>
+      </w:rPr>
+    </w:lvl>
+    <w:lvl w:ilvl="4">
+      <w:start w:val="1"/>
+      <w:numFmt w:val="lowerLetter"/>
+      <w:lvlText w:val="%5."/>
+      <w:lvlJc w:val="left"/>
+      <w:pPr>
+        <w:ind w:left="4320" w:hanging="360"/>
+      </w:pPr>
+      <w:rPr>
+        <w:strike w:val="0"/>
+        <w:dstrike w:val="0"/>
+        <w:u w:val="none"/>
+        <w:effect w:val="none"/>
+      </w:rPr>
+    </w:lvl>
+    <w:lvl w:ilvl="5">
+      <w:start w:val="1"/>
+      <w:numFmt w:val="lowerRoman"/>
+      <w:lvlText w:val="%6."/>
+      <w:lvlJc w:val="right"/>
+      <w:pPr>
+        <w:ind w:left="5040" w:hanging="360"/>
+      </w:pPr>
+      <w:rPr>
+        <w:strike w:val="0"/>
+        <w:dstrike w:val="0"/>
+        <w:u w:val="none"/>
+        <w:effect w:val="none"/>
+      </w:rPr>
+    </w:lvl>
+    <w:lvl w:ilvl="6">
+      <w:start w:val="1"/>
+      <w:numFmt w:val="decimal"/>
+      <w:lvlText w:val="%7."/>
+      <w:lvlJc w:val="left"/>
+      <w:pPr>
+        <w:ind w:left="5760" w:hanging="360"/>
+      </w:pPr>
+      <w:rPr>
+        <w:strike w:val="0"/>
+        <w:dstrike w:val="0"/>
+        <w:u w:val="none"/>
+        <w:effect w:val="none"/>
+      </w:rPr>
+    </w:lvl>
+    <w:lvl w:ilvl="7">
+      <w:start w:val="1"/>
+      <w:numFmt w:val="lowerLetter"/>
+      <w:lvlText w:val="%8."/>
+      <w:lvlJc w:val="left"/>
+      <w:pPr>
+        <w:ind w:left="6480" w:hanging="360"/>
+      </w:pPr>
+      <w:rPr>
+        <w:strike w:val="0"/>
+        <w:dstrike w:val="0"/>
+        <w:u w:val="none"/>
+        <w:effect w:val="none"/>
+      </w:rPr>
+    </w:lvl>
+    <w:lvl w:ilvl="8">
+      <w:start w:val="1"/>
+      <w:numFmt w:val="lowerRoman"/>
+      <w:lvlText w:val="%9."/>
+      <w:lvlJc w:val="right"/>
+      <w:pPr>
+        <w:ind w:left="7200" w:hanging="360"/>
+      </w:pPr>
+      <w:rPr>
+        <w:strike w:val="0"/>
+        <w:dstrike w:val="0"/>
+        <w:u w:val="none"/>
+        <w:effect w:val="none"/>
+      </w:rPr>
+    </w:lvl>
+  </w:abstractNum>
   <w:num w:numId="1" w16cid:durableId="711080219">
-    <w:abstractNumId w:val="16"/>
+    <w:abstractNumId w:val="17"/>
   </w:num>
   <w:num w:numId="2" w16cid:durableId="414669572">
-    <w:abstractNumId w:val="10"/>
+    <w:abstractNumId w:val="11"/>
     <w:lvlOverride w:ilvl="0">
       <w:startOverride w:val="1"/>
     </w:lvlOverride>
@@ -14367,15 +16103,153 @@
     </w:lvlOverride>
   </w:num>
   <w:num w:numId="3" w16cid:durableId="1619025001">
+    <w:abstractNumId w:val="19"/>
+  </w:num>
+  <w:num w:numId="4" w16cid:durableId="585503028">
+    <w:abstractNumId w:val="22"/>
+  </w:num>
+  <w:num w:numId="5" w16cid:durableId="838350004">
+    <w:abstractNumId w:val="4"/>
+  </w:num>
+  <w:num w:numId="6" w16cid:durableId="188422581">
+    <w:abstractNumId w:val="3"/>
+    <w:lvlOverride w:ilvl="0">
+      <w:startOverride w:val="1"/>
+    </w:lvlOverride>
+    <w:lvlOverride w:ilvl="1">
+      <w:startOverride w:val="1"/>
+    </w:lvlOverride>
+    <w:lvlOverride w:ilvl="2">
+      <w:startOverride w:val="1"/>
+    </w:lvlOverride>
+    <w:lvlOverride w:ilvl="3">
+      <w:startOverride w:val="1"/>
+    </w:lvlOverride>
+    <w:lvlOverride w:ilvl="4">
+      <w:startOverride w:val="1"/>
+    </w:lvlOverride>
+    <w:lvlOverride w:ilvl="5">
+      <w:startOverride w:val="1"/>
+    </w:lvlOverride>
+    <w:lvlOverride w:ilvl="6">
+      <w:startOverride w:val="1"/>
+    </w:lvlOverride>
+    <w:lvlOverride w:ilvl="7">
+      <w:startOverride w:val="1"/>
+    </w:lvlOverride>
+    <w:lvlOverride w:ilvl="8">
+      <w:startOverride w:val="1"/>
+    </w:lvlOverride>
+  </w:num>
+  <w:num w:numId="7" w16cid:durableId="1212767230">
+    <w:abstractNumId w:val="16"/>
+  </w:num>
+  <w:num w:numId="8" w16cid:durableId="670062085">
+    <w:abstractNumId w:val="13"/>
+  </w:num>
+  <w:num w:numId="9" w16cid:durableId="846094335">
+    <w:abstractNumId w:val="7"/>
+  </w:num>
+  <w:num w:numId="10" w16cid:durableId="204146510">
     <w:abstractNumId w:val="18"/>
   </w:num>
-  <w:num w:numId="4" w16cid:durableId="585503028">
-    <w:abstractNumId w:val="20"/>
+  <w:num w:numId="11" w16cid:durableId="939608915">
+    <w:abstractNumId w:val="5"/>
   </w:num>
-  <w:num w:numId="5" w16cid:durableId="838350004">
-    <w:abstractNumId w:val="3"/>
+  <w:num w:numId="12" w16cid:durableId="1203592865">
+    <w:abstractNumId w:val="24"/>
   </w:num>
-  <w:num w:numId="6" w16cid:durableId="188422581">
+  <w:num w:numId="13" w16cid:durableId="697463749">
+    <w:abstractNumId w:val="14"/>
+  </w:num>
+  <w:num w:numId="14" w16cid:durableId="1300379801">
+    <w:abstractNumId w:val="15"/>
+  </w:num>
+  <w:num w:numId="15" w16cid:durableId="3285277">
+    <w:abstractNumId w:val="10"/>
+  </w:num>
+  <w:num w:numId="16" w16cid:durableId="1362976003">
+    <w:abstractNumId w:val="12"/>
+    <w:lvlOverride w:ilvl="0">
+      <w:startOverride w:val="1"/>
+    </w:lvlOverride>
+    <w:lvlOverride w:ilvl="1">
+      <w:startOverride w:val="1"/>
+    </w:lvlOverride>
+    <w:lvlOverride w:ilvl="2">
+      <w:startOverride w:val="1"/>
+    </w:lvlOverride>
+    <w:lvlOverride w:ilvl="3">
+      <w:startOverride w:val="1"/>
+    </w:lvlOverride>
+    <w:lvlOverride w:ilvl="4">
+      <w:startOverride w:val="1"/>
+    </w:lvlOverride>
+    <w:lvlOverride w:ilvl="5">
+      <w:startOverride w:val="1"/>
+    </w:lvlOverride>
+    <w:lvlOverride w:ilvl="6">
+      <w:startOverride w:val="1"/>
+    </w:lvlOverride>
+    <w:lvlOverride w:ilvl="7">
+      <w:startOverride w:val="1"/>
+    </w:lvlOverride>
+    <w:lvlOverride w:ilvl="8">
+      <w:startOverride w:val="1"/>
+    </w:lvlOverride>
+  </w:num>
+  <w:num w:numId="17" w16cid:durableId="985354474">
+    <w:abstractNumId w:val="6"/>
+    <w:lvlOverride w:ilvl="0">
+      <w:startOverride w:val="1"/>
+    </w:lvlOverride>
+    <w:lvlOverride w:ilvl="1">
+      <w:startOverride w:val="1"/>
+    </w:lvlOverride>
+    <w:lvlOverride w:ilvl="2">
+      <w:startOverride w:val="1"/>
+    </w:lvlOverride>
+    <w:lvlOverride w:ilvl="3">
+      <w:startOverride w:val="1"/>
+    </w:lvlOverride>
+    <w:lvlOverride w:ilvl="4">
+      <w:startOverride w:val="1"/>
+    </w:lvlOverride>
+    <w:lvlOverride w:ilvl="5">
+      <w:startOverride w:val="1"/>
+    </w:lvlOverride>
+    <w:lvlOverride w:ilvl="6">
+      <w:startOverride w:val="1"/>
+    </w:lvlOverride>
+    <w:lvlOverride w:ilvl="7">
+      <w:startOverride w:val="1"/>
+    </w:lvlOverride>
+    <w:lvlOverride w:ilvl="8">
+      <w:startOverride w:val="1"/>
+    </w:lvlOverride>
+  </w:num>
+  <w:num w:numId="18" w16cid:durableId="1759399819">
+    <w:abstractNumId w:val="27"/>
+  </w:num>
+  <w:num w:numId="19" w16cid:durableId="1165777655">
+    <w:abstractNumId w:val="8"/>
+  </w:num>
+  <w:num w:numId="20" w16cid:durableId="1187059159">
+    <w:abstractNumId w:val="21"/>
+  </w:num>
+  <w:num w:numId="21" w16cid:durableId="630479396">
+    <w:abstractNumId w:val="1"/>
+  </w:num>
+  <w:num w:numId="22" w16cid:durableId="1998655843">
+    <w:abstractNumId w:val="25"/>
+  </w:num>
+  <w:num w:numId="23" w16cid:durableId="929000887">
+    <w:abstractNumId w:val="0"/>
+  </w:num>
+  <w:num w:numId="24" w16cid:durableId="864320">
+    <w:abstractNumId w:val="9"/>
+  </w:num>
+  <w:num w:numId="25" w16cid:durableId="1935481507">
     <w:abstractNumId w:val="2"/>
     <w:lvlOverride w:ilvl="0">
       <w:startOverride w:val="1"/>
@@ -14405,113 +16279,17 @@
       <w:startOverride w:val="1"/>
     </w:lvlOverride>
   </w:num>
-  <w:num w:numId="7" w16cid:durableId="1212767230">
-    <w:abstractNumId w:val="15"/>
+  <w:num w:numId="26" w16cid:durableId="120613547">
+    <w:abstractNumId w:val="26"/>
   </w:num>
-  <w:num w:numId="8" w16cid:durableId="670062085">
-    <w:abstractNumId w:val="12"/>
+  <w:num w:numId="27" w16cid:durableId="1385057920">
+    <w:abstractNumId w:val="28"/>
   </w:num>
-  <w:num w:numId="9" w16cid:durableId="846094335">
-    <w:abstractNumId w:val="6"/>
+  <w:num w:numId="28" w16cid:durableId="19747534">
+    <w:abstractNumId w:val="20"/>
   </w:num>
-  <w:num w:numId="10" w16cid:durableId="204146510">
-    <w:abstractNumId w:val="17"/>
-  </w:num>
-  <w:num w:numId="11" w16cid:durableId="939608915">
-    <w:abstractNumId w:val="4"/>
-  </w:num>
-  <w:num w:numId="12" w16cid:durableId="1203592865">
-    <w:abstractNumId w:val="21"/>
-  </w:num>
-  <w:num w:numId="13" w16cid:durableId="697463749">
-    <w:abstractNumId w:val="13"/>
-  </w:num>
-  <w:num w:numId="14" w16cid:durableId="1300379801">
-    <w:abstractNumId w:val="14"/>
-  </w:num>
-  <w:num w:numId="15" w16cid:durableId="3285277">
-    <w:abstractNumId w:val="9"/>
-  </w:num>
-  <w:num w:numId="16" w16cid:durableId="1362976003">
-    <w:abstractNumId w:val="11"/>
-    <w:lvlOverride w:ilvl="0">
-      <w:startOverride w:val="1"/>
-    </w:lvlOverride>
-    <w:lvlOverride w:ilvl="1">
-      <w:startOverride w:val="1"/>
-    </w:lvlOverride>
-    <w:lvlOverride w:ilvl="2">
-      <w:startOverride w:val="1"/>
-    </w:lvlOverride>
-    <w:lvlOverride w:ilvl="3">
-      <w:startOverride w:val="1"/>
-    </w:lvlOverride>
-    <w:lvlOverride w:ilvl="4">
-      <w:startOverride w:val="1"/>
-    </w:lvlOverride>
-    <w:lvlOverride w:ilvl="5">
-      <w:startOverride w:val="1"/>
-    </w:lvlOverride>
-    <w:lvlOverride w:ilvl="6">
-      <w:startOverride w:val="1"/>
-    </w:lvlOverride>
-    <w:lvlOverride w:ilvl="7">
-      <w:startOverride w:val="1"/>
-    </w:lvlOverride>
-    <w:lvlOverride w:ilvl="8">
-      <w:startOverride w:val="1"/>
-    </w:lvlOverride>
-  </w:num>
-  <w:num w:numId="17" w16cid:durableId="985354474">
-    <w:abstractNumId w:val="5"/>
-    <w:lvlOverride w:ilvl="0">
-      <w:startOverride w:val="1"/>
-    </w:lvlOverride>
-    <w:lvlOverride w:ilvl="1">
-      <w:startOverride w:val="1"/>
-    </w:lvlOverride>
-    <w:lvlOverride w:ilvl="2">
-      <w:startOverride w:val="1"/>
-    </w:lvlOverride>
-    <w:lvlOverride w:ilvl="3">
-      <w:startOverride w:val="1"/>
-    </w:lvlOverride>
-    <w:lvlOverride w:ilvl="4">
-      <w:startOverride w:val="1"/>
-    </w:lvlOverride>
-    <w:lvlOverride w:ilvl="5">
-      <w:startOverride w:val="1"/>
-    </w:lvlOverride>
-    <w:lvlOverride w:ilvl="6">
-      <w:startOverride w:val="1"/>
-    </w:lvlOverride>
-    <w:lvlOverride w:ilvl="7">
-      <w:startOverride w:val="1"/>
-    </w:lvlOverride>
-    <w:lvlOverride w:ilvl="8">
-      <w:startOverride w:val="1"/>
-    </w:lvlOverride>
-  </w:num>
-  <w:num w:numId="18" w16cid:durableId="1759399819">
+  <w:num w:numId="29" w16cid:durableId="2007975938">
     <w:abstractNumId w:val="23"/>
-  </w:num>
-  <w:num w:numId="19" w16cid:durableId="1165777655">
-    <w:abstractNumId w:val="7"/>
-  </w:num>
-  <w:num w:numId="20" w16cid:durableId="1187059159">
-    <w:abstractNumId w:val="19"/>
-  </w:num>
-  <w:num w:numId="21" w16cid:durableId="630479396">
-    <w:abstractNumId w:val="1"/>
-  </w:num>
-  <w:num w:numId="22" w16cid:durableId="1998655843">
-    <w:abstractNumId w:val="22"/>
-  </w:num>
-  <w:num w:numId="23" w16cid:durableId="929000887">
-    <w:abstractNumId w:val="0"/>
-  </w:num>
-  <w:num w:numId="24" w16cid:durableId="864320">
-    <w:abstractNumId w:val="8"/>
   </w:num>
 </w:numbering>
 </file>

</xml_diff>

<commit_message>
1-3 points from 5th task done
</commit_message>
<xml_diff>
--- a/otchet.docx
+++ b/otchet.docx
@@ -11657,6 +11657,745 @@
         <w:rPr>
           <w:sz w:val="32"/>
           <w:szCs w:val="32"/>
+          <w:lang w:val="en-US"/>
+        </w:rPr>
+      </w:pPr>
+    </w:p>
+    <w:p>
+      <w:pPr>
+        <w:rPr>
+          <w:lang w:val="ru-RU"/>
+        </w:rPr>
+      </w:pPr>
+      <w:r>
+        <w:rPr>
+          <w:b/>
+          <w:color w:val="38761D"/>
+          <w:sz w:val="32"/>
+          <w:szCs w:val="32"/>
+          <w:lang w:val="ru-RU"/>
+        </w:rPr>
+        <w:t>Задание 5 (словари).</w:t>
+      </w:r>
+    </w:p>
+    <w:p>
+      <w:pPr>
+        <w:numPr>
+          <w:ilvl w:val="0"/>
+          <w:numId w:val="30"/>
+        </w:numPr>
+        <w:spacing w:after="0" w:line="276" w:lineRule="auto"/>
+        <w:rPr>
+          <w:sz w:val="32"/>
+          <w:szCs w:val="32"/>
+          <w:lang w:val="ru-RU"/>
+        </w:rPr>
+      </w:pPr>
+      <w:r>
+        <w:rPr>
+          <w:sz w:val="32"/>
+          <w:szCs w:val="32"/>
+          <w:lang w:val="ru-RU"/>
+        </w:rPr>
+        <w:t>Напишите программу:</w:t>
+      </w:r>
+    </w:p>
+    <w:p>
+      <w:pPr>
+        <w:numPr>
+          <w:ilvl w:val="1"/>
+          <w:numId w:val="30"/>
+        </w:numPr>
+        <w:spacing w:after="0" w:line="276" w:lineRule="auto"/>
+        <w:rPr>
+          <w:sz w:val="32"/>
+          <w:szCs w:val="32"/>
+          <w:lang w:val="ru-RU"/>
+        </w:rPr>
+      </w:pPr>
+      <w:r>
+        <w:rPr>
+          <w:sz w:val="32"/>
+          <w:szCs w:val="32"/>
+          <w:lang w:val="ru-RU"/>
+        </w:rPr>
+        <w:t xml:space="preserve"> для сортировки (по возрастанию и убыванию) словаря по значению; </w:t>
+      </w:r>
+    </w:p>
+    <w:p>
+      <w:pPr>
+        <w:numPr>
+          <w:ilvl w:val="1"/>
+          <w:numId w:val="30"/>
+        </w:numPr>
+        <w:spacing w:after="0" w:line="276" w:lineRule="auto"/>
+        <w:rPr>
+          <w:sz w:val="32"/>
+          <w:szCs w:val="32"/>
+          <w:lang w:val="ru-RU"/>
+        </w:rPr>
+      </w:pPr>
+      <w:r>
+        <w:rPr>
+          <w:sz w:val="32"/>
+          <w:szCs w:val="32"/>
+          <w:lang w:val="ru-RU"/>
+        </w:rPr>
+        <w:t xml:space="preserve"> для объединения двух словарей и суммирующую значения для общих</w:t>
+      </w:r>
+    </w:p>
+    <w:p>
+      <w:pPr>
+        <w:numPr>
+          <w:ilvl w:val="1"/>
+          <w:numId w:val="30"/>
+        </w:numPr>
+        <w:spacing w:after="0" w:line="276" w:lineRule="auto"/>
+        <w:rPr>
+          <w:sz w:val="32"/>
+          <w:szCs w:val="32"/>
+          <w:lang w:val="ru-RU"/>
+        </w:rPr>
+      </w:pPr>
+      <w:r>
+        <w:rPr>
+          <w:sz w:val="32"/>
+          <w:szCs w:val="32"/>
+          <w:lang w:val="ru-RU"/>
+        </w:rPr>
+        <w:t>для проверки наличия нескольких ключей в словаре.</w:t>
+      </w:r>
+    </w:p>
+    <w:p>
+      <w:pPr>
+        <w:rPr>
+          <w:sz w:val="32"/>
+          <w:szCs w:val="32"/>
+          <w:lang w:val="en-US"/>
+        </w:rPr>
+      </w:pPr>
+      <w:r>
+        <w:rPr>
+          <w:sz w:val="32"/>
+          <w:szCs w:val="32"/>
+          <w:lang w:val="en-US"/>
+        </w:rPr>
+        <w:t>Code:</w:t>
+      </w:r>
+    </w:p>
+    <w:p>
+      <w:pPr>
+        <w:rPr>
+          <w:sz w:val="32"/>
+          <w:szCs w:val="32"/>
+          <w:lang w:val="en-US"/>
+        </w:rPr>
+      </w:pPr>
+      <w:r>
+        <w:rPr>
+          <w:sz w:val="32"/>
+          <w:szCs w:val="32"/>
+          <w:lang w:val="en-US"/>
+        </w:rPr>
+        <w:lastRenderedPageBreak/>
+        <w:drawing>
+          <wp:inline distT="0" distB="0" distL="0" distR="0" wp14:anchorId="0820C249" wp14:editId="2D24935A">
+            <wp:extent cx="5759450" cy="3585210"/>
+            <wp:effectExtent l="0" t="0" r="0" b="0"/>
+            <wp:docPr id="140796806" name="Рисунок 1"/>
+            <wp:cNvGraphicFramePr>
+              <a:graphicFrameLocks xmlns:a="http://schemas.openxmlformats.org/drawingml/2006/main" noChangeAspect="1"/>
+            </wp:cNvGraphicFramePr>
+            <a:graphic xmlns:a="http://schemas.openxmlformats.org/drawingml/2006/main">
+              <a:graphicData uri="http://schemas.openxmlformats.org/drawingml/2006/picture">
+                <pic:pic xmlns:pic="http://schemas.openxmlformats.org/drawingml/2006/picture">
+                  <pic:nvPicPr>
+                    <pic:cNvPr id="140796806" name=""/>
+                    <pic:cNvPicPr/>
+                  </pic:nvPicPr>
+                  <pic:blipFill>
+                    <a:blip r:embed="rId125"/>
+                    <a:stretch>
+                      <a:fillRect/>
+                    </a:stretch>
+                  </pic:blipFill>
+                  <pic:spPr>
+                    <a:xfrm>
+                      <a:off x="0" y="0"/>
+                      <a:ext cx="5759450" cy="3585210"/>
+                    </a:xfrm>
+                    <a:prstGeom prst="rect">
+                      <a:avLst/>
+                    </a:prstGeom>
+                  </pic:spPr>
+                </pic:pic>
+              </a:graphicData>
+            </a:graphic>
+          </wp:inline>
+        </w:drawing>
+      </w:r>
+    </w:p>
+    <w:p>
+      <w:pPr>
+        <w:rPr>
+          <w:sz w:val="32"/>
+          <w:szCs w:val="32"/>
+          <w:lang w:val="en-US"/>
+        </w:rPr>
+      </w:pPr>
+      <w:r>
+        <w:rPr>
+          <w:sz w:val="32"/>
+          <w:szCs w:val="32"/>
+          <w:lang w:val="en-US"/>
+        </w:rPr>
+        <w:t>Result:</w:t>
+      </w:r>
+    </w:p>
+    <w:p>
+      <w:pPr>
+        <w:rPr>
+          <w:sz w:val="32"/>
+          <w:szCs w:val="32"/>
+          <w:lang w:val="en-US"/>
+        </w:rPr>
+      </w:pPr>
+      <w:r>
+        <w:rPr>
+          <w:sz w:val="32"/>
+          <w:szCs w:val="32"/>
+          <w:lang w:val="en-US"/>
+        </w:rPr>
+        <w:drawing>
+          <wp:inline distT="0" distB="0" distL="0" distR="0" wp14:anchorId="6A45AA85" wp14:editId="0DAB9FF7">
+            <wp:extent cx="5344271" cy="1057423"/>
+            <wp:effectExtent l="0" t="0" r="0" b="9525"/>
+            <wp:docPr id="870416220" name="Рисунок 1"/>
+            <wp:cNvGraphicFramePr>
+              <a:graphicFrameLocks xmlns:a="http://schemas.openxmlformats.org/drawingml/2006/main" noChangeAspect="1"/>
+            </wp:cNvGraphicFramePr>
+            <a:graphic xmlns:a="http://schemas.openxmlformats.org/drawingml/2006/main">
+              <a:graphicData uri="http://schemas.openxmlformats.org/drawingml/2006/picture">
+                <pic:pic xmlns:pic="http://schemas.openxmlformats.org/drawingml/2006/picture">
+                  <pic:nvPicPr>
+                    <pic:cNvPr id="870416220" name=""/>
+                    <pic:cNvPicPr/>
+                  </pic:nvPicPr>
+                  <pic:blipFill>
+                    <a:blip r:embed="rId126"/>
+                    <a:stretch>
+                      <a:fillRect/>
+                    </a:stretch>
+                  </pic:blipFill>
+                  <pic:spPr>
+                    <a:xfrm>
+                      <a:off x="0" y="0"/>
+                      <a:ext cx="5344271" cy="1057423"/>
+                    </a:xfrm>
+                    <a:prstGeom prst="rect">
+                      <a:avLst/>
+                    </a:prstGeom>
+                  </pic:spPr>
+                </pic:pic>
+              </a:graphicData>
+            </a:graphic>
+          </wp:inline>
+        </w:drawing>
+      </w:r>
+    </w:p>
+    <w:p>
+      <w:pPr>
+        <w:rPr>
+          <w:sz w:val="32"/>
+          <w:szCs w:val="32"/>
+          <w:lang w:val="en-US"/>
+        </w:rPr>
+      </w:pPr>
+    </w:p>
+    <w:p>
+      <w:pPr>
+        <w:spacing w:after="0" w:line="276" w:lineRule="auto"/>
+        <w:rPr>
+          <w:sz w:val="32"/>
+          <w:szCs w:val="32"/>
+          <w:lang w:val="ru-RU"/>
+        </w:rPr>
+      </w:pPr>
+      <w:r>
+        <w:rPr>
+          <w:sz w:val="32"/>
+          <w:szCs w:val="32"/>
+          <w:lang w:val="ru-RU"/>
+        </w:rPr>
+        <w:t xml:space="preserve">Напишите программу: </w:t>
+      </w:r>
+    </w:p>
+    <w:p>
+      <w:pPr>
+        <w:numPr>
+          <w:ilvl w:val="1"/>
+          <w:numId w:val="31"/>
+        </w:numPr>
+        <w:spacing w:after="0" w:line="276" w:lineRule="auto"/>
+        <w:rPr>
+          <w:sz w:val="32"/>
+          <w:szCs w:val="32"/>
+          <w:lang w:val="ru-RU"/>
+        </w:rPr>
+      </w:pPr>
+      <w:r>
+        <w:rPr>
+          <w:sz w:val="32"/>
+          <w:szCs w:val="32"/>
+          <w:lang w:val="ru-RU"/>
+        </w:rPr>
+        <w:t xml:space="preserve"> для добавления ключа в словарь; </w:t>
+      </w:r>
+    </w:p>
+    <w:p>
+      <w:pPr>
+        <w:numPr>
+          <w:ilvl w:val="1"/>
+          <w:numId w:val="31"/>
+        </w:numPr>
+        <w:spacing w:after="0" w:line="276" w:lineRule="auto"/>
+        <w:rPr>
+          <w:sz w:val="32"/>
+          <w:szCs w:val="32"/>
+          <w:lang w:val="ru-RU"/>
+        </w:rPr>
+      </w:pPr>
+      <w:r>
+        <w:rPr>
+          <w:sz w:val="32"/>
+          <w:szCs w:val="32"/>
+          <w:lang w:val="ru-RU"/>
+        </w:rPr>
+        <w:t xml:space="preserve"> для печати всех уникальных значений в словаре; </w:t>
+      </w:r>
+    </w:p>
+    <w:p>
+      <w:pPr>
+        <w:numPr>
+          <w:ilvl w:val="1"/>
+          <w:numId w:val="31"/>
+        </w:numPr>
+        <w:spacing w:after="0" w:line="276" w:lineRule="auto"/>
+        <w:rPr>
+          <w:sz w:val="32"/>
+          <w:szCs w:val="32"/>
+          <w:lang w:val="ru-RU"/>
+        </w:rPr>
+      </w:pPr>
+      <w:r>
+        <w:rPr>
+          <w:sz w:val="32"/>
+          <w:szCs w:val="32"/>
+          <w:lang w:val="ru-RU"/>
+        </w:rPr>
+        <w:t xml:space="preserve"> для подсчета количества элементов в значениях словаря, представляющих собой списки.</w:t>
+      </w:r>
+    </w:p>
+    <w:p>
+      <w:pPr>
+        <w:spacing w:after="0" w:line="276" w:lineRule="auto"/>
+        <w:rPr>
+          <w:sz w:val="32"/>
+          <w:szCs w:val="32"/>
+          <w:lang w:val="en-US"/>
+        </w:rPr>
+      </w:pPr>
+      <w:r>
+        <w:rPr>
+          <w:sz w:val="32"/>
+          <w:szCs w:val="32"/>
+          <w:lang w:val="en-US"/>
+        </w:rPr>
+        <w:t>Code:</w:t>
+      </w:r>
+    </w:p>
+    <w:p>
+      <w:pPr>
+        <w:spacing w:after="0" w:line="276" w:lineRule="auto"/>
+        <w:rPr>
+          <w:sz w:val="32"/>
+          <w:szCs w:val="32"/>
+          <w:lang w:val="en-US"/>
+        </w:rPr>
+      </w:pPr>
+      <w:r>
+        <w:rPr>
+          <w:sz w:val="32"/>
+          <w:szCs w:val="32"/>
+          <w:lang w:val="en-US"/>
+        </w:rPr>
+        <w:lastRenderedPageBreak/>
+        <w:drawing>
+          <wp:inline distT="0" distB="0" distL="0" distR="0" wp14:anchorId="7F0D6663" wp14:editId="401DE7FD">
+            <wp:extent cx="3762900" cy="5782482"/>
+            <wp:effectExtent l="0" t="0" r="9525" b="8890"/>
+            <wp:docPr id="1994883049" name="Рисунок 1"/>
+            <wp:cNvGraphicFramePr>
+              <a:graphicFrameLocks xmlns:a="http://schemas.openxmlformats.org/drawingml/2006/main" noChangeAspect="1"/>
+            </wp:cNvGraphicFramePr>
+            <a:graphic xmlns:a="http://schemas.openxmlformats.org/drawingml/2006/main">
+              <a:graphicData uri="http://schemas.openxmlformats.org/drawingml/2006/picture">
+                <pic:pic xmlns:pic="http://schemas.openxmlformats.org/drawingml/2006/picture">
+                  <pic:nvPicPr>
+                    <pic:cNvPr id="1994883049" name=""/>
+                    <pic:cNvPicPr/>
+                  </pic:nvPicPr>
+                  <pic:blipFill>
+                    <a:blip r:embed="rId127"/>
+                    <a:stretch>
+                      <a:fillRect/>
+                    </a:stretch>
+                  </pic:blipFill>
+                  <pic:spPr>
+                    <a:xfrm>
+                      <a:off x="0" y="0"/>
+                      <a:ext cx="3762900" cy="5782482"/>
+                    </a:xfrm>
+                    <a:prstGeom prst="rect">
+                      <a:avLst/>
+                    </a:prstGeom>
+                  </pic:spPr>
+                </pic:pic>
+              </a:graphicData>
+            </a:graphic>
+          </wp:inline>
+        </w:drawing>
+      </w:r>
+    </w:p>
+    <w:p>
+      <w:pPr>
+        <w:spacing w:after="0" w:line="276" w:lineRule="auto"/>
+        <w:rPr>
+          <w:sz w:val="32"/>
+          <w:szCs w:val="32"/>
+          <w:lang w:val="en-US"/>
+        </w:rPr>
+      </w:pPr>
+      <w:r>
+        <w:rPr>
+          <w:sz w:val="32"/>
+          <w:szCs w:val="32"/>
+          <w:lang w:val="en-US"/>
+        </w:rPr>
+        <w:t>Result:</w:t>
+      </w:r>
+    </w:p>
+    <w:p>
+      <w:pPr>
+        <w:spacing w:after="0" w:line="276" w:lineRule="auto"/>
+        <w:rPr>
+          <w:sz w:val="32"/>
+          <w:szCs w:val="32"/>
+          <w:lang w:val="en-US"/>
+        </w:rPr>
+      </w:pPr>
+      <w:r>
+        <w:rPr>
+          <w:sz w:val="32"/>
+          <w:szCs w:val="32"/>
+          <w:lang w:val="en-US"/>
+        </w:rPr>
+        <w:drawing>
+          <wp:inline distT="0" distB="0" distL="0" distR="0" wp14:anchorId="4BCCED3B" wp14:editId="0FB5C854">
+            <wp:extent cx="2486372" cy="790685"/>
+            <wp:effectExtent l="0" t="0" r="9525" b="9525"/>
+            <wp:docPr id="139953275" name="Рисунок 1"/>
+            <wp:cNvGraphicFramePr>
+              <a:graphicFrameLocks xmlns:a="http://schemas.openxmlformats.org/drawingml/2006/main" noChangeAspect="1"/>
+            </wp:cNvGraphicFramePr>
+            <a:graphic xmlns:a="http://schemas.openxmlformats.org/drawingml/2006/main">
+              <a:graphicData uri="http://schemas.openxmlformats.org/drawingml/2006/picture">
+                <pic:pic xmlns:pic="http://schemas.openxmlformats.org/drawingml/2006/picture">
+                  <pic:nvPicPr>
+                    <pic:cNvPr id="139953275" name=""/>
+                    <pic:cNvPicPr/>
+                  </pic:nvPicPr>
+                  <pic:blipFill>
+                    <a:blip r:embed="rId128"/>
+                    <a:stretch>
+                      <a:fillRect/>
+                    </a:stretch>
+                  </pic:blipFill>
+                  <pic:spPr>
+                    <a:xfrm>
+                      <a:off x="0" y="0"/>
+                      <a:ext cx="2486372" cy="790685"/>
+                    </a:xfrm>
+                    <a:prstGeom prst="rect">
+                      <a:avLst/>
+                    </a:prstGeom>
+                  </pic:spPr>
+                </pic:pic>
+              </a:graphicData>
+            </a:graphic>
+          </wp:inline>
+        </w:drawing>
+      </w:r>
+    </w:p>
+    <w:p>
+      <w:pPr>
+        <w:spacing w:after="0" w:line="276" w:lineRule="auto"/>
+        <w:rPr>
+          <w:sz w:val="32"/>
+          <w:szCs w:val="32"/>
+          <w:lang w:val="en-US"/>
+        </w:rPr>
+      </w:pPr>
+    </w:p>
+    <w:p>
+      <w:pPr>
+        <w:spacing w:after="0" w:line="276" w:lineRule="auto"/>
+        <w:rPr>
+          <w:sz w:val="32"/>
+          <w:szCs w:val="32"/>
+          <w:lang w:val="ru-RU"/>
+        </w:rPr>
+      </w:pPr>
+      <w:r>
+        <w:rPr>
+          <w:sz w:val="32"/>
+          <w:szCs w:val="32"/>
+          <w:lang w:val="ru-RU"/>
+        </w:rPr>
+        <w:t xml:space="preserve">Напишите программу: </w:t>
+      </w:r>
+    </w:p>
+    <w:p>
+      <w:pPr>
+        <w:numPr>
+          <w:ilvl w:val="1"/>
+          <w:numId w:val="32"/>
+        </w:numPr>
+        <w:spacing w:after="0" w:line="276" w:lineRule="auto"/>
+        <w:rPr>
+          <w:sz w:val="32"/>
+          <w:szCs w:val="32"/>
+          <w:lang w:val="ru-RU"/>
+        </w:rPr>
+      </w:pPr>
+      <w:r>
+        <w:rPr>
+          <w:sz w:val="32"/>
+          <w:szCs w:val="32"/>
+          <w:lang w:val="ru-RU"/>
+        </w:rPr>
+        <w:t xml:space="preserve">для объединения словарей в один новый словарь; </w:t>
+      </w:r>
+    </w:p>
+    <w:p>
+      <w:pPr>
+        <w:numPr>
+          <w:ilvl w:val="1"/>
+          <w:numId w:val="32"/>
+        </w:numPr>
+        <w:spacing w:after="0" w:line="276" w:lineRule="auto"/>
+        <w:rPr>
+          <w:sz w:val="32"/>
+          <w:szCs w:val="32"/>
+          <w:lang w:val="ru-RU"/>
+        </w:rPr>
+      </w:pPr>
+      <w:r>
+        <w:rPr>
+          <w:sz w:val="32"/>
+          <w:szCs w:val="32"/>
+          <w:lang w:val="ru-RU"/>
+        </w:rPr>
+        <w:t>для сортировки словаря по значению;</w:t>
+      </w:r>
+    </w:p>
+    <w:p>
+      <w:pPr>
+        <w:numPr>
+          <w:ilvl w:val="1"/>
+          <w:numId w:val="32"/>
+        </w:numPr>
+        <w:spacing w:after="0" w:line="276" w:lineRule="auto"/>
+        <w:rPr>
+          <w:sz w:val="32"/>
+          <w:szCs w:val="32"/>
+          <w:lang w:val="ru-RU"/>
+        </w:rPr>
+      </w:pPr>
+      <w:r>
+        <w:rPr>
+          <w:sz w:val="32"/>
+          <w:szCs w:val="32"/>
+          <w:lang w:val="ru-RU"/>
+        </w:rPr>
+        <w:t>чтобы очистить список значений в словаре, если значениями словаря являются списки.</w:t>
+      </w:r>
+    </w:p>
+    <w:p>
+      <w:pPr>
+        <w:spacing w:after="0" w:line="276" w:lineRule="auto"/>
+        <w:rPr>
+          <w:sz w:val="32"/>
+          <w:szCs w:val="32"/>
+          <w:lang w:val="en-US"/>
+        </w:rPr>
+      </w:pPr>
+      <w:r>
+        <w:rPr>
+          <w:sz w:val="32"/>
+          <w:szCs w:val="32"/>
+          <w:lang w:val="en-US"/>
+        </w:rPr>
+        <w:lastRenderedPageBreak/>
+        <w:t>Code:</w:t>
+      </w:r>
+    </w:p>
+    <w:p>
+      <w:pPr>
+        <w:spacing w:after="0" w:line="276" w:lineRule="auto"/>
+        <w:rPr>
+          <w:sz w:val="32"/>
+          <w:szCs w:val="32"/>
+          <w:lang w:val="en-US"/>
+        </w:rPr>
+      </w:pPr>
+      <w:r>
+        <w:rPr>
+          <w:sz w:val="32"/>
+          <w:szCs w:val="32"/>
+          <w:lang w:val="en-US"/>
+        </w:rPr>
+        <w:drawing>
+          <wp:inline distT="0" distB="0" distL="0" distR="0" wp14:anchorId="01550A6B" wp14:editId="493D2EE3">
+            <wp:extent cx="5759450" cy="2407920"/>
+            <wp:effectExtent l="0" t="0" r="0" b="0"/>
+            <wp:docPr id="1927436663" name="Рисунок 1"/>
+            <wp:cNvGraphicFramePr>
+              <a:graphicFrameLocks xmlns:a="http://schemas.openxmlformats.org/drawingml/2006/main" noChangeAspect="1"/>
+            </wp:cNvGraphicFramePr>
+            <a:graphic xmlns:a="http://schemas.openxmlformats.org/drawingml/2006/main">
+              <a:graphicData uri="http://schemas.openxmlformats.org/drawingml/2006/picture">
+                <pic:pic xmlns:pic="http://schemas.openxmlformats.org/drawingml/2006/picture">
+                  <pic:nvPicPr>
+                    <pic:cNvPr id="1927436663" name=""/>
+                    <pic:cNvPicPr/>
+                  </pic:nvPicPr>
+                  <pic:blipFill>
+                    <a:blip r:embed="rId129"/>
+                    <a:stretch>
+                      <a:fillRect/>
+                    </a:stretch>
+                  </pic:blipFill>
+                  <pic:spPr>
+                    <a:xfrm>
+                      <a:off x="0" y="0"/>
+                      <a:ext cx="5759450" cy="2407920"/>
+                    </a:xfrm>
+                    <a:prstGeom prst="rect">
+                      <a:avLst/>
+                    </a:prstGeom>
+                  </pic:spPr>
+                </pic:pic>
+              </a:graphicData>
+            </a:graphic>
+          </wp:inline>
+        </w:drawing>
+      </w:r>
+    </w:p>
+    <w:p>
+      <w:pPr>
+        <w:spacing w:after="0" w:line="276" w:lineRule="auto"/>
+        <w:rPr>
+          <w:sz w:val="32"/>
+          <w:szCs w:val="32"/>
+          <w:lang w:val="en-US"/>
+        </w:rPr>
+      </w:pPr>
+      <w:r>
+        <w:rPr>
+          <w:sz w:val="32"/>
+          <w:szCs w:val="32"/>
+          <w:lang w:val="en-US"/>
+        </w:rPr>
+        <w:t>Result:</w:t>
+      </w:r>
+    </w:p>
+    <w:p>
+      <w:pPr>
+        <w:spacing w:after="0" w:line="276" w:lineRule="auto"/>
+        <w:rPr>
+          <w:sz w:val="32"/>
+          <w:szCs w:val="32"/>
+          <w:lang w:val="en-US"/>
+        </w:rPr>
+      </w:pPr>
+      <w:r>
+        <w:rPr>
+          <w:sz w:val="32"/>
+          <w:szCs w:val="32"/>
+          <w:lang w:val="en-US"/>
+        </w:rPr>
+        <w:drawing>
+          <wp:inline distT="0" distB="0" distL="0" distR="0" wp14:anchorId="66120BE9" wp14:editId="5D5FC8BA">
+            <wp:extent cx="4020111" cy="895475"/>
+            <wp:effectExtent l="0" t="0" r="0" b="0"/>
+            <wp:docPr id="1855690742" name="Рисунок 1"/>
+            <wp:cNvGraphicFramePr>
+              <a:graphicFrameLocks xmlns:a="http://schemas.openxmlformats.org/drawingml/2006/main" noChangeAspect="1"/>
+            </wp:cNvGraphicFramePr>
+            <a:graphic xmlns:a="http://schemas.openxmlformats.org/drawingml/2006/main">
+              <a:graphicData uri="http://schemas.openxmlformats.org/drawingml/2006/picture">
+                <pic:pic xmlns:pic="http://schemas.openxmlformats.org/drawingml/2006/picture">
+                  <pic:nvPicPr>
+                    <pic:cNvPr id="1855690742" name=""/>
+                    <pic:cNvPicPr/>
+                  </pic:nvPicPr>
+                  <pic:blipFill>
+                    <a:blip r:embed="rId130"/>
+                    <a:stretch>
+                      <a:fillRect/>
+                    </a:stretch>
+                  </pic:blipFill>
+                  <pic:spPr>
+                    <a:xfrm>
+                      <a:off x="0" y="0"/>
+                      <a:ext cx="4020111" cy="895475"/>
+                    </a:xfrm>
+                    <a:prstGeom prst="rect">
+                      <a:avLst/>
+                    </a:prstGeom>
+                  </pic:spPr>
+                </pic:pic>
+              </a:graphicData>
+            </a:graphic>
+          </wp:inline>
+        </w:drawing>
+      </w:r>
+    </w:p>
+    <w:p>
+      <w:pPr>
+        <w:spacing w:after="0" w:line="276" w:lineRule="auto"/>
+        <w:rPr>
+          <w:sz w:val="32"/>
+          <w:szCs w:val="32"/>
+          <w:lang w:val="ru-RU"/>
+        </w:rPr>
+      </w:pPr>
+    </w:p>
+    <w:p>
+      <w:pPr>
+        <w:rPr>
+          <w:sz w:val="32"/>
+          <w:szCs w:val="32"/>
+          <w:lang w:val="ru-RU"/>
+        </w:rPr>
+      </w:pPr>
+    </w:p>
+    <w:p>
+      <w:pPr>
+        <w:rPr>
+          <w:sz w:val="32"/>
+          <w:szCs w:val="32"/>
           <w:lang w:val="ru-RU"/>
         </w:rPr>
       </w:pPr>
@@ -11990,21 +12729,21 @@
         <v:path o:extrusionok="f" gradientshapeok="t" o:connecttype="rect"/>
         <o:lock v:ext="edit" aspectratio="t"/>
       </v:shapetype>
-      <v:shape id="_x0000_i1137" type="#_x0000_t75" style="width:24.6pt;height:22.8pt;visibility:visible;mso-wrap-style:square" o:bullet="t">
+      <v:shape id="_x0000_i1161" type="#_x0000_t75" style="width:24.6pt;height:22.8pt;visibility:visible;mso-wrap-style:square" o:bullet="t">
         <v:imagedata r:id="rId1" o:title=""/>
       </v:shape>
     </w:pict>
   </w:numPicBullet>
   <w:numPicBullet w:numPicBulletId="1">
     <w:pict>
-      <v:shape id="_x0000_i1138" type="#_x0000_t75" style="width:45pt;height:23.4pt;visibility:visible;mso-wrap-style:square" o:bullet="t">
+      <v:shape id="_x0000_i1162" type="#_x0000_t75" style="width:45pt;height:23.4pt;visibility:visible;mso-wrap-style:square" o:bullet="t">
         <v:imagedata r:id="rId2" o:title=""/>
       </v:shape>
     </w:pict>
   </w:numPicBullet>
   <w:numPicBullet w:numPicBulletId="2">
     <w:pict>
-      <v:shape id="_x0000_i1139" type="#_x0000_t75" style="width:27.6pt;height:21.6pt;visibility:visible;mso-wrap-style:square" o:bullet="t">
+      <v:shape id="_x0000_i1163" type="#_x0000_t75" style="width:27.6pt;height:21.6pt;visibility:visible;mso-wrap-style:square" o:bullet="t">
         <v:imagedata r:id="rId3" o:title=""/>
       </v:shape>
     </w:pict>
@@ -14950,6 +15689,146 @@
     </w:lvl>
   </w:abstractNum>
   <w:abstractNum w:abstractNumId="21" w15:restartNumberingAfterBreak="0">
+    <w:nsid w:val="534B1F01"/>
+    <w:multiLevelType w:val="multilevel"/>
+    <w:tmpl w:val="B61E382C"/>
+    <w:lvl w:ilvl="0">
+      <w:start w:val="1"/>
+      <w:numFmt w:val="decimal"/>
+      <w:lvlText w:val="%1."/>
+      <w:lvlJc w:val="left"/>
+      <w:pPr>
+        <w:ind w:left="1440" w:hanging="360"/>
+      </w:pPr>
+      <w:rPr>
+        <w:strike w:val="0"/>
+        <w:dstrike w:val="0"/>
+        <w:u w:val="none"/>
+        <w:effect w:val="none"/>
+      </w:rPr>
+    </w:lvl>
+    <w:lvl w:ilvl="1">
+      <w:start w:val="1"/>
+      <w:numFmt w:val="lowerLetter"/>
+      <w:lvlText w:val="%2."/>
+      <w:lvlJc w:val="left"/>
+      <w:pPr>
+        <w:ind w:left="2160" w:hanging="360"/>
+      </w:pPr>
+      <w:rPr>
+        <w:strike w:val="0"/>
+        <w:dstrike w:val="0"/>
+        <w:u w:val="none"/>
+        <w:effect w:val="none"/>
+      </w:rPr>
+    </w:lvl>
+    <w:lvl w:ilvl="2">
+      <w:start w:val="1"/>
+      <w:numFmt w:val="lowerRoman"/>
+      <w:lvlText w:val="%3."/>
+      <w:lvlJc w:val="right"/>
+      <w:pPr>
+        <w:ind w:left="2880" w:hanging="360"/>
+      </w:pPr>
+      <w:rPr>
+        <w:strike w:val="0"/>
+        <w:dstrike w:val="0"/>
+        <w:u w:val="none"/>
+        <w:effect w:val="none"/>
+      </w:rPr>
+    </w:lvl>
+    <w:lvl w:ilvl="3">
+      <w:start w:val="1"/>
+      <w:numFmt w:val="decimal"/>
+      <w:lvlText w:val="%4."/>
+      <w:lvlJc w:val="left"/>
+      <w:pPr>
+        <w:ind w:left="3600" w:hanging="360"/>
+      </w:pPr>
+      <w:rPr>
+        <w:strike w:val="0"/>
+        <w:dstrike w:val="0"/>
+        <w:u w:val="none"/>
+        <w:effect w:val="none"/>
+      </w:rPr>
+    </w:lvl>
+    <w:lvl w:ilvl="4">
+      <w:start w:val="1"/>
+      <w:numFmt w:val="lowerLetter"/>
+      <w:lvlText w:val="%5."/>
+      <w:lvlJc w:val="left"/>
+      <w:pPr>
+        <w:ind w:left="4320" w:hanging="360"/>
+      </w:pPr>
+      <w:rPr>
+        <w:strike w:val="0"/>
+        <w:dstrike w:val="0"/>
+        <w:u w:val="none"/>
+        <w:effect w:val="none"/>
+      </w:rPr>
+    </w:lvl>
+    <w:lvl w:ilvl="5">
+      <w:start w:val="1"/>
+      <w:numFmt w:val="lowerRoman"/>
+      <w:lvlText w:val="%6."/>
+      <w:lvlJc w:val="right"/>
+      <w:pPr>
+        <w:ind w:left="5040" w:hanging="360"/>
+      </w:pPr>
+      <w:rPr>
+        <w:strike w:val="0"/>
+        <w:dstrike w:val="0"/>
+        <w:u w:val="none"/>
+        <w:effect w:val="none"/>
+      </w:rPr>
+    </w:lvl>
+    <w:lvl w:ilvl="6">
+      <w:start w:val="1"/>
+      <w:numFmt w:val="decimal"/>
+      <w:lvlText w:val="%7."/>
+      <w:lvlJc w:val="left"/>
+      <w:pPr>
+        <w:ind w:left="5760" w:hanging="360"/>
+      </w:pPr>
+      <w:rPr>
+        <w:strike w:val="0"/>
+        <w:dstrike w:val="0"/>
+        <w:u w:val="none"/>
+        <w:effect w:val="none"/>
+      </w:rPr>
+    </w:lvl>
+    <w:lvl w:ilvl="7">
+      <w:start w:val="1"/>
+      <w:numFmt w:val="lowerLetter"/>
+      <w:lvlText w:val="%8."/>
+      <w:lvlJc w:val="left"/>
+      <w:pPr>
+        <w:ind w:left="6480" w:hanging="360"/>
+      </w:pPr>
+      <w:rPr>
+        <w:strike w:val="0"/>
+        <w:dstrike w:val="0"/>
+        <w:u w:val="none"/>
+        <w:effect w:val="none"/>
+      </w:rPr>
+    </w:lvl>
+    <w:lvl w:ilvl="8">
+      <w:start w:val="1"/>
+      <w:numFmt w:val="lowerRoman"/>
+      <w:lvlText w:val="%9."/>
+      <w:lvlJc w:val="right"/>
+      <w:pPr>
+        <w:ind w:left="7200" w:hanging="360"/>
+      </w:pPr>
+      <w:rPr>
+        <w:strike w:val="0"/>
+        <w:dstrike w:val="0"/>
+        <w:u w:val="none"/>
+        <w:effect w:val="none"/>
+      </w:rPr>
+    </w:lvl>
+  </w:abstractNum>
+  <w:abstractNum w:abstractNumId="22" w15:restartNumberingAfterBreak="0">
     <w:nsid w:val="62D960B2"/>
     <w:multiLevelType w:val="multilevel"/>
     <w:tmpl w:val="6D7EF0A4"/>
@@ -15089,7 +15968,7 @@
       </w:rPr>
     </w:lvl>
   </w:abstractNum>
-  <w:abstractNum w:abstractNumId="22" w15:restartNumberingAfterBreak="0">
+  <w:abstractNum w:abstractNumId="23" w15:restartNumberingAfterBreak="0">
     <w:nsid w:val="67CD7B71"/>
     <w:multiLevelType w:val="multilevel"/>
     <w:tmpl w:val="FEEAF0DE"/>
@@ -15229,7 +16108,147 @@
       </w:rPr>
     </w:lvl>
   </w:abstractNum>
-  <w:abstractNum w:abstractNumId="23" w15:restartNumberingAfterBreak="0">
+  <w:abstractNum w:abstractNumId="24" w15:restartNumberingAfterBreak="0">
+    <w:nsid w:val="683B6B79"/>
+    <w:multiLevelType w:val="multilevel"/>
+    <w:tmpl w:val="B61E382C"/>
+    <w:lvl w:ilvl="0">
+      <w:start w:val="1"/>
+      <w:numFmt w:val="decimal"/>
+      <w:lvlText w:val="%1."/>
+      <w:lvlJc w:val="left"/>
+      <w:pPr>
+        <w:ind w:left="1440" w:hanging="360"/>
+      </w:pPr>
+      <w:rPr>
+        <w:strike w:val="0"/>
+        <w:dstrike w:val="0"/>
+        <w:u w:val="none"/>
+        <w:effect w:val="none"/>
+      </w:rPr>
+    </w:lvl>
+    <w:lvl w:ilvl="1">
+      <w:start w:val="1"/>
+      <w:numFmt w:val="lowerLetter"/>
+      <w:lvlText w:val="%2."/>
+      <w:lvlJc w:val="left"/>
+      <w:pPr>
+        <w:ind w:left="2160" w:hanging="360"/>
+      </w:pPr>
+      <w:rPr>
+        <w:strike w:val="0"/>
+        <w:dstrike w:val="0"/>
+        <w:u w:val="none"/>
+        <w:effect w:val="none"/>
+      </w:rPr>
+    </w:lvl>
+    <w:lvl w:ilvl="2">
+      <w:start w:val="1"/>
+      <w:numFmt w:val="lowerRoman"/>
+      <w:lvlText w:val="%3."/>
+      <w:lvlJc w:val="right"/>
+      <w:pPr>
+        <w:ind w:left="2880" w:hanging="360"/>
+      </w:pPr>
+      <w:rPr>
+        <w:strike w:val="0"/>
+        <w:dstrike w:val="0"/>
+        <w:u w:val="none"/>
+        <w:effect w:val="none"/>
+      </w:rPr>
+    </w:lvl>
+    <w:lvl w:ilvl="3">
+      <w:start w:val="1"/>
+      <w:numFmt w:val="decimal"/>
+      <w:lvlText w:val="%4."/>
+      <w:lvlJc w:val="left"/>
+      <w:pPr>
+        <w:ind w:left="3600" w:hanging="360"/>
+      </w:pPr>
+      <w:rPr>
+        <w:strike w:val="0"/>
+        <w:dstrike w:val="0"/>
+        <w:u w:val="none"/>
+        <w:effect w:val="none"/>
+      </w:rPr>
+    </w:lvl>
+    <w:lvl w:ilvl="4">
+      <w:start w:val="1"/>
+      <w:numFmt w:val="lowerLetter"/>
+      <w:lvlText w:val="%5."/>
+      <w:lvlJc w:val="left"/>
+      <w:pPr>
+        <w:ind w:left="4320" w:hanging="360"/>
+      </w:pPr>
+      <w:rPr>
+        <w:strike w:val="0"/>
+        <w:dstrike w:val="0"/>
+        <w:u w:val="none"/>
+        <w:effect w:val="none"/>
+      </w:rPr>
+    </w:lvl>
+    <w:lvl w:ilvl="5">
+      <w:start w:val="1"/>
+      <w:numFmt w:val="lowerRoman"/>
+      <w:lvlText w:val="%6."/>
+      <w:lvlJc w:val="right"/>
+      <w:pPr>
+        <w:ind w:left="5040" w:hanging="360"/>
+      </w:pPr>
+      <w:rPr>
+        <w:strike w:val="0"/>
+        <w:dstrike w:val="0"/>
+        <w:u w:val="none"/>
+        <w:effect w:val="none"/>
+      </w:rPr>
+    </w:lvl>
+    <w:lvl w:ilvl="6">
+      <w:start w:val="1"/>
+      <w:numFmt w:val="decimal"/>
+      <w:lvlText w:val="%7."/>
+      <w:lvlJc w:val="left"/>
+      <w:pPr>
+        <w:ind w:left="5760" w:hanging="360"/>
+      </w:pPr>
+      <w:rPr>
+        <w:strike w:val="0"/>
+        <w:dstrike w:val="0"/>
+        <w:u w:val="none"/>
+        <w:effect w:val="none"/>
+      </w:rPr>
+    </w:lvl>
+    <w:lvl w:ilvl="7">
+      <w:start w:val="1"/>
+      <w:numFmt w:val="lowerLetter"/>
+      <w:lvlText w:val="%8."/>
+      <w:lvlJc w:val="left"/>
+      <w:pPr>
+        <w:ind w:left="6480" w:hanging="360"/>
+      </w:pPr>
+      <w:rPr>
+        <w:strike w:val="0"/>
+        <w:dstrike w:val="0"/>
+        <w:u w:val="none"/>
+        <w:effect w:val="none"/>
+      </w:rPr>
+    </w:lvl>
+    <w:lvl w:ilvl="8">
+      <w:start w:val="1"/>
+      <w:numFmt w:val="lowerRoman"/>
+      <w:lvlText w:val="%9."/>
+      <w:lvlJc w:val="right"/>
+      <w:pPr>
+        <w:ind w:left="7200" w:hanging="360"/>
+      </w:pPr>
+      <w:rPr>
+        <w:strike w:val="0"/>
+        <w:dstrike w:val="0"/>
+        <w:u w:val="none"/>
+        <w:effect w:val="none"/>
+      </w:rPr>
+    </w:lvl>
+  </w:abstractNum>
+  <w:abstractNum w:abstractNumId="25" w15:restartNumberingAfterBreak="0">
     <w:nsid w:val="6C205FD7"/>
     <w:multiLevelType w:val="multilevel"/>
     <w:tmpl w:val="00D8A5F2"/>
@@ -15369,7 +16388,7 @@
       </w:rPr>
     </w:lvl>
   </w:abstractNum>
-  <w:abstractNum w:abstractNumId="24" w15:restartNumberingAfterBreak="0">
+  <w:abstractNum w:abstractNumId="26" w15:restartNumberingAfterBreak="0">
     <w:nsid w:val="6E2E1DC5"/>
     <w:multiLevelType w:val="multilevel"/>
     <w:tmpl w:val="C28887B4"/>
@@ -15509,7 +16528,7 @@
       </w:rPr>
     </w:lvl>
   </w:abstractNum>
-  <w:abstractNum w:abstractNumId="25" w15:restartNumberingAfterBreak="0">
+  <w:abstractNum w:abstractNumId="27" w15:restartNumberingAfterBreak="0">
     <w:nsid w:val="784F3E9E"/>
     <w:multiLevelType w:val="multilevel"/>
     <w:tmpl w:val="6D7EF0A4"/>
@@ -15649,7 +16668,7 @@
       </w:rPr>
     </w:lvl>
   </w:abstractNum>
-  <w:abstractNum w:abstractNumId="26" w15:restartNumberingAfterBreak="0">
+  <w:abstractNum w:abstractNumId="28" w15:restartNumberingAfterBreak="0">
     <w:nsid w:val="78F932E0"/>
     <w:multiLevelType w:val="multilevel"/>
     <w:tmpl w:val="00D8A5F2"/>
@@ -15789,7 +16808,7 @@
       </w:rPr>
     </w:lvl>
   </w:abstractNum>
-  <w:abstractNum w:abstractNumId="27" w15:restartNumberingAfterBreak="0">
+  <w:abstractNum w:abstractNumId="29" w15:restartNumberingAfterBreak="0">
     <w:nsid w:val="7A3B6B3A"/>
     <w:multiLevelType w:val="multilevel"/>
     <w:tmpl w:val="6D7EF0A4"/>
@@ -15929,10 +16948,150 @@
       </w:rPr>
     </w:lvl>
   </w:abstractNum>
-  <w:abstractNum w:abstractNumId="28" w15:restartNumberingAfterBreak="0">
+  <w:abstractNum w:abstractNumId="30" w15:restartNumberingAfterBreak="0">
     <w:nsid w:val="7D63183B"/>
     <w:multiLevelType w:val="multilevel"/>
     <w:tmpl w:val="00D8A5F2"/>
+    <w:lvl w:ilvl="0">
+      <w:start w:val="1"/>
+      <w:numFmt w:val="decimal"/>
+      <w:lvlText w:val="%1."/>
+      <w:lvlJc w:val="left"/>
+      <w:pPr>
+        <w:ind w:left="1440" w:hanging="360"/>
+      </w:pPr>
+      <w:rPr>
+        <w:strike w:val="0"/>
+        <w:dstrike w:val="0"/>
+        <w:u w:val="none"/>
+        <w:effect w:val="none"/>
+      </w:rPr>
+    </w:lvl>
+    <w:lvl w:ilvl="1">
+      <w:start w:val="1"/>
+      <w:numFmt w:val="lowerLetter"/>
+      <w:lvlText w:val="%2."/>
+      <w:lvlJc w:val="left"/>
+      <w:pPr>
+        <w:ind w:left="2160" w:hanging="360"/>
+      </w:pPr>
+      <w:rPr>
+        <w:strike w:val="0"/>
+        <w:dstrike w:val="0"/>
+        <w:u w:val="none"/>
+        <w:effect w:val="none"/>
+      </w:rPr>
+    </w:lvl>
+    <w:lvl w:ilvl="2">
+      <w:start w:val="1"/>
+      <w:numFmt w:val="lowerRoman"/>
+      <w:lvlText w:val="%3."/>
+      <w:lvlJc w:val="right"/>
+      <w:pPr>
+        <w:ind w:left="2880" w:hanging="360"/>
+      </w:pPr>
+      <w:rPr>
+        <w:strike w:val="0"/>
+        <w:dstrike w:val="0"/>
+        <w:u w:val="none"/>
+        <w:effect w:val="none"/>
+      </w:rPr>
+    </w:lvl>
+    <w:lvl w:ilvl="3">
+      <w:start w:val="1"/>
+      <w:numFmt w:val="decimal"/>
+      <w:lvlText w:val="%4."/>
+      <w:lvlJc w:val="left"/>
+      <w:pPr>
+        <w:ind w:left="3600" w:hanging="360"/>
+      </w:pPr>
+      <w:rPr>
+        <w:strike w:val="0"/>
+        <w:dstrike w:val="0"/>
+        <w:u w:val="none"/>
+        <w:effect w:val="none"/>
+      </w:rPr>
+    </w:lvl>
+    <w:lvl w:ilvl="4">
+      <w:start w:val="1"/>
+      <w:numFmt w:val="lowerLetter"/>
+      <w:lvlText w:val="%5."/>
+      <w:lvlJc w:val="left"/>
+      <w:pPr>
+        <w:ind w:left="4320" w:hanging="360"/>
+      </w:pPr>
+      <w:rPr>
+        <w:strike w:val="0"/>
+        <w:dstrike w:val="0"/>
+        <w:u w:val="none"/>
+        <w:effect w:val="none"/>
+      </w:rPr>
+    </w:lvl>
+    <w:lvl w:ilvl="5">
+      <w:start w:val="1"/>
+      <w:numFmt w:val="lowerRoman"/>
+      <w:lvlText w:val="%6."/>
+      <w:lvlJc w:val="right"/>
+      <w:pPr>
+        <w:ind w:left="5040" w:hanging="360"/>
+      </w:pPr>
+      <w:rPr>
+        <w:strike w:val="0"/>
+        <w:dstrike w:val="0"/>
+        <w:u w:val="none"/>
+        <w:effect w:val="none"/>
+      </w:rPr>
+    </w:lvl>
+    <w:lvl w:ilvl="6">
+      <w:start w:val="1"/>
+      <w:numFmt w:val="decimal"/>
+      <w:lvlText w:val="%7."/>
+      <w:lvlJc w:val="left"/>
+      <w:pPr>
+        <w:ind w:left="5760" w:hanging="360"/>
+      </w:pPr>
+      <w:rPr>
+        <w:strike w:val="0"/>
+        <w:dstrike w:val="0"/>
+        <w:u w:val="none"/>
+        <w:effect w:val="none"/>
+      </w:rPr>
+    </w:lvl>
+    <w:lvl w:ilvl="7">
+      <w:start w:val="1"/>
+      <w:numFmt w:val="lowerLetter"/>
+      <w:lvlText w:val="%8."/>
+      <w:lvlJc w:val="left"/>
+      <w:pPr>
+        <w:ind w:left="6480" w:hanging="360"/>
+      </w:pPr>
+      <w:rPr>
+        <w:strike w:val="0"/>
+        <w:dstrike w:val="0"/>
+        <w:u w:val="none"/>
+        <w:effect w:val="none"/>
+      </w:rPr>
+    </w:lvl>
+    <w:lvl w:ilvl="8">
+      <w:start w:val="1"/>
+      <w:numFmt w:val="lowerRoman"/>
+      <w:lvlText w:val="%9."/>
+      <w:lvlJc w:val="right"/>
+      <w:pPr>
+        <w:ind w:left="7200" w:hanging="360"/>
+      </w:pPr>
+      <w:rPr>
+        <w:strike w:val="0"/>
+        <w:dstrike w:val="0"/>
+        <w:u w:val="none"/>
+        <w:effect w:val="none"/>
+      </w:rPr>
+    </w:lvl>
+  </w:abstractNum>
+  <w:abstractNum w:abstractNumId="31" w15:restartNumberingAfterBreak="0">
+    <w:nsid w:val="7D9174F5"/>
+    <w:multiLevelType w:val="multilevel"/>
+    <w:tmpl w:val="B61E382C"/>
     <w:lvl w:ilvl="0">
       <w:start w:val="1"/>
       <w:numFmt w:val="decimal"/>
@@ -16106,7 +17265,7 @@
     <w:abstractNumId w:val="19"/>
   </w:num>
   <w:num w:numId="4" w16cid:durableId="585503028">
-    <w:abstractNumId w:val="22"/>
+    <w:abstractNumId w:val="23"/>
   </w:num>
   <w:num w:numId="5" w16cid:durableId="838350004">
     <w:abstractNumId w:val="4"/>
@@ -16157,7 +17316,7 @@
     <w:abstractNumId w:val="5"/>
   </w:num>
   <w:num w:numId="12" w16cid:durableId="1203592865">
-    <w:abstractNumId w:val="24"/>
+    <w:abstractNumId w:val="26"/>
   </w:num>
   <w:num w:numId="13" w16cid:durableId="697463749">
     <w:abstractNumId w:val="14"/>
@@ -16229,19 +17388,19 @@
     </w:lvlOverride>
   </w:num>
   <w:num w:numId="18" w16cid:durableId="1759399819">
-    <w:abstractNumId w:val="27"/>
+    <w:abstractNumId w:val="29"/>
   </w:num>
   <w:num w:numId="19" w16cid:durableId="1165777655">
     <w:abstractNumId w:val="8"/>
   </w:num>
   <w:num w:numId="20" w16cid:durableId="1187059159">
-    <w:abstractNumId w:val="21"/>
+    <w:abstractNumId w:val="22"/>
   </w:num>
   <w:num w:numId="21" w16cid:durableId="630479396">
     <w:abstractNumId w:val="1"/>
   </w:num>
   <w:num w:numId="22" w16cid:durableId="1998655843">
-    <w:abstractNumId w:val="25"/>
+    <w:abstractNumId w:val="27"/>
   </w:num>
   <w:num w:numId="23" w16cid:durableId="929000887">
     <w:abstractNumId w:val="0"/>
@@ -16280,16 +17439,52 @@
     </w:lvlOverride>
   </w:num>
   <w:num w:numId="26" w16cid:durableId="120613547">
-    <w:abstractNumId w:val="26"/>
+    <w:abstractNumId w:val="28"/>
   </w:num>
   <w:num w:numId="27" w16cid:durableId="1385057920">
-    <w:abstractNumId w:val="28"/>
+    <w:abstractNumId w:val="30"/>
   </w:num>
   <w:num w:numId="28" w16cid:durableId="19747534">
     <w:abstractNumId w:val="20"/>
   </w:num>
   <w:num w:numId="29" w16cid:durableId="2007975938">
-    <w:abstractNumId w:val="23"/>
+    <w:abstractNumId w:val="25"/>
+  </w:num>
+  <w:num w:numId="30" w16cid:durableId="711459161">
+    <w:abstractNumId w:val="24"/>
+    <w:lvlOverride w:ilvl="0">
+      <w:startOverride w:val="1"/>
+    </w:lvlOverride>
+    <w:lvlOverride w:ilvl="1">
+      <w:startOverride w:val="1"/>
+    </w:lvlOverride>
+    <w:lvlOverride w:ilvl="2">
+      <w:startOverride w:val="1"/>
+    </w:lvlOverride>
+    <w:lvlOverride w:ilvl="3">
+      <w:startOverride w:val="1"/>
+    </w:lvlOverride>
+    <w:lvlOverride w:ilvl="4">
+      <w:startOverride w:val="1"/>
+    </w:lvlOverride>
+    <w:lvlOverride w:ilvl="5">
+      <w:startOverride w:val="1"/>
+    </w:lvlOverride>
+    <w:lvlOverride w:ilvl="6">
+      <w:startOverride w:val="1"/>
+    </w:lvlOverride>
+    <w:lvlOverride w:ilvl="7">
+      <w:startOverride w:val="1"/>
+    </w:lvlOverride>
+    <w:lvlOverride w:ilvl="8">
+      <w:startOverride w:val="1"/>
+    </w:lvlOverride>
+  </w:num>
+  <w:num w:numId="31" w16cid:durableId="794252817">
+    <w:abstractNumId w:val="31"/>
+  </w:num>
+  <w:num w:numId="32" w16cid:durableId="233129995">
+    <w:abstractNumId w:val="21"/>
   </w:num>
 </w:numbering>
 </file>

</xml_diff>

<commit_message>
4-4 points from 5th task done
</commit_message>
<xml_diff>
--- a/otchet.docx
+++ b/otchet.docx
@@ -57,6 +57,8 @@
         </w:rPr>
         <w:t xml:space="preserve">Для ввода информации в переменные используется </w:t>
       </w:r>
+      <w:proofErr w:type="spellStart"/>
+      <w:proofErr w:type="gramStart"/>
       <w:r>
         <w:rPr>
           <w:b/>
@@ -64,7 +66,27 @@
           <w:szCs w:val="32"/>
           <w:lang w:val="ru-RU"/>
         </w:rPr>
-        <w:t>input()</w:t>
+        <w:t>input</w:t>
+      </w:r>
+      <w:proofErr w:type="spellEnd"/>
+      <w:r>
+        <w:rPr>
+          <w:b/>
+          <w:sz w:val="32"/>
+          <w:szCs w:val="32"/>
+          <w:lang w:val="ru-RU"/>
+        </w:rPr>
+        <w:t>(</w:t>
+      </w:r>
+      <w:proofErr w:type="gramEnd"/>
+      <w:r>
+        <w:rPr>
+          <w:b/>
+          <w:sz w:val="32"/>
+          <w:szCs w:val="32"/>
+          <w:lang w:val="ru-RU"/>
+        </w:rPr>
+        <w:t>)</w:t>
       </w:r>
       <w:r>
         <w:rPr>
@@ -74,6 +96,7 @@
         </w:rPr>
         <w:t xml:space="preserve">, для вывода - </w:t>
       </w:r>
+      <w:proofErr w:type="spellStart"/>
       <w:r>
         <w:rPr>
           <w:b/>
@@ -81,7 +104,17 @@
           <w:szCs w:val="32"/>
           <w:lang w:val="ru-RU"/>
         </w:rPr>
-        <w:t>print()</w:t>
+        <w:t>print</w:t>
+      </w:r>
+      <w:proofErr w:type="spellEnd"/>
+      <w:r>
+        <w:rPr>
+          <w:b/>
+          <w:sz w:val="32"/>
+          <w:szCs w:val="32"/>
+          <w:lang w:val="ru-RU"/>
+        </w:rPr>
+        <w:t>()</w:t>
       </w:r>
       <w:r>
         <w:rPr>
@@ -295,6 +328,8 @@
         </w:rPr>
         <w:t xml:space="preserve">При помощи </w:t>
       </w:r>
+      <w:proofErr w:type="spellStart"/>
+      <w:proofErr w:type="gramStart"/>
       <w:r>
         <w:rPr>
           <w:b/>
@@ -302,7 +337,27 @@
           <w:szCs w:val="32"/>
           <w:lang w:val="ru-RU"/>
         </w:rPr>
-        <w:t>type()</w:t>
+        <w:t>type</w:t>
+      </w:r>
+      <w:proofErr w:type="spellEnd"/>
+      <w:r>
+        <w:rPr>
+          <w:b/>
+          <w:sz w:val="32"/>
+          <w:szCs w:val="32"/>
+          <w:lang w:val="ru-RU"/>
+        </w:rPr>
+        <w:t>(</w:t>
+      </w:r>
+      <w:proofErr w:type="gramEnd"/>
+      <w:r>
+        <w:rPr>
+          <w:b/>
+          <w:sz w:val="32"/>
+          <w:szCs w:val="32"/>
+          <w:lang w:val="ru-RU"/>
+        </w:rPr>
+        <w:t>)</w:t>
       </w:r>
       <w:r>
         <w:rPr>
@@ -1124,7 +1179,25 @@
           <w:szCs w:val="32"/>
           <w:lang w:val="ru-RU"/>
         </w:rPr>
-        <w:t xml:space="preserve">x % 2 + c // 4 - v / 10  + 18b </w:t>
+        <w:t xml:space="preserve">x % 2 + c // 4 - v / </w:t>
+      </w:r>
+      <w:proofErr w:type="gramStart"/>
+      <w:r>
+        <w:rPr>
+          <w:sz w:val="32"/>
+          <w:szCs w:val="32"/>
+          <w:lang w:val="ru-RU"/>
+        </w:rPr>
+        <w:t>10  +</w:t>
+      </w:r>
+      <w:proofErr w:type="gramEnd"/>
+      <w:r>
+        <w:rPr>
+          <w:sz w:val="32"/>
+          <w:szCs w:val="32"/>
+          <w:lang w:val="ru-RU"/>
+        </w:rPr>
+        <w:t xml:space="preserve"> 18b </w:t>
       </w:r>
     </w:p>
     <w:p>
@@ -1144,6 +1217,8 @@
         </w:rPr>
         <w:t xml:space="preserve">не создавайте переменные для значений x, c, v, b, а пропишите </w:t>
       </w:r>
+      <w:proofErr w:type="spellStart"/>
+      <w:proofErr w:type="gramStart"/>
       <w:r>
         <w:rPr>
           <w:b/>
@@ -1151,7 +1226,27 @@
           <w:szCs w:val="32"/>
           <w:lang w:val="ru-RU"/>
         </w:rPr>
-        <w:t xml:space="preserve">input() </w:t>
+        <w:t>input</w:t>
+      </w:r>
+      <w:proofErr w:type="spellEnd"/>
+      <w:r>
+        <w:rPr>
+          <w:b/>
+          <w:sz w:val="32"/>
+          <w:szCs w:val="32"/>
+          <w:lang w:val="ru-RU"/>
+        </w:rPr>
+        <w:t>(</w:t>
+      </w:r>
+      <w:proofErr w:type="gramEnd"/>
+      <w:r>
+        <w:rPr>
+          <w:b/>
+          <w:sz w:val="32"/>
+          <w:szCs w:val="32"/>
+          <w:lang w:val="ru-RU"/>
+        </w:rPr>
+        <w:t xml:space="preserve">) </w:t>
       </w:r>
       <w:r>
         <w:rPr>
@@ -1161,6 +1256,7 @@
         </w:rPr>
         <w:t xml:space="preserve">прямо в формуле. используйте модуль </w:t>
       </w:r>
+      <w:proofErr w:type="spellStart"/>
       <w:r>
         <w:rPr>
           <w:b/>
@@ -1168,7 +1264,17 @@
           <w:szCs w:val="32"/>
           <w:lang w:val="ru-RU"/>
         </w:rPr>
-        <w:t xml:space="preserve">Math </w:t>
+        <w:t>Math</w:t>
+      </w:r>
+      <w:proofErr w:type="spellEnd"/>
+      <w:r>
+        <w:rPr>
+          <w:b/>
+          <w:sz w:val="32"/>
+          <w:szCs w:val="32"/>
+          <w:lang w:val="ru-RU"/>
+        </w:rPr>
+        <w:t xml:space="preserve"> </w:t>
       </w:r>
       <w:r>
         <w:rPr>
@@ -1206,6 +1312,7 @@
         </w:rPr>
         <w:t xml:space="preserve">Выведете результаты всех 4 формул в одну строчку, через “**-**” и в конце “!!!!” (для этого используйте </w:t>
       </w:r>
+      <w:proofErr w:type="spellStart"/>
       <w:r>
         <w:rPr>
           <w:b/>
@@ -1215,6 +1322,7 @@
         </w:rPr>
         <w:t>sep</w:t>
       </w:r>
+      <w:proofErr w:type="spellEnd"/>
       <w:r>
         <w:rPr>
           <w:sz w:val="32"/>
@@ -1223,6 +1331,7 @@
         </w:rPr>
         <w:t xml:space="preserve">, </w:t>
       </w:r>
+      <w:proofErr w:type="spellStart"/>
       <w:r>
         <w:rPr>
           <w:b/>
@@ -1230,7 +1339,17 @@
           <w:szCs w:val="32"/>
           <w:lang w:val="ru-RU"/>
         </w:rPr>
-        <w:t xml:space="preserve">end </w:t>
+        <w:t>end</w:t>
+      </w:r>
+      <w:proofErr w:type="spellEnd"/>
+      <w:r>
+        <w:rPr>
+          <w:b/>
+          <w:sz w:val="32"/>
+          <w:szCs w:val="32"/>
+          <w:lang w:val="ru-RU"/>
+        </w:rPr>
+        <w:t xml:space="preserve"> </w:t>
       </w:r>
       <w:r>
         <w:rPr>
@@ -1240,6 +1359,8 @@
         </w:rPr>
         <w:t xml:space="preserve">в </w:t>
       </w:r>
+      <w:proofErr w:type="spellStart"/>
+      <w:proofErr w:type="gramStart"/>
       <w:r>
         <w:rPr>
           <w:b/>
@@ -1247,7 +1368,17 @@
           <w:szCs w:val="32"/>
           <w:lang w:val="ru-RU"/>
         </w:rPr>
-        <w:t xml:space="preserve">print </w:t>
+        <w:t>print</w:t>
+      </w:r>
+      <w:proofErr w:type="spellEnd"/>
+      <w:r>
+        <w:rPr>
+          <w:b/>
+          <w:sz w:val="32"/>
+          <w:szCs w:val="32"/>
+          <w:lang w:val="ru-RU"/>
+        </w:rPr>
+        <w:t xml:space="preserve"> </w:t>
       </w:r>
       <w:r>
         <w:rPr>
@@ -1257,6 +1388,7 @@
         </w:rPr>
         <w:t>)</w:t>
       </w:r>
+      <w:proofErr w:type="gramEnd"/>
     </w:p>
     <w:p>
       <w:pPr>
@@ -1437,7 +1569,35 @@
           <w:szCs w:val="32"/>
           <w:lang w:val="ru-RU"/>
         </w:rPr>
-        <w:t>Форматированный ввод-вывод в Python обеспечивает более удобное и наглядное представление данных при выполнении программ. В Python для форматирования используется метод format() для строк и специальные символы для форматирования чисел.</w:t>
+        <w:t xml:space="preserve">Форматированный ввод-вывод в Python обеспечивает более удобное и наглядное представление данных при выполнении программ. В Python для форматирования используется метод </w:t>
+      </w:r>
+      <w:proofErr w:type="spellStart"/>
+      <w:proofErr w:type="gramStart"/>
+      <w:r>
+        <w:rPr>
+          <w:sz w:val="32"/>
+          <w:szCs w:val="32"/>
+          <w:lang w:val="ru-RU"/>
+        </w:rPr>
+        <w:t>format</w:t>
+      </w:r>
+      <w:proofErr w:type="spellEnd"/>
+      <w:r>
+        <w:rPr>
+          <w:sz w:val="32"/>
+          <w:szCs w:val="32"/>
+          <w:lang w:val="ru-RU"/>
+        </w:rPr>
+        <w:t>(</w:t>
+      </w:r>
+      <w:proofErr w:type="gramEnd"/>
+      <w:r>
+        <w:rPr>
+          <w:sz w:val="32"/>
+          <w:szCs w:val="32"/>
+          <w:lang w:val="ru-RU"/>
+        </w:rPr>
+        <w:t>) для строк и специальные символы для форматирования чисел.</w:t>
       </w:r>
     </w:p>
     <w:p>
@@ -1801,7 +1961,25 @@
           <w:szCs w:val="32"/>
           <w:lang w:val="ru-RU"/>
         </w:rPr>
-        <w:t>Напишите программу, которая запрашивает у пользователя два числа (a, b) и выводит результаты деления a на b и b на a . " Округлите первое вычисле</w:t>
+        <w:t xml:space="preserve">Напишите программу, которая запрашивает у пользователя два числа (a, b) и выводит результаты деления a на b и b на </w:t>
+      </w:r>
+      <w:proofErr w:type="gramStart"/>
+      <w:r>
+        <w:rPr>
+          <w:sz w:val="32"/>
+          <w:szCs w:val="32"/>
+          <w:lang w:val="ru-RU"/>
+        </w:rPr>
+        <w:t>a .</w:t>
+      </w:r>
+      <w:proofErr w:type="gramEnd"/>
+      <w:r>
+        <w:rPr>
+          <w:sz w:val="32"/>
+          <w:szCs w:val="32"/>
+          <w:lang w:val="ru-RU"/>
+        </w:rPr>
+        <w:t xml:space="preserve"> " Округлите первое вычисле</w:t>
       </w:r>
       <w:r>
         <w:rPr>
@@ -2000,6 +2178,7 @@
         </w:rPr>
         <w:t xml:space="preserve">Подключите модуль </w:t>
       </w:r>
+      <w:proofErr w:type="spellStart"/>
       <w:r>
         <w:rPr>
           <w:b/>
@@ -2007,7 +2186,17 @@
           <w:szCs w:val="32"/>
           <w:lang w:val="ru-RU"/>
         </w:rPr>
-        <w:t xml:space="preserve">time </w:t>
+        <w:t>time</w:t>
+      </w:r>
+      <w:proofErr w:type="spellEnd"/>
+      <w:r>
+        <w:rPr>
+          <w:b/>
+          <w:sz w:val="32"/>
+          <w:szCs w:val="32"/>
+          <w:lang w:val="ru-RU"/>
+        </w:rPr>
+        <w:t xml:space="preserve"> </w:t>
       </w:r>
       <w:r>
         <w:rPr>
@@ -2042,7 +2231,58 @@
           <w:szCs w:val="32"/>
           <w:lang w:val="ru-RU"/>
         </w:rPr>
-        <w:t xml:space="preserve"> time() и localtime().</w:t>
+        <w:t xml:space="preserve"> </w:t>
+      </w:r>
+      <w:proofErr w:type="spellStart"/>
+      <w:proofErr w:type="gramStart"/>
+      <w:r>
+        <w:rPr>
+          <w:b/>
+          <w:sz w:val="32"/>
+          <w:szCs w:val="32"/>
+          <w:lang w:val="ru-RU"/>
+        </w:rPr>
+        <w:t>time</w:t>
+      </w:r>
+      <w:proofErr w:type="spellEnd"/>
+      <w:r>
+        <w:rPr>
+          <w:b/>
+          <w:sz w:val="32"/>
+          <w:szCs w:val="32"/>
+          <w:lang w:val="ru-RU"/>
+        </w:rPr>
+        <w:t>(</w:t>
+      </w:r>
+      <w:proofErr w:type="gramEnd"/>
+      <w:r>
+        <w:rPr>
+          <w:b/>
+          <w:sz w:val="32"/>
+          <w:szCs w:val="32"/>
+          <w:lang w:val="ru-RU"/>
+        </w:rPr>
+        <w:t xml:space="preserve">) и </w:t>
+      </w:r>
+      <w:proofErr w:type="spellStart"/>
+      <w:r>
+        <w:rPr>
+          <w:b/>
+          <w:sz w:val="32"/>
+          <w:szCs w:val="32"/>
+          <w:lang w:val="ru-RU"/>
+        </w:rPr>
+        <w:t>localtime</w:t>
+      </w:r>
+      <w:proofErr w:type="spellEnd"/>
+      <w:r>
+        <w:rPr>
+          <w:b/>
+          <w:sz w:val="32"/>
+          <w:szCs w:val="32"/>
+          <w:lang w:val="ru-RU"/>
+        </w:rPr>
+        <w:t>().</w:t>
       </w:r>
     </w:p>
     <w:p>
@@ -2515,43 +2755,45 @@
           <w:lang w:val="ru-RU"/>
         </w:rPr>
         <w:lastRenderedPageBreak/>
-        <w:t>Лабораторная работа №2 (2ч). Условные конструкции   (</w:t>
-      </w:r>
+        <w:t>Лабораторная работа №2 (2ч). Условные конструкции</w:t>
+      </w:r>
+      <w:proofErr w:type="gramStart"/>
       <w:r>
         <w:rPr>
           <w:rFonts w:ascii="Times New Roman" w:hAnsi="Times New Roman" w:cs="Times New Roman"/>
           <w:sz w:val="28"/>
           <w:szCs w:val="28"/>
-          <w:lang w:val="en-US"/>
-        </w:rPr>
-        <w:t>if</w:t>
-      </w:r>
+          <w:lang w:val="ru-RU"/>
+        </w:rPr>
+        <w:t xml:space="preserve">   (</w:t>
+      </w:r>
+      <w:proofErr w:type="gramEnd"/>
       <w:r>
         <w:rPr>
           <w:rFonts w:ascii="Times New Roman" w:hAnsi="Times New Roman" w:cs="Times New Roman"/>
           <w:sz w:val="28"/>
           <w:szCs w:val="28"/>
-          <w:lang w:val="ru-RU"/>
-        </w:rPr>
-        <w:t xml:space="preserve"> и </w:t>
+          <w:lang w:val="en-US"/>
+        </w:rPr>
+        <w:t>if</w:t>
       </w:r>
       <w:r>
         <w:rPr>
           <w:rFonts w:ascii="Times New Roman" w:hAnsi="Times New Roman" w:cs="Times New Roman"/>
           <w:sz w:val="28"/>
           <w:szCs w:val="28"/>
-          <w:lang w:val="en-US"/>
-        </w:rPr>
-        <w:t>match</w:t>
+          <w:lang w:val="ru-RU"/>
+        </w:rPr>
+        <w:t xml:space="preserve"> и </w:t>
       </w:r>
       <w:r>
         <w:rPr>
           <w:rFonts w:ascii="Times New Roman" w:hAnsi="Times New Roman" w:cs="Times New Roman"/>
           <w:sz w:val="28"/>
           <w:szCs w:val="28"/>
-          <w:lang w:val="ru-RU"/>
-        </w:rPr>
-        <w:t xml:space="preserve">). </w:t>
+          <w:lang w:val="en-US"/>
+        </w:rPr>
+        <w:t>match</w:t>
       </w:r>
       <w:r>
         <w:rPr>
@@ -2560,6 +2802,15 @@
           <w:szCs w:val="28"/>
           <w:lang w:val="ru-RU"/>
         </w:rPr>
+        <w:t xml:space="preserve">). </w:t>
+      </w:r>
+      <w:r>
+        <w:rPr>
+          <w:rFonts w:ascii="Times New Roman" w:hAnsi="Times New Roman" w:cs="Times New Roman"/>
+          <w:sz w:val="28"/>
+          <w:szCs w:val="28"/>
+          <w:lang w:val="ru-RU"/>
+        </w:rPr>
         <w:t>Циклы.</w:t>
       </w:r>
     </w:p>
@@ -2579,7 +2830,29 @@
           <w:szCs w:val="32"/>
           <w:lang w:val="ru-RU"/>
         </w:rPr>
-        <w:t>Задание 1 (используем if).</w:t>
+        <w:t xml:space="preserve">Задание 1 (используем </w:t>
+      </w:r>
+      <w:proofErr w:type="spellStart"/>
+      <w:r>
+        <w:rPr>
+          <w:b/>
+          <w:color w:val="38761D"/>
+          <w:sz w:val="32"/>
+          <w:szCs w:val="32"/>
+          <w:lang w:val="ru-RU"/>
+        </w:rPr>
+        <w:t>if</w:t>
+      </w:r>
+      <w:proofErr w:type="spellEnd"/>
+      <w:r>
+        <w:rPr>
+          <w:b/>
+          <w:color w:val="38761D"/>
+          <w:sz w:val="32"/>
+          <w:szCs w:val="32"/>
+          <w:lang w:val="ru-RU"/>
+        </w:rPr>
+        <w:t>).</w:t>
       </w:r>
     </w:p>
     <w:p>
@@ -2615,7 +2888,25 @@
           <w:szCs w:val="32"/>
           <w:lang w:val="ru-RU"/>
         </w:rPr>
-        <w:t xml:space="preserve">Если первое число больше второго, то вывести yes. </w:t>
+        <w:t xml:space="preserve">Если первое число больше второго, то вывести </w:t>
+      </w:r>
+      <w:proofErr w:type="spellStart"/>
+      <w:r>
+        <w:rPr>
+          <w:sz w:val="32"/>
+          <w:szCs w:val="32"/>
+          <w:lang w:val="ru-RU"/>
+        </w:rPr>
+        <w:t>yes</w:t>
+      </w:r>
+      <w:proofErr w:type="spellEnd"/>
+      <w:r>
+        <w:rPr>
+          <w:sz w:val="32"/>
+          <w:szCs w:val="32"/>
+          <w:lang w:val="ru-RU"/>
+        </w:rPr>
+        <w:t xml:space="preserve">. </w:t>
       </w:r>
     </w:p>
     <w:p>
@@ -2932,7 +3223,29 @@
           <w:szCs w:val="32"/>
           <w:lang w:val="ru-RU"/>
         </w:rPr>
-        <w:t>Задание 2 (используем match).</w:t>
+        <w:t xml:space="preserve">Задание 2 (используем </w:t>
+      </w:r>
+      <w:proofErr w:type="spellStart"/>
+      <w:r>
+        <w:rPr>
+          <w:b/>
+          <w:color w:val="38761D"/>
+          <w:sz w:val="32"/>
+          <w:szCs w:val="32"/>
+          <w:lang w:val="ru-RU"/>
+        </w:rPr>
+        <w:t>match</w:t>
+      </w:r>
+      <w:proofErr w:type="spellEnd"/>
+      <w:r>
+        <w:rPr>
+          <w:b/>
+          <w:color w:val="38761D"/>
+          <w:sz w:val="32"/>
+          <w:szCs w:val="32"/>
+          <w:lang w:val="ru-RU"/>
+        </w:rPr>
+        <w:t>).</w:t>
       </w:r>
     </w:p>
     <w:p>
@@ -2972,14 +3285,80 @@
           <w:lang w:val="ru-RU"/>
         </w:rPr>
         <w:lastRenderedPageBreak/>
-        <w:t xml:space="preserve">Необходимо спросить какую операцию необходимо сделать : </w:t>
-      </w:r>
+        <w:t xml:space="preserve">Необходимо спросить какую операцию необходимо </w:t>
+      </w:r>
+      <w:proofErr w:type="gramStart"/>
       <w:r>
         <w:rPr>
           <w:rFonts w:eastAsia="Arial"/>
-          <w:lang w:val="ru-RU"/>
-        </w:rPr>
-        <w:t xml:space="preserve"> /, *,-,+,//, **, sin, cos, tg, корень</w:t>
+          <w:b w:val="0"/>
+          <w:lang w:val="ru-RU"/>
+        </w:rPr>
+        <w:t>сделать :</w:t>
+      </w:r>
+      <w:proofErr w:type="gramEnd"/>
+      <w:r>
+        <w:rPr>
+          <w:rFonts w:eastAsia="Arial"/>
+          <w:b w:val="0"/>
+          <w:lang w:val="ru-RU"/>
+        </w:rPr>
+        <w:t xml:space="preserve"> </w:t>
+      </w:r>
+      <w:r>
+        <w:rPr>
+          <w:rFonts w:eastAsia="Arial"/>
+          <w:lang w:val="ru-RU"/>
+        </w:rPr>
+        <w:t xml:space="preserve"> /, *,-,+,//, **, </w:t>
+      </w:r>
+      <w:proofErr w:type="spellStart"/>
+      <w:r>
+        <w:rPr>
+          <w:rFonts w:eastAsia="Arial"/>
+          <w:lang w:val="ru-RU"/>
+        </w:rPr>
+        <w:t>sin</w:t>
+      </w:r>
+      <w:proofErr w:type="spellEnd"/>
+      <w:r>
+        <w:rPr>
+          <w:rFonts w:eastAsia="Arial"/>
+          <w:lang w:val="ru-RU"/>
+        </w:rPr>
+        <w:t xml:space="preserve">, </w:t>
+      </w:r>
+      <w:proofErr w:type="spellStart"/>
+      <w:r>
+        <w:rPr>
+          <w:rFonts w:eastAsia="Arial"/>
+          <w:lang w:val="ru-RU"/>
+        </w:rPr>
+        <w:t>cos</w:t>
+      </w:r>
+      <w:proofErr w:type="spellEnd"/>
+      <w:r>
+        <w:rPr>
+          <w:rFonts w:eastAsia="Arial"/>
+          <w:lang w:val="ru-RU"/>
+        </w:rPr>
+        <w:t xml:space="preserve">, </w:t>
+      </w:r>
+      <w:proofErr w:type="spellStart"/>
+      <w:r>
+        <w:rPr>
+          <w:rFonts w:eastAsia="Arial"/>
+          <w:lang w:val="ru-RU"/>
+        </w:rPr>
+        <w:t>tg</w:t>
+      </w:r>
+      <w:proofErr w:type="spellEnd"/>
+      <w:r>
+        <w:rPr>
+          <w:rFonts w:eastAsia="Arial"/>
+          <w:lang w:val="ru-RU"/>
+        </w:rPr>
+        <w:t>, корень</w:t>
       </w:r>
       <w:r>
         <w:rPr>
@@ -3230,7 +3609,29 @@
           <w:szCs w:val="32"/>
           <w:lang w:val="ru-RU"/>
         </w:rPr>
-        <w:t>Задание 3 (используем while).</w:t>
+        <w:t xml:space="preserve">Задание 3 (используем </w:t>
+      </w:r>
+      <w:proofErr w:type="spellStart"/>
+      <w:r>
+        <w:rPr>
+          <w:b/>
+          <w:color w:val="38761D"/>
+          <w:sz w:val="32"/>
+          <w:szCs w:val="32"/>
+          <w:lang w:val="ru-RU"/>
+        </w:rPr>
+        <w:t>while</w:t>
+      </w:r>
+      <w:proofErr w:type="spellEnd"/>
+      <w:r>
+        <w:rPr>
+          <w:b/>
+          <w:color w:val="38761D"/>
+          <w:sz w:val="32"/>
+          <w:szCs w:val="32"/>
+          <w:lang w:val="ru-RU"/>
+        </w:rPr>
+        <w:t>).</w:t>
       </w:r>
     </w:p>
     <w:p>
@@ -3393,7 +3794,41 @@
           <w:lang w:val="ru-RU"/>
         </w:rPr>
         <w:lastRenderedPageBreak/>
-        <w:t>Задание 4 (используем for ).</w:t>
+        <w:t xml:space="preserve">Задание 4 (используем </w:t>
+      </w:r>
+      <w:proofErr w:type="spellStart"/>
+      <w:proofErr w:type="gramStart"/>
+      <w:r>
+        <w:rPr>
+          <w:b/>
+          <w:color w:val="38761D"/>
+          <w:sz w:val="32"/>
+          <w:szCs w:val="32"/>
+          <w:lang w:val="ru-RU"/>
+        </w:rPr>
+        <w:t>for</w:t>
+      </w:r>
+      <w:proofErr w:type="spellEnd"/>
+      <w:r>
+        <w:rPr>
+          <w:b/>
+          <w:color w:val="38761D"/>
+          <w:sz w:val="32"/>
+          <w:szCs w:val="32"/>
+          <w:lang w:val="ru-RU"/>
+        </w:rPr>
+        <w:t xml:space="preserve"> )</w:t>
+      </w:r>
+      <w:proofErr w:type="gramEnd"/>
+      <w:r>
+        <w:rPr>
+          <w:b/>
+          <w:color w:val="38761D"/>
+          <w:sz w:val="32"/>
+          <w:szCs w:val="32"/>
+          <w:lang w:val="ru-RU"/>
+        </w:rPr>
+        <w:t>.</w:t>
       </w:r>
     </w:p>
     <w:p>
@@ -3412,7 +3847,43 @@
           <w:szCs w:val="32"/>
           <w:lang w:val="ru-RU"/>
         </w:rPr>
-        <w:t xml:space="preserve">Используя цикл for выведите  на экран все числа (для каждого - отдельный цикл: всего 7): </w:t>
+        <w:t xml:space="preserve">Используя цикл </w:t>
+      </w:r>
+      <w:proofErr w:type="spellStart"/>
+      <w:r>
+        <w:rPr>
+          <w:sz w:val="32"/>
+          <w:szCs w:val="32"/>
+          <w:lang w:val="ru-RU"/>
+        </w:rPr>
+        <w:t>for</w:t>
+      </w:r>
+      <w:proofErr w:type="spellEnd"/>
+      <w:r>
+        <w:rPr>
+          <w:sz w:val="32"/>
+          <w:szCs w:val="32"/>
+          <w:lang w:val="ru-RU"/>
+        </w:rPr>
+        <w:t xml:space="preserve"> </w:t>
+      </w:r>
+      <w:proofErr w:type="gramStart"/>
+      <w:r>
+        <w:rPr>
+          <w:sz w:val="32"/>
+          <w:szCs w:val="32"/>
+          <w:lang w:val="ru-RU"/>
+        </w:rPr>
+        <w:t>выведите  на</w:t>
+      </w:r>
+      <w:proofErr w:type="gramEnd"/>
+      <w:r>
+        <w:rPr>
+          <w:sz w:val="32"/>
+          <w:szCs w:val="32"/>
+          <w:lang w:val="ru-RU"/>
+        </w:rPr>
+        <w:t xml:space="preserve"> экран все числа (для каждого - отдельный цикл: всего 7): </w:t>
       </w:r>
     </w:p>
     <w:p>
@@ -3620,14 +4091,80 @@
           <w:lang w:val="ru-RU"/>
         </w:rPr>
       </w:pPr>
-      <w:r>
-        <w:rPr>
-          <w:sz w:val="32"/>
-          <w:szCs w:val="32"/>
-          <w:lang w:val="ru-RU"/>
-        </w:rPr>
-        <w:t>for _ in range( V ): pass</w:t>
-      </w:r>
+      <w:proofErr w:type="spellStart"/>
+      <w:r>
+        <w:rPr>
+          <w:sz w:val="32"/>
+          <w:szCs w:val="32"/>
+          <w:lang w:val="ru-RU"/>
+        </w:rPr>
+        <w:t>for</w:t>
+      </w:r>
+      <w:proofErr w:type="spellEnd"/>
+      <w:r>
+        <w:rPr>
+          <w:sz w:val="32"/>
+          <w:szCs w:val="32"/>
+          <w:lang w:val="ru-RU"/>
+        </w:rPr>
+        <w:t xml:space="preserve"> _ </w:t>
+      </w:r>
+      <w:proofErr w:type="spellStart"/>
+      <w:r>
+        <w:rPr>
+          <w:sz w:val="32"/>
+          <w:szCs w:val="32"/>
+          <w:lang w:val="ru-RU"/>
+        </w:rPr>
+        <w:t>in</w:t>
+      </w:r>
+      <w:proofErr w:type="spellEnd"/>
+      <w:r>
+        <w:rPr>
+          <w:sz w:val="32"/>
+          <w:szCs w:val="32"/>
+          <w:lang w:val="ru-RU"/>
+        </w:rPr>
+        <w:t xml:space="preserve"> </w:t>
+      </w:r>
+      <w:proofErr w:type="spellStart"/>
+      <w:proofErr w:type="gramStart"/>
+      <w:r>
+        <w:rPr>
+          <w:sz w:val="32"/>
+          <w:szCs w:val="32"/>
+          <w:lang w:val="ru-RU"/>
+        </w:rPr>
+        <w:t>range</w:t>
+      </w:r>
+      <w:proofErr w:type="spellEnd"/>
+      <w:r>
+        <w:rPr>
+          <w:sz w:val="32"/>
+          <w:szCs w:val="32"/>
+          <w:lang w:val="ru-RU"/>
+        </w:rPr>
+        <w:t>( V</w:t>
+      </w:r>
+      <w:proofErr w:type="gramEnd"/>
+      <w:r>
+        <w:rPr>
+          <w:sz w:val="32"/>
+          <w:szCs w:val="32"/>
+          <w:lang w:val="ru-RU"/>
+        </w:rPr>
+        <w:t xml:space="preserve"> ): </w:t>
+      </w:r>
+      <w:proofErr w:type="spellStart"/>
+      <w:r>
+        <w:rPr>
+          <w:sz w:val="32"/>
+          <w:szCs w:val="32"/>
+          <w:lang w:val="ru-RU"/>
+        </w:rPr>
+        <w:t>pass</w:t>
+      </w:r>
+      <w:proofErr w:type="spellEnd"/>
     </w:p>
     <w:p>
       <w:pPr>
@@ -3648,7 +4185,25 @@
           <w:szCs w:val="32"/>
           <w:lang w:val="en-US"/>
         </w:rPr>
-        <w:t>for z, x  in range( V ), range( B ): pass</w:t>
+        <w:t xml:space="preserve">for z, </w:t>
+      </w:r>
+      <w:proofErr w:type="gramStart"/>
+      <w:r>
+        <w:rPr>
+          <w:sz w:val="32"/>
+          <w:szCs w:val="32"/>
+          <w:lang w:val="en-US"/>
+        </w:rPr>
+        <w:t>x  in</w:t>
+      </w:r>
+      <w:proofErr w:type="gramEnd"/>
+      <w:r>
+        <w:rPr>
+          <w:sz w:val="32"/>
+          <w:szCs w:val="32"/>
+          <w:lang w:val="en-US"/>
+        </w:rPr>
+        <w:t xml:space="preserve"> range( V ), range( B ): pass</w:t>
       </w:r>
     </w:p>
     <w:p>
@@ -3692,7 +4247,25 @@
           <w:szCs w:val="32"/>
           <w:lang w:val="en-US"/>
         </w:rPr>
-        <w:t>for name, age in zip(names, ages): pass</w:t>
+        <w:t xml:space="preserve">for name, age in </w:t>
+      </w:r>
+      <w:proofErr w:type="gramStart"/>
+      <w:r>
+        <w:rPr>
+          <w:sz w:val="32"/>
+          <w:szCs w:val="32"/>
+          <w:lang w:val="en-US"/>
+        </w:rPr>
+        <w:t>zip(</w:t>
+      </w:r>
+      <w:proofErr w:type="gramEnd"/>
+      <w:r>
+        <w:rPr>
+          <w:sz w:val="32"/>
+          <w:szCs w:val="32"/>
+          <w:lang w:val="en-US"/>
+        </w:rPr>
+        <w:t>names, ages): pass</w:t>
       </w:r>
     </w:p>
     <w:p>
@@ -3708,14 +4281,34 @@
           <w:lang w:val="ru-RU"/>
         </w:rPr>
       </w:pPr>
-      <w:r>
-        <w:rPr>
-          <w:sz w:val="32"/>
-          <w:szCs w:val="32"/>
-          <w:lang w:val="ru-RU"/>
-        </w:rPr>
-        <w:t>for c else</w:t>
-      </w:r>
+      <w:proofErr w:type="spellStart"/>
+      <w:r>
+        <w:rPr>
+          <w:sz w:val="32"/>
+          <w:szCs w:val="32"/>
+          <w:lang w:val="ru-RU"/>
+        </w:rPr>
+        <w:t>for</w:t>
+      </w:r>
+      <w:proofErr w:type="spellEnd"/>
+      <w:r>
+        <w:rPr>
+          <w:sz w:val="32"/>
+          <w:szCs w:val="32"/>
+          <w:lang w:val="ru-RU"/>
+        </w:rPr>
+        <w:t xml:space="preserve"> c </w:t>
+      </w:r>
+      <w:proofErr w:type="spellStart"/>
+      <w:r>
+        <w:rPr>
+          <w:sz w:val="32"/>
+          <w:szCs w:val="32"/>
+          <w:lang w:val="ru-RU"/>
+        </w:rPr>
+        <w:t>else</w:t>
+      </w:r>
+      <w:proofErr w:type="spellEnd"/>
     </w:p>
     <w:p>
       <w:pPr>
@@ -4961,6 +5554,7 @@
         </w:rPr>
         <w:t xml:space="preserve">Используйте модуль </w:t>
       </w:r>
+      <w:proofErr w:type="spellStart"/>
       <w:r>
         <w:rPr>
           <w:rFonts w:eastAsia="Arial"/>
@@ -4968,6 +5562,7 @@
         </w:rPr>
         <w:t>random</w:t>
       </w:r>
+      <w:proofErr w:type="spellEnd"/>
       <w:r>
         <w:rPr>
           <w:rFonts w:eastAsia="Arial"/>
@@ -7244,7 +7839,27 @@
           <w:szCs w:val="32"/>
           <w:lang w:val="ru-RU"/>
         </w:rPr>
-        <w:t xml:space="preserve">Дана строка-предложение. Зашифровать ее, поместив вначале все символы, расположенные на четных позициях строки, а затем, в обратном порядке, все символы,расположенные на </w:t>
+        <w:t xml:space="preserve">Дана строка-предложение. Зашифровать ее, поместив вначале все символы, расположенные на четных позициях строки, а затем, в обратном порядке, все </w:t>
+      </w:r>
+      <w:proofErr w:type="spellStart"/>
+      <w:proofErr w:type="gramStart"/>
+      <w:r>
+        <w:rPr>
+          <w:sz w:val="32"/>
+          <w:szCs w:val="32"/>
+          <w:lang w:val="ru-RU"/>
+        </w:rPr>
+        <w:t>символы,расположенные</w:t>
+      </w:r>
+      <w:proofErr w:type="spellEnd"/>
+      <w:proofErr w:type="gramEnd"/>
+      <w:r>
+        <w:rPr>
+          <w:sz w:val="32"/>
+          <w:szCs w:val="32"/>
+          <w:lang w:val="ru-RU"/>
+        </w:rPr>
+        <w:t xml:space="preserve"> на </w:t>
       </w:r>
       <w:r>
         <w:rPr>
@@ -7253,7 +7868,43 @@
           <w:lang w:val="ru-RU"/>
         </w:rPr>
         <w:lastRenderedPageBreak/>
-        <w:t>нечетных позициях (например, строка «Программа» превратит-ся в «ргамамроП»).</w:t>
+        <w:t>нечетных позициях (например, строка «Программа» превратит-</w:t>
+      </w:r>
+      <w:proofErr w:type="spellStart"/>
+      <w:r>
+        <w:rPr>
+          <w:sz w:val="32"/>
+          <w:szCs w:val="32"/>
+          <w:lang w:val="ru-RU"/>
+        </w:rPr>
+        <w:t>ся</w:t>
+      </w:r>
+      <w:proofErr w:type="spellEnd"/>
+      <w:r>
+        <w:rPr>
+          <w:sz w:val="32"/>
+          <w:szCs w:val="32"/>
+          <w:lang w:val="ru-RU"/>
+        </w:rPr>
+        <w:t xml:space="preserve"> в «</w:t>
+      </w:r>
+      <w:proofErr w:type="spellStart"/>
+      <w:r>
+        <w:rPr>
+          <w:sz w:val="32"/>
+          <w:szCs w:val="32"/>
+          <w:lang w:val="ru-RU"/>
+        </w:rPr>
+        <w:t>ргамамроП</w:t>
+      </w:r>
+      <w:proofErr w:type="spellEnd"/>
+      <w:r>
+        <w:rPr>
+          <w:sz w:val="32"/>
+          <w:szCs w:val="32"/>
+          <w:lang w:val="ru-RU"/>
+        </w:rPr>
+        <w:t>»).</w:t>
       </w:r>
     </w:p>
     <w:p>
@@ -7927,7 +8578,61 @@
           <w:szCs w:val="32"/>
           <w:lang w:val="ru-RU"/>
         </w:rPr>
-        <w:t>Добавьте 'ing' в конце заданной строки (длина должна быть не менее 3). Если данная строка уже заканчивается на 'ing', добавьте вместо этого 'ly'. Если длина заданной строки меньше 3, оставьте ее без изменений.</w:t>
+        <w:t>Добавьте '</w:t>
+      </w:r>
+      <w:proofErr w:type="spellStart"/>
+      <w:r>
+        <w:rPr>
+          <w:sz w:val="32"/>
+          <w:szCs w:val="32"/>
+          <w:lang w:val="ru-RU"/>
+        </w:rPr>
+        <w:t>ing</w:t>
+      </w:r>
+      <w:proofErr w:type="spellEnd"/>
+      <w:r>
+        <w:rPr>
+          <w:sz w:val="32"/>
+          <w:szCs w:val="32"/>
+          <w:lang w:val="ru-RU"/>
+        </w:rPr>
+        <w:t>' в конце заданной строки (длина должна быть не менее 3). Если данная строка уже заканчивается на '</w:t>
+      </w:r>
+      <w:proofErr w:type="spellStart"/>
+      <w:r>
+        <w:rPr>
+          <w:sz w:val="32"/>
+          <w:szCs w:val="32"/>
+          <w:lang w:val="ru-RU"/>
+        </w:rPr>
+        <w:t>ing</w:t>
+      </w:r>
+      <w:proofErr w:type="spellEnd"/>
+      <w:r>
+        <w:rPr>
+          <w:sz w:val="32"/>
+          <w:szCs w:val="32"/>
+          <w:lang w:val="ru-RU"/>
+        </w:rPr>
+        <w:t>', добавьте вместо этого '</w:t>
+      </w:r>
+      <w:proofErr w:type="spellStart"/>
+      <w:r>
+        <w:rPr>
+          <w:sz w:val="32"/>
+          <w:szCs w:val="32"/>
+          <w:lang w:val="ru-RU"/>
+        </w:rPr>
+        <w:t>ly</w:t>
+      </w:r>
+      <w:proofErr w:type="spellEnd"/>
+      <w:r>
+        <w:rPr>
+          <w:sz w:val="32"/>
+          <w:szCs w:val="32"/>
+          <w:lang w:val="ru-RU"/>
+        </w:rPr>
+        <w:t>'. Если длина заданной строки меньше 3, оставьте ее без изменений.</w:t>
       </w:r>
     </w:p>
     <w:p>
@@ -8662,6 +9367,7 @@
         </w:rPr>
         <w:t xml:space="preserve">Создайте пустой список </w:t>
       </w:r>
+      <w:proofErr w:type="spellStart"/>
       <w:r>
         <w:rPr>
           <w:b/>
@@ -8671,6 +9377,7 @@
         </w:rPr>
         <w:t>shopping_list</w:t>
       </w:r>
+      <w:proofErr w:type="spellEnd"/>
       <w:r>
         <w:rPr>
           <w:sz w:val="32"/>
@@ -8725,6 +9432,7 @@
         </w:rPr>
         <w:t xml:space="preserve">Добавьте каждый введенный элемент в список </w:t>
       </w:r>
+      <w:proofErr w:type="spellStart"/>
       <w:r>
         <w:rPr>
           <w:b/>
@@ -8734,6 +9442,7 @@
         </w:rPr>
         <w:t>shopping_list</w:t>
       </w:r>
+      <w:proofErr w:type="spellEnd"/>
       <w:r>
         <w:rPr>
           <w:sz w:val="32"/>
@@ -8765,6 +9474,7 @@
         </w:rPr>
         <w:t xml:space="preserve">Выведите список </w:t>
       </w:r>
+      <w:proofErr w:type="spellStart"/>
       <w:r>
         <w:rPr>
           <w:b/>
@@ -8772,15 +9482,53 @@
           <w:szCs w:val="32"/>
           <w:lang w:val="ru-RU"/>
         </w:rPr>
-        <w:t xml:space="preserve">shopping_list </w:t>
-      </w:r>
-      <w:r>
-        <w:rPr>
-          <w:sz w:val="32"/>
-          <w:szCs w:val="32"/>
-          <w:lang w:val="ru-RU"/>
-        </w:rPr>
-        <w:t>на экран с помощью функции print().</w:t>
+        <w:t>shopping_list</w:t>
+      </w:r>
+      <w:proofErr w:type="spellEnd"/>
+      <w:r>
+        <w:rPr>
+          <w:b/>
+          <w:sz w:val="32"/>
+          <w:szCs w:val="32"/>
+          <w:lang w:val="ru-RU"/>
+        </w:rPr>
+        <w:t xml:space="preserve"> </w:t>
+      </w:r>
+      <w:r>
+        <w:rPr>
+          <w:sz w:val="32"/>
+          <w:szCs w:val="32"/>
+          <w:lang w:val="ru-RU"/>
+        </w:rPr>
+        <w:t xml:space="preserve">на экран с помощью функции </w:t>
+      </w:r>
+      <w:proofErr w:type="spellStart"/>
+      <w:proofErr w:type="gramStart"/>
+      <w:r>
+        <w:rPr>
+          <w:sz w:val="32"/>
+          <w:szCs w:val="32"/>
+          <w:lang w:val="ru-RU"/>
+        </w:rPr>
+        <w:t>print</w:t>
+      </w:r>
+      <w:proofErr w:type="spellEnd"/>
+      <w:r>
+        <w:rPr>
+          <w:sz w:val="32"/>
+          <w:szCs w:val="32"/>
+          <w:lang w:val="ru-RU"/>
+        </w:rPr>
+        <w:t>(</w:t>
+      </w:r>
+      <w:proofErr w:type="gramEnd"/>
+      <w:r>
+        <w:rPr>
+          <w:sz w:val="32"/>
+          <w:szCs w:val="32"/>
+          <w:lang w:val="ru-RU"/>
+        </w:rPr>
+        <w:t>).</w:t>
       </w:r>
     </w:p>
     <w:p>
@@ -8920,6 +9668,8 @@
         </w:rPr>
         <w:t xml:space="preserve">Если элемент присутствует в списке, удалите его с помощью метода </w:t>
       </w:r>
+      <w:proofErr w:type="spellStart"/>
+      <w:proofErr w:type="gramStart"/>
       <w:r>
         <w:rPr>
           <w:b/>
@@ -8929,13 +9679,23 @@
         </w:rPr>
         <w:t>remove</w:t>
       </w:r>
-      <w:r>
-        <w:rPr>
-          <w:sz w:val="32"/>
-          <w:szCs w:val="32"/>
-          <w:lang w:val="ru-RU"/>
-        </w:rPr>
-        <w:t>(). Если элемент отсутствует, выведите сообщение об ошибке.</w:t>
+      <w:proofErr w:type="spellEnd"/>
+      <w:r>
+        <w:rPr>
+          <w:sz w:val="32"/>
+          <w:szCs w:val="32"/>
+          <w:lang w:val="ru-RU"/>
+        </w:rPr>
+        <w:t>(</w:t>
+      </w:r>
+      <w:proofErr w:type="gramEnd"/>
+      <w:r>
+        <w:rPr>
+          <w:sz w:val="32"/>
+          <w:szCs w:val="32"/>
+          <w:lang w:val="ru-RU"/>
+        </w:rPr>
+        <w:t>). Если элемент отсутствует, выведите сообщение об ошибке.</w:t>
       </w:r>
     </w:p>
     <w:p>
@@ -8960,6 +9720,7 @@
         </w:rPr>
         <w:t xml:space="preserve">Отсортируйте список </w:t>
       </w:r>
+      <w:proofErr w:type="spellStart"/>
       <w:r>
         <w:rPr>
           <w:b/>
@@ -8967,7 +9728,17 @@
           <w:szCs w:val="32"/>
           <w:lang w:val="ru-RU"/>
         </w:rPr>
-        <w:t xml:space="preserve">shopping_list </w:t>
+        <w:t>shopping_list</w:t>
+      </w:r>
+      <w:proofErr w:type="spellEnd"/>
+      <w:r>
+        <w:rPr>
+          <w:b/>
+          <w:sz w:val="32"/>
+          <w:szCs w:val="32"/>
+          <w:lang w:val="ru-RU"/>
+        </w:rPr>
+        <w:t xml:space="preserve"> </w:t>
       </w:r>
       <w:r>
         <w:rPr>
@@ -8977,6 +9748,8 @@
         </w:rPr>
         <w:t xml:space="preserve">в алфавитном порядке с помощью функции </w:t>
       </w:r>
+      <w:proofErr w:type="spellStart"/>
+      <w:proofErr w:type="gramStart"/>
       <w:r>
         <w:rPr>
           <w:b/>
@@ -8986,13 +9759,23 @@
         </w:rPr>
         <w:t>sorted</w:t>
       </w:r>
-      <w:r>
-        <w:rPr>
-          <w:sz w:val="32"/>
-          <w:szCs w:val="32"/>
-          <w:lang w:val="ru-RU"/>
-        </w:rPr>
-        <w:t>().</w:t>
+      <w:proofErr w:type="spellEnd"/>
+      <w:r>
+        <w:rPr>
+          <w:sz w:val="32"/>
+          <w:szCs w:val="32"/>
+          <w:lang w:val="ru-RU"/>
+        </w:rPr>
+        <w:t>(</w:t>
+      </w:r>
+      <w:proofErr w:type="gramEnd"/>
+      <w:r>
+        <w:rPr>
+          <w:sz w:val="32"/>
+          <w:szCs w:val="32"/>
+          <w:lang w:val="ru-RU"/>
+        </w:rPr>
+        <w:t>).</w:t>
       </w:r>
     </w:p>
     <w:p>
@@ -9040,6 +9823,7 @@
         </w:rPr>
         <w:t xml:space="preserve">Подсчитайте количество элементов в списке </w:t>
       </w:r>
+      <w:proofErr w:type="spellStart"/>
       <w:r>
         <w:rPr>
           <w:b/>
@@ -9047,7 +9831,17 @@
           <w:szCs w:val="32"/>
           <w:lang w:val="ru-RU"/>
         </w:rPr>
-        <w:t xml:space="preserve">shopping_list </w:t>
+        <w:t>shopping_list</w:t>
+      </w:r>
+      <w:proofErr w:type="spellEnd"/>
+      <w:r>
+        <w:rPr>
+          <w:b/>
+          <w:sz w:val="32"/>
+          <w:szCs w:val="32"/>
+          <w:lang w:val="ru-RU"/>
+        </w:rPr>
+        <w:t xml:space="preserve"> </w:t>
       </w:r>
       <w:r>
         <w:rPr>
@@ -9057,6 +9851,8 @@
         </w:rPr>
         <w:t xml:space="preserve">с помощью функции </w:t>
       </w:r>
+      <w:proofErr w:type="spellStart"/>
+      <w:proofErr w:type="gramStart"/>
       <w:r>
         <w:rPr>
           <w:b/>
@@ -9066,13 +9862,23 @@
         </w:rPr>
         <w:t>len</w:t>
       </w:r>
-      <w:r>
-        <w:rPr>
-          <w:sz w:val="32"/>
-          <w:szCs w:val="32"/>
-          <w:lang w:val="ru-RU"/>
-        </w:rPr>
-        <w:t>().</w:t>
+      <w:proofErr w:type="spellEnd"/>
+      <w:r>
+        <w:rPr>
+          <w:sz w:val="32"/>
+          <w:szCs w:val="32"/>
+          <w:lang w:val="ru-RU"/>
+        </w:rPr>
+        <w:t>(</w:t>
+      </w:r>
+      <w:proofErr w:type="gramEnd"/>
+      <w:r>
+        <w:rPr>
+          <w:sz w:val="32"/>
+          <w:szCs w:val="32"/>
+          <w:lang w:val="ru-RU"/>
+        </w:rPr>
+        <w:t>).</w:t>
       </w:r>
     </w:p>
     <w:p>
@@ -10170,7 +10976,27 @@
           <w:szCs w:val="32"/>
           <w:lang w:val="ru-RU"/>
         </w:rPr>
-        <w:t>Дана целочисленная матрица размера M × N. Найти номер первого из ее столбцов,содержащих только нечетные числа. Если таких столбцов нет, то вывести 0.</w:t>
+        <w:t xml:space="preserve">Дана целочисленная матрица размера M × N. Найти номер первого из ее </w:t>
+      </w:r>
+      <w:proofErr w:type="spellStart"/>
+      <w:proofErr w:type="gramStart"/>
+      <w:r>
+        <w:rPr>
+          <w:sz w:val="32"/>
+          <w:szCs w:val="32"/>
+          <w:lang w:val="ru-RU"/>
+        </w:rPr>
+        <w:t>столбцов,содержащих</w:t>
+      </w:r>
+      <w:proofErr w:type="spellEnd"/>
+      <w:proofErr w:type="gramEnd"/>
+      <w:r>
+        <w:rPr>
+          <w:sz w:val="32"/>
+          <w:szCs w:val="32"/>
+          <w:lang w:val="ru-RU"/>
+        </w:rPr>
+        <w:t xml:space="preserve"> только нечетные числа. Если таких столбцов нет, то вывести 0.</w:t>
       </w:r>
     </w:p>
     <w:p>
@@ -12378,6 +13204,685 @@
         <w:rPr>
           <w:sz w:val="32"/>
           <w:szCs w:val="32"/>
+          <w:lang w:val="en-US"/>
+        </w:rPr>
+      </w:pPr>
+    </w:p>
+    <w:p>
+      <w:pPr>
+        <w:spacing w:after="0" w:line="276" w:lineRule="auto"/>
+        <w:rPr>
+          <w:sz w:val="32"/>
+          <w:szCs w:val="32"/>
+          <w:lang w:val="ru-RU"/>
+        </w:rPr>
+      </w:pPr>
+      <w:r>
+        <w:rPr>
+          <w:sz w:val="32"/>
+          <w:szCs w:val="32"/>
+          <w:lang w:val="ru-RU"/>
+        </w:rPr>
+        <w:t xml:space="preserve">Напишите программу: </w:t>
+      </w:r>
+    </w:p>
+    <w:p>
+      <w:pPr>
+        <w:spacing w:after="0" w:line="276" w:lineRule="auto"/>
+        <w:rPr>
+          <w:sz w:val="32"/>
+          <w:szCs w:val="32"/>
+          <w:lang w:val="ru-RU"/>
+        </w:rPr>
+      </w:pPr>
+      <w:r>
+        <w:rPr>
+          <w:sz w:val="32"/>
+          <w:szCs w:val="32"/>
+          <w:lang w:val="en-US"/>
+        </w:rPr>
+        <w:t>a</w:t>
+      </w:r>
+      <w:r>
+        <w:rPr>
+          <w:sz w:val="32"/>
+          <w:szCs w:val="32"/>
+          <w:lang w:val="ru-RU"/>
+        </w:rPr>
+        <w:t>.</w:t>
+      </w:r>
+      <w:r>
+        <w:rPr>
+          <w:sz w:val="32"/>
+          <w:szCs w:val="32"/>
+          <w:lang w:val="ru-RU"/>
+        </w:rPr>
+        <w:tab/>
+        <w:t>чтобы проверить, существует ли данный ключ в словаре;</w:t>
+      </w:r>
+    </w:p>
+    <w:p>
+      <w:pPr>
+        <w:spacing w:after="0" w:line="276" w:lineRule="auto"/>
+        <w:rPr>
+          <w:sz w:val="32"/>
+          <w:szCs w:val="32"/>
+          <w:lang w:val="ru-RU"/>
+        </w:rPr>
+      </w:pPr>
+      <w:r>
+        <w:rPr>
+          <w:sz w:val="32"/>
+          <w:szCs w:val="32"/>
+          <w:lang w:val="en-US"/>
+        </w:rPr>
+        <w:t>b</w:t>
+      </w:r>
+      <w:r>
+        <w:rPr>
+          <w:sz w:val="32"/>
+          <w:szCs w:val="32"/>
+          <w:lang w:val="ru-RU"/>
+        </w:rPr>
+        <w:t>.</w:t>
+      </w:r>
+      <w:r>
+        <w:rPr>
+          <w:sz w:val="32"/>
+          <w:szCs w:val="32"/>
+          <w:lang w:val="ru-RU"/>
+        </w:rPr>
+        <w:tab/>
+        <w:t xml:space="preserve"> для создания и отображения всех комбинаций букв, выбирая каждую букву из другого ключа в словаре, например, задан словарь {'1': ['</w:t>
+      </w:r>
+      <w:r>
+        <w:rPr>
+          <w:sz w:val="32"/>
+          <w:szCs w:val="32"/>
+          <w:lang w:val="en-US"/>
+        </w:rPr>
+        <w:t>a</w:t>
+      </w:r>
+      <w:r>
+        <w:rPr>
+          <w:sz w:val="32"/>
+          <w:szCs w:val="32"/>
+          <w:lang w:val="ru-RU"/>
+        </w:rPr>
+        <w:t>', '</w:t>
+      </w:r>
+      <w:r>
+        <w:rPr>
+          <w:sz w:val="32"/>
+          <w:szCs w:val="32"/>
+          <w:lang w:val="en-US"/>
+        </w:rPr>
+        <w:t>b</w:t>
+      </w:r>
+      <w:r>
+        <w:rPr>
+          <w:sz w:val="32"/>
+          <w:szCs w:val="32"/>
+          <w:lang w:val="ru-RU"/>
+        </w:rPr>
+        <w:t>'], '2': ['</w:t>
+      </w:r>
+      <w:r>
+        <w:rPr>
+          <w:sz w:val="32"/>
+          <w:szCs w:val="32"/>
+          <w:lang w:val="en-US"/>
+        </w:rPr>
+        <w:t>c</w:t>
+      </w:r>
+      <w:r>
+        <w:rPr>
+          <w:sz w:val="32"/>
+          <w:szCs w:val="32"/>
+          <w:lang w:val="ru-RU"/>
+        </w:rPr>
+        <w:t>', '</w:t>
+      </w:r>
+      <w:r>
+        <w:rPr>
+          <w:sz w:val="32"/>
+          <w:szCs w:val="32"/>
+          <w:lang w:val="en-US"/>
+        </w:rPr>
+        <w:t>d</w:t>
+      </w:r>
+      <w:r>
+        <w:rPr>
+          <w:sz w:val="32"/>
+          <w:szCs w:val="32"/>
+          <w:lang w:val="ru-RU"/>
+        </w:rPr>
+        <w:t xml:space="preserve">']}, результат: </w:t>
+      </w:r>
+      <w:r>
+        <w:rPr>
+          <w:sz w:val="32"/>
+          <w:szCs w:val="32"/>
+          <w:lang w:val="en-US"/>
+        </w:rPr>
+        <w:t>ac</w:t>
+      </w:r>
+      <w:r>
+        <w:rPr>
+          <w:sz w:val="32"/>
+          <w:szCs w:val="32"/>
+          <w:lang w:val="ru-RU"/>
+        </w:rPr>
+        <w:t xml:space="preserve">, </w:t>
+      </w:r>
+      <w:r>
+        <w:rPr>
+          <w:sz w:val="32"/>
+          <w:szCs w:val="32"/>
+          <w:lang w:val="en-US"/>
+        </w:rPr>
+        <w:t>ad</w:t>
+      </w:r>
+      <w:r>
+        <w:rPr>
+          <w:sz w:val="32"/>
+          <w:szCs w:val="32"/>
+          <w:lang w:val="ru-RU"/>
+        </w:rPr>
+        <w:t xml:space="preserve">, </w:t>
+      </w:r>
+      <w:proofErr w:type="spellStart"/>
+      <w:r>
+        <w:rPr>
+          <w:sz w:val="32"/>
+          <w:szCs w:val="32"/>
+          <w:lang w:val="en-US"/>
+        </w:rPr>
+        <w:t>bc</w:t>
+      </w:r>
+      <w:proofErr w:type="spellEnd"/>
+      <w:r>
+        <w:rPr>
+          <w:sz w:val="32"/>
+          <w:szCs w:val="32"/>
+          <w:lang w:val="ru-RU"/>
+        </w:rPr>
+        <w:t xml:space="preserve">, </w:t>
+      </w:r>
+      <w:r>
+        <w:rPr>
+          <w:sz w:val="32"/>
+          <w:szCs w:val="32"/>
+          <w:lang w:val="en-US"/>
+        </w:rPr>
+        <w:t>bd</w:t>
+      </w:r>
+      <w:r>
+        <w:rPr>
+          <w:sz w:val="32"/>
+          <w:szCs w:val="32"/>
+          <w:lang w:val="ru-RU"/>
+        </w:rPr>
+        <w:t xml:space="preserve">; </w:t>
+      </w:r>
+    </w:p>
+    <w:p>
+      <w:pPr>
+        <w:spacing w:after="0" w:line="276" w:lineRule="auto"/>
+        <w:rPr>
+          <w:sz w:val="32"/>
+          <w:szCs w:val="32"/>
+          <w:lang w:val="ru-RU"/>
+        </w:rPr>
+      </w:pPr>
+      <w:r>
+        <w:rPr>
+          <w:sz w:val="32"/>
+          <w:szCs w:val="32"/>
+          <w:lang w:val="en-US"/>
+        </w:rPr>
+        <w:t>c</w:t>
+      </w:r>
+      <w:r>
+        <w:rPr>
+          <w:sz w:val="32"/>
+          <w:szCs w:val="32"/>
+          <w:lang w:val="ru-RU"/>
+        </w:rPr>
+        <w:t>.</w:t>
+      </w:r>
+      <w:r>
+        <w:rPr>
+          <w:sz w:val="32"/>
+          <w:szCs w:val="32"/>
+          <w:lang w:val="ru-RU"/>
+        </w:rPr>
+        <w:tab/>
+        <w:t xml:space="preserve"> для замены значений словаря их средним значением.</w:t>
+      </w:r>
+    </w:p>
+    <w:p>
+      <w:pPr>
+        <w:spacing w:after="0" w:line="276" w:lineRule="auto"/>
+        <w:rPr>
+          <w:sz w:val="32"/>
+          <w:szCs w:val="32"/>
+          <w:lang w:val="en-US"/>
+        </w:rPr>
+      </w:pPr>
+      <w:r>
+        <w:rPr>
+          <w:sz w:val="32"/>
+          <w:szCs w:val="32"/>
+          <w:lang w:val="en-US"/>
+        </w:rPr>
+        <w:t>Code:</w:t>
+      </w:r>
+    </w:p>
+    <w:p>
+      <w:pPr>
+        <w:spacing w:after="0" w:line="276" w:lineRule="auto"/>
+        <w:rPr>
+          <w:sz w:val="32"/>
+          <w:szCs w:val="32"/>
+          <w:lang w:val="en-US"/>
+        </w:rPr>
+      </w:pPr>
+      <w:r>
+        <w:rPr>
+          <w:sz w:val="32"/>
+          <w:szCs w:val="32"/>
+          <w:lang w:val="en-US"/>
+        </w:rPr>
+        <w:lastRenderedPageBreak/>
+        <w:drawing>
+          <wp:inline distT="0" distB="0" distL="0" distR="0" wp14:anchorId="6FB74520" wp14:editId="19C1A94B">
+            <wp:extent cx="5759450" cy="5375275"/>
+            <wp:effectExtent l="0" t="0" r="0" b="0"/>
+            <wp:docPr id="2136755483" name="Рисунок 1"/>
+            <wp:cNvGraphicFramePr>
+              <a:graphicFrameLocks xmlns:a="http://schemas.openxmlformats.org/drawingml/2006/main" noChangeAspect="1"/>
+            </wp:cNvGraphicFramePr>
+            <a:graphic xmlns:a="http://schemas.openxmlformats.org/drawingml/2006/main">
+              <a:graphicData uri="http://schemas.openxmlformats.org/drawingml/2006/picture">
+                <pic:pic xmlns:pic="http://schemas.openxmlformats.org/drawingml/2006/picture">
+                  <pic:nvPicPr>
+                    <pic:cNvPr id="2136755483" name=""/>
+                    <pic:cNvPicPr/>
+                  </pic:nvPicPr>
+                  <pic:blipFill>
+                    <a:blip r:embed="rId131"/>
+                    <a:stretch>
+                      <a:fillRect/>
+                    </a:stretch>
+                  </pic:blipFill>
+                  <pic:spPr>
+                    <a:xfrm>
+                      <a:off x="0" y="0"/>
+                      <a:ext cx="5759450" cy="5375275"/>
+                    </a:xfrm>
+                    <a:prstGeom prst="rect">
+                      <a:avLst/>
+                    </a:prstGeom>
+                  </pic:spPr>
+                </pic:pic>
+              </a:graphicData>
+            </a:graphic>
+          </wp:inline>
+        </w:drawing>
+      </w:r>
+    </w:p>
+    <w:p>
+      <w:pPr>
+        <w:spacing w:after="0" w:line="276" w:lineRule="auto"/>
+        <w:rPr>
+          <w:sz w:val="32"/>
+          <w:szCs w:val="32"/>
+          <w:lang w:val="en-US"/>
+        </w:rPr>
+      </w:pPr>
+      <w:r>
+        <w:rPr>
+          <w:sz w:val="32"/>
+          <w:szCs w:val="32"/>
+          <w:lang w:val="en-US"/>
+        </w:rPr>
+        <w:t>Result:</w:t>
+      </w:r>
+    </w:p>
+    <w:p>
+      <w:pPr>
+        <w:spacing w:after="0" w:line="276" w:lineRule="auto"/>
+        <w:rPr>
+          <w:sz w:val="32"/>
+          <w:szCs w:val="32"/>
+          <w:lang w:val="en-US"/>
+        </w:rPr>
+      </w:pPr>
+      <w:r>
+        <w:rPr>
+          <w:sz w:val="32"/>
+          <w:szCs w:val="32"/>
+          <w:lang w:val="en-US"/>
+        </w:rPr>
+        <w:drawing>
+          <wp:inline distT="0" distB="0" distL="0" distR="0" wp14:anchorId="0D108F26" wp14:editId="4F5058E1">
+            <wp:extent cx="2686425" cy="981212"/>
+            <wp:effectExtent l="0" t="0" r="0" b="9525"/>
+            <wp:docPr id="2082687577" name="Рисунок 1"/>
+            <wp:cNvGraphicFramePr>
+              <a:graphicFrameLocks xmlns:a="http://schemas.openxmlformats.org/drawingml/2006/main" noChangeAspect="1"/>
+            </wp:cNvGraphicFramePr>
+            <a:graphic xmlns:a="http://schemas.openxmlformats.org/drawingml/2006/main">
+              <a:graphicData uri="http://schemas.openxmlformats.org/drawingml/2006/picture">
+                <pic:pic xmlns:pic="http://schemas.openxmlformats.org/drawingml/2006/picture">
+                  <pic:nvPicPr>
+                    <pic:cNvPr id="2082687577" name=""/>
+                    <pic:cNvPicPr/>
+                  </pic:nvPicPr>
+                  <pic:blipFill>
+                    <a:blip r:embed="rId132"/>
+                    <a:stretch>
+                      <a:fillRect/>
+                    </a:stretch>
+                  </pic:blipFill>
+                  <pic:spPr>
+                    <a:xfrm>
+                      <a:off x="0" y="0"/>
+                      <a:ext cx="2686425" cy="981212"/>
+                    </a:xfrm>
+                    <a:prstGeom prst="rect">
+                      <a:avLst/>
+                    </a:prstGeom>
+                  </pic:spPr>
+                </pic:pic>
+              </a:graphicData>
+            </a:graphic>
+          </wp:inline>
+        </w:drawing>
+      </w:r>
+    </w:p>
+    <w:p>
+      <w:pPr>
+        <w:spacing w:after="0" w:line="276" w:lineRule="auto"/>
+        <w:rPr>
+          <w:sz w:val="32"/>
+          <w:szCs w:val="32"/>
+          <w:lang w:val="en-US"/>
+        </w:rPr>
+      </w:pPr>
+    </w:p>
+    <w:p>
+      <w:pPr>
+        <w:spacing w:after="0" w:line="276" w:lineRule="auto"/>
+        <w:rPr>
+          <w:sz w:val="32"/>
+          <w:szCs w:val="32"/>
+          <w:lang w:val="ru-RU"/>
+        </w:rPr>
+      </w:pPr>
+      <w:r>
+        <w:rPr>
+          <w:sz w:val="32"/>
+          <w:szCs w:val="32"/>
+          <w:lang w:val="ru-RU"/>
+        </w:rPr>
+        <w:t xml:space="preserve">Напишите программу: </w:t>
+      </w:r>
+    </w:p>
+    <w:p>
+      <w:pPr>
+        <w:numPr>
+          <w:ilvl w:val="1"/>
+          <w:numId w:val="33"/>
+        </w:numPr>
+        <w:spacing w:after="0" w:line="276" w:lineRule="auto"/>
+        <w:rPr>
+          <w:sz w:val="32"/>
+          <w:szCs w:val="32"/>
+          <w:lang w:val="ru-RU"/>
+        </w:rPr>
+      </w:pPr>
+      <w:r>
+        <w:rPr>
+          <w:sz w:val="32"/>
+          <w:szCs w:val="32"/>
+          <w:lang w:val="ru-RU"/>
+        </w:rPr>
+        <w:t xml:space="preserve">для сортировки заданного словаря по ключу; </w:t>
+      </w:r>
+    </w:p>
+    <w:p>
+      <w:pPr>
+        <w:numPr>
+          <w:ilvl w:val="1"/>
+          <w:numId w:val="33"/>
+        </w:numPr>
+        <w:spacing w:after="0" w:line="276" w:lineRule="auto"/>
+        <w:rPr>
+          <w:sz w:val="32"/>
+          <w:szCs w:val="32"/>
+          <w:lang w:val="ru-RU"/>
+        </w:rPr>
+      </w:pPr>
+      <w:r>
+        <w:rPr>
+          <w:sz w:val="32"/>
+          <w:szCs w:val="32"/>
+          <w:lang w:val="ru-RU"/>
+        </w:rPr>
+        <w:t xml:space="preserve">чтобы получить ключ, значение и элемент в словаре; </w:t>
+      </w:r>
+    </w:p>
+    <w:p>
+      <w:pPr>
+        <w:numPr>
+          <w:ilvl w:val="1"/>
+          <w:numId w:val="33"/>
+        </w:numPr>
+        <w:spacing w:after="0" w:line="276" w:lineRule="auto"/>
+        <w:rPr>
+          <w:sz w:val="32"/>
+          <w:szCs w:val="32"/>
+          <w:lang w:val="ru-RU"/>
+        </w:rPr>
+      </w:pPr>
+      <w:r>
+        <w:rPr>
+          <w:sz w:val="32"/>
+          <w:szCs w:val="32"/>
+          <w:lang w:val="ru-RU"/>
+        </w:rPr>
+        <w:t>для преобразования строковых значений данного словаря в целочисленные (или числа с плавающей точкой).</w:t>
+      </w:r>
+    </w:p>
+    <w:p>
+      <w:pPr>
+        <w:spacing w:after="0" w:line="276" w:lineRule="auto"/>
+        <w:rPr>
+          <w:sz w:val="32"/>
+          <w:szCs w:val="32"/>
+          <w:lang w:val="en-US"/>
+        </w:rPr>
+      </w:pPr>
+      <w:r>
+        <w:rPr>
+          <w:sz w:val="32"/>
+          <w:szCs w:val="32"/>
+          <w:lang w:val="en-US"/>
+        </w:rPr>
+        <w:lastRenderedPageBreak/>
+        <w:t>Code:</w:t>
+      </w:r>
+    </w:p>
+    <w:p>
+      <w:pPr>
+        <w:spacing w:after="0" w:line="276" w:lineRule="auto"/>
+        <w:rPr>
+          <w:sz w:val="32"/>
+          <w:szCs w:val="32"/>
+          <w:lang w:val="en-US"/>
+        </w:rPr>
+      </w:pPr>
+      <w:r>
+        <w:rPr>
+          <w:sz w:val="32"/>
+          <w:szCs w:val="32"/>
+          <w:lang w:val="en-US"/>
+        </w:rPr>
+        <w:drawing>
+          <wp:inline distT="0" distB="0" distL="0" distR="0" wp14:anchorId="15BE6D15" wp14:editId="456B709B">
+            <wp:extent cx="4677428" cy="6706536"/>
+            <wp:effectExtent l="0" t="0" r="8890" b="0"/>
+            <wp:docPr id="701771613" name="Рисунок 1"/>
+            <wp:cNvGraphicFramePr>
+              <a:graphicFrameLocks xmlns:a="http://schemas.openxmlformats.org/drawingml/2006/main" noChangeAspect="1"/>
+            </wp:cNvGraphicFramePr>
+            <a:graphic xmlns:a="http://schemas.openxmlformats.org/drawingml/2006/main">
+              <a:graphicData uri="http://schemas.openxmlformats.org/drawingml/2006/picture">
+                <pic:pic xmlns:pic="http://schemas.openxmlformats.org/drawingml/2006/picture">
+                  <pic:nvPicPr>
+                    <pic:cNvPr id="701771613" name=""/>
+                    <pic:cNvPicPr/>
+                  </pic:nvPicPr>
+                  <pic:blipFill>
+                    <a:blip r:embed="rId133"/>
+                    <a:stretch>
+                      <a:fillRect/>
+                    </a:stretch>
+                  </pic:blipFill>
+                  <pic:spPr>
+                    <a:xfrm>
+                      <a:off x="0" y="0"/>
+                      <a:ext cx="4677428" cy="6706536"/>
+                    </a:xfrm>
+                    <a:prstGeom prst="rect">
+                      <a:avLst/>
+                    </a:prstGeom>
+                  </pic:spPr>
+                </pic:pic>
+              </a:graphicData>
+            </a:graphic>
+          </wp:inline>
+        </w:drawing>
+      </w:r>
+    </w:p>
+    <w:p>
+      <w:pPr>
+        <w:spacing w:after="0" w:line="276" w:lineRule="auto"/>
+        <w:rPr>
+          <w:sz w:val="32"/>
+          <w:szCs w:val="32"/>
+          <w:lang w:val="en-US"/>
+        </w:rPr>
+      </w:pPr>
+      <w:r>
+        <w:rPr>
+          <w:sz w:val="32"/>
+          <w:szCs w:val="32"/>
+          <w:lang w:val="en-US"/>
+        </w:rPr>
+        <w:t>Result:</w:t>
+      </w:r>
+    </w:p>
+    <w:p>
+      <w:pPr>
+        <w:spacing w:after="0" w:line="276" w:lineRule="auto"/>
+        <w:rPr>
+          <w:sz w:val="32"/>
+          <w:szCs w:val="32"/>
+          <w:lang w:val="en-US"/>
+        </w:rPr>
+      </w:pPr>
+      <w:r>
+        <w:rPr>
+          <w:sz w:val="32"/>
+          <w:szCs w:val="32"/>
+          <w:lang w:val="en-US"/>
+        </w:rPr>
+        <w:drawing>
+          <wp:inline distT="0" distB="0" distL="0" distR="0" wp14:anchorId="7E80722D" wp14:editId="20A91EE3">
+            <wp:extent cx="4972744" cy="1371791"/>
+            <wp:effectExtent l="0" t="0" r="0" b="0"/>
+            <wp:docPr id="1419300153" name="Рисунок 1"/>
+            <wp:cNvGraphicFramePr>
+              <a:graphicFrameLocks xmlns:a="http://schemas.openxmlformats.org/drawingml/2006/main" noChangeAspect="1"/>
+            </wp:cNvGraphicFramePr>
+            <a:graphic xmlns:a="http://schemas.openxmlformats.org/drawingml/2006/main">
+              <a:graphicData uri="http://schemas.openxmlformats.org/drawingml/2006/picture">
+                <pic:pic xmlns:pic="http://schemas.openxmlformats.org/drawingml/2006/picture">
+                  <pic:nvPicPr>
+                    <pic:cNvPr id="1419300153" name=""/>
+                    <pic:cNvPicPr/>
+                  </pic:nvPicPr>
+                  <pic:blipFill>
+                    <a:blip r:embed="rId134"/>
+                    <a:stretch>
+                      <a:fillRect/>
+                    </a:stretch>
+                  </pic:blipFill>
+                  <pic:spPr>
+                    <a:xfrm>
+                      <a:off x="0" y="0"/>
+                      <a:ext cx="4972744" cy="1371791"/>
+                    </a:xfrm>
+                    <a:prstGeom prst="rect">
+                      <a:avLst/>
+                    </a:prstGeom>
+                  </pic:spPr>
+                </pic:pic>
+              </a:graphicData>
+            </a:graphic>
+          </wp:inline>
+        </w:drawing>
+      </w:r>
+    </w:p>
+    <w:p>
+      <w:pPr>
+        <w:spacing w:after="0" w:line="276" w:lineRule="auto"/>
+        <w:rPr>
+          <w:sz w:val="32"/>
+          <w:szCs w:val="32"/>
+          <w:lang w:val="en-US"/>
+        </w:rPr>
+      </w:pPr>
+    </w:p>
+    <w:p>
+      <w:pPr>
+        <w:spacing w:after="0" w:line="276" w:lineRule="auto"/>
+        <w:rPr>
+          <w:sz w:val="32"/>
+          <w:szCs w:val="32"/>
+          <w:lang w:val="en-US"/>
+        </w:rPr>
+      </w:pPr>
+    </w:p>
+    <w:p>
+      <w:pPr>
+        <w:spacing w:after="0" w:line="276" w:lineRule="auto"/>
+        <w:rPr>
+          <w:sz w:val="32"/>
+          <w:szCs w:val="32"/>
+          <w:lang w:val="en-US"/>
+        </w:rPr>
+      </w:pPr>
+    </w:p>
+    <w:p>
+      <w:pPr>
+        <w:spacing w:after="0" w:line="276" w:lineRule="auto"/>
+        <w:rPr>
+          <w:sz w:val="32"/>
+          <w:szCs w:val="32"/>
+          <w:lang w:val="ru-RU"/>
+        </w:rPr>
+      </w:pPr>
+    </w:p>
+    <w:p>
+      <w:pPr>
+        <w:spacing w:after="0" w:line="276" w:lineRule="auto"/>
+        <w:rPr>
+          <w:sz w:val="32"/>
+          <w:szCs w:val="32"/>
           <w:lang w:val="ru-RU"/>
         </w:rPr>
       </w:pPr>
@@ -12729,21 +14234,21 @@
         <v:path o:extrusionok="f" gradientshapeok="t" o:connecttype="rect"/>
         <o:lock v:ext="edit" aspectratio="t"/>
       </v:shapetype>
-      <v:shape id="_x0000_i1161" type="#_x0000_t75" style="width:24.6pt;height:22.8pt;visibility:visible;mso-wrap-style:square" o:bullet="t">
+      <v:shape id="_x0000_i1182" type="#_x0000_t75" style="width:24.6pt;height:22.8pt;visibility:visible;mso-wrap-style:square" o:bullet="t">
         <v:imagedata r:id="rId1" o:title=""/>
       </v:shape>
     </w:pict>
   </w:numPicBullet>
   <w:numPicBullet w:numPicBulletId="1">
     <w:pict>
-      <v:shape id="_x0000_i1162" type="#_x0000_t75" style="width:45pt;height:23.4pt;visibility:visible;mso-wrap-style:square" o:bullet="t">
+      <v:shape id="_x0000_i1183" type="#_x0000_t75" style="width:45pt;height:23.4pt;visibility:visible;mso-wrap-style:square" o:bullet="t">
         <v:imagedata r:id="rId2" o:title=""/>
       </v:shape>
     </w:pict>
   </w:numPicBullet>
   <w:numPicBullet w:numPicBulletId="2">
     <w:pict>
-      <v:shape id="_x0000_i1163" type="#_x0000_t75" style="width:27.6pt;height:21.6pt;visibility:visible;mso-wrap-style:square" o:bullet="t">
+      <v:shape id="_x0000_i1184" type="#_x0000_t75" style="width:27.6pt;height:21.6pt;visibility:visible;mso-wrap-style:square" o:bullet="t">
         <v:imagedata r:id="rId3" o:title=""/>
       </v:shape>
     </w:pict>
@@ -13869,6 +15374,146 @@
     </w:lvl>
   </w:abstractNum>
   <w:abstractNum w:abstractNumId="8" w15:restartNumberingAfterBreak="0">
+    <w:nsid w:val="28F201DE"/>
+    <w:multiLevelType w:val="multilevel"/>
+    <w:tmpl w:val="B61E382C"/>
+    <w:lvl w:ilvl="0">
+      <w:start w:val="1"/>
+      <w:numFmt w:val="decimal"/>
+      <w:lvlText w:val="%1."/>
+      <w:lvlJc w:val="left"/>
+      <w:pPr>
+        <w:ind w:left="1440" w:hanging="360"/>
+      </w:pPr>
+      <w:rPr>
+        <w:strike w:val="0"/>
+        <w:dstrike w:val="0"/>
+        <w:u w:val="none"/>
+        <w:effect w:val="none"/>
+      </w:rPr>
+    </w:lvl>
+    <w:lvl w:ilvl="1">
+      <w:start w:val="1"/>
+      <w:numFmt w:val="lowerLetter"/>
+      <w:lvlText w:val="%2."/>
+      <w:lvlJc w:val="left"/>
+      <w:pPr>
+        <w:ind w:left="2160" w:hanging="360"/>
+      </w:pPr>
+      <w:rPr>
+        <w:strike w:val="0"/>
+        <w:dstrike w:val="0"/>
+        <w:u w:val="none"/>
+        <w:effect w:val="none"/>
+      </w:rPr>
+    </w:lvl>
+    <w:lvl w:ilvl="2">
+      <w:start w:val="1"/>
+      <w:numFmt w:val="lowerRoman"/>
+      <w:lvlText w:val="%3."/>
+      <w:lvlJc w:val="right"/>
+      <w:pPr>
+        <w:ind w:left="2880" w:hanging="360"/>
+      </w:pPr>
+      <w:rPr>
+        <w:strike w:val="0"/>
+        <w:dstrike w:val="0"/>
+        <w:u w:val="none"/>
+        <w:effect w:val="none"/>
+      </w:rPr>
+    </w:lvl>
+    <w:lvl w:ilvl="3">
+      <w:start w:val="1"/>
+      <w:numFmt w:val="decimal"/>
+      <w:lvlText w:val="%4."/>
+      <w:lvlJc w:val="left"/>
+      <w:pPr>
+        <w:ind w:left="3600" w:hanging="360"/>
+      </w:pPr>
+      <w:rPr>
+        <w:strike w:val="0"/>
+        <w:dstrike w:val="0"/>
+        <w:u w:val="none"/>
+        <w:effect w:val="none"/>
+      </w:rPr>
+    </w:lvl>
+    <w:lvl w:ilvl="4">
+      <w:start w:val="1"/>
+      <w:numFmt w:val="lowerLetter"/>
+      <w:lvlText w:val="%5."/>
+      <w:lvlJc w:val="left"/>
+      <w:pPr>
+        <w:ind w:left="4320" w:hanging="360"/>
+      </w:pPr>
+      <w:rPr>
+        <w:strike w:val="0"/>
+        <w:dstrike w:val="0"/>
+        <w:u w:val="none"/>
+        <w:effect w:val="none"/>
+      </w:rPr>
+    </w:lvl>
+    <w:lvl w:ilvl="5">
+      <w:start w:val="1"/>
+      <w:numFmt w:val="lowerRoman"/>
+      <w:lvlText w:val="%6."/>
+      <w:lvlJc w:val="right"/>
+      <w:pPr>
+        <w:ind w:left="5040" w:hanging="360"/>
+      </w:pPr>
+      <w:rPr>
+        <w:strike w:val="0"/>
+        <w:dstrike w:val="0"/>
+        <w:u w:val="none"/>
+        <w:effect w:val="none"/>
+      </w:rPr>
+    </w:lvl>
+    <w:lvl w:ilvl="6">
+      <w:start w:val="1"/>
+      <w:numFmt w:val="decimal"/>
+      <w:lvlText w:val="%7."/>
+      <w:lvlJc w:val="left"/>
+      <w:pPr>
+        <w:ind w:left="5760" w:hanging="360"/>
+      </w:pPr>
+      <w:rPr>
+        <w:strike w:val="0"/>
+        <w:dstrike w:val="0"/>
+        <w:u w:val="none"/>
+        <w:effect w:val="none"/>
+      </w:rPr>
+    </w:lvl>
+    <w:lvl w:ilvl="7">
+      <w:start w:val="1"/>
+      <w:numFmt w:val="lowerLetter"/>
+      <w:lvlText w:val="%8."/>
+      <w:lvlJc w:val="left"/>
+      <w:pPr>
+        <w:ind w:left="6480" w:hanging="360"/>
+      </w:pPr>
+      <w:rPr>
+        <w:strike w:val="0"/>
+        <w:dstrike w:val="0"/>
+        <w:u w:val="none"/>
+        <w:effect w:val="none"/>
+      </w:rPr>
+    </w:lvl>
+    <w:lvl w:ilvl="8">
+      <w:start w:val="1"/>
+      <w:numFmt w:val="lowerRoman"/>
+      <w:lvlText w:val="%9."/>
+      <w:lvlJc w:val="right"/>
+      <w:pPr>
+        <w:ind w:left="7200" w:hanging="360"/>
+      </w:pPr>
+      <w:rPr>
+        <w:strike w:val="0"/>
+        <w:dstrike w:val="0"/>
+        <w:u w:val="none"/>
+        <w:effect w:val="none"/>
+      </w:rPr>
+    </w:lvl>
+  </w:abstractNum>
+  <w:abstractNum w:abstractNumId="9" w15:restartNumberingAfterBreak="0">
     <w:nsid w:val="2A0375DC"/>
     <w:multiLevelType w:val="multilevel"/>
     <w:tmpl w:val="6D7EF0A4"/>
@@ -14008,7 +15653,7 @@
       </w:rPr>
     </w:lvl>
   </w:abstractNum>
-  <w:abstractNum w:abstractNumId="9" w15:restartNumberingAfterBreak="0">
+  <w:abstractNum w:abstractNumId="10" w15:restartNumberingAfterBreak="0">
     <w:nsid w:val="2A6351AC"/>
     <w:multiLevelType w:val="multilevel"/>
     <w:tmpl w:val="6D7EF0A4"/>
@@ -14148,7 +15793,7 @@
       </w:rPr>
     </w:lvl>
   </w:abstractNum>
-  <w:abstractNum w:abstractNumId="10" w15:restartNumberingAfterBreak="0">
+  <w:abstractNum w:abstractNumId="11" w15:restartNumberingAfterBreak="0">
     <w:nsid w:val="2E6760A6"/>
     <w:multiLevelType w:val="multilevel"/>
     <w:tmpl w:val="C28887B4"/>
@@ -14288,7 +15933,7 @@
       </w:rPr>
     </w:lvl>
   </w:abstractNum>
-  <w:abstractNum w:abstractNumId="11" w15:restartNumberingAfterBreak="0">
+  <w:abstractNum w:abstractNumId="12" w15:restartNumberingAfterBreak="0">
     <w:nsid w:val="364C39FB"/>
     <w:multiLevelType w:val="multilevel"/>
     <w:tmpl w:val="439E6E68"/>
@@ -14428,7 +16073,7 @@
       </w:rPr>
     </w:lvl>
   </w:abstractNum>
-  <w:abstractNum w:abstractNumId="12" w15:restartNumberingAfterBreak="0">
+  <w:abstractNum w:abstractNumId="13" w15:restartNumberingAfterBreak="0">
     <w:nsid w:val="3758578B"/>
     <w:multiLevelType w:val="multilevel"/>
     <w:tmpl w:val="86B07368"/>
@@ -14568,7 +16213,7 @@
       </w:rPr>
     </w:lvl>
   </w:abstractNum>
-  <w:abstractNum w:abstractNumId="13" w15:restartNumberingAfterBreak="0">
+  <w:abstractNum w:abstractNumId="14" w15:restartNumberingAfterBreak="0">
     <w:nsid w:val="38EE3508"/>
     <w:multiLevelType w:val="multilevel"/>
     <w:tmpl w:val="C28887B4"/>
@@ -14708,7 +16353,7 @@
       </w:rPr>
     </w:lvl>
   </w:abstractNum>
-  <w:abstractNum w:abstractNumId="14" w15:restartNumberingAfterBreak="0">
+  <w:abstractNum w:abstractNumId="15" w15:restartNumberingAfterBreak="0">
     <w:nsid w:val="3C0851E9"/>
     <w:multiLevelType w:val="multilevel"/>
     <w:tmpl w:val="C28887B4"/>
@@ -14848,7 +16493,7 @@
       </w:rPr>
     </w:lvl>
   </w:abstractNum>
-  <w:abstractNum w:abstractNumId="15" w15:restartNumberingAfterBreak="0">
+  <w:abstractNum w:abstractNumId="16" w15:restartNumberingAfterBreak="0">
     <w:nsid w:val="44535E85"/>
     <w:multiLevelType w:val="multilevel"/>
     <w:tmpl w:val="C28887B4"/>
@@ -14988,7 +16633,7 @@
       </w:rPr>
     </w:lvl>
   </w:abstractNum>
-  <w:abstractNum w:abstractNumId="16" w15:restartNumberingAfterBreak="0">
+  <w:abstractNum w:abstractNumId="17" w15:restartNumberingAfterBreak="0">
     <w:nsid w:val="46B544E5"/>
     <w:multiLevelType w:val="multilevel"/>
     <w:tmpl w:val="C28887B4"/>
@@ -15128,7 +16773,7 @@
       </w:rPr>
     </w:lvl>
   </w:abstractNum>
-  <w:abstractNum w:abstractNumId="17" w15:restartNumberingAfterBreak="0">
+  <w:abstractNum w:abstractNumId="18" w15:restartNumberingAfterBreak="0">
     <w:nsid w:val="4C0C3ED7"/>
     <w:multiLevelType w:val="multilevel"/>
     <w:tmpl w:val="11147A66"/>
@@ -15268,7 +16913,7 @@
       </w:rPr>
     </w:lvl>
   </w:abstractNum>
-  <w:abstractNum w:abstractNumId="18" w15:restartNumberingAfterBreak="0">
+  <w:abstractNum w:abstractNumId="19" w15:restartNumberingAfterBreak="0">
     <w:nsid w:val="4E6A7D2A"/>
     <w:multiLevelType w:val="multilevel"/>
     <w:tmpl w:val="C28887B4"/>
@@ -15408,7 +17053,7 @@
       </w:rPr>
     </w:lvl>
   </w:abstractNum>
-  <w:abstractNum w:abstractNumId="19" w15:restartNumberingAfterBreak="0">
+  <w:abstractNum w:abstractNumId="20" w15:restartNumberingAfterBreak="0">
     <w:nsid w:val="4EA67500"/>
     <w:multiLevelType w:val="multilevel"/>
     <w:tmpl w:val="439E6E68"/>
@@ -15548,7 +17193,7 @@
       </w:rPr>
     </w:lvl>
   </w:abstractNum>
-  <w:abstractNum w:abstractNumId="20" w15:restartNumberingAfterBreak="0">
+  <w:abstractNum w:abstractNumId="21" w15:restartNumberingAfterBreak="0">
     <w:nsid w:val="4EDD3EA5"/>
     <w:multiLevelType w:val="multilevel"/>
     <w:tmpl w:val="00D8A5F2"/>
@@ -15688,7 +17333,7 @@
       </w:rPr>
     </w:lvl>
   </w:abstractNum>
-  <w:abstractNum w:abstractNumId="21" w15:restartNumberingAfterBreak="0">
+  <w:abstractNum w:abstractNumId="22" w15:restartNumberingAfterBreak="0">
     <w:nsid w:val="534B1F01"/>
     <w:multiLevelType w:val="multilevel"/>
     <w:tmpl w:val="B61E382C"/>
@@ -15828,7 +17473,7 @@
       </w:rPr>
     </w:lvl>
   </w:abstractNum>
-  <w:abstractNum w:abstractNumId="22" w15:restartNumberingAfterBreak="0">
+  <w:abstractNum w:abstractNumId="23" w15:restartNumberingAfterBreak="0">
     <w:nsid w:val="62D960B2"/>
     <w:multiLevelType w:val="multilevel"/>
     <w:tmpl w:val="6D7EF0A4"/>
@@ -15968,7 +17613,7 @@
       </w:rPr>
     </w:lvl>
   </w:abstractNum>
-  <w:abstractNum w:abstractNumId="23" w15:restartNumberingAfterBreak="0">
+  <w:abstractNum w:abstractNumId="24" w15:restartNumberingAfterBreak="0">
     <w:nsid w:val="67CD7B71"/>
     <w:multiLevelType w:val="multilevel"/>
     <w:tmpl w:val="FEEAF0DE"/>
@@ -16108,7 +17753,7 @@
       </w:rPr>
     </w:lvl>
   </w:abstractNum>
-  <w:abstractNum w:abstractNumId="24" w15:restartNumberingAfterBreak="0">
+  <w:abstractNum w:abstractNumId="25" w15:restartNumberingAfterBreak="0">
     <w:nsid w:val="683B6B79"/>
     <w:multiLevelType w:val="multilevel"/>
     <w:tmpl w:val="B61E382C"/>
@@ -16248,7 +17893,7 @@
       </w:rPr>
     </w:lvl>
   </w:abstractNum>
-  <w:abstractNum w:abstractNumId="25" w15:restartNumberingAfterBreak="0">
+  <w:abstractNum w:abstractNumId="26" w15:restartNumberingAfterBreak="0">
     <w:nsid w:val="6C205FD7"/>
     <w:multiLevelType w:val="multilevel"/>
     <w:tmpl w:val="00D8A5F2"/>
@@ -16388,7 +18033,7 @@
       </w:rPr>
     </w:lvl>
   </w:abstractNum>
-  <w:abstractNum w:abstractNumId="26" w15:restartNumberingAfterBreak="0">
+  <w:abstractNum w:abstractNumId="27" w15:restartNumberingAfterBreak="0">
     <w:nsid w:val="6E2E1DC5"/>
     <w:multiLevelType w:val="multilevel"/>
     <w:tmpl w:val="C28887B4"/>
@@ -16528,7 +18173,7 @@
       </w:rPr>
     </w:lvl>
   </w:abstractNum>
-  <w:abstractNum w:abstractNumId="27" w15:restartNumberingAfterBreak="0">
+  <w:abstractNum w:abstractNumId="28" w15:restartNumberingAfterBreak="0">
     <w:nsid w:val="784F3E9E"/>
     <w:multiLevelType w:val="multilevel"/>
     <w:tmpl w:val="6D7EF0A4"/>
@@ -16668,7 +18313,7 @@
       </w:rPr>
     </w:lvl>
   </w:abstractNum>
-  <w:abstractNum w:abstractNumId="28" w15:restartNumberingAfterBreak="0">
+  <w:abstractNum w:abstractNumId="29" w15:restartNumberingAfterBreak="0">
     <w:nsid w:val="78F932E0"/>
     <w:multiLevelType w:val="multilevel"/>
     <w:tmpl w:val="00D8A5F2"/>
@@ -16808,7 +18453,7 @@
       </w:rPr>
     </w:lvl>
   </w:abstractNum>
-  <w:abstractNum w:abstractNumId="29" w15:restartNumberingAfterBreak="0">
+  <w:abstractNum w:abstractNumId="30" w15:restartNumberingAfterBreak="0">
     <w:nsid w:val="7A3B6B3A"/>
     <w:multiLevelType w:val="multilevel"/>
     <w:tmpl w:val="6D7EF0A4"/>
@@ -16948,7 +18593,7 @@
       </w:rPr>
     </w:lvl>
   </w:abstractNum>
-  <w:abstractNum w:abstractNumId="30" w15:restartNumberingAfterBreak="0">
+  <w:abstractNum w:abstractNumId="31" w15:restartNumberingAfterBreak="0">
     <w:nsid w:val="7D63183B"/>
     <w:multiLevelType w:val="multilevel"/>
     <w:tmpl w:val="00D8A5F2"/>
@@ -17088,7 +18733,7 @@
       </w:rPr>
     </w:lvl>
   </w:abstractNum>
-  <w:abstractNum w:abstractNumId="31" w15:restartNumberingAfterBreak="0">
+  <w:abstractNum w:abstractNumId="32" w15:restartNumberingAfterBreak="0">
     <w:nsid w:val="7D9174F5"/>
     <w:multiLevelType w:val="multilevel"/>
     <w:tmpl w:val="B61E382C"/>
@@ -17229,10 +18874,10 @@
     </w:lvl>
   </w:abstractNum>
   <w:num w:numId="1" w16cid:durableId="711080219">
-    <w:abstractNumId w:val="17"/>
+    <w:abstractNumId w:val="18"/>
   </w:num>
   <w:num w:numId="2" w16cid:durableId="414669572">
-    <w:abstractNumId w:val="11"/>
+    <w:abstractNumId w:val="12"/>
     <w:lvlOverride w:ilvl="0">
       <w:startOverride w:val="1"/>
     </w:lvlOverride>
@@ -17262,10 +18907,10 @@
     </w:lvlOverride>
   </w:num>
   <w:num w:numId="3" w16cid:durableId="1619025001">
-    <w:abstractNumId w:val="19"/>
+    <w:abstractNumId w:val="20"/>
   </w:num>
   <w:num w:numId="4" w16cid:durableId="585503028">
-    <w:abstractNumId w:val="23"/>
+    <w:abstractNumId w:val="24"/>
   </w:num>
   <w:num w:numId="5" w16cid:durableId="838350004">
     <w:abstractNumId w:val="4"/>
@@ -17301,34 +18946,34 @@
     </w:lvlOverride>
   </w:num>
   <w:num w:numId="7" w16cid:durableId="1212767230">
-    <w:abstractNumId w:val="16"/>
+    <w:abstractNumId w:val="17"/>
   </w:num>
   <w:num w:numId="8" w16cid:durableId="670062085">
-    <w:abstractNumId w:val="13"/>
+    <w:abstractNumId w:val="14"/>
   </w:num>
   <w:num w:numId="9" w16cid:durableId="846094335">
     <w:abstractNumId w:val="7"/>
   </w:num>
   <w:num w:numId="10" w16cid:durableId="204146510">
-    <w:abstractNumId w:val="18"/>
+    <w:abstractNumId w:val="19"/>
   </w:num>
   <w:num w:numId="11" w16cid:durableId="939608915">
     <w:abstractNumId w:val="5"/>
   </w:num>
   <w:num w:numId="12" w16cid:durableId="1203592865">
-    <w:abstractNumId w:val="26"/>
+    <w:abstractNumId w:val="27"/>
   </w:num>
   <w:num w:numId="13" w16cid:durableId="697463749">
-    <w:abstractNumId w:val="14"/>
+    <w:abstractNumId w:val="15"/>
   </w:num>
   <w:num w:numId="14" w16cid:durableId="1300379801">
-    <w:abstractNumId w:val="15"/>
+    <w:abstractNumId w:val="16"/>
   </w:num>
   <w:num w:numId="15" w16cid:durableId="3285277">
-    <w:abstractNumId w:val="10"/>
+    <w:abstractNumId w:val="11"/>
   </w:num>
   <w:num w:numId="16" w16cid:durableId="1362976003">
-    <w:abstractNumId w:val="12"/>
+    <w:abstractNumId w:val="13"/>
     <w:lvlOverride w:ilvl="0">
       <w:startOverride w:val="1"/>
     </w:lvlOverride>
@@ -17388,25 +19033,25 @@
     </w:lvlOverride>
   </w:num>
   <w:num w:numId="18" w16cid:durableId="1759399819">
-    <w:abstractNumId w:val="29"/>
+    <w:abstractNumId w:val="30"/>
   </w:num>
   <w:num w:numId="19" w16cid:durableId="1165777655">
-    <w:abstractNumId w:val="8"/>
+    <w:abstractNumId w:val="9"/>
   </w:num>
   <w:num w:numId="20" w16cid:durableId="1187059159">
-    <w:abstractNumId w:val="22"/>
+    <w:abstractNumId w:val="23"/>
   </w:num>
   <w:num w:numId="21" w16cid:durableId="630479396">
     <w:abstractNumId w:val="1"/>
   </w:num>
   <w:num w:numId="22" w16cid:durableId="1998655843">
-    <w:abstractNumId w:val="27"/>
+    <w:abstractNumId w:val="28"/>
   </w:num>
   <w:num w:numId="23" w16cid:durableId="929000887">
     <w:abstractNumId w:val="0"/>
   </w:num>
   <w:num w:numId="24" w16cid:durableId="864320">
-    <w:abstractNumId w:val="9"/>
+    <w:abstractNumId w:val="10"/>
   </w:num>
   <w:num w:numId="25" w16cid:durableId="1935481507">
     <w:abstractNumId w:val="2"/>
@@ -17439,19 +19084,19 @@
     </w:lvlOverride>
   </w:num>
   <w:num w:numId="26" w16cid:durableId="120613547">
-    <w:abstractNumId w:val="28"/>
+    <w:abstractNumId w:val="29"/>
   </w:num>
   <w:num w:numId="27" w16cid:durableId="1385057920">
-    <w:abstractNumId w:val="30"/>
+    <w:abstractNumId w:val="31"/>
   </w:num>
   <w:num w:numId="28" w16cid:durableId="19747534">
-    <w:abstractNumId w:val="20"/>
+    <w:abstractNumId w:val="21"/>
   </w:num>
   <w:num w:numId="29" w16cid:durableId="2007975938">
-    <w:abstractNumId w:val="25"/>
+    <w:abstractNumId w:val="26"/>
   </w:num>
   <w:num w:numId="30" w16cid:durableId="711459161">
-    <w:abstractNumId w:val="24"/>
+    <w:abstractNumId w:val="25"/>
     <w:lvlOverride w:ilvl="0">
       <w:startOverride w:val="1"/>
     </w:lvlOverride>
@@ -17481,10 +19126,13 @@
     </w:lvlOverride>
   </w:num>
   <w:num w:numId="31" w16cid:durableId="794252817">
-    <w:abstractNumId w:val="31"/>
+    <w:abstractNumId w:val="32"/>
   </w:num>
   <w:num w:numId="32" w16cid:durableId="233129995">
-    <w:abstractNumId w:val="21"/>
+    <w:abstractNumId w:val="22"/>
+  </w:num>
+  <w:num w:numId="33" w16cid:durableId="1350990551">
+    <w:abstractNumId w:val="8"/>
   </w:num>
 </w:numbering>
 </file>

</xml_diff>

<commit_message>
6,7 points from 5th task done
</commit_message>
<xml_diff>
--- a/otchet.docx
+++ b/otchet.docx
@@ -13853,17 +13853,629 @@
         <w:rPr>
           <w:sz w:val="32"/>
           <w:szCs w:val="32"/>
-          <w:lang w:val="en-US"/>
-        </w:rPr>
-      </w:pPr>
-    </w:p>
-    <w:p>
-      <w:pPr>
-        <w:spacing w:after="0" w:line="276" w:lineRule="auto"/>
-        <w:rPr>
-          <w:sz w:val="32"/>
-          <w:szCs w:val="32"/>
-          <w:lang w:val="en-US"/>
+          <w:lang w:val="ru-RU"/>
+        </w:rPr>
+      </w:pPr>
+      <w:r>
+        <w:rPr>
+          <w:sz w:val="32"/>
+          <w:szCs w:val="32"/>
+          <w:lang w:val="ru-RU"/>
+        </w:rPr>
+        <w:lastRenderedPageBreak/>
+        <w:t>Напишите программу:</w:t>
+      </w:r>
+    </w:p>
+    <w:p>
+      <w:pPr>
+        <w:numPr>
+          <w:ilvl w:val="1"/>
+          <w:numId w:val="34"/>
+        </w:numPr>
+        <w:spacing w:after="0" w:line="276" w:lineRule="auto"/>
+        <w:rPr>
+          <w:sz w:val="32"/>
+          <w:szCs w:val="32"/>
+          <w:lang w:val="ru-RU"/>
+        </w:rPr>
+      </w:pPr>
+      <w:r>
+        <w:rPr>
+          <w:sz w:val="32"/>
+          <w:szCs w:val="32"/>
+          <w:lang w:val="ru-RU"/>
+        </w:rPr>
+        <w:t xml:space="preserve">чтобы получить максимальное и минимальное значение в словаре; </w:t>
+      </w:r>
+    </w:p>
+    <w:p>
+      <w:pPr>
+        <w:numPr>
+          <w:ilvl w:val="1"/>
+          <w:numId w:val="34"/>
+        </w:numPr>
+        <w:spacing w:after="0" w:line="276" w:lineRule="auto"/>
+        <w:rPr>
+          <w:sz w:val="32"/>
+          <w:szCs w:val="32"/>
+          <w:lang w:val="ru-RU"/>
+        </w:rPr>
+      </w:pPr>
+      <w:r>
+        <w:rPr>
+          <w:sz w:val="32"/>
+          <w:szCs w:val="32"/>
+          <w:lang w:val="ru-RU"/>
+        </w:rPr>
+        <w:t xml:space="preserve">для печати в отдельные строки ключей и значений словаря; </w:t>
+      </w:r>
+    </w:p>
+    <w:p>
+      <w:pPr>
+        <w:numPr>
+          <w:ilvl w:val="1"/>
+          <w:numId w:val="34"/>
+        </w:numPr>
+        <w:spacing w:after="0" w:line="276" w:lineRule="auto"/>
+        <w:rPr>
+          <w:sz w:val="32"/>
+          <w:szCs w:val="32"/>
+          <w:lang w:val="ru-RU"/>
+        </w:rPr>
+      </w:pPr>
+      <w:r>
+        <w:rPr>
+          <w:sz w:val="32"/>
+          <w:szCs w:val="32"/>
+          <w:lang w:val="ru-RU"/>
+        </w:rPr>
+        <w:t>для создания словаря ключей x, y и z, где каждый ключ имеет значение списка из 11–20,21–30 и 31–40 соответственно.</w:t>
+      </w:r>
+    </w:p>
+    <w:p>
+      <w:pPr>
+        <w:spacing w:after="0" w:line="276" w:lineRule="auto"/>
+        <w:rPr>
+          <w:sz w:val="32"/>
+          <w:szCs w:val="32"/>
+          <w:lang w:val="en-US"/>
+        </w:rPr>
+      </w:pPr>
+      <w:r>
+        <w:rPr>
+          <w:sz w:val="32"/>
+          <w:szCs w:val="32"/>
+          <w:lang w:val="en-US"/>
+        </w:rPr>
+        <w:t>Code:</w:t>
+      </w:r>
+    </w:p>
+    <w:p>
+      <w:pPr>
+        <w:spacing w:after="0" w:line="276" w:lineRule="auto"/>
+        <w:rPr>
+          <w:sz w:val="32"/>
+          <w:szCs w:val="32"/>
+          <w:lang w:val="en-US"/>
+        </w:rPr>
+      </w:pPr>
+      <w:r>
+        <w:rPr>
+          <w:sz w:val="32"/>
+          <w:szCs w:val="32"/>
+          <w:lang w:val="en-US"/>
+        </w:rPr>
+        <w:drawing>
+          <wp:inline distT="0" distB="0" distL="0" distR="0" wp14:anchorId="27E6E10F" wp14:editId="5F54C43B">
+            <wp:extent cx="4067743" cy="5992061"/>
+            <wp:effectExtent l="0" t="0" r="9525" b="0"/>
+            <wp:docPr id="904594931" name="Рисунок 1"/>
+            <wp:cNvGraphicFramePr>
+              <a:graphicFrameLocks xmlns:a="http://schemas.openxmlformats.org/drawingml/2006/main" noChangeAspect="1"/>
+            </wp:cNvGraphicFramePr>
+            <a:graphic xmlns:a="http://schemas.openxmlformats.org/drawingml/2006/main">
+              <a:graphicData uri="http://schemas.openxmlformats.org/drawingml/2006/picture">
+                <pic:pic xmlns:pic="http://schemas.openxmlformats.org/drawingml/2006/picture">
+                  <pic:nvPicPr>
+                    <pic:cNvPr id="904594931" name=""/>
+                    <pic:cNvPicPr/>
+                  </pic:nvPicPr>
+                  <pic:blipFill>
+                    <a:blip r:embed="rId135"/>
+                    <a:stretch>
+                      <a:fillRect/>
+                    </a:stretch>
+                  </pic:blipFill>
+                  <pic:spPr>
+                    <a:xfrm>
+                      <a:off x="0" y="0"/>
+                      <a:ext cx="4067743" cy="5992061"/>
+                    </a:xfrm>
+                    <a:prstGeom prst="rect">
+                      <a:avLst/>
+                    </a:prstGeom>
+                  </pic:spPr>
+                </pic:pic>
+              </a:graphicData>
+            </a:graphic>
+          </wp:inline>
+        </w:drawing>
+      </w:r>
+    </w:p>
+    <w:p>
+      <w:pPr>
+        <w:spacing w:after="0" w:line="276" w:lineRule="auto"/>
+        <w:rPr>
+          <w:sz w:val="32"/>
+          <w:szCs w:val="32"/>
+          <w:lang w:val="en-US"/>
+        </w:rPr>
+      </w:pPr>
+      <w:r>
+        <w:rPr>
+          <w:sz w:val="32"/>
+          <w:szCs w:val="32"/>
+          <w:lang w:val="en-US"/>
+        </w:rPr>
+        <w:t>Result:</w:t>
+      </w:r>
+    </w:p>
+    <w:p>
+      <w:pPr>
+        <w:spacing w:after="0" w:line="276" w:lineRule="auto"/>
+        <w:rPr>
+          <w:sz w:val="32"/>
+          <w:szCs w:val="32"/>
+          <w:lang w:val="en-US"/>
+        </w:rPr>
+      </w:pPr>
+      <w:r>
+        <w:rPr>
+          <w:sz w:val="32"/>
+          <w:szCs w:val="32"/>
+          <w:lang w:val="en-US"/>
+        </w:rPr>
+        <w:lastRenderedPageBreak/>
+        <w:drawing>
+          <wp:inline distT="0" distB="0" distL="0" distR="0" wp14:anchorId="18F5D1DD" wp14:editId="5D1E0086">
+            <wp:extent cx="5759450" cy="572135"/>
+            <wp:effectExtent l="0" t="0" r="0" b="0"/>
+            <wp:docPr id="442965880" name="Рисунок 1"/>
+            <wp:cNvGraphicFramePr>
+              <a:graphicFrameLocks xmlns:a="http://schemas.openxmlformats.org/drawingml/2006/main" noChangeAspect="1"/>
+            </wp:cNvGraphicFramePr>
+            <a:graphic xmlns:a="http://schemas.openxmlformats.org/drawingml/2006/main">
+              <a:graphicData uri="http://schemas.openxmlformats.org/drawingml/2006/picture">
+                <pic:pic xmlns:pic="http://schemas.openxmlformats.org/drawingml/2006/picture">
+                  <pic:nvPicPr>
+                    <pic:cNvPr id="442965880" name=""/>
+                    <pic:cNvPicPr/>
+                  </pic:nvPicPr>
+                  <pic:blipFill>
+                    <a:blip r:embed="rId136"/>
+                    <a:stretch>
+                      <a:fillRect/>
+                    </a:stretch>
+                  </pic:blipFill>
+                  <pic:spPr>
+                    <a:xfrm>
+                      <a:off x="0" y="0"/>
+                      <a:ext cx="5759450" cy="572135"/>
+                    </a:xfrm>
+                    <a:prstGeom prst="rect">
+                      <a:avLst/>
+                    </a:prstGeom>
+                  </pic:spPr>
+                </pic:pic>
+              </a:graphicData>
+            </a:graphic>
+          </wp:inline>
+        </w:drawing>
+      </w:r>
+    </w:p>
+    <w:p>
+      <w:pPr>
+        <w:ind w:left="720" w:firstLine="720"/>
+        <w:rPr>
+          <w:sz w:val="32"/>
+          <w:szCs w:val="32"/>
+          <w:lang w:val="ru-RU"/>
+        </w:rPr>
+      </w:pPr>
+      <w:r>
+        <w:rPr>
+          <w:sz w:val="32"/>
+          <w:szCs w:val="32"/>
+          <w:lang w:val="ru-RU"/>
+        </w:rPr>
+        <w:t>Получите доступ к пятому значению каждого ключа из словаря.</w:t>
+      </w:r>
+    </w:p>
+    <w:p>
+      <w:pPr>
+        <w:spacing w:after="0" w:line="276" w:lineRule="auto"/>
+        <w:rPr>
+          <w:sz w:val="32"/>
+          <w:szCs w:val="32"/>
+          <w:lang w:val="ru-RU"/>
+        </w:rPr>
+      </w:pPr>
+    </w:p>
+    <w:p>
+      <w:pPr>
+        <w:spacing w:after="0" w:line="276" w:lineRule="auto"/>
+        <w:rPr>
+          <w:sz w:val="32"/>
+          <w:szCs w:val="32"/>
+          <w:lang w:val="en-US"/>
+        </w:rPr>
+      </w:pPr>
+      <w:r>
+        <w:rPr>
+          <w:sz w:val="32"/>
+          <w:szCs w:val="32"/>
+          <w:lang w:val="en-US"/>
+        </w:rPr>
+        <w:t>Code:</w:t>
+      </w:r>
+    </w:p>
+    <w:p>
+      <w:pPr>
+        <w:spacing w:after="0" w:line="276" w:lineRule="auto"/>
+        <w:rPr>
+          <w:sz w:val="32"/>
+          <w:szCs w:val="32"/>
+          <w:lang w:val="en-US"/>
+        </w:rPr>
+      </w:pPr>
+      <w:r>
+        <w:rPr>
+          <w:sz w:val="32"/>
+          <w:szCs w:val="32"/>
+          <w:lang w:val="en-US"/>
+        </w:rPr>
+        <w:drawing>
+          <wp:inline distT="0" distB="0" distL="0" distR="0" wp14:anchorId="3BE4B5A0" wp14:editId="50187FAF">
+            <wp:extent cx="2810267" cy="866896"/>
+            <wp:effectExtent l="0" t="0" r="9525" b="9525"/>
+            <wp:docPr id="776207579" name="Рисунок 1"/>
+            <wp:cNvGraphicFramePr>
+              <a:graphicFrameLocks xmlns:a="http://schemas.openxmlformats.org/drawingml/2006/main" noChangeAspect="1"/>
+            </wp:cNvGraphicFramePr>
+            <a:graphic xmlns:a="http://schemas.openxmlformats.org/drawingml/2006/main">
+              <a:graphicData uri="http://schemas.openxmlformats.org/drawingml/2006/picture">
+                <pic:pic xmlns:pic="http://schemas.openxmlformats.org/drawingml/2006/picture">
+                  <pic:nvPicPr>
+                    <pic:cNvPr id="776207579" name=""/>
+                    <pic:cNvPicPr/>
+                  </pic:nvPicPr>
+                  <pic:blipFill>
+                    <a:blip r:embed="rId137"/>
+                    <a:stretch>
+                      <a:fillRect/>
+                    </a:stretch>
+                  </pic:blipFill>
+                  <pic:spPr>
+                    <a:xfrm>
+                      <a:off x="0" y="0"/>
+                      <a:ext cx="2810267" cy="866896"/>
+                    </a:xfrm>
+                    <a:prstGeom prst="rect">
+                      <a:avLst/>
+                    </a:prstGeom>
+                  </pic:spPr>
+                </pic:pic>
+              </a:graphicData>
+            </a:graphic>
+          </wp:inline>
+        </w:drawing>
+      </w:r>
+    </w:p>
+    <w:p>
+      <w:pPr>
+        <w:spacing w:after="0" w:line="276" w:lineRule="auto"/>
+        <w:rPr>
+          <w:sz w:val="32"/>
+          <w:szCs w:val="32"/>
+          <w:lang w:val="en-US"/>
+        </w:rPr>
+      </w:pPr>
+      <w:r>
+        <w:rPr>
+          <w:sz w:val="32"/>
+          <w:szCs w:val="32"/>
+          <w:lang w:val="en-US"/>
+        </w:rPr>
+        <w:t>Result:</w:t>
+      </w:r>
+    </w:p>
+    <w:p>
+      <w:pPr>
+        <w:spacing w:after="0" w:line="276" w:lineRule="auto"/>
+        <w:rPr>
+          <w:sz w:val="32"/>
+          <w:szCs w:val="32"/>
+          <w:lang w:val="en-US"/>
+        </w:rPr>
+      </w:pPr>
+      <w:r>
+        <w:rPr>
+          <w:sz w:val="32"/>
+          <w:szCs w:val="32"/>
+          <w:lang w:val="en-US"/>
+        </w:rPr>
+        <w:drawing>
+          <wp:inline distT="0" distB="0" distL="0" distR="0" wp14:anchorId="160E4787" wp14:editId="3CDAC6B5">
+            <wp:extent cx="476316" cy="781159"/>
+            <wp:effectExtent l="0" t="0" r="0" b="0"/>
+            <wp:docPr id="288981989" name="Рисунок 1"/>
+            <wp:cNvGraphicFramePr>
+              <a:graphicFrameLocks xmlns:a="http://schemas.openxmlformats.org/drawingml/2006/main" noChangeAspect="1"/>
+            </wp:cNvGraphicFramePr>
+            <a:graphic xmlns:a="http://schemas.openxmlformats.org/drawingml/2006/main">
+              <a:graphicData uri="http://schemas.openxmlformats.org/drawingml/2006/picture">
+                <pic:pic xmlns:pic="http://schemas.openxmlformats.org/drawingml/2006/picture">
+                  <pic:nvPicPr>
+                    <pic:cNvPr id="288981989" name=""/>
+                    <pic:cNvPicPr/>
+                  </pic:nvPicPr>
+                  <pic:blipFill>
+                    <a:blip r:embed="rId138"/>
+                    <a:stretch>
+                      <a:fillRect/>
+                    </a:stretch>
+                  </pic:blipFill>
+                  <pic:spPr>
+                    <a:xfrm>
+                      <a:off x="0" y="0"/>
+                      <a:ext cx="476316" cy="781159"/>
+                    </a:xfrm>
+                    <a:prstGeom prst="rect">
+                      <a:avLst/>
+                    </a:prstGeom>
+                  </pic:spPr>
+                </pic:pic>
+              </a:graphicData>
+            </a:graphic>
+          </wp:inline>
+        </w:drawing>
+      </w:r>
+    </w:p>
+    <w:p>
+      <w:pPr>
+        <w:spacing w:after="0" w:line="276" w:lineRule="auto"/>
+        <w:rPr>
+          <w:sz w:val="32"/>
+          <w:szCs w:val="32"/>
+          <w:lang w:val="en-US"/>
+        </w:rPr>
+      </w:pPr>
+    </w:p>
+    <w:p>
+      <w:pPr>
+        <w:spacing w:after="0" w:line="276" w:lineRule="auto"/>
+        <w:rPr>
+          <w:sz w:val="32"/>
+          <w:szCs w:val="32"/>
+          <w:lang w:val="ru-RU"/>
+        </w:rPr>
+      </w:pPr>
+      <w:r>
+        <w:rPr>
+          <w:sz w:val="32"/>
+          <w:szCs w:val="32"/>
+          <w:lang w:val="ru-RU"/>
+        </w:rPr>
+        <w:t>Напишите программу, которая принимает список словарей и объединяет их в один словарь</w:t>
+      </w:r>
+    </w:p>
+    <w:p>
+      <w:pPr>
+        <w:spacing w:after="0" w:line="276" w:lineRule="auto"/>
+        <w:rPr>
+          <w:sz w:val="32"/>
+          <w:szCs w:val="32"/>
+          <w:lang w:val="en-US"/>
+        </w:rPr>
+      </w:pPr>
+      <w:r>
+        <w:rPr>
+          <w:sz w:val="32"/>
+          <w:szCs w:val="32"/>
+          <w:lang w:val="en-US"/>
+        </w:rPr>
+        <w:t>Code:</w:t>
+      </w:r>
+    </w:p>
+    <w:p>
+      <w:pPr>
+        <w:spacing w:after="0" w:line="276" w:lineRule="auto"/>
+        <w:rPr>
+          <w:sz w:val="32"/>
+          <w:szCs w:val="32"/>
+          <w:lang w:val="en-US"/>
+        </w:rPr>
+      </w:pPr>
+      <w:r>
+        <w:rPr>
+          <w:sz w:val="32"/>
+          <w:szCs w:val="32"/>
+          <w:lang w:val="en-US"/>
+        </w:rPr>
+        <w:drawing>
+          <wp:inline distT="0" distB="0" distL="0" distR="0" wp14:anchorId="5299B5CA" wp14:editId="36C37A0F">
+            <wp:extent cx="5759450" cy="1647825"/>
+            <wp:effectExtent l="0" t="0" r="0" b="9525"/>
+            <wp:docPr id="1307478773" name="Рисунок 1"/>
+            <wp:cNvGraphicFramePr>
+              <a:graphicFrameLocks xmlns:a="http://schemas.openxmlformats.org/drawingml/2006/main" noChangeAspect="1"/>
+            </wp:cNvGraphicFramePr>
+            <a:graphic xmlns:a="http://schemas.openxmlformats.org/drawingml/2006/main">
+              <a:graphicData uri="http://schemas.openxmlformats.org/drawingml/2006/picture">
+                <pic:pic xmlns:pic="http://schemas.openxmlformats.org/drawingml/2006/picture">
+                  <pic:nvPicPr>
+                    <pic:cNvPr id="1307478773" name=""/>
+                    <pic:cNvPicPr/>
+                  </pic:nvPicPr>
+                  <pic:blipFill>
+                    <a:blip r:embed="rId139"/>
+                    <a:stretch>
+                      <a:fillRect/>
+                    </a:stretch>
+                  </pic:blipFill>
+                  <pic:spPr>
+                    <a:xfrm>
+                      <a:off x="0" y="0"/>
+                      <a:ext cx="5759450" cy="1647825"/>
+                    </a:xfrm>
+                    <a:prstGeom prst="rect">
+                      <a:avLst/>
+                    </a:prstGeom>
+                  </pic:spPr>
+                </pic:pic>
+              </a:graphicData>
+            </a:graphic>
+          </wp:inline>
+        </w:drawing>
+      </w:r>
+    </w:p>
+    <w:p>
+      <w:pPr>
+        <w:spacing w:after="0" w:line="276" w:lineRule="auto"/>
+        <w:rPr>
+          <w:sz w:val="32"/>
+          <w:szCs w:val="32"/>
+          <w:lang w:val="en-US"/>
+        </w:rPr>
+      </w:pPr>
+      <w:r>
+        <w:rPr>
+          <w:sz w:val="32"/>
+          <w:szCs w:val="32"/>
+          <w:lang w:val="en-US"/>
+        </w:rPr>
+        <w:t>Result:</w:t>
+      </w:r>
+    </w:p>
+    <w:p>
+      <w:pPr>
+        <w:spacing w:after="0" w:line="276" w:lineRule="auto"/>
+        <w:rPr>
+          <w:sz w:val="32"/>
+          <w:szCs w:val="32"/>
+          <w:lang w:val="en-US"/>
+        </w:rPr>
+      </w:pPr>
+      <w:r>
+        <w:rPr>
+          <w:sz w:val="32"/>
+          <w:szCs w:val="32"/>
+          <w:lang w:val="en-US"/>
+        </w:rPr>
+        <w:drawing>
+          <wp:inline distT="0" distB="0" distL="0" distR="0" wp14:anchorId="7EC95EE0" wp14:editId="0E49B3C2">
+            <wp:extent cx="3743847" cy="362001"/>
+            <wp:effectExtent l="0" t="0" r="0" b="0"/>
+            <wp:docPr id="1622294825" name="Рисунок 1"/>
+            <wp:cNvGraphicFramePr>
+              <a:graphicFrameLocks xmlns:a="http://schemas.openxmlformats.org/drawingml/2006/main" noChangeAspect="1"/>
+            </wp:cNvGraphicFramePr>
+            <a:graphic xmlns:a="http://schemas.openxmlformats.org/drawingml/2006/main">
+              <a:graphicData uri="http://schemas.openxmlformats.org/drawingml/2006/picture">
+                <pic:pic xmlns:pic="http://schemas.openxmlformats.org/drawingml/2006/picture">
+                  <pic:nvPicPr>
+                    <pic:cNvPr id="1622294825" name=""/>
+                    <pic:cNvPicPr/>
+                  </pic:nvPicPr>
+                  <pic:blipFill>
+                    <a:blip r:embed="rId140"/>
+                    <a:stretch>
+                      <a:fillRect/>
+                    </a:stretch>
+                  </pic:blipFill>
+                  <pic:spPr>
+                    <a:xfrm>
+                      <a:off x="0" y="0"/>
+                      <a:ext cx="3743847" cy="362001"/>
+                    </a:xfrm>
+                    <a:prstGeom prst="rect">
+                      <a:avLst/>
+                    </a:prstGeom>
+                  </pic:spPr>
+                </pic:pic>
+              </a:graphicData>
+            </a:graphic>
+          </wp:inline>
+        </w:drawing>
+      </w:r>
+    </w:p>
+    <w:p>
+      <w:pPr>
+        <w:spacing w:after="0" w:line="276" w:lineRule="auto"/>
+        <w:rPr>
+          <w:sz w:val="32"/>
+          <w:szCs w:val="32"/>
+          <w:lang w:val="en-US"/>
+        </w:rPr>
+      </w:pPr>
+    </w:p>
+    <w:p>
+      <w:pPr>
+        <w:spacing w:after="0" w:line="276" w:lineRule="auto"/>
+        <w:rPr>
+          <w:sz w:val="32"/>
+          <w:szCs w:val="32"/>
+          <w:lang w:val="en-US"/>
+        </w:rPr>
+      </w:pPr>
+    </w:p>
+    <w:p>
+      <w:pPr>
+        <w:spacing w:after="0" w:line="276" w:lineRule="auto"/>
+        <w:rPr>
+          <w:sz w:val="32"/>
+          <w:szCs w:val="32"/>
+          <w:lang w:val="ru-RU"/>
+        </w:rPr>
+      </w:pPr>
+    </w:p>
+    <w:p>
+      <w:pPr>
+        <w:spacing w:after="0" w:line="276" w:lineRule="auto"/>
+        <w:rPr>
+          <w:sz w:val="32"/>
+          <w:szCs w:val="32"/>
+          <w:lang w:val="ru-RU"/>
+        </w:rPr>
+      </w:pPr>
+    </w:p>
+    <w:p>
+      <w:pPr>
+        <w:spacing w:after="0" w:line="276" w:lineRule="auto"/>
+        <w:rPr>
+          <w:sz w:val="32"/>
+          <w:szCs w:val="32"/>
+          <w:lang w:val="ru-RU"/>
+        </w:rPr>
+      </w:pPr>
+    </w:p>
+    <w:p>
+      <w:pPr>
+        <w:spacing w:after="0" w:line="276" w:lineRule="auto"/>
+        <w:rPr>
+          <w:sz w:val="32"/>
+          <w:szCs w:val="32"/>
+          <w:lang w:val="ru-RU"/>
+        </w:rPr>
+      </w:pPr>
+    </w:p>
+    <w:p>
+      <w:pPr>
+        <w:spacing w:after="0" w:line="276" w:lineRule="auto"/>
+        <w:rPr>
+          <w:sz w:val="32"/>
+          <w:szCs w:val="32"/>
+          <w:lang w:val="ru-RU"/>
         </w:rPr>
       </w:pPr>
     </w:p>
@@ -14234,21 +14846,21 @@
         <v:path o:extrusionok="f" gradientshapeok="t" o:connecttype="rect"/>
         <o:lock v:ext="edit" aspectratio="t"/>
       </v:shapetype>
-      <v:shape id="_x0000_i1182" type="#_x0000_t75" style="width:24.6pt;height:22.8pt;visibility:visible;mso-wrap-style:square" o:bullet="t">
+      <v:shape id="_x0000_i1206" type="#_x0000_t75" style="width:24.6pt;height:22.8pt;visibility:visible;mso-wrap-style:square" o:bullet="t">
         <v:imagedata r:id="rId1" o:title=""/>
       </v:shape>
     </w:pict>
   </w:numPicBullet>
   <w:numPicBullet w:numPicBulletId="1">
     <w:pict>
-      <v:shape id="_x0000_i1183" type="#_x0000_t75" style="width:45pt;height:23.4pt;visibility:visible;mso-wrap-style:square" o:bullet="t">
+      <v:shape id="_x0000_i1207" type="#_x0000_t75" style="width:45pt;height:23.4pt;visibility:visible;mso-wrap-style:square" o:bullet="t">
         <v:imagedata r:id="rId2" o:title=""/>
       </v:shape>
     </w:pict>
   </w:numPicBullet>
   <w:numPicBullet w:numPicBulletId="2">
     <w:pict>
-      <v:shape id="_x0000_i1184" type="#_x0000_t75" style="width:27.6pt;height:21.6pt;visibility:visible;mso-wrap-style:square" o:bullet="t">
+      <v:shape id="_x0000_i1208" type="#_x0000_t75" style="width:27.6pt;height:21.6pt;visibility:visible;mso-wrap-style:square" o:bullet="t">
         <v:imagedata r:id="rId3" o:title=""/>
       </v:shape>
     </w:pict>
@@ -18735,6 +19347,146 @@
   </w:abstractNum>
   <w:abstractNum w:abstractNumId="32" w15:restartNumberingAfterBreak="0">
     <w:nsid w:val="7D9174F5"/>
+    <w:multiLevelType w:val="multilevel"/>
+    <w:tmpl w:val="B61E382C"/>
+    <w:lvl w:ilvl="0">
+      <w:start w:val="1"/>
+      <w:numFmt w:val="decimal"/>
+      <w:lvlText w:val="%1."/>
+      <w:lvlJc w:val="left"/>
+      <w:pPr>
+        <w:ind w:left="1440" w:hanging="360"/>
+      </w:pPr>
+      <w:rPr>
+        <w:strike w:val="0"/>
+        <w:dstrike w:val="0"/>
+        <w:u w:val="none"/>
+        <w:effect w:val="none"/>
+      </w:rPr>
+    </w:lvl>
+    <w:lvl w:ilvl="1">
+      <w:start w:val="1"/>
+      <w:numFmt w:val="lowerLetter"/>
+      <w:lvlText w:val="%2."/>
+      <w:lvlJc w:val="left"/>
+      <w:pPr>
+        <w:ind w:left="2160" w:hanging="360"/>
+      </w:pPr>
+      <w:rPr>
+        <w:strike w:val="0"/>
+        <w:dstrike w:val="0"/>
+        <w:u w:val="none"/>
+        <w:effect w:val="none"/>
+      </w:rPr>
+    </w:lvl>
+    <w:lvl w:ilvl="2">
+      <w:start w:val="1"/>
+      <w:numFmt w:val="lowerRoman"/>
+      <w:lvlText w:val="%3."/>
+      <w:lvlJc w:val="right"/>
+      <w:pPr>
+        <w:ind w:left="2880" w:hanging="360"/>
+      </w:pPr>
+      <w:rPr>
+        <w:strike w:val="0"/>
+        <w:dstrike w:val="0"/>
+        <w:u w:val="none"/>
+        <w:effect w:val="none"/>
+      </w:rPr>
+    </w:lvl>
+    <w:lvl w:ilvl="3">
+      <w:start w:val="1"/>
+      <w:numFmt w:val="decimal"/>
+      <w:lvlText w:val="%4."/>
+      <w:lvlJc w:val="left"/>
+      <w:pPr>
+        <w:ind w:left="3600" w:hanging="360"/>
+      </w:pPr>
+      <w:rPr>
+        <w:strike w:val="0"/>
+        <w:dstrike w:val="0"/>
+        <w:u w:val="none"/>
+        <w:effect w:val="none"/>
+      </w:rPr>
+    </w:lvl>
+    <w:lvl w:ilvl="4">
+      <w:start w:val="1"/>
+      <w:numFmt w:val="lowerLetter"/>
+      <w:lvlText w:val="%5."/>
+      <w:lvlJc w:val="left"/>
+      <w:pPr>
+        <w:ind w:left="4320" w:hanging="360"/>
+      </w:pPr>
+      <w:rPr>
+        <w:strike w:val="0"/>
+        <w:dstrike w:val="0"/>
+        <w:u w:val="none"/>
+        <w:effect w:val="none"/>
+      </w:rPr>
+    </w:lvl>
+    <w:lvl w:ilvl="5">
+      <w:start w:val="1"/>
+      <w:numFmt w:val="lowerRoman"/>
+      <w:lvlText w:val="%6."/>
+      <w:lvlJc w:val="right"/>
+      <w:pPr>
+        <w:ind w:left="5040" w:hanging="360"/>
+      </w:pPr>
+      <w:rPr>
+        <w:strike w:val="0"/>
+        <w:dstrike w:val="0"/>
+        <w:u w:val="none"/>
+        <w:effect w:val="none"/>
+      </w:rPr>
+    </w:lvl>
+    <w:lvl w:ilvl="6">
+      <w:start w:val="1"/>
+      <w:numFmt w:val="decimal"/>
+      <w:lvlText w:val="%7."/>
+      <w:lvlJc w:val="left"/>
+      <w:pPr>
+        <w:ind w:left="5760" w:hanging="360"/>
+      </w:pPr>
+      <w:rPr>
+        <w:strike w:val="0"/>
+        <w:dstrike w:val="0"/>
+        <w:u w:val="none"/>
+        <w:effect w:val="none"/>
+      </w:rPr>
+    </w:lvl>
+    <w:lvl w:ilvl="7">
+      <w:start w:val="1"/>
+      <w:numFmt w:val="lowerLetter"/>
+      <w:lvlText w:val="%8."/>
+      <w:lvlJc w:val="left"/>
+      <w:pPr>
+        <w:ind w:left="6480" w:hanging="360"/>
+      </w:pPr>
+      <w:rPr>
+        <w:strike w:val="0"/>
+        <w:dstrike w:val="0"/>
+        <w:u w:val="none"/>
+        <w:effect w:val="none"/>
+      </w:rPr>
+    </w:lvl>
+    <w:lvl w:ilvl="8">
+      <w:start w:val="1"/>
+      <w:numFmt w:val="lowerRoman"/>
+      <w:lvlText w:val="%9."/>
+      <w:lvlJc w:val="right"/>
+      <w:pPr>
+        <w:ind w:left="7200" w:hanging="360"/>
+      </w:pPr>
+      <w:rPr>
+        <w:strike w:val="0"/>
+        <w:dstrike w:val="0"/>
+        <w:u w:val="none"/>
+        <w:effect w:val="none"/>
+      </w:rPr>
+    </w:lvl>
+  </w:abstractNum>
+  <w:abstractNum w:abstractNumId="33" w15:restartNumberingAfterBreak="0">
+    <w:nsid w:val="7F5D7496"/>
     <w:multiLevelType w:val="multilevel"/>
     <w:tmpl w:val="B61E382C"/>
     <w:lvl w:ilvl="0">
@@ -19133,6 +19885,9 @@
   </w:num>
   <w:num w:numId="33" w16cid:durableId="1350990551">
     <w:abstractNumId w:val="8"/>
+  </w:num>
+  <w:num w:numId="34" w16cid:durableId="46221697">
+    <w:abstractNumId w:val="33"/>
   </w:num>
 </w:numbering>
 </file>

</xml_diff>

<commit_message>
8 point from 5th task done, task 5 done
</commit_message>
<xml_diff>
--- a/otchet.docx
+++ b/otchet.docx
@@ -57,8 +57,6 @@
         </w:rPr>
         <w:t xml:space="preserve">Для ввода информации в переменные используется </w:t>
       </w:r>
-      <w:proofErr w:type="spellStart"/>
-      <w:proofErr w:type="gramStart"/>
       <w:r>
         <w:rPr>
           <w:b/>
@@ -66,9 +64,16 @@
           <w:szCs w:val="32"/>
           <w:lang w:val="ru-RU"/>
         </w:rPr>
-        <w:t>input</w:t>
-      </w:r>
-      <w:proofErr w:type="spellEnd"/>
+        <w:t>input()</w:t>
+      </w:r>
+      <w:r>
+        <w:rPr>
+          <w:sz w:val="32"/>
+          <w:szCs w:val="32"/>
+          <w:lang w:val="ru-RU"/>
+        </w:rPr>
+        <w:t xml:space="preserve">, для вывода - </w:t>
+      </w:r>
       <w:r>
         <w:rPr>
           <w:b/>
@@ -76,45 +81,7 @@
           <w:szCs w:val="32"/>
           <w:lang w:val="ru-RU"/>
         </w:rPr>
-        <w:t>(</w:t>
-      </w:r>
-      <w:proofErr w:type="gramEnd"/>
-      <w:r>
-        <w:rPr>
-          <w:b/>
-          <w:sz w:val="32"/>
-          <w:szCs w:val="32"/>
-          <w:lang w:val="ru-RU"/>
-        </w:rPr>
-        <w:t>)</w:t>
-      </w:r>
-      <w:r>
-        <w:rPr>
-          <w:sz w:val="32"/>
-          <w:szCs w:val="32"/>
-          <w:lang w:val="ru-RU"/>
-        </w:rPr>
-        <w:t xml:space="preserve">, для вывода - </w:t>
-      </w:r>
-      <w:proofErr w:type="spellStart"/>
-      <w:r>
-        <w:rPr>
-          <w:b/>
-          <w:sz w:val="32"/>
-          <w:szCs w:val="32"/>
-          <w:lang w:val="ru-RU"/>
-        </w:rPr>
-        <w:t>print</w:t>
-      </w:r>
-      <w:proofErr w:type="spellEnd"/>
-      <w:r>
-        <w:rPr>
-          <w:b/>
-          <w:sz w:val="32"/>
-          <w:szCs w:val="32"/>
-          <w:lang w:val="ru-RU"/>
-        </w:rPr>
-        <w:t>()</w:t>
+        <w:t>print()</w:t>
       </w:r>
       <w:r>
         <w:rPr>
@@ -328,8 +295,6 @@
         </w:rPr>
         <w:t xml:space="preserve">При помощи </w:t>
       </w:r>
-      <w:proofErr w:type="spellStart"/>
-      <w:proofErr w:type="gramStart"/>
       <w:r>
         <w:rPr>
           <w:b/>
@@ -337,27 +302,7 @@
           <w:szCs w:val="32"/>
           <w:lang w:val="ru-RU"/>
         </w:rPr>
-        <w:t>type</w:t>
-      </w:r>
-      <w:proofErr w:type="spellEnd"/>
-      <w:r>
-        <w:rPr>
-          <w:b/>
-          <w:sz w:val="32"/>
-          <w:szCs w:val="32"/>
-          <w:lang w:val="ru-RU"/>
-        </w:rPr>
-        <w:t>(</w:t>
-      </w:r>
-      <w:proofErr w:type="gramEnd"/>
-      <w:r>
-        <w:rPr>
-          <w:b/>
-          <w:sz w:val="32"/>
-          <w:szCs w:val="32"/>
-          <w:lang w:val="ru-RU"/>
-        </w:rPr>
-        <w:t>)</w:t>
+        <w:t>type()</w:t>
       </w:r>
       <w:r>
         <w:rPr>
@@ -1179,25 +1124,7 @@
           <w:szCs w:val="32"/>
           <w:lang w:val="ru-RU"/>
         </w:rPr>
-        <w:t xml:space="preserve">x % 2 + c // 4 - v / </w:t>
-      </w:r>
-      <w:proofErr w:type="gramStart"/>
-      <w:r>
-        <w:rPr>
-          <w:sz w:val="32"/>
-          <w:szCs w:val="32"/>
-          <w:lang w:val="ru-RU"/>
-        </w:rPr>
-        <w:t>10  +</w:t>
-      </w:r>
-      <w:proofErr w:type="gramEnd"/>
-      <w:r>
-        <w:rPr>
-          <w:sz w:val="32"/>
-          <w:szCs w:val="32"/>
-          <w:lang w:val="ru-RU"/>
-        </w:rPr>
-        <w:t xml:space="preserve"> 18b </w:t>
+        <w:t xml:space="preserve">x % 2 + c // 4 - v / 10  + 18b </w:t>
       </w:r>
     </w:p>
     <w:p>
@@ -1217,8 +1144,6 @@
         </w:rPr>
         <w:t xml:space="preserve">не создавайте переменные для значений x, c, v, b, а пропишите </w:t>
       </w:r>
-      <w:proofErr w:type="spellStart"/>
-      <w:proofErr w:type="gramStart"/>
       <w:r>
         <w:rPr>
           <w:b/>
@@ -1226,9 +1151,16 @@
           <w:szCs w:val="32"/>
           <w:lang w:val="ru-RU"/>
         </w:rPr>
-        <w:t>input</w:t>
-      </w:r>
-      <w:proofErr w:type="spellEnd"/>
+        <w:t xml:space="preserve">input() </w:t>
+      </w:r>
+      <w:r>
+        <w:rPr>
+          <w:sz w:val="32"/>
+          <w:szCs w:val="32"/>
+          <w:lang w:val="ru-RU"/>
+        </w:rPr>
+        <w:t xml:space="preserve">прямо в формуле. используйте модуль </w:t>
+      </w:r>
       <w:r>
         <w:rPr>
           <w:b/>
@@ -1236,9 +1168,44 @@
           <w:szCs w:val="32"/>
           <w:lang w:val="ru-RU"/>
         </w:rPr>
-        <w:t>(</w:t>
-      </w:r>
-      <w:proofErr w:type="gramEnd"/>
+        <w:t xml:space="preserve">Math </w:t>
+      </w:r>
+      <w:r>
+        <w:rPr>
+          <w:sz w:val="32"/>
+          <w:szCs w:val="32"/>
+          <w:lang w:val="ru-RU"/>
+        </w:rPr>
+        <w:t>для сложных математических вычислений.</w:t>
+      </w:r>
+    </w:p>
+    <w:p>
+      <w:pPr>
+        <w:ind w:firstLine="720"/>
+        <w:rPr>
+          <w:sz w:val="32"/>
+          <w:szCs w:val="32"/>
+          <w:lang w:val="ru-RU"/>
+        </w:rPr>
+      </w:pPr>
+    </w:p>
+    <w:p>
+      <w:pPr>
+        <w:ind w:firstLine="720"/>
+        <w:rPr>
+          <w:sz w:val="32"/>
+          <w:szCs w:val="32"/>
+          <w:lang w:val="ru-RU"/>
+        </w:rPr>
+      </w:pPr>
+      <w:r>
+        <w:rPr>
+          <w:sz w:val="32"/>
+          <w:szCs w:val="32"/>
+          <w:lang w:val="ru-RU"/>
+        </w:rPr>
+        <w:t xml:space="preserve">Выведете результаты всех 4 формул в одну строчку, через “**-**” и в конце “!!!!” (для этого используйте </w:t>
+      </w:r>
       <w:r>
         <w:rPr>
           <w:b/>
@@ -1246,17 +1213,16 @@
           <w:szCs w:val="32"/>
           <w:lang w:val="ru-RU"/>
         </w:rPr>
-        <w:t xml:space="preserve">) </w:t>
-      </w:r>
-      <w:r>
-        <w:rPr>
-          <w:sz w:val="32"/>
-          <w:szCs w:val="32"/>
-          <w:lang w:val="ru-RU"/>
-        </w:rPr>
-        <w:t xml:space="preserve">прямо в формуле. используйте модуль </w:t>
-      </w:r>
-      <w:proofErr w:type="spellStart"/>
+        <w:t>sep</w:t>
+      </w:r>
+      <w:r>
+        <w:rPr>
+          <w:sz w:val="32"/>
+          <w:szCs w:val="32"/>
+          <w:lang w:val="ru-RU"/>
+        </w:rPr>
+        <w:t xml:space="preserve">, </w:t>
+      </w:r>
       <w:r>
         <w:rPr>
           <w:b/>
@@ -1264,9 +1230,16 @@
           <w:szCs w:val="32"/>
           <w:lang w:val="ru-RU"/>
         </w:rPr>
-        <w:t>Math</w:t>
-      </w:r>
-      <w:proofErr w:type="spellEnd"/>
+        <w:t xml:space="preserve">end </w:t>
+      </w:r>
+      <w:r>
+        <w:rPr>
+          <w:sz w:val="32"/>
+          <w:szCs w:val="32"/>
+          <w:lang w:val="ru-RU"/>
+        </w:rPr>
+        <w:t xml:space="preserve">в </w:t>
+      </w:r>
       <w:r>
         <w:rPr>
           <w:b/>
@@ -1274,111 +1247,7 @@
           <w:szCs w:val="32"/>
           <w:lang w:val="ru-RU"/>
         </w:rPr>
-        <w:t xml:space="preserve"> </w:t>
-      </w:r>
-      <w:r>
-        <w:rPr>
-          <w:sz w:val="32"/>
-          <w:szCs w:val="32"/>
-          <w:lang w:val="ru-RU"/>
-        </w:rPr>
-        <w:t>для сложных математических вычислений.</w:t>
-      </w:r>
-    </w:p>
-    <w:p>
-      <w:pPr>
-        <w:ind w:firstLine="720"/>
-        <w:rPr>
-          <w:sz w:val="32"/>
-          <w:szCs w:val="32"/>
-          <w:lang w:val="ru-RU"/>
-        </w:rPr>
-      </w:pPr>
-    </w:p>
-    <w:p>
-      <w:pPr>
-        <w:ind w:firstLine="720"/>
-        <w:rPr>
-          <w:sz w:val="32"/>
-          <w:szCs w:val="32"/>
-          <w:lang w:val="ru-RU"/>
-        </w:rPr>
-      </w:pPr>
-      <w:r>
-        <w:rPr>
-          <w:sz w:val="32"/>
-          <w:szCs w:val="32"/>
-          <w:lang w:val="ru-RU"/>
-        </w:rPr>
-        <w:t xml:space="preserve">Выведете результаты всех 4 формул в одну строчку, через “**-**” и в конце “!!!!” (для этого используйте </w:t>
-      </w:r>
-      <w:proofErr w:type="spellStart"/>
-      <w:r>
-        <w:rPr>
-          <w:b/>
-          <w:sz w:val="32"/>
-          <w:szCs w:val="32"/>
-          <w:lang w:val="ru-RU"/>
-        </w:rPr>
-        <w:t>sep</w:t>
-      </w:r>
-      <w:proofErr w:type="spellEnd"/>
-      <w:r>
-        <w:rPr>
-          <w:sz w:val="32"/>
-          <w:szCs w:val="32"/>
-          <w:lang w:val="ru-RU"/>
-        </w:rPr>
-        <w:t xml:space="preserve">, </w:t>
-      </w:r>
-      <w:proofErr w:type="spellStart"/>
-      <w:r>
-        <w:rPr>
-          <w:b/>
-          <w:sz w:val="32"/>
-          <w:szCs w:val="32"/>
-          <w:lang w:val="ru-RU"/>
-        </w:rPr>
-        <w:t>end</w:t>
-      </w:r>
-      <w:proofErr w:type="spellEnd"/>
-      <w:r>
-        <w:rPr>
-          <w:b/>
-          <w:sz w:val="32"/>
-          <w:szCs w:val="32"/>
-          <w:lang w:val="ru-RU"/>
-        </w:rPr>
-        <w:t xml:space="preserve"> </w:t>
-      </w:r>
-      <w:r>
-        <w:rPr>
-          <w:sz w:val="32"/>
-          <w:szCs w:val="32"/>
-          <w:lang w:val="ru-RU"/>
-        </w:rPr>
-        <w:t xml:space="preserve">в </w:t>
-      </w:r>
-      <w:proofErr w:type="spellStart"/>
-      <w:proofErr w:type="gramStart"/>
-      <w:r>
-        <w:rPr>
-          <w:b/>
-          <w:sz w:val="32"/>
-          <w:szCs w:val="32"/>
-          <w:lang w:val="ru-RU"/>
-        </w:rPr>
-        <w:t>print</w:t>
-      </w:r>
-      <w:proofErr w:type="spellEnd"/>
-      <w:r>
-        <w:rPr>
-          <w:b/>
-          <w:sz w:val="32"/>
-          <w:szCs w:val="32"/>
-          <w:lang w:val="ru-RU"/>
-        </w:rPr>
-        <w:t xml:space="preserve"> </w:t>
+        <w:t xml:space="preserve">print </w:t>
       </w:r>
       <w:r>
         <w:rPr>
@@ -1388,7 +1257,6 @@
         </w:rPr>
         <w:t>)</w:t>
       </w:r>
-      <w:proofErr w:type="gramEnd"/>
     </w:p>
     <w:p>
       <w:pPr>
@@ -1569,35 +1437,7 @@
           <w:szCs w:val="32"/>
           <w:lang w:val="ru-RU"/>
         </w:rPr>
-        <w:t xml:space="preserve">Форматированный ввод-вывод в Python обеспечивает более удобное и наглядное представление данных при выполнении программ. В Python для форматирования используется метод </w:t>
-      </w:r>
-      <w:proofErr w:type="spellStart"/>
-      <w:proofErr w:type="gramStart"/>
-      <w:r>
-        <w:rPr>
-          <w:sz w:val="32"/>
-          <w:szCs w:val="32"/>
-          <w:lang w:val="ru-RU"/>
-        </w:rPr>
-        <w:t>format</w:t>
-      </w:r>
-      <w:proofErr w:type="spellEnd"/>
-      <w:r>
-        <w:rPr>
-          <w:sz w:val="32"/>
-          <w:szCs w:val="32"/>
-          <w:lang w:val="ru-RU"/>
-        </w:rPr>
-        <w:t>(</w:t>
-      </w:r>
-      <w:proofErr w:type="gramEnd"/>
-      <w:r>
-        <w:rPr>
-          <w:sz w:val="32"/>
-          <w:szCs w:val="32"/>
-          <w:lang w:val="ru-RU"/>
-        </w:rPr>
-        <w:t>) для строк и специальные символы для форматирования чисел.</w:t>
+        <w:t>Форматированный ввод-вывод в Python обеспечивает более удобное и наглядное представление данных при выполнении программ. В Python для форматирования используется метод format() для строк и специальные символы для форматирования чисел.</w:t>
       </w:r>
     </w:p>
     <w:p>
@@ -1961,25 +1801,7 @@
           <w:szCs w:val="32"/>
           <w:lang w:val="ru-RU"/>
         </w:rPr>
-        <w:t xml:space="preserve">Напишите программу, которая запрашивает у пользователя два числа (a, b) и выводит результаты деления a на b и b на </w:t>
-      </w:r>
-      <w:proofErr w:type="gramStart"/>
-      <w:r>
-        <w:rPr>
-          <w:sz w:val="32"/>
-          <w:szCs w:val="32"/>
-          <w:lang w:val="ru-RU"/>
-        </w:rPr>
-        <w:t>a .</w:t>
-      </w:r>
-      <w:proofErr w:type="gramEnd"/>
-      <w:r>
-        <w:rPr>
-          <w:sz w:val="32"/>
-          <w:szCs w:val="32"/>
-          <w:lang w:val="ru-RU"/>
-        </w:rPr>
-        <w:t xml:space="preserve"> " Округлите первое вычисле</w:t>
+        <w:t>Напишите программу, которая запрашивает у пользователя два числа (a, b) и выводит результаты деления a на b и b на a . " Округлите первое вычисле</w:t>
       </w:r>
       <w:r>
         <w:rPr>
@@ -2178,7 +2000,6 @@
         </w:rPr>
         <w:t xml:space="preserve">Подключите модуль </w:t>
       </w:r>
-      <w:proofErr w:type="spellStart"/>
       <w:r>
         <w:rPr>
           <w:b/>
@@ -2186,103 +2007,42 @@
           <w:szCs w:val="32"/>
           <w:lang w:val="ru-RU"/>
         </w:rPr>
-        <w:t>time</w:t>
-      </w:r>
-      <w:proofErr w:type="spellEnd"/>
-      <w:r>
+        <w:t xml:space="preserve">time </w:t>
+      </w:r>
+      <w:r>
+        <w:rPr>
+          <w:sz w:val="32"/>
+          <w:szCs w:val="32"/>
+          <w:lang w:val="ru-RU"/>
+        </w:rPr>
+        <w:t>к файлу.</w:t>
+      </w:r>
+    </w:p>
+    <w:p>
+      <w:pPr>
         <w:rPr>
           <w:b/>
           <w:sz w:val="32"/>
           <w:szCs w:val="32"/>
           <w:lang w:val="ru-RU"/>
         </w:rPr>
-        <w:t xml:space="preserve"> </w:t>
-      </w:r>
-      <w:r>
-        <w:rPr>
-          <w:sz w:val="32"/>
-          <w:szCs w:val="32"/>
-          <w:lang w:val="ru-RU"/>
-        </w:rPr>
-        <w:t>к файлу.</w:t>
-      </w:r>
-    </w:p>
-    <w:p>
-      <w:pPr>
+      </w:pPr>
+      <w:r>
+        <w:rPr>
+          <w:sz w:val="32"/>
+          <w:szCs w:val="32"/>
+          <w:lang w:val="ru-RU"/>
+        </w:rPr>
+        <w:t>Попробуйте считать сегодняшнюю дату и время используя</w:t>
+      </w:r>
+      <w:r>
         <w:rPr>
           <w:b/>
           <w:sz w:val="32"/>
           <w:szCs w:val="32"/>
           <w:lang w:val="ru-RU"/>
         </w:rPr>
-      </w:pPr>
-      <w:r>
-        <w:rPr>
-          <w:sz w:val="32"/>
-          <w:szCs w:val="32"/>
-          <w:lang w:val="ru-RU"/>
-        </w:rPr>
-        <w:t>Попробуйте считать сегодняшнюю дату и время используя</w:t>
-      </w:r>
-      <w:r>
-        <w:rPr>
-          <w:b/>
-          <w:sz w:val="32"/>
-          <w:szCs w:val="32"/>
-          <w:lang w:val="ru-RU"/>
-        </w:rPr>
-        <w:t xml:space="preserve"> </w:t>
-      </w:r>
-      <w:proofErr w:type="spellStart"/>
-      <w:proofErr w:type="gramStart"/>
-      <w:r>
-        <w:rPr>
-          <w:b/>
-          <w:sz w:val="32"/>
-          <w:szCs w:val="32"/>
-          <w:lang w:val="ru-RU"/>
-        </w:rPr>
-        <w:t>time</w:t>
-      </w:r>
-      <w:proofErr w:type="spellEnd"/>
-      <w:r>
-        <w:rPr>
-          <w:b/>
-          <w:sz w:val="32"/>
-          <w:szCs w:val="32"/>
-          <w:lang w:val="ru-RU"/>
-        </w:rPr>
-        <w:t>(</w:t>
-      </w:r>
-      <w:proofErr w:type="gramEnd"/>
-      <w:r>
-        <w:rPr>
-          <w:b/>
-          <w:sz w:val="32"/>
-          <w:szCs w:val="32"/>
-          <w:lang w:val="ru-RU"/>
-        </w:rPr>
-        <w:t xml:space="preserve">) и </w:t>
-      </w:r>
-      <w:proofErr w:type="spellStart"/>
-      <w:r>
-        <w:rPr>
-          <w:b/>
-          <w:sz w:val="32"/>
-          <w:szCs w:val="32"/>
-          <w:lang w:val="ru-RU"/>
-        </w:rPr>
-        <w:t>localtime</w:t>
-      </w:r>
-      <w:proofErr w:type="spellEnd"/>
-      <w:r>
-        <w:rPr>
-          <w:b/>
-          <w:sz w:val="32"/>
-          <w:szCs w:val="32"/>
-          <w:lang w:val="ru-RU"/>
-        </w:rPr>
-        <w:t>().</w:t>
+        <w:t xml:space="preserve"> time() и localtime().</w:t>
       </w:r>
     </w:p>
     <w:p>
@@ -2755,45 +2515,43 @@
           <w:lang w:val="ru-RU"/>
         </w:rPr>
         <w:lastRenderedPageBreak/>
-        <w:t>Лабораторная работа №2 (2ч). Условные конструкции</w:t>
-      </w:r>
-      <w:proofErr w:type="gramStart"/>
+        <w:t>Лабораторная работа №2 (2ч). Условные конструкции   (</w:t>
+      </w:r>
       <w:r>
         <w:rPr>
           <w:rFonts w:ascii="Times New Roman" w:hAnsi="Times New Roman" w:cs="Times New Roman"/>
           <w:sz w:val="28"/>
           <w:szCs w:val="28"/>
-          <w:lang w:val="ru-RU"/>
-        </w:rPr>
-        <w:t xml:space="preserve">   (</w:t>
-      </w:r>
-      <w:proofErr w:type="gramEnd"/>
+          <w:lang w:val="en-US"/>
+        </w:rPr>
+        <w:t>if</w:t>
+      </w:r>
       <w:r>
         <w:rPr>
           <w:rFonts w:ascii="Times New Roman" w:hAnsi="Times New Roman" w:cs="Times New Roman"/>
           <w:sz w:val="28"/>
           <w:szCs w:val="28"/>
-          <w:lang w:val="en-US"/>
-        </w:rPr>
-        <w:t>if</w:t>
+          <w:lang w:val="ru-RU"/>
+        </w:rPr>
+        <w:t xml:space="preserve"> и </w:t>
       </w:r>
       <w:r>
         <w:rPr>
           <w:rFonts w:ascii="Times New Roman" w:hAnsi="Times New Roman" w:cs="Times New Roman"/>
           <w:sz w:val="28"/>
           <w:szCs w:val="28"/>
-          <w:lang w:val="ru-RU"/>
-        </w:rPr>
-        <w:t xml:space="preserve"> и </w:t>
+          <w:lang w:val="en-US"/>
+        </w:rPr>
+        <w:t>match</w:t>
       </w:r>
       <w:r>
         <w:rPr>
           <w:rFonts w:ascii="Times New Roman" w:hAnsi="Times New Roman" w:cs="Times New Roman"/>
           <w:sz w:val="28"/>
           <w:szCs w:val="28"/>
-          <w:lang w:val="en-US"/>
-        </w:rPr>
-        <w:t>match</w:t>
+          <w:lang w:val="ru-RU"/>
+        </w:rPr>
+        <w:t xml:space="preserve">). </w:t>
       </w:r>
       <w:r>
         <w:rPr>
@@ -2802,15 +2560,6 @@
           <w:szCs w:val="28"/>
           <w:lang w:val="ru-RU"/>
         </w:rPr>
-        <w:t xml:space="preserve">). </w:t>
-      </w:r>
-      <w:r>
-        <w:rPr>
-          <w:rFonts w:ascii="Times New Roman" w:hAnsi="Times New Roman" w:cs="Times New Roman"/>
-          <w:sz w:val="28"/>
-          <w:szCs w:val="28"/>
-          <w:lang w:val="ru-RU"/>
-        </w:rPr>
         <w:t>Циклы.</w:t>
       </w:r>
     </w:p>
@@ -2830,29 +2579,7 @@
           <w:szCs w:val="32"/>
           <w:lang w:val="ru-RU"/>
         </w:rPr>
-        <w:t xml:space="preserve">Задание 1 (используем </w:t>
-      </w:r>
-      <w:proofErr w:type="spellStart"/>
-      <w:r>
-        <w:rPr>
-          <w:b/>
-          <w:color w:val="38761D"/>
-          <w:sz w:val="32"/>
-          <w:szCs w:val="32"/>
-          <w:lang w:val="ru-RU"/>
-        </w:rPr>
-        <w:t>if</w:t>
-      </w:r>
-      <w:proofErr w:type="spellEnd"/>
-      <w:r>
-        <w:rPr>
-          <w:b/>
-          <w:color w:val="38761D"/>
-          <w:sz w:val="32"/>
-          <w:szCs w:val="32"/>
-          <w:lang w:val="ru-RU"/>
-        </w:rPr>
-        <w:t>).</w:t>
+        <w:t>Задание 1 (используем if).</w:t>
       </w:r>
     </w:p>
     <w:p>
@@ -2888,25 +2615,7 @@
           <w:szCs w:val="32"/>
           <w:lang w:val="ru-RU"/>
         </w:rPr>
-        <w:t xml:space="preserve">Если первое число больше второго, то вывести </w:t>
-      </w:r>
-      <w:proofErr w:type="spellStart"/>
-      <w:r>
-        <w:rPr>
-          <w:sz w:val="32"/>
-          <w:szCs w:val="32"/>
-          <w:lang w:val="ru-RU"/>
-        </w:rPr>
-        <w:t>yes</w:t>
-      </w:r>
-      <w:proofErr w:type="spellEnd"/>
-      <w:r>
-        <w:rPr>
-          <w:sz w:val="32"/>
-          <w:szCs w:val="32"/>
-          <w:lang w:val="ru-RU"/>
-        </w:rPr>
-        <w:t xml:space="preserve">. </w:t>
+        <w:t xml:space="preserve">Если первое число больше второго, то вывести yes. </w:t>
       </w:r>
     </w:p>
     <w:p>
@@ -3223,29 +2932,7 @@
           <w:szCs w:val="32"/>
           <w:lang w:val="ru-RU"/>
         </w:rPr>
-        <w:t xml:space="preserve">Задание 2 (используем </w:t>
-      </w:r>
-      <w:proofErr w:type="spellStart"/>
-      <w:r>
-        <w:rPr>
-          <w:b/>
-          <w:color w:val="38761D"/>
-          <w:sz w:val="32"/>
-          <w:szCs w:val="32"/>
-          <w:lang w:val="ru-RU"/>
-        </w:rPr>
-        <w:t>match</w:t>
-      </w:r>
-      <w:proofErr w:type="spellEnd"/>
-      <w:r>
-        <w:rPr>
-          <w:b/>
-          <w:color w:val="38761D"/>
-          <w:sz w:val="32"/>
-          <w:szCs w:val="32"/>
-          <w:lang w:val="ru-RU"/>
-        </w:rPr>
-        <w:t>).</w:t>
+        <w:t>Задание 2 (используем match).</w:t>
       </w:r>
     </w:p>
     <w:p>
@@ -3285,80 +2972,14 @@
           <w:lang w:val="ru-RU"/>
         </w:rPr>
         <w:lastRenderedPageBreak/>
-        <w:t xml:space="preserve">Необходимо спросить какую операцию необходимо </w:t>
-      </w:r>
-      <w:proofErr w:type="gramStart"/>
+        <w:t xml:space="preserve">Необходимо спросить какую операцию необходимо сделать : </w:t>
+      </w:r>
       <w:r>
         <w:rPr>
           <w:rFonts w:eastAsia="Arial"/>
-          <w:b w:val="0"/>
-          <w:lang w:val="ru-RU"/>
-        </w:rPr>
-        <w:t>сделать :</w:t>
-      </w:r>
-      <w:proofErr w:type="gramEnd"/>
-      <w:r>
-        <w:rPr>
-          <w:rFonts w:eastAsia="Arial"/>
-          <w:b w:val="0"/>
-          <w:lang w:val="ru-RU"/>
-        </w:rPr>
-        <w:t xml:space="preserve"> </w:t>
-      </w:r>
-      <w:r>
-        <w:rPr>
-          <w:rFonts w:eastAsia="Arial"/>
-          <w:lang w:val="ru-RU"/>
-        </w:rPr>
-        <w:t xml:space="preserve"> /, *,-,+,//, **, </w:t>
-      </w:r>
-      <w:proofErr w:type="spellStart"/>
-      <w:r>
-        <w:rPr>
-          <w:rFonts w:eastAsia="Arial"/>
-          <w:lang w:val="ru-RU"/>
-        </w:rPr>
-        <w:t>sin</w:t>
-      </w:r>
-      <w:proofErr w:type="spellEnd"/>
-      <w:r>
-        <w:rPr>
-          <w:rFonts w:eastAsia="Arial"/>
-          <w:lang w:val="ru-RU"/>
-        </w:rPr>
-        <w:t xml:space="preserve">, </w:t>
-      </w:r>
-      <w:proofErr w:type="spellStart"/>
-      <w:r>
-        <w:rPr>
-          <w:rFonts w:eastAsia="Arial"/>
-          <w:lang w:val="ru-RU"/>
-        </w:rPr>
-        <w:t>cos</w:t>
-      </w:r>
-      <w:proofErr w:type="spellEnd"/>
-      <w:r>
-        <w:rPr>
-          <w:rFonts w:eastAsia="Arial"/>
-          <w:lang w:val="ru-RU"/>
-        </w:rPr>
-        <w:t xml:space="preserve">, </w:t>
-      </w:r>
-      <w:proofErr w:type="spellStart"/>
-      <w:r>
-        <w:rPr>
-          <w:rFonts w:eastAsia="Arial"/>
-          <w:lang w:val="ru-RU"/>
-        </w:rPr>
-        <w:t>tg</w:t>
-      </w:r>
-      <w:proofErr w:type="spellEnd"/>
-      <w:r>
-        <w:rPr>
-          <w:rFonts w:eastAsia="Arial"/>
-          <w:lang w:val="ru-RU"/>
-        </w:rPr>
-        <w:t>, корень</w:t>
+          <w:lang w:val="ru-RU"/>
+        </w:rPr>
+        <w:t xml:space="preserve"> /, *,-,+,//, **, sin, cos, tg, корень</w:t>
       </w:r>
       <w:r>
         <w:rPr>
@@ -3609,29 +3230,7 @@
           <w:szCs w:val="32"/>
           <w:lang w:val="ru-RU"/>
         </w:rPr>
-        <w:t xml:space="preserve">Задание 3 (используем </w:t>
-      </w:r>
-      <w:proofErr w:type="spellStart"/>
-      <w:r>
-        <w:rPr>
-          <w:b/>
-          <w:color w:val="38761D"/>
-          <w:sz w:val="32"/>
-          <w:szCs w:val="32"/>
-          <w:lang w:val="ru-RU"/>
-        </w:rPr>
-        <w:t>while</w:t>
-      </w:r>
-      <w:proofErr w:type="spellEnd"/>
-      <w:r>
-        <w:rPr>
-          <w:b/>
-          <w:color w:val="38761D"/>
-          <w:sz w:val="32"/>
-          <w:szCs w:val="32"/>
-          <w:lang w:val="ru-RU"/>
-        </w:rPr>
-        <w:t>).</w:t>
+        <w:t>Задание 3 (используем while).</w:t>
       </w:r>
     </w:p>
     <w:p>
@@ -3794,41 +3393,7 @@
           <w:lang w:val="ru-RU"/>
         </w:rPr>
         <w:lastRenderedPageBreak/>
-        <w:t xml:space="preserve">Задание 4 (используем </w:t>
-      </w:r>
-      <w:proofErr w:type="spellStart"/>
-      <w:proofErr w:type="gramStart"/>
-      <w:r>
-        <w:rPr>
-          <w:b/>
-          <w:color w:val="38761D"/>
-          <w:sz w:val="32"/>
-          <w:szCs w:val="32"/>
-          <w:lang w:val="ru-RU"/>
-        </w:rPr>
-        <w:t>for</w:t>
-      </w:r>
-      <w:proofErr w:type="spellEnd"/>
-      <w:r>
-        <w:rPr>
-          <w:b/>
-          <w:color w:val="38761D"/>
-          <w:sz w:val="32"/>
-          <w:szCs w:val="32"/>
-          <w:lang w:val="ru-RU"/>
-        </w:rPr>
-        <w:t xml:space="preserve"> )</w:t>
-      </w:r>
-      <w:proofErr w:type="gramEnd"/>
-      <w:r>
-        <w:rPr>
-          <w:b/>
-          <w:color w:val="38761D"/>
-          <w:sz w:val="32"/>
-          <w:szCs w:val="32"/>
-          <w:lang w:val="ru-RU"/>
-        </w:rPr>
-        <w:t>.</w:t>
+        <w:t>Задание 4 (используем for ).</w:t>
       </w:r>
     </w:p>
     <w:p>
@@ -3847,43 +3412,7 @@
           <w:szCs w:val="32"/>
           <w:lang w:val="ru-RU"/>
         </w:rPr>
-        <w:t xml:space="preserve">Используя цикл </w:t>
-      </w:r>
-      <w:proofErr w:type="spellStart"/>
-      <w:r>
-        <w:rPr>
-          <w:sz w:val="32"/>
-          <w:szCs w:val="32"/>
-          <w:lang w:val="ru-RU"/>
-        </w:rPr>
-        <w:t>for</w:t>
-      </w:r>
-      <w:proofErr w:type="spellEnd"/>
-      <w:r>
-        <w:rPr>
-          <w:sz w:val="32"/>
-          <w:szCs w:val="32"/>
-          <w:lang w:val="ru-RU"/>
-        </w:rPr>
-        <w:t xml:space="preserve"> </w:t>
-      </w:r>
-      <w:proofErr w:type="gramStart"/>
-      <w:r>
-        <w:rPr>
-          <w:sz w:val="32"/>
-          <w:szCs w:val="32"/>
-          <w:lang w:val="ru-RU"/>
-        </w:rPr>
-        <w:t>выведите  на</w:t>
-      </w:r>
-      <w:proofErr w:type="gramEnd"/>
-      <w:r>
-        <w:rPr>
-          <w:sz w:val="32"/>
-          <w:szCs w:val="32"/>
-          <w:lang w:val="ru-RU"/>
-        </w:rPr>
-        <w:t xml:space="preserve"> экран все числа (для каждого - отдельный цикл: всего 7): </w:t>
+        <w:t xml:space="preserve">Используя цикл for выведите  на экран все числа (для каждого - отдельный цикл: всего 7): </w:t>
       </w:r>
     </w:p>
     <w:p>
@@ -4091,80 +3620,14 @@
           <w:lang w:val="ru-RU"/>
         </w:rPr>
       </w:pPr>
-      <w:proofErr w:type="spellStart"/>
-      <w:r>
-        <w:rPr>
-          <w:sz w:val="32"/>
-          <w:szCs w:val="32"/>
-          <w:lang w:val="ru-RU"/>
-        </w:rPr>
-        <w:t>for</w:t>
-      </w:r>
-      <w:proofErr w:type="spellEnd"/>
-      <w:r>
-        <w:rPr>
-          <w:sz w:val="32"/>
-          <w:szCs w:val="32"/>
-          <w:lang w:val="ru-RU"/>
-        </w:rPr>
-        <w:t xml:space="preserve"> _ </w:t>
-      </w:r>
-      <w:proofErr w:type="spellStart"/>
-      <w:r>
-        <w:rPr>
-          <w:sz w:val="32"/>
-          <w:szCs w:val="32"/>
-          <w:lang w:val="ru-RU"/>
-        </w:rPr>
-        <w:t>in</w:t>
-      </w:r>
-      <w:proofErr w:type="spellEnd"/>
-      <w:r>
-        <w:rPr>
-          <w:sz w:val="32"/>
-          <w:szCs w:val="32"/>
-          <w:lang w:val="ru-RU"/>
-        </w:rPr>
-        <w:t xml:space="preserve"> </w:t>
-      </w:r>
-      <w:proofErr w:type="spellStart"/>
-      <w:proofErr w:type="gramStart"/>
-      <w:r>
-        <w:rPr>
-          <w:sz w:val="32"/>
-          <w:szCs w:val="32"/>
-          <w:lang w:val="ru-RU"/>
-        </w:rPr>
-        <w:t>range</w:t>
-      </w:r>
-      <w:proofErr w:type="spellEnd"/>
-      <w:r>
-        <w:rPr>
-          <w:sz w:val="32"/>
-          <w:szCs w:val="32"/>
-          <w:lang w:val="ru-RU"/>
-        </w:rPr>
-        <w:t>( V</w:t>
-      </w:r>
-      <w:proofErr w:type="gramEnd"/>
-      <w:r>
-        <w:rPr>
-          <w:sz w:val="32"/>
-          <w:szCs w:val="32"/>
-          <w:lang w:val="ru-RU"/>
-        </w:rPr>
-        <w:t xml:space="preserve"> ): </w:t>
-      </w:r>
-      <w:proofErr w:type="spellStart"/>
-      <w:r>
-        <w:rPr>
-          <w:sz w:val="32"/>
-          <w:szCs w:val="32"/>
-          <w:lang w:val="ru-RU"/>
-        </w:rPr>
-        <w:t>pass</w:t>
-      </w:r>
-      <w:proofErr w:type="spellEnd"/>
+      <w:r>
+        <w:rPr>
+          <w:sz w:val="32"/>
+          <w:szCs w:val="32"/>
+          <w:lang w:val="ru-RU"/>
+        </w:rPr>
+        <w:t>for _ in range( V ): pass</w:t>
+      </w:r>
     </w:p>
     <w:p>
       <w:pPr>
@@ -4185,25 +3648,7 @@
           <w:szCs w:val="32"/>
           <w:lang w:val="en-US"/>
         </w:rPr>
-        <w:t xml:space="preserve">for z, </w:t>
-      </w:r>
-      <w:proofErr w:type="gramStart"/>
-      <w:r>
-        <w:rPr>
-          <w:sz w:val="32"/>
-          <w:szCs w:val="32"/>
-          <w:lang w:val="en-US"/>
-        </w:rPr>
-        <w:t>x  in</w:t>
-      </w:r>
-      <w:proofErr w:type="gramEnd"/>
-      <w:r>
-        <w:rPr>
-          <w:sz w:val="32"/>
-          <w:szCs w:val="32"/>
-          <w:lang w:val="en-US"/>
-        </w:rPr>
-        <w:t xml:space="preserve"> range( V ), range( B ): pass</w:t>
+        <w:t>for z, x  in range( V ), range( B ): pass</w:t>
       </w:r>
     </w:p>
     <w:p>
@@ -4247,25 +3692,7 @@
           <w:szCs w:val="32"/>
           <w:lang w:val="en-US"/>
         </w:rPr>
-        <w:t xml:space="preserve">for name, age in </w:t>
-      </w:r>
-      <w:proofErr w:type="gramStart"/>
-      <w:r>
-        <w:rPr>
-          <w:sz w:val="32"/>
-          <w:szCs w:val="32"/>
-          <w:lang w:val="en-US"/>
-        </w:rPr>
-        <w:t>zip(</w:t>
-      </w:r>
-      <w:proofErr w:type="gramEnd"/>
-      <w:r>
-        <w:rPr>
-          <w:sz w:val="32"/>
-          <w:szCs w:val="32"/>
-          <w:lang w:val="en-US"/>
-        </w:rPr>
-        <w:t>names, ages): pass</w:t>
+        <w:t>for name, age in zip(names, ages): pass</w:t>
       </w:r>
     </w:p>
     <w:p>
@@ -4281,34 +3708,14 @@
           <w:lang w:val="ru-RU"/>
         </w:rPr>
       </w:pPr>
-      <w:proofErr w:type="spellStart"/>
-      <w:r>
-        <w:rPr>
-          <w:sz w:val="32"/>
-          <w:szCs w:val="32"/>
-          <w:lang w:val="ru-RU"/>
-        </w:rPr>
-        <w:t>for</w:t>
-      </w:r>
-      <w:proofErr w:type="spellEnd"/>
-      <w:r>
-        <w:rPr>
-          <w:sz w:val="32"/>
-          <w:szCs w:val="32"/>
-          <w:lang w:val="ru-RU"/>
-        </w:rPr>
-        <w:t xml:space="preserve"> c </w:t>
-      </w:r>
-      <w:proofErr w:type="spellStart"/>
-      <w:r>
-        <w:rPr>
-          <w:sz w:val="32"/>
-          <w:szCs w:val="32"/>
-          <w:lang w:val="ru-RU"/>
-        </w:rPr>
-        <w:t>else</w:t>
-      </w:r>
-      <w:proofErr w:type="spellEnd"/>
+      <w:r>
+        <w:rPr>
+          <w:sz w:val="32"/>
+          <w:szCs w:val="32"/>
+          <w:lang w:val="ru-RU"/>
+        </w:rPr>
+        <w:t>for c else</w:t>
+      </w:r>
     </w:p>
     <w:p>
       <w:pPr>
@@ -5554,7 +4961,6 @@
         </w:rPr>
         <w:t xml:space="preserve">Используйте модуль </w:t>
       </w:r>
-      <w:proofErr w:type="spellStart"/>
       <w:r>
         <w:rPr>
           <w:rFonts w:eastAsia="Arial"/>
@@ -5562,7 +4968,6 @@
         </w:rPr>
         <w:t>random</w:t>
       </w:r>
-      <w:proofErr w:type="spellEnd"/>
       <w:r>
         <w:rPr>
           <w:rFonts w:eastAsia="Arial"/>
@@ -7839,27 +7244,7 @@
           <w:szCs w:val="32"/>
           <w:lang w:val="ru-RU"/>
         </w:rPr>
-        <w:t xml:space="preserve">Дана строка-предложение. Зашифровать ее, поместив вначале все символы, расположенные на четных позициях строки, а затем, в обратном порядке, все </w:t>
-      </w:r>
-      <w:proofErr w:type="spellStart"/>
-      <w:proofErr w:type="gramStart"/>
-      <w:r>
-        <w:rPr>
-          <w:sz w:val="32"/>
-          <w:szCs w:val="32"/>
-          <w:lang w:val="ru-RU"/>
-        </w:rPr>
-        <w:t>символы,расположенные</w:t>
-      </w:r>
-      <w:proofErr w:type="spellEnd"/>
-      <w:proofErr w:type="gramEnd"/>
-      <w:r>
-        <w:rPr>
-          <w:sz w:val="32"/>
-          <w:szCs w:val="32"/>
-          <w:lang w:val="ru-RU"/>
-        </w:rPr>
-        <w:t xml:space="preserve"> на </w:t>
+        <w:t xml:space="preserve">Дана строка-предложение. Зашифровать ее, поместив вначале все символы, расположенные на четных позициях строки, а затем, в обратном порядке, все символы,расположенные на </w:t>
       </w:r>
       <w:r>
         <w:rPr>
@@ -7868,43 +7253,7 @@
           <w:lang w:val="ru-RU"/>
         </w:rPr>
         <w:lastRenderedPageBreak/>
-        <w:t>нечетных позициях (например, строка «Программа» превратит-</w:t>
-      </w:r>
-      <w:proofErr w:type="spellStart"/>
-      <w:r>
-        <w:rPr>
-          <w:sz w:val="32"/>
-          <w:szCs w:val="32"/>
-          <w:lang w:val="ru-RU"/>
-        </w:rPr>
-        <w:t>ся</w:t>
-      </w:r>
-      <w:proofErr w:type="spellEnd"/>
-      <w:r>
-        <w:rPr>
-          <w:sz w:val="32"/>
-          <w:szCs w:val="32"/>
-          <w:lang w:val="ru-RU"/>
-        </w:rPr>
-        <w:t xml:space="preserve"> в «</w:t>
-      </w:r>
-      <w:proofErr w:type="spellStart"/>
-      <w:r>
-        <w:rPr>
-          <w:sz w:val="32"/>
-          <w:szCs w:val="32"/>
-          <w:lang w:val="ru-RU"/>
-        </w:rPr>
-        <w:t>ргамамроП</w:t>
-      </w:r>
-      <w:proofErr w:type="spellEnd"/>
-      <w:r>
-        <w:rPr>
-          <w:sz w:val="32"/>
-          <w:szCs w:val="32"/>
-          <w:lang w:val="ru-RU"/>
-        </w:rPr>
-        <w:t>»).</w:t>
+        <w:t>нечетных позициях (например, строка «Программа» превратит-ся в «ргамамроП»).</w:t>
       </w:r>
     </w:p>
     <w:p>
@@ -8578,61 +7927,7 @@
           <w:szCs w:val="32"/>
           <w:lang w:val="ru-RU"/>
         </w:rPr>
-        <w:t>Добавьте '</w:t>
-      </w:r>
-      <w:proofErr w:type="spellStart"/>
-      <w:r>
-        <w:rPr>
-          <w:sz w:val="32"/>
-          <w:szCs w:val="32"/>
-          <w:lang w:val="ru-RU"/>
-        </w:rPr>
-        <w:t>ing</w:t>
-      </w:r>
-      <w:proofErr w:type="spellEnd"/>
-      <w:r>
-        <w:rPr>
-          <w:sz w:val="32"/>
-          <w:szCs w:val="32"/>
-          <w:lang w:val="ru-RU"/>
-        </w:rPr>
-        <w:t>' в конце заданной строки (длина должна быть не менее 3). Если данная строка уже заканчивается на '</w:t>
-      </w:r>
-      <w:proofErr w:type="spellStart"/>
-      <w:r>
-        <w:rPr>
-          <w:sz w:val="32"/>
-          <w:szCs w:val="32"/>
-          <w:lang w:val="ru-RU"/>
-        </w:rPr>
-        <w:t>ing</w:t>
-      </w:r>
-      <w:proofErr w:type="spellEnd"/>
-      <w:r>
-        <w:rPr>
-          <w:sz w:val="32"/>
-          <w:szCs w:val="32"/>
-          <w:lang w:val="ru-RU"/>
-        </w:rPr>
-        <w:t>', добавьте вместо этого '</w:t>
-      </w:r>
-      <w:proofErr w:type="spellStart"/>
-      <w:r>
-        <w:rPr>
-          <w:sz w:val="32"/>
-          <w:szCs w:val="32"/>
-          <w:lang w:val="ru-RU"/>
-        </w:rPr>
-        <w:t>ly</w:t>
-      </w:r>
-      <w:proofErr w:type="spellEnd"/>
-      <w:r>
-        <w:rPr>
-          <w:sz w:val="32"/>
-          <w:szCs w:val="32"/>
-          <w:lang w:val="ru-RU"/>
-        </w:rPr>
-        <w:t>'. Если длина заданной строки меньше 3, оставьте ее без изменений.</w:t>
+        <w:t>Добавьте 'ing' в конце заданной строки (длина должна быть не менее 3). Если данная строка уже заканчивается на 'ing', добавьте вместо этого 'ly'. Если длина заданной строки меньше 3, оставьте ее без изменений.</w:t>
       </w:r>
     </w:p>
     <w:p>
@@ -9367,7 +8662,6 @@
         </w:rPr>
         <w:t xml:space="preserve">Создайте пустой список </w:t>
       </w:r>
-      <w:proofErr w:type="spellStart"/>
       <w:r>
         <w:rPr>
           <w:b/>
@@ -9377,7 +8671,6 @@
         </w:rPr>
         <w:t>shopping_list</w:t>
       </w:r>
-      <w:proofErr w:type="spellEnd"/>
       <w:r>
         <w:rPr>
           <w:sz w:val="32"/>
@@ -9432,7 +8725,6 @@
         </w:rPr>
         <w:t xml:space="preserve">Добавьте каждый введенный элемент в список </w:t>
       </w:r>
-      <w:proofErr w:type="spellStart"/>
       <w:r>
         <w:rPr>
           <w:b/>
@@ -9442,7 +8734,6 @@
         </w:rPr>
         <w:t>shopping_list</w:t>
       </w:r>
-      <w:proofErr w:type="spellEnd"/>
       <w:r>
         <w:rPr>
           <w:sz w:val="32"/>
@@ -9474,7 +8765,6 @@
         </w:rPr>
         <w:t xml:space="preserve">Выведите список </w:t>
       </w:r>
-      <w:proofErr w:type="spellStart"/>
       <w:r>
         <w:rPr>
           <w:b/>
@@ -9482,53 +8772,15 @@
           <w:szCs w:val="32"/>
           <w:lang w:val="ru-RU"/>
         </w:rPr>
-        <w:t>shopping_list</w:t>
-      </w:r>
-      <w:proofErr w:type="spellEnd"/>
-      <w:r>
-        <w:rPr>
-          <w:b/>
-          <w:sz w:val="32"/>
-          <w:szCs w:val="32"/>
-          <w:lang w:val="ru-RU"/>
-        </w:rPr>
-        <w:t xml:space="preserve"> </w:t>
-      </w:r>
-      <w:r>
-        <w:rPr>
-          <w:sz w:val="32"/>
-          <w:szCs w:val="32"/>
-          <w:lang w:val="ru-RU"/>
-        </w:rPr>
-        <w:t xml:space="preserve">на экран с помощью функции </w:t>
-      </w:r>
-      <w:proofErr w:type="spellStart"/>
-      <w:proofErr w:type="gramStart"/>
-      <w:r>
-        <w:rPr>
-          <w:sz w:val="32"/>
-          <w:szCs w:val="32"/>
-          <w:lang w:val="ru-RU"/>
-        </w:rPr>
-        <w:t>print</w:t>
-      </w:r>
-      <w:proofErr w:type="spellEnd"/>
-      <w:r>
-        <w:rPr>
-          <w:sz w:val="32"/>
-          <w:szCs w:val="32"/>
-          <w:lang w:val="ru-RU"/>
-        </w:rPr>
-        <w:t>(</w:t>
-      </w:r>
-      <w:proofErr w:type="gramEnd"/>
-      <w:r>
-        <w:rPr>
-          <w:sz w:val="32"/>
-          <w:szCs w:val="32"/>
-          <w:lang w:val="ru-RU"/>
-        </w:rPr>
-        <w:t>).</w:t>
+        <w:t xml:space="preserve">shopping_list </w:t>
+      </w:r>
+      <w:r>
+        <w:rPr>
+          <w:sz w:val="32"/>
+          <w:szCs w:val="32"/>
+          <w:lang w:val="ru-RU"/>
+        </w:rPr>
+        <w:t>на экран с помощью функции print().</w:t>
       </w:r>
     </w:p>
     <w:p>
@@ -9668,8 +8920,6 @@
         </w:rPr>
         <w:t xml:space="preserve">Если элемент присутствует в списке, удалите его с помощью метода </w:t>
       </w:r>
-      <w:proofErr w:type="spellStart"/>
-      <w:proofErr w:type="gramStart"/>
       <w:r>
         <w:rPr>
           <w:b/>
@@ -9679,23 +8929,13 @@
         </w:rPr>
         <w:t>remove</w:t>
       </w:r>
-      <w:proofErr w:type="spellEnd"/>
-      <w:r>
-        <w:rPr>
-          <w:sz w:val="32"/>
-          <w:szCs w:val="32"/>
-          <w:lang w:val="ru-RU"/>
-        </w:rPr>
-        <w:t>(</w:t>
-      </w:r>
-      <w:proofErr w:type="gramEnd"/>
-      <w:r>
-        <w:rPr>
-          <w:sz w:val="32"/>
-          <w:szCs w:val="32"/>
-          <w:lang w:val="ru-RU"/>
-        </w:rPr>
-        <w:t>). Если элемент отсутствует, выведите сообщение об ошибке.</w:t>
+      <w:r>
+        <w:rPr>
+          <w:sz w:val="32"/>
+          <w:szCs w:val="32"/>
+          <w:lang w:val="ru-RU"/>
+        </w:rPr>
+        <w:t>(). Если элемент отсутствует, выведите сообщение об ошибке.</w:t>
       </w:r>
     </w:p>
     <w:p>
@@ -9720,7 +8960,6 @@
         </w:rPr>
         <w:t xml:space="preserve">Отсортируйте список </w:t>
       </w:r>
-      <w:proofErr w:type="spellStart"/>
       <w:r>
         <w:rPr>
           <w:b/>
@@ -9728,9 +8967,16 @@
           <w:szCs w:val="32"/>
           <w:lang w:val="ru-RU"/>
         </w:rPr>
-        <w:t>shopping_list</w:t>
-      </w:r>
-      <w:proofErr w:type="spellEnd"/>
+        <w:t xml:space="preserve">shopping_list </w:t>
+      </w:r>
+      <w:r>
+        <w:rPr>
+          <w:sz w:val="32"/>
+          <w:szCs w:val="32"/>
+          <w:lang w:val="ru-RU"/>
+        </w:rPr>
+        <w:t xml:space="preserve">в алфавитном порядке с помощью функции </w:t>
+      </w:r>
       <w:r>
         <w:rPr>
           <w:b/>
@@ -9738,44 +8984,15 @@
           <w:szCs w:val="32"/>
           <w:lang w:val="ru-RU"/>
         </w:rPr>
-        <w:t xml:space="preserve"> </w:t>
-      </w:r>
-      <w:r>
-        <w:rPr>
-          <w:sz w:val="32"/>
-          <w:szCs w:val="32"/>
-          <w:lang w:val="ru-RU"/>
-        </w:rPr>
-        <w:t xml:space="preserve">в алфавитном порядке с помощью функции </w:t>
-      </w:r>
-      <w:proofErr w:type="spellStart"/>
-      <w:proofErr w:type="gramStart"/>
-      <w:r>
-        <w:rPr>
-          <w:b/>
-          <w:sz w:val="32"/>
-          <w:szCs w:val="32"/>
-          <w:lang w:val="ru-RU"/>
-        </w:rPr>
         <w:t>sorted</w:t>
       </w:r>
-      <w:proofErr w:type="spellEnd"/>
-      <w:r>
-        <w:rPr>
-          <w:sz w:val="32"/>
-          <w:szCs w:val="32"/>
-          <w:lang w:val="ru-RU"/>
-        </w:rPr>
-        <w:t>(</w:t>
-      </w:r>
-      <w:proofErr w:type="gramEnd"/>
-      <w:r>
-        <w:rPr>
-          <w:sz w:val="32"/>
-          <w:szCs w:val="32"/>
-          <w:lang w:val="ru-RU"/>
-        </w:rPr>
-        <w:t>).</w:t>
+      <w:r>
+        <w:rPr>
+          <w:sz w:val="32"/>
+          <w:szCs w:val="32"/>
+          <w:lang w:val="ru-RU"/>
+        </w:rPr>
+        <w:t>().</w:t>
       </w:r>
     </w:p>
     <w:p>
@@ -9823,7 +9040,6 @@
         </w:rPr>
         <w:t xml:space="preserve">Подсчитайте количество элементов в списке </w:t>
       </w:r>
-      <w:proofErr w:type="spellStart"/>
       <w:r>
         <w:rPr>
           <w:b/>
@@ -9831,9 +9047,16 @@
           <w:szCs w:val="32"/>
           <w:lang w:val="ru-RU"/>
         </w:rPr>
-        <w:t>shopping_list</w:t>
-      </w:r>
-      <w:proofErr w:type="spellEnd"/>
+        <w:t xml:space="preserve">shopping_list </w:t>
+      </w:r>
+      <w:r>
+        <w:rPr>
+          <w:sz w:val="32"/>
+          <w:szCs w:val="32"/>
+          <w:lang w:val="ru-RU"/>
+        </w:rPr>
+        <w:t xml:space="preserve">с помощью функции </w:t>
+      </w:r>
       <w:r>
         <w:rPr>
           <w:b/>
@@ -9841,44 +9064,15 @@
           <w:szCs w:val="32"/>
           <w:lang w:val="ru-RU"/>
         </w:rPr>
-        <w:t xml:space="preserve"> </w:t>
-      </w:r>
-      <w:r>
-        <w:rPr>
-          <w:sz w:val="32"/>
-          <w:szCs w:val="32"/>
-          <w:lang w:val="ru-RU"/>
-        </w:rPr>
-        <w:t xml:space="preserve">с помощью функции </w:t>
-      </w:r>
-      <w:proofErr w:type="spellStart"/>
-      <w:proofErr w:type="gramStart"/>
-      <w:r>
-        <w:rPr>
-          <w:b/>
-          <w:sz w:val="32"/>
-          <w:szCs w:val="32"/>
-          <w:lang w:val="ru-RU"/>
-        </w:rPr>
         <w:t>len</w:t>
       </w:r>
-      <w:proofErr w:type="spellEnd"/>
-      <w:r>
-        <w:rPr>
-          <w:sz w:val="32"/>
-          <w:szCs w:val="32"/>
-          <w:lang w:val="ru-RU"/>
-        </w:rPr>
-        <w:t>(</w:t>
-      </w:r>
-      <w:proofErr w:type="gramEnd"/>
-      <w:r>
-        <w:rPr>
-          <w:sz w:val="32"/>
-          <w:szCs w:val="32"/>
-          <w:lang w:val="ru-RU"/>
-        </w:rPr>
-        <w:t>).</w:t>
+      <w:r>
+        <w:rPr>
+          <w:sz w:val="32"/>
+          <w:szCs w:val="32"/>
+          <w:lang w:val="ru-RU"/>
+        </w:rPr>
+        <w:t>().</w:t>
       </w:r>
     </w:p>
     <w:p>
@@ -10976,27 +10170,7 @@
           <w:szCs w:val="32"/>
           <w:lang w:val="ru-RU"/>
         </w:rPr>
-        <w:t xml:space="preserve">Дана целочисленная матрица размера M × N. Найти номер первого из ее </w:t>
-      </w:r>
-      <w:proofErr w:type="spellStart"/>
-      <w:proofErr w:type="gramStart"/>
-      <w:r>
-        <w:rPr>
-          <w:sz w:val="32"/>
-          <w:szCs w:val="32"/>
-          <w:lang w:val="ru-RU"/>
-        </w:rPr>
-        <w:t>столбцов,содержащих</w:t>
-      </w:r>
-      <w:proofErr w:type="spellEnd"/>
-      <w:proofErr w:type="gramEnd"/>
-      <w:r>
-        <w:rPr>
-          <w:sz w:val="32"/>
-          <w:szCs w:val="32"/>
-          <w:lang w:val="ru-RU"/>
-        </w:rPr>
-        <w:t xml:space="preserve"> только нечетные числа. Если таких столбцов нет, то вывести 0.</w:t>
+        <w:t>Дана целочисленная матрица размера M × N. Найти номер первого из ее столбцов,содержащих только нечетные числа. Если таких столбцов нет, то вывести 0.</w:t>
       </w:r>
     </w:p>
     <w:p>
@@ -13391,7 +12565,6 @@
         </w:rPr>
         <w:t xml:space="preserve">, </w:t>
       </w:r>
-      <w:proofErr w:type="spellStart"/>
       <w:r>
         <w:rPr>
           <w:sz w:val="32"/>
@@ -13400,7 +12573,6 @@
         </w:rPr>
         <w:t>bc</w:t>
       </w:r>
-      <w:proofErr w:type="spellEnd"/>
       <w:r>
         <w:rPr>
           <w:sz w:val="32"/>
@@ -14425,19 +13597,158 @@
         <w:rPr>
           <w:sz w:val="32"/>
           <w:szCs w:val="32"/>
-          <w:lang w:val="en-US"/>
-        </w:rPr>
-      </w:pPr>
-    </w:p>
-    <w:p>
-      <w:pPr>
-        <w:spacing w:after="0" w:line="276" w:lineRule="auto"/>
-        <w:rPr>
-          <w:sz w:val="32"/>
-          <w:szCs w:val="32"/>
-          <w:lang w:val="ru-RU"/>
-        </w:rPr>
-      </w:pPr>
+          <w:lang w:val="ru-RU"/>
+        </w:rPr>
+      </w:pPr>
+      <w:r>
+        <w:rPr>
+          <w:sz w:val="32"/>
+          <w:szCs w:val="32"/>
+          <w:lang w:val="ru-RU"/>
+        </w:rPr>
+        <w:t>Напишите программу, которая проверяет, все ли значения в словаре являются уникальными.</w:t>
+      </w:r>
+    </w:p>
+    <w:p>
+      <w:pPr>
+        <w:spacing w:after="0" w:line="276" w:lineRule="auto"/>
+        <w:rPr>
+          <w:sz w:val="32"/>
+          <w:szCs w:val="32"/>
+          <w:lang w:val="en-US"/>
+        </w:rPr>
+      </w:pPr>
+      <w:r>
+        <w:rPr>
+          <w:sz w:val="32"/>
+          <w:szCs w:val="32"/>
+          <w:lang w:val="en-US"/>
+        </w:rPr>
+        <w:t>Code:</w:t>
+      </w:r>
+    </w:p>
+    <w:p>
+      <w:pPr>
+        <w:spacing w:after="0" w:line="276" w:lineRule="auto"/>
+        <w:rPr>
+          <w:sz w:val="32"/>
+          <w:szCs w:val="32"/>
+          <w:lang w:val="en-US"/>
+        </w:rPr>
+      </w:pPr>
+      <w:r>
+        <w:rPr>
+          <w:sz w:val="32"/>
+          <w:szCs w:val="32"/>
+          <w:lang w:val="en-US"/>
+        </w:rPr>
+        <w:lastRenderedPageBreak/>
+        <w:drawing>
+          <wp:inline distT="0" distB="0" distL="0" distR="0" wp14:anchorId="38050372" wp14:editId="3362105F">
+            <wp:extent cx="5410955" cy="6115904"/>
+            <wp:effectExtent l="0" t="0" r="0" b="0"/>
+            <wp:docPr id="381282670" name="Рисунок 1"/>
+            <wp:cNvGraphicFramePr>
+              <a:graphicFrameLocks xmlns:a="http://schemas.openxmlformats.org/drawingml/2006/main" noChangeAspect="1"/>
+            </wp:cNvGraphicFramePr>
+            <a:graphic xmlns:a="http://schemas.openxmlformats.org/drawingml/2006/main">
+              <a:graphicData uri="http://schemas.openxmlformats.org/drawingml/2006/picture">
+                <pic:pic xmlns:pic="http://schemas.openxmlformats.org/drawingml/2006/picture">
+                  <pic:nvPicPr>
+                    <pic:cNvPr id="381282670" name=""/>
+                    <pic:cNvPicPr/>
+                  </pic:nvPicPr>
+                  <pic:blipFill>
+                    <a:blip r:embed="rId141"/>
+                    <a:stretch>
+                      <a:fillRect/>
+                    </a:stretch>
+                  </pic:blipFill>
+                  <pic:spPr>
+                    <a:xfrm>
+                      <a:off x="0" y="0"/>
+                      <a:ext cx="5410955" cy="6115904"/>
+                    </a:xfrm>
+                    <a:prstGeom prst="rect">
+                      <a:avLst/>
+                    </a:prstGeom>
+                  </pic:spPr>
+                </pic:pic>
+              </a:graphicData>
+            </a:graphic>
+          </wp:inline>
+        </w:drawing>
+      </w:r>
+    </w:p>
+    <w:p>
+      <w:pPr>
+        <w:spacing w:after="0" w:line="276" w:lineRule="auto"/>
+        <w:rPr>
+          <w:sz w:val="32"/>
+          <w:szCs w:val="32"/>
+          <w:lang w:val="en-US"/>
+        </w:rPr>
+      </w:pPr>
+      <w:r>
+        <w:rPr>
+          <w:sz w:val="32"/>
+          <w:szCs w:val="32"/>
+          <w:lang w:val="en-US"/>
+        </w:rPr>
+        <w:t>Result:</w:t>
+      </w:r>
+    </w:p>
+    <w:p>
+      <w:pPr>
+        <w:spacing w:after="0" w:line="276" w:lineRule="auto"/>
+        <w:rPr>
+          <w:sz w:val="32"/>
+          <w:szCs w:val="32"/>
+          <w:lang w:val="en-US"/>
+        </w:rPr>
+      </w:pPr>
+      <w:r>
+        <w:rPr>
+          <w:sz w:val="32"/>
+          <w:szCs w:val="32"/>
+          <w:lang w:val="en-US"/>
+        </w:rPr>
+        <w:drawing>
+          <wp:inline distT="0" distB="0" distL="0" distR="0" wp14:anchorId="02938009" wp14:editId="6FA37896">
+            <wp:extent cx="1933845" cy="600159"/>
+            <wp:effectExtent l="0" t="0" r="0" b="9525"/>
+            <wp:docPr id="1996504634" name="Рисунок 1"/>
+            <wp:cNvGraphicFramePr>
+              <a:graphicFrameLocks xmlns:a="http://schemas.openxmlformats.org/drawingml/2006/main" noChangeAspect="1"/>
+            </wp:cNvGraphicFramePr>
+            <a:graphic xmlns:a="http://schemas.openxmlformats.org/drawingml/2006/main">
+              <a:graphicData uri="http://schemas.openxmlformats.org/drawingml/2006/picture">
+                <pic:pic xmlns:pic="http://schemas.openxmlformats.org/drawingml/2006/picture">
+                  <pic:nvPicPr>
+                    <pic:cNvPr id="1996504634" name=""/>
+                    <pic:cNvPicPr/>
+                  </pic:nvPicPr>
+                  <pic:blipFill>
+                    <a:blip r:embed="rId142"/>
+                    <a:stretch>
+                      <a:fillRect/>
+                    </a:stretch>
+                  </pic:blipFill>
+                  <pic:spPr>
+                    <a:xfrm>
+                      <a:off x="0" y="0"/>
+                      <a:ext cx="1933845" cy="600159"/>
+                    </a:xfrm>
+                    <a:prstGeom prst="rect">
+                      <a:avLst/>
+                    </a:prstGeom>
+                  </pic:spPr>
+                </pic:pic>
+              </a:graphicData>
+            </a:graphic>
+          </wp:inline>
+        </w:drawing>
+      </w:r>
     </w:p>
     <w:p>
       <w:pPr>
@@ -14846,21 +14157,21 @@
         <v:path o:extrusionok="f" gradientshapeok="t" o:connecttype="rect"/>
         <o:lock v:ext="edit" aspectratio="t"/>
       </v:shapetype>
-      <v:shape id="_x0000_i1206" type="#_x0000_t75" style="width:24.6pt;height:22.8pt;visibility:visible;mso-wrap-style:square" o:bullet="t">
+      <v:shape id="_x0000_i1212" type="#_x0000_t75" style="width:24.6pt;height:22.8pt;visibility:visible;mso-wrap-style:square" o:bullet="t">
         <v:imagedata r:id="rId1" o:title=""/>
       </v:shape>
     </w:pict>
   </w:numPicBullet>
   <w:numPicBullet w:numPicBulletId="1">
     <w:pict>
-      <v:shape id="_x0000_i1207" type="#_x0000_t75" style="width:45pt;height:23.4pt;visibility:visible;mso-wrap-style:square" o:bullet="t">
+      <v:shape id="_x0000_i1213" type="#_x0000_t75" style="width:45pt;height:23.4pt;visibility:visible;mso-wrap-style:square" o:bullet="t">
         <v:imagedata r:id="rId2" o:title=""/>
       </v:shape>
     </w:pict>
   </w:numPicBullet>
   <w:numPicBullet w:numPicBulletId="2">
     <w:pict>
-      <v:shape id="_x0000_i1208" type="#_x0000_t75" style="width:27.6pt;height:21.6pt;visibility:visible;mso-wrap-style:square" o:bullet="t">
+      <v:shape id="_x0000_i1214" type="#_x0000_t75" style="width:27.6pt;height:21.6pt;visibility:visible;mso-wrap-style:square" o:bullet="t">
         <v:imagedata r:id="rId3" o:title=""/>
       </v:shape>
     </w:pict>
@@ -18926,6 +18237,146 @@
     </w:lvl>
   </w:abstractNum>
   <w:abstractNum w:abstractNumId="29" w15:restartNumberingAfterBreak="0">
+    <w:nsid w:val="78885CB8"/>
+    <w:multiLevelType w:val="multilevel"/>
+    <w:tmpl w:val="B61E382C"/>
+    <w:lvl w:ilvl="0">
+      <w:start w:val="1"/>
+      <w:numFmt w:val="decimal"/>
+      <w:lvlText w:val="%1."/>
+      <w:lvlJc w:val="left"/>
+      <w:pPr>
+        <w:ind w:left="1440" w:hanging="360"/>
+      </w:pPr>
+      <w:rPr>
+        <w:strike w:val="0"/>
+        <w:dstrike w:val="0"/>
+        <w:u w:val="none"/>
+        <w:effect w:val="none"/>
+      </w:rPr>
+    </w:lvl>
+    <w:lvl w:ilvl="1">
+      <w:start w:val="1"/>
+      <w:numFmt w:val="lowerLetter"/>
+      <w:lvlText w:val="%2."/>
+      <w:lvlJc w:val="left"/>
+      <w:pPr>
+        <w:ind w:left="2160" w:hanging="360"/>
+      </w:pPr>
+      <w:rPr>
+        <w:strike w:val="0"/>
+        <w:dstrike w:val="0"/>
+        <w:u w:val="none"/>
+        <w:effect w:val="none"/>
+      </w:rPr>
+    </w:lvl>
+    <w:lvl w:ilvl="2">
+      <w:start w:val="1"/>
+      <w:numFmt w:val="lowerRoman"/>
+      <w:lvlText w:val="%3."/>
+      <w:lvlJc w:val="right"/>
+      <w:pPr>
+        <w:ind w:left="2880" w:hanging="360"/>
+      </w:pPr>
+      <w:rPr>
+        <w:strike w:val="0"/>
+        <w:dstrike w:val="0"/>
+        <w:u w:val="none"/>
+        <w:effect w:val="none"/>
+      </w:rPr>
+    </w:lvl>
+    <w:lvl w:ilvl="3">
+      <w:start w:val="1"/>
+      <w:numFmt w:val="decimal"/>
+      <w:lvlText w:val="%4."/>
+      <w:lvlJc w:val="left"/>
+      <w:pPr>
+        <w:ind w:left="3600" w:hanging="360"/>
+      </w:pPr>
+      <w:rPr>
+        <w:strike w:val="0"/>
+        <w:dstrike w:val="0"/>
+        <w:u w:val="none"/>
+        <w:effect w:val="none"/>
+      </w:rPr>
+    </w:lvl>
+    <w:lvl w:ilvl="4">
+      <w:start w:val="1"/>
+      <w:numFmt w:val="lowerLetter"/>
+      <w:lvlText w:val="%5."/>
+      <w:lvlJc w:val="left"/>
+      <w:pPr>
+        <w:ind w:left="4320" w:hanging="360"/>
+      </w:pPr>
+      <w:rPr>
+        <w:strike w:val="0"/>
+        <w:dstrike w:val="0"/>
+        <w:u w:val="none"/>
+        <w:effect w:val="none"/>
+      </w:rPr>
+    </w:lvl>
+    <w:lvl w:ilvl="5">
+      <w:start w:val="1"/>
+      <w:numFmt w:val="lowerRoman"/>
+      <w:lvlText w:val="%6."/>
+      <w:lvlJc w:val="right"/>
+      <w:pPr>
+        <w:ind w:left="5040" w:hanging="360"/>
+      </w:pPr>
+      <w:rPr>
+        <w:strike w:val="0"/>
+        <w:dstrike w:val="0"/>
+        <w:u w:val="none"/>
+        <w:effect w:val="none"/>
+      </w:rPr>
+    </w:lvl>
+    <w:lvl w:ilvl="6">
+      <w:start w:val="1"/>
+      <w:numFmt w:val="decimal"/>
+      <w:lvlText w:val="%7."/>
+      <w:lvlJc w:val="left"/>
+      <w:pPr>
+        <w:ind w:left="5760" w:hanging="360"/>
+      </w:pPr>
+      <w:rPr>
+        <w:strike w:val="0"/>
+        <w:dstrike w:val="0"/>
+        <w:u w:val="none"/>
+        <w:effect w:val="none"/>
+      </w:rPr>
+    </w:lvl>
+    <w:lvl w:ilvl="7">
+      <w:start w:val="1"/>
+      <w:numFmt w:val="lowerLetter"/>
+      <w:lvlText w:val="%8."/>
+      <w:lvlJc w:val="left"/>
+      <w:pPr>
+        <w:ind w:left="6480" w:hanging="360"/>
+      </w:pPr>
+      <w:rPr>
+        <w:strike w:val="0"/>
+        <w:dstrike w:val="0"/>
+        <w:u w:val="none"/>
+        <w:effect w:val="none"/>
+      </w:rPr>
+    </w:lvl>
+    <w:lvl w:ilvl="8">
+      <w:start w:val="1"/>
+      <w:numFmt w:val="lowerRoman"/>
+      <w:lvlText w:val="%9."/>
+      <w:lvlJc w:val="right"/>
+      <w:pPr>
+        <w:ind w:left="7200" w:hanging="360"/>
+      </w:pPr>
+      <w:rPr>
+        <w:strike w:val="0"/>
+        <w:dstrike w:val="0"/>
+        <w:u w:val="none"/>
+        <w:effect w:val="none"/>
+      </w:rPr>
+    </w:lvl>
+  </w:abstractNum>
+  <w:abstractNum w:abstractNumId="30" w15:restartNumberingAfterBreak="0">
     <w:nsid w:val="78F932E0"/>
     <w:multiLevelType w:val="multilevel"/>
     <w:tmpl w:val="00D8A5F2"/>
@@ -19065,7 +18516,7 @@
       </w:rPr>
     </w:lvl>
   </w:abstractNum>
-  <w:abstractNum w:abstractNumId="30" w15:restartNumberingAfterBreak="0">
+  <w:abstractNum w:abstractNumId="31" w15:restartNumberingAfterBreak="0">
     <w:nsid w:val="7A3B6B3A"/>
     <w:multiLevelType w:val="multilevel"/>
     <w:tmpl w:val="6D7EF0A4"/>
@@ -19205,7 +18656,7 @@
       </w:rPr>
     </w:lvl>
   </w:abstractNum>
-  <w:abstractNum w:abstractNumId="31" w15:restartNumberingAfterBreak="0">
+  <w:abstractNum w:abstractNumId="32" w15:restartNumberingAfterBreak="0">
     <w:nsid w:val="7D63183B"/>
     <w:multiLevelType w:val="multilevel"/>
     <w:tmpl w:val="00D8A5F2"/>
@@ -19345,7 +18796,7 @@
       </w:rPr>
     </w:lvl>
   </w:abstractNum>
-  <w:abstractNum w:abstractNumId="32" w15:restartNumberingAfterBreak="0">
+  <w:abstractNum w:abstractNumId="33" w15:restartNumberingAfterBreak="0">
     <w:nsid w:val="7D9174F5"/>
     <w:multiLevelType w:val="multilevel"/>
     <w:tmpl w:val="B61E382C"/>
@@ -19485,7 +18936,7 @@
       </w:rPr>
     </w:lvl>
   </w:abstractNum>
-  <w:abstractNum w:abstractNumId="33" w15:restartNumberingAfterBreak="0">
+  <w:abstractNum w:abstractNumId="34" w15:restartNumberingAfterBreak="0">
     <w:nsid w:val="7F5D7496"/>
     <w:multiLevelType w:val="multilevel"/>
     <w:tmpl w:val="B61E382C"/>
@@ -19785,7 +19236,7 @@
     </w:lvlOverride>
   </w:num>
   <w:num w:numId="18" w16cid:durableId="1759399819">
-    <w:abstractNumId w:val="30"/>
+    <w:abstractNumId w:val="31"/>
   </w:num>
   <w:num w:numId="19" w16cid:durableId="1165777655">
     <w:abstractNumId w:val="9"/>
@@ -19836,10 +19287,10 @@
     </w:lvlOverride>
   </w:num>
   <w:num w:numId="26" w16cid:durableId="120613547">
-    <w:abstractNumId w:val="29"/>
+    <w:abstractNumId w:val="30"/>
   </w:num>
   <w:num w:numId="27" w16cid:durableId="1385057920">
-    <w:abstractNumId w:val="31"/>
+    <w:abstractNumId w:val="32"/>
   </w:num>
   <w:num w:numId="28" w16cid:durableId="19747534">
     <w:abstractNumId w:val="21"/>
@@ -19878,7 +19329,7 @@
     </w:lvlOverride>
   </w:num>
   <w:num w:numId="31" w16cid:durableId="794252817">
-    <w:abstractNumId w:val="32"/>
+    <w:abstractNumId w:val="33"/>
   </w:num>
   <w:num w:numId="32" w16cid:durableId="233129995">
     <w:abstractNumId w:val="22"/>
@@ -19887,7 +19338,10 @@
     <w:abstractNumId w:val="8"/>
   </w:num>
   <w:num w:numId="34" w16cid:durableId="46221697">
-    <w:abstractNumId w:val="33"/>
+    <w:abstractNumId w:val="34"/>
+  </w:num>
+  <w:num w:numId="35" w16cid:durableId="1144196204">
+    <w:abstractNumId w:val="29"/>
   </w:num>
 </w:numbering>
 </file>

</xml_diff>

<commit_message>
1st point from 6th task done
</commit_message>
<xml_diff>
--- a/otchet.docx
+++ b/otchet.docx
@@ -57,6 +57,7 @@
         </w:rPr>
         <w:t xml:space="preserve">Для ввода информации в переменные используется </w:t>
       </w:r>
+      <w:proofErr w:type="spellStart"/>
       <w:r>
         <w:rPr>
           <w:b/>
@@ -64,7 +65,17 @@
           <w:szCs w:val="32"/>
           <w:lang w:val="ru-RU"/>
         </w:rPr>
-        <w:t>input()</w:t>
+        <w:t>input</w:t>
+      </w:r>
+      <w:proofErr w:type="spellEnd"/>
+      <w:r>
+        <w:rPr>
+          <w:b/>
+          <w:sz w:val="32"/>
+          <w:szCs w:val="32"/>
+          <w:lang w:val="ru-RU"/>
+        </w:rPr>
+        <w:t>()</w:t>
       </w:r>
       <w:r>
         <w:rPr>
@@ -74,6 +85,7 @@
         </w:rPr>
         <w:t xml:space="preserve">, для вывода - </w:t>
       </w:r>
+      <w:proofErr w:type="spellStart"/>
       <w:r>
         <w:rPr>
           <w:b/>
@@ -81,7 +93,17 @@
           <w:szCs w:val="32"/>
           <w:lang w:val="ru-RU"/>
         </w:rPr>
-        <w:t>print()</w:t>
+        <w:t>print</w:t>
+      </w:r>
+      <w:proofErr w:type="spellEnd"/>
+      <w:r>
+        <w:rPr>
+          <w:b/>
+          <w:sz w:val="32"/>
+          <w:szCs w:val="32"/>
+          <w:lang w:val="ru-RU"/>
+        </w:rPr>
+        <w:t>()</w:t>
       </w:r>
       <w:r>
         <w:rPr>
@@ -295,6 +317,7 @@
         </w:rPr>
         <w:t xml:space="preserve">При помощи </w:t>
       </w:r>
+      <w:proofErr w:type="spellStart"/>
       <w:r>
         <w:rPr>
           <w:b/>
@@ -302,7 +325,17 @@
           <w:szCs w:val="32"/>
           <w:lang w:val="ru-RU"/>
         </w:rPr>
-        <w:t>type()</w:t>
+        <w:t>type</w:t>
+      </w:r>
+      <w:proofErr w:type="spellEnd"/>
+      <w:r>
+        <w:rPr>
+          <w:b/>
+          <w:sz w:val="32"/>
+          <w:szCs w:val="32"/>
+          <w:lang w:val="ru-RU"/>
+        </w:rPr>
+        <w:t>()</w:t>
       </w:r>
       <w:r>
         <w:rPr>
@@ -1144,6 +1177,7 @@
         </w:rPr>
         <w:t xml:space="preserve">не создавайте переменные для значений x, c, v, b, а пропишите </w:t>
       </w:r>
+      <w:proofErr w:type="spellStart"/>
       <w:r>
         <w:rPr>
           <w:b/>
@@ -1151,7 +1185,17 @@
           <w:szCs w:val="32"/>
           <w:lang w:val="ru-RU"/>
         </w:rPr>
-        <w:t xml:space="preserve">input() </w:t>
+        <w:t>input</w:t>
+      </w:r>
+      <w:proofErr w:type="spellEnd"/>
+      <w:r>
+        <w:rPr>
+          <w:b/>
+          <w:sz w:val="32"/>
+          <w:szCs w:val="32"/>
+          <w:lang w:val="ru-RU"/>
+        </w:rPr>
+        <w:t xml:space="preserve">() </w:t>
       </w:r>
       <w:r>
         <w:rPr>
@@ -1161,6 +1205,7 @@
         </w:rPr>
         <w:t xml:space="preserve">прямо в формуле. используйте модуль </w:t>
       </w:r>
+      <w:proofErr w:type="spellStart"/>
       <w:r>
         <w:rPr>
           <w:b/>
@@ -1168,7 +1213,17 @@
           <w:szCs w:val="32"/>
           <w:lang w:val="ru-RU"/>
         </w:rPr>
-        <w:t xml:space="preserve">Math </w:t>
+        <w:t>Math</w:t>
+      </w:r>
+      <w:proofErr w:type="spellEnd"/>
+      <w:r>
+        <w:rPr>
+          <w:b/>
+          <w:sz w:val="32"/>
+          <w:szCs w:val="32"/>
+          <w:lang w:val="ru-RU"/>
+        </w:rPr>
+        <w:t xml:space="preserve"> </w:t>
       </w:r>
       <w:r>
         <w:rPr>
@@ -1206,6 +1261,7 @@
         </w:rPr>
         <w:t xml:space="preserve">Выведете результаты всех 4 формул в одну строчку, через “**-**” и в конце “!!!!” (для этого используйте </w:t>
       </w:r>
+      <w:proofErr w:type="spellStart"/>
       <w:r>
         <w:rPr>
           <w:b/>
@@ -1215,6 +1271,7 @@
         </w:rPr>
         <w:t>sep</w:t>
       </w:r>
+      <w:proofErr w:type="spellEnd"/>
       <w:r>
         <w:rPr>
           <w:sz w:val="32"/>
@@ -1223,6 +1280,7 @@
         </w:rPr>
         <w:t xml:space="preserve">, </w:t>
       </w:r>
+      <w:proofErr w:type="spellStart"/>
       <w:r>
         <w:rPr>
           <w:b/>
@@ -1230,7 +1288,17 @@
           <w:szCs w:val="32"/>
           <w:lang w:val="ru-RU"/>
         </w:rPr>
-        <w:t xml:space="preserve">end </w:t>
+        <w:t>end</w:t>
+      </w:r>
+      <w:proofErr w:type="spellEnd"/>
+      <w:r>
+        <w:rPr>
+          <w:b/>
+          <w:sz w:val="32"/>
+          <w:szCs w:val="32"/>
+          <w:lang w:val="ru-RU"/>
+        </w:rPr>
+        <w:t xml:space="preserve"> </w:t>
       </w:r>
       <w:r>
         <w:rPr>
@@ -1240,6 +1308,7 @@
         </w:rPr>
         <w:t xml:space="preserve">в </w:t>
       </w:r>
+      <w:proofErr w:type="spellStart"/>
       <w:r>
         <w:rPr>
           <w:b/>
@@ -1247,7 +1316,17 @@
           <w:szCs w:val="32"/>
           <w:lang w:val="ru-RU"/>
         </w:rPr>
-        <w:t xml:space="preserve">print </w:t>
+        <w:t>print</w:t>
+      </w:r>
+      <w:proofErr w:type="spellEnd"/>
+      <w:r>
+        <w:rPr>
+          <w:b/>
+          <w:sz w:val="32"/>
+          <w:szCs w:val="32"/>
+          <w:lang w:val="ru-RU"/>
+        </w:rPr>
+        <w:t xml:space="preserve"> </w:t>
       </w:r>
       <w:r>
         <w:rPr>
@@ -1437,7 +1516,25 @@
           <w:szCs w:val="32"/>
           <w:lang w:val="ru-RU"/>
         </w:rPr>
-        <w:t>Форматированный ввод-вывод в Python обеспечивает более удобное и наглядное представление данных при выполнении программ. В Python для форматирования используется метод format() для строк и специальные символы для форматирования чисел.</w:t>
+        <w:t xml:space="preserve">Форматированный ввод-вывод в Python обеспечивает более удобное и наглядное представление данных при выполнении программ. В Python для форматирования используется метод </w:t>
+      </w:r>
+      <w:proofErr w:type="spellStart"/>
+      <w:r>
+        <w:rPr>
+          <w:sz w:val="32"/>
+          <w:szCs w:val="32"/>
+          <w:lang w:val="ru-RU"/>
+        </w:rPr>
+        <w:t>format</w:t>
+      </w:r>
+      <w:proofErr w:type="spellEnd"/>
+      <w:r>
+        <w:rPr>
+          <w:sz w:val="32"/>
+          <w:szCs w:val="32"/>
+          <w:lang w:val="ru-RU"/>
+        </w:rPr>
+        <w:t>() для строк и специальные символы для форматирования чисел.</w:t>
       </w:r>
     </w:p>
     <w:p>
@@ -2000,6 +2097,7 @@
         </w:rPr>
         <w:t xml:space="preserve">Подключите модуль </w:t>
       </w:r>
+      <w:proofErr w:type="spellStart"/>
       <w:r>
         <w:rPr>
           <w:b/>
@@ -2007,7 +2105,17 @@
           <w:szCs w:val="32"/>
           <w:lang w:val="ru-RU"/>
         </w:rPr>
-        <w:t xml:space="preserve">time </w:t>
+        <w:t>time</w:t>
+      </w:r>
+      <w:proofErr w:type="spellEnd"/>
+      <w:r>
+        <w:rPr>
+          <w:b/>
+          <w:sz w:val="32"/>
+          <w:szCs w:val="32"/>
+          <w:lang w:val="ru-RU"/>
+        </w:rPr>
+        <w:t xml:space="preserve"> </w:t>
       </w:r>
       <w:r>
         <w:rPr>
@@ -2042,7 +2150,47 @@
           <w:szCs w:val="32"/>
           <w:lang w:val="ru-RU"/>
         </w:rPr>
-        <w:t xml:space="preserve"> time() и localtime().</w:t>
+        <w:t xml:space="preserve"> </w:t>
+      </w:r>
+      <w:proofErr w:type="spellStart"/>
+      <w:r>
+        <w:rPr>
+          <w:b/>
+          <w:sz w:val="32"/>
+          <w:szCs w:val="32"/>
+          <w:lang w:val="ru-RU"/>
+        </w:rPr>
+        <w:t>time</w:t>
+      </w:r>
+      <w:proofErr w:type="spellEnd"/>
+      <w:r>
+        <w:rPr>
+          <w:b/>
+          <w:sz w:val="32"/>
+          <w:szCs w:val="32"/>
+          <w:lang w:val="ru-RU"/>
+        </w:rPr>
+        <w:t xml:space="preserve">() и </w:t>
+      </w:r>
+      <w:proofErr w:type="spellStart"/>
+      <w:r>
+        <w:rPr>
+          <w:b/>
+          <w:sz w:val="32"/>
+          <w:szCs w:val="32"/>
+          <w:lang w:val="ru-RU"/>
+        </w:rPr>
+        <w:t>localtime</w:t>
+      </w:r>
+      <w:proofErr w:type="spellEnd"/>
+      <w:r>
+        <w:rPr>
+          <w:b/>
+          <w:sz w:val="32"/>
+          <w:szCs w:val="32"/>
+          <w:lang w:val="ru-RU"/>
+        </w:rPr>
+        <w:t>().</w:t>
       </w:r>
     </w:p>
     <w:p>
@@ -2579,7 +2727,29 @@
           <w:szCs w:val="32"/>
           <w:lang w:val="ru-RU"/>
         </w:rPr>
-        <w:t>Задание 1 (используем if).</w:t>
+        <w:t xml:space="preserve">Задание 1 (используем </w:t>
+      </w:r>
+      <w:proofErr w:type="spellStart"/>
+      <w:r>
+        <w:rPr>
+          <w:b/>
+          <w:color w:val="38761D"/>
+          <w:sz w:val="32"/>
+          <w:szCs w:val="32"/>
+          <w:lang w:val="ru-RU"/>
+        </w:rPr>
+        <w:t>if</w:t>
+      </w:r>
+      <w:proofErr w:type="spellEnd"/>
+      <w:r>
+        <w:rPr>
+          <w:b/>
+          <w:color w:val="38761D"/>
+          <w:sz w:val="32"/>
+          <w:szCs w:val="32"/>
+          <w:lang w:val="ru-RU"/>
+        </w:rPr>
+        <w:t>).</w:t>
       </w:r>
     </w:p>
     <w:p>
@@ -2615,7 +2785,25 @@
           <w:szCs w:val="32"/>
           <w:lang w:val="ru-RU"/>
         </w:rPr>
-        <w:t xml:space="preserve">Если первое число больше второго, то вывести yes. </w:t>
+        <w:t xml:space="preserve">Если первое число больше второго, то вывести </w:t>
+      </w:r>
+      <w:proofErr w:type="spellStart"/>
+      <w:r>
+        <w:rPr>
+          <w:sz w:val="32"/>
+          <w:szCs w:val="32"/>
+          <w:lang w:val="ru-RU"/>
+        </w:rPr>
+        <w:t>yes</w:t>
+      </w:r>
+      <w:proofErr w:type="spellEnd"/>
+      <w:r>
+        <w:rPr>
+          <w:sz w:val="32"/>
+          <w:szCs w:val="32"/>
+          <w:lang w:val="ru-RU"/>
+        </w:rPr>
+        <w:t xml:space="preserve">. </w:t>
       </w:r>
     </w:p>
     <w:p>
@@ -2932,7 +3120,29 @@
           <w:szCs w:val="32"/>
           <w:lang w:val="ru-RU"/>
         </w:rPr>
-        <w:t>Задание 2 (используем match).</w:t>
+        <w:t xml:space="preserve">Задание 2 (используем </w:t>
+      </w:r>
+      <w:proofErr w:type="spellStart"/>
+      <w:r>
+        <w:rPr>
+          <w:b/>
+          <w:color w:val="38761D"/>
+          <w:sz w:val="32"/>
+          <w:szCs w:val="32"/>
+          <w:lang w:val="ru-RU"/>
+        </w:rPr>
+        <w:t>match</w:t>
+      </w:r>
+      <w:proofErr w:type="spellEnd"/>
+      <w:r>
+        <w:rPr>
+          <w:b/>
+          <w:color w:val="38761D"/>
+          <w:sz w:val="32"/>
+          <w:szCs w:val="32"/>
+          <w:lang w:val="ru-RU"/>
+        </w:rPr>
+        <w:t>).</w:t>
       </w:r>
     </w:p>
     <w:p>
@@ -2979,7 +3189,55 @@
           <w:rFonts w:eastAsia="Arial"/>
           <w:lang w:val="ru-RU"/>
         </w:rPr>
-        <w:t xml:space="preserve"> /, *,-,+,//, **, sin, cos, tg, корень</w:t>
+        <w:t xml:space="preserve"> /, *,-,+,//, **, </w:t>
+      </w:r>
+      <w:proofErr w:type="spellStart"/>
+      <w:r>
+        <w:rPr>
+          <w:rFonts w:eastAsia="Arial"/>
+          <w:lang w:val="ru-RU"/>
+        </w:rPr>
+        <w:t>sin</w:t>
+      </w:r>
+      <w:proofErr w:type="spellEnd"/>
+      <w:r>
+        <w:rPr>
+          <w:rFonts w:eastAsia="Arial"/>
+          <w:lang w:val="ru-RU"/>
+        </w:rPr>
+        <w:t xml:space="preserve">, </w:t>
+      </w:r>
+      <w:proofErr w:type="spellStart"/>
+      <w:r>
+        <w:rPr>
+          <w:rFonts w:eastAsia="Arial"/>
+          <w:lang w:val="ru-RU"/>
+        </w:rPr>
+        <w:t>cos</w:t>
+      </w:r>
+      <w:proofErr w:type="spellEnd"/>
+      <w:r>
+        <w:rPr>
+          <w:rFonts w:eastAsia="Arial"/>
+          <w:lang w:val="ru-RU"/>
+        </w:rPr>
+        <w:t xml:space="preserve">, </w:t>
+      </w:r>
+      <w:proofErr w:type="spellStart"/>
+      <w:r>
+        <w:rPr>
+          <w:rFonts w:eastAsia="Arial"/>
+          <w:lang w:val="ru-RU"/>
+        </w:rPr>
+        <w:t>tg</w:t>
+      </w:r>
+      <w:proofErr w:type="spellEnd"/>
+      <w:r>
+        <w:rPr>
+          <w:rFonts w:eastAsia="Arial"/>
+          <w:lang w:val="ru-RU"/>
+        </w:rPr>
+        <w:t>, корень</w:t>
       </w:r>
       <w:r>
         <w:rPr>
@@ -3230,7 +3488,29 @@
           <w:szCs w:val="32"/>
           <w:lang w:val="ru-RU"/>
         </w:rPr>
-        <w:t>Задание 3 (используем while).</w:t>
+        <w:t xml:space="preserve">Задание 3 (используем </w:t>
+      </w:r>
+      <w:proofErr w:type="spellStart"/>
+      <w:r>
+        <w:rPr>
+          <w:b/>
+          <w:color w:val="38761D"/>
+          <w:sz w:val="32"/>
+          <w:szCs w:val="32"/>
+          <w:lang w:val="ru-RU"/>
+        </w:rPr>
+        <w:t>while</w:t>
+      </w:r>
+      <w:proofErr w:type="spellEnd"/>
+      <w:r>
+        <w:rPr>
+          <w:b/>
+          <w:color w:val="38761D"/>
+          <w:sz w:val="32"/>
+          <w:szCs w:val="32"/>
+          <w:lang w:val="ru-RU"/>
+        </w:rPr>
+        <w:t>).</w:t>
       </w:r>
     </w:p>
     <w:p>
@@ -3393,7 +3673,29 @@
           <w:lang w:val="ru-RU"/>
         </w:rPr>
         <w:lastRenderedPageBreak/>
-        <w:t>Задание 4 (используем for ).</w:t>
+        <w:t xml:space="preserve">Задание 4 (используем </w:t>
+      </w:r>
+      <w:proofErr w:type="spellStart"/>
+      <w:r>
+        <w:rPr>
+          <w:b/>
+          <w:color w:val="38761D"/>
+          <w:sz w:val="32"/>
+          <w:szCs w:val="32"/>
+          <w:lang w:val="ru-RU"/>
+        </w:rPr>
+        <w:t>for</w:t>
+      </w:r>
+      <w:proofErr w:type="spellEnd"/>
+      <w:r>
+        <w:rPr>
+          <w:b/>
+          <w:color w:val="38761D"/>
+          <w:sz w:val="32"/>
+          <w:szCs w:val="32"/>
+          <w:lang w:val="ru-RU"/>
+        </w:rPr>
+        <w:t xml:space="preserve"> ).</w:t>
       </w:r>
     </w:p>
     <w:p>
@@ -3412,7 +3714,25 @@
           <w:szCs w:val="32"/>
           <w:lang w:val="ru-RU"/>
         </w:rPr>
-        <w:t xml:space="preserve">Используя цикл for выведите  на экран все числа (для каждого - отдельный цикл: всего 7): </w:t>
+        <w:t xml:space="preserve">Используя цикл </w:t>
+      </w:r>
+      <w:proofErr w:type="spellStart"/>
+      <w:r>
+        <w:rPr>
+          <w:sz w:val="32"/>
+          <w:szCs w:val="32"/>
+          <w:lang w:val="ru-RU"/>
+        </w:rPr>
+        <w:t>for</w:t>
+      </w:r>
+      <w:proofErr w:type="spellEnd"/>
+      <w:r>
+        <w:rPr>
+          <w:sz w:val="32"/>
+          <w:szCs w:val="32"/>
+          <w:lang w:val="ru-RU"/>
+        </w:rPr>
+        <w:t xml:space="preserve"> выведите  на экран все числа (для каждого - отдельный цикл: всего 7): </w:t>
       </w:r>
     </w:p>
     <w:p>
@@ -3620,14 +3940,70 @@
           <w:lang w:val="ru-RU"/>
         </w:rPr>
       </w:pPr>
-      <w:r>
-        <w:rPr>
-          <w:sz w:val="32"/>
-          <w:szCs w:val="32"/>
-          <w:lang w:val="ru-RU"/>
-        </w:rPr>
-        <w:t>for _ in range( V ): pass</w:t>
-      </w:r>
+      <w:proofErr w:type="spellStart"/>
+      <w:r>
+        <w:rPr>
+          <w:sz w:val="32"/>
+          <w:szCs w:val="32"/>
+          <w:lang w:val="ru-RU"/>
+        </w:rPr>
+        <w:t>for</w:t>
+      </w:r>
+      <w:proofErr w:type="spellEnd"/>
+      <w:r>
+        <w:rPr>
+          <w:sz w:val="32"/>
+          <w:szCs w:val="32"/>
+          <w:lang w:val="ru-RU"/>
+        </w:rPr>
+        <w:t xml:space="preserve"> _ </w:t>
+      </w:r>
+      <w:proofErr w:type="spellStart"/>
+      <w:r>
+        <w:rPr>
+          <w:sz w:val="32"/>
+          <w:szCs w:val="32"/>
+          <w:lang w:val="ru-RU"/>
+        </w:rPr>
+        <w:t>in</w:t>
+      </w:r>
+      <w:proofErr w:type="spellEnd"/>
+      <w:r>
+        <w:rPr>
+          <w:sz w:val="32"/>
+          <w:szCs w:val="32"/>
+          <w:lang w:val="ru-RU"/>
+        </w:rPr>
+        <w:t xml:space="preserve"> </w:t>
+      </w:r>
+      <w:proofErr w:type="spellStart"/>
+      <w:r>
+        <w:rPr>
+          <w:sz w:val="32"/>
+          <w:szCs w:val="32"/>
+          <w:lang w:val="ru-RU"/>
+        </w:rPr>
+        <w:t>range</w:t>
+      </w:r>
+      <w:proofErr w:type="spellEnd"/>
+      <w:r>
+        <w:rPr>
+          <w:sz w:val="32"/>
+          <w:szCs w:val="32"/>
+          <w:lang w:val="ru-RU"/>
+        </w:rPr>
+        <w:t xml:space="preserve">( V ): </w:t>
+      </w:r>
+      <w:proofErr w:type="spellStart"/>
+      <w:r>
+        <w:rPr>
+          <w:sz w:val="32"/>
+          <w:szCs w:val="32"/>
+          <w:lang w:val="ru-RU"/>
+        </w:rPr>
+        <w:t>pass</w:t>
+      </w:r>
+      <w:proofErr w:type="spellEnd"/>
     </w:p>
     <w:p>
       <w:pPr>
@@ -3708,14 +4084,34 @@
           <w:lang w:val="ru-RU"/>
         </w:rPr>
       </w:pPr>
-      <w:r>
-        <w:rPr>
-          <w:sz w:val="32"/>
-          <w:szCs w:val="32"/>
-          <w:lang w:val="ru-RU"/>
-        </w:rPr>
-        <w:t>for c else</w:t>
-      </w:r>
+      <w:proofErr w:type="spellStart"/>
+      <w:r>
+        <w:rPr>
+          <w:sz w:val="32"/>
+          <w:szCs w:val="32"/>
+          <w:lang w:val="ru-RU"/>
+        </w:rPr>
+        <w:t>for</w:t>
+      </w:r>
+      <w:proofErr w:type="spellEnd"/>
+      <w:r>
+        <w:rPr>
+          <w:sz w:val="32"/>
+          <w:szCs w:val="32"/>
+          <w:lang w:val="ru-RU"/>
+        </w:rPr>
+        <w:t xml:space="preserve"> c </w:t>
+      </w:r>
+      <w:proofErr w:type="spellStart"/>
+      <w:r>
+        <w:rPr>
+          <w:sz w:val="32"/>
+          <w:szCs w:val="32"/>
+          <w:lang w:val="ru-RU"/>
+        </w:rPr>
+        <w:t>else</w:t>
+      </w:r>
+      <w:proofErr w:type="spellEnd"/>
     </w:p>
     <w:p>
       <w:pPr>
@@ -4961,6 +5357,7 @@
         </w:rPr>
         <w:t xml:space="preserve">Используйте модуль </w:t>
       </w:r>
+      <w:proofErr w:type="spellStart"/>
       <w:r>
         <w:rPr>
           <w:rFonts w:eastAsia="Arial"/>
@@ -4968,6 +5365,7 @@
         </w:rPr>
         <w:t>random</w:t>
       </w:r>
+      <w:proofErr w:type="spellEnd"/>
       <w:r>
         <w:rPr>
           <w:rFonts w:eastAsia="Arial"/>
@@ -7244,7 +7642,25 @@
           <w:szCs w:val="32"/>
           <w:lang w:val="ru-RU"/>
         </w:rPr>
-        <w:t xml:space="preserve">Дана строка-предложение. Зашифровать ее, поместив вначале все символы, расположенные на четных позициях строки, а затем, в обратном порядке, все символы,расположенные на </w:t>
+        <w:t xml:space="preserve">Дана строка-предложение. Зашифровать ее, поместив вначале все символы, расположенные на четных позициях строки, а затем, в обратном порядке, все </w:t>
+      </w:r>
+      <w:proofErr w:type="spellStart"/>
+      <w:r>
+        <w:rPr>
+          <w:sz w:val="32"/>
+          <w:szCs w:val="32"/>
+          <w:lang w:val="ru-RU"/>
+        </w:rPr>
+        <w:t>символы,расположенные</w:t>
+      </w:r>
+      <w:proofErr w:type="spellEnd"/>
+      <w:r>
+        <w:rPr>
+          <w:sz w:val="32"/>
+          <w:szCs w:val="32"/>
+          <w:lang w:val="ru-RU"/>
+        </w:rPr>
+        <w:t xml:space="preserve"> на </w:t>
       </w:r>
       <w:r>
         <w:rPr>
@@ -7253,7 +7669,43 @@
           <w:lang w:val="ru-RU"/>
         </w:rPr>
         <w:lastRenderedPageBreak/>
-        <w:t>нечетных позициях (например, строка «Программа» превратит-ся в «ргамамроП»).</w:t>
+        <w:t>нечетных позициях (например, строка «Программа» превратит-</w:t>
+      </w:r>
+      <w:proofErr w:type="spellStart"/>
+      <w:r>
+        <w:rPr>
+          <w:sz w:val="32"/>
+          <w:szCs w:val="32"/>
+          <w:lang w:val="ru-RU"/>
+        </w:rPr>
+        <w:t>ся</w:t>
+      </w:r>
+      <w:proofErr w:type="spellEnd"/>
+      <w:r>
+        <w:rPr>
+          <w:sz w:val="32"/>
+          <w:szCs w:val="32"/>
+          <w:lang w:val="ru-RU"/>
+        </w:rPr>
+        <w:t xml:space="preserve"> в «</w:t>
+      </w:r>
+      <w:proofErr w:type="spellStart"/>
+      <w:r>
+        <w:rPr>
+          <w:sz w:val="32"/>
+          <w:szCs w:val="32"/>
+          <w:lang w:val="ru-RU"/>
+        </w:rPr>
+        <w:t>ргамамроП</w:t>
+      </w:r>
+      <w:proofErr w:type="spellEnd"/>
+      <w:r>
+        <w:rPr>
+          <w:sz w:val="32"/>
+          <w:szCs w:val="32"/>
+          <w:lang w:val="ru-RU"/>
+        </w:rPr>
+        <w:t>»).</w:t>
       </w:r>
     </w:p>
     <w:p>
@@ -7927,7 +8379,61 @@
           <w:szCs w:val="32"/>
           <w:lang w:val="ru-RU"/>
         </w:rPr>
-        <w:t>Добавьте 'ing' в конце заданной строки (длина должна быть не менее 3). Если данная строка уже заканчивается на 'ing', добавьте вместо этого 'ly'. Если длина заданной строки меньше 3, оставьте ее без изменений.</w:t>
+        <w:t>Добавьте '</w:t>
+      </w:r>
+      <w:proofErr w:type="spellStart"/>
+      <w:r>
+        <w:rPr>
+          <w:sz w:val="32"/>
+          <w:szCs w:val="32"/>
+          <w:lang w:val="ru-RU"/>
+        </w:rPr>
+        <w:t>ing</w:t>
+      </w:r>
+      <w:proofErr w:type="spellEnd"/>
+      <w:r>
+        <w:rPr>
+          <w:sz w:val="32"/>
+          <w:szCs w:val="32"/>
+          <w:lang w:val="ru-RU"/>
+        </w:rPr>
+        <w:t>' в конце заданной строки (длина должна быть не менее 3). Если данная строка уже заканчивается на '</w:t>
+      </w:r>
+      <w:proofErr w:type="spellStart"/>
+      <w:r>
+        <w:rPr>
+          <w:sz w:val="32"/>
+          <w:szCs w:val="32"/>
+          <w:lang w:val="ru-RU"/>
+        </w:rPr>
+        <w:t>ing</w:t>
+      </w:r>
+      <w:proofErr w:type="spellEnd"/>
+      <w:r>
+        <w:rPr>
+          <w:sz w:val="32"/>
+          <w:szCs w:val="32"/>
+          <w:lang w:val="ru-RU"/>
+        </w:rPr>
+        <w:t>', добавьте вместо этого '</w:t>
+      </w:r>
+      <w:proofErr w:type="spellStart"/>
+      <w:r>
+        <w:rPr>
+          <w:sz w:val="32"/>
+          <w:szCs w:val="32"/>
+          <w:lang w:val="ru-RU"/>
+        </w:rPr>
+        <w:t>ly</w:t>
+      </w:r>
+      <w:proofErr w:type="spellEnd"/>
+      <w:r>
+        <w:rPr>
+          <w:sz w:val="32"/>
+          <w:szCs w:val="32"/>
+          <w:lang w:val="ru-RU"/>
+        </w:rPr>
+        <w:t>'. Если длина заданной строки меньше 3, оставьте ее без изменений.</w:t>
       </w:r>
     </w:p>
     <w:p>
@@ -8662,6 +9168,7 @@
         </w:rPr>
         <w:t xml:space="preserve">Создайте пустой список </w:t>
       </w:r>
+      <w:proofErr w:type="spellStart"/>
       <w:r>
         <w:rPr>
           <w:b/>
@@ -8671,6 +9178,7 @@
         </w:rPr>
         <w:t>shopping_list</w:t>
       </w:r>
+      <w:proofErr w:type="spellEnd"/>
       <w:r>
         <w:rPr>
           <w:sz w:val="32"/>
@@ -8725,6 +9233,7 @@
         </w:rPr>
         <w:t xml:space="preserve">Добавьте каждый введенный элемент в список </w:t>
       </w:r>
+      <w:proofErr w:type="spellStart"/>
       <w:r>
         <w:rPr>
           <w:b/>
@@ -8734,6 +9243,7 @@
         </w:rPr>
         <w:t>shopping_list</w:t>
       </w:r>
+      <w:proofErr w:type="spellEnd"/>
       <w:r>
         <w:rPr>
           <w:sz w:val="32"/>
@@ -8765,6 +9275,7 @@
         </w:rPr>
         <w:t xml:space="preserve">Выведите список </w:t>
       </w:r>
+      <w:proofErr w:type="spellStart"/>
       <w:r>
         <w:rPr>
           <w:b/>
@@ -8772,15 +9283,43 @@
           <w:szCs w:val="32"/>
           <w:lang w:val="ru-RU"/>
         </w:rPr>
-        <w:t xml:space="preserve">shopping_list </w:t>
-      </w:r>
-      <w:r>
-        <w:rPr>
-          <w:sz w:val="32"/>
-          <w:szCs w:val="32"/>
-          <w:lang w:val="ru-RU"/>
-        </w:rPr>
-        <w:t>на экран с помощью функции print().</w:t>
+        <w:t>shopping_list</w:t>
+      </w:r>
+      <w:proofErr w:type="spellEnd"/>
+      <w:r>
+        <w:rPr>
+          <w:b/>
+          <w:sz w:val="32"/>
+          <w:szCs w:val="32"/>
+          <w:lang w:val="ru-RU"/>
+        </w:rPr>
+        <w:t xml:space="preserve"> </w:t>
+      </w:r>
+      <w:r>
+        <w:rPr>
+          <w:sz w:val="32"/>
+          <w:szCs w:val="32"/>
+          <w:lang w:val="ru-RU"/>
+        </w:rPr>
+        <w:t xml:space="preserve">на экран с помощью функции </w:t>
+      </w:r>
+      <w:proofErr w:type="spellStart"/>
+      <w:r>
+        <w:rPr>
+          <w:sz w:val="32"/>
+          <w:szCs w:val="32"/>
+          <w:lang w:val="ru-RU"/>
+        </w:rPr>
+        <w:t>print</w:t>
+      </w:r>
+      <w:proofErr w:type="spellEnd"/>
+      <w:r>
+        <w:rPr>
+          <w:sz w:val="32"/>
+          <w:szCs w:val="32"/>
+          <w:lang w:val="ru-RU"/>
+        </w:rPr>
+        <w:t>().</w:t>
       </w:r>
     </w:p>
     <w:p>
@@ -8920,6 +9459,7 @@
         </w:rPr>
         <w:t xml:space="preserve">Если элемент присутствует в списке, удалите его с помощью метода </w:t>
       </w:r>
+      <w:proofErr w:type="spellStart"/>
       <w:r>
         <w:rPr>
           <w:b/>
@@ -8929,6 +9469,7 @@
         </w:rPr>
         <w:t>remove</w:t>
       </w:r>
+      <w:proofErr w:type="spellEnd"/>
       <w:r>
         <w:rPr>
           <w:sz w:val="32"/>
@@ -8960,6 +9501,7 @@
         </w:rPr>
         <w:t xml:space="preserve">Отсортируйте список </w:t>
       </w:r>
+      <w:proofErr w:type="spellStart"/>
       <w:r>
         <w:rPr>
           <w:b/>
@@ -8967,7 +9509,17 @@
           <w:szCs w:val="32"/>
           <w:lang w:val="ru-RU"/>
         </w:rPr>
-        <w:t xml:space="preserve">shopping_list </w:t>
+        <w:t>shopping_list</w:t>
+      </w:r>
+      <w:proofErr w:type="spellEnd"/>
+      <w:r>
+        <w:rPr>
+          <w:b/>
+          <w:sz w:val="32"/>
+          <w:szCs w:val="32"/>
+          <w:lang w:val="ru-RU"/>
+        </w:rPr>
+        <w:t xml:space="preserve"> </w:t>
       </w:r>
       <w:r>
         <w:rPr>
@@ -8977,6 +9529,7 @@
         </w:rPr>
         <w:t xml:space="preserve">в алфавитном порядке с помощью функции </w:t>
       </w:r>
+      <w:proofErr w:type="spellStart"/>
       <w:r>
         <w:rPr>
           <w:b/>
@@ -8986,6 +9539,7 @@
         </w:rPr>
         <w:t>sorted</w:t>
       </w:r>
+      <w:proofErr w:type="spellEnd"/>
       <w:r>
         <w:rPr>
           <w:sz w:val="32"/>
@@ -9040,6 +9594,7 @@
         </w:rPr>
         <w:t xml:space="preserve">Подсчитайте количество элементов в списке </w:t>
       </w:r>
+      <w:proofErr w:type="spellStart"/>
       <w:r>
         <w:rPr>
           <w:b/>
@@ -9047,7 +9602,17 @@
           <w:szCs w:val="32"/>
           <w:lang w:val="ru-RU"/>
         </w:rPr>
-        <w:t xml:space="preserve">shopping_list </w:t>
+        <w:t>shopping_list</w:t>
+      </w:r>
+      <w:proofErr w:type="spellEnd"/>
+      <w:r>
+        <w:rPr>
+          <w:b/>
+          <w:sz w:val="32"/>
+          <w:szCs w:val="32"/>
+          <w:lang w:val="ru-RU"/>
+        </w:rPr>
+        <w:t xml:space="preserve"> </w:t>
       </w:r>
       <w:r>
         <w:rPr>
@@ -9057,6 +9622,7 @@
         </w:rPr>
         <w:t xml:space="preserve">с помощью функции </w:t>
       </w:r>
+      <w:proofErr w:type="spellStart"/>
       <w:r>
         <w:rPr>
           <w:b/>
@@ -9066,6 +9632,7 @@
         </w:rPr>
         <w:t>len</w:t>
       </w:r>
+      <w:proofErr w:type="spellEnd"/>
       <w:r>
         <w:rPr>
           <w:sz w:val="32"/>
@@ -10170,7 +10737,25 @@
           <w:szCs w:val="32"/>
           <w:lang w:val="ru-RU"/>
         </w:rPr>
-        <w:t>Дана целочисленная матрица размера M × N. Найти номер первого из ее столбцов,содержащих только нечетные числа. Если таких столбцов нет, то вывести 0.</w:t>
+        <w:t xml:space="preserve">Дана целочисленная матрица размера M × N. Найти номер первого из ее </w:t>
+      </w:r>
+      <w:proofErr w:type="spellStart"/>
+      <w:r>
+        <w:rPr>
+          <w:sz w:val="32"/>
+          <w:szCs w:val="32"/>
+          <w:lang w:val="ru-RU"/>
+        </w:rPr>
+        <w:t>столбцов,содержащих</w:t>
+      </w:r>
+      <w:proofErr w:type="spellEnd"/>
+      <w:r>
+        <w:rPr>
+          <w:sz w:val="32"/>
+          <w:szCs w:val="32"/>
+          <w:lang w:val="ru-RU"/>
+        </w:rPr>
+        <w:t xml:space="preserve"> только нечетные числа. Если таких столбцов нет, то вывести 0.</w:t>
       </w:r>
     </w:p>
     <w:p>
@@ -12565,6 +13150,7 @@
         </w:rPr>
         <w:t xml:space="preserve">, </w:t>
       </w:r>
+      <w:proofErr w:type="spellStart"/>
       <w:r>
         <w:rPr>
           <w:sz w:val="32"/>
@@ -12573,6 +13159,7 @@
         </w:rPr>
         <w:t>bc</w:t>
       </w:r>
+      <w:proofErr w:type="spellEnd"/>
       <w:r>
         <w:rPr>
           <w:sz w:val="32"/>
@@ -13756,7 +14343,298 @@
         <w:rPr>
           <w:sz w:val="32"/>
           <w:szCs w:val="32"/>
-          <w:lang w:val="ru-RU"/>
+          <w:lang w:val="en-US"/>
+        </w:rPr>
+      </w:pPr>
+    </w:p>
+    <w:p>
+      <w:pPr>
+        <w:rPr>
+          <w:lang w:val="ru-RU"/>
+        </w:rPr>
+      </w:pPr>
+      <w:r>
+        <w:rPr>
+          <w:b/>
+          <w:color w:val="38761D"/>
+          <w:sz w:val="32"/>
+          <w:szCs w:val="32"/>
+          <w:lang w:val="ru-RU"/>
+        </w:rPr>
+        <w:t>Задание 6 (множества).</w:t>
+      </w:r>
+    </w:p>
+    <w:p>
+      <w:pPr>
+        <w:numPr>
+          <w:ilvl w:val="0"/>
+          <w:numId w:val="36"/>
+        </w:numPr>
+        <w:spacing w:after="0" w:line="276" w:lineRule="auto"/>
+        <w:ind w:left="708"/>
+        <w:rPr>
+          <w:sz w:val="32"/>
+          <w:szCs w:val="32"/>
+          <w:lang w:val="ru-RU"/>
+        </w:rPr>
+      </w:pPr>
+      <w:r>
+        <w:rPr>
+          <w:sz w:val="32"/>
+          <w:szCs w:val="32"/>
+          <w:lang w:val="ru-RU"/>
+        </w:rPr>
+        <w:t xml:space="preserve">Дана непустая последовательность символов. Построить и напечатать </w:t>
+      </w:r>
+      <w:proofErr w:type="spellStart"/>
+      <w:r>
+        <w:rPr>
+          <w:sz w:val="32"/>
+          <w:szCs w:val="32"/>
+          <w:lang w:val="ru-RU"/>
+        </w:rPr>
+        <w:t>множества,элементами</w:t>
+      </w:r>
+      <w:proofErr w:type="spellEnd"/>
+      <w:r>
+        <w:rPr>
+          <w:sz w:val="32"/>
+          <w:szCs w:val="32"/>
+          <w:lang w:val="ru-RU"/>
+        </w:rPr>
+        <w:t xml:space="preserve"> которых являются встречающиеся в последовательности: а) цифры от«0» до </w:t>
+      </w:r>
+      <w:r>
+        <w:rPr>
+          <w:sz w:val="32"/>
+          <w:szCs w:val="32"/>
+          <w:lang w:val="ru-RU"/>
+        </w:rPr>
+        <w:lastRenderedPageBreak/>
+        <w:t>«9» и знаки арифметических операций; б) буквы от «A» до «F» и от «</w:t>
+      </w:r>
+      <w:proofErr w:type="spellStart"/>
+      <w:r>
+        <w:rPr>
+          <w:sz w:val="32"/>
+          <w:szCs w:val="32"/>
+          <w:lang w:val="ru-RU"/>
+        </w:rPr>
+        <w:t>X»до</w:t>
+      </w:r>
+      <w:proofErr w:type="spellEnd"/>
+      <w:r>
+        <w:rPr>
+          <w:sz w:val="32"/>
+          <w:szCs w:val="32"/>
+          <w:lang w:val="ru-RU"/>
+        </w:rPr>
+        <w:t xml:space="preserve"> «Z».</w:t>
+      </w:r>
+    </w:p>
+    <w:p>
+      <w:pPr>
+        <w:spacing w:after="0" w:line="276" w:lineRule="auto"/>
+        <w:rPr>
+          <w:sz w:val="32"/>
+          <w:szCs w:val="32"/>
+          <w:lang w:val="ru-RU"/>
+        </w:rPr>
+      </w:pPr>
+    </w:p>
+    <w:p>
+      <w:pPr>
+        <w:spacing w:after="0" w:line="276" w:lineRule="auto"/>
+        <w:rPr>
+          <w:sz w:val="32"/>
+          <w:szCs w:val="32"/>
+          <w:lang w:val="en-US"/>
+        </w:rPr>
+      </w:pPr>
+      <w:r>
+        <w:rPr>
+          <w:sz w:val="32"/>
+          <w:szCs w:val="32"/>
+          <w:lang w:val="en-US"/>
+        </w:rPr>
+        <w:t>Code:</w:t>
+      </w:r>
+    </w:p>
+    <w:p>
+      <w:pPr>
+        <w:spacing w:after="0" w:line="276" w:lineRule="auto"/>
+        <w:rPr>
+          <w:sz w:val="32"/>
+          <w:szCs w:val="32"/>
+          <w:lang w:val="en-US"/>
+        </w:rPr>
+      </w:pPr>
+      <w:r>
+        <w:rPr>
+          <w:sz w:val="32"/>
+          <w:szCs w:val="32"/>
+          <w:lang w:val="en-US"/>
+        </w:rPr>
+        <w:drawing>
+          <wp:inline distT="0" distB="0" distL="0" distR="0" wp14:anchorId="10655C55" wp14:editId="0D906CCB">
+            <wp:extent cx="5759450" cy="3393440"/>
+            <wp:effectExtent l="0" t="0" r="0" b="0"/>
+            <wp:docPr id="770327963" name="Рисунок 1"/>
+            <wp:cNvGraphicFramePr>
+              <a:graphicFrameLocks xmlns:a="http://schemas.openxmlformats.org/drawingml/2006/main" noChangeAspect="1"/>
+            </wp:cNvGraphicFramePr>
+            <a:graphic xmlns:a="http://schemas.openxmlformats.org/drawingml/2006/main">
+              <a:graphicData uri="http://schemas.openxmlformats.org/drawingml/2006/picture">
+                <pic:pic xmlns:pic="http://schemas.openxmlformats.org/drawingml/2006/picture">
+                  <pic:nvPicPr>
+                    <pic:cNvPr id="770327963" name=""/>
+                    <pic:cNvPicPr/>
+                  </pic:nvPicPr>
+                  <pic:blipFill>
+                    <a:blip r:embed="rId143"/>
+                    <a:stretch>
+                      <a:fillRect/>
+                    </a:stretch>
+                  </pic:blipFill>
+                  <pic:spPr>
+                    <a:xfrm>
+                      <a:off x="0" y="0"/>
+                      <a:ext cx="5759450" cy="3393440"/>
+                    </a:xfrm>
+                    <a:prstGeom prst="rect">
+                      <a:avLst/>
+                    </a:prstGeom>
+                  </pic:spPr>
+                </pic:pic>
+              </a:graphicData>
+            </a:graphic>
+          </wp:inline>
+        </w:drawing>
+      </w:r>
+    </w:p>
+    <w:p>
+      <w:pPr>
+        <w:spacing w:after="0" w:line="276" w:lineRule="auto"/>
+        <w:rPr>
+          <w:sz w:val="32"/>
+          <w:szCs w:val="32"/>
+          <w:lang w:val="en-US"/>
+        </w:rPr>
+      </w:pPr>
+      <w:r>
+        <w:rPr>
+          <w:sz w:val="32"/>
+          <w:szCs w:val="32"/>
+          <w:lang w:val="en-US"/>
+        </w:rPr>
+        <w:t>Result:</w:t>
+      </w:r>
+    </w:p>
+    <w:p>
+      <w:pPr>
+        <w:spacing w:after="0" w:line="276" w:lineRule="auto"/>
+        <w:rPr>
+          <w:sz w:val="32"/>
+          <w:szCs w:val="32"/>
+          <w:lang w:val="ru-RU"/>
+        </w:rPr>
+      </w:pPr>
+      <w:r>
+        <w:rPr>
+          <w:sz w:val="32"/>
+          <w:szCs w:val="32"/>
+          <w:lang w:val="ru-RU"/>
+        </w:rPr>
+        <w:drawing>
+          <wp:inline distT="0" distB="0" distL="0" distR="0" wp14:anchorId="4E11AC97" wp14:editId="1716FA25">
+            <wp:extent cx="2619741" cy="647790"/>
+            <wp:effectExtent l="0" t="0" r="9525" b="0"/>
+            <wp:docPr id="980257439" name="Рисунок 1"/>
+            <wp:cNvGraphicFramePr>
+              <a:graphicFrameLocks xmlns:a="http://schemas.openxmlformats.org/drawingml/2006/main" noChangeAspect="1"/>
+            </wp:cNvGraphicFramePr>
+            <a:graphic xmlns:a="http://schemas.openxmlformats.org/drawingml/2006/main">
+              <a:graphicData uri="http://schemas.openxmlformats.org/drawingml/2006/picture">
+                <pic:pic xmlns:pic="http://schemas.openxmlformats.org/drawingml/2006/picture">
+                  <pic:nvPicPr>
+                    <pic:cNvPr id="980257439" name=""/>
+                    <pic:cNvPicPr/>
+                  </pic:nvPicPr>
+                  <pic:blipFill>
+                    <a:blip r:embed="rId144"/>
+                    <a:stretch>
+                      <a:fillRect/>
+                    </a:stretch>
+                  </pic:blipFill>
+                  <pic:spPr>
+                    <a:xfrm>
+                      <a:off x="0" y="0"/>
+                      <a:ext cx="2619741" cy="647790"/>
+                    </a:xfrm>
+                    <a:prstGeom prst="rect">
+                      <a:avLst/>
+                    </a:prstGeom>
+                  </pic:spPr>
+                </pic:pic>
+              </a:graphicData>
+            </a:graphic>
+          </wp:inline>
+        </w:drawing>
+      </w:r>
+    </w:p>
+    <w:p>
+      <w:pPr>
+        <w:spacing w:after="0" w:line="276" w:lineRule="auto"/>
+        <w:rPr>
+          <w:sz w:val="32"/>
+          <w:szCs w:val="32"/>
+          <w:lang w:val="ru-RU"/>
+        </w:rPr>
+      </w:pPr>
+    </w:p>
+    <w:p>
+      <w:pPr>
+        <w:spacing w:after="0" w:line="276" w:lineRule="auto"/>
+        <w:rPr>
+          <w:sz w:val="32"/>
+          <w:szCs w:val="32"/>
+          <w:lang w:val="ru-RU"/>
+        </w:rPr>
+      </w:pPr>
+      <w:r>
+        <w:rPr>
+          <w:sz w:val="32"/>
+          <w:szCs w:val="32"/>
+          <w:lang w:val="ru-RU"/>
+        </w:rPr>
+        <w:t>Используя множества, подсчитать общее количество цифр и знаков «+», «–», «*»в строке, введенной с клавиатуры</w:t>
+      </w:r>
+    </w:p>
+    <w:p>
+      <w:pPr>
+        <w:spacing w:after="0" w:line="276" w:lineRule="auto"/>
+        <w:rPr>
+          <w:sz w:val="32"/>
+          <w:szCs w:val="32"/>
+          <w:lang w:val="en-US"/>
+        </w:rPr>
+      </w:pPr>
+      <w:r>
+        <w:rPr>
+          <w:sz w:val="32"/>
+          <w:szCs w:val="32"/>
+          <w:lang w:val="en-US"/>
+        </w:rPr>
+        <w:t>Code:</w:t>
+      </w:r>
+    </w:p>
+    <w:p>
+      <w:pPr>
+        <w:spacing w:after="0" w:line="276" w:lineRule="auto"/>
+        <w:rPr>
+          <w:sz w:val="32"/>
+          <w:szCs w:val="32"/>
+          <w:lang w:val="en-US"/>
         </w:rPr>
       </w:pPr>
     </w:p>
@@ -14157,26 +15035,166 @@
         <v:path o:extrusionok="f" gradientshapeok="t" o:connecttype="rect"/>
         <o:lock v:ext="edit" aspectratio="t"/>
       </v:shapetype>
-      <v:shape id="_x0000_i1212" type="#_x0000_t75" style="width:24.6pt;height:22.8pt;visibility:visible;mso-wrap-style:square" o:bullet="t">
+      <v:shape id="_x0000_i1221" type="#_x0000_t75" style="width:24.6pt;height:22.8pt;visibility:visible;mso-wrap-style:square" o:bullet="t">
         <v:imagedata r:id="rId1" o:title=""/>
       </v:shape>
     </w:pict>
   </w:numPicBullet>
   <w:numPicBullet w:numPicBulletId="1">
     <w:pict>
-      <v:shape id="_x0000_i1213" type="#_x0000_t75" style="width:45pt;height:23.4pt;visibility:visible;mso-wrap-style:square" o:bullet="t">
+      <v:shape id="_x0000_i1222" type="#_x0000_t75" style="width:45pt;height:23.4pt;visibility:visible;mso-wrap-style:square" o:bullet="t">
         <v:imagedata r:id="rId2" o:title=""/>
       </v:shape>
     </w:pict>
   </w:numPicBullet>
   <w:numPicBullet w:numPicBulletId="2">
     <w:pict>
-      <v:shape id="_x0000_i1214" type="#_x0000_t75" style="width:27.6pt;height:21.6pt;visibility:visible;mso-wrap-style:square" o:bullet="t">
+      <v:shape id="_x0000_i1223" type="#_x0000_t75" style="width:27.6pt;height:21.6pt;visibility:visible;mso-wrap-style:square" o:bullet="t">
         <v:imagedata r:id="rId3" o:title=""/>
       </v:shape>
     </w:pict>
   </w:numPicBullet>
   <w:abstractNum w:abstractNumId="0" w15:restartNumberingAfterBreak="0">
+    <w:nsid w:val="0EC5583A"/>
+    <w:multiLevelType w:val="multilevel"/>
+    <w:tmpl w:val="C36464FE"/>
+    <w:lvl w:ilvl="0">
+      <w:start w:val="1"/>
+      <w:numFmt w:val="decimal"/>
+      <w:lvlText w:val="%1."/>
+      <w:lvlJc w:val="left"/>
+      <w:pPr>
+        <w:ind w:left="1440" w:hanging="360"/>
+      </w:pPr>
+      <w:rPr>
+        <w:strike w:val="0"/>
+        <w:dstrike w:val="0"/>
+        <w:u w:val="none"/>
+        <w:effect w:val="none"/>
+      </w:rPr>
+    </w:lvl>
+    <w:lvl w:ilvl="1">
+      <w:start w:val="1"/>
+      <w:numFmt w:val="bullet"/>
+      <w:lvlText w:val="○"/>
+      <w:lvlJc w:val="left"/>
+      <w:pPr>
+        <w:ind w:left="2160" w:hanging="360"/>
+      </w:pPr>
+      <w:rPr>
+        <w:strike w:val="0"/>
+        <w:dstrike w:val="0"/>
+        <w:u w:val="none"/>
+        <w:effect w:val="none"/>
+      </w:rPr>
+    </w:lvl>
+    <w:lvl w:ilvl="2">
+      <w:start w:val="1"/>
+      <w:numFmt w:val="bullet"/>
+      <w:lvlText w:val="■"/>
+      <w:lvlJc w:val="left"/>
+      <w:pPr>
+        <w:ind w:left="2880" w:hanging="360"/>
+      </w:pPr>
+      <w:rPr>
+        <w:strike w:val="0"/>
+        <w:dstrike w:val="0"/>
+        <w:u w:val="none"/>
+        <w:effect w:val="none"/>
+      </w:rPr>
+    </w:lvl>
+    <w:lvl w:ilvl="3">
+      <w:start w:val="1"/>
+      <w:numFmt w:val="bullet"/>
+      <w:lvlText w:val="●"/>
+      <w:lvlJc w:val="left"/>
+      <w:pPr>
+        <w:ind w:left="3600" w:hanging="360"/>
+      </w:pPr>
+      <w:rPr>
+        <w:strike w:val="0"/>
+        <w:dstrike w:val="0"/>
+        <w:u w:val="none"/>
+        <w:effect w:val="none"/>
+      </w:rPr>
+    </w:lvl>
+    <w:lvl w:ilvl="4">
+      <w:start w:val="1"/>
+      <w:numFmt w:val="bullet"/>
+      <w:lvlText w:val="○"/>
+      <w:lvlJc w:val="left"/>
+      <w:pPr>
+        <w:ind w:left="4320" w:hanging="360"/>
+      </w:pPr>
+      <w:rPr>
+        <w:strike w:val="0"/>
+        <w:dstrike w:val="0"/>
+        <w:u w:val="none"/>
+        <w:effect w:val="none"/>
+      </w:rPr>
+    </w:lvl>
+    <w:lvl w:ilvl="5">
+      <w:start w:val="1"/>
+      <w:numFmt w:val="bullet"/>
+      <w:lvlText w:val="■"/>
+      <w:lvlJc w:val="left"/>
+      <w:pPr>
+        <w:ind w:left="5040" w:hanging="360"/>
+      </w:pPr>
+      <w:rPr>
+        <w:strike w:val="0"/>
+        <w:dstrike w:val="0"/>
+        <w:u w:val="none"/>
+        <w:effect w:val="none"/>
+      </w:rPr>
+    </w:lvl>
+    <w:lvl w:ilvl="6">
+      <w:start w:val="1"/>
+      <w:numFmt w:val="bullet"/>
+      <w:lvlText w:val="●"/>
+      <w:lvlJc w:val="left"/>
+      <w:pPr>
+        <w:ind w:left="5760" w:hanging="360"/>
+      </w:pPr>
+      <w:rPr>
+        <w:strike w:val="0"/>
+        <w:dstrike w:val="0"/>
+        <w:u w:val="none"/>
+        <w:effect w:val="none"/>
+      </w:rPr>
+    </w:lvl>
+    <w:lvl w:ilvl="7">
+      <w:start w:val="1"/>
+      <w:numFmt w:val="bullet"/>
+      <w:lvlText w:val="○"/>
+      <w:lvlJc w:val="left"/>
+      <w:pPr>
+        <w:ind w:left="6480" w:hanging="360"/>
+      </w:pPr>
+      <w:rPr>
+        <w:strike w:val="0"/>
+        <w:dstrike w:val="0"/>
+        <w:u w:val="none"/>
+        <w:effect w:val="none"/>
+      </w:rPr>
+    </w:lvl>
+    <w:lvl w:ilvl="8">
+      <w:start w:val="1"/>
+      <w:numFmt w:val="bullet"/>
+      <w:lvlText w:val="■"/>
+      <w:lvlJc w:val="left"/>
+      <w:pPr>
+        <w:ind w:left="7200" w:hanging="360"/>
+      </w:pPr>
+      <w:rPr>
+        <w:strike w:val="0"/>
+        <w:dstrike w:val="0"/>
+        <w:u w:val="none"/>
+        <w:effect w:val="none"/>
+      </w:rPr>
+    </w:lvl>
+  </w:abstractNum>
+  <w:abstractNum w:abstractNumId="1" w15:restartNumberingAfterBreak="0">
     <w:nsid w:val="137D5478"/>
     <w:multiLevelType w:val="multilevel"/>
     <w:tmpl w:val="6D7EF0A4"/>
@@ -14316,7 +15334,7 @@
       </w:rPr>
     </w:lvl>
   </w:abstractNum>
-  <w:abstractNum w:abstractNumId="1" w15:restartNumberingAfterBreak="0">
+  <w:abstractNum w:abstractNumId="2" w15:restartNumberingAfterBreak="0">
     <w:nsid w:val="1B32741F"/>
     <w:multiLevelType w:val="multilevel"/>
     <w:tmpl w:val="6D7EF0A4"/>
@@ -14456,7 +15474,7 @@
       </w:rPr>
     </w:lvl>
   </w:abstractNum>
-  <w:abstractNum w:abstractNumId="2" w15:restartNumberingAfterBreak="0">
+  <w:abstractNum w:abstractNumId="3" w15:restartNumberingAfterBreak="0">
     <w:nsid w:val="1B4A1796"/>
     <w:multiLevelType w:val="multilevel"/>
     <w:tmpl w:val="00D8A5F2"/>
@@ -14596,7 +15614,7 @@
       </w:rPr>
     </w:lvl>
   </w:abstractNum>
-  <w:abstractNum w:abstractNumId="3" w15:restartNumberingAfterBreak="0">
+  <w:abstractNum w:abstractNumId="4" w15:restartNumberingAfterBreak="0">
     <w:nsid w:val="1BF113AF"/>
     <w:multiLevelType w:val="multilevel"/>
     <w:tmpl w:val="C28887B4"/>
@@ -14736,7 +15754,7 @@
       </w:rPr>
     </w:lvl>
   </w:abstractNum>
-  <w:abstractNum w:abstractNumId="4" w15:restartNumberingAfterBreak="0">
+  <w:abstractNum w:abstractNumId="5" w15:restartNumberingAfterBreak="0">
     <w:nsid w:val="1DC00AA0"/>
     <w:multiLevelType w:val="multilevel"/>
     <w:tmpl w:val="94FE4A0A"/>
@@ -14876,7 +15894,7 @@
       </w:rPr>
     </w:lvl>
   </w:abstractNum>
-  <w:abstractNum w:abstractNumId="5" w15:restartNumberingAfterBreak="0">
+  <w:abstractNum w:abstractNumId="6" w15:restartNumberingAfterBreak="0">
     <w:nsid w:val="1FD901F1"/>
     <w:multiLevelType w:val="multilevel"/>
     <w:tmpl w:val="C28887B4"/>
@@ -15016,7 +16034,7 @@
       </w:rPr>
     </w:lvl>
   </w:abstractNum>
-  <w:abstractNum w:abstractNumId="6" w15:restartNumberingAfterBreak="0">
+  <w:abstractNum w:abstractNumId="7" w15:restartNumberingAfterBreak="0">
     <w:nsid w:val="23B21FD7"/>
     <w:multiLevelType w:val="multilevel"/>
     <w:tmpl w:val="6D7EF0A4"/>
@@ -15156,7 +16174,7 @@
       </w:rPr>
     </w:lvl>
   </w:abstractNum>
-  <w:abstractNum w:abstractNumId="7" w15:restartNumberingAfterBreak="0">
+  <w:abstractNum w:abstractNumId="8" w15:restartNumberingAfterBreak="0">
     <w:nsid w:val="262A5FB7"/>
     <w:multiLevelType w:val="multilevel"/>
     <w:tmpl w:val="C28887B4"/>
@@ -15296,7 +16314,7 @@
       </w:rPr>
     </w:lvl>
   </w:abstractNum>
-  <w:abstractNum w:abstractNumId="8" w15:restartNumberingAfterBreak="0">
+  <w:abstractNum w:abstractNumId="9" w15:restartNumberingAfterBreak="0">
     <w:nsid w:val="28F201DE"/>
     <w:multiLevelType w:val="multilevel"/>
     <w:tmpl w:val="B61E382C"/>
@@ -15436,7 +16454,7 @@
       </w:rPr>
     </w:lvl>
   </w:abstractNum>
-  <w:abstractNum w:abstractNumId="9" w15:restartNumberingAfterBreak="0">
+  <w:abstractNum w:abstractNumId="10" w15:restartNumberingAfterBreak="0">
     <w:nsid w:val="2A0375DC"/>
     <w:multiLevelType w:val="multilevel"/>
     <w:tmpl w:val="6D7EF0A4"/>
@@ -15576,7 +16594,7 @@
       </w:rPr>
     </w:lvl>
   </w:abstractNum>
-  <w:abstractNum w:abstractNumId="10" w15:restartNumberingAfterBreak="0">
+  <w:abstractNum w:abstractNumId="11" w15:restartNumberingAfterBreak="0">
     <w:nsid w:val="2A6351AC"/>
     <w:multiLevelType w:val="multilevel"/>
     <w:tmpl w:val="6D7EF0A4"/>
@@ -15716,7 +16734,7 @@
       </w:rPr>
     </w:lvl>
   </w:abstractNum>
-  <w:abstractNum w:abstractNumId="11" w15:restartNumberingAfterBreak="0">
+  <w:abstractNum w:abstractNumId="12" w15:restartNumberingAfterBreak="0">
     <w:nsid w:val="2E6760A6"/>
     <w:multiLevelType w:val="multilevel"/>
     <w:tmpl w:val="C28887B4"/>
@@ -15856,7 +16874,7 @@
       </w:rPr>
     </w:lvl>
   </w:abstractNum>
-  <w:abstractNum w:abstractNumId="12" w15:restartNumberingAfterBreak="0">
+  <w:abstractNum w:abstractNumId="13" w15:restartNumberingAfterBreak="0">
     <w:nsid w:val="364C39FB"/>
     <w:multiLevelType w:val="multilevel"/>
     <w:tmpl w:val="439E6E68"/>
@@ -15996,7 +17014,7 @@
       </w:rPr>
     </w:lvl>
   </w:abstractNum>
-  <w:abstractNum w:abstractNumId="13" w15:restartNumberingAfterBreak="0">
+  <w:abstractNum w:abstractNumId="14" w15:restartNumberingAfterBreak="0">
     <w:nsid w:val="3758578B"/>
     <w:multiLevelType w:val="multilevel"/>
     <w:tmpl w:val="86B07368"/>
@@ -16136,7 +17154,7 @@
       </w:rPr>
     </w:lvl>
   </w:abstractNum>
-  <w:abstractNum w:abstractNumId="14" w15:restartNumberingAfterBreak="0">
+  <w:abstractNum w:abstractNumId="15" w15:restartNumberingAfterBreak="0">
     <w:nsid w:val="38EE3508"/>
     <w:multiLevelType w:val="multilevel"/>
     <w:tmpl w:val="C28887B4"/>
@@ -16276,7 +17294,7 @@
       </w:rPr>
     </w:lvl>
   </w:abstractNum>
-  <w:abstractNum w:abstractNumId="15" w15:restartNumberingAfterBreak="0">
+  <w:abstractNum w:abstractNumId="16" w15:restartNumberingAfterBreak="0">
     <w:nsid w:val="3C0851E9"/>
     <w:multiLevelType w:val="multilevel"/>
     <w:tmpl w:val="C28887B4"/>
@@ -16416,7 +17434,7 @@
       </w:rPr>
     </w:lvl>
   </w:abstractNum>
-  <w:abstractNum w:abstractNumId="16" w15:restartNumberingAfterBreak="0">
+  <w:abstractNum w:abstractNumId="17" w15:restartNumberingAfterBreak="0">
     <w:nsid w:val="44535E85"/>
     <w:multiLevelType w:val="multilevel"/>
     <w:tmpl w:val="C28887B4"/>
@@ -16556,7 +17574,7 @@
       </w:rPr>
     </w:lvl>
   </w:abstractNum>
-  <w:abstractNum w:abstractNumId="17" w15:restartNumberingAfterBreak="0">
+  <w:abstractNum w:abstractNumId="18" w15:restartNumberingAfterBreak="0">
     <w:nsid w:val="46B544E5"/>
     <w:multiLevelType w:val="multilevel"/>
     <w:tmpl w:val="C28887B4"/>
@@ -16696,7 +17714,7 @@
       </w:rPr>
     </w:lvl>
   </w:abstractNum>
-  <w:abstractNum w:abstractNumId="18" w15:restartNumberingAfterBreak="0">
+  <w:abstractNum w:abstractNumId="19" w15:restartNumberingAfterBreak="0">
     <w:nsid w:val="4C0C3ED7"/>
     <w:multiLevelType w:val="multilevel"/>
     <w:tmpl w:val="11147A66"/>
@@ -16836,7 +17854,7 @@
       </w:rPr>
     </w:lvl>
   </w:abstractNum>
-  <w:abstractNum w:abstractNumId="19" w15:restartNumberingAfterBreak="0">
+  <w:abstractNum w:abstractNumId="20" w15:restartNumberingAfterBreak="0">
     <w:nsid w:val="4E6A7D2A"/>
     <w:multiLevelType w:val="multilevel"/>
     <w:tmpl w:val="C28887B4"/>
@@ -16976,7 +17994,7 @@
       </w:rPr>
     </w:lvl>
   </w:abstractNum>
-  <w:abstractNum w:abstractNumId="20" w15:restartNumberingAfterBreak="0">
+  <w:abstractNum w:abstractNumId="21" w15:restartNumberingAfterBreak="0">
     <w:nsid w:val="4EA67500"/>
     <w:multiLevelType w:val="multilevel"/>
     <w:tmpl w:val="439E6E68"/>
@@ -17116,7 +18134,7 @@
       </w:rPr>
     </w:lvl>
   </w:abstractNum>
-  <w:abstractNum w:abstractNumId="21" w15:restartNumberingAfterBreak="0">
+  <w:abstractNum w:abstractNumId="22" w15:restartNumberingAfterBreak="0">
     <w:nsid w:val="4EDD3EA5"/>
     <w:multiLevelType w:val="multilevel"/>
     <w:tmpl w:val="00D8A5F2"/>
@@ -17256,7 +18274,7 @@
       </w:rPr>
     </w:lvl>
   </w:abstractNum>
-  <w:abstractNum w:abstractNumId="22" w15:restartNumberingAfterBreak="0">
+  <w:abstractNum w:abstractNumId="23" w15:restartNumberingAfterBreak="0">
     <w:nsid w:val="534B1F01"/>
     <w:multiLevelType w:val="multilevel"/>
     <w:tmpl w:val="B61E382C"/>
@@ -17396,7 +18414,7 @@
       </w:rPr>
     </w:lvl>
   </w:abstractNum>
-  <w:abstractNum w:abstractNumId="23" w15:restartNumberingAfterBreak="0">
+  <w:abstractNum w:abstractNumId="24" w15:restartNumberingAfterBreak="0">
     <w:nsid w:val="62D960B2"/>
     <w:multiLevelType w:val="multilevel"/>
     <w:tmpl w:val="6D7EF0A4"/>
@@ -17536,7 +18554,7 @@
       </w:rPr>
     </w:lvl>
   </w:abstractNum>
-  <w:abstractNum w:abstractNumId="24" w15:restartNumberingAfterBreak="0">
+  <w:abstractNum w:abstractNumId="25" w15:restartNumberingAfterBreak="0">
     <w:nsid w:val="67CD7B71"/>
     <w:multiLevelType w:val="multilevel"/>
     <w:tmpl w:val="FEEAF0DE"/>
@@ -17676,7 +18694,7 @@
       </w:rPr>
     </w:lvl>
   </w:abstractNum>
-  <w:abstractNum w:abstractNumId="25" w15:restartNumberingAfterBreak="0">
+  <w:abstractNum w:abstractNumId="26" w15:restartNumberingAfterBreak="0">
     <w:nsid w:val="683B6B79"/>
     <w:multiLevelType w:val="multilevel"/>
     <w:tmpl w:val="B61E382C"/>
@@ -17816,7 +18834,7 @@
       </w:rPr>
     </w:lvl>
   </w:abstractNum>
-  <w:abstractNum w:abstractNumId="26" w15:restartNumberingAfterBreak="0">
+  <w:abstractNum w:abstractNumId="27" w15:restartNumberingAfterBreak="0">
     <w:nsid w:val="6C205FD7"/>
     <w:multiLevelType w:val="multilevel"/>
     <w:tmpl w:val="00D8A5F2"/>
@@ -17956,7 +18974,7 @@
       </w:rPr>
     </w:lvl>
   </w:abstractNum>
-  <w:abstractNum w:abstractNumId="27" w15:restartNumberingAfterBreak="0">
+  <w:abstractNum w:abstractNumId="28" w15:restartNumberingAfterBreak="0">
     <w:nsid w:val="6E2E1DC5"/>
     <w:multiLevelType w:val="multilevel"/>
     <w:tmpl w:val="C28887B4"/>
@@ -18096,7 +19114,7 @@
       </w:rPr>
     </w:lvl>
   </w:abstractNum>
-  <w:abstractNum w:abstractNumId="28" w15:restartNumberingAfterBreak="0">
+  <w:abstractNum w:abstractNumId="29" w15:restartNumberingAfterBreak="0">
     <w:nsid w:val="784F3E9E"/>
     <w:multiLevelType w:val="multilevel"/>
     <w:tmpl w:val="6D7EF0A4"/>
@@ -18236,7 +19254,7 @@
       </w:rPr>
     </w:lvl>
   </w:abstractNum>
-  <w:abstractNum w:abstractNumId="29" w15:restartNumberingAfterBreak="0">
+  <w:abstractNum w:abstractNumId="30" w15:restartNumberingAfterBreak="0">
     <w:nsid w:val="78885CB8"/>
     <w:multiLevelType w:val="multilevel"/>
     <w:tmpl w:val="B61E382C"/>
@@ -18376,7 +19394,7 @@
       </w:rPr>
     </w:lvl>
   </w:abstractNum>
-  <w:abstractNum w:abstractNumId="30" w15:restartNumberingAfterBreak="0">
+  <w:abstractNum w:abstractNumId="31" w15:restartNumberingAfterBreak="0">
     <w:nsid w:val="78F932E0"/>
     <w:multiLevelType w:val="multilevel"/>
     <w:tmpl w:val="00D8A5F2"/>
@@ -18516,7 +19534,7 @@
       </w:rPr>
     </w:lvl>
   </w:abstractNum>
-  <w:abstractNum w:abstractNumId="31" w15:restartNumberingAfterBreak="0">
+  <w:abstractNum w:abstractNumId="32" w15:restartNumberingAfterBreak="0">
     <w:nsid w:val="7A3B6B3A"/>
     <w:multiLevelType w:val="multilevel"/>
     <w:tmpl w:val="6D7EF0A4"/>
@@ -18656,7 +19674,7 @@
       </w:rPr>
     </w:lvl>
   </w:abstractNum>
-  <w:abstractNum w:abstractNumId="32" w15:restartNumberingAfterBreak="0">
+  <w:abstractNum w:abstractNumId="33" w15:restartNumberingAfterBreak="0">
     <w:nsid w:val="7D63183B"/>
     <w:multiLevelType w:val="multilevel"/>
     <w:tmpl w:val="00D8A5F2"/>
@@ -18796,7 +19814,7 @@
       </w:rPr>
     </w:lvl>
   </w:abstractNum>
-  <w:abstractNum w:abstractNumId="33" w15:restartNumberingAfterBreak="0">
+  <w:abstractNum w:abstractNumId="34" w15:restartNumberingAfterBreak="0">
     <w:nsid w:val="7D9174F5"/>
     <w:multiLevelType w:val="multilevel"/>
     <w:tmpl w:val="B61E382C"/>
@@ -18936,7 +19954,7 @@
       </w:rPr>
     </w:lvl>
   </w:abstractNum>
-  <w:abstractNum w:abstractNumId="34" w15:restartNumberingAfterBreak="0">
+  <w:abstractNum w:abstractNumId="35" w15:restartNumberingAfterBreak="0">
     <w:nsid w:val="7F5D7496"/>
     <w:multiLevelType w:val="multilevel"/>
     <w:tmpl w:val="B61E382C"/>
@@ -19077,10 +20095,10 @@
     </w:lvl>
   </w:abstractNum>
   <w:num w:numId="1" w16cid:durableId="711080219">
-    <w:abstractNumId w:val="18"/>
+    <w:abstractNumId w:val="19"/>
   </w:num>
   <w:num w:numId="2" w16cid:durableId="414669572">
-    <w:abstractNumId w:val="12"/>
+    <w:abstractNumId w:val="13"/>
     <w:lvlOverride w:ilvl="0">
       <w:startOverride w:val="1"/>
     </w:lvlOverride>
@@ -19110,15 +20128,153 @@
     </w:lvlOverride>
   </w:num>
   <w:num w:numId="3" w16cid:durableId="1619025001">
+    <w:abstractNumId w:val="21"/>
+  </w:num>
+  <w:num w:numId="4" w16cid:durableId="585503028">
+    <w:abstractNumId w:val="25"/>
+  </w:num>
+  <w:num w:numId="5" w16cid:durableId="838350004">
+    <w:abstractNumId w:val="5"/>
+  </w:num>
+  <w:num w:numId="6" w16cid:durableId="188422581">
+    <w:abstractNumId w:val="4"/>
+    <w:lvlOverride w:ilvl="0">
+      <w:startOverride w:val="1"/>
+    </w:lvlOverride>
+    <w:lvlOverride w:ilvl="1">
+      <w:startOverride w:val="1"/>
+    </w:lvlOverride>
+    <w:lvlOverride w:ilvl="2">
+      <w:startOverride w:val="1"/>
+    </w:lvlOverride>
+    <w:lvlOverride w:ilvl="3">
+      <w:startOverride w:val="1"/>
+    </w:lvlOverride>
+    <w:lvlOverride w:ilvl="4">
+      <w:startOverride w:val="1"/>
+    </w:lvlOverride>
+    <w:lvlOverride w:ilvl="5">
+      <w:startOverride w:val="1"/>
+    </w:lvlOverride>
+    <w:lvlOverride w:ilvl="6">
+      <w:startOverride w:val="1"/>
+    </w:lvlOverride>
+    <w:lvlOverride w:ilvl="7">
+      <w:startOverride w:val="1"/>
+    </w:lvlOverride>
+    <w:lvlOverride w:ilvl="8">
+      <w:startOverride w:val="1"/>
+    </w:lvlOverride>
+  </w:num>
+  <w:num w:numId="7" w16cid:durableId="1212767230">
+    <w:abstractNumId w:val="18"/>
+  </w:num>
+  <w:num w:numId="8" w16cid:durableId="670062085">
+    <w:abstractNumId w:val="15"/>
+  </w:num>
+  <w:num w:numId="9" w16cid:durableId="846094335">
+    <w:abstractNumId w:val="8"/>
+  </w:num>
+  <w:num w:numId="10" w16cid:durableId="204146510">
     <w:abstractNumId w:val="20"/>
   </w:num>
-  <w:num w:numId="4" w16cid:durableId="585503028">
+  <w:num w:numId="11" w16cid:durableId="939608915">
+    <w:abstractNumId w:val="6"/>
+  </w:num>
+  <w:num w:numId="12" w16cid:durableId="1203592865">
+    <w:abstractNumId w:val="28"/>
+  </w:num>
+  <w:num w:numId="13" w16cid:durableId="697463749">
+    <w:abstractNumId w:val="16"/>
+  </w:num>
+  <w:num w:numId="14" w16cid:durableId="1300379801">
+    <w:abstractNumId w:val="17"/>
+  </w:num>
+  <w:num w:numId="15" w16cid:durableId="3285277">
+    <w:abstractNumId w:val="12"/>
+  </w:num>
+  <w:num w:numId="16" w16cid:durableId="1362976003">
+    <w:abstractNumId w:val="14"/>
+    <w:lvlOverride w:ilvl="0">
+      <w:startOverride w:val="1"/>
+    </w:lvlOverride>
+    <w:lvlOverride w:ilvl="1">
+      <w:startOverride w:val="1"/>
+    </w:lvlOverride>
+    <w:lvlOverride w:ilvl="2">
+      <w:startOverride w:val="1"/>
+    </w:lvlOverride>
+    <w:lvlOverride w:ilvl="3">
+      <w:startOverride w:val="1"/>
+    </w:lvlOverride>
+    <w:lvlOverride w:ilvl="4">
+      <w:startOverride w:val="1"/>
+    </w:lvlOverride>
+    <w:lvlOverride w:ilvl="5">
+      <w:startOverride w:val="1"/>
+    </w:lvlOverride>
+    <w:lvlOverride w:ilvl="6">
+      <w:startOverride w:val="1"/>
+    </w:lvlOverride>
+    <w:lvlOverride w:ilvl="7">
+      <w:startOverride w:val="1"/>
+    </w:lvlOverride>
+    <w:lvlOverride w:ilvl="8">
+      <w:startOverride w:val="1"/>
+    </w:lvlOverride>
+  </w:num>
+  <w:num w:numId="17" w16cid:durableId="985354474">
+    <w:abstractNumId w:val="7"/>
+    <w:lvlOverride w:ilvl="0">
+      <w:startOverride w:val="1"/>
+    </w:lvlOverride>
+    <w:lvlOverride w:ilvl="1">
+      <w:startOverride w:val="1"/>
+    </w:lvlOverride>
+    <w:lvlOverride w:ilvl="2">
+      <w:startOverride w:val="1"/>
+    </w:lvlOverride>
+    <w:lvlOverride w:ilvl="3">
+      <w:startOverride w:val="1"/>
+    </w:lvlOverride>
+    <w:lvlOverride w:ilvl="4">
+      <w:startOverride w:val="1"/>
+    </w:lvlOverride>
+    <w:lvlOverride w:ilvl="5">
+      <w:startOverride w:val="1"/>
+    </w:lvlOverride>
+    <w:lvlOverride w:ilvl="6">
+      <w:startOverride w:val="1"/>
+    </w:lvlOverride>
+    <w:lvlOverride w:ilvl="7">
+      <w:startOverride w:val="1"/>
+    </w:lvlOverride>
+    <w:lvlOverride w:ilvl="8">
+      <w:startOverride w:val="1"/>
+    </w:lvlOverride>
+  </w:num>
+  <w:num w:numId="18" w16cid:durableId="1759399819">
+    <w:abstractNumId w:val="32"/>
+  </w:num>
+  <w:num w:numId="19" w16cid:durableId="1165777655">
+    <w:abstractNumId w:val="10"/>
+  </w:num>
+  <w:num w:numId="20" w16cid:durableId="1187059159">
     <w:abstractNumId w:val="24"/>
   </w:num>
-  <w:num w:numId="5" w16cid:durableId="838350004">
-    <w:abstractNumId w:val="4"/>
+  <w:num w:numId="21" w16cid:durableId="630479396">
+    <w:abstractNumId w:val="2"/>
   </w:num>
-  <w:num w:numId="6" w16cid:durableId="188422581">
+  <w:num w:numId="22" w16cid:durableId="1998655843">
+    <w:abstractNumId w:val="29"/>
+  </w:num>
+  <w:num w:numId="23" w16cid:durableId="929000887">
+    <w:abstractNumId w:val="1"/>
+  </w:num>
+  <w:num w:numId="24" w16cid:durableId="864320">
+    <w:abstractNumId w:val="11"/>
+  </w:num>
+  <w:num w:numId="25" w16cid:durableId="1935481507">
     <w:abstractNumId w:val="3"/>
     <w:lvlOverride w:ilvl="0">
       <w:startOverride w:val="1"/>
@@ -19148,158 +20304,20 @@
       <w:startOverride w:val="1"/>
     </w:lvlOverride>
   </w:num>
-  <w:num w:numId="7" w16cid:durableId="1212767230">
-    <w:abstractNumId w:val="17"/>
+  <w:num w:numId="26" w16cid:durableId="120613547">
+    <w:abstractNumId w:val="31"/>
   </w:num>
-  <w:num w:numId="8" w16cid:durableId="670062085">
-    <w:abstractNumId w:val="14"/>
+  <w:num w:numId="27" w16cid:durableId="1385057920">
+    <w:abstractNumId w:val="33"/>
   </w:num>
-  <w:num w:numId="9" w16cid:durableId="846094335">
-    <w:abstractNumId w:val="7"/>
+  <w:num w:numId="28" w16cid:durableId="19747534">
+    <w:abstractNumId w:val="22"/>
   </w:num>
-  <w:num w:numId="10" w16cid:durableId="204146510">
-    <w:abstractNumId w:val="19"/>
-  </w:num>
-  <w:num w:numId="11" w16cid:durableId="939608915">
-    <w:abstractNumId w:val="5"/>
-  </w:num>
-  <w:num w:numId="12" w16cid:durableId="1203592865">
+  <w:num w:numId="29" w16cid:durableId="2007975938">
     <w:abstractNumId w:val="27"/>
   </w:num>
-  <w:num w:numId="13" w16cid:durableId="697463749">
-    <w:abstractNumId w:val="15"/>
-  </w:num>
-  <w:num w:numId="14" w16cid:durableId="1300379801">
-    <w:abstractNumId w:val="16"/>
-  </w:num>
-  <w:num w:numId="15" w16cid:durableId="3285277">
-    <w:abstractNumId w:val="11"/>
-  </w:num>
-  <w:num w:numId="16" w16cid:durableId="1362976003">
-    <w:abstractNumId w:val="13"/>
-    <w:lvlOverride w:ilvl="0">
-      <w:startOverride w:val="1"/>
-    </w:lvlOverride>
-    <w:lvlOverride w:ilvl="1">
-      <w:startOverride w:val="1"/>
-    </w:lvlOverride>
-    <w:lvlOverride w:ilvl="2">
-      <w:startOverride w:val="1"/>
-    </w:lvlOverride>
-    <w:lvlOverride w:ilvl="3">
-      <w:startOverride w:val="1"/>
-    </w:lvlOverride>
-    <w:lvlOverride w:ilvl="4">
-      <w:startOverride w:val="1"/>
-    </w:lvlOverride>
-    <w:lvlOverride w:ilvl="5">
-      <w:startOverride w:val="1"/>
-    </w:lvlOverride>
-    <w:lvlOverride w:ilvl="6">
-      <w:startOverride w:val="1"/>
-    </w:lvlOverride>
-    <w:lvlOverride w:ilvl="7">
-      <w:startOverride w:val="1"/>
-    </w:lvlOverride>
-    <w:lvlOverride w:ilvl="8">
-      <w:startOverride w:val="1"/>
-    </w:lvlOverride>
-  </w:num>
-  <w:num w:numId="17" w16cid:durableId="985354474">
-    <w:abstractNumId w:val="6"/>
-    <w:lvlOverride w:ilvl="0">
-      <w:startOverride w:val="1"/>
-    </w:lvlOverride>
-    <w:lvlOverride w:ilvl="1">
-      <w:startOverride w:val="1"/>
-    </w:lvlOverride>
-    <w:lvlOverride w:ilvl="2">
-      <w:startOverride w:val="1"/>
-    </w:lvlOverride>
-    <w:lvlOverride w:ilvl="3">
-      <w:startOverride w:val="1"/>
-    </w:lvlOverride>
-    <w:lvlOverride w:ilvl="4">
-      <w:startOverride w:val="1"/>
-    </w:lvlOverride>
-    <w:lvlOverride w:ilvl="5">
-      <w:startOverride w:val="1"/>
-    </w:lvlOverride>
-    <w:lvlOverride w:ilvl="6">
-      <w:startOverride w:val="1"/>
-    </w:lvlOverride>
-    <w:lvlOverride w:ilvl="7">
-      <w:startOverride w:val="1"/>
-    </w:lvlOverride>
-    <w:lvlOverride w:ilvl="8">
-      <w:startOverride w:val="1"/>
-    </w:lvlOverride>
-  </w:num>
-  <w:num w:numId="18" w16cid:durableId="1759399819">
-    <w:abstractNumId w:val="31"/>
-  </w:num>
-  <w:num w:numId="19" w16cid:durableId="1165777655">
-    <w:abstractNumId w:val="9"/>
-  </w:num>
-  <w:num w:numId="20" w16cid:durableId="1187059159">
-    <w:abstractNumId w:val="23"/>
-  </w:num>
-  <w:num w:numId="21" w16cid:durableId="630479396">
-    <w:abstractNumId w:val="1"/>
-  </w:num>
-  <w:num w:numId="22" w16cid:durableId="1998655843">
-    <w:abstractNumId w:val="28"/>
-  </w:num>
-  <w:num w:numId="23" w16cid:durableId="929000887">
-    <w:abstractNumId w:val="0"/>
-  </w:num>
-  <w:num w:numId="24" w16cid:durableId="864320">
-    <w:abstractNumId w:val="10"/>
-  </w:num>
-  <w:num w:numId="25" w16cid:durableId="1935481507">
-    <w:abstractNumId w:val="2"/>
-    <w:lvlOverride w:ilvl="0">
-      <w:startOverride w:val="1"/>
-    </w:lvlOverride>
-    <w:lvlOverride w:ilvl="1">
-      <w:startOverride w:val="1"/>
-    </w:lvlOverride>
-    <w:lvlOverride w:ilvl="2">
-      <w:startOverride w:val="1"/>
-    </w:lvlOverride>
-    <w:lvlOverride w:ilvl="3">
-      <w:startOverride w:val="1"/>
-    </w:lvlOverride>
-    <w:lvlOverride w:ilvl="4">
-      <w:startOverride w:val="1"/>
-    </w:lvlOverride>
-    <w:lvlOverride w:ilvl="5">
-      <w:startOverride w:val="1"/>
-    </w:lvlOverride>
-    <w:lvlOverride w:ilvl="6">
-      <w:startOverride w:val="1"/>
-    </w:lvlOverride>
-    <w:lvlOverride w:ilvl="7">
-      <w:startOverride w:val="1"/>
-    </w:lvlOverride>
-    <w:lvlOverride w:ilvl="8">
-      <w:startOverride w:val="1"/>
-    </w:lvlOverride>
-  </w:num>
-  <w:num w:numId="26" w16cid:durableId="120613547">
-    <w:abstractNumId w:val="30"/>
-  </w:num>
-  <w:num w:numId="27" w16cid:durableId="1385057920">
-    <w:abstractNumId w:val="32"/>
-  </w:num>
-  <w:num w:numId="28" w16cid:durableId="19747534">
-    <w:abstractNumId w:val="21"/>
-  </w:num>
-  <w:num w:numId="29" w16cid:durableId="2007975938">
+  <w:num w:numId="30" w16cid:durableId="711459161">
     <w:abstractNumId w:val="26"/>
-  </w:num>
-  <w:num w:numId="30" w16cid:durableId="711459161">
-    <w:abstractNumId w:val="25"/>
     <w:lvlOverride w:ilvl="0">
       <w:startOverride w:val="1"/>
     </w:lvlOverride>
@@ -19329,19 +20347,33 @@
     </w:lvlOverride>
   </w:num>
   <w:num w:numId="31" w16cid:durableId="794252817">
-    <w:abstractNumId w:val="33"/>
+    <w:abstractNumId w:val="34"/>
   </w:num>
   <w:num w:numId="32" w16cid:durableId="233129995">
-    <w:abstractNumId w:val="22"/>
+    <w:abstractNumId w:val="23"/>
   </w:num>
   <w:num w:numId="33" w16cid:durableId="1350990551">
-    <w:abstractNumId w:val="8"/>
+    <w:abstractNumId w:val="9"/>
   </w:num>
   <w:num w:numId="34" w16cid:durableId="46221697">
-    <w:abstractNumId w:val="34"/>
+    <w:abstractNumId w:val="35"/>
   </w:num>
   <w:num w:numId="35" w16cid:durableId="1144196204">
-    <w:abstractNumId w:val="29"/>
+    <w:abstractNumId w:val="30"/>
+  </w:num>
+  <w:num w:numId="36" w16cid:durableId="264073891">
+    <w:abstractNumId w:val="0"/>
+    <w:lvlOverride w:ilvl="0">
+      <w:startOverride w:val="1"/>
+    </w:lvlOverride>
+    <w:lvlOverride w:ilvl="1"/>
+    <w:lvlOverride w:ilvl="2"/>
+    <w:lvlOverride w:ilvl="3"/>
+    <w:lvlOverride w:ilvl="4"/>
+    <w:lvlOverride w:ilvl="5"/>
+    <w:lvlOverride w:ilvl="6"/>
+    <w:lvlOverride w:ilvl="7"/>
+    <w:lvlOverride w:ilvl="8"/>
   </w:num>
 </w:numbering>
 </file>

</xml_diff>

<commit_message>
2,3 points from 6th task done
</commit_message>
<xml_diff>
--- a/otchet.docx
+++ b/otchet.docx
@@ -58,6 +58,7 @@
         <w:t xml:space="preserve">Для ввода информации в переменные используется </w:t>
       </w:r>
       <w:proofErr w:type="spellStart"/>
+      <w:proofErr w:type="gramStart"/>
       <w:r>
         <w:rPr>
           <w:b/>
@@ -75,7 +76,17 @@
           <w:szCs w:val="32"/>
           <w:lang w:val="ru-RU"/>
         </w:rPr>
-        <w:t>()</w:t>
+        <w:t>(</w:t>
+      </w:r>
+      <w:proofErr w:type="gramEnd"/>
+      <w:r>
+        <w:rPr>
+          <w:b/>
+          <w:sz w:val="32"/>
+          <w:szCs w:val="32"/>
+          <w:lang w:val="ru-RU"/>
+        </w:rPr>
+        <w:t>)</w:t>
       </w:r>
       <w:r>
         <w:rPr>
@@ -318,6 +329,7 @@
         <w:t xml:space="preserve">При помощи </w:t>
       </w:r>
       <w:proofErr w:type="spellStart"/>
+      <w:proofErr w:type="gramStart"/>
       <w:r>
         <w:rPr>
           <w:b/>
@@ -335,7 +347,17 @@
           <w:szCs w:val="32"/>
           <w:lang w:val="ru-RU"/>
         </w:rPr>
-        <w:t>()</w:t>
+        <w:t>(</w:t>
+      </w:r>
+      <w:proofErr w:type="gramEnd"/>
+      <w:r>
+        <w:rPr>
+          <w:b/>
+          <w:sz w:val="32"/>
+          <w:szCs w:val="32"/>
+          <w:lang w:val="ru-RU"/>
+        </w:rPr>
+        <w:t>)</w:t>
       </w:r>
       <w:r>
         <w:rPr>
@@ -1157,7 +1179,25 @@
           <w:szCs w:val="32"/>
           <w:lang w:val="ru-RU"/>
         </w:rPr>
-        <w:t xml:space="preserve">x % 2 + c // 4 - v / 10  + 18b </w:t>
+        <w:t xml:space="preserve">x % 2 + c // 4 - v / </w:t>
+      </w:r>
+      <w:proofErr w:type="gramStart"/>
+      <w:r>
+        <w:rPr>
+          <w:sz w:val="32"/>
+          <w:szCs w:val="32"/>
+          <w:lang w:val="ru-RU"/>
+        </w:rPr>
+        <w:t>10  +</w:t>
+      </w:r>
+      <w:proofErr w:type="gramEnd"/>
+      <w:r>
+        <w:rPr>
+          <w:sz w:val="32"/>
+          <w:szCs w:val="32"/>
+          <w:lang w:val="ru-RU"/>
+        </w:rPr>
+        <w:t xml:space="preserve"> 18b </w:t>
       </w:r>
     </w:p>
     <w:p>
@@ -1178,6 +1218,7 @@
         <w:t xml:space="preserve">не создавайте переменные для значений x, c, v, b, а пропишите </w:t>
       </w:r>
       <w:proofErr w:type="spellStart"/>
+      <w:proofErr w:type="gramStart"/>
       <w:r>
         <w:rPr>
           <w:b/>
@@ -1195,7 +1236,17 @@
           <w:szCs w:val="32"/>
           <w:lang w:val="ru-RU"/>
         </w:rPr>
-        <w:t xml:space="preserve">() </w:t>
+        <w:t>(</w:t>
+      </w:r>
+      <w:proofErr w:type="gramEnd"/>
+      <w:r>
+        <w:rPr>
+          <w:b/>
+          <w:sz w:val="32"/>
+          <w:szCs w:val="32"/>
+          <w:lang w:val="ru-RU"/>
+        </w:rPr>
+        <w:t xml:space="preserve">) </w:t>
       </w:r>
       <w:r>
         <w:rPr>
@@ -1309,6 +1360,7 @@
         <w:t xml:space="preserve">в </w:t>
       </w:r>
       <w:proofErr w:type="spellStart"/>
+      <w:proofErr w:type="gramStart"/>
       <w:r>
         <w:rPr>
           <w:b/>
@@ -1336,6 +1388,7 @@
         </w:rPr>
         <w:t>)</w:t>
       </w:r>
+      <w:proofErr w:type="gramEnd"/>
     </w:p>
     <w:p>
       <w:pPr>
@@ -1519,6 +1572,7 @@
         <w:t xml:space="preserve">Форматированный ввод-вывод в Python обеспечивает более удобное и наглядное представление данных при выполнении программ. В Python для форматирования используется метод </w:t>
       </w:r>
       <w:proofErr w:type="spellStart"/>
+      <w:proofErr w:type="gramStart"/>
       <w:r>
         <w:rPr>
           <w:sz w:val="32"/>
@@ -1534,7 +1588,16 @@
           <w:szCs w:val="32"/>
           <w:lang w:val="ru-RU"/>
         </w:rPr>
-        <w:t>() для строк и специальные символы для форматирования чисел.</w:t>
+        <w:t>(</w:t>
+      </w:r>
+      <w:proofErr w:type="gramEnd"/>
+      <w:r>
+        <w:rPr>
+          <w:sz w:val="32"/>
+          <w:szCs w:val="32"/>
+          <w:lang w:val="ru-RU"/>
+        </w:rPr>
+        <w:t>) для строк и специальные символы для форматирования чисел.</w:t>
       </w:r>
     </w:p>
     <w:p>
@@ -1898,7 +1961,25 @@
           <w:szCs w:val="32"/>
           <w:lang w:val="ru-RU"/>
         </w:rPr>
-        <w:t>Напишите программу, которая запрашивает у пользователя два числа (a, b) и выводит результаты деления a на b и b на a . " Округлите первое вычисле</w:t>
+        <w:t xml:space="preserve">Напишите программу, которая запрашивает у пользователя два числа (a, b) и выводит результаты деления a на b и b на </w:t>
+      </w:r>
+      <w:proofErr w:type="gramStart"/>
+      <w:r>
+        <w:rPr>
+          <w:sz w:val="32"/>
+          <w:szCs w:val="32"/>
+          <w:lang w:val="ru-RU"/>
+        </w:rPr>
+        <w:t>a .</w:t>
+      </w:r>
+      <w:proofErr w:type="gramEnd"/>
+      <w:r>
+        <w:rPr>
+          <w:sz w:val="32"/>
+          <w:szCs w:val="32"/>
+          <w:lang w:val="ru-RU"/>
+        </w:rPr>
+        <w:t xml:space="preserve"> " Округлите первое вычисле</w:t>
       </w:r>
       <w:r>
         <w:rPr>
@@ -2153,6 +2234,7 @@
         <w:t xml:space="preserve"> </w:t>
       </w:r>
       <w:proofErr w:type="spellStart"/>
+      <w:proofErr w:type="gramStart"/>
       <w:r>
         <w:rPr>
           <w:b/>
@@ -2170,7 +2252,17 @@
           <w:szCs w:val="32"/>
           <w:lang w:val="ru-RU"/>
         </w:rPr>
-        <w:t xml:space="preserve">() и </w:t>
+        <w:t>(</w:t>
+      </w:r>
+      <w:proofErr w:type="gramEnd"/>
+      <w:r>
+        <w:rPr>
+          <w:b/>
+          <w:sz w:val="32"/>
+          <w:szCs w:val="32"/>
+          <w:lang w:val="ru-RU"/>
+        </w:rPr>
+        <w:t xml:space="preserve">) и </w:t>
       </w:r>
       <w:proofErr w:type="spellStart"/>
       <w:r>
@@ -2663,8 +2755,19 @@
           <w:lang w:val="ru-RU"/>
         </w:rPr>
         <w:lastRenderedPageBreak/>
-        <w:t>Лабораторная работа №2 (2ч). Условные конструкции   (</w:t>
-      </w:r>
+        <w:t>Лабораторная работа №2 (2ч). Условные конструкции</w:t>
+      </w:r>
+      <w:proofErr w:type="gramStart"/>
+      <w:r>
+        <w:rPr>
+          <w:rFonts w:ascii="Times New Roman" w:hAnsi="Times New Roman" w:cs="Times New Roman"/>
+          <w:sz w:val="28"/>
+          <w:szCs w:val="28"/>
+          <w:lang w:val="ru-RU"/>
+        </w:rPr>
+        <w:t xml:space="preserve">   (</w:t>
+      </w:r>
+      <w:proofErr w:type="gramEnd"/>
       <w:r>
         <w:rPr>
           <w:rFonts w:ascii="Times New Roman" w:hAnsi="Times New Roman" w:cs="Times New Roman"/>
@@ -3182,7 +3285,25 @@
           <w:lang w:val="ru-RU"/>
         </w:rPr>
         <w:lastRenderedPageBreak/>
-        <w:t xml:space="preserve">Необходимо спросить какую операцию необходимо сделать : </w:t>
+        <w:t xml:space="preserve">Необходимо спросить какую операцию необходимо </w:t>
+      </w:r>
+      <w:proofErr w:type="gramStart"/>
+      <w:r>
+        <w:rPr>
+          <w:rFonts w:eastAsia="Arial"/>
+          <w:b w:val="0"/>
+          <w:lang w:val="ru-RU"/>
+        </w:rPr>
+        <w:t>сделать :</w:t>
+      </w:r>
+      <w:proofErr w:type="gramEnd"/>
+      <w:r>
+        <w:rPr>
+          <w:rFonts w:eastAsia="Arial"/>
+          <w:b w:val="0"/>
+          <w:lang w:val="ru-RU"/>
+        </w:rPr>
+        <w:t xml:space="preserve"> </w:t>
       </w:r>
       <w:r>
         <w:rPr>
@@ -3676,6 +3797,7 @@
         <w:t xml:space="preserve">Задание 4 (используем </w:t>
       </w:r>
       <w:proofErr w:type="spellStart"/>
+      <w:proofErr w:type="gramStart"/>
       <w:r>
         <w:rPr>
           <w:b/>
@@ -3695,7 +3817,18 @@
           <w:szCs w:val="32"/>
           <w:lang w:val="ru-RU"/>
         </w:rPr>
-        <w:t xml:space="preserve"> ).</w:t>
+        <w:t xml:space="preserve"> )</w:t>
+      </w:r>
+      <w:proofErr w:type="gramEnd"/>
+      <w:r>
+        <w:rPr>
+          <w:b/>
+          <w:color w:val="38761D"/>
+          <w:sz w:val="32"/>
+          <w:szCs w:val="32"/>
+          <w:lang w:val="ru-RU"/>
+        </w:rPr>
+        <w:t>.</w:t>
       </w:r>
     </w:p>
     <w:p>
@@ -3732,7 +3865,25 @@
           <w:szCs w:val="32"/>
           <w:lang w:val="ru-RU"/>
         </w:rPr>
-        <w:t xml:space="preserve"> выведите  на экран все числа (для каждого - отдельный цикл: всего 7): </w:t>
+        <w:t xml:space="preserve"> </w:t>
+      </w:r>
+      <w:proofErr w:type="gramStart"/>
+      <w:r>
+        <w:rPr>
+          <w:sz w:val="32"/>
+          <w:szCs w:val="32"/>
+          <w:lang w:val="ru-RU"/>
+        </w:rPr>
+        <w:t>выведите  на</w:t>
+      </w:r>
+      <w:proofErr w:type="gramEnd"/>
+      <w:r>
+        <w:rPr>
+          <w:sz w:val="32"/>
+          <w:szCs w:val="32"/>
+          <w:lang w:val="ru-RU"/>
+        </w:rPr>
+        <w:t xml:space="preserve"> экран все числа (для каждого - отдельный цикл: всего 7): </w:t>
       </w:r>
     </w:p>
     <w:p>
@@ -3977,6 +4128,7 @@
         <w:t xml:space="preserve"> </w:t>
       </w:r>
       <w:proofErr w:type="spellStart"/>
+      <w:proofErr w:type="gramStart"/>
       <w:r>
         <w:rPr>
           <w:sz w:val="32"/>
@@ -3992,7 +4144,16 @@
           <w:szCs w:val="32"/>
           <w:lang w:val="ru-RU"/>
         </w:rPr>
-        <w:t xml:space="preserve">( V ): </w:t>
+        <w:t>( V</w:t>
+      </w:r>
+      <w:proofErr w:type="gramEnd"/>
+      <w:r>
+        <w:rPr>
+          <w:sz w:val="32"/>
+          <w:szCs w:val="32"/>
+          <w:lang w:val="ru-RU"/>
+        </w:rPr>
+        <w:t xml:space="preserve"> ): </w:t>
       </w:r>
       <w:proofErr w:type="spellStart"/>
       <w:r>
@@ -4024,7 +4185,25 @@
           <w:szCs w:val="32"/>
           <w:lang w:val="en-US"/>
         </w:rPr>
-        <w:t>for z, x  in range( V ), range( B ): pass</w:t>
+        <w:t xml:space="preserve">for z, </w:t>
+      </w:r>
+      <w:proofErr w:type="gramStart"/>
+      <w:r>
+        <w:rPr>
+          <w:sz w:val="32"/>
+          <w:szCs w:val="32"/>
+          <w:lang w:val="en-US"/>
+        </w:rPr>
+        <w:t>x  in</w:t>
+      </w:r>
+      <w:proofErr w:type="gramEnd"/>
+      <w:r>
+        <w:rPr>
+          <w:sz w:val="32"/>
+          <w:szCs w:val="32"/>
+          <w:lang w:val="en-US"/>
+        </w:rPr>
+        <w:t xml:space="preserve"> range( V ), range( B ): pass</w:t>
       </w:r>
     </w:p>
     <w:p>
@@ -4068,7 +4247,25 @@
           <w:szCs w:val="32"/>
           <w:lang w:val="en-US"/>
         </w:rPr>
-        <w:t>for name, age in zip(names, ages): pass</w:t>
+        <w:t xml:space="preserve">for name, age in </w:t>
+      </w:r>
+      <w:proofErr w:type="gramStart"/>
+      <w:r>
+        <w:rPr>
+          <w:sz w:val="32"/>
+          <w:szCs w:val="32"/>
+          <w:lang w:val="en-US"/>
+        </w:rPr>
+        <w:t>zip(</w:t>
+      </w:r>
+      <w:proofErr w:type="gramEnd"/>
+      <w:r>
+        <w:rPr>
+          <w:sz w:val="32"/>
+          <w:szCs w:val="32"/>
+          <w:lang w:val="en-US"/>
+        </w:rPr>
+        <w:t>names, ages): pass</w:t>
       </w:r>
     </w:p>
     <w:p>
@@ -7645,6 +7842,7 @@
         <w:t xml:space="preserve">Дана строка-предложение. Зашифровать ее, поместив вначале все символы, расположенные на четных позициях строки, а затем, в обратном порядке, все </w:t>
       </w:r>
       <w:proofErr w:type="spellStart"/>
+      <w:proofErr w:type="gramStart"/>
       <w:r>
         <w:rPr>
           <w:sz w:val="32"/>
@@ -7654,6 +7852,7 @@
         <w:t>символы,расположенные</w:t>
       </w:r>
       <w:proofErr w:type="spellEnd"/>
+      <w:proofErr w:type="gramEnd"/>
       <w:r>
         <w:rPr>
           <w:sz w:val="32"/>
@@ -9304,6 +9503,7 @@
         <w:t xml:space="preserve">на экран с помощью функции </w:t>
       </w:r>
       <w:proofErr w:type="spellStart"/>
+      <w:proofErr w:type="gramStart"/>
       <w:r>
         <w:rPr>
           <w:sz w:val="32"/>
@@ -9319,7 +9519,16 @@
           <w:szCs w:val="32"/>
           <w:lang w:val="ru-RU"/>
         </w:rPr>
-        <w:t>().</w:t>
+        <w:t>(</w:t>
+      </w:r>
+      <w:proofErr w:type="gramEnd"/>
+      <w:r>
+        <w:rPr>
+          <w:sz w:val="32"/>
+          <w:szCs w:val="32"/>
+          <w:lang w:val="ru-RU"/>
+        </w:rPr>
+        <w:t>).</w:t>
       </w:r>
     </w:p>
     <w:p>
@@ -9460,6 +9669,7 @@
         <w:t xml:space="preserve">Если элемент присутствует в списке, удалите его с помощью метода </w:t>
       </w:r>
       <w:proofErr w:type="spellStart"/>
+      <w:proofErr w:type="gramStart"/>
       <w:r>
         <w:rPr>
           <w:b/>
@@ -9476,7 +9686,16 @@
           <w:szCs w:val="32"/>
           <w:lang w:val="ru-RU"/>
         </w:rPr>
-        <w:t>(). Если элемент отсутствует, выведите сообщение об ошибке.</w:t>
+        <w:t>(</w:t>
+      </w:r>
+      <w:proofErr w:type="gramEnd"/>
+      <w:r>
+        <w:rPr>
+          <w:sz w:val="32"/>
+          <w:szCs w:val="32"/>
+          <w:lang w:val="ru-RU"/>
+        </w:rPr>
+        <w:t>). Если элемент отсутствует, выведите сообщение об ошибке.</w:t>
       </w:r>
     </w:p>
     <w:p>
@@ -9530,6 +9749,7 @@
         <w:t xml:space="preserve">в алфавитном порядке с помощью функции </w:t>
       </w:r>
       <w:proofErr w:type="spellStart"/>
+      <w:proofErr w:type="gramStart"/>
       <w:r>
         <w:rPr>
           <w:b/>
@@ -9546,7 +9766,16 @@
           <w:szCs w:val="32"/>
           <w:lang w:val="ru-RU"/>
         </w:rPr>
-        <w:t>().</w:t>
+        <w:t>(</w:t>
+      </w:r>
+      <w:proofErr w:type="gramEnd"/>
+      <w:r>
+        <w:rPr>
+          <w:sz w:val="32"/>
+          <w:szCs w:val="32"/>
+          <w:lang w:val="ru-RU"/>
+        </w:rPr>
+        <w:t>).</w:t>
       </w:r>
     </w:p>
     <w:p>
@@ -9623,6 +9852,7 @@
         <w:t xml:space="preserve">с помощью функции </w:t>
       </w:r>
       <w:proofErr w:type="spellStart"/>
+      <w:proofErr w:type="gramStart"/>
       <w:r>
         <w:rPr>
           <w:b/>
@@ -9639,7 +9869,16 @@
           <w:szCs w:val="32"/>
           <w:lang w:val="ru-RU"/>
         </w:rPr>
-        <w:t>().</w:t>
+        <w:t>(</w:t>
+      </w:r>
+      <w:proofErr w:type="gramEnd"/>
+      <w:r>
+        <w:rPr>
+          <w:sz w:val="32"/>
+          <w:szCs w:val="32"/>
+          <w:lang w:val="ru-RU"/>
+        </w:rPr>
+        <w:t>).</w:t>
       </w:r>
     </w:p>
     <w:p>
@@ -10740,6 +10979,7 @@
         <w:t xml:space="preserve">Дана целочисленная матрица размера M × N. Найти номер первого из ее </w:t>
       </w:r>
       <w:proofErr w:type="spellStart"/>
+      <w:proofErr w:type="gramStart"/>
       <w:r>
         <w:rPr>
           <w:sz w:val="32"/>
@@ -10749,6 +10989,7 @@
         <w:t>столбцов,содержащих</w:t>
       </w:r>
       <w:proofErr w:type="spellEnd"/>
+      <w:proofErr w:type="gramEnd"/>
       <w:r>
         <w:rPr>
           <w:sz w:val="32"/>
@@ -14387,6 +14628,7 @@
         <w:t xml:space="preserve">Дана непустая последовательность символов. Построить и напечатать </w:t>
       </w:r>
       <w:proofErr w:type="spellStart"/>
+      <w:proofErr w:type="gramStart"/>
       <w:r>
         <w:rPr>
           <w:sz w:val="32"/>
@@ -14396,6 +14638,7 @@
         <w:t>множества,элементами</w:t>
       </w:r>
       <w:proofErr w:type="spellEnd"/>
+      <w:proofErr w:type="gramEnd"/>
       <w:r>
         <w:rPr>
           <w:sz w:val="32"/>
@@ -14607,7 +14850,25 @@
           <w:szCs w:val="32"/>
           <w:lang w:val="ru-RU"/>
         </w:rPr>
-        <w:t>Используя множества, подсчитать общее количество цифр и знаков «+», «–», «*»в строке, введенной с клавиатуры</w:t>
+        <w:t>Используя множества, подсчитать общее количество цифр и знаков «+», «–», «</w:t>
+      </w:r>
+      <w:proofErr w:type="gramStart"/>
+      <w:r>
+        <w:rPr>
+          <w:sz w:val="32"/>
+          <w:szCs w:val="32"/>
+          <w:lang w:val="ru-RU"/>
+        </w:rPr>
+        <w:t>*»в</w:t>
+      </w:r>
+      <w:proofErr w:type="gramEnd"/>
+      <w:r>
+        <w:rPr>
+          <w:sz w:val="32"/>
+          <w:szCs w:val="32"/>
+          <w:lang w:val="ru-RU"/>
+        </w:rPr>
+        <w:t xml:space="preserve"> строке, введенной с клавиатуры</w:t>
       </w:r>
     </w:p>
     <w:p>
@@ -14635,6 +14896,348 @@
           <w:sz w:val="32"/>
           <w:szCs w:val="32"/>
           <w:lang w:val="en-US"/>
+        </w:rPr>
+      </w:pPr>
+    </w:p>
+    <w:p>
+      <w:pPr>
+        <w:spacing w:after="0" w:line="276" w:lineRule="auto"/>
+        <w:rPr>
+          <w:sz w:val="32"/>
+          <w:szCs w:val="32"/>
+          <w:lang w:val="en-US"/>
+        </w:rPr>
+      </w:pPr>
+      <w:r>
+        <w:rPr>
+          <w:sz w:val="32"/>
+          <w:szCs w:val="32"/>
+          <w:lang w:val="en-US"/>
+        </w:rPr>
+        <w:lastRenderedPageBreak/>
+        <w:drawing>
+          <wp:inline distT="0" distB="0" distL="0" distR="0" wp14:anchorId="6D8A72E5" wp14:editId="7366BBD7">
+            <wp:extent cx="4858428" cy="2715004"/>
+            <wp:effectExtent l="0" t="0" r="0" b="9525"/>
+            <wp:docPr id="1770322018" name="Рисунок 1"/>
+            <wp:cNvGraphicFramePr>
+              <a:graphicFrameLocks xmlns:a="http://schemas.openxmlformats.org/drawingml/2006/main" noChangeAspect="1"/>
+            </wp:cNvGraphicFramePr>
+            <a:graphic xmlns:a="http://schemas.openxmlformats.org/drawingml/2006/main">
+              <a:graphicData uri="http://schemas.openxmlformats.org/drawingml/2006/picture">
+                <pic:pic xmlns:pic="http://schemas.openxmlformats.org/drawingml/2006/picture">
+                  <pic:nvPicPr>
+                    <pic:cNvPr id="1770322018" name=""/>
+                    <pic:cNvPicPr/>
+                  </pic:nvPicPr>
+                  <pic:blipFill>
+                    <a:blip r:embed="rId145"/>
+                    <a:stretch>
+                      <a:fillRect/>
+                    </a:stretch>
+                  </pic:blipFill>
+                  <pic:spPr>
+                    <a:xfrm>
+                      <a:off x="0" y="0"/>
+                      <a:ext cx="4858428" cy="2715004"/>
+                    </a:xfrm>
+                    <a:prstGeom prst="rect">
+                      <a:avLst/>
+                    </a:prstGeom>
+                  </pic:spPr>
+                </pic:pic>
+              </a:graphicData>
+            </a:graphic>
+          </wp:inline>
+        </w:drawing>
+      </w:r>
+    </w:p>
+    <w:p>
+      <w:pPr>
+        <w:spacing w:after="0" w:line="276" w:lineRule="auto"/>
+        <w:rPr>
+          <w:sz w:val="32"/>
+          <w:szCs w:val="32"/>
+          <w:lang w:val="en-US"/>
+        </w:rPr>
+      </w:pPr>
+      <w:r>
+        <w:rPr>
+          <w:sz w:val="32"/>
+          <w:szCs w:val="32"/>
+          <w:lang w:val="en-US"/>
+        </w:rPr>
+        <w:t>Result:</w:t>
+      </w:r>
+    </w:p>
+    <w:p>
+      <w:pPr>
+        <w:spacing w:after="0" w:line="276" w:lineRule="auto"/>
+        <w:rPr>
+          <w:sz w:val="32"/>
+          <w:szCs w:val="32"/>
+          <w:lang w:val="en-US"/>
+        </w:rPr>
+      </w:pPr>
+      <w:r>
+        <w:rPr>
+          <w:sz w:val="32"/>
+          <w:szCs w:val="32"/>
+          <w:lang w:val="en-US"/>
+        </w:rPr>
+        <w:drawing>
+          <wp:inline distT="0" distB="0" distL="0" distR="0" wp14:anchorId="5FFC5E7C" wp14:editId="6FC195DB">
+            <wp:extent cx="2638793" cy="876422"/>
+            <wp:effectExtent l="0" t="0" r="9525" b="0"/>
+            <wp:docPr id="779371910" name="Рисунок 1"/>
+            <wp:cNvGraphicFramePr>
+              <a:graphicFrameLocks xmlns:a="http://schemas.openxmlformats.org/drawingml/2006/main" noChangeAspect="1"/>
+            </wp:cNvGraphicFramePr>
+            <a:graphic xmlns:a="http://schemas.openxmlformats.org/drawingml/2006/main">
+              <a:graphicData uri="http://schemas.openxmlformats.org/drawingml/2006/picture">
+                <pic:pic xmlns:pic="http://schemas.openxmlformats.org/drawingml/2006/picture">
+                  <pic:nvPicPr>
+                    <pic:cNvPr id="779371910" name=""/>
+                    <pic:cNvPicPr/>
+                  </pic:nvPicPr>
+                  <pic:blipFill>
+                    <a:blip r:embed="rId146"/>
+                    <a:stretch>
+                      <a:fillRect/>
+                    </a:stretch>
+                  </pic:blipFill>
+                  <pic:spPr>
+                    <a:xfrm>
+                      <a:off x="0" y="0"/>
+                      <a:ext cx="2638793" cy="876422"/>
+                    </a:xfrm>
+                    <a:prstGeom prst="rect">
+                      <a:avLst/>
+                    </a:prstGeom>
+                  </pic:spPr>
+                </pic:pic>
+              </a:graphicData>
+            </a:graphic>
+          </wp:inline>
+        </w:drawing>
+      </w:r>
+    </w:p>
+    <w:p>
+      <w:pPr>
+        <w:spacing w:after="0" w:line="276" w:lineRule="auto"/>
+        <w:rPr>
+          <w:sz w:val="32"/>
+          <w:szCs w:val="32"/>
+          <w:lang w:val="en-US"/>
+        </w:rPr>
+      </w:pPr>
+    </w:p>
+    <w:p>
+      <w:pPr>
+        <w:spacing w:after="0" w:line="276" w:lineRule="auto"/>
+        <w:rPr>
+          <w:sz w:val="32"/>
+          <w:szCs w:val="32"/>
+          <w:lang w:val="ru-RU"/>
+        </w:rPr>
+      </w:pPr>
+      <w:r>
+        <w:rPr>
+          <w:sz w:val="32"/>
+          <w:szCs w:val="32"/>
+          <w:lang w:val="ru-RU"/>
+        </w:rPr>
+        <w:t xml:space="preserve">Используя множества, вывести различные буквы трёх предложений, то есть </w:t>
+      </w:r>
+      <w:proofErr w:type="spellStart"/>
+      <w:proofErr w:type="gramStart"/>
+      <w:r>
+        <w:rPr>
+          <w:sz w:val="32"/>
+          <w:szCs w:val="32"/>
+          <w:lang w:val="ru-RU"/>
+        </w:rPr>
+        <w:t>такие,какие</w:t>
+      </w:r>
+      <w:proofErr w:type="spellEnd"/>
+      <w:proofErr w:type="gramEnd"/>
+      <w:r>
+        <w:rPr>
+          <w:sz w:val="32"/>
+          <w:szCs w:val="32"/>
+          <w:lang w:val="ru-RU"/>
+        </w:rPr>
+        <w:t xml:space="preserve"> есть только в одном из них.</w:t>
+      </w:r>
+    </w:p>
+    <w:p>
+      <w:pPr>
+        <w:spacing w:after="0" w:line="276" w:lineRule="auto"/>
+        <w:rPr>
+          <w:sz w:val="32"/>
+          <w:szCs w:val="32"/>
+          <w:lang w:val="en-US"/>
+        </w:rPr>
+      </w:pPr>
+      <w:r>
+        <w:rPr>
+          <w:sz w:val="32"/>
+          <w:szCs w:val="32"/>
+          <w:lang w:val="en-US"/>
+        </w:rPr>
+        <w:t>Code:</w:t>
+      </w:r>
+    </w:p>
+    <w:p>
+      <w:pPr>
+        <w:spacing w:after="0" w:line="276" w:lineRule="auto"/>
+        <w:rPr>
+          <w:sz w:val="32"/>
+          <w:szCs w:val="32"/>
+          <w:lang w:val="en-US"/>
+        </w:rPr>
+      </w:pPr>
+      <w:r>
+        <w:rPr>
+          <w:sz w:val="32"/>
+          <w:szCs w:val="32"/>
+          <w:lang w:val="en-US"/>
+        </w:rPr>
+        <w:lastRenderedPageBreak/>
+        <w:drawing>
+          <wp:inline distT="0" distB="0" distL="0" distR="0" wp14:anchorId="3B85222B" wp14:editId="7D7C9A84">
+            <wp:extent cx="4572638" cy="4477375"/>
+            <wp:effectExtent l="0" t="0" r="0" b="0"/>
+            <wp:docPr id="853764428" name="Рисунок 1"/>
+            <wp:cNvGraphicFramePr>
+              <a:graphicFrameLocks xmlns:a="http://schemas.openxmlformats.org/drawingml/2006/main" noChangeAspect="1"/>
+            </wp:cNvGraphicFramePr>
+            <a:graphic xmlns:a="http://schemas.openxmlformats.org/drawingml/2006/main">
+              <a:graphicData uri="http://schemas.openxmlformats.org/drawingml/2006/picture">
+                <pic:pic xmlns:pic="http://schemas.openxmlformats.org/drawingml/2006/picture">
+                  <pic:nvPicPr>
+                    <pic:cNvPr id="853764428" name=""/>
+                    <pic:cNvPicPr/>
+                  </pic:nvPicPr>
+                  <pic:blipFill>
+                    <a:blip r:embed="rId147"/>
+                    <a:stretch>
+                      <a:fillRect/>
+                    </a:stretch>
+                  </pic:blipFill>
+                  <pic:spPr>
+                    <a:xfrm>
+                      <a:off x="0" y="0"/>
+                      <a:ext cx="4572638" cy="4477375"/>
+                    </a:xfrm>
+                    <a:prstGeom prst="rect">
+                      <a:avLst/>
+                    </a:prstGeom>
+                  </pic:spPr>
+                </pic:pic>
+              </a:graphicData>
+            </a:graphic>
+          </wp:inline>
+        </w:drawing>
+      </w:r>
+    </w:p>
+    <w:p>
+      <w:pPr>
+        <w:spacing w:after="0" w:line="276" w:lineRule="auto"/>
+        <w:rPr>
+          <w:sz w:val="32"/>
+          <w:szCs w:val="32"/>
+          <w:lang w:val="en-US"/>
+        </w:rPr>
+      </w:pPr>
+      <w:r>
+        <w:rPr>
+          <w:sz w:val="32"/>
+          <w:szCs w:val="32"/>
+          <w:lang w:val="en-US"/>
+        </w:rPr>
+        <w:t>Result:</w:t>
+      </w:r>
+    </w:p>
+    <w:p>
+      <w:pPr>
+        <w:spacing w:after="0" w:line="276" w:lineRule="auto"/>
+        <w:rPr>
+          <w:sz w:val="32"/>
+          <w:szCs w:val="32"/>
+          <w:lang w:val="en-US"/>
+        </w:rPr>
+      </w:pPr>
+      <w:r>
+        <w:rPr>
+          <w:sz w:val="32"/>
+          <w:szCs w:val="32"/>
+          <w:lang w:val="en-US"/>
+        </w:rPr>
+        <w:drawing>
+          <wp:inline distT="0" distB="0" distL="0" distR="0" wp14:anchorId="00E4FB84" wp14:editId="6B919838">
+            <wp:extent cx="1571844" cy="314369"/>
+            <wp:effectExtent l="0" t="0" r="0" b="9525"/>
+            <wp:docPr id="800106388" name="Рисунок 1"/>
+            <wp:cNvGraphicFramePr>
+              <a:graphicFrameLocks xmlns:a="http://schemas.openxmlformats.org/drawingml/2006/main" noChangeAspect="1"/>
+            </wp:cNvGraphicFramePr>
+            <a:graphic xmlns:a="http://schemas.openxmlformats.org/drawingml/2006/main">
+              <a:graphicData uri="http://schemas.openxmlformats.org/drawingml/2006/picture">
+                <pic:pic xmlns:pic="http://schemas.openxmlformats.org/drawingml/2006/picture">
+                  <pic:nvPicPr>
+                    <pic:cNvPr id="800106388" name=""/>
+                    <pic:cNvPicPr/>
+                  </pic:nvPicPr>
+                  <pic:blipFill>
+                    <a:blip r:embed="rId148"/>
+                    <a:stretch>
+                      <a:fillRect/>
+                    </a:stretch>
+                  </pic:blipFill>
+                  <pic:spPr>
+                    <a:xfrm>
+                      <a:off x="0" y="0"/>
+                      <a:ext cx="1571844" cy="314369"/>
+                    </a:xfrm>
+                    <a:prstGeom prst="rect">
+                      <a:avLst/>
+                    </a:prstGeom>
+                  </pic:spPr>
+                </pic:pic>
+              </a:graphicData>
+            </a:graphic>
+          </wp:inline>
+        </w:drawing>
+      </w:r>
+    </w:p>
+    <w:p>
+      <w:pPr>
+        <w:spacing w:after="0" w:line="276" w:lineRule="auto"/>
+        <w:rPr>
+          <w:sz w:val="32"/>
+          <w:szCs w:val="32"/>
+          <w:lang w:val="en-US"/>
+        </w:rPr>
+      </w:pPr>
+    </w:p>
+    <w:p>
+      <w:pPr>
+        <w:spacing w:after="0" w:line="276" w:lineRule="auto"/>
+        <w:rPr>
+          <w:sz w:val="32"/>
+          <w:szCs w:val="32"/>
+          <w:lang w:val="en-US"/>
+        </w:rPr>
+      </w:pPr>
+    </w:p>
+    <w:p>
+      <w:pPr>
+        <w:spacing w:after="0" w:line="276" w:lineRule="auto"/>
+        <w:rPr>
+          <w:sz w:val="32"/>
+          <w:szCs w:val="32"/>
+          <w:lang w:val="ru-RU"/>
         </w:rPr>
       </w:pPr>
     </w:p>
@@ -15035,21 +15638,21 @@
         <v:path o:extrusionok="f" gradientshapeok="t" o:connecttype="rect"/>
         <o:lock v:ext="edit" aspectratio="t"/>
       </v:shapetype>
-      <v:shape id="_x0000_i1221" type="#_x0000_t75" style="width:24.6pt;height:22.8pt;visibility:visible;mso-wrap-style:square" o:bullet="t">
+      <v:shape id="_x0000_i1227" type="#_x0000_t75" style="width:24.6pt;height:22.8pt;visibility:visible;mso-wrap-style:square" o:bullet="t">
         <v:imagedata r:id="rId1" o:title=""/>
       </v:shape>
     </w:pict>
   </w:numPicBullet>
   <w:numPicBullet w:numPicBulletId="1">
     <w:pict>
-      <v:shape id="_x0000_i1222" type="#_x0000_t75" style="width:45pt;height:23.4pt;visibility:visible;mso-wrap-style:square" o:bullet="t">
+      <v:shape id="_x0000_i1228" type="#_x0000_t75" style="width:45pt;height:23.4pt;visibility:visible;mso-wrap-style:square" o:bullet="t">
         <v:imagedata r:id="rId2" o:title=""/>
       </v:shape>
     </w:pict>
   </w:numPicBullet>
   <w:numPicBullet w:numPicBulletId="2">
     <w:pict>
-      <v:shape id="_x0000_i1223" type="#_x0000_t75" style="width:27.6pt;height:21.6pt;visibility:visible;mso-wrap-style:square" o:bullet="t">
+      <v:shape id="_x0000_i1229" type="#_x0000_t75" style="width:27.6pt;height:21.6pt;visibility:visible;mso-wrap-style:square" o:bullet="t">
         <v:imagedata r:id="rId3" o:title=""/>
       </v:shape>
     </w:pict>
@@ -18415,6 +19018,146 @@
     </w:lvl>
   </w:abstractNum>
   <w:abstractNum w:abstractNumId="24" w15:restartNumberingAfterBreak="0">
+    <w:nsid w:val="5B580190"/>
+    <w:multiLevelType w:val="multilevel"/>
+    <w:tmpl w:val="C36464FE"/>
+    <w:lvl w:ilvl="0">
+      <w:start w:val="1"/>
+      <w:numFmt w:val="decimal"/>
+      <w:lvlText w:val="%1."/>
+      <w:lvlJc w:val="left"/>
+      <w:pPr>
+        <w:ind w:left="1440" w:hanging="360"/>
+      </w:pPr>
+      <w:rPr>
+        <w:strike w:val="0"/>
+        <w:dstrike w:val="0"/>
+        <w:u w:val="none"/>
+        <w:effect w:val="none"/>
+      </w:rPr>
+    </w:lvl>
+    <w:lvl w:ilvl="1">
+      <w:start w:val="1"/>
+      <w:numFmt w:val="bullet"/>
+      <w:lvlText w:val="○"/>
+      <w:lvlJc w:val="left"/>
+      <w:pPr>
+        <w:ind w:left="2160" w:hanging="360"/>
+      </w:pPr>
+      <w:rPr>
+        <w:strike w:val="0"/>
+        <w:dstrike w:val="0"/>
+        <w:u w:val="none"/>
+        <w:effect w:val="none"/>
+      </w:rPr>
+    </w:lvl>
+    <w:lvl w:ilvl="2">
+      <w:start w:val="1"/>
+      <w:numFmt w:val="bullet"/>
+      <w:lvlText w:val="■"/>
+      <w:lvlJc w:val="left"/>
+      <w:pPr>
+        <w:ind w:left="2880" w:hanging="360"/>
+      </w:pPr>
+      <w:rPr>
+        <w:strike w:val="0"/>
+        <w:dstrike w:val="0"/>
+        <w:u w:val="none"/>
+        <w:effect w:val="none"/>
+      </w:rPr>
+    </w:lvl>
+    <w:lvl w:ilvl="3">
+      <w:start w:val="1"/>
+      <w:numFmt w:val="bullet"/>
+      <w:lvlText w:val="●"/>
+      <w:lvlJc w:val="left"/>
+      <w:pPr>
+        <w:ind w:left="3600" w:hanging="360"/>
+      </w:pPr>
+      <w:rPr>
+        <w:strike w:val="0"/>
+        <w:dstrike w:val="0"/>
+        <w:u w:val="none"/>
+        <w:effect w:val="none"/>
+      </w:rPr>
+    </w:lvl>
+    <w:lvl w:ilvl="4">
+      <w:start w:val="1"/>
+      <w:numFmt w:val="bullet"/>
+      <w:lvlText w:val="○"/>
+      <w:lvlJc w:val="left"/>
+      <w:pPr>
+        <w:ind w:left="4320" w:hanging="360"/>
+      </w:pPr>
+      <w:rPr>
+        <w:strike w:val="0"/>
+        <w:dstrike w:val="0"/>
+        <w:u w:val="none"/>
+        <w:effect w:val="none"/>
+      </w:rPr>
+    </w:lvl>
+    <w:lvl w:ilvl="5">
+      <w:start w:val="1"/>
+      <w:numFmt w:val="bullet"/>
+      <w:lvlText w:val="■"/>
+      <w:lvlJc w:val="left"/>
+      <w:pPr>
+        <w:ind w:left="5040" w:hanging="360"/>
+      </w:pPr>
+      <w:rPr>
+        <w:strike w:val="0"/>
+        <w:dstrike w:val="0"/>
+        <w:u w:val="none"/>
+        <w:effect w:val="none"/>
+      </w:rPr>
+    </w:lvl>
+    <w:lvl w:ilvl="6">
+      <w:start w:val="1"/>
+      <w:numFmt w:val="bullet"/>
+      <w:lvlText w:val="●"/>
+      <w:lvlJc w:val="left"/>
+      <w:pPr>
+        <w:ind w:left="5760" w:hanging="360"/>
+      </w:pPr>
+      <w:rPr>
+        <w:strike w:val="0"/>
+        <w:dstrike w:val="0"/>
+        <w:u w:val="none"/>
+        <w:effect w:val="none"/>
+      </w:rPr>
+    </w:lvl>
+    <w:lvl w:ilvl="7">
+      <w:start w:val="1"/>
+      <w:numFmt w:val="bullet"/>
+      <w:lvlText w:val="○"/>
+      <w:lvlJc w:val="left"/>
+      <w:pPr>
+        <w:ind w:left="6480" w:hanging="360"/>
+      </w:pPr>
+      <w:rPr>
+        <w:strike w:val="0"/>
+        <w:dstrike w:val="0"/>
+        <w:u w:val="none"/>
+        <w:effect w:val="none"/>
+      </w:rPr>
+    </w:lvl>
+    <w:lvl w:ilvl="8">
+      <w:start w:val="1"/>
+      <w:numFmt w:val="bullet"/>
+      <w:lvlText w:val="■"/>
+      <w:lvlJc w:val="left"/>
+      <w:pPr>
+        <w:ind w:left="7200" w:hanging="360"/>
+      </w:pPr>
+      <w:rPr>
+        <w:strike w:val="0"/>
+        <w:dstrike w:val="0"/>
+        <w:u w:val="none"/>
+        <w:effect w:val="none"/>
+      </w:rPr>
+    </w:lvl>
+  </w:abstractNum>
+  <w:abstractNum w:abstractNumId="25" w15:restartNumberingAfterBreak="0">
     <w:nsid w:val="62D960B2"/>
     <w:multiLevelType w:val="multilevel"/>
     <w:tmpl w:val="6D7EF0A4"/>
@@ -18554,7 +19297,7 @@
       </w:rPr>
     </w:lvl>
   </w:abstractNum>
-  <w:abstractNum w:abstractNumId="25" w15:restartNumberingAfterBreak="0">
+  <w:abstractNum w:abstractNumId="26" w15:restartNumberingAfterBreak="0">
     <w:nsid w:val="67CD7B71"/>
     <w:multiLevelType w:val="multilevel"/>
     <w:tmpl w:val="FEEAF0DE"/>
@@ -18694,7 +19437,7 @@
       </w:rPr>
     </w:lvl>
   </w:abstractNum>
-  <w:abstractNum w:abstractNumId="26" w15:restartNumberingAfterBreak="0">
+  <w:abstractNum w:abstractNumId="27" w15:restartNumberingAfterBreak="0">
     <w:nsid w:val="683B6B79"/>
     <w:multiLevelType w:val="multilevel"/>
     <w:tmpl w:val="B61E382C"/>
@@ -18834,7 +19577,7 @@
       </w:rPr>
     </w:lvl>
   </w:abstractNum>
-  <w:abstractNum w:abstractNumId="27" w15:restartNumberingAfterBreak="0">
+  <w:abstractNum w:abstractNumId="28" w15:restartNumberingAfterBreak="0">
     <w:nsid w:val="6C205FD7"/>
     <w:multiLevelType w:val="multilevel"/>
     <w:tmpl w:val="00D8A5F2"/>
@@ -18974,7 +19717,7 @@
       </w:rPr>
     </w:lvl>
   </w:abstractNum>
-  <w:abstractNum w:abstractNumId="28" w15:restartNumberingAfterBreak="0">
+  <w:abstractNum w:abstractNumId="29" w15:restartNumberingAfterBreak="0">
     <w:nsid w:val="6E2E1DC5"/>
     <w:multiLevelType w:val="multilevel"/>
     <w:tmpl w:val="C28887B4"/>
@@ -19114,7 +19857,7 @@
       </w:rPr>
     </w:lvl>
   </w:abstractNum>
-  <w:abstractNum w:abstractNumId="29" w15:restartNumberingAfterBreak="0">
+  <w:abstractNum w:abstractNumId="30" w15:restartNumberingAfterBreak="0">
     <w:nsid w:val="784F3E9E"/>
     <w:multiLevelType w:val="multilevel"/>
     <w:tmpl w:val="6D7EF0A4"/>
@@ -19254,7 +19997,7 @@
       </w:rPr>
     </w:lvl>
   </w:abstractNum>
-  <w:abstractNum w:abstractNumId="30" w15:restartNumberingAfterBreak="0">
+  <w:abstractNum w:abstractNumId="31" w15:restartNumberingAfterBreak="0">
     <w:nsid w:val="78885CB8"/>
     <w:multiLevelType w:val="multilevel"/>
     <w:tmpl w:val="B61E382C"/>
@@ -19394,7 +20137,7 @@
       </w:rPr>
     </w:lvl>
   </w:abstractNum>
-  <w:abstractNum w:abstractNumId="31" w15:restartNumberingAfterBreak="0">
+  <w:abstractNum w:abstractNumId="32" w15:restartNumberingAfterBreak="0">
     <w:nsid w:val="78F932E0"/>
     <w:multiLevelType w:val="multilevel"/>
     <w:tmpl w:val="00D8A5F2"/>
@@ -19534,7 +20277,7 @@
       </w:rPr>
     </w:lvl>
   </w:abstractNum>
-  <w:abstractNum w:abstractNumId="32" w15:restartNumberingAfterBreak="0">
+  <w:abstractNum w:abstractNumId="33" w15:restartNumberingAfterBreak="0">
     <w:nsid w:val="7A3B6B3A"/>
     <w:multiLevelType w:val="multilevel"/>
     <w:tmpl w:val="6D7EF0A4"/>
@@ -19674,7 +20417,7 @@
       </w:rPr>
     </w:lvl>
   </w:abstractNum>
-  <w:abstractNum w:abstractNumId="33" w15:restartNumberingAfterBreak="0">
+  <w:abstractNum w:abstractNumId="34" w15:restartNumberingAfterBreak="0">
     <w:nsid w:val="7D63183B"/>
     <w:multiLevelType w:val="multilevel"/>
     <w:tmpl w:val="00D8A5F2"/>
@@ -19814,7 +20557,7 @@
       </w:rPr>
     </w:lvl>
   </w:abstractNum>
-  <w:abstractNum w:abstractNumId="34" w15:restartNumberingAfterBreak="0">
+  <w:abstractNum w:abstractNumId="35" w15:restartNumberingAfterBreak="0">
     <w:nsid w:val="7D9174F5"/>
     <w:multiLevelType w:val="multilevel"/>
     <w:tmpl w:val="B61E382C"/>
@@ -19954,7 +20697,7 @@
       </w:rPr>
     </w:lvl>
   </w:abstractNum>
-  <w:abstractNum w:abstractNumId="35" w15:restartNumberingAfterBreak="0">
+  <w:abstractNum w:abstractNumId="36" w15:restartNumberingAfterBreak="0">
     <w:nsid w:val="7F5D7496"/>
     <w:multiLevelType w:val="multilevel"/>
     <w:tmpl w:val="B61E382C"/>
@@ -20131,7 +20874,7 @@
     <w:abstractNumId w:val="21"/>
   </w:num>
   <w:num w:numId="4" w16cid:durableId="585503028">
-    <w:abstractNumId w:val="25"/>
+    <w:abstractNumId w:val="26"/>
   </w:num>
   <w:num w:numId="5" w16cid:durableId="838350004">
     <w:abstractNumId w:val="5"/>
@@ -20182,7 +20925,7 @@
     <w:abstractNumId w:val="6"/>
   </w:num>
   <w:num w:numId="12" w16cid:durableId="1203592865">
-    <w:abstractNumId w:val="28"/>
+    <w:abstractNumId w:val="29"/>
   </w:num>
   <w:num w:numId="13" w16cid:durableId="697463749">
     <w:abstractNumId w:val="16"/>
@@ -20254,19 +20997,19 @@
     </w:lvlOverride>
   </w:num>
   <w:num w:numId="18" w16cid:durableId="1759399819">
-    <w:abstractNumId w:val="32"/>
+    <w:abstractNumId w:val="33"/>
   </w:num>
   <w:num w:numId="19" w16cid:durableId="1165777655">
     <w:abstractNumId w:val="10"/>
   </w:num>
   <w:num w:numId="20" w16cid:durableId="1187059159">
-    <w:abstractNumId w:val="24"/>
+    <w:abstractNumId w:val="25"/>
   </w:num>
   <w:num w:numId="21" w16cid:durableId="630479396">
     <w:abstractNumId w:val="2"/>
   </w:num>
   <w:num w:numId="22" w16cid:durableId="1998655843">
-    <w:abstractNumId w:val="29"/>
+    <w:abstractNumId w:val="30"/>
   </w:num>
   <w:num w:numId="23" w16cid:durableId="929000887">
     <w:abstractNumId w:val="1"/>
@@ -20305,19 +21048,19 @@
     </w:lvlOverride>
   </w:num>
   <w:num w:numId="26" w16cid:durableId="120613547">
-    <w:abstractNumId w:val="31"/>
+    <w:abstractNumId w:val="32"/>
   </w:num>
   <w:num w:numId="27" w16cid:durableId="1385057920">
-    <w:abstractNumId w:val="33"/>
+    <w:abstractNumId w:val="34"/>
   </w:num>
   <w:num w:numId="28" w16cid:durableId="19747534">
     <w:abstractNumId w:val="22"/>
   </w:num>
   <w:num w:numId="29" w16cid:durableId="2007975938">
-    <w:abstractNumId w:val="27"/>
+    <w:abstractNumId w:val="28"/>
   </w:num>
   <w:num w:numId="30" w16cid:durableId="711459161">
-    <w:abstractNumId w:val="26"/>
+    <w:abstractNumId w:val="27"/>
     <w:lvlOverride w:ilvl="0">
       <w:startOverride w:val="1"/>
     </w:lvlOverride>
@@ -20347,7 +21090,7 @@
     </w:lvlOverride>
   </w:num>
   <w:num w:numId="31" w16cid:durableId="794252817">
-    <w:abstractNumId w:val="34"/>
+    <w:abstractNumId w:val="35"/>
   </w:num>
   <w:num w:numId="32" w16cid:durableId="233129995">
     <w:abstractNumId w:val="23"/>
@@ -20356,10 +21099,10 @@
     <w:abstractNumId w:val="9"/>
   </w:num>
   <w:num w:numId="34" w16cid:durableId="46221697">
-    <w:abstractNumId w:val="35"/>
+    <w:abstractNumId w:val="36"/>
   </w:num>
   <w:num w:numId="35" w16cid:durableId="1144196204">
-    <w:abstractNumId w:val="30"/>
+    <w:abstractNumId w:val="31"/>
   </w:num>
   <w:num w:numId="36" w16cid:durableId="264073891">
     <w:abstractNumId w:val="0"/>
@@ -20374,6 +21117,9 @@
     <w:lvlOverride w:ilvl="6"/>
     <w:lvlOverride w:ilvl="7"/>
     <w:lvlOverride w:ilvl="8"/>
+  </w:num>
+  <w:num w:numId="37" w16cid:durableId="330136002">
+    <w:abstractNumId w:val="24"/>
   </w:num>
 </w:numbering>
 </file>

</xml_diff>

<commit_message>
4 point from 6th task done
</commit_message>
<xml_diff>
--- a/otchet.docx
+++ b/otchet.docx
@@ -15227,7 +15227,196 @@
         <w:rPr>
           <w:sz w:val="32"/>
           <w:szCs w:val="32"/>
-          <w:lang w:val="en-US"/>
+          <w:lang w:val="ru-RU"/>
+        </w:rPr>
+      </w:pPr>
+      <w:r>
+        <w:rPr>
+          <w:sz w:val="32"/>
+          <w:szCs w:val="32"/>
+          <w:lang w:val="ru-RU"/>
+        </w:rPr>
+        <w:t>Даны три строки. Используя множества, определить, можно ли из символов первых двух строк получить третью строку.</w:t>
+      </w:r>
+    </w:p>
+    <w:p>
+      <w:pPr>
+        <w:spacing w:after="0" w:line="276" w:lineRule="auto"/>
+        <w:rPr>
+          <w:sz w:val="32"/>
+          <w:szCs w:val="32"/>
+          <w:lang w:val="en-US"/>
+        </w:rPr>
+      </w:pPr>
+      <w:r>
+        <w:rPr>
+          <w:sz w:val="32"/>
+          <w:szCs w:val="32"/>
+          <w:lang w:val="en-US"/>
+        </w:rPr>
+        <w:t>Code:</w:t>
+      </w:r>
+    </w:p>
+    <w:p>
+      <w:pPr>
+        <w:spacing w:after="0" w:line="276" w:lineRule="auto"/>
+        <w:rPr>
+          <w:sz w:val="32"/>
+          <w:szCs w:val="32"/>
+          <w:lang w:val="en-US"/>
+        </w:rPr>
+      </w:pPr>
+      <w:r>
+        <w:rPr>
+          <w:sz w:val="32"/>
+          <w:szCs w:val="32"/>
+          <w:lang w:val="en-US"/>
+        </w:rPr>
+        <w:lastRenderedPageBreak/>
+        <w:drawing>
+          <wp:inline distT="0" distB="0" distL="0" distR="0" wp14:anchorId="08B17036" wp14:editId="1A2A8510">
+            <wp:extent cx="3667637" cy="4467849"/>
+            <wp:effectExtent l="0" t="0" r="9525" b="9525"/>
+            <wp:docPr id="457253760" name="Рисунок 1"/>
+            <wp:cNvGraphicFramePr>
+              <a:graphicFrameLocks xmlns:a="http://schemas.openxmlformats.org/drawingml/2006/main" noChangeAspect="1"/>
+            </wp:cNvGraphicFramePr>
+            <a:graphic xmlns:a="http://schemas.openxmlformats.org/drawingml/2006/main">
+              <a:graphicData uri="http://schemas.openxmlformats.org/drawingml/2006/picture">
+                <pic:pic xmlns:pic="http://schemas.openxmlformats.org/drawingml/2006/picture">
+                  <pic:nvPicPr>
+                    <pic:cNvPr id="457253760" name=""/>
+                    <pic:cNvPicPr/>
+                  </pic:nvPicPr>
+                  <pic:blipFill>
+                    <a:blip r:embed="rId149"/>
+                    <a:stretch>
+                      <a:fillRect/>
+                    </a:stretch>
+                  </pic:blipFill>
+                  <pic:spPr>
+                    <a:xfrm>
+                      <a:off x="0" y="0"/>
+                      <a:ext cx="3667637" cy="4467849"/>
+                    </a:xfrm>
+                    <a:prstGeom prst="rect">
+                      <a:avLst/>
+                    </a:prstGeom>
+                  </pic:spPr>
+                </pic:pic>
+              </a:graphicData>
+            </a:graphic>
+          </wp:inline>
+        </w:drawing>
+      </w:r>
+    </w:p>
+    <w:p>
+      <w:pPr>
+        <w:spacing w:after="0" w:line="276" w:lineRule="auto"/>
+        <w:rPr>
+          <w:sz w:val="32"/>
+          <w:szCs w:val="32"/>
+          <w:lang w:val="en-US"/>
+        </w:rPr>
+      </w:pPr>
+      <w:r>
+        <w:rPr>
+          <w:sz w:val="32"/>
+          <w:szCs w:val="32"/>
+          <w:lang w:val="en-US"/>
+        </w:rPr>
+        <w:t>Result:</w:t>
+      </w:r>
+    </w:p>
+    <w:p>
+      <w:pPr>
+        <w:spacing w:after="0" w:line="276" w:lineRule="auto"/>
+        <w:rPr>
+          <w:sz w:val="32"/>
+          <w:szCs w:val="32"/>
+          <w:lang w:val="en-US"/>
+        </w:rPr>
+      </w:pPr>
+      <w:r>
+        <w:rPr>
+          <w:sz w:val="32"/>
+          <w:szCs w:val="32"/>
+          <w:lang w:val="en-US"/>
+        </w:rPr>
+        <w:drawing>
+          <wp:inline distT="0" distB="0" distL="0" distR="0" wp14:anchorId="2499F76A" wp14:editId="41B5558E">
+            <wp:extent cx="628738" cy="285790"/>
+            <wp:effectExtent l="0" t="0" r="0" b="0"/>
+            <wp:docPr id="774033537" name="Рисунок 1"/>
+            <wp:cNvGraphicFramePr>
+              <a:graphicFrameLocks xmlns:a="http://schemas.openxmlformats.org/drawingml/2006/main" noChangeAspect="1"/>
+            </wp:cNvGraphicFramePr>
+            <a:graphic xmlns:a="http://schemas.openxmlformats.org/drawingml/2006/main">
+              <a:graphicData uri="http://schemas.openxmlformats.org/drawingml/2006/picture">
+                <pic:pic xmlns:pic="http://schemas.openxmlformats.org/drawingml/2006/picture">
+                  <pic:nvPicPr>
+                    <pic:cNvPr id="774033537" name=""/>
+                    <pic:cNvPicPr/>
+                  </pic:nvPicPr>
+                  <pic:blipFill>
+                    <a:blip r:embed="rId150"/>
+                    <a:stretch>
+                      <a:fillRect/>
+                    </a:stretch>
+                  </pic:blipFill>
+                  <pic:spPr>
+                    <a:xfrm>
+                      <a:off x="0" y="0"/>
+                      <a:ext cx="628738" cy="285790"/>
+                    </a:xfrm>
+                    <a:prstGeom prst="rect">
+                      <a:avLst/>
+                    </a:prstGeom>
+                  </pic:spPr>
+                </pic:pic>
+              </a:graphicData>
+            </a:graphic>
+          </wp:inline>
+        </w:drawing>
+      </w:r>
+    </w:p>
+    <w:p>
+      <w:pPr>
+        <w:spacing w:after="0" w:line="276" w:lineRule="auto"/>
+        <w:rPr>
+          <w:sz w:val="32"/>
+          <w:szCs w:val="32"/>
+          <w:lang w:val="en-US"/>
+        </w:rPr>
+      </w:pPr>
+    </w:p>
+    <w:p>
+      <w:pPr>
+        <w:spacing w:after="0" w:line="276" w:lineRule="auto"/>
+        <w:rPr>
+          <w:sz w:val="32"/>
+          <w:szCs w:val="32"/>
+          <w:lang w:val="ru-RU"/>
+        </w:rPr>
+      </w:pPr>
+    </w:p>
+    <w:p>
+      <w:pPr>
+        <w:spacing w:after="0" w:line="276" w:lineRule="auto"/>
+        <w:rPr>
+          <w:sz w:val="32"/>
+          <w:szCs w:val="32"/>
+          <w:lang w:val="ru-RU"/>
+        </w:rPr>
+      </w:pPr>
+    </w:p>
+    <w:p>
+      <w:pPr>
+        <w:spacing w:after="0" w:line="276" w:lineRule="auto"/>
+        <w:rPr>
+          <w:sz w:val="32"/>
+          <w:szCs w:val="32"/>
+          <w:lang w:val="ru-RU"/>
         </w:rPr>
       </w:pPr>
     </w:p>
@@ -15638,21 +15827,21 @@
         <v:path o:extrusionok="f" gradientshapeok="t" o:connecttype="rect"/>
         <o:lock v:ext="edit" aspectratio="t"/>
       </v:shapetype>
-      <v:shape id="_x0000_i1227" type="#_x0000_t75" style="width:24.6pt;height:22.8pt;visibility:visible;mso-wrap-style:square" o:bullet="t">
+      <v:shape id="_x0000_i1236" type="#_x0000_t75" style="width:24.6pt;height:22.8pt;visibility:visible;mso-wrap-style:square" o:bullet="t">
         <v:imagedata r:id="rId1" o:title=""/>
       </v:shape>
     </w:pict>
   </w:numPicBullet>
   <w:numPicBullet w:numPicBulletId="1">
     <w:pict>
-      <v:shape id="_x0000_i1228" type="#_x0000_t75" style="width:45pt;height:23.4pt;visibility:visible;mso-wrap-style:square" o:bullet="t">
+      <v:shape id="_x0000_i1237" type="#_x0000_t75" style="width:45pt;height:23.4pt;visibility:visible;mso-wrap-style:square" o:bullet="t">
         <v:imagedata r:id="rId2" o:title=""/>
       </v:shape>
     </w:pict>
   </w:numPicBullet>
   <w:numPicBullet w:numPicBulletId="2">
     <w:pict>
-      <v:shape id="_x0000_i1229" type="#_x0000_t75" style="width:27.6pt;height:21.6pt;visibility:visible;mso-wrap-style:square" o:bullet="t">
+      <v:shape id="_x0000_i1238" type="#_x0000_t75" style="width:27.6pt;height:21.6pt;visibility:visible;mso-wrap-style:square" o:bullet="t">
         <v:imagedata r:id="rId3" o:title=""/>
       </v:shape>
     </w:pict>
@@ -19298,6 +19487,146 @@
     </w:lvl>
   </w:abstractNum>
   <w:abstractNum w:abstractNumId="26" w15:restartNumberingAfterBreak="0">
+    <w:nsid w:val="63160DCA"/>
+    <w:multiLevelType w:val="multilevel"/>
+    <w:tmpl w:val="C36464FE"/>
+    <w:lvl w:ilvl="0">
+      <w:start w:val="1"/>
+      <w:numFmt w:val="decimal"/>
+      <w:lvlText w:val="%1."/>
+      <w:lvlJc w:val="left"/>
+      <w:pPr>
+        <w:ind w:left="1440" w:hanging="360"/>
+      </w:pPr>
+      <w:rPr>
+        <w:strike w:val="0"/>
+        <w:dstrike w:val="0"/>
+        <w:u w:val="none"/>
+        <w:effect w:val="none"/>
+      </w:rPr>
+    </w:lvl>
+    <w:lvl w:ilvl="1">
+      <w:start w:val="1"/>
+      <w:numFmt w:val="bullet"/>
+      <w:lvlText w:val="○"/>
+      <w:lvlJc w:val="left"/>
+      <w:pPr>
+        <w:ind w:left="2160" w:hanging="360"/>
+      </w:pPr>
+      <w:rPr>
+        <w:strike w:val="0"/>
+        <w:dstrike w:val="0"/>
+        <w:u w:val="none"/>
+        <w:effect w:val="none"/>
+      </w:rPr>
+    </w:lvl>
+    <w:lvl w:ilvl="2">
+      <w:start w:val="1"/>
+      <w:numFmt w:val="bullet"/>
+      <w:lvlText w:val="■"/>
+      <w:lvlJc w:val="left"/>
+      <w:pPr>
+        <w:ind w:left="2880" w:hanging="360"/>
+      </w:pPr>
+      <w:rPr>
+        <w:strike w:val="0"/>
+        <w:dstrike w:val="0"/>
+        <w:u w:val="none"/>
+        <w:effect w:val="none"/>
+      </w:rPr>
+    </w:lvl>
+    <w:lvl w:ilvl="3">
+      <w:start w:val="1"/>
+      <w:numFmt w:val="bullet"/>
+      <w:lvlText w:val="●"/>
+      <w:lvlJc w:val="left"/>
+      <w:pPr>
+        <w:ind w:left="3600" w:hanging="360"/>
+      </w:pPr>
+      <w:rPr>
+        <w:strike w:val="0"/>
+        <w:dstrike w:val="0"/>
+        <w:u w:val="none"/>
+        <w:effect w:val="none"/>
+      </w:rPr>
+    </w:lvl>
+    <w:lvl w:ilvl="4">
+      <w:start w:val="1"/>
+      <w:numFmt w:val="bullet"/>
+      <w:lvlText w:val="○"/>
+      <w:lvlJc w:val="left"/>
+      <w:pPr>
+        <w:ind w:left="4320" w:hanging="360"/>
+      </w:pPr>
+      <w:rPr>
+        <w:strike w:val="0"/>
+        <w:dstrike w:val="0"/>
+        <w:u w:val="none"/>
+        <w:effect w:val="none"/>
+      </w:rPr>
+    </w:lvl>
+    <w:lvl w:ilvl="5">
+      <w:start w:val="1"/>
+      <w:numFmt w:val="bullet"/>
+      <w:lvlText w:val="■"/>
+      <w:lvlJc w:val="left"/>
+      <w:pPr>
+        <w:ind w:left="5040" w:hanging="360"/>
+      </w:pPr>
+      <w:rPr>
+        <w:strike w:val="0"/>
+        <w:dstrike w:val="0"/>
+        <w:u w:val="none"/>
+        <w:effect w:val="none"/>
+      </w:rPr>
+    </w:lvl>
+    <w:lvl w:ilvl="6">
+      <w:start w:val="1"/>
+      <w:numFmt w:val="bullet"/>
+      <w:lvlText w:val="●"/>
+      <w:lvlJc w:val="left"/>
+      <w:pPr>
+        <w:ind w:left="5760" w:hanging="360"/>
+      </w:pPr>
+      <w:rPr>
+        <w:strike w:val="0"/>
+        <w:dstrike w:val="0"/>
+        <w:u w:val="none"/>
+        <w:effect w:val="none"/>
+      </w:rPr>
+    </w:lvl>
+    <w:lvl w:ilvl="7">
+      <w:start w:val="1"/>
+      <w:numFmt w:val="bullet"/>
+      <w:lvlText w:val="○"/>
+      <w:lvlJc w:val="left"/>
+      <w:pPr>
+        <w:ind w:left="6480" w:hanging="360"/>
+      </w:pPr>
+      <w:rPr>
+        <w:strike w:val="0"/>
+        <w:dstrike w:val="0"/>
+        <w:u w:val="none"/>
+        <w:effect w:val="none"/>
+      </w:rPr>
+    </w:lvl>
+    <w:lvl w:ilvl="8">
+      <w:start w:val="1"/>
+      <w:numFmt w:val="bullet"/>
+      <w:lvlText w:val="■"/>
+      <w:lvlJc w:val="left"/>
+      <w:pPr>
+        <w:ind w:left="7200" w:hanging="360"/>
+      </w:pPr>
+      <w:rPr>
+        <w:strike w:val="0"/>
+        <w:dstrike w:val="0"/>
+        <w:u w:val="none"/>
+        <w:effect w:val="none"/>
+      </w:rPr>
+    </w:lvl>
+  </w:abstractNum>
+  <w:abstractNum w:abstractNumId="27" w15:restartNumberingAfterBreak="0">
     <w:nsid w:val="67CD7B71"/>
     <w:multiLevelType w:val="multilevel"/>
     <w:tmpl w:val="FEEAF0DE"/>
@@ -19437,7 +19766,7 @@
       </w:rPr>
     </w:lvl>
   </w:abstractNum>
-  <w:abstractNum w:abstractNumId="27" w15:restartNumberingAfterBreak="0">
+  <w:abstractNum w:abstractNumId="28" w15:restartNumberingAfterBreak="0">
     <w:nsid w:val="683B6B79"/>
     <w:multiLevelType w:val="multilevel"/>
     <w:tmpl w:val="B61E382C"/>
@@ -19577,7 +19906,7 @@
       </w:rPr>
     </w:lvl>
   </w:abstractNum>
-  <w:abstractNum w:abstractNumId="28" w15:restartNumberingAfterBreak="0">
+  <w:abstractNum w:abstractNumId="29" w15:restartNumberingAfterBreak="0">
     <w:nsid w:val="6C205FD7"/>
     <w:multiLevelType w:val="multilevel"/>
     <w:tmpl w:val="00D8A5F2"/>
@@ -19717,7 +20046,7 @@
       </w:rPr>
     </w:lvl>
   </w:abstractNum>
-  <w:abstractNum w:abstractNumId="29" w15:restartNumberingAfterBreak="0">
+  <w:abstractNum w:abstractNumId="30" w15:restartNumberingAfterBreak="0">
     <w:nsid w:val="6E2E1DC5"/>
     <w:multiLevelType w:val="multilevel"/>
     <w:tmpl w:val="C28887B4"/>
@@ -19857,7 +20186,7 @@
       </w:rPr>
     </w:lvl>
   </w:abstractNum>
-  <w:abstractNum w:abstractNumId="30" w15:restartNumberingAfterBreak="0">
+  <w:abstractNum w:abstractNumId="31" w15:restartNumberingAfterBreak="0">
     <w:nsid w:val="784F3E9E"/>
     <w:multiLevelType w:val="multilevel"/>
     <w:tmpl w:val="6D7EF0A4"/>
@@ -19997,7 +20326,7 @@
       </w:rPr>
     </w:lvl>
   </w:abstractNum>
-  <w:abstractNum w:abstractNumId="31" w15:restartNumberingAfterBreak="0">
+  <w:abstractNum w:abstractNumId="32" w15:restartNumberingAfterBreak="0">
     <w:nsid w:val="78885CB8"/>
     <w:multiLevelType w:val="multilevel"/>
     <w:tmpl w:val="B61E382C"/>
@@ -20137,7 +20466,7 @@
       </w:rPr>
     </w:lvl>
   </w:abstractNum>
-  <w:abstractNum w:abstractNumId="32" w15:restartNumberingAfterBreak="0">
+  <w:abstractNum w:abstractNumId="33" w15:restartNumberingAfterBreak="0">
     <w:nsid w:val="78F932E0"/>
     <w:multiLevelType w:val="multilevel"/>
     <w:tmpl w:val="00D8A5F2"/>
@@ -20277,7 +20606,7 @@
       </w:rPr>
     </w:lvl>
   </w:abstractNum>
-  <w:abstractNum w:abstractNumId="33" w15:restartNumberingAfterBreak="0">
+  <w:abstractNum w:abstractNumId="34" w15:restartNumberingAfterBreak="0">
     <w:nsid w:val="7A3B6B3A"/>
     <w:multiLevelType w:val="multilevel"/>
     <w:tmpl w:val="6D7EF0A4"/>
@@ -20417,7 +20746,7 @@
       </w:rPr>
     </w:lvl>
   </w:abstractNum>
-  <w:abstractNum w:abstractNumId="34" w15:restartNumberingAfterBreak="0">
+  <w:abstractNum w:abstractNumId="35" w15:restartNumberingAfterBreak="0">
     <w:nsid w:val="7D63183B"/>
     <w:multiLevelType w:val="multilevel"/>
     <w:tmpl w:val="00D8A5F2"/>
@@ -20557,7 +20886,7 @@
       </w:rPr>
     </w:lvl>
   </w:abstractNum>
-  <w:abstractNum w:abstractNumId="35" w15:restartNumberingAfterBreak="0">
+  <w:abstractNum w:abstractNumId="36" w15:restartNumberingAfterBreak="0">
     <w:nsid w:val="7D9174F5"/>
     <w:multiLevelType w:val="multilevel"/>
     <w:tmpl w:val="B61E382C"/>
@@ -20697,7 +21026,7 @@
       </w:rPr>
     </w:lvl>
   </w:abstractNum>
-  <w:abstractNum w:abstractNumId="36" w15:restartNumberingAfterBreak="0">
+  <w:abstractNum w:abstractNumId="37" w15:restartNumberingAfterBreak="0">
     <w:nsid w:val="7F5D7496"/>
     <w:multiLevelType w:val="multilevel"/>
     <w:tmpl w:val="B61E382C"/>
@@ -20874,7 +21203,7 @@
     <w:abstractNumId w:val="21"/>
   </w:num>
   <w:num w:numId="4" w16cid:durableId="585503028">
-    <w:abstractNumId w:val="26"/>
+    <w:abstractNumId w:val="27"/>
   </w:num>
   <w:num w:numId="5" w16cid:durableId="838350004">
     <w:abstractNumId w:val="5"/>
@@ -20925,7 +21254,7 @@
     <w:abstractNumId w:val="6"/>
   </w:num>
   <w:num w:numId="12" w16cid:durableId="1203592865">
-    <w:abstractNumId w:val="29"/>
+    <w:abstractNumId w:val="30"/>
   </w:num>
   <w:num w:numId="13" w16cid:durableId="697463749">
     <w:abstractNumId w:val="16"/>
@@ -20997,7 +21326,7 @@
     </w:lvlOverride>
   </w:num>
   <w:num w:numId="18" w16cid:durableId="1759399819">
-    <w:abstractNumId w:val="33"/>
+    <w:abstractNumId w:val="34"/>
   </w:num>
   <w:num w:numId="19" w16cid:durableId="1165777655">
     <w:abstractNumId w:val="10"/>
@@ -21009,7 +21338,7 @@
     <w:abstractNumId w:val="2"/>
   </w:num>
   <w:num w:numId="22" w16cid:durableId="1998655843">
-    <w:abstractNumId w:val="30"/>
+    <w:abstractNumId w:val="31"/>
   </w:num>
   <w:num w:numId="23" w16cid:durableId="929000887">
     <w:abstractNumId w:val="1"/>
@@ -21048,19 +21377,19 @@
     </w:lvlOverride>
   </w:num>
   <w:num w:numId="26" w16cid:durableId="120613547">
-    <w:abstractNumId w:val="32"/>
+    <w:abstractNumId w:val="33"/>
   </w:num>
   <w:num w:numId="27" w16cid:durableId="1385057920">
-    <w:abstractNumId w:val="34"/>
+    <w:abstractNumId w:val="35"/>
   </w:num>
   <w:num w:numId="28" w16cid:durableId="19747534">
     <w:abstractNumId w:val="22"/>
   </w:num>
   <w:num w:numId="29" w16cid:durableId="2007975938">
-    <w:abstractNumId w:val="28"/>
+    <w:abstractNumId w:val="29"/>
   </w:num>
   <w:num w:numId="30" w16cid:durableId="711459161">
-    <w:abstractNumId w:val="27"/>
+    <w:abstractNumId w:val="28"/>
     <w:lvlOverride w:ilvl="0">
       <w:startOverride w:val="1"/>
     </w:lvlOverride>
@@ -21090,7 +21419,7 @@
     </w:lvlOverride>
   </w:num>
   <w:num w:numId="31" w16cid:durableId="794252817">
-    <w:abstractNumId w:val="35"/>
+    <w:abstractNumId w:val="36"/>
   </w:num>
   <w:num w:numId="32" w16cid:durableId="233129995">
     <w:abstractNumId w:val="23"/>
@@ -21099,10 +21428,10 @@
     <w:abstractNumId w:val="9"/>
   </w:num>
   <w:num w:numId="34" w16cid:durableId="46221697">
-    <w:abstractNumId w:val="36"/>
+    <w:abstractNumId w:val="37"/>
   </w:num>
   <w:num w:numId="35" w16cid:durableId="1144196204">
-    <w:abstractNumId w:val="31"/>
+    <w:abstractNumId w:val="32"/>
   </w:num>
   <w:num w:numId="36" w16cid:durableId="264073891">
     <w:abstractNumId w:val="0"/>
@@ -21120,6 +21449,9 @@
   </w:num>
   <w:num w:numId="37" w16cid:durableId="330136002">
     <w:abstractNumId w:val="24"/>
+  </w:num>
+  <w:num w:numId="38" w16cid:durableId="587274417">
+    <w:abstractNumId w:val="26"/>
   </w:num>
 </w:numbering>
 </file>

</xml_diff>

<commit_message>
5 point from 6th task done
</commit_message>
<xml_diff>
--- a/otchet.docx
+++ b/otchet.docx
@@ -15399,6 +15399,183 @@
           <w:lang w:val="ru-RU"/>
         </w:rPr>
       </w:pPr>
+      <w:r>
+        <w:rPr>
+          <w:sz w:val="32"/>
+          <w:szCs w:val="32"/>
+          <w:lang w:val="ru-RU"/>
+        </w:rPr>
+        <w:t>Используя множества, напечатать по одному разу в алфавитном порядке все строчные русские гласные буквы, входящие в заданный текст.</w:t>
+      </w:r>
+    </w:p>
+    <w:p>
+      <w:pPr>
+        <w:spacing w:after="0" w:line="276" w:lineRule="auto"/>
+        <w:rPr>
+          <w:sz w:val="32"/>
+          <w:szCs w:val="32"/>
+          <w:lang w:val="en-US"/>
+        </w:rPr>
+      </w:pPr>
+      <w:r>
+        <w:rPr>
+          <w:sz w:val="32"/>
+          <w:szCs w:val="32"/>
+          <w:lang w:val="ru-RU"/>
+        </w:rPr>
+        <w:t xml:space="preserve"> </w:t>
+      </w:r>
+      <w:r>
+        <w:rPr>
+          <w:sz w:val="32"/>
+          <w:szCs w:val="32"/>
+          <w:lang w:val="en-US"/>
+        </w:rPr>
+        <w:t>Code:</w:t>
+      </w:r>
+    </w:p>
+    <w:p>
+      <w:pPr>
+        <w:spacing w:after="0" w:line="276" w:lineRule="auto"/>
+        <w:rPr>
+          <w:sz w:val="32"/>
+          <w:szCs w:val="32"/>
+          <w:lang w:val="en-US"/>
+        </w:rPr>
+      </w:pPr>
+      <w:r>
+        <w:rPr>
+          <w:sz w:val="32"/>
+          <w:szCs w:val="32"/>
+          <w:lang w:val="en-US"/>
+        </w:rPr>
+        <w:drawing>
+          <wp:inline distT="0" distB="0" distL="0" distR="0" wp14:anchorId="4DE2F5A8" wp14:editId="16F71775">
+            <wp:extent cx="3562847" cy="1648055"/>
+            <wp:effectExtent l="0" t="0" r="0" b="9525"/>
+            <wp:docPr id="1765895458" name="Рисунок 1"/>
+            <wp:cNvGraphicFramePr>
+              <a:graphicFrameLocks xmlns:a="http://schemas.openxmlformats.org/drawingml/2006/main" noChangeAspect="1"/>
+            </wp:cNvGraphicFramePr>
+            <a:graphic xmlns:a="http://schemas.openxmlformats.org/drawingml/2006/main">
+              <a:graphicData uri="http://schemas.openxmlformats.org/drawingml/2006/picture">
+                <pic:pic xmlns:pic="http://schemas.openxmlformats.org/drawingml/2006/picture">
+                  <pic:nvPicPr>
+                    <pic:cNvPr id="1765895458" name=""/>
+                    <pic:cNvPicPr/>
+                  </pic:nvPicPr>
+                  <pic:blipFill>
+                    <a:blip r:embed="rId151"/>
+                    <a:stretch>
+                      <a:fillRect/>
+                    </a:stretch>
+                  </pic:blipFill>
+                  <pic:spPr>
+                    <a:xfrm>
+                      <a:off x="0" y="0"/>
+                      <a:ext cx="3562847" cy="1648055"/>
+                    </a:xfrm>
+                    <a:prstGeom prst="rect">
+                      <a:avLst/>
+                    </a:prstGeom>
+                  </pic:spPr>
+                </pic:pic>
+              </a:graphicData>
+            </a:graphic>
+          </wp:inline>
+        </w:drawing>
+      </w:r>
+    </w:p>
+    <w:p>
+      <w:pPr>
+        <w:spacing w:after="0" w:line="276" w:lineRule="auto"/>
+        <w:rPr>
+          <w:sz w:val="32"/>
+          <w:szCs w:val="32"/>
+          <w:lang w:val="en-US"/>
+        </w:rPr>
+      </w:pPr>
+      <w:r>
+        <w:rPr>
+          <w:sz w:val="32"/>
+          <w:szCs w:val="32"/>
+          <w:lang w:val="en-US"/>
+        </w:rPr>
+        <w:t>Result:</w:t>
+      </w:r>
+    </w:p>
+    <w:p>
+      <w:pPr>
+        <w:spacing w:after="0" w:line="276" w:lineRule="auto"/>
+        <w:rPr>
+          <w:sz w:val="32"/>
+          <w:szCs w:val="32"/>
+          <w:lang w:val="en-US"/>
+        </w:rPr>
+      </w:pPr>
+      <w:r>
+        <w:rPr>
+          <w:sz w:val="32"/>
+          <w:szCs w:val="32"/>
+          <w:lang w:val="en-US"/>
+        </w:rPr>
+        <w:lastRenderedPageBreak/>
+        <w:drawing>
+          <wp:inline distT="0" distB="0" distL="0" distR="0" wp14:anchorId="3822EBD2" wp14:editId="2EBDB2DA">
+            <wp:extent cx="4658375" cy="609685"/>
+            <wp:effectExtent l="0" t="0" r="8890" b="0"/>
+            <wp:docPr id="383720382" name="Рисунок 1"/>
+            <wp:cNvGraphicFramePr>
+              <a:graphicFrameLocks xmlns:a="http://schemas.openxmlformats.org/drawingml/2006/main" noChangeAspect="1"/>
+            </wp:cNvGraphicFramePr>
+            <a:graphic xmlns:a="http://schemas.openxmlformats.org/drawingml/2006/main">
+              <a:graphicData uri="http://schemas.openxmlformats.org/drawingml/2006/picture">
+                <pic:pic xmlns:pic="http://schemas.openxmlformats.org/drawingml/2006/picture">
+                  <pic:nvPicPr>
+                    <pic:cNvPr id="383720382" name=""/>
+                    <pic:cNvPicPr/>
+                  </pic:nvPicPr>
+                  <pic:blipFill>
+                    <a:blip r:embed="rId152"/>
+                    <a:stretch>
+                      <a:fillRect/>
+                    </a:stretch>
+                  </pic:blipFill>
+                  <pic:spPr>
+                    <a:xfrm>
+                      <a:off x="0" y="0"/>
+                      <a:ext cx="4658375" cy="609685"/>
+                    </a:xfrm>
+                    <a:prstGeom prst="rect">
+                      <a:avLst/>
+                    </a:prstGeom>
+                  </pic:spPr>
+                </pic:pic>
+              </a:graphicData>
+            </a:graphic>
+          </wp:inline>
+        </w:drawing>
+      </w:r>
+    </w:p>
+    <w:p>
+      <w:pPr>
+        <w:spacing w:after="0" w:line="276" w:lineRule="auto"/>
+        <w:rPr>
+          <w:sz w:val="32"/>
+          <w:szCs w:val="32"/>
+          <w:lang w:val="en-US"/>
+        </w:rPr>
+      </w:pPr>
+    </w:p>
+    <w:p>
+      <w:pPr>
+        <w:spacing w:after="0" w:line="276" w:lineRule="auto"/>
+        <w:rPr>
+          <w:sz w:val="32"/>
+          <w:szCs w:val="32"/>
+          <w:lang w:val="ru-RU"/>
+        </w:rPr>
+      </w:pPr>
     </w:p>
     <w:p>
       <w:pPr>
@@ -15827,21 +16004,21 @@
         <v:path o:extrusionok="f" gradientshapeok="t" o:connecttype="rect"/>
         <o:lock v:ext="edit" aspectratio="t"/>
       </v:shapetype>
-      <v:shape id="_x0000_i1236" type="#_x0000_t75" style="width:24.6pt;height:22.8pt;visibility:visible;mso-wrap-style:square" o:bullet="t">
+      <v:shape id="_x0000_i1242" type="#_x0000_t75" style="width:24.6pt;height:22.8pt;visibility:visible;mso-wrap-style:square" o:bullet="t">
         <v:imagedata r:id="rId1" o:title=""/>
       </v:shape>
     </w:pict>
   </w:numPicBullet>
   <w:numPicBullet w:numPicBulletId="1">
     <w:pict>
-      <v:shape id="_x0000_i1237" type="#_x0000_t75" style="width:45pt;height:23.4pt;visibility:visible;mso-wrap-style:square" o:bullet="t">
+      <v:shape id="_x0000_i1243" type="#_x0000_t75" style="width:45pt;height:23.4pt;visibility:visible;mso-wrap-style:square" o:bullet="t">
         <v:imagedata r:id="rId2" o:title=""/>
       </v:shape>
     </w:pict>
   </w:numPicBullet>
   <w:numPicBullet w:numPicBulletId="2">
     <w:pict>
-      <v:shape id="_x0000_i1238" type="#_x0000_t75" style="width:27.6pt;height:21.6pt;visibility:visible;mso-wrap-style:square" o:bullet="t">
+      <v:shape id="_x0000_i1244" type="#_x0000_t75" style="width:27.6pt;height:21.6pt;visibility:visible;mso-wrap-style:square" o:bullet="t">
         <v:imagedata r:id="rId3" o:title=""/>
       </v:shape>
     </w:pict>
@@ -17667,6 +17844,146 @@
     </w:lvl>
   </w:abstractNum>
   <w:abstractNum w:abstractNumId="13" w15:restartNumberingAfterBreak="0">
+    <w:nsid w:val="2EAB2155"/>
+    <w:multiLevelType w:val="multilevel"/>
+    <w:tmpl w:val="C36464FE"/>
+    <w:lvl w:ilvl="0">
+      <w:start w:val="1"/>
+      <w:numFmt w:val="decimal"/>
+      <w:lvlText w:val="%1."/>
+      <w:lvlJc w:val="left"/>
+      <w:pPr>
+        <w:ind w:left="1440" w:hanging="360"/>
+      </w:pPr>
+      <w:rPr>
+        <w:strike w:val="0"/>
+        <w:dstrike w:val="0"/>
+        <w:u w:val="none"/>
+        <w:effect w:val="none"/>
+      </w:rPr>
+    </w:lvl>
+    <w:lvl w:ilvl="1">
+      <w:start w:val="1"/>
+      <w:numFmt w:val="bullet"/>
+      <w:lvlText w:val="○"/>
+      <w:lvlJc w:val="left"/>
+      <w:pPr>
+        <w:ind w:left="2160" w:hanging="360"/>
+      </w:pPr>
+      <w:rPr>
+        <w:strike w:val="0"/>
+        <w:dstrike w:val="0"/>
+        <w:u w:val="none"/>
+        <w:effect w:val="none"/>
+      </w:rPr>
+    </w:lvl>
+    <w:lvl w:ilvl="2">
+      <w:start w:val="1"/>
+      <w:numFmt w:val="bullet"/>
+      <w:lvlText w:val="■"/>
+      <w:lvlJc w:val="left"/>
+      <w:pPr>
+        <w:ind w:left="2880" w:hanging="360"/>
+      </w:pPr>
+      <w:rPr>
+        <w:strike w:val="0"/>
+        <w:dstrike w:val="0"/>
+        <w:u w:val="none"/>
+        <w:effect w:val="none"/>
+      </w:rPr>
+    </w:lvl>
+    <w:lvl w:ilvl="3">
+      <w:start w:val="1"/>
+      <w:numFmt w:val="bullet"/>
+      <w:lvlText w:val="●"/>
+      <w:lvlJc w:val="left"/>
+      <w:pPr>
+        <w:ind w:left="3600" w:hanging="360"/>
+      </w:pPr>
+      <w:rPr>
+        <w:strike w:val="0"/>
+        <w:dstrike w:val="0"/>
+        <w:u w:val="none"/>
+        <w:effect w:val="none"/>
+      </w:rPr>
+    </w:lvl>
+    <w:lvl w:ilvl="4">
+      <w:start w:val="1"/>
+      <w:numFmt w:val="bullet"/>
+      <w:lvlText w:val="○"/>
+      <w:lvlJc w:val="left"/>
+      <w:pPr>
+        <w:ind w:left="4320" w:hanging="360"/>
+      </w:pPr>
+      <w:rPr>
+        <w:strike w:val="0"/>
+        <w:dstrike w:val="0"/>
+        <w:u w:val="none"/>
+        <w:effect w:val="none"/>
+      </w:rPr>
+    </w:lvl>
+    <w:lvl w:ilvl="5">
+      <w:start w:val="1"/>
+      <w:numFmt w:val="bullet"/>
+      <w:lvlText w:val="■"/>
+      <w:lvlJc w:val="left"/>
+      <w:pPr>
+        <w:ind w:left="5040" w:hanging="360"/>
+      </w:pPr>
+      <w:rPr>
+        <w:strike w:val="0"/>
+        <w:dstrike w:val="0"/>
+        <w:u w:val="none"/>
+        <w:effect w:val="none"/>
+      </w:rPr>
+    </w:lvl>
+    <w:lvl w:ilvl="6">
+      <w:start w:val="1"/>
+      <w:numFmt w:val="bullet"/>
+      <w:lvlText w:val="●"/>
+      <w:lvlJc w:val="left"/>
+      <w:pPr>
+        <w:ind w:left="5760" w:hanging="360"/>
+      </w:pPr>
+      <w:rPr>
+        <w:strike w:val="0"/>
+        <w:dstrike w:val="0"/>
+        <w:u w:val="none"/>
+        <w:effect w:val="none"/>
+      </w:rPr>
+    </w:lvl>
+    <w:lvl w:ilvl="7">
+      <w:start w:val="1"/>
+      <w:numFmt w:val="bullet"/>
+      <w:lvlText w:val="○"/>
+      <w:lvlJc w:val="left"/>
+      <w:pPr>
+        <w:ind w:left="6480" w:hanging="360"/>
+      </w:pPr>
+      <w:rPr>
+        <w:strike w:val="0"/>
+        <w:dstrike w:val="0"/>
+        <w:u w:val="none"/>
+        <w:effect w:val="none"/>
+      </w:rPr>
+    </w:lvl>
+    <w:lvl w:ilvl="8">
+      <w:start w:val="1"/>
+      <w:numFmt w:val="bullet"/>
+      <w:lvlText w:val="■"/>
+      <w:lvlJc w:val="left"/>
+      <w:pPr>
+        <w:ind w:left="7200" w:hanging="360"/>
+      </w:pPr>
+      <w:rPr>
+        <w:strike w:val="0"/>
+        <w:dstrike w:val="0"/>
+        <w:u w:val="none"/>
+        <w:effect w:val="none"/>
+      </w:rPr>
+    </w:lvl>
+  </w:abstractNum>
+  <w:abstractNum w:abstractNumId="14" w15:restartNumberingAfterBreak="0">
     <w:nsid w:val="364C39FB"/>
     <w:multiLevelType w:val="multilevel"/>
     <w:tmpl w:val="439E6E68"/>
@@ -17806,7 +18123,7 @@
       </w:rPr>
     </w:lvl>
   </w:abstractNum>
-  <w:abstractNum w:abstractNumId="14" w15:restartNumberingAfterBreak="0">
+  <w:abstractNum w:abstractNumId="15" w15:restartNumberingAfterBreak="0">
     <w:nsid w:val="3758578B"/>
     <w:multiLevelType w:val="multilevel"/>
     <w:tmpl w:val="86B07368"/>
@@ -17946,7 +18263,7 @@
       </w:rPr>
     </w:lvl>
   </w:abstractNum>
-  <w:abstractNum w:abstractNumId="15" w15:restartNumberingAfterBreak="0">
+  <w:abstractNum w:abstractNumId="16" w15:restartNumberingAfterBreak="0">
     <w:nsid w:val="38EE3508"/>
     <w:multiLevelType w:val="multilevel"/>
     <w:tmpl w:val="C28887B4"/>
@@ -18086,7 +18403,7 @@
       </w:rPr>
     </w:lvl>
   </w:abstractNum>
-  <w:abstractNum w:abstractNumId="16" w15:restartNumberingAfterBreak="0">
+  <w:abstractNum w:abstractNumId="17" w15:restartNumberingAfterBreak="0">
     <w:nsid w:val="3C0851E9"/>
     <w:multiLevelType w:val="multilevel"/>
     <w:tmpl w:val="C28887B4"/>
@@ -18226,7 +18543,7 @@
       </w:rPr>
     </w:lvl>
   </w:abstractNum>
-  <w:abstractNum w:abstractNumId="17" w15:restartNumberingAfterBreak="0">
+  <w:abstractNum w:abstractNumId="18" w15:restartNumberingAfterBreak="0">
     <w:nsid w:val="44535E85"/>
     <w:multiLevelType w:val="multilevel"/>
     <w:tmpl w:val="C28887B4"/>
@@ -18366,7 +18683,7 @@
       </w:rPr>
     </w:lvl>
   </w:abstractNum>
-  <w:abstractNum w:abstractNumId="18" w15:restartNumberingAfterBreak="0">
+  <w:abstractNum w:abstractNumId="19" w15:restartNumberingAfterBreak="0">
     <w:nsid w:val="46B544E5"/>
     <w:multiLevelType w:val="multilevel"/>
     <w:tmpl w:val="C28887B4"/>
@@ -18506,7 +18823,7 @@
       </w:rPr>
     </w:lvl>
   </w:abstractNum>
-  <w:abstractNum w:abstractNumId="19" w15:restartNumberingAfterBreak="0">
+  <w:abstractNum w:abstractNumId="20" w15:restartNumberingAfterBreak="0">
     <w:nsid w:val="4C0C3ED7"/>
     <w:multiLevelType w:val="multilevel"/>
     <w:tmpl w:val="11147A66"/>
@@ -18646,7 +18963,7 @@
       </w:rPr>
     </w:lvl>
   </w:abstractNum>
-  <w:abstractNum w:abstractNumId="20" w15:restartNumberingAfterBreak="0">
+  <w:abstractNum w:abstractNumId="21" w15:restartNumberingAfterBreak="0">
     <w:nsid w:val="4E6A7D2A"/>
     <w:multiLevelType w:val="multilevel"/>
     <w:tmpl w:val="C28887B4"/>
@@ -18786,7 +19103,7 @@
       </w:rPr>
     </w:lvl>
   </w:abstractNum>
-  <w:abstractNum w:abstractNumId="21" w15:restartNumberingAfterBreak="0">
+  <w:abstractNum w:abstractNumId="22" w15:restartNumberingAfterBreak="0">
     <w:nsid w:val="4EA67500"/>
     <w:multiLevelType w:val="multilevel"/>
     <w:tmpl w:val="439E6E68"/>
@@ -18926,7 +19243,7 @@
       </w:rPr>
     </w:lvl>
   </w:abstractNum>
-  <w:abstractNum w:abstractNumId="22" w15:restartNumberingAfterBreak="0">
+  <w:abstractNum w:abstractNumId="23" w15:restartNumberingAfterBreak="0">
     <w:nsid w:val="4EDD3EA5"/>
     <w:multiLevelType w:val="multilevel"/>
     <w:tmpl w:val="00D8A5F2"/>
@@ -19066,7 +19383,7 @@
       </w:rPr>
     </w:lvl>
   </w:abstractNum>
-  <w:abstractNum w:abstractNumId="23" w15:restartNumberingAfterBreak="0">
+  <w:abstractNum w:abstractNumId="24" w15:restartNumberingAfterBreak="0">
     <w:nsid w:val="534B1F01"/>
     <w:multiLevelType w:val="multilevel"/>
     <w:tmpl w:val="B61E382C"/>
@@ -19206,7 +19523,7 @@
       </w:rPr>
     </w:lvl>
   </w:abstractNum>
-  <w:abstractNum w:abstractNumId="24" w15:restartNumberingAfterBreak="0">
+  <w:abstractNum w:abstractNumId="25" w15:restartNumberingAfterBreak="0">
     <w:nsid w:val="5B580190"/>
     <w:multiLevelType w:val="multilevel"/>
     <w:tmpl w:val="C36464FE"/>
@@ -19346,7 +19663,7 @@
       </w:rPr>
     </w:lvl>
   </w:abstractNum>
-  <w:abstractNum w:abstractNumId="25" w15:restartNumberingAfterBreak="0">
+  <w:abstractNum w:abstractNumId="26" w15:restartNumberingAfterBreak="0">
     <w:nsid w:val="62D960B2"/>
     <w:multiLevelType w:val="multilevel"/>
     <w:tmpl w:val="6D7EF0A4"/>
@@ -19486,7 +19803,7 @@
       </w:rPr>
     </w:lvl>
   </w:abstractNum>
-  <w:abstractNum w:abstractNumId="26" w15:restartNumberingAfterBreak="0">
+  <w:abstractNum w:abstractNumId="27" w15:restartNumberingAfterBreak="0">
     <w:nsid w:val="63160DCA"/>
     <w:multiLevelType w:val="multilevel"/>
     <w:tmpl w:val="C36464FE"/>
@@ -19626,7 +19943,7 @@
       </w:rPr>
     </w:lvl>
   </w:abstractNum>
-  <w:abstractNum w:abstractNumId="27" w15:restartNumberingAfterBreak="0">
+  <w:abstractNum w:abstractNumId="28" w15:restartNumberingAfterBreak="0">
     <w:nsid w:val="67CD7B71"/>
     <w:multiLevelType w:val="multilevel"/>
     <w:tmpl w:val="FEEAF0DE"/>
@@ -19766,7 +20083,7 @@
       </w:rPr>
     </w:lvl>
   </w:abstractNum>
-  <w:abstractNum w:abstractNumId="28" w15:restartNumberingAfterBreak="0">
+  <w:abstractNum w:abstractNumId="29" w15:restartNumberingAfterBreak="0">
     <w:nsid w:val="683B6B79"/>
     <w:multiLevelType w:val="multilevel"/>
     <w:tmpl w:val="B61E382C"/>
@@ -19906,7 +20223,7 @@
       </w:rPr>
     </w:lvl>
   </w:abstractNum>
-  <w:abstractNum w:abstractNumId="29" w15:restartNumberingAfterBreak="0">
+  <w:abstractNum w:abstractNumId="30" w15:restartNumberingAfterBreak="0">
     <w:nsid w:val="6C205FD7"/>
     <w:multiLevelType w:val="multilevel"/>
     <w:tmpl w:val="00D8A5F2"/>
@@ -20046,7 +20363,7 @@
       </w:rPr>
     </w:lvl>
   </w:abstractNum>
-  <w:abstractNum w:abstractNumId="30" w15:restartNumberingAfterBreak="0">
+  <w:abstractNum w:abstractNumId="31" w15:restartNumberingAfterBreak="0">
     <w:nsid w:val="6E2E1DC5"/>
     <w:multiLevelType w:val="multilevel"/>
     <w:tmpl w:val="C28887B4"/>
@@ -20186,7 +20503,7 @@
       </w:rPr>
     </w:lvl>
   </w:abstractNum>
-  <w:abstractNum w:abstractNumId="31" w15:restartNumberingAfterBreak="0">
+  <w:abstractNum w:abstractNumId="32" w15:restartNumberingAfterBreak="0">
     <w:nsid w:val="784F3E9E"/>
     <w:multiLevelType w:val="multilevel"/>
     <w:tmpl w:val="6D7EF0A4"/>
@@ -20326,7 +20643,7 @@
       </w:rPr>
     </w:lvl>
   </w:abstractNum>
-  <w:abstractNum w:abstractNumId="32" w15:restartNumberingAfterBreak="0">
+  <w:abstractNum w:abstractNumId="33" w15:restartNumberingAfterBreak="0">
     <w:nsid w:val="78885CB8"/>
     <w:multiLevelType w:val="multilevel"/>
     <w:tmpl w:val="B61E382C"/>
@@ -20466,7 +20783,7 @@
       </w:rPr>
     </w:lvl>
   </w:abstractNum>
-  <w:abstractNum w:abstractNumId="33" w15:restartNumberingAfterBreak="0">
+  <w:abstractNum w:abstractNumId="34" w15:restartNumberingAfterBreak="0">
     <w:nsid w:val="78F932E0"/>
     <w:multiLevelType w:val="multilevel"/>
     <w:tmpl w:val="00D8A5F2"/>
@@ -20606,7 +20923,7 @@
       </w:rPr>
     </w:lvl>
   </w:abstractNum>
-  <w:abstractNum w:abstractNumId="34" w15:restartNumberingAfterBreak="0">
+  <w:abstractNum w:abstractNumId="35" w15:restartNumberingAfterBreak="0">
     <w:nsid w:val="7A3B6B3A"/>
     <w:multiLevelType w:val="multilevel"/>
     <w:tmpl w:val="6D7EF0A4"/>
@@ -20746,7 +21063,7 @@
       </w:rPr>
     </w:lvl>
   </w:abstractNum>
-  <w:abstractNum w:abstractNumId="35" w15:restartNumberingAfterBreak="0">
+  <w:abstractNum w:abstractNumId="36" w15:restartNumberingAfterBreak="0">
     <w:nsid w:val="7D63183B"/>
     <w:multiLevelType w:val="multilevel"/>
     <w:tmpl w:val="00D8A5F2"/>
@@ -20886,7 +21203,7 @@
       </w:rPr>
     </w:lvl>
   </w:abstractNum>
-  <w:abstractNum w:abstractNumId="36" w15:restartNumberingAfterBreak="0">
+  <w:abstractNum w:abstractNumId="37" w15:restartNumberingAfterBreak="0">
     <w:nsid w:val="7D9174F5"/>
     <w:multiLevelType w:val="multilevel"/>
     <w:tmpl w:val="B61E382C"/>
@@ -21026,7 +21343,7 @@
       </w:rPr>
     </w:lvl>
   </w:abstractNum>
-  <w:abstractNum w:abstractNumId="37" w15:restartNumberingAfterBreak="0">
+  <w:abstractNum w:abstractNumId="38" w15:restartNumberingAfterBreak="0">
     <w:nsid w:val="7F5D7496"/>
     <w:multiLevelType w:val="multilevel"/>
     <w:tmpl w:val="B61E382C"/>
@@ -21167,10 +21484,10 @@
     </w:lvl>
   </w:abstractNum>
   <w:num w:numId="1" w16cid:durableId="711080219">
-    <w:abstractNumId w:val="19"/>
+    <w:abstractNumId w:val="20"/>
   </w:num>
   <w:num w:numId="2" w16cid:durableId="414669572">
-    <w:abstractNumId w:val="13"/>
+    <w:abstractNumId w:val="14"/>
     <w:lvlOverride w:ilvl="0">
       <w:startOverride w:val="1"/>
     </w:lvlOverride>
@@ -21200,10 +21517,10 @@
     </w:lvlOverride>
   </w:num>
   <w:num w:numId="3" w16cid:durableId="1619025001">
-    <w:abstractNumId w:val="21"/>
+    <w:abstractNumId w:val="22"/>
   </w:num>
   <w:num w:numId="4" w16cid:durableId="585503028">
-    <w:abstractNumId w:val="27"/>
+    <w:abstractNumId w:val="28"/>
   </w:num>
   <w:num w:numId="5" w16cid:durableId="838350004">
     <w:abstractNumId w:val="5"/>
@@ -21239,34 +21556,34 @@
     </w:lvlOverride>
   </w:num>
   <w:num w:numId="7" w16cid:durableId="1212767230">
-    <w:abstractNumId w:val="18"/>
+    <w:abstractNumId w:val="19"/>
   </w:num>
   <w:num w:numId="8" w16cid:durableId="670062085">
-    <w:abstractNumId w:val="15"/>
+    <w:abstractNumId w:val="16"/>
   </w:num>
   <w:num w:numId="9" w16cid:durableId="846094335">
     <w:abstractNumId w:val="8"/>
   </w:num>
   <w:num w:numId="10" w16cid:durableId="204146510">
-    <w:abstractNumId w:val="20"/>
+    <w:abstractNumId w:val="21"/>
   </w:num>
   <w:num w:numId="11" w16cid:durableId="939608915">
     <w:abstractNumId w:val="6"/>
   </w:num>
   <w:num w:numId="12" w16cid:durableId="1203592865">
-    <w:abstractNumId w:val="30"/>
+    <w:abstractNumId w:val="31"/>
   </w:num>
   <w:num w:numId="13" w16cid:durableId="697463749">
-    <w:abstractNumId w:val="16"/>
+    <w:abstractNumId w:val="17"/>
   </w:num>
   <w:num w:numId="14" w16cid:durableId="1300379801">
-    <w:abstractNumId w:val="17"/>
+    <w:abstractNumId w:val="18"/>
   </w:num>
   <w:num w:numId="15" w16cid:durableId="3285277">
     <w:abstractNumId w:val="12"/>
   </w:num>
   <w:num w:numId="16" w16cid:durableId="1362976003">
-    <w:abstractNumId w:val="14"/>
+    <w:abstractNumId w:val="15"/>
     <w:lvlOverride w:ilvl="0">
       <w:startOverride w:val="1"/>
     </w:lvlOverride>
@@ -21326,19 +21643,19 @@
     </w:lvlOverride>
   </w:num>
   <w:num w:numId="18" w16cid:durableId="1759399819">
-    <w:abstractNumId w:val="34"/>
+    <w:abstractNumId w:val="35"/>
   </w:num>
   <w:num w:numId="19" w16cid:durableId="1165777655">
     <w:abstractNumId w:val="10"/>
   </w:num>
   <w:num w:numId="20" w16cid:durableId="1187059159">
-    <w:abstractNumId w:val="25"/>
+    <w:abstractNumId w:val="26"/>
   </w:num>
   <w:num w:numId="21" w16cid:durableId="630479396">
     <w:abstractNumId w:val="2"/>
   </w:num>
   <w:num w:numId="22" w16cid:durableId="1998655843">
-    <w:abstractNumId w:val="31"/>
+    <w:abstractNumId w:val="32"/>
   </w:num>
   <w:num w:numId="23" w16cid:durableId="929000887">
     <w:abstractNumId w:val="1"/>
@@ -21377,19 +21694,19 @@
     </w:lvlOverride>
   </w:num>
   <w:num w:numId="26" w16cid:durableId="120613547">
-    <w:abstractNumId w:val="33"/>
+    <w:abstractNumId w:val="34"/>
   </w:num>
   <w:num w:numId="27" w16cid:durableId="1385057920">
-    <w:abstractNumId w:val="35"/>
+    <w:abstractNumId w:val="36"/>
   </w:num>
   <w:num w:numId="28" w16cid:durableId="19747534">
-    <w:abstractNumId w:val="22"/>
+    <w:abstractNumId w:val="23"/>
   </w:num>
   <w:num w:numId="29" w16cid:durableId="2007975938">
-    <w:abstractNumId w:val="29"/>
+    <w:abstractNumId w:val="30"/>
   </w:num>
   <w:num w:numId="30" w16cid:durableId="711459161">
-    <w:abstractNumId w:val="28"/>
+    <w:abstractNumId w:val="29"/>
     <w:lvlOverride w:ilvl="0">
       <w:startOverride w:val="1"/>
     </w:lvlOverride>
@@ -21419,19 +21736,19 @@
     </w:lvlOverride>
   </w:num>
   <w:num w:numId="31" w16cid:durableId="794252817">
-    <w:abstractNumId w:val="36"/>
+    <w:abstractNumId w:val="37"/>
   </w:num>
   <w:num w:numId="32" w16cid:durableId="233129995">
-    <w:abstractNumId w:val="23"/>
+    <w:abstractNumId w:val="24"/>
   </w:num>
   <w:num w:numId="33" w16cid:durableId="1350990551">
     <w:abstractNumId w:val="9"/>
   </w:num>
   <w:num w:numId="34" w16cid:durableId="46221697">
-    <w:abstractNumId w:val="37"/>
+    <w:abstractNumId w:val="38"/>
   </w:num>
   <w:num w:numId="35" w16cid:durableId="1144196204">
-    <w:abstractNumId w:val="32"/>
+    <w:abstractNumId w:val="33"/>
   </w:num>
   <w:num w:numId="36" w16cid:durableId="264073891">
     <w:abstractNumId w:val="0"/>
@@ -21448,10 +21765,13 @@
     <w:lvlOverride w:ilvl="8"/>
   </w:num>
   <w:num w:numId="37" w16cid:durableId="330136002">
-    <w:abstractNumId w:val="24"/>
+    <w:abstractNumId w:val="25"/>
   </w:num>
   <w:num w:numId="38" w16cid:durableId="587274417">
-    <w:abstractNumId w:val="26"/>
+    <w:abstractNumId w:val="27"/>
+  </w:num>
+  <w:num w:numId="39" w16cid:durableId="1596404696">
+    <w:abstractNumId w:val="13"/>
   </w:num>
 </w:numbering>
 </file>

</xml_diff>

<commit_message>
6,7 points done, task 6th done
</commit_message>
<xml_diff>
--- a/otchet.docx
+++ b/otchet.docx
@@ -58,7 +58,6 @@
         <w:t xml:space="preserve">Для ввода информации в переменные используется </w:t>
       </w:r>
       <w:proofErr w:type="spellStart"/>
-      <w:proofErr w:type="gramStart"/>
       <w:r>
         <w:rPr>
           <w:b/>
@@ -76,17 +75,7 @@
           <w:szCs w:val="32"/>
           <w:lang w:val="ru-RU"/>
         </w:rPr>
-        <w:t>(</w:t>
-      </w:r>
-      <w:proofErr w:type="gramEnd"/>
-      <w:r>
-        <w:rPr>
-          <w:b/>
-          <w:sz w:val="32"/>
-          <w:szCs w:val="32"/>
-          <w:lang w:val="ru-RU"/>
-        </w:rPr>
-        <w:t>)</w:t>
+        <w:t>()</w:t>
       </w:r>
       <w:r>
         <w:rPr>
@@ -329,7 +318,6 @@
         <w:t xml:space="preserve">При помощи </w:t>
       </w:r>
       <w:proofErr w:type="spellStart"/>
-      <w:proofErr w:type="gramStart"/>
       <w:r>
         <w:rPr>
           <w:b/>
@@ -347,17 +335,7 @@
           <w:szCs w:val="32"/>
           <w:lang w:val="ru-RU"/>
         </w:rPr>
-        <w:t>(</w:t>
-      </w:r>
-      <w:proofErr w:type="gramEnd"/>
-      <w:r>
-        <w:rPr>
-          <w:b/>
-          <w:sz w:val="32"/>
-          <w:szCs w:val="32"/>
-          <w:lang w:val="ru-RU"/>
-        </w:rPr>
-        <w:t>)</w:t>
+        <w:t>()</w:t>
       </w:r>
       <w:r>
         <w:rPr>
@@ -1179,25 +1157,7 @@
           <w:szCs w:val="32"/>
           <w:lang w:val="ru-RU"/>
         </w:rPr>
-        <w:t xml:space="preserve">x % 2 + c // 4 - v / </w:t>
-      </w:r>
-      <w:proofErr w:type="gramStart"/>
-      <w:r>
-        <w:rPr>
-          <w:sz w:val="32"/>
-          <w:szCs w:val="32"/>
-          <w:lang w:val="ru-RU"/>
-        </w:rPr>
-        <w:t>10  +</w:t>
-      </w:r>
-      <w:proofErr w:type="gramEnd"/>
-      <w:r>
-        <w:rPr>
-          <w:sz w:val="32"/>
-          <w:szCs w:val="32"/>
-          <w:lang w:val="ru-RU"/>
-        </w:rPr>
-        <w:t xml:space="preserve"> 18b </w:t>
+        <w:t xml:space="preserve">x % 2 + c // 4 - v / 10  + 18b </w:t>
       </w:r>
     </w:p>
     <w:p>
@@ -1218,7 +1178,6 @@
         <w:t xml:space="preserve">не создавайте переменные для значений x, c, v, b, а пропишите </w:t>
       </w:r>
       <w:proofErr w:type="spellStart"/>
-      <w:proofErr w:type="gramStart"/>
       <w:r>
         <w:rPr>
           <w:b/>
@@ -1236,9 +1195,17 @@
           <w:szCs w:val="32"/>
           <w:lang w:val="ru-RU"/>
         </w:rPr>
-        <w:t>(</w:t>
-      </w:r>
-      <w:proofErr w:type="gramEnd"/>
+        <w:t xml:space="preserve">() </w:t>
+      </w:r>
+      <w:r>
+        <w:rPr>
+          <w:sz w:val="32"/>
+          <w:szCs w:val="32"/>
+          <w:lang w:val="ru-RU"/>
+        </w:rPr>
+        <w:t xml:space="preserve">прямо в формуле. используйте модуль </w:t>
+      </w:r>
+      <w:proofErr w:type="spellStart"/>
       <w:r>
         <w:rPr>
           <w:b/>
@@ -1246,15 +1213,53 @@
           <w:szCs w:val="32"/>
           <w:lang w:val="ru-RU"/>
         </w:rPr>
-        <w:t xml:space="preserve">) </w:t>
-      </w:r>
-      <w:r>
-        <w:rPr>
-          <w:sz w:val="32"/>
-          <w:szCs w:val="32"/>
-          <w:lang w:val="ru-RU"/>
-        </w:rPr>
-        <w:t xml:space="preserve">прямо в формуле. используйте модуль </w:t>
+        <w:t>Math</w:t>
+      </w:r>
+      <w:proofErr w:type="spellEnd"/>
+      <w:r>
+        <w:rPr>
+          <w:b/>
+          <w:sz w:val="32"/>
+          <w:szCs w:val="32"/>
+          <w:lang w:val="ru-RU"/>
+        </w:rPr>
+        <w:t xml:space="preserve"> </w:t>
+      </w:r>
+      <w:r>
+        <w:rPr>
+          <w:sz w:val="32"/>
+          <w:szCs w:val="32"/>
+          <w:lang w:val="ru-RU"/>
+        </w:rPr>
+        <w:t>для сложных математических вычислений.</w:t>
+      </w:r>
+    </w:p>
+    <w:p>
+      <w:pPr>
+        <w:ind w:firstLine="720"/>
+        <w:rPr>
+          <w:sz w:val="32"/>
+          <w:szCs w:val="32"/>
+          <w:lang w:val="ru-RU"/>
+        </w:rPr>
+      </w:pPr>
+    </w:p>
+    <w:p>
+      <w:pPr>
+        <w:ind w:firstLine="720"/>
+        <w:rPr>
+          <w:sz w:val="32"/>
+          <w:szCs w:val="32"/>
+          <w:lang w:val="ru-RU"/>
+        </w:rPr>
+      </w:pPr>
+      <w:r>
+        <w:rPr>
+          <w:sz w:val="32"/>
+          <w:szCs w:val="32"/>
+          <w:lang w:val="ru-RU"/>
+        </w:rPr>
+        <w:t xml:space="preserve">Выведете результаты всех 4 формул в одну строчку, через “**-**” и в конце “!!!!” (для этого используйте </w:t>
       </w:r>
       <w:proofErr w:type="spellStart"/>
       <w:r>
@@ -1264,16 +1269,35 @@
           <w:szCs w:val="32"/>
           <w:lang w:val="ru-RU"/>
         </w:rPr>
-        <w:t>Math</w:t>
+        <w:t>sep</w:t>
       </w:r>
       <w:proofErr w:type="spellEnd"/>
       <w:r>
         <w:rPr>
+          <w:sz w:val="32"/>
+          <w:szCs w:val="32"/>
+          <w:lang w:val="ru-RU"/>
+        </w:rPr>
+        <w:t xml:space="preserve">, </w:t>
+      </w:r>
+      <w:proofErr w:type="spellStart"/>
+      <w:r>
+        <w:rPr>
           <w:b/>
           <w:sz w:val="32"/>
           <w:szCs w:val="32"/>
           <w:lang w:val="ru-RU"/>
         </w:rPr>
+        <w:t>end</w:t>
+      </w:r>
+      <w:proofErr w:type="spellEnd"/>
+      <w:r>
+        <w:rPr>
+          <w:b/>
+          <w:sz w:val="32"/>
+          <w:szCs w:val="32"/>
+          <w:lang w:val="ru-RU"/>
+        </w:rPr>
         <w:t xml:space="preserve"> </w:t>
       </w:r>
       <w:r>
@@ -1282,35 +1306,7 @@
           <w:szCs w:val="32"/>
           <w:lang w:val="ru-RU"/>
         </w:rPr>
-        <w:t>для сложных математических вычислений.</w:t>
-      </w:r>
-    </w:p>
-    <w:p>
-      <w:pPr>
-        <w:ind w:firstLine="720"/>
-        <w:rPr>
-          <w:sz w:val="32"/>
-          <w:szCs w:val="32"/>
-          <w:lang w:val="ru-RU"/>
-        </w:rPr>
-      </w:pPr>
-    </w:p>
-    <w:p>
-      <w:pPr>
-        <w:ind w:firstLine="720"/>
-        <w:rPr>
-          <w:sz w:val="32"/>
-          <w:szCs w:val="32"/>
-          <w:lang w:val="ru-RU"/>
-        </w:rPr>
-      </w:pPr>
-      <w:r>
-        <w:rPr>
-          <w:sz w:val="32"/>
-          <w:szCs w:val="32"/>
-          <w:lang w:val="ru-RU"/>
-        </w:rPr>
-        <w:t xml:space="preserve">Выведете результаты всех 4 формул в одну строчку, через “**-**” и в конце “!!!!” (для этого используйте </w:t>
+        <w:t xml:space="preserve">в </w:t>
       </w:r>
       <w:proofErr w:type="spellStart"/>
       <w:r>
@@ -1320,35 +1316,16 @@
           <w:szCs w:val="32"/>
           <w:lang w:val="ru-RU"/>
         </w:rPr>
-        <w:t>sep</w:t>
+        <w:t>print</w:t>
       </w:r>
       <w:proofErr w:type="spellEnd"/>
       <w:r>
         <w:rPr>
-          <w:sz w:val="32"/>
-          <w:szCs w:val="32"/>
-          <w:lang w:val="ru-RU"/>
-        </w:rPr>
-        <w:t xml:space="preserve">, </w:t>
-      </w:r>
-      <w:proofErr w:type="spellStart"/>
-      <w:r>
-        <w:rPr>
           <w:b/>
           <w:sz w:val="32"/>
           <w:szCs w:val="32"/>
           <w:lang w:val="ru-RU"/>
         </w:rPr>
-        <w:t>end</w:t>
-      </w:r>
-      <w:proofErr w:type="spellEnd"/>
-      <w:r>
-        <w:rPr>
-          <w:b/>
-          <w:sz w:val="32"/>
-          <w:szCs w:val="32"/>
-          <w:lang w:val="ru-RU"/>
-        </w:rPr>
         <w:t xml:space="preserve"> </w:t>
       </w:r>
       <w:r>
@@ -1357,38 +1334,8 @@
           <w:szCs w:val="32"/>
           <w:lang w:val="ru-RU"/>
         </w:rPr>
-        <w:t xml:space="preserve">в </w:t>
-      </w:r>
-      <w:proofErr w:type="spellStart"/>
-      <w:proofErr w:type="gramStart"/>
-      <w:r>
-        <w:rPr>
-          <w:b/>
-          <w:sz w:val="32"/>
-          <w:szCs w:val="32"/>
-          <w:lang w:val="ru-RU"/>
-        </w:rPr>
-        <w:t>print</w:t>
-      </w:r>
-      <w:proofErr w:type="spellEnd"/>
-      <w:r>
-        <w:rPr>
-          <w:b/>
-          <w:sz w:val="32"/>
-          <w:szCs w:val="32"/>
-          <w:lang w:val="ru-RU"/>
-        </w:rPr>
-        <w:t xml:space="preserve"> </w:t>
-      </w:r>
-      <w:r>
-        <w:rPr>
-          <w:sz w:val="32"/>
-          <w:szCs w:val="32"/>
-          <w:lang w:val="ru-RU"/>
-        </w:rPr>
         <w:t>)</w:t>
       </w:r>
-      <w:proofErr w:type="gramEnd"/>
     </w:p>
     <w:p>
       <w:pPr>
@@ -1572,7 +1519,6 @@
         <w:t xml:space="preserve">Форматированный ввод-вывод в Python обеспечивает более удобное и наглядное представление данных при выполнении программ. В Python для форматирования используется метод </w:t>
       </w:r>
       <w:proofErr w:type="spellStart"/>
-      <w:proofErr w:type="gramStart"/>
       <w:r>
         <w:rPr>
           <w:sz w:val="32"/>
@@ -1588,16 +1534,7 @@
           <w:szCs w:val="32"/>
           <w:lang w:val="ru-RU"/>
         </w:rPr>
-        <w:t>(</w:t>
-      </w:r>
-      <w:proofErr w:type="gramEnd"/>
-      <w:r>
-        <w:rPr>
-          <w:sz w:val="32"/>
-          <w:szCs w:val="32"/>
-          <w:lang w:val="ru-RU"/>
-        </w:rPr>
-        <w:t>) для строк и специальные символы для форматирования чисел.</w:t>
+        <w:t>() для строк и специальные символы для форматирования чисел.</w:t>
       </w:r>
     </w:p>
     <w:p>
@@ -1961,25 +1898,7 @@
           <w:szCs w:val="32"/>
           <w:lang w:val="ru-RU"/>
         </w:rPr>
-        <w:t xml:space="preserve">Напишите программу, которая запрашивает у пользователя два числа (a, b) и выводит результаты деления a на b и b на </w:t>
-      </w:r>
-      <w:proofErr w:type="gramStart"/>
-      <w:r>
-        <w:rPr>
-          <w:sz w:val="32"/>
-          <w:szCs w:val="32"/>
-          <w:lang w:val="ru-RU"/>
-        </w:rPr>
-        <w:t>a .</w:t>
-      </w:r>
-      <w:proofErr w:type="gramEnd"/>
-      <w:r>
-        <w:rPr>
-          <w:sz w:val="32"/>
-          <w:szCs w:val="32"/>
-          <w:lang w:val="ru-RU"/>
-        </w:rPr>
-        <w:t xml:space="preserve"> " Округлите первое вычисле</w:t>
+        <w:t>Напишите программу, которая запрашивает у пользователя два числа (a, b) и выводит результаты деления a на b и b на a . " Округлите первое вычисле</w:t>
       </w:r>
       <w:r>
         <w:rPr>
@@ -2234,7 +2153,6 @@
         <w:t xml:space="preserve"> </w:t>
       </w:r>
       <w:proofErr w:type="spellStart"/>
-      <w:proofErr w:type="gramStart"/>
       <w:r>
         <w:rPr>
           <w:b/>
@@ -2252,17 +2170,7 @@
           <w:szCs w:val="32"/>
           <w:lang w:val="ru-RU"/>
         </w:rPr>
-        <w:t>(</w:t>
-      </w:r>
-      <w:proofErr w:type="gramEnd"/>
-      <w:r>
-        <w:rPr>
-          <w:b/>
-          <w:sz w:val="32"/>
-          <w:szCs w:val="32"/>
-          <w:lang w:val="ru-RU"/>
-        </w:rPr>
-        <w:t xml:space="preserve">) и </w:t>
+        <w:t xml:space="preserve">() и </w:t>
       </w:r>
       <w:proofErr w:type="spellStart"/>
       <w:r>
@@ -2755,19 +2663,8 @@
           <w:lang w:val="ru-RU"/>
         </w:rPr>
         <w:lastRenderedPageBreak/>
-        <w:t>Лабораторная работа №2 (2ч). Условные конструкции</w:t>
-      </w:r>
-      <w:proofErr w:type="gramStart"/>
-      <w:r>
-        <w:rPr>
-          <w:rFonts w:ascii="Times New Roman" w:hAnsi="Times New Roman" w:cs="Times New Roman"/>
-          <w:sz w:val="28"/>
-          <w:szCs w:val="28"/>
-          <w:lang w:val="ru-RU"/>
-        </w:rPr>
-        <w:t xml:space="preserve">   (</w:t>
-      </w:r>
-      <w:proofErr w:type="gramEnd"/>
+        <w:t>Лабораторная работа №2 (2ч). Условные конструкции   (</w:t>
+      </w:r>
       <w:r>
         <w:rPr>
           <w:rFonts w:ascii="Times New Roman" w:hAnsi="Times New Roman" w:cs="Times New Roman"/>
@@ -3285,25 +3182,7 @@
           <w:lang w:val="ru-RU"/>
         </w:rPr>
         <w:lastRenderedPageBreak/>
-        <w:t xml:space="preserve">Необходимо спросить какую операцию необходимо </w:t>
-      </w:r>
-      <w:proofErr w:type="gramStart"/>
-      <w:r>
-        <w:rPr>
-          <w:rFonts w:eastAsia="Arial"/>
-          <w:b w:val="0"/>
-          <w:lang w:val="ru-RU"/>
-        </w:rPr>
-        <w:t>сделать :</w:t>
-      </w:r>
-      <w:proofErr w:type="gramEnd"/>
-      <w:r>
-        <w:rPr>
-          <w:rFonts w:eastAsia="Arial"/>
-          <w:b w:val="0"/>
-          <w:lang w:val="ru-RU"/>
-        </w:rPr>
-        <w:t xml:space="preserve"> </w:t>
+        <w:t xml:space="preserve">Необходимо спросить какую операцию необходимо сделать : </w:t>
       </w:r>
       <w:r>
         <w:rPr>
@@ -3797,7 +3676,6 @@
         <w:t xml:space="preserve">Задание 4 (используем </w:t>
       </w:r>
       <w:proofErr w:type="spellStart"/>
-      <w:proofErr w:type="gramStart"/>
       <w:r>
         <w:rPr>
           <w:b/>
@@ -3817,18 +3695,7 @@
           <w:szCs w:val="32"/>
           <w:lang w:val="ru-RU"/>
         </w:rPr>
-        <w:t xml:space="preserve"> )</w:t>
-      </w:r>
-      <w:proofErr w:type="gramEnd"/>
-      <w:r>
-        <w:rPr>
-          <w:b/>
-          <w:color w:val="38761D"/>
-          <w:sz w:val="32"/>
-          <w:szCs w:val="32"/>
-          <w:lang w:val="ru-RU"/>
-        </w:rPr>
-        <w:t>.</w:t>
+        <w:t xml:space="preserve"> ).</w:t>
       </w:r>
     </w:p>
     <w:p>
@@ -3865,25 +3732,7 @@
           <w:szCs w:val="32"/>
           <w:lang w:val="ru-RU"/>
         </w:rPr>
-        <w:t xml:space="preserve"> </w:t>
-      </w:r>
-      <w:proofErr w:type="gramStart"/>
-      <w:r>
-        <w:rPr>
-          <w:sz w:val="32"/>
-          <w:szCs w:val="32"/>
-          <w:lang w:val="ru-RU"/>
-        </w:rPr>
-        <w:t>выведите  на</w:t>
-      </w:r>
-      <w:proofErr w:type="gramEnd"/>
-      <w:r>
-        <w:rPr>
-          <w:sz w:val="32"/>
-          <w:szCs w:val="32"/>
-          <w:lang w:val="ru-RU"/>
-        </w:rPr>
-        <w:t xml:space="preserve"> экран все числа (для каждого - отдельный цикл: всего 7): </w:t>
+        <w:t xml:space="preserve"> выведите  на экран все числа (для каждого - отдельный цикл: всего 7): </w:t>
       </w:r>
     </w:p>
     <w:p>
@@ -4128,7 +3977,6 @@
         <w:t xml:space="preserve"> </w:t>
       </w:r>
       <w:proofErr w:type="spellStart"/>
-      <w:proofErr w:type="gramStart"/>
       <w:r>
         <w:rPr>
           <w:sz w:val="32"/>
@@ -4144,16 +3992,7 @@
           <w:szCs w:val="32"/>
           <w:lang w:val="ru-RU"/>
         </w:rPr>
-        <w:t>( V</w:t>
-      </w:r>
-      <w:proofErr w:type="gramEnd"/>
-      <w:r>
-        <w:rPr>
-          <w:sz w:val="32"/>
-          <w:szCs w:val="32"/>
-          <w:lang w:val="ru-RU"/>
-        </w:rPr>
-        <w:t xml:space="preserve"> ): </w:t>
+        <w:t xml:space="preserve">( V ): </w:t>
       </w:r>
       <w:proofErr w:type="spellStart"/>
       <w:r>
@@ -4185,25 +4024,7 @@
           <w:szCs w:val="32"/>
           <w:lang w:val="en-US"/>
         </w:rPr>
-        <w:t xml:space="preserve">for z, </w:t>
-      </w:r>
-      <w:proofErr w:type="gramStart"/>
-      <w:r>
-        <w:rPr>
-          <w:sz w:val="32"/>
-          <w:szCs w:val="32"/>
-          <w:lang w:val="en-US"/>
-        </w:rPr>
-        <w:t>x  in</w:t>
-      </w:r>
-      <w:proofErr w:type="gramEnd"/>
-      <w:r>
-        <w:rPr>
-          <w:sz w:val="32"/>
-          <w:szCs w:val="32"/>
-          <w:lang w:val="en-US"/>
-        </w:rPr>
-        <w:t xml:space="preserve"> range( V ), range( B ): pass</w:t>
+        <w:t>for z, x  in range( V ), range( B ): pass</w:t>
       </w:r>
     </w:p>
     <w:p>
@@ -4247,25 +4068,7 @@
           <w:szCs w:val="32"/>
           <w:lang w:val="en-US"/>
         </w:rPr>
-        <w:t xml:space="preserve">for name, age in </w:t>
-      </w:r>
-      <w:proofErr w:type="gramStart"/>
-      <w:r>
-        <w:rPr>
-          <w:sz w:val="32"/>
-          <w:szCs w:val="32"/>
-          <w:lang w:val="en-US"/>
-        </w:rPr>
-        <w:t>zip(</w:t>
-      </w:r>
-      <w:proofErr w:type="gramEnd"/>
-      <w:r>
-        <w:rPr>
-          <w:sz w:val="32"/>
-          <w:szCs w:val="32"/>
-          <w:lang w:val="en-US"/>
-        </w:rPr>
-        <w:t>names, ages): pass</w:t>
+        <w:t>for name, age in zip(names, ages): pass</w:t>
       </w:r>
     </w:p>
     <w:p>
@@ -7842,7 +7645,6 @@
         <w:t xml:space="preserve">Дана строка-предложение. Зашифровать ее, поместив вначале все символы, расположенные на четных позициях строки, а затем, в обратном порядке, все </w:t>
       </w:r>
       <w:proofErr w:type="spellStart"/>
-      <w:proofErr w:type="gramStart"/>
       <w:r>
         <w:rPr>
           <w:sz w:val="32"/>
@@ -7852,7 +7654,6 @@
         <w:t>символы,расположенные</w:t>
       </w:r>
       <w:proofErr w:type="spellEnd"/>
-      <w:proofErr w:type="gramEnd"/>
       <w:r>
         <w:rPr>
           <w:sz w:val="32"/>
@@ -9503,7 +9304,6 @@
         <w:t xml:space="preserve">на экран с помощью функции </w:t>
       </w:r>
       <w:proofErr w:type="spellStart"/>
-      <w:proofErr w:type="gramStart"/>
       <w:r>
         <w:rPr>
           <w:sz w:val="32"/>
@@ -9519,16 +9319,7 @@
           <w:szCs w:val="32"/>
           <w:lang w:val="ru-RU"/>
         </w:rPr>
-        <w:t>(</w:t>
-      </w:r>
-      <w:proofErr w:type="gramEnd"/>
-      <w:r>
-        <w:rPr>
-          <w:sz w:val="32"/>
-          <w:szCs w:val="32"/>
-          <w:lang w:val="ru-RU"/>
-        </w:rPr>
-        <w:t>).</w:t>
+        <w:t>().</w:t>
       </w:r>
     </w:p>
     <w:p>
@@ -9669,7 +9460,6 @@
         <w:t xml:space="preserve">Если элемент присутствует в списке, удалите его с помощью метода </w:t>
       </w:r>
       <w:proofErr w:type="spellStart"/>
-      <w:proofErr w:type="gramStart"/>
       <w:r>
         <w:rPr>
           <w:b/>
@@ -9686,16 +9476,7 @@
           <w:szCs w:val="32"/>
           <w:lang w:val="ru-RU"/>
         </w:rPr>
-        <w:t>(</w:t>
-      </w:r>
-      <w:proofErr w:type="gramEnd"/>
-      <w:r>
-        <w:rPr>
-          <w:sz w:val="32"/>
-          <w:szCs w:val="32"/>
-          <w:lang w:val="ru-RU"/>
-        </w:rPr>
-        <w:t>). Если элемент отсутствует, выведите сообщение об ошибке.</w:t>
+        <w:t>(). Если элемент отсутствует, выведите сообщение об ошибке.</w:t>
       </w:r>
     </w:p>
     <w:p>
@@ -9749,7 +9530,6 @@
         <w:t xml:space="preserve">в алфавитном порядке с помощью функции </w:t>
       </w:r>
       <w:proofErr w:type="spellStart"/>
-      <w:proofErr w:type="gramStart"/>
       <w:r>
         <w:rPr>
           <w:b/>
@@ -9766,16 +9546,7 @@
           <w:szCs w:val="32"/>
           <w:lang w:val="ru-RU"/>
         </w:rPr>
-        <w:t>(</w:t>
-      </w:r>
-      <w:proofErr w:type="gramEnd"/>
-      <w:r>
-        <w:rPr>
-          <w:sz w:val="32"/>
-          <w:szCs w:val="32"/>
-          <w:lang w:val="ru-RU"/>
-        </w:rPr>
-        <w:t>).</w:t>
+        <w:t>().</w:t>
       </w:r>
     </w:p>
     <w:p>
@@ -9852,7 +9623,6 @@
         <w:t xml:space="preserve">с помощью функции </w:t>
       </w:r>
       <w:proofErr w:type="spellStart"/>
-      <w:proofErr w:type="gramStart"/>
       <w:r>
         <w:rPr>
           <w:b/>
@@ -9869,16 +9639,7 @@
           <w:szCs w:val="32"/>
           <w:lang w:val="ru-RU"/>
         </w:rPr>
-        <w:t>(</w:t>
-      </w:r>
-      <w:proofErr w:type="gramEnd"/>
-      <w:r>
-        <w:rPr>
-          <w:sz w:val="32"/>
-          <w:szCs w:val="32"/>
-          <w:lang w:val="ru-RU"/>
-        </w:rPr>
-        <w:t>).</w:t>
+        <w:t>().</w:t>
       </w:r>
     </w:p>
     <w:p>
@@ -10979,7 +10740,6 @@
         <w:t xml:space="preserve">Дана целочисленная матрица размера M × N. Найти номер первого из ее </w:t>
       </w:r>
       <w:proofErr w:type="spellStart"/>
-      <w:proofErr w:type="gramStart"/>
       <w:r>
         <w:rPr>
           <w:sz w:val="32"/>
@@ -10989,7 +10749,6 @@
         <w:t>столбцов,содержащих</w:t>
       </w:r>
       <w:proofErr w:type="spellEnd"/>
-      <w:proofErr w:type="gramEnd"/>
       <w:r>
         <w:rPr>
           <w:sz w:val="32"/>
@@ -14628,7 +14387,6 @@
         <w:t xml:space="preserve">Дана непустая последовательность символов. Построить и напечатать </w:t>
       </w:r>
       <w:proofErr w:type="spellStart"/>
-      <w:proofErr w:type="gramStart"/>
       <w:r>
         <w:rPr>
           <w:sz w:val="32"/>
@@ -14638,7 +14396,6 @@
         <w:t>множества,элементами</w:t>
       </w:r>
       <w:proofErr w:type="spellEnd"/>
-      <w:proofErr w:type="gramEnd"/>
       <w:r>
         <w:rPr>
           <w:sz w:val="32"/>
@@ -14850,25 +14607,7 @@
           <w:szCs w:val="32"/>
           <w:lang w:val="ru-RU"/>
         </w:rPr>
-        <w:t>Используя множества, подсчитать общее количество цифр и знаков «+», «–», «</w:t>
-      </w:r>
-      <w:proofErr w:type="gramStart"/>
-      <w:r>
-        <w:rPr>
-          <w:sz w:val="32"/>
-          <w:szCs w:val="32"/>
-          <w:lang w:val="ru-RU"/>
-        </w:rPr>
-        <w:t>*»в</w:t>
-      </w:r>
-      <w:proofErr w:type="gramEnd"/>
-      <w:r>
-        <w:rPr>
-          <w:sz w:val="32"/>
-          <w:szCs w:val="32"/>
-          <w:lang w:val="ru-RU"/>
-        </w:rPr>
-        <w:t xml:space="preserve"> строке, введенной с клавиатуры</w:t>
+        <w:t>Используя множества, подсчитать общее количество цифр и знаков «+», «–», «*»в строке, введенной с клавиатуры</w:t>
       </w:r>
     </w:p>
     <w:p>
@@ -15050,7 +14789,6 @@
         <w:t xml:space="preserve">Используя множества, вывести различные буквы трёх предложений, то есть </w:t>
       </w:r>
       <w:proofErr w:type="spellStart"/>
-      <w:proofErr w:type="gramStart"/>
       <w:r>
         <w:rPr>
           <w:sz w:val="32"/>
@@ -15060,7 +14798,6 @@
         <w:t>такие,какие</w:t>
       </w:r>
       <w:proofErr w:type="spellEnd"/>
-      <w:proofErr w:type="gramEnd"/>
       <w:r>
         <w:rPr>
           <w:sz w:val="32"/>
@@ -15576,6 +15313,580 @@
           <w:lang w:val="ru-RU"/>
         </w:rPr>
       </w:pPr>
+      <w:r>
+        <w:rPr>
+          <w:sz w:val="32"/>
+          <w:szCs w:val="32"/>
+          <w:lang w:val="ru-RU"/>
+        </w:rPr>
+        <w:t>Используя множества, напечатать в возрастающем порядке все цифры, входящие в десятичную запись данного десятичного числа.</w:t>
+      </w:r>
+    </w:p>
+    <w:p>
+      <w:pPr>
+        <w:spacing w:after="0" w:line="276" w:lineRule="auto"/>
+        <w:rPr>
+          <w:sz w:val="32"/>
+          <w:szCs w:val="32"/>
+          <w:lang w:val="en-US"/>
+        </w:rPr>
+      </w:pPr>
+      <w:r>
+        <w:rPr>
+          <w:sz w:val="32"/>
+          <w:szCs w:val="32"/>
+          <w:lang w:val="en-US"/>
+        </w:rPr>
+        <w:t>Code:</w:t>
+      </w:r>
+    </w:p>
+    <w:p>
+      <w:pPr>
+        <w:spacing w:after="0" w:line="276" w:lineRule="auto"/>
+        <w:rPr>
+          <w:sz w:val="32"/>
+          <w:szCs w:val="32"/>
+          <w:lang w:val="en-US"/>
+        </w:rPr>
+      </w:pPr>
+      <w:r>
+        <w:rPr>
+          <w:sz w:val="32"/>
+          <w:szCs w:val="32"/>
+          <w:lang w:val="en-US"/>
+        </w:rPr>
+        <w:drawing>
+          <wp:inline distT="0" distB="0" distL="0" distR="0" wp14:anchorId="6033A2F1" wp14:editId="37FED30A">
+            <wp:extent cx="3724795" cy="1362265"/>
+            <wp:effectExtent l="0" t="0" r="9525" b="9525"/>
+            <wp:docPr id="76663487" name="Рисунок 1"/>
+            <wp:cNvGraphicFramePr>
+              <a:graphicFrameLocks xmlns:a="http://schemas.openxmlformats.org/drawingml/2006/main" noChangeAspect="1"/>
+            </wp:cNvGraphicFramePr>
+            <a:graphic xmlns:a="http://schemas.openxmlformats.org/drawingml/2006/main">
+              <a:graphicData uri="http://schemas.openxmlformats.org/drawingml/2006/picture">
+                <pic:pic xmlns:pic="http://schemas.openxmlformats.org/drawingml/2006/picture">
+                  <pic:nvPicPr>
+                    <pic:cNvPr id="76663487" name=""/>
+                    <pic:cNvPicPr/>
+                  </pic:nvPicPr>
+                  <pic:blipFill>
+                    <a:blip r:embed="rId153"/>
+                    <a:stretch>
+                      <a:fillRect/>
+                    </a:stretch>
+                  </pic:blipFill>
+                  <pic:spPr>
+                    <a:xfrm>
+                      <a:off x="0" y="0"/>
+                      <a:ext cx="3724795" cy="1362265"/>
+                    </a:xfrm>
+                    <a:prstGeom prst="rect">
+                      <a:avLst/>
+                    </a:prstGeom>
+                  </pic:spPr>
+                </pic:pic>
+              </a:graphicData>
+            </a:graphic>
+          </wp:inline>
+        </w:drawing>
+      </w:r>
+    </w:p>
+    <w:p>
+      <w:pPr>
+        <w:spacing w:after="0" w:line="276" w:lineRule="auto"/>
+        <w:rPr>
+          <w:sz w:val="32"/>
+          <w:szCs w:val="32"/>
+          <w:lang w:val="en-US"/>
+        </w:rPr>
+      </w:pPr>
+      <w:r>
+        <w:rPr>
+          <w:sz w:val="32"/>
+          <w:szCs w:val="32"/>
+          <w:lang w:val="en-US"/>
+        </w:rPr>
+        <w:t>Result:</w:t>
+      </w:r>
+    </w:p>
+    <w:p>
+      <w:pPr>
+        <w:spacing w:after="0" w:line="276" w:lineRule="auto"/>
+        <w:rPr>
+          <w:sz w:val="32"/>
+          <w:szCs w:val="32"/>
+          <w:lang w:val="en-US"/>
+        </w:rPr>
+      </w:pPr>
+      <w:r>
+        <w:rPr>
+          <w:sz w:val="32"/>
+          <w:szCs w:val="32"/>
+          <w:lang w:val="en-US"/>
+        </w:rPr>
+        <w:drawing>
+          <wp:inline distT="0" distB="0" distL="0" distR="0" wp14:anchorId="6F83491E" wp14:editId="1A9900A8">
+            <wp:extent cx="4067743" cy="543001"/>
+            <wp:effectExtent l="0" t="0" r="0" b="9525"/>
+            <wp:docPr id="1908607317" name="Рисунок 1"/>
+            <wp:cNvGraphicFramePr>
+              <a:graphicFrameLocks xmlns:a="http://schemas.openxmlformats.org/drawingml/2006/main" noChangeAspect="1"/>
+            </wp:cNvGraphicFramePr>
+            <a:graphic xmlns:a="http://schemas.openxmlformats.org/drawingml/2006/main">
+              <a:graphicData uri="http://schemas.openxmlformats.org/drawingml/2006/picture">
+                <pic:pic xmlns:pic="http://schemas.openxmlformats.org/drawingml/2006/picture">
+                  <pic:nvPicPr>
+                    <pic:cNvPr id="1908607317" name=""/>
+                    <pic:cNvPicPr/>
+                  </pic:nvPicPr>
+                  <pic:blipFill>
+                    <a:blip r:embed="rId154"/>
+                    <a:stretch>
+                      <a:fillRect/>
+                    </a:stretch>
+                  </pic:blipFill>
+                  <pic:spPr>
+                    <a:xfrm>
+                      <a:off x="0" y="0"/>
+                      <a:ext cx="4067743" cy="543001"/>
+                    </a:xfrm>
+                    <a:prstGeom prst="rect">
+                      <a:avLst/>
+                    </a:prstGeom>
+                  </pic:spPr>
+                </pic:pic>
+              </a:graphicData>
+            </a:graphic>
+          </wp:inline>
+        </w:drawing>
+      </w:r>
+    </w:p>
+    <w:p>
+      <w:pPr>
+        <w:spacing w:after="0" w:line="276" w:lineRule="auto"/>
+        <w:rPr>
+          <w:sz w:val="32"/>
+          <w:szCs w:val="32"/>
+          <w:lang w:val="en-US"/>
+        </w:rPr>
+      </w:pPr>
+    </w:p>
+    <w:p>
+      <w:pPr>
+        <w:spacing w:after="0" w:line="276" w:lineRule="auto"/>
+        <w:rPr>
+          <w:sz w:val="32"/>
+          <w:szCs w:val="32"/>
+          <w:lang w:val="ru-RU"/>
+        </w:rPr>
+      </w:pPr>
+      <w:r>
+        <w:rPr>
+          <w:sz w:val="32"/>
+          <w:szCs w:val="32"/>
+          <w:lang w:val="ru-RU"/>
+        </w:rPr>
+        <w:t>Даны два множества. Используя множества, найти объединение данных множеств.</w:t>
+      </w:r>
+    </w:p>
+    <w:p>
+      <w:pPr>
+        <w:spacing w:after="0" w:line="276" w:lineRule="auto"/>
+        <w:rPr>
+          <w:sz w:val="32"/>
+          <w:szCs w:val="32"/>
+          <w:lang w:val="en-US"/>
+        </w:rPr>
+      </w:pPr>
+      <w:r>
+        <w:rPr>
+          <w:sz w:val="32"/>
+          <w:szCs w:val="32"/>
+          <w:lang w:val="en-US"/>
+        </w:rPr>
+        <w:t>Code:</w:t>
+      </w:r>
+    </w:p>
+    <w:p>
+      <w:pPr>
+        <w:spacing w:after="0" w:line="276" w:lineRule="auto"/>
+        <w:rPr>
+          <w:sz w:val="32"/>
+          <w:szCs w:val="32"/>
+          <w:lang w:val="en-US"/>
+        </w:rPr>
+      </w:pPr>
+      <w:r>
+        <w:rPr>
+          <w:sz w:val="32"/>
+          <w:szCs w:val="32"/>
+          <w:lang w:val="en-US"/>
+        </w:rPr>
+        <w:drawing>
+          <wp:inline distT="0" distB="0" distL="0" distR="0" wp14:anchorId="6F8A1C5B" wp14:editId="206ED449">
+            <wp:extent cx="2838846" cy="1086002"/>
+            <wp:effectExtent l="0" t="0" r="0" b="0"/>
+            <wp:docPr id="1397555225" name="Рисунок 1"/>
+            <wp:cNvGraphicFramePr>
+              <a:graphicFrameLocks xmlns:a="http://schemas.openxmlformats.org/drawingml/2006/main" noChangeAspect="1"/>
+            </wp:cNvGraphicFramePr>
+            <a:graphic xmlns:a="http://schemas.openxmlformats.org/drawingml/2006/main">
+              <a:graphicData uri="http://schemas.openxmlformats.org/drawingml/2006/picture">
+                <pic:pic xmlns:pic="http://schemas.openxmlformats.org/drawingml/2006/picture">
+                  <pic:nvPicPr>
+                    <pic:cNvPr id="1397555225" name=""/>
+                    <pic:cNvPicPr/>
+                  </pic:nvPicPr>
+                  <pic:blipFill>
+                    <a:blip r:embed="rId155"/>
+                    <a:stretch>
+                      <a:fillRect/>
+                    </a:stretch>
+                  </pic:blipFill>
+                  <pic:spPr>
+                    <a:xfrm>
+                      <a:off x="0" y="0"/>
+                      <a:ext cx="2838846" cy="1086002"/>
+                    </a:xfrm>
+                    <a:prstGeom prst="rect">
+                      <a:avLst/>
+                    </a:prstGeom>
+                  </pic:spPr>
+                </pic:pic>
+              </a:graphicData>
+            </a:graphic>
+          </wp:inline>
+        </w:drawing>
+      </w:r>
+    </w:p>
+    <w:p>
+      <w:pPr>
+        <w:spacing w:after="0" w:line="276" w:lineRule="auto"/>
+        <w:rPr>
+          <w:sz w:val="32"/>
+          <w:szCs w:val="32"/>
+          <w:lang w:val="en-US"/>
+        </w:rPr>
+      </w:pPr>
+      <w:r>
+        <w:rPr>
+          <w:sz w:val="32"/>
+          <w:szCs w:val="32"/>
+          <w:lang w:val="en-US"/>
+        </w:rPr>
+        <w:t>Result:</w:t>
+      </w:r>
+    </w:p>
+    <w:p>
+      <w:pPr>
+        <w:spacing w:after="0" w:line="276" w:lineRule="auto"/>
+        <w:rPr>
+          <w:sz w:val="32"/>
+          <w:szCs w:val="32"/>
+          <w:lang w:val="en-US"/>
+        </w:rPr>
+      </w:pPr>
+      <w:r>
+        <w:rPr>
+          <w:sz w:val="32"/>
+          <w:szCs w:val="32"/>
+          <w:lang w:val="en-US"/>
+        </w:rPr>
+        <w:drawing>
+          <wp:inline distT="0" distB="0" distL="0" distR="0" wp14:anchorId="43F59BD6" wp14:editId="406840BA">
+            <wp:extent cx="3248478" cy="285790"/>
+            <wp:effectExtent l="0" t="0" r="0" b="0"/>
+            <wp:docPr id="1960497444" name="Рисунок 1"/>
+            <wp:cNvGraphicFramePr>
+              <a:graphicFrameLocks xmlns:a="http://schemas.openxmlformats.org/drawingml/2006/main" noChangeAspect="1"/>
+            </wp:cNvGraphicFramePr>
+            <a:graphic xmlns:a="http://schemas.openxmlformats.org/drawingml/2006/main">
+              <a:graphicData uri="http://schemas.openxmlformats.org/drawingml/2006/picture">
+                <pic:pic xmlns:pic="http://schemas.openxmlformats.org/drawingml/2006/picture">
+                  <pic:nvPicPr>
+                    <pic:cNvPr id="1960497444" name=""/>
+                    <pic:cNvPicPr/>
+                  </pic:nvPicPr>
+                  <pic:blipFill>
+                    <a:blip r:embed="rId156"/>
+                    <a:stretch>
+                      <a:fillRect/>
+                    </a:stretch>
+                  </pic:blipFill>
+                  <pic:spPr>
+                    <a:xfrm>
+                      <a:off x="0" y="0"/>
+                      <a:ext cx="3248478" cy="285790"/>
+                    </a:xfrm>
+                    <a:prstGeom prst="rect">
+                      <a:avLst/>
+                    </a:prstGeom>
+                  </pic:spPr>
+                </pic:pic>
+              </a:graphicData>
+            </a:graphic>
+          </wp:inline>
+        </w:drawing>
+      </w:r>
+    </w:p>
+    <w:p>
+      <w:pPr>
+        <w:spacing w:after="0" w:line="276" w:lineRule="auto"/>
+        <w:rPr>
+          <w:sz w:val="32"/>
+          <w:szCs w:val="32"/>
+          <w:lang w:val="en-US"/>
+        </w:rPr>
+      </w:pPr>
+    </w:p>
+    <w:p>
+      <w:pPr>
+        <w:spacing w:after="0" w:line="276" w:lineRule="auto"/>
+        <w:rPr>
+          <w:sz w:val="32"/>
+          <w:szCs w:val="32"/>
+          <w:lang w:val="en-US"/>
+        </w:rPr>
+      </w:pPr>
+    </w:p>
+    <w:p>
+      <w:pPr>
+        <w:rPr>
+          <w:lang w:val="ru-RU"/>
+        </w:rPr>
+      </w:pPr>
+      <w:r>
+        <w:rPr>
+          <w:b/>
+          <w:color w:val="38761D"/>
+          <w:sz w:val="32"/>
+          <w:szCs w:val="32"/>
+          <w:lang w:val="ru-RU"/>
+        </w:rPr>
+        <w:t>Задание 7 (регулярные выражения).</w:t>
+      </w:r>
+    </w:p>
+    <w:p>
+      <w:pPr>
+        <w:ind w:firstLine="720"/>
+        <w:rPr>
+          <w:lang w:val="ru-RU"/>
+        </w:rPr>
+      </w:pPr>
+    </w:p>
+    <w:p>
+      <w:pPr>
+        <w:numPr>
+          <w:ilvl w:val="0"/>
+          <w:numId w:val="42"/>
+        </w:numPr>
+        <w:spacing w:after="0" w:line="276" w:lineRule="auto"/>
+        <w:rPr>
+          <w:b/>
+          <w:sz w:val="32"/>
+          <w:szCs w:val="32"/>
+          <w:lang w:val="ru-RU"/>
+        </w:rPr>
+      </w:pPr>
+      <w:r>
+        <w:rPr>
+          <w:b/>
+          <w:sz w:val="32"/>
+          <w:szCs w:val="32"/>
+          <w:lang w:val="ru-RU"/>
+        </w:rPr>
+        <w:t>Поиск дат:</w:t>
+      </w:r>
+    </w:p>
+    <w:p>
+      <w:pPr>
+        <w:numPr>
+          <w:ilvl w:val="0"/>
+          <w:numId w:val="43"/>
+        </w:numPr>
+        <w:spacing w:after="0" w:line="276" w:lineRule="auto"/>
+        <w:rPr>
+          <w:sz w:val="32"/>
+          <w:szCs w:val="32"/>
+          <w:lang w:val="ru-RU"/>
+        </w:rPr>
+      </w:pPr>
+      <w:r>
+        <w:rPr>
+          <w:sz w:val="32"/>
+          <w:szCs w:val="32"/>
+          <w:lang w:val="ru-RU"/>
+        </w:rPr>
+        <w:lastRenderedPageBreak/>
+        <w:t xml:space="preserve">Создайте строку </w:t>
+      </w:r>
+      <w:proofErr w:type="spellStart"/>
+      <w:r>
+        <w:rPr>
+          <w:sz w:val="32"/>
+          <w:szCs w:val="32"/>
+          <w:lang w:val="ru-RU"/>
+        </w:rPr>
+        <w:t>text</w:t>
+      </w:r>
+      <w:proofErr w:type="spellEnd"/>
+      <w:r>
+        <w:rPr>
+          <w:sz w:val="32"/>
+          <w:szCs w:val="32"/>
+          <w:lang w:val="ru-RU"/>
+        </w:rPr>
+        <w:t>, содержащую произвольный текст, в котором присутствуют даты в формате "</w:t>
+      </w:r>
+      <w:proofErr w:type="spellStart"/>
+      <w:r>
+        <w:rPr>
+          <w:sz w:val="32"/>
+          <w:szCs w:val="32"/>
+          <w:lang w:val="ru-RU"/>
+        </w:rPr>
+        <w:t>дд.мм.гггг</w:t>
+      </w:r>
+      <w:proofErr w:type="spellEnd"/>
+      <w:r>
+        <w:rPr>
+          <w:sz w:val="32"/>
+          <w:szCs w:val="32"/>
+          <w:lang w:val="ru-RU"/>
+        </w:rPr>
+        <w:t>".</w:t>
+      </w:r>
+    </w:p>
+    <w:p>
+      <w:pPr>
+        <w:numPr>
+          <w:ilvl w:val="0"/>
+          <w:numId w:val="43"/>
+        </w:numPr>
+        <w:spacing w:after="0" w:line="276" w:lineRule="auto"/>
+        <w:rPr>
+          <w:sz w:val="32"/>
+          <w:szCs w:val="32"/>
+          <w:lang w:val="ru-RU"/>
+        </w:rPr>
+      </w:pPr>
+      <w:r>
+        <w:rPr>
+          <w:sz w:val="32"/>
+          <w:szCs w:val="32"/>
+          <w:lang w:val="ru-RU"/>
+        </w:rPr>
+        <w:t xml:space="preserve">Используя модуль </w:t>
+      </w:r>
+      <w:proofErr w:type="spellStart"/>
+      <w:r>
+        <w:rPr>
+          <w:sz w:val="32"/>
+          <w:szCs w:val="32"/>
+          <w:lang w:val="ru-RU"/>
+        </w:rPr>
+        <w:t>re</w:t>
+      </w:r>
+      <w:proofErr w:type="spellEnd"/>
+      <w:r>
+        <w:rPr>
+          <w:sz w:val="32"/>
+          <w:szCs w:val="32"/>
+          <w:lang w:val="ru-RU"/>
+        </w:rPr>
+        <w:t>, выполните поиск всех дат в тексте с помощью регулярного выражения.</w:t>
+      </w:r>
+    </w:p>
+    <w:p>
+      <w:pPr>
+        <w:numPr>
+          <w:ilvl w:val="0"/>
+          <w:numId w:val="43"/>
+        </w:numPr>
+        <w:spacing w:after="0" w:line="276" w:lineRule="auto"/>
+        <w:rPr>
+          <w:sz w:val="32"/>
+          <w:szCs w:val="32"/>
+          <w:lang w:val="ru-RU"/>
+        </w:rPr>
+      </w:pPr>
+      <w:r>
+        <w:rPr>
+          <w:sz w:val="32"/>
+          <w:szCs w:val="32"/>
+          <w:lang w:val="ru-RU"/>
+        </w:rPr>
+        <w:t>Выведите на экран все найденные даты.</w:t>
+      </w:r>
+    </w:p>
+    <w:p>
+      <w:pPr>
+        <w:spacing w:after="0" w:line="276" w:lineRule="auto"/>
+        <w:rPr>
+          <w:sz w:val="32"/>
+          <w:szCs w:val="32"/>
+          <w:lang w:val="en-US"/>
+        </w:rPr>
+      </w:pPr>
+      <w:r>
+        <w:rPr>
+          <w:sz w:val="32"/>
+          <w:szCs w:val="32"/>
+          <w:lang w:val="en-US"/>
+        </w:rPr>
+        <w:t>Code:</w:t>
+      </w:r>
+    </w:p>
+    <w:p>
+      <w:pPr>
+        <w:spacing w:after="0" w:line="276" w:lineRule="auto"/>
+        <w:rPr>
+          <w:sz w:val="32"/>
+          <w:szCs w:val="32"/>
+          <w:lang w:val="en-US"/>
+        </w:rPr>
+      </w:pPr>
+    </w:p>
+    <w:p>
+      <w:pPr>
+        <w:spacing w:after="0" w:line="276" w:lineRule="auto"/>
+        <w:rPr>
+          <w:sz w:val="32"/>
+          <w:szCs w:val="32"/>
+          <w:lang w:val="ru-RU"/>
+        </w:rPr>
+      </w:pPr>
+    </w:p>
+    <w:p>
+      <w:pPr>
+        <w:spacing w:after="0" w:line="276" w:lineRule="auto"/>
+        <w:rPr>
+          <w:sz w:val="32"/>
+          <w:szCs w:val="32"/>
+          <w:lang w:val="ru-RU"/>
+        </w:rPr>
+      </w:pPr>
+    </w:p>
+    <w:p>
+      <w:pPr>
+        <w:spacing w:after="0" w:line="276" w:lineRule="auto"/>
+        <w:rPr>
+          <w:sz w:val="32"/>
+          <w:szCs w:val="32"/>
+          <w:lang w:val="ru-RU"/>
+        </w:rPr>
+      </w:pPr>
+    </w:p>
+    <w:p>
+      <w:pPr>
+        <w:spacing w:after="0" w:line="276" w:lineRule="auto"/>
+        <w:rPr>
+          <w:sz w:val="32"/>
+          <w:szCs w:val="32"/>
+          <w:lang w:val="ru-RU"/>
+        </w:rPr>
+      </w:pPr>
     </w:p>
     <w:p>
       <w:pPr>
@@ -16004,21 +16315,21 @@
         <v:path o:extrusionok="f" gradientshapeok="t" o:connecttype="rect"/>
         <o:lock v:ext="edit" aspectratio="t"/>
       </v:shapetype>
-      <v:shape id="_x0000_i1242" type="#_x0000_t75" style="width:24.6pt;height:22.8pt;visibility:visible;mso-wrap-style:square" o:bullet="t">
+      <v:shape id="_x0000_i1257" type="#_x0000_t75" style="width:24.6pt;height:22.8pt;visibility:visible;mso-wrap-style:square" o:bullet="t">
         <v:imagedata r:id="rId1" o:title=""/>
       </v:shape>
     </w:pict>
   </w:numPicBullet>
   <w:numPicBullet w:numPicBulletId="1">
     <w:pict>
-      <v:shape id="_x0000_i1243" type="#_x0000_t75" style="width:45pt;height:23.4pt;visibility:visible;mso-wrap-style:square" o:bullet="t">
+      <v:shape id="_x0000_i1258" type="#_x0000_t75" style="width:45pt;height:23.4pt;visibility:visible;mso-wrap-style:square" o:bullet="t">
         <v:imagedata r:id="rId2" o:title=""/>
       </v:shape>
     </w:pict>
   </w:numPicBullet>
   <w:numPicBullet w:numPicBulletId="2">
     <w:pict>
-      <v:shape id="_x0000_i1244" type="#_x0000_t75" style="width:27.6pt;height:21.6pt;visibility:visible;mso-wrap-style:square" o:bullet="t">
+      <v:shape id="_x0000_i1259" type="#_x0000_t75" style="width:27.6pt;height:21.6pt;visibility:visible;mso-wrap-style:square" o:bullet="t">
         <v:imagedata r:id="rId3" o:title=""/>
       </v:shape>
     </w:pict>
@@ -16724,6 +17035,146 @@
     </w:lvl>
   </w:abstractNum>
   <w:abstractNum w:abstractNumId="5" w15:restartNumberingAfterBreak="0">
+    <w:nsid w:val="1C7F7796"/>
+    <w:multiLevelType w:val="multilevel"/>
+    <w:tmpl w:val="C36464FE"/>
+    <w:lvl w:ilvl="0">
+      <w:start w:val="1"/>
+      <w:numFmt w:val="decimal"/>
+      <w:lvlText w:val="%1."/>
+      <w:lvlJc w:val="left"/>
+      <w:pPr>
+        <w:ind w:left="1440" w:hanging="360"/>
+      </w:pPr>
+      <w:rPr>
+        <w:strike w:val="0"/>
+        <w:dstrike w:val="0"/>
+        <w:u w:val="none"/>
+        <w:effect w:val="none"/>
+      </w:rPr>
+    </w:lvl>
+    <w:lvl w:ilvl="1">
+      <w:start w:val="1"/>
+      <w:numFmt w:val="bullet"/>
+      <w:lvlText w:val="○"/>
+      <w:lvlJc w:val="left"/>
+      <w:pPr>
+        <w:ind w:left="2160" w:hanging="360"/>
+      </w:pPr>
+      <w:rPr>
+        <w:strike w:val="0"/>
+        <w:dstrike w:val="0"/>
+        <w:u w:val="none"/>
+        <w:effect w:val="none"/>
+      </w:rPr>
+    </w:lvl>
+    <w:lvl w:ilvl="2">
+      <w:start w:val="1"/>
+      <w:numFmt w:val="bullet"/>
+      <w:lvlText w:val="■"/>
+      <w:lvlJc w:val="left"/>
+      <w:pPr>
+        <w:ind w:left="2880" w:hanging="360"/>
+      </w:pPr>
+      <w:rPr>
+        <w:strike w:val="0"/>
+        <w:dstrike w:val="0"/>
+        <w:u w:val="none"/>
+        <w:effect w:val="none"/>
+      </w:rPr>
+    </w:lvl>
+    <w:lvl w:ilvl="3">
+      <w:start w:val="1"/>
+      <w:numFmt w:val="bullet"/>
+      <w:lvlText w:val="●"/>
+      <w:lvlJc w:val="left"/>
+      <w:pPr>
+        <w:ind w:left="3600" w:hanging="360"/>
+      </w:pPr>
+      <w:rPr>
+        <w:strike w:val="0"/>
+        <w:dstrike w:val="0"/>
+        <w:u w:val="none"/>
+        <w:effect w:val="none"/>
+      </w:rPr>
+    </w:lvl>
+    <w:lvl w:ilvl="4">
+      <w:start w:val="1"/>
+      <w:numFmt w:val="bullet"/>
+      <w:lvlText w:val="○"/>
+      <w:lvlJc w:val="left"/>
+      <w:pPr>
+        <w:ind w:left="4320" w:hanging="360"/>
+      </w:pPr>
+      <w:rPr>
+        <w:strike w:val="0"/>
+        <w:dstrike w:val="0"/>
+        <w:u w:val="none"/>
+        <w:effect w:val="none"/>
+      </w:rPr>
+    </w:lvl>
+    <w:lvl w:ilvl="5">
+      <w:start w:val="1"/>
+      <w:numFmt w:val="bullet"/>
+      <w:lvlText w:val="■"/>
+      <w:lvlJc w:val="left"/>
+      <w:pPr>
+        <w:ind w:left="5040" w:hanging="360"/>
+      </w:pPr>
+      <w:rPr>
+        <w:strike w:val="0"/>
+        <w:dstrike w:val="0"/>
+        <w:u w:val="none"/>
+        <w:effect w:val="none"/>
+      </w:rPr>
+    </w:lvl>
+    <w:lvl w:ilvl="6">
+      <w:start w:val="1"/>
+      <w:numFmt w:val="bullet"/>
+      <w:lvlText w:val="●"/>
+      <w:lvlJc w:val="left"/>
+      <w:pPr>
+        <w:ind w:left="5760" w:hanging="360"/>
+      </w:pPr>
+      <w:rPr>
+        <w:strike w:val="0"/>
+        <w:dstrike w:val="0"/>
+        <w:u w:val="none"/>
+        <w:effect w:val="none"/>
+      </w:rPr>
+    </w:lvl>
+    <w:lvl w:ilvl="7">
+      <w:start w:val="1"/>
+      <w:numFmt w:val="bullet"/>
+      <w:lvlText w:val="○"/>
+      <w:lvlJc w:val="left"/>
+      <w:pPr>
+        <w:ind w:left="6480" w:hanging="360"/>
+      </w:pPr>
+      <w:rPr>
+        <w:strike w:val="0"/>
+        <w:dstrike w:val="0"/>
+        <w:u w:val="none"/>
+        <w:effect w:val="none"/>
+      </w:rPr>
+    </w:lvl>
+    <w:lvl w:ilvl="8">
+      <w:start w:val="1"/>
+      <w:numFmt w:val="bullet"/>
+      <w:lvlText w:val="■"/>
+      <w:lvlJc w:val="left"/>
+      <w:pPr>
+        <w:ind w:left="7200" w:hanging="360"/>
+      </w:pPr>
+      <w:rPr>
+        <w:strike w:val="0"/>
+        <w:dstrike w:val="0"/>
+        <w:u w:val="none"/>
+        <w:effect w:val="none"/>
+      </w:rPr>
+    </w:lvl>
+  </w:abstractNum>
+  <w:abstractNum w:abstractNumId="6" w15:restartNumberingAfterBreak="0">
     <w:nsid w:val="1DC00AA0"/>
     <w:multiLevelType w:val="multilevel"/>
     <w:tmpl w:val="94FE4A0A"/>
@@ -16863,7 +17314,7 @@
       </w:rPr>
     </w:lvl>
   </w:abstractNum>
-  <w:abstractNum w:abstractNumId="6" w15:restartNumberingAfterBreak="0">
+  <w:abstractNum w:abstractNumId="7" w15:restartNumberingAfterBreak="0">
     <w:nsid w:val="1FD901F1"/>
     <w:multiLevelType w:val="multilevel"/>
     <w:tmpl w:val="C28887B4"/>
@@ -17003,7 +17454,7 @@
       </w:rPr>
     </w:lvl>
   </w:abstractNum>
-  <w:abstractNum w:abstractNumId="7" w15:restartNumberingAfterBreak="0">
+  <w:abstractNum w:abstractNumId="8" w15:restartNumberingAfterBreak="0">
     <w:nsid w:val="23B21FD7"/>
     <w:multiLevelType w:val="multilevel"/>
     <w:tmpl w:val="6D7EF0A4"/>
@@ -17143,7 +17594,7 @@
       </w:rPr>
     </w:lvl>
   </w:abstractNum>
-  <w:abstractNum w:abstractNumId="8" w15:restartNumberingAfterBreak="0">
+  <w:abstractNum w:abstractNumId="9" w15:restartNumberingAfterBreak="0">
     <w:nsid w:val="262A5FB7"/>
     <w:multiLevelType w:val="multilevel"/>
     <w:tmpl w:val="C28887B4"/>
@@ -17283,7 +17734,7 @@
       </w:rPr>
     </w:lvl>
   </w:abstractNum>
-  <w:abstractNum w:abstractNumId="9" w15:restartNumberingAfterBreak="0">
+  <w:abstractNum w:abstractNumId="10" w15:restartNumberingAfterBreak="0">
     <w:nsid w:val="28F201DE"/>
     <w:multiLevelType w:val="multilevel"/>
     <w:tmpl w:val="B61E382C"/>
@@ -17423,7 +17874,7 @@
       </w:rPr>
     </w:lvl>
   </w:abstractNum>
-  <w:abstractNum w:abstractNumId="10" w15:restartNumberingAfterBreak="0">
+  <w:abstractNum w:abstractNumId="11" w15:restartNumberingAfterBreak="0">
     <w:nsid w:val="2A0375DC"/>
     <w:multiLevelType w:val="multilevel"/>
     <w:tmpl w:val="6D7EF0A4"/>
@@ -17563,7 +18014,7 @@
       </w:rPr>
     </w:lvl>
   </w:abstractNum>
-  <w:abstractNum w:abstractNumId="11" w15:restartNumberingAfterBreak="0">
+  <w:abstractNum w:abstractNumId="12" w15:restartNumberingAfterBreak="0">
     <w:nsid w:val="2A6351AC"/>
     <w:multiLevelType w:val="multilevel"/>
     <w:tmpl w:val="6D7EF0A4"/>
@@ -17703,7 +18154,7 @@
       </w:rPr>
     </w:lvl>
   </w:abstractNum>
-  <w:abstractNum w:abstractNumId="12" w15:restartNumberingAfterBreak="0">
+  <w:abstractNum w:abstractNumId="13" w15:restartNumberingAfterBreak="0">
     <w:nsid w:val="2E6760A6"/>
     <w:multiLevelType w:val="multilevel"/>
     <w:tmpl w:val="C28887B4"/>
@@ -17843,7 +18294,7 @@
       </w:rPr>
     </w:lvl>
   </w:abstractNum>
-  <w:abstractNum w:abstractNumId="13" w15:restartNumberingAfterBreak="0">
+  <w:abstractNum w:abstractNumId="14" w15:restartNumberingAfterBreak="0">
     <w:nsid w:val="2EAB2155"/>
     <w:multiLevelType w:val="multilevel"/>
     <w:tmpl w:val="C36464FE"/>
@@ -17983,7 +18434,147 @@
       </w:rPr>
     </w:lvl>
   </w:abstractNum>
-  <w:abstractNum w:abstractNumId="14" w15:restartNumberingAfterBreak="0">
+  <w:abstractNum w:abstractNumId="15" w15:restartNumberingAfterBreak="0">
+    <w:nsid w:val="30A74494"/>
+    <w:multiLevelType w:val="multilevel"/>
+    <w:tmpl w:val="62084A60"/>
+    <w:lvl w:ilvl="0">
+      <w:start w:val="1"/>
+      <w:numFmt w:val="bullet"/>
+      <w:lvlText w:val="●"/>
+      <w:lvlJc w:val="left"/>
+      <w:pPr>
+        <w:ind w:left="1440" w:hanging="360"/>
+      </w:pPr>
+      <w:rPr>
+        <w:strike w:val="0"/>
+        <w:dstrike w:val="0"/>
+        <w:u w:val="none"/>
+        <w:effect w:val="none"/>
+      </w:rPr>
+    </w:lvl>
+    <w:lvl w:ilvl="1">
+      <w:start w:val="1"/>
+      <w:numFmt w:val="bullet"/>
+      <w:lvlText w:val="○"/>
+      <w:lvlJc w:val="left"/>
+      <w:pPr>
+        <w:ind w:left="2160" w:hanging="360"/>
+      </w:pPr>
+      <w:rPr>
+        <w:strike w:val="0"/>
+        <w:dstrike w:val="0"/>
+        <w:u w:val="none"/>
+        <w:effect w:val="none"/>
+      </w:rPr>
+    </w:lvl>
+    <w:lvl w:ilvl="2">
+      <w:start w:val="1"/>
+      <w:numFmt w:val="bullet"/>
+      <w:lvlText w:val="■"/>
+      <w:lvlJc w:val="left"/>
+      <w:pPr>
+        <w:ind w:left="2880" w:hanging="360"/>
+      </w:pPr>
+      <w:rPr>
+        <w:strike w:val="0"/>
+        <w:dstrike w:val="0"/>
+        <w:u w:val="none"/>
+        <w:effect w:val="none"/>
+      </w:rPr>
+    </w:lvl>
+    <w:lvl w:ilvl="3">
+      <w:start w:val="1"/>
+      <w:numFmt w:val="bullet"/>
+      <w:lvlText w:val="●"/>
+      <w:lvlJc w:val="left"/>
+      <w:pPr>
+        <w:ind w:left="3600" w:hanging="360"/>
+      </w:pPr>
+      <w:rPr>
+        <w:strike w:val="0"/>
+        <w:dstrike w:val="0"/>
+        <w:u w:val="none"/>
+        <w:effect w:val="none"/>
+      </w:rPr>
+    </w:lvl>
+    <w:lvl w:ilvl="4">
+      <w:start w:val="1"/>
+      <w:numFmt w:val="bullet"/>
+      <w:lvlText w:val="○"/>
+      <w:lvlJc w:val="left"/>
+      <w:pPr>
+        <w:ind w:left="4320" w:hanging="360"/>
+      </w:pPr>
+      <w:rPr>
+        <w:strike w:val="0"/>
+        <w:dstrike w:val="0"/>
+        <w:u w:val="none"/>
+        <w:effect w:val="none"/>
+      </w:rPr>
+    </w:lvl>
+    <w:lvl w:ilvl="5">
+      <w:start w:val="1"/>
+      <w:numFmt w:val="bullet"/>
+      <w:lvlText w:val="■"/>
+      <w:lvlJc w:val="left"/>
+      <w:pPr>
+        <w:ind w:left="5040" w:hanging="360"/>
+      </w:pPr>
+      <w:rPr>
+        <w:strike w:val="0"/>
+        <w:dstrike w:val="0"/>
+        <w:u w:val="none"/>
+        <w:effect w:val="none"/>
+      </w:rPr>
+    </w:lvl>
+    <w:lvl w:ilvl="6">
+      <w:start w:val="1"/>
+      <w:numFmt w:val="bullet"/>
+      <w:lvlText w:val="●"/>
+      <w:lvlJc w:val="left"/>
+      <w:pPr>
+        <w:ind w:left="5760" w:hanging="360"/>
+      </w:pPr>
+      <w:rPr>
+        <w:strike w:val="0"/>
+        <w:dstrike w:val="0"/>
+        <w:u w:val="none"/>
+        <w:effect w:val="none"/>
+      </w:rPr>
+    </w:lvl>
+    <w:lvl w:ilvl="7">
+      <w:start w:val="1"/>
+      <w:numFmt w:val="bullet"/>
+      <w:lvlText w:val="○"/>
+      <w:lvlJc w:val="left"/>
+      <w:pPr>
+        <w:ind w:left="6480" w:hanging="360"/>
+      </w:pPr>
+      <w:rPr>
+        <w:strike w:val="0"/>
+        <w:dstrike w:val="0"/>
+        <w:u w:val="none"/>
+        <w:effect w:val="none"/>
+      </w:rPr>
+    </w:lvl>
+    <w:lvl w:ilvl="8">
+      <w:start w:val="1"/>
+      <w:numFmt w:val="bullet"/>
+      <w:lvlText w:val="■"/>
+      <w:lvlJc w:val="left"/>
+      <w:pPr>
+        <w:ind w:left="7200" w:hanging="360"/>
+      </w:pPr>
+      <w:rPr>
+        <w:strike w:val="0"/>
+        <w:dstrike w:val="0"/>
+        <w:u w:val="none"/>
+        <w:effect w:val="none"/>
+      </w:rPr>
+    </w:lvl>
+  </w:abstractNum>
+  <w:abstractNum w:abstractNumId="16" w15:restartNumberingAfterBreak="0">
     <w:nsid w:val="364C39FB"/>
     <w:multiLevelType w:val="multilevel"/>
     <w:tmpl w:val="439E6E68"/>
@@ -18123,7 +18714,7 @@
       </w:rPr>
     </w:lvl>
   </w:abstractNum>
-  <w:abstractNum w:abstractNumId="15" w15:restartNumberingAfterBreak="0">
+  <w:abstractNum w:abstractNumId="17" w15:restartNumberingAfterBreak="0">
     <w:nsid w:val="3758578B"/>
     <w:multiLevelType w:val="multilevel"/>
     <w:tmpl w:val="86B07368"/>
@@ -18263,7 +18854,7 @@
       </w:rPr>
     </w:lvl>
   </w:abstractNum>
-  <w:abstractNum w:abstractNumId="16" w15:restartNumberingAfterBreak="0">
+  <w:abstractNum w:abstractNumId="18" w15:restartNumberingAfterBreak="0">
     <w:nsid w:val="38EE3508"/>
     <w:multiLevelType w:val="multilevel"/>
     <w:tmpl w:val="C28887B4"/>
@@ -18403,7 +18994,7 @@
       </w:rPr>
     </w:lvl>
   </w:abstractNum>
-  <w:abstractNum w:abstractNumId="17" w15:restartNumberingAfterBreak="0">
+  <w:abstractNum w:abstractNumId="19" w15:restartNumberingAfterBreak="0">
     <w:nsid w:val="3C0851E9"/>
     <w:multiLevelType w:val="multilevel"/>
     <w:tmpl w:val="C28887B4"/>
@@ -18543,7 +19134,7 @@
       </w:rPr>
     </w:lvl>
   </w:abstractNum>
-  <w:abstractNum w:abstractNumId="18" w15:restartNumberingAfterBreak="0">
+  <w:abstractNum w:abstractNumId="20" w15:restartNumberingAfterBreak="0">
     <w:nsid w:val="44535E85"/>
     <w:multiLevelType w:val="multilevel"/>
     <w:tmpl w:val="C28887B4"/>
@@ -18683,7 +19274,7 @@
       </w:rPr>
     </w:lvl>
   </w:abstractNum>
-  <w:abstractNum w:abstractNumId="19" w15:restartNumberingAfterBreak="0">
+  <w:abstractNum w:abstractNumId="21" w15:restartNumberingAfterBreak="0">
     <w:nsid w:val="46B544E5"/>
     <w:multiLevelType w:val="multilevel"/>
     <w:tmpl w:val="C28887B4"/>
@@ -18823,7 +19414,147 @@
       </w:rPr>
     </w:lvl>
   </w:abstractNum>
-  <w:abstractNum w:abstractNumId="20" w15:restartNumberingAfterBreak="0">
+  <w:abstractNum w:abstractNumId="22" w15:restartNumberingAfterBreak="0">
+    <w:nsid w:val="4B320E6A"/>
+    <w:multiLevelType w:val="multilevel"/>
+    <w:tmpl w:val="76EC98C6"/>
+    <w:lvl w:ilvl="0">
+      <w:start w:val="1"/>
+      <w:numFmt w:val="decimal"/>
+      <w:lvlText w:val="%1."/>
+      <w:lvlJc w:val="left"/>
+      <w:pPr>
+        <w:ind w:left="720" w:hanging="360"/>
+      </w:pPr>
+      <w:rPr>
+        <w:strike w:val="0"/>
+        <w:dstrike w:val="0"/>
+        <w:u w:val="none"/>
+        <w:effect w:val="none"/>
+      </w:rPr>
+    </w:lvl>
+    <w:lvl w:ilvl="1">
+      <w:start w:val="1"/>
+      <w:numFmt w:val="lowerLetter"/>
+      <w:lvlText w:val="%2."/>
+      <w:lvlJc w:val="left"/>
+      <w:pPr>
+        <w:ind w:left="1440" w:hanging="360"/>
+      </w:pPr>
+      <w:rPr>
+        <w:strike w:val="0"/>
+        <w:dstrike w:val="0"/>
+        <w:u w:val="none"/>
+        <w:effect w:val="none"/>
+      </w:rPr>
+    </w:lvl>
+    <w:lvl w:ilvl="2">
+      <w:start w:val="1"/>
+      <w:numFmt w:val="lowerRoman"/>
+      <w:lvlText w:val="%3."/>
+      <w:lvlJc w:val="right"/>
+      <w:pPr>
+        <w:ind w:left="2160" w:hanging="360"/>
+      </w:pPr>
+      <w:rPr>
+        <w:strike w:val="0"/>
+        <w:dstrike w:val="0"/>
+        <w:u w:val="none"/>
+        <w:effect w:val="none"/>
+      </w:rPr>
+    </w:lvl>
+    <w:lvl w:ilvl="3">
+      <w:start w:val="1"/>
+      <w:numFmt w:val="decimal"/>
+      <w:lvlText w:val="%4."/>
+      <w:lvlJc w:val="left"/>
+      <w:pPr>
+        <w:ind w:left="2880" w:hanging="360"/>
+      </w:pPr>
+      <w:rPr>
+        <w:strike w:val="0"/>
+        <w:dstrike w:val="0"/>
+        <w:u w:val="none"/>
+        <w:effect w:val="none"/>
+      </w:rPr>
+    </w:lvl>
+    <w:lvl w:ilvl="4">
+      <w:start w:val="1"/>
+      <w:numFmt w:val="lowerLetter"/>
+      <w:lvlText w:val="%5."/>
+      <w:lvlJc w:val="left"/>
+      <w:pPr>
+        <w:ind w:left="3600" w:hanging="360"/>
+      </w:pPr>
+      <w:rPr>
+        <w:strike w:val="0"/>
+        <w:dstrike w:val="0"/>
+        <w:u w:val="none"/>
+        <w:effect w:val="none"/>
+      </w:rPr>
+    </w:lvl>
+    <w:lvl w:ilvl="5">
+      <w:start w:val="1"/>
+      <w:numFmt w:val="lowerRoman"/>
+      <w:lvlText w:val="%6."/>
+      <w:lvlJc w:val="right"/>
+      <w:pPr>
+        <w:ind w:left="4320" w:hanging="360"/>
+      </w:pPr>
+      <w:rPr>
+        <w:strike w:val="0"/>
+        <w:dstrike w:val="0"/>
+        <w:u w:val="none"/>
+        <w:effect w:val="none"/>
+      </w:rPr>
+    </w:lvl>
+    <w:lvl w:ilvl="6">
+      <w:start w:val="1"/>
+      <w:numFmt w:val="decimal"/>
+      <w:lvlText w:val="%7."/>
+      <w:lvlJc w:val="left"/>
+      <w:pPr>
+        <w:ind w:left="5040" w:hanging="360"/>
+      </w:pPr>
+      <w:rPr>
+        <w:strike w:val="0"/>
+        <w:dstrike w:val="0"/>
+        <w:u w:val="none"/>
+        <w:effect w:val="none"/>
+      </w:rPr>
+    </w:lvl>
+    <w:lvl w:ilvl="7">
+      <w:start w:val="1"/>
+      <w:numFmt w:val="lowerLetter"/>
+      <w:lvlText w:val="%8."/>
+      <w:lvlJc w:val="left"/>
+      <w:pPr>
+        <w:ind w:left="5760" w:hanging="360"/>
+      </w:pPr>
+      <w:rPr>
+        <w:strike w:val="0"/>
+        <w:dstrike w:val="0"/>
+        <w:u w:val="none"/>
+        <w:effect w:val="none"/>
+      </w:rPr>
+    </w:lvl>
+    <w:lvl w:ilvl="8">
+      <w:start w:val="1"/>
+      <w:numFmt w:val="lowerRoman"/>
+      <w:lvlText w:val="%9."/>
+      <w:lvlJc w:val="right"/>
+      <w:pPr>
+        <w:ind w:left="6480" w:hanging="360"/>
+      </w:pPr>
+      <w:rPr>
+        <w:strike w:val="0"/>
+        <w:dstrike w:val="0"/>
+        <w:u w:val="none"/>
+        <w:effect w:val="none"/>
+      </w:rPr>
+    </w:lvl>
+  </w:abstractNum>
+  <w:abstractNum w:abstractNumId="23" w15:restartNumberingAfterBreak="0">
     <w:nsid w:val="4C0C3ED7"/>
     <w:multiLevelType w:val="multilevel"/>
     <w:tmpl w:val="11147A66"/>
@@ -18963,7 +19694,7 @@
       </w:rPr>
     </w:lvl>
   </w:abstractNum>
-  <w:abstractNum w:abstractNumId="21" w15:restartNumberingAfterBreak="0">
+  <w:abstractNum w:abstractNumId="24" w15:restartNumberingAfterBreak="0">
     <w:nsid w:val="4E6A7D2A"/>
     <w:multiLevelType w:val="multilevel"/>
     <w:tmpl w:val="C28887B4"/>
@@ -19103,7 +19834,7 @@
       </w:rPr>
     </w:lvl>
   </w:abstractNum>
-  <w:abstractNum w:abstractNumId="22" w15:restartNumberingAfterBreak="0">
+  <w:abstractNum w:abstractNumId="25" w15:restartNumberingAfterBreak="0">
     <w:nsid w:val="4EA67500"/>
     <w:multiLevelType w:val="multilevel"/>
     <w:tmpl w:val="439E6E68"/>
@@ -19243,7 +19974,7 @@
       </w:rPr>
     </w:lvl>
   </w:abstractNum>
-  <w:abstractNum w:abstractNumId="23" w15:restartNumberingAfterBreak="0">
+  <w:abstractNum w:abstractNumId="26" w15:restartNumberingAfterBreak="0">
     <w:nsid w:val="4EDD3EA5"/>
     <w:multiLevelType w:val="multilevel"/>
     <w:tmpl w:val="00D8A5F2"/>
@@ -19383,7 +20114,7 @@
       </w:rPr>
     </w:lvl>
   </w:abstractNum>
-  <w:abstractNum w:abstractNumId="24" w15:restartNumberingAfterBreak="0">
+  <w:abstractNum w:abstractNumId="27" w15:restartNumberingAfterBreak="0">
     <w:nsid w:val="534B1F01"/>
     <w:multiLevelType w:val="multilevel"/>
     <w:tmpl w:val="B61E382C"/>
@@ -19523,7 +20254,7 @@
       </w:rPr>
     </w:lvl>
   </w:abstractNum>
-  <w:abstractNum w:abstractNumId="25" w15:restartNumberingAfterBreak="0">
+  <w:abstractNum w:abstractNumId="28" w15:restartNumberingAfterBreak="0">
     <w:nsid w:val="5B580190"/>
     <w:multiLevelType w:val="multilevel"/>
     <w:tmpl w:val="C36464FE"/>
@@ -19663,7 +20394,7 @@
       </w:rPr>
     </w:lvl>
   </w:abstractNum>
-  <w:abstractNum w:abstractNumId="26" w15:restartNumberingAfterBreak="0">
+  <w:abstractNum w:abstractNumId="29" w15:restartNumberingAfterBreak="0">
     <w:nsid w:val="62D960B2"/>
     <w:multiLevelType w:val="multilevel"/>
     <w:tmpl w:val="6D7EF0A4"/>
@@ -19803,7 +20534,7 @@
       </w:rPr>
     </w:lvl>
   </w:abstractNum>
-  <w:abstractNum w:abstractNumId="27" w15:restartNumberingAfterBreak="0">
+  <w:abstractNum w:abstractNumId="30" w15:restartNumberingAfterBreak="0">
     <w:nsid w:val="63160DCA"/>
     <w:multiLevelType w:val="multilevel"/>
     <w:tmpl w:val="C36464FE"/>
@@ -19943,7 +20674,7 @@
       </w:rPr>
     </w:lvl>
   </w:abstractNum>
-  <w:abstractNum w:abstractNumId="28" w15:restartNumberingAfterBreak="0">
+  <w:abstractNum w:abstractNumId="31" w15:restartNumberingAfterBreak="0">
     <w:nsid w:val="67CD7B71"/>
     <w:multiLevelType w:val="multilevel"/>
     <w:tmpl w:val="FEEAF0DE"/>
@@ -20083,7 +20814,7 @@
       </w:rPr>
     </w:lvl>
   </w:abstractNum>
-  <w:abstractNum w:abstractNumId="29" w15:restartNumberingAfterBreak="0">
+  <w:abstractNum w:abstractNumId="32" w15:restartNumberingAfterBreak="0">
     <w:nsid w:val="683B6B79"/>
     <w:multiLevelType w:val="multilevel"/>
     <w:tmpl w:val="B61E382C"/>
@@ -20223,7 +20954,7 @@
       </w:rPr>
     </w:lvl>
   </w:abstractNum>
-  <w:abstractNum w:abstractNumId="30" w15:restartNumberingAfterBreak="0">
+  <w:abstractNum w:abstractNumId="33" w15:restartNumberingAfterBreak="0">
     <w:nsid w:val="6C205FD7"/>
     <w:multiLevelType w:val="multilevel"/>
     <w:tmpl w:val="00D8A5F2"/>
@@ -20363,7 +21094,7 @@
       </w:rPr>
     </w:lvl>
   </w:abstractNum>
-  <w:abstractNum w:abstractNumId="31" w15:restartNumberingAfterBreak="0">
+  <w:abstractNum w:abstractNumId="34" w15:restartNumberingAfterBreak="0">
     <w:nsid w:val="6E2E1DC5"/>
     <w:multiLevelType w:val="multilevel"/>
     <w:tmpl w:val="C28887B4"/>
@@ -20503,7 +21234,7 @@
       </w:rPr>
     </w:lvl>
   </w:abstractNum>
-  <w:abstractNum w:abstractNumId="32" w15:restartNumberingAfterBreak="0">
+  <w:abstractNum w:abstractNumId="35" w15:restartNumberingAfterBreak="0">
     <w:nsid w:val="784F3E9E"/>
     <w:multiLevelType w:val="multilevel"/>
     <w:tmpl w:val="6D7EF0A4"/>
@@ -20643,7 +21374,7 @@
       </w:rPr>
     </w:lvl>
   </w:abstractNum>
-  <w:abstractNum w:abstractNumId="33" w15:restartNumberingAfterBreak="0">
+  <w:abstractNum w:abstractNumId="36" w15:restartNumberingAfterBreak="0">
     <w:nsid w:val="78885CB8"/>
     <w:multiLevelType w:val="multilevel"/>
     <w:tmpl w:val="B61E382C"/>
@@ -20783,7 +21514,147 @@
       </w:rPr>
     </w:lvl>
   </w:abstractNum>
-  <w:abstractNum w:abstractNumId="34" w15:restartNumberingAfterBreak="0">
+  <w:abstractNum w:abstractNumId="37" w15:restartNumberingAfterBreak="0">
+    <w:nsid w:val="78CE4906"/>
+    <w:multiLevelType w:val="multilevel"/>
+    <w:tmpl w:val="C36464FE"/>
+    <w:lvl w:ilvl="0">
+      <w:start w:val="1"/>
+      <w:numFmt w:val="decimal"/>
+      <w:lvlText w:val="%1."/>
+      <w:lvlJc w:val="left"/>
+      <w:pPr>
+        <w:ind w:left="1440" w:hanging="360"/>
+      </w:pPr>
+      <w:rPr>
+        <w:strike w:val="0"/>
+        <w:dstrike w:val="0"/>
+        <w:u w:val="none"/>
+        <w:effect w:val="none"/>
+      </w:rPr>
+    </w:lvl>
+    <w:lvl w:ilvl="1">
+      <w:start w:val="1"/>
+      <w:numFmt w:val="bullet"/>
+      <w:lvlText w:val="○"/>
+      <w:lvlJc w:val="left"/>
+      <w:pPr>
+        <w:ind w:left="2160" w:hanging="360"/>
+      </w:pPr>
+      <w:rPr>
+        <w:strike w:val="0"/>
+        <w:dstrike w:val="0"/>
+        <w:u w:val="none"/>
+        <w:effect w:val="none"/>
+      </w:rPr>
+    </w:lvl>
+    <w:lvl w:ilvl="2">
+      <w:start w:val="1"/>
+      <w:numFmt w:val="bullet"/>
+      <w:lvlText w:val="■"/>
+      <w:lvlJc w:val="left"/>
+      <w:pPr>
+        <w:ind w:left="2880" w:hanging="360"/>
+      </w:pPr>
+      <w:rPr>
+        <w:strike w:val="0"/>
+        <w:dstrike w:val="0"/>
+        <w:u w:val="none"/>
+        <w:effect w:val="none"/>
+      </w:rPr>
+    </w:lvl>
+    <w:lvl w:ilvl="3">
+      <w:start w:val="1"/>
+      <w:numFmt w:val="bullet"/>
+      <w:lvlText w:val="●"/>
+      <w:lvlJc w:val="left"/>
+      <w:pPr>
+        <w:ind w:left="3600" w:hanging="360"/>
+      </w:pPr>
+      <w:rPr>
+        <w:strike w:val="0"/>
+        <w:dstrike w:val="0"/>
+        <w:u w:val="none"/>
+        <w:effect w:val="none"/>
+      </w:rPr>
+    </w:lvl>
+    <w:lvl w:ilvl="4">
+      <w:start w:val="1"/>
+      <w:numFmt w:val="bullet"/>
+      <w:lvlText w:val="○"/>
+      <w:lvlJc w:val="left"/>
+      <w:pPr>
+        <w:ind w:left="4320" w:hanging="360"/>
+      </w:pPr>
+      <w:rPr>
+        <w:strike w:val="0"/>
+        <w:dstrike w:val="0"/>
+        <w:u w:val="none"/>
+        <w:effect w:val="none"/>
+      </w:rPr>
+    </w:lvl>
+    <w:lvl w:ilvl="5">
+      <w:start w:val="1"/>
+      <w:numFmt w:val="bullet"/>
+      <w:lvlText w:val="■"/>
+      <w:lvlJc w:val="left"/>
+      <w:pPr>
+        <w:ind w:left="5040" w:hanging="360"/>
+      </w:pPr>
+      <w:rPr>
+        <w:strike w:val="0"/>
+        <w:dstrike w:val="0"/>
+        <w:u w:val="none"/>
+        <w:effect w:val="none"/>
+      </w:rPr>
+    </w:lvl>
+    <w:lvl w:ilvl="6">
+      <w:start w:val="1"/>
+      <w:numFmt w:val="bullet"/>
+      <w:lvlText w:val="●"/>
+      <w:lvlJc w:val="left"/>
+      <w:pPr>
+        <w:ind w:left="5760" w:hanging="360"/>
+      </w:pPr>
+      <w:rPr>
+        <w:strike w:val="0"/>
+        <w:dstrike w:val="0"/>
+        <w:u w:val="none"/>
+        <w:effect w:val="none"/>
+      </w:rPr>
+    </w:lvl>
+    <w:lvl w:ilvl="7">
+      <w:start w:val="1"/>
+      <w:numFmt w:val="bullet"/>
+      <w:lvlText w:val="○"/>
+      <w:lvlJc w:val="left"/>
+      <w:pPr>
+        <w:ind w:left="6480" w:hanging="360"/>
+      </w:pPr>
+      <w:rPr>
+        <w:strike w:val="0"/>
+        <w:dstrike w:val="0"/>
+        <w:u w:val="none"/>
+        <w:effect w:val="none"/>
+      </w:rPr>
+    </w:lvl>
+    <w:lvl w:ilvl="8">
+      <w:start w:val="1"/>
+      <w:numFmt w:val="bullet"/>
+      <w:lvlText w:val="■"/>
+      <w:lvlJc w:val="left"/>
+      <w:pPr>
+        <w:ind w:left="7200" w:hanging="360"/>
+      </w:pPr>
+      <w:rPr>
+        <w:strike w:val="0"/>
+        <w:dstrike w:val="0"/>
+        <w:u w:val="none"/>
+        <w:effect w:val="none"/>
+      </w:rPr>
+    </w:lvl>
+  </w:abstractNum>
+  <w:abstractNum w:abstractNumId="38" w15:restartNumberingAfterBreak="0">
     <w:nsid w:val="78F932E0"/>
     <w:multiLevelType w:val="multilevel"/>
     <w:tmpl w:val="00D8A5F2"/>
@@ -20923,7 +21794,7 @@
       </w:rPr>
     </w:lvl>
   </w:abstractNum>
-  <w:abstractNum w:abstractNumId="35" w15:restartNumberingAfterBreak="0">
+  <w:abstractNum w:abstractNumId="39" w15:restartNumberingAfterBreak="0">
     <w:nsid w:val="7A3B6B3A"/>
     <w:multiLevelType w:val="multilevel"/>
     <w:tmpl w:val="6D7EF0A4"/>
@@ -21063,7 +21934,7 @@
       </w:rPr>
     </w:lvl>
   </w:abstractNum>
-  <w:abstractNum w:abstractNumId="36" w15:restartNumberingAfterBreak="0">
+  <w:abstractNum w:abstractNumId="40" w15:restartNumberingAfterBreak="0">
     <w:nsid w:val="7D63183B"/>
     <w:multiLevelType w:val="multilevel"/>
     <w:tmpl w:val="00D8A5F2"/>
@@ -21203,7 +22074,7 @@
       </w:rPr>
     </w:lvl>
   </w:abstractNum>
-  <w:abstractNum w:abstractNumId="37" w15:restartNumberingAfterBreak="0">
+  <w:abstractNum w:abstractNumId="41" w15:restartNumberingAfterBreak="0">
     <w:nsid w:val="7D9174F5"/>
     <w:multiLevelType w:val="multilevel"/>
     <w:tmpl w:val="B61E382C"/>
@@ -21343,7 +22214,7 @@
       </w:rPr>
     </w:lvl>
   </w:abstractNum>
-  <w:abstractNum w:abstractNumId="38" w15:restartNumberingAfterBreak="0">
+  <w:abstractNum w:abstractNumId="42" w15:restartNumberingAfterBreak="0">
     <w:nsid w:val="7F5D7496"/>
     <w:multiLevelType w:val="multilevel"/>
     <w:tmpl w:val="B61E382C"/>
@@ -21484,10 +22355,10 @@
     </w:lvl>
   </w:abstractNum>
   <w:num w:numId="1" w16cid:durableId="711080219">
-    <w:abstractNumId w:val="20"/>
+    <w:abstractNumId w:val="23"/>
   </w:num>
   <w:num w:numId="2" w16cid:durableId="414669572">
-    <w:abstractNumId w:val="14"/>
+    <w:abstractNumId w:val="16"/>
     <w:lvlOverride w:ilvl="0">
       <w:startOverride w:val="1"/>
     </w:lvlOverride>
@@ -21517,13 +22388,13 @@
     </w:lvlOverride>
   </w:num>
   <w:num w:numId="3" w16cid:durableId="1619025001">
-    <w:abstractNumId w:val="22"/>
+    <w:abstractNumId w:val="25"/>
   </w:num>
   <w:num w:numId="4" w16cid:durableId="585503028">
-    <w:abstractNumId w:val="28"/>
+    <w:abstractNumId w:val="31"/>
   </w:num>
   <w:num w:numId="5" w16cid:durableId="838350004">
-    <w:abstractNumId w:val="5"/>
+    <w:abstractNumId w:val="6"/>
   </w:num>
   <w:num w:numId="6" w16cid:durableId="188422581">
     <w:abstractNumId w:val="4"/>
@@ -21556,34 +22427,34 @@
     </w:lvlOverride>
   </w:num>
   <w:num w:numId="7" w16cid:durableId="1212767230">
+    <w:abstractNumId w:val="21"/>
+  </w:num>
+  <w:num w:numId="8" w16cid:durableId="670062085">
+    <w:abstractNumId w:val="18"/>
+  </w:num>
+  <w:num w:numId="9" w16cid:durableId="846094335">
+    <w:abstractNumId w:val="9"/>
+  </w:num>
+  <w:num w:numId="10" w16cid:durableId="204146510">
+    <w:abstractNumId w:val="24"/>
+  </w:num>
+  <w:num w:numId="11" w16cid:durableId="939608915">
+    <w:abstractNumId w:val="7"/>
+  </w:num>
+  <w:num w:numId="12" w16cid:durableId="1203592865">
+    <w:abstractNumId w:val="34"/>
+  </w:num>
+  <w:num w:numId="13" w16cid:durableId="697463749">
     <w:abstractNumId w:val="19"/>
   </w:num>
-  <w:num w:numId="8" w16cid:durableId="670062085">
-    <w:abstractNumId w:val="16"/>
-  </w:num>
-  <w:num w:numId="9" w16cid:durableId="846094335">
-    <w:abstractNumId w:val="8"/>
-  </w:num>
-  <w:num w:numId="10" w16cid:durableId="204146510">
-    <w:abstractNumId w:val="21"/>
-  </w:num>
-  <w:num w:numId="11" w16cid:durableId="939608915">
-    <w:abstractNumId w:val="6"/>
-  </w:num>
-  <w:num w:numId="12" w16cid:durableId="1203592865">
-    <w:abstractNumId w:val="31"/>
-  </w:num>
-  <w:num w:numId="13" w16cid:durableId="697463749">
-    <w:abstractNumId w:val="17"/>
-  </w:num>
   <w:num w:numId="14" w16cid:durableId="1300379801">
-    <w:abstractNumId w:val="18"/>
+    <w:abstractNumId w:val="20"/>
   </w:num>
   <w:num w:numId="15" w16cid:durableId="3285277">
-    <w:abstractNumId w:val="12"/>
+    <w:abstractNumId w:val="13"/>
   </w:num>
   <w:num w:numId="16" w16cid:durableId="1362976003">
-    <w:abstractNumId w:val="15"/>
+    <w:abstractNumId w:val="17"/>
     <w:lvlOverride w:ilvl="0">
       <w:startOverride w:val="1"/>
     </w:lvlOverride>
@@ -21613,7 +22484,7 @@
     </w:lvlOverride>
   </w:num>
   <w:num w:numId="17" w16cid:durableId="985354474">
-    <w:abstractNumId w:val="7"/>
+    <w:abstractNumId w:val="8"/>
     <w:lvlOverride w:ilvl="0">
       <w:startOverride w:val="1"/>
     </w:lvlOverride>
@@ -21643,25 +22514,25 @@
     </w:lvlOverride>
   </w:num>
   <w:num w:numId="18" w16cid:durableId="1759399819">
-    <w:abstractNumId w:val="35"/>
+    <w:abstractNumId w:val="39"/>
   </w:num>
   <w:num w:numId="19" w16cid:durableId="1165777655">
-    <w:abstractNumId w:val="10"/>
+    <w:abstractNumId w:val="11"/>
   </w:num>
   <w:num w:numId="20" w16cid:durableId="1187059159">
-    <w:abstractNumId w:val="26"/>
+    <w:abstractNumId w:val="29"/>
   </w:num>
   <w:num w:numId="21" w16cid:durableId="630479396">
     <w:abstractNumId w:val="2"/>
   </w:num>
   <w:num w:numId="22" w16cid:durableId="1998655843">
-    <w:abstractNumId w:val="32"/>
+    <w:abstractNumId w:val="35"/>
   </w:num>
   <w:num w:numId="23" w16cid:durableId="929000887">
     <w:abstractNumId w:val="1"/>
   </w:num>
   <w:num w:numId="24" w16cid:durableId="864320">
-    <w:abstractNumId w:val="11"/>
+    <w:abstractNumId w:val="12"/>
   </w:num>
   <w:num w:numId="25" w16cid:durableId="1935481507">
     <w:abstractNumId w:val="3"/>
@@ -21694,19 +22565,19 @@
     </w:lvlOverride>
   </w:num>
   <w:num w:numId="26" w16cid:durableId="120613547">
-    <w:abstractNumId w:val="34"/>
+    <w:abstractNumId w:val="38"/>
   </w:num>
   <w:num w:numId="27" w16cid:durableId="1385057920">
-    <w:abstractNumId w:val="36"/>
+    <w:abstractNumId w:val="40"/>
   </w:num>
   <w:num w:numId="28" w16cid:durableId="19747534">
-    <w:abstractNumId w:val="23"/>
+    <w:abstractNumId w:val="26"/>
   </w:num>
   <w:num w:numId="29" w16cid:durableId="2007975938">
-    <w:abstractNumId w:val="30"/>
+    <w:abstractNumId w:val="33"/>
   </w:num>
   <w:num w:numId="30" w16cid:durableId="711459161">
-    <w:abstractNumId w:val="29"/>
+    <w:abstractNumId w:val="32"/>
     <w:lvlOverride w:ilvl="0">
       <w:startOverride w:val="1"/>
     </w:lvlOverride>
@@ -21736,19 +22607,19 @@
     </w:lvlOverride>
   </w:num>
   <w:num w:numId="31" w16cid:durableId="794252817">
-    <w:abstractNumId w:val="37"/>
+    <w:abstractNumId w:val="41"/>
   </w:num>
   <w:num w:numId="32" w16cid:durableId="233129995">
-    <w:abstractNumId w:val="24"/>
+    <w:abstractNumId w:val="27"/>
   </w:num>
   <w:num w:numId="33" w16cid:durableId="1350990551">
-    <w:abstractNumId w:val="9"/>
+    <w:abstractNumId w:val="10"/>
   </w:num>
   <w:num w:numId="34" w16cid:durableId="46221697">
-    <w:abstractNumId w:val="38"/>
+    <w:abstractNumId w:val="42"/>
   </w:num>
   <w:num w:numId="35" w16cid:durableId="1144196204">
-    <w:abstractNumId w:val="33"/>
+    <w:abstractNumId w:val="36"/>
   </w:num>
   <w:num w:numId="36" w16cid:durableId="264073891">
     <w:abstractNumId w:val="0"/>
@@ -21765,13 +22636,61 @@
     <w:lvlOverride w:ilvl="8"/>
   </w:num>
   <w:num w:numId="37" w16cid:durableId="330136002">
-    <w:abstractNumId w:val="25"/>
+    <w:abstractNumId w:val="28"/>
   </w:num>
   <w:num w:numId="38" w16cid:durableId="587274417">
-    <w:abstractNumId w:val="27"/>
+    <w:abstractNumId w:val="30"/>
   </w:num>
   <w:num w:numId="39" w16cid:durableId="1596404696">
-    <w:abstractNumId w:val="13"/>
+    <w:abstractNumId w:val="14"/>
+  </w:num>
+  <w:num w:numId="40" w16cid:durableId="228350709">
+    <w:abstractNumId w:val="5"/>
+  </w:num>
+  <w:num w:numId="41" w16cid:durableId="759370089">
+    <w:abstractNumId w:val="37"/>
+  </w:num>
+  <w:num w:numId="42" w16cid:durableId="1381712389">
+    <w:abstractNumId w:val="22"/>
+    <w:lvlOverride w:ilvl="0">
+      <w:startOverride w:val="1"/>
+    </w:lvlOverride>
+    <w:lvlOverride w:ilvl="1">
+      <w:startOverride w:val="1"/>
+    </w:lvlOverride>
+    <w:lvlOverride w:ilvl="2">
+      <w:startOverride w:val="1"/>
+    </w:lvlOverride>
+    <w:lvlOverride w:ilvl="3">
+      <w:startOverride w:val="1"/>
+    </w:lvlOverride>
+    <w:lvlOverride w:ilvl="4">
+      <w:startOverride w:val="1"/>
+    </w:lvlOverride>
+    <w:lvlOverride w:ilvl="5">
+      <w:startOverride w:val="1"/>
+    </w:lvlOverride>
+    <w:lvlOverride w:ilvl="6">
+      <w:startOverride w:val="1"/>
+    </w:lvlOverride>
+    <w:lvlOverride w:ilvl="7">
+      <w:startOverride w:val="1"/>
+    </w:lvlOverride>
+    <w:lvlOverride w:ilvl="8">
+      <w:startOverride w:val="1"/>
+    </w:lvlOverride>
+  </w:num>
+  <w:num w:numId="43" w16cid:durableId="560403075">
+    <w:abstractNumId w:val="15"/>
+    <w:lvlOverride w:ilvl="0"/>
+    <w:lvlOverride w:ilvl="1"/>
+    <w:lvlOverride w:ilvl="2"/>
+    <w:lvlOverride w:ilvl="3"/>
+    <w:lvlOverride w:ilvl="4"/>
+    <w:lvlOverride w:ilvl="5"/>
+    <w:lvlOverride w:ilvl="6"/>
+    <w:lvlOverride w:ilvl="7"/>
+    <w:lvlOverride w:ilvl="8"/>
   </w:num>
 </w:numbering>
 </file>

</xml_diff>

<commit_message>
1st point in 7th task done
</commit_message>
<xml_diff>
--- a/otchet.docx
+++ b/otchet.docx
@@ -15847,6 +15847,330 @@
           <w:lang w:val="en-US"/>
         </w:rPr>
       </w:pPr>
+      <w:r>
+        <w:rPr>
+          <w:sz w:val="32"/>
+          <w:szCs w:val="32"/>
+          <w:lang w:val="en-US"/>
+        </w:rPr>
+        <w:drawing>
+          <wp:inline distT="0" distB="0" distL="0" distR="0" wp14:anchorId="633335F2" wp14:editId="08768519">
+            <wp:extent cx="5759450" cy="866775"/>
+            <wp:effectExtent l="0" t="0" r="0" b="9525"/>
+            <wp:docPr id="397830480" name="Рисунок 1"/>
+            <wp:cNvGraphicFramePr>
+              <a:graphicFrameLocks xmlns:a="http://schemas.openxmlformats.org/drawingml/2006/main" noChangeAspect="1"/>
+            </wp:cNvGraphicFramePr>
+            <a:graphic xmlns:a="http://schemas.openxmlformats.org/drawingml/2006/main">
+              <a:graphicData uri="http://schemas.openxmlformats.org/drawingml/2006/picture">
+                <pic:pic xmlns:pic="http://schemas.openxmlformats.org/drawingml/2006/picture">
+                  <pic:nvPicPr>
+                    <pic:cNvPr id="397830480" name=""/>
+                    <pic:cNvPicPr/>
+                  </pic:nvPicPr>
+                  <pic:blipFill>
+                    <a:blip r:embed="rId157"/>
+                    <a:stretch>
+                      <a:fillRect/>
+                    </a:stretch>
+                  </pic:blipFill>
+                  <pic:spPr>
+                    <a:xfrm>
+                      <a:off x="0" y="0"/>
+                      <a:ext cx="5759450" cy="866775"/>
+                    </a:xfrm>
+                    <a:prstGeom prst="rect">
+                      <a:avLst/>
+                    </a:prstGeom>
+                  </pic:spPr>
+                </pic:pic>
+              </a:graphicData>
+            </a:graphic>
+          </wp:inline>
+        </w:drawing>
+      </w:r>
+    </w:p>
+    <w:p>
+      <w:pPr>
+        <w:spacing w:after="0" w:line="276" w:lineRule="auto"/>
+        <w:rPr>
+          <w:sz w:val="32"/>
+          <w:szCs w:val="32"/>
+          <w:lang w:val="en-US"/>
+        </w:rPr>
+      </w:pPr>
+      <w:r>
+        <w:rPr>
+          <w:sz w:val="32"/>
+          <w:szCs w:val="32"/>
+          <w:lang w:val="en-US"/>
+        </w:rPr>
+        <w:t>Result:</w:t>
+      </w:r>
+    </w:p>
+    <w:p>
+      <w:pPr>
+        <w:spacing w:after="0" w:line="276" w:lineRule="auto"/>
+        <w:rPr>
+          <w:sz w:val="32"/>
+          <w:szCs w:val="32"/>
+          <w:lang w:val="en-US"/>
+        </w:rPr>
+      </w:pPr>
+      <w:r>
+        <w:rPr>
+          <w:sz w:val="32"/>
+          <w:szCs w:val="32"/>
+          <w:lang w:val="en-US"/>
+        </w:rPr>
+        <w:drawing>
+          <wp:inline distT="0" distB="0" distL="0" distR="0" wp14:anchorId="3C8A543A" wp14:editId="21CDFF8D">
+            <wp:extent cx="2857899" cy="323895"/>
+            <wp:effectExtent l="0" t="0" r="0" b="0"/>
+            <wp:docPr id="1579451704" name="Рисунок 1"/>
+            <wp:cNvGraphicFramePr>
+              <a:graphicFrameLocks xmlns:a="http://schemas.openxmlformats.org/drawingml/2006/main" noChangeAspect="1"/>
+            </wp:cNvGraphicFramePr>
+            <a:graphic xmlns:a="http://schemas.openxmlformats.org/drawingml/2006/main">
+              <a:graphicData uri="http://schemas.openxmlformats.org/drawingml/2006/picture">
+                <pic:pic xmlns:pic="http://schemas.openxmlformats.org/drawingml/2006/picture">
+                  <pic:nvPicPr>
+                    <pic:cNvPr id="1579451704" name=""/>
+                    <pic:cNvPicPr/>
+                  </pic:nvPicPr>
+                  <pic:blipFill>
+                    <a:blip r:embed="rId158"/>
+                    <a:stretch>
+                      <a:fillRect/>
+                    </a:stretch>
+                  </pic:blipFill>
+                  <pic:spPr>
+                    <a:xfrm>
+                      <a:off x="0" y="0"/>
+                      <a:ext cx="2857899" cy="323895"/>
+                    </a:xfrm>
+                    <a:prstGeom prst="rect">
+                      <a:avLst/>
+                    </a:prstGeom>
+                  </pic:spPr>
+                </pic:pic>
+              </a:graphicData>
+            </a:graphic>
+          </wp:inline>
+        </w:drawing>
+      </w:r>
+    </w:p>
+    <w:p>
+      <w:pPr>
+        <w:spacing w:after="0" w:line="276" w:lineRule="auto"/>
+        <w:rPr>
+          <w:sz w:val="32"/>
+          <w:szCs w:val="32"/>
+          <w:lang w:val="en-US"/>
+        </w:rPr>
+      </w:pPr>
+    </w:p>
+    <w:p>
+      <w:pPr>
+        <w:numPr>
+          <w:ilvl w:val="0"/>
+          <w:numId w:val="42"/>
+        </w:numPr>
+        <w:spacing w:after="0" w:line="276" w:lineRule="auto"/>
+        <w:rPr>
+          <w:b/>
+          <w:sz w:val="32"/>
+          <w:szCs w:val="32"/>
+          <w:lang w:val="ru-RU"/>
+        </w:rPr>
+      </w:pPr>
+      <w:r>
+        <w:rPr>
+          <w:b/>
+          <w:sz w:val="32"/>
+          <w:szCs w:val="32"/>
+          <w:lang w:val="ru-RU"/>
+        </w:rPr>
+        <w:t xml:space="preserve">Проверка валидности </w:t>
+      </w:r>
+      <w:proofErr w:type="spellStart"/>
+      <w:r>
+        <w:rPr>
+          <w:b/>
+          <w:sz w:val="32"/>
+          <w:szCs w:val="32"/>
+          <w:lang w:val="ru-RU"/>
+        </w:rPr>
+        <w:t>email</w:t>
+      </w:r>
+      <w:proofErr w:type="spellEnd"/>
+      <w:r>
+        <w:rPr>
+          <w:b/>
+          <w:sz w:val="32"/>
+          <w:szCs w:val="32"/>
+          <w:lang w:val="ru-RU"/>
+        </w:rPr>
+        <w:t>-адреса:</w:t>
+      </w:r>
+    </w:p>
+    <w:p>
+      <w:pPr>
+        <w:numPr>
+          <w:ilvl w:val="0"/>
+          <w:numId w:val="44"/>
+        </w:numPr>
+        <w:spacing w:after="0" w:line="276" w:lineRule="auto"/>
+        <w:rPr>
+          <w:sz w:val="32"/>
+          <w:szCs w:val="32"/>
+          <w:lang w:val="ru-RU"/>
+        </w:rPr>
+      </w:pPr>
+      <w:r>
+        <w:rPr>
+          <w:sz w:val="32"/>
+          <w:szCs w:val="32"/>
+          <w:lang w:val="ru-RU"/>
+        </w:rPr>
+        <w:t xml:space="preserve">Предложите пользователю ввести </w:t>
+      </w:r>
+      <w:proofErr w:type="spellStart"/>
+      <w:r>
+        <w:rPr>
+          <w:sz w:val="32"/>
+          <w:szCs w:val="32"/>
+          <w:lang w:val="ru-RU"/>
+        </w:rPr>
+        <w:t>email</w:t>
+      </w:r>
+      <w:proofErr w:type="spellEnd"/>
+      <w:r>
+        <w:rPr>
+          <w:sz w:val="32"/>
+          <w:szCs w:val="32"/>
+          <w:lang w:val="ru-RU"/>
+        </w:rPr>
+        <w:t>-адрес.</w:t>
+      </w:r>
+    </w:p>
+    <w:p>
+      <w:pPr>
+        <w:numPr>
+          <w:ilvl w:val="0"/>
+          <w:numId w:val="44"/>
+        </w:numPr>
+        <w:spacing w:after="0" w:line="276" w:lineRule="auto"/>
+        <w:rPr>
+          <w:sz w:val="32"/>
+          <w:szCs w:val="32"/>
+          <w:lang w:val="ru-RU"/>
+        </w:rPr>
+      </w:pPr>
+      <w:r>
+        <w:rPr>
+          <w:sz w:val="32"/>
+          <w:szCs w:val="32"/>
+          <w:lang w:val="ru-RU"/>
+        </w:rPr>
+        <w:t xml:space="preserve">Используя модуль </w:t>
+      </w:r>
+      <w:proofErr w:type="spellStart"/>
+      <w:r>
+        <w:rPr>
+          <w:sz w:val="32"/>
+          <w:szCs w:val="32"/>
+          <w:lang w:val="ru-RU"/>
+        </w:rPr>
+        <w:t>re</w:t>
+      </w:r>
+      <w:proofErr w:type="spellEnd"/>
+      <w:r>
+        <w:rPr>
+          <w:sz w:val="32"/>
+          <w:szCs w:val="32"/>
+          <w:lang w:val="ru-RU"/>
+        </w:rPr>
+        <w:t xml:space="preserve">, проверьте введенный адрес на соответствие формату </w:t>
+      </w:r>
+      <w:proofErr w:type="spellStart"/>
+      <w:r>
+        <w:rPr>
+          <w:sz w:val="32"/>
+          <w:szCs w:val="32"/>
+          <w:lang w:val="ru-RU"/>
+        </w:rPr>
+        <w:t>email</w:t>
+      </w:r>
+      <w:proofErr w:type="spellEnd"/>
+      <w:r>
+        <w:rPr>
+          <w:sz w:val="32"/>
+          <w:szCs w:val="32"/>
+          <w:lang w:val="ru-RU"/>
+        </w:rPr>
+        <w:t xml:space="preserve"> с помощью регулярного выражения.</w:t>
+      </w:r>
+    </w:p>
+    <w:p>
+      <w:pPr>
+        <w:numPr>
+          <w:ilvl w:val="0"/>
+          <w:numId w:val="44"/>
+        </w:numPr>
+        <w:spacing w:after="0" w:line="276" w:lineRule="auto"/>
+        <w:rPr>
+          <w:sz w:val="32"/>
+          <w:szCs w:val="32"/>
+          <w:lang w:val="ru-RU"/>
+        </w:rPr>
+      </w:pPr>
+      <w:r>
+        <w:rPr>
+          <w:sz w:val="32"/>
+          <w:szCs w:val="32"/>
+          <w:lang w:val="ru-RU"/>
+        </w:rPr>
+        <w:t>Выведите сообщение о том, является ли введенный адрес валидным или нет.</w:t>
+      </w:r>
+    </w:p>
+    <w:p>
+      <w:pPr>
+        <w:spacing w:after="0" w:line="276" w:lineRule="auto"/>
+        <w:rPr>
+          <w:sz w:val="32"/>
+          <w:szCs w:val="32"/>
+          <w:lang w:val="ru-RU"/>
+        </w:rPr>
+      </w:pPr>
+    </w:p>
+    <w:p>
+      <w:pPr>
+        <w:spacing w:after="0" w:line="276" w:lineRule="auto"/>
+        <w:rPr>
+          <w:sz w:val="32"/>
+          <w:szCs w:val="32"/>
+          <w:lang w:val="en-US"/>
+        </w:rPr>
+      </w:pPr>
+      <w:r>
+        <w:rPr>
+          <w:sz w:val="32"/>
+          <w:szCs w:val="32"/>
+          <w:lang w:val="en-US"/>
+        </w:rPr>
+        <w:t>Code:</w:t>
+      </w:r>
+    </w:p>
+    <w:p>
+      <w:pPr>
+        <w:spacing w:after="0" w:line="276" w:lineRule="auto"/>
+        <w:rPr>
+          <w:sz w:val="32"/>
+          <w:szCs w:val="32"/>
+          <w:lang w:val="en-US"/>
+        </w:rPr>
+      </w:pPr>
     </w:p>
     <w:p>
       <w:pPr>
@@ -16315,21 +16639,21 @@
         <v:path o:extrusionok="f" gradientshapeok="t" o:connecttype="rect"/>
         <o:lock v:ext="edit" aspectratio="t"/>
       </v:shapetype>
-      <v:shape id="_x0000_i1257" type="#_x0000_t75" style="width:24.6pt;height:22.8pt;visibility:visible;mso-wrap-style:square" o:bullet="t">
+      <v:shape id="_x0000_i1263" type="#_x0000_t75" style="width:24.6pt;height:22.8pt;visibility:visible;mso-wrap-style:square" o:bullet="t">
         <v:imagedata r:id="rId1" o:title=""/>
       </v:shape>
     </w:pict>
   </w:numPicBullet>
   <w:numPicBullet w:numPicBulletId="1">
     <w:pict>
-      <v:shape id="_x0000_i1258" type="#_x0000_t75" style="width:45pt;height:23.4pt;visibility:visible;mso-wrap-style:square" o:bullet="t">
+      <v:shape id="_x0000_i1264" type="#_x0000_t75" style="width:45pt;height:23.4pt;visibility:visible;mso-wrap-style:square" o:bullet="t">
         <v:imagedata r:id="rId2" o:title=""/>
       </v:shape>
     </w:pict>
   </w:numPicBullet>
   <w:numPicBullet w:numPicBulletId="2">
     <w:pict>
-      <v:shape id="_x0000_i1259" type="#_x0000_t75" style="width:27.6pt;height:21.6pt;visibility:visible;mso-wrap-style:square" o:bullet="t">
+      <v:shape id="_x0000_i1265" type="#_x0000_t75" style="width:27.6pt;height:21.6pt;visibility:visible;mso-wrap-style:square" o:bullet="t">
         <v:imagedata r:id="rId3" o:title=""/>
       </v:shape>
     </w:pict>
@@ -20395,6 +20719,146 @@
     </w:lvl>
   </w:abstractNum>
   <w:abstractNum w:abstractNumId="29" w15:restartNumberingAfterBreak="0">
+    <w:nsid w:val="5D74741D"/>
+    <w:multiLevelType w:val="multilevel"/>
+    <w:tmpl w:val="B8F62BB2"/>
+    <w:lvl w:ilvl="0">
+      <w:start w:val="1"/>
+      <w:numFmt w:val="bullet"/>
+      <w:lvlText w:val="●"/>
+      <w:lvlJc w:val="left"/>
+      <w:pPr>
+        <w:ind w:left="1440" w:hanging="360"/>
+      </w:pPr>
+      <w:rPr>
+        <w:strike w:val="0"/>
+        <w:dstrike w:val="0"/>
+        <w:u w:val="none"/>
+        <w:effect w:val="none"/>
+      </w:rPr>
+    </w:lvl>
+    <w:lvl w:ilvl="1">
+      <w:start w:val="1"/>
+      <w:numFmt w:val="bullet"/>
+      <w:lvlText w:val="○"/>
+      <w:lvlJc w:val="left"/>
+      <w:pPr>
+        <w:ind w:left="2160" w:hanging="360"/>
+      </w:pPr>
+      <w:rPr>
+        <w:strike w:val="0"/>
+        <w:dstrike w:val="0"/>
+        <w:u w:val="none"/>
+        <w:effect w:val="none"/>
+      </w:rPr>
+    </w:lvl>
+    <w:lvl w:ilvl="2">
+      <w:start w:val="1"/>
+      <w:numFmt w:val="bullet"/>
+      <w:lvlText w:val="■"/>
+      <w:lvlJc w:val="left"/>
+      <w:pPr>
+        <w:ind w:left="2880" w:hanging="360"/>
+      </w:pPr>
+      <w:rPr>
+        <w:strike w:val="0"/>
+        <w:dstrike w:val="0"/>
+        <w:u w:val="none"/>
+        <w:effect w:val="none"/>
+      </w:rPr>
+    </w:lvl>
+    <w:lvl w:ilvl="3">
+      <w:start w:val="1"/>
+      <w:numFmt w:val="bullet"/>
+      <w:lvlText w:val="●"/>
+      <w:lvlJc w:val="left"/>
+      <w:pPr>
+        <w:ind w:left="3600" w:hanging="360"/>
+      </w:pPr>
+      <w:rPr>
+        <w:strike w:val="0"/>
+        <w:dstrike w:val="0"/>
+        <w:u w:val="none"/>
+        <w:effect w:val="none"/>
+      </w:rPr>
+    </w:lvl>
+    <w:lvl w:ilvl="4">
+      <w:start w:val="1"/>
+      <w:numFmt w:val="bullet"/>
+      <w:lvlText w:val="○"/>
+      <w:lvlJc w:val="left"/>
+      <w:pPr>
+        <w:ind w:left="4320" w:hanging="360"/>
+      </w:pPr>
+      <w:rPr>
+        <w:strike w:val="0"/>
+        <w:dstrike w:val="0"/>
+        <w:u w:val="none"/>
+        <w:effect w:val="none"/>
+      </w:rPr>
+    </w:lvl>
+    <w:lvl w:ilvl="5">
+      <w:start w:val="1"/>
+      <w:numFmt w:val="bullet"/>
+      <w:lvlText w:val="■"/>
+      <w:lvlJc w:val="left"/>
+      <w:pPr>
+        <w:ind w:left="5040" w:hanging="360"/>
+      </w:pPr>
+      <w:rPr>
+        <w:strike w:val="0"/>
+        <w:dstrike w:val="0"/>
+        <w:u w:val="none"/>
+        <w:effect w:val="none"/>
+      </w:rPr>
+    </w:lvl>
+    <w:lvl w:ilvl="6">
+      <w:start w:val="1"/>
+      <w:numFmt w:val="bullet"/>
+      <w:lvlText w:val="●"/>
+      <w:lvlJc w:val="left"/>
+      <w:pPr>
+        <w:ind w:left="5760" w:hanging="360"/>
+      </w:pPr>
+      <w:rPr>
+        <w:strike w:val="0"/>
+        <w:dstrike w:val="0"/>
+        <w:u w:val="none"/>
+        <w:effect w:val="none"/>
+      </w:rPr>
+    </w:lvl>
+    <w:lvl w:ilvl="7">
+      <w:start w:val="1"/>
+      <w:numFmt w:val="bullet"/>
+      <w:lvlText w:val="○"/>
+      <w:lvlJc w:val="left"/>
+      <w:pPr>
+        <w:ind w:left="6480" w:hanging="360"/>
+      </w:pPr>
+      <w:rPr>
+        <w:strike w:val="0"/>
+        <w:dstrike w:val="0"/>
+        <w:u w:val="none"/>
+        <w:effect w:val="none"/>
+      </w:rPr>
+    </w:lvl>
+    <w:lvl w:ilvl="8">
+      <w:start w:val="1"/>
+      <w:numFmt w:val="bullet"/>
+      <w:lvlText w:val="■"/>
+      <w:lvlJc w:val="left"/>
+      <w:pPr>
+        <w:ind w:left="7200" w:hanging="360"/>
+      </w:pPr>
+      <w:rPr>
+        <w:strike w:val="0"/>
+        <w:dstrike w:val="0"/>
+        <w:u w:val="none"/>
+        <w:effect w:val="none"/>
+      </w:rPr>
+    </w:lvl>
+  </w:abstractNum>
+  <w:abstractNum w:abstractNumId="30" w15:restartNumberingAfterBreak="0">
     <w:nsid w:val="62D960B2"/>
     <w:multiLevelType w:val="multilevel"/>
     <w:tmpl w:val="6D7EF0A4"/>
@@ -20534,7 +20998,7 @@
       </w:rPr>
     </w:lvl>
   </w:abstractNum>
-  <w:abstractNum w:abstractNumId="30" w15:restartNumberingAfterBreak="0">
+  <w:abstractNum w:abstractNumId="31" w15:restartNumberingAfterBreak="0">
     <w:nsid w:val="63160DCA"/>
     <w:multiLevelType w:val="multilevel"/>
     <w:tmpl w:val="C36464FE"/>
@@ -20674,7 +21138,7 @@
       </w:rPr>
     </w:lvl>
   </w:abstractNum>
-  <w:abstractNum w:abstractNumId="31" w15:restartNumberingAfterBreak="0">
+  <w:abstractNum w:abstractNumId="32" w15:restartNumberingAfterBreak="0">
     <w:nsid w:val="67CD7B71"/>
     <w:multiLevelType w:val="multilevel"/>
     <w:tmpl w:val="FEEAF0DE"/>
@@ -20814,7 +21278,7 @@
       </w:rPr>
     </w:lvl>
   </w:abstractNum>
-  <w:abstractNum w:abstractNumId="32" w15:restartNumberingAfterBreak="0">
+  <w:abstractNum w:abstractNumId="33" w15:restartNumberingAfterBreak="0">
     <w:nsid w:val="683B6B79"/>
     <w:multiLevelType w:val="multilevel"/>
     <w:tmpl w:val="B61E382C"/>
@@ -20954,7 +21418,7 @@
       </w:rPr>
     </w:lvl>
   </w:abstractNum>
-  <w:abstractNum w:abstractNumId="33" w15:restartNumberingAfterBreak="0">
+  <w:abstractNum w:abstractNumId="34" w15:restartNumberingAfterBreak="0">
     <w:nsid w:val="6C205FD7"/>
     <w:multiLevelType w:val="multilevel"/>
     <w:tmpl w:val="00D8A5F2"/>
@@ -21094,7 +21558,7 @@
       </w:rPr>
     </w:lvl>
   </w:abstractNum>
-  <w:abstractNum w:abstractNumId="34" w15:restartNumberingAfterBreak="0">
+  <w:abstractNum w:abstractNumId="35" w15:restartNumberingAfterBreak="0">
     <w:nsid w:val="6E2E1DC5"/>
     <w:multiLevelType w:val="multilevel"/>
     <w:tmpl w:val="C28887B4"/>
@@ -21234,7 +21698,7 @@
       </w:rPr>
     </w:lvl>
   </w:abstractNum>
-  <w:abstractNum w:abstractNumId="35" w15:restartNumberingAfterBreak="0">
+  <w:abstractNum w:abstractNumId="36" w15:restartNumberingAfterBreak="0">
     <w:nsid w:val="784F3E9E"/>
     <w:multiLevelType w:val="multilevel"/>
     <w:tmpl w:val="6D7EF0A4"/>
@@ -21374,7 +21838,7 @@
       </w:rPr>
     </w:lvl>
   </w:abstractNum>
-  <w:abstractNum w:abstractNumId="36" w15:restartNumberingAfterBreak="0">
+  <w:abstractNum w:abstractNumId="37" w15:restartNumberingAfterBreak="0">
     <w:nsid w:val="78885CB8"/>
     <w:multiLevelType w:val="multilevel"/>
     <w:tmpl w:val="B61E382C"/>
@@ -21514,7 +21978,7 @@
       </w:rPr>
     </w:lvl>
   </w:abstractNum>
-  <w:abstractNum w:abstractNumId="37" w15:restartNumberingAfterBreak="0">
+  <w:abstractNum w:abstractNumId="38" w15:restartNumberingAfterBreak="0">
     <w:nsid w:val="78CE4906"/>
     <w:multiLevelType w:val="multilevel"/>
     <w:tmpl w:val="C36464FE"/>
@@ -21654,7 +22118,7 @@
       </w:rPr>
     </w:lvl>
   </w:abstractNum>
-  <w:abstractNum w:abstractNumId="38" w15:restartNumberingAfterBreak="0">
+  <w:abstractNum w:abstractNumId="39" w15:restartNumberingAfterBreak="0">
     <w:nsid w:val="78F932E0"/>
     <w:multiLevelType w:val="multilevel"/>
     <w:tmpl w:val="00D8A5F2"/>
@@ -21794,7 +22258,7 @@
       </w:rPr>
     </w:lvl>
   </w:abstractNum>
-  <w:abstractNum w:abstractNumId="39" w15:restartNumberingAfterBreak="0">
+  <w:abstractNum w:abstractNumId="40" w15:restartNumberingAfterBreak="0">
     <w:nsid w:val="7A3B6B3A"/>
     <w:multiLevelType w:val="multilevel"/>
     <w:tmpl w:val="6D7EF0A4"/>
@@ -21934,7 +22398,7 @@
       </w:rPr>
     </w:lvl>
   </w:abstractNum>
-  <w:abstractNum w:abstractNumId="40" w15:restartNumberingAfterBreak="0">
+  <w:abstractNum w:abstractNumId="41" w15:restartNumberingAfterBreak="0">
     <w:nsid w:val="7D63183B"/>
     <w:multiLevelType w:val="multilevel"/>
     <w:tmpl w:val="00D8A5F2"/>
@@ -22074,7 +22538,7 @@
       </w:rPr>
     </w:lvl>
   </w:abstractNum>
-  <w:abstractNum w:abstractNumId="41" w15:restartNumberingAfterBreak="0">
+  <w:abstractNum w:abstractNumId="42" w15:restartNumberingAfterBreak="0">
     <w:nsid w:val="7D9174F5"/>
     <w:multiLevelType w:val="multilevel"/>
     <w:tmpl w:val="B61E382C"/>
@@ -22214,7 +22678,7 @@
       </w:rPr>
     </w:lvl>
   </w:abstractNum>
-  <w:abstractNum w:abstractNumId="42" w15:restartNumberingAfterBreak="0">
+  <w:abstractNum w:abstractNumId="43" w15:restartNumberingAfterBreak="0">
     <w:nsid w:val="7F5D7496"/>
     <w:multiLevelType w:val="multilevel"/>
     <w:tmpl w:val="B61E382C"/>
@@ -22391,7 +22855,7 @@
     <w:abstractNumId w:val="25"/>
   </w:num>
   <w:num w:numId="4" w16cid:durableId="585503028">
-    <w:abstractNumId w:val="31"/>
+    <w:abstractNumId w:val="32"/>
   </w:num>
   <w:num w:numId="5" w16cid:durableId="838350004">
     <w:abstractNumId w:val="6"/>
@@ -22442,7 +22906,7 @@
     <w:abstractNumId w:val="7"/>
   </w:num>
   <w:num w:numId="12" w16cid:durableId="1203592865">
-    <w:abstractNumId w:val="34"/>
+    <w:abstractNumId w:val="35"/>
   </w:num>
   <w:num w:numId="13" w16cid:durableId="697463749">
     <w:abstractNumId w:val="19"/>
@@ -22514,19 +22978,19 @@
     </w:lvlOverride>
   </w:num>
   <w:num w:numId="18" w16cid:durableId="1759399819">
-    <w:abstractNumId w:val="39"/>
+    <w:abstractNumId w:val="40"/>
   </w:num>
   <w:num w:numId="19" w16cid:durableId="1165777655">
     <w:abstractNumId w:val="11"/>
   </w:num>
   <w:num w:numId="20" w16cid:durableId="1187059159">
-    <w:abstractNumId w:val="29"/>
+    <w:abstractNumId w:val="30"/>
   </w:num>
   <w:num w:numId="21" w16cid:durableId="630479396">
     <w:abstractNumId w:val="2"/>
   </w:num>
   <w:num w:numId="22" w16cid:durableId="1998655843">
-    <w:abstractNumId w:val="35"/>
+    <w:abstractNumId w:val="36"/>
   </w:num>
   <w:num w:numId="23" w16cid:durableId="929000887">
     <w:abstractNumId w:val="1"/>
@@ -22565,19 +23029,19 @@
     </w:lvlOverride>
   </w:num>
   <w:num w:numId="26" w16cid:durableId="120613547">
-    <w:abstractNumId w:val="38"/>
+    <w:abstractNumId w:val="39"/>
   </w:num>
   <w:num w:numId="27" w16cid:durableId="1385057920">
-    <w:abstractNumId w:val="40"/>
+    <w:abstractNumId w:val="41"/>
   </w:num>
   <w:num w:numId="28" w16cid:durableId="19747534">
     <w:abstractNumId w:val="26"/>
   </w:num>
   <w:num w:numId="29" w16cid:durableId="2007975938">
-    <w:abstractNumId w:val="33"/>
+    <w:abstractNumId w:val="34"/>
   </w:num>
   <w:num w:numId="30" w16cid:durableId="711459161">
-    <w:abstractNumId w:val="32"/>
+    <w:abstractNumId w:val="33"/>
     <w:lvlOverride w:ilvl="0">
       <w:startOverride w:val="1"/>
     </w:lvlOverride>
@@ -22607,7 +23071,7 @@
     </w:lvlOverride>
   </w:num>
   <w:num w:numId="31" w16cid:durableId="794252817">
-    <w:abstractNumId w:val="41"/>
+    <w:abstractNumId w:val="42"/>
   </w:num>
   <w:num w:numId="32" w16cid:durableId="233129995">
     <w:abstractNumId w:val="27"/>
@@ -22616,10 +23080,10 @@
     <w:abstractNumId w:val="10"/>
   </w:num>
   <w:num w:numId="34" w16cid:durableId="46221697">
-    <w:abstractNumId w:val="42"/>
+    <w:abstractNumId w:val="43"/>
   </w:num>
   <w:num w:numId="35" w16cid:durableId="1144196204">
-    <w:abstractNumId w:val="36"/>
+    <w:abstractNumId w:val="37"/>
   </w:num>
   <w:num w:numId="36" w16cid:durableId="264073891">
     <w:abstractNumId w:val="0"/>
@@ -22639,7 +23103,7 @@
     <w:abstractNumId w:val="28"/>
   </w:num>
   <w:num w:numId="38" w16cid:durableId="587274417">
-    <w:abstractNumId w:val="30"/>
+    <w:abstractNumId w:val="31"/>
   </w:num>
   <w:num w:numId="39" w16cid:durableId="1596404696">
     <w:abstractNumId w:val="14"/>
@@ -22648,7 +23112,7 @@
     <w:abstractNumId w:val="5"/>
   </w:num>
   <w:num w:numId="41" w16cid:durableId="759370089">
-    <w:abstractNumId w:val="37"/>
+    <w:abstractNumId w:val="38"/>
   </w:num>
   <w:num w:numId="42" w16cid:durableId="1381712389">
     <w:abstractNumId w:val="22"/>
@@ -22682,6 +23146,18 @@
   </w:num>
   <w:num w:numId="43" w16cid:durableId="560403075">
     <w:abstractNumId w:val="15"/>
+    <w:lvlOverride w:ilvl="0"/>
+    <w:lvlOverride w:ilvl="1"/>
+    <w:lvlOverride w:ilvl="2"/>
+    <w:lvlOverride w:ilvl="3"/>
+    <w:lvlOverride w:ilvl="4"/>
+    <w:lvlOverride w:ilvl="5"/>
+    <w:lvlOverride w:ilvl="6"/>
+    <w:lvlOverride w:ilvl="7"/>
+    <w:lvlOverride w:ilvl="8"/>
+  </w:num>
+  <w:num w:numId="44" w16cid:durableId="54398038">
+    <w:abstractNumId w:val="29"/>
     <w:lvlOverride w:ilvl="0"/>
     <w:lvlOverride w:ilvl="1"/>
     <w:lvlOverride w:ilvl="2"/>

</xml_diff>

<commit_message>
2nd point in 7th task done
</commit_message>
<xml_diff>
--- a/otchet.docx
+++ b/otchet.docx
@@ -16171,6 +16171,339 @@
           <w:lang w:val="en-US"/>
         </w:rPr>
       </w:pPr>
+      <w:r>
+        <w:rPr>
+          <w:sz w:val="32"/>
+          <w:szCs w:val="32"/>
+          <w:lang w:val="en-US"/>
+        </w:rPr>
+        <w:drawing>
+          <wp:inline distT="0" distB="0" distL="0" distR="0" wp14:anchorId="498CF390" wp14:editId="24B426BA">
+            <wp:extent cx="5759450" cy="1329690"/>
+            <wp:effectExtent l="0" t="0" r="0" b="3810"/>
+            <wp:docPr id="1684889050" name="Рисунок 1"/>
+            <wp:cNvGraphicFramePr>
+              <a:graphicFrameLocks xmlns:a="http://schemas.openxmlformats.org/drawingml/2006/main" noChangeAspect="1"/>
+            </wp:cNvGraphicFramePr>
+            <a:graphic xmlns:a="http://schemas.openxmlformats.org/drawingml/2006/main">
+              <a:graphicData uri="http://schemas.openxmlformats.org/drawingml/2006/picture">
+                <pic:pic xmlns:pic="http://schemas.openxmlformats.org/drawingml/2006/picture">
+                  <pic:nvPicPr>
+                    <pic:cNvPr id="1684889050" name=""/>
+                    <pic:cNvPicPr/>
+                  </pic:nvPicPr>
+                  <pic:blipFill>
+                    <a:blip r:embed="rId159"/>
+                    <a:stretch>
+                      <a:fillRect/>
+                    </a:stretch>
+                  </pic:blipFill>
+                  <pic:spPr>
+                    <a:xfrm>
+                      <a:off x="0" y="0"/>
+                      <a:ext cx="5759450" cy="1329690"/>
+                    </a:xfrm>
+                    <a:prstGeom prst="rect">
+                      <a:avLst/>
+                    </a:prstGeom>
+                  </pic:spPr>
+                </pic:pic>
+              </a:graphicData>
+            </a:graphic>
+          </wp:inline>
+        </w:drawing>
+      </w:r>
+    </w:p>
+    <w:p>
+      <w:pPr>
+        <w:spacing w:after="0" w:line="276" w:lineRule="auto"/>
+        <w:rPr>
+          <w:sz w:val="32"/>
+          <w:szCs w:val="32"/>
+          <w:lang w:val="en-US"/>
+        </w:rPr>
+      </w:pPr>
+      <w:r>
+        <w:rPr>
+          <w:sz w:val="32"/>
+          <w:szCs w:val="32"/>
+          <w:lang w:val="en-US"/>
+        </w:rPr>
+        <w:t>Result:</w:t>
+      </w:r>
+    </w:p>
+    <w:p>
+      <w:pPr>
+        <w:spacing w:after="0" w:line="276" w:lineRule="auto"/>
+        <w:rPr>
+          <w:sz w:val="32"/>
+          <w:szCs w:val="32"/>
+          <w:lang w:val="en-US"/>
+        </w:rPr>
+      </w:pPr>
+      <w:r>
+        <w:rPr>
+          <w:sz w:val="32"/>
+          <w:szCs w:val="32"/>
+          <w:lang w:val="en-US"/>
+        </w:rPr>
+        <w:drawing>
+          <wp:inline distT="0" distB="0" distL="0" distR="0" wp14:anchorId="4B55990E" wp14:editId="2DDD8F7F">
+            <wp:extent cx="2734057" cy="562053"/>
+            <wp:effectExtent l="0" t="0" r="9525" b="0"/>
+            <wp:docPr id="1960854796" name="Рисунок 1"/>
+            <wp:cNvGraphicFramePr>
+              <a:graphicFrameLocks xmlns:a="http://schemas.openxmlformats.org/drawingml/2006/main" noChangeAspect="1"/>
+            </wp:cNvGraphicFramePr>
+            <a:graphic xmlns:a="http://schemas.openxmlformats.org/drawingml/2006/main">
+              <a:graphicData uri="http://schemas.openxmlformats.org/drawingml/2006/picture">
+                <pic:pic xmlns:pic="http://schemas.openxmlformats.org/drawingml/2006/picture">
+                  <pic:nvPicPr>
+                    <pic:cNvPr id="1960854796" name=""/>
+                    <pic:cNvPicPr/>
+                  </pic:nvPicPr>
+                  <pic:blipFill>
+                    <a:blip r:embed="rId160"/>
+                    <a:stretch>
+                      <a:fillRect/>
+                    </a:stretch>
+                  </pic:blipFill>
+                  <pic:spPr>
+                    <a:xfrm>
+                      <a:off x="0" y="0"/>
+                      <a:ext cx="2734057" cy="562053"/>
+                    </a:xfrm>
+                    <a:prstGeom prst="rect">
+                      <a:avLst/>
+                    </a:prstGeom>
+                  </pic:spPr>
+                </pic:pic>
+              </a:graphicData>
+            </a:graphic>
+          </wp:inline>
+        </w:drawing>
+      </w:r>
+    </w:p>
+    <w:p>
+      <w:pPr>
+        <w:spacing w:after="0" w:line="276" w:lineRule="auto"/>
+        <w:rPr>
+          <w:sz w:val="32"/>
+          <w:szCs w:val="32"/>
+          <w:lang w:val="en-US"/>
+        </w:rPr>
+      </w:pPr>
+      <w:r>
+        <w:rPr>
+          <w:sz w:val="32"/>
+          <w:szCs w:val="32"/>
+          <w:lang w:val="en-US"/>
+        </w:rPr>
+        <w:drawing>
+          <wp:inline distT="0" distB="0" distL="0" distR="0" wp14:anchorId="185B4193" wp14:editId="7FEF6669">
+            <wp:extent cx="2619741" cy="581106"/>
+            <wp:effectExtent l="0" t="0" r="9525" b="9525"/>
+            <wp:docPr id="55046581" name="Рисунок 1"/>
+            <wp:cNvGraphicFramePr>
+              <a:graphicFrameLocks xmlns:a="http://schemas.openxmlformats.org/drawingml/2006/main" noChangeAspect="1"/>
+            </wp:cNvGraphicFramePr>
+            <a:graphic xmlns:a="http://schemas.openxmlformats.org/drawingml/2006/main">
+              <a:graphicData uri="http://schemas.openxmlformats.org/drawingml/2006/picture">
+                <pic:pic xmlns:pic="http://schemas.openxmlformats.org/drawingml/2006/picture">
+                  <pic:nvPicPr>
+                    <pic:cNvPr id="55046581" name=""/>
+                    <pic:cNvPicPr/>
+                  </pic:nvPicPr>
+                  <pic:blipFill>
+                    <a:blip r:embed="rId161"/>
+                    <a:stretch>
+                      <a:fillRect/>
+                    </a:stretch>
+                  </pic:blipFill>
+                  <pic:spPr>
+                    <a:xfrm>
+                      <a:off x="0" y="0"/>
+                      <a:ext cx="2619741" cy="581106"/>
+                    </a:xfrm>
+                    <a:prstGeom prst="rect">
+                      <a:avLst/>
+                    </a:prstGeom>
+                  </pic:spPr>
+                </pic:pic>
+              </a:graphicData>
+            </a:graphic>
+          </wp:inline>
+        </w:drawing>
+      </w:r>
+    </w:p>
+    <w:p>
+      <w:pPr>
+        <w:spacing w:after="0" w:line="276" w:lineRule="auto"/>
+        <w:rPr>
+          <w:sz w:val="32"/>
+          <w:szCs w:val="32"/>
+          <w:lang w:val="en-US"/>
+        </w:rPr>
+      </w:pPr>
+    </w:p>
+    <w:p>
+      <w:pPr>
+        <w:ind w:firstLine="720"/>
+        <w:rPr>
+          <w:sz w:val="32"/>
+          <w:szCs w:val="32"/>
+          <w:lang w:val="ru-RU"/>
+        </w:rPr>
+      </w:pPr>
+      <w:r>
+        <w:rPr>
+          <w:b/>
+          <w:sz w:val="32"/>
+          <w:szCs w:val="32"/>
+          <w:lang w:val="ru-RU"/>
+        </w:rPr>
+        <w:t>Замена слов:</w:t>
+      </w:r>
+    </w:p>
+    <w:p>
+      <w:pPr>
+        <w:numPr>
+          <w:ilvl w:val="0"/>
+          <w:numId w:val="45"/>
+        </w:numPr>
+        <w:spacing w:after="0" w:line="276" w:lineRule="auto"/>
+        <w:rPr>
+          <w:sz w:val="32"/>
+          <w:szCs w:val="32"/>
+          <w:lang w:val="ru-RU"/>
+        </w:rPr>
+      </w:pPr>
+      <w:r>
+        <w:rPr>
+          <w:sz w:val="32"/>
+          <w:szCs w:val="32"/>
+          <w:lang w:val="ru-RU"/>
+        </w:rPr>
+        <w:t xml:space="preserve">Создайте строку </w:t>
+      </w:r>
+      <w:proofErr w:type="spellStart"/>
+      <w:r>
+        <w:rPr>
+          <w:sz w:val="32"/>
+          <w:szCs w:val="32"/>
+          <w:lang w:val="ru-RU"/>
+        </w:rPr>
+        <w:t>text</w:t>
+      </w:r>
+      <w:proofErr w:type="spellEnd"/>
+      <w:r>
+        <w:rPr>
+          <w:sz w:val="32"/>
+          <w:szCs w:val="32"/>
+          <w:lang w:val="ru-RU"/>
+        </w:rPr>
+        <w:t>, содержащую произвольный текст, в котором присутствуют определенные слова, которые нужно заменить.</w:t>
+      </w:r>
+    </w:p>
+    <w:p>
+      <w:pPr>
+        <w:numPr>
+          <w:ilvl w:val="0"/>
+          <w:numId w:val="45"/>
+        </w:numPr>
+        <w:spacing w:after="0" w:line="276" w:lineRule="auto"/>
+        <w:rPr>
+          <w:sz w:val="32"/>
+          <w:szCs w:val="32"/>
+          <w:lang w:val="ru-RU"/>
+        </w:rPr>
+      </w:pPr>
+      <w:r>
+        <w:rPr>
+          <w:sz w:val="32"/>
+          <w:szCs w:val="32"/>
+          <w:lang w:val="ru-RU"/>
+        </w:rPr>
+        <w:t xml:space="preserve">Используя модуль </w:t>
+      </w:r>
+      <w:proofErr w:type="spellStart"/>
+      <w:r>
+        <w:rPr>
+          <w:sz w:val="32"/>
+          <w:szCs w:val="32"/>
+          <w:lang w:val="ru-RU"/>
+        </w:rPr>
+        <w:t>re</w:t>
+      </w:r>
+      <w:proofErr w:type="spellEnd"/>
+      <w:r>
+        <w:rPr>
+          <w:sz w:val="32"/>
+          <w:szCs w:val="32"/>
+          <w:lang w:val="ru-RU"/>
+        </w:rPr>
+        <w:t>, выполните замену определенных слов в тексте с помощью регулярного выражения.</w:t>
+      </w:r>
+    </w:p>
+    <w:p>
+      <w:pPr>
+        <w:numPr>
+          <w:ilvl w:val="0"/>
+          <w:numId w:val="45"/>
+        </w:numPr>
+        <w:spacing w:after="0" w:line="276" w:lineRule="auto"/>
+        <w:rPr>
+          <w:sz w:val="32"/>
+          <w:szCs w:val="32"/>
+          <w:lang w:val="ru-RU"/>
+        </w:rPr>
+      </w:pPr>
+      <w:r>
+        <w:rPr>
+          <w:sz w:val="32"/>
+          <w:szCs w:val="32"/>
+          <w:lang w:val="ru-RU"/>
+        </w:rPr>
+        <w:t>Выведите измененный текст на экран.</w:t>
+      </w:r>
+    </w:p>
+    <w:p>
+      <w:pPr>
+        <w:spacing w:after="0" w:line="276" w:lineRule="auto"/>
+        <w:rPr>
+          <w:sz w:val="32"/>
+          <w:szCs w:val="32"/>
+          <w:lang w:val="ru-RU"/>
+        </w:rPr>
+      </w:pPr>
+    </w:p>
+    <w:p>
+      <w:pPr>
+        <w:spacing w:after="0" w:line="276" w:lineRule="auto"/>
+        <w:rPr>
+          <w:sz w:val="32"/>
+          <w:szCs w:val="32"/>
+          <w:lang w:val="en-US"/>
+        </w:rPr>
+      </w:pPr>
+      <w:r>
+        <w:rPr>
+          <w:sz w:val="32"/>
+          <w:szCs w:val="32"/>
+          <w:lang w:val="en-US"/>
+        </w:rPr>
+        <w:t>Code:</w:t>
+      </w:r>
+    </w:p>
+    <w:p>
+      <w:pPr>
+        <w:spacing w:after="0" w:line="276" w:lineRule="auto"/>
+        <w:rPr>
+          <w:sz w:val="32"/>
+          <w:szCs w:val="32"/>
+          <w:lang w:val="en-US"/>
+        </w:rPr>
+      </w:pPr>
     </w:p>
     <w:p>
       <w:pPr>
@@ -16639,21 +16972,21 @@
         <v:path o:extrusionok="f" gradientshapeok="t" o:connecttype="rect"/>
         <o:lock v:ext="edit" aspectratio="t"/>
       </v:shapetype>
-      <v:shape id="_x0000_i1263" type="#_x0000_t75" style="width:24.6pt;height:22.8pt;visibility:visible;mso-wrap-style:square" o:bullet="t">
+      <v:shape id="_x0000_i1272" type="#_x0000_t75" style="width:24.6pt;height:22.8pt;visibility:visible;mso-wrap-style:square" o:bullet="t">
         <v:imagedata r:id="rId1" o:title=""/>
       </v:shape>
     </w:pict>
   </w:numPicBullet>
   <w:numPicBullet w:numPicBulletId="1">
     <w:pict>
-      <v:shape id="_x0000_i1264" type="#_x0000_t75" style="width:45pt;height:23.4pt;visibility:visible;mso-wrap-style:square" o:bullet="t">
+      <v:shape id="_x0000_i1273" type="#_x0000_t75" style="width:45pt;height:23.4pt;visibility:visible;mso-wrap-style:square" o:bullet="t">
         <v:imagedata r:id="rId2" o:title=""/>
       </v:shape>
     </w:pict>
   </w:numPicBullet>
   <w:numPicBullet w:numPicBulletId="2">
     <w:pict>
-      <v:shape id="_x0000_i1265" type="#_x0000_t75" style="width:27.6pt;height:21.6pt;visibility:visible;mso-wrap-style:square" o:bullet="t">
+      <v:shape id="_x0000_i1274" type="#_x0000_t75" style="width:27.6pt;height:21.6pt;visibility:visible;mso-wrap-style:square" o:bullet="t">
         <v:imagedata r:id="rId3" o:title=""/>
       </v:shape>
     </w:pict>
@@ -20439,6 +20772,146 @@
     </w:lvl>
   </w:abstractNum>
   <w:abstractNum w:abstractNumId="27" w15:restartNumberingAfterBreak="0">
+    <w:nsid w:val="518E7A49"/>
+    <w:multiLevelType w:val="multilevel"/>
+    <w:tmpl w:val="21900240"/>
+    <w:lvl w:ilvl="0">
+      <w:start w:val="1"/>
+      <w:numFmt w:val="bullet"/>
+      <w:lvlText w:val="●"/>
+      <w:lvlJc w:val="left"/>
+      <w:pPr>
+        <w:ind w:left="1440" w:hanging="360"/>
+      </w:pPr>
+      <w:rPr>
+        <w:strike w:val="0"/>
+        <w:dstrike w:val="0"/>
+        <w:u w:val="none"/>
+        <w:effect w:val="none"/>
+      </w:rPr>
+    </w:lvl>
+    <w:lvl w:ilvl="1">
+      <w:start w:val="1"/>
+      <w:numFmt w:val="bullet"/>
+      <w:lvlText w:val="○"/>
+      <w:lvlJc w:val="left"/>
+      <w:pPr>
+        <w:ind w:left="2160" w:hanging="360"/>
+      </w:pPr>
+      <w:rPr>
+        <w:strike w:val="0"/>
+        <w:dstrike w:val="0"/>
+        <w:u w:val="none"/>
+        <w:effect w:val="none"/>
+      </w:rPr>
+    </w:lvl>
+    <w:lvl w:ilvl="2">
+      <w:start w:val="1"/>
+      <w:numFmt w:val="bullet"/>
+      <w:lvlText w:val="■"/>
+      <w:lvlJc w:val="left"/>
+      <w:pPr>
+        <w:ind w:left="2880" w:hanging="360"/>
+      </w:pPr>
+      <w:rPr>
+        <w:strike w:val="0"/>
+        <w:dstrike w:val="0"/>
+        <w:u w:val="none"/>
+        <w:effect w:val="none"/>
+      </w:rPr>
+    </w:lvl>
+    <w:lvl w:ilvl="3">
+      <w:start w:val="1"/>
+      <w:numFmt w:val="bullet"/>
+      <w:lvlText w:val="●"/>
+      <w:lvlJc w:val="left"/>
+      <w:pPr>
+        <w:ind w:left="3600" w:hanging="360"/>
+      </w:pPr>
+      <w:rPr>
+        <w:strike w:val="0"/>
+        <w:dstrike w:val="0"/>
+        <w:u w:val="none"/>
+        <w:effect w:val="none"/>
+      </w:rPr>
+    </w:lvl>
+    <w:lvl w:ilvl="4">
+      <w:start w:val="1"/>
+      <w:numFmt w:val="bullet"/>
+      <w:lvlText w:val="○"/>
+      <w:lvlJc w:val="left"/>
+      <w:pPr>
+        <w:ind w:left="4320" w:hanging="360"/>
+      </w:pPr>
+      <w:rPr>
+        <w:strike w:val="0"/>
+        <w:dstrike w:val="0"/>
+        <w:u w:val="none"/>
+        <w:effect w:val="none"/>
+      </w:rPr>
+    </w:lvl>
+    <w:lvl w:ilvl="5">
+      <w:start w:val="1"/>
+      <w:numFmt w:val="bullet"/>
+      <w:lvlText w:val="■"/>
+      <w:lvlJc w:val="left"/>
+      <w:pPr>
+        <w:ind w:left="5040" w:hanging="360"/>
+      </w:pPr>
+      <w:rPr>
+        <w:strike w:val="0"/>
+        <w:dstrike w:val="0"/>
+        <w:u w:val="none"/>
+        <w:effect w:val="none"/>
+      </w:rPr>
+    </w:lvl>
+    <w:lvl w:ilvl="6">
+      <w:start w:val="1"/>
+      <w:numFmt w:val="bullet"/>
+      <w:lvlText w:val="●"/>
+      <w:lvlJc w:val="left"/>
+      <w:pPr>
+        <w:ind w:left="5760" w:hanging="360"/>
+      </w:pPr>
+      <w:rPr>
+        <w:strike w:val="0"/>
+        <w:dstrike w:val="0"/>
+        <w:u w:val="none"/>
+        <w:effect w:val="none"/>
+      </w:rPr>
+    </w:lvl>
+    <w:lvl w:ilvl="7">
+      <w:start w:val="1"/>
+      <w:numFmt w:val="bullet"/>
+      <w:lvlText w:val="○"/>
+      <w:lvlJc w:val="left"/>
+      <w:pPr>
+        <w:ind w:left="6480" w:hanging="360"/>
+      </w:pPr>
+      <w:rPr>
+        <w:strike w:val="0"/>
+        <w:dstrike w:val="0"/>
+        <w:u w:val="none"/>
+        <w:effect w:val="none"/>
+      </w:rPr>
+    </w:lvl>
+    <w:lvl w:ilvl="8">
+      <w:start w:val="1"/>
+      <w:numFmt w:val="bullet"/>
+      <w:lvlText w:val="■"/>
+      <w:lvlJc w:val="left"/>
+      <w:pPr>
+        <w:ind w:left="7200" w:hanging="360"/>
+      </w:pPr>
+      <w:rPr>
+        <w:strike w:val="0"/>
+        <w:dstrike w:val="0"/>
+        <w:u w:val="none"/>
+        <w:effect w:val="none"/>
+      </w:rPr>
+    </w:lvl>
+  </w:abstractNum>
+  <w:abstractNum w:abstractNumId="28" w15:restartNumberingAfterBreak="0">
     <w:nsid w:val="534B1F01"/>
     <w:multiLevelType w:val="multilevel"/>
     <w:tmpl w:val="B61E382C"/>
@@ -20578,7 +21051,7 @@
       </w:rPr>
     </w:lvl>
   </w:abstractNum>
-  <w:abstractNum w:abstractNumId="28" w15:restartNumberingAfterBreak="0">
+  <w:abstractNum w:abstractNumId="29" w15:restartNumberingAfterBreak="0">
     <w:nsid w:val="5B580190"/>
     <w:multiLevelType w:val="multilevel"/>
     <w:tmpl w:val="C36464FE"/>
@@ -20718,7 +21191,7 @@
       </w:rPr>
     </w:lvl>
   </w:abstractNum>
-  <w:abstractNum w:abstractNumId="29" w15:restartNumberingAfterBreak="0">
+  <w:abstractNum w:abstractNumId="30" w15:restartNumberingAfterBreak="0">
     <w:nsid w:val="5D74741D"/>
     <w:multiLevelType w:val="multilevel"/>
     <w:tmpl w:val="B8F62BB2"/>
@@ -20858,7 +21331,7 @@
       </w:rPr>
     </w:lvl>
   </w:abstractNum>
-  <w:abstractNum w:abstractNumId="30" w15:restartNumberingAfterBreak="0">
+  <w:abstractNum w:abstractNumId="31" w15:restartNumberingAfterBreak="0">
     <w:nsid w:val="62D960B2"/>
     <w:multiLevelType w:val="multilevel"/>
     <w:tmpl w:val="6D7EF0A4"/>
@@ -20998,7 +21471,7 @@
       </w:rPr>
     </w:lvl>
   </w:abstractNum>
-  <w:abstractNum w:abstractNumId="31" w15:restartNumberingAfterBreak="0">
+  <w:abstractNum w:abstractNumId="32" w15:restartNumberingAfterBreak="0">
     <w:nsid w:val="63160DCA"/>
     <w:multiLevelType w:val="multilevel"/>
     <w:tmpl w:val="C36464FE"/>
@@ -21138,7 +21611,7 @@
       </w:rPr>
     </w:lvl>
   </w:abstractNum>
-  <w:abstractNum w:abstractNumId="32" w15:restartNumberingAfterBreak="0">
+  <w:abstractNum w:abstractNumId="33" w15:restartNumberingAfterBreak="0">
     <w:nsid w:val="67CD7B71"/>
     <w:multiLevelType w:val="multilevel"/>
     <w:tmpl w:val="FEEAF0DE"/>
@@ -21278,7 +21751,7 @@
       </w:rPr>
     </w:lvl>
   </w:abstractNum>
-  <w:abstractNum w:abstractNumId="33" w15:restartNumberingAfterBreak="0">
+  <w:abstractNum w:abstractNumId="34" w15:restartNumberingAfterBreak="0">
     <w:nsid w:val="683B6B79"/>
     <w:multiLevelType w:val="multilevel"/>
     <w:tmpl w:val="B61E382C"/>
@@ -21418,7 +21891,7 @@
       </w:rPr>
     </w:lvl>
   </w:abstractNum>
-  <w:abstractNum w:abstractNumId="34" w15:restartNumberingAfterBreak="0">
+  <w:abstractNum w:abstractNumId="35" w15:restartNumberingAfterBreak="0">
     <w:nsid w:val="6C205FD7"/>
     <w:multiLevelType w:val="multilevel"/>
     <w:tmpl w:val="00D8A5F2"/>
@@ -21558,7 +22031,7 @@
       </w:rPr>
     </w:lvl>
   </w:abstractNum>
-  <w:abstractNum w:abstractNumId="35" w15:restartNumberingAfterBreak="0">
+  <w:abstractNum w:abstractNumId="36" w15:restartNumberingAfterBreak="0">
     <w:nsid w:val="6E2E1DC5"/>
     <w:multiLevelType w:val="multilevel"/>
     <w:tmpl w:val="C28887B4"/>
@@ -21698,7 +22171,7 @@
       </w:rPr>
     </w:lvl>
   </w:abstractNum>
-  <w:abstractNum w:abstractNumId="36" w15:restartNumberingAfterBreak="0">
+  <w:abstractNum w:abstractNumId="37" w15:restartNumberingAfterBreak="0">
     <w:nsid w:val="784F3E9E"/>
     <w:multiLevelType w:val="multilevel"/>
     <w:tmpl w:val="6D7EF0A4"/>
@@ -21838,7 +22311,7 @@
       </w:rPr>
     </w:lvl>
   </w:abstractNum>
-  <w:abstractNum w:abstractNumId="37" w15:restartNumberingAfterBreak="0">
+  <w:abstractNum w:abstractNumId="38" w15:restartNumberingAfterBreak="0">
     <w:nsid w:val="78885CB8"/>
     <w:multiLevelType w:val="multilevel"/>
     <w:tmpl w:val="B61E382C"/>
@@ -21978,7 +22451,7 @@
       </w:rPr>
     </w:lvl>
   </w:abstractNum>
-  <w:abstractNum w:abstractNumId="38" w15:restartNumberingAfterBreak="0">
+  <w:abstractNum w:abstractNumId="39" w15:restartNumberingAfterBreak="0">
     <w:nsid w:val="78CE4906"/>
     <w:multiLevelType w:val="multilevel"/>
     <w:tmpl w:val="C36464FE"/>
@@ -22118,7 +22591,7 @@
       </w:rPr>
     </w:lvl>
   </w:abstractNum>
-  <w:abstractNum w:abstractNumId="39" w15:restartNumberingAfterBreak="0">
+  <w:abstractNum w:abstractNumId="40" w15:restartNumberingAfterBreak="0">
     <w:nsid w:val="78F932E0"/>
     <w:multiLevelType w:val="multilevel"/>
     <w:tmpl w:val="00D8A5F2"/>
@@ -22258,7 +22731,7 @@
       </w:rPr>
     </w:lvl>
   </w:abstractNum>
-  <w:abstractNum w:abstractNumId="40" w15:restartNumberingAfterBreak="0">
+  <w:abstractNum w:abstractNumId="41" w15:restartNumberingAfterBreak="0">
     <w:nsid w:val="7A3B6B3A"/>
     <w:multiLevelType w:val="multilevel"/>
     <w:tmpl w:val="6D7EF0A4"/>
@@ -22398,7 +22871,7 @@
       </w:rPr>
     </w:lvl>
   </w:abstractNum>
-  <w:abstractNum w:abstractNumId="41" w15:restartNumberingAfterBreak="0">
+  <w:abstractNum w:abstractNumId="42" w15:restartNumberingAfterBreak="0">
     <w:nsid w:val="7D63183B"/>
     <w:multiLevelType w:val="multilevel"/>
     <w:tmpl w:val="00D8A5F2"/>
@@ -22538,7 +23011,7 @@
       </w:rPr>
     </w:lvl>
   </w:abstractNum>
-  <w:abstractNum w:abstractNumId="42" w15:restartNumberingAfterBreak="0">
+  <w:abstractNum w:abstractNumId="43" w15:restartNumberingAfterBreak="0">
     <w:nsid w:val="7D9174F5"/>
     <w:multiLevelType w:val="multilevel"/>
     <w:tmpl w:val="B61E382C"/>
@@ -22678,7 +23151,7 @@
       </w:rPr>
     </w:lvl>
   </w:abstractNum>
-  <w:abstractNum w:abstractNumId="43" w15:restartNumberingAfterBreak="0">
+  <w:abstractNum w:abstractNumId="44" w15:restartNumberingAfterBreak="0">
     <w:nsid w:val="7F5D7496"/>
     <w:multiLevelType w:val="multilevel"/>
     <w:tmpl w:val="B61E382C"/>
@@ -22855,7 +23328,7 @@
     <w:abstractNumId w:val="25"/>
   </w:num>
   <w:num w:numId="4" w16cid:durableId="585503028">
-    <w:abstractNumId w:val="32"/>
+    <w:abstractNumId w:val="33"/>
   </w:num>
   <w:num w:numId="5" w16cid:durableId="838350004">
     <w:abstractNumId w:val="6"/>
@@ -22906,7 +23379,7 @@
     <w:abstractNumId w:val="7"/>
   </w:num>
   <w:num w:numId="12" w16cid:durableId="1203592865">
-    <w:abstractNumId w:val="35"/>
+    <w:abstractNumId w:val="36"/>
   </w:num>
   <w:num w:numId="13" w16cid:durableId="697463749">
     <w:abstractNumId w:val="19"/>
@@ -22978,19 +23451,19 @@
     </w:lvlOverride>
   </w:num>
   <w:num w:numId="18" w16cid:durableId="1759399819">
-    <w:abstractNumId w:val="40"/>
+    <w:abstractNumId w:val="41"/>
   </w:num>
   <w:num w:numId="19" w16cid:durableId="1165777655">
     <w:abstractNumId w:val="11"/>
   </w:num>
   <w:num w:numId="20" w16cid:durableId="1187059159">
-    <w:abstractNumId w:val="30"/>
+    <w:abstractNumId w:val="31"/>
   </w:num>
   <w:num w:numId="21" w16cid:durableId="630479396">
     <w:abstractNumId w:val="2"/>
   </w:num>
   <w:num w:numId="22" w16cid:durableId="1998655843">
-    <w:abstractNumId w:val="36"/>
+    <w:abstractNumId w:val="37"/>
   </w:num>
   <w:num w:numId="23" w16cid:durableId="929000887">
     <w:abstractNumId w:val="1"/>
@@ -23029,19 +23502,19 @@
     </w:lvlOverride>
   </w:num>
   <w:num w:numId="26" w16cid:durableId="120613547">
-    <w:abstractNumId w:val="39"/>
+    <w:abstractNumId w:val="40"/>
   </w:num>
   <w:num w:numId="27" w16cid:durableId="1385057920">
-    <w:abstractNumId w:val="41"/>
+    <w:abstractNumId w:val="42"/>
   </w:num>
   <w:num w:numId="28" w16cid:durableId="19747534">
     <w:abstractNumId w:val="26"/>
   </w:num>
   <w:num w:numId="29" w16cid:durableId="2007975938">
-    <w:abstractNumId w:val="34"/>
+    <w:abstractNumId w:val="35"/>
   </w:num>
   <w:num w:numId="30" w16cid:durableId="711459161">
-    <w:abstractNumId w:val="33"/>
+    <w:abstractNumId w:val="34"/>
     <w:lvlOverride w:ilvl="0">
       <w:startOverride w:val="1"/>
     </w:lvlOverride>
@@ -23071,19 +23544,19 @@
     </w:lvlOverride>
   </w:num>
   <w:num w:numId="31" w16cid:durableId="794252817">
-    <w:abstractNumId w:val="42"/>
+    <w:abstractNumId w:val="43"/>
   </w:num>
   <w:num w:numId="32" w16cid:durableId="233129995">
-    <w:abstractNumId w:val="27"/>
+    <w:abstractNumId w:val="28"/>
   </w:num>
   <w:num w:numId="33" w16cid:durableId="1350990551">
     <w:abstractNumId w:val="10"/>
   </w:num>
   <w:num w:numId="34" w16cid:durableId="46221697">
-    <w:abstractNumId w:val="43"/>
+    <w:abstractNumId w:val="44"/>
   </w:num>
   <w:num w:numId="35" w16cid:durableId="1144196204">
-    <w:abstractNumId w:val="37"/>
+    <w:abstractNumId w:val="38"/>
   </w:num>
   <w:num w:numId="36" w16cid:durableId="264073891">
     <w:abstractNumId w:val="0"/>
@@ -23100,10 +23573,10 @@
     <w:lvlOverride w:ilvl="8"/>
   </w:num>
   <w:num w:numId="37" w16cid:durableId="330136002">
-    <w:abstractNumId w:val="28"/>
+    <w:abstractNumId w:val="29"/>
   </w:num>
   <w:num w:numId="38" w16cid:durableId="587274417">
-    <w:abstractNumId w:val="31"/>
+    <w:abstractNumId w:val="32"/>
   </w:num>
   <w:num w:numId="39" w16cid:durableId="1596404696">
     <w:abstractNumId w:val="14"/>
@@ -23112,7 +23585,7 @@
     <w:abstractNumId w:val="5"/>
   </w:num>
   <w:num w:numId="41" w16cid:durableId="759370089">
-    <w:abstractNumId w:val="38"/>
+    <w:abstractNumId w:val="39"/>
   </w:num>
   <w:num w:numId="42" w16cid:durableId="1381712389">
     <w:abstractNumId w:val="22"/>
@@ -23157,7 +23630,19 @@
     <w:lvlOverride w:ilvl="8"/>
   </w:num>
   <w:num w:numId="44" w16cid:durableId="54398038">
-    <w:abstractNumId w:val="29"/>
+    <w:abstractNumId w:val="30"/>
+    <w:lvlOverride w:ilvl="0"/>
+    <w:lvlOverride w:ilvl="1"/>
+    <w:lvlOverride w:ilvl="2"/>
+    <w:lvlOverride w:ilvl="3"/>
+    <w:lvlOverride w:ilvl="4"/>
+    <w:lvlOverride w:ilvl="5"/>
+    <w:lvlOverride w:ilvl="6"/>
+    <w:lvlOverride w:ilvl="7"/>
+    <w:lvlOverride w:ilvl="8"/>
+  </w:num>
+  <w:num w:numId="45" w16cid:durableId="1421291664">
+    <w:abstractNumId w:val="27"/>
     <w:lvlOverride w:ilvl="0"/>
     <w:lvlOverride w:ilvl="1"/>
     <w:lvlOverride w:ilvl="2"/>

</xml_diff>

<commit_message>
3rd point done, 7th task done, lab3 done
</commit_message>
<xml_diff>
--- a/otchet.docx
+++ b/otchet.docx
@@ -57,7 +57,6 @@
         </w:rPr>
         <w:t xml:space="preserve">Для ввода информации в переменные используется </w:t>
       </w:r>
-      <w:proofErr w:type="spellStart"/>
       <w:r>
         <w:rPr>
           <w:b/>
@@ -65,9 +64,16 @@
           <w:szCs w:val="32"/>
           <w:lang w:val="ru-RU"/>
         </w:rPr>
-        <w:t>input</w:t>
-      </w:r>
-      <w:proofErr w:type="spellEnd"/>
+        <w:t>input()</w:t>
+      </w:r>
+      <w:r>
+        <w:rPr>
+          <w:sz w:val="32"/>
+          <w:szCs w:val="32"/>
+          <w:lang w:val="ru-RU"/>
+        </w:rPr>
+        <w:t xml:space="preserve">, для вывода - </w:t>
+      </w:r>
       <w:r>
         <w:rPr>
           <w:b/>
@@ -75,35 +81,7 @@
           <w:szCs w:val="32"/>
           <w:lang w:val="ru-RU"/>
         </w:rPr>
-        <w:t>()</w:t>
-      </w:r>
-      <w:r>
-        <w:rPr>
-          <w:sz w:val="32"/>
-          <w:szCs w:val="32"/>
-          <w:lang w:val="ru-RU"/>
-        </w:rPr>
-        <w:t xml:space="preserve">, для вывода - </w:t>
-      </w:r>
-      <w:proofErr w:type="spellStart"/>
-      <w:r>
-        <w:rPr>
-          <w:b/>
-          <w:sz w:val="32"/>
-          <w:szCs w:val="32"/>
-          <w:lang w:val="ru-RU"/>
-        </w:rPr>
-        <w:t>print</w:t>
-      </w:r>
-      <w:proofErr w:type="spellEnd"/>
-      <w:r>
-        <w:rPr>
-          <w:b/>
-          <w:sz w:val="32"/>
-          <w:szCs w:val="32"/>
-          <w:lang w:val="ru-RU"/>
-        </w:rPr>
-        <w:t>()</w:t>
+        <w:t>print()</w:t>
       </w:r>
       <w:r>
         <w:rPr>
@@ -317,7 +295,6 @@
         </w:rPr>
         <w:t xml:space="preserve">При помощи </w:t>
       </w:r>
-      <w:proofErr w:type="spellStart"/>
       <w:r>
         <w:rPr>
           <w:b/>
@@ -325,17 +302,7 @@
           <w:szCs w:val="32"/>
           <w:lang w:val="ru-RU"/>
         </w:rPr>
-        <w:t>type</w:t>
-      </w:r>
-      <w:proofErr w:type="spellEnd"/>
-      <w:r>
-        <w:rPr>
-          <w:b/>
-          <w:sz w:val="32"/>
-          <w:szCs w:val="32"/>
-          <w:lang w:val="ru-RU"/>
-        </w:rPr>
-        <w:t>()</w:t>
+        <w:t>type()</w:t>
       </w:r>
       <w:r>
         <w:rPr>
@@ -1177,7 +1144,6 @@
         </w:rPr>
         <w:t xml:space="preserve">не создавайте переменные для значений x, c, v, b, а пропишите </w:t>
       </w:r>
-      <w:proofErr w:type="spellStart"/>
       <w:r>
         <w:rPr>
           <w:b/>
@@ -1185,9 +1151,16 @@
           <w:szCs w:val="32"/>
           <w:lang w:val="ru-RU"/>
         </w:rPr>
-        <w:t>input</w:t>
-      </w:r>
-      <w:proofErr w:type="spellEnd"/>
+        <w:t xml:space="preserve">input() </w:t>
+      </w:r>
+      <w:r>
+        <w:rPr>
+          <w:sz w:val="32"/>
+          <w:szCs w:val="32"/>
+          <w:lang w:val="ru-RU"/>
+        </w:rPr>
+        <w:t xml:space="preserve">прямо в формуле. используйте модуль </w:t>
+      </w:r>
       <w:r>
         <w:rPr>
           <w:b/>
@@ -1195,17 +1168,44 @@
           <w:szCs w:val="32"/>
           <w:lang w:val="ru-RU"/>
         </w:rPr>
-        <w:t xml:space="preserve">() </w:t>
-      </w:r>
-      <w:r>
-        <w:rPr>
-          <w:sz w:val="32"/>
-          <w:szCs w:val="32"/>
-          <w:lang w:val="ru-RU"/>
-        </w:rPr>
-        <w:t xml:space="preserve">прямо в формуле. используйте модуль </w:t>
-      </w:r>
-      <w:proofErr w:type="spellStart"/>
+        <w:t xml:space="preserve">Math </w:t>
+      </w:r>
+      <w:r>
+        <w:rPr>
+          <w:sz w:val="32"/>
+          <w:szCs w:val="32"/>
+          <w:lang w:val="ru-RU"/>
+        </w:rPr>
+        <w:t>для сложных математических вычислений.</w:t>
+      </w:r>
+    </w:p>
+    <w:p>
+      <w:pPr>
+        <w:ind w:firstLine="720"/>
+        <w:rPr>
+          <w:sz w:val="32"/>
+          <w:szCs w:val="32"/>
+          <w:lang w:val="ru-RU"/>
+        </w:rPr>
+      </w:pPr>
+    </w:p>
+    <w:p>
+      <w:pPr>
+        <w:ind w:firstLine="720"/>
+        <w:rPr>
+          <w:sz w:val="32"/>
+          <w:szCs w:val="32"/>
+          <w:lang w:val="ru-RU"/>
+        </w:rPr>
+      </w:pPr>
+      <w:r>
+        <w:rPr>
+          <w:sz w:val="32"/>
+          <w:szCs w:val="32"/>
+          <w:lang w:val="ru-RU"/>
+        </w:rPr>
+        <w:t xml:space="preserve">Выведете результаты всех 4 формул в одну строчку, через “**-**” и в конце “!!!!” (для этого используйте </w:t>
+      </w:r>
       <w:r>
         <w:rPr>
           <w:b/>
@@ -1213,9 +1213,16 @@
           <w:szCs w:val="32"/>
           <w:lang w:val="ru-RU"/>
         </w:rPr>
-        <w:t>Math</w:t>
-      </w:r>
-      <w:proofErr w:type="spellEnd"/>
+        <w:t>sep</w:t>
+      </w:r>
+      <w:r>
+        <w:rPr>
+          <w:sz w:val="32"/>
+          <w:szCs w:val="32"/>
+          <w:lang w:val="ru-RU"/>
+        </w:rPr>
+        <w:t xml:space="preserve">, </w:t>
+      </w:r>
       <w:r>
         <w:rPr>
           <w:b/>
@@ -1223,45 +1230,16 @@
           <w:szCs w:val="32"/>
           <w:lang w:val="ru-RU"/>
         </w:rPr>
-        <w:t xml:space="preserve"> </w:t>
-      </w:r>
-      <w:r>
-        <w:rPr>
-          <w:sz w:val="32"/>
-          <w:szCs w:val="32"/>
-          <w:lang w:val="ru-RU"/>
-        </w:rPr>
-        <w:t>для сложных математических вычислений.</w:t>
-      </w:r>
-    </w:p>
-    <w:p>
-      <w:pPr>
-        <w:ind w:firstLine="720"/>
-        <w:rPr>
-          <w:sz w:val="32"/>
-          <w:szCs w:val="32"/>
-          <w:lang w:val="ru-RU"/>
-        </w:rPr>
-      </w:pPr>
-    </w:p>
-    <w:p>
-      <w:pPr>
-        <w:ind w:firstLine="720"/>
-        <w:rPr>
-          <w:sz w:val="32"/>
-          <w:szCs w:val="32"/>
-          <w:lang w:val="ru-RU"/>
-        </w:rPr>
-      </w:pPr>
-      <w:r>
-        <w:rPr>
-          <w:sz w:val="32"/>
-          <w:szCs w:val="32"/>
-          <w:lang w:val="ru-RU"/>
-        </w:rPr>
-        <w:t xml:space="preserve">Выведете результаты всех 4 формул в одну строчку, через “**-**” и в конце “!!!!” (для этого используйте </w:t>
-      </w:r>
-      <w:proofErr w:type="spellStart"/>
+        <w:t xml:space="preserve">end </w:t>
+      </w:r>
+      <w:r>
+        <w:rPr>
+          <w:sz w:val="32"/>
+          <w:szCs w:val="32"/>
+          <w:lang w:val="ru-RU"/>
+        </w:rPr>
+        <w:t xml:space="preserve">в </w:t>
+      </w:r>
       <w:r>
         <w:rPr>
           <w:b/>
@@ -1269,64 +1247,7 @@
           <w:szCs w:val="32"/>
           <w:lang w:val="ru-RU"/>
         </w:rPr>
-        <w:t>sep</w:t>
-      </w:r>
-      <w:proofErr w:type="spellEnd"/>
-      <w:r>
-        <w:rPr>
-          <w:sz w:val="32"/>
-          <w:szCs w:val="32"/>
-          <w:lang w:val="ru-RU"/>
-        </w:rPr>
-        <w:t xml:space="preserve">, </w:t>
-      </w:r>
-      <w:proofErr w:type="spellStart"/>
-      <w:r>
-        <w:rPr>
-          <w:b/>
-          <w:sz w:val="32"/>
-          <w:szCs w:val="32"/>
-          <w:lang w:val="ru-RU"/>
-        </w:rPr>
-        <w:t>end</w:t>
-      </w:r>
-      <w:proofErr w:type="spellEnd"/>
-      <w:r>
-        <w:rPr>
-          <w:b/>
-          <w:sz w:val="32"/>
-          <w:szCs w:val="32"/>
-          <w:lang w:val="ru-RU"/>
-        </w:rPr>
-        <w:t xml:space="preserve"> </w:t>
-      </w:r>
-      <w:r>
-        <w:rPr>
-          <w:sz w:val="32"/>
-          <w:szCs w:val="32"/>
-          <w:lang w:val="ru-RU"/>
-        </w:rPr>
-        <w:t xml:space="preserve">в </w:t>
-      </w:r>
-      <w:proofErr w:type="spellStart"/>
-      <w:r>
-        <w:rPr>
-          <w:b/>
-          <w:sz w:val="32"/>
-          <w:szCs w:val="32"/>
-          <w:lang w:val="ru-RU"/>
-        </w:rPr>
-        <w:t>print</w:t>
-      </w:r>
-      <w:proofErr w:type="spellEnd"/>
-      <w:r>
-        <w:rPr>
-          <w:b/>
-          <w:sz w:val="32"/>
-          <w:szCs w:val="32"/>
-          <w:lang w:val="ru-RU"/>
-        </w:rPr>
-        <w:t xml:space="preserve"> </w:t>
+        <w:t xml:space="preserve">print </w:t>
       </w:r>
       <w:r>
         <w:rPr>
@@ -1516,25 +1437,7 @@
           <w:szCs w:val="32"/>
           <w:lang w:val="ru-RU"/>
         </w:rPr>
-        <w:t xml:space="preserve">Форматированный ввод-вывод в Python обеспечивает более удобное и наглядное представление данных при выполнении программ. В Python для форматирования используется метод </w:t>
-      </w:r>
-      <w:proofErr w:type="spellStart"/>
-      <w:r>
-        <w:rPr>
-          <w:sz w:val="32"/>
-          <w:szCs w:val="32"/>
-          <w:lang w:val="ru-RU"/>
-        </w:rPr>
-        <w:t>format</w:t>
-      </w:r>
-      <w:proofErr w:type="spellEnd"/>
-      <w:r>
-        <w:rPr>
-          <w:sz w:val="32"/>
-          <w:szCs w:val="32"/>
-          <w:lang w:val="ru-RU"/>
-        </w:rPr>
-        <w:t>() для строк и специальные символы для форматирования чисел.</w:t>
+        <w:t>Форматированный ввод-вывод в Python обеспечивает более удобное и наглядное представление данных при выполнении программ. В Python для форматирования используется метод format() для строк и специальные символы для форматирования чисел.</w:t>
       </w:r>
     </w:p>
     <w:p>
@@ -2097,7 +2000,6 @@
         </w:rPr>
         <w:t xml:space="preserve">Подключите модуль </w:t>
       </w:r>
-      <w:proofErr w:type="spellStart"/>
       <w:r>
         <w:rPr>
           <w:b/>
@@ -2105,92 +2007,42 @@
           <w:szCs w:val="32"/>
           <w:lang w:val="ru-RU"/>
         </w:rPr>
-        <w:t>time</w:t>
-      </w:r>
-      <w:proofErr w:type="spellEnd"/>
-      <w:r>
+        <w:t xml:space="preserve">time </w:t>
+      </w:r>
+      <w:r>
+        <w:rPr>
+          <w:sz w:val="32"/>
+          <w:szCs w:val="32"/>
+          <w:lang w:val="ru-RU"/>
+        </w:rPr>
+        <w:t>к файлу.</w:t>
+      </w:r>
+    </w:p>
+    <w:p>
+      <w:pPr>
         <w:rPr>
           <w:b/>
           <w:sz w:val="32"/>
           <w:szCs w:val="32"/>
           <w:lang w:val="ru-RU"/>
         </w:rPr>
-        <w:t xml:space="preserve"> </w:t>
-      </w:r>
-      <w:r>
-        <w:rPr>
-          <w:sz w:val="32"/>
-          <w:szCs w:val="32"/>
-          <w:lang w:val="ru-RU"/>
-        </w:rPr>
-        <w:t>к файлу.</w:t>
-      </w:r>
-    </w:p>
-    <w:p>
-      <w:pPr>
+      </w:pPr>
+      <w:r>
+        <w:rPr>
+          <w:sz w:val="32"/>
+          <w:szCs w:val="32"/>
+          <w:lang w:val="ru-RU"/>
+        </w:rPr>
+        <w:t>Попробуйте считать сегодняшнюю дату и время используя</w:t>
+      </w:r>
+      <w:r>
         <w:rPr>
           <w:b/>
           <w:sz w:val="32"/>
           <w:szCs w:val="32"/>
           <w:lang w:val="ru-RU"/>
         </w:rPr>
-      </w:pPr>
-      <w:r>
-        <w:rPr>
-          <w:sz w:val="32"/>
-          <w:szCs w:val="32"/>
-          <w:lang w:val="ru-RU"/>
-        </w:rPr>
-        <w:t>Попробуйте считать сегодняшнюю дату и время используя</w:t>
-      </w:r>
-      <w:r>
-        <w:rPr>
-          <w:b/>
-          <w:sz w:val="32"/>
-          <w:szCs w:val="32"/>
-          <w:lang w:val="ru-RU"/>
-        </w:rPr>
-        <w:t xml:space="preserve"> </w:t>
-      </w:r>
-      <w:proofErr w:type="spellStart"/>
-      <w:r>
-        <w:rPr>
-          <w:b/>
-          <w:sz w:val="32"/>
-          <w:szCs w:val="32"/>
-          <w:lang w:val="ru-RU"/>
-        </w:rPr>
-        <w:t>time</w:t>
-      </w:r>
-      <w:proofErr w:type="spellEnd"/>
-      <w:r>
-        <w:rPr>
-          <w:b/>
-          <w:sz w:val="32"/>
-          <w:szCs w:val="32"/>
-          <w:lang w:val="ru-RU"/>
-        </w:rPr>
-        <w:t xml:space="preserve">() и </w:t>
-      </w:r>
-      <w:proofErr w:type="spellStart"/>
-      <w:r>
-        <w:rPr>
-          <w:b/>
-          <w:sz w:val="32"/>
-          <w:szCs w:val="32"/>
-          <w:lang w:val="ru-RU"/>
-        </w:rPr>
-        <w:t>localtime</w:t>
-      </w:r>
-      <w:proofErr w:type="spellEnd"/>
-      <w:r>
-        <w:rPr>
-          <w:b/>
-          <w:sz w:val="32"/>
-          <w:szCs w:val="32"/>
-          <w:lang w:val="ru-RU"/>
-        </w:rPr>
-        <w:t>().</w:t>
+        <w:t xml:space="preserve"> time() и localtime().</w:t>
       </w:r>
     </w:p>
     <w:p>
@@ -2727,29 +2579,7 @@
           <w:szCs w:val="32"/>
           <w:lang w:val="ru-RU"/>
         </w:rPr>
-        <w:t xml:space="preserve">Задание 1 (используем </w:t>
-      </w:r>
-      <w:proofErr w:type="spellStart"/>
-      <w:r>
-        <w:rPr>
-          <w:b/>
-          <w:color w:val="38761D"/>
-          <w:sz w:val="32"/>
-          <w:szCs w:val="32"/>
-          <w:lang w:val="ru-RU"/>
-        </w:rPr>
-        <w:t>if</w:t>
-      </w:r>
-      <w:proofErr w:type="spellEnd"/>
-      <w:r>
-        <w:rPr>
-          <w:b/>
-          <w:color w:val="38761D"/>
-          <w:sz w:val="32"/>
-          <w:szCs w:val="32"/>
-          <w:lang w:val="ru-RU"/>
-        </w:rPr>
-        <w:t>).</w:t>
+        <w:t>Задание 1 (используем if).</w:t>
       </w:r>
     </w:p>
     <w:p>
@@ -2785,25 +2615,7 @@
           <w:szCs w:val="32"/>
           <w:lang w:val="ru-RU"/>
         </w:rPr>
-        <w:t xml:space="preserve">Если первое число больше второго, то вывести </w:t>
-      </w:r>
-      <w:proofErr w:type="spellStart"/>
-      <w:r>
-        <w:rPr>
-          <w:sz w:val="32"/>
-          <w:szCs w:val="32"/>
-          <w:lang w:val="ru-RU"/>
-        </w:rPr>
-        <w:t>yes</w:t>
-      </w:r>
-      <w:proofErr w:type="spellEnd"/>
-      <w:r>
-        <w:rPr>
-          <w:sz w:val="32"/>
-          <w:szCs w:val="32"/>
-          <w:lang w:val="ru-RU"/>
-        </w:rPr>
-        <w:t xml:space="preserve">. </w:t>
+        <w:t xml:space="preserve">Если первое число больше второго, то вывести yes. </w:t>
       </w:r>
     </w:p>
     <w:p>
@@ -3120,29 +2932,7 @@
           <w:szCs w:val="32"/>
           <w:lang w:val="ru-RU"/>
         </w:rPr>
-        <w:t xml:space="preserve">Задание 2 (используем </w:t>
-      </w:r>
-      <w:proofErr w:type="spellStart"/>
-      <w:r>
-        <w:rPr>
-          <w:b/>
-          <w:color w:val="38761D"/>
-          <w:sz w:val="32"/>
-          <w:szCs w:val="32"/>
-          <w:lang w:val="ru-RU"/>
-        </w:rPr>
-        <w:t>match</w:t>
-      </w:r>
-      <w:proofErr w:type="spellEnd"/>
-      <w:r>
-        <w:rPr>
-          <w:b/>
-          <w:color w:val="38761D"/>
-          <w:sz w:val="32"/>
-          <w:szCs w:val="32"/>
-          <w:lang w:val="ru-RU"/>
-        </w:rPr>
-        <w:t>).</w:t>
+        <w:t>Задание 2 (используем match).</w:t>
       </w:r>
     </w:p>
     <w:p>
@@ -3189,55 +2979,7 @@
           <w:rFonts w:eastAsia="Arial"/>
           <w:lang w:val="ru-RU"/>
         </w:rPr>
-        <w:t xml:space="preserve"> /, *,-,+,//, **, </w:t>
-      </w:r>
-      <w:proofErr w:type="spellStart"/>
-      <w:r>
-        <w:rPr>
-          <w:rFonts w:eastAsia="Arial"/>
-          <w:lang w:val="ru-RU"/>
-        </w:rPr>
-        <w:t>sin</w:t>
-      </w:r>
-      <w:proofErr w:type="spellEnd"/>
-      <w:r>
-        <w:rPr>
-          <w:rFonts w:eastAsia="Arial"/>
-          <w:lang w:val="ru-RU"/>
-        </w:rPr>
-        <w:t xml:space="preserve">, </w:t>
-      </w:r>
-      <w:proofErr w:type="spellStart"/>
-      <w:r>
-        <w:rPr>
-          <w:rFonts w:eastAsia="Arial"/>
-          <w:lang w:val="ru-RU"/>
-        </w:rPr>
-        <w:t>cos</w:t>
-      </w:r>
-      <w:proofErr w:type="spellEnd"/>
-      <w:r>
-        <w:rPr>
-          <w:rFonts w:eastAsia="Arial"/>
-          <w:lang w:val="ru-RU"/>
-        </w:rPr>
-        <w:t xml:space="preserve">, </w:t>
-      </w:r>
-      <w:proofErr w:type="spellStart"/>
-      <w:r>
-        <w:rPr>
-          <w:rFonts w:eastAsia="Arial"/>
-          <w:lang w:val="ru-RU"/>
-        </w:rPr>
-        <w:t>tg</w:t>
-      </w:r>
-      <w:proofErr w:type="spellEnd"/>
-      <w:r>
-        <w:rPr>
-          <w:rFonts w:eastAsia="Arial"/>
-          <w:lang w:val="ru-RU"/>
-        </w:rPr>
-        <w:t>, корень</w:t>
+        <w:t xml:space="preserve"> /, *,-,+,//, **, sin, cos, tg, корень</w:t>
       </w:r>
       <w:r>
         <w:rPr>
@@ -3488,29 +3230,7 @@
           <w:szCs w:val="32"/>
           <w:lang w:val="ru-RU"/>
         </w:rPr>
-        <w:t xml:space="preserve">Задание 3 (используем </w:t>
-      </w:r>
-      <w:proofErr w:type="spellStart"/>
-      <w:r>
-        <w:rPr>
-          <w:b/>
-          <w:color w:val="38761D"/>
-          <w:sz w:val="32"/>
-          <w:szCs w:val="32"/>
-          <w:lang w:val="ru-RU"/>
-        </w:rPr>
-        <w:t>while</w:t>
-      </w:r>
-      <w:proofErr w:type="spellEnd"/>
-      <w:r>
-        <w:rPr>
-          <w:b/>
-          <w:color w:val="38761D"/>
-          <w:sz w:val="32"/>
-          <w:szCs w:val="32"/>
-          <w:lang w:val="ru-RU"/>
-        </w:rPr>
-        <w:t>).</w:t>
+        <w:t>Задание 3 (используем while).</w:t>
       </w:r>
     </w:p>
     <w:p>
@@ -3673,29 +3393,7 @@
           <w:lang w:val="ru-RU"/>
         </w:rPr>
         <w:lastRenderedPageBreak/>
-        <w:t xml:space="preserve">Задание 4 (используем </w:t>
-      </w:r>
-      <w:proofErr w:type="spellStart"/>
-      <w:r>
-        <w:rPr>
-          <w:b/>
-          <w:color w:val="38761D"/>
-          <w:sz w:val="32"/>
-          <w:szCs w:val="32"/>
-          <w:lang w:val="ru-RU"/>
-        </w:rPr>
-        <w:t>for</w:t>
-      </w:r>
-      <w:proofErr w:type="spellEnd"/>
-      <w:r>
-        <w:rPr>
-          <w:b/>
-          <w:color w:val="38761D"/>
-          <w:sz w:val="32"/>
-          <w:szCs w:val="32"/>
-          <w:lang w:val="ru-RU"/>
-        </w:rPr>
-        <w:t xml:space="preserve"> ).</w:t>
+        <w:t>Задание 4 (используем for ).</w:t>
       </w:r>
     </w:p>
     <w:p>
@@ -3714,25 +3412,7 @@
           <w:szCs w:val="32"/>
           <w:lang w:val="ru-RU"/>
         </w:rPr>
-        <w:t xml:space="preserve">Используя цикл </w:t>
-      </w:r>
-      <w:proofErr w:type="spellStart"/>
-      <w:r>
-        <w:rPr>
-          <w:sz w:val="32"/>
-          <w:szCs w:val="32"/>
-          <w:lang w:val="ru-RU"/>
-        </w:rPr>
-        <w:t>for</w:t>
-      </w:r>
-      <w:proofErr w:type="spellEnd"/>
-      <w:r>
-        <w:rPr>
-          <w:sz w:val="32"/>
-          <w:szCs w:val="32"/>
-          <w:lang w:val="ru-RU"/>
-        </w:rPr>
-        <w:t xml:space="preserve"> выведите  на экран все числа (для каждого - отдельный цикл: всего 7): </w:t>
+        <w:t xml:space="preserve">Используя цикл for выведите  на экран все числа (для каждого - отдельный цикл: всего 7): </w:t>
       </w:r>
     </w:p>
     <w:p>
@@ -3940,70 +3620,14 @@
           <w:lang w:val="ru-RU"/>
         </w:rPr>
       </w:pPr>
-      <w:proofErr w:type="spellStart"/>
-      <w:r>
-        <w:rPr>
-          <w:sz w:val="32"/>
-          <w:szCs w:val="32"/>
-          <w:lang w:val="ru-RU"/>
-        </w:rPr>
-        <w:t>for</w:t>
-      </w:r>
-      <w:proofErr w:type="spellEnd"/>
-      <w:r>
-        <w:rPr>
-          <w:sz w:val="32"/>
-          <w:szCs w:val="32"/>
-          <w:lang w:val="ru-RU"/>
-        </w:rPr>
-        <w:t xml:space="preserve"> _ </w:t>
-      </w:r>
-      <w:proofErr w:type="spellStart"/>
-      <w:r>
-        <w:rPr>
-          <w:sz w:val="32"/>
-          <w:szCs w:val="32"/>
-          <w:lang w:val="ru-RU"/>
-        </w:rPr>
-        <w:t>in</w:t>
-      </w:r>
-      <w:proofErr w:type="spellEnd"/>
-      <w:r>
-        <w:rPr>
-          <w:sz w:val="32"/>
-          <w:szCs w:val="32"/>
-          <w:lang w:val="ru-RU"/>
-        </w:rPr>
-        <w:t xml:space="preserve"> </w:t>
-      </w:r>
-      <w:proofErr w:type="spellStart"/>
-      <w:r>
-        <w:rPr>
-          <w:sz w:val="32"/>
-          <w:szCs w:val="32"/>
-          <w:lang w:val="ru-RU"/>
-        </w:rPr>
-        <w:t>range</w:t>
-      </w:r>
-      <w:proofErr w:type="spellEnd"/>
-      <w:r>
-        <w:rPr>
-          <w:sz w:val="32"/>
-          <w:szCs w:val="32"/>
-          <w:lang w:val="ru-RU"/>
-        </w:rPr>
-        <w:t xml:space="preserve">( V ): </w:t>
-      </w:r>
-      <w:proofErr w:type="spellStart"/>
-      <w:r>
-        <w:rPr>
-          <w:sz w:val="32"/>
-          <w:szCs w:val="32"/>
-          <w:lang w:val="ru-RU"/>
-        </w:rPr>
-        <w:t>pass</w:t>
-      </w:r>
-      <w:proofErr w:type="spellEnd"/>
+      <w:r>
+        <w:rPr>
+          <w:sz w:val="32"/>
+          <w:szCs w:val="32"/>
+          <w:lang w:val="ru-RU"/>
+        </w:rPr>
+        <w:t>for _ in range( V ): pass</w:t>
+      </w:r>
     </w:p>
     <w:p>
       <w:pPr>
@@ -4084,34 +3708,14 @@
           <w:lang w:val="ru-RU"/>
         </w:rPr>
       </w:pPr>
-      <w:proofErr w:type="spellStart"/>
-      <w:r>
-        <w:rPr>
-          <w:sz w:val="32"/>
-          <w:szCs w:val="32"/>
-          <w:lang w:val="ru-RU"/>
-        </w:rPr>
-        <w:t>for</w:t>
-      </w:r>
-      <w:proofErr w:type="spellEnd"/>
-      <w:r>
-        <w:rPr>
-          <w:sz w:val="32"/>
-          <w:szCs w:val="32"/>
-          <w:lang w:val="ru-RU"/>
-        </w:rPr>
-        <w:t xml:space="preserve"> c </w:t>
-      </w:r>
-      <w:proofErr w:type="spellStart"/>
-      <w:r>
-        <w:rPr>
-          <w:sz w:val="32"/>
-          <w:szCs w:val="32"/>
-          <w:lang w:val="ru-RU"/>
-        </w:rPr>
-        <w:t>else</w:t>
-      </w:r>
-      <w:proofErr w:type="spellEnd"/>
+      <w:r>
+        <w:rPr>
+          <w:sz w:val="32"/>
+          <w:szCs w:val="32"/>
+          <w:lang w:val="ru-RU"/>
+        </w:rPr>
+        <w:t>for c else</w:t>
+      </w:r>
     </w:p>
     <w:p>
       <w:pPr>
@@ -5357,7 +4961,6 @@
         </w:rPr>
         <w:t xml:space="preserve">Используйте модуль </w:t>
       </w:r>
-      <w:proofErr w:type="spellStart"/>
       <w:r>
         <w:rPr>
           <w:rFonts w:eastAsia="Arial"/>
@@ -5365,7 +4968,6 @@
         </w:rPr>
         <w:t>random</w:t>
       </w:r>
-      <w:proofErr w:type="spellEnd"/>
       <w:r>
         <w:rPr>
           <w:rFonts w:eastAsia="Arial"/>
@@ -7642,25 +7244,7 @@
           <w:szCs w:val="32"/>
           <w:lang w:val="ru-RU"/>
         </w:rPr>
-        <w:t xml:space="preserve">Дана строка-предложение. Зашифровать ее, поместив вначале все символы, расположенные на четных позициях строки, а затем, в обратном порядке, все </w:t>
-      </w:r>
-      <w:proofErr w:type="spellStart"/>
-      <w:r>
-        <w:rPr>
-          <w:sz w:val="32"/>
-          <w:szCs w:val="32"/>
-          <w:lang w:val="ru-RU"/>
-        </w:rPr>
-        <w:t>символы,расположенные</w:t>
-      </w:r>
-      <w:proofErr w:type="spellEnd"/>
-      <w:r>
-        <w:rPr>
-          <w:sz w:val="32"/>
-          <w:szCs w:val="32"/>
-          <w:lang w:val="ru-RU"/>
-        </w:rPr>
-        <w:t xml:space="preserve"> на </w:t>
+        <w:t xml:space="preserve">Дана строка-предложение. Зашифровать ее, поместив вначале все символы, расположенные на четных позициях строки, а затем, в обратном порядке, все символы,расположенные на </w:t>
       </w:r>
       <w:r>
         <w:rPr>
@@ -7669,43 +7253,7 @@
           <w:lang w:val="ru-RU"/>
         </w:rPr>
         <w:lastRenderedPageBreak/>
-        <w:t>нечетных позициях (например, строка «Программа» превратит-</w:t>
-      </w:r>
-      <w:proofErr w:type="spellStart"/>
-      <w:r>
-        <w:rPr>
-          <w:sz w:val="32"/>
-          <w:szCs w:val="32"/>
-          <w:lang w:val="ru-RU"/>
-        </w:rPr>
-        <w:t>ся</w:t>
-      </w:r>
-      <w:proofErr w:type="spellEnd"/>
-      <w:r>
-        <w:rPr>
-          <w:sz w:val="32"/>
-          <w:szCs w:val="32"/>
-          <w:lang w:val="ru-RU"/>
-        </w:rPr>
-        <w:t xml:space="preserve"> в «</w:t>
-      </w:r>
-      <w:proofErr w:type="spellStart"/>
-      <w:r>
-        <w:rPr>
-          <w:sz w:val="32"/>
-          <w:szCs w:val="32"/>
-          <w:lang w:val="ru-RU"/>
-        </w:rPr>
-        <w:t>ргамамроП</w:t>
-      </w:r>
-      <w:proofErr w:type="spellEnd"/>
-      <w:r>
-        <w:rPr>
-          <w:sz w:val="32"/>
-          <w:szCs w:val="32"/>
-          <w:lang w:val="ru-RU"/>
-        </w:rPr>
-        <w:t>»).</w:t>
+        <w:t>нечетных позициях (например, строка «Программа» превратит-ся в «ргамамроП»).</w:t>
       </w:r>
     </w:p>
     <w:p>
@@ -8379,61 +7927,7 @@
           <w:szCs w:val="32"/>
           <w:lang w:val="ru-RU"/>
         </w:rPr>
-        <w:t>Добавьте '</w:t>
-      </w:r>
-      <w:proofErr w:type="spellStart"/>
-      <w:r>
-        <w:rPr>
-          <w:sz w:val="32"/>
-          <w:szCs w:val="32"/>
-          <w:lang w:val="ru-RU"/>
-        </w:rPr>
-        <w:t>ing</w:t>
-      </w:r>
-      <w:proofErr w:type="spellEnd"/>
-      <w:r>
-        <w:rPr>
-          <w:sz w:val="32"/>
-          <w:szCs w:val="32"/>
-          <w:lang w:val="ru-RU"/>
-        </w:rPr>
-        <w:t>' в конце заданной строки (длина должна быть не менее 3). Если данная строка уже заканчивается на '</w:t>
-      </w:r>
-      <w:proofErr w:type="spellStart"/>
-      <w:r>
-        <w:rPr>
-          <w:sz w:val="32"/>
-          <w:szCs w:val="32"/>
-          <w:lang w:val="ru-RU"/>
-        </w:rPr>
-        <w:t>ing</w:t>
-      </w:r>
-      <w:proofErr w:type="spellEnd"/>
-      <w:r>
-        <w:rPr>
-          <w:sz w:val="32"/>
-          <w:szCs w:val="32"/>
-          <w:lang w:val="ru-RU"/>
-        </w:rPr>
-        <w:t>', добавьте вместо этого '</w:t>
-      </w:r>
-      <w:proofErr w:type="spellStart"/>
-      <w:r>
-        <w:rPr>
-          <w:sz w:val="32"/>
-          <w:szCs w:val="32"/>
-          <w:lang w:val="ru-RU"/>
-        </w:rPr>
-        <w:t>ly</w:t>
-      </w:r>
-      <w:proofErr w:type="spellEnd"/>
-      <w:r>
-        <w:rPr>
-          <w:sz w:val="32"/>
-          <w:szCs w:val="32"/>
-          <w:lang w:val="ru-RU"/>
-        </w:rPr>
-        <w:t>'. Если длина заданной строки меньше 3, оставьте ее без изменений.</w:t>
+        <w:t>Добавьте 'ing' в конце заданной строки (длина должна быть не менее 3). Если данная строка уже заканчивается на 'ing', добавьте вместо этого 'ly'. Если длина заданной строки меньше 3, оставьте ее без изменений.</w:t>
       </w:r>
     </w:p>
     <w:p>
@@ -9168,7 +8662,6 @@
         </w:rPr>
         <w:t xml:space="preserve">Создайте пустой список </w:t>
       </w:r>
-      <w:proofErr w:type="spellStart"/>
       <w:r>
         <w:rPr>
           <w:b/>
@@ -9178,7 +8671,6 @@
         </w:rPr>
         <w:t>shopping_list</w:t>
       </w:r>
-      <w:proofErr w:type="spellEnd"/>
       <w:r>
         <w:rPr>
           <w:sz w:val="32"/>
@@ -9233,7 +8725,6 @@
         </w:rPr>
         <w:t xml:space="preserve">Добавьте каждый введенный элемент в список </w:t>
       </w:r>
-      <w:proofErr w:type="spellStart"/>
       <w:r>
         <w:rPr>
           <w:b/>
@@ -9243,7 +8734,6 @@
         </w:rPr>
         <w:t>shopping_list</w:t>
       </w:r>
-      <w:proofErr w:type="spellEnd"/>
       <w:r>
         <w:rPr>
           <w:sz w:val="32"/>
@@ -9275,7 +8765,6 @@
         </w:rPr>
         <w:t xml:space="preserve">Выведите список </w:t>
       </w:r>
-      <w:proofErr w:type="spellStart"/>
       <w:r>
         <w:rPr>
           <w:b/>
@@ -9283,43 +8772,15 @@
           <w:szCs w:val="32"/>
           <w:lang w:val="ru-RU"/>
         </w:rPr>
-        <w:t>shopping_list</w:t>
-      </w:r>
-      <w:proofErr w:type="spellEnd"/>
-      <w:r>
-        <w:rPr>
-          <w:b/>
-          <w:sz w:val="32"/>
-          <w:szCs w:val="32"/>
-          <w:lang w:val="ru-RU"/>
-        </w:rPr>
-        <w:t xml:space="preserve"> </w:t>
-      </w:r>
-      <w:r>
-        <w:rPr>
-          <w:sz w:val="32"/>
-          <w:szCs w:val="32"/>
-          <w:lang w:val="ru-RU"/>
-        </w:rPr>
-        <w:t xml:space="preserve">на экран с помощью функции </w:t>
-      </w:r>
-      <w:proofErr w:type="spellStart"/>
-      <w:r>
-        <w:rPr>
-          <w:sz w:val="32"/>
-          <w:szCs w:val="32"/>
-          <w:lang w:val="ru-RU"/>
-        </w:rPr>
-        <w:t>print</w:t>
-      </w:r>
-      <w:proofErr w:type="spellEnd"/>
-      <w:r>
-        <w:rPr>
-          <w:sz w:val="32"/>
-          <w:szCs w:val="32"/>
-          <w:lang w:val="ru-RU"/>
-        </w:rPr>
-        <w:t>().</w:t>
+        <w:t xml:space="preserve">shopping_list </w:t>
+      </w:r>
+      <w:r>
+        <w:rPr>
+          <w:sz w:val="32"/>
+          <w:szCs w:val="32"/>
+          <w:lang w:val="ru-RU"/>
+        </w:rPr>
+        <w:t>на экран с помощью функции print().</w:t>
       </w:r>
     </w:p>
     <w:p>
@@ -9459,7 +8920,6 @@
         </w:rPr>
         <w:t xml:space="preserve">Если элемент присутствует в списке, удалите его с помощью метода </w:t>
       </w:r>
-      <w:proofErr w:type="spellStart"/>
       <w:r>
         <w:rPr>
           <w:b/>
@@ -9469,7 +8929,6 @@
         </w:rPr>
         <w:t>remove</w:t>
       </w:r>
-      <w:proofErr w:type="spellEnd"/>
       <w:r>
         <w:rPr>
           <w:sz w:val="32"/>
@@ -9501,7 +8960,6 @@
         </w:rPr>
         <w:t xml:space="preserve">Отсортируйте список </w:t>
       </w:r>
-      <w:proofErr w:type="spellStart"/>
       <w:r>
         <w:rPr>
           <w:b/>
@@ -9509,9 +8967,16 @@
           <w:szCs w:val="32"/>
           <w:lang w:val="ru-RU"/>
         </w:rPr>
-        <w:t>shopping_list</w:t>
-      </w:r>
-      <w:proofErr w:type="spellEnd"/>
+        <w:t xml:space="preserve">shopping_list </w:t>
+      </w:r>
+      <w:r>
+        <w:rPr>
+          <w:sz w:val="32"/>
+          <w:szCs w:val="32"/>
+          <w:lang w:val="ru-RU"/>
+        </w:rPr>
+        <w:t xml:space="preserve">в алфавитном порядке с помощью функции </w:t>
+      </w:r>
       <w:r>
         <w:rPr>
           <w:b/>
@@ -9519,27 +8984,8 @@
           <w:szCs w:val="32"/>
           <w:lang w:val="ru-RU"/>
         </w:rPr>
-        <w:t xml:space="preserve"> </w:t>
-      </w:r>
-      <w:r>
-        <w:rPr>
-          <w:sz w:val="32"/>
-          <w:szCs w:val="32"/>
-          <w:lang w:val="ru-RU"/>
-        </w:rPr>
-        <w:t xml:space="preserve">в алфавитном порядке с помощью функции </w:t>
-      </w:r>
-      <w:proofErr w:type="spellStart"/>
-      <w:r>
-        <w:rPr>
-          <w:b/>
-          <w:sz w:val="32"/>
-          <w:szCs w:val="32"/>
-          <w:lang w:val="ru-RU"/>
-        </w:rPr>
         <w:t>sorted</w:t>
       </w:r>
-      <w:proofErr w:type="spellEnd"/>
       <w:r>
         <w:rPr>
           <w:sz w:val="32"/>
@@ -9594,7 +9040,6 @@
         </w:rPr>
         <w:t xml:space="preserve">Подсчитайте количество элементов в списке </w:t>
       </w:r>
-      <w:proofErr w:type="spellStart"/>
       <w:r>
         <w:rPr>
           <w:b/>
@@ -9602,9 +9047,16 @@
           <w:szCs w:val="32"/>
           <w:lang w:val="ru-RU"/>
         </w:rPr>
-        <w:t>shopping_list</w:t>
-      </w:r>
-      <w:proofErr w:type="spellEnd"/>
+        <w:t xml:space="preserve">shopping_list </w:t>
+      </w:r>
+      <w:r>
+        <w:rPr>
+          <w:sz w:val="32"/>
+          <w:szCs w:val="32"/>
+          <w:lang w:val="ru-RU"/>
+        </w:rPr>
+        <w:t xml:space="preserve">с помощью функции </w:t>
+      </w:r>
       <w:r>
         <w:rPr>
           <w:b/>
@@ -9612,27 +9064,8 @@
           <w:szCs w:val="32"/>
           <w:lang w:val="ru-RU"/>
         </w:rPr>
-        <w:t xml:space="preserve"> </w:t>
-      </w:r>
-      <w:r>
-        <w:rPr>
-          <w:sz w:val="32"/>
-          <w:szCs w:val="32"/>
-          <w:lang w:val="ru-RU"/>
-        </w:rPr>
-        <w:t xml:space="preserve">с помощью функции </w:t>
-      </w:r>
-      <w:proofErr w:type="spellStart"/>
-      <w:r>
-        <w:rPr>
-          <w:b/>
-          <w:sz w:val="32"/>
-          <w:szCs w:val="32"/>
-          <w:lang w:val="ru-RU"/>
-        </w:rPr>
         <w:t>len</w:t>
       </w:r>
-      <w:proofErr w:type="spellEnd"/>
       <w:r>
         <w:rPr>
           <w:sz w:val="32"/>
@@ -10737,25 +10170,7 @@
           <w:szCs w:val="32"/>
           <w:lang w:val="ru-RU"/>
         </w:rPr>
-        <w:t xml:space="preserve">Дана целочисленная матрица размера M × N. Найти номер первого из ее </w:t>
-      </w:r>
-      <w:proofErr w:type="spellStart"/>
-      <w:r>
-        <w:rPr>
-          <w:sz w:val="32"/>
-          <w:szCs w:val="32"/>
-          <w:lang w:val="ru-RU"/>
-        </w:rPr>
-        <w:t>столбцов,содержащих</w:t>
-      </w:r>
-      <w:proofErr w:type="spellEnd"/>
-      <w:r>
-        <w:rPr>
-          <w:sz w:val="32"/>
-          <w:szCs w:val="32"/>
-          <w:lang w:val="ru-RU"/>
-        </w:rPr>
-        <w:t xml:space="preserve"> только нечетные числа. Если таких столбцов нет, то вывести 0.</w:t>
+        <w:t>Дана целочисленная матрица размера M × N. Найти номер первого из ее столбцов,содержащих только нечетные числа. Если таких столбцов нет, то вывести 0.</w:t>
       </w:r>
     </w:p>
     <w:p>
@@ -13150,7 +12565,6 @@
         </w:rPr>
         <w:t xml:space="preserve">, </w:t>
       </w:r>
-      <w:proofErr w:type="spellStart"/>
       <w:r>
         <w:rPr>
           <w:sz w:val="32"/>
@@ -13159,7 +12573,6 @@
         </w:rPr>
         <w:t>bc</w:t>
       </w:r>
-      <w:proofErr w:type="spellEnd"/>
       <w:r>
         <w:rPr>
           <w:sz w:val="32"/>
@@ -14384,25 +13797,7 @@
           <w:szCs w:val="32"/>
           <w:lang w:val="ru-RU"/>
         </w:rPr>
-        <w:t xml:space="preserve">Дана непустая последовательность символов. Построить и напечатать </w:t>
-      </w:r>
-      <w:proofErr w:type="spellStart"/>
-      <w:r>
-        <w:rPr>
-          <w:sz w:val="32"/>
-          <w:szCs w:val="32"/>
-          <w:lang w:val="ru-RU"/>
-        </w:rPr>
-        <w:t>множества,элементами</w:t>
-      </w:r>
-      <w:proofErr w:type="spellEnd"/>
-      <w:r>
-        <w:rPr>
-          <w:sz w:val="32"/>
-          <w:szCs w:val="32"/>
-          <w:lang w:val="ru-RU"/>
-        </w:rPr>
-        <w:t xml:space="preserve"> которых являются встречающиеся в последовательности: а) цифры от«0» до </w:t>
+        <w:t xml:space="preserve">Дана непустая последовательность символов. Построить и напечатать множества,элементами которых являются встречающиеся в последовательности: а) цифры от«0» до </w:t>
       </w:r>
       <w:r>
         <w:rPr>
@@ -14411,25 +13806,7 @@
           <w:lang w:val="ru-RU"/>
         </w:rPr>
         <w:lastRenderedPageBreak/>
-        <w:t>«9» и знаки арифметических операций; б) буквы от «A» до «F» и от «</w:t>
-      </w:r>
-      <w:proofErr w:type="spellStart"/>
-      <w:r>
-        <w:rPr>
-          <w:sz w:val="32"/>
-          <w:szCs w:val="32"/>
-          <w:lang w:val="ru-RU"/>
-        </w:rPr>
-        <w:t>X»до</w:t>
-      </w:r>
-      <w:proofErr w:type="spellEnd"/>
-      <w:r>
-        <w:rPr>
-          <w:sz w:val="32"/>
-          <w:szCs w:val="32"/>
-          <w:lang w:val="ru-RU"/>
-        </w:rPr>
-        <w:t xml:space="preserve"> «Z».</w:t>
+        <w:t>«9» и знаки арифметических операций; б) буквы от «A» до «F» и от «X»до «Z».</w:t>
       </w:r>
     </w:p>
     <w:p>
@@ -14786,25 +14163,7 @@
           <w:szCs w:val="32"/>
           <w:lang w:val="ru-RU"/>
         </w:rPr>
-        <w:t xml:space="preserve">Используя множества, вывести различные буквы трёх предложений, то есть </w:t>
-      </w:r>
-      <w:proofErr w:type="spellStart"/>
-      <w:r>
-        <w:rPr>
-          <w:sz w:val="32"/>
-          <w:szCs w:val="32"/>
-          <w:lang w:val="ru-RU"/>
-        </w:rPr>
-        <w:t>такие,какие</w:t>
-      </w:r>
-      <w:proofErr w:type="spellEnd"/>
-      <w:r>
-        <w:rPr>
-          <w:sz w:val="32"/>
-          <w:szCs w:val="32"/>
-          <w:lang w:val="ru-RU"/>
-        </w:rPr>
-        <w:t xml:space="preserve"> есть только в одном из них.</w:t>
+        <w:t>Используя множества, вывести различные буквы трёх предложений, то есть такие,какие есть только в одном из них.</w:t>
       </w:r>
     </w:p>
     <w:p>
@@ -15719,43 +15078,7 @@
           <w:lang w:val="ru-RU"/>
         </w:rPr>
         <w:lastRenderedPageBreak/>
-        <w:t xml:space="preserve">Создайте строку </w:t>
-      </w:r>
-      <w:proofErr w:type="spellStart"/>
-      <w:r>
-        <w:rPr>
-          <w:sz w:val="32"/>
-          <w:szCs w:val="32"/>
-          <w:lang w:val="ru-RU"/>
-        </w:rPr>
-        <w:t>text</w:t>
-      </w:r>
-      <w:proofErr w:type="spellEnd"/>
-      <w:r>
-        <w:rPr>
-          <w:sz w:val="32"/>
-          <w:szCs w:val="32"/>
-          <w:lang w:val="ru-RU"/>
-        </w:rPr>
-        <w:t>, содержащую произвольный текст, в котором присутствуют даты в формате "</w:t>
-      </w:r>
-      <w:proofErr w:type="spellStart"/>
-      <w:r>
-        <w:rPr>
-          <w:sz w:val="32"/>
-          <w:szCs w:val="32"/>
-          <w:lang w:val="ru-RU"/>
-        </w:rPr>
-        <w:t>дд.мм.гггг</w:t>
-      </w:r>
-      <w:proofErr w:type="spellEnd"/>
-      <w:r>
-        <w:rPr>
-          <w:sz w:val="32"/>
-          <w:szCs w:val="32"/>
-          <w:lang w:val="ru-RU"/>
-        </w:rPr>
-        <w:t>".</w:t>
+        <w:t>Создайте строку text, содержащую произвольный текст, в котором присутствуют даты в формате "дд.мм.гггг".</w:t>
       </w:r>
     </w:p>
     <w:p>
@@ -15777,25 +15100,7 @@
           <w:szCs w:val="32"/>
           <w:lang w:val="ru-RU"/>
         </w:rPr>
-        <w:t xml:space="preserve">Используя модуль </w:t>
-      </w:r>
-      <w:proofErr w:type="spellStart"/>
-      <w:r>
-        <w:rPr>
-          <w:sz w:val="32"/>
-          <w:szCs w:val="32"/>
-          <w:lang w:val="ru-RU"/>
-        </w:rPr>
-        <w:t>re</w:t>
-      </w:r>
-      <w:proofErr w:type="spellEnd"/>
-      <w:r>
-        <w:rPr>
-          <w:sz w:val="32"/>
-          <w:szCs w:val="32"/>
-          <w:lang w:val="ru-RU"/>
-        </w:rPr>
-        <w:t>, выполните поиск всех дат в тексте с помощью регулярного выражения.</w:t>
+        <w:t>Используя модуль re, выполните поиск всех дат в тексте с помощью регулярного выражения.</w:t>
       </w:r>
     </w:p>
     <w:p>
@@ -15991,27 +15296,7 @@
           <w:szCs w:val="32"/>
           <w:lang w:val="ru-RU"/>
         </w:rPr>
-        <w:t xml:space="preserve">Проверка валидности </w:t>
-      </w:r>
-      <w:proofErr w:type="spellStart"/>
-      <w:r>
-        <w:rPr>
-          <w:b/>
-          <w:sz w:val="32"/>
-          <w:szCs w:val="32"/>
-          <w:lang w:val="ru-RU"/>
-        </w:rPr>
-        <w:t>email</w:t>
-      </w:r>
-      <w:proofErr w:type="spellEnd"/>
-      <w:r>
-        <w:rPr>
-          <w:b/>
-          <w:sz w:val="32"/>
-          <w:szCs w:val="32"/>
-          <w:lang w:val="ru-RU"/>
-        </w:rPr>
-        <w:t>-адреса:</w:t>
+        <w:t>Проверка валидности email-адреса:</w:t>
       </w:r>
     </w:p>
     <w:p>
@@ -16033,25 +15318,7 @@
           <w:szCs w:val="32"/>
           <w:lang w:val="ru-RU"/>
         </w:rPr>
-        <w:t xml:space="preserve">Предложите пользователю ввести </w:t>
-      </w:r>
-      <w:proofErr w:type="spellStart"/>
-      <w:r>
-        <w:rPr>
-          <w:sz w:val="32"/>
-          <w:szCs w:val="32"/>
-          <w:lang w:val="ru-RU"/>
-        </w:rPr>
-        <w:t>email</w:t>
-      </w:r>
-      <w:proofErr w:type="spellEnd"/>
-      <w:r>
-        <w:rPr>
-          <w:sz w:val="32"/>
-          <w:szCs w:val="32"/>
-          <w:lang w:val="ru-RU"/>
-        </w:rPr>
-        <w:t>-адрес.</w:t>
+        <w:t>Предложите пользователю ввести email-адрес.</w:t>
       </w:r>
     </w:p>
     <w:p>
@@ -16073,43 +15340,7 @@
           <w:szCs w:val="32"/>
           <w:lang w:val="ru-RU"/>
         </w:rPr>
-        <w:t xml:space="preserve">Используя модуль </w:t>
-      </w:r>
-      <w:proofErr w:type="spellStart"/>
-      <w:r>
-        <w:rPr>
-          <w:sz w:val="32"/>
-          <w:szCs w:val="32"/>
-          <w:lang w:val="ru-RU"/>
-        </w:rPr>
-        <w:t>re</w:t>
-      </w:r>
-      <w:proofErr w:type="spellEnd"/>
-      <w:r>
-        <w:rPr>
-          <w:sz w:val="32"/>
-          <w:szCs w:val="32"/>
-          <w:lang w:val="ru-RU"/>
-        </w:rPr>
-        <w:t xml:space="preserve">, проверьте введенный адрес на соответствие формату </w:t>
-      </w:r>
-      <w:proofErr w:type="spellStart"/>
-      <w:r>
-        <w:rPr>
-          <w:sz w:val="32"/>
-          <w:szCs w:val="32"/>
-          <w:lang w:val="ru-RU"/>
-        </w:rPr>
-        <w:t>email</w:t>
-      </w:r>
-      <w:proofErr w:type="spellEnd"/>
-      <w:r>
-        <w:rPr>
-          <w:sz w:val="32"/>
-          <w:szCs w:val="32"/>
-          <w:lang w:val="ru-RU"/>
-        </w:rPr>
-        <w:t xml:space="preserve"> с помощью регулярного выражения.</w:t>
+        <w:t>Используя модуль re, проверьте введенный адрес на соответствие формату email с помощью регулярного выражения.</w:t>
       </w:r>
     </w:p>
     <w:p>
@@ -16384,25 +15615,7 @@
           <w:szCs w:val="32"/>
           <w:lang w:val="ru-RU"/>
         </w:rPr>
-        <w:t xml:space="preserve">Создайте строку </w:t>
-      </w:r>
-      <w:proofErr w:type="spellStart"/>
-      <w:r>
-        <w:rPr>
-          <w:sz w:val="32"/>
-          <w:szCs w:val="32"/>
-          <w:lang w:val="ru-RU"/>
-        </w:rPr>
-        <w:t>text</w:t>
-      </w:r>
-      <w:proofErr w:type="spellEnd"/>
-      <w:r>
-        <w:rPr>
-          <w:sz w:val="32"/>
-          <w:szCs w:val="32"/>
-          <w:lang w:val="ru-RU"/>
-        </w:rPr>
-        <w:t>, содержащую произвольный текст, в котором присутствуют определенные слова, которые нужно заменить.</w:t>
+        <w:t>Создайте строку text, содержащую произвольный текст, в котором присутствуют определенные слова, которые нужно заменить.</w:t>
       </w:r>
     </w:p>
     <w:p>
@@ -16424,25 +15637,7 @@
           <w:szCs w:val="32"/>
           <w:lang w:val="ru-RU"/>
         </w:rPr>
-        <w:t xml:space="preserve">Используя модуль </w:t>
-      </w:r>
-      <w:proofErr w:type="spellStart"/>
-      <w:r>
-        <w:rPr>
-          <w:sz w:val="32"/>
-          <w:szCs w:val="32"/>
-          <w:lang w:val="ru-RU"/>
-        </w:rPr>
-        <w:t>re</w:t>
-      </w:r>
-      <w:proofErr w:type="spellEnd"/>
-      <w:r>
-        <w:rPr>
-          <w:sz w:val="32"/>
-          <w:szCs w:val="32"/>
-          <w:lang w:val="ru-RU"/>
-        </w:rPr>
-        <w:t>, выполните замену определенных слов в тексте с помощью регулярного выражения.</w:t>
+        <w:t>Используя модуль re, выполните замену определенных слов в тексте с помощью регулярного выражения.</w:t>
       </w:r>
     </w:p>
     <w:p>
@@ -16504,6 +15699,118 @@
           <w:lang w:val="en-US"/>
         </w:rPr>
       </w:pPr>
+      <w:r>
+        <w:rPr>
+          <w:sz w:val="32"/>
+          <w:szCs w:val="32"/>
+          <w:lang w:val="en-US"/>
+        </w:rPr>
+        <w:drawing>
+          <wp:inline distT="0" distB="0" distL="0" distR="0" wp14:anchorId="63D525AE" wp14:editId="031366E5">
+            <wp:extent cx="5506218" cy="1333686"/>
+            <wp:effectExtent l="0" t="0" r="0" b="0"/>
+            <wp:docPr id="1550287285" name="Рисунок 1"/>
+            <wp:cNvGraphicFramePr>
+              <a:graphicFrameLocks xmlns:a="http://schemas.openxmlformats.org/drawingml/2006/main" noChangeAspect="1"/>
+            </wp:cNvGraphicFramePr>
+            <a:graphic xmlns:a="http://schemas.openxmlformats.org/drawingml/2006/main">
+              <a:graphicData uri="http://schemas.openxmlformats.org/drawingml/2006/picture">
+                <pic:pic xmlns:pic="http://schemas.openxmlformats.org/drawingml/2006/picture">
+                  <pic:nvPicPr>
+                    <pic:cNvPr id="1550287285" name=""/>
+                    <pic:cNvPicPr/>
+                  </pic:nvPicPr>
+                  <pic:blipFill>
+                    <a:blip r:embed="rId162"/>
+                    <a:stretch>
+                      <a:fillRect/>
+                    </a:stretch>
+                  </pic:blipFill>
+                  <pic:spPr>
+                    <a:xfrm>
+                      <a:off x="0" y="0"/>
+                      <a:ext cx="5506218" cy="1333686"/>
+                    </a:xfrm>
+                    <a:prstGeom prst="rect">
+                      <a:avLst/>
+                    </a:prstGeom>
+                  </pic:spPr>
+                </pic:pic>
+              </a:graphicData>
+            </a:graphic>
+          </wp:inline>
+        </w:drawing>
+      </w:r>
+    </w:p>
+    <w:p>
+      <w:pPr>
+        <w:spacing w:after="0" w:line="276" w:lineRule="auto"/>
+        <w:rPr>
+          <w:sz w:val="32"/>
+          <w:szCs w:val="32"/>
+          <w:lang w:val="en-US"/>
+        </w:rPr>
+      </w:pPr>
+      <w:r>
+        <w:rPr>
+          <w:sz w:val="32"/>
+          <w:szCs w:val="32"/>
+          <w:lang w:val="en-US"/>
+        </w:rPr>
+        <w:t>Result:</w:t>
+      </w:r>
+    </w:p>
+    <w:p>
+      <w:pPr>
+        <w:spacing w:after="0" w:line="276" w:lineRule="auto"/>
+        <w:rPr>
+          <w:sz w:val="32"/>
+          <w:szCs w:val="32"/>
+          <w:lang w:val="en-US"/>
+        </w:rPr>
+      </w:pPr>
+      <w:r>
+        <w:rPr>
+          <w:sz w:val="32"/>
+          <w:szCs w:val="32"/>
+          <w:lang w:val="en-US"/>
+        </w:rPr>
+        <w:drawing>
+          <wp:inline distT="0" distB="0" distL="0" distR="0" wp14:anchorId="57FC5ED4" wp14:editId="07CEC9CE">
+            <wp:extent cx="4334480" cy="314369"/>
+            <wp:effectExtent l="0" t="0" r="0" b="9525"/>
+            <wp:docPr id="1342453622" name="Рисунок 1"/>
+            <wp:cNvGraphicFramePr>
+              <a:graphicFrameLocks xmlns:a="http://schemas.openxmlformats.org/drawingml/2006/main" noChangeAspect="1"/>
+            </wp:cNvGraphicFramePr>
+            <a:graphic xmlns:a="http://schemas.openxmlformats.org/drawingml/2006/main">
+              <a:graphicData uri="http://schemas.openxmlformats.org/drawingml/2006/picture">
+                <pic:pic xmlns:pic="http://schemas.openxmlformats.org/drawingml/2006/picture">
+                  <pic:nvPicPr>
+                    <pic:cNvPr id="1342453622" name=""/>
+                    <pic:cNvPicPr/>
+                  </pic:nvPicPr>
+                  <pic:blipFill>
+                    <a:blip r:embed="rId163"/>
+                    <a:stretch>
+                      <a:fillRect/>
+                    </a:stretch>
+                  </pic:blipFill>
+                  <pic:spPr>
+                    <a:xfrm>
+                      <a:off x="0" y="0"/>
+                      <a:ext cx="4334480" cy="314369"/>
+                    </a:xfrm>
+                    <a:prstGeom prst="rect">
+                      <a:avLst/>
+                    </a:prstGeom>
+                  </pic:spPr>
+                </pic:pic>
+              </a:graphicData>
+            </a:graphic>
+          </wp:inline>
+        </w:drawing>
+      </w:r>
     </w:p>
     <w:p>
       <w:pPr>
@@ -16972,21 +16279,21 @@
         <v:path o:extrusionok="f" gradientshapeok="t" o:connecttype="rect"/>
         <o:lock v:ext="edit" aspectratio="t"/>
       </v:shapetype>
-      <v:shape id="_x0000_i1272" type="#_x0000_t75" style="width:24.6pt;height:22.8pt;visibility:visible;mso-wrap-style:square" o:bullet="t">
+      <v:shape id="_x0000_i1275" type="#_x0000_t75" style="width:24.6pt;height:22.8pt;visibility:visible;mso-wrap-style:square" o:bullet="t">
         <v:imagedata r:id="rId1" o:title=""/>
       </v:shape>
     </w:pict>
   </w:numPicBullet>
   <w:numPicBullet w:numPicBulletId="1">
     <w:pict>
-      <v:shape id="_x0000_i1273" type="#_x0000_t75" style="width:45pt;height:23.4pt;visibility:visible;mso-wrap-style:square" o:bullet="t">
+      <v:shape id="_x0000_i1276" type="#_x0000_t75" style="width:45pt;height:23.4pt;visibility:visible;mso-wrap-style:square" o:bullet="t">
         <v:imagedata r:id="rId2" o:title=""/>
       </v:shape>
     </w:pict>
   </w:numPicBullet>
   <w:numPicBullet w:numPicBulletId="2">
     <w:pict>
-      <v:shape id="_x0000_i1274" type="#_x0000_t75" style="width:27.6pt;height:21.6pt;visibility:visible;mso-wrap-style:square" o:bullet="t">
+      <v:shape id="_x0000_i1277" type="#_x0000_t75" style="width:27.6pt;height:21.6pt;visibility:visible;mso-wrap-style:square" o:bullet="t">
         <v:imagedata r:id="rId3" o:title=""/>
       </v:shape>
     </w:pict>

</xml_diff>

<commit_message>
Task 1 from lab 4 done
</commit_message>
<xml_diff>
--- a/otchet.docx
+++ b/otchet.docx
@@ -57,6 +57,7 @@
         </w:rPr>
         <w:t xml:space="preserve">Для ввода информации в переменные используется </w:t>
       </w:r>
+      <w:proofErr w:type="spellStart"/>
       <w:r>
         <w:rPr>
           <w:b/>
@@ -64,7 +65,17 @@
           <w:szCs w:val="32"/>
           <w:lang w:val="ru-RU"/>
         </w:rPr>
-        <w:t>input()</w:t>
+        <w:t>input</w:t>
+      </w:r>
+      <w:proofErr w:type="spellEnd"/>
+      <w:r>
+        <w:rPr>
+          <w:b/>
+          <w:sz w:val="32"/>
+          <w:szCs w:val="32"/>
+          <w:lang w:val="ru-RU"/>
+        </w:rPr>
+        <w:t>()</w:t>
       </w:r>
       <w:r>
         <w:rPr>
@@ -74,6 +85,7 @@
         </w:rPr>
         <w:t xml:space="preserve">, для вывода - </w:t>
       </w:r>
+      <w:proofErr w:type="spellStart"/>
       <w:r>
         <w:rPr>
           <w:b/>
@@ -81,7 +93,17 @@
           <w:szCs w:val="32"/>
           <w:lang w:val="ru-RU"/>
         </w:rPr>
-        <w:t>print()</w:t>
+        <w:t>print</w:t>
+      </w:r>
+      <w:proofErr w:type="spellEnd"/>
+      <w:r>
+        <w:rPr>
+          <w:b/>
+          <w:sz w:val="32"/>
+          <w:szCs w:val="32"/>
+          <w:lang w:val="ru-RU"/>
+        </w:rPr>
+        <w:t>()</w:t>
       </w:r>
       <w:r>
         <w:rPr>
@@ -295,6 +317,7 @@
         </w:rPr>
         <w:t xml:space="preserve">При помощи </w:t>
       </w:r>
+      <w:proofErr w:type="spellStart"/>
       <w:r>
         <w:rPr>
           <w:b/>
@@ -302,7 +325,17 @@
           <w:szCs w:val="32"/>
           <w:lang w:val="ru-RU"/>
         </w:rPr>
-        <w:t>type()</w:t>
+        <w:t>type</w:t>
+      </w:r>
+      <w:proofErr w:type="spellEnd"/>
+      <w:r>
+        <w:rPr>
+          <w:b/>
+          <w:sz w:val="32"/>
+          <w:szCs w:val="32"/>
+          <w:lang w:val="ru-RU"/>
+        </w:rPr>
+        <w:t>()</w:t>
       </w:r>
       <w:r>
         <w:rPr>
@@ -1144,6 +1177,7 @@
         </w:rPr>
         <w:t xml:space="preserve">не создавайте переменные для значений x, c, v, b, а пропишите </w:t>
       </w:r>
+      <w:proofErr w:type="spellStart"/>
       <w:r>
         <w:rPr>
           <w:b/>
@@ -1151,7 +1185,17 @@
           <w:szCs w:val="32"/>
           <w:lang w:val="ru-RU"/>
         </w:rPr>
-        <w:t xml:space="preserve">input() </w:t>
+        <w:t>input</w:t>
+      </w:r>
+      <w:proofErr w:type="spellEnd"/>
+      <w:r>
+        <w:rPr>
+          <w:b/>
+          <w:sz w:val="32"/>
+          <w:szCs w:val="32"/>
+          <w:lang w:val="ru-RU"/>
+        </w:rPr>
+        <w:t xml:space="preserve">() </w:t>
       </w:r>
       <w:r>
         <w:rPr>
@@ -1161,6 +1205,7 @@
         </w:rPr>
         <w:t xml:space="preserve">прямо в формуле. используйте модуль </w:t>
       </w:r>
+      <w:proofErr w:type="spellStart"/>
       <w:r>
         <w:rPr>
           <w:b/>
@@ -1168,7 +1213,17 @@
           <w:szCs w:val="32"/>
           <w:lang w:val="ru-RU"/>
         </w:rPr>
-        <w:t xml:space="preserve">Math </w:t>
+        <w:t>Math</w:t>
+      </w:r>
+      <w:proofErr w:type="spellEnd"/>
+      <w:r>
+        <w:rPr>
+          <w:b/>
+          <w:sz w:val="32"/>
+          <w:szCs w:val="32"/>
+          <w:lang w:val="ru-RU"/>
+        </w:rPr>
+        <w:t xml:space="preserve"> </w:t>
       </w:r>
       <w:r>
         <w:rPr>
@@ -1206,6 +1261,7 @@
         </w:rPr>
         <w:t xml:space="preserve">Выведете результаты всех 4 формул в одну строчку, через “**-**” и в конце “!!!!” (для этого используйте </w:t>
       </w:r>
+      <w:proofErr w:type="spellStart"/>
       <w:r>
         <w:rPr>
           <w:b/>
@@ -1215,6 +1271,7 @@
         </w:rPr>
         <w:t>sep</w:t>
       </w:r>
+      <w:proofErr w:type="spellEnd"/>
       <w:r>
         <w:rPr>
           <w:sz w:val="32"/>
@@ -1223,6 +1280,7 @@
         </w:rPr>
         <w:t xml:space="preserve">, </w:t>
       </w:r>
+      <w:proofErr w:type="spellStart"/>
       <w:r>
         <w:rPr>
           <w:b/>
@@ -1230,7 +1288,17 @@
           <w:szCs w:val="32"/>
           <w:lang w:val="ru-RU"/>
         </w:rPr>
-        <w:t xml:space="preserve">end </w:t>
+        <w:t>end</w:t>
+      </w:r>
+      <w:proofErr w:type="spellEnd"/>
+      <w:r>
+        <w:rPr>
+          <w:b/>
+          <w:sz w:val="32"/>
+          <w:szCs w:val="32"/>
+          <w:lang w:val="ru-RU"/>
+        </w:rPr>
+        <w:t xml:space="preserve"> </w:t>
       </w:r>
       <w:r>
         <w:rPr>
@@ -1240,6 +1308,7 @@
         </w:rPr>
         <w:t xml:space="preserve">в </w:t>
       </w:r>
+      <w:proofErr w:type="spellStart"/>
       <w:r>
         <w:rPr>
           <w:b/>
@@ -1247,7 +1316,17 @@
           <w:szCs w:val="32"/>
           <w:lang w:val="ru-RU"/>
         </w:rPr>
-        <w:t xml:space="preserve">print </w:t>
+        <w:t>print</w:t>
+      </w:r>
+      <w:proofErr w:type="spellEnd"/>
+      <w:r>
+        <w:rPr>
+          <w:b/>
+          <w:sz w:val="32"/>
+          <w:szCs w:val="32"/>
+          <w:lang w:val="ru-RU"/>
+        </w:rPr>
+        <w:t xml:space="preserve"> </w:t>
       </w:r>
       <w:r>
         <w:rPr>
@@ -1437,7 +1516,25 @@
           <w:szCs w:val="32"/>
           <w:lang w:val="ru-RU"/>
         </w:rPr>
-        <w:t>Форматированный ввод-вывод в Python обеспечивает более удобное и наглядное представление данных при выполнении программ. В Python для форматирования используется метод format() для строк и специальные символы для форматирования чисел.</w:t>
+        <w:t xml:space="preserve">Форматированный ввод-вывод в Python обеспечивает более удобное и наглядное представление данных при выполнении программ. В Python для форматирования используется метод </w:t>
+      </w:r>
+      <w:proofErr w:type="spellStart"/>
+      <w:r>
+        <w:rPr>
+          <w:sz w:val="32"/>
+          <w:szCs w:val="32"/>
+          <w:lang w:val="ru-RU"/>
+        </w:rPr>
+        <w:t>format</w:t>
+      </w:r>
+      <w:proofErr w:type="spellEnd"/>
+      <w:r>
+        <w:rPr>
+          <w:sz w:val="32"/>
+          <w:szCs w:val="32"/>
+          <w:lang w:val="ru-RU"/>
+        </w:rPr>
+        <w:t>() для строк и специальные символы для форматирования чисел.</w:t>
       </w:r>
     </w:p>
     <w:p>
@@ -2000,6 +2097,7 @@
         </w:rPr>
         <w:t xml:space="preserve">Подключите модуль </w:t>
       </w:r>
+      <w:proofErr w:type="spellStart"/>
       <w:r>
         <w:rPr>
           <w:b/>
@@ -2007,7 +2105,17 @@
           <w:szCs w:val="32"/>
           <w:lang w:val="ru-RU"/>
         </w:rPr>
-        <w:t xml:space="preserve">time </w:t>
+        <w:t>time</w:t>
+      </w:r>
+      <w:proofErr w:type="spellEnd"/>
+      <w:r>
+        <w:rPr>
+          <w:b/>
+          <w:sz w:val="32"/>
+          <w:szCs w:val="32"/>
+          <w:lang w:val="ru-RU"/>
+        </w:rPr>
+        <w:t xml:space="preserve"> </w:t>
       </w:r>
       <w:r>
         <w:rPr>
@@ -2042,7 +2150,47 @@
           <w:szCs w:val="32"/>
           <w:lang w:val="ru-RU"/>
         </w:rPr>
-        <w:t xml:space="preserve"> time() и localtime().</w:t>
+        <w:t xml:space="preserve"> </w:t>
+      </w:r>
+      <w:proofErr w:type="spellStart"/>
+      <w:r>
+        <w:rPr>
+          <w:b/>
+          <w:sz w:val="32"/>
+          <w:szCs w:val="32"/>
+          <w:lang w:val="ru-RU"/>
+        </w:rPr>
+        <w:t>time</w:t>
+      </w:r>
+      <w:proofErr w:type="spellEnd"/>
+      <w:r>
+        <w:rPr>
+          <w:b/>
+          <w:sz w:val="32"/>
+          <w:szCs w:val="32"/>
+          <w:lang w:val="ru-RU"/>
+        </w:rPr>
+        <w:t xml:space="preserve">() и </w:t>
+      </w:r>
+      <w:proofErr w:type="spellStart"/>
+      <w:r>
+        <w:rPr>
+          <w:b/>
+          <w:sz w:val="32"/>
+          <w:szCs w:val="32"/>
+          <w:lang w:val="ru-RU"/>
+        </w:rPr>
+        <w:t>localtime</w:t>
+      </w:r>
+      <w:proofErr w:type="spellEnd"/>
+      <w:r>
+        <w:rPr>
+          <w:b/>
+          <w:sz w:val="32"/>
+          <w:szCs w:val="32"/>
+          <w:lang w:val="ru-RU"/>
+        </w:rPr>
+        <w:t>().</w:t>
       </w:r>
     </w:p>
     <w:p>
@@ -2579,7 +2727,29 @@
           <w:szCs w:val="32"/>
           <w:lang w:val="ru-RU"/>
         </w:rPr>
-        <w:t>Задание 1 (используем if).</w:t>
+        <w:t xml:space="preserve">Задание 1 (используем </w:t>
+      </w:r>
+      <w:proofErr w:type="spellStart"/>
+      <w:r>
+        <w:rPr>
+          <w:b/>
+          <w:color w:val="38761D"/>
+          <w:sz w:val="32"/>
+          <w:szCs w:val="32"/>
+          <w:lang w:val="ru-RU"/>
+        </w:rPr>
+        <w:t>if</w:t>
+      </w:r>
+      <w:proofErr w:type="spellEnd"/>
+      <w:r>
+        <w:rPr>
+          <w:b/>
+          <w:color w:val="38761D"/>
+          <w:sz w:val="32"/>
+          <w:szCs w:val="32"/>
+          <w:lang w:val="ru-RU"/>
+        </w:rPr>
+        <w:t>).</w:t>
       </w:r>
     </w:p>
     <w:p>
@@ -2615,7 +2785,25 @@
           <w:szCs w:val="32"/>
           <w:lang w:val="ru-RU"/>
         </w:rPr>
-        <w:t xml:space="preserve">Если первое число больше второго, то вывести yes. </w:t>
+        <w:t xml:space="preserve">Если первое число больше второго, то вывести </w:t>
+      </w:r>
+      <w:proofErr w:type="spellStart"/>
+      <w:r>
+        <w:rPr>
+          <w:sz w:val="32"/>
+          <w:szCs w:val="32"/>
+          <w:lang w:val="ru-RU"/>
+        </w:rPr>
+        <w:t>yes</w:t>
+      </w:r>
+      <w:proofErr w:type="spellEnd"/>
+      <w:r>
+        <w:rPr>
+          <w:sz w:val="32"/>
+          <w:szCs w:val="32"/>
+          <w:lang w:val="ru-RU"/>
+        </w:rPr>
+        <w:t xml:space="preserve">. </w:t>
       </w:r>
     </w:p>
     <w:p>
@@ -2932,7 +3120,29 @@
           <w:szCs w:val="32"/>
           <w:lang w:val="ru-RU"/>
         </w:rPr>
-        <w:t>Задание 2 (используем match).</w:t>
+        <w:t xml:space="preserve">Задание 2 (используем </w:t>
+      </w:r>
+      <w:proofErr w:type="spellStart"/>
+      <w:r>
+        <w:rPr>
+          <w:b/>
+          <w:color w:val="38761D"/>
+          <w:sz w:val="32"/>
+          <w:szCs w:val="32"/>
+          <w:lang w:val="ru-RU"/>
+        </w:rPr>
+        <w:t>match</w:t>
+      </w:r>
+      <w:proofErr w:type="spellEnd"/>
+      <w:r>
+        <w:rPr>
+          <w:b/>
+          <w:color w:val="38761D"/>
+          <w:sz w:val="32"/>
+          <w:szCs w:val="32"/>
+          <w:lang w:val="ru-RU"/>
+        </w:rPr>
+        <w:t>).</w:t>
       </w:r>
     </w:p>
     <w:p>
@@ -2979,7 +3189,55 @@
           <w:rFonts w:eastAsia="Arial"/>
           <w:lang w:val="ru-RU"/>
         </w:rPr>
-        <w:t xml:space="preserve"> /, *,-,+,//, **, sin, cos, tg, корень</w:t>
+        <w:t xml:space="preserve"> /, *,-,+,//, **, </w:t>
+      </w:r>
+      <w:proofErr w:type="spellStart"/>
+      <w:r>
+        <w:rPr>
+          <w:rFonts w:eastAsia="Arial"/>
+          <w:lang w:val="ru-RU"/>
+        </w:rPr>
+        <w:t>sin</w:t>
+      </w:r>
+      <w:proofErr w:type="spellEnd"/>
+      <w:r>
+        <w:rPr>
+          <w:rFonts w:eastAsia="Arial"/>
+          <w:lang w:val="ru-RU"/>
+        </w:rPr>
+        <w:t xml:space="preserve">, </w:t>
+      </w:r>
+      <w:proofErr w:type="spellStart"/>
+      <w:r>
+        <w:rPr>
+          <w:rFonts w:eastAsia="Arial"/>
+          <w:lang w:val="ru-RU"/>
+        </w:rPr>
+        <w:t>cos</w:t>
+      </w:r>
+      <w:proofErr w:type="spellEnd"/>
+      <w:r>
+        <w:rPr>
+          <w:rFonts w:eastAsia="Arial"/>
+          <w:lang w:val="ru-RU"/>
+        </w:rPr>
+        <w:t xml:space="preserve">, </w:t>
+      </w:r>
+      <w:proofErr w:type="spellStart"/>
+      <w:r>
+        <w:rPr>
+          <w:rFonts w:eastAsia="Arial"/>
+          <w:lang w:val="ru-RU"/>
+        </w:rPr>
+        <w:t>tg</w:t>
+      </w:r>
+      <w:proofErr w:type="spellEnd"/>
+      <w:r>
+        <w:rPr>
+          <w:rFonts w:eastAsia="Arial"/>
+          <w:lang w:val="ru-RU"/>
+        </w:rPr>
+        <w:t>, корень</w:t>
       </w:r>
       <w:r>
         <w:rPr>
@@ -3230,7 +3488,29 @@
           <w:szCs w:val="32"/>
           <w:lang w:val="ru-RU"/>
         </w:rPr>
-        <w:t>Задание 3 (используем while).</w:t>
+        <w:t xml:space="preserve">Задание 3 (используем </w:t>
+      </w:r>
+      <w:proofErr w:type="spellStart"/>
+      <w:r>
+        <w:rPr>
+          <w:b/>
+          <w:color w:val="38761D"/>
+          <w:sz w:val="32"/>
+          <w:szCs w:val="32"/>
+          <w:lang w:val="ru-RU"/>
+        </w:rPr>
+        <w:t>while</w:t>
+      </w:r>
+      <w:proofErr w:type="spellEnd"/>
+      <w:r>
+        <w:rPr>
+          <w:b/>
+          <w:color w:val="38761D"/>
+          <w:sz w:val="32"/>
+          <w:szCs w:val="32"/>
+          <w:lang w:val="ru-RU"/>
+        </w:rPr>
+        <w:t>).</w:t>
       </w:r>
     </w:p>
     <w:p>
@@ -3393,7 +3673,29 @@
           <w:lang w:val="ru-RU"/>
         </w:rPr>
         <w:lastRenderedPageBreak/>
-        <w:t>Задание 4 (используем for ).</w:t>
+        <w:t xml:space="preserve">Задание 4 (используем </w:t>
+      </w:r>
+      <w:proofErr w:type="spellStart"/>
+      <w:r>
+        <w:rPr>
+          <w:b/>
+          <w:color w:val="38761D"/>
+          <w:sz w:val="32"/>
+          <w:szCs w:val="32"/>
+          <w:lang w:val="ru-RU"/>
+        </w:rPr>
+        <w:t>for</w:t>
+      </w:r>
+      <w:proofErr w:type="spellEnd"/>
+      <w:r>
+        <w:rPr>
+          <w:b/>
+          <w:color w:val="38761D"/>
+          <w:sz w:val="32"/>
+          <w:szCs w:val="32"/>
+          <w:lang w:val="ru-RU"/>
+        </w:rPr>
+        <w:t xml:space="preserve"> ).</w:t>
       </w:r>
     </w:p>
     <w:p>
@@ -3412,7 +3714,25 @@
           <w:szCs w:val="32"/>
           <w:lang w:val="ru-RU"/>
         </w:rPr>
-        <w:t xml:space="preserve">Используя цикл for выведите  на экран все числа (для каждого - отдельный цикл: всего 7): </w:t>
+        <w:t xml:space="preserve">Используя цикл </w:t>
+      </w:r>
+      <w:proofErr w:type="spellStart"/>
+      <w:r>
+        <w:rPr>
+          <w:sz w:val="32"/>
+          <w:szCs w:val="32"/>
+          <w:lang w:val="ru-RU"/>
+        </w:rPr>
+        <w:t>for</w:t>
+      </w:r>
+      <w:proofErr w:type="spellEnd"/>
+      <w:r>
+        <w:rPr>
+          <w:sz w:val="32"/>
+          <w:szCs w:val="32"/>
+          <w:lang w:val="ru-RU"/>
+        </w:rPr>
+        <w:t xml:space="preserve"> выведите  на экран все числа (для каждого - отдельный цикл: всего 7): </w:t>
       </w:r>
     </w:p>
     <w:p>
@@ -3620,14 +3940,70 @@
           <w:lang w:val="ru-RU"/>
         </w:rPr>
       </w:pPr>
-      <w:r>
-        <w:rPr>
-          <w:sz w:val="32"/>
-          <w:szCs w:val="32"/>
-          <w:lang w:val="ru-RU"/>
-        </w:rPr>
-        <w:t>for _ in range( V ): pass</w:t>
-      </w:r>
+      <w:proofErr w:type="spellStart"/>
+      <w:r>
+        <w:rPr>
+          <w:sz w:val="32"/>
+          <w:szCs w:val="32"/>
+          <w:lang w:val="ru-RU"/>
+        </w:rPr>
+        <w:t>for</w:t>
+      </w:r>
+      <w:proofErr w:type="spellEnd"/>
+      <w:r>
+        <w:rPr>
+          <w:sz w:val="32"/>
+          <w:szCs w:val="32"/>
+          <w:lang w:val="ru-RU"/>
+        </w:rPr>
+        <w:t xml:space="preserve"> _ </w:t>
+      </w:r>
+      <w:proofErr w:type="spellStart"/>
+      <w:r>
+        <w:rPr>
+          <w:sz w:val="32"/>
+          <w:szCs w:val="32"/>
+          <w:lang w:val="ru-RU"/>
+        </w:rPr>
+        <w:t>in</w:t>
+      </w:r>
+      <w:proofErr w:type="spellEnd"/>
+      <w:r>
+        <w:rPr>
+          <w:sz w:val="32"/>
+          <w:szCs w:val="32"/>
+          <w:lang w:val="ru-RU"/>
+        </w:rPr>
+        <w:t xml:space="preserve"> </w:t>
+      </w:r>
+      <w:proofErr w:type="spellStart"/>
+      <w:r>
+        <w:rPr>
+          <w:sz w:val="32"/>
+          <w:szCs w:val="32"/>
+          <w:lang w:val="ru-RU"/>
+        </w:rPr>
+        <w:t>range</w:t>
+      </w:r>
+      <w:proofErr w:type="spellEnd"/>
+      <w:r>
+        <w:rPr>
+          <w:sz w:val="32"/>
+          <w:szCs w:val="32"/>
+          <w:lang w:val="ru-RU"/>
+        </w:rPr>
+        <w:t xml:space="preserve">( V ): </w:t>
+      </w:r>
+      <w:proofErr w:type="spellStart"/>
+      <w:r>
+        <w:rPr>
+          <w:sz w:val="32"/>
+          <w:szCs w:val="32"/>
+          <w:lang w:val="ru-RU"/>
+        </w:rPr>
+        <w:t>pass</w:t>
+      </w:r>
+      <w:proofErr w:type="spellEnd"/>
     </w:p>
     <w:p>
       <w:pPr>
@@ -3708,14 +4084,34 @@
           <w:lang w:val="ru-RU"/>
         </w:rPr>
       </w:pPr>
-      <w:r>
-        <w:rPr>
-          <w:sz w:val="32"/>
-          <w:szCs w:val="32"/>
-          <w:lang w:val="ru-RU"/>
-        </w:rPr>
-        <w:t>for c else</w:t>
-      </w:r>
+      <w:proofErr w:type="spellStart"/>
+      <w:r>
+        <w:rPr>
+          <w:sz w:val="32"/>
+          <w:szCs w:val="32"/>
+          <w:lang w:val="ru-RU"/>
+        </w:rPr>
+        <w:t>for</w:t>
+      </w:r>
+      <w:proofErr w:type="spellEnd"/>
+      <w:r>
+        <w:rPr>
+          <w:sz w:val="32"/>
+          <w:szCs w:val="32"/>
+          <w:lang w:val="ru-RU"/>
+        </w:rPr>
+        <w:t xml:space="preserve"> c </w:t>
+      </w:r>
+      <w:proofErr w:type="spellStart"/>
+      <w:r>
+        <w:rPr>
+          <w:sz w:val="32"/>
+          <w:szCs w:val="32"/>
+          <w:lang w:val="ru-RU"/>
+        </w:rPr>
+        <w:t>else</w:t>
+      </w:r>
+      <w:proofErr w:type="spellEnd"/>
     </w:p>
     <w:p>
       <w:pPr>
@@ -4961,6 +5357,7 @@
         </w:rPr>
         <w:t xml:space="preserve">Используйте модуль </w:t>
       </w:r>
+      <w:proofErr w:type="spellStart"/>
       <w:r>
         <w:rPr>
           <w:rFonts w:eastAsia="Arial"/>
@@ -4968,6 +5365,7 @@
         </w:rPr>
         <w:t>random</w:t>
       </w:r>
+      <w:proofErr w:type="spellEnd"/>
       <w:r>
         <w:rPr>
           <w:rFonts w:eastAsia="Arial"/>
@@ -7244,7 +7642,25 @@
           <w:szCs w:val="32"/>
           <w:lang w:val="ru-RU"/>
         </w:rPr>
-        <w:t xml:space="preserve">Дана строка-предложение. Зашифровать ее, поместив вначале все символы, расположенные на четных позициях строки, а затем, в обратном порядке, все символы,расположенные на </w:t>
+        <w:t xml:space="preserve">Дана строка-предложение. Зашифровать ее, поместив вначале все символы, расположенные на четных позициях строки, а затем, в обратном порядке, все </w:t>
+      </w:r>
+      <w:proofErr w:type="spellStart"/>
+      <w:r>
+        <w:rPr>
+          <w:sz w:val="32"/>
+          <w:szCs w:val="32"/>
+          <w:lang w:val="ru-RU"/>
+        </w:rPr>
+        <w:t>символы,расположенные</w:t>
+      </w:r>
+      <w:proofErr w:type="spellEnd"/>
+      <w:r>
+        <w:rPr>
+          <w:sz w:val="32"/>
+          <w:szCs w:val="32"/>
+          <w:lang w:val="ru-RU"/>
+        </w:rPr>
+        <w:t xml:space="preserve"> на </w:t>
       </w:r>
       <w:r>
         <w:rPr>
@@ -7253,7 +7669,43 @@
           <w:lang w:val="ru-RU"/>
         </w:rPr>
         <w:lastRenderedPageBreak/>
-        <w:t>нечетных позициях (например, строка «Программа» превратит-ся в «ргамамроП»).</w:t>
+        <w:t>нечетных позициях (например, строка «Программа» превратит-</w:t>
+      </w:r>
+      <w:proofErr w:type="spellStart"/>
+      <w:r>
+        <w:rPr>
+          <w:sz w:val="32"/>
+          <w:szCs w:val="32"/>
+          <w:lang w:val="ru-RU"/>
+        </w:rPr>
+        <w:t>ся</w:t>
+      </w:r>
+      <w:proofErr w:type="spellEnd"/>
+      <w:r>
+        <w:rPr>
+          <w:sz w:val="32"/>
+          <w:szCs w:val="32"/>
+          <w:lang w:val="ru-RU"/>
+        </w:rPr>
+        <w:t xml:space="preserve"> в «</w:t>
+      </w:r>
+      <w:proofErr w:type="spellStart"/>
+      <w:r>
+        <w:rPr>
+          <w:sz w:val="32"/>
+          <w:szCs w:val="32"/>
+          <w:lang w:val="ru-RU"/>
+        </w:rPr>
+        <w:t>ргамамроП</w:t>
+      </w:r>
+      <w:proofErr w:type="spellEnd"/>
+      <w:r>
+        <w:rPr>
+          <w:sz w:val="32"/>
+          <w:szCs w:val="32"/>
+          <w:lang w:val="ru-RU"/>
+        </w:rPr>
+        <w:t>»).</w:t>
       </w:r>
     </w:p>
     <w:p>
@@ -7927,7 +8379,61 @@
           <w:szCs w:val="32"/>
           <w:lang w:val="ru-RU"/>
         </w:rPr>
-        <w:t>Добавьте 'ing' в конце заданной строки (длина должна быть не менее 3). Если данная строка уже заканчивается на 'ing', добавьте вместо этого 'ly'. Если длина заданной строки меньше 3, оставьте ее без изменений.</w:t>
+        <w:t>Добавьте '</w:t>
+      </w:r>
+      <w:proofErr w:type="spellStart"/>
+      <w:r>
+        <w:rPr>
+          <w:sz w:val="32"/>
+          <w:szCs w:val="32"/>
+          <w:lang w:val="ru-RU"/>
+        </w:rPr>
+        <w:t>ing</w:t>
+      </w:r>
+      <w:proofErr w:type="spellEnd"/>
+      <w:r>
+        <w:rPr>
+          <w:sz w:val="32"/>
+          <w:szCs w:val="32"/>
+          <w:lang w:val="ru-RU"/>
+        </w:rPr>
+        <w:t>' в конце заданной строки (длина должна быть не менее 3). Если данная строка уже заканчивается на '</w:t>
+      </w:r>
+      <w:proofErr w:type="spellStart"/>
+      <w:r>
+        <w:rPr>
+          <w:sz w:val="32"/>
+          <w:szCs w:val="32"/>
+          <w:lang w:val="ru-RU"/>
+        </w:rPr>
+        <w:t>ing</w:t>
+      </w:r>
+      <w:proofErr w:type="spellEnd"/>
+      <w:r>
+        <w:rPr>
+          <w:sz w:val="32"/>
+          <w:szCs w:val="32"/>
+          <w:lang w:val="ru-RU"/>
+        </w:rPr>
+        <w:t>', добавьте вместо этого '</w:t>
+      </w:r>
+      <w:proofErr w:type="spellStart"/>
+      <w:r>
+        <w:rPr>
+          <w:sz w:val="32"/>
+          <w:szCs w:val="32"/>
+          <w:lang w:val="ru-RU"/>
+        </w:rPr>
+        <w:t>ly</w:t>
+      </w:r>
+      <w:proofErr w:type="spellEnd"/>
+      <w:r>
+        <w:rPr>
+          <w:sz w:val="32"/>
+          <w:szCs w:val="32"/>
+          <w:lang w:val="ru-RU"/>
+        </w:rPr>
+        <w:t>'. Если длина заданной строки меньше 3, оставьте ее без изменений.</w:t>
       </w:r>
     </w:p>
     <w:p>
@@ -8662,6 +9168,7 @@
         </w:rPr>
         <w:t xml:space="preserve">Создайте пустой список </w:t>
       </w:r>
+      <w:proofErr w:type="spellStart"/>
       <w:r>
         <w:rPr>
           <w:b/>
@@ -8671,6 +9178,7 @@
         </w:rPr>
         <w:t>shopping_list</w:t>
       </w:r>
+      <w:proofErr w:type="spellEnd"/>
       <w:r>
         <w:rPr>
           <w:sz w:val="32"/>
@@ -8725,6 +9233,7 @@
         </w:rPr>
         <w:t xml:space="preserve">Добавьте каждый введенный элемент в список </w:t>
       </w:r>
+      <w:proofErr w:type="spellStart"/>
       <w:r>
         <w:rPr>
           <w:b/>
@@ -8734,6 +9243,7 @@
         </w:rPr>
         <w:t>shopping_list</w:t>
       </w:r>
+      <w:proofErr w:type="spellEnd"/>
       <w:r>
         <w:rPr>
           <w:sz w:val="32"/>
@@ -8765,6 +9275,7 @@
         </w:rPr>
         <w:t xml:space="preserve">Выведите список </w:t>
       </w:r>
+      <w:proofErr w:type="spellStart"/>
       <w:r>
         <w:rPr>
           <w:b/>
@@ -8772,15 +9283,43 @@
           <w:szCs w:val="32"/>
           <w:lang w:val="ru-RU"/>
         </w:rPr>
-        <w:t xml:space="preserve">shopping_list </w:t>
-      </w:r>
-      <w:r>
-        <w:rPr>
-          <w:sz w:val="32"/>
-          <w:szCs w:val="32"/>
-          <w:lang w:val="ru-RU"/>
-        </w:rPr>
-        <w:t>на экран с помощью функции print().</w:t>
+        <w:t>shopping_list</w:t>
+      </w:r>
+      <w:proofErr w:type="spellEnd"/>
+      <w:r>
+        <w:rPr>
+          <w:b/>
+          <w:sz w:val="32"/>
+          <w:szCs w:val="32"/>
+          <w:lang w:val="ru-RU"/>
+        </w:rPr>
+        <w:t xml:space="preserve"> </w:t>
+      </w:r>
+      <w:r>
+        <w:rPr>
+          <w:sz w:val="32"/>
+          <w:szCs w:val="32"/>
+          <w:lang w:val="ru-RU"/>
+        </w:rPr>
+        <w:t xml:space="preserve">на экран с помощью функции </w:t>
+      </w:r>
+      <w:proofErr w:type="spellStart"/>
+      <w:r>
+        <w:rPr>
+          <w:sz w:val="32"/>
+          <w:szCs w:val="32"/>
+          <w:lang w:val="ru-RU"/>
+        </w:rPr>
+        <w:t>print</w:t>
+      </w:r>
+      <w:proofErr w:type="spellEnd"/>
+      <w:r>
+        <w:rPr>
+          <w:sz w:val="32"/>
+          <w:szCs w:val="32"/>
+          <w:lang w:val="ru-RU"/>
+        </w:rPr>
+        <w:t>().</w:t>
       </w:r>
     </w:p>
     <w:p>
@@ -8920,6 +9459,7 @@
         </w:rPr>
         <w:t xml:space="preserve">Если элемент присутствует в списке, удалите его с помощью метода </w:t>
       </w:r>
+      <w:proofErr w:type="spellStart"/>
       <w:r>
         <w:rPr>
           <w:b/>
@@ -8929,6 +9469,7 @@
         </w:rPr>
         <w:t>remove</w:t>
       </w:r>
+      <w:proofErr w:type="spellEnd"/>
       <w:r>
         <w:rPr>
           <w:sz w:val="32"/>
@@ -8960,6 +9501,7 @@
         </w:rPr>
         <w:t xml:space="preserve">Отсортируйте список </w:t>
       </w:r>
+      <w:proofErr w:type="spellStart"/>
       <w:r>
         <w:rPr>
           <w:b/>
@@ -8967,7 +9509,17 @@
           <w:szCs w:val="32"/>
           <w:lang w:val="ru-RU"/>
         </w:rPr>
-        <w:t xml:space="preserve">shopping_list </w:t>
+        <w:t>shopping_list</w:t>
+      </w:r>
+      <w:proofErr w:type="spellEnd"/>
+      <w:r>
+        <w:rPr>
+          <w:b/>
+          <w:sz w:val="32"/>
+          <w:szCs w:val="32"/>
+          <w:lang w:val="ru-RU"/>
+        </w:rPr>
+        <w:t xml:space="preserve"> </w:t>
       </w:r>
       <w:r>
         <w:rPr>
@@ -8977,6 +9529,7 @@
         </w:rPr>
         <w:t xml:space="preserve">в алфавитном порядке с помощью функции </w:t>
       </w:r>
+      <w:proofErr w:type="spellStart"/>
       <w:r>
         <w:rPr>
           <w:b/>
@@ -8986,6 +9539,7 @@
         </w:rPr>
         <w:t>sorted</w:t>
       </w:r>
+      <w:proofErr w:type="spellEnd"/>
       <w:r>
         <w:rPr>
           <w:sz w:val="32"/>
@@ -9040,6 +9594,7 @@
         </w:rPr>
         <w:t xml:space="preserve">Подсчитайте количество элементов в списке </w:t>
       </w:r>
+      <w:proofErr w:type="spellStart"/>
       <w:r>
         <w:rPr>
           <w:b/>
@@ -9047,7 +9602,17 @@
           <w:szCs w:val="32"/>
           <w:lang w:val="ru-RU"/>
         </w:rPr>
-        <w:t xml:space="preserve">shopping_list </w:t>
+        <w:t>shopping_list</w:t>
+      </w:r>
+      <w:proofErr w:type="spellEnd"/>
+      <w:r>
+        <w:rPr>
+          <w:b/>
+          <w:sz w:val="32"/>
+          <w:szCs w:val="32"/>
+          <w:lang w:val="ru-RU"/>
+        </w:rPr>
+        <w:t xml:space="preserve"> </w:t>
       </w:r>
       <w:r>
         <w:rPr>
@@ -9057,6 +9622,7 @@
         </w:rPr>
         <w:t xml:space="preserve">с помощью функции </w:t>
       </w:r>
+      <w:proofErr w:type="spellStart"/>
       <w:r>
         <w:rPr>
           <w:b/>
@@ -9066,6 +9632,7 @@
         </w:rPr>
         <w:t>len</w:t>
       </w:r>
+      <w:proofErr w:type="spellEnd"/>
       <w:r>
         <w:rPr>
           <w:sz w:val="32"/>
@@ -10170,7 +10737,25 @@
           <w:szCs w:val="32"/>
           <w:lang w:val="ru-RU"/>
         </w:rPr>
-        <w:t>Дана целочисленная матрица размера M × N. Найти номер первого из ее столбцов,содержащих только нечетные числа. Если таких столбцов нет, то вывести 0.</w:t>
+        <w:t xml:space="preserve">Дана целочисленная матрица размера M × N. Найти номер первого из ее </w:t>
+      </w:r>
+      <w:proofErr w:type="spellStart"/>
+      <w:r>
+        <w:rPr>
+          <w:sz w:val="32"/>
+          <w:szCs w:val="32"/>
+          <w:lang w:val="ru-RU"/>
+        </w:rPr>
+        <w:t>столбцов,содержащих</w:t>
+      </w:r>
+      <w:proofErr w:type="spellEnd"/>
+      <w:r>
+        <w:rPr>
+          <w:sz w:val="32"/>
+          <w:szCs w:val="32"/>
+          <w:lang w:val="ru-RU"/>
+        </w:rPr>
+        <w:t xml:space="preserve"> только нечетные числа. Если таких столбцов нет, то вывести 0.</w:t>
       </w:r>
     </w:p>
     <w:p>
@@ -12565,6 +13150,7 @@
         </w:rPr>
         <w:t xml:space="preserve">, </w:t>
       </w:r>
+      <w:proofErr w:type="spellStart"/>
       <w:r>
         <w:rPr>
           <w:sz w:val="32"/>
@@ -12573,6 +13159,7 @@
         </w:rPr>
         <w:t>bc</w:t>
       </w:r>
+      <w:proofErr w:type="spellEnd"/>
       <w:r>
         <w:rPr>
           <w:sz w:val="32"/>
@@ -13797,7 +14384,25 @@
           <w:szCs w:val="32"/>
           <w:lang w:val="ru-RU"/>
         </w:rPr>
-        <w:t xml:space="preserve">Дана непустая последовательность символов. Построить и напечатать множества,элементами которых являются встречающиеся в последовательности: а) цифры от«0» до </w:t>
+        <w:t xml:space="preserve">Дана непустая последовательность символов. Построить и напечатать </w:t>
+      </w:r>
+      <w:proofErr w:type="spellStart"/>
+      <w:r>
+        <w:rPr>
+          <w:sz w:val="32"/>
+          <w:szCs w:val="32"/>
+          <w:lang w:val="ru-RU"/>
+        </w:rPr>
+        <w:t>множества,элементами</w:t>
+      </w:r>
+      <w:proofErr w:type="spellEnd"/>
+      <w:r>
+        <w:rPr>
+          <w:sz w:val="32"/>
+          <w:szCs w:val="32"/>
+          <w:lang w:val="ru-RU"/>
+        </w:rPr>
+        <w:t xml:space="preserve"> которых являются встречающиеся в последовательности: а) цифры от«0» до </w:t>
       </w:r>
       <w:r>
         <w:rPr>
@@ -13806,7 +14411,25 @@
           <w:lang w:val="ru-RU"/>
         </w:rPr>
         <w:lastRenderedPageBreak/>
-        <w:t>«9» и знаки арифметических операций; б) буквы от «A» до «F» и от «X»до «Z».</w:t>
+        <w:t>«9» и знаки арифметических операций; б) буквы от «A» до «F» и от «</w:t>
+      </w:r>
+      <w:proofErr w:type="spellStart"/>
+      <w:r>
+        <w:rPr>
+          <w:sz w:val="32"/>
+          <w:szCs w:val="32"/>
+          <w:lang w:val="ru-RU"/>
+        </w:rPr>
+        <w:t>X»до</w:t>
+      </w:r>
+      <w:proofErr w:type="spellEnd"/>
+      <w:r>
+        <w:rPr>
+          <w:sz w:val="32"/>
+          <w:szCs w:val="32"/>
+          <w:lang w:val="ru-RU"/>
+        </w:rPr>
+        <w:t xml:space="preserve"> «Z».</w:t>
       </w:r>
     </w:p>
     <w:p>
@@ -14163,7 +14786,25 @@
           <w:szCs w:val="32"/>
           <w:lang w:val="ru-RU"/>
         </w:rPr>
-        <w:t>Используя множества, вывести различные буквы трёх предложений, то есть такие,какие есть только в одном из них.</w:t>
+        <w:t xml:space="preserve">Используя множества, вывести различные буквы трёх предложений, то есть </w:t>
+      </w:r>
+      <w:proofErr w:type="spellStart"/>
+      <w:r>
+        <w:rPr>
+          <w:sz w:val="32"/>
+          <w:szCs w:val="32"/>
+          <w:lang w:val="ru-RU"/>
+        </w:rPr>
+        <w:t>такие,какие</w:t>
+      </w:r>
+      <w:proofErr w:type="spellEnd"/>
+      <w:r>
+        <w:rPr>
+          <w:sz w:val="32"/>
+          <w:szCs w:val="32"/>
+          <w:lang w:val="ru-RU"/>
+        </w:rPr>
+        <w:t xml:space="preserve"> есть только в одном из них.</w:t>
       </w:r>
     </w:p>
     <w:p>
@@ -15078,7 +15719,43 @@
           <w:lang w:val="ru-RU"/>
         </w:rPr>
         <w:lastRenderedPageBreak/>
-        <w:t>Создайте строку text, содержащую произвольный текст, в котором присутствуют даты в формате "дд.мм.гггг".</w:t>
+        <w:t xml:space="preserve">Создайте строку </w:t>
+      </w:r>
+      <w:proofErr w:type="spellStart"/>
+      <w:r>
+        <w:rPr>
+          <w:sz w:val="32"/>
+          <w:szCs w:val="32"/>
+          <w:lang w:val="ru-RU"/>
+        </w:rPr>
+        <w:t>text</w:t>
+      </w:r>
+      <w:proofErr w:type="spellEnd"/>
+      <w:r>
+        <w:rPr>
+          <w:sz w:val="32"/>
+          <w:szCs w:val="32"/>
+          <w:lang w:val="ru-RU"/>
+        </w:rPr>
+        <w:t>, содержащую произвольный текст, в котором присутствуют даты в формате "</w:t>
+      </w:r>
+      <w:proofErr w:type="spellStart"/>
+      <w:r>
+        <w:rPr>
+          <w:sz w:val="32"/>
+          <w:szCs w:val="32"/>
+          <w:lang w:val="ru-RU"/>
+        </w:rPr>
+        <w:t>дд.мм.гггг</w:t>
+      </w:r>
+      <w:proofErr w:type="spellEnd"/>
+      <w:r>
+        <w:rPr>
+          <w:sz w:val="32"/>
+          <w:szCs w:val="32"/>
+          <w:lang w:val="ru-RU"/>
+        </w:rPr>
+        <w:t>".</w:t>
       </w:r>
     </w:p>
     <w:p>
@@ -15100,7 +15777,25 @@
           <w:szCs w:val="32"/>
           <w:lang w:val="ru-RU"/>
         </w:rPr>
-        <w:t>Используя модуль re, выполните поиск всех дат в тексте с помощью регулярного выражения.</w:t>
+        <w:t xml:space="preserve">Используя модуль </w:t>
+      </w:r>
+      <w:proofErr w:type="spellStart"/>
+      <w:r>
+        <w:rPr>
+          <w:sz w:val="32"/>
+          <w:szCs w:val="32"/>
+          <w:lang w:val="ru-RU"/>
+        </w:rPr>
+        <w:t>re</w:t>
+      </w:r>
+      <w:proofErr w:type="spellEnd"/>
+      <w:r>
+        <w:rPr>
+          <w:sz w:val="32"/>
+          <w:szCs w:val="32"/>
+          <w:lang w:val="ru-RU"/>
+        </w:rPr>
+        <w:t>, выполните поиск всех дат в тексте с помощью регулярного выражения.</w:t>
       </w:r>
     </w:p>
     <w:p>
@@ -15296,7 +15991,27 @@
           <w:szCs w:val="32"/>
           <w:lang w:val="ru-RU"/>
         </w:rPr>
-        <w:t>Проверка валидности email-адреса:</w:t>
+        <w:t xml:space="preserve">Проверка валидности </w:t>
+      </w:r>
+      <w:proofErr w:type="spellStart"/>
+      <w:r>
+        <w:rPr>
+          <w:b/>
+          <w:sz w:val="32"/>
+          <w:szCs w:val="32"/>
+          <w:lang w:val="ru-RU"/>
+        </w:rPr>
+        <w:t>email</w:t>
+      </w:r>
+      <w:proofErr w:type="spellEnd"/>
+      <w:r>
+        <w:rPr>
+          <w:b/>
+          <w:sz w:val="32"/>
+          <w:szCs w:val="32"/>
+          <w:lang w:val="ru-RU"/>
+        </w:rPr>
+        <w:t>-адреса:</w:t>
       </w:r>
     </w:p>
     <w:p>
@@ -15318,7 +16033,25 @@
           <w:szCs w:val="32"/>
           <w:lang w:val="ru-RU"/>
         </w:rPr>
-        <w:t>Предложите пользователю ввести email-адрес.</w:t>
+        <w:t xml:space="preserve">Предложите пользователю ввести </w:t>
+      </w:r>
+      <w:proofErr w:type="spellStart"/>
+      <w:r>
+        <w:rPr>
+          <w:sz w:val="32"/>
+          <w:szCs w:val="32"/>
+          <w:lang w:val="ru-RU"/>
+        </w:rPr>
+        <w:t>email</w:t>
+      </w:r>
+      <w:proofErr w:type="spellEnd"/>
+      <w:r>
+        <w:rPr>
+          <w:sz w:val="32"/>
+          <w:szCs w:val="32"/>
+          <w:lang w:val="ru-RU"/>
+        </w:rPr>
+        <w:t>-адрес.</w:t>
       </w:r>
     </w:p>
     <w:p>
@@ -15340,7 +16073,43 @@
           <w:szCs w:val="32"/>
           <w:lang w:val="ru-RU"/>
         </w:rPr>
-        <w:t>Используя модуль re, проверьте введенный адрес на соответствие формату email с помощью регулярного выражения.</w:t>
+        <w:t xml:space="preserve">Используя модуль </w:t>
+      </w:r>
+      <w:proofErr w:type="spellStart"/>
+      <w:r>
+        <w:rPr>
+          <w:sz w:val="32"/>
+          <w:szCs w:val="32"/>
+          <w:lang w:val="ru-RU"/>
+        </w:rPr>
+        <w:t>re</w:t>
+      </w:r>
+      <w:proofErr w:type="spellEnd"/>
+      <w:r>
+        <w:rPr>
+          <w:sz w:val="32"/>
+          <w:szCs w:val="32"/>
+          <w:lang w:val="ru-RU"/>
+        </w:rPr>
+        <w:t xml:space="preserve">, проверьте введенный адрес на соответствие формату </w:t>
+      </w:r>
+      <w:proofErr w:type="spellStart"/>
+      <w:r>
+        <w:rPr>
+          <w:sz w:val="32"/>
+          <w:szCs w:val="32"/>
+          <w:lang w:val="ru-RU"/>
+        </w:rPr>
+        <w:t>email</w:t>
+      </w:r>
+      <w:proofErr w:type="spellEnd"/>
+      <w:r>
+        <w:rPr>
+          <w:sz w:val="32"/>
+          <w:szCs w:val="32"/>
+          <w:lang w:val="ru-RU"/>
+        </w:rPr>
+        <w:t xml:space="preserve"> с помощью регулярного выражения.</w:t>
       </w:r>
     </w:p>
     <w:p>
@@ -15615,7 +16384,25 @@
           <w:szCs w:val="32"/>
           <w:lang w:val="ru-RU"/>
         </w:rPr>
-        <w:t>Создайте строку text, содержащую произвольный текст, в котором присутствуют определенные слова, которые нужно заменить.</w:t>
+        <w:t xml:space="preserve">Создайте строку </w:t>
+      </w:r>
+      <w:proofErr w:type="spellStart"/>
+      <w:r>
+        <w:rPr>
+          <w:sz w:val="32"/>
+          <w:szCs w:val="32"/>
+          <w:lang w:val="ru-RU"/>
+        </w:rPr>
+        <w:t>text</w:t>
+      </w:r>
+      <w:proofErr w:type="spellEnd"/>
+      <w:r>
+        <w:rPr>
+          <w:sz w:val="32"/>
+          <w:szCs w:val="32"/>
+          <w:lang w:val="ru-RU"/>
+        </w:rPr>
+        <w:t>, содержащую произвольный текст, в котором присутствуют определенные слова, которые нужно заменить.</w:t>
       </w:r>
     </w:p>
     <w:p>
@@ -15637,7 +16424,25 @@
           <w:szCs w:val="32"/>
           <w:lang w:val="ru-RU"/>
         </w:rPr>
-        <w:t>Используя модуль re, выполните замену определенных слов в тексте с помощью регулярного выражения.</w:t>
+        <w:t xml:space="preserve">Используя модуль </w:t>
+      </w:r>
+      <w:proofErr w:type="spellStart"/>
+      <w:r>
+        <w:rPr>
+          <w:sz w:val="32"/>
+          <w:szCs w:val="32"/>
+          <w:lang w:val="ru-RU"/>
+        </w:rPr>
+        <w:t>re</w:t>
+      </w:r>
+      <w:proofErr w:type="spellEnd"/>
+      <w:r>
+        <w:rPr>
+          <w:sz w:val="32"/>
+          <w:szCs w:val="32"/>
+          <w:lang w:val="ru-RU"/>
+        </w:rPr>
+        <w:t>, выполните замену определенных слов в тексте с помощью регулярного выражения.</w:t>
       </w:r>
     </w:p>
     <w:p>
@@ -15818,6 +16623,231 @@
         <w:rPr>
           <w:sz w:val="32"/>
           <w:szCs w:val="32"/>
+          <w:lang w:val="en-US"/>
+        </w:rPr>
+        <w:sectPr>
+          <w:pgSz w:w="11906" w:h="16838"/>
+          <w:pgMar w:top="1418" w:right="1418" w:bottom="1134" w:left="1418" w:header="709" w:footer="709" w:gutter="0"/>
+          <w:cols w:space="708"/>
+          <w:docGrid w:linePitch="360"/>
+        </w:sectPr>
+      </w:pPr>
+    </w:p>
+    <w:p>
+      <w:pPr>
+        <w:pStyle w:val="2"/>
+        <w:rPr>
+          <w:rFonts w:eastAsia="Arial"/>
+          <w:lang w:val="ru-RU"/>
+        </w:rPr>
+      </w:pPr>
+      <w:r>
+        <w:rPr>
+          <w:rFonts w:eastAsia="Arial"/>
+          <w:lang w:val="ru-RU"/>
+        </w:rPr>
+        <w:lastRenderedPageBreak/>
+        <w:t xml:space="preserve">Лабораторная работа №4 (4ч). Пользовательские функции. </w:t>
+      </w:r>
+      <w:proofErr w:type="spellStart"/>
+      <w:r>
+        <w:rPr>
+          <w:rFonts w:eastAsia="Arial"/>
+          <w:lang w:val="ru-RU"/>
+        </w:rPr>
+        <w:t>Lambda</w:t>
+      </w:r>
+      <w:proofErr w:type="spellEnd"/>
+      <w:r>
+        <w:rPr>
+          <w:rFonts w:eastAsia="Arial"/>
+          <w:lang w:val="ru-RU"/>
+        </w:rPr>
+        <w:t>-выражения. Генераторы.</w:t>
+      </w:r>
+    </w:p>
+    <w:p>
+      <w:pPr>
+        <w:rPr>
+          <w:rFonts w:eastAsia="Arial"/>
+          <w:sz w:val="32"/>
+          <w:szCs w:val="32"/>
+          <w:lang w:val="ru-RU"/>
+        </w:rPr>
+      </w:pPr>
+    </w:p>
+    <w:p>
+      <w:pPr>
+        <w:rPr>
+          <w:sz w:val="32"/>
+          <w:szCs w:val="32"/>
+          <w:lang w:val="ru-RU"/>
+        </w:rPr>
+      </w:pPr>
+      <w:r>
+        <w:rPr>
+          <w:b/>
+          <w:color w:val="38761D"/>
+          <w:sz w:val="32"/>
+          <w:szCs w:val="32"/>
+          <w:lang w:val="ru-RU"/>
+        </w:rPr>
+        <w:t>Задание 1.</w:t>
+      </w:r>
+    </w:p>
+    <w:p>
+      <w:pPr>
+        <w:ind w:firstLine="720"/>
+        <w:rPr>
+          <w:sz w:val="32"/>
+          <w:szCs w:val="32"/>
+          <w:lang w:val="ru-RU"/>
+        </w:rPr>
+      </w:pPr>
+      <w:r>
+        <w:rPr>
+          <w:sz w:val="32"/>
+          <w:szCs w:val="32"/>
+          <w:lang w:val="ru-RU"/>
+        </w:rPr>
+        <w:t xml:space="preserve">Создайте функцию </w:t>
+      </w:r>
+      <w:proofErr w:type="spellStart"/>
+      <w:r>
+        <w:rPr>
+          <w:b/>
+          <w:sz w:val="32"/>
+          <w:szCs w:val="32"/>
+          <w:lang w:val="ru-RU"/>
+        </w:rPr>
+        <w:t>calculate_average</w:t>
+      </w:r>
+      <w:proofErr w:type="spellEnd"/>
+      <w:r>
+        <w:rPr>
+          <w:sz w:val="32"/>
+          <w:szCs w:val="32"/>
+          <w:lang w:val="ru-RU"/>
+        </w:rPr>
+        <w:t xml:space="preserve">, которая принимает произвольное количество аргументов типа </w:t>
+      </w:r>
+      <w:proofErr w:type="spellStart"/>
+      <w:r>
+        <w:rPr>
+          <w:sz w:val="32"/>
+          <w:szCs w:val="32"/>
+          <w:lang w:val="ru-RU"/>
+        </w:rPr>
+        <w:t>float</w:t>
+      </w:r>
+      <w:proofErr w:type="spellEnd"/>
+      <w:r>
+        <w:rPr>
+          <w:sz w:val="32"/>
+          <w:szCs w:val="32"/>
+          <w:lang w:val="ru-RU"/>
+        </w:rPr>
+        <w:t xml:space="preserve"> или </w:t>
+      </w:r>
+      <w:proofErr w:type="spellStart"/>
+      <w:r>
+        <w:rPr>
+          <w:sz w:val="32"/>
+          <w:szCs w:val="32"/>
+          <w:lang w:val="ru-RU"/>
+        </w:rPr>
+        <w:t>int</w:t>
+      </w:r>
+      <w:proofErr w:type="spellEnd"/>
+      <w:r>
+        <w:rPr>
+          <w:sz w:val="32"/>
+          <w:szCs w:val="32"/>
+          <w:lang w:val="ru-RU"/>
+        </w:rPr>
+        <w:t>.</w:t>
+      </w:r>
+    </w:p>
+    <w:p>
+      <w:pPr>
+        <w:ind w:firstLine="720"/>
+        <w:rPr>
+          <w:sz w:val="32"/>
+          <w:szCs w:val="32"/>
+          <w:lang w:val="ru-RU"/>
+        </w:rPr>
+      </w:pPr>
+      <w:r>
+        <w:rPr>
+          <w:sz w:val="32"/>
+          <w:szCs w:val="32"/>
+          <w:lang w:val="ru-RU"/>
+        </w:rPr>
+        <w:t>Внутри функции вычислите среднее значение всех переданных аргументов. Верните полученное среднее значение из функции.</w:t>
+      </w:r>
+    </w:p>
+    <w:p>
+      <w:pPr>
+        <w:ind w:firstLine="720"/>
+        <w:rPr>
+          <w:sz w:val="32"/>
+          <w:szCs w:val="32"/>
+          <w:lang w:val="ru-RU"/>
+        </w:rPr>
+      </w:pPr>
+      <w:r>
+        <w:rPr>
+          <w:sz w:val="32"/>
+          <w:szCs w:val="32"/>
+          <w:lang w:val="ru-RU"/>
+        </w:rPr>
+        <w:t>Протестируйте функцию, передавая различное количество числовых аргументов, и выведите результат на экран.</w:t>
+      </w:r>
+    </w:p>
+    <w:p>
+      <w:pPr>
+        <w:ind w:firstLine="720"/>
+        <w:rPr>
+          <w:sz w:val="32"/>
+          <w:szCs w:val="32"/>
+          <w:lang w:val="en-US"/>
+        </w:rPr>
+      </w:pPr>
+      <w:r>
+        <w:rPr>
+          <w:sz w:val="32"/>
+          <w:szCs w:val="32"/>
+          <w:lang w:val="en-US"/>
+        </w:rPr>
+        <w:t>Code:</w:t>
+      </w:r>
+    </w:p>
+    <w:p>
+      <w:pPr>
+        <w:ind w:firstLine="720"/>
+        <w:rPr>
+          <w:sz w:val="32"/>
+          <w:szCs w:val="32"/>
+          <w:lang w:val="en-US"/>
+        </w:rPr>
+      </w:pPr>
+    </w:p>
+    <w:p>
+      <w:pPr>
+        <w:spacing w:after="0" w:line="276" w:lineRule="auto"/>
+        <w:rPr>
+          <w:sz w:val="32"/>
+          <w:szCs w:val="32"/>
+          <w:lang w:val="ru-RU"/>
+        </w:rPr>
+      </w:pPr>
+    </w:p>
+    <w:p>
+      <w:pPr>
+        <w:spacing w:after="0" w:line="276" w:lineRule="auto"/>
+        <w:rPr>
+          <w:sz w:val="32"/>
+          <w:szCs w:val="32"/>
           <w:lang w:val="ru-RU"/>
         </w:rPr>
       </w:pPr>
@@ -16279,21 +17309,21 @@
         <v:path o:extrusionok="f" gradientshapeok="t" o:connecttype="rect"/>
         <o:lock v:ext="edit" aspectratio="t"/>
       </v:shapetype>
-      <v:shape id="_x0000_i1275" type="#_x0000_t75" style="width:24.6pt;height:22.8pt;visibility:visible;mso-wrap-style:square" o:bullet="t">
+      <v:shape id="_x0000_i1281" type="#_x0000_t75" style="width:24.6pt;height:22.8pt;visibility:visible;mso-wrap-style:square" o:bullet="t">
         <v:imagedata r:id="rId1" o:title=""/>
       </v:shape>
     </w:pict>
   </w:numPicBullet>
   <w:numPicBullet w:numPicBulletId="1">
     <w:pict>
-      <v:shape id="_x0000_i1276" type="#_x0000_t75" style="width:45pt;height:23.4pt;visibility:visible;mso-wrap-style:square" o:bullet="t">
+      <v:shape id="_x0000_i1282" type="#_x0000_t75" style="width:45pt;height:23.4pt;visibility:visible;mso-wrap-style:square" o:bullet="t">
         <v:imagedata r:id="rId2" o:title=""/>
       </v:shape>
     </w:pict>
   </w:numPicBullet>
   <w:numPicBullet w:numPicBulletId="2">
     <w:pict>
-      <v:shape id="_x0000_i1277" type="#_x0000_t75" style="width:27.6pt;height:21.6pt;visibility:visible;mso-wrap-style:square" o:bullet="t">
+      <v:shape id="_x0000_i1283" type="#_x0000_t75" style="width:27.6pt;height:21.6pt;visibility:visible;mso-wrap-style:square" o:bullet="t">
         <v:imagedata r:id="rId3" o:title=""/>
       </v:shape>
     </w:pict>

</xml_diff>

<commit_message>
Task 2 from lab 4 done
</commit_message>
<xml_diff>
--- a/otchet.docx
+++ b/otchet.docx
@@ -57,7 +57,6 @@
         </w:rPr>
         <w:t xml:space="preserve">Для ввода информации в переменные используется </w:t>
       </w:r>
-      <w:proofErr w:type="spellStart"/>
       <w:r>
         <w:rPr>
           <w:b/>
@@ -65,9 +64,16 @@
           <w:szCs w:val="32"/>
           <w:lang w:val="ru-RU"/>
         </w:rPr>
-        <w:t>input</w:t>
-      </w:r>
-      <w:proofErr w:type="spellEnd"/>
+        <w:t>input()</w:t>
+      </w:r>
+      <w:r>
+        <w:rPr>
+          <w:sz w:val="32"/>
+          <w:szCs w:val="32"/>
+          <w:lang w:val="ru-RU"/>
+        </w:rPr>
+        <w:t xml:space="preserve">, для вывода - </w:t>
+      </w:r>
       <w:r>
         <w:rPr>
           <w:b/>
@@ -75,35 +81,7 @@
           <w:szCs w:val="32"/>
           <w:lang w:val="ru-RU"/>
         </w:rPr>
-        <w:t>()</w:t>
-      </w:r>
-      <w:r>
-        <w:rPr>
-          <w:sz w:val="32"/>
-          <w:szCs w:val="32"/>
-          <w:lang w:val="ru-RU"/>
-        </w:rPr>
-        <w:t xml:space="preserve">, для вывода - </w:t>
-      </w:r>
-      <w:proofErr w:type="spellStart"/>
-      <w:r>
-        <w:rPr>
-          <w:b/>
-          <w:sz w:val="32"/>
-          <w:szCs w:val="32"/>
-          <w:lang w:val="ru-RU"/>
-        </w:rPr>
-        <w:t>print</w:t>
-      </w:r>
-      <w:proofErr w:type="spellEnd"/>
-      <w:r>
-        <w:rPr>
-          <w:b/>
-          <w:sz w:val="32"/>
-          <w:szCs w:val="32"/>
-          <w:lang w:val="ru-RU"/>
-        </w:rPr>
-        <w:t>()</w:t>
+        <w:t>print()</w:t>
       </w:r>
       <w:r>
         <w:rPr>
@@ -317,7 +295,6 @@
         </w:rPr>
         <w:t xml:space="preserve">При помощи </w:t>
       </w:r>
-      <w:proofErr w:type="spellStart"/>
       <w:r>
         <w:rPr>
           <w:b/>
@@ -325,17 +302,7 @@
           <w:szCs w:val="32"/>
           <w:lang w:val="ru-RU"/>
         </w:rPr>
-        <w:t>type</w:t>
-      </w:r>
-      <w:proofErr w:type="spellEnd"/>
-      <w:r>
-        <w:rPr>
-          <w:b/>
-          <w:sz w:val="32"/>
-          <w:szCs w:val="32"/>
-          <w:lang w:val="ru-RU"/>
-        </w:rPr>
-        <w:t>()</w:t>
+        <w:t>type()</w:t>
       </w:r>
       <w:r>
         <w:rPr>
@@ -1177,7 +1144,6 @@
         </w:rPr>
         <w:t xml:space="preserve">не создавайте переменные для значений x, c, v, b, а пропишите </w:t>
       </w:r>
-      <w:proofErr w:type="spellStart"/>
       <w:r>
         <w:rPr>
           <w:b/>
@@ -1185,9 +1151,16 @@
           <w:szCs w:val="32"/>
           <w:lang w:val="ru-RU"/>
         </w:rPr>
-        <w:t>input</w:t>
-      </w:r>
-      <w:proofErr w:type="spellEnd"/>
+        <w:t xml:space="preserve">input() </w:t>
+      </w:r>
+      <w:r>
+        <w:rPr>
+          <w:sz w:val="32"/>
+          <w:szCs w:val="32"/>
+          <w:lang w:val="ru-RU"/>
+        </w:rPr>
+        <w:t xml:space="preserve">прямо в формуле. используйте модуль </w:t>
+      </w:r>
       <w:r>
         <w:rPr>
           <w:b/>
@@ -1195,17 +1168,44 @@
           <w:szCs w:val="32"/>
           <w:lang w:val="ru-RU"/>
         </w:rPr>
-        <w:t xml:space="preserve">() </w:t>
-      </w:r>
-      <w:r>
-        <w:rPr>
-          <w:sz w:val="32"/>
-          <w:szCs w:val="32"/>
-          <w:lang w:val="ru-RU"/>
-        </w:rPr>
-        <w:t xml:space="preserve">прямо в формуле. используйте модуль </w:t>
-      </w:r>
-      <w:proofErr w:type="spellStart"/>
+        <w:t xml:space="preserve">Math </w:t>
+      </w:r>
+      <w:r>
+        <w:rPr>
+          <w:sz w:val="32"/>
+          <w:szCs w:val="32"/>
+          <w:lang w:val="ru-RU"/>
+        </w:rPr>
+        <w:t>для сложных математических вычислений.</w:t>
+      </w:r>
+    </w:p>
+    <w:p>
+      <w:pPr>
+        <w:ind w:firstLine="720"/>
+        <w:rPr>
+          <w:sz w:val="32"/>
+          <w:szCs w:val="32"/>
+          <w:lang w:val="ru-RU"/>
+        </w:rPr>
+      </w:pPr>
+    </w:p>
+    <w:p>
+      <w:pPr>
+        <w:ind w:firstLine="720"/>
+        <w:rPr>
+          <w:sz w:val="32"/>
+          <w:szCs w:val="32"/>
+          <w:lang w:val="ru-RU"/>
+        </w:rPr>
+      </w:pPr>
+      <w:r>
+        <w:rPr>
+          <w:sz w:val="32"/>
+          <w:szCs w:val="32"/>
+          <w:lang w:val="ru-RU"/>
+        </w:rPr>
+        <w:t xml:space="preserve">Выведете результаты всех 4 формул в одну строчку, через “**-**” и в конце “!!!!” (для этого используйте </w:t>
+      </w:r>
       <w:r>
         <w:rPr>
           <w:b/>
@@ -1213,9 +1213,16 @@
           <w:szCs w:val="32"/>
           <w:lang w:val="ru-RU"/>
         </w:rPr>
-        <w:t>Math</w:t>
-      </w:r>
-      <w:proofErr w:type="spellEnd"/>
+        <w:t>sep</w:t>
+      </w:r>
+      <w:r>
+        <w:rPr>
+          <w:sz w:val="32"/>
+          <w:szCs w:val="32"/>
+          <w:lang w:val="ru-RU"/>
+        </w:rPr>
+        <w:t xml:space="preserve">, </w:t>
+      </w:r>
       <w:r>
         <w:rPr>
           <w:b/>
@@ -1223,45 +1230,16 @@
           <w:szCs w:val="32"/>
           <w:lang w:val="ru-RU"/>
         </w:rPr>
-        <w:t xml:space="preserve"> </w:t>
-      </w:r>
-      <w:r>
-        <w:rPr>
-          <w:sz w:val="32"/>
-          <w:szCs w:val="32"/>
-          <w:lang w:val="ru-RU"/>
-        </w:rPr>
-        <w:t>для сложных математических вычислений.</w:t>
-      </w:r>
-    </w:p>
-    <w:p>
-      <w:pPr>
-        <w:ind w:firstLine="720"/>
-        <w:rPr>
-          <w:sz w:val="32"/>
-          <w:szCs w:val="32"/>
-          <w:lang w:val="ru-RU"/>
-        </w:rPr>
-      </w:pPr>
-    </w:p>
-    <w:p>
-      <w:pPr>
-        <w:ind w:firstLine="720"/>
-        <w:rPr>
-          <w:sz w:val="32"/>
-          <w:szCs w:val="32"/>
-          <w:lang w:val="ru-RU"/>
-        </w:rPr>
-      </w:pPr>
-      <w:r>
-        <w:rPr>
-          <w:sz w:val="32"/>
-          <w:szCs w:val="32"/>
-          <w:lang w:val="ru-RU"/>
-        </w:rPr>
-        <w:t xml:space="preserve">Выведете результаты всех 4 формул в одну строчку, через “**-**” и в конце “!!!!” (для этого используйте </w:t>
-      </w:r>
-      <w:proofErr w:type="spellStart"/>
+        <w:t xml:space="preserve">end </w:t>
+      </w:r>
+      <w:r>
+        <w:rPr>
+          <w:sz w:val="32"/>
+          <w:szCs w:val="32"/>
+          <w:lang w:val="ru-RU"/>
+        </w:rPr>
+        <w:t xml:space="preserve">в </w:t>
+      </w:r>
       <w:r>
         <w:rPr>
           <w:b/>
@@ -1269,64 +1247,7 @@
           <w:szCs w:val="32"/>
           <w:lang w:val="ru-RU"/>
         </w:rPr>
-        <w:t>sep</w:t>
-      </w:r>
-      <w:proofErr w:type="spellEnd"/>
-      <w:r>
-        <w:rPr>
-          <w:sz w:val="32"/>
-          <w:szCs w:val="32"/>
-          <w:lang w:val="ru-RU"/>
-        </w:rPr>
-        <w:t xml:space="preserve">, </w:t>
-      </w:r>
-      <w:proofErr w:type="spellStart"/>
-      <w:r>
-        <w:rPr>
-          <w:b/>
-          <w:sz w:val="32"/>
-          <w:szCs w:val="32"/>
-          <w:lang w:val="ru-RU"/>
-        </w:rPr>
-        <w:t>end</w:t>
-      </w:r>
-      <w:proofErr w:type="spellEnd"/>
-      <w:r>
-        <w:rPr>
-          <w:b/>
-          <w:sz w:val="32"/>
-          <w:szCs w:val="32"/>
-          <w:lang w:val="ru-RU"/>
-        </w:rPr>
-        <w:t xml:space="preserve"> </w:t>
-      </w:r>
-      <w:r>
-        <w:rPr>
-          <w:sz w:val="32"/>
-          <w:szCs w:val="32"/>
-          <w:lang w:val="ru-RU"/>
-        </w:rPr>
-        <w:t xml:space="preserve">в </w:t>
-      </w:r>
-      <w:proofErr w:type="spellStart"/>
-      <w:r>
-        <w:rPr>
-          <w:b/>
-          <w:sz w:val="32"/>
-          <w:szCs w:val="32"/>
-          <w:lang w:val="ru-RU"/>
-        </w:rPr>
-        <w:t>print</w:t>
-      </w:r>
-      <w:proofErr w:type="spellEnd"/>
-      <w:r>
-        <w:rPr>
-          <w:b/>
-          <w:sz w:val="32"/>
-          <w:szCs w:val="32"/>
-          <w:lang w:val="ru-RU"/>
-        </w:rPr>
-        <w:t xml:space="preserve"> </w:t>
+        <w:t xml:space="preserve">print </w:t>
       </w:r>
       <w:r>
         <w:rPr>
@@ -1516,25 +1437,7 @@
           <w:szCs w:val="32"/>
           <w:lang w:val="ru-RU"/>
         </w:rPr>
-        <w:t xml:space="preserve">Форматированный ввод-вывод в Python обеспечивает более удобное и наглядное представление данных при выполнении программ. В Python для форматирования используется метод </w:t>
-      </w:r>
-      <w:proofErr w:type="spellStart"/>
-      <w:r>
-        <w:rPr>
-          <w:sz w:val="32"/>
-          <w:szCs w:val="32"/>
-          <w:lang w:val="ru-RU"/>
-        </w:rPr>
-        <w:t>format</w:t>
-      </w:r>
-      <w:proofErr w:type="spellEnd"/>
-      <w:r>
-        <w:rPr>
-          <w:sz w:val="32"/>
-          <w:szCs w:val="32"/>
-          <w:lang w:val="ru-RU"/>
-        </w:rPr>
-        <w:t>() для строк и специальные символы для форматирования чисел.</w:t>
+        <w:t>Форматированный ввод-вывод в Python обеспечивает более удобное и наглядное представление данных при выполнении программ. В Python для форматирования используется метод format() для строк и специальные символы для форматирования чисел.</w:t>
       </w:r>
     </w:p>
     <w:p>
@@ -2097,7 +2000,6 @@
         </w:rPr>
         <w:t xml:space="preserve">Подключите модуль </w:t>
       </w:r>
-      <w:proofErr w:type="spellStart"/>
       <w:r>
         <w:rPr>
           <w:b/>
@@ -2105,92 +2007,42 @@
           <w:szCs w:val="32"/>
           <w:lang w:val="ru-RU"/>
         </w:rPr>
-        <w:t>time</w:t>
-      </w:r>
-      <w:proofErr w:type="spellEnd"/>
-      <w:r>
+        <w:t xml:space="preserve">time </w:t>
+      </w:r>
+      <w:r>
+        <w:rPr>
+          <w:sz w:val="32"/>
+          <w:szCs w:val="32"/>
+          <w:lang w:val="ru-RU"/>
+        </w:rPr>
+        <w:t>к файлу.</w:t>
+      </w:r>
+    </w:p>
+    <w:p>
+      <w:pPr>
         <w:rPr>
           <w:b/>
           <w:sz w:val="32"/>
           <w:szCs w:val="32"/>
           <w:lang w:val="ru-RU"/>
         </w:rPr>
-        <w:t xml:space="preserve"> </w:t>
-      </w:r>
-      <w:r>
-        <w:rPr>
-          <w:sz w:val="32"/>
-          <w:szCs w:val="32"/>
-          <w:lang w:val="ru-RU"/>
-        </w:rPr>
-        <w:t>к файлу.</w:t>
-      </w:r>
-    </w:p>
-    <w:p>
-      <w:pPr>
+      </w:pPr>
+      <w:r>
+        <w:rPr>
+          <w:sz w:val="32"/>
+          <w:szCs w:val="32"/>
+          <w:lang w:val="ru-RU"/>
+        </w:rPr>
+        <w:t>Попробуйте считать сегодняшнюю дату и время используя</w:t>
+      </w:r>
+      <w:r>
         <w:rPr>
           <w:b/>
           <w:sz w:val="32"/>
           <w:szCs w:val="32"/>
           <w:lang w:val="ru-RU"/>
         </w:rPr>
-      </w:pPr>
-      <w:r>
-        <w:rPr>
-          <w:sz w:val="32"/>
-          <w:szCs w:val="32"/>
-          <w:lang w:val="ru-RU"/>
-        </w:rPr>
-        <w:t>Попробуйте считать сегодняшнюю дату и время используя</w:t>
-      </w:r>
-      <w:r>
-        <w:rPr>
-          <w:b/>
-          <w:sz w:val="32"/>
-          <w:szCs w:val="32"/>
-          <w:lang w:val="ru-RU"/>
-        </w:rPr>
-        <w:t xml:space="preserve"> </w:t>
-      </w:r>
-      <w:proofErr w:type="spellStart"/>
-      <w:r>
-        <w:rPr>
-          <w:b/>
-          <w:sz w:val="32"/>
-          <w:szCs w:val="32"/>
-          <w:lang w:val="ru-RU"/>
-        </w:rPr>
-        <w:t>time</w:t>
-      </w:r>
-      <w:proofErr w:type="spellEnd"/>
-      <w:r>
-        <w:rPr>
-          <w:b/>
-          <w:sz w:val="32"/>
-          <w:szCs w:val="32"/>
-          <w:lang w:val="ru-RU"/>
-        </w:rPr>
-        <w:t xml:space="preserve">() и </w:t>
-      </w:r>
-      <w:proofErr w:type="spellStart"/>
-      <w:r>
-        <w:rPr>
-          <w:b/>
-          <w:sz w:val="32"/>
-          <w:szCs w:val="32"/>
-          <w:lang w:val="ru-RU"/>
-        </w:rPr>
-        <w:t>localtime</w:t>
-      </w:r>
-      <w:proofErr w:type="spellEnd"/>
-      <w:r>
-        <w:rPr>
-          <w:b/>
-          <w:sz w:val="32"/>
-          <w:szCs w:val="32"/>
-          <w:lang w:val="ru-RU"/>
-        </w:rPr>
-        <w:t>().</w:t>
+        <w:t xml:space="preserve"> time() и localtime().</w:t>
       </w:r>
     </w:p>
     <w:p>
@@ -2727,29 +2579,7 @@
           <w:szCs w:val="32"/>
           <w:lang w:val="ru-RU"/>
         </w:rPr>
-        <w:t xml:space="preserve">Задание 1 (используем </w:t>
-      </w:r>
-      <w:proofErr w:type="spellStart"/>
-      <w:r>
-        <w:rPr>
-          <w:b/>
-          <w:color w:val="38761D"/>
-          <w:sz w:val="32"/>
-          <w:szCs w:val="32"/>
-          <w:lang w:val="ru-RU"/>
-        </w:rPr>
-        <w:t>if</w:t>
-      </w:r>
-      <w:proofErr w:type="spellEnd"/>
-      <w:r>
-        <w:rPr>
-          <w:b/>
-          <w:color w:val="38761D"/>
-          <w:sz w:val="32"/>
-          <w:szCs w:val="32"/>
-          <w:lang w:val="ru-RU"/>
-        </w:rPr>
-        <w:t>).</w:t>
+        <w:t>Задание 1 (используем if).</w:t>
       </w:r>
     </w:p>
     <w:p>
@@ -2785,25 +2615,7 @@
           <w:szCs w:val="32"/>
           <w:lang w:val="ru-RU"/>
         </w:rPr>
-        <w:t xml:space="preserve">Если первое число больше второго, то вывести </w:t>
-      </w:r>
-      <w:proofErr w:type="spellStart"/>
-      <w:r>
-        <w:rPr>
-          <w:sz w:val="32"/>
-          <w:szCs w:val="32"/>
-          <w:lang w:val="ru-RU"/>
-        </w:rPr>
-        <w:t>yes</w:t>
-      </w:r>
-      <w:proofErr w:type="spellEnd"/>
-      <w:r>
-        <w:rPr>
-          <w:sz w:val="32"/>
-          <w:szCs w:val="32"/>
-          <w:lang w:val="ru-RU"/>
-        </w:rPr>
-        <w:t xml:space="preserve">. </w:t>
+        <w:t xml:space="preserve">Если первое число больше второго, то вывести yes. </w:t>
       </w:r>
     </w:p>
     <w:p>
@@ -3120,29 +2932,7 @@
           <w:szCs w:val="32"/>
           <w:lang w:val="ru-RU"/>
         </w:rPr>
-        <w:t xml:space="preserve">Задание 2 (используем </w:t>
-      </w:r>
-      <w:proofErr w:type="spellStart"/>
-      <w:r>
-        <w:rPr>
-          <w:b/>
-          <w:color w:val="38761D"/>
-          <w:sz w:val="32"/>
-          <w:szCs w:val="32"/>
-          <w:lang w:val="ru-RU"/>
-        </w:rPr>
-        <w:t>match</w:t>
-      </w:r>
-      <w:proofErr w:type="spellEnd"/>
-      <w:r>
-        <w:rPr>
-          <w:b/>
-          <w:color w:val="38761D"/>
-          <w:sz w:val="32"/>
-          <w:szCs w:val="32"/>
-          <w:lang w:val="ru-RU"/>
-        </w:rPr>
-        <w:t>).</w:t>
+        <w:t>Задание 2 (используем match).</w:t>
       </w:r>
     </w:p>
     <w:p>
@@ -3189,55 +2979,7 @@
           <w:rFonts w:eastAsia="Arial"/>
           <w:lang w:val="ru-RU"/>
         </w:rPr>
-        <w:t xml:space="preserve"> /, *,-,+,//, **, </w:t>
-      </w:r>
-      <w:proofErr w:type="spellStart"/>
-      <w:r>
-        <w:rPr>
-          <w:rFonts w:eastAsia="Arial"/>
-          <w:lang w:val="ru-RU"/>
-        </w:rPr>
-        <w:t>sin</w:t>
-      </w:r>
-      <w:proofErr w:type="spellEnd"/>
-      <w:r>
-        <w:rPr>
-          <w:rFonts w:eastAsia="Arial"/>
-          <w:lang w:val="ru-RU"/>
-        </w:rPr>
-        <w:t xml:space="preserve">, </w:t>
-      </w:r>
-      <w:proofErr w:type="spellStart"/>
-      <w:r>
-        <w:rPr>
-          <w:rFonts w:eastAsia="Arial"/>
-          <w:lang w:val="ru-RU"/>
-        </w:rPr>
-        <w:t>cos</w:t>
-      </w:r>
-      <w:proofErr w:type="spellEnd"/>
-      <w:r>
-        <w:rPr>
-          <w:rFonts w:eastAsia="Arial"/>
-          <w:lang w:val="ru-RU"/>
-        </w:rPr>
-        <w:t xml:space="preserve">, </w:t>
-      </w:r>
-      <w:proofErr w:type="spellStart"/>
-      <w:r>
-        <w:rPr>
-          <w:rFonts w:eastAsia="Arial"/>
-          <w:lang w:val="ru-RU"/>
-        </w:rPr>
-        <w:t>tg</w:t>
-      </w:r>
-      <w:proofErr w:type="spellEnd"/>
-      <w:r>
-        <w:rPr>
-          <w:rFonts w:eastAsia="Arial"/>
-          <w:lang w:val="ru-RU"/>
-        </w:rPr>
-        <w:t>, корень</w:t>
+        <w:t xml:space="preserve"> /, *,-,+,//, **, sin, cos, tg, корень</w:t>
       </w:r>
       <w:r>
         <w:rPr>
@@ -3488,29 +3230,7 @@
           <w:szCs w:val="32"/>
           <w:lang w:val="ru-RU"/>
         </w:rPr>
-        <w:t xml:space="preserve">Задание 3 (используем </w:t>
-      </w:r>
-      <w:proofErr w:type="spellStart"/>
-      <w:r>
-        <w:rPr>
-          <w:b/>
-          <w:color w:val="38761D"/>
-          <w:sz w:val="32"/>
-          <w:szCs w:val="32"/>
-          <w:lang w:val="ru-RU"/>
-        </w:rPr>
-        <w:t>while</w:t>
-      </w:r>
-      <w:proofErr w:type="spellEnd"/>
-      <w:r>
-        <w:rPr>
-          <w:b/>
-          <w:color w:val="38761D"/>
-          <w:sz w:val="32"/>
-          <w:szCs w:val="32"/>
-          <w:lang w:val="ru-RU"/>
-        </w:rPr>
-        <w:t>).</w:t>
+        <w:t>Задание 3 (используем while).</w:t>
       </w:r>
     </w:p>
     <w:p>
@@ -3673,29 +3393,7 @@
           <w:lang w:val="ru-RU"/>
         </w:rPr>
         <w:lastRenderedPageBreak/>
-        <w:t xml:space="preserve">Задание 4 (используем </w:t>
-      </w:r>
-      <w:proofErr w:type="spellStart"/>
-      <w:r>
-        <w:rPr>
-          <w:b/>
-          <w:color w:val="38761D"/>
-          <w:sz w:val="32"/>
-          <w:szCs w:val="32"/>
-          <w:lang w:val="ru-RU"/>
-        </w:rPr>
-        <w:t>for</w:t>
-      </w:r>
-      <w:proofErr w:type="spellEnd"/>
-      <w:r>
-        <w:rPr>
-          <w:b/>
-          <w:color w:val="38761D"/>
-          <w:sz w:val="32"/>
-          <w:szCs w:val="32"/>
-          <w:lang w:val="ru-RU"/>
-        </w:rPr>
-        <w:t xml:space="preserve"> ).</w:t>
+        <w:t>Задание 4 (используем for ).</w:t>
       </w:r>
     </w:p>
     <w:p>
@@ -3714,25 +3412,7 @@
           <w:szCs w:val="32"/>
           <w:lang w:val="ru-RU"/>
         </w:rPr>
-        <w:t xml:space="preserve">Используя цикл </w:t>
-      </w:r>
-      <w:proofErr w:type="spellStart"/>
-      <w:r>
-        <w:rPr>
-          <w:sz w:val="32"/>
-          <w:szCs w:val="32"/>
-          <w:lang w:val="ru-RU"/>
-        </w:rPr>
-        <w:t>for</w:t>
-      </w:r>
-      <w:proofErr w:type="spellEnd"/>
-      <w:r>
-        <w:rPr>
-          <w:sz w:val="32"/>
-          <w:szCs w:val="32"/>
-          <w:lang w:val="ru-RU"/>
-        </w:rPr>
-        <w:t xml:space="preserve"> выведите  на экран все числа (для каждого - отдельный цикл: всего 7): </w:t>
+        <w:t xml:space="preserve">Используя цикл for выведите  на экран все числа (для каждого - отдельный цикл: всего 7): </w:t>
       </w:r>
     </w:p>
     <w:p>
@@ -3940,70 +3620,14 @@
           <w:lang w:val="ru-RU"/>
         </w:rPr>
       </w:pPr>
-      <w:proofErr w:type="spellStart"/>
-      <w:r>
-        <w:rPr>
-          <w:sz w:val="32"/>
-          <w:szCs w:val="32"/>
-          <w:lang w:val="ru-RU"/>
-        </w:rPr>
-        <w:t>for</w:t>
-      </w:r>
-      <w:proofErr w:type="spellEnd"/>
-      <w:r>
-        <w:rPr>
-          <w:sz w:val="32"/>
-          <w:szCs w:val="32"/>
-          <w:lang w:val="ru-RU"/>
-        </w:rPr>
-        <w:t xml:space="preserve"> _ </w:t>
-      </w:r>
-      <w:proofErr w:type="spellStart"/>
-      <w:r>
-        <w:rPr>
-          <w:sz w:val="32"/>
-          <w:szCs w:val="32"/>
-          <w:lang w:val="ru-RU"/>
-        </w:rPr>
-        <w:t>in</w:t>
-      </w:r>
-      <w:proofErr w:type="spellEnd"/>
-      <w:r>
-        <w:rPr>
-          <w:sz w:val="32"/>
-          <w:szCs w:val="32"/>
-          <w:lang w:val="ru-RU"/>
-        </w:rPr>
-        <w:t xml:space="preserve"> </w:t>
-      </w:r>
-      <w:proofErr w:type="spellStart"/>
-      <w:r>
-        <w:rPr>
-          <w:sz w:val="32"/>
-          <w:szCs w:val="32"/>
-          <w:lang w:val="ru-RU"/>
-        </w:rPr>
-        <w:t>range</w:t>
-      </w:r>
-      <w:proofErr w:type="spellEnd"/>
-      <w:r>
-        <w:rPr>
-          <w:sz w:val="32"/>
-          <w:szCs w:val="32"/>
-          <w:lang w:val="ru-RU"/>
-        </w:rPr>
-        <w:t xml:space="preserve">( V ): </w:t>
-      </w:r>
-      <w:proofErr w:type="spellStart"/>
-      <w:r>
-        <w:rPr>
-          <w:sz w:val="32"/>
-          <w:szCs w:val="32"/>
-          <w:lang w:val="ru-RU"/>
-        </w:rPr>
-        <w:t>pass</w:t>
-      </w:r>
-      <w:proofErr w:type="spellEnd"/>
+      <w:r>
+        <w:rPr>
+          <w:sz w:val="32"/>
+          <w:szCs w:val="32"/>
+          <w:lang w:val="ru-RU"/>
+        </w:rPr>
+        <w:t>for _ in range( V ): pass</w:t>
+      </w:r>
     </w:p>
     <w:p>
       <w:pPr>
@@ -4084,34 +3708,14 @@
           <w:lang w:val="ru-RU"/>
         </w:rPr>
       </w:pPr>
-      <w:proofErr w:type="spellStart"/>
-      <w:r>
-        <w:rPr>
-          <w:sz w:val="32"/>
-          <w:szCs w:val="32"/>
-          <w:lang w:val="ru-RU"/>
-        </w:rPr>
-        <w:t>for</w:t>
-      </w:r>
-      <w:proofErr w:type="spellEnd"/>
-      <w:r>
-        <w:rPr>
-          <w:sz w:val="32"/>
-          <w:szCs w:val="32"/>
-          <w:lang w:val="ru-RU"/>
-        </w:rPr>
-        <w:t xml:space="preserve"> c </w:t>
-      </w:r>
-      <w:proofErr w:type="spellStart"/>
-      <w:r>
-        <w:rPr>
-          <w:sz w:val="32"/>
-          <w:szCs w:val="32"/>
-          <w:lang w:val="ru-RU"/>
-        </w:rPr>
-        <w:t>else</w:t>
-      </w:r>
-      <w:proofErr w:type="spellEnd"/>
+      <w:r>
+        <w:rPr>
+          <w:sz w:val="32"/>
+          <w:szCs w:val="32"/>
+          <w:lang w:val="ru-RU"/>
+        </w:rPr>
+        <w:t>for c else</w:t>
+      </w:r>
     </w:p>
     <w:p>
       <w:pPr>
@@ -5357,7 +4961,6 @@
         </w:rPr>
         <w:t xml:space="preserve">Используйте модуль </w:t>
       </w:r>
-      <w:proofErr w:type="spellStart"/>
       <w:r>
         <w:rPr>
           <w:rFonts w:eastAsia="Arial"/>
@@ -5365,7 +4968,6 @@
         </w:rPr>
         <w:t>random</w:t>
       </w:r>
-      <w:proofErr w:type="spellEnd"/>
       <w:r>
         <w:rPr>
           <w:rFonts w:eastAsia="Arial"/>
@@ -7166,6 +6768,7 @@
       <w:r>
         <w:rPr>
           <w:rFonts w:ascii="Times New Roman" w:hAnsi="Times New Roman" w:cs="Times New Roman"/>
+          <w:noProof/>
           <w:sz w:val="28"/>
           <w:szCs w:val="28"/>
           <w:lang w:val="en-US"/>
@@ -7238,6 +6841,7 @@
       <w:r>
         <w:rPr>
           <w:rFonts w:ascii="Times New Roman" w:hAnsi="Times New Roman" w:cs="Times New Roman"/>
+          <w:noProof/>
           <w:sz w:val="28"/>
           <w:szCs w:val="28"/>
           <w:lang w:val="en-US"/>
@@ -7336,6 +6940,7 @@
       </w:pPr>
       <w:r>
         <w:rPr>
+          <w:noProof/>
           <w:sz w:val="32"/>
           <w:szCs w:val="32"/>
           <w:lang w:val="en-US"/>
@@ -7407,6 +7012,7 @@
       </w:pPr>
       <w:r>
         <w:rPr>
+          <w:noProof/>
           <w:sz w:val="32"/>
           <w:szCs w:val="32"/>
           <w:lang w:val="en-US"/>
@@ -7505,6 +7111,7 @@
       </w:pPr>
       <w:r>
         <w:rPr>
+          <w:noProof/>
           <w:sz w:val="32"/>
           <w:szCs w:val="32"/>
           <w:lang w:val="en-US"/>
@@ -7576,6 +7183,7 @@
       </w:pPr>
       <w:r>
         <w:rPr>
+          <w:noProof/>
           <w:sz w:val="32"/>
           <w:szCs w:val="32"/>
           <w:lang w:val="en-US"/>
@@ -7642,25 +7250,7 @@
           <w:szCs w:val="32"/>
           <w:lang w:val="ru-RU"/>
         </w:rPr>
-        <w:t xml:space="preserve">Дана строка-предложение. Зашифровать ее, поместив вначале все символы, расположенные на четных позициях строки, а затем, в обратном порядке, все </w:t>
-      </w:r>
-      <w:proofErr w:type="spellStart"/>
-      <w:r>
-        <w:rPr>
-          <w:sz w:val="32"/>
-          <w:szCs w:val="32"/>
-          <w:lang w:val="ru-RU"/>
-        </w:rPr>
-        <w:t>символы,расположенные</w:t>
-      </w:r>
-      <w:proofErr w:type="spellEnd"/>
-      <w:r>
-        <w:rPr>
-          <w:sz w:val="32"/>
-          <w:szCs w:val="32"/>
-          <w:lang w:val="ru-RU"/>
-        </w:rPr>
-        <w:t xml:space="preserve"> на </w:t>
+        <w:t xml:space="preserve">Дана строка-предложение. Зашифровать ее, поместив вначале все символы, расположенные на четных позициях строки, а затем, в обратном порядке, все символы,расположенные на </w:t>
       </w:r>
       <w:r>
         <w:rPr>
@@ -7669,43 +7259,7 @@
           <w:lang w:val="ru-RU"/>
         </w:rPr>
         <w:lastRenderedPageBreak/>
-        <w:t>нечетных позициях (например, строка «Программа» превратит-</w:t>
-      </w:r>
-      <w:proofErr w:type="spellStart"/>
-      <w:r>
-        <w:rPr>
-          <w:sz w:val="32"/>
-          <w:szCs w:val="32"/>
-          <w:lang w:val="ru-RU"/>
-        </w:rPr>
-        <w:t>ся</w:t>
-      </w:r>
-      <w:proofErr w:type="spellEnd"/>
-      <w:r>
-        <w:rPr>
-          <w:sz w:val="32"/>
-          <w:szCs w:val="32"/>
-          <w:lang w:val="ru-RU"/>
-        </w:rPr>
-        <w:t xml:space="preserve"> в «</w:t>
-      </w:r>
-      <w:proofErr w:type="spellStart"/>
-      <w:r>
-        <w:rPr>
-          <w:sz w:val="32"/>
-          <w:szCs w:val="32"/>
-          <w:lang w:val="ru-RU"/>
-        </w:rPr>
-        <w:t>ргамамроП</w:t>
-      </w:r>
-      <w:proofErr w:type="spellEnd"/>
-      <w:r>
-        <w:rPr>
-          <w:sz w:val="32"/>
-          <w:szCs w:val="32"/>
-          <w:lang w:val="ru-RU"/>
-        </w:rPr>
-        <w:t>»).</w:t>
+        <w:t>нечетных позициях (например, строка «Программа» превратит-ся в «ргамамроП»).</w:t>
       </w:r>
     </w:p>
     <w:p>
@@ -7737,6 +7291,7 @@
       </w:pPr>
       <w:r>
         <w:rPr>
+          <w:noProof/>
           <w:sz w:val="32"/>
           <w:szCs w:val="32"/>
           <w:lang w:val="en-US"/>
@@ -7807,6 +7362,7 @@
       </w:pPr>
       <w:r>
         <w:rPr>
+          <w:noProof/>
           <w:sz w:val="32"/>
           <w:szCs w:val="32"/>
           <w:lang w:val="en-US"/>
@@ -7882,29 +7438,38 @@
         <w:rPr>
           <w:sz w:val="32"/>
           <w:szCs w:val="32"/>
-          <w:lang w:val="en-US"/>
-        </w:rPr>
-      </w:pPr>
-      <w:r>
-        <w:rPr>
-          <w:sz w:val="32"/>
-          <w:szCs w:val="32"/>
-          <w:lang w:val="en-US"/>
-        </w:rPr>
-        <w:t>Result:</w:t>
-      </w:r>
-    </w:p>
-    <w:p>
-      <w:pPr>
-        <w:spacing w:after="0" w:line="276" w:lineRule="auto"/>
-        <w:rPr>
-          <w:sz w:val="32"/>
-          <w:szCs w:val="32"/>
-          <w:lang w:val="en-US"/>
-        </w:rPr>
-      </w:pPr>
-      <w:r>
-        <w:rPr>
+          <w:lang w:val="ru-RU"/>
+        </w:rPr>
+      </w:pPr>
+      <w:r>
+        <w:rPr>
+          <w:sz w:val="32"/>
+          <w:szCs w:val="32"/>
+          <w:lang w:val="en-US"/>
+        </w:rPr>
+        <w:t>Result</w:t>
+      </w:r>
+      <w:r>
+        <w:rPr>
+          <w:sz w:val="32"/>
+          <w:szCs w:val="32"/>
+          <w:lang w:val="ru-RU"/>
+        </w:rPr>
+        <w:t>:</w:t>
+      </w:r>
+    </w:p>
+    <w:p>
+      <w:pPr>
+        <w:spacing w:after="0" w:line="276" w:lineRule="auto"/>
+        <w:rPr>
+          <w:sz w:val="32"/>
+          <w:szCs w:val="32"/>
+          <w:lang w:val="en-US"/>
+        </w:rPr>
+      </w:pPr>
+      <w:r>
+        <w:rPr>
+          <w:noProof/>
           <w:sz w:val="32"/>
           <w:szCs w:val="32"/>
           <w:lang w:val="en-US"/>
@@ -7976,6 +7541,7 @@
       </w:pPr>
       <w:r>
         <w:rPr>
+          <w:noProof/>
           <w:sz w:val="32"/>
           <w:szCs w:val="32"/>
           <w:lang w:val="en-US"/>
@@ -8074,6 +7640,7 @@
       </w:pPr>
       <w:r>
         <w:rPr>
+          <w:noProof/>
           <w:sz w:val="32"/>
           <w:szCs w:val="32"/>
           <w:lang w:val="en-US"/>
@@ -8145,6 +7712,7 @@
       </w:pPr>
       <w:r>
         <w:rPr>
+          <w:noProof/>
           <w:sz w:val="32"/>
           <w:szCs w:val="32"/>
           <w:lang w:val="en-US"/>
@@ -8243,6 +7811,7 @@
       </w:pPr>
       <w:r>
         <w:rPr>
+          <w:noProof/>
           <w:sz w:val="32"/>
           <w:szCs w:val="32"/>
           <w:lang w:val="en-US"/>
@@ -8313,6 +7882,7 @@
       </w:pPr>
       <w:r>
         <w:rPr>
+          <w:noProof/>
           <w:sz w:val="32"/>
           <w:szCs w:val="32"/>
           <w:lang w:val="en-US"/>
@@ -8379,92 +7949,47 @@
           <w:szCs w:val="32"/>
           <w:lang w:val="ru-RU"/>
         </w:rPr>
-        <w:t>Добавьте '</w:t>
-      </w:r>
-      <w:proofErr w:type="spellStart"/>
-      <w:r>
-        <w:rPr>
-          <w:sz w:val="32"/>
-          <w:szCs w:val="32"/>
-          <w:lang w:val="ru-RU"/>
-        </w:rPr>
-        <w:t>ing</w:t>
-      </w:r>
-      <w:proofErr w:type="spellEnd"/>
-      <w:r>
-        <w:rPr>
-          <w:sz w:val="32"/>
-          <w:szCs w:val="32"/>
-          <w:lang w:val="ru-RU"/>
-        </w:rPr>
-        <w:t>' в конце заданной строки (длина должна быть не менее 3). Если данная строка уже заканчивается на '</w:t>
-      </w:r>
-      <w:proofErr w:type="spellStart"/>
-      <w:r>
-        <w:rPr>
-          <w:sz w:val="32"/>
-          <w:szCs w:val="32"/>
-          <w:lang w:val="ru-RU"/>
-        </w:rPr>
-        <w:t>ing</w:t>
-      </w:r>
-      <w:proofErr w:type="spellEnd"/>
-      <w:r>
-        <w:rPr>
-          <w:sz w:val="32"/>
-          <w:szCs w:val="32"/>
-          <w:lang w:val="ru-RU"/>
-        </w:rPr>
-        <w:t>', добавьте вместо этого '</w:t>
-      </w:r>
-      <w:proofErr w:type="spellStart"/>
-      <w:r>
-        <w:rPr>
-          <w:sz w:val="32"/>
-          <w:szCs w:val="32"/>
-          <w:lang w:val="ru-RU"/>
-        </w:rPr>
-        <w:t>ly</w:t>
-      </w:r>
-      <w:proofErr w:type="spellEnd"/>
-      <w:r>
-        <w:rPr>
-          <w:sz w:val="32"/>
-          <w:szCs w:val="32"/>
-          <w:lang w:val="ru-RU"/>
-        </w:rPr>
-        <w:t>'. Если длина заданной строки меньше 3, оставьте ее без изменений.</w:t>
-      </w:r>
-    </w:p>
-    <w:p>
-      <w:pPr>
-        <w:spacing w:after="0" w:line="276" w:lineRule="auto"/>
-        <w:rPr>
-          <w:sz w:val="32"/>
-          <w:szCs w:val="32"/>
-          <w:lang w:val="en-US"/>
-        </w:rPr>
-      </w:pPr>
-      <w:r>
-        <w:rPr>
-          <w:sz w:val="32"/>
-          <w:szCs w:val="32"/>
-          <w:lang w:val="en-US"/>
-        </w:rPr>
-        <w:t>Code:</w:t>
-      </w:r>
-    </w:p>
-    <w:p>
-      <w:pPr>
-        <w:spacing w:after="0" w:line="276" w:lineRule="auto"/>
-        <w:rPr>
-          <w:sz w:val="32"/>
-          <w:szCs w:val="32"/>
-          <w:lang w:val="en-US"/>
-        </w:rPr>
-      </w:pPr>
-      <w:r>
-        <w:rPr>
+        <w:t>Добавьте 'ing' в конце заданной строки (длина должна быть не менее 3). Если данная строка уже заканчивается на 'ing', добавьте вместо этого 'ly'. Если длина заданной строки меньше 3, оставьте ее без изменений.</w:t>
+      </w:r>
+    </w:p>
+    <w:p>
+      <w:pPr>
+        <w:spacing w:after="0" w:line="276" w:lineRule="auto"/>
+        <w:rPr>
+          <w:sz w:val="32"/>
+          <w:szCs w:val="32"/>
+          <w:lang w:val="ru-RU"/>
+        </w:rPr>
+      </w:pPr>
+      <w:r>
+        <w:rPr>
+          <w:sz w:val="32"/>
+          <w:szCs w:val="32"/>
+          <w:lang w:val="en-US"/>
+        </w:rPr>
+        <w:t>Code</w:t>
+      </w:r>
+      <w:r>
+        <w:rPr>
+          <w:sz w:val="32"/>
+          <w:szCs w:val="32"/>
+          <w:lang w:val="ru-RU"/>
+        </w:rPr>
+        <w:t>:</w:t>
+      </w:r>
+    </w:p>
+    <w:p>
+      <w:pPr>
+        <w:spacing w:after="0" w:line="276" w:lineRule="auto"/>
+        <w:rPr>
+          <w:sz w:val="32"/>
+          <w:szCs w:val="32"/>
+          <w:lang w:val="en-US"/>
+        </w:rPr>
+      </w:pPr>
+      <w:r>
+        <w:rPr>
+          <w:noProof/>
           <w:sz w:val="32"/>
           <w:szCs w:val="32"/>
           <w:lang w:val="en-US"/>
@@ -8536,6 +8061,7 @@
       </w:pPr>
       <w:r>
         <w:rPr>
+          <w:noProof/>
           <w:sz w:val="32"/>
           <w:szCs w:val="32"/>
           <w:lang w:val="en-US"/>
@@ -8588,6 +8114,7 @@
       </w:pPr>
       <w:r>
         <w:rPr>
+          <w:noProof/>
           <w:sz w:val="32"/>
           <w:szCs w:val="32"/>
           <w:lang w:val="en-US"/>
@@ -8640,6 +8167,7 @@
       </w:pPr>
       <w:r>
         <w:rPr>
+          <w:noProof/>
           <w:sz w:val="32"/>
           <w:szCs w:val="32"/>
           <w:lang w:val="en-US"/>
@@ -8738,6 +8266,7 @@
       </w:pPr>
       <w:r>
         <w:rPr>
+          <w:noProof/>
           <w:sz w:val="32"/>
           <w:szCs w:val="32"/>
           <w:lang w:val="en-US"/>
@@ -8809,6 +8338,7 @@
       </w:pPr>
       <w:r>
         <w:rPr>
+          <w:noProof/>
           <w:sz w:val="32"/>
           <w:szCs w:val="32"/>
           <w:lang w:val="en-US"/>
@@ -8922,6 +8452,7 @@
       </w:pPr>
       <w:r>
         <w:rPr>
+          <w:noProof/>
           <w:sz w:val="32"/>
           <w:szCs w:val="32"/>
           <w:lang w:val="en-US"/>
@@ -8974,6 +8505,7 @@
       </w:pPr>
       <w:r>
         <w:rPr>
+          <w:noProof/>
           <w:sz w:val="32"/>
           <w:szCs w:val="32"/>
           <w:lang w:val="en-US"/>
@@ -9042,6 +8574,7 @@
       </w:pPr>
       <w:r>
         <w:rPr>
+          <w:noProof/>
           <w:sz w:val="32"/>
           <w:szCs w:val="32"/>
           <w:lang w:val="en-US"/>
@@ -9168,7 +8701,6 @@
         </w:rPr>
         <w:t xml:space="preserve">Создайте пустой список </w:t>
       </w:r>
-      <w:proofErr w:type="spellStart"/>
       <w:r>
         <w:rPr>
           <w:b/>
@@ -9178,7 +8710,6 @@
         </w:rPr>
         <w:t>shopping_list</w:t>
       </w:r>
-      <w:proofErr w:type="spellEnd"/>
       <w:r>
         <w:rPr>
           <w:sz w:val="32"/>
@@ -9233,7 +8764,6 @@
         </w:rPr>
         <w:t xml:space="preserve">Добавьте каждый введенный элемент в список </w:t>
       </w:r>
-      <w:proofErr w:type="spellStart"/>
       <w:r>
         <w:rPr>
           <w:b/>
@@ -9243,7 +8773,6 @@
         </w:rPr>
         <w:t>shopping_list</w:t>
       </w:r>
-      <w:proofErr w:type="spellEnd"/>
       <w:r>
         <w:rPr>
           <w:sz w:val="32"/>
@@ -9275,7 +8804,6 @@
         </w:rPr>
         <w:t xml:space="preserve">Выведите список </w:t>
       </w:r>
-      <w:proofErr w:type="spellStart"/>
       <w:r>
         <w:rPr>
           <w:b/>
@@ -9283,43 +8811,15 @@
           <w:szCs w:val="32"/>
           <w:lang w:val="ru-RU"/>
         </w:rPr>
-        <w:t>shopping_list</w:t>
-      </w:r>
-      <w:proofErr w:type="spellEnd"/>
-      <w:r>
-        <w:rPr>
-          <w:b/>
-          <w:sz w:val="32"/>
-          <w:szCs w:val="32"/>
-          <w:lang w:val="ru-RU"/>
-        </w:rPr>
-        <w:t xml:space="preserve"> </w:t>
-      </w:r>
-      <w:r>
-        <w:rPr>
-          <w:sz w:val="32"/>
-          <w:szCs w:val="32"/>
-          <w:lang w:val="ru-RU"/>
-        </w:rPr>
-        <w:t xml:space="preserve">на экран с помощью функции </w:t>
-      </w:r>
-      <w:proofErr w:type="spellStart"/>
-      <w:r>
-        <w:rPr>
-          <w:sz w:val="32"/>
-          <w:szCs w:val="32"/>
-          <w:lang w:val="ru-RU"/>
-        </w:rPr>
-        <w:t>print</w:t>
-      </w:r>
-      <w:proofErr w:type="spellEnd"/>
-      <w:r>
-        <w:rPr>
-          <w:sz w:val="32"/>
-          <w:szCs w:val="32"/>
-          <w:lang w:val="ru-RU"/>
-        </w:rPr>
-        <w:t>().</w:t>
+        <w:t xml:space="preserve">shopping_list </w:t>
+      </w:r>
+      <w:r>
+        <w:rPr>
+          <w:sz w:val="32"/>
+          <w:szCs w:val="32"/>
+          <w:lang w:val="ru-RU"/>
+        </w:rPr>
+        <w:t>на экран с помощью функции print().</w:t>
       </w:r>
     </w:p>
     <w:p>
@@ -9459,7 +8959,6 @@
         </w:rPr>
         <w:t xml:space="preserve">Если элемент присутствует в списке, удалите его с помощью метода </w:t>
       </w:r>
-      <w:proofErr w:type="spellStart"/>
       <w:r>
         <w:rPr>
           <w:b/>
@@ -9469,7 +8968,6 @@
         </w:rPr>
         <w:t>remove</w:t>
       </w:r>
-      <w:proofErr w:type="spellEnd"/>
       <w:r>
         <w:rPr>
           <w:sz w:val="32"/>
@@ -9501,7 +8999,6 @@
         </w:rPr>
         <w:t xml:space="preserve">Отсортируйте список </w:t>
       </w:r>
-      <w:proofErr w:type="spellStart"/>
       <w:r>
         <w:rPr>
           <w:b/>
@@ -9509,9 +9006,16 @@
           <w:szCs w:val="32"/>
           <w:lang w:val="ru-RU"/>
         </w:rPr>
-        <w:t>shopping_list</w:t>
-      </w:r>
-      <w:proofErr w:type="spellEnd"/>
+        <w:t xml:space="preserve">shopping_list </w:t>
+      </w:r>
+      <w:r>
+        <w:rPr>
+          <w:sz w:val="32"/>
+          <w:szCs w:val="32"/>
+          <w:lang w:val="ru-RU"/>
+        </w:rPr>
+        <w:t xml:space="preserve">в алфавитном порядке с помощью функции </w:t>
+      </w:r>
       <w:r>
         <w:rPr>
           <w:b/>
@@ -9519,27 +9023,8 @@
           <w:szCs w:val="32"/>
           <w:lang w:val="ru-RU"/>
         </w:rPr>
-        <w:t xml:space="preserve"> </w:t>
-      </w:r>
-      <w:r>
-        <w:rPr>
-          <w:sz w:val="32"/>
-          <w:szCs w:val="32"/>
-          <w:lang w:val="ru-RU"/>
-        </w:rPr>
-        <w:t xml:space="preserve">в алфавитном порядке с помощью функции </w:t>
-      </w:r>
-      <w:proofErr w:type="spellStart"/>
-      <w:r>
-        <w:rPr>
-          <w:b/>
-          <w:sz w:val="32"/>
-          <w:szCs w:val="32"/>
-          <w:lang w:val="ru-RU"/>
-        </w:rPr>
         <w:t>sorted</w:t>
       </w:r>
-      <w:proofErr w:type="spellEnd"/>
       <w:r>
         <w:rPr>
           <w:sz w:val="32"/>
@@ -9594,7 +9079,6 @@
         </w:rPr>
         <w:t xml:space="preserve">Подсчитайте количество элементов в списке </w:t>
       </w:r>
-      <w:proofErr w:type="spellStart"/>
       <w:r>
         <w:rPr>
           <w:b/>
@@ -9602,9 +9086,16 @@
           <w:szCs w:val="32"/>
           <w:lang w:val="ru-RU"/>
         </w:rPr>
-        <w:t>shopping_list</w:t>
-      </w:r>
-      <w:proofErr w:type="spellEnd"/>
+        <w:t xml:space="preserve">shopping_list </w:t>
+      </w:r>
+      <w:r>
+        <w:rPr>
+          <w:sz w:val="32"/>
+          <w:szCs w:val="32"/>
+          <w:lang w:val="ru-RU"/>
+        </w:rPr>
+        <w:t xml:space="preserve">с помощью функции </w:t>
+      </w:r>
       <w:r>
         <w:rPr>
           <w:b/>
@@ -9612,27 +9103,8 @@
           <w:szCs w:val="32"/>
           <w:lang w:val="ru-RU"/>
         </w:rPr>
-        <w:t xml:space="preserve"> </w:t>
-      </w:r>
-      <w:r>
-        <w:rPr>
-          <w:sz w:val="32"/>
-          <w:szCs w:val="32"/>
-          <w:lang w:val="ru-RU"/>
-        </w:rPr>
-        <w:t xml:space="preserve">с помощью функции </w:t>
-      </w:r>
-      <w:proofErr w:type="spellStart"/>
-      <w:r>
-        <w:rPr>
-          <w:b/>
-          <w:sz w:val="32"/>
-          <w:szCs w:val="32"/>
-          <w:lang w:val="ru-RU"/>
-        </w:rPr>
         <w:t>len</w:t>
       </w:r>
-      <w:proofErr w:type="spellEnd"/>
       <w:r>
         <w:rPr>
           <w:sz w:val="32"/>
@@ -9673,6 +9145,7 @@
       </w:pPr>
       <w:r>
         <w:rPr>
+          <w:noProof/>
           <w:sz w:val="32"/>
           <w:szCs w:val="32"/>
           <w:lang w:val="en-US"/>
@@ -9746,6 +9219,7 @@
       </w:pPr>
       <w:r>
         <w:rPr>
+          <w:noProof/>
           <w:sz w:val="32"/>
           <w:szCs w:val="32"/>
           <w:lang w:val="en-US"/>
@@ -9874,6 +9348,7 @@
       </w:pPr>
       <w:r>
         <w:rPr>
+          <w:noProof/>
           <w:sz w:val="32"/>
           <w:szCs w:val="32"/>
           <w:lang w:val="ru-RU"/>
@@ -9946,7 +9421,7 @@
       </w:pPr>
       <w:r>
         <w:pict w14:anchorId="73D6ED81">
-          <v:shape id="Рисунок 1" o:spid="_x0000_i1032" type="#_x0000_t75" style="width:24.6pt;height:22.8pt;visibility:visible;mso-wrap-style:square">
+          <v:shape id="Рисунок 1" o:spid="_x0000_i1028" type="#_x0000_t75" style="width:24.6pt;height:22.8pt;visibility:visible;mso-wrap-style:square">
             <v:imagedata r:id="rId98" o:title=""/>
           </v:shape>
         </w:pict>
@@ -10011,6 +9486,7 @@
       </w:pPr>
       <w:r>
         <w:rPr>
+          <w:noProof/>
           <w:sz w:val="32"/>
           <w:szCs w:val="32"/>
           <w:lang w:val="en-US"/>
@@ -10079,7 +9555,7 @@
       </w:pPr>
       <w:r>
         <w:pict w14:anchorId="4BD371EA">
-          <v:shape id="_x0000_i1040" type="#_x0000_t75" style="width:45pt;height:23.4pt;visibility:visible;mso-wrap-style:square">
+          <v:shape id="_x0000_i1029" type="#_x0000_t75" style="width:45pt;height:23.4pt;visibility:visible;mso-wrap-style:square">
             <v:imagedata r:id="rId100" o:title=""/>
           </v:shape>
         </w:pict>
@@ -10140,6 +9616,7 @@
       </w:pPr>
       <w:r>
         <w:rPr>
+          <w:noProof/>
           <w:sz w:val="32"/>
           <w:szCs w:val="32"/>
           <w:lang w:val="en-US"/>
@@ -10206,7 +9683,7 @@
       </w:pPr>
       <w:r>
         <w:pict w14:anchorId="1E95520E">
-          <v:shape id="_x0000_i1048" type="#_x0000_t75" style="width:27.6pt;height:21.6pt;visibility:visible;mso-wrap-style:square">
+          <v:shape id="_x0000_i1030" type="#_x0000_t75" style="width:27.6pt;height:21.6pt;visibility:visible;mso-wrap-style:square">
             <v:imagedata r:id="rId102" o:title=""/>
           </v:shape>
         </w:pict>
@@ -10264,6 +9741,7 @@
       </w:pPr>
       <w:r>
         <w:rPr>
+          <w:noProof/>
           <w:sz w:val="32"/>
           <w:szCs w:val="32"/>
           <w:lang w:val="en-US"/>
@@ -10334,6 +9812,7 @@
       </w:pPr>
       <w:r>
         <w:rPr>
+          <w:noProof/>
           <w:sz w:val="32"/>
           <w:szCs w:val="32"/>
           <w:lang w:val="en-US"/>
@@ -10432,6 +9911,7 @@
       </w:pPr>
       <w:r>
         <w:rPr>
+          <w:noProof/>
           <w:sz w:val="32"/>
           <w:szCs w:val="32"/>
           <w:lang w:val="en-US"/>
@@ -10503,6 +9983,7 @@
       </w:pPr>
       <w:r>
         <w:rPr>
+          <w:noProof/>
           <w:sz w:val="32"/>
           <w:szCs w:val="32"/>
           <w:lang w:val="en-US"/>
@@ -10601,6 +10082,7 @@
       </w:pPr>
       <w:r>
         <w:rPr>
+          <w:noProof/>
           <w:sz w:val="32"/>
           <w:szCs w:val="32"/>
           <w:lang w:val="en-US"/>
@@ -10671,6 +10153,7 @@
       </w:pPr>
       <w:r>
         <w:rPr>
+          <w:noProof/>
           <w:sz w:val="32"/>
           <w:szCs w:val="32"/>
           <w:lang w:val="en-US"/>
@@ -10737,25 +10220,7 @@
           <w:szCs w:val="32"/>
           <w:lang w:val="ru-RU"/>
         </w:rPr>
-        <w:t xml:space="preserve">Дана целочисленная матрица размера M × N. Найти номер первого из ее </w:t>
-      </w:r>
-      <w:proofErr w:type="spellStart"/>
-      <w:r>
-        <w:rPr>
-          <w:sz w:val="32"/>
-          <w:szCs w:val="32"/>
-          <w:lang w:val="ru-RU"/>
-        </w:rPr>
-        <w:t>столбцов,содержащих</w:t>
-      </w:r>
-      <w:proofErr w:type="spellEnd"/>
-      <w:r>
-        <w:rPr>
-          <w:sz w:val="32"/>
-          <w:szCs w:val="32"/>
-          <w:lang w:val="ru-RU"/>
-        </w:rPr>
-        <w:t xml:space="preserve"> только нечетные числа. Если таких столбцов нет, то вывести 0.</w:t>
+        <w:t>Дана целочисленная матрица размера M × N. Найти номер первого из ее столбцов,содержащих только нечетные числа. Если таких столбцов нет, то вывести 0.</w:t>
       </w:r>
     </w:p>
     <w:p>
@@ -10787,6 +10252,7 @@
       </w:pPr>
       <w:r>
         <w:rPr>
+          <w:noProof/>
           <w:sz w:val="32"/>
           <w:szCs w:val="32"/>
           <w:lang w:val="en-US"/>
@@ -10858,6 +10324,7 @@
       </w:pPr>
       <w:r>
         <w:rPr>
+          <w:noProof/>
           <w:sz w:val="32"/>
           <w:szCs w:val="32"/>
           <w:lang w:val="en-US"/>
@@ -10966,6 +10433,7 @@
       </w:pPr>
       <w:r>
         <w:rPr>
+          <w:noProof/>
           <w:sz w:val="32"/>
           <w:szCs w:val="32"/>
           <w:lang w:val="en-US"/>
@@ -11037,6 +10505,7 @@
       </w:pPr>
       <w:r>
         <w:rPr>
+          <w:noProof/>
           <w:sz w:val="32"/>
           <w:szCs w:val="32"/>
           <w:lang w:val="en-US"/>
@@ -11135,6 +10604,7 @@
       </w:pPr>
       <w:r>
         <w:rPr>
+          <w:noProof/>
           <w:sz w:val="32"/>
           <w:szCs w:val="32"/>
           <w:lang w:val="en-US"/>
@@ -11206,6 +10676,7 @@
       </w:pPr>
       <w:r>
         <w:rPr>
+          <w:noProof/>
           <w:sz w:val="32"/>
           <w:szCs w:val="32"/>
           <w:lang w:val="en-US"/>
@@ -11362,6 +10833,7 @@
       </w:pPr>
       <w:r>
         <w:rPr>
+          <w:noProof/>
           <w:sz w:val="32"/>
           <w:szCs w:val="32"/>
           <w:lang w:val="en-US"/>
@@ -11431,6 +10903,7 @@
       </w:pPr>
       <w:r>
         <w:rPr>
+          <w:noProof/>
           <w:sz w:val="32"/>
           <w:szCs w:val="32"/>
           <w:lang w:val="en-US"/>
@@ -11556,6 +11029,7 @@
       </w:pPr>
       <w:r>
         <w:rPr>
+          <w:noProof/>
           <w:sz w:val="32"/>
           <w:szCs w:val="32"/>
           <w:lang w:val="en-US"/>
@@ -11624,6 +11098,7 @@
       </w:pPr>
       <w:r>
         <w:rPr>
+          <w:noProof/>
           <w:sz w:val="32"/>
           <w:szCs w:val="32"/>
           <w:lang w:val="en-US"/>
@@ -11747,6 +11222,7 @@
       </w:pPr>
       <w:r>
         <w:rPr>
+          <w:noProof/>
           <w:sz w:val="32"/>
           <w:szCs w:val="32"/>
           <w:lang w:val="en-US"/>
@@ -11815,6 +11291,7 @@
       </w:pPr>
       <w:r>
         <w:rPr>
+          <w:noProof/>
           <w:sz w:val="32"/>
           <w:szCs w:val="32"/>
           <w:lang w:val="en-US"/>
@@ -11937,6 +11414,7 @@
       </w:pPr>
       <w:r>
         <w:rPr>
+          <w:noProof/>
           <w:sz w:val="32"/>
           <w:szCs w:val="32"/>
           <w:lang w:val="en-US"/>
@@ -12005,6 +11483,7 @@
       </w:pPr>
       <w:r>
         <w:rPr>
+          <w:noProof/>
           <w:sz w:val="32"/>
           <w:szCs w:val="32"/>
           <w:lang w:val="en-US"/>
@@ -12128,6 +11607,7 @@
       </w:pPr>
       <w:r>
         <w:rPr>
+          <w:noProof/>
           <w:sz w:val="32"/>
           <w:szCs w:val="32"/>
           <w:lang w:val="en-US"/>
@@ -12196,6 +11676,7 @@
       </w:pPr>
       <w:r>
         <w:rPr>
+          <w:noProof/>
           <w:sz w:val="32"/>
           <w:szCs w:val="32"/>
           <w:lang w:val="en-US"/>
@@ -12378,6 +11859,7 @@
       </w:pPr>
       <w:r>
         <w:rPr>
+          <w:noProof/>
           <w:sz w:val="32"/>
           <w:szCs w:val="32"/>
           <w:lang w:val="en-US"/>
@@ -12447,6 +11929,7 @@
       </w:pPr>
       <w:r>
         <w:rPr>
+          <w:noProof/>
           <w:sz w:val="32"/>
           <w:szCs w:val="32"/>
           <w:lang w:val="en-US"/>
@@ -12610,6 +12093,7 @@
       </w:pPr>
       <w:r>
         <w:rPr>
+          <w:noProof/>
           <w:sz w:val="32"/>
           <w:szCs w:val="32"/>
           <w:lang w:val="en-US"/>
@@ -12681,6 +12165,7 @@
       </w:pPr>
       <w:r>
         <w:rPr>
+          <w:noProof/>
           <w:sz w:val="32"/>
           <w:szCs w:val="32"/>
           <w:lang w:val="en-US"/>
@@ -12846,6 +12331,7 @@
       </w:pPr>
       <w:r>
         <w:rPr>
+          <w:noProof/>
           <w:sz w:val="32"/>
           <w:szCs w:val="32"/>
           <w:lang w:val="en-US"/>
@@ -12916,6 +12402,7 @@
       </w:pPr>
       <w:r>
         <w:rPr>
+          <w:noProof/>
           <w:sz w:val="32"/>
           <w:szCs w:val="32"/>
           <w:lang w:val="en-US"/>
@@ -13150,7 +12637,6 @@
         </w:rPr>
         <w:t xml:space="preserve">, </w:t>
       </w:r>
-      <w:proofErr w:type="spellStart"/>
       <w:r>
         <w:rPr>
           <w:sz w:val="32"/>
@@ -13159,7 +12645,6 @@
         </w:rPr>
         <w:t>bc</w:t>
       </w:r>
-      <w:proofErr w:type="spellEnd"/>
       <w:r>
         <w:rPr>
           <w:sz w:val="32"/>
@@ -13249,6 +12734,7 @@
       </w:pPr>
       <w:r>
         <w:rPr>
+          <w:noProof/>
           <w:sz w:val="32"/>
           <w:szCs w:val="32"/>
           <w:lang w:val="en-US"/>
@@ -13320,6 +12806,7 @@
       </w:pPr>
       <w:r>
         <w:rPr>
+          <w:noProof/>
           <w:sz w:val="32"/>
           <w:szCs w:val="32"/>
           <w:lang w:val="en-US"/>
@@ -13485,6 +12972,7 @@
       </w:pPr>
       <w:r>
         <w:rPr>
+          <w:noProof/>
           <w:sz w:val="32"/>
           <w:szCs w:val="32"/>
           <w:lang w:val="en-US"/>
@@ -13555,6 +13043,7 @@
       </w:pPr>
       <w:r>
         <w:rPr>
+          <w:noProof/>
           <w:sz w:val="32"/>
           <w:szCs w:val="32"/>
           <w:lang w:val="en-US"/>
@@ -13720,6 +13209,7 @@
       </w:pPr>
       <w:r>
         <w:rPr>
+          <w:noProof/>
           <w:sz w:val="32"/>
           <w:szCs w:val="32"/>
           <w:lang w:val="en-US"/>
@@ -13790,6 +13280,7 @@
       </w:pPr>
       <w:r>
         <w:rPr>
+          <w:noProof/>
           <w:sz w:val="32"/>
           <w:szCs w:val="32"/>
           <w:lang w:val="en-US"/>
@@ -13889,6 +13380,7 @@
       </w:pPr>
       <w:r>
         <w:rPr>
+          <w:noProof/>
           <w:sz w:val="32"/>
           <w:szCs w:val="32"/>
           <w:lang w:val="en-US"/>
@@ -13959,6 +13451,7 @@
       </w:pPr>
       <w:r>
         <w:rPr>
+          <w:noProof/>
           <w:sz w:val="32"/>
           <w:szCs w:val="32"/>
           <w:lang w:val="en-US"/>
@@ -14057,6 +13550,7 @@
       </w:pPr>
       <w:r>
         <w:rPr>
+          <w:noProof/>
           <w:sz w:val="32"/>
           <w:szCs w:val="32"/>
           <w:lang w:val="en-US"/>
@@ -14127,6 +13621,7 @@
       </w:pPr>
       <w:r>
         <w:rPr>
+          <w:noProof/>
           <w:sz w:val="32"/>
           <w:szCs w:val="32"/>
           <w:lang w:val="en-US"/>
@@ -14225,6 +13720,7 @@
       </w:pPr>
       <w:r>
         <w:rPr>
+          <w:noProof/>
           <w:sz w:val="32"/>
           <w:szCs w:val="32"/>
           <w:lang w:val="en-US"/>
@@ -14296,6 +13792,7 @@
       </w:pPr>
       <w:r>
         <w:rPr>
+          <w:noProof/>
           <w:sz w:val="32"/>
           <w:szCs w:val="32"/>
           <w:lang w:val="en-US"/>
@@ -14384,25 +13881,7 @@
           <w:szCs w:val="32"/>
           <w:lang w:val="ru-RU"/>
         </w:rPr>
-        <w:t xml:space="preserve">Дана непустая последовательность символов. Построить и напечатать </w:t>
-      </w:r>
-      <w:proofErr w:type="spellStart"/>
-      <w:r>
-        <w:rPr>
-          <w:sz w:val="32"/>
-          <w:szCs w:val="32"/>
-          <w:lang w:val="ru-RU"/>
-        </w:rPr>
-        <w:t>множества,элементами</w:t>
-      </w:r>
-      <w:proofErr w:type="spellEnd"/>
-      <w:r>
-        <w:rPr>
-          <w:sz w:val="32"/>
-          <w:szCs w:val="32"/>
-          <w:lang w:val="ru-RU"/>
-        </w:rPr>
-        <w:t xml:space="preserve"> которых являются встречающиеся в последовательности: а) цифры от«0» до </w:t>
+        <w:t xml:space="preserve">Дана непустая последовательность символов. Построить и напечатать множества,элементами которых являются встречающиеся в последовательности: а) цифры от«0» до </w:t>
       </w:r>
       <w:r>
         <w:rPr>
@@ -14411,25 +13890,7 @@
           <w:lang w:val="ru-RU"/>
         </w:rPr>
         <w:lastRenderedPageBreak/>
-        <w:t>«9» и знаки арифметических операций; б) буквы от «A» до «F» и от «</w:t>
-      </w:r>
-      <w:proofErr w:type="spellStart"/>
-      <w:r>
-        <w:rPr>
-          <w:sz w:val="32"/>
-          <w:szCs w:val="32"/>
-          <w:lang w:val="ru-RU"/>
-        </w:rPr>
-        <w:t>X»до</w:t>
-      </w:r>
-      <w:proofErr w:type="spellEnd"/>
-      <w:r>
-        <w:rPr>
-          <w:sz w:val="32"/>
-          <w:szCs w:val="32"/>
-          <w:lang w:val="ru-RU"/>
-        </w:rPr>
-        <w:t xml:space="preserve"> «Z».</w:t>
+        <w:t>«9» и знаки арифметических операций; б) буквы от «A» до «F» и от «X»до «Z».</w:t>
       </w:r>
     </w:p>
     <w:p>
@@ -14471,6 +13932,7 @@
       </w:pPr>
       <w:r>
         <w:rPr>
+          <w:noProof/>
           <w:sz w:val="32"/>
           <w:szCs w:val="32"/>
           <w:lang w:val="en-US"/>
@@ -14541,6 +14003,7 @@
       </w:pPr>
       <w:r>
         <w:rPr>
+          <w:noProof/>
           <w:sz w:val="32"/>
           <w:szCs w:val="32"/>
           <w:lang w:val="ru-RU"/>
@@ -14649,6 +14112,7 @@
       </w:pPr>
       <w:r>
         <w:rPr>
+          <w:noProof/>
           <w:sz w:val="32"/>
           <w:szCs w:val="32"/>
           <w:lang w:val="en-US"/>
@@ -14720,6 +14184,7 @@
       </w:pPr>
       <w:r>
         <w:rPr>
+          <w:noProof/>
           <w:sz w:val="32"/>
           <w:szCs w:val="32"/>
           <w:lang w:val="en-US"/>
@@ -14786,25 +14251,7 @@
           <w:szCs w:val="32"/>
           <w:lang w:val="ru-RU"/>
         </w:rPr>
-        <w:t xml:space="preserve">Используя множества, вывести различные буквы трёх предложений, то есть </w:t>
-      </w:r>
-      <w:proofErr w:type="spellStart"/>
-      <w:r>
-        <w:rPr>
-          <w:sz w:val="32"/>
-          <w:szCs w:val="32"/>
-          <w:lang w:val="ru-RU"/>
-        </w:rPr>
-        <w:t>такие,какие</w:t>
-      </w:r>
-      <w:proofErr w:type="spellEnd"/>
-      <w:r>
-        <w:rPr>
-          <w:sz w:val="32"/>
-          <w:szCs w:val="32"/>
-          <w:lang w:val="ru-RU"/>
-        </w:rPr>
-        <w:t xml:space="preserve"> есть только в одном из них.</w:t>
+        <w:t>Используя множества, вывести различные буквы трёх предложений, то есть такие,какие есть только в одном из них.</w:t>
       </w:r>
     </w:p>
     <w:p>
@@ -14836,6 +14283,7 @@
       </w:pPr>
       <w:r>
         <w:rPr>
+          <w:noProof/>
           <w:sz w:val="32"/>
           <w:szCs w:val="32"/>
           <w:lang w:val="en-US"/>
@@ -14907,6 +14355,7 @@
       </w:pPr>
       <w:r>
         <w:rPr>
+          <w:noProof/>
           <w:sz w:val="32"/>
           <w:szCs w:val="32"/>
           <w:lang w:val="en-US"/>
@@ -15005,6 +14454,7 @@
       </w:pPr>
       <w:r>
         <w:rPr>
+          <w:noProof/>
           <w:sz w:val="32"/>
           <w:szCs w:val="32"/>
           <w:lang w:val="en-US"/>
@@ -15076,6 +14526,7 @@
       </w:pPr>
       <w:r>
         <w:rPr>
+          <w:noProof/>
           <w:sz w:val="32"/>
           <w:szCs w:val="32"/>
           <w:lang w:val="en-US"/>
@@ -15182,6 +14633,7 @@
       </w:pPr>
       <w:r>
         <w:rPr>
+          <w:noProof/>
           <w:sz w:val="32"/>
           <w:szCs w:val="32"/>
           <w:lang w:val="en-US"/>
@@ -15252,6 +14704,7 @@
       </w:pPr>
       <w:r>
         <w:rPr>
+          <w:noProof/>
           <w:sz w:val="32"/>
           <w:szCs w:val="32"/>
           <w:lang w:val="en-US"/>
@@ -15351,6 +14804,7 @@
       </w:pPr>
       <w:r>
         <w:rPr>
+          <w:noProof/>
           <w:sz w:val="32"/>
           <w:szCs w:val="32"/>
           <w:lang w:val="en-US"/>
@@ -15421,6 +14875,7 @@
       </w:pPr>
       <w:r>
         <w:rPr>
+          <w:noProof/>
           <w:sz w:val="32"/>
           <w:szCs w:val="32"/>
           <w:lang w:val="en-US"/>
@@ -15519,6 +14974,7 @@
       </w:pPr>
       <w:r>
         <w:rPr>
+          <w:noProof/>
           <w:sz w:val="32"/>
           <w:szCs w:val="32"/>
           <w:lang w:val="en-US"/>
@@ -15589,6 +15045,7 @@
       </w:pPr>
       <w:r>
         <w:rPr>
+          <w:noProof/>
           <w:sz w:val="32"/>
           <w:szCs w:val="32"/>
           <w:lang w:val="en-US"/>
@@ -15719,43 +15176,7 @@
           <w:lang w:val="ru-RU"/>
         </w:rPr>
         <w:lastRenderedPageBreak/>
-        <w:t xml:space="preserve">Создайте строку </w:t>
-      </w:r>
-      <w:proofErr w:type="spellStart"/>
-      <w:r>
-        <w:rPr>
-          <w:sz w:val="32"/>
-          <w:szCs w:val="32"/>
-          <w:lang w:val="ru-RU"/>
-        </w:rPr>
-        <w:t>text</w:t>
-      </w:r>
-      <w:proofErr w:type="spellEnd"/>
-      <w:r>
-        <w:rPr>
-          <w:sz w:val="32"/>
-          <w:szCs w:val="32"/>
-          <w:lang w:val="ru-RU"/>
-        </w:rPr>
-        <w:t>, содержащую произвольный текст, в котором присутствуют даты в формате "</w:t>
-      </w:r>
-      <w:proofErr w:type="spellStart"/>
-      <w:r>
-        <w:rPr>
-          <w:sz w:val="32"/>
-          <w:szCs w:val="32"/>
-          <w:lang w:val="ru-RU"/>
-        </w:rPr>
-        <w:t>дд.мм.гггг</w:t>
-      </w:r>
-      <w:proofErr w:type="spellEnd"/>
-      <w:r>
-        <w:rPr>
-          <w:sz w:val="32"/>
-          <w:szCs w:val="32"/>
-          <w:lang w:val="ru-RU"/>
-        </w:rPr>
-        <w:t>".</w:t>
+        <w:t>Создайте строку text, содержащую произвольный текст, в котором присутствуют даты в формате "дд.мм.гггг".</w:t>
       </w:r>
     </w:p>
     <w:p>
@@ -15777,25 +15198,7 @@
           <w:szCs w:val="32"/>
           <w:lang w:val="ru-RU"/>
         </w:rPr>
-        <w:t xml:space="preserve">Используя модуль </w:t>
-      </w:r>
-      <w:proofErr w:type="spellStart"/>
-      <w:r>
-        <w:rPr>
-          <w:sz w:val="32"/>
-          <w:szCs w:val="32"/>
-          <w:lang w:val="ru-RU"/>
-        </w:rPr>
-        <w:t>re</w:t>
-      </w:r>
-      <w:proofErr w:type="spellEnd"/>
-      <w:r>
-        <w:rPr>
-          <w:sz w:val="32"/>
-          <w:szCs w:val="32"/>
-          <w:lang w:val="ru-RU"/>
-        </w:rPr>
-        <w:t>, выполните поиск всех дат в тексте с помощью регулярного выражения.</w:t>
+        <w:t>Используя модуль re, выполните поиск всех дат в тексте с помощью регулярного выражения.</w:t>
       </w:r>
     </w:p>
     <w:p>
@@ -15849,6 +15252,7 @@
       </w:pPr>
       <w:r>
         <w:rPr>
+          <w:noProof/>
           <w:sz w:val="32"/>
           <w:szCs w:val="32"/>
           <w:lang w:val="en-US"/>
@@ -15919,6 +15323,7 @@
       </w:pPr>
       <w:r>
         <w:rPr>
+          <w:noProof/>
           <w:sz w:val="32"/>
           <w:szCs w:val="32"/>
           <w:lang w:val="en-US"/>
@@ -15991,27 +15396,7 @@
           <w:szCs w:val="32"/>
           <w:lang w:val="ru-RU"/>
         </w:rPr>
-        <w:t xml:space="preserve">Проверка валидности </w:t>
-      </w:r>
-      <w:proofErr w:type="spellStart"/>
-      <w:r>
-        <w:rPr>
-          <w:b/>
-          <w:sz w:val="32"/>
-          <w:szCs w:val="32"/>
-          <w:lang w:val="ru-RU"/>
-        </w:rPr>
-        <w:t>email</w:t>
-      </w:r>
-      <w:proofErr w:type="spellEnd"/>
-      <w:r>
-        <w:rPr>
-          <w:b/>
-          <w:sz w:val="32"/>
-          <w:szCs w:val="32"/>
-          <w:lang w:val="ru-RU"/>
-        </w:rPr>
-        <w:t>-адреса:</w:t>
+        <w:t>Проверка валидности email-адреса:</w:t>
       </w:r>
     </w:p>
     <w:p>
@@ -16033,25 +15418,7 @@
           <w:szCs w:val="32"/>
           <w:lang w:val="ru-RU"/>
         </w:rPr>
-        <w:t xml:space="preserve">Предложите пользователю ввести </w:t>
-      </w:r>
-      <w:proofErr w:type="spellStart"/>
-      <w:r>
-        <w:rPr>
-          <w:sz w:val="32"/>
-          <w:szCs w:val="32"/>
-          <w:lang w:val="ru-RU"/>
-        </w:rPr>
-        <w:t>email</w:t>
-      </w:r>
-      <w:proofErr w:type="spellEnd"/>
-      <w:r>
-        <w:rPr>
-          <w:sz w:val="32"/>
-          <w:szCs w:val="32"/>
-          <w:lang w:val="ru-RU"/>
-        </w:rPr>
-        <w:t>-адрес.</w:t>
+        <w:t>Предложите пользователю ввести email-адрес.</w:t>
       </w:r>
     </w:p>
     <w:p>
@@ -16073,43 +15440,7 @@
           <w:szCs w:val="32"/>
           <w:lang w:val="ru-RU"/>
         </w:rPr>
-        <w:t xml:space="preserve">Используя модуль </w:t>
-      </w:r>
-      <w:proofErr w:type="spellStart"/>
-      <w:r>
-        <w:rPr>
-          <w:sz w:val="32"/>
-          <w:szCs w:val="32"/>
-          <w:lang w:val="ru-RU"/>
-        </w:rPr>
-        <w:t>re</w:t>
-      </w:r>
-      <w:proofErr w:type="spellEnd"/>
-      <w:r>
-        <w:rPr>
-          <w:sz w:val="32"/>
-          <w:szCs w:val="32"/>
-          <w:lang w:val="ru-RU"/>
-        </w:rPr>
-        <w:t xml:space="preserve">, проверьте введенный адрес на соответствие формату </w:t>
-      </w:r>
-      <w:proofErr w:type="spellStart"/>
-      <w:r>
-        <w:rPr>
-          <w:sz w:val="32"/>
-          <w:szCs w:val="32"/>
-          <w:lang w:val="ru-RU"/>
-        </w:rPr>
-        <w:t>email</w:t>
-      </w:r>
-      <w:proofErr w:type="spellEnd"/>
-      <w:r>
-        <w:rPr>
-          <w:sz w:val="32"/>
-          <w:szCs w:val="32"/>
-          <w:lang w:val="ru-RU"/>
-        </w:rPr>
-        <w:t xml:space="preserve"> с помощью регулярного выражения.</w:t>
+        <w:t>Используя модуль re, проверьте введенный адрес на соответствие формату email с помощью регулярного выражения.</w:t>
       </w:r>
     </w:p>
     <w:p>
@@ -16173,6 +15504,7 @@
       </w:pPr>
       <w:r>
         <w:rPr>
+          <w:noProof/>
           <w:sz w:val="32"/>
           <w:szCs w:val="32"/>
           <w:lang w:val="en-US"/>
@@ -16243,6 +15575,7 @@
       </w:pPr>
       <w:r>
         <w:rPr>
+          <w:noProof/>
           <w:sz w:val="32"/>
           <w:szCs w:val="32"/>
           <w:lang w:val="en-US"/>
@@ -16295,6 +15628,7 @@
       </w:pPr>
       <w:r>
         <w:rPr>
+          <w:noProof/>
           <w:sz w:val="32"/>
           <w:szCs w:val="32"/>
           <w:lang w:val="en-US"/>
@@ -16384,25 +15718,7 @@
           <w:szCs w:val="32"/>
           <w:lang w:val="ru-RU"/>
         </w:rPr>
-        <w:t xml:space="preserve">Создайте строку </w:t>
-      </w:r>
-      <w:proofErr w:type="spellStart"/>
-      <w:r>
-        <w:rPr>
-          <w:sz w:val="32"/>
-          <w:szCs w:val="32"/>
-          <w:lang w:val="ru-RU"/>
-        </w:rPr>
-        <w:t>text</w:t>
-      </w:r>
-      <w:proofErr w:type="spellEnd"/>
-      <w:r>
-        <w:rPr>
-          <w:sz w:val="32"/>
-          <w:szCs w:val="32"/>
-          <w:lang w:val="ru-RU"/>
-        </w:rPr>
-        <w:t>, содержащую произвольный текст, в котором присутствуют определенные слова, которые нужно заменить.</w:t>
+        <w:t>Создайте строку text, содержащую произвольный текст, в котором присутствуют определенные слова, которые нужно заменить.</w:t>
       </w:r>
     </w:p>
     <w:p>
@@ -16424,25 +15740,7 @@
           <w:szCs w:val="32"/>
           <w:lang w:val="ru-RU"/>
         </w:rPr>
-        <w:t xml:space="preserve">Используя модуль </w:t>
-      </w:r>
-      <w:proofErr w:type="spellStart"/>
-      <w:r>
-        <w:rPr>
-          <w:sz w:val="32"/>
-          <w:szCs w:val="32"/>
-          <w:lang w:val="ru-RU"/>
-        </w:rPr>
-        <w:t>re</w:t>
-      </w:r>
-      <w:proofErr w:type="spellEnd"/>
-      <w:r>
-        <w:rPr>
-          <w:sz w:val="32"/>
-          <w:szCs w:val="32"/>
-          <w:lang w:val="ru-RU"/>
-        </w:rPr>
-        <w:t>, выполните замену определенных слов в тексте с помощью регулярного выражения.</w:t>
+        <w:t>Используя модуль re, выполните замену определенных слов в тексте с помощью регулярного выражения.</w:t>
       </w:r>
     </w:p>
     <w:p>
@@ -16506,6 +15804,7 @@
       </w:pPr>
       <w:r>
         <w:rPr>
+          <w:noProof/>
           <w:sz w:val="32"/>
           <w:szCs w:val="32"/>
           <w:lang w:val="en-US"/>
@@ -16576,6 +15875,7 @@
       </w:pPr>
       <w:r>
         <w:rPr>
+          <w:noProof/>
           <w:sz w:val="32"/>
           <w:szCs w:val="32"/>
           <w:lang w:val="en-US"/>
@@ -16647,23 +15947,7 @@
           <w:lang w:val="ru-RU"/>
         </w:rPr>
         <w:lastRenderedPageBreak/>
-        <w:t xml:space="preserve">Лабораторная работа №4 (4ч). Пользовательские функции. </w:t>
-      </w:r>
-      <w:proofErr w:type="spellStart"/>
-      <w:r>
-        <w:rPr>
-          <w:rFonts w:eastAsia="Arial"/>
-          <w:lang w:val="ru-RU"/>
-        </w:rPr>
-        <w:t>Lambda</w:t>
-      </w:r>
-      <w:proofErr w:type="spellEnd"/>
-      <w:r>
-        <w:rPr>
-          <w:rFonts w:eastAsia="Arial"/>
-          <w:lang w:val="ru-RU"/>
-        </w:rPr>
-        <w:t>-выражения. Генераторы.</w:t>
+        <w:t>Лабораторная работа №4 (4ч). Пользовательские функции. Lambda-выражения. Генераторы.</w:t>
       </w:r>
     </w:p>
     <w:p>
@@ -16712,7 +15996,6 @@
         </w:rPr>
         <w:t xml:space="preserve">Создайте функцию </w:t>
       </w:r>
-      <w:proofErr w:type="spellStart"/>
       <w:r>
         <w:rPr>
           <w:b/>
@@ -16722,50 +16005,13 @@
         </w:rPr>
         <w:t>calculate_average</w:t>
       </w:r>
-      <w:proofErr w:type="spellEnd"/>
-      <w:r>
-        <w:rPr>
-          <w:sz w:val="32"/>
-          <w:szCs w:val="32"/>
-          <w:lang w:val="ru-RU"/>
-        </w:rPr>
-        <w:t xml:space="preserve">, которая принимает произвольное количество аргументов типа </w:t>
-      </w:r>
-      <w:proofErr w:type="spellStart"/>
-      <w:r>
-        <w:rPr>
-          <w:sz w:val="32"/>
-          <w:szCs w:val="32"/>
-          <w:lang w:val="ru-RU"/>
-        </w:rPr>
-        <w:t>float</w:t>
-      </w:r>
-      <w:proofErr w:type="spellEnd"/>
-      <w:r>
-        <w:rPr>
-          <w:sz w:val="32"/>
-          <w:szCs w:val="32"/>
-          <w:lang w:val="ru-RU"/>
-        </w:rPr>
-        <w:t xml:space="preserve"> или </w:t>
-      </w:r>
-      <w:proofErr w:type="spellStart"/>
-      <w:r>
-        <w:rPr>
-          <w:sz w:val="32"/>
-          <w:szCs w:val="32"/>
-          <w:lang w:val="ru-RU"/>
-        </w:rPr>
-        <w:t>int</w:t>
-      </w:r>
-      <w:proofErr w:type="spellEnd"/>
-      <w:r>
-        <w:rPr>
-          <w:sz w:val="32"/>
-          <w:szCs w:val="32"/>
-          <w:lang w:val="ru-RU"/>
-        </w:rPr>
-        <w:t>.</w:t>
+      <w:r>
+        <w:rPr>
+          <w:sz w:val="32"/>
+          <w:szCs w:val="32"/>
+          <w:lang w:val="ru-RU"/>
+        </w:rPr>
+        <w:t>, которая принимает произвольное количество аргументов типа float или int.</w:t>
       </w:r>
     </w:p>
     <w:p>
@@ -16841,6 +16087,367 @@
           <w:lang w:val="ru-RU"/>
         </w:rPr>
       </w:pPr>
+      <w:r>
+        <w:rPr>
+          <w:sz w:val="32"/>
+          <w:szCs w:val="32"/>
+          <w:lang w:val="ru-RU"/>
+        </w:rPr>
+        <w:drawing>
+          <wp:inline distT="0" distB="0" distL="0" distR="0" wp14:anchorId="1BDAE14D" wp14:editId="52AFFFFE">
+            <wp:extent cx="5759450" cy="3214370"/>
+            <wp:effectExtent l="0" t="0" r="0" b="5080"/>
+            <wp:docPr id="157102942" name="Рисунок 1"/>
+            <wp:cNvGraphicFramePr>
+              <a:graphicFrameLocks xmlns:a="http://schemas.openxmlformats.org/drawingml/2006/main" noChangeAspect="1"/>
+            </wp:cNvGraphicFramePr>
+            <a:graphic xmlns:a="http://schemas.openxmlformats.org/drawingml/2006/main">
+              <a:graphicData uri="http://schemas.openxmlformats.org/drawingml/2006/picture">
+                <pic:pic xmlns:pic="http://schemas.openxmlformats.org/drawingml/2006/picture">
+                  <pic:nvPicPr>
+                    <pic:cNvPr id="157102942" name=""/>
+                    <pic:cNvPicPr/>
+                  </pic:nvPicPr>
+                  <pic:blipFill>
+                    <a:blip r:embed="rId164"/>
+                    <a:stretch>
+                      <a:fillRect/>
+                    </a:stretch>
+                  </pic:blipFill>
+                  <pic:spPr>
+                    <a:xfrm>
+                      <a:off x="0" y="0"/>
+                      <a:ext cx="5759450" cy="3214370"/>
+                    </a:xfrm>
+                    <a:prstGeom prst="rect">
+                      <a:avLst/>
+                    </a:prstGeom>
+                  </pic:spPr>
+                </pic:pic>
+              </a:graphicData>
+            </a:graphic>
+          </wp:inline>
+        </w:drawing>
+      </w:r>
+    </w:p>
+    <w:p>
+      <w:pPr>
+        <w:spacing w:after="0" w:line="276" w:lineRule="auto"/>
+        <w:rPr>
+          <w:sz w:val="32"/>
+          <w:szCs w:val="32"/>
+          <w:lang w:val="en-US"/>
+        </w:rPr>
+      </w:pPr>
+      <w:r>
+        <w:rPr>
+          <w:sz w:val="32"/>
+          <w:szCs w:val="32"/>
+          <w:lang w:val="en-US"/>
+        </w:rPr>
+        <w:t>Result:</w:t>
+      </w:r>
+    </w:p>
+    <w:p>
+      <w:pPr>
+        <w:spacing w:after="0" w:line="276" w:lineRule="auto"/>
+        <w:rPr>
+          <w:sz w:val="32"/>
+          <w:szCs w:val="32"/>
+          <w:lang w:val="en-US"/>
+        </w:rPr>
+      </w:pPr>
+      <w:r>
+        <w:rPr>
+          <w:sz w:val="32"/>
+          <w:szCs w:val="32"/>
+          <w:lang w:val="en-US"/>
+        </w:rPr>
+        <w:drawing>
+          <wp:inline distT="0" distB="0" distL="0" distR="0" wp14:anchorId="52DA823B" wp14:editId="23C2E5E1">
+            <wp:extent cx="3305636" cy="876422"/>
+            <wp:effectExtent l="0" t="0" r="9525" b="0"/>
+            <wp:docPr id="1874636351" name="Рисунок 1"/>
+            <wp:cNvGraphicFramePr>
+              <a:graphicFrameLocks xmlns:a="http://schemas.openxmlformats.org/drawingml/2006/main" noChangeAspect="1"/>
+            </wp:cNvGraphicFramePr>
+            <a:graphic xmlns:a="http://schemas.openxmlformats.org/drawingml/2006/main">
+              <a:graphicData uri="http://schemas.openxmlformats.org/drawingml/2006/picture">
+                <pic:pic xmlns:pic="http://schemas.openxmlformats.org/drawingml/2006/picture">
+                  <pic:nvPicPr>
+                    <pic:cNvPr id="1874636351" name=""/>
+                    <pic:cNvPicPr/>
+                  </pic:nvPicPr>
+                  <pic:blipFill>
+                    <a:blip r:embed="rId165"/>
+                    <a:stretch>
+                      <a:fillRect/>
+                    </a:stretch>
+                  </pic:blipFill>
+                  <pic:spPr>
+                    <a:xfrm>
+                      <a:off x="0" y="0"/>
+                      <a:ext cx="3305636" cy="876422"/>
+                    </a:xfrm>
+                    <a:prstGeom prst="rect">
+                      <a:avLst/>
+                    </a:prstGeom>
+                  </pic:spPr>
+                </pic:pic>
+              </a:graphicData>
+            </a:graphic>
+          </wp:inline>
+        </w:drawing>
+      </w:r>
+    </w:p>
+    <w:p>
+      <w:pPr>
+        <w:spacing w:after="0" w:line="276" w:lineRule="auto"/>
+        <w:rPr>
+          <w:sz w:val="32"/>
+          <w:szCs w:val="32"/>
+          <w:lang w:val="en-US"/>
+        </w:rPr>
+      </w:pPr>
+    </w:p>
+    <w:p>
+      <w:pPr>
+        <w:rPr>
+          <w:sz w:val="32"/>
+          <w:szCs w:val="32"/>
+          <w:lang w:val="ru-RU"/>
+        </w:rPr>
+      </w:pPr>
+      <w:r>
+        <w:rPr>
+          <w:b/>
+          <w:color w:val="38761D"/>
+          <w:sz w:val="32"/>
+          <w:szCs w:val="32"/>
+          <w:lang w:val="ru-RU"/>
+        </w:rPr>
+        <w:lastRenderedPageBreak/>
+        <w:t>Задание 2.</w:t>
+      </w:r>
+    </w:p>
+    <w:p>
+      <w:pPr>
+        <w:ind w:firstLine="720"/>
+        <w:rPr>
+          <w:sz w:val="32"/>
+          <w:szCs w:val="32"/>
+          <w:lang w:val="ru-RU"/>
+        </w:rPr>
+      </w:pPr>
+      <w:r>
+        <w:rPr>
+          <w:sz w:val="32"/>
+          <w:szCs w:val="32"/>
+          <w:lang w:val="ru-RU"/>
+        </w:rPr>
+        <w:t>Создайте функцию</w:t>
+      </w:r>
+      <w:r>
+        <w:rPr>
+          <w:b/>
+          <w:sz w:val="32"/>
+          <w:szCs w:val="32"/>
+          <w:lang w:val="ru-RU"/>
+        </w:rPr>
+        <w:t xml:space="preserve"> merge_strings</w:t>
+      </w:r>
+      <w:r>
+        <w:rPr>
+          <w:sz w:val="32"/>
+          <w:szCs w:val="32"/>
+          <w:lang w:val="ru-RU"/>
+        </w:rPr>
+        <w:t>, которая принимает две строки в качестве аргументов.</w:t>
+      </w:r>
+    </w:p>
+    <w:p>
+      <w:pPr>
+        <w:ind w:firstLine="720"/>
+        <w:rPr>
+          <w:sz w:val="32"/>
+          <w:szCs w:val="32"/>
+          <w:lang w:val="ru-RU"/>
+        </w:rPr>
+      </w:pPr>
+      <w:r>
+        <w:rPr>
+          <w:sz w:val="32"/>
+          <w:szCs w:val="32"/>
+          <w:lang w:val="ru-RU"/>
+        </w:rPr>
+        <w:t>Внутри функции объедините две строки в одну и верните полученную строку.</w:t>
+      </w:r>
+    </w:p>
+    <w:p>
+      <w:pPr>
+        <w:ind w:firstLine="720"/>
+        <w:rPr>
+          <w:sz w:val="32"/>
+          <w:szCs w:val="32"/>
+          <w:lang w:val="ru-RU"/>
+        </w:rPr>
+      </w:pPr>
+      <w:r>
+        <w:rPr>
+          <w:sz w:val="32"/>
+          <w:szCs w:val="32"/>
+          <w:lang w:val="ru-RU"/>
+        </w:rPr>
+        <w:t>Протестируйте функцию, передавая различные строки, и выведите результат на экран.</w:t>
+      </w:r>
+    </w:p>
+    <w:p>
+      <w:pPr>
+        <w:spacing w:after="0" w:line="276" w:lineRule="auto"/>
+        <w:rPr>
+          <w:sz w:val="32"/>
+          <w:szCs w:val="32"/>
+          <w:lang w:val="ru-RU"/>
+        </w:rPr>
+      </w:pPr>
+    </w:p>
+    <w:p>
+      <w:pPr>
+        <w:spacing w:after="0" w:line="276" w:lineRule="auto"/>
+        <w:rPr>
+          <w:sz w:val="32"/>
+          <w:szCs w:val="32"/>
+          <w:lang w:val="en-US"/>
+        </w:rPr>
+      </w:pPr>
+      <w:r>
+        <w:rPr>
+          <w:sz w:val="32"/>
+          <w:szCs w:val="32"/>
+          <w:lang w:val="en-US"/>
+        </w:rPr>
+        <w:t>Code:</w:t>
+      </w:r>
+      <w:r>
+        <w:rPr>
+          <w:sz w:val="32"/>
+          <w:szCs w:val="32"/>
+          <w:lang w:val="en-US"/>
+        </w:rPr>
+        <w:br/>
+      </w:r>
+      <w:r>
+        <w:rPr>
+          <w:sz w:val="32"/>
+          <w:szCs w:val="32"/>
+          <w:lang w:val="en-US"/>
+        </w:rPr>
+        <w:drawing>
+          <wp:inline distT="0" distB="0" distL="0" distR="0" wp14:anchorId="1AC8AA3C" wp14:editId="6EA841D8">
+            <wp:extent cx="5759450" cy="1373505"/>
+            <wp:effectExtent l="0" t="0" r="0" b="0"/>
+            <wp:docPr id="650912721" name="Рисунок 1"/>
+            <wp:cNvGraphicFramePr>
+              <a:graphicFrameLocks xmlns:a="http://schemas.openxmlformats.org/drawingml/2006/main" noChangeAspect="1"/>
+            </wp:cNvGraphicFramePr>
+            <a:graphic xmlns:a="http://schemas.openxmlformats.org/drawingml/2006/main">
+              <a:graphicData uri="http://schemas.openxmlformats.org/drawingml/2006/picture">
+                <pic:pic xmlns:pic="http://schemas.openxmlformats.org/drawingml/2006/picture">
+                  <pic:nvPicPr>
+                    <pic:cNvPr id="650912721" name=""/>
+                    <pic:cNvPicPr/>
+                  </pic:nvPicPr>
+                  <pic:blipFill>
+                    <a:blip r:embed="rId166"/>
+                    <a:stretch>
+                      <a:fillRect/>
+                    </a:stretch>
+                  </pic:blipFill>
+                  <pic:spPr>
+                    <a:xfrm>
+                      <a:off x="0" y="0"/>
+                      <a:ext cx="5759450" cy="1373505"/>
+                    </a:xfrm>
+                    <a:prstGeom prst="rect">
+                      <a:avLst/>
+                    </a:prstGeom>
+                  </pic:spPr>
+                </pic:pic>
+              </a:graphicData>
+            </a:graphic>
+          </wp:inline>
+        </w:drawing>
+      </w:r>
+    </w:p>
+    <w:p>
+      <w:pPr>
+        <w:spacing w:after="0" w:line="276" w:lineRule="auto"/>
+        <w:rPr>
+          <w:sz w:val="32"/>
+          <w:szCs w:val="32"/>
+          <w:lang w:val="en-US"/>
+        </w:rPr>
+      </w:pPr>
+      <w:r>
+        <w:rPr>
+          <w:sz w:val="32"/>
+          <w:szCs w:val="32"/>
+          <w:lang w:val="en-US"/>
+        </w:rPr>
+        <w:t>Result:</w:t>
+      </w:r>
+    </w:p>
+    <w:p>
+      <w:pPr>
+        <w:spacing w:after="0" w:line="276" w:lineRule="auto"/>
+        <w:rPr>
+          <w:sz w:val="32"/>
+          <w:szCs w:val="32"/>
+          <w:lang w:val="en-US"/>
+        </w:rPr>
+      </w:pPr>
+      <w:r>
+        <w:rPr>
+          <w:sz w:val="32"/>
+          <w:szCs w:val="32"/>
+          <w:lang w:val="en-US"/>
+        </w:rPr>
+        <w:drawing>
+          <wp:inline distT="0" distB="0" distL="0" distR="0" wp14:anchorId="4849D1E0" wp14:editId="53056A7F">
+            <wp:extent cx="4801270" cy="838317"/>
+            <wp:effectExtent l="0" t="0" r="0" b="0"/>
+            <wp:docPr id="1304496186" name="Рисунок 1"/>
+            <wp:cNvGraphicFramePr>
+              <a:graphicFrameLocks xmlns:a="http://schemas.openxmlformats.org/drawingml/2006/main" noChangeAspect="1"/>
+            </wp:cNvGraphicFramePr>
+            <a:graphic xmlns:a="http://schemas.openxmlformats.org/drawingml/2006/main">
+              <a:graphicData uri="http://schemas.openxmlformats.org/drawingml/2006/picture">
+                <pic:pic xmlns:pic="http://schemas.openxmlformats.org/drawingml/2006/picture">
+                  <pic:nvPicPr>
+                    <pic:cNvPr id="1304496186" name=""/>
+                    <pic:cNvPicPr/>
+                  </pic:nvPicPr>
+                  <pic:blipFill>
+                    <a:blip r:embed="rId167"/>
+                    <a:stretch>
+                      <a:fillRect/>
+                    </a:stretch>
+                  </pic:blipFill>
+                  <pic:spPr>
+                    <a:xfrm>
+                      <a:off x="0" y="0"/>
+                      <a:ext cx="4801270" cy="838317"/>
+                    </a:xfrm>
+                    <a:prstGeom prst="rect">
+                      <a:avLst/>
+                    </a:prstGeom>
+                  </pic:spPr>
+                </pic:pic>
+              </a:graphicData>
+            </a:graphic>
+          </wp:inline>
+        </w:drawing>
+      </w:r>
     </w:p>
     <w:p>
       <w:pPr>
@@ -17309,21 +16916,21 @@
         <v:path o:extrusionok="f" gradientshapeok="t" o:connecttype="rect"/>
         <o:lock v:ext="edit" aspectratio="t"/>
       </v:shapetype>
-      <v:shape id="_x0000_i1281" type="#_x0000_t75" style="width:24.6pt;height:22.8pt;visibility:visible;mso-wrap-style:square" o:bullet="t">
+      <v:shape id="_x0000_i1044" type="#_x0000_t75" style="width:24.6pt;height:22.8pt;visibility:visible;mso-wrap-style:square" o:bullet="t">
         <v:imagedata r:id="rId1" o:title=""/>
       </v:shape>
     </w:pict>
   </w:numPicBullet>
   <w:numPicBullet w:numPicBulletId="1">
     <w:pict>
-      <v:shape id="_x0000_i1282" type="#_x0000_t75" style="width:45pt;height:23.4pt;visibility:visible;mso-wrap-style:square" o:bullet="t">
+      <v:shape id="_x0000_i1045" type="#_x0000_t75" style="width:45pt;height:23.4pt;visibility:visible;mso-wrap-style:square" o:bullet="t">
         <v:imagedata r:id="rId2" o:title=""/>
       </v:shape>
     </w:pict>
   </w:numPicBullet>
   <w:numPicBullet w:numPicBulletId="2">
     <w:pict>
-      <v:shape id="_x0000_i1283" type="#_x0000_t75" style="width:27.6pt;height:21.6pt;visibility:visible;mso-wrap-style:square" o:bullet="t">
+      <v:shape id="_x0000_i1046" type="#_x0000_t75" style="width:27.6pt;height:21.6pt;visibility:visible;mso-wrap-style:square" o:bullet="t">
         <v:imagedata r:id="rId3" o:title=""/>
       </v:shape>
     </w:pict>
@@ -23956,39 +23563,12 @@
   </w:num>
   <w:num w:numId="43" w16cid:durableId="560403075">
     <w:abstractNumId w:val="15"/>
-    <w:lvlOverride w:ilvl="0"/>
-    <w:lvlOverride w:ilvl="1"/>
-    <w:lvlOverride w:ilvl="2"/>
-    <w:lvlOverride w:ilvl="3"/>
-    <w:lvlOverride w:ilvl="4"/>
-    <w:lvlOverride w:ilvl="5"/>
-    <w:lvlOverride w:ilvl="6"/>
-    <w:lvlOverride w:ilvl="7"/>
-    <w:lvlOverride w:ilvl="8"/>
   </w:num>
   <w:num w:numId="44" w16cid:durableId="54398038">
     <w:abstractNumId w:val="30"/>
-    <w:lvlOverride w:ilvl="0"/>
-    <w:lvlOverride w:ilvl="1"/>
-    <w:lvlOverride w:ilvl="2"/>
-    <w:lvlOverride w:ilvl="3"/>
-    <w:lvlOverride w:ilvl="4"/>
-    <w:lvlOverride w:ilvl="5"/>
-    <w:lvlOverride w:ilvl="6"/>
-    <w:lvlOverride w:ilvl="7"/>
-    <w:lvlOverride w:ilvl="8"/>
   </w:num>
   <w:num w:numId="45" w16cid:durableId="1421291664">
     <w:abstractNumId w:val="27"/>
-    <w:lvlOverride w:ilvl="0"/>
-    <w:lvlOverride w:ilvl="1"/>
-    <w:lvlOverride w:ilvl="2"/>
-    <w:lvlOverride w:ilvl="3"/>
-    <w:lvlOverride w:ilvl="4"/>
-    <w:lvlOverride w:ilvl="5"/>
-    <w:lvlOverride w:ilvl="6"/>
-    <w:lvlOverride w:ilvl="7"/>
-    <w:lvlOverride w:ilvl="8"/>
   </w:num>
 </w:numbering>
 </file>

</xml_diff>

<commit_message>
Task 4 from lab 4 done
</commit_message>
<xml_diff>
--- a/otchet.docx
+++ b/otchet.docx
@@ -16455,6 +16455,483 @@
         <w:rPr>
           <w:sz w:val="32"/>
           <w:szCs w:val="32"/>
+          <w:lang w:val="en-US"/>
+        </w:rPr>
+      </w:pPr>
+    </w:p>
+    <w:p>
+      <w:pPr>
+        <w:rPr>
+          <w:sz w:val="32"/>
+          <w:szCs w:val="32"/>
+          <w:lang w:val="ru-RU"/>
+        </w:rPr>
+      </w:pPr>
+      <w:r>
+        <w:rPr>
+          <w:b/>
+          <w:color w:val="38761D"/>
+          <w:sz w:val="32"/>
+          <w:szCs w:val="32"/>
+          <w:lang w:val="ru-RU"/>
+        </w:rPr>
+        <w:t>Задание 3.</w:t>
+      </w:r>
+    </w:p>
+    <w:p>
+      <w:pPr>
+        <w:ind w:firstLine="720"/>
+        <w:rPr>
+          <w:sz w:val="32"/>
+          <w:szCs w:val="32"/>
+          <w:lang w:val="ru-RU"/>
+        </w:rPr>
+      </w:pPr>
+      <w:r>
+        <w:rPr>
+          <w:sz w:val="32"/>
+          <w:szCs w:val="32"/>
+          <w:lang w:val="ru-RU"/>
+        </w:rPr>
+        <w:t xml:space="preserve">Описать функцию </w:t>
+      </w:r>
+      <w:r>
+        <w:rPr>
+          <w:b/>
+          <w:sz w:val="32"/>
+          <w:szCs w:val="32"/>
+          <w:lang w:val="ru-RU"/>
+        </w:rPr>
+        <w:t>PerfectNumber</w:t>
+      </w:r>
+      <w:r>
+        <w:rPr>
+          <w:sz w:val="32"/>
+          <w:szCs w:val="32"/>
+          <w:lang w:val="ru-RU"/>
+        </w:rPr>
+        <w:t>, определяющую, является ли заданное положительное число совершенным числом. Совершенным числом называется число, равное сумме своих делителей (кроме самого числа).</w:t>
+      </w:r>
+    </w:p>
+    <w:p>
+      <w:pPr>
+        <w:spacing w:after="0" w:line="276" w:lineRule="auto"/>
+        <w:rPr>
+          <w:sz w:val="32"/>
+          <w:szCs w:val="32"/>
+          <w:lang w:val="ru-RU"/>
+        </w:rPr>
+      </w:pPr>
+    </w:p>
+    <w:p>
+      <w:pPr>
+        <w:spacing w:after="0" w:line="276" w:lineRule="auto"/>
+        <w:rPr>
+          <w:sz w:val="32"/>
+          <w:szCs w:val="32"/>
+          <w:lang w:val="en-US"/>
+        </w:rPr>
+      </w:pPr>
+      <w:r>
+        <w:rPr>
+          <w:sz w:val="32"/>
+          <w:szCs w:val="32"/>
+          <w:lang w:val="en-US"/>
+        </w:rPr>
+        <w:lastRenderedPageBreak/>
+        <w:t>Code:</w:t>
+      </w:r>
+      <w:r>
+        <w:rPr>
+          <w:sz w:val="32"/>
+          <w:szCs w:val="32"/>
+          <w:lang w:val="en-US"/>
+        </w:rPr>
+        <w:br/>
+      </w:r>
+      <w:r>
+        <w:rPr>
+          <w:sz w:val="32"/>
+          <w:szCs w:val="32"/>
+          <w:lang w:val="en-US"/>
+        </w:rPr>
+        <w:drawing>
+          <wp:inline distT="0" distB="0" distL="0" distR="0" wp14:anchorId="74A0DBFB" wp14:editId="5A242D35">
+            <wp:extent cx="4563112" cy="3400900"/>
+            <wp:effectExtent l="0" t="0" r="8890" b="9525"/>
+            <wp:docPr id="1228643918" name="Рисунок 1"/>
+            <wp:cNvGraphicFramePr>
+              <a:graphicFrameLocks xmlns:a="http://schemas.openxmlformats.org/drawingml/2006/main" noChangeAspect="1"/>
+            </wp:cNvGraphicFramePr>
+            <a:graphic xmlns:a="http://schemas.openxmlformats.org/drawingml/2006/main">
+              <a:graphicData uri="http://schemas.openxmlformats.org/drawingml/2006/picture">
+                <pic:pic xmlns:pic="http://schemas.openxmlformats.org/drawingml/2006/picture">
+                  <pic:nvPicPr>
+                    <pic:cNvPr id="1228643918" name=""/>
+                    <pic:cNvPicPr/>
+                  </pic:nvPicPr>
+                  <pic:blipFill>
+                    <a:blip r:embed="rId168"/>
+                    <a:stretch>
+                      <a:fillRect/>
+                    </a:stretch>
+                  </pic:blipFill>
+                  <pic:spPr>
+                    <a:xfrm>
+                      <a:off x="0" y="0"/>
+                      <a:ext cx="4563112" cy="3400900"/>
+                    </a:xfrm>
+                    <a:prstGeom prst="rect">
+                      <a:avLst/>
+                    </a:prstGeom>
+                  </pic:spPr>
+                </pic:pic>
+              </a:graphicData>
+            </a:graphic>
+          </wp:inline>
+        </w:drawing>
+      </w:r>
+    </w:p>
+    <w:p>
+      <w:pPr>
+        <w:spacing w:after="0" w:line="276" w:lineRule="auto"/>
+        <w:rPr>
+          <w:sz w:val="32"/>
+          <w:szCs w:val="32"/>
+          <w:lang w:val="en-US"/>
+        </w:rPr>
+      </w:pPr>
+      <w:r>
+        <w:rPr>
+          <w:sz w:val="32"/>
+          <w:szCs w:val="32"/>
+          <w:lang w:val="en-US"/>
+        </w:rPr>
+        <w:t>Result:</w:t>
+      </w:r>
+    </w:p>
+    <w:p>
+      <w:pPr>
+        <w:spacing w:after="0" w:line="276" w:lineRule="auto"/>
+        <w:rPr>
+          <w:sz w:val="32"/>
+          <w:szCs w:val="32"/>
+          <w:lang w:val="en-US"/>
+        </w:rPr>
+      </w:pPr>
+      <w:r>
+        <w:rPr>
+          <w:sz w:val="32"/>
+          <w:szCs w:val="32"/>
+          <w:lang w:val="en-US"/>
+        </w:rPr>
+        <w:drawing>
+          <wp:inline distT="0" distB="0" distL="0" distR="0" wp14:anchorId="4BF7B0E1" wp14:editId="78498446">
+            <wp:extent cx="752580" cy="581106"/>
+            <wp:effectExtent l="0" t="0" r="9525" b="9525"/>
+            <wp:docPr id="763435450" name="Рисунок 1"/>
+            <wp:cNvGraphicFramePr>
+              <a:graphicFrameLocks xmlns:a="http://schemas.openxmlformats.org/drawingml/2006/main" noChangeAspect="1"/>
+            </wp:cNvGraphicFramePr>
+            <a:graphic xmlns:a="http://schemas.openxmlformats.org/drawingml/2006/main">
+              <a:graphicData uri="http://schemas.openxmlformats.org/drawingml/2006/picture">
+                <pic:pic xmlns:pic="http://schemas.openxmlformats.org/drawingml/2006/picture">
+                  <pic:nvPicPr>
+                    <pic:cNvPr id="763435450" name=""/>
+                    <pic:cNvPicPr/>
+                  </pic:nvPicPr>
+                  <pic:blipFill>
+                    <a:blip r:embed="rId169"/>
+                    <a:stretch>
+                      <a:fillRect/>
+                    </a:stretch>
+                  </pic:blipFill>
+                  <pic:spPr>
+                    <a:xfrm>
+                      <a:off x="0" y="0"/>
+                      <a:ext cx="752580" cy="581106"/>
+                    </a:xfrm>
+                    <a:prstGeom prst="rect">
+                      <a:avLst/>
+                    </a:prstGeom>
+                  </pic:spPr>
+                </pic:pic>
+              </a:graphicData>
+            </a:graphic>
+          </wp:inline>
+        </w:drawing>
+      </w:r>
+    </w:p>
+    <w:p>
+      <w:pPr>
+        <w:spacing w:after="0" w:line="276" w:lineRule="auto"/>
+        <w:rPr>
+          <w:sz w:val="32"/>
+          <w:szCs w:val="32"/>
+          <w:lang w:val="en-US"/>
+        </w:rPr>
+      </w:pPr>
+    </w:p>
+    <w:p>
+      <w:pPr>
+        <w:rPr>
+          <w:sz w:val="32"/>
+          <w:szCs w:val="32"/>
+          <w:lang w:val="ru-RU"/>
+        </w:rPr>
+      </w:pPr>
+      <w:r>
+        <w:rPr>
+          <w:b/>
+          <w:color w:val="38761D"/>
+          <w:sz w:val="32"/>
+          <w:szCs w:val="32"/>
+          <w:lang w:val="ru-RU"/>
+        </w:rPr>
+        <w:t>Задание 4.</w:t>
+      </w:r>
+    </w:p>
+    <w:p>
+      <w:pPr>
+        <w:rPr>
+          <w:sz w:val="32"/>
+          <w:szCs w:val="32"/>
+          <w:lang w:val="ru-RU"/>
+        </w:rPr>
+      </w:pPr>
+      <w:r>
+        <w:rPr>
+          <w:sz w:val="32"/>
+          <w:szCs w:val="32"/>
+          <w:lang w:val="ru-RU"/>
+        </w:rPr>
+        <w:t xml:space="preserve">Описать функцию </w:t>
+      </w:r>
+      <w:r>
+        <w:rPr>
+          <w:b/>
+          <w:sz w:val="32"/>
+          <w:szCs w:val="32"/>
+          <w:lang w:val="ru-RU"/>
+        </w:rPr>
+        <w:t>RemoveRowCol</w:t>
+      </w:r>
+      <w:r>
+        <w:rPr>
+          <w:sz w:val="32"/>
+          <w:szCs w:val="32"/>
+          <w:lang w:val="ru-RU"/>
+        </w:rPr>
+        <w:t>, удаляющую из матрицы A размера M × N строкуи столбец, которые содержат элемент AK, L (предполагается, что M &gt; 1 и N &gt; 1; еслиK &gt; M или L &gt; N, то матрица не изменяется).</w:t>
+      </w:r>
+    </w:p>
+    <w:p>
+      <w:pPr>
+        <w:rPr>
+          <w:sz w:val="32"/>
+          <w:szCs w:val="32"/>
+          <w:lang w:val="en-US"/>
+        </w:rPr>
+      </w:pPr>
+      <w:r>
+        <w:rPr>
+          <w:sz w:val="32"/>
+          <w:szCs w:val="32"/>
+          <w:lang w:val="en-US"/>
+        </w:rPr>
+        <w:t>Code:</w:t>
+      </w:r>
+    </w:p>
+    <w:p>
+      <w:pPr>
+        <w:rPr>
+          <w:sz w:val="32"/>
+          <w:szCs w:val="32"/>
+          <w:lang w:val="en-US"/>
+        </w:rPr>
+      </w:pPr>
+    </w:p>
+    <w:p>
+      <w:pPr>
+        <w:spacing w:after="0" w:line="276" w:lineRule="auto"/>
+        <w:rPr>
+          <w:sz w:val="32"/>
+          <w:szCs w:val="32"/>
+          <w:lang w:val="ru-RU"/>
+        </w:rPr>
+      </w:pPr>
+      <w:r>
+        <w:rPr>
+          <w:sz w:val="32"/>
+          <w:szCs w:val="32"/>
+          <w:lang w:val="ru-RU"/>
+        </w:rPr>
+        <w:lastRenderedPageBreak/>
+        <w:drawing>
+          <wp:inline distT="0" distB="0" distL="0" distR="0" wp14:anchorId="26CCB84A" wp14:editId="4DF449E3">
+            <wp:extent cx="5759450" cy="5892165"/>
+            <wp:effectExtent l="0" t="0" r="0" b="0"/>
+            <wp:docPr id="1615779685" name="Рисунок 1"/>
+            <wp:cNvGraphicFramePr>
+              <a:graphicFrameLocks xmlns:a="http://schemas.openxmlformats.org/drawingml/2006/main" noChangeAspect="1"/>
+            </wp:cNvGraphicFramePr>
+            <a:graphic xmlns:a="http://schemas.openxmlformats.org/drawingml/2006/main">
+              <a:graphicData uri="http://schemas.openxmlformats.org/drawingml/2006/picture">
+                <pic:pic xmlns:pic="http://schemas.openxmlformats.org/drawingml/2006/picture">
+                  <pic:nvPicPr>
+                    <pic:cNvPr id="1615779685" name=""/>
+                    <pic:cNvPicPr/>
+                  </pic:nvPicPr>
+                  <pic:blipFill>
+                    <a:blip r:embed="rId170"/>
+                    <a:stretch>
+                      <a:fillRect/>
+                    </a:stretch>
+                  </pic:blipFill>
+                  <pic:spPr>
+                    <a:xfrm>
+                      <a:off x="0" y="0"/>
+                      <a:ext cx="5759450" cy="5892165"/>
+                    </a:xfrm>
+                    <a:prstGeom prst="rect">
+                      <a:avLst/>
+                    </a:prstGeom>
+                  </pic:spPr>
+                </pic:pic>
+              </a:graphicData>
+            </a:graphic>
+          </wp:inline>
+        </w:drawing>
+      </w:r>
+    </w:p>
+    <w:p>
+      <w:pPr>
+        <w:spacing w:after="0" w:line="276" w:lineRule="auto"/>
+        <w:rPr>
+          <w:sz w:val="32"/>
+          <w:szCs w:val="32"/>
+          <w:lang w:val="ru-RU"/>
+        </w:rPr>
+      </w:pPr>
+      <w:r>
+        <w:rPr>
+          <w:sz w:val="32"/>
+          <w:szCs w:val="32"/>
+          <w:lang w:val="ru-RU"/>
+        </w:rPr>
+        <w:drawing>
+          <wp:inline distT="0" distB="0" distL="0" distR="0" wp14:anchorId="2E34F3DC" wp14:editId="407BFBEA">
+            <wp:extent cx="3762900" cy="838317"/>
+            <wp:effectExtent l="0" t="0" r="9525" b="0"/>
+            <wp:docPr id="1352220857" name="Рисунок 1"/>
+            <wp:cNvGraphicFramePr>
+              <a:graphicFrameLocks xmlns:a="http://schemas.openxmlformats.org/drawingml/2006/main" noChangeAspect="1"/>
+            </wp:cNvGraphicFramePr>
+            <a:graphic xmlns:a="http://schemas.openxmlformats.org/drawingml/2006/main">
+              <a:graphicData uri="http://schemas.openxmlformats.org/drawingml/2006/picture">
+                <pic:pic xmlns:pic="http://schemas.openxmlformats.org/drawingml/2006/picture">
+                  <pic:nvPicPr>
+                    <pic:cNvPr id="1352220857" name=""/>
+                    <pic:cNvPicPr/>
+                  </pic:nvPicPr>
+                  <pic:blipFill>
+                    <a:blip r:embed="rId171"/>
+                    <a:stretch>
+                      <a:fillRect/>
+                    </a:stretch>
+                  </pic:blipFill>
+                  <pic:spPr>
+                    <a:xfrm>
+                      <a:off x="0" y="0"/>
+                      <a:ext cx="3762900" cy="838317"/>
+                    </a:xfrm>
+                    <a:prstGeom prst="rect">
+                      <a:avLst/>
+                    </a:prstGeom>
+                  </pic:spPr>
+                </pic:pic>
+              </a:graphicData>
+            </a:graphic>
+          </wp:inline>
+        </w:drawing>
+      </w:r>
+    </w:p>
+    <w:p>
+      <w:pPr>
+        <w:spacing w:after="0" w:line="276" w:lineRule="auto"/>
+        <w:rPr>
+          <w:sz w:val="32"/>
+          <w:szCs w:val="32"/>
+          <w:lang w:val="en-US"/>
+        </w:rPr>
+      </w:pPr>
+      <w:r>
+        <w:rPr>
+          <w:sz w:val="32"/>
+          <w:szCs w:val="32"/>
+          <w:lang w:val="en-US"/>
+        </w:rPr>
+        <w:t>Result:</w:t>
+      </w:r>
+    </w:p>
+    <w:p>
+      <w:pPr>
+        <w:spacing w:after="0" w:line="276" w:lineRule="auto"/>
+        <w:rPr>
+          <w:sz w:val="32"/>
+          <w:szCs w:val="32"/>
+          <w:lang w:val="en-US"/>
+        </w:rPr>
+      </w:pPr>
+      <w:r>
+        <w:rPr>
+          <w:sz w:val="32"/>
+          <w:szCs w:val="32"/>
+          <w:lang w:val="en-US"/>
+        </w:rPr>
+        <w:drawing>
+          <wp:inline distT="0" distB="0" distL="0" distR="0" wp14:anchorId="10AE5E15" wp14:editId="0C5BFE82">
+            <wp:extent cx="4620270" cy="838317"/>
+            <wp:effectExtent l="0" t="0" r="8890" b="0"/>
+            <wp:docPr id="148925420" name="Рисунок 1"/>
+            <wp:cNvGraphicFramePr>
+              <a:graphicFrameLocks xmlns:a="http://schemas.openxmlformats.org/drawingml/2006/main" noChangeAspect="1"/>
+            </wp:cNvGraphicFramePr>
+            <a:graphic xmlns:a="http://schemas.openxmlformats.org/drawingml/2006/main">
+              <a:graphicData uri="http://schemas.openxmlformats.org/drawingml/2006/picture">
+                <pic:pic xmlns:pic="http://schemas.openxmlformats.org/drawingml/2006/picture">
+                  <pic:nvPicPr>
+                    <pic:cNvPr id="148925420" name=""/>
+                    <pic:cNvPicPr/>
+                  </pic:nvPicPr>
+                  <pic:blipFill>
+                    <a:blip r:embed="rId172"/>
+                    <a:stretch>
+                      <a:fillRect/>
+                    </a:stretch>
+                  </pic:blipFill>
+                  <pic:spPr>
+                    <a:xfrm>
+                      <a:off x="0" y="0"/>
+                      <a:ext cx="4620270" cy="838317"/>
+                    </a:xfrm>
+                    <a:prstGeom prst="rect">
+                      <a:avLst/>
+                    </a:prstGeom>
+                  </pic:spPr>
+                </pic:pic>
+              </a:graphicData>
+            </a:graphic>
+          </wp:inline>
+        </w:drawing>
+      </w:r>
+    </w:p>
+    <w:p>
+      <w:pPr>
+        <w:spacing w:after="0" w:line="276" w:lineRule="auto"/>
+        <w:rPr>
+          <w:sz w:val="32"/>
+          <w:szCs w:val="32"/>
           <w:lang w:val="ru-RU"/>
         </w:rPr>
       </w:pPr>
@@ -16916,21 +17393,21 @@
         <v:path o:extrusionok="f" gradientshapeok="t" o:connecttype="rect"/>
         <o:lock v:ext="edit" aspectratio="t"/>
       </v:shapetype>
-      <v:shape id="_x0000_i1044" type="#_x0000_t75" style="width:24.6pt;height:22.8pt;visibility:visible;mso-wrap-style:square" o:bullet="t">
+      <v:shape id="_x0000_i1059" type="#_x0000_t75" style="width:24.6pt;height:22.8pt;visibility:visible;mso-wrap-style:square" o:bullet="t">
         <v:imagedata r:id="rId1" o:title=""/>
       </v:shape>
     </w:pict>
   </w:numPicBullet>
   <w:numPicBullet w:numPicBulletId="1">
     <w:pict>
-      <v:shape id="_x0000_i1045" type="#_x0000_t75" style="width:45pt;height:23.4pt;visibility:visible;mso-wrap-style:square" o:bullet="t">
+      <v:shape id="_x0000_i1060" type="#_x0000_t75" style="width:45pt;height:23.4pt;visibility:visible;mso-wrap-style:square" o:bullet="t">
         <v:imagedata r:id="rId2" o:title=""/>
       </v:shape>
     </w:pict>
   </w:numPicBullet>
   <w:numPicBullet w:numPicBulletId="2">
     <w:pict>
-      <v:shape id="_x0000_i1046" type="#_x0000_t75" style="width:27.6pt;height:21.6pt;visibility:visible;mso-wrap-style:square" o:bullet="t">
+      <v:shape id="_x0000_i1061" type="#_x0000_t75" style="width:27.6pt;height:21.6pt;visibility:visible;mso-wrap-style:square" o:bullet="t">
         <v:imagedata r:id="rId3" o:title=""/>
       </v:shape>
     </w:pict>

</xml_diff>

<commit_message>
Task 5 from lab 4 done
</commit_message>
<xml_diff>
--- a/otchet.docx
+++ b/otchet.docx
@@ -57,6 +57,8 @@
         </w:rPr>
         <w:t xml:space="preserve">Для ввода информации в переменные используется </w:t>
       </w:r>
+      <w:proofErr w:type="spellStart"/>
+      <w:proofErr w:type="gramStart"/>
       <w:r>
         <w:rPr>
           <w:b/>
@@ -64,7 +66,27 @@
           <w:szCs w:val="32"/>
           <w:lang w:val="ru-RU"/>
         </w:rPr>
-        <w:t>input()</w:t>
+        <w:t>input</w:t>
+      </w:r>
+      <w:proofErr w:type="spellEnd"/>
+      <w:r>
+        <w:rPr>
+          <w:b/>
+          <w:sz w:val="32"/>
+          <w:szCs w:val="32"/>
+          <w:lang w:val="ru-RU"/>
+        </w:rPr>
+        <w:t>(</w:t>
+      </w:r>
+      <w:proofErr w:type="gramEnd"/>
+      <w:r>
+        <w:rPr>
+          <w:b/>
+          <w:sz w:val="32"/>
+          <w:szCs w:val="32"/>
+          <w:lang w:val="ru-RU"/>
+        </w:rPr>
+        <w:t>)</w:t>
       </w:r>
       <w:r>
         <w:rPr>
@@ -74,6 +96,7 @@
         </w:rPr>
         <w:t xml:space="preserve">, для вывода - </w:t>
       </w:r>
+      <w:proofErr w:type="spellStart"/>
       <w:r>
         <w:rPr>
           <w:b/>
@@ -81,7 +104,17 @@
           <w:szCs w:val="32"/>
           <w:lang w:val="ru-RU"/>
         </w:rPr>
-        <w:t>print()</w:t>
+        <w:t>print</w:t>
+      </w:r>
+      <w:proofErr w:type="spellEnd"/>
+      <w:r>
+        <w:rPr>
+          <w:b/>
+          <w:sz w:val="32"/>
+          <w:szCs w:val="32"/>
+          <w:lang w:val="ru-RU"/>
+        </w:rPr>
+        <w:t>()</w:t>
       </w:r>
       <w:r>
         <w:rPr>
@@ -295,6 +328,8 @@
         </w:rPr>
         <w:t xml:space="preserve">При помощи </w:t>
       </w:r>
+      <w:proofErr w:type="spellStart"/>
+      <w:proofErr w:type="gramStart"/>
       <w:r>
         <w:rPr>
           <w:b/>
@@ -302,7 +337,27 @@
           <w:szCs w:val="32"/>
           <w:lang w:val="ru-RU"/>
         </w:rPr>
-        <w:t>type()</w:t>
+        <w:t>type</w:t>
+      </w:r>
+      <w:proofErr w:type="spellEnd"/>
+      <w:r>
+        <w:rPr>
+          <w:b/>
+          <w:sz w:val="32"/>
+          <w:szCs w:val="32"/>
+          <w:lang w:val="ru-RU"/>
+        </w:rPr>
+        <w:t>(</w:t>
+      </w:r>
+      <w:proofErr w:type="gramEnd"/>
+      <w:r>
+        <w:rPr>
+          <w:b/>
+          <w:sz w:val="32"/>
+          <w:szCs w:val="32"/>
+          <w:lang w:val="ru-RU"/>
+        </w:rPr>
+        <w:t>)</w:t>
       </w:r>
       <w:r>
         <w:rPr>
@@ -1124,7 +1179,25 @@
           <w:szCs w:val="32"/>
           <w:lang w:val="ru-RU"/>
         </w:rPr>
-        <w:t xml:space="preserve">x % 2 + c // 4 - v / 10  + 18b </w:t>
+        <w:t xml:space="preserve">x % 2 + c // 4 - v / </w:t>
+      </w:r>
+      <w:proofErr w:type="gramStart"/>
+      <w:r>
+        <w:rPr>
+          <w:sz w:val="32"/>
+          <w:szCs w:val="32"/>
+          <w:lang w:val="ru-RU"/>
+        </w:rPr>
+        <w:t>10  +</w:t>
+      </w:r>
+      <w:proofErr w:type="gramEnd"/>
+      <w:r>
+        <w:rPr>
+          <w:sz w:val="32"/>
+          <w:szCs w:val="32"/>
+          <w:lang w:val="ru-RU"/>
+        </w:rPr>
+        <w:t xml:space="preserve"> 18b </w:t>
       </w:r>
     </w:p>
     <w:p>
@@ -1144,6 +1217,8 @@
         </w:rPr>
         <w:t xml:space="preserve">не создавайте переменные для значений x, c, v, b, а пропишите </w:t>
       </w:r>
+      <w:proofErr w:type="spellStart"/>
+      <w:proofErr w:type="gramStart"/>
       <w:r>
         <w:rPr>
           <w:b/>
@@ -1151,7 +1226,27 @@
           <w:szCs w:val="32"/>
           <w:lang w:val="ru-RU"/>
         </w:rPr>
-        <w:t xml:space="preserve">input() </w:t>
+        <w:t>input</w:t>
+      </w:r>
+      <w:proofErr w:type="spellEnd"/>
+      <w:r>
+        <w:rPr>
+          <w:b/>
+          <w:sz w:val="32"/>
+          <w:szCs w:val="32"/>
+          <w:lang w:val="ru-RU"/>
+        </w:rPr>
+        <w:t>(</w:t>
+      </w:r>
+      <w:proofErr w:type="gramEnd"/>
+      <w:r>
+        <w:rPr>
+          <w:b/>
+          <w:sz w:val="32"/>
+          <w:szCs w:val="32"/>
+          <w:lang w:val="ru-RU"/>
+        </w:rPr>
+        <w:t xml:space="preserve">) </w:t>
       </w:r>
       <w:r>
         <w:rPr>
@@ -1161,6 +1256,7 @@
         </w:rPr>
         <w:t xml:space="preserve">прямо в формуле. используйте модуль </w:t>
       </w:r>
+      <w:proofErr w:type="spellStart"/>
       <w:r>
         <w:rPr>
           <w:b/>
@@ -1168,7 +1264,17 @@
           <w:szCs w:val="32"/>
           <w:lang w:val="ru-RU"/>
         </w:rPr>
-        <w:t xml:space="preserve">Math </w:t>
+        <w:t>Math</w:t>
+      </w:r>
+      <w:proofErr w:type="spellEnd"/>
+      <w:r>
+        <w:rPr>
+          <w:b/>
+          <w:sz w:val="32"/>
+          <w:szCs w:val="32"/>
+          <w:lang w:val="ru-RU"/>
+        </w:rPr>
+        <w:t xml:space="preserve"> </w:t>
       </w:r>
       <w:r>
         <w:rPr>
@@ -1206,6 +1312,7 @@
         </w:rPr>
         <w:t xml:space="preserve">Выведете результаты всех 4 формул в одну строчку, через “**-**” и в конце “!!!!” (для этого используйте </w:t>
       </w:r>
+      <w:proofErr w:type="spellStart"/>
       <w:r>
         <w:rPr>
           <w:b/>
@@ -1215,6 +1322,7 @@
         </w:rPr>
         <w:t>sep</w:t>
       </w:r>
+      <w:proofErr w:type="spellEnd"/>
       <w:r>
         <w:rPr>
           <w:sz w:val="32"/>
@@ -1223,6 +1331,7 @@
         </w:rPr>
         <w:t xml:space="preserve">, </w:t>
       </w:r>
+      <w:proofErr w:type="spellStart"/>
       <w:r>
         <w:rPr>
           <w:b/>
@@ -1230,7 +1339,17 @@
           <w:szCs w:val="32"/>
           <w:lang w:val="ru-RU"/>
         </w:rPr>
-        <w:t xml:space="preserve">end </w:t>
+        <w:t>end</w:t>
+      </w:r>
+      <w:proofErr w:type="spellEnd"/>
+      <w:r>
+        <w:rPr>
+          <w:b/>
+          <w:sz w:val="32"/>
+          <w:szCs w:val="32"/>
+          <w:lang w:val="ru-RU"/>
+        </w:rPr>
+        <w:t xml:space="preserve"> </w:t>
       </w:r>
       <w:r>
         <w:rPr>
@@ -1240,6 +1359,8 @@
         </w:rPr>
         <w:t xml:space="preserve">в </w:t>
       </w:r>
+      <w:proofErr w:type="spellStart"/>
+      <w:proofErr w:type="gramStart"/>
       <w:r>
         <w:rPr>
           <w:b/>
@@ -1247,7 +1368,17 @@
           <w:szCs w:val="32"/>
           <w:lang w:val="ru-RU"/>
         </w:rPr>
-        <w:t xml:space="preserve">print </w:t>
+        <w:t>print</w:t>
+      </w:r>
+      <w:proofErr w:type="spellEnd"/>
+      <w:r>
+        <w:rPr>
+          <w:b/>
+          <w:sz w:val="32"/>
+          <w:szCs w:val="32"/>
+          <w:lang w:val="ru-RU"/>
+        </w:rPr>
+        <w:t xml:space="preserve"> </w:t>
       </w:r>
       <w:r>
         <w:rPr>
@@ -1257,6 +1388,7 @@
         </w:rPr>
         <w:t>)</w:t>
       </w:r>
+      <w:proofErr w:type="gramEnd"/>
     </w:p>
     <w:p>
       <w:pPr>
@@ -1437,7 +1569,35 @@
           <w:szCs w:val="32"/>
           <w:lang w:val="ru-RU"/>
         </w:rPr>
-        <w:t>Форматированный ввод-вывод в Python обеспечивает более удобное и наглядное представление данных при выполнении программ. В Python для форматирования используется метод format() для строк и специальные символы для форматирования чисел.</w:t>
+        <w:t xml:space="preserve">Форматированный ввод-вывод в Python обеспечивает более удобное и наглядное представление данных при выполнении программ. В Python для форматирования используется метод </w:t>
+      </w:r>
+      <w:proofErr w:type="spellStart"/>
+      <w:proofErr w:type="gramStart"/>
+      <w:r>
+        <w:rPr>
+          <w:sz w:val="32"/>
+          <w:szCs w:val="32"/>
+          <w:lang w:val="ru-RU"/>
+        </w:rPr>
+        <w:t>format</w:t>
+      </w:r>
+      <w:proofErr w:type="spellEnd"/>
+      <w:r>
+        <w:rPr>
+          <w:sz w:val="32"/>
+          <w:szCs w:val="32"/>
+          <w:lang w:val="ru-RU"/>
+        </w:rPr>
+        <w:t>(</w:t>
+      </w:r>
+      <w:proofErr w:type="gramEnd"/>
+      <w:r>
+        <w:rPr>
+          <w:sz w:val="32"/>
+          <w:szCs w:val="32"/>
+          <w:lang w:val="ru-RU"/>
+        </w:rPr>
+        <w:t>) для строк и специальные символы для форматирования чисел.</w:t>
       </w:r>
     </w:p>
     <w:p>
@@ -1801,7 +1961,25 @@
           <w:szCs w:val="32"/>
           <w:lang w:val="ru-RU"/>
         </w:rPr>
-        <w:t>Напишите программу, которая запрашивает у пользователя два числа (a, b) и выводит результаты деления a на b и b на a . " Округлите первое вычисле</w:t>
+        <w:t xml:space="preserve">Напишите программу, которая запрашивает у пользователя два числа (a, b) и выводит результаты деления a на b и b на </w:t>
+      </w:r>
+      <w:proofErr w:type="gramStart"/>
+      <w:r>
+        <w:rPr>
+          <w:sz w:val="32"/>
+          <w:szCs w:val="32"/>
+          <w:lang w:val="ru-RU"/>
+        </w:rPr>
+        <w:t>a .</w:t>
+      </w:r>
+      <w:proofErr w:type="gramEnd"/>
+      <w:r>
+        <w:rPr>
+          <w:sz w:val="32"/>
+          <w:szCs w:val="32"/>
+          <w:lang w:val="ru-RU"/>
+        </w:rPr>
+        <w:t xml:space="preserve"> " Округлите первое вычисле</w:t>
       </w:r>
       <w:r>
         <w:rPr>
@@ -2000,6 +2178,7 @@
         </w:rPr>
         <w:t xml:space="preserve">Подключите модуль </w:t>
       </w:r>
+      <w:proofErr w:type="spellStart"/>
       <w:r>
         <w:rPr>
           <w:b/>
@@ -2007,7 +2186,17 @@
           <w:szCs w:val="32"/>
           <w:lang w:val="ru-RU"/>
         </w:rPr>
-        <w:t xml:space="preserve">time </w:t>
+        <w:t>time</w:t>
+      </w:r>
+      <w:proofErr w:type="spellEnd"/>
+      <w:r>
+        <w:rPr>
+          <w:b/>
+          <w:sz w:val="32"/>
+          <w:szCs w:val="32"/>
+          <w:lang w:val="ru-RU"/>
+        </w:rPr>
+        <w:t xml:space="preserve"> </w:t>
       </w:r>
       <w:r>
         <w:rPr>
@@ -2042,7 +2231,58 @@
           <w:szCs w:val="32"/>
           <w:lang w:val="ru-RU"/>
         </w:rPr>
-        <w:t xml:space="preserve"> time() и localtime().</w:t>
+        <w:t xml:space="preserve"> </w:t>
+      </w:r>
+      <w:proofErr w:type="spellStart"/>
+      <w:proofErr w:type="gramStart"/>
+      <w:r>
+        <w:rPr>
+          <w:b/>
+          <w:sz w:val="32"/>
+          <w:szCs w:val="32"/>
+          <w:lang w:val="ru-RU"/>
+        </w:rPr>
+        <w:t>time</w:t>
+      </w:r>
+      <w:proofErr w:type="spellEnd"/>
+      <w:r>
+        <w:rPr>
+          <w:b/>
+          <w:sz w:val="32"/>
+          <w:szCs w:val="32"/>
+          <w:lang w:val="ru-RU"/>
+        </w:rPr>
+        <w:t>(</w:t>
+      </w:r>
+      <w:proofErr w:type="gramEnd"/>
+      <w:r>
+        <w:rPr>
+          <w:b/>
+          <w:sz w:val="32"/>
+          <w:szCs w:val="32"/>
+          <w:lang w:val="ru-RU"/>
+        </w:rPr>
+        <w:t xml:space="preserve">) и </w:t>
+      </w:r>
+      <w:proofErr w:type="spellStart"/>
+      <w:r>
+        <w:rPr>
+          <w:b/>
+          <w:sz w:val="32"/>
+          <w:szCs w:val="32"/>
+          <w:lang w:val="ru-RU"/>
+        </w:rPr>
+        <w:t>localtime</w:t>
+      </w:r>
+      <w:proofErr w:type="spellEnd"/>
+      <w:r>
+        <w:rPr>
+          <w:b/>
+          <w:sz w:val="32"/>
+          <w:szCs w:val="32"/>
+          <w:lang w:val="ru-RU"/>
+        </w:rPr>
+        <w:t>().</w:t>
       </w:r>
     </w:p>
     <w:p>
@@ -2515,43 +2755,45 @@
           <w:lang w:val="ru-RU"/>
         </w:rPr>
         <w:lastRenderedPageBreak/>
-        <w:t>Лабораторная работа №2 (2ч). Условные конструкции   (</w:t>
-      </w:r>
+        <w:t>Лабораторная работа №2 (2ч). Условные конструкции</w:t>
+      </w:r>
+      <w:proofErr w:type="gramStart"/>
       <w:r>
         <w:rPr>
           <w:rFonts w:ascii="Times New Roman" w:hAnsi="Times New Roman" w:cs="Times New Roman"/>
           <w:sz w:val="28"/>
           <w:szCs w:val="28"/>
-          <w:lang w:val="en-US"/>
-        </w:rPr>
-        <w:t>if</w:t>
-      </w:r>
+          <w:lang w:val="ru-RU"/>
+        </w:rPr>
+        <w:t xml:space="preserve">   (</w:t>
+      </w:r>
+      <w:proofErr w:type="gramEnd"/>
       <w:r>
         <w:rPr>
           <w:rFonts w:ascii="Times New Roman" w:hAnsi="Times New Roman" w:cs="Times New Roman"/>
           <w:sz w:val="28"/>
           <w:szCs w:val="28"/>
-          <w:lang w:val="ru-RU"/>
-        </w:rPr>
-        <w:t xml:space="preserve"> и </w:t>
+          <w:lang w:val="en-US"/>
+        </w:rPr>
+        <w:t>if</w:t>
       </w:r>
       <w:r>
         <w:rPr>
           <w:rFonts w:ascii="Times New Roman" w:hAnsi="Times New Roman" w:cs="Times New Roman"/>
           <w:sz w:val="28"/>
           <w:szCs w:val="28"/>
-          <w:lang w:val="en-US"/>
-        </w:rPr>
-        <w:t>match</w:t>
+          <w:lang w:val="ru-RU"/>
+        </w:rPr>
+        <w:t xml:space="preserve"> и </w:t>
       </w:r>
       <w:r>
         <w:rPr>
           <w:rFonts w:ascii="Times New Roman" w:hAnsi="Times New Roman" w:cs="Times New Roman"/>
           <w:sz w:val="28"/>
           <w:szCs w:val="28"/>
-          <w:lang w:val="ru-RU"/>
-        </w:rPr>
-        <w:t xml:space="preserve">). </w:t>
+          <w:lang w:val="en-US"/>
+        </w:rPr>
+        <w:t>match</w:t>
       </w:r>
       <w:r>
         <w:rPr>
@@ -2560,6 +2802,15 @@
           <w:szCs w:val="28"/>
           <w:lang w:val="ru-RU"/>
         </w:rPr>
+        <w:t xml:space="preserve">). </w:t>
+      </w:r>
+      <w:r>
+        <w:rPr>
+          <w:rFonts w:ascii="Times New Roman" w:hAnsi="Times New Roman" w:cs="Times New Roman"/>
+          <w:sz w:val="28"/>
+          <w:szCs w:val="28"/>
+          <w:lang w:val="ru-RU"/>
+        </w:rPr>
         <w:t>Циклы.</w:t>
       </w:r>
     </w:p>
@@ -2579,7 +2830,29 @@
           <w:szCs w:val="32"/>
           <w:lang w:val="ru-RU"/>
         </w:rPr>
-        <w:t>Задание 1 (используем if).</w:t>
+        <w:t xml:space="preserve">Задание 1 (используем </w:t>
+      </w:r>
+      <w:proofErr w:type="spellStart"/>
+      <w:r>
+        <w:rPr>
+          <w:b/>
+          <w:color w:val="38761D"/>
+          <w:sz w:val="32"/>
+          <w:szCs w:val="32"/>
+          <w:lang w:val="ru-RU"/>
+        </w:rPr>
+        <w:t>if</w:t>
+      </w:r>
+      <w:proofErr w:type="spellEnd"/>
+      <w:r>
+        <w:rPr>
+          <w:b/>
+          <w:color w:val="38761D"/>
+          <w:sz w:val="32"/>
+          <w:szCs w:val="32"/>
+          <w:lang w:val="ru-RU"/>
+        </w:rPr>
+        <w:t>).</w:t>
       </w:r>
     </w:p>
     <w:p>
@@ -2615,7 +2888,25 @@
           <w:szCs w:val="32"/>
           <w:lang w:val="ru-RU"/>
         </w:rPr>
-        <w:t xml:space="preserve">Если первое число больше второго, то вывести yes. </w:t>
+        <w:t xml:space="preserve">Если первое число больше второго, то вывести </w:t>
+      </w:r>
+      <w:proofErr w:type="spellStart"/>
+      <w:r>
+        <w:rPr>
+          <w:sz w:val="32"/>
+          <w:szCs w:val="32"/>
+          <w:lang w:val="ru-RU"/>
+        </w:rPr>
+        <w:t>yes</w:t>
+      </w:r>
+      <w:proofErr w:type="spellEnd"/>
+      <w:r>
+        <w:rPr>
+          <w:sz w:val="32"/>
+          <w:szCs w:val="32"/>
+          <w:lang w:val="ru-RU"/>
+        </w:rPr>
+        <w:t xml:space="preserve">. </w:t>
       </w:r>
     </w:p>
     <w:p>
@@ -2932,7 +3223,29 @@
           <w:szCs w:val="32"/>
           <w:lang w:val="ru-RU"/>
         </w:rPr>
-        <w:t>Задание 2 (используем match).</w:t>
+        <w:t xml:space="preserve">Задание 2 (используем </w:t>
+      </w:r>
+      <w:proofErr w:type="spellStart"/>
+      <w:r>
+        <w:rPr>
+          <w:b/>
+          <w:color w:val="38761D"/>
+          <w:sz w:val="32"/>
+          <w:szCs w:val="32"/>
+          <w:lang w:val="ru-RU"/>
+        </w:rPr>
+        <w:t>match</w:t>
+      </w:r>
+      <w:proofErr w:type="spellEnd"/>
+      <w:r>
+        <w:rPr>
+          <w:b/>
+          <w:color w:val="38761D"/>
+          <w:sz w:val="32"/>
+          <w:szCs w:val="32"/>
+          <w:lang w:val="ru-RU"/>
+        </w:rPr>
+        <w:t>).</w:t>
       </w:r>
     </w:p>
     <w:p>
@@ -2972,14 +3285,80 @@
           <w:lang w:val="ru-RU"/>
         </w:rPr>
         <w:lastRenderedPageBreak/>
-        <w:t xml:space="preserve">Необходимо спросить какую операцию необходимо сделать : </w:t>
-      </w:r>
+        <w:t xml:space="preserve">Необходимо спросить какую операцию необходимо </w:t>
+      </w:r>
+      <w:proofErr w:type="gramStart"/>
       <w:r>
         <w:rPr>
           <w:rFonts w:eastAsia="Arial"/>
-          <w:lang w:val="ru-RU"/>
-        </w:rPr>
-        <w:t xml:space="preserve"> /, *,-,+,//, **, sin, cos, tg, корень</w:t>
+          <w:b w:val="0"/>
+          <w:lang w:val="ru-RU"/>
+        </w:rPr>
+        <w:t>сделать :</w:t>
+      </w:r>
+      <w:proofErr w:type="gramEnd"/>
+      <w:r>
+        <w:rPr>
+          <w:rFonts w:eastAsia="Arial"/>
+          <w:b w:val="0"/>
+          <w:lang w:val="ru-RU"/>
+        </w:rPr>
+        <w:t xml:space="preserve"> </w:t>
+      </w:r>
+      <w:r>
+        <w:rPr>
+          <w:rFonts w:eastAsia="Arial"/>
+          <w:lang w:val="ru-RU"/>
+        </w:rPr>
+        <w:t xml:space="preserve"> /, *,-,+,//, **, </w:t>
+      </w:r>
+      <w:proofErr w:type="spellStart"/>
+      <w:r>
+        <w:rPr>
+          <w:rFonts w:eastAsia="Arial"/>
+          <w:lang w:val="ru-RU"/>
+        </w:rPr>
+        <w:t>sin</w:t>
+      </w:r>
+      <w:proofErr w:type="spellEnd"/>
+      <w:r>
+        <w:rPr>
+          <w:rFonts w:eastAsia="Arial"/>
+          <w:lang w:val="ru-RU"/>
+        </w:rPr>
+        <w:t xml:space="preserve">, </w:t>
+      </w:r>
+      <w:proofErr w:type="spellStart"/>
+      <w:r>
+        <w:rPr>
+          <w:rFonts w:eastAsia="Arial"/>
+          <w:lang w:val="ru-RU"/>
+        </w:rPr>
+        <w:t>cos</w:t>
+      </w:r>
+      <w:proofErr w:type="spellEnd"/>
+      <w:r>
+        <w:rPr>
+          <w:rFonts w:eastAsia="Arial"/>
+          <w:lang w:val="ru-RU"/>
+        </w:rPr>
+        <w:t xml:space="preserve">, </w:t>
+      </w:r>
+      <w:proofErr w:type="spellStart"/>
+      <w:r>
+        <w:rPr>
+          <w:rFonts w:eastAsia="Arial"/>
+          <w:lang w:val="ru-RU"/>
+        </w:rPr>
+        <w:t>tg</w:t>
+      </w:r>
+      <w:proofErr w:type="spellEnd"/>
+      <w:r>
+        <w:rPr>
+          <w:rFonts w:eastAsia="Arial"/>
+          <w:lang w:val="ru-RU"/>
+        </w:rPr>
+        <w:t>, корень</w:t>
       </w:r>
       <w:r>
         <w:rPr>
@@ -3230,7 +3609,29 @@
           <w:szCs w:val="32"/>
           <w:lang w:val="ru-RU"/>
         </w:rPr>
-        <w:t>Задание 3 (используем while).</w:t>
+        <w:t xml:space="preserve">Задание 3 (используем </w:t>
+      </w:r>
+      <w:proofErr w:type="spellStart"/>
+      <w:r>
+        <w:rPr>
+          <w:b/>
+          <w:color w:val="38761D"/>
+          <w:sz w:val="32"/>
+          <w:szCs w:val="32"/>
+          <w:lang w:val="ru-RU"/>
+        </w:rPr>
+        <w:t>while</w:t>
+      </w:r>
+      <w:proofErr w:type="spellEnd"/>
+      <w:r>
+        <w:rPr>
+          <w:b/>
+          <w:color w:val="38761D"/>
+          <w:sz w:val="32"/>
+          <w:szCs w:val="32"/>
+          <w:lang w:val="ru-RU"/>
+        </w:rPr>
+        <w:t>).</w:t>
       </w:r>
     </w:p>
     <w:p>
@@ -3393,7 +3794,41 @@
           <w:lang w:val="ru-RU"/>
         </w:rPr>
         <w:lastRenderedPageBreak/>
-        <w:t>Задание 4 (используем for ).</w:t>
+        <w:t xml:space="preserve">Задание 4 (используем </w:t>
+      </w:r>
+      <w:proofErr w:type="spellStart"/>
+      <w:proofErr w:type="gramStart"/>
+      <w:r>
+        <w:rPr>
+          <w:b/>
+          <w:color w:val="38761D"/>
+          <w:sz w:val="32"/>
+          <w:szCs w:val="32"/>
+          <w:lang w:val="ru-RU"/>
+        </w:rPr>
+        <w:t>for</w:t>
+      </w:r>
+      <w:proofErr w:type="spellEnd"/>
+      <w:r>
+        <w:rPr>
+          <w:b/>
+          <w:color w:val="38761D"/>
+          <w:sz w:val="32"/>
+          <w:szCs w:val="32"/>
+          <w:lang w:val="ru-RU"/>
+        </w:rPr>
+        <w:t xml:space="preserve"> )</w:t>
+      </w:r>
+      <w:proofErr w:type="gramEnd"/>
+      <w:r>
+        <w:rPr>
+          <w:b/>
+          <w:color w:val="38761D"/>
+          <w:sz w:val="32"/>
+          <w:szCs w:val="32"/>
+          <w:lang w:val="ru-RU"/>
+        </w:rPr>
+        <w:t>.</w:t>
       </w:r>
     </w:p>
     <w:p>
@@ -3412,7 +3847,43 @@
           <w:szCs w:val="32"/>
           <w:lang w:val="ru-RU"/>
         </w:rPr>
-        <w:t xml:space="preserve">Используя цикл for выведите  на экран все числа (для каждого - отдельный цикл: всего 7): </w:t>
+        <w:t xml:space="preserve">Используя цикл </w:t>
+      </w:r>
+      <w:proofErr w:type="spellStart"/>
+      <w:r>
+        <w:rPr>
+          <w:sz w:val="32"/>
+          <w:szCs w:val="32"/>
+          <w:lang w:val="ru-RU"/>
+        </w:rPr>
+        <w:t>for</w:t>
+      </w:r>
+      <w:proofErr w:type="spellEnd"/>
+      <w:r>
+        <w:rPr>
+          <w:sz w:val="32"/>
+          <w:szCs w:val="32"/>
+          <w:lang w:val="ru-RU"/>
+        </w:rPr>
+        <w:t xml:space="preserve"> </w:t>
+      </w:r>
+      <w:proofErr w:type="gramStart"/>
+      <w:r>
+        <w:rPr>
+          <w:sz w:val="32"/>
+          <w:szCs w:val="32"/>
+          <w:lang w:val="ru-RU"/>
+        </w:rPr>
+        <w:t>выведите  на</w:t>
+      </w:r>
+      <w:proofErr w:type="gramEnd"/>
+      <w:r>
+        <w:rPr>
+          <w:sz w:val="32"/>
+          <w:szCs w:val="32"/>
+          <w:lang w:val="ru-RU"/>
+        </w:rPr>
+        <w:t xml:space="preserve"> экран все числа (для каждого - отдельный цикл: всего 7): </w:t>
       </w:r>
     </w:p>
     <w:p>
@@ -3620,14 +4091,80 @@
           <w:lang w:val="ru-RU"/>
         </w:rPr>
       </w:pPr>
-      <w:r>
-        <w:rPr>
-          <w:sz w:val="32"/>
-          <w:szCs w:val="32"/>
-          <w:lang w:val="ru-RU"/>
-        </w:rPr>
-        <w:t>for _ in range( V ): pass</w:t>
-      </w:r>
+      <w:proofErr w:type="spellStart"/>
+      <w:r>
+        <w:rPr>
+          <w:sz w:val="32"/>
+          <w:szCs w:val="32"/>
+          <w:lang w:val="ru-RU"/>
+        </w:rPr>
+        <w:t>for</w:t>
+      </w:r>
+      <w:proofErr w:type="spellEnd"/>
+      <w:r>
+        <w:rPr>
+          <w:sz w:val="32"/>
+          <w:szCs w:val="32"/>
+          <w:lang w:val="ru-RU"/>
+        </w:rPr>
+        <w:t xml:space="preserve"> _ </w:t>
+      </w:r>
+      <w:proofErr w:type="spellStart"/>
+      <w:r>
+        <w:rPr>
+          <w:sz w:val="32"/>
+          <w:szCs w:val="32"/>
+          <w:lang w:val="ru-RU"/>
+        </w:rPr>
+        <w:t>in</w:t>
+      </w:r>
+      <w:proofErr w:type="spellEnd"/>
+      <w:r>
+        <w:rPr>
+          <w:sz w:val="32"/>
+          <w:szCs w:val="32"/>
+          <w:lang w:val="ru-RU"/>
+        </w:rPr>
+        <w:t xml:space="preserve"> </w:t>
+      </w:r>
+      <w:proofErr w:type="spellStart"/>
+      <w:proofErr w:type="gramStart"/>
+      <w:r>
+        <w:rPr>
+          <w:sz w:val="32"/>
+          <w:szCs w:val="32"/>
+          <w:lang w:val="ru-RU"/>
+        </w:rPr>
+        <w:t>range</w:t>
+      </w:r>
+      <w:proofErr w:type="spellEnd"/>
+      <w:r>
+        <w:rPr>
+          <w:sz w:val="32"/>
+          <w:szCs w:val="32"/>
+          <w:lang w:val="ru-RU"/>
+        </w:rPr>
+        <w:t>( V</w:t>
+      </w:r>
+      <w:proofErr w:type="gramEnd"/>
+      <w:r>
+        <w:rPr>
+          <w:sz w:val="32"/>
+          <w:szCs w:val="32"/>
+          <w:lang w:val="ru-RU"/>
+        </w:rPr>
+        <w:t xml:space="preserve"> ): </w:t>
+      </w:r>
+      <w:proofErr w:type="spellStart"/>
+      <w:r>
+        <w:rPr>
+          <w:sz w:val="32"/>
+          <w:szCs w:val="32"/>
+          <w:lang w:val="ru-RU"/>
+        </w:rPr>
+        <w:t>pass</w:t>
+      </w:r>
+      <w:proofErr w:type="spellEnd"/>
     </w:p>
     <w:p>
       <w:pPr>
@@ -3648,7 +4185,25 @@
           <w:szCs w:val="32"/>
           <w:lang w:val="en-US"/>
         </w:rPr>
-        <w:t>for z, x  in range( V ), range( B ): pass</w:t>
+        <w:t xml:space="preserve">for z, </w:t>
+      </w:r>
+      <w:proofErr w:type="gramStart"/>
+      <w:r>
+        <w:rPr>
+          <w:sz w:val="32"/>
+          <w:szCs w:val="32"/>
+          <w:lang w:val="en-US"/>
+        </w:rPr>
+        <w:t>x  in</w:t>
+      </w:r>
+      <w:proofErr w:type="gramEnd"/>
+      <w:r>
+        <w:rPr>
+          <w:sz w:val="32"/>
+          <w:szCs w:val="32"/>
+          <w:lang w:val="en-US"/>
+        </w:rPr>
+        <w:t xml:space="preserve"> range( V ), range( B ): pass</w:t>
       </w:r>
     </w:p>
     <w:p>
@@ -3692,7 +4247,25 @@
           <w:szCs w:val="32"/>
           <w:lang w:val="en-US"/>
         </w:rPr>
-        <w:t>for name, age in zip(names, ages): pass</w:t>
+        <w:t xml:space="preserve">for name, age in </w:t>
+      </w:r>
+      <w:proofErr w:type="gramStart"/>
+      <w:r>
+        <w:rPr>
+          <w:sz w:val="32"/>
+          <w:szCs w:val="32"/>
+          <w:lang w:val="en-US"/>
+        </w:rPr>
+        <w:t>zip(</w:t>
+      </w:r>
+      <w:proofErr w:type="gramEnd"/>
+      <w:r>
+        <w:rPr>
+          <w:sz w:val="32"/>
+          <w:szCs w:val="32"/>
+          <w:lang w:val="en-US"/>
+        </w:rPr>
+        <w:t>names, ages): pass</w:t>
       </w:r>
     </w:p>
     <w:p>
@@ -3708,14 +4281,34 @@
           <w:lang w:val="ru-RU"/>
         </w:rPr>
       </w:pPr>
-      <w:r>
-        <w:rPr>
-          <w:sz w:val="32"/>
-          <w:szCs w:val="32"/>
-          <w:lang w:val="ru-RU"/>
-        </w:rPr>
-        <w:t>for c else</w:t>
-      </w:r>
+      <w:proofErr w:type="spellStart"/>
+      <w:r>
+        <w:rPr>
+          <w:sz w:val="32"/>
+          <w:szCs w:val="32"/>
+          <w:lang w:val="ru-RU"/>
+        </w:rPr>
+        <w:t>for</w:t>
+      </w:r>
+      <w:proofErr w:type="spellEnd"/>
+      <w:r>
+        <w:rPr>
+          <w:sz w:val="32"/>
+          <w:szCs w:val="32"/>
+          <w:lang w:val="ru-RU"/>
+        </w:rPr>
+        <w:t xml:space="preserve"> c </w:t>
+      </w:r>
+      <w:proofErr w:type="spellStart"/>
+      <w:r>
+        <w:rPr>
+          <w:sz w:val="32"/>
+          <w:szCs w:val="32"/>
+          <w:lang w:val="ru-RU"/>
+        </w:rPr>
+        <w:t>else</w:t>
+      </w:r>
+      <w:proofErr w:type="spellEnd"/>
     </w:p>
     <w:p>
       <w:pPr>
@@ -4961,6 +5554,7 @@
         </w:rPr>
         <w:t xml:space="preserve">Используйте модуль </w:t>
       </w:r>
+      <w:proofErr w:type="spellStart"/>
       <w:r>
         <w:rPr>
           <w:rFonts w:eastAsia="Arial"/>
@@ -4968,6 +5562,7 @@
         </w:rPr>
         <w:t>random</w:t>
       </w:r>
+      <w:proofErr w:type="spellEnd"/>
       <w:r>
         <w:rPr>
           <w:rFonts w:eastAsia="Arial"/>
@@ -7250,7 +7845,27 @@
           <w:szCs w:val="32"/>
           <w:lang w:val="ru-RU"/>
         </w:rPr>
-        <w:t xml:space="preserve">Дана строка-предложение. Зашифровать ее, поместив вначале все символы, расположенные на четных позициях строки, а затем, в обратном порядке, все символы,расположенные на </w:t>
+        <w:t xml:space="preserve">Дана строка-предложение. Зашифровать ее, поместив вначале все символы, расположенные на четных позициях строки, а затем, в обратном порядке, все </w:t>
+      </w:r>
+      <w:proofErr w:type="spellStart"/>
+      <w:proofErr w:type="gramStart"/>
+      <w:r>
+        <w:rPr>
+          <w:sz w:val="32"/>
+          <w:szCs w:val="32"/>
+          <w:lang w:val="ru-RU"/>
+        </w:rPr>
+        <w:t>символы,расположенные</w:t>
+      </w:r>
+      <w:proofErr w:type="spellEnd"/>
+      <w:proofErr w:type="gramEnd"/>
+      <w:r>
+        <w:rPr>
+          <w:sz w:val="32"/>
+          <w:szCs w:val="32"/>
+          <w:lang w:val="ru-RU"/>
+        </w:rPr>
+        <w:t xml:space="preserve"> на </w:t>
       </w:r>
       <w:r>
         <w:rPr>
@@ -7259,7 +7874,43 @@
           <w:lang w:val="ru-RU"/>
         </w:rPr>
         <w:lastRenderedPageBreak/>
-        <w:t>нечетных позициях (например, строка «Программа» превратит-ся в «ргамамроП»).</w:t>
+        <w:t>нечетных позициях (например, строка «Программа» превратит-</w:t>
+      </w:r>
+      <w:proofErr w:type="spellStart"/>
+      <w:r>
+        <w:rPr>
+          <w:sz w:val="32"/>
+          <w:szCs w:val="32"/>
+          <w:lang w:val="ru-RU"/>
+        </w:rPr>
+        <w:t>ся</w:t>
+      </w:r>
+      <w:proofErr w:type="spellEnd"/>
+      <w:r>
+        <w:rPr>
+          <w:sz w:val="32"/>
+          <w:szCs w:val="32"/>
+          <w:lang w:val="ru-RU"/>
+        </w:rPr>
+        <w:t xml:space="preserve"> в «</w:t>
+      </w:r>
+      <w:proofErr w:type="spellStart"/>
+      <w:r>
+        <w:rPr>
+          <w:sz w:val="32"/>
+          <w:szCs w:val="32"/>
+          <w:lang w:val="ru-RU"/>
+        </w:rPr>
+        <w:t>ргамамроП</w:t>
+      </w:r>
+      <w:proofErr w:type="spellEnd"/>
+      <w:r>
+        <w:rPr>
+          <w:sz w:val="32"/>
+          <w:szCs w:val="32"/>
+          <w:lang w:val="ru-RU"/>
+        </w:rPr>
+        <w:t>»).</w:t>
       </w:r>
     </w:p>
     <w:p>
@@ -7949,7 +8600,61 @@
           <w:szCs w:val="32"/>
           <w:lang w:val="ru-RU"/>
         </w:rPr>
-        <w:t>Добавьте 'ing' в конце заданной строки (длина должна быть не менее 3). Если данная строка уже заканчивается на 'ing', добавьте вместо этого 'ly'. Если длина заданной строки меньше 3, оставьте ее без изменений.</w:t>
+        <w:t>Добавьте '</w:t>
+      </w:r>
+      <w:proofErr w:type="spellStart"/>
+      <w:r>
+        <w:rPr>
+          <w:sz w:val="32"/>
+          <w:szCs w:val="32"/>
+          <w:lang w:val="ru-RU"/>
+        </w:rPr>
+        <w:t>ing</w:t>
+      </w:r>
+      <w:proofErr w:type="spellEnd"/>
+      <w:r>
+        <w:rPr>
+          <w:sz w:val="32"/>
+          <w:szCs w:val="32"/>
+          <w:lang w:val="ru-RU"/>
+        </w:rPr>
+        <w:t>' в конце заданной строки (длина должна быть не менее 3). Если данная строка уже заканчивается на '</w:t>
+      </w:r>
+      <w:proofErr w:type="spellStart"/>
+      <w:r>
+        <w:rPr>
+          <w:sz w:val="32"/>
+          <w:szCs w:val="32"/>
+          <w:lang w:val="ru-RU"/>
+        </w:rPr>
+        <w:t>ing</w:t>
+      </w:r>
+      <w:proofErr w:type="spellEnd"/>
+      <w:r>
+        <w:rPr>
+          <w:sz w:val="32"/>
+          <w:szCs w:val="32"/>
+          <w:lang w:val="ru-RU"/>
+        </w:rPr>
+        <w:t>', добавьте вместо этого '</w:t>
+      </w:r>
+      <w:proofErr w:type="spellStart"/>
+      <w:r>
+        <w:rPr>
+          <w:sz w:val="32"/>
+          <w:szCs w:val="32"/>
+          <w:lang w:val="ru-RU"/>
+        </w:rPr>
+        <w:t>ly</w:t>
+      </w:r>
+      <w:proofErr w:type="spellEnd"/>
+      <w:r>
+        <w:rPr>
+          <w:sz w:val="32"/>
+          <w:szCs w:val="32"/>
+          <w:lang w:val="ru-RU"/>
+        </w:rPr>
+        <w:t>'. Если длина заданной строки меньше 3, оставьте ее без изменений.</w:t>
       </w:r>
     </w:p>
     <w:p>
@@ -8701,6 +9406,7 @@
         </w:rPr>
         <w:t xml:space="preserve">Создайте пустой список </w:t>
       </w:r>
+      <w:proofErr w:type="spellStart"/>
       <w:r>
         <w:rPr>
           <w:b/>
@@ -8710,6 +9416,7 @@
         </w:rPr>
         <w:t>shopping_list</w:t>
       </w:r>
+      <w:proofErr w:type="spellEnd"/>
       <w:r>
         <w:rPr>
           <w:sz w:val="32"/>
@@ -8764,6 +9471,7 @@
         </w:rPr>
         <w:t xml:space="preserve">Добавьте каждый введенный элемент в список </w:t>
       </w:r>
+      <w:proofErr w:type="spellStart"/>
       <w:r>
         <w:rPr>
           <w:b/>
@@ -8773,6 +9481,7 @@
         </w:rPr>
         <w:t>shopping_list</w:t>
       </w:r>
+      <w:proofErr w:type="spellEnd"/>
       <w:r>
         <w:rPr>
           <w:sz w:val="32"/>
@@ -8804,6 +9513,7 @@
         </w:rPr>
         <w:t xml:space="preserve">Выведите список </w:t>
       </w:r>
+      <w:proofErr w:type="spellStart"/>
       <w:r>
         <w:rPr>
           <w:b/>
@@ -8811,15 +9521,53 @@
           <w:szCs w:val="32"/>
           <w:lang w:val="ru-RU"/>
         </w:rPr>
-        <w:t xml:space="preserve">shopping_list </w:t>
-      </w:r>
-      <w:r>
-        <w:rPr>
-          <w:sz w:val="32"/>
-          <w:szCs w:val="32"/>
-          <w:lang w:val="ru-RU"/>
-        </w:rPr>
-        <w:t>на экран с помощью функции print().</w:t>
+        <w:t>shopping_list</w:t>
+      </w:r>
+      <w:proofErr w:type="spellEnd"/>
+      <w:r>
+        <w:rPr>
+          <w:b/>
+          <w:sz w:val="32"/>
+          <w:szCs w:val="32"/>
+          <w:lang w:val="ru-RU"/>
+        </w:rPr>
+        <w:t xml:space="preserve"> </w:t>
+      </w:r>
+      <w:r>
+        <w:rPr>
+          <w:sz w:val="32"/>
+          <w:szCs w:val="32"/>
+          <w:lang w:val="ru-RU"/>
+        </w:rPr>
+        <w:t xml:space="preserve">на экран с помощью функции </w:t>
+      </w:r>
+      <w:proofErr w:type="spellStart"/>
+      <w:proofErr w:type="gramStart"/>
+      <w:r>
+        <w:rPr>
+          <w:sz w:val="32"/>
+          <w:szCs w:val="32"/>
+          <w:lang w:val="ru-RU"/>
+        </w:rPr>
+        <w:t>print</w:t>
+      </w:r>
+      <w:proofErr w:type="spellEnd"/>
+      <w:r>
+        <w:rPr>
+          <w:sz w:val="32"/>
+          <w:szCs w:val="32"/>
+          <w:lang w:val="ru-RU"/>
+        </w:rPr>
+        <w:t>(</w:t>
+      </w:r>
+      <w:proofErr w:type="gramEnd"/>
+      <w:r>
+        <w:rPr>
+          <w:sz w:val="32"/>
+          <w:szCs w:val="32"/>
+          <w:lang w:val="ru-RU"/>
+        </w:rPr>
+        <w:t>).</w:t>
       </w:r>
     </w:p>
     <w:p>
@@ -8959,6 +9707,8 @@
         </w:rPr>
         <w:t xml:space="preserve">Если элемент присутствует в списке, удалите его с помощью метода </w:t>
       </w:r>
+      <w:proofErr w:type="spellStart"/>
+      <w:proofErr w:type="gramStart"/>
       <w:r>
         <w:rPr>
           <w:b/>
@@ -8968,13 +9718,23 @@
         </w:rPr>
         <w:t>remove</w:t>
       </w:r>
-      <w:r>
-        <w:rPr>
-          <w:sz w:val="32"/>
-          <w:szCs w:val="32"/>
-          <w:lang w:val="ru-RU"/>
-        </w:rPr>
-        <w:t>(). Если элемент отсутствует, выведите сообщение об ошибке.</w:t>
+      <w:proofErr w:type="spellEnd"/>
+      <w:r>
+        <w:rPr>
+          <w:sz w:val="32"/>
+          <w:szCs w:val="32"/>
+          <w:lang w:val="ru-RU"/>
+        </w:rPr>
+        <w:t>(</w:t>
+      </w:r>
+      <w:proofErr w:type="gramEnd"/>
+      <w:r>
+        <w:rPr>
+          <w:sz w:val="32"/>
+          <w:szCs w:val="32"/>
+          <w:lang w:val="ru-RU"/>
+        </w:rPr>
+        <w:t>). Если элемент отсутствует, выведите сообщение об ошибке.</w:t>
       </w:r>
     </w:p>
     <w:p>
@@ -8999,6 +9759,7 @@
         </w:rPr>
         <w:t xml:space="preserve">Отсортируйте список </w:t>
       </w:r>
+      <w:proofErr w:type="spellStart"/>
       <w:r>
         <w:rPr>
           <w:b/>
@@ -9006,7 +9767,17 @@
           <w:szCs w:val="32"/>
           <w:lang w:val="ru-RU"/>
         </w:rPr>
-        <w:t xml:space="preserve">shopping_list </w:t>
+        <w:t>shopping_list</w:t>
+      </w:r>
+      <w:proofErr w:type="spellEnd"/>
+      <w:r>
+        <w:rPr>
+          <w:b/>
+          <w:sz w:val="32"/>
+          <w:szCs w:val="32"/>
+          <w:lang w:val="ru-RU"/>
+        </w:rPr>
+        <w:t xml:space="preserve"> </w:t>
       </w:r>
       <w:r>
         <w:rPr>
@@ -9016,6 +9787,8 @@
         </w:rPr>
         <w:t xml:space="preserve">в алфавитном порядке с помощью функции </w:t>
       </w:r>
+      <w:proofErr w:type="spellStart"/>
+      <w:proofErr w:type="gramStart"/>
       <w:r>
         <w:rPr>
           <w:b/>
@@ -9025,13 +9798,23 @@
         </w:rPr>
         <w:t>sorted</w:t>
       </w:r>
-      <w:r>
-        <w:rPr>
-          <w:sz w:val="32"/>
-          <w:szCs w:val="32"/>
-          <w:lang w:val="ru-RU"/>
-        </w:rPr>
-        <w:t>().</w:t>
+      <w:proofErr w:type="spellEnd"/>
+      <w:r>
+        <w:rPr>
+          <w:sz w:val="32"/>
+          <w:szCs w:val="32"/>
+          <w:lang w:val="ru-RU"/>
+        </w:rPr>
+        <w:t>(</w:t>
+      </w:r>
+      <w:proofErr w:type="gramEnd"/>
+      <w:r>
+        <w:rPr>
+          <w:sz w:val="32"/>
+          <w:szCs w:val="32"/>
+          <w:lang w:val="ru-RU"/>
+        </w:rPr>
+        <w:t>).</w:t>
       </w:r>
     </w:p>
     <w:p>
@@ -9079,6 +9862,7 @@
         </w:rPr>
         <w:t xml:space="preserve">Подсчитайте количество элементов в списке </w:t>
       </w:r>
+      <w:proofErr w:type="spellStart"/>
       <w:r>
         <w:rPr>
           <w:b/>
@@ -9086,7 +9870,17 @@
           <w:szCs w:val="32"/>
           <w:lang w:val="ru-RU"/>
         </w:rPr>
-        <w:t xml:space="preserve">shopping_list </w:t>
+        <w:t>shopping_list</w:t>
+      </w:r>
+      <w:proofErr w:type="spellEnd"/>
+      <w:r>
+        <w:rPr>
+          <w:b/>
+          <w:sz w:val="32"/>
+          <w:szCs w:val="32"/>
+          <w:lang w:val="ru-RU"/>
+        </w:rPr>
+        <w:t xml:space="preserve"> </w:t>
       </w:r>
       <w:r>
         <w:rPr>
@@ -9096,6 +9890,8 @@
         </w:rPr>
         <w:t xml:space="preserve">с помощью функции </w:t>
       </w:r>
+      <w:proofErr w:type="spellStart"/>
+      <w:proofErr w:type="gramStart"/>
       <w:r>
         <w:rPr>
           <w:b/>
@@ -9105,13 +9901,23 @@
         </w:rPr>
         <w:t>len</w:t>
       </w:r>
-      <w:r>
-        <w:rPr>
-          <w:sz w:val="32"/>
-          <w:szCs w:val="32"/>
-          <w:lang w:val="ru-RU"/>
-        </w:rPr>
-        <w:t>().</w:t>
+      <w:proofErr w:type="spellEnd"/>
+      <w:r>
+        <w:rPr>
+          <w:sz w:val="32"/>
+          <w:szCs w:val="32"/>
+          <w:lang w:val="ru-RU"/>
+        </w:rPr>
+        <w:t>(</w:t>
+      </w:r>
+      <w:proofErr w:type="gramEnd"/>
+      <w:r>
+        <w:rPr>
+          <w:sz w:val="32"/>
+          <w:szCs w:val="32"/>
+          <w:lang w:val="ru-RU"/>
+        </w:rPr>
+        <w:t>).</w:t>
       </w:r>
     </w:p>
     <w:p>
@@ -10220,7 +11026,27 @@
           <w:szCs w:val="32"/>
           <w:lang w:val="ru-RU"/>
         </w:rPr>
-        <w:t>Дана целочисленная матрица размера M × N. Найти номер первого из ее столбцов,содержащих только нечетные числа. Если таких столбцов нет, то вывести 0.</w:t>
+        <w:t xml:space="preserve">Дана целочисленная матрица размера M × N. Найти номер первого из ее </w:t>
+      </w:r>
+      <w:proofErr w:type="spellStart"/>
+      <w:proofErr w:type="gramStart"/>
+      <w:r>
+        <w:rPr>
+          <w:sz w:val="32"/>
+          <w:szCs w:val="32"/>
+          <w:lang w:val="ru-RU"/>
+        </w:rPr>
+        <w:t>столбцов,содержащих</w:t>
+      </w:r>
+      <w:proofErr w:type="spellEnd"/>
+      <w:proofErr w:type="gramEnd"/>
+      <w:r>
+        <w:rPr>
+          <w:sz w:val="32"/>
+          <w:szCs w:val="32"/>
+          <w:lang w:val="ru-RU"/>
+        </w:rPr>
+        <w:t xml:space="preserve"> только нечетные числа. Если таких столбцов нет, то вывести 0.</w:t>
       </w:r>
     </w:p>
     <w:p>
@@ -12637,6 +13463,7 @@
         </w:rPr>
         <w:t xml:space="preserve">, </w:t>
       </w:r>
+      <w:proofErr w:type="spellStart"/>
       <w:r>
         <w:rPr>
           <w:sz w:val="32"/>
@@ -12645,6 +13472,7 @@
         </w:rPr>
         <w:t>bc</w:t>
       </w:r>
+      <w:proofErr w:type="spellEnd"/>
       <w:r>
         <w:rPr>
           <w:sz w:val="32"/>
@@ -13881,7 +14709,27 @@
           <w:szCs w:val="32"/>
           <w:lang w:val="ru-RU"/>
         </w:rPr>
-        <w:t xml:space="preserve">Дана непустая последовательность символов. Построить и напечатать множества,элементами которых являются встречающиеся в последовательности: а) цифры от«0» до </w:t>
+        <w:t xml:space="preserve">Дана непустая последовательность символов. Построить и напечатать </w:t>
+      </w:r>
+      <w:proofErr w:type="spellStart"/>
+      <w:proofErr w:type="gramStart"/>
+      <w:r>
+        <w:rPr>
+          <w:sz w:val="32"/>
+          <w:szCs w:val="32"/>
+          <w:lang w:val="ru-RU"/>
+        </w:rPr>
+        <w:t>множества,элементами</w:t>
+      </w:r>
+      <w:proofErr w:type="spellEnd"/>
+      <w:proofErr w:type="gramEnd"/>
+      <w:r>
+        <w:rPr>
+          <w:sz w:val="32"/>
+          <w:szCs w:val="32"/>
+          <w:lang w:val="ru-RU"/>
+        </w:rPr>
+        <w:t xml:space="preserve"> которых являются встречающиеся в последовательности: а) цифры от«0» до </w:t>
       </w:r>
       <w:r>
         <w:rPr>
@@ -13890,7 +14738,25 @@
           <w:lang w:val="ru-RU"/>
         </w:rPr>
         <w:lastRenderedPageBreak/>
-        <w:t>«9» и знаки арифметических операций; б) буквы от «A» до «F» и от «X»до «Z».</w:t>
+        <w:t>«9» и знаки арифметических операций; б) буквы от «A» до «F» и от «</w:t>
+      </w:r>
+      <w:proofErr w:type="spellStart"/>
+      <w:r>
+        <w:rPr>
+          <w:sz w:val="32"/>
+          <w:szCs w:val="32"/>
+          <w:lang w:val="ru-RU"/>
+        </w:rPr>
+        <w:t>X»до</w:t>
+      </w:r>
+      <w:proofErr w:type="spellEnd"/>
+      <w:r>
+        <w:rPr>
+          <w:sz w:val="32"/>
+          <w:szCs w:val="32"/>
+          <w:lang w:val="ru-RU"/>
+        </w:rPr>
+        <w:t xml:space="preserve"> «Z».</w:t>
       </w:r>
     </w:p>
     <w:p>
@@ -14070,7 +14936,25 @@
           <w:szCs w:val="32"/>
           <w:lang w:val="ru-RU"/>
         </w:rPr>
-        <w:t>Используя множества, подсчитать общее количество цифр и знаков «+», «–», «*»в строке, введенной с клавиатуры</w:t>
+        <w:t>Используя множества, подсчитать общее количество цифр и знаков «+», «–», «</w:t>
+      </w:r>
+      <w:proofErr w:type="gramStart"/>
+      <w:r>
+        <w:rPr>
+          <w:sz w:val="32"/>
+          <w:szCs w:val="32"/>
+          <w:lang w:val="ru-RU"/>
+        </w:rPr>
+        <w:t>*»в</w:t>
+      </w:r>
+      <w:proofErr w:type="gramEnd"/>
+      <w:r>
+        <w:rPr>
+          <w:sz w:val="32"/>
+          <w:szCs w:val="32"/>
+          <w:lang w:val="ru-RU"/>
+        </w:rPr>
+        <w:t xml:space="preserve"> строке, введенной с клавиатуры</w:t>
       </w:r>
     </w:p>
     <w:p>
@@ -14251,7 +15135,27 @@
           <w:szCs w:val="32"/>
           <w:lang w:val="ru-RU"/>
         </w:rPr>
-        <w:t>Используя множества, вывести различные буквы трёх предложений, то есть такие,какие есть только в одном из них.</w:t>
+        <w:t xml:space="preserve">Используя множества, вывести различные буквы трёх предложений, то есть </w:t>
+      </w:r>
+      <w:proofErr w:type="spellStart"/>
+      <w:proofErr w:type="gramStart"/>
+      <w:r>
+        <w:rPr>
+          <w:sz w:val="32"/>
+          <w:szCs w:val="32"/>
+          <w:lang w:val="ru-RU"/>
+        </w:rPr>
+        <w:t>такие,какие</w:t>
+      </w:r>
+      <w:proofErr w:type="spellEnd"/>
+      <w:proofErr w:type="gramEnd"/>
+      <w:r>
+        <w:rPr>
+          <w:sz w:val="32"/>
+          <w:szCs w:val="32"/>
+          <w:lang w:val="ru-RU"/>
+        </w:rPr>
+        <w:t xml:space="preserve"> есть только в одном из них.</w:t>
       </w:r>
     </w:p>
     <w:p>
@@ -15176,7 +16080,53 @@
           <w:lang w:val="ru-RU"/>
         </w:rPr>
         <w:lastRenderedPageBreak/>
-        <w:t>Создайте строку text, содержащую произвольный текст, в котором присутствуют даты в формате "дд.мм.гггг".</w:t>
+        <w:t xml:space="preserve">Создайте строку </w:t>
+      </w:r>
+      <w:proofErr w:type="spellStart"/>
+      <w:r>
+        <w:rPr>
+          <w:sz w:val="32"/>
+          <w:szCs w:val="32"/>
+          <w:lang w:val="ru-RU"/>
+        </w:rPr>
+        <w:t>text</w:t>
+      </w:r>
+      <w:proofErr w:type="spellEnd"/>
+      <w:r>
+        <w:rPr>
+          <w:sz w:val="32"/>
+          <w:szCs w:val="32"/>
+          <w:lang w:val="ru-RU"/>
+        </w:rPr>
+        <w:t>, содержащую произвольный текст, в котором присутствуют даты в формате "</w:t>
+      </w:r>
+      <w:proofErr w:type="spellStart"/>
+      <w:r>
+        <w:rPr>
+          <w:sz w:val="32"/>
+          <w:szCs w:val="32"/>
+          <w:lang w:val="ru-RU"/>
+        </w:rPr>
+        <w:t>дд.</w:t>
+      </w:r>
+      <w:proofErr w:type="gramStart"/>
+      <w:r>
+        <w:rPr>
+          <w:sz w:val="32"/>
+          <w:szCs w:val="32"/>
+          <w:lang w:val="ru-RU"/>
+        </w:rPr>
+        <w:t>мм.гггг</w:t>
+      </w:r>
+      <w:proofErr w:type="spellEnd"/>
+      <w:proofErr w:type="gramEnd"/>
+      <w:r>
+        <w:rPr>
+          <w:sz w:val="32"/>
+          <w:szCs w:val="32"/>
+          <w:lang w:val="ru-RU"/>
+        </w:rPr>
+        <w:t>".</w:t>
       </w:r>
     </w:p>
     <w:p>
@@ -15198,7 +16148,25 @@
           <w:szCs w:val="32"/>
           <w:lang w:val="ru-RU"/>
         </w:rPr>
-        <w:t>Используя модуль re, выполните поиск всех дат в тексте с помощью регулярного выражения.</w:t>
+        <w:t xml:space="preserve">Используя модуль </w:t>
+      </w:r>
+      <w:proofErr w:type="spellStart"/>
+      <w:r>
+        <w:rPr>
+          <w:sz w:val="32"/>
+          <w:szCs w:val="32"/>
+          <w:lang w:val="ru-RU"/>
+        </w:rPr>
+        <w:t>re</w:t>
+      </w:r>
+      <w:proofErr w:type="spellEnd"/>
+      <w:r>
+        <w:rPr>
+          <w:sz w:val="32"/>
+          <w:szCs w:val="32"/>
+          <w:lang w:val="ru-RU"/>
+        </w:rPr>
+        <w:t>, выполните поиск всех дат в тексте с помощью регулярного выражения.</w:t>
       </w:r>
     </w:p>
     <w:p>
@@ -15396,7 +16364,27 @@
           <w:szCs w:val="32"/>
           <w:lang w:val="ru-RU"/>
         </w:rPr>
-        <w:t>Проверка валидности email-адреса:</w:t>
+        <w:t xml:space="preserve">Проверка валидности </w:t>
+      </w:r>
+      <w:proofErr w:type="spellStart"/>
+      <w:r>
+        <w:rPr>
+          <w:b/>
+          <w:sz w:val="32"/>
+          <w:szCs w:val="32"/>
+          <w:lang w:val="ru-RU"/>
+        </w:rPr>
+        <w:t>email</w:t>
+      </w:r>
+      <w:proofErr w:type="spellEnd"/>
+      <w:r>
+        <w:rPr>
+          <w:b/>
+          <w:sz w:val="32"/>
+          <w:szCs w:val="32"/>
+          <w:lang w:val="ru-RU"/>
+        </w:rPr>
+        <w:t>-адреса:</w:t>
       </w:r>
     </w:p>
     <w:p>
@@ -15418,7 +16406,25 @@
           <w:szCs w:val="32"/>
           <w:lang w:val="ru-RU"/>
         </w:rPr>
-        <w:t>Предложите пользователю ввести email-адрес.</w:t>
+        <w:t xml:space="preserve">Предложите пользователю ввести </w:t>
+      </w:r>
+      <w:proofErr w:type="spellStart"/>
+      <w:r>
+        <w:rPr>
+          <w:sz w:val="32"/>
+          <w:szCs w:val="32"/>
+          <w:lang w:val="ru-RU"/>
+        </w:rPr>
+        <w:t>email</w:t>
+      </w:r>
+      <w:proofErr w:type="spellEnd"/>
+      <w:r>
+        <w:rPr>
+          <w:sz w:val="32"/>
+          <w:szCs w:val="32"/>
+          <w:lang w:val="ru-RU"/>
+        </w:rPr>
+        <w:t>-адрес.</w:t>
       </w:r>
     </w:p>
     <w:p>
@@ -15440,7 +16446,43 @@
           <w:szCs w:val="32"/>
           <w:lang w:val="ru-RU"/>
         </w:rPr>
-        <w:t>Используя модуль re, проверьте введенный адрес на соответствие формату email с помощью регулярного выражения.</w:t>
+        <w:t xml:space="preserve">Используя модуль </w:t>
+      </w:r>
+      <w:proofErr w:type="spellStart"/>
+      <w:r>
+        <w:rPr>
+          <w:sz w:val="32"/>
+          <w:szCs w:val="32"/>
+          <w:lang w:val="ru-RU"/>
+        </w:rPr>
+        <w:t>re</w:t>
+      </w:r>
+      <w:proofErr w:type="spellEnd"/>
+      <w:r>
+        <w:rPr>
+          <w:sz w:val="32"/>
+          <w:szCs w:val="32"/>
+          <w:lang w:val="ru-RU"/>
+        </w:rPr>
+        <w:t xml:space="preserve">, проверьте введенный адрес на соответствие формату </w:t>
+      </w:r>
+      <w:proofErr w:type="spellStart"/>
+      <w:r>
+        <w:rPr>
+          <w:sz w:val="32"/>
+          <w:szCs w:val="32"/>
+          <w:lang w:val="ru-RU"/>
+        </w:rPr>
+        <w:t>email</w:t>
+      </w:r>
+      <w:proofErr w:type="spellEnd"/>
+      <w:r>
+        <w:rPr>
+          <w:sz w:val="32"/>
+          <w:szCs w:val="32"/>
+          <w:lang w:val="ru-RU"/>
+        </w:rPr>
+        <w:t xml:space="preserve"> с помощью регулярного выражения.</w:t>
       </w:r>
     </w:p>
     <w:p>
@@ -15718,7 +16760,25 @@
           <w:szCs w:val="32"/>
           <w:lang w:val="ru-RU"/>
         </w:rPr>
-        <w:t>Создайте строку text, содержащую произвольный текст, в котором присутствуют определенные слова, которые нужно заменить.</w:t>
+        <w:t xml:space="preserve">Создайте строку </w:t>
+      </w:r>
+      <w:proofErr w:type="spellStart"/>
+      <w:r>
+        <w:rPr>
+          <w:sz w:val="32"/>
+          <w:szCs w:val="32"/>
+          <w:lang w:val="ru-RU"/>
+        </w:rPr>
+        <w:t>text</w:t>
+      </w:r>
+      <w:proofErr w:type="spellEnd"/>
+      <w:r>
+        <w:rPr>
+          <w:sz w:val="32"/>
+          <w:szCs w:val="32"/>
+          <w:lang w:val="ru-RU"/>
+        </w:rPr>
+        <w:t>, содержащую произвольный текст, в котором присутствуют определенные слова, которые нужно заменить.</w:t>
       </w:r>
     </w:p>
     <w:p>
@@ -15740,7 +16800,25 @@
           <w:szCs w:val="32"/>
           <w:lang w:val="ru-RU"/>
         </w:rPr>
-        <w:t>Используя модуль re, выполните замену определенных слов в тексте с помощью регулярного выражения.</w:t>
+        <w:t xml:space="preserve">Используя модуль </w:t>
+      </w:r>
+      <w:proofErr w:type="spellStart"/>
+      <w:r>
+        <w:rPr>
+          <w:sz w:val="32"/>
+          <w:szCs w:val="32"/>
+          <w:lang w:val="ru-RU"/>
+        </w:rPr>
+        <w:t>re</w:t>
+      </w:r>
+      <w:proofErr w:type="spellEnd"/>
+      <w:r>
+        <w:rPr>
+          <w:sz w:val="32"/>
+          <w:szCs w:val="32"/>
+          <w:lang w:val="ru-RU"/>
+        </w:rPr>
+        <w:t>, выполните замену определенных слов в тексте с помощью регулярного выражения.</w:t>
       </w:r>
     </w:p>
     <w:p>
@@ -15947,7 +17025,23 @@
           <w:lang w:val="ru-RU"/>
         </w:rPr>
         <w:lastRenderedPageBreak/>
-        <w:t>Лабораторная работа №4 (4ч). Пользовательские функции. Lambda-выражения. Генераторы.</w:t>
+        <w:t xml:space="preserve">Лабораторная работа №4 (4ч). Пользовательские функции. </w:t>
+      </w:r>
+      <w:proofErr w:type="spellStart"/>
+      <w:r>
+        <w:rPr>
+          <w:rFonts w:eastAsia="Arial"/>
+          <w:lang w:val="ru-RU"/>
+        </w:rPr>
+        <w:t>Lambda</w:t>
+      </w:r>
+      <w:proofErr w:type="spellEnd"/>
+      <w:r>
+        <w:rPr>
+          <w:rFonts w:eastAsia="Arial"/>
+          <w:lang w:val="ru-RU"/>
+        </w:rPr>
+        <w:t>-выражения. Генераторы.</w:t>
       </w:r>
     </w:p>
     <w:p>
@@ -15996,6 +17090,7 @@
         </w:rPr>
         <w:t xml:space="preserve">Создайте функцию </w:t>
       </w:r>
+      <w:proofErr w:type="spellStart"/>
       <w:r>
         <w:rPr>
           <w:b/>
@@ -16005,13 +17100,50 @@
         </w:rPr>
         <w:t>calculate_average</w:t>
       </w:r>
-      <w:r>
-        <w:rPr>
-          <w:sz w:val="32"/>
-          <w:szCs w:val="32"/>
-          <w:lang w:val="ru-RU"/>
-        </w:rPr>
-        <w:t>, которая принимает произвольное количество аргументов типа float или int.</w:t>
+      <w:proofErr w:type="spellEnd"/>
+      <w:r>
+        <w:rPr>
+          <w:sz w:val="32"/>
+          <w:szCs w:val="32"/>
+          <w:lang w:val="ru-RU"/>
+        </w:rPr>
+        <w:t xml:space="preserve">, которая принимает произвольное количество аргументов типа </w:t>
+      </w:r>
+      <w:proofErr w:type="spellStart"/>
+      <w:r>
+        <w:rPr>
+          <w:sz w:val="32"/>
+          <w:szCs w:val="32"/>
+          <w:lang w:val="ru-RU"/>
+        </w:rPr>
+        <w:t>float</w:t>
+      </w:r>
+      <w:proofErr w:type="spellEnd"/>
+      <w:r>
+        <w:rPr>
+          <w:sz w:val="32"/>
+          <w:szCs w:val="32"/>
+          <w:lang w:val="ru-RU"/>
+        </w:rPr>
+        <w:t xml:space="preserve"> или </w:t>
+      </w:r>
+      <w:proofErr w:type="spellStart"/>
+      <w:r>
+        <w:rPr>
+          <w:sz w:val="32"/>
+          <w:szCs w:val="32"/>
+          <w:lang w:val="ru-RU"/>
+        </w:rPr>
+        <w:t>int</w:t>
+      </w:r>
+      <w:proofErr w:type="spellEnd"/>
+      <w:r>
+        <w:rPr>
+          <w:sz w:val="32"/>
+          <w:szCs w:val="32"/>
+          <w:lang w:val="ru-RU"/>
+        </w:rPr>
+        <w:t>.</w:t>
       </w:r>
     </w:p>
     <w:p>
@@ -16254,8 +17386,19 @@
           <w:szCs w:val="32"/>
           <w:lang w:val="ru-RU"/>
         </w:rPr>
-        <w:t xml:space="preserve"> merge_strings</w:t>
-      </w:r>
+        <w:t xml:space="preserve"> </w:t>
+      </w:r>
+      <w:proofErr w:type="spellStart"/>
+      <w:r>
+        <w:rPr>
+          <w:b/>
+          <w:sz w:val="32"/>
+          <w:szCs w:val="32"/>
+          <w:lang w:val="ru-RU"/>
+        </w:rPr>
+        <w:t>merge_strings</w:t>
+      </w:r>
+      <w:proofErr w:type="spellEnd"/>
       <w:r>
         <w:rPr>
           <w:sz w:val="32"/>
@@ -16495,6 +17638,7 @@
         </w:rPr>
         <w:t xml:space="preserve">Описать функцию </w:t>
       </w:r>
+      <w:proofErr w:type="spellStart"/>
       <w:r>
         <w:rPr>
           <w:b/>
@@ -16504,6 +17648,7 @@
         </w:rPr>
         <w:t>PerfectNumber</w:t>
       </w:r>
+      <w:proofErr w:type="spellEnd"/>
       <w:r>
         <w:rPr>
           <w:sz w:val="32"/>
@@ -16707,6 +17852,7 @@
         </w:rPr>
         <w:t xml:space="preserve">Описать функцию </w:t>
       </w:r>
+      <w:proofErr w:type="spellStart"/>
       <w:r>
         <w:rPr>
           <w:b/>
@@ -16716,13 +17862,68 @@
         </w:rPr>
         <w:t>RemoveRowCol</w:t>
       </w:r>
-      <w:r>
-        <w:rPr>
-          <w:sz w:val="32"/>
-          <w:szCs w:val="32"/>
-          <w:lang w:val="ru-RU"/>
-        </w:rPr>
-        <w:t>, удаляющую из матрицы A размера M × N строкуи столбец, которые содержат элемент AK, L (предполагается, что M &gt; 1 и N &gt; 1; еслиK &gt; M или L &gt; N, то матрица не изменяется).</w:t>
+      <w:proofErr w:type="spellEnd"/>
+      <w:r>
+        <w:rPr>
+          <w:sz w:val="32"/>
+          <w:szCs w:val="32"/>
+          <w:lang w:val="ru-RU"/>
+        </w:rPr>
+        <w:t xml:space="preserve">, удаляющую из матрицы A размера M × N </w:t>
+      </w:r>
+      <w:proofErr w:type="spellStart"/>
+      <w:r>
+        <w:rPr>
+          <w:sz w:val="32"/>
+          <w:szCs w:val="32"/>
+          <w:lang w:val="ru-RU"/>
+        </w:rPr>
+        <w:t>строкуи</w:t>
+      </w:r>
+      <w:proofErr w:type="spellEnd"/>
+      <w:r>
+        <w:rPr>
+          <w:sz w:val="32"/>
+          <w:szCs w:val="32"/>
+          <w:lang w:val="ru-RU"/>
+        </w:rPr>
+        <w:t xml:space="preserve"> столбец, которые содержат элемент AK, L (предполагается, что </w:t>
+      </w:r>
+      <w:proofErr w:type="gramStart"/>
+      <w:r>
+        <w:rPr>
+          <w:sz w:val="32"/>
+          <w:szCs w:val="32"/>
+          <w:lang w:val="ru-RU"/>
+        </w:rPr>
+        <w:t>M &gt;</w:t>
+      </w:r>
+      <w:proofErr w:type="gramEnd"/>
+      <w:r>
+        <w:rPr>
+          <w:sz w:val="32"/>
+          <w:szCs w:val="32"/>
+          <w:lang w:val="ru-RU"/>
+        </w:rPr>
+        <w:t xml:space="preserve"> 1 и N &gt; 1; </w:t>
+      </w:r>
+      <w:proofErr w:type="spellStart"/>
+      <w:r>
+        <w:rPr>
+          <w:sz w:val="32"/>
+          <w:szCs w:val="32"/>
+          <w:lang w:val="ru-RU"/>
+        </w:rPr>
+        <w:t>еслиK</w:t>
+      </w:r>
+      <w:proofErr w:type="spellEnd"/>
+      <w:r>
+        <w:rPr>
+          <w:sz w:val="32"/>
+          <w:szCs w:val="32"/>
+          <w:lang w:val="ru-RU"/>
+        </w:rPr>
+        <w:t xml:space="preserve"> &gt; M или L &gt; N, то матрица не изменяется).</w:t>
       </w:r>
     </w:p>
     <w:p>
@@ -16932,6 +18133,361 @@
         <w:rPr>
           <w:sz w:val="32"/>
           <w:szCs w:val="32"/>
+          <w:lang w:val="en-US"/>
+        </w:rPr>
+      </w:pPr>
+    </w:p>
+    <w:p>
+      <w:pPr>
+        <w:rPr>
+          <w:sz w:val="32"/>
+          <w:szCs w:val="32"/>
+          <w:lang w:val="ru-RU"/>
+        </w:rPr>
+      </w:pPr>
+      <w:r>
+        <w:rPr>
+          <w:b/>
+          <w:color w:val="38761D"/>
+          <w:sz w:val="32"/>
+          <w:szCs w:val="32"/>
+          <w:lang w:val="ru-RU"/>
+        </w:rPr>
+        <w:t>Задание 5.</w:t>
+      </w:r>
+    </w:p>
+    <w:p>
+      <w:pPr>
+        <w:rPr>
+          <w:sz w:val="32"/>
+          <w:szCs w:val="32"/>
+          <w:lang w:val="ru-RU"/>
+        </w:rPr>
+      </w:pPr>
+      <w:r>
+        <w:rPr>
+          <w:sz w:val="32"/>
+          <w:szCs w:val="32"/>
+          <w:lang w:val="ru-RU"/>
+        </w:rPr>
+        <w:lastRenderedPageBreak/>
+        <w:t xml:space="preserve">Описать функцию </w:t>
+      </w:r>
+      <w:proofErr w:type="spellStart"/>
+      <w:r>
+        <w:rPr>
+          <w:b/>
+          <w:sz w:val="32"/>
+          <w:szCs w:val="32"/>
+          <w:lang w:val="ru-RU"/>
+        </w:rPr>
+        <w:t>FlattenList</w:t>
+      </w:r>
+      <w:proofErr w:type="spellEnd"/>
+      <w:r>
+        <w:rPr>
+          <w:sz w:val="32"/>
+          <w:szCs w:val="32"/>
+          <w:lang w:val="ru-RU"/>
+        </w:rPr>
+        <w:t>, которая принимает вложенный список и возвращает одноуровневый список, содержащий все элементы из вложенных списков.</w:t>
+      </w:r>
+    </w:p>
+    <w:p>
+      <w:pPr>
+        <w:spacing w:after="0" w:line="276" w:lineRule="auto"/>
+        <w:rPr>
+          <w:sz w:val="32"/>
+          <w:szCs w:val="32"/>
+          <w:lang w:val="ru-RU"/>
+        </w:rPr>
+      </w:pPr>
+    </w:p>
+    <w:p>
+      <w:pPr>
+        <w:spacing w:after="0" w:line="276" w:lineRule="auto"/>
+        <w:rPr>
+          <w:sz w:val="32"/>
+          <w:szCs w:val="32"/>
+          <w:lang w:val="en-US"/>
+        </w:rPr>
+      </w:pPr>
+      <w:r>
+        <w:rPr>
+          <w:sz w:val="32"/>
+          <w:szCs w:val="32"/>
+          <w:lang w:val="en-US"/>
+        </w:rPr>
+        <w:t>Code:</w:t>
+      </w:r>
+    </w:p>
+    <w:p>
+      <w:pPr>
+        <w:spacing w:after="0" w:line="276" w:lineRule="auto"/>
+        <w:rPr>
+          <w:sz w:val="32"/>
+          <w:szCs w:val="32"/>
+          <w:lang w:val="en-US"/>
+        </w:rPr>
+      </w:pPr>
+      <w:r>
+        <w:rPr>
+          <w:sz w:val="32"/>
+          <w:szCs w:val="32"/>
+          <w:lang w:val="en-US"/>
+        </w:rPr>
+        <w:drawing>
+          <wp:inline distT="0" distB="0" distL="0" distR="0" wp14:anchorId="003EC52A" wp14:editId="58E67B8D">
+            <wp:extent cx="5759450" cy="2056130"/>
+            <wp:effectExtent l="0" t="0" r="0" b="1270"/>
+            <wp:docPr id="654309785" name="Рисунок 1"/>
+            <wp:cNvGraphicFramePr>
+              <a:graphicFrameLocks xmlns:a="http://schemas.openxmlformats.org/drawingml/2006/main" noChangeAspect="1"/>
+            </wp:cNvGraphicFramePr>
+            <a:graphic xmlns:a="http://schemas.openxmlformats.org/drawingml/2006/main">
+              <a:graphicData uri="http://schemas.openxmlformats.org/drawingml/2006/picture">
+                <pic:pic xmlns:pic="http://schemas.openxmlformats.org/drawingml/2006/picture">
+                  <pic:nvPicPr>
+                    <pic:cNvPr id="654309785" name=""/>
+                    <pic:cNvPicPr/>
+                  </pic:nvPicPr>
+                  <pic:blipFill>
+                    <a:blip r:embed="rId173"/>
+                    <a:stretch>
+                      <a:fillRect/>
+                    </a:stretch>
+                  </pic:blipFill>
+                  <pic:spPr>
+                    <a:xfrm>
+                      <a:off x="0" y="0"/>
+                      <a:ext cx="5759450" cy="2056130"/>
+                    </a:xfrm>
+                    <a:prstGeom prst="rect">
+                      <a:avLst/>
+                    </a:prstGeom>
+                  </pic:spPr>
+                </pic:pic>
+              </a:graphicData>
+            </a:graphic>
+          </wp:inline>
+        </w:drawing>
+      </w:r>
+    </w:p>
+    <w:p>
+      <w:pPr>
+        <w:spacing w:after="0" w:line="276" w:lineRule="auto"/>
+        <w:rPr>
+          <w:sz w:val="32"/>
+          <w:szCs w:val="32"/>
+          <w:lang w:val="en-US"/>
+        </w:rPr>
+      </w:pPr>
+      <w:r>
+        <w:rPr>
+          <w:sz w:val="32"/>
+          <w:szCs w:val="32"/>
+          <w:lang w:val="en-US"/>
+        </w:rPr>
+        <w:t>Result:</w:t>
+      </w:r>
+    </w:p>
+    <w:p>
+      <w:pPr>
+        <w:spacing w:after="0" w:line="276" w:lineRule="auto"/>
+        <w:rPr>
+          <w:sz w:val="32"/>
+          <w:szCs w:val="32"/>
+          <w:lang w:val="en-US"/>
+        </w:rPr>
+      </w:pPr>
+      <w:r>
+        <w:rPr>
+          <w:sz w:val="32"/>
+          <w:szCs w:val="32"/>
+          <w:lang w:val="en-US"/>
+        </w:rPr>
+        <w:drawing>
+          <wp:inline distT="0" distB="0" distL="0" distR="0" wp14:anchorId="44BB29A9" wp14:editId="5B3A06C5">
+            <wp:extent cx="3562847" cy="514422"/>
+            <wp:effectExtent l="0" t="0" r="0" b="0"/>
+            <wp:docPr id="1106978425" name="Рисунок 1"/>
+            <wp:cNvGraphicFramePr>
+              <a:graphicFrameLocks xmlns:a="http://schemas.openxmlformats.org/drawingml/2006/main" noChangeAspect="1"/>
+            </wp:cNvGraphicFramePr>
+            <a:graphic xmlns:a="http://schemas.openxmlformats.org/drawingml/2006/main">
+              <a:graphicData uri="http://schemas.openxmlformats.org/drawingml/2006/picture">
+                <pic:pic xmlns:pic="http://schemas.openxmlformats.org/drawingml/2006/picture">
+                  <pic:nvPicPr>
+                    <pic:cNvPr id="1106978425" name=""/>
+                    <pic:cNvPicPr/>
+                  </pic:nvPicPr>
+                  <pic:blipFill>
+                    <a:blip r:embed="rId174"/>
+                    <a:stretch>
+                      <a:fillRect/>
+                    </a:stretch>
+                  </pic:blipFill>
+                  <pic:spPr>
+                    <a:xfrm>
+                      <a:off x="0" y="0"/>
+                      <a:ext cx="3562847" cy="514422"/>
+                    </a:xfrm>
+                    <a:prstGeom prst="rect">
+                      <a:avLst/>
+                    </a:prstGeom>
+                  </pic:spPr>
+                </pic:pic>
+              </a:graphicData>
+            </a:graphic>
+          </wp:inline>
+        </w:drawing>
+      </w:r>
+    </w:p>
+    <w:p>
+      <w:pPr>
+        <w:spacing w:after="0" w:line="276" w:lineRule="auto"/>
+        <w:rPr>
+          <w:sz w:val="32"/>
+          <w:szCs w:val="32"/>
+          <w:lang w:val="en-US"/>
+        </w:rPr>
+      </w:pPr>
+    </w:p>
+    <w:p>
+      <w:pPr>
+        <w:rPr>
+          <w:sz w:val="32"/>
+          <w:szCs w:val="32"/>
+          <w:lang w:val="ru-RU"/>
+        </w:rPr>
+      </w:pPr>
+      <w:r>
+        <w:rPr>
+          <w:b/>
+          <w:color w:val="38761D"/>
+          <w:sz w:val="32"/>
+          <w:szCs w:val="32"/>
+          <w:lang w:val="ru-RU"/>
+        </w:rPr>
+        <w:t>Задание 6.</w:t>
+      </w:r>
+    </w:p>
+    <w:p>
+      <w:pPr>
+        <w:rPr>
+          <w:sz w:val="32"/>
+          <w:szCs w:val="32"/>
+          <w:lang w:val="ru-RU"/>
+        </w:rPr>
+      </w:pPr>
+      <w:r>
+        <w:rPr>
+          <w:sz w:val="32"/>
+          <w:szCs w:val="32"/>
+          <w:lang w:val="ru-RU"/>
+        </w:rPr>
+        <w:t xml:space="preserve">Описать рекурсивные функции </w:t>
+      </w:r>
+      <w:proofErr w:type="spellStart"/>
+      <w:r>
+        <w:rPr>
+          <w:b/>
+          <w:sz w:val="32"/>
+          <w:szCs w:val="32"/>
+          <w:lang w:val="ru-RU"/>
+        </w:rPr>
+        <w:t>Fact</w:t>
+      </w:r>
+      <w:proofErr w:type="spellEnd"/>
+      <w:r>
+        <w:rPr>
+          <w:b/>
+          <w:sz w:val="32"/>
+          <w:szCs w:val="32"/>
+          <w:lang w:val="ru-RU"/>
+        </w:rPr>
+        <w:t xml:space="preserve"> </w:t>
+      </w:r>
+      <w:r>
+        <w:rPr>
+          <w:sz w:val="32"/>
+          <w:szCs w:val="32"/>
+          <w:lang w:val="ru-RU"/>
+        </w:rPr>
+        <w:t xml:space="preserve">и </w:t>
+      </w:r>
+      <w:r>
+        <w:rPr>
+          <w:b/>
+          <w:sz w:val="32"/>
+          <w:szCs w:val="32"/>
+          <w:lang w:val="ru-RU"/>
+        </w:rPr>
+        <w:t>Fact2</w:t>
+      </w:r>
+      <w:r>
+        <w:rPr>
+          <w:sz w:val="32"/>
+          <w:szCs w:val="32"/>
+          <w:lang w:val="ru-RU"/>
+        </w:rPr>
+        <w:t xml:space="preserve">, вычисляющие значения факториала </w:t>
+      </w:r>
+      <w:proofErr w:type="spellStart"/>
+      <w:proofErr w:type="gramStart"/>
+      <w:r>
+        <w:rPr>
+          <w:sz w:val="32"/>
+          <w:szCs w:val="32"/>
+          <w:lang w:val="ru-RU"/>
+        </w:rPr>
+        <w:t>N!и</w:t>
+      </w:r>
+      <w:proofErr w:type="spellEnd"/>
+      <w:proofErr w:type="gramEnd"/>
+      <w:r>
+        <w:rPr>
+          <w:sz w:val="32"/>
+          <w:szCs w:val="32"/>
+          <w:lang w:val="ru-RU"/>
+        </w:rPr>
+        <w:t xml:space="preserve"> двойного факториала N!! соответственно (N &gt; 0 — параметр целого типа).</w:t>
+      </w:r>
+    </w:p>
+    <w:p>
+      <w:pPr>
+        <w:spacing w:after="0" w:line="276" w:lineRule="auto"/>
+        <w:rPr>
+          <w:sz w:val="32"/>
+          <w:szCs w:val="32"/>
+          <w:lang w:val="en-US"/>
+        </w:rPr>
+      </w:pPr>
+      <w:r>
+        <w:rPr>
+          <w:sz w:val="32"/>
+          <w:szCs w:val="32"/>
+          <w:lang w:val="en-US"/>
+        </w:rPr>
+        <w:t>Code:</w:t>
+      </w:r>
+    </w:p>
+    <w:p>
+      <w:pPr>
+        <w:spacing w:after="0" w:line="276" w:lineRule="auto"/>
+        <w:rPr>
+          <w:sz w:val="32"/>
+          <w:szCs w:val="32"/>
+          <w:lang w:val="en-US"/>
+        </w:rPr>
+      </w:pPr>
+    </w:p>
+    <w:p>
+      <w:pPr>
+        <w:spacing w:after="0" w:line="276" w:lineRule="auto"/>
+        <w:rPr>
+          <w:sz w:val="32"/>
+          <w:szCs w:val="32"/>
           <w:lang w:val="ru-RU"/>
         </w:rPr>
       </w:pPr>
@@ -17393,21 +18949,21 @@
         <v:path o:extrusionok="f" gradientshapeok="t" o:connecttype="rect"/>
         <o:lock v:ext="edit" aspectratio="t"/>
       </v:shapetype>
-      <v:shape id="_x0000_i1059" type="#_x0000_t75" style="width:24.6pt;height:22.8pt;visibility:visible;mso-wrap-style:square" o:bullet="t">
+      <v:shape id="_x0000_i1071" type="#_x0000_t75" style="width:24.6pt;height:22.8pt;visibility:visible;mso-wrap-style:square" o:bullet="t">
         <v:imagedata r:id="rId1" o:title=""/>
       </v:shape>
     </w:pict>
   </w:numPicBullet>
   <w:numPicBullet w:numPicBulletId="1">
     <w:pict>
-      <v:shape id="_x0000_i1060" type="#_x0000_t75" style="width:45pt;height:23.4pt;visibility:visible;mso-wrap-style:square" o:bullet="t">
+      <v:shape id="_x0000_i1072" type="#_x0000_t75" style="width:45pt;height:23.4pt;visibility:visible;mso-wrap-style:square" o:bullet="t">
         <v:imagedata r:id="rId2" o:title=""/>
       </v:shape>
     </w:pict>
   </w:numPicBullet>
   <w:numPicBullet w:numPicBulletId="2">
     <w:pict>
-      <v:shape id="_x0000_i1061" type="#_x0000_t75" style="width:27.6pt;height:21.6pt;visibility:visible;mso-wrap-style:square" o:bullet="t">
+      <v:shape id="_x0000_i1073" type="#_x0000_t75" style="width:27.6pt;height:21.6pt;visibility:visible;mso-wrap-style:square" o:bullet="t">
         <v:imagedata r:id="rId3" o:title=""/>
       </v:shape>
     </w:pict>

</xml_diff>

<commit_message>
Task 7 from lab 4 done
</commit_message>
<xml_diff>
--- a/otchet.docx
+++ b/otchet.docx
@@ -57,8 +57,6 @@
         </w:rPr>
         <w:t xml:space="preserve">Для ввода информации в переменные используется </w:t>
       </w:r>
-      <w:proofErr w:type="spellStart"/>
-      <w:proofErr w:type="gramStart"/>
       <w:r>
         <w:rPr>
           <w:b/>
@@ -66,9 +64,16 @@
           <w:szCs w:val="32"/>
           <w:lang w:val="ru-RU"/>
         </w:rPr>
-        <w:t>input</w:t>
-      </w:r>
-      <w:proofErr w:type="spellEnd"/>
+        <w:t>input()</w:t>
+      </w:r>
+      <w:r>
+        <w:rPr>
+          <w:sz w:val="32"/>
+          <w:szCs w:val="32"/>
+          <w:lang w:val="ru-RU"/>
+        </w:rPr>
+        <w:t xml:space="preserve">, для вывода - </w:t>
+      </w:r>
       <w:r>
         <w:rPr>
           <w:b/>
@@ -76,45 +81,7 @@
           <w:szCs w:val="32"/>
           <w:lang w:val="ru-RU"/>
         </w:rPr>
-        <w:t>(</w:t>
-      </w:r>
-      <w:proofErr w:type="gramEnd"/>
-      <w:r>
-        <w:rPr>
-          <w:b/>
-          <w:sz w:val="32"/>
-          <w:szCs w:val="32"/>
-          <w:lang w:val="ru-RU"/>
-        </w:rPr>
-        <w:t>)</w:t>
-      </w:r>
-      <w:r>
-        <w:rPr>
-          <w:sz w:val="32"/>
-          <w:szCs w:val="32"/>
-          <w:lang w:val="ru-RU"/>
-        </w:rPr>
-        <w:t xml:space="preserve">, для вывода - </w:t>
-      </w:r>
-      <w:proofErr w:type="spellStart"/>
-      <w:r>
-        <w:rPr>
-          <w:b/>
-          <w:sz w:val="32"/>
-          <w:szCs w:val="32"/>
-          <w:lang w:val="ru-RU"/>
-        </w:rPr>
-        <w:t>print</w:t>
-      </w:r>
-      <w:proofErr w:type="spellEnd"/>
-      <w:r>
-        <w:rPr>
-          <w:b/>
-          <w:sz w:val="32"/>
-          <w:szCs w:val="32"/>
-          <w:lang w:val="ru-RU"/>
-        </w:rPr>
-        <w:t>()</w:t>
+        <w:t>print()</w:t>
       </w:r>
       <w:r>
         <w:rPr>
@@ -328,8 +295,6 @@
         </w:rPr>
         <w:t xml:space="preserve">При помощи </w:t>
       </w:r>
-      <w:proofErr w:type="spellStart"/>
-      <w:proofErr w:type="gramStart"/>
       <w:r>
         <w:rPr>
           <w:b/>
@@ -337,27 +302,7 @@
           <w:szCs w:val="32"/>
           <w:lang w:val="ru-RU"/>
         </w:rPr>
-        <w:t>type</w:t>
-      </w:r>
-      <w:proofErr w:type="spellEnd"/>
-      <w:r>
-        <w:rPr>
-          <w:b/>
-          <w:sz w:val="32"/>
-          <w:szCs w:val="32"/>
-          <w:lang w:val="ru-RU"/>
-        </w:rPr>
-        <w:t>(</w:t>
-      </w:r>
-      <w:proofErr w:type="gramEnd"/>
-      <w:r>
-        <w:rPr>
-          <w:b/>
-          <w:sz w:val="32"/>
-          <w:szCs w:val="32"/>
-          <w:lang w:val="ru-RU"/>
-        </w:rPr>
-        <w:t>)</w:t>
+        <w:t>type()</w:t>
       </w:r>
       <w:r>
         <w:rPr>
@@ -1179,25 +1124,7 @@
           <w:szCs w:val="32"/>
           <w:lang w:val="ru-RU"/>
         </w:rPr>
-        <w:t xml:space="preserve">x % 2 + c // 4 - v / </w:t>
-      </w:r>
-      <w:proofErr w:type="gramStart"/>
-      <w:r>
-        <w:rPr>
-          <w:sz w:val="32"/>
-          <w:szCs w:val="32"/>
-          <w:lang w:val="ru-RU"/>
-        </w:rPr>
-        <w:t>10  +</w:t>
-      </w:r>
-      <w:proofErr w:type="gramEnd"/>
-      <w:r>
-        <w:rPr>
-          <w:sz w:val="32"/>
-          <w:szCs w:val="32"/>
-          <w:lang w:val="ru-RU"/>
-        </w:rPr>
-        <w:t xml:space="preserve"> 18b </w:t>
+        <w:t xml:space="preserve">x % 2 + c // 4 - v / 10  + 18b </w:t>
       </w:r>
     </w:p>
     <w:p>
@@ -1217,8 +1144,6 @@
         </w:rPr>
         <w:t xml:space="preserve">не создавайте переменные для значений x, c, v, b, а пропишите </w:t>
       </w:r>
-      <w:proofErr w:type="spellStart"/>
-      <w:proofErr w:type="gramStart"/>
       <w:r>
         <w:rPr>
           <w:b/>
@@ -1226,9 +1151,16 @@
           <w:szCs w:val="32"/>
           <w:lang w:val="ru-RU"/>
         </w:rPr>
-        <w:t>input</w:t>
-      </w:r>
-      <w:proofErr w:type="spellEnd"/>
+        <w:t xml:space="preserve">input() </w:t>
+      </w:r>
+      <w:r>
+        <w:rPr>
+          <w:sz w:val="32"/>
+          <w:szCs w:val="32"/>
+          <w:lang w:val="ru-RU"/>
+        </w:rPr>
+        <w:t xml:space="preserve">прямо в формуле. используйте модуль </w:t>
+      </w:r>
       <w:r>
         <w:rPr>
           <w:b/>
@@ -1236,9 +1168,44 @@
           <w:szCs w:val="32"/>
           <w:lang w:val="ru-RU"/>
         </w:rPr>
-        <w:t>(</w:t>
-      </w:r>
-      <w:proofErr w:type="gramEnd"/>
+        <w:t xml:space="preserve">Math </w:t>
+      </w:r>
+      <w:r>
+        <w:rPr>
+          <w:sz w:val="32"/>
+          <w:szCs w:val="32"/>
+          <w:lang w:val="ru-RU"/>
+        </w:rPr>
+        <w:t>для сложных математических вычислений.</w:t>
+      </w:r>
+    </w:p>
+    <w:p>
+      <w:pPr>
+        <w:ind w:firstLine="720"/>
+        <w:rPr>
+          <w:sz w:val="32"/>
+          <w:szCs w:val="32"/>
+          <w:lang w:val="ru-RU"/>
+        </w:rPr>
+      </w:pPr>
+    </w:p>
+    <w:p>
+      <w:pPr>
+        <w:ind w:firstLine="720"/>
+        <w:rPr>
+          <w:sz w:val="32"/>
+          <w:szCs w:val="32"/>
+          <w:lang w:val="ru-RU"/>
+        </w:rPr>
+      </w:pPr>
+      <w:r>
+        <w:rPr>
+          <w:sz w:val="32"/>
+          <w:szCs w:val="32"/>
+          <w:lang w:val="ru-RU"/>
+        </w:rPr>
+        <w:t xml:space="preserve">Выведете результаты всех 4 формул в одну строчку, через “**-**” и в конце “!!!!” (для этого используйте </w:t>
+      </w:r>
       <w:r>
         <w:rPr>
           <w:b/>
@@ -1246,17 +1213,16 @@
           <w:szCs w:val="32"/>
           <w:lang w:val="ru-RU"/>
         </w:rPr>
-        <w:t xml:space="preserve">) </w:t>
-      </w:r>
-      <w:r>
-        <w:rPr>
-          <w:sz w:val="32"/>
-          <w:szCs w:val="32"/>
-          <w:lang w:val="ru-RU"/>
-        </w:rPr>
-        <w:t xml:space="preserve">прямо в формуле. используйте модуль </w:t>
-      </w:r>
-      <w:proofErr w:type="spellStart"/>
+        <w:t>sep</w:t>
+      </w:r>
+      <w:r>
+        <w:rPr>
+          <w:sz w:val="32"/>
+          <w:szCs w:val="32"/>
+          <w:lang w:val="ru-RU"/>
+        </w:rPr>
+        <w:t xml:space="preserve">, </w:t>
+      </w:r>
       <w:r>
         <w:rPr>
           <w:b/>
@@ -1264,9 +1230,16 @@
           <w:szCs w:val="32"/>
           <w:lang w:val="ru-RU"/>
         </w:rPr>
-        <w:t>Math</w:t>
-      </w:r>
-      <w:proofErr w:type="spellEnd"/>
+        <w:t xml:space="preserve">end </w:t>
+      </w:r>
+      <w:r>
+        <w:rPr>
+          <w:sz w:val="32"/>
+          <w:szCs w:val="32"/>
+          <w:lang w:val="ru-RU"/>
+        </w:rPr>
+        <w:t xml:space="preserve">в </w:t>
+      </w:r>
       <w:r>
         <w:rPr>
           <w:b/>
@@ -1274,111 +1247,7 @@
           <w:szCs w:val="32"/>
           <w:lang w:val="ru-RU"/>
         </w:rPr>
-        <w:t xml:space="preserve"> </w:t>
-      </w:r>
-      <w:r>
-        <w:rPr>
-          <w:sz w:val="32"/>
-          <w:szCs w:val="32"/>
-          <w:lang w:val="ru-RU"/>
-        </w:rPr>
-        <w:t>для сложных математических вычислений.</w:t>
-      </w:r>
-    </w:p>
-    <w:p>
-      <w:pPr>
-        <w:ind w:firstLine="720"/>
-        <w:rPr>
-          <w:sz w:val="32"/>
-          <w:szCs w:val="32"/>
-          <w:lang w:val="ru-RU"/>
-        </w:rPr>
-      </w:pPr>
-    </w:p>
-    <w:p>
-      <w:pPr>
-        <w:ind w:firstLine="720"/>
-        <w:rPr>
-          <w:sz w:val="32"/>
-          <w:szCs w:val="32"/>
-          <w:lang w:val="ru-RU"/>
-        </w:rPr>
-      </w:pPr>
-      <w:r>
-        <w:rPr>
-          <w:sz w:val="32"/>
-          <w:szCs w:val="32"/>
-          <w:lang w:val="ru-RU"/>
-        </w:rPr>
-        <w:t xml:space="preserve">Выведете результаты всех 4 формул в одну строчку, через “**-**” и в конце “!!!!” (для этого используйте </w:t>
-      </w:r>
-      <w:proofErr w:type="spellStart"/>
-      <w:r>
-        <w:rPr>
-          <w:b/>
-          <w:sz w:val="32"/>
-          <w:szCs w:val="32"/>
-          <w:lang w:val="ru-RU"/>
-        </w:rPr>
-        <w:t>sep</w:t>
-      </w:r>
-      <w:proofErr w:type="spellEnd"/>
-      <w:r>
-        <w:rPr>
-          <w:sz w:val="32"/>
-          <w:szCs w:val="32"/>
-          <w:lang w:val="ru-RU"/>
-        </w:rPr>
-        <w:t xml:space="preserve">, </w:t>
-      </w:r>
-      <w:proofErr w:type="spellStart"/>
-      <w:r>
-        <w:rPr>
-          <w:b/>
-          <w:sz w:val="32"/>
-          <w:szCs w:val="32"/>
-          <w:lang w:val="ru-RU"/>
-        </w:rPr>
-        <w:t>end</w:t>
-      </w:r>
-      <w:proofErr w:type="spellEnd"/>
-      <w:r>
-        <w:rPr>
-          <w:b/>
-          <w:sz w:val="32"/>
-          <w:szCs w:val="32"/>
-          <w:lang w:val="ru-RU"/>
-        </w:rPr>
-        <w:t xml:space="preserve"> </w:t>
-      </w:r>
-      <w:r>
-        <w:rPr>
-          <w:sz w:val="32"/>
-          <w:szCs w:val="32"/>
-          <w:lang w:val="ru-RU"/>
-        </w:rPr>
-        <w:t xml:space="preserve">в </w:t>
-      </w:r>
-      <w:proofErr w:type="spellStart"/>
-      <w:proofErr w:type="gramStart"/>
-      <w:r>
-        <w:rPr>
-          <w:b/>
-          <w:sz w:val="32"/>
-          <w:szCs w:val="32"/>
-          <w:lang w:val="ru-RU"/>
-        </w:rPr>
-        <w:t>print</w:t>
-      </w:r>
-      <w:proofErr w:type="spellEnd"/>
-      <w:r>
-        <w:rPr>
-          <w:b/>
-          <w:sz w:val="32"/>
-          <w:szCs w:val="32"/>
-          <w:lang w:val="ru-RU"/>
-        </w:rPr>
-        <w:t xml:space="preserve"> </w:t>
+        <w:t xml:space="preserve">print </w:t>
       </w:r>
       <w:r>
         <w:rPr>
@@ -1388,7 +1257,6 @@
         </w:rPr>
         <w:t>)</w:t>
       </w:r>
-      <w:proofErr w:type="gramEnd"/>
     </w:p>
     <w:p>
       <w:pPr>
@@ -1569,35 +1437,7 @@
           <w:szCs w:val="32"/>
           <w:lang w:val="ru-RU"/>
         </w:rPr>
-        <w:t xml:space="preserve">Форматированный ввод-вывод в Python обеспечивает более удобное и наглядное представление данных при выполнении программ. В Python для форматирования используется метод </w:t>
-      </w:r>
-      <w:proofErr w:type="spellStart"/>
-      <w:proofErr w:type="gramStart"/>
-      <w:r>
-        <w:rPr>
-          <w:sz w:val="32"/>
-          <w:szCs w:val="32"/>
-          <w:lang w:val="ru-RU"/>
-        </w:rPr>
-        <w:t>format</w:t>
-      </w:r>
-      <w:proofErr w:type="spellEnd"/>
-      <w:r>
-        <w:rPr>
-          <w:sz w:val="32"/>
-          <w:szCs w:val="32"/>
-          <w:lang w:val="ru-RU"/>
-        </w:rPr>
-        <w:t>(</w:t>
-      </w:r>
-      <w:proofErr w:type="gramEnd"/>
-      <w:r>
-        <w:rPr>
-          <w:sz w:val="32"/>
-          <w:szCs w:val="32"/>
-          <w:lang w:val="ru-RU"/>
-        </w:rPr>
-        <w:t>) для строк и специальные символы для форматирования чисел.</w:t>
+        <w:t>Форматированный ввод-вывод в Python обеспечивает более удобное и наглядное представление данных при выполнении программ. В Python для форматирования используется метод format() для строк и специальные символы для форматирования чисел.</w:t>
       </w:r>
     </w:p>
     <w:p>
@@ -1961,25 +1801,7 @@
           <w:szCs w:val="32"/>
           <w:lang w:val="ru-RU"/>
         </w:rPr>
-        <w:t xml:space="preserve">Напишите программу, которая запрашивает у пользователя два числа (a, b) и выводит результаты деления a на b и b на </w:t>
-      </w:r>
-      <w:proofErr w:type="gramStart"/>
-      <w:r>
-        <w:rPr>
-          <w:sz w:val="32"/>
-          <w:szCs w:val="32"/>
-          <w:lang w:val="ru-RU"/>
-        </w:rPr>
-        <w:t>a .</w:t>
-      </w:r>
-      <w:proofErr w:type="gramEnd"/>
-      <w:r>
-        <w:rPr>
-          <w:sz w:val="32"/>
-          <w:szCs w:val="32"/>
-          <w:lang w:val="ru-RU"/>
-        </w:rPr>
-        <w:t xml:space="preserve"> " Округлите первое вычисле</w:t>
+        <w:t>Напишите программу, которая запрашивает у пользователя два числа (a, b) и выводит результаты деления a на b и b на a . " Округлите первое вычисле</w:t>
       </w:r>
       <w:r>
         <w:rPr>
@@ -2178,7 +2000,6 @@
         </w:rPr>
         <w:t xml:space="preserve">Подключите модуль </w:t>
       </w:r>
-      <w:proofErr w:type="spellStart"/>
       <w:r>
         <w:rPr>
           <w:b/>
@@ -2186,103 +2007,42 @@
           <w:szCs w:val="32"/>
           <w:lang w:val="ru-RU"/>
         </w:rPr>
-        <w:t>time</w:t>
-      </w:r>
-      <w:proofErr w:type="spellEnd"/>
-      <w:r>
+        <w:t xml:space="preserve">time </w:t>
+      </w:r>
+      <w:r>
+        <w:rPr>
+          <w:sz w:val="32"/>
+          <w:szCs w:val="32"/>
+          <w:lang w:val="ru-RU"/>
+        </w:rPr>
+        <w:t>к файлу.</w:t>
+      </w:r>
+    </w:p>
+    <w:p>
+      <w:pPr>
         <w:rPr>
           <w:b/>
           <w:sz w:val="32"/>
           <w:szCs w:val="32"/>
           <w:lang w:val="ru-RU"/>
         </w:rPr>
-        <w:t xml:space="preserve"> </w:t>
-      </w:r>
-      <w:r>
-        <w:rPr>
-          <w:sz w:val="32"/>
-          <w:szCs w:val="32"/>
-          <w:lang w:val="ru-RU"/>
-        </w:rPr>
-        <w:t>к файлу.</w:t>
-      </w:r>
-    </w:p>
-    <w:p>
-      <w:pPr>
+      </w:pPr>
+      <w:r>
+        <w:rPr>
+          <w:sz w:val="32"/>
+          <w:szCs w:val="32"/>
+          <w:lang w:val="ru-RU"/>
+        </w:rPr>
+        <w:t>Попробуйте считать сегодняшнюю дату и время используя</w:t>
+      </w:r>
+      <w:r>
         <w:rPr>
           <w:b/>
           <w:sz w:val="32"/>
           <w:szCs w:val="32"/>
           <w:lang w:val="ru-RU"/>
         </w:rPr>
-      </w:pPr>
-      <w:r>
-        <w:rPr>
-          <w:sz w:val="32"/>
-          <w:szCs w:val="32"/>
-          <w:lang w:val="ru-RU"/>
-        </w:rPr>
-        <w:t>Попробуйте считать сегодняшнюю дату и время используя</w:t>
-      </w:r>
-      <w:r>
-        <w:rPr>
-          <w:b/>
-          <w:sz w:val="32"/>
-          <w:szCs w:val="32"/>
-          <w:lang w:val="ru-RU"/>
-        </w:rPr>
-        <w:t xml:space="preserve"> </w:t>
-      </w:r>
-      <w:proofErr w:type="spellStart"/>
-      <w:proofErr w:type="gramStart"/>
-      <w:r>
-        <w:rPr>
-          <w:b/>
-          <w:sz w:val="32"/>
-          <w:szCs w:val="32"/>
-          <w:lang w:val="ru-RU"/>
-        </w:rPr>
-        <w:t>time</w:t>
-      </w:r>
-      <w:proofErr w:type="spellEnd"/>
-      <w:r>
-        <w:rPr>
-          <w:b/>
-          <w:sz w:val="32"/>
-          <w:szCs w:val="32"/>
-          <w:lang w:val="ru-RU"/>
-        </w:rPr>
-        <w:t>(</w:t>
-      </w:r>
-      <w:proofErr w:type="gramEnd"/>
-      <w:r>
-        <w:rPr>
-          <w:b/>
-          <w:sz w:val="32"/>
-          <w:szCs w:val="32"/>
-          <w:lang w:val="ru-RU"/>
-        </w:rPr>
-        <w:t xml:space="preserve">) и </w:t>
-      </w:r>
-      <w:proofErr w:type="spellStart"/>
-      <w:r>
-        <w:rPr>
-          <w:b/>
-          <w:sz w:val="32"/>
-          <w:szCs w:val="32"/>
-          <w:lang w:val="ru-RU"/>
-        </w:rPr>
-        <w:t>localtime</w:t>
-      </w:r>
-      <w:proofErr w:type="spellEnd"/>
-      <w:r>
-        <w:rPr>
-          <w:b/>
-          <w:sz w:val="32"/>
-          <w:szCs w:val="32"/>
-          <w:lang w:val="ru-RU"/>
-        </w:rPr>
-        <w:t>().</w:t>
+        <w:t xml:space="preserve"> time() и localtime().</w:t>
       </w:r>
     </w:p>
     <w:p>
@@ -2755,45 +2515,43 @@
           <w:lang w:val="ru-RU"/>
         </w:rPr>
         <w:lastRenderedPageBreak/>
-        <w:t>Лабораторная работа №2 (2ч). Условные конструкции</w:t>
-      </w:r>
-      <w:proofErr w:type="gramStart"/>
+        <w:t>Лабораторная работа №2 (2ч). Условные конструкции   (</w:t>
+      </w:r>
       <w:r>
         <w:rPr>
           <w:rFonts w:ascii="Times New Roman" w:hAnsi="Times New Roman" w:cs="Times New Roman"/>
           <w:sz w:val="28"/>
           <w:szCs w:val="28"/>
-          <w:lang w:val="ru-RU"/>
-        </w:rPr>
-        <w:t xml:space="preserve">   (</w:t>
-      </w:r>
-      <w:proofErr w:type="gramEnd"/>
+          <w:lang w:val="en-US"/>
+        </w:rPr>
+        <w:t>if</w:t>
+      </w:r>
       <w:r>
         <w:rPr>
           <w:rFonts w:ascii="Times New Roman" w:hAnsi="Times New Roman" w:cs="Times New Roman"/>
           <w:sz w:val="28"/>
           <w:szCs w:val="28"/>
-          <w:lang w:val="en-US"/>
-        </w:rPr>
-        <w:t>if</w:t>
+          <w:lang w:val="ru-RU"/>
+        </w:rPr>
+        <w:t xml:space="preserve"> и </w:t>
       </w:r>
       <w:r>
         <w:rPr>
           <w:rFonts w:ascii="Times New Roman" w:hAnsi="Times New Roman" w:cs="Times New Roman"/>
           <w:sz w:val="28"/>
           <w:szCs w:val="28"/>
-          <w:lang w:val="ru-RU"/>
-        </w:rPr>
-        <w:t xml:space="preserve"> и </w:t>
+          <w:lang w:val="en-US"/>
+        </w:rPr>
+        <w:t>match</w:t>
       </w:r>
       <w:r>
         <w:rPr>
           <w:rFonts w:ascii="Times New Roman" w:hAnsi="Times New Roman" w:cs="Times New Roman"/>
           <w:sz w:val="28"/>
           <w:szCs w:val="28"/>
-          <w:lang w:val="en-US"/>
-        </w:rPr>
-        <w:t>match</w:t>
+          <w:lang w:val="ru-RU"/>
+        </w:rPr>
+        <w:t xml:space="preserve">). </w:t>
       </w:r>
       <w:r>
         <w:rPr>
@@ -2802,15 +2560,6 @@
           <w:szCs w:val="28"/>
           <w:lang w:val="ru-RU"/>
         </w:rPr>
-        <w:t xml:space="preserve">). </w:t>
-      </w:r>
-      <w:r>
-        <w:rPr>
-          <w:rFonts w:ascii="Times New Roman" w:hAnsi="Times New Roman" w:cs="Times New Roman"/>
-          <w:sz w:val="28"/>
-          <w:szCs w:val="28"/>
-          <w:lang w:val="ru-RU"/>
-        </w:rPr>
         <w:t>Циклы.</w:t>
       </w:r>
     </w:p>
@@ -2830,29 +2579,7 @@
           <w:szCs w:val="32"/>
           <w:lang w:val="ru-RU"/>
         </w:rPr>
-        <w:t xml:space="preserve">Задание 1 (используем </w:t>
-      </w:r>
-      <w:proofErr w:type="spellStart"/>
-      <w:r>
-        <w:rPr>
-          <w:b/>
-          <w:color w:val="38761D"/>
-          <w:sz w:val="32"/>
-          <w:szCs w:val="32"/>
-          <w:lang w:val="ru-RU"/>
-        </w:rPr>
-        <w:t>if</w:t>
-      </w:r>
-      <w:proofErr w:type="spellEnd"/>
-      <w:r>
-        <w:rPr>
-          <w:b/>
-          <w:color w:val="38761D"/>
-          <w:sz w:val="32"/>
-          <w:szCs w:val="32"/>
-          <w:lang w:val="ru-RU"/>
-        </w:rPr>
-        <w:t>).</w:t>
+        <w:t>Задание 1 (используем if).</w:t>
       </w:r>
     </w:p>
     <w:p>
@@ -2888,25 +2615,7 @@
           <w:szCs w:val="32"/>
           <w:lang w:val="ru-RU"/>
         </w:rPr>
-        <w:t xml:space="preserve">Если первое число больше второго, то вывести </w:t>
-      </w:r>
-      <w:proofErr w:type="spellStart"/>
-      <w:r>
-        <w:rPr>
-          <w:sz w:val="32"/>
-          <w:szCs w:val="32"/>
-          <w:lang w:val="ru-RU"/>
-        </w:rPr>
-        <w:t>yes</w:t>
-      </w:r>
-      <w:proofErr w:type="spellEnd"/>
-      <w:r>
-        <w:rPr>
-          <w:sz w:val="32"/>
-          <w:szCs w:val="32"/>
-          <w:lang w:val="ru-RU"/>
-        </w:rPr>
-        <w:t xml:space="preserve">. </w:t>
+        <w:t xml:space="preserve">Если первое число больше второго, то вывести yes. </w:t>
       </w:r>
     </w:p>
     <w:p>
@@ -3223,29 +2932,7 @@
           <w:szCs w:val="32"/>
           <w:lang w:val="ru-RU"/>
         </w:rPr>
-        <w:t xml:space="preserve">Задание 2 (используем </w:t>
-      </w:r>
-      <w:proofErr w:type="spellStart"/>
-      <w:r>
-        <w:rPr>
-          <w:b/>
-          <w:color w:val="38761D"/>
-          <w:sz w:val="32"/>
-          <w:szCs w:val="32"/>
-          <w:lang w:val="ru-RU"/>
-        </w:rPr>
-        <w:t>match</w:t>
-      </w:r>
-      <w:proofErr w:type="spellEnd"/>
-      <w:r>
-        <w:rPr>
-          <w:b/>
-          <w:color w:val="38761D"/>
-          <w:sz w:val="32"/>
-          <w:szCs w:val="32"/>
-          <w:lang w:val="ru-RU"/>
-        </w:rPr>
-        <w:t>).</w:t>
+        <w:t>Задание 2 (используем match).</w:t>
       </w:r>
     </w:p>
     <w:p>
@@ -3285,80 +2972,14 @@
           <w:lang w:val="ru-RU"/>
         </w:rPr>
         <w:lastRenderedPageBreak/>
-        <w:t xml:space="preserve">Необходимо спросить какую операцию необходимо </w:t>
-      </w:r>
-      <w:proofErr w:type="gramStart"/>
+        <w:t xml:space="preserve">Необходимо спросить какую операцию необходимо сделать : </w:t>
+      </w:r>
       <w:r>
         <w:rPr>
           <w:rFonts w:eastAsia="Arial"/>
-          <w:b w:val="0"/>
-          <w:lang w:val="ru-RU"/>
-        </w:rPr>
-        <w:t>сделать :</w:t>
-      </w:r>
-      <w:proofErr w:type="gramEnd"/>
-      <w:r>
-        <w:rPr>
-          <w:rFonts w:eastAsia="Arial"/>
-          <w:b w:val="0"/>
-          <w:lang w:val="ru-RU"/>
-        </w:rPr>
-        <w:t xml:space="preserve"> </w:t>
-      </w:r>
-      <w:r>
-        <w:rPr>
-          <w:rFonts w:eastAsia="Arial"/>
-          <w:lang w:val="ru-RU"/>
-        </w:rPr>
-        <w:t xml:space="preserve"> /, *,-,+,//, **, </w:t>
-      </w:r>
-      <w:proofErr w:type="spellStart"/>
-      <w:r>
-        <w:rPr>
-          <w:rFonts w:eastAsia="Arial"/>
-          <w:lang w:val="ru-RU"/>
-        </w:rPr>
-        <w:t>sin</w:t>
-      </w:r>
-      <w:proofErr w:type="spellEnd"/>
-      <w:r>
-        <w:rPr>
-          <w:rFonts w:eastAsia="Arial"/>
-          <w:lang w:val="ru-RU"/>
-        </w:rPr>
-        <w:t xml:space="preserve">, </w:t>
-      </w:r>
-      <w:proofErr w:type="spellStart"/>
-      <w:r>
-        <w:rPr>
-          <w:rFonts w:eastAsia="Arial"/>
-          <w:lang w:val="ru-RU"/>
-        </w:rPr>
-        <w:t>cos</w:t>
-      </w:r>
-      <w:proofErr w:type="spellEnd"/>
-      <w:r>
-        <w:rPr>
-          <w:rFonts w:eastAsia="Arial"/>
-          <w:lang w:val="ru-RU"/>
-        </w:rPr>
-        <w:t xml:space="preserve">, </w:t>
-      </w:r>
-      <w:proofErr w:type="spellStart"/>
-      <w:r>
-        <w:rPr>
-          <w:rFonts w:eastAsia="Arial"/>
-          <w:lang w:val="ru-RU"/>
-        </w:rPr>
-        <w:t>tg</w:t>
-      </w:r>
-      <w:proofErr w:type="spellEnd"/>
-      <w:r>
-        <w:rPr>
-          <w:rFonts w:eastAsia="Arial"/>
-          <w:lang w:val="ru-RU"/>
-        </w:rPr>
-        <w:t>, корень</w:t>
+          <w:lang w:val="ru-RU"/>
+        </w:rPr>
+        <w:t xml:space="preserve"> /, *,-,+,//, **, sin, cos, tg, корень</w:t>
       </w:r>
       <w:r>
         <w:rPr>
@@ -3609,29 +3230,7 @@
           <w:szCs w:val="32"/>
           <w:lang w:val="ru-RU"/>
         </w:rPr>
-        <w:t xml:space="preserve">Задание 3 (используем </w:t>
-      </w:r>
-      <w:proofErr w:type="spellStart"/>
-      <w:r>
-        <w:rPr>
-          <w:b/>
-          <w:color w:val="38761D"/>
-          <w:sz w:val="32"/>
-          <w:szCs w:val="32"/>
-          <w:lang w:val="ru-RU"/>
-        </w:rPr>
-        <w:t>while</w:t>
-      </w:r>
-      <w:proofErr w:type="spellEnd"/>
-      <w:r>
-        <w:rPr>
-          <w:b/>
-          <w:color w:val="38761D"/>
-          <w:sz w:val="32"/>
-          <w:szCs w:val="32"/>
-          <w:lang w:val="ru-RU"/>
-        </w:rPr>
-        <w:t>).</w:t>
+        <w:t>Задание 3 (используем while).</w:t>
       </w:r>
     </w:p>
     <w:p>
@@ -3794,41 +3393,7 @@
           <w:lang w:val="ru-RU"/>
         </w:rPr>
         <w:lastRenderedPageBreak/>
-        <w:t xml:space="preserve">Задание 4 (используем </w:t>
-      </w:r>
-      <w:proofErr w:type="spellStart"/>
-      <w:proofErr w:type="gramStart"/>
-      <w:r>
-        <w:rPr>
-          <w:b/>
-          <w:color w:val="38761D"/>
-          <w:sz w:val="32"/>
-          <w:szCs w:val="32"/>
-          <w:lang w:val="ru-RU"/>
-        </w:rPr>
-        <w:t>for</w:t>
-      </w:r>
-      <w:proofErr w:type="spellEnd"/>
-      <w:r>
-        <w:rPr>
-          <w:b/>
-          <w:color w:val="38761D"/>
-          <w:sz w:val="32"/>
-          <w:szCs w:val="32"/>
-          <w:lang w:val="ru-RU"/>
-        </w:rPr>
-        <w:t xml:space="preserve"> )</w:t>
-      </w:r>
-      <w:proofErr w:type="gramEnd"/>
-      <w:r>
-        <w:rPr>
-          <w:b/>
-          <w:color w:val="38761D"/>
-          <w:sz w:val="32"/>
-          <w:szCs w:val="32"/>
-          <w:lang w:val="ru-RU"/>
-        </w:rPr>
-        <w:t>.</w:t>
+        <w:t>Задание 4 (используем for ).</w:t>
       </w:r>
     </w:p>
     <w:p>
@@ -3847,43 +3412,7 @@
           <w:szCs w:val="32"/>
           <w:lang w:val="ru-RU"/>
         </w:rPr>
-        <w:t xml:space="preserve">Используя цикл </w:t>
-      </w:r>
-      <w:proofErr w:type="spellStart"/>
-      <w:r>
-        <w:rPr>
-          <w:sz w:val="32"/>
-          <w:szCs w:val="32"/>
-          <w:lang w:val="ru-RU"/>
-        </w:rPr>
-        <w:t>for</w:t>
-      </w:r>
-      <w:proofErr w:type="spellEnd"/>
-      <w:r>
-        <w:rPr>
-          <w:sz w:val="32"/>
-          <w:szCs w:val="32"/>
-          <w:lang w:val="ru-RU"/>
-        </w:rPr>
-        <w:t xml:space="preserve"> </w:t>
-      </w:r>
-      <w:proofErr w:type="gramStart"/>
-      <w:r>
-        <w:rPr>
-          <w:sz w:val="32"/>
-          <w:szCs w:val="32"/>
-          <w:lang w:val="ru-RU"/>
-        </w:rPr>
-        <w:t>выведите  на</w:t>
-      </w:r>
-      <w:proofErr w:type="gramEnd"/>
-      <w:r>
-        <w:rPr>
-          <w:sz w:val="32"/>
-          <w:szCs w:val="32"/>
-          <w:lang w:val="ru-RU"/>
-        </w:rPr>
-        <w:t xml:space="preserve"> экран все числа (для каждого - отдельный цикл: всего 7): </w:t>
+        <w:t xml:space="preserve">Используя цикл for выведите  на экран все числа (для каждого - отдельный цикл: всего 7): </w:t>
       </w:r>
     </w:p>
     <w:p>
@@ -4091,80 +3620,14 @@
           <w:lang w:val="ru-RU"/>
         </w:rPr>
       </w:pPr>
-      <w:proofErr w:type="spellStart"/>
-      <w:r>
-        <w:rPr>
-          <w:sz w:val="32"/>
-          <w:szCs w:val="32"/>
-          <w:lang w:val="ru-RU"/>
-        </w:rPr>
-        <w:t>for</w:t>
-      </w:r>
-      <w:proofErr w:type="spellEnd"/>
-      <w:r>
-        <w:rPr>
-          <w:sz w:val="32"/>
-          <w:szCs w:val="32"/>
-          <w:lang w:val="ru-RU"/>
-        </w:rPr>
-        <w:t xml:space="preserve"> _ </w:t>
-      </w:r>
-      <w:proofErr w:type="spellStart"/>
-      <w:r>
-        <w:rPr>
-          <w:sz w:val="32"/>
-          <w:szCs w:val="32"/>
-          <w:lang w:val="ru-RU"/>
-        </w:rPr>
-        <w:t>in</w:t>
-      </w:r>
-      <w:proofErr w:type="spellEnd"/>
-      <w:r>
-        <w:rPr>
-          <w:sz w:val="32"/>
-          <w:szCs w:val="32"/>
-          <w:lang w:val="ru-RU"/>
-        </w:rPr>
-        <w:t xml:space="preserve"> </w:t>
-      </w:r>
-      <w:proofErr w:type="spellStart"/>
-      <w:proofErr w:type="gramStart"/>
-      <w:r>
-        <w:rPr>
-          <w:sz w:val="32"/>
-          <w:szCs w:val="32"/>
-          <w:lang w:val="ru-RU"/>
-        </w:rPr>
-        <w:t>range</w:t>
-      </w:r>
-      <w:proofErr w:type="spellEnd"/>
-      <w:r>
-        <w:rPr>
-          <w:sz w:val="32"/>
-          <w:szCs w:val="32"/>
-          <w:lang w:val="ru-RU"/>
-        </w:rPr>
-        <w:t>( V</w:t>
-      </w:r>
-      <w:proofErr w:type="gramEnd"/>
-      <w:r>
-        <w:rPr>
-          <w:sz w:val="32"/>
-          <w:szCs w:val="32"/>
-          <w:lang w:val="ru-RU"/>
-        </w:rPr>
-        <w:t xml:space="preserve"> ): </w:t>
-      </w:r>
-      <w:proofErr w:type="spellStart"/>
-      <w:r>
-        <w:rPr>
-          <w:sz w:val="32"/>
-          <w:szCs w:val="32"/>
-          <w:lang w:val="ru-RU"/>
-        </w:rPr>
-        <w:t>pass</w:t>
-      </w:r>
-      <w:proofErr w:type="spellEnd"/>
+      <w:r>
+        <w:rPr>
+          <w:sz w:val="32"/>
+          <w:szCs w:val="32"/>
+          <w:lang w:val="ru-RU"/>
+        </w:rPr>
+        <w:t>for _ in range( V ): pass</w:t>
+      </w:r>
     </w:p>
     <w:p>
       <w:pPr>
@@ -4185,25 +3648,7 @@
           <w:szCs w:val="32"/>
           <w:lang w:val="en-US"/>
         </w:rPr>
-        <w:t xml:space="preserve">for z, </w:t>
-      </w:r>
-      <w:proofErr w:type="gramStart"/>
-      <w:r>
-        <w:rPr>
-          <w:sz w:val="32"/>
-          <w:szCs w:val="32"/>
-          <w:lang w:val="en-US"/>
-        </w:rPr>
-        <w:t>x  in</w:t>
-      </w:r>
-      <w:proofErr w:type="gramEnd"/>
-      <w:r>
-        <w:rPr>
-          <w:sz w:val="32"/>
-          <w:szCs w:val="32"/>
-          <w:lang w:val="en-US"/>
-        </w:rPr>
-        <w:t xml:space="preserve"> range( V ), range( B ): pass</w:t>
+        <w:t>for z, x  in range( V ), range( B ): pass</w:t>
       </w:r>
     </w:p>
     <w:p>
@@ -4247,25 +3692,7 @@
           <w:szCs w:val="32"/>
           <w:lang w:val="en-US"/>
         </w:rPr>
-        <w:t xml:space="preserve">for name, age in </w:t>
-      </w:r>
-      <w:proofErr w:type="gramStart"/>
-      <w:r>
-        <w:rPr>
-          <w:sz w:val="32"/>
-          <w:szCs w:val="32"/>
-          <w:lang w:val="en-US"/>
-        </w:rPr>
-        <w:t>zip(</w:t>
-      </w:r>
-      <w:proofErr w:type="gramEnd"/>
-      <w:r>
-        <w:rPr>
-          <w:sz w:val="32"/>
-          <w:szCs w:val="32"/>
-          <w:lang w:val="en-US"/>
-        </w:rPr>
-        <w:t>names, ages): pass</w:t>
+        <w:t>for name, age in zip(names, ages): pass</w:t>
       </w:r>
     </w:p>
     <w:p>
@@ -4281,34 +3708,14 @@
           <w:lang w:val="ru-RU"/>
         </w:rPr>
       </w:pPr>
-      <w:proofErr w:type="spellStart"/>
-      <w:r>
-        <w:rPr>
-          <w:sz w:val="32"/>
-          <w:szCs w:val="32"/>
-          <w:lang w:val="ru-RU"/>
-        </w:rPr>
-        <w:t>for</w:t>
-      </w:r>
-      <w:proofErr w:type="spellEnd"/>
-      <w:r>
-        <w:rPr>
-          <w:sz w:val="32"/>
-          <w:szCs w:val="32"/>
-          <w:lang w:val="ru-RU"/>
-        </w:rPr>
-        <w:t xml:space="preserve"> c </w:t>
-      </w:r>
-      <w:proofErr w:type="spellStart"/>
-      <w:r>
-        <w:rPr>
-          <w:sz w:val="32"/>
-          <w:szCs w:val="32"/>
-          <w:lang w:val="ru-RU"/>
-        </w:rPr>
-        <w:t>else</w:t>
-      </w:r>
-      <w:proofErr w:type="spellEnd"/>
+      <w:r>
+        <w:rPr>
+          <w:sz w:val="32"/>
+          <w:szCs w:val="32"/>
+          <w:lang w:val="ru-RU"/>
+        </w:rPr>
+        <w:t>for c else</w:t>
+      </w:r>
     </w:p>
     <w:p>
       <w:pPr>
@@ -5554,7 +4961,6 @@
         </w:rPr>
         <w:t xml:space="preserve">Используйте модуль </w:t>
       </w:r>
-      <w:proofErr w:type="spellStart"/>
       <w:r>
         <w:rPr>
           <w:rFonts w:eastAsia="Arial"/>
@@ -5562,7 +4968,6 @@
         </w:rPr>
         <w:t>random</w:t>
       </w:r>
-      <w:proofErr w:type="spellEnd"/>
       <w:r>
         <w:rPr>
           <w:rFonts w:eastAsia="Arial"/>
@@ -7845,27 +7250,7 @@
           <w:szCs w:val="32"/>
           <w:lang w:val="ru-RU"/>
         </w:rPr>
-        <w:t xml:space="preserve">Дана строка-предложение. Зашифровать ее, поместив вначале все символы, расположенные на четных позициях строки, а затем, в обратном порядке, все </w:t>
-      </w:r>
-      <w:proofErr w:type="spellStart"/>
-      <w:proofErr w:type="gramStart"/>
-      <w:r>
-        <w:rPr>
-          <w:sz w:val="32"/>
-          <w:szCs w:val="32"/>
-          <w:lang w:val="ru-RU"/>
-        </w:rPr>
-        <w:t>символы,расположенные</w:t>
-      </w:r>
-      <w:proofErr w:type="spellEnd"/>
-      <w:proofErr w:type="gramEnd"/>
-      <w:r>
-        <w:rPr>
-          <w:sz w:val="32"/>
-          <w:szCs w:val="32"/>
-          <w:lang w:val="ru-RU"/>
-        </w:rPr>
-        <w:t xml:space="preserve"> на </w:t>
+        <w:t xml:space="preserve">Дана строка-предложение. Зашифровать ее, поместив вначале все символы, расположенные на четных позициях строки, а затем, в обратном порядке, все символы,расположенные на </w:t>
       </w:r>
       <w:r>
         <w:rPr>
@@ -7874,43 +7259,7 @@
           <w:lang w:val="ru-RU"/>
         </w:rPr>
         <w:lastRenderedPageBreak/>
-        <w:t>нечетных позициях (например, строка «Программа» превратит-</w:t>
-      </w:r>
-      <w:proofErr w:type="spellStart"/>
-      <w:r>
-        <w:rPr>
-          <w:sz w:val="32"/>
-          <w:szCs w:val="32"/>
-          <w:lang w:val="ru-RU"/>
-        </w:rPr>
-        <w:t>ся</w:t>
-      </w:r>
-      <w:proofErr w:type="spellEnd"/>
-      <w:r>
-        <w:rPr>
-          <w:sz w:val="32"/>
-          <w:szCs w:val="32"/>
-          <w:lang w:val="ru-RU"/>
-        </w:rPr>
-        <w:t xml:space="preserve"> в «</w:t>
-      </w:r>
-      <w:proofErr w:type="spellStart"/>
-      <w:r>
-        <w:rPr>
-          <w:sz w:val="32"/>
-          <w:szCs w:val="32"/>
-          <w:lang w:val="ru-RU"/>
-        </w:rPr>
-        <w:t>ргамамроП</w:t>
-      </w:r>
-      <w:proofErr w:type="spellEnd"/>
-      <w:r>
-        <w:rPr>
-          <w:sz w:val="32"/>
-          <w:szCs w:val="32"/>
-          <w:lang w:val="ru-RU"/>
-        </w:rPr>
-        <w:t>»).</w:t>
+        <w:t>нечетных позициях (например, строка «Программа» превратит-ся в «ргамамроП»).</w:t>
       </w:r>
     </w:p>
     <w:p>
@@ -8600,61 +7949,7 @@
           <w:szCs w:val="32"/>
           <w:lang w:val="ru-RU"/>
         </w:rPr>
-        <w:t>Добавьте '</w:t>
-      </w:r>
-      <w:proofErr w:type="spellStart"/>
-      <w:r>
-        <w:rPr>
-          <w:sz w:val="32"/>
-          <w:szCs w:val="32"/>
-          <w:lang w:val="ru-RU"/>
-        </w:rPr>
-        <w:t>ing</w:t>
-      </w:r>
-      <w:proofErr w:type="spellEnd"/>
-      <w:r>
-        <w:rPr>
-          <w:sz w:val="32"/>
-          <w:szCs w:val="32"/>
-          <w:lang w:val="ru-RU"/>
-        </w:rPr>
-        <w:t>' в конце заданной строки (длина должна быть не менее 3). Если данная строка уже заканчивается на '</w:t>
-      </w:r>
-      <w:proofErr w:type="spellStart"/>
-      <w:r>
-        <w:rPr>
-          <w:sz w:val="32"/>
-          <w:szCs w:val="32"/>
-          <w:lang w:val="ru-RU"/>
-        </w:rPr>
-        <w:t>ing</w:t>
-      </w:r>
-      <w:proofErr w:type="spellEnd"/>
-      <w:r>
-        <w:rPr>
-          <w:sz w:val="32"/>
-          <w:szCs w:val="32"/>
-          <w:lang w:val="ru-RU"/>
-        </w:rPr>
-        <w:t>', добавьте вместо этого '</w:t>
-      </w:r>
-      <w:proofErr w:type="spellStart"/>
-      <w:r>
-        <w:rPr>
-          <w:sz w:val="32"/>
-          <w:szCs w:val="32"/>
-          <w:lang w:val="ru-RU"/>
-        </w:rPr>
-        <w:t>ly</w:t>
-      </w:r>
-      <w:proofErr w:type="spellEnd"/>
-      <w:r>
-        <w:rPr>
-          <w:sz w:val="32"/>
-          <w:szCs w:val="32"/>
-          <w:lang w:val="ru-RU"/>
-        </w:rPr>
-        <w:t>'. Если длина заданной строки меньше 3, оставьте ее без изменений.</w:t>
+        <w:t>Добавьте 'ing' в конце заданной строки (длина должна быть не менее 3). Если данная строка уже заканчивается на 'ing', добавьте вместо этого 'ly'. Если длина заданной строки меньше 3, оставьте ее без изменений.</w:t>
       </w:r>
     </w:p>
     <w:p>
@@ -9406,7 +8701,6 @@
         </w:rPr>
         <w:t xml:space="preserve">Создайте пустой список </w:t>
       </w:r>
-      <w:proofErr w:type="spellStart"/>
       <w:r>
         <w:rPr>
           <w:b/>
@@ -9416,7 +8710,6 @@
         </w:rPr>
         <w:t>shopping_list</w:t>
       </w:r>
-      <w:proofErr w:type="spellEnd"/>
       <w:r>
         <w:rPr>
           <w:sz w:val="32"/>
@@ -9471,7 +8764,6 @@
         </w:rPr>
         <w:t xml:space="preserve">Добавьте каждый введенный элемент в список </w:t>
       </w:r>
-      <w:proofErr w:type="spellStart"/>
       <w:r>
         <w:rPr>
           <w:b/>
@@ -9481,7 +8773,6 @@
         </w:rPr>
         <w:t>shopping_list</w:t>
       </w:r>
-      <w:proofErr w:type="spellEnd"/>
       <w:r>
         <w:rPr>
           <w:sz w:val="32"/>
@@ -9513,7 +8804,6 @@
         </w:rPr>
         <w:t xml:space="preserve">Выведите список </w:t>
       </w:r>
-      <w:proofErr w:type="spellStart"/>
       <w:r>
         <w:rPr>
           <w:b/>
@@ -9521,53 +8811,15 @@
           <w:szCs w:val="32"/>
           <w:lang w:val="ru-RU"/>
         </w:rPr>
-        <w:t>shopping_list</w:t>
-      </w:r>
-      <w:proofErr w:type="spellEnd"/>
-      <w:r>
-        <w:rPr>
-          <w:b/>
-          <w:sz w:val="32"/>
-          <w:szCs w:val="32"/>
-          <w:lang w:val="ru-RU"/>
-        </w:rPr>
-        <w:t xml:space="preserve"> </w:t>
-      </w:r>
-      <w:r>
-        <w:rPr>
-          <w:sz w:val="32"/>
-          <w:szCs w:val="32"/>
-          <w:lang w:val="ru-RU"/>
-        </w:rPr>
-        <w:t xml:space="preserve">на экран с помощью функции </w:t>
-      </w:r>
-      <w:proofErr w:type="spellStart"/>
-      <w:proofErr w:type="gramStart"/>
-      <w:r>
-        <w:rPr>
-          <w:sz w:val="32"/>
-          <w:szCs w:val="32"/>
-          <w:lang w:val="ru-RU"/>
-        </w:rPr>
-        <w:t>print</w:t>
-      </w:r>
-      <w:proofErr w:type="spellEnd"/>
-      <w:r>
-        <w:rPr>
-          <w:sz w:val="32"/>
-          <w:szCs w:val="32"/>
-          <w:lang w:val="ru-RU"/>
-        </w:rPr>
-        <w:t>(</w:t>
-      </w:r>
-      <w:proofErr w:type="gramEnd"/>
-      <w:r>
-        <w:rPr>
-          <w:sz w:val="32"/>
-          <w:szCs w:val="32"/>
-          <w:lang w:val="ru-RU"/>
-        </w:rPr>
-        <w:t>).</w:t>
+        <w:t xml:space="preserve">shopping_list </w:t>
+      </w:r>
+      <w:r>
+        <w:rPr>
+          <w:sz w:val="32"/>
+          <w:szCs w:val="32"/>
+          <w:lang w:val="ru-RU"/>
+        </w:rPr>
+        <w:t>на экран с помощью функции print().</w:t>
       </w:r>
     </w:p>
     <w:p>
@@ -9707,8 +8959,6 @@
         </w:rPr>
         <w:t xml:space="preserve">Если элемент присутствует в списке, удалите его с помощью метода </w:t>
       </w:r>
-      <w:proofErr w:type="spellStart"/>
-      <w:proofErr w:type="gramStart"/>
       <w:r>
         <w:rPr>
           <w:b/>
@@ -9718,23 +8968,13 @@
         </w:rPr>
         <w:t>remove</w:t>
       </w:r>
-      <w:proofErr w:type="spellEnd"/>
-      <w:r>
-        <w:rPr>
-          <w:sz w:val="32"/>
-          <w:szCs w:val="32"/>
-          <w:lang w:val="ru-RU"/>
-        </w:rPr>
-        <w:t>(</w:t>
-      </w:r>
-      <w:proofErr w:type="gramEnd"/>
-      <w:r>
-        <w:rPr>
-          <w:sz w:val="32"/>
-          <w:szCs w:val="32"/>
-          <w:lang w:val="ru-RU"/>
-        </w:rPr>
-        <w:t>). Если элемент отсутствует, выведите сообщение об ошибке.</w:t>
+      <w:r>
+        <w:rPr>
+          <w:sz w:val="32"/>
+          <w:szCs w:val="32"/>
+          <w:lang w:val="ru-RU"/>
+        </w:rPr>
+        <w:t>(). Если элемент отсутствует, выведите сообщение об ошибке.</w:t>
       </w:r>
     </w:p>
     <w:p>
@@ -9759,7 +8999,6 @@
         </w:rPr>
         <w:t xml:space="preserve">Отсортируйте список </w:t>
       </w:r>
-      <w:proofErr w:type="spellStart"/>
       <w:r>
         <w:rPr>
           <w:b/>
@@ -9767,9 +9006,16 @@
           <w:szCs w:val="32"/>
           <w:lang w:val="ru-RU"/>
         </w:rPr>
-        <w:t>shopping_list</w:t>
-      </w:r>
-      <w:proofErr w:type="spellEnd"/>
+        <w:t xml:space="preserve">shopping_list </w:t>
+      </w:r>
+      <w:r>
+        <w:rPr>
+          <w:sz w:val="32"/>
+          <w:szCs w:val="32"/>
+          <w:lang w:val="ru-RU"/>
+        </w:rPr>
+        <w:t xml:space="preserve">в алфавитном порядке с помощью функции </w:t>
+      </w:r>
       <w:r>
         <w:rPr>
           <w:b/>
@@ -9777,44 +9023,15 @@
           <w:szCs w:val="32"/>
           <w:lang w:val="ru-RU"/>
         </w:rPr>
-        <w:t xml:space="preserve"> </w:t>
-      </w:r>
-      <w:r>
-        <w:rPr>
-          <w:sz w:val="32"/>
-          <w:szCs w:val="32"/>
-          <w:lang w:val="ru-RU"/>
-        </w:rPr>
-        <w:t xml:space="preserve">в алфавитном порядке с помощью функции </w:t>
-      </w:r>
-      <w:proofErr w:type="spellStart"/>
-      <w:proofErr w:type="gramStart"/>
-      <w:r>
-        <w:rPr>
-          <w:b/>
-          <w:sz w:val="32"/>
-          <w:szCs w:val="32"/>
-          <w:lang w:val="ru-RU"/>
-        </w:rPr>
         <w:t>sorted</w:t>
       </w:r>
-      <w:proofErr w:type="spellEnd"/>
-      <w:r>
-        <w:rPr>
-          <w:sz w:val="32"/>
-          <w:szCs w:val="32"/>
-          <w:lang w:val="ru-RU"/>
-        </w:rPr>
-        <w:t>(</w:t>
-      </w:r>
-      <w:proofErr w:type="gramEnd"/>
-      <w:r>
-        <w:rPr>
-          <w:sz w:val="32"/>
-          <w:szCs w:val="32"/>
-          <w:lang w:val="ru-RU"/>
-        </w:rPr>
-        <w:t>).</w:t>
+      <w:r>
+        <w:rPr>
+          <w:sz w:val="32"/>
+          <w:szCs w:val="32"/>
+          <w:lang w:val="ru-RU"/>
+        </w:rPr>
+        <w:t>().</w:t>
       </w:r>
     </w:p>
     <w:p>
@@ -9862,7 +9079,6 @@
         </w:rPr>
         <w:t xml:space="preserve">Подсчитайте количество элементов в списке </w:t>
       </w:r>
-      <w:proofErr w:type="spellStart"/>
       <w:r>
         <w:rPr>
           <w:b/>
@@ -9870,9 +9086,16 @@
           <w:szCs w:val="32"/>
           <w:lang w:val="ru-RU"/>
         </w:rPr>
-        <w:t>shopping_list</w:t>
-      </w:r>
-      <w:proofErr w:type="spellEnd"/>
+        <w:t xml:space="preserve">shopping_list </w:t>
+      </w:r>
+      <w:r>
+        <w:rPr>
+          <w:sz w:val="32"/>
+          <w:szCs w:val="32"/>
+          <w:lang w:val="ru-RU"/>
+        </w:rPr>
+        <w:t xml:space="preserve">с помощью функции </w:t>
+      </w:r>
       <w:r>
         <w:rPr>
           <w:b/>
@@ -9880,44 +9103,15 @@
           <w:szCs w:val="32"/>
           <w:lang w:val="ru-RU"/>
         </w:rPr>
-        <w:t xml:space="preserve"> </w:t>
-      </w:r>
-      <w:r>
-        <w:rPr>
-          <w:sz w:val="32"/>
-          <w:szCs w:val="32"/>
-          <w:lang w:val="ru-RU"/>
-        </w:rPr>
-        <w:t xml:space="preserve">с помощью функции </w:t>
-      </w:r>
-      <w:proofErr w:type="spellStart"/>
-      <w:proofErr w:type="gramStart"/>
-      <w:r>
-        <w:rPr>
-          <w:b/>
-          <w:sz w:val="32"/>
-          <w:szCs w:val="32"/>
-          <w:lang w:val="ru-RU"/>
-        </w:rPr>
         <w:t>len</w:t>
       </w:r>
-      <w:proofErr w:type="spellEnd"/>
-      <w:r>
-        <w:rPr>
-          <w:sz w:val="32"/>
-          <w:szCs w:val="32"/>
-          <w:lang w:val="ru-RU"/>
-        </w:rPr>
-        <w:t>(</w:t>
-      </w:r>
-      <w:proofErr w:type="gramEnd"/>
-      <w:r>
-        <w:rPr>
-          <w:sz w:val="32"/>
-          <w:szCs w:val="32"/>
-          <w:lang w:val="ru-RU"/>
-        </w:rPr>
-        <w:t>).</w:t>
+      <w:r>
+        <w:rPr>
+          <w:sz w:val="32"/>
+          <w:szCs w:val="32"/>
+          <w:lang w:val="ru-RU"/>
+        </w:rPr>
+        <w:t>().</w:t>
       </w:r>
     </w:p>
     <w:p>
@@ -11026,27 +10220,7 @@
           <w:szCs w:val="32"/>
           <w:lang w:val="ru-RU"/>
         </w:rPr>
-        <w:t xml:space="preserve">Дана целочисленная матрица размера M × N. Найти номер первого из ее </w:t>
-      </w:r>
-      <w:proofErr w:type="spellStart"/>
-      <w:proofErr w:type="gramStart"/>
-      <w:r>
-        <w:rPr>
-          <w:sz w:val="32"/>
-          <w:szCs w:val="32"/>
-          <w:lang w:val="ru-RU"/>
-        </w:rPr>
-        <w:t>столбцов,содержащих</w:t>
-      </w:r>
-      <w:proofErr w:type="spellEnd"/>
-      <w:proofErr w:type="gramEnd"/>
-      <w:r>
-        <w:rPr>
-          <w:sz w:val="32"/>
-          <w:szCs w:val="32"/>
-          <w:lang w:val="ru-RU"/>
-        </w:rPr>
-        <w:t xml:space="preserve"> только нечетные числа. Если таких столбцов нет, то вывести 0.</w:t>
+        <w:t>Дана целочисленная матрица размера M × N. Найти номер первого из ее столбцов,содержащих только нечетные числа. Если таких столбцов нет, то вывести 0.</w:t>
       </w:r>
     </w:p>
     <w:p>
@@ -13463,7 +12637,6 @@
         </w:rPr>
         <w:t xml:space="preserve">, </w:t>
       </w:r>
-      <w:proofErr w:type="spellStart"/>
       <w:r>
         <w:rPr>
           <w:sz w:val="32"/>
@@ -13472,7 +12645,6 @@
         </w:rPr>
         <w:t>bc</w:t>
       </w:r>
-      <w:proofErr w:type="spellEnd"/>
       <w:r>
         <w:rPr>
           <w:sz w:val="32"/>
@@ -14709,27 +13881,7 @@
           <w:szCs w:val="32"/>
           <w:lang w:val="ru-RU"/>
         </w:rPr>
-        <w:t xml:space="preserve">Дана непустая последовательность символов. Построить и напечатать </w:t>
-      </w:r>
-      <w:proofErr w:type="spellStart"/>
-      <w:proofErr w:type="gramStart"/>
-      <w:r>
-        <w:rPr>
-          <w:sz w:val="32"/>
-          <w:szCs w:val="32"/>
-          <w:lang w:val="ru-RU"/>
-        </w:rPr>
-        <w:t>множества,элементами</w:t>
-      </w:r>
-      <w:proofErr w:type="spellEnd"/>
-      <w:proofErr w:type="gramEnd"/>
-      <w:r>
-        <w:rPr>
-          <w:sz w:val="32"/>
-          <w:szCs w:val="32"/>
-          <w:lang w:val="ru-RU"/>
-        </w:rPr>
-        <w:t xml:space="preserve"> которых являются встречающиеся в последовательности: а) цифры от«0» до </w:t>
+        <w:t xml:space="preserve">Дана непустая последовательность символов. Построить и напечатать множества,элементами которых являются встречающиеся в последовательности: а) цифры от«0» до </w:t>
       </w:r>
       <w:r>
         <w:rPr>
@@ -14738,25 +13890,7 @@
           <w:lang w:val="ru-RU"/>
         </w:rPr>
         <w:lastRenderedPageBreak/>
-        <w:t>«9» и знаки арифметических операций; б) буквы от «A» до «F» и от «</w:t>
-      </w:r>
-      <w:proofErr w:type="spellStart"/>
-      <w:r>
-        <w:rPr>
-          <w:sz w:val="32"/>
-          <w:szCs w:val="32"/>
-          <w:lang w:val="ru-RU"/>
-        </w:rPr>
-        <w:t>X»до</w:t>
-      </w:r>
-      <w:proofErr w:type="spellEnd"/>
-      <w:r>
-        <w:rPr>
-          <w:sz w:val="32"/>
-          <w:szCs w:val="32"/>
-          <w:lang w:val="ru-RU"/>
-        </w:rPr>
-        <w:t xml:space="preserve"> «Z».</w:t>
+        <w:t>«9» и знаки арифметических операций; б) буквы от «A» до «F» и от «X»до «Z».</w:t>
       </w:r>
     </w:p>
     <w:p>
@@ -14936,25 +14070,7 @@
           <w:szCs w:val="32"/>
           <w:lang w:val="ru-RU"/>
         </w:rPr>
-        <w:t>Используя множества, подсчитать общее количество цифр и знаков «+», «–», «</w:t>
-      </w:r>
-      <w:proofErr w:type="gramStart"/>
-      <w:r>
-        <w:rPr>
-          <w:sz w:val="32"/>
-          <w:szCs w:val="32"/>
-          <w:lang w:val="ru-RU"/>
-        </w:rPr>
-        <w:t>*»в</w:t>
-      </w:r>
-      <w:proofErr w:type="gramEnd"/>
-      <w:r>
-        <w:rPr>
-          <w:sz w:val="32"/>
-          <w:szCs w:val="32"/>
-          <w:lang w:val="ru-RU"/>
-        </w:rPr>
-        <w:t xml:space="preserve"> строке, введенной с клавиатуры</w:t>
+        <w:t>Используя множества, подсчитать общее количество цифр и знаков «+», «–», «*»в строке, введенной с клавиатуры</w:t>
       </w:r>
     </w:p>
     <w:p>
@@ -15135,27 +14251,7 @@
           <w:szCs w:val="32"/>
           <w:lang w:val="ru-RU"/>
         </w:rPr>
-        <w:t xml:space="preserve">Используя множества, вывести различные буквы трёх предложений, то есть </w:t>
-      </w:r>
-      <w:proofErr w:type="spellStart"/>
-      <w:proofErr w:type="gramStart"/>
-      <w:r>
-        <w:rPr>
-          <w:sz w:val="32"/>
-          <w:szCs w:val="32"/>
-          <w:lang w:val="ru-RU"/>
-        </w:rPr>
-        <w:t>такие,какие</w:t>
-      </w:r>
-      <w:proofErr w:type="spellEnd"/>
-      <w:proofErr w:type="gramEnd"/>
-      <w:r>
-        <w:rPr>
-          <w:sz w:val="32"/>
-          <w:szCs w:val="32"/>
-          <w:lang w:val="ru-RU"/>
-        </w:rPr>
-        <w:t xml:space="preserve"> есть только в одном из них.</w:t>
+        <w:t>Используя множества, вывести различные буквы трёх предложений, то есть такие,какие есть только в одном из них.</w:t>
       </w:r>
     </w:p>
     <w:p>
@@ -16080,53 +15176,7 @@
           <w:lang w:val="ru-RU"/>
         </w:rPr>
         <w:lastRenderedPageBreak/>
-        <w:t xml:space="preserve">Создайте строку </w:t>
-      </w:r>
-      <w:proofErr w:type="spellStart"/>
-      <w:r>
-        <w:rPr>
-          <w:sz w:val="32"/>
-          <w:szCs w:val="32"/>
-          <w:lang w:val="ru-RU"/>
-        </w:rPr>
-        <w:t>text</w:t>
-      </w:r>
-      <w:proofErr w:type="spellEnd"/>
-      <w:r>
-        <w:rPr>
-          <w:sz w:val="32"/>
-          <w:szCs w:val="32"/>
-          <w:lang w:val="ru-RU"/>
-        </w:rPr>
-        <w:t>, содержащую произвольный текст, в котором присутствуют даты в формате "</w:t>
-      </w:r>
-      <w:proofErr w:type="spellStart"/>
-      <w:r>
-        <w:rPr>
-          <w:sz w:val="32"/>
-          <w:szCs w:val="32"/>
-          <w:lang w:val="ru-RU"/>
-        </w:rPr>
-        <w:t>дд.</w:t>
-      </w:r>
-      <w:proofErr w:type="gramStart"/>
-      <w:r>
-        <w:rPr>
-          <w:sz w:val="32"/>
-          <w:szCs w:val="32"/>
-          <w:lang w:val="ru-RU"/>
-        </w:rPr>
-        <w:t>мм.гггг</w:t>
-      </w:r>
-      <w:proofErr w:type="spellEnd"/>
-      <w:proofErr w:type="gramEnd"/>
-      <w:r>
-        <w:rPr>
-          <w:sz w:val="32"/>
-          <w:szCs w:val="32"/>
-          <w:lang w:val="ru-RU"/>
-        </w:rPr>
-        <w:t>".</w:t>
+        <w:t>Создайте строку text, содержащую произвольный текст, в котором присутствуют даты в формате "дд.мм.гггг".</w:t>
       </w:r>
     </w:p>
     <w:p>
@@ -16148,25 +15198,7 @@
           <w:szCs w:val="32"/>
           <w:lang w:val="ru-RU"/>
         </w:rPr>
-        <w:t xml:space="preserve">Используя модуль </w:t>
-      </w:r>
-      <w:proofErr w:type="spellStart"/>
-      <w:r>
-        <w:rPr>
-          <w:sz w:val="32"/>
-          <w:szCs w:val="32"/>
-          <w:lang w:val="ru-RU"/>
-        </w:rPr>
-        <w:t>re</w:t>
-      </w:r>
-      <w:proofErr w:type="spellEnd"/>
-      <w:r>
-        <w:rPr>
-          <w:sz w:val="32"/>
-          <w:szCs w:val="32"/>
-          <w:lang w:val="ru-RU"/>
-        </w:rPr>
-        <w:t>, выполните поиск всех дат в тексте с помощью регулярного выражения.</w:t>
+        <w:t>Используя модуль re, выполните поиск всех дат в тексте с помощью регулярного выражения.</w:t>
       </w:r>
     </w:p>
     <w:p>
@@ -16364,27 +15396,7 @@
           <w:szCs w:val="32"/>
           <w:lang w:val="ru-RU"/>
         </w:rPr>
-        <w:t xml:space="preserve">Проверка валидности </w:t>
-      </w:r>
-      <w:proofErr w:type="spellStart"/>
-      <w:r>
-        <w:rPr>
-          <w:b/>
-          <w:sz w:val="32"/>
-          <w:szCs w:val="32"/>
-          <w:lang w:val="ru-RU"/>
-        </w:rPr>
-        <w:t>email</w:t>
-      </w:r>
-      <w:proofErr w:type="spellEnd"/>
-      <w:r>
-        <w:rPr>
-          <w:b/>
-          <w:sz w:val="32"/>
-          <w:szCs w:val="32"/>
-          <w:lang w:val="ru-RU"/>
-        </w:rPr>
-        <w:t>-адреса:</w:t>
+        <w:t>Проверка валидности email-адреса:</w:t>
       </w:r>
     </w:p>
     <w:p>
@@ -16406,25 +15418,7 @@
           <w:szCs w:val="32"/>
           <w:lang w:val="ru-RU"/>
         </w:rPr>
-        <w:t xml:space="preserve">Предложите пользователю ввести </w:t>
-      </w:r>
-      <w:proofErr w:type="spellStart"/>
-      <w:r>
-        <w:rPr>
-          <w:sz w:val="32"/>
-          <w:szCs w:val="32"/>
-          <w:lang w:val="ru-RU"/>
-        </w:rPr>
-        <w:t>email</w:t>
-      </w:r>
-      <w:proofErr w:type="spellEnd"/>
-      <w:r>
-        <w:rPr>
-          <w:sz w:val="32"/>
-          <w:szCs w:val="32"/>
-          <w:lang w:val="ru-RU"/>
-        </w:rPr>
-        <w:t>-адрес.</w:t>
+        <w:t>Предложите пользователю ввести email-адрес.</w:t>
       </w:r>
     </w:p>
     <w:p>
@@ -16446,43 +15440,7 @@
           <w:szCs w:val="32"/>
           <w:lang w:val="ru-RU"/>
         </w:rPr>
-        <w:t xml:space="preserve">Используя модуль </w:t>
-      </w:r>
-      <w:proofErr w:type="spellStart"/>
-      <w:r>
-        <w:rPr>
-          <w:sz w:val="32"/>
-          <w:szCs w:val="32"/>
-          <w:lang w:val="ru-RU"/>
-        </w:rPr>
-        <w:t>re</w:t>
-      </w:r>
-      <w:proofErr w:type="spellEnd"/>
-      <w:r>
-        <w:rPr>
-          <w:sz w:val="32"/>
-          <w:szCs w:val="32"/>
-          <w:lang w:val="ru-RU"/>
-        </w:rPr>
-        <w:t xml:space="preserve">, проверьте введенный адрес на соответствие формату </w:t>
-      </w:r>
-      <w:proofErr w:type="spellStart"/>
-      <w:r>
-        <w:rPr>
-          <w:sz w:val="32"/>
-          <w:szCs w:val="32"/>
-          <w:lang w:val="ru-RU"/>
-        </w:rPr>
-        <w:t>email</w:t>
-      </w:r>
-      <w:proofErr w:type="spellEnd"/>
-      <w:r>
-        <w:rPr>
-          <w:sz w:val="32"/>
-          <w:szCs w:val="32"/>
-          <w:lang w:val="ru-RU"/>
-        </w:rPr>
-        <w:t xml:space="preserve"> с помощью регулярного выражения.</w:t>
+        <w:t>Используя модуль re, проверьте введенный адрес на соответствие формату email с помощью регулярного выражения.</w:t>
       </w:r>
     </w:p>
     <w:p>
@@ -16760,25 +15718,7 @@
           <w:szCs w:val="32"/>
           <w:lang w:val="ru-RU"/>
         </w:rPr>
-        <w:t xml:space="preserve">Создайте строку </w:t>
-      </w:r>
-      <w:proofErr w:type="spellStart"/>
-      <w:r>
-        <w:rPr>
-          <w:sz w:val="32"/>
-          <w:szCs w:val="32"/>
-          <w:lang w:val="ru-RU"/>
-        </w:rPr>
-        <w:t>text</w:t>
-      </w:r>
-      <w:proofErr w:type="spellEnd"/>
-      <w:r>
-        <w:rPr>
-          <w:sz w:val="32"/>
-          <w:szCs w:val="32"/>
-          <w:lang w:val="ru-RU"/>
-        </w:rPr>
-        <w:t>, содержащую произвольный текст, в котором присутствуют определенные слова, которые нужно заменить.</w:t>
+        <w:t>Создайте строку text, содержащую произвольный текст, в котором присутствуют определенные слова, которые нужно заменить.</w:t>
       </w:r>
     </w:p>
     <w:p>
@@ -16800,25 +15740,7 @@
           <w:szCs w:val="32"/>
           <w:lang w:val="ru-RU"/>
         </w:rPr>
-        <w:t xml:space="preserve">Используя модуль </w:t>
-      </w:r>
-      <w:proofErr w:type="spellStart"/>
-      <w:r>
-        <w:rPr>
-          <w:sz w:val="32"/>
-          <w:szCs w:val="32"/>
-          <w:lang w:val="ru-RU"/>
-        </w:rPr>
-        <w:t>re</w:t>
-      </w:r>
-      <w:proofErr w:type="spellEnd"/>
-      <w:r>
-        <w:rPr>
-          <w:sz w:val="32"/>
-          <w:szCs w:val="32"/>
-          <w:lang w:val="ru-RU"/>
-        </w:rPr>
-        <w:t>, выполните замену определенных слов в тексте с помощью регулярного выражения.</w:t>
+        <w:t>Используя модуль re, выполните замену определенных слов в тексте с помощью регулярного выражения.</w:t>
       </w:r>
     </w:p>
     <w:p>
@@ -17025,23 +15947,7 @@
           <w:lang w:val="ru-RU"/>
         </w:rPr>
         <w:lastRenderedPageBreak/>
-        <w:t xml:space="preserve">Лабораторная работа №4 (4ч). Пользовательские функции. </w:t>
-      </w:r>
-      <w:proofErr w:type="spellStart"/>
-      <w:r>
-        <w:rPr>
-          <w:rFonts w:eastAsia="Arial"/>
-          <w:lang w:val="ru-RU"/>
-        </w:rPr>
-        <w:t>Lambda</w:t>
-      </w:r>
-      <w:proofErr w:type="spellEnd"/>
-      <w:r>
-        <w:rPr>
-          <w:rFonts w:eastAsia="Arial"/>
-          <w:lang w:val="ru-RU"/>
-        </w:rPr>
-        <w:t>-выражения. Генераторы.</w:t>
+        <w:t>Лабораторная работа №4 (4ч). Пользовательские функции. Lambda-выражения. Генераторы.</w:t>
       </w:r>
     </w:p>
     <w:p>
@@ -17090,7 +15996,6 @@
         </w:rPr>
         <w:t xml:space="preserve">Создайте функцию </w:t>
       </w:r>
-      <w:proofErr w:type="spellStart"/>
       <w:r>
         <w:rPr>
           <w:b/>
@@ -17100,50 +16005,13 @@
         </w:rPr>
         <w:t>calculate_average</w:t>
       </w:r>
-      <w:proofErr w:type="spellEnd"/>
-      <w:r>
-        <w:rPr>
-          <w:sz w:val="32"/>
-          <w:szCs w:val="32"/>
-          <w:lang w:val="ru-RU"/>
-        </w:rPr>
-        <w:t xml:space="preserve">, которая принимает произвольное количество аргументов типа </w:t>
-      </w:r>
-      <w:proofErr w:type="spellStart"/>
-      <w:r>
-        <w:rPr>
-          <w:sz w:val="32"/>
-          <w:szCs w:val="32"/>
-          <w:lang w:val="ru-RU"/>
-        </w:rPr>
-        <w:t>float</w:t>
-      </w:r>
-      <w:proofErr w:type="spellEnd"/>
-      <w:r>
-        <w:rPr>
-          <w:sz w:val="32"/>
-          <w:szCs w:val="32"/>
-          <w:lang w:val="ru-RU"/>
-        </w:rPr>
-        <w:t xml:space="preserve"> или </w:t>
-      </w:r>
-      <w:proofErr w:type="spellStart"/>
-      <w:r>
-        <w:rPr>
-          <w:sz w:val="32"/>
-          <w:szCs w:val="32"/>
-          <w:lang w:val="ru-RU"/>
-        </w:rPr>
-        <w:t>int</w:t>
-      </w:r>
-      <w:proofErr w:type="spellEnd"/>
-      <w:r>
-        <w:rPr>
-          <w:sz w:val="32"/>
-          <w:szCs w:val="32"/>
-          <w:lang w:val="ru-RU"/>
-        </w:rPr>
-        <w:t>.</w:t>
+      <w:r>
+        <w:rPr>
+          <w:sz w:val="32"/>
+          <w:szCs w:val="32"/>
+          <w:lang w:val="ru-RU"/>
+        </w:rPr>
+        <w:t>, которая принимает произвольное количество аргументов типа float или int.</w:t>
       </w:r>
     </w:p>
     <w:p>
@@ -17386,19 +16254,8 @@
           <w:szCs w:val="32"/>
           <w:lang w:val="ru-RU"/>
         </w:rPr>
-        <w:t xml:space="preserve"> </w:t>
-      </w:r>
-      <w:proofErr w:type="spellStart"/>
-      <w:r>
-        <w:rPr>
-          <w:b/>
-          <w:sz w:val="32"/>
-          <w:szCs w:val="32"/>
-          <w:lang w:val="ru-RU"/>
-        </w:rPr>
-        <w:t>merge_strings</w:t>
-      </w:r>
-      <w:proofErr w:type="spellEnd"/>
+        <w:t xml:space="preserve"> merge_strings</w:t>
+      </w:r>
       <w:r>
         <w:rPr>
           <w:sz w:val="32"/>
@@ -17638,7 +16495,6 @@
         </w:rPr>
         <w:t xml:space="preserve">Описать функцию </w:t>
       </w:r>
-      <w:proofErr w:type="spellStart"/>
       <w:r>
         <w:rPr>
           <w:b/>
@@ -17648,7 +16504,6 @@
         </w:rPr>
         <w:t>PerfectNumber</w:t>
       </w:r>
-      <w:proofErr w:type="spellEnd"/>
       <w:r>
         <w:rPr>
           <w:sz w:val="32"/>
@@ -17852,7 +16707,6 @@
         </w:rPr>
         <w:t xml:space="preserve">Описать функцию </w:t>
       </w:r>
-      <w:proofErr w:type="spellStart"/>
       <w:r>
         <w:rPr>
           <w:b/>
@@ -17862,68 +16716,13 @@
         </w:rPr>
         <w:t>RemoveRowCol</w:t>
       </w:r>
-      <w:proofErr w:type="spellEnd"/>
-      <w:r>
-        <w:rPr>
-          <w:sz w:val="32"/>
-          <w:szCs w:val="32"/>
-          <w:lang w:val="ru-RU"/>
-        </w:rPr>
-        <w:t xml:space="preserve">, удаляющую из матрицы A размера M × N </w:t>
-      </w:r>
-      <w:proofErr w:type="spellStart"/>
-      <w:r>
-        <w:rPr>
-          <w:sz w:val="32"/>
-          <w:szCs w:val="32"/>
-          <w:lang w:val="ru-RU"/>
-        </w:rPr>
-        <w:t>строкуи</w:t>
-      </w:r>
-      <w:proofErr w:type="spellEnd"/>
-      <w:r>
-        <w:rPr>
-          <w:sz w:val="32"/>
-          <w:szCs w:val="32"/>
-          <w:lang w:val="ru-RU"/>
-        </w:rPr>
-        <w:t xml:space="preserve"> столбец, которые содержат элемент AK, L (предполагается, что </w:t>
-      </w:r>
-      <w:proofErr w:type="gramStart"/>
-      <w:r>
-        <w:rPr>
-          <w:sz w:val="32"/>
-          <w:szCs w:val="32"/>
-          <w:lang w:val="ru-RU"/>
-        </w:rPr>
-        <w:t>M &gt;</w:t>
-      </w:r>
-      <w:proofErr w:type="gramEnd"/>
-      <w:r>
-        <w:rPr>
-          <w:sz w:val="32"/>
-          <w:szCs w:val="32"/>
-          <w:lang w:val="ru-RU"/>
-        </w:rPr>
-        <w:t xml:space="preserve"> 1 и N &gt; 1; </w:t>
-      </w:r>
-      <w:proofErr w:type="spellStart"/>
-      <w:r>
-        <w:rPr>
-          <w:sz w:val="32"/>
-          <w:szCs w:val="32"/>
-          <w:lang w:val="ru-RU"/>
-        </w:rPr>
-        <w:t>еслиK</w:t>
-      </w:r>
-      <w:proofErr w:type="spellEnd"/>
-      <w:r>
-        <w:rPr>
-          <w:sz w:val="32"/>
-          <w:szCs w:val="32"/>
-          <w:lang w:val="ru-RU"/>
-        </w:rPr>
-        <w:t xml:space="preserve"> &gt; M или L &gt; N, то матрица не изменяется).</w:t>
+      <w:r>
+        <w:rPr>
+          <w:sz w:val="32"/>
+          <w:szCs w:val="32"/>
+          <w:lang w:val="ru-RU"/>
+        </w:rPr>
+        <w:t>, удаляющую из матрицы A размера M × N строкуи столбец, которые содержат элемент AK, L (предполагается, что M &gt; 1 и N &gt; 1; еслиK &gt; M или L &gt; N, то матрица не изменяется).</w:t>
       </w:r>
     </w:p>
     <w:p>
@@ -18173,7 +16972,6 @@
         <w:lastRenderedPageBreak/>
         <w:t xml:space="preserve">Описать функцию </w:t>
       </w:r>
-      <w:proofErr w:type="spellStart"/>
       <w:r>
         <w:rPr>
           <w:b/>
@@ -18183,7 +16981,6 @@
         </w:rPr>
         <w:t>FlattenList</w:t>
       </w:r>
-      <w:proofErr w:type="spellEnd"/>
       <w:r>
         <w:rPr>
           <w:sz w:val="32"/>
@@ -18388,7 +17185,6 @@
         </w:rPr>
         <w:t xml:space="preserve">Описать рекурсивные функции </w:t>
       </w:r>
-      <w:proofErr w:type="spellStart"/>
       <w:r>
         <w:rPr>
           <w:b/>
@@ -18396,9 +17192,16 @@
           <w:szCs w:val="32"/>
           <w:lang w:val="ru-RU"/>
         </w:rPr>
-        <w:t>Fact</w:t>
-      </w:r>
-      <w:proofErr w:type="spellEnd"/>
+        <w:t xml:space="preserve">Fact </w:t>
+      </w:r>
+      <w:r>
+        <w:rPr>
+          <w:sz w:val="32"/>
+          <w:szCs w:val="32"/>
+          <w:lang w:val="ru-RU"/>
+        </w:rPr>
+        <w:t xml:space="preserve">и </w:t>
+      </w:r>
       <w:r>
         <w:rPr>
           <w:b/>
@@ -18406,6 +17209,361 @@
           <w:szCs w:val="32"/>
           <w:lang w:val="ru-RU"/>
         </w:rPr>
+        <w:t>Fact2</w:t>
+      </w:r>
+      <w:r>
+        <w:rPr>
+          <w:sz w:val="32"/>
+          <w:szCs w:val="32"/>
+          <w:lang w:val="ru-RU"/>
+        </w:rPr>
+        <w:t>, вычисляющие значения факториала N!и двойного факториала N!! соответственно (N &gt; 0 — параметр целого типа).</w:t>
+      </w:r>
+    </w:p>
+    <w:p>
+      <w:pPr>
+        <w:spacing w:after="0" w:line="276" w:lineRule="auto"/>
+        <w:rPr>
+          <w:sz w:val="32"/>
+          <w:szCs w:val="32"/>
+          <w:lang w:val="en-US"/>
+        </w:rPr>
+      </w:pPr>
+      <w:r>
+        <w:rPr>
+          <w:sz w:val="32"/>
+          <w:szCs w:val="32"/>
+          <w:lang w:val="en-US"/>
+        </w:rPr>
+        <w:t>Code:</w:t>
+      </w:r>
+    </w:p>
+    <w:p>
+      <w:pPr>
+        <w:spacing w:after="0" w:line="276" w:lineRule="auto"/>
+        <w:rPr>
+          <w:sz w:val="32"/>
+          <w:szCs w:val="32"/>
+          <w:lang w:val="en-US"/>
+        </w:rPr>
+      </w:pPr>
+      <w:r>
+        <w:rPr>
+          <w:sz w:val="32"/>
+          <w:szCs w:val="32"/>
+          <w:lang w:val="en-US"/>
+        </w:rPr>
+        <w:lastRenderedPageBreak/>
+        <w:drawing>
+          <wp:inline distT="0" distB="0" distL="0" distR="0" wp14:anchorId="07443210" wp14:editId="5E413A72">
+            <wp:extent cx="2962688" cy="3134162"/>
+            <wp:effectExtent l="0" t="0" r="9525" b="9525"/>
+            <wp:docPr id="1833585038" name="Рисунок 1"/>
+            <wp:cNvGraphicFramePr>
+              <a:graphicFrameLocks xmlns:a="http://schemas.openxmlformats.org/drawingml/2006/main" noChangeAspect="1"/>
+            </wp:cNvGraphicFramePr>
+            <a:graphic xmlns:a="http://schemas.openxmlformats.org/drawingml/2006/main">
+              <a:graphicData uri="http://schemas.openxmlformats.org/drawingml/2006/picture">
+                <pic:pic xmlns:pic="http://schemas.openxmlformats.org/drawingml/2006/picture">
+                  <pic:nvPicPr>
+                    <pic:cNvPr id="1833585038" name=""/>
+                    <pic:cNvPicPr/>
+                  </pic:nvPicPr>
+                  <pic:blipFill>
+                    <a:blip r:embed="rId175"/>
+                    <a:stretch>
+                      <a:fillRect/>
+                    </a:stretch>
+                  </pic:blipFill>
+                  <pic:spPr>
+                    <a:xfrm>
+                      <a:off x="0" y="0"/>
+                      <a:ext cx="2962688" cy="3134162"/>
+                    </a:xfrm>
+                    <a:prstGeom prst="rect">
+                      <a:avLst/>
+                    </a:prstGeom>
+                  </pic:spPr>
+                </pic:pic>
+              </a:graphicData>
+            </a:graphic>
+          </wp:inline>
+        </w:drawing>
+      </w:r>
+    </w:p>
+    <w:p>
+      <w:pPr>
+        <w:spacing w:after="0" w:line="276" w:lineRule="auto"/>
+        <w:rPr>
+          <w:sz w:val="32"/>
+          <w:szCs w:val="32"/>
+          <w:lang w:val="en-US"/>
+        </w:rPr>
+      </w:pPr>
+      <w:r>
+        <w:rPr>
+          <w:sz w:val="32"/>
+          <w:szCs w:val="32"/>
+          <w:lang w:val="en-US"/>
+        </w:rPr>
+        <w:t>Result:</w:t>
+      </w:r>
+    </w:p>
+    <w:p>
+      <w:pPr>
+        <w:spacing w:after="0" w:line="276" w:lineRule="auto"/>
+        <w:rPr>
+          <w:sz w:val="32"/>
+          <w:szCs w:val="32"/>
+          <w:lang w:val="en-US"/>
+        </w:rPr>
+      </w:pPr>
+      <w:r>
+        <w:rPr>
+          <w:sz w:val="32"/>
+          <w:szCs w:val="32"/>
+          <w:lang w:val="en-US"/>
+        </w:rPr>
+        <w:drawing>
+          <wp:inline distT="0" distB="0" distL="0" distR="0" wp14:anchorId="2EBE81D9" wp14:editId="5D88342D">
+            <wp:extent cx="1562318" cy="781159"/>
+            <wp:effectExtent l="0" t="0" r="0" b="0"/>
+            <wp:docPr id="1712940166" name="Рисунок 1"/>
+            <wp:cNvGraphicFramePr>
+              <a:graphicFrameLocks xmlns:a="http://schemas.openxmlformats.org/drawingml/2006/main" noChangeAspect="1"/>
+            </wp:cNvGraphicFramePr>
+            <a:graphic xmlns:a="http://schemas.openxmlformats.org/drawingml/2006/main">
+              <a:graphicData uri="http://schemas.openxmlformats.org/drawingml/2006/picture">
+                <pic:pic xmlns:pic="http://schemas.openxmlformats.org/drawingml/2006/picture">
+                  <pic:nvPicPr>
+                    <pic:cNvPr id="1712940166" name=""/>
+                    <pic:cNvPicPr/>
+                  </pic:nvPicPr>
+                  <pic:blipFill>
+                    <a:blip r:embed="rId176"/>
+                    <a:stretch>
+                      <a:fillRect/>
+                    </a:stretch>
+                  </pic:blipFill>
+                  <pic:spPr>
+                    <a:xfrm>
+                      <a:off x="0" y="0"/>
+                      <a:ext cx="1562318" cy="781159"/>
+                    </a:xfrm>
+                    <a:prstGeom prst="rect">
+                      <a:avLst/>
+                    </a:prstGeom>
+                  </pic:spPr>
+                </pic:pic>
+              </a:graphicData>
+            </a:graphic>
+          </wp:inline>
+        </w:drawing>
+      </w:r>
+    </w:p>
+    <w:p>
+      <w:pPr>
+        <w:spacing w:after="0" w:line="276" w:lineRule="auto"/>
+        <w:rPr>
+          <w:sz w:val="32"/>
+          <w:szCs w:val="32"/>
+          <w:lang w:val="en-US"/>
+        </w:rPr>
+      </w:pPr>
+      <w:r>
+        <w:rPr>
+          <w:sz w:val="32"/>
+          <w:szCs w:val="32"/>
+          <w:lang w:val="en-US"/>
+        </w:rPr>
+        <w:t>Code:</w:t>
+      </w:r>
+    </w:p>
+    <w:p>
+      <w:pPr>
+        <w:spacing w:after="0" w:line="276" w:lineRule="auto"/>
+        <w:rPr>
+          <w:sz w:val="32"/>
+          <w:szCs w:val="32"/>
+          <w:lang w:val="en-US"/>
+        </w:rPr>
+      </w:pPr>
+      <w:r>
+        <w:rPr>
+          <w:sz w:val="32"/>
+          <w:szCs w:val="32"/>
+          <w:lang w:val="en-US"/>
+        </w:rPr>
+        <w:drawing>
+          <wp:inline distT="0" distB="0" distL="0" distR="0" wp14:anchorId="7EDE960E" wp14:editId="3C2F9411">
+            <wp:extent cx="3400900" cy="2857899"/>
+            <wp:effectExtent l="0" t="0" r="9525" b="0"/>
+            <wp:docPr id="1360860801" name="Рисунок 1"/>
+            <wp:cNvGraphicFramePr>
+              <a:graphicFrameLocks xmlns:a="http://schemas.openxmlformats.org/drawingml/2006/main" noChangeAspect="1"/>
+            </wp:cNvGraphicFramePr>
+            <a:graphic xmlns:a="http://schemas.openxmlformats.org/drawingml/2006/main">
+              <a:graphicData uri="http://schemas.openxmlformats.org/drawingml/2006/picture">
+                <pic:pic xmlns:pic="http://schemas.openxmlformats.org/drawingml/2006/picture">
+                  <pic:nvPicPr>
+                    <pic:cNvPr id="1360860801" name=""/>
+                    <pic:cNvPicPr/>
+                  </pic:nvPicPr>
+                  <pic:blipFill>
+                    <a:blip r:embed="rId177"/>
+                    <a:stretch>
+                      <a:fillRect/>
+                    </a:stretch>
+                  </pic:blipFill>
+                  <pic:spPr>
+                    <a:xfrm>
+                      <a:off x="0" y="0"/>
+                      <a:ext cx="3400900" cy="2857899"/>
+                    </a:xfrm>
+                    <a:prstGeom prst="rect">
+                      <a:avLst/>
+                    </a:prstGeom>
+                  </pic:spPr>
+                </pic:pic>
+              </a:graphicData>
+            </a:graphic>
+          </wp:inline>
+        </w:drawing>
+      </w:r>
+    </w:p>
+    <w:p>
+      <w:pPr>
+        <w:spacing w:after="0" w:line="276" w:lineRule="auto"/>
+        <w:rPr>
+          <w:sz w:val="32"/>
+          <w:szCs w:val="32"/>
+          <w:lang w:val="en-US"/>
+        </w:rPr>
+      </w:pPr>
+      <w:r>
+        <w:rPr>
+          <w:sz w:val="32"/>
+          <w:szCs w:val="32"/>
+          <w:lang w:val="en-US"/>
+        </w:rPr>
+        <w:t>Result:</w:t>
+      </w:r>
+    </w:p>
+    <w:p>
+      <w:pPr>
+        <w:spacing w:after="0" w:line="276" w:lineRule="auto"/>
+        <w:rPr>
+          <w:sz w:val="32"/>
+          <w:szCs w:val="32"/>
+          <w:lang w:val="en-US"/>
+        </w:rPr>
+      </w:pPr>
+      <w:r>
+        <w:rPr>
+          <w:sz w:val="32"/>
+          <w:szCs w:val="32"/>
+          <w:lang w:val="en-US"/>
+        </w:rPr>
+        <w:drawing>
+          <wp:inline distT="0" distB="0" distL="0" distR="0" wp14:anchorId="19708C72" wp14:editId="0DC8A531">
+            <wp:extent cx="571580" cy="590632"/>
+            <wp:effectExtent l="0" t="0" r="0" b="0"/>
+            <wp:docPr id="1202256643" name="Рисунок 1"/>
+            <wp:cNvGraphicFramePr>
+              <a:graphicFrameLocks xmlns:a="http://schemas.openxmlformats.org/drawingml/2006/main" noChangeAspect="1"/>
+            </wp:cNvGraphicFramePr>
+            <a:graphic xmlns:a="http://schemas.openxmlformats.org/drawingml/2006/main">
+              <a:graphicData uri="http://schemas.openxmlformats.org/drawingml/2006/picture">
+                <pic:pic xmlns:pic="http://schemas.openxmlformats.org/drawingml/2006/picture">
+                  <pic:nvPicPr>
+                    <pic:cNvPr id="1202256643" name=""/>
+                    <pic:cNvPicPr/>
+                  </pic:nvPicPr>
+                  <pic:blipFill>
+                    <a:blip r:embed="rId178"/>
+                    <a:stretch>
+                      <a:fillRect/>
+                    </a:stretch>
+                  </pic:blipFill>
+                  <pic:spPr>
+                    <a:xfrm>
+                      <a:off x="0" y="0"/>
+                      <a:ext cx="571580" cy="590632"/>
+                    </a:xfrm>
+                    <a:prstGeom prst="rect">
+                      <a:avLst/>
+                    </a:prstGeom>
+                  </pic:spPr>
+                </pic:pic>
+              </a:graphicData>
+            </a:graphic>
+          </wp:inline>
+        </w:drawing>
+      </w:r>
+    </w:p>
+    <w:p>
+      <w:pPr>
+        <w:spacing w:after="0" w:line="276" w:lineRule="auto"/>
+        <w:rPr>
+          <w:sz w:val="32"/>
+          <w:szCs w:val="32"/>
+          <w:lang w:val="en-US"/>
+        </w:rPr>
+      </w:pPr>
+    </w:p>
+    <w:p>
+      <w:pPr>
+        <w:rPr>
+          <w:sz w:val="32"/>
+          <w:szCs w:val="32"/>
+          <w:lang w:val="en-US"/>
+        </w:rPr>
+      </w:pPr>
+      <w:r>
+        <w:rPr>
+          <w:b/>
+          <w:color w:val="38761D"/>
+          <w:sz w:val="32"/>
+          <w:szCs w:val="32"/>
+          <w:lang w:val="ru-RU"/>
+        </w:rPr>
+        <w:t>Задание</w:t>
+      </w:r>
+      <w:r>
+        <w:rPr>
+          <w:b/>
+          <w:color w:val="38761D"/>
+          <w:sz w:val="32"/>
+          <w:szCs w:val="32"/>
+          <w:lang w:val="en-US"/>
+        </w:rPr>
+        <w:t xml:space="preserve"> 7.</w:t>
+      </w:r>
+    </w:p>
+    <w:p>
+      <w:pPr>
+        <w:ind w:firstLine="720"/>
+        <w:rPr>
+          <w:sz w:val="32"/>
+          <w:szCs w:val="32"/>
+          <w:lang w:val="en-US"/>
+        </w:rPr>
+      </w:pPr>
+      <w:r>
+        <w:rPr>
+          <w:sz w:val="32"/>
+          <w:szCs w:val="32"/>
+          <w:lang w:val="ru-RU"/>
+        </w:rPr>
+        <w:lastRenderedPageBreak/>
+        <w:t>Создайте</w:t>
+      </w:r>
+      <w:r>
+        <w:rPr>
+          <w:sz w:val="32"/>
+          <w:szCs w:val="32"/>
+          <w:lang w:val="en-US"/>
+        </w:rPr>
         <w:t xml:space="preserve"> </w:t>
       </w:r>
       <w:r>
@@ -18414,44 +17572,252 @@
           <w:szCs w:val="32"/>
           <w:lang w:val="ru-RU"/>
         </w:rPr>
-        <w:t xml:space="preserve">и </w:t>
+        <w:t>функцию</w:t>
+      </w:r>
+      <w:r>
+        <w:rPr>
+          <w:sz w:val="32"/>
+          <w:szCs w:val="32"/>
+          <w:lang w:val="en-US"/>
+        </w:rPr>
+        <w:t xml:space="preserve"> </w:t>
       </w:r>
       <w:r>
         <w:rPr>
           <w:b/>
           <w:sz w:val="32"/>
           <w:szCs w:val="32"/>
-          <w:lang w:val="ru-RU"/>
-        </w:rPr>
-        <w:t>Fact2</w:t>
-      </w:r>
-      <w:r>
-        <w:rPr>
-          <w:sz w:val="32"/>
-          <w:szCs w:val="32"/>
-          <w:lang w:val="ru-RU"/>
-        </w:rPr>
-        <w:t xml:space="preserve">, вычисляющие значения факториала </w:t>
-      </w:r>
-      <w:proofErr w:type="spellStart"/>
-      <w:proofErr w:type="gramStart"/>
-      <w:r>
-        <w:rPr>
-          <w:sz w:val="32"/>
-          <w:szCs w:val="32"/>
-          <w:lang w:val="ru-RU"/>
-        </w:rPr>
-        <w:t>N!и</w:t>
-      </w:r>
-      <w:proofErr w:type="spellEnd"/>
-      <w:proofErr w:type="gramEnd"/>
-      <w:r>
-        <w:rPr>
-          <w:sz w:val="32"/>
-          <w:szCs w:val="32"/>
-          <w:lang w:val="ru-RU"/>
-        </w:rPr>
-        <w:t xml:space="preserve"> двойного факториала N!! соответственно (N &gt; 0 — параметр целого типа).</w:t>
+          <w:lang w:val="en-US"/>
+        </w:rPr>
+        <w:t>print_user_info</w:t>
+      </w:r>
+      <w:r>
+        <w:rPr>
+          <w:sz w:val="32"/>
+          <w:szCs w:val="32"/>
+          <w:lang w:val="en-US"/>
+        </w:rPr>
+        <w:t xml:space="preserve">, </w:t>
+      </w:r>
+      <w:r>
+        <w:rPr>
+          <w:sz w:val="32"/>
+          <w:szCs w:val="32"/>
+          <w:lang w:val="ru-RU"/>
+        </w:rPr>
+        <w:t>которая</w:t>
+      </w:r>
+      <w:r>
+        <w:rPr>
+          <w:sz w:val="32"/>
+          <w:szCs w:val="32"/>
+          <w:lang w:val="en-US"/>
+        </w:rPr>
+        <w:t xml:space="preserve"> </w:t>
+      </w:r>
+      <w:r>
+        <w:rPr>
+          <w:sz w:val="32"/>
+          <w:szCs w:val="32"/>
+          <w:lang w:val="ru-RU"/>
+        </w:rPr>
+        <w:t>принимает</w:t>
+      </w:r>
+      <w:r>
+        <w:rPr>
+          <w:sz w:val="32"/>
+          <w:szCs w:val="32"/>
+          <w:lang w:val="en-US"/>
+        </w:rPr>
+        <w:t xml:space="preserve"> </w:t>
+      </w:r>
+      <w:r>
+        <w:rPr>
+          <w:sz w:val="32"/>
+          <w:szCs w:val="32"/>
+          <w:lang w:val="ru-RU"/>
+        </w:rPr>
+        <w:t>три</w:t>
+      </w:r>
+      <w:r>
+        <w:rPr>
+          <w:sz w:val="32"/>
+          <w:szCs w:val="32"/>
+          <w:lang w:val="en-US"/>
+        </w:rPr>
+        <w:t xml:space="preserve"> </w:t>
+      </w:r>
+      <w:r>
+        <w:rPr>
+          <w:sz w:val="32"/>
+          <w:szCs w:val="32"/>
+          <w:lang w:val="ru-RU"/>
+        </w:rPr>
+        <w:t>аргумента</w:t>
+      </w:r>
+      <w:r>
+        <w:rPr>
+          <w:sz w:val="32"/>
+          <w:szCs w:val="32"/>
+          <w:lang w:val="en-US"/>
+        </w:rPr>
+        <w:t xml:space="preserve">: name </w:t>
+      </w:r>
+      <w:r>
+        <w:rPr>
+          <w:sz w:val="32"/>
+          <w:szCs w:val="32"/>
+          <w:lang w:val="ru-RU"/>
+        </w:rPr>
+        <w:t>типа</w:t>
+      </w:r>
+      <w:r>
+        <w:rPr>
+          <w:sz w:val="32"/>
+          <w:szCs w:val="32"/>
+          <w:lang w:val="en-US"/>
+        </w:rPr>
+        <w:t xml:space="preserve"> str, age </w:t>
+      </w:r>
+      <w:r>
+        <w:rPr>
+          <w:sz w:val="32"/>
+          <w:szCs w:val="32"/>
+          <w:lang w:val="ru-RU"/>
+        </w:rPr>
+        <w:t>типа</w:t>
+      </w:r>
+      <w:r>
+        <w:rPr>
+          <w:sz w:val="32"/>
+          <w:szCs w:val="32"/>
+          <w:lang w:val="en-US"/>
+        </w:rPr>
+        <w:t xml:space="preserve"> int </w:t>
+      </w:r>
+      <w:r>
+        <w:rPr>
+          <w:sz w:val="32"/>
+          <w:szCs w:val="32"/>
+          <w:lang w:val="ru-RU"/>
+        </w:rPr>
+        <w:t>и</w:t>
+      </w:r>
+      <w:r>
+        <w:rPr>
+          <w:sz w:val="32"/>
+          <w:szCs w:val="32"/>
+          <w:lang w:val="en-US"/>
+        </w:rPr>
+        <w:t xml:space="preserve"> city </w:t>
+      </w:r>
+      <w:r>
+        <w:rPr>
+          <w:sz w:val="32"/>
+          <w:szCs w:val="32"/>
+          <w:lang w:val="ru-RU"/>
+        </w:rPr>
+        <w:t>типа</w:t>
+      </w:r>
+      <w:r>
+        <w:rPr>
+          <w:sz w:val="32"/>
+          <w:szCs w:val="32"/>
+          <w:lang w:val="en-US"/>
+        </w:rPr>
+        <w:t xml:space="preserve"> str (</w:t>
+      </w:r>
+      <w:r>
+        <w:rPr>
+          <w:sz w:val="32"/>
+          <w:szCs w:val="32"/>
+          <w:lang w:val="en-US"/>
+        </w:rPr>
+        <w:tab/>
+      </w:r>
+      <w:r>
+        <w:rPr>
+          <w:sz w:val="32"/>
+          <w:szCs w:val="32"/>
+          <w:lang w:val="ru-RU"/>
+        </w:rPr>
+        <w:t>по</w:t>
+      </w:r>
+      <w:r>
+        <w:rPr>
+          <w:sz w:val="32"/>
+          <w:szCs w:val="32"/>
+          <w:lang w:val="en-US"/>
+        </w:rPr>
+        <w:t xml:space="preserve"> </w:t>
+      </w:r>
+      <w:r>
+        <w:rPr>
+          <w:sz w:val="32"/>
+          <w:szCs w:val="32"/>
+          <w:lang w:val="ru-RU"/>
+        </w:rPr>
+        <w:t>умолчанию</w:t>
+      </w:r>
+      <w:r>
+        <w:rPr>
+          <w:sz w:val="32"/>
+          <w:szCs w:val="32"/>
+          <w:lang w:val="en-US"/>
+        </w:rPr>
+        <w:t xml:space="preserve"> - </w:t>
+      </w:r>
+      <w:r>
+        <w:rPr>
+          <w:sz w:val="32"/>
+          <w:szCs w:val="32"/>
+          <w:lang w:val="ru-RU"/>
+        </w:rPr>
+        <w:t>Минск</w:t>
+      </w:r>
+      <w:r>
+        <w:rPr>
+          <w:sz w:val="32"/>
+          <w:szCs w:val="32"/>
+          <w:lang w:val="en-US"/>
+        </w:rPr>
+        <w:t>).</w:t>
+      </w:r>
+    </w:p>
+    <w:p>
+      <w:pPr>
+        <w:ind w:firstLine="720"/>
+        <w:rPr>
+          <w:sz w:val="32"/>
+          <w:szCs w:val="32"/>
+          <w:lang w:val="ru-RU"/>
+        </w:rPr>
+      </w:pPr>
+      <w:r>
+        <w:rPr>
+          <w:sz w:val="32"/>
+          <w:szCs w:val="32"/>
+          <w:lang w:val="ru-RU"/>
+        </w:rPr>
+        <w:t>Внутри функции выведите информацию о пользователе в формате "Имя: [name], Возраст: [age], Город: [city]".</w:t>
+      </w:r>
+    </w:p>
+    <w:p>
+      <w:pPr>
+        <w:ind w:firstLine="720"/>
+        <w:rPr>
+          <w:sz w:val="32"/>
+          <w:szCs w:val="32"/>
+          <w:lang w:val="ru-RU"/>
+        </w:rPr>
+      </w:pPr>
+      <w:r>
+        <w:rPr>
+          <w:sz w:val="32"/>
+          <w:szCs w:val="32"/>
+          <w:lang w:val="ru-RU"/>
+        </w:rPr>
+        <w:t>Протестируйте функцию, передавая различные значения для аргументов, и выведите результат на экран.</w:t>
       </w:r>
     </w:p>
     <w:p>
@@ -18481,6 +17847,118 @@
           <w:lang w:val="en-US"/>
         </w:rPr>
       </w:pPr>
+      <w:r>
+        <w:rPr>
+          <w:sz w:val="32"/>
+          <w:szCs w:val="32"/>
+          <w:lang w:val="en-US"/>
+        </w:rPr>
+        <w:drawing>
+          <wp:inline distT="0" distB="0" distL="0" distR="0" wp14:anchorId="053CB440" wp14:editId="75F27883">
+            <wp:extent cx="5759450" cy="2403475"/>
+            <wp:effectExtent l="0" t="0" r="0" b="0"/>
+            <wp:docPr id="799449360" name="Рисунок 1"/>
+            <wp:cNvGraphicFramePr>
+              <a:graphicFrameLocks xmlns:a="http://schemas.openxmlformats.org/drawingml/2006/main" noChangeAspect="1"/>
+            </wp:cNvGraphicFramePr>
+            <a:graphic xmlns:a="http://schemas.openxmlformats.org/drawingml/2006/main">
+              <a:graphicData uri="http://schemas.openxmlformats.org/drawingml/2006/picture">
+                <pic:pic xmlns:pic="http://schemas.openxmlformats.org/drawingml/2006/picture">
+                  <pic:nvPicPr>
+                    <pic:cNvPr id="799449360" name=""/>
+                    <pic:cNvPicPr/>
+                  </pic:nvPicPr>
+                  <pic:blipFill>
+                    <a:blip r:embed="rId179"/>
+                    <a:stretch>
+                      <a:fillRect/>
+                    </a:stretch>
+                  </pic:blipFill>
+                  <pic:spPr>
+                    <a:xfrm>
+                      <a:off x="0" y="0"/>
+                      <a:ext cx="5759450" cy="2403475"/>
+                    </a:xfrm>
+                    <a:prstGeom prst="rect">
+                      <a:avLst/>
+                    </a:prstGeom>
+                  </pic:spPr>
+                </pic:pic>
+              </a:graphicData>
+            </a:graphic>
+          </wp:inline>
+        </w:drawing>
+      </w:r>
+    </w:p>
+    <w:p>
+      <w:pPr>
+        <w:spacing w:after="0" w:line="276" w:lineRule="auto"/>
+        <w:rPr>
+          <w:sz w:val="32"/>
+          <w:szCs w:val="32"/>
+          <w:lang w:val="en-US"/>
+        </w:rPr>
+      </w:pPr>
+      <w:r>
+        <w:rPr>
+          <w:sz w:val="32"/>
+          <w:szCs w:val="32"/>
+          <w:lang w:val="en-US"/>
+        </w:rPr>
+        <w:t>Result:</w:t>
+      </w:r>
+    </w:p>
+    <w:p>
+      <w:pPr>
+        <w:spacing w:after="0" w:line="276" w:lineRule="auto"/>
+        <w:rPr>
+          <w:sz w:val="32"/>
+          <w:szCs w:val="32"/>
+          <w:lang w:val="en-US"/>
+        </w:rPr>
+      </w:pPr>
+      <w:r>
+        <w:rPr>
+          <w:sz w:val="32"/>
+          <w:szCs w:val="32"/>
+          <w:lang w:val="en-US"/>
+        </w:rPr>
+        <w:drawing>
+          <wp:inline distT="0" distB="0" distL="0" distR="0" wp14:anchorId="71B18C2F" wp14:editId="435BD598">
+            <wp:extent cx="3400900" cy="838317"/>
+            <wp:effectExtent l="0" t="0" r="9525" b="0"/>
+            <wp:docPr id="696570144" name="Рисунок 1"/>
+            <wp:cNvGraphicFramePr>
+              <a:graphicFrameLocks xmlns:a="http://schemas.openxmlformats.org/drawingml/2006/main" noChangeAspect="1"/>
+            </wp:cNvGraphicFramePr>
+            <a:graphic xmlns:a="http://schemas.openxmlformats.org/drawingml/2006/main">
+              <a:graphicData uri="http://schemas.openxmlformats.org/drawingml/2006/picture">
+                <pic:pic xmlns:pic="http://schemas.openxmlformats.org/drawingml/2006/picture">
+                  <pic:nvPicPr>
+                    <pic:cNvPr id="696570144" name=""/>
+                    <pic:cNvPicPr/>
+                  </pic:nvPicPr>
+                  <pic:blipFill>
+                    <a:blip r:embed="rId180"/>
+                    <a:stretch>
+                      <a:fillRect/>
+                    </a:stretch>
+                  </pic:blipFill>
+                  <pic:spPr>
+                    <a:xfrm>
+                      <a:off x="0" y="0"/>
+                      <a:ext cx="3400900" cy="838317"/>
+                    </a:xfrm>
+                    <a:prstGeom prst="rect">
+                      <a:avLst/>
+                    </a:prstGeom>
+                  </pic:spPr>
+                </pic:pic>
+              </a:graphicData>
+            </a:graphic>
+          </wp:inline>
+        </w:drawing>
+      </w:r>
     </w:p>
     <w:p>
       <w:pPr>
@@ -18949,21 +18427,21 @@
         <v:path o:extrusionok="f" gradientshapeok="t" o:connecttype="rect"/>
         <o:lock v:ext="edit" aspectratio="t"/>
       </v:shapetype>
-      <v:shape id="_x0000_i1071" type="#_x0000_t75" style="width:24.6pt;height:22.8pt;visibility:visible;mso-wrap-style:square" o:bullet="t">
+      <v:shape id="_x0000_i1080" type="#_x0000_t75" style="width:24.6pt;height:22.8pt;visibility:visible;mso-wrap-style:square" o:bullet="t">
         <v:imagedata r:id="rId1" o:title=""/>
       </v:shape>
     </w:pict>
   </w:numPicBullet>
   <w:numPicBullet w:numPicBulletId="1">
     <w:pict>
-      <v:shape id="_x0000_i1072" type="#_x0000_t75" style="width:45pt;height:23.4pt;visibility:visible;mso-wrap-style:square" o:bullet="t">
+      <v:shape id="_x0000_i1081" type="#_x0000_t75" style="width:45pt;height:23.4pt;visibility:visible;mso-wrap-style:square" o:bullet="t">
         <v:imagedata r:id="rId2" o:title=""/>
       </v:shape>
     </w:pict>
   </w:numPicBullet>
   <w:numPicBullet w:numPicBulletId="2">
     <w:pict>
-      <v:shape id="_x0000_i1073" type="#_x0000_t75" style="width:27.6pt;height:21.6pt;visibility:visible;mso-wrap-style:square" o:bullet="t">
+      <v:shape id="_x0000_i1082" type="#_x0000_t75" style="width:27.6pt;height:21.6pt;visibility:visible;mso-wrap-style:square" o:bullet="t">
         <v:imagedata r:id="rId3" o:title=""/>
       </v:shape>
     </w:pict>

</xml_diff>

<commit_message>
Task 8 from lab 4 done
</commit_message>
<xml_diff>
--- a/otchet.docx
+++ b/otchet.docx
@@ -57,6 +57,8 @@
         </w:rPr>
         <w:t xml:space="preserve">Для ввода информации в переменные используется </w:t>
       </w:r>
+      <w:proofErr w:type="spellStart"/>
+      <w:proofErr w:type="gramStart"/>
       <w:r>
         <w:rPr>
           <w:b/>
@@ -64,7 +66,27 @@
           <w:szCs w:val="32"/>
           <w:lang w:val="ru-RU"/>
         </w:rPr>
-        <w:t>input()</w:t>
+        <w:t>input</w:t>
+      </w:r>
+      <w:proofErr w:type="spellEnd"/>
+      <w:r>
+        <w:rPr>
+          <w:b/>
+          <w:sz w:val="32"/>
+          <w:szCs w:val="32"/>
+          <w:lang w:val="ru-RU"/>
+        </w:rPr>
+        <w:t>(</w:t>
+      </w:r>
+      <w:proofErr w:type="gramEnd"/>
+      <w:r>
+        <w:rPr>
+          <w:b/>
+          <w:sz w:val="32"/>
+          <w:szCs w:val="32"/>
+          <w:lang w:val="ru-RU"/>
+        </w:rPr>
+        <w:t>)</w:t>
       </w:r>
       <w:r>
         <w:rPr>
@@ -74,6 +96,7 @@
         </w:rPr>
         <w:t xml:space="preserve">, для вывода - </w:t>
       </w:r>
+      <w:proofErr w:type="spellStart"/>
       <w:r>
         <w:rPr>
           <w:b/>
@@ -81,7 +104,17 @@
           <w:szCs w:val="32"/>
           <w:lang w:val="ru-RU"/>
         </w:rPr>
-        <w:t>print()</w:t>
+        <w:t>print</w:t>
+      </w:r>
+      <w:proofErr w:type="spellEnd"/>
+      <w:r>
+        <w:rPr>
+          <w:b/>
+          <w:sz w:val="32"/>
+          <w:szCs w:val="32"/>
+          <w:lang w:val="ru-RU"/>
+        </w:rPr>
+        <w:t>()</w:t>
       </w:r>
       <w:r>
         <w:rPr>
@@ -295,6 +328,8 @@
         </w:rPr>
         <w:t xml:space="preserve">При помощи </w:t>
       </w:r>
+      <w:proofErr w:type="spellStart"/>
+      <w:proofErr w:type="gramStart"/>
       <w:r>
         <w:rPr>
           <w:b/>
@@ -302,7 +337,27 @@
           <w:szCs w:val="32"/>
           <w:lang w:val="ru-RU"/>
         </w:rPr>
-        <w:t>type()</w:t>
+        <w:t>type</w:t>
+      </w:r>
+      <w:proofErr w:type="spellEnd"/>
+      <w:r>
+        <w:rPr>
+          <w:b/>
+          <w:sz w:val="32"/>
+          <w:szCs w:val="32"/>
+          <w:lang w:val="ru-RU"/>
+        </w:rPr>
+        <w:t>(</w:t>
+      </w:r>
+      <w:proofErr w:type="gramEnd"/>
+      <w:r>
+        <w:rPr>
+          <w:b/>
+          <w:sz w:val="32"/>
+          <w:szCs w:val="32"/>
+          <w:lang w:val="ru-RU"/>
+        </w:rPr>
+        <w:t>)</w:t>
       </w:r>
       <w:r>
         <w:rPr>
@@ -1124,7 +1179,25 @@
           <w:szCs w:val="32"/>
           <w:lang w:val="ru-RU"/>
         </w:rPr>
-        <w:t xml:space="preserve">x % 2 + c // 4 - v / 10  + 18b </w:t>
+        <w:t xml:space="preserve">x % 2 + c // 4 - v / </w:t>
+      </w:r>
+      <w:proofErr w:type="gramStart"/>
+      <w:r>
+        <w:rPr>
+          <w:sz w:val="32"/>
+          <w:szCs w:val="32"/>
+          <w:lang w:val="ru-RU"/>
+        </w:rPr>
+        <w:t>10  +</w:t>
+      </w:r>
+      <w:proofErr w:type="gramEnd"/>
+      <w:r>
+        <w:rPr>
+          <w:sz w:val="32"/>
+          <w:szCs w:val="32"/>
+          <w:lang w:val="ru-RU"/>
+        </w:rPr>
+        <w:t xml:space="preserve"> 18b </w:t>
       </w:r>
     </w:p>
     <w:p>
@@ -1144,6 +1217,8 @@
         </w:rPr>
         <w:t xml:space="preserve">не создавайте переменные для значений x, c, v, b, а пропишите </w:t>
       </w:r>
+      <w:proofErr w:type="spellStart"/>
+      <w:proofErr w:type="gramStart"/>
       <w:r>
         <w:rPr>
           <w:b/>
@@ -1151,7 +1226,27 @@
           <w:szCs w:val="32"/>
           <w:lang w:val="ru-RU"/>
         </w:rPr>
-        <w:t xml:space="preserve">input() </w:t>
+        <w:t>input</w:t>
+      </w:r>
+      <w:proofErr w:type="spellEnd"/>
+      <w:r>
+        <w:rPr>
+          <w:b/>
+          <w:sz w:val="32"/>
+          <w:szCs w:val="32"/>
+          <w:lang w:val="ru-RU"/>
+        </w:rPr>
+        <w:t>(</w:t>
+      </w:r>
+      <w:proofErr w:type="gramEnd"/>
+      <w:r>
+        <w:rPr>
+          <w:b/>
+          <w:sz w:val="32"/>
+          <w:szCs w:val="32"/>
+          <w:lang w:val="ru-RU"/>
+        </w:rPr>
+        <w:t xml:space="preserve">) </w:t>
       </w:r>
       <w:r>
         <w:rPr>
@@ -1161,6 +1256,7 @@
         </w:rPr>
         <w:t xml:space="preserve">прямо в формуле. используйте модуль </w:t>
       </w:r>
+      <w:proofErr w:type="spellStart"/>
       <w:r>
         <w:rPr>
           <w:b/>
@@ -1168,7 +1264,17 @@
           <w:szCs w:val="32"/>
           <w:lang w:val="ru-RU"/>
         </w:rPr>
-        <w:t xml:space="preserve">Math </w:t>
+        <w:t>Math</w:t>
+      </w:r>
+      <w:proofErr w:type="spellEnd"/>
+      <w:r>
+        <w:rPr>
+          <w:b/>
+          <w:sz w:val="32"/>
+          <w:szCs w:val="32"/>
+          <w:lang w:val="ru-RU"/>
+        </w:rPr>
+        <w:t xml:space="preserve"> </w:t>
       </w:r>
       <w:r>
         <w:rPr>
@@ -1206,6 +1312,7 @@
         </w:rPr>
         <w:t xml:space="preserve">Выведете результаты всех 4 формул в одну строчку, через “**-**” и в конце “!!!!” (для этого используйте </w:t>
       </w:r>
+      <w:proofErr w:type="spellStart"/>
       <w:r>
         <w:rPr>
           <w:b/>
@@ -1215,6 +1322,7 @@
         </w:rPr>
         <w:t>sep</w:t>
       </w:r>
+      <w:proofErr w:type="spellEnd"/>
       <w:r>
         <w:rPr>
           <w:sz w:val="32"/>
@@ -1223,6 +1331,7 @@
         </w:rPr>
         <w:t xml:space="preserve">, </w:t>
       </w:r>
+      <w:proofErr w:type="spellStart"/>
       <w:r>
         <w:rPr>
           <w:b/>
@@ -1230,7 +1339,17 @@
           <w:szCs w:val="32"/>
           <w:lang w:val="ru-RU"/>
         </w:rPr>
-        <w:t xml:space="preserve">end </w:t>
+        <w:t>end</w:t>
+      </w:r>
+      <w:proofErr w:type="spellEnd"/>
+      <w:r>
+        <w:rPr>
+          <w:b/>
+          <w:sz w:val="32"/>
+          <w:szCs w:val="32"/>
+          <w:lang w:val="ru-RU"/>
+        </w:rPr>
+        <w:t xml:space="preserve"> </w:t>
       </w:r>
       <w:r>
         <w:rPr>
@@ -1240,6 +1359,8 @@
         </w:rPr>
         <w:t xml:space="preserve">в </w:t>
       </w:r>
+      <w:proofErr w:type="spellStart"/>
+      <w:proofErr w:type="gramStart"/>
       <w:r>
         <w:rPr>
           <w:b/>
@@ -1247,7 +1368,17 @@
           <w:szCs w:val="32"/>
           <w:lang w:val="ru-RU"/>
         </w:rPr>
-        <w:t xml:space="preserve">print </w:t>
+        <w:t>print</w:t>
+      </w:r>
+      <w:proofErr w:type="spellEnd"/>
+      <w:r>
+        <w:rPr>
+          <w:b/>
+          <w:sz w:val="32"/>
+          <w:szCs w:val="32"/>
+          <w:lang w:val="ru-RU"/>
+        </w:rPr>
+        <w:t xml:space="preserve"> </w:t>
       </w:r>
       <w:r>
         <w:rPr>
@@ -1257,6 +1388,7 @@
         </w:rPr>
         <w:t>)</w:t>
       </w:r>
+      <w:proofErr w:type="gramEnd"/>
     </w:p>
     <w:p>
       <w:pPr>
@@ -1437,7 +1569,35 @@
           <w:szCs w:val="32"/>
           <w:lang w:val="ru-RU"/>
         </w:rPr>
-        <w:t>Форматированный ввод-вывод в Python обеспечивает более удобное и наглядное представление данных при выполнении программ. В Python для форматирования используется метод format() для строк и специальные символы для форматирования чисел.</w:t>
+        <w:t xml:space="preserve">Форматированный ввод-вывод в Python обеспечивает более удобное и наглядное представление данных при выполнении программ. В Python для форматирования используется метод </w:t>
+      </w:r>
+      <w:proofErr w:type="spellStart"/>
+      <w:proofErr w:type="gramStart"/>
+      <w:r>
+        <w:rPr>
+          <w:sz w:val="32"/>
+          <w:szCs w:val="32"/>
+          <w:lang w:val="ru-RU"/>
+        </w:rPr>
+        <w:t>format</w:t>
+      </w:r>
+      <w:proofErr w:type="spellEnd"/>
+      <w:r>
+        <w:rPr>
+          <w:sz w:val="32"/>
+          <w:szCs w:val="32"/>
+          <w:lang w:val="ru-RU"/>
+        </w:rPr>
+        <w:t>(</w:t>
+      </w:r>
+      <w:proofErr w:type="gramEnd"/>
+      <w:r>
+        <w:rPr>
+          <w:sz w:val="32"/>
+          <w:szCs w:val="32"/>
+          <w:lang w:val="ru-RU"/>
+        </w:rPr>
+        <w:t>) для строк и специальные символы для форматирования чисел.</w:t>
       </w:r>
     </w:p>
     <w:p>
@@ -1801,7 +1961,25 @@
           <w:szCs w:val="32"/>
           <w:lang w:val="ru-RU"/>
         </w:rPr>
-        <w:t>Напишите программу, которая запрашивает у пользователя два числа (a, b) и выводит результаты деления a на b и b на a . " Округлите первое вычисле</w:t>
+        <w:t xml:space="preserve">Напишите программу, которая запрашивает у пользователя два числа (a, b) и выводит результаты деления a на b и b на </w:t>
+      </w:r>
+      <w:proofErr w:type="gramStart"/>
+      <w:r>
+        <w:rPr>
+          <w:sz w:val="32"/>
+          <w:szCs w:val="32"/>
+          <w:lang w:val="ru-RU"/>
+        </w:rPr>
+        <w:t>a .</w:t>
+      </w:r>
+      <w:proofErr w:type="gramEnd"/>
+      <w:r>
+        <w:rPr>
+          <w:sz w:val="32"/>
+          <w:szCs w:val="32"/>
+          <w:lang w:val="ru-RU"/>
+        </w:rPr>
+        <w:t xml:space="preserve"> " Округлите первое вычисле</w:t>
       </w:r>
       <w:r>
         <w:rPr>
@@ -2000,6 +2178,7 @@
         </w:rPr>
         <w:t xml:space="preserve">Подключите модуль </w:t>
       </w:r>
+      <w:proofErr w:type="spellStart"/>
       <w:r>
         <w:rPr>
           <w:b/>
@@ -2007,7 +2186,17 @@
           <w:szCs w:val="32"/>
           <w:lang w:val="ru-RU"/>
         </w:rPr>
-        <w:t xml:space="preserve">time </w:t>
+        <w:t>time</w:t>
+      </w:r>
+      <w:proofErr w:type="spellEnd"/>
+      <w:r>
+        <w:rPr>
+          <w:b/>
+          <w:sz w:val="32"/>
+          <w:szCs w:val="32"/>
+          <w:lang w:val="ru-RU"/>
+        </w:rPr>
+        <w:t xml:space="preserve"> </w:t>
       </w:r>
       <w:r>
         <w:rPr>
@@ -2042,7 +2231,58 @@
           <w:szCs w:val="32"/>
           <w:lang w:val="ru-RU"/>
         </w:rPr>
-        <w:t xml:space="preserve"> time() и localtime().</w:t>
+        <w:t xml:space="preserve"> </w:t>
+      </w:r>
+      <w:proofErr w:type="spellStart"/>
+      <w:proofErr w:type="gramStart"/>
+      <w:r>
+        <w:rPr>
+          <w:b/>
+          <w:sz w:val="32"/>
+          <w:szCs w:val="32"/>
+          <w:lang w:val="ru-RU"/>
+        </w:rPr>
+        <w:t>time</w:t>
+      </w:r>
+      <w:proofErr w:type="spellEnd"/>
+      <w:r>
+        <w:rPr>
+          <w:b/>
+          <w:sz w:val="32"/>
+          <w:szCs w:val="32"/>
+          <w:lang w:val="ru-RU"/>
+        </w:rPr>
+        <w:t>(</w:t>
+      </w:r>
+      <w:proofErr w:type="gramEnd"/>
+      <w:r>
+        <w:rPr>
+          <w:b/>
+          <w:sz w:val="32"/>
+          <w:szCs w:val="32"/>
+          <w:lang w:val="ru-RU"/>
+        </w:rPr>
+        <w:t xml:space="preserve">) и </w:t>
+      </w:r>
+      <w:proofErr w:type="spellStart"/>
+      <w:r>
+        <w:rPr>
+          <w:b/>
+          <w:sz w:val="32"/>
+          <w:szCs w:val="32"/>
+          <w:lang w:val="ru-RU"/>
+        </w:rPr>
+        <w:t>localtime</w:t>
+      </w:r>
+      <w:proofErr w:type="spellEnd"/>
+      <w:r>
+        <w:rPr>
+          <w:b/>
+          <w:sz w:val="32"/>
+          <w:szCs w:val="32"/>
+          <w:lang w:val="ru-RU"/>
+        </w:rPr>
+        <w:t>().</w:t>
       </w:r>
     </w:p>
     <w:p>
@@ -2515,43 +2755,45 @@
           <w:lang w:val="ru-RU"/>
         </w:rPr>
         <w:lastRenderedPageBreak/>
-        <w:t>Лабораторная работа №2 (2ч). Условные конструкции   (</w:t>
-      </w:r>
+        <w:t>Лабораторная работа №2 (2ч). Условные конструкции</w:t>
+      </w:r>
+      <w:proofErr w:type="gramStart"/>
       <w:r>
         <w:rPr>
           <w:rFonts w:ascii="Times New Roman" w:hAnsi="Times New Roman" w:cs="Times New Roman"/>
           <w:sz w:val="28"/>
           <w:szCs w:val="28"/>
-          <w:lang w:val="en-US"/>
-        </w:rPr>
-        <w:t>if</w:t>
-      </w:r>
+          <w:lang w:val="ru-RU"/>
+        </w:rPr>
+        <w:t xml:space="preserve">   (</w:t>
+      </w:r>
+      <w:proofErr w:type="gramEnd"/>
       <w:r>
         <w:rPr>
           <w:rFonts w:ascii="Times New Roman" w:hAnsi="Times New Roman" w:cs="Times New Roman"/>
           <w:sz w:val="28"/>
           <w:szCs w:val="28"/>
-          <w:lang w:val="ru-RU"/>
-        </w:rPr>
-        <w:t xml:space="preserve"> и </w:t>
+          <w:lang w:val="en-US"/>
+        </w:rPr>
+        <w:t>if</w:t>
       </w:r>
       <w:r>
         <w:rPr>
           <w:rFonts w:ascii="Times New Roman" w:hAnsi="Times New Roman" w:cs="Times New Roman"/>
           <w:sz w:val="28"/>
           <w:szCs w:val="28"/>
-          <w:lang w:val="en-US"/>
-        </w:rPr>
-        <w:t>match</w:t>
+          <w:lang w:val="ru-RU"/>
+        </w:rPr>
+        <w:t xml:space="preserve"> и </w:t>
       </w:r>
       <w:r>
         <w:rPr>
           <w:rFonts w:ascii="Times New Roman" w:hAnsi="Times New Roman" w:cs="Times New Roman"/>
           <w:sz w:val="28"/>
           <w:szCs w:val="28"/>
-          <w:lang w:val="ru-RU"/>
-        </w:rPr>
-        <w:t xml:space="preserve">). </w:t>
+          <w:lang w:val="en-US"/>
+        </w:rPr>
+        <w:t>match</w:t>
       </w:r>
       <w:r>
         <w:rPr>
@@ -2560,6 +2802,15 @@
           <w:szCs w:val="28"/>
           <w:lang w:val="ru-RU"/>
         </w:rPr>
+        <w:t xml:space="preserve">). </w:t>
+      </w:r>
+      <w:r>
+        <w:rPr>
+          <w:rFonts w:ascii="Times New Roman" w:hAnsi="Times New Roman" w:cs="Times New Roman"/>
+          <w:sz w:val="28"/>
+          <w:szCs w:val="28"/>
+          <w:lang w:val="ru-RU"/>
+        </w:rPr>
         <w:t>Циклы.</w:t>
       </w:r>
     </w:p>
@@ -2579,7 +2830,29 @@
           <w:szCs w:val="32"/>
           <w:lang w:val="ru-RU"/>
         </w:rPr>
-        <w:t>Задание 1 (используем if).</w:t>
+        <w:t xml:space="preserve">Задание 1 (используем </w:t>
+      </w:r>
+      <w:proofErr w:type="spellStart"/>
+      <w:r>
+        <w:rPr>
+          <w:b/>
+          <w:color w:val="38761D"/>
+          <w:sz w:val="32"/>
+          <w:szCs w:val="32"/>
+          <w:lang w:val="ru-RU"/>
+        </w:rPr>
+        <w:t>if</w:t>
+      </w:r>
+      <w:proofErr w:type="spellEnd"/>
+      <w:r>
+        <w:rPr>
+          <w:b/>
+          <w:color w:val="38761D"/>
+          <w:sz w:val="32"/>
+          <w:szCs w:val="32"/>
+          <w:lang w:val="ru-RU"/>
+        </w:rPr>
+        <w:t>).</w:t>
       </w:r>
     </w:p>
     <w:p>
@@ -2615,7 +2888,25 @@
           <w:szCs w:val="32"/>
           <w:lang w:val="ru-RU"/>
         </w:rPr>
-        <w:t xml:space="preserve">Если первое число больше второго, то вывести yes. </w:t>
+        <w:t xml:space="preserve">Если первое число больше второго, то вывести </w:t>
+      </w:r>
+      <w:proofErr w:type="spellStart"/>
+      <w:r>
+        <w:rPr>
+          <w:sz w:val="32"/>
+          <w:szCs w:val="32"/>
+          <w:lang w:val="ru-RU"/>
+        </w:rPr>
+        <w:t>yes</w:t>
+      </w:r>
+      <w:proofErr w:type="spellEnd"/>
+      <w:r>
+        <w:rPr>
+          <w:sz w:val="32"/>
+          <w:szCs w:val="32"/>
+          <w:lang w:val="ru-RU"/>
+        </w:rPr>
+        <w:t xml:space="preserve">. </w:t>
       </w:r>
     </w:p>
     <w:p>
@@ -2932,7 +3223,29 @@
           <w:szCs w:val="32"/>
           <w:lang w:val="ru-RU"/>
         </w:rPr>
-        <w:t>Задание 2 (используем match).</w:t>
+        <w:t xml:space="preserve">Задание 2 (используем </w:t>
+      </w:r>
+      <w:proofErr w:type="spellStart"/>
+      <w:r>
+        <w:rPr>
+          <w:b/>
+          <w:color w:val="38761D"/>
+          <w:sz w:val="32"/>
+          <w:szCs w:val="32"/>
+          <w:lang w:val="ru-RU"/>
+        </w:rPr>
+        <w:t>match</w:t>
+      </w:r>
+      <w:proofErr w:type="spellEnd"/>
+      <w:r>
+        <w:rPr>
+          <w:b/>
+          <w:color w:val="38761D"/>
+          <w:sz w:val="32"/>
+          <w:szCs w:val="32"/>
+          <w:lang w:val="ru-RU"/>
+        </w:rPr>
+        <w:t>).</w:t>
       </w:r>
     </w:p>
     <w:p>
@@ -2972,14 +3285,80 @@
           <w:lang w:val="ru-RU"/>
         </w:rPr>
         <w:lastRenderedPageBreak/>
-        <w:t xml:space="preserve">Необходимо спросить какую операцию необходимо сделать : </w:t>
-      </w:r>
+        <w:t xml:space="preserve">Необходимо спросить какую операцию необходимо </w:t>
+      </w:r>
+      <w:proofErr w:type="gramStart"/>
       <w:r>
         <w:rPr>
           <w:rFonts w:eastAsia="Arial"/>
-          <w:lang w:val="ru-RU"/>
-        </w:rPr>
-        <w:t xml:space="preserve"> /, *,-,+,//, **, sin, cos, tg, корень</w:t>
+          <w:b w:val="0"/>
+          <w:lang w:val="ru-RU"/>
+        </w:rPr>
+        <w:t>сделать :</w:t>
+      </w:r>
+      <w:proofErr w:type="gramEnd"/>
+      <w:r>
+        <w:rPr>
+          <w:rFonts w:eastAsia="Arial"/>
+          <w:b w:val="0"/>
+          <w:lang w:val="ru-RU"/>
+        </w:rPr>
+        <w:t xml:space="preserve"> </w:t>
+      </w:r>
+      <w:r>
+        <w:rPr>
+          <w:rFonts w:eastAsia="Arial"/>
+          <w:lang w:val="ru-RU"/>
+        </w:rPr>
+        <w:t xml:space="preserve"> /, *,-,+,//, **, </w:t>
+      </w:r>
+      <w:proofErr w:type="spellStart"/>
+      <w:r>
+        <w:rPr>
+          <w:rFonts w:eastAsia="Arial"/>
+          <w:lang w:val="ru-RU"/>
+        </w:rPr>
+        <w:t>sin</w:t>
+      </w:r>
+      <w:proofErr w:type="spellEnd"/>
+      <w:r>
+        <w:rPr>
+          <w:rFonts w:eastAsia="Arial"/>
+          <w:lang w:val="ru-RU"/>
+        </w:rPr>
+        <w:t xml:space="preserve">, </w:t>
+      </w:r>
+      <w:proofErr w:type="spellStart"/>
+      <w:r>
+        <w:rPr>
+          <w:rFonts w:eastAsia="Arial"/>
+          <w:lang w:val="ru-RU"/>
+        </w:rPr>
+        <w:t>cos</w:t>
+      </w:r>
+      <w:proofErr w:type="spellEnd"/>
+      <w:r>
+        <w:rPr>
+          <w:rFonts w:eastAsia="Arial"/>
+          <w:lang w:val="ru-RU"/>
+        </w:rPr>
+        <w:t xml:space="preserve">, </w:t>
+      </w:r>
+      <w:proofErr w:type="spellStart"/>
+      <w:r>
+        <w:rPr>
+          <w:rFonts w:eastAsia="Arial"/>
+          <w:lang w:val="ru-RU"/>
+        </w:rPr>
+        <w:t>tg</w:t>
+      </w:r>
+      <w:proofErr w:type="spellEnd"/>
+      <w:r>
+        <w:rPr>
+          <w:rFonts w:eastAsia="Arial"/>
+          <w:lang w:val="ru-RU"/>
+        </w:rPr>
+        <w:t>, корень</w:t>
       </w:r>
       <w:r>
         <w:rPr>
@@ -3230,7 +3609,29 @@
           <w:szCs w:val="32"/>
           <w:lang w:val="ru-RU"/>
         </w:rPr>
-        <w:t>Задание 3 (используем while).</w:t>
+        <w:t xml:space="preserve">Задание 3 (используем </w:t>
+      </w:r>
+      <w:proofErr w:type="spellStart"/>
+      <w:r>
+        <w:rPr>
+          <w:b/>
+          <w:color w:val="38761D"/>
+          <w:sz w:val="32"/>
+          <w:szCs w:val="32"/>
+          <w:lang w:val="ru-RU"/>
+        </w:rPr>
+        <w:t>while</w:t>
+      </w:r>
+      <w:proofErr w:type="spellEnd"/>
+      <w:r>
+        <w:rPr>
+          <w:b/>
+          <w:color w:val="38761D"/>
+          <w:sz w:val="32"/>
+          <w:szCs w:val="32"/>
+          <w:lang w:val="ru-RU"/>
+        </w:rPr>
+        <w:t>).</w:t>
       </w:r>
     </w:p>
     <w:p>
@@ -3393,7 +3794,41 @@
           <w:lang w:val="ru-RU"/>
         </w:rPr>
         <w:lastRenderedPageBreak/>
-        <w:t>Задание 4 (используем for ).</w:t>
+        <w:t xml:space="preserve">Задание 4 (используем </w:t>
+      </w:r>
+      <w:proofErr w:type="spellStart"/>
+      <w:proofErr w:type="gramStart"/>
+      <w:r>
+        <w:rPr>
+          <w:b/>
+          <w:color w:val="38761D"/>
+          <w:sz w:val="32"/>
+          <w:szCs w:val="32"/>
+          <w:lang w:val="ru-RU"/>
+        </w:rPr>
+        <w:t>for</w:t>
+      </w:r>
+      <w:proofErr w:type="spellEnd"/>
+      <w:r>
+        <w:rPr>
+          <w:b/>
+          <w:color w:val="38761D"/>
+          <w:sz w:val="32"/>
+          <w:szCs w:val="32"/>
+          <w:lang w:val="ru-RU"/>
+        </w:rPr>
+        <w:t xml:space="preserve"> )</w:t>
+      </w:r>
+      <w:proofErr w:type="gramEnd"/>
+      <w:r>
+        <w:rPr>
+          <w:b/>
+          <w:color w:val="38761D"/>
+          <w:sz w:val="32"/>
+          <w:szCs w:val="32"/>
+          <w:lang w:val="ru-RU"/>
+        </w:rPr>
+        <w:t>.</w:t>
       </w:r>
     </w:p>
     <w:p>
@@ -3412,7 +3847,43 @@
           <w:szCs w:val="32"/>
           <w:lang w:val="ru-RU"/>
         </w:rPr>
-        <w:t xml:space="preserve">Используя цикл for выведите  на экран все числа (для каждого - отдельный цикл: всего 7): </w:t>
+        <w:t xml:space="preserve">Используя цикл </w:t>
+      </w:r>
+      <w:proofErr w:type="spellStart"/>
+      <w:r>
+        <w:rPr>
+          <w:sz w:val="32"/>
+          <w:szCs w:val="32"/>
+          <w:lang w:val="ru-RU"/>
+        </w:rPr>
+        <w:t>for</w:t>
+      </w:r>
+      <w:proofErr w:type="spellEnd"/>
+      <w:r>
+        <w:rPr>
+          <w:sz w:val="32"/>
+          <w:szCs w:val="32"/>
+          <w:lang w:val="ru-RU"/>
+        </w:rPr>
+        <w:t xml:space="preserve"> </w:t>
+      </w:r>
+      <w:proofErr w:type="gramStart"/>
+      <w:r>
+        <w:rPr>
+          <w:sz w:val="32"/>
+          <w:szCs w:val="32"/>
+          <w:lang w:val="ru-RU"/>
+        </w:rPr>
+        <w:t>выведите  на</w:t>
+      </w:r>
+      <w:proofErr w:type="gramEnd"/>
+      <w:r>
+        <w:rPr>
+          <w:sz w:val="32"/>
+          <w:szCs w:val="32"/>
+          <w:lang w:val="ru-RU"/>
+        </w:rPr>
+        <w:t xml:space="preserve"> экран все числа (для каждого - отдельный цикл: всего 7): </w:t>
       </w:r>
     </w:p>
     <w:p>
@@ -3620,14 +4091,80 @@
           <w:lang w:val="ru-RU"/>
         </w:rPr>
       </w:pPr>
-      <w:r>
-        <w:rPr>
-          <w:sz w:val="32"/>
-          <w:szCs w:val="32"/>
-          <w:lang w:val="ru-RU"/>
-        </w:rPr>
-        <w:t>for _ in range( V ): pass</w:t>
-      </w:r>
+      <w:proofErr w:type="spellStart"/>
+      <w:r>
+        <w:rPr>
+          <w:sz w:val="32"/>
+          <w:szCs w:val="32"/>
+          <w:lang w:val="ru-RU"/>
+        </w:rPr>
+        <w:t>for</w:t>
+      </w:r>
+      <w:proofErr w:type="spellEnd"/>
+      <w:r>
+        <w:rPr>
+          <w:sz w:val="32"/>
+          <w:szCs w:val="32"/>
+          <w:lang w:val="ru-RU"/>
+        </w:rPr>
+        <w:t xml:space="preserve"> _ </w:t>
+      </w:r>
+      <w:proofErr w:type="spellStart"/>
+      <w:r>
+        <w:rPr>
+          <w:sz w:val="32"/>
+          <w:szCs w:val="32"/>
+          <w:lang w:val="ru-RU"/>
+        </w:rPr>
+        <w:t>in</w:t>
+      </w:r>
+      <w:proofErr w:type="spellEnd"/>
+      <w:r>
+        <w:rPr>
+          <w:sz w:val="32"/>
+          <w:szCs w:val="32"/>
+          <w:lang w:val="ru-RU"/>
+        </w:rPr>
+        <w:t xml:space="preserve"> </w:t>
+      </w:r>
+      <w:proofErr w:type="spellStart"/>
+      <w:proofErr w:type="gramStart"/>
+      <w:r>
+        <w:rPr>
+          <w:sz w:val="32"/>
+          <w:szCs w:val="32"/>
+          <w:lang w:val="ru-RU"/>
+        </w:rPr>
+        <w:t>range</w:t>
+      </w:r>
+      <w:proofErr w:type="spellEnd"/>
+      <w:r>
+        <w:rPr>
+          <w:sz w:val="32"/>
+          <w:szCs w:val="32"/>
+          <w:lang w:val="ru-RU"/>
+        </w:rPr>
+        <w:t>( V</w:t>
+      </w:r>
+      <w:proofErr w:type="gramEnd"/>
+      <w:r>
+        <w:rPr>
+          <w:sz w:val="32"/>
+          <w:szCs w:val="32"/>
+          <w:lang w:val="ru-RU"/>
+        </w:rPr>
+        <w:t xml:space="preserve"> ): </w:t>
+      </w:r>
+      <w:proofErr w:type="spellStart"/>
+      <w:r>
+        <w:rPr>
+          <w:sz w:val="32"/>
+          <w:szCs w:val="32"/>
+          <w:lang w:val="ru-RU"/>
+        </w:rPr>
+        <w:t>pass</w:t>
+      </w:r>
+      <w:proofErr w:type="spellEnd"/>
     </w:p>
     <w:p>
       <w:pPr>
@@ -3648,7 +4185,25 @@
           <w:szCs w:val="32"/>
           <w:lang w:val="en-US"/>
         </w:rPr>
-        <w:t>for z, x  in range( V ), range( B ): pass</w:t>
+        <w:t xml:space="preserve">for z, </w:t>
+      </w:r>
+      <w:proofErr w:type="gramStart"/>
+      <w:r>
+        <w:rPr>
+          <w:sz w:val="32"/>
+          <w:szCs w:val="32"/>
+          <w:lang w:val="en-US"/>
+        </w:rPr>
+        <w:t>x  in</w:t>
+      </w:r>
+      <w:proofErr w:type="gramEnd"/>
+      <w:r>
+        <w:rPr>
+          <w:sz w:val="32"/>
+          <w:szCs w:val="32"/>
+          <w:lang w:val="en-US"/>
+        </w:rPr>
+        <w:t xml:space="preserve"> range( V ), range( B ): pass</w:t>
       </w:r>
     </w:p>
     <w:p>
@@ -3692,7 +4247,25 @@
           <w:szCs w:val="32"/>
           <w:lang w:val="en-US"/>
         </w:rPr>
-        <w:t>for name, age in zip(names, ages): pass</w:t>
+        <w:t xml:space="preserve">for name, age in </w:t>
+      </w:r>
+      <w:proofErr w:type="gramStart"/>
+      <w:r>
+        <w:rPr>
+          <w:sz w:val="32"/>
+          <w:szCs w:val="32"/>
+          <w:lang w:val="en-US"/>
+        </w:rPr>
+        <w:t>zip(</w:t>
+      </w:r>
+      <w:proofErr w:type="gramEnd"/>
+      <w:r>
+        <w:rPr>
+          <w:sz w:val="32"/>
+          <w:szCs w:val="32"/>
+          <w:lang w:val="en-US"/>
+        </w:rPr>
+        <w:t>names, ages): pass</w:t>
       </w:r>
     </w:p>
     <w:p>
@@ -3708,14 +4281,34 @@
           <w:lang w:val="ru-RU"/>
         </w:rPr>
       </w:pPr>
-      <w:r>
-        <w:rPr>
-          <w:sz w:val="32"/>
-          <w:szCs w:val="32"/>
-          <w:lang w:val="ru-RU"/>
-        </w:rPr>
-        <w:t>for c else</w:t>
-      </w:r>
+      <w:proofErr w:type="spellStart"/>
+      <w:r>
+        <w:rPr>
+          <w:sz w:val="32"/>
+          <w:szCs w:val="32"/>
+          <w:lang w:val="ru-RU"/>
+        </w:rPr>
+        <w:t>for</w:t>
+      </w:r>
+      <w:proofErr w:type="spellEnd"/>
+      <w:r>
+        <w:rPr>
+          <w:sz w:val="32"/>
+          <w:szCs w:val="32"/>
+          <w:lang w:val="ru-RU"/>
+        </w:rPr>
+        <w:t xml:space="preserve"> c </w:t>
+      </w:r>
+      <w:proofErr w:type="spellStart"/>
+      <w:r>
+        <w:rPr>
+          <w:sz w:val="32"/>
+          <w:szCs w:val="32"/>
+          <w:lang w:val="ru-RU"/>
+        </w:rPr>
+        <w:t>else</w:t>
+      </w:r>
+      <w:proofErr w:type="spellEnd"/>
     </w:p>
     <w:p>
       <w:pPr>
@@ -4961,6 +5554,7 @@
         </w:rPr>
         <w:t xml:space="preserve">Используйте модуль </w:t>
       </w:r>
+      <w:proofErr w:type="spellStart"/>
       <w:r>
         <w:rPr>
           <w:rFonts w:eastAsia="Arial"/>
@@ -4968,6 +5562,7 @@
         </w:rPr>
         <w:t>random</w:t>
       </w:r>
+      <w:proofErr w:type="spellEnd"/>
       <w:r>
         <w:rPr>
           <w:rFonts w:eastAsia="Arial"/>
@@ -7250,7 +7845,27 @@
           <w:szCs w:val="32"/>
           <w:lang w:val="ru-RU"/>
         </w:rPr>
-        <w:t xml:space="preserve">Дана строка-предложение. Зашифровать ее, поместив вначале все символы, расположенные на четных позициях строки, а затем, в обратном порядке, все символы,расположенные на </w:t>
+        <w:t xml:space="preserve">Дана строка-предложение. Зашифровать ее, поместив вначале все символы, расположенные на четных позициях строки, а затем, в обратном порядке, все </w:t>
+      </w:r>
+      <w:proofErr w:type="spellStart"/>
+      <w:proofErr w:type="gramStart"/>
+      <w:r>
+        <w:rPr>
+          <w:sz w:val="32"/>
+          <w:szCs w:val="32"/>
+          <w:lang w:val="ru-RU"/>
+        </w:rPr>
+        <w:t>символы,расположенные</w:t>
+      </w:r>
+      <w:proofErr w:type="spellEnd"/>
+      <w:proofErr w:type="gramEnd"/>
+      <w:r>
+        <w:rPr>
+          <w:sz w:val="32"/>
+          <w:szCs w:val="32"/>
+          <w:lang w:val="ru-RU"/>
+        </w:rPr>
+        <w:t xml:space="preserve"> на </w:t>
       </w:r>
       <w:r>
         <w:rPr>
@@ -7259,7 +7874,43 @@
           <w:lang w:val="ru-RU"/>
         </w:rPr>
         <w:lastRenderedPageBreak/>
-        <w:t>нечетных позициях (например, строка «Программа» превратит-ся в «ргамамроП»).</w:t>
+        <w:t>нечетных позициях (например, строка «Программа» превратит-</w:t>
+      </w:r>
+      <w:proofErr w:type="spellStart"/>
+      <w:r>
+        <w:rPr>
+          <w:sz w:val="32"/>
+          <w:szCs w:val="32"/>
+          <w:lang w:val="ru-RU"/>
+        </w:rPr>
+        <w:t>ся</w:t>
+      </w:r>
+      <w:proofErr w:type="spellEnd"/>
+      <w:r>
+        <w:rPr>
+          <w:sz w:val="32"/>
+          <w:szCs w:val="32"/>
+          <w:lang w:val="ru-RU"/>
+        </w:rPr>
+        <w:t xml:space="preserve"> в «</w:t>
+      </w:r>
+      <w:proofErr w:type="spellStart"/>
+      <w:r>
+        <w:rPr>
+          <w:sz w:val="32"/>
+          <w:szCs w:val="32"/>
+          <w:lang w:val="ru-RU"/>
+        </w:rPr>
+        <w:t>ргамамроП</w:t>
+      </w:r>
+      <w:proofErr w:type="spellEnd"/>
+      <w:r>
+        <w:rPr>
+          <w:sz w:val="32"/>
+          <w:szCs w:val="32"/>
+          <w:lang w:val="ru-RU"/>
+        </w:rPr>
+        <w:t>»).</w:t>
       </w:r>
     </w:p>
     <w:p>
@@ -7949,7 +8600,61 @@
           <w:szCs w:val="32"/>
           <w:lang w:val="ru-RU"/>
         </w:rPr>
-        <w:t>Добавьте 'ing' в конце заданной строки (длина должна быть не менее 3). Если данная строка уже заканчивается на 'ing', добавьте вместо этого 'ly'. Если длина заданной строки меньше 3, оставьте ее без изменений.</w:t>
+        <w:t>Добавьте '</w:t>
+      </w:r>
+      <w:proofErr w:type="spellStart"/>
+      <w:r>
+        <w:rPr>
+          <w:sz w:val="32"/>
+          <w:szCs w:val="32"/>
+          <w:lang w:val="ru-RU"/>
+        </w:rPr>
+        <w:t>ing</w:t>
+      </w:r>
+      <w:proofErr w:type="spellEnd"/>
+      <w:r>
+        <w:rPr>
+          <w:sz w:val="32"/>
+          <w:szCs w:val="32"/>
+          <w:lang w:val="ru-RU"/>
+        </w:rPr>
+        <w:t>' в конце заданной строки (длина должна быть не менее 3). Если данная строка уже заканчивается на '</w:t>
+      </w:r>
+      <w:proofErr w:type="spellStart"/>
+      <w:r>
+        <w:rPr>
+          <w:sz w:val="32"/>
+          <w:szCs w:val="32"/>
+          <w:lang w:val="ru-RU"/>
+        </w:rPr>
+        <w:t>ing</w:t>
+      </w:r>
+      <w:proofErr w:type="spellEnd"/>
+      <w:r>
+        <w:rPr>
+          <w:sz w:val="32"/>
+          <w:szCs w:val="32"/>
+          <w:lang w:val="ru-RU"/>
+        </w:rPr>
+        <w:t>', добавьте вместо этого '</w:t>
+      </w:r>
+      <w:proofErr w:type="spellStart"/>
+      <w:r>
+        <w:rPr>
+          <w:sz w:val="32"/>
+          <w:szCs w:val="32"/>
+          <w:lang w:val="ru-RU"/>
+        </w:rPr>
+        <w:t>ly</w:t>
+      </w:r>
+      <w:proofErr w:type="spellEnd"/>
+      <w:r>
+        <w:rPr>
+          <w:sz w:val="32"/>
+          <w:szCs w:val="32"/>
+          <w:lang w:val="ru-RU"/>
+        </w:rPr>
+        <w:t>'. Если длина заданной строки меньше 3, оставьте ее без изменений.</w:t>
       </w:r>
     </w:p>
     <w:p>
@@ -8701,6 +9406,7 @@
         </w:rPr>
         <w:t xml:space="preserve">Создайте пустой список </w:t>
       </w:r>
+      <w:proofErr w:type="spellStart"/>
       <w:r>
         <w:rPr>
           <w:b/>
@@ -8710,6 +9416,7 @@
         </w:rPr>
         <w:t>shopping_list</w:t>
       </w:r>
+      <w:proofErr w:type="spellEnd"/>
       <w:r>
         <w:rPr>
           <w:sz w:val="32"/>
@@ -8764,6 +9471,7 @@
         </w:rPr>
         <w:t xml:space="preserve">Добавьте каждый введенный элемент в список </w:t>
       </w:r>
+      <w:proofErr w:type="spellStart"/>
       <w:r>
         <w:rPr>
           <w:b/>
@@ -8773,6 +9481,7 @@
         </w:rPr>
         <w:t>shopping_list</w:t>
       </w:r>
+      <w:proofErr w:type="spellEnd"/>
       <w:r>
         <w:rPr>
           <w:sz w:val="32"/>
@@ -8804,6 +9513,7 @@
         </w:rPr>
         <w:t xml:space="preserve">Выведите список </w:t>
       </w:r>
+      <w:proofErr w:type="spellStart"/>
       <w:r>
         <w:rPr>
           <w:b/>
@@ -8811,15 +9521,53 @@
           <w:szCs w:val="32"/>
           <w:lang w:val="ru-RU"/>
         </w:rPr>
-        <w:t xml:space="preserve">shopping_list </w:t>
-      </w:r>
-      <w:r>
-        <w:rPr>
-          <w:sz w:val="32"/>
-          <w:szCs w:val="32"/>
-          <w:lang w:val="ru-RU"/>
-        </w:rPr>
-        <w:t>на экран с помощью функции print().</w:t>
+        <w:t>shopping_list</w:t>
+      </w:r>
+      <w:proofErr w:type="spellEnd"/>
+      <w:r>
+        <w:rPr>
+          <w:b/>
+          <w:sz w:val="32"/>
+          <w:szCs w:val="32"/>
+          <w:lang w:val="ru-RU"/>
+        </w:rPr>
+        <w:t xml:space="preserve"> </w:t>
+      </w:r>
+      <w:r>
+        <w:rPr>
+          <w:sz w:val="32"/>
+          <w:szCs w:val="32"/>
+          <w:lang w:val="ru-RU"/>
+        </w:rPr>
+        <w:t xml:space="preserve">на экран с помощью функции </w:t>
+      </w:r>
+      <w:proofErr w:type="spellStart"/>
+      <w:proofErr w:type="gramStart"/>
+      <w:r>
+        <w:rPr>
+          <w:sz w:val="32"/>
+          <w:szCs w:val="32"/>
+          <w:lang w:val="ru-RU"/>
+        </w:rPr>
+        <w:t>print</w:t>
+      </w:r>
+      <w:proofErr w:type="spellEnd"/>
+      <w:r>
+        <w:rPr>
+          <w:sz w:val="32"/>
+          <w:szCs w:val="32"/>
+          <w:lang w:val="ru-RU"/>
+        </w:rPr>
+        <w:t>(</w:t>
+      </w:r>
+      <w:proofErr w:type="gramEnd"/>
+      <w:r>
+        <w:rPr>
+          <w:sz w:val="32"/>
+          <w:szCs w:val="32"/>
+          <w:lang w:val="ru-RU"/>
+        </w:rPr>
+        <w:t>).</w:t>
       </w:r>
     </w:p>
     <w:p>
@@ -8959,6 +9707,8 @@
         </w:rPr>
         <w:t xml:space="preserve">Если элемент присутствует в списке, удалите его с помощью метода </w:t>
       </w:r>
+      <w:proofErr w:type="spellStart"/>
+      <w:proofErr w:type="gramStart"/>
       <w:r>
         <w:rPr>
           <w:b/>
@@ -8968,13 +9718,23 @@
         </w:rPr>
         <w:t>remove</w:t>
       </w:r>
-      <w:r>
-        <w:rPr>
-          <w:sz w:val="32"/>
-          <w:szCs w:val="32"/>
-          <w:lang w:val="ru-RU"/>
-        </w:rPr>
-        <w:t>(). Если элемент отсутствует, выведите сообщение об ошибке.</w:t>
+      <w:proofErr w:type="spellEnd"/>
+      <w:r>
+        <w:rPr>
+          <w:sz w:val="32"/>
+          <w:szCs w:val="32"/>
+          <w:lang w:val="ru-RU"/>
+        </w:rPr>
+        <w:t>(</w:t>
+      </w:r>
+      <w:proofErr w:type="gramEnd"/>
+      <w:r>
+        <w:rPr>
+          <w:sz w:val="32"/>
+          <w:szCs w:val="32"/>
+          <w:lang w:val="ru-RU"/>
+        </w:rPr>
+        <w:t>). Если элемент отсутствует, выведите сообщение об ошибке.</w:t>
       </w:r>
     </w:p>
     <w:p>
@@ -8999,6 +9759,7 @@
         </w:rPr>
         <w:t xml:space="preserve">Отсортируйте список </w:t>
       </w:r>
+      <w:proofErr w:type="spellStart"/>
       <w:r>
         <w:rPr>
           <w:b/>
@@ -9006,7 +9767,17 @@
           <w:szCs w:val="32"/>
           <w:lang w:val="ru-RU"/>
         </w:rPr>
-        <w:t xml:space="preserve">shopping_list </w:t>
+        <w:t>shopping_list</w:t>
+      </w:r>
+      <w:proofErr w:type="spellEnd"/>
+      <w:r>
+        <w:rPr>
+          <w:b/>
+          <w:sz w:val="32"/>
+          <w:szCs w:val="32"/>
+          <w:lang w:val="ru-RU"/>
+        </w:rPr>
+        <w:t xml:space="preserve"> </w:t>
       </w:r>
       <w:r>
         <w:rPr>
@@ -9016,6 +9787,8 @@
         </w:rPr>
         <w:t xml:space="preserve">в алфавитном порядке с помощью функции </w:t>
       </w:r>
+      <w:proofErr w:type="spellStart"/>
+      <w:proofErr w:type="gramStart"/>
       <w:r>
         <w:rPr>
           <w:b/>
@@ -9025,13 +9798,23 @@
         </w:rPr>
         <w:t>sorted</w:t>
       </w:r>
-      <w:r>
-        <w:rPr>
-          <w:sz w:val="32"/>
-          <w:szCs w:val="32"/>
-          <w:lang w:val="ru-RU"/>
-        </w:rPr>
-        <w:t>().</w:t>
+      <w:proofErr w:type="spellEnd"/>
+      <w:r>
+        <w:rPr>
+          <w:sz w:val="32"/>
+          <w:szCs w:val="32"/>
+          <w:lang w:val="ru-RU"/>
+        </w:rPr>
+        <w:t>(</w:t>
+      </w:r>
+      <w:proofErr w:type="gramEnd"/>
+      <w:r>
+        <w:rPr>
+          <w:sz w:val="32"/>
+          <w:szCs w:val="32"/>
+          <w:lang w:val="ru-RU"/>
+        </w:rPr>
+        <w:t>).</w:t>
       </w:r>
     </w:p>
     <w:p>
@@ -9079,6 +9862,7 @@
         </w:rPr>
         <w:t xml:space="preserve">Подсчитайте количество элементов в списке </w:t>
       </w:r>
+      <w:proofErr w:type="spellStart"/>
       <w:r>
         <w:rPr>
           <w:b/>
@@ -9086,7 +9870,17 @@
           <w:szCs w:val="32"/>
           <w:lang w:val="ru-RU"/>
         </w:rPr>
-        <w:t xml:space="preserve">shopping_list </w:t>
+        <w:t>shopping_list</w:t>
+      </w:r>
+      <w:proofErr w:type="spellEnd"/>
+      <w:r>
+        <w:rPr>
+          <w:b/>
+          <w:sz w:val="32"/>
+          <w:szCs w:val="32"/>
+          <w:lang w:val="ru-RU"/>
+        </w:rPr>
+        <w:t xml:space="preserve"> </w:t>
       </w:r>
       <w:r>
         <w:rPr>
@@ -9096,6 +9890,8 @@
         </w:rPr>
         <w:t xml:space="preserve">с помощью функции </w:t>
       </w:r>
+      <w:proofErr w:type="spellStart"/>
+      <w:proofErr w:type="gramStart"/>
       <w:r>
         <w:rPr>
           <w:b/>
@@ -9105,13 +9901,23 @@
         </w:rPr>
         <w:t>len</w:t>
       </w:r>
-      <w:r>
-        <w:rPr>
-          <w:sz w:val="32"/>
-          <w:szCs w:val="32"/>
-          <w:lang w:val="ru-RU"/>
-        </w:rPr>
-        <w:t>().</w:t>
+      <w:proofErr w:type="spellEnd"/>
+      <w:r>
+        <w:rPr>
+          <w:sz w:val="32"/>
+          <w:szCs w:val="32"/>
+          <w:lang w:val="ru-RU"/>
+        </w:rPr>
+        <w:t>(</w:t>
+      </w:r>
+      <w:proofErr w:type="gramEnd"/>
+      <w:r>
+        <w:rPr>
+          <w:sz w:val="32"/>
+          <w:szCs w:val="32"/>
+          <w:lang w:val="ru-RU"/>
+        </w:rPr>
+        <w:t>).</w:t>
       </w:r>
     </w:p>
     <w:p>
@@ -10220,7 +11026,27 @@
           <w:szCs w:val="32"/>
           <w:lang w:val="ru-RU"/>
         </w:rPr>
-        <w:t>Дана целочисленная матрица размера M × N. Найти номер первого из ее столбцов,содержащих только нечетные числа. Если таких столбцов нет, то вывести 0.</w:t>
+        <w:t xml:space="preserve">Дана целочисленная матрица размера M × N. Найти номер первого из ее </w:t>
+      </w:r>
+      <w:proofErr w:type="spellStart"/>
+      <w:proofErr w:type="gramStart"/>
+      <w:r>
+        <w:rPr>
+          <w:sz w:val="32"/>
+          <w:szCs w:val="32"/>
+          <w:lang w:val="ru-RU"/>
+        </w:rPr>
+        <w:t>столбцов,содержащих</w:t>
+      </w:r>
+      <w:proofErr w:type="spellEnd"/>
+      <w:proofErr w:type="gramEnd"/>
+      <w:r>
+        <w:rPr>
+          <w:sz w:val="32"/>
+          <w:szCs w:val="32"/>
+          <w:lang w:val="ru-RU"/>
+        </w:rPr>
+        <w:t xml:space="preserve"> только нечетные числа. Если таких столбцов нет, то вывести 0.</w:t>
       </w:r>
     </w:p>
     <w:p>
@@ -12637,6 +13463,7 @@
         </w:rPr>
         <w:t xml:space="preserve">, </w:t>
       </w:r>
+      <w:proofErr w:type="spellStart"/>
       <w:r>
         <w:rPr>
           <w:sz w:val="32"/>
@@ -12645,6 +13472,7 @@
         </w:rPr>
         <w:t>bc</w:t>
       </w:r>
+      <w:proofErr w:type="spellEnd"/>
       <w:r>
         <w:rPr>
           <w:sz w:val="32"/>
@@ -13881,7 +14709,27 @@
           <w:szCs w:val="32"/>
           <w:lang w:val="ru-RU"/>
         </w:rPr>
-        <w:t xml:space="preserve">Дана непустая последовательность символов. Построить и напечатать множества,элементами которых являются встречающиеся в последовательности: а) цифры от«0» до </w:t>
+        <w:t xml:space="preserve">Дана непустая последовательность символов. Построить и напечатать </w:t>
+      </w:r>
+      <w:proofErr w:type="spellStart"/>
+      <w:proofErr w:type="gramStart"/>
+      <w:r>
+        <w:rPr>
+          <w:sz w:val="32"/>
+          <w:szCs w:val="32"/>
+          <w:lang w:val="ru-RU"/>
+        </w:rPr>
+        <w:t>множества,элементами</w:t>
+      </w:r>
+      <w:proofErr w:type="spellEnd"/>
+      <w:proofErr w:type="gramEnd"/>
+      <w:r>
+        <w:rPr>
+          <w:sz w:val="32"/>
+          <w:szCs w:val="32"/>
+          <w:lang w:val="ru-RU"/>
+        </w:rPr>
+        <w:t xml:space="preserve"> которых являются встречающиеся в последовательности: а) цифры от«0» до </w:t>
       </w:r>
       <w:r>
         <w:rPr>
@@ -13890,7 +14738,25 @@
           <w:lang w:val="ru-RU"/>
         </w:rPr>
         <w:lastRenderedPageBreak/>
-        <w:t>«9» и знаки арифметических операций; б) буквы от «A» до «F» и от «X»до «Z».</w:t>
+        <w:t>«9» и знаки арифметических операций; б) буквы от «A» до «F» и от «</w:t>
+      </w:r>
+      <w:proofErr w:type="spellStart"/>
+      <w:r>
+        <w:rPr>
+          <w:sz w:val="32"/>
+          <w:szCs w:val="32"/>
+          <w:lang w:val="ru-RU"/>
+        </w:rPr>
+        <w:t>X»до</w:t>
+      </w:r>
+      <w:proofErr w:type="spellEnd"/>
+      <w:r>
+        <w:rPr>
+          <w:sz w:val="32"/>
+          <w:szCs w:val="32"/>
+          <w:lang w:val="ru-RU"/>
+        </w:rPr>
+        <w:t xml:space="preserve"> «Z».</w:t>
       </w:r>
     </w:p>
     <w:p>
@@ -14070,7 +14936,25 @@
           <w:szCs w:val="32"/>
           <w:lang w:val="ru-RU"/>
         </w:rPr>
-        <w:t>Используя множества, подсчитать общее количество цифр и знаков «+», «–», «*»в строке, введенной с клавиатуры</w:t>
+        <w:t>Используя множества, подсчитать общее количество цифр и знаков «+», «–», «</w:t>
+      </w:r>
+      <w:proofErr w:type="gramStart"/>
+      <w:r>
+        <w:rPr>
+          <w:sz w:val="32"/>
+          <w:szCs w:val="32"/>
+          <w:lang w:val="ru-RU"/>
+        </w:rPr>
+        <w:t>*»в</w:t>
+      </w:r>
+      <w:proofErr w:type="gramEnd"/>
+      <w:r>
+        <w:rPr>
+          <w:sz w:val="32"/>
+          <w:szCs w:val="32"/>
+          <w:lang w:val="ru-RU"/>
+        </w:rPr>
+        <w:t xml:space="preserve"> строке, введенной с клавиатуры</w:t>
       </w:r>
     </w:p>
     <w:p>
@@ -14251,7 +15135,27 @@
           <w:szCs w:val="32"/>
           <w:lang w:val="ru-RU"/>
         </w:rPr>
-        <w:t>Используя множества, вывести различные буквы трёх предложений, то есть такие,какие есть только в одном из них.</w:t>
+        <w:t xml:space="preserve">Используя множества, вывести различные буквы трёх предложений, то есть </w:t>
+      </w:r>
+      <w:proofErr w:type="spellStart"/>
+      <w:proofErr w:type="gramStart"/>
+      <w:r>
+        <w:rPr>
+          <w:sz w:val="32"/>
+          <w:szCs w:val="32"/>
+          <w:lang w:val="ru-RU"/>
+        </w:rPr>
+        <w:t>такие,какие</w:t>
+      </w:r>
+      <w:proofErr w:type="spellEnd"/>
+      <w:proofErr w:type="gramEnd"/>
+      <w:r>
+        <w:rPr>
+          <w:sz w:val="32"/>
+          <w:szCs w:val="32"/>
+          <w:lang w:val="ru-RU"/>
+        </w:rPr>
+        <w:t xml:space="preserve"> есть только в одном из них.</w:t>
       </w:r>
     </w:p>
     <w:p>
@@ -15176,7 +16080,53 @@
           <w:lang w:val="ru-RU"/>
         </w:rPr>
         <w:lastRenderedPageBreak/>
-        <w:t>Создайте строку text, содержащую произвольный текст, в котором присутствуют даты в формате "дд.мм.гггг".</w:t>
+        <w:t xml:space="preserve">Создайте строку </w:t>
+      </w:r>
+      <w:proofErr w:type="spellStart"/>
+      <w:r>
+        <w:rPr>
+          <w:sz w:val="32"/>
+          <w:szCs w:val="32"/>
+          <w:lang w:val="ru-RU"/>
+        </w:rPr>
+        <w:t>text</w:t>
+      </w:r>
+      <w:proofErr w:type="spellEnd"/>
+      <w:r>
+        <w:rPr>
+          <w:sz w:val="32"/>
+          <w:szCs w:val="32"/>
+          <w:lang w:val="ru-RU"/>
+        </w:rPr>
+        <w:t>, содержащую произвольный текст, в котором присутствуют даты в формате "</w:t>
+      </w:r>
+      <w:proofErr w:type="spellStart"/>
+      <w:r>
+        <w:rPr>
+          <w:sz w:val="32"/>
+          <w:szCs w:val="32"/>
+          <w:lang w:val="ru-RU"/>
+        </w:rPr>
+        <w:t>дд.</w:t>
+      </w:r>
+      <w:proofErr w:type="gramStart"/>
+      <w:r>
+        <w:rPr>
+          <w:sz w:val="32"/>
+          <w:szCs w:val="32"/>
+          <w:lang w:val="ru-RU"/>
+        </w:rPr>
+        <w:t>мм.гггг</w:t>
+      </w:r>
+      <w:proofErr w:type="spellEnd"/>
+      <w:proofErr w:type="gramEnd"/>
+      <w:r>
+        <w:rPr>
+          <w:sz w:val="32"/>
+          <w:szCs w:val="32"/>
+          <w:lang w:val="ru-RU"/>
+        </w:rPr>
+        <w:t>".</w:t>
       </w:r>
     </w:p>
     <w:p>
@@ -15198,7 +16148,25 @@
           <w:szCs w:val="32"/>
           <w:lang w:val="ru-RU"/>
         </w:rPr>
-        <w:t>Используя модуль re, выполните поиск всех дат в тексте с помощью регулярного выражения.</w:t>
+        <w:t xml:space="preserve">Используя модуль </w:t>
+      </w:r>
+      <w:proofErr w:type="spellStart"/>
+      <w:r>
+        <w:rPr>
+          <w:sz w:val="32"/>
+          <w:szCs w:val="32"/>
+          <w:lang w:val="ru-RU"/>
+        </w:rPr>
+        <w:t>re</w:t>
+      </w:r>
+      <w:proofErr w:type="spellEnd"/>
+      <w:r>
+        <w:rPr>
+          <w:sz w:val="32"/>
+          <w:szCs w:val="32"/>
+          <w:lang w:val="ru-RU"/>
+        </w:rPr>
+        <w:t>, выполните поиск всех дат в тексте с помощью регулярного выражения.</w:t>
       </w:r>
     </w:p>
     <w:p>
@@ -15396,7 +16364,27 @@
           <w:szCs w:val="32"/>
           <w:lang w:val="ru-RU"/>
         </w:rPr>
-        <w:t>Проверка валидности email-адреса:</w:t>
+        <w:t xml:space="preserve">Проверка валидности </w:t>
+      </w:r>
+      <w:proofErr w:type="spellStart"/>
+      <w:r>
+        <w:rPr>
+          <w:b/>
+          <w:sz w:val="32"/>
+          <w:szCs w:val="32"/>
+          <w:lang w:val="ru-RU"/>
+        </w:rPr>
+        <w:t>email</w:t>
+      </w:r>
+      <w:proofErr w:type="spellEnd"/>
+      <w:r>
+        <w:rPr>
+          <w:b/>
+          <w:sz w:val="32"/>
+          <w:szCs w:val="32"/>
+          <w:lang w:val="ru-RU"/>
+        </w:rPr>
+        <w:t>-адреса:</w:t>
       </w:r>
     </w:p>
     <w:p>
@@ -15418,7 +16406,25 @@
           <w:szCs w:val="32"/>
           <w:lang w:val="ru-RU"/>
         </w:rPr>
-        <w:t>Предложите пользователю ввести email-адрес.</w:t>
+        <w:t xml:space="preserve">Предложите пользователю ввести </w:t>
+      </w:r>
+      <w:proofErr w:type="spellStart"/>
+      <w:r>
+        <w:rPr>
+          <w:sz w:val="32"/>
+          <w:szCs w:val="32"/>
+          <w:lang w:val="ru-RU"/>
+        </w:rPr>
+        <w:t>email</w:t>
+      </w:r>
+      <w:proofErr w:type="spellEnd"/>
+      <w:r>
+        <w:rPr>
+          <w:sz w:val="32"/>
+          <w:szCs w:val="32"/>
+          <w:lang w:val="ru-RU"/>
+        </w:rPr>
+        <w:t>-адрес.</w:t>
       </w:r>
     </w:p>
     <w:p>
@@ -15440,7 +16446,43 @@
           <w:szCs w:val="32"/>
           <w:lang w:val="ru-RU"/>
         </w:rPr>
-        <w:t>Используя модуль re, проверьте введенный адрес на соответствие формату email с помощью регулярного выражения.</w:t>
+        <w:t xml:space="preserve">Используя модуль </w:t>
+      </w:r>
+      <w:proofErr w:type="spellStart"/>
+      <w:r>
+        <w:rPr>
+          <w:sz w:val="32"/>
+          <w:szCs w:val="32"/>
+          <w:lang w:val="ru-RU"/>
+        </w:rPr>
+        <w:t>re</w:t>
+      </w:r>
+      <w:proofErr w:type="spellEnd"/>
+      <w:r>
+        <w:rPr>
+          <w:sz w:val="32"/>
+          <w:szCs w:val="32"/>
+          <w:lang w:val="ru-RU"/>
+        </w:rPr>
+        <w:t xml:space="preserve">, проверьте введенный адрес на соответствие формату </w:t>
+      </w:r>
+      <w:proofErr w:type="spellStart"/>
+      <w:r>
+        <w:rPr>
+          <w:sz w:val="32"/>
+          <w:szCs w:val="32"/>
+          <w:lang w:val="ru-RU"/>
+        </w:rPr>
+        <w:t>email</w:t>
+      </w:r>
+      <w:proofErr w:type="spellEnd"/>
+      <w:r>
+        <w:rPr>
+          <w:sz w:val="32"/>
+          <w:szCs w:val="32"/>
+          <w:lang w:val="ru-RU"/>
+        </w:rPr>
+        <w:t xml:space="preserve"> с помощью регулярного выражения.</w:t>
       </w:r>
     </w:p>
     <w:p>
@@ -15718,7 +16760,25 @@
           <w:szCs w:val="32"/>
           <w:lang w:val="ru-RU"/>
         </w:rPr>
-        <w:t>Создайте строку text, содержащую произвольный текст, в котором присутствуют определенные слова, которые нужно заменить.</w:t>
+        <w:t xml:space="preserve">Создайте строку </w:t>
+      </w:r>
+      <w:proofErr w:type="spellStart"/>
+      <w:r>
+        <w:rPr>
+          <w:sz w:val="32"/>
+          <w:szCs w:val="32"/>
+          <w:lang w:val="ru-RU"/>
+        </w:rPr>
+        <w:t>text</w:t>
+      </w:r>
+      <w:proofErr w:type="spellEnd"/>
+      <w:r>
+        <w:rPr>
+          <w:sz w:val="32"/>
+          <w:szCs w:val="32"/>
+          <w:lang w:val="ru-RU"/>
+        </w:rPr>
+        <w:t>, содержащую произвольный текст, в котором присутствуют определенные слова, которые нужно заменить.</w:t>
       </w:r>
     </w:p>
     <w:p>
@@ -15740,7 +16800,25 @@
           <w:szCs w:val="32"/>
           <w:lang w:val="ru-RU"/>
         </w:rPr>
-        <w:t>Используя модуль re, выполните замену определенных слов в тексте с помощью регулярного выражения.</w:t>
+        <w:t xml:space="preserve">Используя модуль </w:t>
+      </w:r>
+      <w:proofErr w:type="spellStart"/>
+      <w:r>
+        <w:rPr>
+          <w:sz w:val="32"/>
+          <w:szCs w:val="32"/>
+          <w:lang w:val="ru-RU"/>
+        </w:rPr>
+        <w:t>re</w:t>
+      </w:r>
+      <w:proofErr w:type="spellEnd"/>
+      <w:r>
+        <w:rPr>
+          <w:sz w:val="32"/>
+          <w:szCs w:val="32"/>
+          <w:lang w:val="ru-RU"/>
+        </w:rPr>
+        <w:t>, выполните замену определенных слов в тексте с помощью регулярного выражения.</w:t>
       </w:r>
     </w:p>
     <w:p>
@@ -15947,7 +17025,23 @@
           <w:lang w:val="ru-RU"/>
         </w:rPr>
         <w:lastRenderedPageBreak/>
-        <w:t>Лабораторная работа №4 (4ч). Пользовательские функции. Lambda-выражения. Генераторы.</w:t>
+        <w:t xml:space="preserve">Лабораторная работа №4 (4ч). Пользовательские функции. </w:t>
+      </w:r>
+      <w:proofErr w:type="spellStart"/>
+      <w:r>
+        <w:rPr>
+          <w:rFonts w:eastAsia="Arial"/>
+          <w:lang w:val="ru-RU"/>
+        </w:rPr>
+        <w:t>Lambda</w:t>
+      </w:r>
+      <w:proofErr w:type="spellEnd"/>
+      <w:r>
+        <w:rPr>
+          <w:rFonts w:eastAsia="Arial"/>
+          <w:lang w:val="ru-RU"/>
+        </w:rPr>
+        <w:t>-выражения. Генераторы.</w:t>
       </w:r>
     </w:p>
     <w:p>
@@ -15996,6 +17090,7 @@
         </w:rPr>
         <w:t xml:space="preserve">Создайте функцию </w:t>
       </w:r>
+      <w:proofErr w:type="spellStart"/>
       <w:r>
         <w:rPr>
           <w:b/>
@@ -16005,13 +17100,50 @@
         </w:rPr>
         <w:t>calculate_average</w:t>
       </w:r>
-      <w:r>
-        <w:rPr>
-          <w:sz w:val="32"/>
-          <w:szCs w:val="32"/>
-          <w:lang w:val="ru-RU"/>
-        </w:rPr>
-        <w:t>, которая принимает произвольное количество аргументов типа float или int.</w:t>
+      <w:proofErr w:type="spellEnd"/>
+      <w:r>
+        <w:rPr>
+          <w:sz w:val="32"/>
+          <w:szCs w:val="32"/>
+          <w:lang w:val="ru-RU"/>
+        </w:rPr>
+        <w:t xml:space="preserve">, которая принимает произвольное количество аргументов типа </w:t>
+      </w:r>
+      <w:proofErr w:type="spellStart"/>
+      <w:r>
+        <w:rPr>
+          <w:sz w:val="32"/>
+          <w:szCs w:val="32"/>
+          <w:lang w:val="ru-RU"/>
+        </w:rPr>
+        <w:t>float</w:t>
+      </w:r>
+      <w:proofErr w:type="spellEnd"/>
+      <w:r>
+        <w:rPr>
+          <w:sz w:val="32"/>
+          <w:szCs w:val="32"/>
+          <w:lang w:val="ru-RU"/>
+        </w:rPr>
+        <w:t xml:space="preserve"> или </w:t>
+      </w:r>
+      <w:proofErr w:type="spellStart"/>
+      <w:r>
+        <w:rPr>
+          <w:sz w:val="32"/>
+          <w:szCs w:val="32"/>
+          <w:lang w:val="ru-RU"/>
+        </w:rPr>
+        <w:t>int</w:t>
+      </w:r>
+      <w:proofErr w:type="spellEnd"/>
+      <w:r>
+        <w:rPr>
+          <w:sz w:val="32"/>
+          <w:szCs w:val="32"/>
+          <w:lang w:val="ru-RU"/>
+        </w:rPr>
+        <w:t>.</w:t>
       </w:r>
     </w:p>
     <w:p>
@@ -16254,8 +17386,19 @@
           <w:szCs w:val="32"/>
           <w:lang w:val="ru-RU"/>
         </w:rPr>
-        <w:t xml:space="preserve"> merge_strings</w:t>
-      </w:r>
+        <w:t xml:space="preserve"> </w:t>
+      </w:r>
+      <w:proofErr w:type="spellStart"/>
+      <w:r>
+        <w:rPr>
+          <w:b/>
+          <w:sz w:val="32"/>
+          <w:szCs w:val="32"/>
+          <w:lang w:val="ru-RU"/>
+        </w:rPr>
+        <w:t>merge_strings</w:t>
+      </w:r>
+      <w:proofErr w:type="spellEnd"/>
       <w:r>
         <w:rPr>
           <w:sz w:val="32"/>
@@ -16495,6 +17638,7 @@
         </w:rPr>
         <w:t xml:space="preserve">Описать функцию </w:t>
       </w:r>
+      <w:proofErr w:type="spellStart"/>
       <w:r>
         <w:rPr>
           <w:b/>
@@ -16504,6 +17648,7 @@
         </w:rPr>
         <w:t>PerfectNumber</w:t>
       </w:r>
+      <w:proofErr w:type="spellEnd"/>
       <w:r>
         <w:rPr>
           <w:sz w:val="32"/>
@@ -16707,6 +17852,7 @@
         </w:rPr>
         <w:t xml:space="preserve">Описать функцию </w:t>
       </w:r>
+      <w:proofErr w:type="spellStart"/>
       <w:r>
         <w:rPr>
           <w:b/>
@@ -16716,13 +17862,68 @@
         </w:rPr>
         <w:t>RemoveRowCol</w:t>
       </w:r>
-      <w:r>
-        <w:rPr>
-          <w:sz w:val="32"/>
-          <w:szCs w:val="32"/>
-          <w:lang w:val="ru-RU"/>
-        </w:rPr>
-        <w:t>, удаляющую из матрицы A размера M × N строкуи столбец, которые содержат элемент AK, L (предполагается, что M &gt; 1 и N &gt; 1; еслиK &gt; M или L &gt; N, то матрица не изменяется).</w:t>
+      <w:proofErr w:type="spellEnd"/>
+      <w:r>
+        <w:rPr>
+          <w:sz w:val="32"/>
+          <w:szCs w:val="32"/>
+          <w:lang w:val="ru-RU"/>
+        </w:rPr>
+        <w:t xml:space="preserve">, удаляющую из матрицы A размера M × N </w:t>
+      </w:r>
+      <w:proofErr w:type="spellStart"/>
+      <w:r>
+        <w:rPr>
+          <w:sz w:val="32"/>
+          <w:szCs w:val="32"/>
+          <w:lang w:val="ru-RU"/>
+        </w:rPr>
+        <w:t>строкуи</w:t>
+      </w:r>
+      <w:proofErr w:type="spellEnd"/>
+      <w:r>
+        <w:rPr>
+          <w:sz w:val="32"/>
+          <w:szCs w:val="32"/>
+          <w:lang w:val="ru-RU"/>
+        </w:rPr>
+        <w:t xml:space="preserve"> столбец, которые содержат элемент AK, L (предполагается, что </w:t>
+      </w:r>
+      <w:proofErr w:type="gramStart"/>
+      <w:r>
+        <w:rPr>
+          <w:sz w:val="32"/>
+          <w:szCs w:val="32"/>
+          <w:lang w:val="ru-RU"/>
+        </w:rPr>
+        <w:t>M &gt;</w:t>
+      </w:r>
+      <w:proofErr w:type="gramEnd"/>
+      <w:r>
+        <w:rPr>
+          <w:sz w:val="32"/>
+          <w:szCs w:val="32"/>
+          <w:lang w:val="ru-RU"/>
+        </w:rPr>
+        <w:t xml:space="preserve"> 1 и N &gt; 1; </w:t>
+      </w:r>
+      <w:proofErr w:type="spellStart"/>
+      <w:r>
+        <w:rPr>
+          <w:sz w:val="32"/>
+          <w:szCs w:val="32"/>
+          <w:lang w:val="ru-RU"/>
+        </w:rPr>
+        <w:t>еслиK</w:t>
+      </w:r>
+      <w:proofErr w:type="spellEnd"/>
+      <w:r>
+        <w:rPr>
+          <w:sz w:val="32"/>
+          <w:szCs w:val="32"/>
+          <w:lang w:val="ru-RU"/>
+        </w:rPr>
+        <w:t xml:space="preserve"> &gt; M или L &gt; N, то матрица не изменяется).</w:t>
       </w:r>
     </w:p>
     <w:p>
@@ -16972,6 +18173,7 @@
         <w:lastRenderedPageBreak/>
         <w:t xml:space="preserve">Описать функцию </w:t>
       </w:r>
+      <w:proofErr w:type="spellStart"/>
       <w:r>
         <w:rPr>
           <w:b/>
@@ -16981,6 +18183,7 @@
         </w:rPr>
         <w:t>FlattenList</w:t>
       </w:r>
+      <w:proofErr w:type="spellEnd"/>
       <w:r>
         <w:rPr>
           <w:sz w:val="32"/>
@@ -17185,6 +18388,7 @@
         </w:rPr>
         <w:t xml:space="preserve">Описать рекурсивные функции </w:t>
       </w:r>
+      <w:proofErr w:type="spellStart"/>
       <w:r>
         <w:rPr>
           <w:b/>
@@ -17192,7 +18396,17 @@
           <w:szCs w:val="32"/>
           <w:lang w:val="ru-RU"/>
         </w:rPr>
-        <w:t xml:space="preserve">Fact </w:t>
+        <w:t>Fact</w:t>
+      </w:r>
+      <w:proofErr w:type="spellEnd"/>
+      <w:r>
+        <w:rPr>
+          <w:b/>
+          <w:sz w:val="32"/>
+          <w:szCs w:val="32"/>
+          <w:lang w:val="ru-RU"/>
+        </w:rPr>
+        <w:t xml:space="preserve"> </w:t>
       </w:r>
       <w:r>
         <w:rPr>
@@ -17217,7 +18431,27 @@
           <w:szCs w:val="32"/>
           <w:lang w:val="ru-RU"/>
         </w:rPr>
-        <w:t>, вычисляющие значения факториала N!и двойного факториала N!! соответственно (N &gt; 0 — параметр целого типа).</w:t>
+        <w:t xml:space="preserve">, вычисляющие значения факториала </w:t>
+      </w:r>
+      <w:proofErr w:type="spellStart"/>
+      <w:proofErr w:type="gramStart"/>
+      <w:r>
+        <w:rPr>
+          <w:sz w:val="32"/>
+          <w:szCs w:val="32"/>
+          <w:lang w:val="ru-RU"/>
+        </w:rPr>
+        <w:t>N!и</w:t>
+      </w:r>
+      <w:proofErr w:type="spellEnd"/>
+      <w:proofErr w:type="gramEnd"/>
+      <w:r>
+        <w:rPr>
+          <w:sz w:val="32"/>
+          <w:szCs w:val="32"/>
+          <w:lang w:val="ru-RU"/>
+        </w:rPr>
+        <w:t xml:space="preserve"> двойного факториала N!! соответственно (N &gt; 0 — параметр целого типа).</w:t>
       </w:r>
     </w:p>
     <w:p>
@@ -17582,6 +18816,7 @@
         </w:rPr>
         <w:t xml:space="preserve"> </w:t>
       </w:r>
+      <w:proofErr w:type="spellStart"/>
       <w:r>
         <w:rPr>
           <w:b/>
@@ -17591,6 +18826,7 @@
         </w:rPr>
         <w:t>print_user_info</w:t>
       </w:r>
+      <w:proofErr w:type="spellEnd"/>
       <w:r>
         <w:rPr>
           <w:sz w:val="32"/>
@@ -17799,7 +19035,61 @@
           <w:szCs w:val="32"/>
           <w:lang w:val="ru-RU"/>
         </w:rPr>
-        <w:t>Внутри функции выведите информацию о пользователе в формате "Имя: [name], Возраст: [age], Город: [city]".</w:t>
+        <w:t>Внутри функции выведите информацию о пользователе в формате "Имя: [</w:t>
+      </w:r>
+      <w:proofErr w:type="spellStart"/>
+      <w:r>
+        <w:rPr>
+          <w:sz w:val="32"/>
+          <w:szCs w:val="32"/>
+          <w:lang w:val="ru-RU"/>
+        </w:rPr>
+        <w:t>name</w:t>
+      </w:r>
+      <w:proofErr w:type="spellEnd"/>
+      <w:r>
+        <w:rPr>
+          <w:sz w:val="32"/>
+          <w:szCs w:val="32"/>
+          <w:lang w:val="ru-RU"/>
+        </w:rPr>
+        <w:t>], Возраст: [</w:t>
+      </w:r>
+      <w:proofErr w:type="spellStart"/>
+      <w:r>
+        <w:rPr>
+          <w:sz w:val="32"/>
+          <w:szCs w:val="32"/>
+          <w:lang w:val="ru-RU"/>
+        </w:rPr>
+        <w:t>age</w:t>
+      </w:r>
+      <w:proofErr w:type="spellEnd"/>
+      <w:r>
+        <w:rPr>
+          <w:sz w:val="32"/>
+          <w:szCs w:val="32"/>
+          <w:lang w:val="ru-RU"/>
+        </w:rPr>
+        <w:t>], Город: [</w:t>
+      </w:r>
+      <w:proofErr w:type="spellStart"/>
+      <w:r>
+        <w:rPr>
+          <w:sz w:val="32"/>
+          <w:szCs w:val="32"/>
+          <w:lang w:val="ru-RU"/>
+        </w:rPr>
+        <w:t>city</w:t>
+      </w:r>
+      <w:proofErr w:type="spellEnd"/>
+      <w:r>
+        <w:rPr>
+          <w:sz w:val="32"/>
+          <w:szCs w:val="32"/>
+          <w:lang w:val="ru-RU"/>
+        </w:rPr>
+        <w:t>]".</w:t>
       </w:r>
     </w:p>
     <w:p>
@@ -17972,11 +19262,339 @@
     </w:p>
     <w:p>
       <w:pPr>
-        <w:spacing w:after="0" w:line="276" w:lineRule="auto"/>
-        <w:rPr>
-          <w:sz w:val="32"/>
-          <w:szCs w:val="32"/>
-          <w:lang w:val="ru-RU"/>
+        <w:rPr>
+          <w:b/>
+          <w:color w:val="38761D"/>
+          <w:sz w:val="32"/>
+          <w:szCs w:val="32"/>
+          <w:lang w:val="ru-RU"/>
+        </w:rPr>
+      </w:pPr>
+      <w:r>
+        <w:rPr>
+          <w:b/>
+          <w:color w:val="38761D"/>
+          <w:sz w:val="32"/>
+          <w:szCs w:val="32"/>
+          <w:lang w:val="ru-RU"/>
+        </w:rPr>
+        <w:t>Задание 8.</w:t>
+      </w:r>
+    </w:p>
+    <w:p>
+      <w:pPr>
+        <w:rPr>
+          <w:sz w:val="32"/>
+          <w:szCs w:val="32"/>
+          <w:lang w:val="ru-RU"/>
+        </w:rPr>
+      </w:pPr>
+      <w:r>
+        <w:rPr>
+          <w:b/>
+          <w:color w:val="38761D"/>
+          <w:sz w:val="32"/>
+          <w:szCs w:val="32"/>
+          <w:lang w:val="ru-RU"/>
+        </w:rPr>
+        <w:tab/>
+      </w:r>
+      <w:r>
+        <w:rPr>
+          <w:sz w:val="32"/>
+          <w:szCs w:val="32"/>
+          <w:lang w:val="ru-RU"/>
+        </w:rPr>
+        <w:t xml:space="preserve">Создайте функцию </w:t>
+      </w:r>
+      <w:proofErr w:type="spellStart"/>
+      <w:r>
+        <w:rPr>
+          <w:b/>
+          <w:sz w:val="32"/>
+          <w:szCs w:val="32"/>
+          <w:lang w:val="ru-RU"/>
+        </w:rPr>
+        <w:t>calculate_sum</w:t>
+      </w:r>
+      <w:proofErr w:type="spellEnd"/>
+      <w:r>
+        <w:rPr>
+          <w:sz w:val="32"/>
+          <w:szCs w:val="32"/>
+          <w:lang w:val="ru-RU"/>
+        </w:rPr>
+        <w:t xml:space="preserve">, которая принимает произвольное количество аргументов типа </w:t>
+      </w:r>
+      <w:proofErr w:type="spellStart"/>
+      <w:r>
+        <w:rPr>
+          <w:b/>
+          <w:sz w:val="32"/>
+          <w:szCs w:val="32"/>
+          <w:lang w:val="ru-RU"/>
+        </w:rPr>
+        <w:t>int</w:t>
+      </w:r>
+      <w:proofErr w:type="spellEnd"/>
+      <w:r>
+        <w:rPr>
+          <w:b/>
+          <w:sz w:val="32"/>
+          <w:szCs w:val="32"/>
+          <w:lang w:val="ru-RU"/>
+        </w:rPr>
+        <w:t xml:space="preserve"> или </w:t>
+      </w:r>
+      <w:proofErr w:type="spellStart"/>
+      <w:r>
+        <w:rPr>
+          <w:b/>
+          <w:sz w:val="32"/>
+          <w:szCs w:val="32"/>
+          <w:lang w:val="ru-RU"/>
+        </w:rPr>
+        <w:t>float</w:t>
+      </w:r>
+      <w:proofErr w:type="spellEnd"/>
+      <w:r>
+        <w:rPr>
+          <w:sz w:val="32"/>
+          <w:szCs w:val="32"/>
+          <w:lang w:val="ru-RU"/>
+        </w:rPr>
+        <w:t>.</w:t>
+      </w:r>
+    </w:p>
+    <w:p>
+      <w:pPr>
+        <w:ind w:firstLine="720"/>
+        <w:rPr>
+          <w:sz w:val="32"/>
+          <w:szCs w:val="32"/>
+          <w:lang w:val="ru-RU"/>
+        </w:rPr>
+      </w:pPr>
+      <w:r>
+        <w:rPr>
+          <w:sz w:val="32"/>
+          <w:szCs w:val="32"/>
+          <w:lang w:val="ru-RU"/>
+        </w:rPr>
+        <w:t>Внутри функции вычислите сумму всех переданных аргументов.</w:t>
+      </w:r>
+    </w:p>
+    <w:p>
+      <w:pPr>
+        <w:ind w:firstLine="720"/>
+        <w:rPr>
+          <w:sz w:val="32"/>
+          <w:szCs w:val="32"/>
+          <w:lang w:val="ru-RU"/>
+        </w:rPr>
+      </w:pPr>
+      <w:r>
+        <w:rPr>
+          <w:sz w:val="32"/>
+          <w:szCs w:val="32"/>
+          <w:lang w:val="ru-RU"/>
+        </w:rPr>
+        <w:t>Верните полученную сумму из функции.</w:t>
+      </w:r>
+    </w:p>
+    <w:p>
+      <w:pPr>
+        <w:ind w:firstLine="720"/>
+        <w:rPr>
+          <w:sz w:val="32"/>
+          <w:szCs w:val="32"/>
+          <w:lang w:val="ru-RU"/>
+        </w:rPr>
+      </w:pPr>
+      <w:r>
+        <w:rPr>
+          <w:sz w:val="32"/>
+          <w:szCs w:val="32"/>
+          <w:lang w:val="ru-RU"/>
+        </w:rPr>
+        <w:t>Протестируйте функцию, передавая различное количество числовых аргументов, и выведите результат на экран.</w:t>
+      </w:r>
+    </w:p>
+    <w:p>
+      <w:pPr>
+        <w:spacing w:after="0" w:line="276" w:lineRule="auto"/>
+        <w:rPr>
+          <w:sz w:val="32"/>
+          <w:szCs w:val="32"/>
+          <w:lang w:val="ru-RU"/>
+        </w:rPr>
+      </w:pPr>
+    </w:p>
+    <w:p>
+      <w:pPr>
+        <w:spacing w:after="0" w:line="276" w:lineRule="auto"/>
+        <w:rPr>
+          <w:sz w:val="32"/>
+          <w:szCs w:val="32"/>
+          <w:lang w:val="en-US"/>
+        </w:rPr>
+      </w:pPr>
+      <w:r>
+        <w:rPr>
+          <w:sz w:val="32"/>
+          <w:szCs w:val="32"/>
+          <w:lang w:val="en-US"/>
+        </w:rPr>
+        <w:t>Code:</w:t>
+      </w:r>
+      <w:r>
+        <w:rPr>
+          <w:sz w:val="32"/>
+          <w:szCs w:val="32"/>
+          <w:lang w:val="en-US"/>
+        </w:rPr>
+        <w:br/>
+      </w:r>
+      <w:r>
+        <w:rPr>
+          <w:sz w:val="32"/>
+          <w:szCs w:val="32"/>
+          <w:lang w:val="en-US"/>
+        </w:rPr>
+        <w:drawing>
+          <wp:inline distT="0" distB="0" distL="0" distR="0" wp14:anchorId="3263BA1F" wp14:editId="3823CCF7">
+            <wp:extent cx="5759450" cy="3225165"/>
+            <wp:effectExtent l="0" t="0" r="0" b="0"/>
+            <wp:docPr id="938480070" name="Рисунок 1"/>
+            <wp:cNvGraphicFramePr>
+              <a:graphicFrameLocks xmlns:a="http://schemas.openxmlformats.org/drawingml/2006/main" noChangeAspect="1"/>
+            </wp:cNvGraphicFramePr>
+            <a:graphic xmlns:a="http://schemas.openxmlformats.org/drawingml/2006/main">
+              <a:graphicData uri="http://schemas.openxmlformats.org/drawingml/2006/picture">
+                <pic:pic xmlns:pic="http://schemas.openxmlformats.org/drawingml/2006/picture">
+                  <pic:nvPicPr>
+                    <pic:cNvPr id="938480070" name=""/>
+                    <pic:cNvPicPr/>
+                  </pic:nvPicPr>
+                  <pic:blipFill>
+                    <a:blip r:embed="rId181"/>
+                    <a:stretch>
+                      <a:fillRect/>
+                    </a:stretch>
+                  </pic:blipFill>
+                  <pic:spPr>
+                    <a:xfrm>
+                      <a:off x="0" y="0"/>
+                      <a:ext cx="5759450" cy="3225165"/>
+                    </a:xfrm>
+                    <a:prstGeom prst="rect">
+                      <a:avLst/>
+                    </a:prstGeom>
+                  </pic:spPr>
+                </pic:pic>
+              </a:graphicData>
+            </a:graphic>
+          </wp:inline>
+        </w:drawing>
+      </w:r>
+    </w:p>
+    <w:p>
+      <w:pPr>
+        <w:spacing w:after="0" w:line="276" w:lineRule="auto"/>
+        <w:rPr>
+          <w:sz w:val="32"/>
+          <w:szCs w:val="32"/>
+          <w:lang w:val="en-US"/>
+        </w:rPr>
+      </w:pPr>
+      <w:proofErr w:type="spellStart"/>
+      <w:r>
+        <w:rPr>
+          <w:sz w:val="32"/>
+          <w:szCs w:val="32"/>
+          <w:lang w:val="en-US"/>
+        </w:rPr>
+        <w:t>Resulr</w:t>
+      </w:r>
+      <w:proofErr w:type="spellEnd"/>
+      <w:r>
+        <w:rPr>
+          <w:sz w:val="32"/>
+          <w:szCs w:val="32"/>
+          <w:lang w:val="en-US"/>
+        </w:rPr>
+        <w:t>:</w:t>
+      </w:r>
+    </w:p>
+    <w:p>
+      <w:pPr>
+        <w:spacing w:after="0" w:line="276" w:lineRule="auto"/>
+        <w:rPr>
+          <w:sz w:val="32"/>
+          <w:szCs w:val="32"/>
+          <w:lang w:val="en-US"/>
+        </w:rPr>
+      </w:pPr>
+      <w:r>
+        <w:rPr>
+          <w:sz w:val="32"/>
+          <w:szCs w:val="32"/>
+          <w:lang w:val="en-US"/>
+        </w:rPr>
+        <w:drawing>
+          <wp:inline distT="0" distB="0" distL="0" distR="0" wp14:anchorId="08A53986" wp14:editId="459C853F">
+            <wp:extent cx="2067213" cy="838317"/>
+            <wp:effectExtent l="0" t="0" r="0" b="0"/>
+            <wp:docPr id="489765942" name="Рисунок 1"/>
+            <wp:cNvGraphicFramePr>
+              <a:graphicFrameLocks xmlns:a="http://schemas.openxmlformats.org/drawingml/2006/main" noChangeAspect="1"/>
+            </wp:cNvGraphicFramePr>
+            <a:graphic xmlns:a="http://schemas.openxmlformats.org/drawingml/2006/main">
+              <a:graphicData uri="http://schemas.openxmlformats.org/drawingml/2006/picture">
+                <pic:pic xmlns:pic="http://schemas.openxmlformats.org/drawingml/2006/picture">
+                  <pic:nvPicPr>
+                    <pic:cNvPr id="489765942" name=""/>
+                    <pic:cNvPicPr/>
+                  </pic:nvPicPr>
+                  <pic:blipFill>
+                    <a:blip r:embed="rId182"/>
+                    <a:stretch>
+                      <a:fillRect/>
+                    </a:stretch>
+                  </pic:blipFill>
+                  <pic:spPr>
+                    <a:xfrm>
+                      <a:off x="0" y="0"/>
+                      <a:ext cx="2067213" cy="838317"/>
+                    </a:xfrm>
+                    <a:prstGeom prst="rect">
+                      <a:avLst/>
+                    </a:prstGeom>
+                  </pic:spPr>
+                </pic:pic>
+              </a:graphicData>
+            </a:graphic>
+          </wp:inline>
+        </w:drawing>
+      </w:r>
+    </w:p>
+    <w:p>
+      <w:pPr>
+        <w:spacing w:after="0" w:line="276" w:lineRule="auto"/>
+        <w:rPr>
+          <w:sz w:val="32"/>
+          <w:szCs w:val="32"/>
+          <w:lang w:val="en-US"/>
+        </w:rPr>
+      </w:pPr>
+    </w:p>
+    <w:p>
+      <w:pPr>
+        <w:spacing w:after="0" w:line="276" w:lineRule="auto"/>
+        <w:rPr>
+          <w:sz w:val="32"/>
+          <w:szCs w:val="32"/>
+          <w:lang w:val="en-US"/>
         </w:rPr>
       </w:pPr>
     </w:p>
@@ -18427,21 +20045,21 @@
         <v:path o:extrusionok="f" gradientshapeok="t" o:connecttype="rect"/>
         <o:lock v:ext="edit" aspectratio="t"/>
       </v:shapetype>
-      <v:shape id="_x0000_i1080" type="#_x0000_t75" style="width:24.6pt;height:22.8pt;visibility:visible;mso-wrap-style:square" o:bullet="t">
+      <v:shape id="_x0000_i1086" type="#_x0000_t75" style="width:24.6pt;height:22.8pt;visibility:visible;mso-wrap-style:square" o:bullet="t">
         <v:imagedata r:id="rId1" o:title=""/>
       </v:shape>
     </w:pict>
   </w:numPicBullet>
   <w:numPicBullet w:numPicBulletId="1">
     <w:pict>
-      <v:shape id="_x0000_i1081" type="#_x0000_t75" style="width:45pt;height:23.4pt;visibility:visible;mso-wrap-style:square" o:bullet="t">
+      <v:shape id="_x0000_i1087" type="#_x0000_t75" style="width:45pt;height:23.4pt;visibility:visible;mso-wrap-style:square" o:bullet="t">
         <v:imagedata r:id="rId2" o:title=""/>
       </v:shape>
     </w:pict>
   </w:numPicBullet>
   <w:numPicBullet w:numPicBulletId="2">
     <w:pict>
-      <v:shape id="_x0000_i1082" type="#_x0000_t75" style="width:27.6pt;height:21.6pt;visibility:visible;mso-wrap-style:square" o:bullet="t">
+      <v:shape id="_x0000_i1088" type="#_x0000_t75" style="width:27.6pt;height:21.6pt;visibility:visible;mso-wrap-style:square" o:bullet="t">
         <v:imagedata r:id="rId3" o:title=""/>
       </v:shape>
     </w:pict>

</xml_diff>

<commit_message>
Tasks 9, 10 from lab 4 done
</commit_message>
<xml_diff>
--- a/otchet.docx
+++ b/otchet.docx
@@ -19600,6 +19600,612 @@
     </w:p>
     <w:p>
       <w:pPr>
+        <w:rPr>
+          <w:sz w:val="32"/>
+          <w:szCs w:val="32"/>
+          <w:lang w:val="ru-RU"/>
+        </w:rPr>
+      </w:pPr>
+      <w:r>
+        <w:rPr>
+          <w:b/>
+          <w:color w:val="38761D"/>
+          <w:sz w:val="32"/>
+          <w:szCs w:val="32"/>
+          <w:lang w:val="ru-RU"/>
+        </w:rPr>
+        <w:t>Задание 9.</w:t>
+      </w:r>
+    </w:p>
+    <w:p>
+      <w:pPr>
+        <w:ind w:firstLine="720"/>
+        <w:rPr>
+          <w:sz w:val="32"/>
+          <w:szCs w:val="32"/>
+          <w:lang w:val="ru-RU"/>
+        </w:rPr>
+      </w:pPr>
+      <w:r>
+        <w:rPr>
+          <w:sz w:val="32"/>
+          <w:szCs w:val="32"/>
+          <w:lang w:val="ru-RU"/>
+        </w:rPr>
+        <w:t xml:space="preserve">Создайте список </w:t>
+      </w:r>
+      <w:proofErr w:type="spellStart"/>
+      <w:r>
+        <w:rPr>
+          <w:b/>
+          <w:sz w:val="32"/>
+          <w:szCs w:val="32"/>
+          <w:lang w:val="ru-RU"/>
+        </w:rPr>
+        <w:t>numbers</w:t>
+      </w:r>
+      <w:proofErr w:type="spellEnd"/>
+      <w:r>
+        <w:rPr>
+          <w:sz w:val="32"/>
+          <w:szCs w:val="32"/>
+          <w:lang w:val="ru-RU"/>
+        </w:rPr>
+        <w:t xml:space="preserve">, содержащий несколько целых чисел. Используя </w:t>
+      </w:r>
+      <w:proofErr w:type="spellStart"/>
+      <w:r>
+        <w:rPr>
+          <w:b/>
+          <w:sz w:val="32"/>
+          <w:szCs w:val="32"/>
+          <w:lang w:val="ru-RU"/>
+        </w:rPr>
+        <w:t>lambda</w:t>
+      </w:r>
+      <w:proofErr w:type="spellEnd"/>
+      <w:r>
+        <w:rPr>
+          <w:sz w:val="32"/>
+          <w:szCs w:val="32"/>
+          <w:lang w:val="ru-RU"/>
+        </w:rPr>
+        <w:t xml:space="preserve">-выражение, отсортируйте список в порядке возрастания или убывания. </w:t>
+      </w:r>
+    </w:p>
+    <w:p>
+      <w:pPr>
+        <w:ind w:firstLine="720"/>
+        <w:rPr>
+          <w:sz w:val="32"/>
+          <w:szCs w:val="32"/>
+          <w:lang w:val="ru-RU"/>
+        </w:rPr>
+      </w:pPr>
+      <w:r>
+        <w:rPr>
+          <w:sz w:val="32"/>
+          <w:szCs w:val="32"/>
+          <w:lang w:val="ru-RU"/>
+        </w:rPr>
+        <w:t>Выведите отсортированный список на экран.</w:t>
+      </w:r>
+    </w:p>
+    <w:p>
+      <w:pPr>
+        <w:spacing w:after="0" w:line="276" w:lineRule="auto"/>
+        <w:rPr>
+          <w:sz w:val="32"/>
+          <w:szCs w:val="32"/>
+          <w:lang w:val="ru-RU"/>
+        </w:rPr>
+      </w:pPr>
+    </w:p>
+    <w:p>
+      <w:pPr>
+        <w:spacing w:after="0" w:line="276" w:lineRule="auto"/>
+        <w:rPr>
+          <w:sz w:val="32"/>
+          <w:szCs w:val="32"/>
+          <w:lang w:val="en-US"/>
+        </w:rPr>
+      </w:pPr>
+      <w:r>
+        <w:rPr>
+          <w:sz w:val="32"/>
+          <w:szCs w:val="32"/>
+          <w:lang w:val="en-US"/>
+        </w:rPr>
+        <w:t>Code:</w:t>
+      </w:r>
+    </w:p>
+    <w:p>
+      <w:pPr>
+        <w:spacing w:after="0" w:line="276" w:lineRule="auto"/>
+        <w:rPr>
+          <w:sz w:val="32"/>
+          <w:szCs w:val="32"/>
+          <w:lang w:val="en-US"/>
+        </w:rPr>
+      </w:pPr>
+      <w:r>
+        <w:rPr>
+          <w:sz w:val="32"/>
+          <w:szCs w:val="32"/>
+          <w:lang w:val="en-US"/>
+        </w:rPr>
+        <w:drawing>
+          <wp:inline distT="0" distB="0" distL="0" distR="0" wp14:anchorId="39DAFECA" wp14:editId="216D51BE">
+            <wp:extent cx="4048690" cy="790685"/>
+            <wp:effectExtent l="0" t="0" r="9525" b="9525"/>
+            <wp:docPr id="473625721" name="Рисунок 1"/>
+            <wp:cNvGraphicFramePr>
+              <a:graphicFrameLocks xmlns:a="http://schemas.openxmlformats.org/drawingml/2006/main" noChangeAspect="1"/>
+            </wp:cNvGraphicFramePr>
+            <a:graphic xmlns:a="http://schemas.openxmlformats.org/drawingml/2006/main">
+              <a:graphicData uri="http://schemas.openxmlformats.org/drawingml/2006/picture">
+                <pic:pic xmlns:pic="http://schemas.openxmlformats.org/drawingml/2006/picture">
+                  <pic:nvPicPr>
+                    <pic:cNvPr id="473625721" name=""/>
+                    <pic:cNvPicPr/>
+                  </pic:nvPicPr>
+                  <pic:blipFill>
+                    <a:blip r:embed="rId183"/>
+                    <a:stretch>
+                      <a:fillRect/>
+                    </a:stretch>
+                  </pic:blipFill>
+                  <pic:spPr>
+                    <a:xfrm>
+                      <a:off x="0" y="0"/>
+                      <a:ext cx="4048690" cy="790685"/>
+                    </a:xfrm>
+                    <a:prstGeom prst="rect">
+                      <a:avLst/>
+                    </a:prstGeom>
+                  </pic:spPr>
+                </pic:pic>
+              </a:graphicData>
+            </a:graphic>
+          </wp:inline>
+        </w:drawing>
+      </w:r>
+      <w:r>
+        <w:rPr>
+          <w:sz w:val="32"/>
+          <w:szCs w:val="32"/>
+          <w:lang w:val="en-US"/>
+        </w:rPr>
+        <w:t>D</w:t>
+      </w:r>
+    </w:p>
+    <w:p>
+      <w:pPr>
+        <w:spacing w:after="0" w:line="276" w:lineRule="auto"/>
+        <w:rPr>
+          <w:sz w:val="32"/>
+          <w:szCs w:val="32"/>
+          <w:lang w:val="en-US"/>
+        </w:rPr>
+      </w:pPr>
+      <w:r>
+        <w:rPr>
+          <w:sz w:val="32"/>
+          <w:szCs w:val="32"/>
+          <w:lang w:val="en-US"/>
+        </w:rPr>
+        <w:t>Result:</w:t>
+      </w:r>
+    </w:p>
+    <w:p>
+      <w:pPr>
+        <w:spacing w:after="0" w:line="276" w:lineRule="auto"/>
+        <w:rPr>
+          <w:sz w:val="32"/>
+          <w:szCs w:val="32"/>
+          <w:lang w:val="en-US"/>
+        </w:rPr>
+      </w:pPr>
+      <w:r>
+        <w:rPr>
+          <w:sz w:val="32"/>
+          <w:szCs w:val="32"/>
+          <w:lang w:val="en-US"/>
+        </w:rPr>
+        <w:lastRenderedPageBreak/>
+        <w:drawing>
+          <wp:inline distT="0" distB="0" distL="0" distR="0" wp14:anchorId="46811BD2" wp14:editId="62151F2E">
+            <wp:extent cx="1448002" cy="581106"/>
+            <wp:effectExtent l="0" t="0" r="0" b="9525"/>
+            <wp:docPr id="1801764721" name="Рисунок 1"/>
+            <wp:cNvGraphicFramePr>
+              <a:graphicFrameLocks xmlns:a="http://schemas.openxmlformats.org/drawingml/2006/main" noChangeAspect="1"/>
+            </wp:cNvGraphicFramePr>
+            <a:graphic xmlns:a="http://schemas.openxmlformats.org/drawingml/2006/main">
+              <a:graphicData uri="http://schemas.openxmlformats.org/drawingml/2006/picture">
+                <pic:pic xmlns:pic="http://schemas.openxmlformats.org/drawingml/2006/picture">
+                  <pic:nvPicPr>
+                    <pic:cNvPr id="1801764721" name=""/>
+                    <pic:cNvPicPr/>
+                  </pic:nvPicPr>
+                  <pic:blipFill>
+                    <a:blip r:embed="rId184"/>
+                    <a:stretch>
+                      <a:fillRect/>
+                    </a:stretch>
+                  </pic:blipFill>
+                  <pic:spPr>
+                    <a:xfrm>
+                      <a:off x="0" y="0"/>
+                      <a:ext cx="1448002" cy="581106"/>
+                    </a:xfrm>
+                    <a:prstGeom prst="rect">
+                      <a:avLst/>
+                    </a:prstGeom>
+                  </pic:spPr>
+                </pic:pic>
+              </a:graphicData>
+            </a:graphic>
+          </wp:inline>
+        </w:drawing>
+      </w:r>
+    </w:p>
+    <w:p>
+      <w:pPr>
+        <w:spacing w:after="0" w:line="276" w:lineRule="auto"/>
+        <w:rPr>
+          <w:sz w:val="32"/>
+          <w:szCs w:val="32"/>
+          <w:lang w:val="en-US"/>
+        </w:rPr>
+      </w:pPr>
+    </w:p>
+    <w:p>
+      <w:pPr>
+        <w:rPr>
+          <w:sz w:val="32"/>
+          <w:szCs w:val="32"/>
+          <w:lang w:val="ru-RU"/>
+        </w:rPr>
+      </w:pPr>
+      <w:r>
+        <w:rPr>
+          <w:b/>
+          <w:color w:val="38761D"/>
+          <w:sz w:val="32"/>
+          <w:szCs w:val="32"/>
+          <w:lang w:val="ru-RU"/>
+        </w:rPr>
+        <w:t>Задание 10.</w:t>
+      </w:r>
+    </w:p>
+    <w:p>
+      <w:pPr>
+        <w:ind w:firstLine="720"/>
+        <w:rPr>
+          <w:sz w:val="32"/>
+          <w:szCs w:val="32"/>
+          <w:lang w:val="ru-RU"/>
+        </w:rPr>
+      </w:pPr>
+      <w:r>
+        <w:rPr>
+          <w:sz w:val="32"/>
+          <w:szCs w:val="32"/>
+          <w:lang w:val="ru-RU"/>
+        </w:rPr>
+        <w:t xml:space="preserve">Создайте список </w:t>
+      </w:r>
+      <w:proofErr w:type="spellStart"/>
+      <w:r>
+        <w:rPr>
+          <w:b/>
+          <w:sz w:val="32"/>
+          <w:szCs w:val="32"/>
+          <w:lang w:val="ru-RU"/>
+        </w:rPr>
+        <w:t>names</w:t>
+      </w:r>
+      <w:proofErr w:type="spellEnd"/>
+      <w:r>
+        <w:rPr>
+          <w:sz w:val="32"/>
+          <w:szCs w:val="32"/>
+          <w:lang w:val="ru-RU"/>
+        </w:rPr>
+        <w:t>, содержащий несколько строк (имен).</w:t>
+      </w:r>
+    </w:p>
+    <w:p>
+      <w:pPr>
+        <w:ind w:firstLine="720"/>
+        <w:rPr>
+          <w:sz w:val="32"/>
+          <w:szCs w:val="32"/>
+          <w:lang w:val="ru-RU"/>
+        </w:rPr>
+      </w:pPr>
+      <w:r>
+        <w:rPr>
+          <w:sz w:val="32"/>
+          <w:szCs w:val="32"/>
+          <w:lang w:val="ru-RU"/>
+        </w:rPr>
+        <w:t xml:space="preserve">Используя </w:t>
+      </w:r>
+      <w:proofErr w:type="spellStart"/>
+      <w:r>
+        <w:rPr>
+          <w:b/>
+          <w:sz w:val="32"/>
+          <w:szCs w:val="32"/>
+          <w:lang w:val="ru-RU"/>
+        </w:rPr>
+        <w:t>lambda</w:t>
+      </w:r>
+      <w:proofErr w:type="spellEnd"/>
+      <w:r>
+        <w:rPr>
+          <w:sz w:val="32"/>
+          <w:szCs w:val="32"/>
+          <w:lang w:val="ru-RU"/>
+        </w:rPr>
+        <w:t>-выражение, отфильтруйте список, оставив только имена, начинающиеся с определенной буквы.</w:t>
+      </w:r>
+    </w:p>
+    <w:p>
+      <w:pPr>
+        <w:ind w:firstLine="720"/>
+        <w:rPr>
+          <w:sz w:val="32"/>
+          <w:szCs w:val="32"/>
+          <w:lang w:val="ru-RU"/>
+        </w:rPr>
+      </w:pPr>
+      <w:r>
+        <w:rPr>
+          <w:sz w:val="32"/>
+          <w:szCs w:val="32"/>
+          <w:lang w:val="ru-RU"/>
+        </w:rPr>
+        <w:t>Выведите отфильтрованный список на экран.</w:t>
+      </w:r>
+    </w:p>
+    <w:p>
+      <w:pPr>
+        <w:spacing w:after="0" w:line="276" w:lineRule="auto"/>
+        <w:rPr>
+          <w:sz w:val="32"/>
+          <w:szCs w:val="32"/>
+          <w:lang w:val="ru-RU"/>
+        </w:rPr>
+      </w:pPr>
+    </w:p>
+    <w:p>
+      <w:pPr>
+        <w:spacing w:after="0" w:line="276" w:lineRule="auto"/>
+        <w:rPr>
+          <w:sz w:val="32"/>
+          <w:szCs w:val="32"/>
+          <w:lang w:val="en-US"/>
+        </w:rPr>
+      </w:pPr>
+      <w:r>
+        <w:rPr>
+          <w:sz w:val="32"/>
+          <w:szCs w:val="32"/>
+          <w:lang w:val="en-US"/>
+        </w:rPr>
+        <w:t>Code:</w:t>
+      </w:r>
+    </w:p>
+    <w:p>
+      <w:pPr>
+        <w:spacing w:after="0" w:line="276" w:lineRule="auto"/>
+        <w:rPr>
+          <w:sz w:val="32"/>
+          <w:szCs w:val="32"/>
+          <w:lang w:val="en-US"/>
+        </w:rPr>
+      </w:pPr>
+      <w:r>
+        <w:rPr>
+          <w:sz w:val="32"/>
+          <w:szCs w:val="32"/>
+          <w:lang w:val="en-US"/>
+        </w:rPr>
+        <w:drawing>
+          <wp:inline distT="0" distB="0" distL="0" distR="0" wp14:anchorId="2CDE47CC" wp14:editId="4384E238">
+            <wp:extent cx="5759450" cy="752475"/>
+            <wp:effectExtent l="0" t="0" r="0" b="9525"/>
+            <wp:docPr id="2128886889" name="Рисунок 1"/>
+            <wp:cNvGraphicFramePr>
+              <a:graphicFrameLocks xmlns:a="http://schemas.openxmlformats.org/drawingml/2006/main" noChangeAspect="1"/>
+            </wp:cNvGraphicFramePr>
+            <a:graphic xmlns:a="http://schemas.openxmlformats.org/drawingml/2006/main">
+              <a:graphicData uri="http://schemas.openxmlformats.org/drawingml/2006/picture">
+                <pic:pic xmlns:pic="http://schemas.openxmlformats.org/drawingml/2006/picture">
+                  <pic:nvPicPr>
+                    <pic:cNvPr id="2128886889" name=""/>
+                    <pic:cNvPicPr/>
+                  </pic:nvPicPr>
+                  <pic:blipFill>
+                    <a:blip r:embed="rId185"/>
+                    <a:stretch>
+                      <a:fillRect/>
+                    </a:stretch>
+                  </pic:blipFill>
+                  <pic:spPr>
+                    <a:xfrm>
+                      <a:off x="0" y="0"/>
+                      <a:ext cx="5759450" cy="752475"/>
+                    </a:xfrm>
+                    <a:prstGeom prst="rect">
+                      <a:avLst/>
+                    </a:prstGeom>
+                  </pic:spPr>
+                </pic:pic>
+              </a:graphicData>
+            </a:graphic>
+          </wp:inline>
+        </w:drawing>
+      </w:r>
+    </w:p>
+    <w:p>
+      <w:pPr>
+        <w:spacing w:after="0" w:line="276" w:lineRule="auto"/>
+        <w:rPr>
+          <w:sz w:val="32"/>
+          <w:szCs w:val="32"/>
+          <w:lang w:val="en-US"/>
+        </w:rPr>
+      </w:pPr>
+      <w:r>
+        <w:rPr>
+          <w:sz w:val="32"/>
+          <w:szCs w:val="32"/>
+          <w:lang w:val="en-US"/>
+        </w:rPr>
+        <w:t>Result:</w:t>
+      </w:r>
+    </w:p>
+    <w:p>
+      <w:pPr>
+        <w:spacing w:after="0" w:line="276" w:lineRule="auto"/>
+        <w:rPr>
+          <w:sz w:val="32"/>
+          <w:szCs w:val="32"/>
+          <w:lang w:val="en-US"/>
+        </w:rPr>
+      </w:pPr>
+      <w:r>
+        <w:rPr>
+          <w:sz w:val="32"/>
+          <w:szCs w:val="32"/>
+          <w:lang w:val="en-US"/>
+        </w:rPr>
+        <w:drawing>
+          <wp:inline distT="0" distB="0" distL="0" distR="0" wp14:anchorId="1993642A" wp14:editId="46765176">
+            <wp:extent cx="2857899" cy="371527"/>
+            <wp:effectExtent l="0" t="0" r="0" b="9525"/>
+            <wp:docPr id="1592850295" name="Рисунок 1"/>
+            <wp:cNvGraphicFramePr>
+              <a:graphicFrameLocks xmlns:a="http://schemas.openxmlformats.org/drawingml/2006/main" noChangeAspect="1"/>
+            </wp:cNvGraphicFramePr>
+            <a:graphic xmlns:a="http://schemas.openxmlformats.org/drawingml/2006/main">
+              <a:graphicData uri="http://schemas.openxmlformats.org/drawingml/2006/picture">
+                <pic:pic xmlns:pic="http://schemas.openxmlformats.org/drawingml/2006/picture">
+                  <pic:nvPicPr>
+                    <pic:cNvPr id="1592850295" name=""/>
+                    <pic:cNvPicPr/>
+                  </pic:nvPicPr>
+                  <pic:blipFill>
+                    <a:blip r:embed="rId186"/>
+                    <a:stretch>
+                      <a:fillRect/>
+                    </a:stretch>
+                  </pic:blipFill>
+                  <pic:spPr>
+                    <a:xfrm>
+                      <a:off x="0" y="0"/>
+                      <a:ext cx="2857899" cy="371527"/>
+                    </a:xfrm>
+                    <a:prstGeom prst="rect">
+                      <a:avLst/>
+                    </a:prstGeom>
+                  </pic:spPr>
+                </pic:pic>
+              </a:graphicData>
+            </a:graphic>
+          </wp:inline>
+        </w:drawing>
+      </w:r>
+    </w:p>
+    <w:p>
+      <w:pPr>
+        <w:spacing w:after="0" w:line="276" w:lineRule="auto"/>
+        <w:rPr>
+          <w:sz w:val="32"/>
+          <w:szCs w:val="32"/>
+          <w:lang w:val="en-US"/>
+        </w:rPr>
+      </w:pPr>
+    </w:p>
+    <w:p>
+      <w:pPr>
+        <w:rPr>
+          <w:sz w:val="32"/>
+          <w:szCs w:val="32"/>
+          <w:lang w:val="ru-RU"/>
+        </w:rPr>
+      </w:pPr>
+      <w:r>
+        <w:rPr>
+          <w:b/>
+          <w:color w:val="38761D"/>
+          <w:sz w:val="32"/>
+          <w:szCs w:val="32"/>
+          <w:lang w:val="ru-RU"/>
+        </w:rPr>
+        <w:t>Задание 11.</w:t>
+      </w:r>
+    </w:p>
+    <w:p>
+      <w:pPr>
+        <w:ind w:firstLine="720"/>
+        <w:rPr>
+          <w:sz w:val="32"/>
+          <w:szCs w:val="32"/>
+          <w:lang w:val="ru-RU"/>
+        </w:rPr>
+      </w:pPr>
+      <w:r>
+        <w:rPr>
+          <w:sz w:val="32"/>
+          <w:szCs w:val="32"/>
+          <w:lang w:val="ru-RU"/>
+        </w:rPr>
+        <w:t>Попросите пользователя ввести целое число n.</w:t>
+      </w:r>
+    </w:p>
+    <w:p>
+      <w:pPr>
+        <w:ind w:firstLine="720"/>
+        <w:rPr>
+          <w:sz w:val="32"/>
+          <w:szCs w:val="32"/>
+          <w:lang w:val="ru-RU"/>
+        </w:rPr>
+      </w:pPr>
+      <w:r>
+        <w:rPr>
+          <w:sz w:val="32"/>
+          <w:szCs w:val="32"/>
+          <w:lang w:val="ru-RU"/>
+        </w:rPr>
+        <w:t xml:space="preserve">Используя генератор списка, создайте список, содержащий квадраты всех чисел от 1 до n. </w:t>
+      </w:r>
+    </w:p>
+    <w:p>
+      <w:pPr>
+        <w:ind w:firstLine="720"/>
+        <w:rPr>
+          <w:sz w:val="32"/>
+          <w:szCs w:val="32"/>
+          <w:lang w:val="ru-RU"/>
+        </w:rPr>
+      </w:pPr>
+      <w:r>
+        <w:rPr>
+          <w:sz w:val="32"/>
+          <w:szCs w:val="32"/>
+          <w:lang w:val="ru-RU"/>
+        </w:rPr>
+        <w:t>Выведите полученный список на экран.</w:t>
+      </w:r>
+    </w:p>
+    <w:p>
+      <w:pPr>
         <w:spacing w:after="0" w:line="276" w:lineRule="auto"/>
         <w:rPr>
           <w:sz w:val="32"/>
@@ -20045,21 +20651,21 @@
         <v:path o:extrusionok="f" gradientshapeok="t" o:connecttype="rect"/>
         <o:lock v:ext="edit" aspectratio="t"/>
       </v:shapetype>
-      <v:shape id="_x0000_i1086" type="#_x0000_t75" style="width:24.6pt;height:22.8pt;visibility:visible;mso-wrap-style:square" o:bullet="t">
+      <v:shape id="_x0000_i1101" type="#_x0000_t75" style="width:24.6pt;height:22.8pt;visibility:visible;mso-wrap-style:square" o:bullet="t">
         <v:imagedata r:id="rId1" o:title=""/>
       </v:shape>
     </w:pict>
   </w:numPicBullet>
   <w:numPicBullet w:numPicBulletId="1">
     <w:pict>
-      <v:shape id="_x0000_i1087" type="#_x0000_t75" style="width:45pt;height:23.4pt;visibility:visible;mso-wrap-style:square" o:bullet="t">
+      <v:shape id="_x0000_i1102" type="#_x0000_t75" style="width:45pt;height:23.4pt;visibility:visible;mso-wrap-style:square" o:bullet="t">
         <v:imagedata r:id="rId2" o:title=""/>
       </v:shape>
     </w:pict>
   </w:numPicBullet>
   <w:numPicBullet w:numPicBulletId="2">
     <w:pict>
-      <v:shape id="_x0000_i1088" type="#_x0000_t75" style="width:27.6pt;height:21.6pt;visibility:visible;mso-wrap-style:square" o:bullet="t">
+      <v:shape id="_x0000_i1103" type="#_x0000_t75" style="width:27.6pt;height:21.6pt;visibility:visible;mso-wrap-style:square" o:bullet="t">
         <v:imagedata r:id="rId3" o:title=""/>
       </v:shape>
     </w:pict>

</xml_diff>

<commit_message>
Tasks 11,12 done, lab4 done
</commit_message>
<xml_diff>
--- a/otchet.docx
+++ b/otchet.docx
@@ -57,8 +57,6 @@
         </w:rPr>
         <w:t xml:space="preserve">Для ввода информации в переменные используется </w:t>
       </w:r>
-      <w:proofErr w:type="spellStart"/>
-      <w:proofErr w:type="gramStart"/>
       <w:r>
         <w:rPr>
           <w:b/>
@@ -66,9 +64,16 @@
           <w:szCs w:val="32"/>
           <w:lang w:val="ru-RU"/>
         </w:rPr>
-        <w:t>input</w:t>
-      </w:r>
-      <w:proofErr w:type="spellEnd"/>
+        <w:t>input()</w:t>
+      </w:r>
+      <w:r>
+        <w:rPr>
+          <w:sz w:val="32"/>
+          <w:szCs w:val="32"/>
+          <w:lang w:val="ru-RU"/>
+        </w:rPr>
+        <w:t xml:space="preserve">, для вывода - </w:t>
+      </w:r>
       <w:r>
         <w:rPr>
           <w:b/>
@@ -76,45 +81,7 @@
           <w:szCs w:val="32"/>
           <w:lang w:val="ru-RU"/>
         </w:rPr>
-        <w:t>(</w:t>
-      </w:r>
-      <w:proofErr w:type="gramEnd"/>
-      <w:r>
-        <w:rPr>
-          <w:b/>
-          <w:sz w:val="32"/>
-          <w:szCs w:val="32"/>
-          <w:lang w:val="ru-RU"/>
-        </w:rPr>
-        <w:t>)</w:t>
-      </w:r>
-      <w:r>
-        <w:rPr>
-          <w:sz w:val="32"/>
-          <w:szCs w:val="32"/>
-          <w:lang w:val="ru-RU"/>
-        </w:rPr>
-        <w:t xml:space="preserve">, для вывода - </w:t>
-      </w:r>
-      <w:proofErr w:type="spellStart"/>
-      <w:r>
-        <w:rPr>
-          <w:b/>
-          <w:sz w:val="32"/>
-          <w:szCs w:val="32"/>
-          <w:lang w:val="ru-RU"/>
-        </w:rPr>
-        <w:t>print</w:t>
-      </w:r>
-      <w:proofErr w:type="spellEnd"/>
-      <w:r>
-        <w:rPr>
-          <w:b/>
-          <w:sz w:val="32"/>
-          <w:szCs w:val="32"/>
-          <w:lang w:val="ru-RU"/>
-        </w:rPr>
-        <w:t>()</w:t>
+        <w:t>print()</w:t>
       </w:r>
       <w:r>
         <w:rPr>
@@ -328,8 +295,6 @@
         </w:rPr>
         <w:t xml:space="preserve">При помощи </w:t>
       </w:r>
-      <w:proofErr w:type="spellStart"/>
-      <w:proofErr w:type="gramStart"/>
       <w:r>
         <w:rPr>
           <w:b/>
@@ -337,27 +302,7 @@
           <w:szCs w:val="32"/>
           <w:lang w:val="ru-RU"/>
         </w:rPr>
-        <w:t>type</w:t>
-      </w:r>
-      <w:proofErr w:type="spellEnd"/>
-      <w:r>
-        <w:rPr>
-          <w:b/>
-          <w:sz w:val="32"/>
-          <w:szCs w:val="32"/>
-          <w:lang w:val="ru-RU"/>
-        </w:rPr>
-        <w:t>(</w:t>
-      </w:r>
-      <w:proofErr w:type="gramEnd"/>
-      <w:r>
-        <w:rPr>
-          <w:b/>
-          <w:sz w:val="32"/>
-          <w:szCs w:val="32"/>
-          <w:lang w:val="ru-RU"/>
-        </w:rPr>
-        <w:t>)</w:t>
+        <w:t>type()</w:t>
       </w:r>
       <w:r>
         <w:rPr>
@@ -1179,25 +1124,7 @@
           <w:szCs w:val="32"/>
           <w:lang w:val="ru-RU"/>
         </w:rPr>
-        <w:t xml:space="preserve">x % 2 + c // 4 - v / </w:t>
-      </w:r>
-      <w:proofErr w:type="gramStart"/>
-      <w:r>
-        <w:rPr>
-          <w:sz w:val="32"/>
-          <w:szCs w:val="32"/>
-          <w:lang w:val="ru-RU"/>
-        </w:rPr>
-        <w:t>10  +</w:t>
-      </w:r>
-      <w:proofErr w:type="gramEnd"/>
-      <w:r>
-        <w:rPr>
-          <w:sz w:val="32"/>
-          <w:szCs w:val="32"/>
-          <w:lang w:val="ru-RU"/>
-        </w:rPr>
-        <w:t xml:space="preserve"> 18b </w:t>
+        <w:t xml:space="preserve">x % 2 + c // 4 - v / 10  + 18b </w:t>
       </w:r>
     </w:p>
     <w:p>
@@ -1217,8 +1144,6 @@
         </w:rPr>
         <w:t xml:space="preserve">не создавайте переменные для значений x, c, v, b, а пропишите </w:t>
       </w:r>
-      <w:proofErr w:type="spellStart"/>
-      <w:proofErr w:type="gramStart"/>
       <w:r>
         <w:rPr>
           <w:b/>
@@ -1226,9 +1151,16 @@
           <w:szCs w:val="32"/>
           <w:lang w:val="ru-RU"/>
         </w:rPr>
-        <w:t>input</w:t>
-      </w:r>
-      <w:proofErr w:type="spellEnd"/>
+        <w:t xml:space="preserve">input() </w:t>
+      </w:r>
+      <w:r>
+        <w:rPr>
+          <w:sz w:val="32"/>
+          <w:szCs w:val="32"/>
+          <w:lang w:val="ru-RU"/>
+        </w:rPr>
+        <w:t xml:space="preserve">прямо в формуле. используйте модуль </w:t>
+      </w:r>
       <w:r>
         <w:rPr>
           <w:b/>
@@ -1236,9 +1168,44 @@
           <w:szCs w:val="32"/>
           <w:lang w:val="ru-RU"/>
         </w:rPr>
-        <w:t>(</w:t>
-      </w:r>
-      <w:proofErr w:type="gramEnd"/>
+        <w:t xml:space="preserve">Math </w:t>
+      </w:r>
+      <w:r>
+        <w:rPr>
+          <w:sz w:val="32"/>
+          <w:szCs w:val="32"/>
+          <w:lang w:val="ru-RU"/>
+        </w:rPr>
+        <w:t>для сложных математических вычислений.</w:t>
+      </w:r>
+    </w:p>
+    <w:p>
+      <w:pPr>
+        <w:ind w:firstLine="720"/>
+        <w:rPr>
+          <w:sz w:val="32"/>
+          <w:szCs w:val="32"/>
+          <w:lang w:val="ru-RU"/>
+        </w:rPr>
+      </w:pPr>
+    </w:p>
+    <w:p>
+      <w:pPr>
+        <w:ind w:firstLine="720"/>
+        <w:rPr>
+          <w:sz w:val="32"/>
+          <w:szCs w:val="32"/>
+          <w:lang w:val="ru-RU"/>
+        </w:rPr>
+      </w:pPr>
+      <w:r>
+        <w:rPr>
+          <w:sz w:val="32"/>
+          <w:szCs w:val="32"/>
+          <w:lang w:val="ru-RU"/>
+        </w:rPr>
+        <w:t xml:space="preserve">Выведете результаты всех 4 формул в одну строчку, через “**-**” и в конце “!!!!” (для этого используйте </w:t>
+      </w:r>
       <w:r>
         <w:rPr>
           <w:b/>
@@ -1246,17 +1213,16 @@
           <w:szCs w:val="32"/>
           <w:lang w:val="ru-RU"/>
         </w:rPr>
-        <w:t xml:space="preserve">) </w:t>
-      </w:r>
-      <w:r>
-        <w:rPr>
-          <w:sz w:val="32"/>
-          <w:szCs w:val="32"/>
-          <w:lang w:val="ru-RU"/>
-        </w:rPr>
-        <w:t xml:space="preserve">прямо в формуле. используйте модуль </w:t>
-      </w:r>
-      <w:proofErr w:type="spellStart"/>
+        <w:t>sep</w:t>
+      </w:r>
+      <w:r>
+        <w:rPr>
+          <w:sz w:val="32"/>
+          <w:szCs w:val="32"/>
+          <w:lang w:val="ru-RU"/>
+        </w:rPr>
+        <w:t xml:space="preserve">, </w:t>
+      </w:r>
       <w:r>
         <w:rPr>
           <w:b/>
@@ -1264,9 +1230,16 @@
           <w:szCs w:val="32"/>
           <w:lang w:val="ru-RU"/>
         </w:rPr>
-        <w:t>Math</w:t>
-      </w:r>
-      <w:proofErr w:type="spellEnd"/>
+        <w:t xml:space="preserve">end </w:t>
+      </w:r>
+      <w:r>
+        <w:rPr>
+          <w:sz w:val="32"/>
+          <w:szCs w:val="32"/>
+          <w:lang w:val="ru-RU"/>
+        </w:rPr>
+        <w:t xml:space="preserve">в </w:t>
+      </w:r>
       <w:r>
         <w:rPr>
           <w:b/>
@@ -1274,111 +1247,7 @@
           <w:szCs w:val="32"/>
           <w:lang w:val="ru-RU"/>
         </w:rPr>
-        <w:t xml:space="preserve"> </w:t>
-      </w:r>
-      <w:r>
-        <w:rPr>
-          <w:sz w:val="32"/>
-          <w:szCs w:val="32"/>
-          <w:lang w:val="ru-RU"/>
-        </w:rPr>
-        <w:t>для сложных математических вычислений.</w:t>
-      </w:r>
-    </w:p>
-    <w:p>
-      <w:pPr>
-        <w:ind w:firstLine="720"/>
-        <w:rPr>
-          <w:sz w:val="32"/>
-          <w:szCs w:val="32"/>
-          <w:lang w:val="ru-RU"/>
-        </w:rPr>
-      </w:pPr>
-    </w:p>
-    <w:p>
-      <w:pPr>
-        <w:ind w:firstLine="720"/>
-        <w:rPr>
-          <w:sz w:val="32"/>
-          <w:szCs w:val="32"/>
-          <w:lang w:val="ru-RU"/>
-        </w:rPr>
-      </w:pPr>
-      <w:r>
-        <w:rPr>
-          <w:sz w:val="32"/>
-          <w:szCs w:val="32"/>
-          <w:lang w:val="ru-RU"/>
-        </w:rPr>
-        <w:t xml:space="preserve">Выведете результаты всех 4 формул в одну строчку, через “**-**” и в конце “!!!!” (для этого используйте </w:t>
-      </w:r>
-      <w:proofErr w:type="spellStart"/>
-      <w:r>
-        <w:rPr>
-          <w:b/>
-          <w:sz w:val="32"/>
-          <w:szCs w:val="32"/>
-          <w:lang w:val="ru-RU"/>
-        </w:rPr>
-        <w:t>sep</w:t>
-      </w:r>
-      <w:proofErr w:type="spellEnd"/>
-      <w:r>
-        <w:rPr>
-          <w:sz w:val="32"/>
-          <w:szCs w:val="32"/>
-          <w:lang w:val="ru-RU"/>
-        </w:rPr>
-        <w:t xml:space="preserve">, </w:t>
-      </w:r>
-      <w:proofErr w:type="spellStart"/>
-      <w:r>
-        <w:rPr>
-          <w:b/>
-          <w:sz w:val="32"/>
-          <w:szCs w:val="32"/>
-          <w:lang w:val="ru-RU"/>
-        </w:rPr>
-        <w:t>end</w:t>
-      </w:r>
-      <w:proofErr w:type="spellEnd"/>
-      <w:r>
-        <w:rPr>
-          <w:b/>
-          <w:sz w:val="32"/>
-          <w:szCs w:val="32"/>
-          <w:lang w:val="ru-RU"/>
-        </w:rPr>
-        <w:t xml:space="preserve"> </w:t>
-      </w:r>
-      <w:r>
-        <w:rPr>
-          <w:sz w:val="32"/>
-          <w:szCs w:val="32"/>
-          <w:lang w:val="ru-RU"/>
-        </w:rPr>
-        <w:t xml:space="preserve">в </w:t>
-      </w:r>
-      <w:proofErr w:type="spellStart"/>
-      <w:proofErr w:type="gramStart"/>
-      <w:r>
-        <w:rPr>
-          <w:b/>
-          <w:sz w:val="32"/>
-          <w:szCs w:val="32"/>
-          <w:lang w:val="ru-RU"/>
-        </w:rPr>
-        <w:t>print</w:t>
-      </w:r>
-      <w:proofErr w:type="spellEnd"/>
-      <w:r>
-        <w:rPr>
-          <w:b/>
-          <w:sz w:val="32"/>
-          <w:szCs w:val="32"/>
-          <w:lang w:val="ru-RU"/>
-        </w:rPr>
-        <w:t xml:space="preserve"> </w:t>
+        <w:t xml:space="preserve">print </w:t>
       </w:r>
       <w:r>
         <w:rPr>
@@ -1388,7 +1257,6 @@
         </w:rPr>
         <w:t>)</w:t>
       </w:r>
-      <w:proofErr w:type="gramEnd"/>
     </w:p>
     <w:p>
       <w:pPr>
@@ -1569,35 +1437,7 @@
           <w:szCs w:val="32"/>
           <w:lang w:val="ru-RU"/>
         </w:rPr>
-        <w:t xml:space="preserve">Форматированный ввод-вывод в Python обеспечивает более удобное и наглядное представление данных при выполнении программ. В Python для форматирования используется метод </w:t>
-      </w:r>
-      <w:proofErr w:type="spellStart"/>
-      <w:proofErr w:type="gramStart"/>
-      <w:r>
-        <w:rPr>
-          <w:sz w:val="32"/>
-          <w:szCs w:val="32"/>
-          <w:lang w:val="ru-RU"/>
-        </w:rPr>
-        <w:t>format</w:t>
-      </w:r>
-      <w:proofErr w:type="spellEnd"/>
-      <w:r>
-        <w:rPr>
-          <w:sz w:val="32"/>
-          <w:szCs w:val="32"/>
-          <w:lang w:val="ru-RU"/>
-        </w:rPr>
-        <w:t>(</w:t>
-      </w:r>
-      <w:proofErr w:type="gramEnd"/>
-      <w:r>
-        <w:rPr>
-          <w:sz w:val="32"/>
-          <w:szCs w:val="32"/>
-          <w:lang w:val="ru-RU"/>
-        </w:rPr>
-        <w:t>) для строк и специальные символы для форматирования чисел.</w:t>
+        <w:t>Форматированный ввод-вывод в Python обеспечивает более удобное и наглядное представление данных при выполнении программ. В Python для форматирования используется метод format() для строк и специальные символы для форматирования чисел.</w:t>
       </w:r>
     </w:p>
     <w:p>
@@ -1961,25 +1801,7 @@
           <w:szCs w:val="32"/>
           <w:lang w:val="ru-RU"/>
         </w:rPr>
-        <w:t xml:space="preserve">Напишите программу, которая запрашивает у пользователя два числа (a, b) и выводит результаты деления a на b и b на </w:t>
-      </w:r>
-      <w:proofErr w:type="gramStart"/>
-      <w:r>
-        <w:rPr>
-          <w:sz w:val="32"/>
-          <w:szCs w:val="32"/>
-          <w:lang w:val="ru-RU"/>
-        </w:rPr>
-        <w:t>a .</w:t>
-      </w:r>
-      <w:proofErr w:type="gramEnd"/>
-      <w:r>
-        <w:rPr>
-          <w:sz w:val="32"/>
-          <w:szCs w:val="32"/>
-          <w:lang w:val="ru-RU"/>
-        </w:rPr>
-        <w:t xml:space="preserve"> " Округлите первое вычисле</w:t>
+        <w:t>Напишите программу, которая запрашивает у пользователя два числа (a, b) и выводит результаты деления a на b и b на a . " Округлите первое вычисле</w:t>
       </w:r>
       <w:r>
         <w:rPr>
@@ -2178,7 +2000,6 @@
         </w:rPr>
         <w:t xml:space="preserve">Подключите модуль </w:t>
       </w:r>
-      <w:proofErr w:type="spellStart"/>
       <w:r>
         <w:rPr>
           <w:b/>
@@ -2186,103 +2007,42 @@
           <w:szCs w:val="32"/>
           <w:lang w:val="ru-RU"/>
         </w:rPr>
-        <w:t>time</w:t>
-      </w:r>
-      <w:proofErr w:type="spellEnd"/>
-      <w:r>
+        <w:t xml:space="preserve">time </w:t>
+      </w:r>
+      <w:r>
+        <w:rPr>
+          <w:sz w:val="32"/>
+          <w:szCs w:val="32"/>
+          <w:lang w:val="ru-RU"/>
+        </w:rPr>
+        <w:t>к файлу.</w:t>
+      </w:r>
+    </w:p>
+    <w:p>
+      <w:pPr>
         <w:rPr>
           <w:b/>
           <w:sz w:val="32"/>
           <w:szCs w:val="32"/>
           <w:lang w:val="ru-RU"/>
         </w:rPr>
-        <w:t xml:space="preserve"> </w:t>
-      </w:r>
-      <w:r>
-        <w:rPr>
-          <w:sz w:val="32"/>
-          <w:szCs w:val="32"/>
-          <w:lang w:val="ru-RU"/>
-        </w:rPr>
-        <w:t>к файлу.</w:t>
-      </w:r>
-    </w:p>
-    <w:p>
-      <w:pPr>
+      </w:pPr>
+      <w:r>
+        <w:rPr>
+          <w:sz w:val="32"/>
+          <w:szCs w:val="32"/>
+          <w:lang w:val="ru-RU"/>
+        </w:rPr>
+        <w:t>Попробуйте считать сегодняшнюю дату и время используя</w:t>
+      </w:r>
+      <w:r>
         <w:rPr>
           <w:b/>
           <w:sz w:val="32"/>
           <w:szCs w:val="32"/>
           <w:lang w:val="ru-RU"/>
         </w:rPr>
-      </w:pPr>
-      <w:r>
-        <w:rPr>
-          <w:sz w:val="32"/>
-          <w:szCs w:val="32"/>
-          <w:lang w:val="ru-RU"/>
-        </w:rPr>
-        <w:t>Попробуйте считать сегодняшнюю дату и время используя</w:t>
-      </w:r>
-      <w:r>
-        <w:rPr>
-          <w:b/>
-          <w:sz w:val="32"/>
-          <w:szCs w:val="32"/>
-          <w:lang w:val="ru-RU"/>
-        </w:rPr>
-        <w:t xml:space="preserve"> </w:t>
-      </w:r>
-      <w:proofErr w:type="spellStart"/>
-      <w:proofErr w:type="gramStart"/>
-      <w:r>
-        <w:rPr>
-          <w:b/>
-          <w:sz w:val="32"/>
-          <w:szCs w:val="32"/>
-          <w:lang w:val="ru-RU"/>
-        </w:rPr>
-        <w:t>time</w:t>
-      </w:r>
-      <w:proofErr w:type="spellEnd"/>
-      <w:r>
-        <w:rPr>
-          <w:b/>
-          <w:sz w:val="32"/>
-          <w:szCs w:val="32"/>
-          <w:lang w:val="ru-RU"/>
-        </w:rPr>
-        <w:t>(</w:t>
-      </w:r>
-      <w:proofErr w:type="gramEnd"/>
-      <w:r>
-        <w:rPr>
-          <w:b/>
-          <w:sz w:val="32"/>
-          <w:szCs w:val="32"/>
-          <w:lang w:val="ru-RU"/>
-        </w:rPr>
-        <w:t xml:space="preserve">) и </w:t>
-      </w:r>
-      <w:proofErr w:type="spellStart"/>
-      <w:r>
-        <w:rPr>
-          <w:b/>
-          <w:sz w:val="32"/>
-          <w:szCs w:val="32"/>
-          <w:lang w:val="ru-RU"/>
-        </w:rPr>
-        <w:t>localtime</w:t>
-      </w:r>
-      <w:proofErr w:type="spellEnd"/>
-      <w:r>
-        <w:rPr>
-          <w:b/>
-          <w:sz w:val="32"/>
-          <w:szCs w:val="32"/>
-          <w:lang w:val="ru-RU"/>
-        </w:rPr>
-        <w:t>().</w:t>
+        <w:t xml:space="preserve"> time() и localtime().</w:t>
       </w:r>
     </w:p>
     <w:p>
@@ -2755,45 +2515,43 @@
           <w:lang w:val="ru-RU"/>
         </w:rPr>
         <w:lastRenderedPageBreak/>
-        <w:t>Лабораторная работа №2 (2ч). Условные конструкции</w:t>
-      </w:r>
-      <w:proofErr w:type="gramStart"/>
+        <w:t>Лабораторная работа №2 (2ч). Условные конструкции   (</w:t>
+      </w:r>
       <w:r>
         <w:rPr>
           <w:rFonts w:ascii="Times New Roman" w:hAnsi="Times New Roman" w:cs="Times New Roman"/>
           <w:sz w:val="28"/>
           <w:szCs w:val="28"/>
-          <w:lang w:val="ru-RU"/>
-        </w:rPr>
-        <w:t xml:space="preserve">   (</w:t>
-      </w:r>
-      <w:proofErr w:type="gramEnd"/>
+          <w:lang w:val="en-US"/>
+        </w:rPr>
+        <w:t>if</w:t>
+      </w:r>
       <w:r>
         <w:rPr>
           <w:rFonts w:ascii="Times New Roman" w:hAnsi="Times New Roman" w:cs="Times New Roman"/>
           <w:sz w:val="28"/>
           <w:szCs w:val="28"/>
-          <w:lang w:val="en-US"/>
-        </w:rPr>
-        <w:t>if</w:t>
+          <w:lang w:val="ru-RU"/>
+        </w:rPr>
+        <w:t xml:space="preserve"> и </w:t>
       </w:r>
       <w:r>
         <w:rPr>
           <w:rFonts w:ascii="Times New Roman" w:hAnsi="Times New Roman" w:cs="Times New Roman"/>
           <w:sz w:val="28"/>
           <w:szCs w:val="28"/>
-          <w:lang w:val="ru-RU"/>
-        </w:rPr>
-        <w:t xml:space="preserve"> и </w:t>
+          <w:lang w:val="en-US"/>
+        </w:rPr>
+        <w:t>match</w:t>
       </w:r>
       <w:r>
         <w:rPr>
           <w:rFonts w:ascii="Times New Roman" w:hAnsi="Times New Roman" w:cs="Times New Roman"/>
           <w:sz w:val="28"/>
           <w:szCs w:val="28"/>
-          <w:lang w:val="en-US"/>
-        </w:rPr>
-        <w:t>match</w:t>
+          <w:lang w:val="ru-RU"/>
+        </w:rPr>
+        <w:t xml:space="preserve">). </w:t>
       </w:r>
       <w:r>
         <w:rPr>
@@ -2802,15 +2560,6 @@
           <w:szCs w:val="28"/>
           <w:lang w:val="ru-RU"/>
         </w:rPr>
-        <w:t xml:space="preserve">). </w:t>
-      </w:r>
-      <w:r>
-        <w:rPr>
-          <w:rFonts w:ascii="Times New Roman" w:hAnsi="Times New Roman" w:cs="Times New Roman"/>
-          <w:sz w:val="28"/>
-          <w:szCs w:val="28"/>
-          <w:lang w:val="ru-RU"/>
-        </w:rPr>
         <w:t>Циклы.</w:t>
       </w:r>
     </w:p>
@@ -2830,29 +2579,7 @@
           <w:szCs w:val="32"/>
           <w:lang w:val="ru-RU"/>
         </w:rPr>
-        <w:t xml:space="preserve">Задание 1 (используем </w:t>
-      </w:r>
-      <w:proofErr w:type="spellStart"/>
-      <w:r>
-        <w:rPr>
-          <w:b/>
-          <w:color w:val="38761D"/>
-          <w:sz w:val="32"/>
-          <w:szCs w:val="32"/>
-          <w:lang w:val="ru-RU"/>
-        </w:rPr>
-        <w:t>if</w:t>
-      </w:r>
-      <w:proofErr w:type="spellEnd"/>
-      <w:r>
-        <w:rPr>
-          <w:b/>
-          <w:color w:val="38761D"/>
-          <w:sz w:val="32"/>
-          <w:szCs w:val="32"/>
-          <w:lang w:val="ru-RU"/>
-        </w:rPr>
-        <w:t>).</w:t>
+        <w:t>Задание 1 (используем if).</w:t>
       </w:r>
     </w:p>
     <w:p>
@@ -2888,25 +2615,7 @@
           <w:szCs w:val="32"/>
           <w:lang w:val="ru-RU"/>
         </w:rPr>
-        <w:t xml:space="preserve">Если первое число больше второго, то вывести </w:t>
-      </w:r>
-      <w:proofErr w:type="spellStart"/>
-      <w:r>
-        <w:rPr>
-          <w:sz w:val="32"/>
-          <w:szCs w:val="32"/>
-          <w:lang w:val="ru-RU"/>
-        </w:rPr>
-        <w:t>yes</w:t>
-      </w:r>
-      <w:proofErr w:type="spellEnd"/>
-      <w:r>
-        <w:rPr>
-          <w:sz w:val="32"/>
-          <w:szCs w:val="32"/>
-          <w:lang w:val="ru-RU"/>
-        </w:rPr>
-        <w:t xml:space="preserve">. </w:t>
+        <w:t xml:space="preserve">Если первое число больше второго, то вывести yes. </w:t>
       </w:r>
     </w:p>
     <w:p>
@@ -3223,29 +2932,7 @@
           <w:szCs w:val="32"/>
           <w:lang w:val="ru-RU"/>
         </w:rPr>
-        <w:t xml:space="preserve">Задание 2 (используем </w:t>
-      </w:r>
-      <w:proofErr w:type="spellStart"/>
-      <w:r>
-        <w:rPr>
-          <w:b/>
-          <w:color w:val="38761D"/>
-          <w:sz w:val="32"/>
-          <w:szCs w:val="32"/>
-          <w:lang w:val="ru-RU"/>
-        </w:rPr>
-        <w:t>match</w:t>
-      </w:r>
-      <w:proofErr w:type="spellEnd"/>
-      <w:r>
-        <w:rPr>
-          <w:b/>
-          <w:color w:val="38761D"/>
-          <w:sz w:val="32"/>
-          <w:szCs w:val="32"/>
-          <w:lang w:val="ru-RU"/>
-        </w:rPr>
-        <w:t>).</w:t>
+        <w:t>Задание 2 (используем match).</w:t>
       </w:r>
     </w:p>
     <w:p>
@@ -3285,80 +2972,14 @@
           <w:lang w:val="ru-RU"/>
         </w:rPr>
         <w:lastRenderedPageBreak/>
-        <w:t xml:space="preserve">Необходимо спросить какую операцию необходимо </w:t>
-      </w:r>
-      <w:proofErr w:type="gramStart"/>
+        <w:t xml:space="preserve">Необходимо спросить какую операцию необходимо сделать : </w:t>
+      </w:r>
       <w:r>
         <w:rPr>
           <w:rFonts w:eastAsia="Arial"/>
-          <w:b w:val="0"/>
-          <w:lang w:val="ru-RU"/>
-        </w:rPr>
-        <w:t>сделать :</w:t>
-      </w:r>
-      <w:proofErr w:type="gramEnd"/>
-      <w:r>
-        <w:rPr>
-          <w:rFonts w:eastAsia="Arial"/>
-          <w:b w:val="0"/>
-          <w:lang w:val="ru-RU"/>
-        </w:rPr>
-        <w:t xml:space="preserve"> </w:t>
-      </w:r>
-      <w:r>
-        <w:rPr>
-          <w:rFonts w:eastAsia="Arial"/>
-          <w:lang w:val="ru-RU"/>
-        </w:rPr>
-        <w:t xml:space="preserve"> /, *,-,+,//, **, </w:t>
-      </w:r>
-      <w:proofErr w:type="spellStart"/>
-      <w:r>
-        <w:rPr>
-          <w:rFonts w:eastAsia="Arial"/>
-          <w:lang w:val="ru-RU"/>
-        </w:rPr>
-        <w:t>sin</w:t>
-      </w:r>
-      <w:proofErr w:type="spellEnd"/>
-      <w:r>
-        <w:rPr>
-          <w:rFonts w:eastAsia="Arial"/>
-          <w:lang w:val="ru-RU"/>
-        </w:rPr>
-        <w:t xml:space="preserve">, </w:t>
-      </w:r>
-      <w:proofErr w:type="spellStart"/>
-      <w:r>
-        <w:rPr>
-          <w:rFonts w:eastAsia="Arial"/>
-          <w:lang w:val="ru-RU"/>
-        </w:rPr>
-        <w:t>cos</w:t>
-      </w:r>
-      <w:proofErr w:type="spellEnd"/>
-      <w:r>
-        <w:rPr>
-          <w:rFonts w:eastAsia="Arial"/>
-          <w:lang w:val="ru-RU"/>
-        </w:rPr>
-        <w:t xml:space="preserve">, </w:t>
-      </w:r>
-      <w:proofErr w:type="spellStart"/>
-      <w:r>
-        <w:rPr>
-          <w:rFonts w:eastAsia="Arial"/>
-          <w:lang w:val="ru-RU"/>
-        </w:rPr>
-        <w:t>tg</w:t>
-      </w:r>
-      <w:proofErr w:type="spellEnd"/>
-      <w:r>
-        <w:rPr>
-          <w:rFonts w:eastAsia="Arial"/>
-          <w:lang w:val="ru-RU"/>
-        </w:rPr>
-        <w:t>, корень</w:t>
+          <w:lang w:val="ru-RU"/>
+        </w:rPr>
+        <w:t xml:space="preserve"> /, *,-,+,//, **, sin, cos, tg, корень</w:t>
       </w:r>
       <w:r>
         <w:rPr>
@@ -3609,29 +3230,7 @@
           <w:szCs w:val="32"/>
           <w:lang w:val="ru-RU"/>
         </w:rPr>
-        <w:t xml:space="preserve">Задание 3 (используем </w:t>
-      </w:r>
-      <w:proofErr w:type="spellStart"/>
-      <w:r>
-        <w:rPr>
-          <w:b/>
-          <w:color w:val="38761D"/>
-          <w:sz w:val="32"/>
-          <w:szCs w:val="32"/>
-          <w:lang w:val="ru-RU"/>
-        </w:rPr>
-        <w:t>while</w:t>
-      </w:r>
-      <w:proofErr w:type="spellEnd"/>
-      <w:r>
-        <w:rPr>
-          <w:b/>
-          <w:color w:val="38761D"/>
-          <w:sz w:val="32"/>
-          <w:szCs w:val="32"/>
-          <w:lang w:val="ru-RU"/>
-        </w:rPr>
-        <w:t>).</w:t>
+        <w:t>Задание 3 (используем while).</w:t>
       </w:r>
     </w:p>
     <w:p>
@@ -3794,41 +3393,7 @@
           <w:lang w:val="ru-RU"/>
         </w:rPr>
         <w:lastRenderedPageBreak/>
-        <w:t xml:space="preserve">Задание 4 (используем </w:t>
-      </w:r>
-      <w:proofErr w:type="spellStart"/>
-      <w:proofErr w:type="gramStart"/>
-      <w:r>
-        <w:rPr>
-          <w:b/>
-          <w:color w:val="38761D"/>
-          <w:sz w:val="32"/>
-          <w:szCs w:val="32"/>
-          <w:lang w:val="ru-RU"/>
-        </w:rPr>
-        <w:t>for</w:t>
-      </w:r>
-      <w:proofErr w:type="spellEnd"/>
-      <w:r>
-        <w:rPr>
-          <w:b/>
-          <w:color w:val="38761D"/>
-          <w:sz w:val="32"/>
-          <w:szCs w:val="32"/>
-          <w:lang w:val="ru-RU"/>
-        </w:rPr>
-        <w:t xml:space="preserve"> )</w:t>
-      </w:r>
-      <w:proofErr w:type="gramEnd"/>
-      <w:r>
-        <w:rPr>
-          <w:b/>
-          <w:color w:val="38761D"/>
-          <w:sz w:val="32"/>
-          <w:szCs w:val="32"/>
-          <w:lang w:val="ru-RU"/>
-        </w:rPr>
-        <w:t>.</w:t>
+        <w:t>Задание 4 (используем for ).</w:t>
       </w:r>
     </w:p>
     <w:p>
@@ -3847,43 +3412,7 @@
           <w:szCs w:val="32"/>
           <w:lang w:val="ru-RU"/>
         </w:rPr>
-        <w:t xml:space="preserve">Используя цикл </w:t>
-      </w:r>
-      <w:proofErr w:type="spellStart"/>
-      <w:r>
-        <w:rPr>
-          <w:sz w:val="32"/>
-          <w:szCs w:val="32"/>
-          <w:lang w:val="ru-RU"/>
-        </w:rPr>
-        <w:t>for</w:t>
-      </w:r>
-      <w:proofErr w:type="spellEnd"/>
-      <w:r>
-        <w:rPr>
-          <w:sz w:val="32"/>
-          <w:szCs w:val="32"/>
-          <w:lang w:val="ru-RU"/>
-        </w:rPr>
-        <w:t xml:space="preserve"> </w:t>
-      </w:r>
-      <w:proofErr w:type="gramStart"/>
-      <w:r>
-        <w:rPr>
-          <w:sz w:val="32"/>
-          <w:szCs w:val="32"/>
-          <w:lang w:val="ru-RU"/>
-        </w:rPr>
-        <w:t>выведите  на</w:t>
-      </w:r>
-      <w:proofErr w:type="gramEnd"/>
-      <w:r>
-        <w:rPr>
-          <w:sz w:val="32"/>
-          <w:szCs w:val="32"/>
-          <w:lang w:val="ru-RU"/>
-        </w:rPr>
-        <w:t xml:space="preserve"> экран все числа (для каждого - отдельный цикл: всего 7): </w:t>
+        <w:t xml:space="preserve">Используя цикл for выведите  на экран все числа (для каждого - отдельный цикл: всего 7): </w:t>
       </w:r>
     </w:p>
     <w:p>
@@ -4091,80 +3620,14 @@
           <w:lang w:val="ru-RU"/>
         </w:rPr>
       </w:pPr>
-      <w:proofErr w:type="spellStart"/>
-      <w:r>
-        <w:rPr>
-          <w:sz w:val="32"/>
-          <w:szCs w:val="32"/>
-          <w:lang w:val="ru-RU"/>
-        </w:rPr>
-        <w:t>for</w:t>
-      </w:r>
-      <w:proofErr w:type="spellEnd"/>
-      <w:r>
-        <w:rPr>
-          <w:sz w:val="32"/>
-          <w:szCs w:val="32"/>
-          <w:lang w:val="ru-RU"/>
-        </w:rPr>
-        <w:t xml:space="preserve"> _ </w:t>
-      </w:r>
-      <w:proofErr w:type="spellStart"/>
-      <w:r>
-        <w:rPr>
-          <w:sz w:val="32"/>
-          <w:szCs w:val="32"/>
-          <w:lang w:val="ru-RU"/>
-        </w:rPr>
-        <w:t>in</w:t>
-      </w:r>
-      <w:proofErr w:type="spellEnd"/>
-      <w:r>
-        <w:rPr>
-          <w:sz w:val="32"/>
-          <w:szCs w:val="32"/>
-          <w:lang w:val="ru-RU"/>
-        </w:rPr>
-        <w:t xml:space="preserve"> </w:t>
-      </w:r>
-      <w:proofErr w:type="spellStart"/>
-      <w:proofErr w:type="gramStart"/>
-      <w:r>
-        <w:rPr>
-          <w:sz w:val="32"/>
-          <w:szCs w:val="32"/>
-          <w:lang w:val="ru-RU"/>
-        </w:rPr>
-        <w:t>range</w:t>
-      </w:r>
-      <w:proofErr w:type="spellEnd"/>
-      <w:r>
-        <w:rPr>
-          <w:sz w:val="32"/>
-          <w:szCs w:val="32"/>
-          <w:lang w:val="ru-RU"/>
-        </w:rPr>
-        <w:t>( V</w:t>
-      </w:r>
-      <w:proofErr w:type="gramEnd"/>
-      <w:r>
-        <w:rPr>
-          <w:sz w:val="32"/>
-          <w:szCs w:val="32"/>
-          <w:lang w:val="ru-RU"/>
-        </w:rPr>
-        <w:t xml:space="preserve"> ): </w:t>
-      </w:r>
-      <w:proofErr w:type="spellStart"/>
-      <w:r>
-        <w:rPr>
-          <w:sz w:val="32"/>
-          <w:szCs w:val="32"/>
-          <w:lang w:val="ru-RU"/>
-        </w:rPr>
-        <w:t>pass</w:t>
-      </w:r>
-      <w:proofErr w:type="spellEnd"/>
+      <w:r>
+        <w:rPr>
+          <w:sz w:val="32"/>
+          <w:szCs w:val="32"/>
+          <w:lang w:val="ru-RU"/>
+        </w:rPr>
+        <w:t>for _ in range( V ): pass</w:t>
+      </w:r>
     </w:p>
     <w:p>
       <w:pPr>
@@ -4185,25 +3648,7 @@
           <w:szCs w:val="32"/>
           <w:lang w:val="en-US"/>
         </w:rPr>
-        <w:t xml:space="preserve">for z, </w:t>
-      </w:r>
-      <w:proofErr w:type="gramStart"/>
-      <w:r>
-        <w:rPr>
-          <w:sz w:val="32"/>
-          <w:szCs w:val="32"/>
-          <w:lang w:val="en-US"/>
-        </w:rPr>
-        <w:t>x  in</w:t>
-      </w:r>
-      <w:proofErr w:type="gramEnd"/>
-      <w:r>
-        <w:rPr>
-          <w:sz w:val="32"/>
-          <w:szCs w:val="32"/>
-          <w:lang w:val="en-US"/>
-        </w:rPr>
-        <w:t xml:space="preserve"> range( V ), range( B ): pass</w:t>
+        <w:t>for z, x  in range( V ), range( B ): pass</w:t>
       </w:r>
     </w:p>
     <w:p>
@@ -4247,25 +3692,7 @@
           <w:szCs w:val="32"/>
           <w:lang w:val="en-US"/>
         </w:rPr>
-        <w:t xml:space="preserve">for name, age in </w:t>
-      </w:r>
-      <w:proofErr w:type="gramStart"/>
-      <w:r>
-        <w:rPr>
-          <w:sz w:val="32"/>
-          <w:szCs w:val="32"/>
-          <w:lang w:val="en-US"/>
-        </w:rPr>
-        <w:t>zip(</w:t>
-      </w:r>
-      <w:proofErr w:type="gramEnd"/>
-      <w:r>
-        <w:rPr>
-          <w:sz w:val="32"/>
-          <w:szCs w:val="32"/>
-          <w:lang w:val="en-US"/>
-        </w:rPr>
-        <w:t>names, ages): pass</w:t>
+        <w:t>for name, age in zip(names, ages): pass</w:t>
       </w:r>
     </w:p>
     <w:p>
@@ -4281,34 +3708,14 @@
           <w:lang w:val="ru-RU"/>
         </w:rPr>
       </w:pPr>
-      <w:proofErr w:type="spellStart"/>
-      <w:r>
-        <w:rPr>
-          <w:sz w:val="32"/>
-          <w:szCs w:val="32"/>
-          <w:lang w:val="ru-RU"/>
-        </w:rPr>
-        <w:t>for</w:t>
-      </w:r>
-      <w:proofErr w:type="spellEnd"/>
-      <w:r>
-        <w:rPr>
-          <w:sz w:val="32"/>
-          <w:szCs w:val="32"/>
-          <w:lang w:val="ru-RU"/>
-        </w:rPr>
-        <w:t xml:space="preserve"> c </w:t>
-      </w:r>
-      <w:proofErr w:type="spellStart"/>
-      <w:r>
-        <w:rPr>
-          <w:sz w:val="32"/>
-          <w:szCs w:val="32"/>
-          <w:lang w:val="ru-RU"/>
-        </w:rPr>
-        <w:t>else</w:t>
-      </w:r>
-      <w:proofErr w:type="spellEnd"/>
+      <w:r>
+        <w:rPr>
+          <w:sz w:val="32"/>
+          <w:szCs w:val="32"/>
+          <w:lang w:val="ru-RU"/>
+        </w:rPr>
+        <w:t>for c else</w:t>
+      </w:r>
     </w:p>
     <w:p>
       <w:pPr>
@@ -5554,7 +4961,6 @@
         </w:rPr>
         <w:t xml:space="preserve">Используйте модуль </w:t>
       </w:r>
-      <w:proofErr w:type="spellStart"/>
       <w:r>
         <w:rPr>
           <w:rFonts w:eastAsia="Arial"/>
@@ -5562,7 +4968,6 @@
         </w:rPr>
         <w:t>random</w:t>
       </w:r>
-      <w:proofErr w:type="spellEnd"/>
       <w:r>
         <w:rPr>
           <w:rFonts w:eastAsia="Arial"/>
@@ -7845,27 +7250,7 @@
           <w:szCs w:val="32"/>
           <w:lang w:val="ru-RU"/>
         </w:rPr>
-        <w:t xml:space="preserve">Дана строка-предложение. Зашифровать ее, поместив вначале все символы, расположенные на четных позициях строки, а затем, в обратном порядке, все </w:t>
-      </w:r>
-      <w:proofErr w:type="spellStart"/>
-      <w:proofErr w:type="gramStart"/>
-      <w:r>
-        <w:rPr>
-          <w:sz w:val="32"/>
-          <w:szCs w:val="32"/>
-          <w:lang w:val="ru-RU"/>
-        </w:rPr>
-        <w:t>символы,расположенные</w:t>
-      </w:r>
-      <w:proofErr w:type="spellEnd"/>
-      <w:proofErr w:type="gramEnd"/>
-      <w:r>
-        <w:rPr>
-          <w:sz w:val="32"/>
-          <w:szCs w:val="32"/>
-          <w:lang w:val="ru-RU"/>
-        </w:rPr>
-        <w:t xml:space="preserve"> на </w:t>
+        <w:t xml:space="preserve">Дана строка-предложение. Зашифровать ее, поместив вначале все символы, расположенные на четных позициях строки, а затем, в обратном порядке, все символы,расположенные на </w:t>
       </w:r>
       <w:r>
         <w:rPr>
@@ -7874,43 +7259,7 @@
           <w:lang w:val="ru-RU"/>
         </w:rPr>
         <w:lastRenderedPageBreak/>
-        <w:t>нечетных позициях (например, строка «Программа» превратит-</w:t>
-      </w:r>
-      <w:proofErr w:type="spellStart"/>
-      <w:r>
-        <w:rPr>
-          <w:sz w:val="32"/>
-          <w:szCs w:val="32"/>
-          <w:lang w:val="ru-RU"/>
-        </w:rPr>
-        <w:t>ся</w:t>
-      </w:r>
-      <w:proofErr w:type="spellEnd"/>
-      <w:r>
-        <w:rPr>
-          <w:sz w:val="32"/>
-          <w:szCs w:val="32"/>
-          <w:lang w:val="ru-RU"/>
-        </w:rPr>
-        <w:t xml:space="preserve"> в «</w:t>
-      </w:r>
-      <w:proofErr w:type="spellStart"/>
-      <w:r>
-        <w:rPr>
-          <w:sz w:val="32"/>
-          <w:szCs w:val="32"/>
-          <w:lang w:val="ru-RU"/>
-        </w:rPr>
-        <w:t>ргамамроП</w:t>
-      </w:r>
-      <w:proofErr w:type="spellEnd"/>
-      <w:r>
-        <w:rPr>
-          <w:sz w:val="32"/>
-          <w:szCs w:val="32"/>
-          <w:lang w:val="ru-RU"/>
-        </w:rPr>
-        <w:t>»).</w:t>
+        <w:t>нечетных позициях (например, строка «Программа» превратит-ся в «ргамамроП»).</w:t>
       </w:r>
     </w:p>
     <w:p>
@@ -8600,61 +7949,7 @@
           <w:szCs w:val="32"/>
           <w:lang w:val="ru-RU"/>
         </w:rPr>
-        <w:t>Добавьте '</w:t>
-      </w:r>
-      <w:proofErr w:type="spellStart"/>
-      <w:r>
-        <w:rPr>
-          <w:sz w:val="32"/>
-          <w:szCs w:val="32"/>
-          <w:lang w:val="ru-RU"/>
-        </w:rPr>
-        <w:t>ing</w:t>
-      </w:r>
-      <w:proofErr w:type="spellEnd"/>
-      <w:r>
-        <w:rPr>
-          <w:sz w:val="32"/>
-          <w:szCs w:val="32"/>
-          <w:lang w:val="ru-RU"/>
-        </w:rPr>
-        <w:t>' в конце заданной строки (длина должна быть не менее 3). Если данная строка уже заканчивается на '</w:t>
-      </w:r>
-      <w:proofErr w:type="spellStart"/>
-      <w:r>
-        <w:rPr>
-          <w:sz w:val="32"/>
-          <w:szCs w:val="32"/>
-          <w:lang w:val="ru-RU"/>
-        </w:rPr>
-        <w:t>ing</w:t>
-      </w:r>
-      <w:proofErr w:type="spellEnd"/>
-      <w:r>
-        <w:rPr>
-          <w:sz w:val="32"/>
-          <w:szCs w:val="32"/>
-          <w:lang w:val="ru-RU"/>
-        </w:rPr>
-        <w:t>', добавьте вместо этого '</w:t>
-      </w:r>
-      <w:proofErr w:type="spellStart"/>
-      <w:r>
-        <w:rPr>
-          <w:sz w:val="32"/>
-          <w:szCs w:val="32"/>
-          <w:lang w:val="ru-RU"/>
-        </w:rPr>
-        <w:t>ly</w:t>
-      </w:r>
-      <w:proofErr w:type="spellEnd"/>
-      <w:r>
-        <w:rPr>
-          <w:sz w:val="32"/>
-          <w:szCs w:val="32"/>
-          <w:lang w:val="ru-RU"/>
-        </w:rPr>
-        <w:t>'. Если длина заданной строки меньше 3, оставьте ее без изменений.</w:t>
+        <w:t>Добавьте 'ing' в конце заданной строки (длина должна быть не менее 3). Если данная строка уже заканчивается на 'ing', добавьте вместо этого 'ly'. Если длина заданной строки меньше 3, оставьте ее без изменений.</w:t>
       </w:r>
     </w:p>
     <w:p>
@@ -9406,7 +8701,6 @@
         </w:rPr>
         <w:t xml:space="preserve">Создайте пустой список </w:t>
       </w:r>
-      <w:proofErr w:type="spellStart"/>
       <w:r>
         <w:rPr>
           <w:b/>
@@ -9416,7 +8710,6 @@
         </w:rPr>
         <w:t>shopping_list</w:t>
       </w:r>
-      <w:proofErr w:type="spellEnd"/>
       <w:r>
         <w:rPr>
           <w:sz w:val="32"/>
@@ -9471,7 +8764,6 @@
         </w:rPr>
         <w:t xml:space="preserve">Добавьте каждый введенный элемент в список </w:t>
       </w:r>
-      <w:proofErr w:type="spellStart"/>
       <w:r>
         <w:rPr>
           <w:b/>
@@ -9481,7 +8773,6 @@
         </w:rPr>
         <w:t>shopping_list</w:t>
       </w:r>
-      <w:proofErr w:type="spellEnd"/>
       <w:r>
         <w:rPr>
           <w:sz w:val="32"/>
@@ -9513,7 +8804,6 @@
         </w:rPr>
         <w:t xml:space="preserve">Выведите список </w:t>
       </w:r>
-      <w:proofErr w:type="spellStart"/>
       <w:r>
         <w:rPr>
           <w:b/>
@@ -9521,53 +8811,15 @@
           <w:szCs w:val="32"/>
           <w:lang w:val="ru-RU"/>
         </w:rPr>
-        <w:t>shopping_list</w:t>
-      </w:r>
-      <w:proofErr w:type="spellEnd"/>
-      <w:r>
-        <w:rPr>
-          <w:b/>
-          <w:sz w:val="32"/>
-          <w:szCs w:val="32"/>
-          <w:lang w:val="ru-RU"/>
-        </w:rPr>
-        <w:t xml:space="preserve"> </w:t>
-      </w:r>
-      <w:r>
-        <w:rPr>
-          <w:sz w:val="32"/>
-          <w:szCs w:val="32"/>
-          <w:lang w:val="ru-RU"/>
-        </w:rPr>
-        <w:t xml:space="preserve">на экран с помощью функции </w:t>
-      </w:r>
-      <w:proofErr w:type="spellStart"/>
-      <w:proofErr w:type="gramStart"/>
-      <w:r>
-        <w:rPr>
-          <w:sz w:val="32"/>
-          <w:szCs w:val="32"/>
-          <w:lang w:val="ru-RU"/>
-        </w:rPr>
-        <w:t>print</w:t>
-      </w:r>
-      <w:proofErr w:type="spellEnd"/>
-      <w:r>
-        <w:rPr>
-          <w:sz w:val="32"/>
-          <w:szCs w:val="32"/>
-          <w:lang w:val="ru-RU"/>
-        </w:rPr>
-        <w:t>(</w:t>
-      </w:r>
-      <w:proofErr w:type="gramEnd"/>
-      <w:r>
-        <w:rPr>
-          <w:sz w:val="32"/>
-          <w:szCs w:val="32"/>
-          <w:lang w:val="ru-RU"/>
-        </w:rPr>
-        <w:t>).</w:t>
+        <w:t xml:space="preserve">shopping_list </w:t>
+      </w:r>
+      <w:r>
+        <w:rPr>
+          <w:sz w:val="32"/>
+          <w:szCs w:val="32"/>
+          <w:lang w:val="ru-RU"/>
+        </w:rPr>
+        <w:t>на экран с помощью функции print().</w:t>
       </w:r>
     </w:p>
     <w:p>
@@ -9707,8 +8959,6 @@
         </w:rPr>
         <w:t xml:space="preserve">Если элемент присутствует в списке, удалите его с помощью метода </w:t>
       </w:r>
-      <w:proofErr w:type="spellStart"/>
-      <w:proofErr w:type="gramStart"/>
       <w:r>
         <w:rPr>
           <w:b/>
@@ -9718,23 +8968,13 @@
         </w:rPr>
         <w:t>remove</w:t>
       </w:r>
-      <w:proofErr w:type="spellEnd"/>
-      <w:r>
-        <w:rPr>
-          <w:sz w:val="32"/>
-          <w:szCs w:val="32"/>
-          <w:lang w:val="ru-RU"/>
-        </w:rPr>
-        <w:t>(</w:t>
-      </w:r>
-      <w:proofErr w:type="gramEnd"/>
-      <w:r>
-        <w:rPr>
-          <w:sz w:val="32"/>
-          <w:szCs w:val="32"/>
-          <w:lang w:val="ru-RU"/>
-        </w:rPr>
-        <w:t>). Если элемент отсутствует, выведите сообщение об ошибке.</w:t>
+      <w:r>
+        <w:rPr>
+          <w:sz w:val="32"/>
+          <w:szCs w:val="32"/>
+          <w:lang w:val="ru-RU"/>
+        </w:rPr>
+        <w:t>(). Если элемент отсутствует, выведите сообщение об ошибке.</w:t>
       </w:r>
     </w:p>
     <w:p>
@@ -9759,7 +8999,6 @@
         </w:rPr>
         <w:t xml:space="preserve">Отсортируйте список </w:t>
       </w:r>
-      <w:proofErr w:type="spellStart"/>
       <w:r>
         <w:rPr>
           <w:b/>
@@ -9767,9 +9006,16 @@
           <w:szCs w:val="32"/>
           <w:lang w:val="ru-RU"/>
         </w:rPr>
-        <w:t>shopping_list</w:t>
-      </w:r>
-      <w:proofErr w:type="spellEnd"/>
+        <w:t xml:space="preserve">shopping_list </w:t>
+      </w:r>
+      <w:r>
+        <w:rPr>
+          <w:sz w:val="32"/>
+          <w:szCs w:val="32"/>
+          <w:lang w:val="ru-RU"/>
+        </w:rPr>
+        <w:t xml:space="preserve">в алфавитном порядке с помощью функции </w:t>
+      </w:r>
       <w:r>
         <w:rPr>
           <w:b/>
@@ -9777,44 +9023,15 @@
           <w:szCs w:val="32"/>
           <w:lang w:val="ru-RU"/>
         </w:rPr>
-        <w:t xml:space="preserve"> </w:t>
-      </w:r>
-      <w:r>
-        <w:rPr>
-          <w:sz w:val="32"/>
-          <w:szCs w:val="32"/>
-          <w:lang w:val="ru-RU"/>
-        </w:rPr>
-        <w:t xml:space="preserve">в алфавитном порядке с помощью функции </w:t>
-      </w:r>
-      <w:proofErr w:type="spellStart"/>
-      <w:proofErr w:type="gramStart"/>
-      <w:r>
-        <w:rPr>
-          <w:b/>
-          <w:sz w:val="32"/>
-          <w:szCs w:val="32"/>
-          <w:lang w:val="ru-RU"/>
-        </w:rPr>
         <w:t>sorted</w:t>
       </w:r>
-      <w:proofErr w:type="spellEnd"/>
-      <w:r>
-        <w:rPr>
-          <w:sz w:val="32"/>
-          <w:szCs w:val="32"/>
-          <w:lang w:val="ru-RU"/>
-        </w:rPr>
-        <w:t>(</w:t>
-      </w:r>
-      <w:proofErr w:type="gramEnd"/>
-      <w:r>
-        <w:rPr>
-          <w:sz w:val="32"/>
-          <w:szCs w:val="32"/>
-          <w:lang w:val="ru-RU"/>
-        </w:rPr>
-        <w:t>).</w:t>
+      <w:r>
+        <w:rPr>
+          <w:sz w:val="32"/>
+          <w:szCs w:val="32"/>
+          <w:lang w:val="ru-RU"/>
+        </w:rPr>
+        <w:t>().</w:t>
       </w:r>
     </w:p>
     <w:p>
@@ -9862,7 +9079,6 @@
         </w:rPr>
         <w:t xml:space="preserve">Подсчитайте количество элементов в списке </w:t>
       </w:r>
-      <w:proofErr w:type="spellStart"/>
       <w:r>
         <w:rPr>
           <w:b/>
@@ -9870,9 +9086,16 @@
           <w:szCs w:val="32"/>
           <w:lang w:val="ru-RU"/>
         </w:rPr>
-        <w:t>shopping_list</w:t>
-      </w:r>
-      <w:proofErr w:type="spellEnd"/>
+        <w:t xml:space="preserve">shopping_list </w:t>
+      </w:r>
+      <w:r>
+        <w:rPr>
+          <w:sz w:val="32"/>
+          <w:szCs w:val="32"/>
+          <w:lang w:val="ru-RU"/>
+        </w:rPr>
+        <w:t xml:space="preserve">с помощью функции </w:t>
+      </w:r>
       <w:r>
         <w:rPr>
           <w:b/>
@@ -9880,44 +9103,15 @@
           <w:szCs w:val="32"/>
           <w:lang w:val="ru-RU"/>
         </w:rPr>
-        <w:t xml:space="preserve"> </w:t>
-      </w:r>
-      <w:r>
-        <w:rPr>
-          <w:sz w:val="32"/>
-          <w:szCs w:val="32"/>
-          <w:lang w:val="ru-RU"/>
-        </w:rPr>
-        <w:t xml:space="preserve">с помощью функции </w:t>
-      </w:r>
-      <w:proofErr w:type="spellStart"/>
-      <w:proofErr w:type="gramStart"/>
-      <w:r>
-        <w:rPr>
-          <w:b/>
-          <w:sz w:val="32"/>
-          <w:szCs w:val="32"/>
-          <w:lang w:val="ru-RU"/>
-        </w:rPr>
         <w:t>len</w:t>
       </w:r>
-      <w:proofErr w:type="spellEnd"/>
-      <w:r>
-        <w:rPr>
-          <w:sz w:val="32"/>
-          <w:szCs w:val="32"/>
-          <w:lang w:val="ru-RU"/>
-        </w:rPr>
-        <w:t>(</w:t>
-      </w:r>
-      <w:proofErr w:type="gramEnd"/>
-      <w:r>
-        <w:rPr>
-          <w:sz w:val="32"/>
-          <w:szCs w:val="32"/>
-          <w:lang w:val="ru-RU"/>
-        </w:rPr>
-        <w:t>).</w:t>
+      <w:r>
+        <w:rPr>
+          <w:sz w:val="32"/>
+          <w:szCs w:val="32"/>
+          <w:lang w:val="ru-RU"/>
+        </w:rPr>
+        <w:t>().</w:t>
       </w:r>
     </w:p>
     <w:p>
@@ -11026,27 +10220,7 @@
           <w:szCs w:val="32"/>
           <w:lang w:val="ru-RU"/>
         </w:rPr>
-        <w:t xml:space="preserve">Дана целочисленная матрица размера M × N. Найти номер первого из ее </w:t>
-      </w:r>
-      <w:proofErr w:type="spellStart"/>
-      <w:proofErr w:type="gramStart"/>
-      <w:r>
-        <w:rPr>
-          <w:sz w:val="32"/>
-          <w:szCs w:val="32"/>
-          <w:lang w:val="ru-RU"/>
-        </w:rPr>
-        <w:t>столбцов,содержащих</w:t>
-      </w:r>
-      <w:proofErr w:type="spellEnd"/>
-      <w:proofErr w:type="gramEnd"/>
-      <w:r>
-        <w:rPr>
-          <w:sz w:val="32"/>
-          <w:szCs w:val="32"/>
-          <w:lang w:val="ru-RU"/>
-        </w:rPr>
-        <w:t xml:space="preserve"> только нечетные числа. Если таких столбцов нет, то вывести 0.</w:t>
+        <w:t>Дана целочисленная матрица размера M × N. Найти номер первого из ее столбцов,содержащих только нечетные числа. Если таких столбцов нет, то вывести 0.</w:t>
       </w:r>
     </w:p>
     <w:p>
@@ -13463,7 +12637,6 @@
         </w:rPr>
         <w:t xml:space="preserve">, </w:t>
       </w:r>
-      <w:proofErr w:type="spellStart"/>
       <w:r>
         <w:rPr>
           <w:sz w:val="32"/>
@@ -13472,7 +12645,6 @@
         </w:rPr>
         <w:t>bc</w:t>
       </w:r>
-      <w:proofErr w:type="spellEnd"/>
       <w:r>
         <w:rPr>
           <w:sz w:val="32"/>
@@ -14709,27 +13881,7 @@
           <w:szCs w:val="32"/>
           <w:lang w:val="ru-RU"/>
         </w:rPr>
-        <w:t xml:space="preserve">Дана непустая последовательность символов. Построить и напечатать </w:t>
-      </w:r>
-      <w:proofErr w:type="spellStart"/>
-      <w:proofErr w:type="gramStart"/>
-      <w:r>
-        <w:rPr>
-          <w:sz w:val="32"/>
-          <w:szCs w:val="32"/>
-          <w:lang w:val="ru-RU"/>
-        </w:rPr>
-        <w:t>множества,элементами</w:t>
-      </w:r>
-      <w:proofErr w:type="spellEnd"/>
-      <w:proofErr w:type="gramEnd"/>
-      <w:r>
-        <w:rPr>
-          <w:sz w:val="32"/>
-          <w:szCs w:val="32"/>
-          <w:lang w:val="ru-RU"/>
-        </w:rPr>
-        <w:t xml:space="preserve"> которых являются встречающиеся в последовательности: а) цифры от«0» до </w:t>
+        <w:t xml:space="preserve">Дана непустая последовательность символов. Построить и напечатать множества,элементами которых являются встречающиеся в последовательности: а) цифры от«0» до </w:t>
       </w:r>
       <w:r>
         <w:rPr>
@@ -14738,25 +13890,7 @@
           <w:lang w:val="ru-RU"/>
         </w:rPr>
         <w:lastRenderedPageBreak/>
-        <w:t>«9» и знаки арифметических операций; б) буквы от «A» до «F» и от «</w:t>
-      </w:r>
-      <w:proofErr w:type="spellStart"/>
-      <w:r>
-        <w:rPr>
-          <w:sz w:val="32"/>
-          <w:szCs w:val="32"/>
-          <w:lang w:val="ru-RU"/>
-        </w:rPr>
-        <w:t>X»до</w:t>
-      </w:r>
-      <w:proofErr w:type="spellEnd"/>
-      <w:r>
-        <w:rPr>
-          <w:sz w:val="32"/>
-          <w:szCs w:val="32"/>
-          <w:lang w:val="ru-RU"/>
-        </w:rPr>
-        <w:t xml:space="preserve"> «Z».</w:t>
+        <w:t>«9» и знаки арифметических операций; б) буквы от «A» до «F» и от «X»до «Z».</w:t>
       </w:r>
     </w:p>
     <w:p>
@@ -14936,25 +14070,7 @@
           <w:szCs w:val="32"/>
           <w:lang w:val="ru-RU"/>
         </w:rPr>
-        <w:t>Используя множества, подсчитать общее количество цифр и знаков «+», «–», «</w:t>
-      </w:r>
-      <w:proofErr w:type="gramStart"/>
-      <w:r>
-        <w:rPr>
-          <w:sz w:val="32"/>
-          <w:szCs w:val="32"/>
-          <w:lang w:val="ru-RU"/>
-        </w:rPr>
-        <w:t>*»в</w:t>
-      </w:r>
-      <w:proofErr w:type="gramEnd"/>
-      <w:r>
-        <w:rPr>
-          <w:sz w:val="32"/>
-          <w:szCs w:val="32"/>
-          <w:lang w:val="ru-RU"/>
-        </w:rPr>
-        <w:t xml:space="preserve"> строке, введенной с клавиатуры</w:t>
+        <w:t>Используя множества, подсчитать общее количество цифр и знаков «+», «–», «*»в строке, введенной с клавиатуры</w:t>
       </w:r>
     </w:p>
     <w:p>
@@ -15135,27 +14251,7 @@
           <w:szCs w:val="32"/>
           <w:lang w:val="ru-RU"/>
         </w:rPr>
-        <w:t xml:space="preserve">Используя множества, вывести различные буквы трёх предложений, то есть </w:t>
-      </w:r>
-      <w:proofErr w:type="spellStart"/>
-      <w:proofErr w:type="gramStart"/>
-      <w:r>
-        <w:rPr>
-          <w:sz w:val="32"/>
-          <w:szCs w:val="32"/>
-          <w:lang w:val="ru-RU"/>
-        </w:rPr>
-        <w:t>такие,какие</w:t>
-      </w:r>
-      <w:proofErr w:type="spellEnd"/>
-      <w:proofErr w:type="gramEnd"/>
-      <w:r>
-        <w:rPr>
-          <w:sz w:val="32"/>
-          <w:szCs w:val="32"/>
-          <w:lang w:val="ru-RU"/>
-        </w:rPr>
-        <w:t xml:space="preserve"> есть только в одном из них.</w:t>
+        <w:t>Используя множества, вывести различные буквы трёх предложений, то есть такие,какие есть только в одном из них.</w:t>
       </w:r>
     </w:p>
     <w:p>
@@ -16080,53 +15176,7 @@
           <w:lang w:val="ru-RU"/>
         </w:rPr>
         <w:lastRenderedPageBreak/>
-        <w:t xml:space="preserve">Создайте строку </w:t>
-      </w:r>
-      <w:proofErr w:type="spellStart"/>
-      <w:r>
-        <w:rPr>
-          <w:sz w:val="32"/>
-          <w:szCs w:val="32"/>
-          <w:lang w:val="ru-RU"/>
-        </w:rPr>
-        <w:t>text</w:t>
-      </w:r>
-      <w:proofErr w:type="spellEnd"/>
-      <w:r>
-        <w:rPr>
-          <w:sz w:val="32"/>
-          <w:szCs w:val="32"/>
-          <w:lang w:val="ru-RU"/>
-        </w:rPr>
-        <w:t>, содержащую произвольный текст, в котором присутствуют даты в формате "</w:t>
-      </w:r>
-      <w:proofErr w:type="spellStart"/>
-      <w:r>
-        <w:rPr>
-          <w:sz w:val="32"/>
-          <w:szCs w:val="32"/>
-          <w:lang w:val="ru-RU"/>
-        </w:rPr>
-        <w:t>дд.</w:t>
-      </w:r>
-      <w:proofErr w:type="gramStart"/>
-      <w:r>
-        <w:rPr>
-          <w:sz w:val="32"/>
-          <w:szCs w:val="32"/>
-          <w:lang w:val="ru-RU"/>
-        </w:rPr>
-        <w:t>мм.гггг</w:t>
-      </w:r>
-      <w:proofErr w:type="spellEnd"/>
-      <w:proofErr w:type="gramEnd"/>
-      <w:r>
-        <w:rPr>
-          <w:sz w:val="32"/>
-          <w:szCs w:val="32"/>
-          <w:lang w:val="ru-RU"/>
-        </w:rPr>
-        <w:t>".</w:t>
+        <w:t>Создайте строку text, содержащую произвольный текст, в котором присутствуют даты в формате "дд.мм.гггг".</w:t>
       </w:r>
     </w:p>
     <w:p>
@@ -16148,25 +15198,7 @@
           <w:szCs w:val="32"/>
           <w:lang w:val="ru-RU"/>
         </w:rPr>
-        <w:t xml:space="preserve">Используя модуль </w:t>
-      </w:r>
-      <w:proofErr w:type="spellStart"/>
-      <w:r>
-        <w:rPr>
-          <w:sz w:val="32"/>
-          <w:szCs w:val="32"/>
-          <w:lang w:val="ru-RU"/>
-        </w:rPr>
-        <w:t>re</w:t>
-      </w:r>
-      <w:proofErr w:type="spellEnd"/>
-      <w:r>
-        <w:rPr>
-          <w:sz w:val="32"/>
-          <w:szCs w:val="32"/>
-          <w:lang w:val="ru-RU"/>
-        </w:rPr>
-        <w:t>, выполните поиск всех дат в тексте с помощью регулярного выражения.</w:t>
+        <w:t>Используя модуль re, выполните поиск всех дат в тексте с помощью регулярного выражения.</w:t>
       </w:r>
     </w:p>
     <w:p>
@@ -16364,27 +15396,7 @@
           <w:szCs w:val="32"/>
           <w:lang w:val="ru-RU"/>
         </w:rPr>
-        <w:t xml:space="preserve">Проверка валидности </w:t>
-      </w:r>
-      <w:proofErr w:type="spellStart"/>
-      <w:r>
-        <w:rPr>
-          <w:b/>
-          <w:sz w:val="32"/>
-          <w:szCs w:val="32"/>
-          <w:lang w:val="ru-RU"/>
-        </w:rPr>
-        <w:t>email</w:t>
-      </w:r>
-      <w:proofErr w:type="spellEnd"/>
-      <w:r>
-        <w:rPr>
-          <w:b/>
-          <w:sz w:val="32"/>
-          <w:szCs w:val="32"/>
-          <w:lang w:val="ru-RU"/>
-        </w:rPr>
-        <w:t>-адреса:</w:t>
+        <w:t>Проверка валидности email-адреса:</w:t>
       </w:r>
     </w:p>
     <w:p>
@@ -16406,25 +15418,7 @@
           <w:szCs w:val="32"/>
           <w:lang w:val="ru-RU"/>
         </w:rPr>
-        <w:t xml:space="preserve">Предложите пользователю ввести </w:t>
-      </w:r>
-      <w:proofErr w:type="spellStart"/>
-      <w:r>
-        <w:rPr>
-          <w:sz w:val="32"/>
-          <w:szCs w:val="32"/>
-          <w:lang w:val="ru-RU"/>
-        </w:rPr>
-        <w:t>email</w:t>
-      </w:r>
-      <w:proofErr w:type="spellEnd"/>
-      <w:r>
-        <w:rPr>
-          <w:sz w:val="32"/>
-          <w:szCs w:val="32"/>
-          <w:lang w:val="ru-RU"/>
-        </w:rPr>
-        <w:t>-адрес.</w:t>
+        <w:t>Предложите пользователю ввести email-адрес.</w:t>
       </w:r>
     </w:p>
     <w:p>
@@ -16446,43 +15440,7 @@
           <w:szCs w:val="32"/>
           <w:lang w:val="ru-RU"/>
         </w:rPr>
-        <w:t xml:space="preserve">Используя модуль </w:t>
-      </w:r>
-      <w:proofErr w:type="spellStart"/>
-      <w:r>
-        <w:rPr>
-          <w:sz w:val="32"/>
-          <w:szCs w:val="32"/>
-          <w:lang w:val="ru-RU"/>
-        </w:rPr>
-        <w:t>re</w:t>
-      </w:r>
-      <w:proofErr w:type="spellEnd"/>
-      <w:r>
-        <w:rPr>
-          <w:sz w:val="32"/>
-          <w:szCs w:val="32"/>
-          <w:lang w:val="ru-RU"/>
-        </w:rPr>
-        <w:t xml:space="preserve">, проверьте введенный адрес на соответствие формату </w:t>
-      </w:r>
-      <w:proofErr w:type="spellStart"/>
-      <w:r>
-        <w:rPr>
-          <w:sz w:val="32"/>
-          <w:szCs w:val="32"/>
-          <w:lang w:val="ru-RU"/>
-        </w:rPr>
-        <w:t>email</w:t>
-      </w:r>
-      <w:proofErr w:type="spellEnd"/>
-      <w:r>
-        <w:rPr>
-          <w:sz w:val="32"/>
-          <w:szCs w:val="32"/>
-          <w:lang w:val="ru-RU"/>
-        </w:rPr>
-        <w:t xml:space="preserve"> с помощью регулярного выражения.</w:t>
+        <w:t>Используя модуль re, проверьте введенный адрес на соответствие формату email с помощью регулярного выражения.</w:t>
       </w:r>
     </w:p>
     <w:p>
@@ -16760,25 +15718,7 @@
           <w:szCs w:val="32"/>
           <w:lang w:val="ru-RU"/>
         </w:rPr>
-        <w:t xml:space="preserve">Создайте строку </w:t>
-      </w:r>
-      <w:proofErr w:type="spellStart"/>
-      <w:r>
-        <w:rPr>
-          <w:sz w:val="32"/>
-          <w:szCs w:val="32"/>
-          <w:lang w:val="ru-RU"/>
-        </w:rPr>
-        <w:t>text</w:t>
-      </w:r>
-      <w:proofErr w:type="spellEnd"/>
-      <w:r>
-        <w:rPr>
-          <w:sz w:val="32"/>
-          <w:szCs w:val="32"/>
-          <w:lang w:val="ru-RU"/>
-        </w:rPr>
-        <w:t>, содержащую произвольный текст, в котором присутствуют определенные слова, которые нужно заменить.</w:t>
+        <w:t>Создайте строку text, содержащую произвольный текст, в котором присутствуют определенные слова, которые нужно заменить.</w:t>
       </w:r>
     </w:p>
     <w:p>
@@ -16800,25 +15740,7 @@
           <w:szCs w:val="32"/>
           <w:lang w:val="ru-RU"/>
         </w:rPr>
-        <w:t xml:space="preserve">Используя модуль </w:t>
-      </w:r>
-      <w:proofErr w:type="spellStart"/>
-      <w:r>
-        <w:rPr>
-          <w:sz w:val="32"/>
-          <w:szCs w:val="32"/>
-          <w:lang w:val="ru-RU"/>
-        </w:rPr>
-        <w:t>re</w:t>
-      </w:r>
-      <w:proofErr w:type="spellEnd"/>
-      <w:r>
-        <w:rPr>
-          <w:sz w:val="32"/>
-          <w:szCs w:val="32"/>
-          <w:lang w:val="ru-RU"/>
-        </w:rPr>
-        <w:t>, выполните замену определенных слов в тексте с помощью регулярного выражения.</w:t>
+        <w:t>Используя модуль re, выполните замену определенных слов в тексте с помощью регулярного выражения.</w:t>
       </w:r>
     </w:p>
     <w:p>
@@ -17025,23 +15947,7 @@
           <w:lang w:val="ru-RU"/>
         </w:rPr>
         <w:lastRenderedPageBreak/>
-        <w:t xml:space="preserve">Лабораторная работа №4 (4ч). Пользовательские функции. </w:t>
-      </w:r>
-      <w:proofErr w:type="spellStart"/>
-      <w:r>
-        <w:rPr>
-          <w:rFonts w:eastAsia="Arial"/>
-          <w:lang w:val="ru-RU"/>
-        </w:rPr>
-        <w:t>Lambda</w:t>
-      </w:r>
-      <w:proofErr w:type="spellEnd"/>
-      <w:r>
-        <w:rPr>
-          <w:rFonts w:eastAsia="Arial"/>
-          <w:lang w:val="ru-RU"/>
-        </w:rPr>
-        <w:t>-выражения. Генераторы.</w:t>
+        <w:t>Лабораторная работа №4 (4ч). Пользовательские функции. Lambda-выражения. Генераторы.</w:t>
       </w:r>
     </w:p>
     <w:p>
@@ -17090,7 +15996,6 @@
         </w:rPr>
         <w:t xml:space="preserve">Создайте функцию </w:t>
       </w:r>
-      <w:proofErr w:type="spellStart"/>
       <w:r>
         <w:rPr>
           <w:b/>
@@ -17100,50 +16005,13 @@
         </w:rPr>
         <w:t>calculate_average</w:t>
       </w:r>
-      <w:proofErr w:type="spellEnd"/>
-      <w:r>
-        <w:rPr>
-          <w:sz w:val="32"/>
-          <w:szCs w:val="32"/>
-          <w:lang w:val="ru-RU"/>
-        </w:rPr>
-        <w:t xml:space="preserve">, которая принимает произвольное количество аргументов типа </w:t>
-      </w:r>
-      <w:proofErr w:type="spellStart"/>
-      <w:r>
-        <w:rPr>
-          <w:sz w:val="32"/>
-          <w:szCs w:val="32"/>
-          <w:lang w:val="ru-RU"/>
-        </w:rPr>
-        <w:t>float</w:t>
-      </w:r>
-      <w:proofErr w:type="spellEnd"/>
-      <w:r>
-        <w:rPr>
-          <w:sz w:val="32"/>
-          <w:szCs w:val="32"/>
-          <w:lang w:val="ru-RU"/>
-        </w:rPr>
-        <w:t xml:space="preserve"> или </w:t>
-      </w:r>
-      <w:proofErr w:type="spellStart"/>
-      <w:r>
-        <w:rPr>
-          <w:sz w:val="32"/>
-          <w:szCs w:val="32"/>
-          <w:lang w:val="ru-RU"/>
-        </w:rPr>
-        <w:t>int</w:t>
-      </w:r>
-      <w:proofErr w:type="spellEnd"/>
-      <w:r>
-        <w:rPr>
-          <w:sz w:val="32"/>
-          <w:szCs w:val="32"/>
-          <w:lang w:val="ru-RU"/>
-        </w:rPr>
-        <w:t>.</w:t>
+      <w:r>
+        <w:rPr>
+          <w:sz w:val="32"/>
+          <w:szCs w:val="32"/>
+          <w:lang w:val="ru-RU"/>
+        </w:rPr>
+        <w:t>, которая принимает произвольное количество аргументов типа float или int.</w:t>
       </w:r>
     </w:p>
     <w:p>
@@ -17386,19 +16254,8 @@
           <w:szCs w:val="32"/>
           <w:lang w:val="ru-RU"/>
         </w:rPr>
-        <w:t xml:space="preserve"> </w:t>
-      </w:r>
-      <w:proofErr w:type="spellStart"/>
-      <w:r>
-        <w:rPr>
-          <w:b/>
-          <w:sz w:val="32"/>
-          <w:szCs w:val="32"/>
-          <w:lang w:val="ru-RU"/>
-        </w:rPr>
-        <w:t>merge_strings</w:t>
-      </w:r>
-      <w:proofErr w:type="spellEnd"/>
+        <w:t xml:space="preserve"> merge_strings</w:t>
+      </w:r>
       <w:r>
         <w:rPr>
           <w:sz w:val="32"/>
@@ -17638,7 +16495,6 @@
         </w:rPr>
         <w:t xml:space="preserve">Описать функцию </w:t>
       </w:r>
-      <w:proofErr w:type="spellStart"/>
       <w:r>
         <w:rPr>
           <w:b/>
@@ -17648,7 +16504,6 @@
         </w:rPr>
         <w:t>PerfectNumber</w:t>
       </w:r>
-      <w:proofErr w:type="spellEnd"/>
       <w:r>
         <w:rPr>
           <w:sz w:val="32"/>
@@ -17852,7 +16707,6 @@
         </w:rPr>
         <w:t xml:space="preserve">Описать функцию </w:t>
       </w:r>
-      <w:proofErr w:type="spellStart"/>
       <w:r>
         <w:rPr>
           <w:b/>
@@ -17862,68 +16716,13 @@
         </w:rPr>
         <w:t>RemoveRowCol</w:t>
       </w:r>
-      <w:proofErr w:type="spellEnd"/>
-      <w:r>
-        <w:rPr>
-          <w:sz w:val="32"/>
-          <w:szCs w:val="32"/>
-          <w:lang w:val="ru-RU"/>
-        </w:rPr>
-        <w:t xml:space="preserve">, удаляющую из матрицы A размера M × N </w:t>
-      </w:r>
-      <w:proofErr w:type="spellStart"/>
-      <w:r>
-        <w:rPr>
-          <w:sz w:val="32"/>
-          <w:szCs w:val="32"/>
-          <w:lang w:val="ru-RU"/>
-        </w:rPr>
-        <w:t>строкуи</w:t>
-      </w:r>
-      <w:proofErr w:type="spellEnd"/>
-      <w:r>
-        <w:rPr>
-          <w:sz w:val="32"/>
-          <w:szCs w:val="32"/>
-          <w:lang w:val="ru-RU"/>
-        </w:rPr>
-        <w:t xml:space="preserve"> столбец, которые содержат элемент AK, L (предполагается, что </w:t>
-      </w:r>
-      <w:proofErr w:type="gramStart"/>
-      <w:r>
-        <w:rPr>
-          <w:sz w:val="32"/>
-          <w:szCs w:val="32"/>
-          <w:lang w:val="ru-RU"/>
-        </w:rPr>
-        <w:t>M &gt;</w:t>
-      </w:r>
-      <w:proofErr w:type="gramEnd"/>
-      <w:r>
-        <w:rPr>
-          <w:sz w:val="32"/>
-          <w:szCs w:val="32"/>
-          <w:lang w:val="ru-RU"/>
-        </w:rPr>
-        <w:t xml:space="preserve"> 1 и N &gt; 1; </w:t>
-      </w:r>
-      <w:proofErr w:type="spellStart"/>
-      <w:r>
-        <w:rPr>
-          <w:sz w:val="32"/>
-          <w:szCs w:val="32"/>
-          <w:lang w:val="ru-RU"/>
-        </w:rPr>
-        <w:t>еслиK</w:t>
-      </w:r>
-      <w:proofErr w:type="spellEnd"/>
-      <w:r>
-        <w:rPr>
-          <w:sz w:val="32"/>
-          <w:szCs w:val="32"/>
-          <w:lang w:val="ru-RU"/>
-        </w:rPr>
-        <w:t xml:space="preserve"> &gt; M или L &gt; N, то матрица не изменяется).</w:t>
+      <w:r>
+        <w:rPr>
+          <w:sz w:val="32"/>
+          <w:szCs w:val="32"/>
+          <w:lang w:val="ru-RU"/>
+        </w:rPr>
+        <w:t>, удаляющую из матрицы A размера M × N строкуи столбец, которые содержат элемент AK, L (предполагается, что M &gt; 1 и N &gt; 1; еслиK &gt; M или L &gt; N, то матрица не изменяется).</w:t>
       </w:r>
     </w:p>
     <w:p>
@@ -18173,7 +16972,6 @@
         <w:lastRenderedPageBreak/>
         <w:t xml:space="preserve">Описать функцию </w:t>
       </w:r>
-      <w:proofErr w:type="spellStart"/>
       <w:r>
         <w:rPr>
           <w:b/>
@@ -18183,7 +16981,6 @@
         </w:rPr>
         <w:t>FlattenList</w:t>
       </w:r>
-      <w:proofErr w:type="spellEnd"/>
       <w:r>
         <w:rPr>
           <w:sz w:val="32"/>
@@ -18388,7 +17185,6 @@
         </w:rPr>
         <w:t xml:space="preserve">Описать рекурсивные функции </w:t>
       </w:r>
-      <w:proofErr w:type="spellStart"/>
       <w:r>
         <w:rPr>
           <w:b/>
@@ -18396,9 +17192,16 @@
           <w:szCs w:val="32"/>
           <w:lang w:val="ru-RU"/>
         </w:rPr>
-        <w:t>Fact</w:t>
-      </w:r>
-      <w:proofErr w:type="spellEnd"/>
+        <w:t xml:space="preserve">Fact </w:t>
+      </w:r>
+      <w:r>
+        <w:rPr>
+          <w:sz w:val="32"/>
+          <w:szCs w:val="32"/>
+          <w:lang w:val="ru-RU"/>
+        </w:rPr>
+        <w:t xml:space="preserve">и </w:t>
+      </w:r>
       <w:r>
         <w:rPr>
           <w:b/>
@@ -18406,23 +17209,6 @@
           <w:szCs w:val="32"/>
           <w:lang w:val="ru-RU"/>
         </w:rPr>
-        <w:t xml:space="preserve"> </w:t>
-      </w:r>
-      <w:r>
-        <w:rPr>
-          <w:sz w:val="32"/>
-          <w:szCs w:val="32"/>
-          <w:lang w:val="ru-RU"/>
-        </w:rPr>
-        <w:t xml:space="preserve">и </w:t>
-      </w:r>
-      <w:r>
-        <w:rPr>
-          <w:b/>
-          <w:sz w:val="32"/>
-          <w:szCs w:val="32"/>
-          <w:lang w:val="ru-RU"/>
-        </w:rPr>
         <w:t>Fact2</w:t>
       </w:r>
       <w:r>
@@ -18431,27 +17217,7 @@
           <w:szCs w:val="32"/>
           <w:lang w:val="ru-RU"/>
         </w:rPr>
-        <w:t xml:space="preserve">, вычисляющие значения факториала </w:t>
-      </w:r>
-      <w:proofErr w:type="spellStart"/>
-      <w:proofErr w:type="gramStart"/>
-      <w:r>
-        <w:rPr>
-          <w:sz w:val="32"/>
-          <w:szCs w:val="32"/>
-          <w:lang w:val="ru-RU"/>
-        </w:rPr>
-        <w:t>N!и</w:t>
-      </w:r>
-      <w:proofErr w:type="spellEnd"/>
-      <w:proofErr w:type="gramEnd"/>
-      <w:r>
-        <w:rPr>
-          <w:sz w:val="32"/>
-          <w:szCs w:val="32"/>
-          <w:lang w:val="ru-RU"/>
-        </w:rPr>
-        <w:t xml:space="preserve"> двойного факториала N!! соответственно (N &gt; 0 — параметр целого типа).</w:t>
+        <w:t>, вычисляющие значения факториала N!и двойного факториала N!! соответственно (N &gt; 0 — параметр целого типа).</w:t>
       </w:r>
     </w:p>
     <w:p>
@@ -18816,7 +17582,6 @@
         </w:rPr>
         <w:t xml:space="preserve"> </w:t>
       </w:r>
-      <w:proofErr w:type="spellStart"/>
       <w:r>
         <w:rPr>
           <w:b/>
@@ -18826,7 +17591,6 @@
         </w:rPr>
         <w:t>print_user_info</w:t>
       </w:r>
-      <w:proofErr w:type="spellEnd"/>
       <w:r>
         <w:rPr>
           <w:sz w:val="32"/>
@@ -19035,61 +17799,7 @@
           <w:szCs w:val="32"/>
           <w:lang w:val="ru-RU"/>
         </w:rPr>
-        <w:t>Внутри функции выведите информацию о пользователе в формате "Имя: [</w:t>
-      </w:r>
-      <w:proofErr w:type="spellStart"/>
-      <w:r>
-        <w:rPr>
-          <w:sz w:val="32"/>
-          <w:szCs w:val="32"/>
-          <w:lang w:val="ru-RU"/>
-        </w:rPr>
-        <w:t>name</w:t>
-      </w:r>
-      <w:proofErr w:type="spellEnd"/>
-      <w:r>
-        <w:rPr>
-          <w:sz w:val="32"/>
-          <w:szCs w:val="32"/>
-          <w:lang w:val="ru-RU"/>
-        </w:rPr>
-        <w:t>], Возраст: [</w:t>
-      </w:r>
-      <w:proofErr w:type="spellStart"/>
-      <w:r>
-        <w:rPr>
-          <w:sz w:val="32"/>
-          <w:szCs w:val="32"/>
-          <w:lang w:val="ru-RU"/>
-        </w:rPr>
-        <w:t>age</w:t>
-      </w:r>
-      <w:proofErr w:type="spellEnd"/>
-      <w:r>
-        <w:rPr>
-          <w:sz w:val="32"/>
-          <w:szCs w:val="32"/>
-          <w:lang w:val="ru-RU"/>
-        </w:rPr>
-        <w:t>], Город: [</w:t>
-      </w:r>
-      <w:proofErr w:type="spellStart"/>
-      <w:r>
-        <w:rPr>
-          <w:sz w:val="32"/>
-          <w:szCs w:val="32"/>
-          <w:lang w:val="ru-RU"/>
-        </w:rPr>
-        <w:t>city</w:t>
-      </w:r>
-      <w:proofErr w:type="spellEnd"/>
-      <w:r>
-        <w:rPr>
-          <w:sz w:val="32"/>
-          <w:szCs w:val="32"/>
-          <w:lang w:val="ru-RU"/>
-        </w:rPr>
-        <w:t>]".</w:t>
+        <w:t>Внутри функции выведите информацию о пользователе в формате "Имя: [name], Возраст: [age], Город: [city]".</w:t>
       </w:r>
     </w:p>
     <w:p>
@@ -19307,7 +18017,6 @@
         </w:rPr>
         <w:t xml:space="preserve">Создайте функцию </w:t>
       </w:r>
-      <w:proofErr w:type="spellStart"/>
       <w:r>
         <w:rPr>
           <w:b/>
@@ -19317,7 +18026,6 @@
         </w:rPr>
         <w:t>calculate_sum</w:t>
       </w:r>
-      <w:proofErr w:type="spellEnd"/>
       <w:r>
         <w:rPr>
           <w:sz w:val="32"/>
@@ -19326,7 +18034,6 @@
         </w:rPr>
         <w:t xml:space="preserve">, которая принимает произвольное количество аргументов типа </w:t>
       </w:r>
-      <w:proofErr w:type="spellStart"/>
       <w:r>
         <w:rPr>
           <w:b/>
@@ -19334,29 +18041,8 @@
           <w:szCs w:val="32"/>
           <w:lang w:val="ru-RU"/>
         </w:rPr>
-        <w:t>int</w:t>
-      </w:r>
-      <w:proofErr w:type="spellEnd"/>
-      <w:r>
-        <w:rPr>
-          <w:b/>
-          <w:sz w:val="32"/>
-          <w:szCs w:val="32"/>
-          <w:lang w:val="ru-RU"/>
-        </w:rPr>
-        <w:t xml:space="preserve"> или </w:t>
-      </w:r>
-      <w:proofErr w:type="spellStart"/>
-      <w:r>
-        <w:rPr>
-          <w:b/>
-          <w:sz w:val="32"/>
-          <w:szCs w:val="32"/>
-          <w:lang w:val="ru-RU"/>
-        </w:rPr>
-        <w:t>float</w:t>
-      </w:r>
-      <w:proofErr w:type="spellEnd"/>
+        <w:t>int или float</w:t>
+      </w:r>
       <w:r>
         <w:rPr>
           <w:sz w:val="32"/>
@@ -19507,23 +18193,13 @@
           <w:lang w:val="en-US"/>
         </w:rPr>
       </w:pPr>
-      <w:proofErr w:type="spellStart"/>
-      <w:r>
-        <w:rPr>
-          <w:sz w:val="32"/>
-          <w:szCs w:val="32"/>
-          <w:lang w:val="en-US"/>
-        </w:rPr>
-        <w:t>Resulr</w:t>
-      </w:r>
-      <w:proofErr w:type="spellEnd"/>
-      <w:r>
-        <w:rPr>
-          <w:sz w:val="32"/>
-          <w:szCs w:val="32"/>
-          <w:lang w:val="en-US"/>
-        </w:rPr>
-        <w:t>:</w:t>
+      <w:r>
+        <w:rPr>
+          <w:sz w:val="32"/>
+          <w:szCs w:val="32"/>
+          <w:lang w:val="en-US"/>
+        </w:rPr>
+        <w:t>Resulr:</w:t>
       </w:r>
     </w:p>
     <w:p>
@@ -19634,7 +18310,6 @@
         </w:rPr>
         <w:t xml:space="preserve">Создайте список </w:t>
       </w:r>
-      <w:proofErr w:type="spellStart"/>
       <w:r>
         <w:rPr>
           <w:b/>
@@ -19644,7 +18319,6 @@
         </w:rPr>
         <w:t>numbers</w:t>
       </w:r>
-      <w:proofErr w:type="spellEnd"/>
       <w:r>
         <w:rPr>
           <w:sz w:val="32"/>
@@ -19653,7 +18327,6 @@
         </w:rPr>
         <w:t xml:space="preserve">, содержащий несколько целых чисел. Используя </w:t>
       </w:r>
-      <w:proofErr w:type="spellStart"/>
       <w:r>
         <w:rPr>
           <w:b/>
@@ -19663,7 +18336,6 @@
         </w:rPr>
         <w:t>lambda</w:t>
       </w:r>
-      <w:proofErr w:type="spellEnd"/>
       <w:r>
         <w:rPr>
           <w:sz w:val="32"/>
@@ -19896,7 +18568,6 @@
         </w:rPr>
         <w:t xml:space="preserve">Создайте список </w:t>
       </w:r>
-      <w:proofErr w:type="spellStart"/>
       <w:r>
         <w:rPr>
           <w:b/>
@@ -19906,7 +18577,6 @@
         </w:rPr>
         <w:t>names</w:t>
       </w:r>
-      <w:proofErr w:type="spellEnd"/>
       <w:r>
         <w:rPr>
           <w:sz w:val="32"/>
@@ -19933,7 +18603,6 @@
         </w:rPr>
         <w:t xml:space="preserve">Используя </w:t>
       </w:r>
-      <w:proofErr w:type="spellStart"/>
       <w:r>
         <w:rPr>
           <w:b/>
@@ -19943,7 +18612,6 @@
         </w:rPr>
         <w:t>lambda</w:t>
       </w:r>
-      <w:proofErr w:type="spellEnd"/>
       <w:r>
         <w:rPr>
           <w:sz w:val="32"/>
@@ -20213,6 +18881,384 @@
           <w:lang w:val="ru-RU"/>
         </w:rPr>
       </w:pPr>
+      <w:r>
+        <w:rPr>
+          <w:sz w:val="32"/>
+          <w:szCs w:val="32"/>
+          <w:lang w:val="ru-RU"/>
+        </w:rPr>
+        <w:drawing>
+          <wp:inline distT="0" distB="0" distL="0" distR="0" wp14:anchorId="1FBD7DC0" wp14:editId="438DF538">
+            <wp:extent cx="4515480" cy="828791"/>
+            <wp:effectExtent l="0" t="0" r="0" b="9525"/>
+            <wp:docPr id="897438483" name="Рисунок 1"/>
+            <wp:cNvGraphicFramePr>
+              <a:graphicFrameLocks xmlns:a="http://schemas.openxmlformats.org/drawingml/2006/main" noChangeAspect="1"/>
+            </wp:cNvGraphicFramePr>
+            <a:graphic xmlns:a="http://schemas.openxmlformats.org/drawingml/2006/main">
+              <a:graphicData uri="http://schemas.openxmlformats.org/drawingml/2006/picture">
+                <pic:pic xmlns:pic="http://schemas.openxmlformats.org/drawingml/2006/picture">
+                  <pic:nvPicPr>
+                    <pic:cNvPr id="897438483" name=""/>
+                    <pic:cNvPicPr/>
+                  </pic:nvPicPr>
+                  <pic:blipFill>
+                    <a:blip r:embed="rId187"/>
+                    <a:stretch>
+                      <a:fillRect/>
+                    </a:stretch>
+                  </pic:blipFill>
+                  <pic:spPr>
+                    <a:xfrm>
+                      <a:off x="0" y="0"/>
+                      <a:ext cx="4515480" cy="828791"/>
+                    </a:xfrm>
+                    <a:prstGeom prst="rect">
+                      <a:avLst/>
+                    </a:prstGeom>
+                  </pic:spPr>
+                </pic:pic>
+              </a:graphicData>
+            </a:graphic>
+          </wp:inline>
+        </w:drawing>
+      </w:r>
+    </w:p>
+    <w:p>
+      <w:pPr>
+        <w:spacing w:after="0" w:line="276" w:lineRule="auto"/>
+        <w:rPr>
+          <w:sz w:val="32"/>
+          <w:szCs w:val="32"/>
+          <w:lang w:val="en-US"/>
+        </w:rPr>
+      </w:pPr>
+      <w:r>
+        <w:rPr>
+          <w:sz w:val="32"/>
+          <w:szCs w:val="32"/>
+          <w:lang w:val="en-US"/>
+        </w:rPr>
+        <w:t>Result:</w:t>
+      </w:r>
+    </w:p>
+    <w:p>
+      <w:pPr>
+        <w:spacing w:after="0" w:line="276" w:lineRule="auto"/>
+        <w:rPr>
+          <w:sz w:val="32"/>
+          <w:szCs w:val="32"/>
+          <w:lang w:val="en-US"/>
+        </w:rPr>
+      </w:pPr>
+      <w:r>
+        <w:rPr>
+          <w:sz w:val="32"/>
+          <w:szCs w:val="32"/>
+          <w:lang w:val="en-US"/>
+        </w:rPr>
+        <w:drawing>
+          <wp:inline distT="0" distB="0" distL="0" distR="0" wp14:anchorId="7A74BC01" wp14:editId="6B5D7928">
+            <wp:extent cx="1943371" cy="590632"/>
+            <wp:effectExtent l="0" t="0" r="0" b="0"/>
+            <wp:docPr id="1742498312" name="Рисунок 1"/>
+            <wp:cNvGraphicFramePr>
+              <a:graphicFrameLocks xmlns:a="http://schemas.openxmlformats.org/drawingml/2006/main" noChangeAspect="1"/>
+            </wp:cNvGraphicFramePr>
+            <a:graphic xmlns:a="http://schemas.openxmlformats.org/drawingml/2006/main">
+              <a:graphicData uri="http://schemas.openxmlformats.org/drawingml/2006/picture">
+                <pic:pic xmlns:pic="http://schemas.openxmlformats.org/drawingml/2006/picture">
+                  <pic:nvPicPr>
+                    <pic:cNvPr id="1742498312" name=""/>
+                    <pic:cNvPicPr/>
+                  </pic:nvPicPr>
+                  <pic:blipFill>
+                    <a:blip r:embed="rId188"/>
+                    <a:stretch>
+                      <a:fillRect/>
+                    </a:stretch>
+                  </pic:blipFill>
+                  <pic:spPr>
+                    <a:xfrm>
+                      <a:off x="0" y="0"/>
+                      <a:ext cx="1943371" cy="590632"/>
+                    </a:xfrm>
+                    <a:prstGeom prst="rect">
+                      <a:avLst/>
+                    </a:prstGeom>
+                  </pic:spPr>
+                </pic:pic>
+              </a:graphicData>
+            </a:graphic>
+          </wp:inline>
+        </w:drawing>
+      </w:r>
+    </w:p>
+    <w:p>
+      <w:pPr>
+        <w:spacing w:after="0" w:line="276" w:lineRule="auto"/>
+        <w:rPr>
+          <w:sz w:val="32"/>
+          <w:szCs w:val="32"/>
+          <w:lang w:val="en-US"/>
+        </w:rPr>
+      </w:pPr>
+    </w:p>
+    <w:p>
+      <w:pPr>
+        <w:rPr>
+          <w:sz w:val="32"/>
+          <w:szCs w:val="32"/>
+          <w:lang w:val="ru-RU"/>
+        </w:rPr>
+      </w:pPr>
+      <w:r>
+        <w:rPr>
+          <w:b/>
+          <w:color w:val="38761D"/>
+          <w:sz w:val="32"/>
+          <w:szCs w:val="32"/>
+          <w:lang w:val="ru-RU"/>
+        </w:rPr>
+        <w:lastRenderedPageBreak/>
+        <w:t>Задание 12.</w:t>
+      </w:r>
+    </w:p>
+    <w:p>
+      <w:pPr>
+        <w:ind w:firstLine="720"/>
+        <w:rPr>
+          <w:sz w:val="32"/>
+          <w:szCs w:val="32"/>
+          <w:lang w:val="ru-RU"/>
+        </w:rPr>
+      </w:pPr>
+      <w:r>
+        <w:rPr>
+          <w:sz w:val="32"/>
+          <w:szCs w:val="32"/>
+          <w:lang w:val="ru-RU"/>
+        </w:rPr>
+        <w:t xml:space="preserve">Создайте список </w:t>
+      </w:r>
+      <w:r>
+        <w:rPr>
+          <w:b/>
+          <w:sz w:val="32"/>
+          <w:szCs w:val="32"/>
+          <w:lang w:val="ru-RU"/>
+        </w:rPr>
+        <w:t>fruits</w:t>
+      </w:r>
+      <w:r>
+        <w:rPr>
+          <w:sz w:val="32"/>
+          <w:szCs w:val="32"/>
+          <w:lang w:val="ru-RU"/>
+        </w:rPr>
+        <w:t>, содержащий несколько строк (имен фруктов).</w:t>
+      </w:r>
+    </w:p>
+    <w:p>
+      <w:pPr>
+        <w:ind w:firstLine="720"/>
+        <w:rPr>
+          <w:sz w:val="32"/>
+          <w:szCs w:val="32"/>
+          <w:lang w:val="ru-RU"/>
+        </w:rPr>
+      </w:pPr>
+      <w:r>
+        <w:rPr>
+          <w:sz w:val="32"/>
+          <w:szCs w:val="32"/>
+          <w:lang w:val="ru-RU"/>
+        </w:rPr>
+        <w:t xml:space="preserve">Используя генератор словаря, создайте словарь, где ключами будут элементы списка </w:t>
+      </w:r>
+      <w:r>
+        <w:rPr>
+          <w:b/>
+          <w:sz w:val="32"/>
+          <w:szCs w:val="32"/>
+          <w:lang w:val="ru-RU"/>
+        </w:rPr>
+        <w:t>fruits</w:t>
+      </w:r>
+      <w:r>
+        <w:rPr>
+          <w:sz w:val="32"/>
+          <w:szCs w:val="32"/>
+          <w:lang w:val="ru-RU"/>
+        </w:rPr>
+        <w:t>, а значениями будут их длины (количество символов).</w:t>
+      </w:r>
+    </w:p>
+    <w:p>
+      <w:pPr>
+        <w:ind w:firstLine="720"/>
+        <w:rPr>
+          <w:sz w:val="32"/>
+          <w:szCs w:val="32"/>
+          <w:lang w:val="ru-RU"/>
+        </w:rPr>
+      </w:pPr>
+      <w:r>
+        <w:rPr>
+          <w:sz w:val="32"/>
+          <w:szCs w:val="32"/>
+          <w:lang w:val="ru-RU"/>
+        </w:rPr>
+        <w:t>Выведите полученный словарь на экран.</w:t>
+      </w:r>
+    </w:p>
+    <w:p>
+      <w:pPr>
+        <w:spacing w:after="0" w:line="276" w:lineRule="auto"/>
+        <w:rPr>
+          <w:sz w:val="32"/>
+          <w:szCs w:val="32"/>
+          <w:lang w:val="ru-RU"/>
+        </w:rPr>
+      </w:pPr>
+    </w:p>
+    <w:p>
+      <w:pPr>
+        <w:spacing w:after="0" w:line="276" w:lineRule="auto"/>
+        <w:rPr>
+          <w:sz w:val="32"/>
+          <w:szCs w:val="32"/>
+          <w:lang w:val="en-US"/>
+        </w:rPr>
+      </w:pPr>
+      <w:r>
+        <w:rPr>
+          <w:sz w:val="32"/>
+          <w:szCs w:val="32"/>
+          <w:lang w:val="en-US"/>
+        </w:rPr>
+        <w:t>Code:</w:t>
+      </w:r>
+      <w:r>
+        <w:rPr>
+          <w:sz w:val="32"/>
+          <w:szCs w:val="32"/>
+          <w:lang w:val="en-US"/>
+        </w:rPr>
+        <w:br/>
+      </w:r>
+      <w:r>
+        <w:rPr>
+          <w:sz w:val="32"/>
+          <w:szCs w:val="32"/>
+          <w:lang w:val="en-US"/>
+        </w:rPr>
+        <w:drawing>
+          <wp:inline distT="0" distB="0" distL="0" distR="0" wp14:anchorId="1B3C49FD" wp14:editId="356F8326">
+            <wp:extent cx="5759450" cy="812165"/>
+            <wp:effectExtent l="0" t="0" r="0" b="6985"/>
+            <wp:docPr id="1925992799" name="Рисунок 1"/>
+            <wp:cNvGraphicFramePr>
+              <a:graphicFrameLocks xmlns:a="http://schemas.openxmlformats.org/drawingml/2006/main" noChangeAspect="1"/>
+            </wp:cNvGraphicFramePr>
+            <a:graphic xmlns:a="http://schemas.openxmlformats.org/drawingml/2006/main">
+              <a:graphicData uri="http://schemas.openxmlformats.org/drawingml/2006/picture">
+                <pic:pic xmlns:pic="http://schemas.openxmlformats.org/drawingml/2006/picture">
+                  <pic:nvPicPr>
+                    <pic:cNvPr id="1925992799" name=""/>
+                    <pic:cNvPicPr/>
+                  </pic:nvPicPr>
+                  <pic:blipFill>
+                    <a:blip r:embed="rId189"/>
+                    <a:stretch>
+                      <a:fillRect/>
+                    </a:stretch>
+                  </pic:blipFill>
+                  <pic:spPr>
+                    <a:xfrm>
+                      <a:off x="0" y="0"/>
+                      <a:ext cx="5759450" cy="812165"/>
+                    </a:xfrm>
+                    <a:prstGeom prst="rect">
+                      <a:avLst/>
+                    </a:prstGeom>
+                  </pic:spPr>
+                </pic:pic>
+              </a:graphicData>
+            </a:graphic>
+          </wp:inline>
+        </w:drawing>
+      </w:r>
+    </w:p>
+    <w:p>
+      <w:pPr>
+        <w:spacing w:after="0" w:line="276" w:lineRule="auto"/>
+        <w:rPr>
+          <w:sz w:val="32"/>
+          <w:szCs w:val="32"/>
+          <w:lang w:val="en-US"/>
+        </w:rPr>
+      </w:pPr>
+      <w:r>
+        <w:rPr>
+          <w:sz w:val="32"/>
+          <w:szCs w:val="32"/>
+          <w:lang w:val="en-US"/>
+        </w:rPr>
+        <w:t>Result:</w:t>
+      </w:r>
+    </w:p>
+    <w:p>
+      <w:pPr>
+        <w:spacing w:after="0" w:line="276" w:lineRule="auto"/>
+        <w:rPr>
+          <w:sz w:val="32"/>
+          <w:szCs w:val="32"/>
+          <w:lang w:val="en-US"/>
+        </w:rPr>
+      </w:pPr>
+      <w:r>
+        <w:rPr>
+          <w:sz w:val="32"/>
+          <w:szCs w:val="32"/>
+          <w:lang w:val="en-US"/>
+        </w:rPr>
+        <w:drawing>
+          <wp:inline distT="0" distB="0" distL="0" distR="0" wp14:anchorId="3A9E2B3B" wp14:editId="1F5486A1">
+            <wp:extent cx="5759450" cy="317500"/>
+            <wp:effectExtent l="0" t="0" r="0" b="6350"/>
+            <wp:docPr id="2017368786" name="Рисунок 1"/>
+            <wp:cNvGraphicFramePr>
+              <a:graphicFrameLocks xmlns:a="http://schemas.openxmlformats.org/drawingml/2006/main" noChangeAspect="1"/>
+            </wp:cNvGraphicFramePr>
+            <a:graphic xmlns:a="http://schemas.openxmlformats.org/drawingml/2006/main">
+              <a:graphicData uri="http://schemas.openxmlformats.org/drawingml/2006/picture">
+                <pic:pic xmlns:pic="http://schemas.openxmlformats.org/drawingml/2006/picture">
+                  <pic:nvPicPr>
+                    <pic:cNvPr id="2017368786" name=""/>
+                    <pic:cNvPicPr/>
+                  </pic:nvPicPr>
+                  <pic:blipFill>
+                    <a:blip r:embed="rId190"/>
+                    <a:stretch>
+                      <a:fillRect/>
+                    </a:stretch>
+                  </pic:blipFill>
+                  <pic:spPr>
+                    <a:xfrm>
+                      <a:off x="0" y="0"/>
+                      <a:ext cx="5759450" cy="317500"/>
+                    </a:xfrm>
+                    <a:prstGeom prst="rect">
+                      <a:avLst/>
+                    </a:prstGeom>
+                  </pic:spPr>
+                </pic:pic>
+              </a:graphicData>
+            </a:graphic>
+          </wp:inline>
+        </w:drawing>
+      </w:r>
     </w:p>
     <w:p>
       <w:pPr>
@@ -20651,21 +19697,21 @@
         <v:path o:extrusionok="f" gradientshapeok="t" o:connecttype="rect"/>
         <o:lock v:ext="edit" aspectratio="t"/>
       </v:shapetype>
-      <v:shape id="_x0000_i1101" type="#_x0000_t75" style="width:24.6pt;height:22.8pt;visibility:visible;mso-wrap-style:square" o:bullet="t">
+      <v:shape id="_x0000_i1110" type="#_x0000_t75" style="width:24.6pt;height:22.8pt;visibility:visible;mso-wrap-style:square" o:bullet="t">
         <v:imagedata r:id="rId1" o:title=""/>
       </v:shape>
     </w:pict>
   </w:numPicBullet>
   <w:numPicBullet w:numPicBulletId="1">
     <w:pict>
-      <v:shape id="_x0000_i1102" type="#_x0000_t75" style="width:45pt;height:23.4pt;visibility:visible;mso-wrap-style:square" o:bullet="t">
+      <v:shape id="_x0000_i1111" type="#_x0000_t75" style="width:45pt;height:23.4pt;visibility:visible;mso-wrap-style:square" o:bullet="t">
         <v:imagedata r:id="rId2" o:title=""/>
       </v:shape>
     </w:pict>
   </w:numPicBullet>
   <w:numPicBullet w:numPicBulletId="2">
     <w:pict>
-      <v:shape id="_x0000_i1103" type="#_x0000_t75" style="width:27.6pt;height:21.6pt;visibility:visible;mso-wrap-style:square" o:bullet="t">
+      <v:shape id="_x0000_i1112" type="#_x0000_t75" style="width:27.6pt;height:21.6pt;visibility:visible;mso-wrap-style:square" o:bullet="t">
         <v:imagedata r:id="rId3" o:title=""/>
       </v:shape>
     </w:pict>

</xml_diff>

<commit_message>
tasks 1, 2 done
</commit_message>
<xml_diff>
--- a/otchet.docx
+++ b/otchet.docx
@@ -19224,9 +19224,17 @@
           <w:lang w:val="en-US"/>
         </w:rPr>
         <w:drawing>
-          <wp:inline distT="0" distB="0" distL="0" distR="0" wp14:anchorId="3A9E2B3B" wp14:editId="1F5486A1">
+          <wp:anchor distT="0" distB="0" distL="114300" distR="114300" simplePos="0" relativeHeight="251658240" behindDoc="0" locked="0" layoutInCell="1" allowOverlap="1" wp14:anchorId="3A9E2B3B" wp14:editId="3A2E38A0">
+            <wp:simplePos x="899160" y="4892040"/>
+            <wp:positionH relativeFrom="column">
+              <wp:align>left</wp:align>
+            </wp:positionH>
+            <wp:positionV relativeFrom="paragraph">
+              <wp:align>top</wp:align>
+            </wp:positionV>
             <wp:extent cx="5759450" cy="317500"/>
             <wp:effectExtent l="0" t="0" r="0" b="6350"/>
+            <wp:wrapSquare wrapText="bothSides"/>
             <wp:docPr id="2017368786" name="Рисунок 1"/>
             <wp:cNvGraphicFramePr>
               <a:graphicFrameLocks xmlns:a="http://schemas.openxmlformats.org/drawingml/2006/main" noChangeAspect="1"/>
@@ -19239,7 +19247,13 @@
                     <pic:cNvPicPr/>
                   </pic:nvPicPr>
                   <pic:blipFill>
-                    <a:blip r:embed="rId190"/>
+                    <a:blip r:embed="rId190">
+                      <a:extLst>
+                        <a:ext uri="{28A0092B-C50C-407E-A947-70E740481C1C}">
+                          <a14:useLocalDpi xmlns:a14="http://schemas.microsoft.com/office/drawing/2010/main" val="0"/>
+                        </a:ext>
+                      </a:extLst>
+                    </a:blip>
                     <a:stretch>
                       <a:fillRect/>
                     </a:stretch>
@@ -19256,6 +19270,279 @@
                 </pic:pic>
               </a:graphicData>
             </a:graphic>
+          </wp:anchor>
+        </w:drawing>
+      </w:r>
+      <w:r>
+        <w:rPr>
+          <w:sz w:val="32"/>
+          <w:szCs w:val="32"/>
+          <w:lang w:val="en-US"/>
+        </w:rPr>
+        <w:br w:type="textWrapping" w:clear="all"/>
+      </w:r>
+    </w:p>
+    <w:p>
+      <w:pPr>
+        <w:spacing w:after="0" w:line="276" w:lineRule="auto"/>
+        <w:rPr>
+          <w:sz w:val="32"/>
+          <w:szCs w:val="32"/>
+          <w:lang w:val="ru-RU"/>
+        </w:rPr>
+      </w:pPr>
+    </w:p>
+    <w:p>
+      <w:pPr>
+        <w:spacing w:after="0" w:line="276" w:lineRule="auto"/>
+        <w:rPr>
+          <w:sz w:val="32"/>
+          <w:szCs w:val="32"/>
+          <w:lang w:val="ru-RU"/>
+        </w:rPr>
+        <w:sectPr>
+          <w:pgSz w:w="11906" w:h="16838"/>
+          <w:pgMar w:top="1418" w:right="1418" w:bottom="1134" w:left="1418" w:header="709" w:footer="709" w:gutter="0"/>
+          <w:cols w:space="708"/>
+          <w:docGrid w:linePitch="360"/>
+        </w:sectPr>
+      </w:pPr>
+    </w:p>
+    <w:p>
+      <w:pPr>
+        <w:pStyle w:val="2"/>
+        <w:rPr>
+          <w:rFonts w:eastAsia="Arial"/>
+          <w:lang w:val="ru-RU"/>
+        </w:rPr>
+      </w:pPr>
+      <w:r>
+        <w:rPr>
+          <w:rFonts w:eastAsia="Arial"/>
+          <w:lang w:val="ru-RU"/>
+        </w:rPr>
+        <w:lastRenderedPageBreak/>
+        <w:t>+ Лабораторная работа №5 (2ч). Подключение и установка модулей. Создание пользовательских модулей.</w:t>
+      </w:r>
+    </w:p>
+    <w:p>
+      <w:pPr>
+        <w:rPr>
+          <w:rFonts w:eastAsia="Arial"/>
+          <w:sz w:val="32"/>
+          <w:szCs w:val="32"/>
+          <w:lang w:val="ru-RU"/>
+        </w:rPr>
+      </w:pPr>
+    </w:p>
+    <w:p>
+      <w:pPr>
+        <w:rPr>
+          <w:sz w:val="32"/>
+          <w:szCs w:val="32"/>
+          <w:lang w:val="ru-RU"/>
+        </w:rPr>
+      </w:pPr>
+      <w:r>
+        <w:rPr>
+          <w:b/>
+          <w:color w:val="38761D"/>
+          <w:sz w:val="32"/>
+          <w:szCs w:val="32"/>
+          <w:lang w:val="ru-RU"/>
+        </w:rPr>
+        <w:t>Задание 1.</w:t>
+      </w:r>
+    </w:p>
+    <w:p>
+      <w:pPr>
+        <w:ind w:firstLine="720"/>
+        <w:rPr>
+          <w:sz w:val="32"/>
+          <w:szCs w:val="32"/>
+          <w:lang w:val="ru-RU"/>
+        </w:rPr>
+      </w:pPr>
+      <w:r>
+        <w:rPr>
+          <w:sz w:val="32"/>
+          <w:szCs w:val="32"/>
+          <w:lang w:val="ru-RU"/>
+        </w:rPr>
+        <w:t xml:space="preserve">Импортируйте модуль </w:t>
+      </w:r>
+      <w:r>
+        <w:rPr>
+          <w:b/>
+          <w:sz w:val="32"/>
+          <w:szCs w:val="32"/>
+          <w:lang w:val="ru-RU"/>
+        </w:rPr>
+        <w:t xml:space="preserve">random </w:t>
+      </w:r>
+      <w:r>
+        <w:rPr>
+          <w:sz w:val="32"/>
+          <w:szCs w:val="32"/>
+          <w:lang w:val="ru-RU"/>
+        </w:rPr>
+        <w:t>в свою программу.</w:t>
+      </w:r>
+    </w:p>
+    <w:p>
+      <w:pPr>
+        <w:ind w:firstLine="720"/>
+        <w:rPr>
+          <w:sz w:val="32"/>
+          <w:szCs w:val="32"/>
+          <w:lang w:val="ru-RU"/>
+        </w:rPr>
+      </w:pPr>
+      <w:r>
+        <w:rPr>
+          <w:sz w:val="32"/>
+          <w:szCs w:val="32"/>
+          <w:lang w:val="ru-RU"/>
+        </w:rPr>
+        <w:t xml:space="preserve">Используйте функцию </w:t>
+      </w:r>
+      <w:r>
+        <w:rPr>
+          <w:b/>
+          <w:sz w:val="32"/>
+          <w:szCs w:val="32"/>
+          <w:lang w:val="ru-RU"/>
+        </w:rPr>
+        <w:t>random.choice()</w:t>
+      </w:r>
+      <w:r>
+        <w:rPr>
+          <w:sz w:val="32"/>
+          <w:szCs w:val="32"/>
+          <w:lang w:val="ru-RU"/>
+        </w:rPr>
+        <w:t xml:space="preserve"> для выбора случайного элемента из списка.</w:t>
+      </w:r>
+    </w:p>
+    <w:p>
+      <w:pPr>
+        <w:ind w:firstLine="720"/>
+        <w:rPr>
+          <w:sz w:val="32"/>
+          <w:szCs w:val="32"/>
+          <w:lang w:val="ru-RU"/>
+        </w:rPr>
+      </w:pPr>
+      <w:r>
+        <w:rPr>
+          <w:sz w:val="32"/>
+          <w:szCs w:val="32"/>
+          <w:lang w:val="ru-RU"/>
+        </w:rPr>
+        <w:t xml:space="preserve">Создайте список с несколькими именами и используйте функцию </w:t>
+      </w:r>
+      <w:r>
+        <w:rPr>
+          <w:b/>
+          <w:sz w:val="32"/>
+          <w:szCs w:val="32"/>
+          <w:lang w:val="ru-RU"/>
+        </w:rPr>
+        <w:t xml:space="preserve">random.choice() </w:t>
+      </w:r>
+      <w:r>
+        <w:rPr>
+          <w:sz w:val="32"/>
+          <w:szCs w:val="32"/>
+          <w:lang w:val="ru-RU"/>
+        </w:rPr>
+        <w:t>для выбора случайного имени из списка.</w:t>
+      </w:r>
+    </w:p>
+    <w:p>
+      <w:pPr>
+        <w:ind w:firstLine="720"/>
+        <w:rPr>
+          <w:sz w:val="32"/>
+          <w:szCs w:val="32"/>
+          <w:lang w:val="ru-RU"/>
+        </w:rPr>
+      </w:pPr>
+      <w:r>
+        <w:rPr>
+          <w:sz w:val="32"/>
+          <w:szCs w:val="32"/>
+          <w:lang w:val="ru-RU"/>
+        </w:rPr>
+        <w:t>Выведите выбранное случайное имя на экран.</w:t>
+      </w:r>
+    </w:p>
+    <w:p>
+      <w:pPr>
+        <w:spacing w:after="0" w:line="276" w:lineRule="auto"/>
+        <w:rPr>
+          <w:sz w:val="32"/>
+          <w:szCs w:val="32"/>
+          <w:lang w:val="en-US"/>
+        </w:rPr>
+      </w:pPr>
+      <w:r>
+        <w:rPr>
+          <w:sz w:val="32"/>
+          <w:szCs w:val="32"/>
+          <w:lang w:val="en-US"/>
+        </w:rPr>
+        <w:t>Code:</w:t>
+      </w:r>
+    </w:p>
+    <w:p>
+      <w:pPr>
+        <w:spacing w:after="0" w:line="276" w:lineRule="auto"/>
+        <w:rPr>
+          <w:sz w:val="32"/>
+          <w:szCs w:val="32"/>
+          <w:lang w:val="en-US"/>
+        </w:rPr>
+      </w:pPr>
+      <w:r>
+        <w:rPr>
+          <w:sz w:val="32"/>
+          <w:szCs w:val="32"/>
+          <w:lang w:val="en-US"/>
+        </w:rPr>
+        <w:drawing>
+          <wp:inline distT="0" distB="0" distL="0" distR="0" wp14:anchorId="19A2E76E" wp14:editId="19952E4C">
+            <wp:extent cx="4496427" cy="1381318"/>
+            <wp:effectExtent l="0" t="0" r="0" b="9525"/>
+            <wp:docPr id="399219175" name="Рисунок 1"/>
+            <wp:cNvGraphicFramePr>
+              <a:graphicFrameLocks xmlns:a="http://schemas.openxmlformats.org/drawingml/2006/main" noChangeAspect="1"/>
+            </wp:cNvGraphicFramePr>
+            <a:graphic xmlns:a="http://schemas.openxmlformats.org/drawingml/2006/main">
+              <a:graphicData uri="http://schemas.openxmlformats.org/drawingml/2006/picture">
+                <pic:pic xmlns:pic="http://schemas.openxmlformats.org/drawingml/2006/picture">
+                  <pic:nvPicPr>
+                    <pic:cNvPr id="399219175" name=""/>
+                    <pic:cNvPicPr/>
+                  </pic:nvPicPr>
+                  <pic:blipFill>
+                    <a:blip r:embed="rId191"/>
+                    <a:stretch>
+                      <a:fillRect/>
+                    </a:stretch>
+                  </pic:blipFill>
+                  <pic:spPr>
+                    <a:xfrm>
+                      <a:off x="0" y="0"/>
+                      <a:ext cx="4496427" cy="1381318"/>
+                    </a:xfrm>
+                    <a:prstGeom prst="rect">
+                      <a:avLst/>
+                    </a:prstGeom>
+                  </pic:spPr>
+                </pic:pic>
+              </a:graphicData>
+            </a:graphic>
           </wp:inline>
         </w:drawing>
       </w:r>
@@ -19266,9 +19553,496 @@
         <w:rPr>
           <w:sz w:val="32"/>
           <w:szCs w:val="32"/>
-          <w:lang w:val="ru-RU"/>
-        </w:rPr>
-      </w:pPr>
+          <w:lang w:val="en-US"/>
+        </w:rPr>
+      </w:pPr>
+      <w:r>
+        <w:rPr>
+          <w:sz w:val="32"/>
+          <w:szCs w:val="32"/>
+          <w:lang w:val="en-US"/>
+        </w:rPr>
+        <w:t>Result:</w:t>
+      </w:r>
+    </w:p>
+    <w:p>
+      <w:pPr>
+        <w:spacing w:after="0" w:line="276" w:lineRule="auto"/>
+        <w:rPr>
+          <w:sz w:val="32"/>
+          <w:szCs w:val="32"/>
+          <w:lang w:val="en-US"/>
+        </w:rPr>
+      </w:pPr>
+      <w:r>
+        <w:rPr>
+          <w:sz w:val="32"/>
+          <w:szCs w:val="32"/>
+          <w:lang w:val="en-US"/>
+        </w:rPr>
+        <w:drawing>
+          <wp:inline distT="0" distB="0" distL="0" distR="0" wp14:anchorId="5A16C5EE" wp14:editId="36B411EE">
+            <wp:extent cx="285790" cy="381053"/>
+            <wp:effectExtent l="0" t="0" r="0" b="0"/>
+            <wp:docPr id="1220328271" name="Рисунок 1"/>
+            <wp:cNvGraphicFramePr>
+              <a:graphicFrameLocks xmlns:a="http://schemas.openxmlformats.org/drawingml/2006/main" noChangeAspect="1"/>
+            </wp:cNvGraphicFramePr>
+            <a:graphic xmlns:a="http://schemas.openxmlformats.org/drawingml/2006/main">
+              <a:graphicData uri="http://schemas.openxmlformats.org/drawingml/2006/picture">
+                <pic:pic xmlns:pic="http://schemas.openxmlformats.org/drawingml/2006/picture">
+                  <pic:nvPicPr>
+                    <pic:cNvPr id="1220328271" name=""/>
+                    <pic:cNvPicPr/>
+                  </pic:nvPicPr>
+                  <pic:blipFill>
+                    <a:blip r:embed="rId192"/>
+                    <a:stretch>
+                      <a:fillRect/>
+                    </a:stretch>
+                  </pic:blipFill>
+                  <pic:spPr>
+                    <a:xfrm>
+                      <a:off x="0" y="0"/>
+                      <a:ext cx="285790" cy="381053"/>
+                    </a:xfrm>
+                    <a:prstGeom prst="rect">
+                      <a:avLst/>
+                    </a:prstGeom>
+                  </pic:spPr>
+                </pic:pic>
+              </a:graphicData>
+            </a:graphic>
+          </wp:inline>
+        </w:drawing>
+      </w:r>
+    </w:p>
+    <w:p>
+      <w:pPr>
+        <w:spacing w:after="0" w:line="276" w:lineRule="auto"/>
+        <w:rPr>
+          <w:sz w:val="32"/>
+          <w:szCs w:val="32"/>
+          <w:lang w:val="en-US"/>
+        </w:rPr>
+      </w:pPr>
+    </w:p>
+    <w:p>
+      <w:pPr>
+        <w:ind w:firstLine="720"/>
+        <w:rPr>
+          <w:sz w:val="32"/>
+          <w:szCs w:val="32"/>
+          <w:lang w:val="ru-RU"/>
+        </w:rPr>
+      </w:pPr>
+      <w:r>
+        <w:rPr>
+          <w:sz w:val="32"/>
+          <w:szCs w:val="32"/>
+          <w:lang w:val="ru-RU"/>
+        </w:rPr>
+        <w:t>Задание на создание пользовательского модуля:</w:t>
+      </w:r>
+    </w:p>
+    <w:p>
+      <w:pPr>
+        <w:rPr>
+          <w:sz w:val="32"/>
+          <w:szCs w:val="32"/>
+          <w:lang w:val="ru-RU"/>
+        </w:rPr>
+      </w:pPr>
+      <w:r>
+        <w:rPr>
+          <w:b/>
+          <w:color w:val="38761D"/>
+          <w:sz w:val="32"/>
+          <w:szCs w:val="32"/>
+          <w:lang w:val="ru-RU"/>
+        </w:rPr>
+        <w:t>Задание 2.</w:t>
+      </w:r>
+    </w:p>
+    <w:p>
+      <w:pPr>
+        <w:ind w:firstLine="720"/>
+        <w:rPr>
+          <w:b/>
+          <w:sz w:val="32"/>
+          <w:szCs w:val="32"/>
+          <w:lang w:val="ru-RU"/>
+        </w:rPr>
+      </w:pPr>
+      <w:r>
+        <w:rPr>
+          <w:sz w:val="32"/>
+          <w:szCs w:val="32"/>
+          <w:lang w:val="ru-RU"/>
+        </w:rPr>
+        <w:t xml:space="preserve">Создайте новый файл с расширением .py и назовите его </w:t>
+      </w:r>
+      <w:r>
+        <w:rPr>
+          <w:b/>
+          <w:sz w:val="32"/>
+          <w:szCs w:val="32"/>
+          <w:lang w:val="ru-RU"/>
+        </w:rPr>
+        <w:t>calculator.py.</w:t>
+      </w:r>
+    </w:p>
+    <w:p>
+      <w:pPr>
+        <w:ind w:firstLine="720"/>
+        <w:rPr>
+          <w:sz w:val="32"/>
+          <w:szCs w:val="32"/>
+          <w:lang w:val="ru-RU"/>
+        </w:rPr>
+      </w:pPr>
+      <w:r>
+        <w:rPr>
+          <w:sz w:val="32"/>
+          <w:szCs w:val="32"/>
+          <w:lang w:val="ru-RU"/>
+        </w:rPr>
+        <w:t xml:space="preserve">В файле </w:t>
+      </w:r>
+      <w:r>
+        <w:rPr>
+          <w:b/>
+          <w:sz w:val="32"/>
+          <w:szCs w:val="32"/>
+          <w:lang w:val="ru-RU"/>
+        </w:rPr>
+        <w:t>calculator.py</w:t>
+      </w:r>
+      <w:r>
+        <w:rPr>
+          <w:sz w:val="32"/>
+          <w:szCs w:val="32"/>
+          <w:lang w:val="ru-RU"/>
+        </w:rPr>
+        <w:t xml:space="preserve"> определите функции для выполнения простых математических операций, таких как сложение, вычитание, умножение и деление.</w:t>
+      </w:r>
+    </w:p>
+    <w:p>
+      <w:pPr>
+        <w:ind w:firstLine="720"/>
+        <w:rPr>
+          <w:sz w:val="32"/>
+          <w:szCs w:val="32"/>
+          <w:lang w:val="ru-RU"/>
+        </w:rPr>
+      </w:pPr>
+      <w:r>
+        <w:rPr>
+          <w:sz w:val="32"/>
+          <w:szCs w:val="32"/>
+          <w:lang w:val="ru-RU"/>
+        </w:rPr>
+        <w:lastRenderedPageBreak/>
+        <w:t xml:space="preserve">В основной программе импортируйте модуль </w:t>
+      </w:r>
+      <w:r>
+        <w:rPr>
+          <w:b/>
+          <w:sz w:val="32"/>
+          <w:szCs w:val="32"/>
+          <w:lang w:val="ru-RU"/>
+        </w:rPr>
+        <w:t xml:space="preserve">calculator </w:t>
+      </w:r>
+      <w:r>
+        <w:rPr>
+          <w:sz w:val="32"/>
+          <w:szCs w:val="32"/>
+          <w:lang w:val="ru-RU"/>
+        </w:rPr>
+        <w:t>и используйте его функции для выполнения различных математических операций.</w:t>
+      </w:r>
+    </w:p>
+    <w:p>
+      <w:pPr>
+        <w:ind w:firstLine="720"/>
+        <w:rPr>
+          <w:sz w:val="32"/>
+          <w:szCs w:val="32"/>
+          <w:lang w:val="ru-RU"/>
+        </w:rPr>
+      </w:pPr>
+      <w:r>
+        <w:rPr>
+          <w:sz w:val="32"/>
+          <w:szCs w:val="32"/>
+          <w:lang w:val="ru-RU"/>
+        </w:rPr>
+        <w:t>Проверьте работу пользовательского модуля, вызывая функции и выводя результаты на экран.</w:t>
+      </w:r>
+    </w:p>
+    <w:p>
+      <w:pPr>
+        <w:ind w:firstLine="720"/>
+        <w:rPr>
+          <w:sz w:val="32"/>
+          <w:szCs w:val="32"/>
+          <w:lang w:val="en-US"/>
+        </w:rPr>
+      </w:pPr>
+      <w:r>
+        <w:rPr>
+          <w:sz w:val="32"/>
+          <w:szCs w:val="32"/>
+          <w:lang w:val="en-US"/>
+        </w:rPr>
+        <w:t>File calculator.py:</w:t>
+      </w:r>
+    </w:p>
+    <w:p>
+      <w:pPr>
+        <w:ind w:firstLine="720"/>
+        <w:rPr>
+          <w:sz w:val="32"/>
+          <w:szCs w:val="32"/>
+          <w:lang w:val="en-US"/>
+        </w:rPr>
+      </w:pPr>
+      <w:r>
+        <w:rPr>
+          <w:sz w:val="32"/>
+          <w:szCs w:val="32"/>
+          <w:lang w:val="en-US"/>
+        </w:rPr>
+        <w:drawing>
+          <wp:inline distT="0" distB="0" distL="0" distR="0" wp14:anchorId="5F6EC0BF" wp14:editId="36E5540D">
+            <wp:extent cx="3839111" cy="6277851"/>
+            <wp:effectExtent l="0" t="0" r="9525" b="8890"/>
+            <wp:docPr id="961594062" name="Рисунок 1"/>
+            <wp:cNvGraphicFramePr>
+              <a:graphicFrameLocks xmlns:a="http://schemas.openxmlformats.org/drawingml/2006/main" noChangeAspect="1"/>
+            </wp:cNvGraphicFramePr>
+            <a:graphic xmlns:a="http://schemas.openxmlformats.org/drawingml/2006/main">
+              <a:graphicData uri="http://schemas.openxmlformats.org/drawingml/2006/picture">
+                <pic:pic xmlns:pic="http://schemas.openxmlformats.org/drawingml/2006/picture">
+                  <pic:nvPicPr>
+                    <pic:cNvPr id="961594062" name=""/>
+                    <pic:cNvPicPr/>
+                  </pic:nvPicPr>
+                  <pic:blipFill>
+                    <a:blip r:embed="rId193"/>
+                    <a:stretch>
+                      <a:fillRect/>
+                    </a:stretch>
+                  </pic:blipFill>
+                  <pic:spPr>
+                    <a:xfrm>
+                      <a:off x="0" y="0"/>
+                      <a:ext cx="3839111" cy="6277851"/>
+                    </a:xfrm>
+                    <a:prstGeom prst="rect">
+                      <a:avLst/>
+                    </a:prstGeom>
+                  </pic:spPr>
+                </pic:pic>
+              </a:graphicData>
+            </a:graphic>
+          </wp:inline>
+        </w:drawing>
+      </w:r>
+    </w:p>
+    <w:p>
+      <w:pPr>
+        <w:ind w:firstLine="720"/>
+        <w:rPr>
+          <w:sz w:val="32"/>
+          <w:szCs w:val="32"/>
+          <w:lang w:val="en-US"/>
+        </w:rPr>
+      </w:pPr>
+      <w:r>
+        <w:rPr>
+          <w:sz w:val="32"/>
+          <w:szCs w:val="32"/>
+          <w:lang w:val="en-US"/>
+        </w:rPr>
+        <w:lastRenderedPageBreak/>
+        <w:drawing>
+          <wp:inline distT="0" distB="0" distL="0" distR="0" wp14:anchorId="5D89BE78" wp14:editId="085CE7F3">
+            <wp:extent cx="3667637" cy="2324424"/>
+            <wp:effectExtent l="0" t="0" r="9525" b="0"/>
+            <wp:docPr id="1175348968" name="Рисунок 1"/>
+            <wp:cNvGraphicFramePr>
+              <a:graphicFrameLocks xmlns:a="http://schemas.openxmlformats.org/drawingml/2006/main" noChangeAspect="1"/>
+            </wp:cNvGraphicFramePr>
+            <a:graphic xmlns:a="http://schemas.openxmlformats.org/drawingml/2006/main">
+              <a:graphicData uri="http://schemas.openxmlformats.org/drawingml/2006/picture">
+                <pic:pic xmlns:pic="http://schemas.openxmlformats.org/drawingml/2006/picture">
+                  <pic:nvPicPr>
+                    <pic:cNvPr id="1175348968" name=""/>
+                    <pic:cNvPicPr/>
+                  </pic:nvPicPr>
+                  <pic:blipFill>
+                    <a:blip r:embed="rId194"/>
+                    <a:stretch>
+                      <a:fillRect/>
+                    </a:stretch>
+                  </pic:blipFill>
+                  <pic:spPr>
+                    <a:xfrm>
+                      <a:off x="0" y="0"/>
+                      <a:ext cx="3667637" cy="2324424"/>
+                    </a:xfrm>
+                    <a:prstGeom prst="rect">
+                      <a:avLst/>
+                    </a:prstGeom>
+                  </pic:spPr>
+                </pic:pic>
+              </a:graphicData>
+            </a:graphic>
+          </wp:inline>
+        </w:drawing>
+      </w:r>
+    </w:p>
+    <w:p>
+      <w:pPr>
+        <w:ind w:firstLine="720"/>
+        <w:rPr>
+          <w:sz w:val="32"/>
+          <w:szCs w:val="32"/>
+          <w:lang w:val="en-US"/>
+        </w:rPr>
+      </w:pPr>
+      <w:r>
+        <w:rPr>
+          <w:sz w:val="32"/>
+          <w:szCs w:val="32"/>
+          <w:lang w:val="en-US"/>
+        </w:rPr>
+        <w:t>Main code:</w:t>
+      </w:r>
+    </w:p>
+    <w:p>
+      <w:pPr>
+        <w:ind w:firstLine="720"/>
+        <w:rPr>
+          <w:sz w:val="32"/>
+          <w:szCs w:val="32"/>
+          <w:lang w:val="en-US"/>
+        </w:rPr>
+      </w:pPr>
+      <w:r>
+        <w:rPr>
+          <w:sz w:val="32"/>
+          <w:szCs w:val="32"/>
+          <w:lang w:val="en-US"/>
+        </w:rPr>
+        <w:drawing>
+          <wp:inline distT="0" distB="0" distL="0" distR="0" wp14:anchorId="42CDF022" wp14:editId="71822E67">
+            <wp:extent cx="4877481" cy="1600423"/>
+            <wp:effectExtent l="0" t="0" r="0" b="0"/>
+            <wp:docPr id="1987083496" name="Рисунок 1"/>
+            <wp:cNvGraphicFramePr>
+              <a:graphicFrameLocks xmlns:a="http://schemas.openxmlformats.org/drawingml/2006/main" noChangeAspect="1"/>
+            </wp:cNvGraphicFramePr>
+            <a:graphic xmlns:a="http://schemas.openxmlformats.org/drawingml/2006/main">
+              <a:graphicData uri="http://schemas.openxmlformats.org/drawingml/2006/picture">
+                <pic:pic xmlns:pic="http://schemas.openxmlformats.org/drawingml/2006/picture">
+                  <pic:nvPicPr>
+                    <pic:cNvPr id="1987083496" name=""/>
+                    <pic:cNvPicPr/>
+                  </pic:nvPicPr>
+                  <pic:blipFill>
+                    <a:blip r:embed="rId195"/>
+                    <a:stretch>
+                      <a:fillRect/>
+                    </a:stretch>
+                  </pic:blipFill>
+                  <pic:spPr>
+                    <a:xfrm>
+                      <a:off x="0" y="0"/>
+                      <a:ext cx="4877481" cy="1600423"/>
+                    </a:xfrm>
+                    <a:prstGeom prst="rect">
+                      <a:avLst/>
+                    </a:prstGeom>
+                  </pic:spPr>
+                </pic:pic>
+              </a:graphicData>
+            </a:graphic>
+          </wp:inline>
+        </w:drawing>
+      </w:r>
+    </w:p>
+    <w:p>
+      <w:pPr>
+        <w:ind w:firstLine="720"/>
+        <w:rPr>
+          <w:sz w:val="32"/>
+          <w:szCs w:val="32"/>
+          <w:lang w:val="en-US"/>
+        </w:rPr>
+      </w:pPr>
+      <w:r>
+        <w:rPr>
+          <w:sz w:val="32"/>
+          <w:szCs w:val="32"/>
+          <w:lang w:val="en-US"/>
+        </w:rPr>
+        <w:t>Result:</w:t>
+      </w:r>
+    </w:p>
+    <w:p>
+      <w:pPr>
+        <w:ind w:firstLine="720"/>
+        <w:rPr>
+          <w:sz w:val="32"/>
+          <w:szCs w:val="32"/>
+          <w:lang w:val="en-US"/>
+        </w:rPr>
+      </w:pPr>
+      <w:r>
+        <w:rPr>
+          <w:sz w:val="32"/>
+          <w:szCs w:val="32"/>
+          <w:lang w:val="en-US"/>
+        </w:rPr>
+        <w:drawing>
+          <wp:inline distT="0" distB="0" distL="0" distR="0" wp14:anchorId="6FCC44FE" wp14:editId="0A7FAB01">
+            <wp:extent cx="733527" cy="1095528"/>
+            <wp:effectExtent l="0" t="0" r="9525" b="9525"/>
+            <wp:docPr id="146008932" name="Рисунок 1"/>
+            <wp:cNvGraphicFramePr>
+              <a:graphicFrameLocks xmlns:a="http://schemas.openxmlformats.org/drawingml/2006/main" noChangeAspect="1"/>
+            </wp:cNvGraphicFramePr>
+            <a:graphic xmlns:a="http://schemas.openxmlformats.org/drawingml/2006/main">
+              <a:graphicData uri="http://schemas.openxmlformats.org/drawingml/2006/picture">
+                <pic:pic xmlns:pic="http://schemas.openxmlformats.org/drawingml/2006/picture">
+                  <pic:nvPicPr>
+                    <pic:cNvPr id="146008932" name=""/>
+                    <pic:cNvPicPr/>
+                  </pic:nvPicPr>
+                  <pic:blipFill>
+                    <a:blip r:embed="rId196"/>
+                    <a:stretch>
+                      <a:fillRect/>
+                    </a:stretch>
+                  </pic:blipFill>
+                  <pic:spPr>
+                    <a:xfrm>
+                      <a:off x="0" y="0"/>
+                      <a:ext cx="733527" cy="1095528"/>
+                    </a:xfrm>
+                    <a:prstGeom prst="rect">
+                      <a:avLst/>
+                    </a:prstGeom>
+                  </pic:spPr>
+                </pic:pic>
+              </a:graphicData>
+            </a:graphic>
+          </wp:inline>
+        </w:drawing>
+      </w:r>
     </w:p>
     <w:p>
       <w:pPr>
@@ -19697,21 +20471,21 @@
         <v:path o:extrusionok="f" gradientshapeok="t" o:connecttype="rect"/>
         <o:lock v:ext="edit" aspectratio="t"/>
       </v:shapetype>
-      <v:shape id="_x0000_i1110" type="#_x0000_t75" style="width:24.6pt;height:22.8pt;visibility:visible;mso-wrap-style:square" o:bullet="t">
+      <v:shape id="_x0000_i1122" type="#_x0000_t75" style="width:24.6pt;height:22.8pt;visibility:visible;mso-wrap-style:square" o:bullet="t">
         <v:imagedata r:id="rId1" o:title=""/>
       </v:shape>
     </w:pict>
   </w:numPicBullet>
   <w:numPicBullet w:numPicBulletId="1">
     <w:pict>
-      <v:shape id="_x0000_i1111" type="#_x0000_t75" style="width:45pt;height:23.4pt;visibility:visible;mso-wrap-style:square" o:bullet="t">
+      <v:shape id="_x0000_i1123" type="#_x0000_t75" style="width:45pt;height:23.4pt;visibility:visible;mso-wrap-style:square" o:bullet="t">
         <v:imagedata r:id="rId2" o:title=""/>
       </v:shape>
     </w:pict>
   </w:numPicBullet>
   <w:numPicBullet w:numPicBulletId="2">
     <w:pict>
-      <v:shape id="_x0000_i1112" type="#_x0000_t75" style="width:27.6pt;height:21.6pt;visibility:visible;mso-wrap-style:square" o:bullet="t">
+      <v:shape id="_x0000_i1124" type="#_x0000_t75" style="width:27.6pt;height:21.6pt;visibility:visible;mso-wrap-style:square" o:bullet="t">
         <v:imagedata r:id="rId3" o:title=""/>
       </v:shape>
     </w:pict>

</xml_diff>

<commit_message>
task 3 done, lab5 done
</commit_message>
<xml_diff>
--- a/otchet.docx
+++ b/otchet.docx
@@ -20046,6 +20046,633 @@
     </w:p>
     <w:p>
       <w:pPr>
+        <w:ind w:firstLine="720"/>
+        <w:rPr>
+          <w:sz w:val="32"/>
+          <w:szCs w:val="32"/>
+          <w:lang w:val="en-US"/>
+        </w:rPr>
+      </w:pPr>
+    </w:p>
+    <w:p>
+      <w:pPr>
+        <w:pStyle w:val="2"/>
+        <w:rPr>
+          <w:rFonts w:eastAsia="Arial"/>
+          <w:color w:val="38761D"/>
+          <w:lang w:val="ru-RU"/>
+        </w:rPr>
+      </w:pPr>
+      <w:r>
+        <w:rPr>
+          <w:rFonts w:eastAsia="Arial"/>
+          <w:color w:val="38761D"/>
+          <w:lang w:val="ru-RU"/>
+        </w:rPr>
+        <w:t>Задание 3.</w:t>
+      </w:r>
+    </w:p>
+    <w:p>
+      <w:pPr>
+        <w:ind w:firstLine="720"/>
+        <w:rPr>
+          <w:rFonts w:eastAsia="Arial"/>
+          <w:sz w:val="32"/>
+          <w:szCs w:val="32"/>
+          <w:lang w:val="ru-RU"/>
+        </w:rPr>
+      </w:pPr>
+      <w:r>
+        <w:rPr>
+          <w:sz w:val="32"/>
+          <w:szCs w:val="32"/>
+          <w:lang w:val="ru-RU"/>
+        </w:rPr>
+        <w:t xml:space="preserve">Написать модуль  </w:t>
+      </w:r>
+      <w:r>
+        <w:rPr>
+          <w:b/>
+          <w:sz w:val="32"/>
+          <w:szCs w:val="32"/>
+          <w:lang w:val="ru-RU"/>
+        </w:rPr>
+        <w:t>lists</w:t>
+      </w:r>
+      <w:r>
+        <w:rPr>
+          <w:sz w:val="32"/>
+          <w:szCs w:val="32"/>
+          <w:lang w:val="ru-RU"/>
+        </w:rPr>
+        <w:t>, в котором содержится 5 функций:</w:t>
+      </w:r>
+    </w:p>
+    <w:p>
+      <w:pPr>
+        <w:ind w:firstLine="720"/>
+        <w:rPr>
+          <w:sz w:val="32"/>
+          <w:szCs w:val="32"/>
+          <w:lang w:val="ru-RU"/>
+        </w:rPr>
+      </w:pPr>
+      <w:r>
+        <w:rPr>
+          <w:sz w:val="32"/>
+          <w:szCs w:val="32"/>
+          <w:lang w:val="ru-RU"/>
+        </w:rPr>
+        <w:t>1)</w:t>
+      </w:r>
+      <w:r>
+        <w:rPr>
+          <w:sz w:val="32"/>
+          <w:szCs w:val="32"/>
+          <w:lang w:val="ru-RU"/>
+        </w:rPr>
+        <w:tab/>
+        <w:t xml:space="preserve">Функция </w:t>
+      </w:r>
+      <w:r>
+        <w:rPr>
+          <w:b/>
+          <w:sz w:val="32"/>
+          <w:szCs w:val="32"/>
+          <w:lang w:val="ru-RU"/>
+        </w:rPr>
+        <w:t>randomList</w:t>
+      </w:r>
+      <w:r>
+        <w:rPr>
+          <w:sz w:val="32"/>
+          <w:szCs w:val="32"/>
+          <w:lang w:val="ru-RU"/>
+        </w:rPr>
+        <w:t>, принимающую 1 аргумент n - длина списка. Которая возвращает список данной длины, заполненной случайными числами от -99 до 99.</w:t>
+      </w:r>
+    </w:p>
+    <w:p>
+      <w:pPr>
+        <w:ind w:firstLine="720"/>
+        <w:rPr>
+          <w:sz w:val="32"/>
+          <w:szCs w:val="32"/>
+          <w:lang w:val="ru-RU"/>
+        </w:rPr>
+      </w:pPr>
+      <w:r>
+        <w:rPr>
+          <w:sz w:val="32"/>
+          <w:szCs w:val="32"/>
+          <w:lang w:val="ru-RU"/>
+        </w:rPr>
+        <w:t>2)</w:t>
+      </w:r>
+      <w:r>
+        <w:rPr>
+          <w:sz w:val="32"/>
+          <w:szCs w:val="32"/>
+          <w:lang w:val="ru-RU"/>
+        </w:rPr>
+        <w:tab/>
+        <w:t xml:space="preserve">Функция </w:t>
+      </w:r>
+      <w:r>
+        <w:rPr>
+          <w:b/>
+          <w:sz w:val="32"/>
+          <w:szCs w:val="32"/>
+          <w:lang w:val="ru-RU"/>
+        </w:rPr>
+        <w:t>randomMatrix</w:t>
+      </w:r>
+      <w:r>
+        <w:rPr>
+          <w:sz w:val="32"/>
+          <w:szCs w:val="32"/>
+          <w:lang w:val="ru-RU"/>
+        </w:rPr>
+        <w:t xml:space="preserve">, принимающую 1 аргумент n – длина двумерного списка NxN. Которая возвращает двумерный </w:t>
+      </w:r>
+      <w:r>
+        <w:rPr>
+          <w:sz w:val="32"/>
+          <w:szCs w:val="32"/>
+          <w:lang w:val="ru-RU"/>
+        </w:rPr>
+        <w:lastRenderedPageBreak/>
+        <w:t>список данной длины, заполненный случайными числами от 0 до 9.</w:t>
+      </w:r>
+    </w:p>
+    <w:p>
+      <w:pPr>
+        <w:ind w:firstLine="720"/>
+        <w:rPr>
+          <w:sz w:val="32"/>
+          <w:szCs w:val="32"/>
+          <w:lang w:val="ru-RU"/>
+        </w:rPr>
+      </w:pPr>
+      <w:r>
+        <w:rPr>
+          <w:sz w:val="32"/>
+          <w:szCs w:val="32"/>
+          <w:lang w:val="ru-RU"/>
+        </w:rPr>
+        <w:t>3)</w:t>
+      </w:r>
+      <w:r>
+        <w:rPr>
+          <w:sz w:val="32"/>
+          <w:szCs w:val="32"/>
+          <w:lang w:val="ru-RU"/>
+        </w:rPr>
+        <w:tab/>
+        <w:t xml:space="preserve">Функция </w:t>
+      </w:r>
+      <w:r>
+        <w:rPr>
+          <w:b/>
+          <w:sz w:val="32"/>
+          <w:szCs w:val="32"/>
+          <w:lang w:val="ru-RU"/>
+        </w:rPr>
+        <w:t>maxLength</w:t>
+      </w:r>
+      <w:r>
+        <w:rPr>
+          <w:sz w:val="32"/>
+          <w:szCs w:val="32"/>
+          <w:lang w:val="ru-RU"/>
+        </w:rPr>
+        <w:t>, принимает 1 аргумент X – список, состоящий из слов. Функция должна определить самое длинное слова в списке. Функция должна вернуть данное слова.</w:t>
+      </w:r>
+    </w:p>
+    <w:p>
+      <w:pPr>
+        <w:ind w:firstLine="720"/>
+        <w:rPr>
+          <w:sz w:val="32"/>
+          <w:szCs w:val="32"/>
+          <w:lang w:val="ru-RU"/>
+        </w:rPr>
+      </w:pPr>
+      <w:r>
+        <w:rPr>
+          <w:sz w:val="32"/>
+          <w:szCs w:val="32"/>
+          <w:lang w:val="ru-RU"/>
+        </w:rPr>
+        <w:t>4)</w:t>
+      </w:r>
+      <w:r>
+        <w:rPr>
+          <w:sz w:val="32"/>
+          <w:szCs w:val="32"/>
+          <w:lang w:val="ru-RU"/>
+        </w:rPr>
+        <w:tab/>
+        <w:t xml:space="preserve">Функция </w:t>
+      </w:r>
+      <w:r>
+        <w:rPr>
+          <w:b/>
+          <w:sz w:val="32"/>
+          <w:szCs w:val="32"/>
+          <w:lang w:val="ru-RU"/>
+        </w:rPr>
+        <w:t>currentSums</w:t>
+      </w:r>
+      <w:r>
+        <w:rPr>
+          <w:sz w:val="32"/>
+          <w:szCs w:val="32"/>
+          <w:lang w:val="ru-RU"/>
+        </w:rPr>
+        <w:t>, принимающая 1 аргумент X – список чисел. Функция возвращает новый массив из такого же числа элементов, в котором на каждой позиции будет находиться сумма элементов списка X до этой позиции включительно.</w:t>
+      </w:r>
+    </w:p>
+    <w:p>
+      <w:pPr>
+        <w:ind w:firstLine="720"/>
+        <w:rPr>
+          <w:sz w:val="32"/>
+          <w:szCs w:val="32"/>
+          <w:lang w:val="ru-RU"/>
+        </w:rPr>
+      </w:pPr>
+      <w:r>
+        <w:rPr>
+          <w:sz w:val="32"/>
+          <w:szCs w:val="32"/>
+          <w:lang w:val="ru-RU"/>
+        </w:rPr>
+        <w:t>5)</w:t>
+      </w:r>
+      <w:r>
+        <w:rPr>
+          <w:sz w:val="32"/>
+          <w:szCs w:val="32"/>
+          <w:lang w:val="ru-RU"/>
+        </w:rPr>
+        <w:tab/>
+        <w:t xml:space="preserve">Функция </w:t>
+      </w:r>
+      <w:r>
+        <w:rPr>
+          <w:b/>
+          <w:sz w:val="32"/>
+          <w:szCs w:val="32"/>
+          <w:lang w:val="ru-RU"/>
+        </w:rPr>
+        <w:t>threeSimbol</w:t>
+      </w:r>
+      <w:r>
+        <w:rPr>
+          <w:sz w:val="32"/>
+          <w:szCs w:val="32"/>
+          <w:lang w:val="ru-RU"/>
+        </w:rPr>
+        <w:t>, принимающая 1 аргумент S – предложение. Функция создает список, элементы которого будут состоять из строк, каждый элемент состоит из 3 последовательный символов предложения.</w:t>
+      </w:r>
+    </w:p>
+    <w:p>
+      <w:pPr>
+        <w:ind w:firstLine="720"/>
+        <w:rPr>
+          <w:sz w:val="32"/>
+          <w:szCs w:val="32"/>
+          <w:lang w:val="ru-RU"/>
+        </w:rPr>
+      </w:pPr>
+      <w:r>
+        <w:rPr>
+          <w:sz w:val="32"/>
+          <w:szCs w:val="32"/>
+          <w:lang w:val="ru-RU"/>
+        </w:rPr>
+        <w:t>Подключите модуль с своему файлу и проверьте как работают функции.</w:t>
+      </w:r>
+    </w:p>
+    <w:p>
+      <w:pPr>
+        <w:ind w:firstLine="720"/>
+        <w:rPr>
+          <w:sz w:val="32"/>
+          <w:szCs w:val="32"/>
+          <w:lang w:val="en-US"/>
+        </w:rPr>
+      </w:pPr>
+      <w:r>
+        <w:rPr>
+          <w:sz w:val="32"/>
+          <w:szCs w:val="32"/>
+          <w:lang w:val="en-US"/>
+        </w:rPr>
+        <w:t>File lists.py:</w:t>
+      </w:r>
+    </w:p>
+    <w:p>
+      <w:pPr>
+        <w:ind w:firstLine="720"/>
+        <w:rPr>
+          <w:sz w:val="32"/>
+          <w:szCs w:val="32"/>
+          <w:lang w:val="en-US"/>
+        </w:rPr>
+      </w:pPr>
+      <w:r>
+        <w:rPr>
+          <w:sz w:val="32"/>
+          <w:szCs w:val="32"/>
+          <w:lang w:val="en-US"/>
+        </w:rPr>
+        <w:lastRenderedPageBreak/>
+        <w:drawing>
+          <wp:inline distT="0" distB="0" distL="0" distR="0" wp14:anchorId="01F39FC8" wp14:editId="79EF140A">
+            <wp:extent cx="5759450" cy="4384675"/>
+            <wp:effectExtent l="0" t="0" r="0" b="0"/>
+            <wp:docPr id="1613547535" name="Рисунок 1"/>
+            <wp:cNvGraphicFramePr>
+              <a:graphicFrameLocks xmlns:a="http://schemas.openxmlformats.org/drawingml/2006/main" noChangeAspect="1"/>
+            </wp:cNvGraphicFramePr>
+            <a:graphic xmlns:a="http://schemas.openxmlformats.org/drawingml/2006/main">
+              <a:graphicData uri="http://schemas.openxmlformats.org/drawingml/2006/picture">
+                <pic:pic xmlns:pic="http://schemas.openxmlformats.org/drawingml/2006/picture">
+                  <pic:nvPicPr>
+                    <pic:cNvPr id="1613547535" name=""/>
+                    <pic:cNvPicPr/>
+                  </pic:nvPicPr>
+                  <pic:blipFill>
+                    <a:blip r:embed="rId197"/>
+                    <a:stretch>
+                      <a:fillRect/>
+                    </a:stretch>
+                  </pic:blipFill>
+                  <pic:spPr>
+                    <a:xfrm>
+                      <a:off x="0" y="0"/>
+                      <a:ext cx="5759450" cy="4384675"/>
+                    </a:xfrm>
+                    <a:prstGeom prst="rect">
+                      <a:avLst/>
+                    </a:prstGeom>
+                  </pic:spPr>
+                </pic:pic>
+              </a:graphicData>
+            </a:graphic>
+          </wp:inline>
+        </w:drawing>
+      </w:r>
+    </w:p>
+    <w:p>
+      <w:pPr>
+        <w:ind w:firstLine="720"/>
+        <w:rPr>
+          <w:sz w:val="32"/>
+          <w:szCs w:val="32"/>
+          <w:lang w:val="en-US"/>
+        </w:rPr>
+      </w:pPr>
+      <w:r>
+        <w:rPr>
+          <w:sz w:val="32"/>
+          <w:szCs w:val="32"/>
+          <w:lang w:val="en-US"/>
+        </w:rPr>
+        <w:drawing>
+          <wp:inline distT="0" distB="0" distL="0" distR="0" wp14:anchorId="35E00E4B" wp14:editId="6F911E8C">
+            <wp:extent cx="5296639" cy="2429214"/>
+            <wp:effectExtent l="0" t="0" r="0" b="9525"/>
+            <wp:docPr id="1087219061" name="Рисунок 1"/>
+            <wp:cNvGraphicFramePr>
+              <a:graphicFrameLocks xmlns:a="http://schemas.openxmlformats.org/drawingml/2006/main" noChangeAspect="1"/>
+            </wp:cNvGraphicFramePr>
+            <a:graphic xmlns:a="http://schemas.openxmlformats.org/drawingml/2006/main">
+              <a:graphicData uri="http://schemas.openxmlformats.org/drawingml/2006/picture">
+                <pic:pic xmlns:pic="http://schemas.openxmlformats.org/drawingml/2006/picture">
+                  <pic:nvPicPr>
+                    <pic:cNvPr id="1087219061" name=""/>
+                    <pic:cNvPicPr/>
+                  </pic:nvPicPr>
+                  <pic:blipFill>
+                    <a:blip r:embed="rId198"/>
+                    <a:stretch>
+                      <a:fillRect/>
+                    </a:stretch>
+                  </pic:blipFill>
+                  <pic:spPr>
+                    <a:xfrm>
+                      <a:off x="0" y="0"/>
+                      <a:ext cx="5296639" cy="2429214"/>
+                    </a:xfrm>
+                    <a:prstGeom prst="rect">
+                      <a:avLst/>
+                    </a:prstGeom>
+                  </pic:spPr>
+                </pic:pic>
+              </a:graphicData>
+            </a:graphic>
+          </wp:inline>
+        </w:drawing>
+      </w:r>
+    </w:p>
+    <w:p>
+      <w:pPr>
+        <w:ind w:firstLine="720"/>
+        <w:rPr>
+          <w:sz w:val="32"/>
+          <w:szCs w:val="32"/>
+          <w:lang w:val="en-US"/>
+        </w:rPr>
+      </w:pPr>
+      <w:r>
+        <w:rPr>
+          <w:sz w:val="32"/>
+          <w:szCs w:val="32"/>
+          <w:lang w:val="en-US"/>
+        </w:rPr>
+        <w:lastRenderedPageBreak/>
+        <w:drawing>
+          <wp:inline distT="0" distB="0" distL="0" distR="0" wp14:anchorId="7EAAC3BD" wp14:editId="78242477">
+            <wp:extent cx="5296639" cy="4791744"/>
+            <wp:effectExtent l="0" t="0" r="0" b="8890"/>
+            <wp:docPr id="124492244" name="Рисунок 1"/>
+            <wp:cNvGraphicFramePr>
+              <a:graphicFrameLocks xmlns:a="http://schemas.openxmlformats.org/drawingml/2006/main" noChangeAspect="1"/>
+            </wp:cNvGraphicFramePr>
+            <a:graphic xmlns:a="http://schemas.openxmlformats.org/drawingml/2006/main">
+              <a:graphicData uri="http://schemas.openxmlformats.org/drawingml/2006/picture">
+                <pic:pic xmlns:pic="http://schemas.openxmlformats.org/drawingml/2006/picture">
+                  <pic:nvPicPr>
+                    <pic:cNvPr id="124492244" name=""/>
+                    <pic:cNvPicPr/>
+                  </pic:nvPicPr>
+                  <pic:blipFill>
+                    <a:blip r:embed="rId199"/>
+                    <a:stretch>
+                      <a:fillRect/>
+                    </a:stretch>
+                  </pic:blipFill>
+                  <pic:spPr>
+                    <a:xfrm>
+                      <a:off x="0" y="0"/>
+                      <a:ext cx="5296639" cy="4791744"/>
+                    </a:xfrm>
+                    <a:prstGeom prst="rect">
+                      <a:avLst/>
+                    </a:prstGeom>
+                  </pic:spPr>
+                </pic:pic>
+              </a:graphicData>
+            </a:graphic>
+          </wp:inline>
+        </w:drawing>
+      </w:r>
+    </w:p>
+    <w:p>
+      <w:pPr>
+        <w:ind w:firstLine="720"/>
+        <w:rPr>
+          <w:sz w:val="32"/>
+          <w:szCs w:val="32"/>
+          <w:lang w:val="en-US"/>
+        </w:rPr>
+      </w:pPr>
+      <w:r>
+        <w:rPr>
+          <w:sz w:val="32"/>
+          <w:szCs w:val="32"/>
+          <w:lang w:val="en-US"/>
+        </w:rPr>
+        <w:t>Main code:</w:t>
+      </w:r>
+    </w:p>
+    <w:p>
+      <w:pPr>
+        <w:ind w:firstLine="720"/>
+        <w:rPr>
+          <w:sz w:val="32"/>
+          <w:szCs w:val="32"/>
+          <w:lang w:val="en-US"/>
+        </w:rPr>
+      </w:pPr>
+      <w:r>
+        <w:rPr>
+          <w:sz w:val="32"/>
+          <w:szCs w:val="32"/>
+          <w:lang w:val="en-US"/>
+        </w:rPr>
+        <w:drawing>
+          <wp:inline distT="0" distB="0" distL="0" distR="0" wp14:anchorId="269F4CBB" wp14:editId="69982424">
+            <wp:extent cx="5759450" cy="1833245"/>
+            <wp:effectExtent l="0" t="0" r="0" b="0"/>
+            <wp:docPr id="2030512975" name="Рисунок 1"/>
+            <wp:cNvGraphicFramePr>
+              <a:graphicFrameLocks xmlns:a="http://schemas.openxmlformats.org/drawingml/2006/main" noChangeAspect="1"/>
+            </wp:cNvGraphicFramePr>
+            <a:graphic xmlns:a="http://schemas.openxmlformats.org/drawingml/2006/main">
+              <a:graphicData uri="http://schemas.openxmlformats.org/drawingml/2006/picture">
+                <pic:pic xmlns:pic="http://schemas.openxmlformats.org/drawingml/2006/picture">
+                  <pic:nvPicPr>
+                    <pic:cNvPr id="2030512975" name=""/>
+                    <pic:cNvPicPr/>
+                  </pic:nvPicPr>
+                  <pic:blipFill>
+                    <a:blip r:embed="rId200"/>
+                    <a:stretch>
+                      <a:fillRect/>
+                    </a:stretch>
+                  </pic:blipFill>
+                  <pic:spPr>
+                    <a:xfrm>
+                      <a:off x="0" y="0"/>
+                      <a:ext cx="5759450" cy="1833245"/>
+                    </a:xfrm>
+                    <a:prstGeom prst="rect">
+                      <a:avLst/>
+                    </a:prstGeom>
+                  </pic:spPr>
+                </pic:pic>
+              </a:graphicData>
+            </a:graphic>
+          </wp:inline>
+        </w:drawing>
+      </w:r>
+    </w:p>
+    <w:p>
+      <w:pPr>
+        <w:ind w:firstLine="720"/>
+        <w:rPr>
+          <w:sz w:val="32"/>
+          <w:szCs w:val="32"/>
+          <w:lang w:val="en-US"/>
+        </w:rPr>
+      </w:pPr>
+      <w:r>
+        <w:rPr>
+          <w:sz w:val="32"/>
+          <w:szCs w:val="32"/>
+          <w:lang w:val="en-US"/>
+        </w:rPr>
+        <w:t>Result:</w:t>
+      </w:r>
+    </w:p>
+    <w:p>
+      <w:pPr>
+        <w:ind w:firstLine="720"/>
+        <w:rPr>
+          <w:sz w:val="32"/>
+          <w:szCs w:val="32"/>
+          <w:lang w:val="en-US"/>
+        </w:rPr>
+      </w:pPr>
+      <w:r>
+        <w:rPr>
+          <w:sz w:val="32"/>
+          <w:szCs w:val="32"/>
+          <w:lang w:val="en-US"/>
+        </w:rPr>
+        <w:drawing>
+          <wp:inline distT="0" distB="0" distL="0" distR="0" wp14:anchorId="7364B474" wp14:editId="497A62A6">
+            <wp:extent cx="5759450" cy="1214755"/>
+            <wp:effectExtent l="0" t="0" r="0" b="4445"/>
+            <wp:docPr id="1181161002" name="Рисунок 1"/>
+            <wp:cNvGraphicFramePr>
+              <a:graphicFrameLocks xmlns:a="http://schemas.openxmlformats.org/drawingml/2006/main" noChangeAspect="1"/>
+            </wp:cNvGraphicFramePr>
+            <a:graphic xmlns:a="http://schemas.openxmlformats.org/drawingml/2006/main">
+              <a:graphicData uri="http://schemas.openxmlformats.org/drawingml/2006/picture">
+                <pic:pic xmlns:pic="http://schemas.openxmlformats.org/drawingml/2006/picture">
+                  <pic:nvPicPr>
+                    <pic:cNvPr id="1181161002" name=""/>
+                    <pic:cNvPicPr/>
+                  </pic:nvPicPr>
+                  <pic:blipFill>
+                    <a:blip r:embed="rId201"/>
+                    <a:stretch>
+                      <a:fillRect/>
+                    </a:stretch>
+                  </pic:blipFill>
+                  <pic:spPr>
+                    <a:xfrm>
+                      <a:off x="0" y="0"/>
+                      <a:ext cx="5759450" cy="1214755"/>
+                    </a:xfrm>
+                    <a:prstGeom prst="rect">
+                      <a:avLst/>
+                    </a:prstGeom>
+                  </pic:spPr>
+                </pic:pic>
+              </a:graphicData>
+            </a:graphic>
+          </wp:inline>
+        </w:drawing>
+      </w:r>
+    </w:p>
+    <w:p>
+      <w:pPr>
         <w:spacing w:after="0" w:line="276" w:lineRule="auto"/>
         <w:rPr>
           <w:sz w:val="32"/>
@@ -20471,21 +21098,21 @@
         <v:path o:extrusionok="f" gradientshapeok="t" o:connecttype="rect"/>
         <o:lock v:ext="edit" aspectratio="t"/>
       </v:shapetype>
-      <v:shape id="_x0000_i1122" type="#_x0000_t75" style="width:24.6pt;height:22.8pt;visibility:visible;mso-wrap-style:square" o:bullet="t">
+      <v:shape id="_x0000_i1131" type="#_x0000_t75" style="width:24.6pt;height:22.8pt;visibility:visible;mso-wrap-style:square" o:bullet="t">
         <v:imagedata r:id="rId1" o:title=""/>
       </v:shape>
     </w:pict>
   </w:numPicBullet>
   <w:numPicBullet w:numPicBulletId="1">
     <w:pict>
-      <v:shape id="_x0000_i1123" type="#_x0000_t75" style="width:45pt;height:23.4pt;visibility:visible;mso-wrap-style:square" o:bullet="t">
+      <v:shape id="_x0000_i1132" type="#_x0000_t75" style="width:45pt;height:23.4pt;visibility:visible;mso-wrap-style:square" o:bullet="t">
         <v:imagedata r:id="rId2" o:title=""/>
       </v:shape>
     </w:pict>
   </w:numPicBullet>
   <w:numPicBullet w:numPicBulletId="2">
     <w:pict>
-      <v:shape id="_x0000_i1124" type="#_x0000_t75" style="width:27.6pt;height:21.6pt;visibility:visible;mso-wrap-style:square" o:bullet="t">
+      <v:shape id="_x0000_i1133" type="#_x0000_t75" style="width:27.6pt;height:21.6pt;visibility:visible;mso-wrap-style:square" o:bullet="t">
         <v:imagedata r:id="rId3" o:title=""/>
       </v:shape>
     </w:pict>

</xml_diff>

<commit_message>
task 1 from lab 6 done
</commit_message>
<xml_diff>
--- a/otchet.docx
+++ b/otchet.docx
@@ -9421,7 +9421,7 @@
       </w:pPr>
       <w:r>
         <w:pict w14:anchorId="73D6ED81">
-          <v:shape id="Рисунок 1" o:spid="_x0000_i1028" type="#_x0000_t75" style="width:24.6pt;height:22.8pt;visibility:visible;mso-wrap-style:square">
+          <v:shape id="Рисунок 1" o:spid="_x0000_i1028" type="#_x0000_t75" style="width:24.75pt;height:22.5pt;visibility:visible;mso-wrap-style:square">
             <v:imagedata r:id="rId98" o:title=""/>
           </v:shape>
         </w:pict>
@@ -9555,7 +9555,7 @@
       </w:pPr>
       <w:r>
         <w:pict w14:anchorId="4BD371EA">
-          <v:shape id="_x0000_i1029" type="#_x0000_t75" style="width:45pt;height:23.4pt;visibility:visible;mso-wrap-style:square">
+          <v:shape id="_x0000_i1029" type="#_x0000_t75" style="width:45pt;height:23.25pt;visibility:visible;mso-wrap-style:square">
             <v:imagedata r:id="rId100" o:title=""/>
           </v:shape>
         </w:pict>
@@ -9683,7 +9683,7 @@
       </w:pPr>
       <w:r>
         <w:pict w14:anchorId="1E95520E">
-          <v:shape id="_x0000_i1030" type="#_x0000_t75" style="width:27.6pt;height:21.6pt;visibility:visible;mso-wrap-style:square">
+          <v:shape id="_x0000_i1030" type="#_x0000_t75" style="width:27.75pt;height:21.75pt;visibility:visible;mso-wrap-style:square">
             <v:imagedata r:id="rId102" o:title=""/>
           </v:shape>
         </w:pict>
@@ -20673,13 +20673,264 @@
     </w:p>
     <w:p>
       <w:pPr>
-        <w:spacing w:after="0" w:line="276" w:lineRule="auto"/>
-        <w:rPr>
-          <w:sz w:val="32"/>
-          <w:szCs w:val="32"/>
-          <w:lang w:val="ru-RU"/>
-        </w:rPr>
-      </w:pPr>
+        <w:pStyle w:val="2"/>
+        <w:rPr>
+          <w:rFonts w:eastAsia="Arial"/>
+          <w:lang w:val="ru-RU"/>
+        </w:rPr>
+      </w:pPr>
+      <w:r>
+        <w:rPr>
+          <w:rFonts w:eastAsia="Arial"/>
+          <w:lang w:val="ru-RU"/>
+        </w:rPr>
+        <w:lastRenderedPageBreak/>
+        <w:t>+ Лабораторная работа №6 (4ч). Операции с файловой системой. Практическое применение модулей pickle и shelve.</w:t>
+      </w:r>
+    </w:p>
+    <w:p>
+      <w:pPr>
+        <w:rPr>
+          <w:rFonts w:eastAsia="Arial"/>
+          <w:sz w:val="32"/>
+          <w:szCs w:val="32"/>
+          <w:lang w:val="ru-RU"/>
+        </w:rPr>
+      </w:pPr>
+    </w:p>
+    <w:p>
+      <w:pPr>
+        <w:rPr>
+          <w:sz w:val="32"/>
+          <w:szCs w:val="32"/>
+          <w:lang w:val="ru-RU"/>
+        </w:rPr>
+      </w:pPr>
+      <w:r>
+        <w:rPr>
+          <w:b/>
+          <w:color w:val="38761D"/>
+          <w:sz w:val="32"/>
+          <w:szCs w:val="32"/>
+          <w:lang w:val="ru-RU"/>
+        </w:rPr>
+        <w:t>Задание 1.</w:t>
+      </w:r>
+    </w:p>
+    <w:p>
+      <w:pPr>
+        <w:ind w:firstLine="720"/>
+        <w:rPr>
+          <w:sz w:val="32"/>
+          <w:szCs w:val="32"/>
+          <w:lang w:val="ru-RU"/>
+        </w:rPr>
+      </w:pPr>
+      <w:r>
+        <w:rPr>
+          <w:sz w:val="32"/>
+          <w:szCs w:val="32"/>
+          <w:lang w:val="ru-RU"/>
+        </w:rPr>
+        <w:t xml:space="preserve">Создайте текстовый файл </w:t>
+      </w:r>
+      <w:r>
+        <w:rPr>
+          <w:b/>
+          <w:sz w:val="32"/>
+          <w:szCs w:val="32"/>
+          <w:lang w:val="ru-RU"/>
+        </w:rPr>
+        <w:t xml:space="preserve">example.txt </w:t>
+      </w:r>
+      <w:r>
+        <w:rPr>
+          <w:sz w:val="32"/>
+          <w:szCs w:val="32"/>
+          <w:lang w:val="ru-RU"/>
+        </w:rPr>
+        <w:t>и запишите в него несколько строк текста.</w:t>
+      </w:r>
+    </w:p>
+    <w:p>
+      <w:pPr>
+        <w:ind w:firstLine="720"/>
+        <w:rPr>
+          <w:sz w:val="32"/>
+          <w:szCs w:val="32"/>
+          <w:lang w:val="ru-RU"/>
+        </w:rPr>
+      </w:pPr>
+      <w:r>
+        <w:rPr>
+          <w:sz w:val="32"/>
+          <w:szCs w:val="32"/>
+          <w:lang w:val="ru-RU"/>
+        </w:rPr>
+        <w:t xml:space="preserve">Откройте файл </w:t>
+      </w:r>
+      <w:r>
+        <w:rPr>
+          <w:b/>
+          <w:sz w:val="32"/>
+          <w:szCs w:val="32"/>
+          <w:lang w:val="ru-RU"/>
+        </w:rPr>
+        <w:t xml:space="preserve">example.txt </w:t>
+      </w:r>
+      <w:r>
+        <w:rPr>
+          <w:sz w:val="32"/>
+          <w:szCs w:val="32"/>
+          <w:lang w:val="ru-RU"/>
+        </w:rPr>
+        <w:t>в режиме чтения и выведите его содержимое на экран.</w:t>
+      </w:r>
+    </w:p>
+    <w:p>
+      <w:pPr>
+        <w:ind w:firstLine="720"/>
+        <w:rPr>
+          <w:sz w:val="32"/>
+          <w:szCs w:val="32"/>
+          <w:lang w:val="ru-RU"/>
+        </w:rPr>
+      </w:pPr>
+      <w:r>
+        <w:rPr>
+          <w:sz w:val="32"/>
+          <w:szCs w:val="32"/>
+          <w:lang w:val="ru-RU"/>
+        </w:rPr>
+        <w:t>Закройте файл.</w:t>
+      </w:r>
+    </w:p>
+    <w:p>
+      <w:pPr>
+        <w:spacing w:after="0" w:line="276" w:lineRule="auto"/>
+        <w:rPr>
+          <w:sz w:val="32"/>
+          <w:szCs w:val="32"/>
+          <w:lang w:val="en-US"/>
+        </w:rPr>
+      </w:pPr>
+      <w:r>
+        <w:rPr>
+          <w:sz w:val="32"/>
+          <w:szCs w:val="32"/>
+          <w:lang w:val="en-US"/>
+        </w:rPr>
+        <w:t>Code:</w:t>
+      </w:r>
+      <w:r>
+        <w:rPr>
+          <w:sz w:val="32"/>
+          <w:szCs w:val="32"/>
+          <w:lang w:val="en-US"/>
+        </w:rPr>
+        <w:br/>
+      </w:r>
+      <w:r>
+        <w:rPr>
+          <w:sz w:val="32"/>
+          <w:szCs w:val="32"/>
+          <w:lang w:val="en-US"/>
+        </w:rPr>
+        <w:drawing>
+          <wp:inline distT="0" distB="0" distL="0" distR="0" wp14:anchorId="73BA7874" wp14:editId="53ABDF5E">
+            <wp:extent cx="3258005" cy="590632"/>
+            <wp:effectExtent l="0" t="0" r="0" b="0"/>
+            <wp:docPr id="1773321769" name="Рисунок 1"/>
+            <wp:cNvGraphicFramePr>
+              <a:graphicFrameLocks xmlns:a="http://schemas.openxmlformats.org/drawingml/2006/main" noChangeAspect="1"/>
+            </wp:cNvGraphicFramePr>
+            <a:graphic xmlns:a="http://schemas.openxmlformats.org/drawingml/2006/main">
+              <a:graphicData uri="http://schemas.openxmlformats.org/drawingml/2006/picture">
+                <pic:pic xmlns:pic="http://schemas.openxmlformats.org/drawingml/2006/picture">
+                  <pic:nvPicPr>
+                    <pic:cNvPr id="1773321769" name=""/>
+                    <pic:cNvPicPr/>
+                  </pic:nvPicPr>
+                  <pic:blipFill>
+                    <a:blip r:embed="rId202"/>
+                    <a:stretch>
+                      <a:fillRect/>
+                    </a:stretch>
+                  </pic:blipFill>
+                  <pic:spPr>
+                    <a:xfrm>
+                      <a:off x="0" y="0"/>
+                      <a:ext cx="3258005" cy="590632"/>
+                    </a:xfrm>
+                    <a:prstGeom prst="rect">
+                      <a:avLst/>
+                    </a:prstGeom>
+                  </pic:spPr>
+                </pic:pic>
+              </a:graphicData>
+            </a:graphic>
+          </wp:inline>
+        </w:drawing>
+      </w:r>
+      <w:r>
+        <w:rPr>
+          <w:sz w:val="32"/>
+          <w:szCs w:val="32"/>
+          <w:lang w:val="en-US"/>
+        </w:rPr>
+        <w:br/>
+        <w:t>result:</w:t>
+      </w:r>
+      <w:r>
+        <w:rPr>
+          <w:sz w:val="32"/>
+          <w:szCs w:val="32"/>
+          <w:lang w:val="en-US"/>
+        </w:rPr>
+        <w:br/>
+      </w:r>
+      <w:r>
+        <w:rPr>
+          <w:sz w:val="32"/>
+          <w:szCs w:val="32"/>
+          <w:lang w:val="en-US"/>
+        </w:rPr>
+        <w:drawing>
+          <wp:inline distT="0" distB="0" distL="0" distR="0" wp14:anchorId="03BF290D" wp14:editId="57969098">
+            <wp:extent cx="2381582" cy="895475"/>
+            <wp:effectExtent l="0" t="0" r="0" b="0"/>
+            <wp:docPr id="1865538388" name="Рисунок 1"/>
+            <wp:cNvGraphicFramePr>
+              <a:graphicFrameLocks xmlns:a="http://schemas.openxmlformats.org/drawingml/2006/main" noChangeAspect="1"/>
+            </wp:cNvGraphicFramePr>
+            <a:graphic xmlns:a="http://schemas.openxmlformats.org/drawingml/2006/main">
+              <a:graphicData uri="http://schemas.openxmlformats.org/drawingml/2006/picture">
+                <pic:pic xmlns:pic="http://schemas.openxmlformats.org/drawingml/2006/picture">
+                  <pic:nvPicPr>
+                    <pic:cNvPr id="1865538388" name=""/>
+                    <pic:cNvPicPr/>
+                  </pic:nvPicPr>
+                  <pic:blipFill>
+                    <a:blip r:embed="rId203"/>
+                    <a:stretch>
+                      <a:fillRect/>
+                    </a:stretch>
+                  </pic:blipFill>
+                  <pic:spPr>
+                    <a:xfrm>
+                      <a:off x="0" y="0"/>
+                      <a:ext cx="2381582" cy="895475"/>
+                    </a:xfrm>
+                    <a:prstGeom prst="rect">
+                      <a:avLst/>
+                    </a:prstGeom>
+                  </pic:spPr>
+                </pic:pic>
+              </a:graphicData>
+            </a:graphic>
+          </wp:inline>
+        </w:drawing>
+      </w:r>
     </w:p>
     <w:p>
       <w:pPr>
@@ -21098,21 +21349,21 @@
         <v:path o:extrusionok="f" gradientshapeok="t" o:connecttype="rect"/>
         <o:lock v:ext="edit" aspectratio="t"/>
       </v:shapetype>
-      <v:shape id="_x0000_i1131" type="#_x0000_t75" style="width:24.6pt;height:22.8pt;visibility:visible;mso-wrap-style:square" o:bullet="t">
+      <v:shape id="_x0000_i1143" type="#_x0000_t75" style="width:24.75pt;height:22.5pt;visibility:visible;mso-wrap-style:square" o:bullet="t">
         <v:imagedata r:id="rId1" o:title=""/>
       </v:shape>
     </w:pict>
   </w:numPicBullet>
   <w:numPicBullet w:numPicBulletId="1">
     <w:pict>
-      <v:shape id="_x0000_i1132" type="#_x0000_t75" style="width:45pt;height:23.4pt;visibility:visible;mso-wrap-style:square" o:bullet="t">
+      <v:shape id="_x0000_i1144" type="#_x0000_t75" style="width:45pt;height:23.25pt;visibility:visible;mso-wrap-style:square" o:bullet="t">
         <v:imagedata r:id="rId2" o:title=""/>
       </v:shape>
     </w:pict>
   </w:numPicBullet>
   <w:numPicBullet w:numPicBulletId="2">
     <w:pict>
-      <v:shape id="_x0000_i1133" type="#_x0000_t75" style="width:27.6pt;height:21.6pt;visibility:visible;mso-wrap-style:square" o:bullet="t">
+      <v:shape id="_x0000_i1145" type="#_x0000_t75" style="width:27.75pt;height:21.75pt;visibility:visible;mso-wrap-style:square" o:bullet="t">
         <v:imagedata r:id="rId3" o:title=""/>
       </v:shape>
     </w:pict>

</xml_diff>

<commit_message>
tasks 2, 3, 4.1, 4.2, 4.3 from lab 6 done
</commit_message>
<xml_diff>
--- a/otchet.docx
+++ b/otchet.docx
@@ -57,6 +57,7 @@
         </w:rPr>
         <w:t xml:space="preserve">Для ввода информации в переменные используется </w:t>
       </w:r>
+      <w:proofErr w:type="spellStart"/>
       <w:r>
         <w:rPr>
           <w:b/>
@@ -64,7 +65,17 @@
           <w:szCs w:val="32"/>
           <w:lang w:val="ru-RU"/>
         </w:rPr>
-        <w:t>input()</w:t>
+        <w:t>input</w:t>
+      </w:r>
+      <w:proofErr w:type="spellEnd"/>
+      <w:r>
+        <w:rPr>
+          <w:b/>
+          <w:sz w:val="32"/>
+          <w:szCs w:val="32"/>
+          <w:lang w:val="ru-RU"/>
+        </w:rPr>
+        <w:t>()</w:t>
       </w:r>
       <w:r>
         <w:rPr>
@@ -74,6 +85,7 @@
         </w:rPr>
         <w:t xml:space="preserve">, для вывода - </w:t>
       </w:r>
+      <w:proofErr w:type="spellStart"/>
       <w:r>
         <w:rPr>
           <w:b/>
@@ -81,7 +93,17 @@
           <w:szCs w:val="32"/>
           <w:lang w:val="ru-RU"/>
         </w:rPr>
-        <w:t>print()</w:t>
+        <w:t>print</w:t>
+      </w:r>
+      <w:proofErr w:type="spellEnd"/>
+      <w:r>
+        <w:rPr>
+          <w:b/>
+          <w:sz w:val="32"/>
+          <w:szCs w:val="32"/>
+          <w:lang w:val="ru-RU"/>
+        </w:rPr>
+        <w:t>()</w:t>
       </w:r>
       <w:r>
         <w:rPr>
@@ -295,6 +317,7 @@
         </w:rPr>
         <w:t xml:space="preserve">При помощи </w:t>
       </w:r>
+      <w:proofErr w:type="spellStart"/>
       <w:r>
         <w:rPr>
           <w:b/>
@@ -302,7 +325,17 @@
           <w:szCs w:val="32"/>
           <w:lang w:val="ru-RU"/>
         </w:rPr>
-        <w:t>type()</w:t>
+        <w:t>type</w:t>
+      </w:r>
+      <w:proofErr w:type="spellEnd"/>
+      <w:r>
+        <w:rPr>
+          <w:b/>
+          <w:sz w:val="32"/>
+          <w:szCs w:val="32"/>
+          <w:lang w:val="ru-RU"/>
+        </w:rPr>
+        <w:t>()</w:t>
       </w:r>
       <w:r>
         <w:rPr>
@@ -1144,6 +1177,7 @@
         </w:rPr>
         <w:t xml:space="preserve">не создавайте переменные для значений x, c, v, b, а пропишите </w:t>
       </w:r>
+      <w:proofErr w:type="spellStart"/>
       <w:r>
         <w:rPr>
           <w:b/>
@@ -1151,7 +1185,17 @@
           <w:szCs w:val="32"/>
           <w:lang w:val="ru-RU"/>
         </w:rPr>
-        <w:t xml:space="preserve">input() </w:t>
+        <w:t>input</w:t>
+      </w:r>
+      <w:proofErr w:type="spellEnd"/>
+      <w:r>
+        <w:rPr>
+          <w:b/>
+          <w:sz w:val="32"/>
+          <w:szCs w:val="32"/>
+          <w:lang w:val="ru-RU"/>
+        </w:rPr>
+        <w:t xml:space="preserve">() </w:t>
       </w:r>
       <w:r>
         <w:rPr>
@@ -1161,6 +1205,7 @@
         </w:rPr>
         <w:t xml:space="preserve">прямо в формуле. используйте модуль </w:t>
       </w:r>
+      <w:proofErr w:type="spellStart"/>
       <w:r>
         <w:rPr>
           <w:b/>
@@ -1168,7 +1213,17 @@
           <w:szCs w:val="32"/>
           <w:lang w:val="ru-RU"/>
         </w:rPr>
-        <w:t xml:space="preserve">Math </w:t>
+        <w:t>Math</w:t>
+      </w:r>
+      <w:proofErr w:type="spellEnd"/>
+      <w:r>
+        <w:rPr>
+          <w:b/>
+          <w:sz w:val="32"/>
+          <w:szCs w:val="32"/>
+          <w:lang w:val="ru-RU"/>
+        </w:rPr>
+        <w:t xml:space="preserve"> </w:t>
       </w:r>
       <w:r>
         <w:rPr>
@@ -1206,6 +1261,7 @@
         </w:rPr>
         <w:t xml:space="preserve">Выведете результаты всех 4 формул в одну строчку, через “**-**” и в конце “!!!!” (для этого используйте </w:t>
       </w:r>
+      <w:proofErr w:type="spellStart"/>
       <w:r>
         <w:rPr>
           <w:b/>
@@ -1215,6 +1271,7 @@
         </w:rPr>
         <w:t>sep</w:t>
       </w:r>
+      <w:proofErr w:type="spellEnd"/>
       <w:r>
         <w:rPr>
           <w:sz w:val="32"/>
@@ -1223,6 +1280,7 @@
         </w:rPr>
         <w:t xml:space="preserve">, </w:t>
       </w:r>
+      <w:proofErr w:type="spellStart"/>
       <w:r>
         <w:rPr>
           <w:b/>
@@ -1230,7 +1288,17 @@
           <w:szCs w:val="32"/>
           <w:lang w:val="ru-RU"/>
         </w:rPr>
-        <w:t xml:space="preserve">end </w:t>
+        <w:t>end</w:t>
+      </w:r>
+      <w:proofErr w:type="spellEnd"/>
+      <w:r>
+        <w:rPr>
+          <w:b/>
+          <w:sz w:val="32"/>
+          <w:szCs w:val="32"/>
+          <w:lang w:val="ru-RU"/>
+        </w:rPr>
+        <w:t xml:space="preserve"> </w:t>
       </w:r>
       <w:r>
         <w:rPr>
@@ -1240,6 +1308,7 @@
         </w:rPr>
         <w:t xml:space="preserve">в </w:t>
       </w:r>
+      <w:proofErr w:type="spellStart"/>
       <w:r>
         <w:rPr>
           <w:b/>
@@ -1247,7 +1316,17 @@
           <w:szCs w:val="32"/>
           <w:lang w:val="ru-RU"/>
         </w:rPr>
-        <w:t xml:space="preserve">print </w:t>
+        <w:t>print</w:t>
+      </w:r>
+      <w:proofErr w:type="spellEnd"/>
+      <w:r>
+        <w:rPr>
+          <w:b/>
+          <w:sz w:val="32"/>
+          <w:szCs w:val="32"/>
+          <w:lang w:val="ru-RU"/>
+        </w:rPr>
+        <w:t xml:space="preserve"> </w:t>
       </w:r>
       <w:r>
         <w:rPr>
@@ -1437,7 +1516,25 @@
           <w:szCs w:val="32"/>
           <w:lang w:val="ru-RU"/>
         </w:rPr>
-        <w:t>Форматированный ввод-вывод в Python обеспечивает более удобное и наглядное представление данных при выполнении программ. В Python для форматирования используется метод format() для строк и специальные символы для форматирования чисел.</w:t>
+        <w:t xml:space="preserve">Форматированный ввод-вывод в Python обеспечивает более удобное и наглядное представление данных при выполнении программ. В Python для форматирования используется метод </w:t>
+      </w:r>
+      <w:proofErr w:type="spellStart"/>
+      <w:r>
+        <w:rPr>
+          <w:sz w:val="32"/>
+          <w:szCs w:val="32"/>
+          <w:lang w:val="ru-RU"/>
+        </w:rPr>
+        <w:t>format</w:t>
+      </w:r>
+      <w:proofErr w:type="spellEnd"/>
+      <w:r>
+        <w:rPr>
+          <w:sz w:val="32"/>
+          <w:szCs w:val="32"/>
+          <w:lang w:val="ru-RU"/>
+        </w:rPr>
+        <w:t>() для строк и специальные символы для форматирования чисел.</w:t>
       </w:r>
     </w:p>
     <w:p>
@@ -2000,6 +2097,7 @@
         </w:rPr>
         <w:t xml:space="preserve">Подключите модуль </w:t>
       </w:r>
+      <w:proofErr w:type="spellStart"/>
       <w:r>
         <w:rPr>
           <w:b/>
@@ -2007,7 +2105,17 @@
           <w:szCs w:val="32"/>
           <w:lang w:val="ru-RU"/>
         </w:rPr>
-        <w:t xml:space="preserve">time </w:t>
+        <w:t>time</w:t>
+      </w:r>
+      <w:proofErr w:type="spellEnd"/>
+      <w:r>
+        <w:rPr>
+          <w:b/>
+          <w:sz w:val="32"/>
+          <w:szCs w:val="32"/>
+          <w:lang w:val="ru-RU"/>
+        </w:rPr>
+        <w:t xml:space="preserve"> </w:t>
       </w:r>
       <w:r>
         <w:rPr>
@@ -2042,7 +2150,47 @@
           <w:szCs w:val="32"/>
           <w:lang w:val="ru-RU"/>
         </w:rPr>
-        <w:t xml:space="preserve"> time() и localtime().</w:t>
+        <w:t xml:space="preserve"> </w:t>
+      </w:r>
+      <w:proofErr w:type="spellStart"/>
+      <w:r>
+        <w:rPr>
+          <w:b/>
+          <w:sz w:val="32"/>
+          <w:szCs w:val="32"/>
+          <w:lang w:val="ru-RU"/>
+        </w:rPr>
+        <w:t>time</w:t>
+      </w:r>
+      <w:proofErr w:type="spellEnd"/>
+      <w:r>
+        <w:rPr>
+          <w:b/>
+          <w:sz w:val="32"/>
+          <w:szCs w:val="32"/>
+          <w:lang w:val="ru-RU"/>
+        </w:rPr>
+        <w:t xml:space="preserve">() и </w:t>
+      </w:r>
+      <w:proofErr w:type="spellStart"/>
+      <w:r>
+        <w:rPr>
+          <w:b/>
+          <w:sz w:val="32"/>
+          <w:szCs w:val="32"/>
+          <w:lang w:val="ru-RU"/>
+        </w:rPr>
+        <w:t>localtime</w:t>
+      </w:r>
+      <w:proofErr w:type="spellEnd"/>
+      <w:r>
+        <w:rPr>
+          <w:b/>
+          <w:sz w:val="32"/>
+          <w:szCs w:val="32"/>
+          <w:lang w:val="ru-RU"/>
+        </w:rPr>
+        <w:t>().</w:t>
       </w:r>
     </w:p>
     <w:p>
@@ -2579,7 +2727,29 @@
           <w:szCs w:val="32"/>
           <w:lang w:val="ru-RU"/>
         </w:rPr>
-        <w:t>Задание 1 (используем if).</w:t>
+        <w:t xml:space="preserve">Задание 1 (используем </w:t>
+      </w:r>
+      <w:proofErr w:type="spellStart"/>
+      <w:r>
+        <w:rPr>
+          <w:b/>
+          <w:color w:val="38761D"/>
+          <w:sz w:val="32"/>
+          <w:szCs w:val="32"/>
+          <w:lang w:val="ru-RU"/>
+        </w:rPr>
+        <w:t>if</w:t>
+      </w:r>
+      <w:proofErr w:type="spellEnd"/>
+      <w:r>
+        <w:rPr>
+          <w:b/>
+          <w:color w:val="38761D"/>
+          <w:sz w:val="32"/>
+          <w:szCs w:val="32"/>
+          <w:lang w:val="ru-RU"/>
+        </w:rPr>
+        <w:t>).</w:t>
       </w:r>
     </w:p>
     <w:p>
@@ -2615,7 +2785,25 @@
           <w:szCs w:val="32"/>
           <w:lang w:val="ru-RU"/>
         </w:rPr>
-        <w:t xml:space="preserve">Если первое число больше второго, то вывести yes. </w:t>
+        <w:t xml:space="preserve">Если первое число больше второго, то вывести </w:t>
+      </w:r>
+      <w:proofErr w:type="spellStart"/>
+      <w:r>
+        <w:rPr>
+          <w:sz w:val="32"/>
+          <w:szCs w:val="32"/>
+          <w:lang w:val="ru-RU"/>
+        </w:rPr>
+        <w:t>yes</w:t>
+      </w:r>
+      <w:proofErr w:type="spellEnd"/>
+      <w:r>
+        <w:rPr>
+          <w:sz w:val="32"/>
+          <w:szCs w:val="32"/>
+          <w:lang w:val="ru-RU"/>
+        </w:rPr>
+        <w:t xml:space="preserve">. </w:t>
       </w:r>
     </w:p>
     <w:p>
@@ -2932,7 +3120,29 @@
           <w:szCs w:val="32"/>
           <w:lang w:val="ru-RU"/>
         </w:rPr>
-        <w:t>Задание 2 (используем match).</w:t>
+        <w:t xml:space="preserve">Задание 2 (используем </w:t>
+      </w:r>
+      <w:proofErr w:type="spellStart"/>
+      <w:r>
+        <w:rPr>
+          <w:b/>
+          <w:color w:val="38761D"/>
+          <w:sz w:val="32"/>
+          <w:szCs w:val="32"/>
+          <w:lang w:val="ru-RU"/>
+        </w:rPr>
+        <w:t>match</w:t>
+      </w:r>
+      <w:proofErr w:type="spellEnd"/>
+      <w:r>
+        <w:rPr>
+          <w:b/>
+          <w:color w:val="38761D"/>
+          <w:sz w:val="32"/>
+          <w:szCs w:val="32"/>
+          <w:lang w:val="ru-RU"/>
+        </w:rPr>
+        <w:t>).</w:t>
       </w:r>
     </w:p>
     <w:p>
@@ -2979,7 +3189,55 @@
           <w:rFonts w:eastAsia="Arial"/>
           <w:lang w:val="ru-RU"/>
         </w:rPr>
-        <w:t xml:space="preserve"> /, *,-,+,//, **, sin, cos, tg, корень</w:t>
+        <w:t xml:space="preserve"> /, *,-,+,//, **, </w:t>
+      </w:r>
+      <w:proofErr w:type="spellStart"/>
+      <w:r>
+        <w:rPr>
+          <w:rFonts w:eastAsia="Arial"/>
+          <w:lang w:val="ru-RU"/>
+        </w:rPr>
+        <w:t>sin</w:t>
+      </w:r>
+      <w:proofErr w:type="spellEnd"/>
+      <w:r>
+        <w:rPr>
+          <w:rFonts w:eastAsia="Arial"/>
+          <w:lang w:val="ru-RU"/>
+        </w:rPr>
+        <w:t xml:space="preserve">, </w:t>
+      </w:r>
+      <w:proofErr w:type="spellStart"/>
+      <w:r>
+        <w:rPr>
+          <w:rFonts w:eastAsia="Arial"/>
+          <w:lang w:val="ru-RU"/>
+        </w:rPr>
+        <w:t>cos</w:t>
+      </w:r>
+      <w:proofErr w:type="spellEnd"/>
+      <w:r>
+        <w:rPr>
+          <w:rFonts w:eastAsia="Arial"/>
+          <w:lang w:val="ru-RU"/>
+        </w:rPr>
+        <w:t xml:space="preserve">, </w:t>
+      </w:r>
+      <w:proofErr w:type="spellStart"/>
+      <w:r>
+        <w:rPr>
+          <w:rFonts w:eastAsia="Arial"/>
+          <w:lang w:val="ru-RU"/>
+        </w:rPr>
+        <w:t>tg</w:t>
+      </w:r>
+      <w:proofErr w:type="spellEnd"/>
+      <w:r>
+        <w:rPr>
+          <w:rFonts w:eastAsia="Arial"/>
+          <w:lang w:val="ru-RU"/>
+        </w:rPr>
+        <w:t>, корень</w:t>
       </w:r>
       <w:r>
         <w:rPr>
@@ -3230,7 +3488,29 @@
           <w:szCs w:val="32"/>
           <w:lang w:val="ru-RU"/>
         </w:rPr>
-        <w:t>Задание 3 (используем while).</w:t>
+        <w:t xml:space="preserve">Задание 3 (используем </w:t>
+      </w:r>
+      <w:proofErr w:type="spellStart"/>
+      <w:r>
+        <w:rPr>
+          <w:b/>
+          <w:color w:val="38761D"/>
+          <w:sz w:val="32"/>
+          <w:szCs w:val="32"/>
+          <w:lang w:val="ru-RU"/>
+        </w:rPr>
+        <w:t>while</w:t>
+      </w:r>
+      <w:proofErr w:type="spellEnd"/>
+      <w:r>
+        <w:rPr>
+          <w:b/>
+          <w:color w:val="38761D"/>
+          <w:sz w:val="32"/>
+          <w:szCs w:val="32"/>
+          <w:lang w:val="ru-RU"/>
+        </w:rPr>
+        <w:t>).</w:t>
       </w:r>
     </w:p>
     <w:p>
@@ -3393,7 +3673,29 @@
           <w:lang w:val="ru-RU"/>
         </w:rPr>
         <w:lastRenderedPageBreak/>
-        <w:t>Задание 4 (используем for ).</w:t>
+        <w:t xml:space="preserve">Задание 4 (используем </w:t>
+      </w:r>
+      <w:proofErr w:type="spellStart"/>
+      <w:r>
+        <w:rPr>
+          <w:b/>
+          <w:color w:val="38761D"/>
+          <w:sz w:val="32"/>
+          <w:szCs w:val="32"/>
+          <w:lang w:val="ru-RU"/>
+        </w:rPr>
+        <w:t>for</w:t>
+      </w:r>
+      <w:proofErr w:type="spellEnd"/>
+      <w:r>
+        <w:rPr>
+          <w:b/>
+          <w:color w:val="38761D"/>
+          <w:sz w:val="32"/>
+          <w:szCs w:val="32"/>
+          <w:lang w:val="ru-RU"/>
+        </w:rPr>
+        <w:t xml:space="preserve"> ).</w:t>
       </w:r>
     </w:p>
     <w:p>
@@ -3412,7 +3714,25 @@
           <w:szCs w:val="32"/>
           <w:lang w:val="ru-RU"/>
         </w:rPr>
-        <w:t xml:space="preserve">Используя цикл for выведите  на экран все числа (для каждого - отдельный цикл: всего 7): </w:t>
+        <w:t xml:space="preserve">Используя цикл </w:t>
+      </w:r>
+      <w:proofErr w:type="spellStart"/>
+      <w:r>
+        <w:rPr>
+          <w:sz w:val="32"/>
+          <w:szCs w:val="32"/>
+          <w:lang w:val="ru-RU"/>
+        </w:rPr>
+        <w:t>for</w:t>
+      </w:r>
+      <w:proofErr w:type="spellEnd"/>
+      <w:r>
+        <w:rPr>
+          <w:sz w:val="32"/>
+          <w:szCs w:val="32"/>
+          <w:lang w:val="ru-RU"/>
+        </w:rPr>
+        <w:t xml:space="preserve"> выведите  на экран все числа (для каждого - отдельный цикл: всего 7): </w:t>
       </w:r>
     </w:p>
     <w:p>
@@ -3620,14 +3940,70 @@
           <w:lang w:val="ru-RU"/>
         </w:rPr>
       </w:pPr>
-      <w:r>
-        <w:rPr>
-          <w:sz w:val="32"/>
-          <w:szCs w:val="32"/>
-          <w:lang w:val="ru-RU"/>
-        </w:rPr>
-        <w:t>for _ in range( V ): pass</w:t>
-      </w:r>
+      <w:proofErr w:type="spellStart"/>
+      <w:r>
+        <w:rPr>
+          <w:sz w:val="32"/>
+          <w:szCs w:val="32"/>
+          <w:lang w:val="ru-RU"/>
+        </w:rPr>
+        <w:t>for</w:t>
+      </w:r>
+      <w:proofErr w:type="spellEnd"/>
+      <w:r>
+        <w:rPr>
+          <w:sz w:val="32"/>
+          <w:szCs w:val="32"/>
+          <w:lang w:val="ru-RU"/>
+        </w:rPr>
+        <w:t xml:space="preserve"> _ </w:t>
+      </w:r>
+      <w:proofErr w:type="spellStart"/>
+      <w:r>
+        <w:rPr>
+          <w:sz w:val="32"/>
+          <w:szCs w:val="32"/>
+          <w:lang w:val="ru-RU"/>
+        </w:rPr>
+        <w:t>in</w:t>
+      </w:r>
+      <w:proofErr w:type="spellEnd"/>
+      <w:r>
+        <w:rPr>
+          <w:sz w:val="32"/>
+          <w:szCs w:val="32"/>
+          <w:lang w:val="ru-RU"/>
+        </w:rPr>
+        <w:t xml:space="preserve"> </w:t>
+      </w:r>
+      <w:proofErr w:type="spellStart"/>
+      <w:r>
+        <w:rPr>
+          <w:sz w:val="32"/>
+          <w:szCs w:val="32"/>
+          <w:lang w:val="ru-RU"/>
+        </w:rPr>
+        <w:t>range</w:t>
+      </w:r>
+      <w:proofErr w:type="spellEnd"/>
+      <w:r>
+        <w:rPr>
+          <w:sz w:val="32"/>
+          <w:szCs w:val="32"/>
+          <w:lang w:val="ru-RU"/>
+        </w:rPr>
+        <w:t xml:space="preserve">( V ): </w:t>
+      </w:r>
+      <w:proofErr w:type="spellStart"/>
+      <w:r>
+        <w:rPr>
+          <w:sz w:val="32"/>
+          <w:szCs w:val="32"/>
+          <w:lang w:val="ru-RU"/>
+        </w:rPr>
+        <w:t>pass</w:t>
+      </w:r>
+      <w:proofErr w:type="spellEnd"/>
     </w:p>
     <w:p>
       <w:pPr>
@@ -3708,14 +4084,34 @@
           <w:lang w:val="ru-RU"/>
         </w:rPr>
       </w:pPr>
-      <w:r>
-        <w:rPr>
-          <w:sz w:val="32"/>
-          <w:szCs w:val="32"/>
-          <w:lang w:val="ru-RU"/>
-        </w:rPr>
-        <w:t>for c else</w:t>
-      </w:r>
+      <w:proofErr w:type="spellStart"/>
+      <w:r>
+        <w:rPr>
+          <w:sz w:val="32"/>
+          <w:szCs w:val="32"/>
+          <w:lang w:val="ru-RU"/>
+        </w:rPr>
+        <w:t>for</w:t>
+      </w:r>
+      <w:proofErr w:type="spellEnd"/>
+      <w:r>
+        <w:rPr>
+          <w:sz w:val="32"/>
+          <w:szCs w:val="32"/>
+          <w:lang w:val="ru-RU"/>
+        </w:rPr>
+        <w:t xml:space="preserve"> c </w:t>
+      </w:r>
+      <w:proofErr w:type="spellStart"/>
+      <w:r>
+        <w:rPr>
+          <w:sz w:val="32"/>
+          <w:szCs w:val="32"/>
+          <w:lang w:val="ru-RU"/>
+        </w:rPr>
+        <w:t>else</w:t>
+      </w:r>
+      <w:proofErr w:type="spellEnd"/>
     </w:p>
     <w:p>
       <w:pPr>
@@ -4961,6 +5357,7 @@
         </w:rPr>
         <w:t xml:space="preserve">Используйте модуль </w:t>
       </w:r>
+      <w:proofErr w:type="spellStart"/>
       <w:r>
         <w:rPr>
           <w:rFonts w:eastAsia="Arial"/>
@@ -4968,6 +5365,7 @@
         </w:rPr>
         <w:t>random</w:t>
       </w:r>
+      <w:proofErr w:type="spellEnd"/>
       <w:r>
         <w:rPr>
           <w:rFonts w:eastAsia="Arial"/>
@@ -7250,7 +7648,25 @@
           <w:szCs w:val="32"/>
           <w:lang w:val="ru-RU"/>
         </w:rPr>
-        <w:t xml:space="preserve">Дана строка-предложение. Зашифровать ее, поместив вначале все символы, расположенные на четных позициях строки, а затем, в обратном порядке, все символы,расположенные на </w:t>
+        <w:t xml:space="preserve">Дана строка-предложение. Зашифровать ее, поместив вначале все символы, расположенные на четных позициях строки, а затем, в обратном порядке, все </w:t>
+      </w:r>
+      <w:proofErr w:type="spellStart"/>
+      <w:r>
+        <w:rPr>
+          <w:sz w:val="32"/>
+          <w:szCs w:val="32"/>
+          <w:lang w:val="ru-RU"/>
+        </w:rPr>
+        <w:t>символы,расположенные</w:t>
+      </w:r>
+      <w:proofErr w:type="spellEnd"/>
+      <w:r>
+        <w:rPr>
+          <w:sz w:val="32"/>
+          <w:szCs w:val="32"/>
+          <w:lang w:val="ru-RU"/>
+        </w:rPr>
+        <w:t xml:space="preserve"> на </w:t>
       </w:r>
       <w:r>
         <w:rPr>
@@ -7259,7 +7675,43 @@
           <w:lang w:val="ru-RU"/>
         </w:rPr>
         <w:lastRenderedPageBreak/>
-        <w:t>нечетных позициях (например, строка «Программа» превратит-ся в «ргамамроП»).</w:t>
+        <w:t>нечетных позициях (например, строка «Программа» превратит-</w:t>
+      </w:r>
+      <w:proofErr w:type="spellStart"/>
+      <w:r>
+        <w:rPr>
+          <w:sz w:val="32"/>
+          <w:szCs w:val="32"/>
+          <w:lang w:val="ru-RU"/>
+        </w:rPr>
+        <w:t>ся</w:t>
+      </w:r>
+      <w:proofErr w:type="spellEnd"/>
+      <w:r>
+        <w:rPr>
+          <w:sz w:val="32"/>
+          <w:szCs w:val="32"/>
+          <w:lang w:val="ru-RU"/>
+        </w:rPr>
+        <w:t xml:space="preserve"> в «</w:t>
+      </w:r>
+      <w:proofErr w:type="spellStart"/>
+      <w:r>
+        <w:rPr>
+          <w:sz w:val="32"/>
+          <w:szCs w:val="32"/>
+          <w:lang w:val="ru-RU"/>
+        </w:rPr>
+        <w:t>ргамамроП</w:t>
+      </w:r>
+      <w:proofErr w:type="spellEnd"/>
+      <w:r>
+        <w:rPr>
+          <w:sz w:val="32"/>
+          <w:szCs w:val="32"/>
+          <w:lang w:val="ru-RU"/>
+        </w:rPr>
+        <w:t>»).</w:t>
       </w:r>
     </w:p>
     <w:p>
@@ -7949,7 +8401,61 @@
           <w:szCs w:val="32"/>
           <w:lang w:val="ru-RU"/>
         </w:rPr>
-        <w:t>Добавьте 'ing' в конце заданной строки (длина должна быть не менее 3). Если данная строка уже заканчивается на 'ing', добавьте вместо этого 'ly'. Если длина заданной строки меньше 3, оставьте ее без изменений.</w:t>
+        <w:t>Добавьте '</w:t>
+      </w:r>
+      <w:proofErr w:type="spellStart"/>
+      <w:r>
+        <w:rPr>
+          <w:sz w:val="32"/>
+          <w:szCs w:val="32"/>
+          <w:lang w:val="ru-RU"/>
+        </w:rPr>
+        <w:t>ing</w:t>
+      </w:r>
+      <w:proofErr w:type="spellEnd"/>
+      <w:r>
+        <w:rPr>
+          <w:sz w:val="32"/>
+          <w:szCs w:val="32"/>
+          <w:lang w:val="ru-RU"/>
+        </w:rPr>
+        <w:t>' в конце заданной строки (длина должна быть не менее 3). Если данная строка уже заканчивается на '</w:t>
+      </w:r>
+      <w:proofErr w:type="spellStart"/>
+      <w:r>
+        <w:rPr>
+          <w:sz w:val="32"/>
+          <w:szCs w:val="32"/>
+          <w:lang w:val="ru-RU"/>
+        </w:rPr>
+        <w:t>ing</w:t>
+      </w:r>
+      <w:proofErr w:type="spellEnd"/>
+      <w:r>
+        <w:rPr>
+          <w:sz w:val="32"/>
+          <w:szCs w:val="32"/>
+          <w:lang w:val="ru-RU"/>
+        </w:rPr>
+        <w:t>', добавьте вместо этого '</w:t>
+      </w:r>
+      <w:proofErr w:type="spellStart"/>
+      <w:r>
+        <w:rPr>
+          <w:sz w:val="32"/>
+          <w:szCs w:val="32"/>
+          <w:lang w:val="ru-RU"/>
+        </w:rPr>
+        <w:t>ly</w:t>
+      </w:r>
+      <w:proofErr w:type="spellEnd"/>
+      <w:r>
+        <w:rPr>
+          <w:sz w:val="32"/>
+          <w:szCs w:val="32"/>
+          <w:lang w:val="ru-RU"/>
+        </w:rPr>
+        <w:t>'. Если длина заданной строки меньше 3, оставьте ее без изменений.</w:t>
       </w:r>
     </w:p>
     <w:p>
@@ -8701,6 +9207,7 @@
         </w:rPr>
         <w:t xml:space="preserve">Создайте пустой список </w:t>
       </w:r>
+      <w:proofErr w:type="spellStart"/>
       <w:r>
         <w:rPr>
           <w:b/>
@@ -8710,6 +9217,7 @@
         </w:rPr>
         <w:t>shopping_list</w:t>
       </w:r>
+      <w:proofErr w:type="spellEnd"/>
       <w:r>
         <w:rPr>
           <w:sz w:val="32"/>
@@ -8764,6 +9272,7 @@
         </w:rPr>
         <w:t xml:space="preserve">Добавьте каждый введенный элемент в список </w:t>
       </w:r>
+      <w:proofErr w:type="spellStart"/>
       <w:r>
         <w:rPr>
           <w:b/>
@@ -8773,6 +9282,7 @@
         </w:rPr>
         <w:t>shopping_list</w:t>
       </w:r>
+      <w:proofErr w:type="spellEnd"/>
       <w:r>
         <w:rPr>
           <w:sz w:val="32"/>
@@ -8804,6 +9314,7 @@
         </w:rPr>
         <w:t xml:space="preserve">Выведите список </w:t>
       </w:r>
+      <w:proofErr w:type="spellStart"/>
       <w:r>
         <w:rPr>
           <w:b/>
@@ -8811,15 +9322,43 @@
           <w:szCs w:val="32"/>
           <w:lang w:val="ru-RU"/>
         </w:rPr>
-        <w:t xml:space="preserve">shopping_list </w:t>
-      </w:r>
-      <w:r>
-        <w:rPr>
-          <w:sz w:val="32"/>
-          <w:szCs w:val="32"/>
-          <w:lang w:val="ru-RU"/>
-        </w:rPr>
-        <w:t>на экран с помощью функции print().</w:t>
+        <w:t>shopping_list</w:t>
+      </w:r>
+      <w:proofErr w:type="spellEnd"/>
+      <w:r>
+        <w:rPr>
+          <w:b/>
+          <w:sz w:val="32"/>
+          <w:szCs w:val="32"/>
+          <w:lang w:val="ru-RU"/>
+        </w:rPr>
+        <w:t xml:space="preserve"> </w:t>
+      </w:r>
+      <w:r>
+        <w:rPr>
+          <w:sz w:val="32"/>
+          <w:szCs w:val="32"/>
+          <w:lang w:val="ru-RU"/>
+        </w:rPr>
+        <w:t xml:space="preserve">на экран с помощью функции </w:t>
+      </w:r>
+      <w:proofErr w:type="spellStart"/>
+      <w:r>
+        <w:rPr>
+          <w:sz w:val="32"/>
+          <w:szCs w:val="32"/>
+          <w:lang w:val="ru-RU"/>
+        </w:rPr>
+        <w:t>print</w:t>
+      </w:r>
+      <w:proofErr w:type="spellEnd"/>
+      <w:r>
+        <w:rPr>
+          <w:sz w:val="32"/>
+          <w:szCs w:val="32"/>
+          <w:lang w:val="ru-RU"/>
+        </w:rPr>
+        <w:t>().</w:t>
       </w:r>
     </w:p>
     <w:p>
@@ -8959,6 +9498,7 @@
         </w:rPr>
         <w:t xml:space="preserve">Если элемент присутствует в списке, удалите его с помощью метода </w:t>
       </w:r>
+      <w:proofErr w:type="spellStart"/>
       <w:r>
         <w:rPr>
           <w:b/>
@@ -8968,6 +9508,7 @@
         </w:rPr>
         <w:t>remove</w:t>
       </w:r>
+      <w:proofErr w:type="spellEnd"/>
       <w:r>
         <w:rPr>
           <w:sz w:val="32"/>
@@ -8999,6 +9540,7 @@
         </w:rPr>
         <w:t xml:space="preserve">Отсортируйте список </w:t>
       </w:r>
+      <w:proofErr w:type="spellStart"/>
       <w:r>
         <w:rPr>
           <w:b/>
@@ -9006,7 +9548,17 @@
           <w:szCs w:val="32"/>
           <w:lang w:val="ru-RU"/>
         </w:rPr>
-        <w:t xml:space="preserve">shopping_list </w:t>
+        <w:t>shopping_list</w:t>
+      </w:r>
+      <w:proofErr w:type="spellEnd"/>
+      <w:r>
+        <w:rPr>
+          <w:b/>
+          <w:sz w:val="32"/>
+          <w:szCs w:val="32"/>
+          <w:lang w:val="ru-RU"/>
+        </w:rPr>
+        <w:t xml:space="preserve"> </w:t>
       </w:r>
       <w:r>
         <w:rPr>
@@ -9016,6 +9568,7 @@
         </w:rPr>
         <w:t xml:space="preserve">в алфавитном порядке с помощью функции </w:t>
       </w:r>
+      <w:proofErr w:type="spellStart"/>
       <w:r>
         <w:rPr>
           <w:b/>
@@ -9025,6 +9578,7 @@
         </w:rPr>
         <w:t>sorted</w:t>
       </w:r>
+      <w:proofErr w:type="spellEnd"/>
       <w:r>
         <w:rPr>
           <w:sz w:val="32"/>
@@ -9079,6 +9633,7 @@
         </w:rPr>
         <w:t xml:space="preserve">Подсчитайте количество элементов в списке </w:t>
       </w:r>
+      <w:proofErr w:type="spellStart"/>
       <w:r>
         <w:rPr>
           <w:b/>
@@ -9086,7 +9641,17 @@
           <w:szCs w:val="32"/>
           <w:lang w:val="ru-RU"/>
         </w:rPr>
-        <w:t xml:space="preserve">shopping_list </w:t>
+        <w:t>shopping_list</w:t>
+      </w:r>
+      <w:proofErr w:type="spellEnd"/>
+      <w:r>
+        <w:rPr>
+          <w:b/>
+          <w:sz w:val="32"/>
+          <w:szCs w:val="32"/>
+          <w:lang w:val="ru-RU"/>
+        </w:rPr>
+        <w:t xml:space="preserve"> </w:t>
       </w:r>
       <w:r>
         <w:rPr>
@@ -9096,6 +9661,7 @@
         </w:rPr>
         <w:t xml:space="preserve">с помощью функции </w:t>
       </w:r>
+      <w:proofErr w:type="spellStart"/>
       <w:r>
         <w:rPr>
           <w:b/>
@@ -9105,6 +9671,7 @@
         </w:rPr>
         <w:t>len</w:t>
       </w:r>
+      <w:proofErr w:type="spellEnd"/>
       <w:r>
         <w:rPr>
           <w:sz w:val="32"/>
@@ -10220,7 +10787,25 @@
           <w:szCs w:val="32"/>
           <w:lang w:val="ru-RU"/>
         </w:rPr>
-        <w:t>Дана целочисленная матрица размера M × N. Найти номер первого из ее столбцов,содержащих только нечетные числа. Если таких столбцов нет, то вывести 0.</w:t>
+        <w:t xml:space="preserve">Дана целочисленная матрица размера M × N. Найти номер первого из ее </w:t>
+      </w:r>
+      <w:proofErr w:type="spellStart"/>
+      <w:r>
+        <w:rPr>
+          <w:sz w:val="32"/>
+          <w:szCs w:val="32"/>
+          <w:lang w:val="ru-RU"/>
+        </w:rPr>
+        <w:t>столбцов,содержащих</w:t>
+      </w:r>
+      <w:proofErr w:type="spellEnd"/>
+      <w:r>
+        <w:rPr>
+          <w:sz w:val="32"/>
+          <w:szCs w:val="32"/>
+          <w:lang w:val="ru-RU"/>
+        </w:rPr>
+        <w:t xml:space="preserve"> только нечетные числа. Если таких столбцов нет, то вывести 0.</w:t>
       </w:r>
     </w:p>
     <w:p>
@@ -12637,6 +13222,7 @@
         </w:rPr>
         <w:t xml:space="preserve">, </w:t>
       </w:r>
+      <w:proofErr w:type="spellStart"/>
       <w:r>
         <w:rPr>
           <w:sz w:val="32"/>
@@ -12645,6 +13231,7 @@
         </w:rPr>
         <w:t>bc</w:t>
       </w:r>
+      <w:proofErr w:type="spellEnd"/>
       <w:r>
         <w:rPr>
           <w:sz w:val="32"/>
@@ -13881,7 +14468,25 @@
           <w:szCs w:val="32"/>
           <w:lang w:val="ru-RU"/>
         </w:rPr>
-        <w:t xml:space="preserve">Дана непустая последовательность символов. Построить и напечатать множества,элементами которых являются встречающиеся в последовательности: а) цифры от«0» до </w:t>
+        <w:t xml:space="preserve">Дана непустая последовательность символов. Построить и напечатать </w:t>
+      </w:r>
+      <w:proofErr w:type="spellStart"/>
+      <w:r>
+        <w:rPr>
+          <w:sz w:val="32"/>
+          <w:szCs w:val="32"/>
+          <w:lang w:val="ru-RU"/>
+        </w:rPr>
+        <w:t>множества,элементами</w:t>
+      </w:r>
+      <w:proofErr w:type="spellEnd"/>
+      <w:r>
+        <w:rPr>
+          <w:sz w:val="32"/>
+          <w:szCs w:val="32"/>
+          <w:lang w:val="ru-RU"/>
+        </w:rPr>
+        <w:t xml:space="preserve"> которых являются встречающиеся в последовательности: а) цифры от«0» до </w:t>
       </w:r>
       <w:r>
         <w:rPr>
@@ -13890,7 +14495,25 @@
           <w:lang w:val="ru-RU"/>
         </w:rPr>
         <w:lastRenderedPageBreak/>
-        <w:t>«9» и знаки арифметических операций; б) буквы от «A» до «F» и от «X»до «Z».</w:t>
+        <w:t>«9» и знаки арифметических операций; б) буквы от «A» до «F» и от «</w:t>
+      </w:r>
+      <w:proofErr w:type="spellStart"/>
+      <w:r>
+        <w:rPr>
+          <w:sz w:val="32"/>
+          <w:szCs w:val="32"/>
+          <w:lang w:val="ru-RU"/>
+        </w:rPr>
+        <w:t>X»до</w:t>
+      </w:r>
+      <w:proofErr w:type="spellEnd"/>
+      <w:r>
+        <w:rPr>
+          <w:sz w:val="32"/>
+          <w:szCs w:val="32"/>
+          <w:lang w:val="ru-RU"/>
+        </w:rPr>
+        <w:t xml:space="preserve"> «Z».</w:t>
       </w:r>
     </w:p>
     <w:p>
@@ -14251,7 +14874,25 @@
           <w:szCs w:val="32"/>
           <w:lang w:val="ru-RU"/>
         </w:rPr>
-        <w:t>Используя множества, вывести различные буквы трёх предложений, то есть такие,какие есть только в одном из них.</w:t>
+        <w:t xml:space="preserve">Используя множества, вывести различные буквы трёх предложений, то есть </w:t>
+      </w:r>
+      <w:proofErr w:type="spellStart"/>
+      <w:r>
+        <w:rPr>
+          <w:sz w:val="32"/>
+          <w:szCs w:val="32"/>
+          <w:lang w:val="ru-RU"/>
+        </w:rPr>
+        <w:t>такие,какие</w:t>
+      </w:r>
+      <w:proofErr w:type="spellEnd"/>
+      <w:r>
+        <w:rPr>
+          <w:sz w:val="32"/>
+          <w:szCs w:val="32"/>
+          <w:lang w:val="ru-RU"/>
+        </w:rPr>
+        <w:t xml:space="preserve"> есть только в одном из них.</w:t>
       </w:r>
     </w:p>
     <w:p>
@@ -15176,7 +15817,43 @@
           <w:lang w:val="ru-RU"/>
         </w:rPr>
         <w:lastRenderedPageBreak/>
-        <w:t>Создайте строку text, содержащую произвольный текст, в котором присутствуют даты в формате "дд.мм.гггг".</w:t>
+        <w:t xml:space="preserve">Создайте строку </w:t>
+      </w:r>
+      <w:proofErr w:type="spellStart"/>
+      <w:r>
+        <w:rPr>
+          <w:sz w:val="32"/>
+          <w:szCs w:val="32"/>
+          <w:lang w:val="ru-RU"/>
+        </w:rPr>
+        <w:t>text</w:t>
+      </w:r>
+      <w:proofErr w:type="spellEnd"/>
+      <w:r>
+        <w:rPr>
+          <w:sz w:val="32"/>
+          <w:szCs w:val="32"/>
+          <w:lang w:val="ru-RU"/>
+        </w:rPr>
+        <w:t>, содержащую произвольный текст, в котором присутствуют даты в формате "</w:t>
+      </w:r>
+      <w:proofErr w:type="spellStart"/>
+      <w:r>
+        <w:rPr>
+          <w:sz w:val="32"/>
+          <w:szCs w:val="32"/>
+          <w:lang w:val="ru-RU"/>
+        </w:rPr>
+        <w:t>дд.мм.гггг</w:t>
+      </w:r>
+      <w:proofErr w:type="spellEnd"/>
+      <w:r>
+        <w:rPr>
+          <w:sz w:val="32"/>
+          <w:szCs w:val="32"/>
+          <w:lang w:val="ru-RU"/>
+        </w:rPr>
+        <w:t>".</w:t>
       </w:r>
     </w:p>
     <w:p>
@@ -15198,7 +15875,25 @@
           <w:szCs w:val="32"/>
           <w:lang w:val="ru-RU"/>
         </w:rPr>
-        <w:t>Используя модуль re, выполните поиск всех дат в тексте с помощью регулярного выражения.</w:t>
+        <w:t xml:space="preserve">Используя модуль </w:t>
+      </w:r>
+      <w:proofErr w:type="spellStart"/>
+      <w:r>
+        <w:rPr>
+          <w:sz w:val="32"/>
+          <w:szCs w:val="32"/>
+          <w:lang w:val="ru-RU"/>
+        </w:rPr>
+        <w:t>re</w:t>
+      </w:r>
+      <w:proofErr w:type="spellEnd"/>
+      <w:r>
+        <w:rPr>
+          <w:sz w:val="32"/>
+          <w:szCs w:val="32"/>
+          <w:lang w:val="ru-RU"/>
+        </w:rPr>
+        <w:t>, выполните поиск всех дат в тексте с помощью регулярного выражения.</w:t>
       </w:r>
     </w:p>
     <w:p>
@@ -15396,7 +16091,27 @@
           <w:szCs w:val="32"/>
           <w:lang w:val="ru-RU"/>
         </w:rPr>
-        <w:t>Проверка валидности email-адреса:</w:t>
+        <w:t xml:space="preserve">Проверка валидности </w:t>
+      </w:r>
+      <w:proofErr w:type="spellStart"/>
+      <w:r>
+        <w:rPr>
+          <w:b/>
+          <w:sz w:val="32"/>
+          <w:szCs w:val="32"/>
+          <w:lang w:val="ru-RU"/>
+        </w:rPr>
+        <w:t>email</w:t>
+      </w:r>
+      <w:proofErr w:type="spellEnd"/>
+      <w:r>
+        <w:rPr>
+          <w:b/>
+          <w:sz w:val="32"/>
+          <w:szCs w:val="32"/>
+          <w:lang w:val="ru-RU"/>
+        </w:rPr>
+        <w:t>-адреса:</w:t>
       </w:r>
     </w:p>
     <w:p>
@@ -15418,7 +16133,25 @@
           <w:szCs w:val="32"/>
           <w:lang w:val="ru-RU"/>
         </w:rPr>
-        <w:t>Предложите пользователю ввести email-адрес.</w:t>
+        <w:t xml:space="preserve">Предложите пользователю ввести </w:t>
+      </w:r>
+      <w:proofErr w:type="spellStart"/>
+      <w:r>
+        <w:rPr>
+          <w:sz w:val="32"/>
+          <w:szCs w:val="32"/>
+          <w:lang w:val="ru-RU"/>
+        </w:rPr>
+        <w:t>email</w:t>
+      </w:r>
+      <w:proofErr w:type="spellEnd"/>
+      <w:r>
+        <w:rPr>
+          <w:sz w:val="32"/>
+          <w:szCs w:val="32"/>
+          <w:lang w:val="ru-RU"/>
+        </w:rPr>
+        <w:t>-адрес.</w:t>
       </w:r>
     </w:p>
     <w:p>
@@ -15440,7 +16173,43 @@
           <w:szCs w:val="32"/>
           <w:lang w:val="ru-RU"/>
         </w:rPr>
-        <w:t>Используя модуль re, проверьте введенный адрес на соответствие формату email с помощью регулярного выражения.</w:t>
+        <w:t xml:space="preserve">Используя модуль </w:t>
+      </w:r>
+      <w:proofErr w:type="spellStart"/>
+      <w:r>
+        <w:rPr>
+          <w:sz w:val="32"/>
+          <w:szCs w:val="32"/>
+          <w:lang w:val="ru-RU"/>
+        </w:rPr>
+        <w:t>re</w:t>
+      </w:r>
+      <w:proofErr w:type="spellEnd"/>
+      <w:r>
+        <w:rPr>
+          <w:sz w:val="32"/>
+          <w:szCs w:val="32"/>
+          <w:lang w:val="ru-RU"/>
+        </w:rPr>
+        <w:t xml:space="preserve">, проверьте введенный адрес на соответствие формату </w:t>
+      </w:r>
+      <w:proofErr w:type="spellStart"/>
+      <w:r>
+        <w:rPr>
+          <w:sz w:val="32"/>
+          <w:szCs w:val="32"/>
+          <w:lang w:val="ru-RU"/>
+        </w:rPr>
+        <w:t>email</w:t>
+      </w:r>
+      <w:proofErr w:type="spellEnd"/>
+      <w:r>
+        <w:rPr>
+          <w:sz w:val="32"/>
+          <w:szCs w:val="32"/>
+          <w:lang w:val="ru-RU"/>
+        </w:rPr>
+        <w:t xml:space="preserve"> с помощью регулярного выражения.</w:t>
       </w:r>
     </w:p>
     <w:p>
@@ -15718,7 +16487,25 @@
           <w:szCs w:val="32"/>
           <w:lang w:val="ru-RU"/>
         </w:rPr>
-        <w:t>Создайте строку text, содержащую произвольный текст, в котором присутствуют определенные слова, которые нужно заменить.</w:t>
+        <w:t xml:space="preserve">Создайте строку </w:t>
+      </w:r>
+      <w:proofErr w:type="spellStart"/>
+      <w:r>
+        <w:rPr>
+          <w:sz w:val="32"/>
+          <w:szCs w:val="32"/>
+          <w:lang w:val="ru-RU"/>
+        </w:rPr>
+        <w:t>text</w:t>
+      </w:r>
+      <w:proofErr w:type="spellEnd"/>
+      <w:r>
+        <w:rPr>
+          <w:sz w:val="32"/>
+          <w:szCs w:val="32"/>
+          <w:lang w:val="ru-RU"/>
+        </w:rPr>
+        <w:t>, содержащую произвольный текст, в котором присутствуют определенные слова, которые нужно заменить.</w:t>
       </w:r>
     </w:p>
     <w:p>
@@ -15740,7 +16527,25 @@
           <w:szCs w:val="32"/>
           <w:lang w:val="ru-RU"/>
         </w:rPr>
-        <w:t>Используя модуль re, выполните замену определенных слов в тексте с помощью регулярного выражения.</w:t>
+        <w:t xml:space="preserve">Используя модуль </w:t>
+      </w:r>
+      <w:proofErr w:type="spellStart"/>
+      <w:r>
+        <w:rPr>
+          <w:sz w:val="32"/>
+          <w:szCs w:val="32"/>
+          <w:lang w:val="ru-RU"/>
+        </w:rPr>
+        <w:t>re</w:t>
+      </w:r>
+      <w:proofErr w:type="spellEnd"/>
+      <w:r>
+        <w:rPr>
+          <w:sz w:val="32"/>
+          <w:szCs w:val="32"/>
+          <w:lang w:val="ru-RU"/>
+        </w:rPr>
+        <w:t>, выполните замену определенных слов в тексте с помощью регулярного выражения.</w:t>
       </w:r>
     </w:p>
     <w:p>
@@ -15947,7 +16752,23 @@
           <w:lang w:val="ru-RU"/>
         </w:rPr>
         <w:lastRenderedPageBreak/>
-        <w:t>Лабораторная работа №4 (4ч). Пользовательские функции. Lambda-выражения. Генераторы.</w:t>
+        <w:t xml:space="preserve">Лабораторная работа №4 (4ч). Пользовательские функции. </w:t>
+      </w:r>
+      <w:proofErr w:type="spellStart"/>
+      <w:r>
+        <w:rPr>
+          <w:rFonts w:eastAsia="Arial"/>
+          <w:lang w:val="ru-RU"/>
+        </w:rPr>
+        <w:t>Lambda</w:t>
+      </w:r>
+      <w:proofErr w:type="spellEnd"/>
+      <w:r>
+        <w:rPr>
+          <w:rFonts w:eastAsia="Arial"/>
+          <w:lang w:val="ru-RU"/>
+        </w:rPr>
+        <w:t>-выражения. Генераторы.</w:t>
       </w:r>
     </w:p>
     <w:p>
@@ -15996,6 +16817,7 @@
         </w:rPr>
         <w:t xml:space="preserve">Создайте функцию </w:t>
       </w:r>
+      <w:proofErr w:type="spellStart"/>
       <w:r>
         <w:rPr>
           <w:b/>
@@ -16005,13 +16827,50 @@
         </w:rPr>
         <w:t>calculate_average</w:t>
       </w:r>
-      <w:r>
-        <w:rPr>
-          <w:sz w:val="32"/>
-          <w:szCs w:val="32"/>
-          <w:lang w:val="ru-RU"/>
-        </w:rPr>
-        <w:t>, которая принимает произвольное количество аргументов типа float или int.</w:t>
+      <w:proofErr w:type="spellEnd"/>
+      <w:r>
+        <w:rPr>
+          <w:sz w:val="32"/>
+          <w:szCs w:val="32"/>
+          <w:lang w:val="ru-RU"/>
+        </w:rPr>
+        <w:t xml:space="preserve">, которая принимает произвольное количество аргументов типа </w:t>
+      </w:r>
+      <w:proofErr w:type="spellStart"/>
+      <w:r>
+        <w:rPr>
+          <w:sz w:val="32"/>
+          <w:szCs w:val="32"/>
+          <w:lang w:val="ru-RU"/>
+        </w:rPr>
+        <w:t>float</w:t>
+      </w:r>
+      <w:proofErr w:type="spellEnd"/>
+      <w:r>
+        <w:rPr>
+          <w:sz w:val="32"/>
+          <w:szCs w:val="32"/>
+          <w:lang w:val="ru-RU"/>
+        </w:rPr>
+        <w:t xml:space="preserve"> или </w:t>
+      </w:r>
+      <w:proofErr w:type="spellStart"/>
+      <w:r>
+        <w:rPr>
+          <w:sz w:val="32"/>
+          <w:szCs w:val="32"/>
+          <w:lang w:val="ru-RU"/>
+        </w:rPr>
+        <w:t>int</w:t>
+      </w:r>
+      <w:proofErr w:type="spellEnd"/>
+      <w:r>
+        <w:rPr>
+          <w:sz w:val="32"/>
+          <w:szCs w:val="32"/>
+          <w:lang w:val="ru-RU"/>
+        </w:rPr>
+        <w:t>.</w:t>
       </w:r>
     </w:p>
     <w:p>
@@ -16254,8 +17113,19 @@
           <w:szCs w:val="32"/>
           <w:lang w:val="ru-RU"/>
         </w:rPr>
-        <w:t xml:space="preserve"> merge_strings</w:t>
-      </w:r>
+        <w:t xml:space="preserve"> </w:t>
+      </w:r>
+      <w:proofErr w:type="spellStart"/>
+      <w:r>
+        <w:rPr>
+          <w:b/>
+          <w:sz w:val="32"/>
+          <w:szCs w:val="32"/>
+          <w:lang w:val="ru-RU"/>
+        </w:rPr>
+        <w:t>merge_strings</w:t>
+      </w:r>
+      <w:proofErr w:type="spellEnd"/>
       <w:r>
         <w:rPr>
           <w:sz w:val="32"/>
@@ -16495,6 +17365,7 @@
         </w:rPr>
         <w:t xml:space="preserve">Описать функцию </w:t>
       </w:r>
+      <w:proofErr w:type="spellStart"/>
       <w:r>
         <w:rPr>
           <w:b/>
@@ -16504,6 +17375,7 @@
         </w:rPr>
         <w:t>PerfectNumber</w:t>
       </w:r>
+      <w:proofErr w:type="spellEnd"/>
       <w:r>
         <w:rPr>
           <w:sz w:val="32"/>
@@ -16707,6 +17579,7 @@
         </w:rPr>
         <w:t xml:space="preserve">Описать функцию </w:t>
       </w:r>
+      <w:proofErr w:type="spellStart"/>
       <w:r>
         <w:rPr>
           <w:b/>
@@ -16716,13 +17589,50 @@
         </w:rPr>
         <w:t>RemoveRowCol</w:t>
       </w:r>
-      <w:r>
-        <w:rPr>
-          <w:sz w:val="32"/>
-          <w:szCs w:val="32"/>
-          <w:lang w:val="ru-RU"/>
-        </w:rPr>
-        <w:t>, удаляющую из матрицы A размера M × N строкуи столбец, которые содержат элемент AK, L (предполагается, что M &gt; 1 и N &gt; 1; еслиK &gt; M или L &gt; N, то матрица не изменяется).</w:t>
+      <w:proofErr w:type="spellEnd"/>
+      <w:r>
+        <w:rPr>
+          <w:sz w:val="32"/>
+          <w:szCs w:val="32"/>
+          <w:lang w:val="ru-RU"/>
+        </w:rPr>
+        <w:t xml:space="preserve">, удаляющую из матрицы A размера M × N </w:t>
+      </w:r>
+      <w:proofErr w:type="spellStart"/>
+      <w:r>
+        <w:rPr>
+          <w:sz w:val="32"/>
+          <w:szCs w:val="32"/>
+          <w:lang w:val="ru-RU"/>
+        </w:rPr>
+        <w:t>строкуи</w:t>
+      </w:r>
+      <w:proofErr w:type="spellEnd"/>
+      <w:r>
+        <w:rPr>
+          <w:sz w:val="32"/>
+          <w:szCs w:val="32"/>
+          <w:lang w:val="ru-RU"/>
+        </w:rPr>
+        <w:t xml:space="preserve"> столбец, которые содержат элемент AK, L (предполагается, что M &gt; 1 и N &gt; 1; </w:t>
+      </w:r>
+      <w:proofErr w:type="spellStart"/>
+      <w:r>
+        <w:rPr>
+          <w:sz w:val="32"/>
+          <w:szCs w:val="32"/>
+          <w:lang w:val="ru-RU"/>
+        </w:rPr>
+        <w:t>еслиK</w:t>
+      </w:r>
+      <w:proofErr w:type="spellEnd"/>
+      <w:r>
+        <w:rPr>
+          <w:sz w:val="32"/>
+          <w:szCs w:val="32"/>
+          <w:lang w:val="ru-RU"/>
+        </w:rPr>
+        <w:t xml:space="preserve"> &gt; M или L &gt; N, то матрица не изменяется).</w:t>
       </w:r>
     </w:p>
     <w:p>
@@ -16972,6 +17882,7 @@
         <w:lastRenderedPageBreak/>
         <w:t xml:space="preserve">Описать функцию </w:t>
       </w:r>
+      <w:proofErr w:type="spellStart"/>
       <w:r>
         <w:rPr>
           <w:b/>
@@ -16981,6 +17892,7 @@
         </w:rPr>
         <w:t>FlattenList</w:t>
       </w:r>
+      <w:proofErr w:type="spellEnd"/>
       <w:r>
         <w:rPr>
           <w:sz w:val="32"/>
@@ -17185,6 +18097,7 @@
         </w:rPr>
         <w:t xml:space="preserve">Описать рекурсивные функции </w:t>
       </w:r>
+      <w:proofErr w:type="spellStart"/>
       <w:r>
         <w:rPr>
           <w:b/>
@@ -17192,7 +18105,17 @@
           <w:szCs w:val="32"/>
           <w:lang w:val="ru-RU"/>
         </w:rPr>
-        <w:t xml:space="preserve">Fact </w:t>
+        <w:t>Fact</w:t>
+      </w:r>
+      <w:proofErr w:type="spellEnd"/>
+      <w:r>
+        <w:rPr>
+          <w:b/>
+          <w:sz w:val="32"/>
+          <w:szCs w:val="32"/>
+          <w:lang w:val="ru-RU"/>
+        </w:rPr>
+        <w:t xml:space="preserve"> </w:t>
       </w:r>
       <w:r>
         <w:rPr>
@@ -17217,7 +18140,25 @@
           <w:szCs w:val="32"/>
           <w:lang w:val="ru-RU"/>
         </w:rPr>
-        <w:t>, вычисляющие значения факториала N!и двойного факториала N!! соответственно (N &gt; 0 — параметр целого типа).</w:t>
+        <w:t xml:space="preserve">, вычисляющие значения факториала </w:t>
+      </w:r>
+      <w:proofErr w:type="spellStart"/>
+      <w:r>
+        <w:rPr>
+          <w:sz w:val="32"/>
+          <w:szCs w:val="32"/>
+          <w:lang w:val="ru-RU"/>
+        </w:rPr>
+        <w:t>N!и</w:t>
+      </w:r>
+      <w:proofErr w:type="spellEnd"/>
+      <w:r>
+        <w:rPr>
+          <w:sz w:val="32"/>
+          <w:szCs w:val="32"/>
+          <w:lang w:val="ru-RU"/>
+        </w:rPr>
+        <w:t xml:space="preserve"> двойного факториала N!! соответственно (N &gt; 0 — параметр целого типа).</w:t>
       </w:r>
     </w:p>
     <w:p>
@@ -17582,6 +18523,7 @@
         </w:rPr>
         <w:t xml:space="preserve"> </w:t>
       </w:r>
+      <w:proofErr w:type="spellStart"/>
       <w:r>
         <w:rPr>
           <w:b/>
@@ -17591,6 +18533,7 @@
         </w:rPr>
         <w:t>print_user_info</w:t>
       </w:r>
+      <w:proofErr w:type="spellEnd"/>
       <w:r>
         <w:rPr>
           <w:sz w:val="32"/>
@@ -17799,7 +18742,61 @@
           <w:szCs w:val="32"/>
           <w:lang w:val="ru-RU"/>
         </w:rPr>
-        <w:t>Внутри функции выведите информацию о пользователе в формате "Имя: [name], Возраст: [age], Город: [city]".</w:t>
+        <w:t>Внутри функции выведите информацию о пользователе в формате "Имя: [</w:t>
+      </w:r>
+      <w:proofErr w:type="spellStart"/>
+      <w:r>
+        <w:rPr>
+          <w:sz w:val="32"/>
+          <w:szCs w:val="32"/>
+          <w:lang w:val="ru-RU"/>
+        </w:rPr>
+        <w:t>name</w:t>
+      </w:r>
+      <w:proofErr w:type="spellEnd"/>
+      <w:r>
+        <w:rPr>
+          <w:sz w:val="32"/>
+          <w:szCs w:val="32"/>
+          <w:lang w:val="ru-RU"/>
+        </w:rPr>
+        <w:t>], Возраст: [</w:t>
+      </w:r>
+      <w:proofErr w:type="spellStart"/>
+      <w:r>
+        <w:rPr>
+          <w:sz w:val="32"/>
+          <w:szCs w:val="32"/>
+          <w:lang w:val="ru-RU"/>
+        </w:rPr>
+        <w:t>age</w:t>
+      </w:r>
+      <w:proofErr w:type="spellEnd"/>
+      <w:r>
+        <w:rPr>
+          <w:sz w:val="32"/>
+          <w:szCs w:val="32"/>
+          <w:lang w:val="ru-RU"/>
+        </w:rPr>
+        <w:t>], Город: [</w:t>
+      </w:r>
+      <w:proofErr w:type="spellStart"/>
+      <w:r>
+        <w:rPr>
+          <w:sz w:val="32"/>
+          <w:szCs w:val="32"/>
+          <w:lang w:val="ru-RU"/>
+        </w:rPr>
+        <w:t>city</w:t>
+      </w:r>
+      <w:proofErr w:type="spellEnd"/>
+      <w:r>
+        <w:rPr>
+          <w:sz w:val="32"/>
+          <w:szCs w:val="32"/>
+          <w:lang w:val="ru-RU"/>
+        </w:rPr>
+        <w:t>]".</w:t>
       </w:r>
     </w:p>
     <w:p>
@@ -18017,6 +19014,7 @@
         </w:rPr>
         <w:t xml:space="preserve">Создайте функцию </w:t>
       </w:r>
+      <w:proofErr w:type="spellStart"/>
       <w:r>
         <w:rPr>
           <w:b/>
@@ -18026,6 +19024,7 @@
         </w:rPr>
         <w:t>calculate_sum</w:t>
       </w:r>
+      <w:proofErr w:type="spellEnd"/>
       <w:r>
         <w:rPr>
           <w:sz w:val="32"/>
@@ -18034,6 +19033,7 @@
         </w:rPr>
         <w:t xml:space="preserve">, которая принимает произвольное количество аргументов типа </w:t>
       </w:r>
+      <w:proofErr w:type="spellStart"/>
       <w:r>
         <w:rPr>
           <w:b/>
@@ -18041,8 +19041,29 @@
           <w:szCs w:val="32"/>
           <w:lang w:val="ru-RU"/>
         </w:rPr>
-        <w:t>int или float</w:t>
-      </w:r>
+        <w:t>int</w:t>
+      </w:r>
+      <w:proofErr w:type="spellEnd"/>
+      <w:r>
+        <w:rPr>
+          <w:b/>
+          <w:sz w:val="32"/>
+          <w:szCs w:val="32"/>
+          <w:lang w:val="ru-RU"/>
+        </w:rPr>
+        <w:t xml:space="preserve"> или </w:t>
+      </w:r>
+      <w:proofErr w:type="spellStart"/>
+      <w:r>
+        <w:rPr>
+          <w:b/>
+          <w:sz w:val="32"/>
+          <w:szCs w:val="32"/>
+          <w:lang w:val="ru-RU"/>
+        </w:rPr>
+        <w:t>float</w:t>
+      </w:r>
+      <w:proofErr w:type="spellEnd"/>
       <w:r>
         <w:rPr>
           <w:sz w:val="32"/>
@@ -18193,13 +19214,23 @@
           <w:lang w:val="en-US"/>
         </w:rPr>
       </w:pPr>
-      <w:r>
-        <w:rPr>
-          <w:sz w:val="32"/>
-          <w:szCs w:val="32"/>
-          <w:lang w:val="en-US"/>
-        </w:rPr>
-        <w:t>Resulr:</w:t>
+      <w:proofErr w:type="spellStart"/>
+      <w:r>
+        <w:rPr>
+          <w:sz w:val="32"/>
+          <w:szCs w:val="32"/>
+          <w:lang w:val="en-US"/>
+        </w:rPr>
+        <w:t>Resulr</w:t>
+      </w:r>
+      <w:proofErr w:type="spellEnd"/>
+      <w:r>
+        <w:rPr>
+          <w:sz w:val="32"/>
+          <w:szCs w:val="32"/>
+          <w:lang w:val="en-US"/>
+        </w:rPr>
+        <w:t>:</w:t>
       </w:r>
     </w:p>
     <w:p>
@@ -18310,6 +19341,7 @@
         </w:rPr>
         <w:t xml:space="preserve">Создайте список </w:t>
       </w:r>
+      <w:proofErr w:type="spellStart"/>
       <w:r>
         <w:rPr>
           <w:b/>
@@ -18319,6 +19351,7 @@
         </w:rPr>
         <w:t>numbers</w:t>
       </w:r>
+      <w:proofErr w:type="spellEnd"/>
       <w:r>
         <w:rPr>
           <w:sz w:val="32"/>
@@ -18327,6 +19360,7 @@
         </w:rPr>
         <w:t xml:space="preserve">, содержащий несколько целых чисел. Используя </w:t>
       </w:r>
+      <w:proofErr w:type="spellStart"/>
       <w:r>
         <w:rPr>
           <w:b/>
@@ -18336,6 +19370,7 @@
         </w:rPr>
         <w:t>lambda</w:t>
       </w:r>
+      <w:proofErr w:type="spellEnd"/>
       <w:r>
         <w:rPr>
           <w:sz w:val="32"/>
@@ -18568,6 +19603,7 @@
         </w:rPr>
         <w:t xml:space="preserve">Создайте список </w:t>
       </w:r>
+      <w:proofErr w:type="spellStart"/>
       <w:r>
         <w:rPr>
           <w:b/>
@@ -18577,6 +19613,7 @@
         </w:rPr>
         <w:t>names</w:t>
       </w:r>
+      <w:proofErr w:type="spellEnd"/>
       <w:r>
         <w:rPr>
           <w:sz w:val="32"/>
@@ -18603,6 +19640,7 @@
         </w:rPr>
         <w:t xml:space="preserve">Используя </w:t>
       </w:r>
+      <w:proofErr w:type="spellStart"/>
       <w:r>
         <w:rPr>
           <w:b/>
@@ -18612,6 +19650,7 @@
         </w:rPr>
         <w:t>lambda</w:t>
       </w:r>
+      <w:proofErr w:type="spellEnd"/>
       <w:r>
         <w:rPr>
           <w:sz w:val="32"/>
@@ -19041,6 +20080,7 @@
         </w:rPr>
         <w:t xml:space="preserve">Создайте список </w:t>
       </w:r>
+      <w:proofErr w:type="spellStart"/>
       <w:r>
         <w:rPr>
           <w:b/>
@@ -19050,6 +20090,7 @@
         </w:rPr>
         <w:t>fruits</w:t>
       </w:r>
+      <w:proofErr w:type="spellEnd"/>
       <w:r>
         <w:rPr>
           <w:sz w:val="32"/>
@@ -19076,6 +20117,7 @@
         </w:rPr>
         <w:t xml:space="preserve">Используя генератор словаря, создайте словарь, где ключами будут элементы списка </w:t>
       </w:r>
+      <w:proofErr w:type="spellStart"/>
       <w:r>
         <w:rPr>
           <w:b/>
@@ -19085,6 +20127,7 @@
         </w:rPr>
         <w:t>fruits</w:t>
       </w:r>
+      <w:proofErr w:type="spellEnd"/>
       <w:r>
         <w:rPr>
           <w:sz w:val="32"/>
@@ -19371,6 +20414,7 @@
         </w:rPr>
         <w:t xml:space="preserve">Импортируйте модуль </w:t>
       </w:r>
+      <w:proofErr w:type="spellStart"/>
       <w:r>
         <w:rPr>
           <w:b/>
@@ -19378,7 +20422,17 @@
           <w:szCs w:val="32"/>
           <w:lang w:val="ru-RU"/>
         </w:rPr>
-        <w:t xml:space="preserve">random </w:t>
+        <w:t>random</w:t>
+      </w:r>
+      <w:proofErr w:type="spellEnd"/>
+      <w:r>
+        <w:rPr>
+          <w:b/>
+          <w:sz w:val="32"/>
+          <w:szCs w:val="32"/>
+          <w:lang w:val="ru-RU"/>
+        </w:rPr>
+        <w:t xml:space="preserve"> </w:t>
       </w:r>
       <w:r>
         <w:rPr>
@@ -19406,6 +20460,7 @@
         </w:rPr>
         <w:t xml:space="preserve">Используйте функцию </w:t>
       </w:r>
+      <w:proofErr w:type="spellStart"/>
       <w:r>
         <w:rPr>
           <w:b/>
@@ -19413,7 +20468,17 @@
           <w:szCs w:val="32"/>
           <w:lang w:val="ru-RU"/>
         </w:rPr>
-        <w:t>random.choice()</w:t>
+        <w:t>random.choice</w:t>
+      </w:r>
+      <w:proofErr w:type="spellEnd"/>
+      <w:r>
+        <w:rPr>
+          <w:b/>
+          <w:sz w:val="32"/>
+          <w:szCs w:val="32"/>
+          <w:lang w:val="ru-RU"/>
+        </w:rPr>
+        <w:t>()</w:t>
       </w:r>
       <w:r>
         <w:rPr>
@@ -19441,6 +20506,7 @@
         </w:rPr>
         <w:t xml:space="preserve">Создайте список с несколькими именами и используйте функцию </w:t>
       </w:r>
+      <w:proofErr w:type="spellStart"/>
       <w:r>
         <w:rPr>
           <w:b/>
@@ -19448,7 +20514,17 @@
           <w:szCs w:val="32"/>
           <w:lang w:val="ru-RU"/>
         </w:rPr>
-        <w:t xml:space="preserve">random.choice() </w:t>
+        <w:t>random.choice</w:t>
+      </w:r>
+      <w:proofErr w:type="spellEnd"/>
+      <w:r>
+        <w:rPr>
+          <w:b/>
+          <w:sz w:val="32"/>
+          <w:szCs w:val="32"/>
+          <w:lang w:val="ru-RU"/>
+        </w:rPr>
+        <w:t xml:space="preserve">() </w:t>
       </w:r>
       <w:r>
         <w:rPr>
@@ -19680,7 +20756,25 @@
           <w:szCs w:val="32"/>
           <w:lang w:val="ru-RU"/>
         </w:rPr>
-        <w:t xml:space="preserve">Создайте новый файл с расширением .py и назовите его </w:t>
+        <w:t>Создайте новый файл с расширением .</w:t>
+      </w:r>
+      <w:proofErr w:type="spellStart"/>
+      <w:r>
+        <w:rPr>
+          <w:sz w:val="32"/>
+          <w:szCs w:val="32"/>
+          <w:lang w:val="ru-RU"/>
+        </w:rPr>
+        <w:t>py</w:t>
+      </w:r>
+      <w:proofErr w:type="spellEnd"/>
+      <w:r>
+        <w:rPr>
+          <w:sz w:val="32"/>
+          <w:szCs w:val="32"/>
+          <w:lang w:val="ru-RU"/>
+        </w:rPr>
+        <w:t xml:space="preserve"> и назовите его </w:t>
       </w:r>
       <w:r>
         <w:rPr>
@@ -19745,6 +20839,7 @@
         <w:lastRenderedPageBreak/>
         <w:t xml:space="preserve">В основной программе импортируйте модуль </w:t>
       </w:r>
+      <w:proofErr w:type="spellStart"/>
       <w:r>
         <w:rPr>
           <w:b/>
@@ -19752,7 +20847,17 @@
           <w:szCs w:val="32"/>
           <w:lang w:val="ru-RU"/>
         </w:rPr>
-        <w:t xml:space="preserve">calculator </w:t>
+        <w:t>calculator</w:t>
+      </w:r>
+      <w:proofErr w:type="spellEnd"/>
+      <w:r>
+        <w:rPr>
+          <w:b/>
+          <w:sz w:val="32"/>
+          <w:szCs w:val="32"/>
+          <w:lang w:val="ru-RU"/>
+        </w:rPr>
+        <w:t xml:space="preserve"> </w:t>
       </w:r>
       <w:r>
         <w:rPr>
@@ -20090,6 +21195,7 @@
         </w:rPr>
         <w:t xml:space="preserve">Написать модуль  </w:t>
       </w:r>
+      <w:proofErr w:type="spellStart"/>
       <w:r>
         <w:rPr>
           <w:b/>
@@ -20099,6 +21205,7 @@
         </w:rPr>
         <w:t>lists</w:t>
       </w:r>
+      <w:proofErr w:type="spellEnd"/>
       <w:r>
         <w:rPr>
           <w:sz w:val="32"/>
@@ -20134,6 +21241,7 @@
         <w:tab/>
         <w:t xml:space="preserve">Функция </w:t>
       </w:r>
+      <w:proofErr w:type="spellStart"/>
       <w:r>
         <w:rPr>
           <w:b/>
@@ -20143,6 +21251,7 @@
         </w:rPr>
         <w:t>randomList</w:t>
       </w:r>
+      <w:proofErr w:type="spellEnd"/>
       <w:r>
         <w:rPr>
           <w:sz w:val="32"/>
@@ -20178,6 +21287,7 @@
         <w:tab/>
         <w:t xml:space="preserve">Функция </w:t>
       </w:r>
+      <w:proofErr w:type="spellStart"/>
       <w:r>
         <w:rPr>
           <w:b/>
@@ -20187,13 +21297,32 @@
         </w:rPr>
         <w:t>randomMatrix</w:t>
       </w:r>
-      <w:r>
-        <w:rPr>
-          <w:sz w:val="32"/>
-          <w:szCs w:val="32"/>
-          <w:lang w:val="ru-RU"/>
-        </w:rPr>
-        <w:t xml:space="preserve">, принимающую 1 аргумент n – длина двумерного списка NxN. Которая возвращает двумерный </w:t>
+      <w:proofErr w:type="spellEnd"/>
+      <w:r>
+        <w:rPr>
+          <w:sz w:val="32"/>
+          <w:szCs w:val="32"/>
+          <w:lang w:val="ru-RU"/>
+        </w:rPr>
+        <w:t xml:space="preserve">, принимающую 1 аргумент n – длина двумерного списка </w:t>
+      </w:r>
+      <w:proofErr w:type="spellStart"/>
+      <w:r>
+        <w:rPr>
+          <w:sz w:val="32"/>
+          <w:szCs w:val="32"/>
+          <w:lang w:val="ru-RU"/>
+        </w:rPr>
+        <w:t>NxN</w:t>
+      </w:r>
+      <w:proofErr w:type="spellEnd"/>
+      <w:r>
+        <w:rPr>
+          <w:sz w:val="32"/>
+          <w:szCs w:val="32"/>
+          <w:lang w:val="ru-RU"/>
+        </w:rPr>
+        <w:t xml:space="preserve">. Которая возвращает двумерный </w:t>
       </w:r>
       <w:r>
         <w:rPr>
@@ -20231,6 +21360,7 @@
         <w:tab/>
         <w:t xml:space="preserve">Функция </w:t>
       </w:r>
+      <w:proofErr w:type="spellStart"/>
       <w:r>
         <w:rPr>
           <w:b/>
@@ -20240,6 +21370,7 @@
         </w:rPr>
         <w:t>maxLength</w:t>
       </w:r>
+      <w:proofErr w:type="spellEnd"/>
       <w:r>
         <w:rPr>
           <w:sz w:val="32"/>
@@ -20275,6 +21406,7 @@
         <w:tab/>
         <w:t xml:space="preserve">Функция </w:t>
       </w:r>
+      <w:proofErr w:type="spellStart"/>
       <w:r>
         <w:rPr>
           <w:b/>
@@ -20284,6 +21416,7 @@
         </w:rPr>
         <w:t>currentSums</w:t>
       </w:r>
+      <w:proofErr w:type="spellEnd"/>
       <w:r>
         <w:rPr>
           <w:sz w:val="32"/>
@@ -20319,6 +21452,7 @@
         <w:tab/>
         <w:t xml:space="preserve">Функция </w:t>
       </w:r>
+      <w:proofErr w:type="spellStart"/>
       <w:r>
         <w:rPr>
           <w:b/>
@@ -20328,6 +21462,7 @@
         </w:rPr>
         <w:t>threeSimbol</w:t>
       </w:r>
+      <w:proofErr w:type="spellEnd"/>
       <w:r>
         <w:rPr>
           <w:sz w:val="32"/>
@@ -20685,7 +21820,39 @@
           <w:lang w:val="ru-RU"/>
         </w:rPr>
         <w:lastRenderedPageBreak/>
-        <w:t>+ Лабораторная работа №6 (4ч). Операции с файловой системой. Практическое применение модулей pickle и shelve.</w:t>
+        <w:t xml:space="preserve">+ Лабораторная работа №6 (4ч). Операции с файловой системой. Практическое применение модулей </w:t>
+      </w:r>
+      <w:proofErr w:type="spellStart"/>
+      <w:r>
+        <w:rPr>
+          <w:rFonts w:eastAsia="Arial"/>
+          <w:lang w:val="ru-RU"/>
+        </w:rPr>
+        <w:t>pickle</w:t>
+      </w:r>
+      <w:proofErr w:type="spellEnd"/>
+      <w:r>
+        <w:rPr>
+          <w:rFonts w:eastAsia="Arial"/>
+          <w:lang w:val="ru-RU"/>
+        </w:rPr>
+        <w:t xml:space="preserve"> и </w:t>
+      </w:r>
+      <w:proofErr w:type="spellStart"/>
+      <w:r>
+        <w:rPr>
+          <w:rFonts w:eastAsia="Arial"/>
+          <w:lang w:val="ru-RU"/>
+        </w:rPr>
+        <w:t>shelve</w:t>
+      </w:r>
+      <w:proofErr w:type="spellEnd"/>
+      <w:r>
+        <w:rPr>
+          <w:rFonts w:eastAsia="Arial"/>
+          <w:lang w:val="ru-RU"/>
+        </w:rPr>
+        <w:t>.</w:t>
       </w:r>
     </w:p>
     <w:p>
@@ -20938,6 +22105,1112 @@
         <w:rPr>
           <w:sz w:val="32"/>
           <w:szCs w:val="32"/>
+          <w:lang w:val="en-US"/>
+        </w:rPr>
+      </w:pPr>
+    </w:p>
+    <w:p>
+      <w:pPr>
+        <w:pStyle w:val="2"/>
+        <w:rPr>
+          <w:rFonts w:eastAsia="Arial"/>
+          <w:lang w:val="ru-RU"/>
+        </w:rPr>
+      </w:pPr>
+      <w:r>
+        <w:rPr>
+          <w:rFonts w:eastAsia="Arial"/>
+          <w:color w:val="38761D"/>
+          <w:lang w:val="ru-RU"/>
+        </w:rPr>
+        <w:t>Задание 2.</w:t>
+      </w:r>
+    </w:p>
+    <w:p>
+      <w:pPr>
+        <w:ind w:firstLine="720"/>
+        <w:rPr>
+          <w:rFonts w:eastAsia="Arial"/>
+          <w:sz w:val="32"/>
+          <w:szCs w:val="32"/>
+          <w:lang w:val="ru-RU"/>
+        </w:rPr>
+      </w:pPr>
+      <w:r>
+        <w:rPr>
+          <w:sz w:val="32"/>
+          <w:szCs w:val="32"/>
+          <w:lang w:val="ru-RU"/>
+        </w:rPr>
+        <w:t>Создайте файл с некоторым содержимым, например, data.txt.</w:t>
+      </w:r>
+    </w:p>
+    <w:p>
+      <w:pPr>
+        <w:ind w:firstLine="720"/>
+        <w:rPr>
+          <w:sz w:val="32"/>
+          <w:szCs w:val="32"/>
+          <w:lang w:val="ru-RU"/>
+        </w:rPr>
+      </w:pPr>
+      <w:r>
+        <w:rPr>
+          <w:sz w:val="32"/>
+          <w:szCs w:val="32"/>
+          <w:lang w:val="ru-RU"/>
+        </w:rPr>
+        <w:t xml:space="preserve">Импортируйте модуль </w:t>
+      </w:r>
+      <w:proofErr w:type="spellStart"/>
+      <w:r>
+        <w:rPr>
+          <w:sz w:val="32"/>
+          <w:szCs w:val="32"/>
+          <w:lang w:val="ru-RU"/>
+        </w:rPr>
+        <w:t>os</w:t>
+      </w:r>
+      <w:proofErr w:type="spellEnd"/>
+      <w:r>
+        <w:rPr>
+          <w:sz w:val="32"/>
+          <w:szCs w:val="32"/>
+          <w:lang w:val="ru-RU"/>
+        </w:rPr>
+        <w:t>.</w:t>
+      </w:r>
+    </w:p>
+    <w:p>
+      <w:pPr>
+        <w:ind w:firstLine="720"/>
+        <w:rPr>
+          <w:sz w:val="32"/>
+          <w:szCs w:val="32"/>
+          <w:lang w:val="ru-RU"/>
+        </w:rPr>
+      </w:pPr>
+      <w:r>
+        <w:rPr>
+          <w:sz w:val="32"/>
+          <w:szCs w:val="32"/>
+          <w:lang w:val="ru-RU"/>
+        </w:rPr>
+        <w:t xml:space="preserve">Измените название файла data.txt на </w:t>
+      </w:r>
+      <w:r>
+        <w:rPr>
+          <w:b/>
+          <w:sz w:val="32"/>
+          <w:szCs w:val="32"/>
+          <w:lang w:val="ru-RU"/>
+        </w:rPr>
+        <w:t>datadatadata.txt</w:t>
+      </w:r>
+      <w:r>
+        <w:rPr>
+          <w:sz w:val="32"/>
+          <w:szCs w:val="32"/>
+          <w:lang w:val="ru-RU"/>
+        </w:rPr>
+        <w:t>,</w:t>
+      </w:r>
+    </w:p>
+    <w:p>
+      <w:pPr>
+        <w:ind w:firstLine="720"/>
+        <w:rPr>
+          <w:sz w:val="32"/>
+          <w:szCs w:val="32"/>
+          <w:lang w:val="ru-RU"/>
+        </w:rPr>
+      </w:pPr>
+      <w:r>
+        <w:rPr>
+          <w:sz w:val="32"/>
+          <w:szCs w:val="32"/>
+          <w:lang w:val="ru-RU"/>
+        </w:rPr>
+        <w:t xml:space="preserve">Используя удалите файл </w:t>
+      </w:r>
+      <w:r>
+        <w:rPr>
+          <w:b/>
+          <w:sz w:val="32"/>
+          <w:szCs w:val="32"/>
+          <w:lang w:val="ru-RU"/>
+        </w:rPr>
+        <w:t>datadatadata.txt</w:t>
+      </w:r>
+      <w:r>
+        <w:rPr>
+          <w:sz w:val="32"/>
+          <w:szCs w:val="32"/>
+          <w:lang w:val="ru-RU"/>
+        </w:rPr>
+        <w:t xml:space="preserve"> с диска.</w:t>
+      </w:r>
+    </w:p>
+    <w:p>
+      <w:pPr>
+        <w:ind w:firstLine="720"/>
+        <w:rPr>
+          <w:sz w:val="32"/>
+          <w:szCs w:val="32"/>
+          <w:lang w:val="ru-RU"/>
+        </w:rPr>
+      </w:pPr>
+      <w:r>
+        <w:rPr>
+          <w:sz w:val="32"/>
+          <w:szCs w:val="32"/>
+          <w:lang w:val="ru-RU"/>
+        </w:rPr>
+        <w:t>Проверьте, что файл успешно удален, попытавшись открыть его в режиме чтения.</w:t>
+      </w:r>
+    </w:p>
+    <w:p>
+      <w:pPr>
+        <w:spacing w:after="0" w:line="276" w:lineRule="auto"/>
+        <w:rPr>
+          <w:sz w:val="32"/>
+          <w:szCs w:val="32"/>
+          <w:lang w:val="ru-RU"/>
+        </w:rPr>
+      </w:pPr>
+    </w:p>
+    <w:p>
+      <w:pPr>
+        <w:spacing w:after="0" w:line="276" w:lineRule="auto"/>
+        <w:rPr>
+          <w:sz w:val="32"/>
+          <w:szCs w:val="32"/>
+          <w:lang w:val="ru-RU"/>
+        </w:rPr>
+      </w:pPr>
+    </w:p>
+    <w:p>
+      <w:pPr>
+        <w:spacing w:after="0" w:line="276" w:lineRule="auto"/>
+        <w:rPr>
+          <w:sz w:val="32"/>
+          <w:szCs w:val="32"/>
+          <w:lang w:val="en-US"/>
+        </w:rPr>
+      </w:pPr>
+      <w:r>
+        <w:rPr>
+          <w:sz w:val="32"/>
+          <w:szCs w:val="32"/>
+          <w:lang w:val="en-US"/>
+        </w:rPr>
+        <w:lastRenderedPageBreak/>
+        <w:t>Code:</w:t>
+      </w:r>
+    </w:p>
+    <w:p>
+      <w:pPr>
+        <w:spacing w:after="0" w:line="276" w:lineRule="auto"/>
+        <w:rPr>
+          <w:sz w:val="32"/>
+          <w:szCs w:val="32"/>
+          <w:lang w:val="en-US"/>
+        </w:rPr>
+      </w:pPr>
+      <w:r>
+        <w:rPr>
+          <w:sz w:val="32"/>
+          <w:szCs w:val="32"/>
+          <w:lang w:val="en-US"/>
+        </w:rPr>
+        <w:drawing>
+          <wp:inline distT="0" distB="0" distL="0" distR="0" wp14:anchorId="2216CA69" wp14:editId="5F5FD1C5">
+            <wp:extent cx="4848902" cy="2362530"/>
+            <wp:effectExtent l="0" t="0" r="8890" b="0"/>
+            <wp:docPr id="1204582930" name="Рисунок 1"/>
+            <wp:cNvGraphicFramePr>
+              <a:graphicFrameLocks xmlns:a="http://schemas.openxmlformats.org/drawingml/2006/main" noChangeAspect="1"/>
+            </wp:cNvGraphicFramePr>
+            <a:graphic xmlns:a="http://schemas.openxmlformats.org/drawingml/2006/main">
+              <a:graphicData uri="http://schemas.openxmlformats.org/drawingml/2006/picture">
+                <pic:pic xmlns:pic="http://schemas.openxmlformats.org/drawingml/2006/picture">
+                  <pic:nvPicPr>
+                    <pic:cNvPr id="1204582930" name=""/>
+                    <pic:cNvPicPr/>
+                  </pic:nvPicPr>
+                  <pic:blipFill>
+                    <a:blip r:embed="rId204"/>
+                    <a:stretch>
+                      <a:fillRect/>
+                    </a:stretch>
+                  </pic:blipFill>
+                  <pic:spPr>
+                    <a:xfrm>
+                      <a:off x="0" y="0"/>
+                      <a:ext cx="4848902" cy="2362530"/>
+                    </a:xfrm>
+                    <a:prstGeom prst="rect">
+                      <a:avLst/>
+                    </a:prstGeom>
+                  </pic:spPr>
+                </pic:pic>
+              </a:graphicData>
+            </a:graphic>
+          </wp:inline>
+        </w:drawing>
+      </w:r>
+    </w:p>
+    <w:p>
+      <w:pPr>
+        <w:spacing w:after="0" w:line="276" w:lineRule="auto"/>
+        <w:rPr>
+          <w:sz w:val="32"/>
+          <w:szCs w:val="32"/>
+          <w:lang w:val="en-US"/>
+        </w:rPr>
+      </w:pPr>
+      <w:r>
+        <w:rPr>
+          <w:sz w:val="32"/>
+          <w:szCs w:val="32"/>
+          <w:lang w:val="en-US"/>
+        </w:rPr>
+        <w:t>Result:</w:t>
+      </w:r>
+    </w:p>
+    <w:p>
+      <w:pPr>
+        <w:spacing w:after="0" w:line="276" w:lineRule="auto"/>
+        <w:rPr>
+          <w:sz w:val="32"/>
+          <w:szCs w:val="32"/>
+          <w:lang w:val="en-US"/>
+        </w:rPr>
+      </w:pPr>
+      <w:r>
+        <w:rPr>
+          <w:sz w:val="32"/>
+          <w:szCs w:val="32"/>
+          <w:lang w:val="en-US"/>
+        </w:rPr>
+        <w:drawing>
+          <wp:inline distT="0" distB="0" distL="0" distR="0" wp14:anchorId="413DA96E" wp14:editId="7599CA4F">
+            <wp:extent cx="2210108" cy="304843"/>
+            <wp:effectExtent l="0" t="0" r="0" b="0"/>
+            <wp:docPr id="207246216" name="Рисунок 1"/>
+            <wp:cNvGraphicFramePr>
+              <a:graphicFrameLocks xmlns:a="http://schemas.openxmlformats.org/drawingml/2006/main" noChangeAspect="1"/>
+            </wp:cNvGraphicFramePr>
+            <a:graphic xmlns:a="http://schemas.openxmlformats.org/drawingml/2006/main">
+              <a:graphicData uri="http://schemas.openxmlformats.org/drawingml/2006/picture">
+                <pic:pic xmlns:pic="http://schemas.openxmlformats.org/drawingml/2006/picture">
+                  <pic:nvPicPr>
+                    <pic:cNvPr id="207246216" name=""/>
+                    <pic:cNvPicPr/>
+                  </pic:nvPicPr>
+                  <pic:blipFill>
+                    <a:blip r:embed="rId205"/>
+                    <a:stretch>
+                      <a:fillRect/>
+                    </a:stretch>
+                  </pic:blipFill>
+                  <pic:spPr>
+                    <a:xfrm>
+                      <a:off x="0" y="0"/>
+                      <a:ext cx="2210108" cy="304843"/>
+                    </a:xfrm>
+                    <a:prstGeom prst="rect">
+                      <a:avLst/>
+                    </a:prstGeom>
+                  </pic:spPr>
+                </pic:pic>
+              </a:graphicData>
+            </a:graphic>
+          </wp:inline>
+        </w:drawing>
+      </w:r>
+    </w:p>
+    <w:p>
+      <w:pPr>
+        <w:spacing w:after="0" w:line="276" w:lineRule="auto"/>
+        <w:rPr>
+          <w:sz w:val="32"/>
+          <w:szCs w:val="32"/>
+          <w:lang w:val="en-US"/>
+        </w:rPr>
+      </w:pPr>
+    </w:p>
+    <w:p>
+      <w:pPr>
+        <w:pStyle w:val="2"/>
+        <w:rPr>
+          <w:rFonts w:eastAsia="Arial"/>
+          <w:lang w:val="ru-RU"/>
+        </w:rPr>
+      </w:pPr>
+      <w:r>
+        <w:rPr>
+          <w:rFonts w:eastAsia="Arial"/>
+          <w:color w:val="38761D"/>
+          <w:lang w:val="ru-RU"/>
+        </w:rPr>
+        <w:t>Задание 3.</w:t>
+      </w:r>
+    </w:p>
+    <w:p>
+      <w:pPr>
+        <w:ind w:firstLine="720"/>
+        <w:rPr>
+          <w:rFonts w:eastAsia="Arial"/>
+          <w:sz w:val="32"/>
+          <w:szCs w:val="32"/>
+          <w:lang w:val="ru-RU"/>
+        </w:rPr>
+      </w:pPr>
+      <w:r>
+        <w:rPr>
+          <w:sz w:val="32"/>
+          <w:szCs w:val="32"/>
+          <w:lang w:val="ru-RU"/>
+        </w:rPr>
+        <w:t xml:space="preserve">Напишите программу, которая спрашивает сколько папок надо создать = N. </w:t>
+      </w:r>
+    </w:p>
+    <w:p>
+      <w:pPr>
+        <w:ind w:firstLine="720"/>
+        <w:rPr>
+          <w:sz w:val="32"/>
+          <w:szCs w:val="32"/>
+          <w:lang w:val="ru-RU"/>
+        </w:rPr>
+      </w:pPr>
+      <w:r>
+        <w:rPr>
+          <w:sz w:val="32"/>
+          <w:szCs w:val="32"/>
+          <w:lang w:val="ru-RU"/>
+        </w:rPr>
+        <w:t xml:space="preserve">После этого создает в папке PRIM нужное количество папок с именами </w:t>
+      </w:r>
+      <w:r>
+        <w:rPr>
+          <w:b/>
+          <w:sz w:val="32"/>
+          <w:szCs w:val="32"/>
+          <w:lang w:val="ru-RU"/>
+        </w:rPr>
+        <w:t xml:space="preserve">prim1, prim2, … </w:t>
+      </w:r>
+      <w:proofErr w:type="spellStart"/>
+      <w:r>
+        <w:rPr>
+          <w:b/>
+          <w:sz w:val="32"/>
+          <w:szCs w:val="32"/>
+          <w:lang w:val="ru-RU"/>
+        </w:rPr>
+        <w:t>primN</w:t>
+      </w:r>
+      <w:proofErr w:type="spellEnd"/>
+      <w:r>
+        <w:rPr>
+          <w:sz w:val="32"/>
+          <w:szCs w:val="32"/>
+          <w:lang w:val="ru-RU"/>
+        </w:rPr>
+        <w:t>.</w:t>
+      </w:r>
+    </w:p>
+    <w:p>
+      <w:pPr>
+        <w:ind w:firstLine="720"/>
+        <w:rPr>
+          <w:sz w:val="32"/>
+          <w:szCs w:val="32"/>
+          <w:lang w:val="ru-RU"/>
+        </w:rPr>
+      </w:pPr>
+      <w:r>
+        <w:rPr>
+          <w:sz w:val="32"/>
+          <w:szCs w:val="32"/>
+          <w:lang w:val="ru-RU"/>
+        </w:rPr>
+        <w:t xml:space="preserve">Удалите папки с именами </w:t>
+      </w:r>
+      <w:r>
+        <w:rPr>
+          <w:b/>
+          <w:sz w:val="32"/>
+          <w:szCs w:val="32"/>
+          <w:lang w:val="ru-RU"/>
+        </w:rPr>
+        <w:t xml:space="preserve">prim2 </w:t>
+      </w:r>
+      <w:r>
+        <w:rPr>
+          <w:sz w:val="32"/>
+          <w:szCs w:val="32"/>
+          <w:lang w:val="ru-RU"/>
+        </w:rPr>
+        <w:t xml:space="preserve">и </w:t>
+      </w:r>
+      <w:r>
+        <w:rPr>
+          <w:b/>
+          <w:sz w:val="32"/>
+          <w:szCs w:val="32"/>
+          <w:lang w:val="ru-RU"/>
+        </w:rPr>
+        <w:t>prim4</w:t>
+      </w:r>
+      <w:r>
+        <w:rPr>
+          <w:sz w:val="32"/>
+          <w:szCs w:val="32"/>
+          <w:lang w:val="ru-RU"/>
+        </w:rPr>
+        <w:t>.</w:t>
+      </w:r>
+    </w:p>
+    <w:p>
+      <w:pPr>
+        <w:spacing w:after="0" w:line="276" w:lineRule="auto"/>
+        <w:rPr>
+          <w:sz w:val="32"/>
+          <w:szCs w:val="32"/>
+          <w:lang w:val="ru-RU"/>
+        </w:rPr>
+      </w:pPr>
+    </w:p>
+    <w:p>
+      <w:pPr>
+        <w:spacing w:after="0" w:line="276" w:lineRule="auto"/>
+        <w:rPr>
+          <w:sz w:val="32"/>
+          <w:szCs w:val="32"/>
+          <w:lang w:val="en-US"/>
+        </w:rPr>
+      </w:pPr>
+      <w:r>
+        <w:rPr>
+          <w:sz w:val="32"/>
+          <w:szCs w:val="32"/>
+          <w:lang w:val="en-US"/>
+        </w:rPr>
+        <w:t>Code:</w:t>
+      </w:r>
+    </w:p>
+    <w:p>
+      <w:pPr>
+        <w:spacing w:after="0" w:line="276" w:lineRule="auto"/>
+        <w:rPr>
+          <w:sz w:val="32"/>
+          <w:szCs w:val="32"/>
+          <w:lang w:val="en-US"/>
+        </w:rPr>
+      </w:pPr>
+      <w:r>
+        <w:rPr>
+          <w:sz w:val="32"/>
+          <w:szCs w:val="32"/>
+          <w:lang w:val="en-US"/>
+        </w:rPr>
+        <w:drawing>
+          <wp:inline distT="0" distB="0" distL="0" distR="0" wp14:anchorId="3F6C7795" wp14:editId="2787D14B">
+            <wp:extent cx="5759450" cy="2090420"/>
+            <wp:effectExtent l="0" t="0" r="0" b="5080"/>
+            <wp:docPr id="943491988" name="Рисунок 1"/>
+            <wp:cNvGraphicFramePr>
+              <a:graphicFrameLocks xmlns:a="http://schemas.openxmlformats.org/drawingml/2006/main" noChangeAspect="1"/>
+            </wp:cNvGraphicFramePr>
+            <a:graphic xmlns:a="http://schemas.openxmlformats.org/drawingml/2006/main">
+              <a:graphicData uri="http://schemas.openxmlformats.org/drawingml/2006/picture">
+                <pic:pic xmlns:pic="http://schemas.openxmlformats.org/drawingml/2006/picture">
+                  <pic:nvPicPr>
+                    <pic:cNvPr id="943491988" name=""/>
+                    <pic:cNvPicPr/>
+                  </pic:nvPicPr>
+                  <pic:blipFill>
+                    <a:blip r:embed="rId206"/>
+                    <a:stretch>
+                      <a:fillRect/>
+                    </a:stretch>
+                  </pic:blipFill>
+                  <pic:spPr>
+                    <a:xfrm>
+                      <a:off x="0" y="0"/>
+                      <a:ext cx="5759450" cy="2090420"/>
+                    </a:xfrm>
+                    <a:prstGeom prst="rect">
+                      <a:avLst/>
+                    </a:prstGeom>
+                  </pic:spPr>
+                </pic:pic>
+              </a:graphicData>
+            </a:graphic>
+          </wp:inline>
+        </w:drawing>
+      </w:r>
+    </w:p>
+    <w:p>
+      <w:pPr>
+        <w:spacing w:after="0" w:line="276" w:lineRule="auto"/>
+        <w:rPr>
+          <w:sz w:val="32"/>
+          <w:szCs w:val="32"/>
+          <w:lang w:val="en-US"/>
+        </w:rPr>
+      </w:pPr>
+    </w:p>
+    <w:p>
+      <w:pPr>
+        <w:pStyle w:val="2"/>
+        <w:rPr>
+          <w:rFonts w:eastAsia="Arial"/>
+          <w:color w:val="38761D"/>
+          <w:lang w:val="ru-RU"/>
+        </w:rPr>
+      </w:pPr>
+      <w:r>
+        <w:rPr>
+          <w:rFonts w:eastAsia="Arial"/>
+          <w:color w:val="38761D"/>
+          <w:lang w:val="ru-RU"/>
+        </w:rPr>
+        <w:lastRenderedPageBreak/>
+        <w:t>Задание 4.</w:t>
+      </w:r>
+    </w:p>
+    <w:p>
+      <w:pPr>
+        <w:numPr>
+          <w:ilvl w:val="0"/>
+          <w:numId w:val="46"/>
+        </w:numPr>
+        <w:spacing w:after="0" w:line="276" w:lineRule="auto"/>
+        <w:rPr>
+          <w:rFonts w:eastAsia="Arial"/>
+          <w:sz w:val="32"/>
+          <w:szCs w:val="32"/>
+          <w:lang w:val="ru-RU"/>
+        </w:rPr>
+      </w:pPr>
+      <w:r>
+        <w:rPr>
+          <w:sz w:val="32"/>
+          <w:szCs w:val="32"/>
+          <w:lang w:val="ru-RU"/>
+        </w:rPr>
+        <w:t xml:space="preserve">Дано целое число K (0 &lt; K &lt; 10) и текстовый файл, содержащий более K </w:t>
+      </w:r>
+      <w:proofErr w:type="spellStart"/>
+      <w:r>
+        <w:rPr>
+          <w:sz w:val="32"/>
+          <w:szCs w:val="32"/>
+          <w:lang w:val="ru-RU"/>
+        </w:rPr>
+        <w:t>строк.Удалить</w:t>
+      </w:r>
+      <w:proofErr w:type="spellEnd"/>
+      <w:r>
+        <w:rPr>
+          <w:sz w:val="32"/>
+          <w:szCs w:val="32"/>
+          <w:lang w:val="ru-RU"/>
+        </w:rPr>
+        <w:t xml:space="preserve"> из файла последние K строк.</w:t>
+      </w:r>
+    </w:p>
+    <w:p>
+      <w:pPr>
+        <w:spacing w:after="0" w:line="276" w:lineRule="auto"/>
+        <w:rPr>
+          <w:sz w:val="32"/>
+          <w:szCs w:val="32"/>
+          <w:lang w:val="ru-RU"/>
+        </w:rPr>
+      </w:pPr>
+    </w:p>
+    <w:p>
+      <w:pPr>
+        <w:spacing w:after="0" w:line="276" w:lineRule="auto"/>
+        <w:rPr>
+          <w:sz w:val="32"/>
+          <w:szCs w:val="32"/>
+          <w:lang w:val="en-US"/>
+        </w:rPr>
+      </w:pPr>
+      <w:r>
+        <w:rPr>
+          <w:sz w:val="32"/>
+          <w:szCs w:val="32"/>
+          <w:lang w:val="en-US"/>
+        </w:rPr>
+        <w:t>Code:</w:t>
+      </w:r>
+    </w:p>
+    <w:p>
+      <w:pPr>
+        <w:spacing w:after="0" w:line="276" w:lineRule="auto"/>
+        <w:rPr>
+          <w:sz w:val="32"/>
+          <w:szCs w:val="32"/>
+          <w:lang w:val="en-US"/>
+        </w:rPr>
+      </w:pPr>
+      <w:r>
+        <w:rPr>
+          <w:sz w:val="32"/>
+          <w:szCs w:val="32"/>
+          <w:lang w:val="en-US"/>
+        </w:rPr>
+        <w:drawing>
+          <wp:inline distT="0" distB="0" distL="0" distR="0" wp14:anchorId="15DCB073" wp14:editId="4E69EC4A">
+            <wp:extent cx="3934374" cy="3715268"/>
+            <wp:effectExtent l="0" t="0" r="9525" b="0"/>
+            <wp:docPr id="1901772483" name="Рисунок 1"/>
+            <wp:cNvGraphicFramePr>
+              <a:graphicFrameLocks xmlns:a="http://schemas.openxmlformats.org/drawingml/2006/main" noChangeAspect="1"/>
+            </wp:cNvGraphicFramePr>
+            <a:graphic xmlns:a="http://schemas.openxmlformats.org/drawingml/2006/main">
+              <a:graphicData uri="http://schemas.openxmlformats.org/drawingml/2006/picture">
+                <pic:pic xmlns:pic="http://schemas.openxmlformats.org/drawingml/2006/picture">
+                  <pic:nvPicPr>
+                    <pic:cNvPr id="1901772483" name=""/>
+                    <pic:cNvPicPr/>
+                  </pic:nvPicPr>
+                  <pic:blipFill>
+                    <a:blip r:embed="rId207"/>
+                    <a:stretch>
+                      <a:fillRect/>
+                    </a:stretch>
+                  </pic:blipFill>
+                  <pic:spPr>
+                    <a:xfrm>
+                      <a:off x="0" y="0"/>
+                      <a:ext cx="3934374" cy="3715268"/>
+                    </a:xfrm>
+                    <a:prstGeom prst="rect">
+                      <a:avLst/>
+                    </a:prstGeom>
+                  </pic:spPr>
+                </pic:pic>
+              </a:graphicData>
+            </a:graphic>
+          </wp:inline>
+        </w:drawing>
+      </w:r>
+    </w:p>
+    <w:p>
+      <w:pPr>
+        <w:spacing w:after="0" w:line="276" w:lineRule="auto"/>
+        <w:rPr>
+          <w:sz w:val="32"/>
+          <w:szCs w:val="32"/>
+          <w:lang w:val="en-US"/>
+        </w:rPr>
+      </w:pPr>
+      <w:r>
+        <w:rPr>
+          <w:sz w:val="32"/>
+          <w:szCs w:val="32"/>
+          <w:lang w:val="en-US"/>
+        </w:rPr>
+        <w:t>Result:</w:t>
+      </w:r>
+    </w:p>
+    <w:p>
+      <w:pPr>
+        <w:spacing w:after="0" w:line="276" w:lineRule="auto"/>
+        <w:rPr>
+          <w:sz w:val="32"/>
+          <w:szCs w:val="32"/>
+          <w:lang w:val="en-US"/>
+        </w:rPr>
+      </w:pPr>
+      <w:r>
+        <w:rPr>
+          <w:sz w:val="32"/>
+          <w:szCs w:val="32"/>
+          <w:lang w:val="en-US"/>
+        </w:rPr>
+        <w:drawing>
+          <wp:inline distT="0" distB="0" distL="0" distR="0" wp14:anchorId="48063D73" wp14:editId="207ABDD5">
+            <wp:extent cx="5759450" cy="633095"/>
+            <wp:effectExtent l="0" t="0" r="0" b="0"/>
+            <wp:docPr id="746707747" name="Рисунок 1"/>
+            <wp:cNvGraphicFramePr>
+              <a:graphicFrameLocks xmlns:a="http://schemas.openxmlformats.org/drawingml/2006/main" noChangeAspect="1"/>
+            </wp:cNvGraphicFramePr>
+            <a:graphic xmlns:a="http://schemas.openxmlformats.org/drawingml/2006/main">
+              <a:graphicData uri="http://schemas.openxmlformats.org/drawingml/2006/picture">
+                <pic:pic xmlns:pic="http://schemas.openxmlformats.org/drawingml/2006/picture">
+                  <pic:nvPicPr>
+                    <pic:cNvPr id="746707747" name=""/>
+                    <pic:cNvPicPr/>
+                  </pic:nvPicPr>
+                  <pic:blipFill>
+                    <a:blip r:embed="rId208"/>
+                    <a:stretch>
+                      <a:fillRect/>
+                    </a:stretch>
+                  </pic:blipFill>
+                  <pic:spPr>
+                    <a:xfrm>
+                      <a:off x="0" y="0"/>
+                      <a:ext cx="5759450" cy="633095"/>
+                    </a:xfrm>
+                    <a:prstGeom prst="rect">
+                      <a:avLst/>
+                    </a:prstGeom>
+                  </pic:spPr>
+                </pic:pic>
+              </a:graphicData>
+            </a:graphic>
+          </wp:inline>
+        </w:drawing>
+      </w:r>
+    </w:p>
+    <w:p>
+      <w:pPr>
+        <w:spacing w:after="0" w:line="276" w:lineRule="auto"/>
+        <w:rPr>
+          <w:sz w:val="32"/>
+          <w:szCs w:val="32"/>
+          <w:lang w:val="en-US"/>
+        </w:rPr>
+      </w:pPr>
+    </w:p>
+    <w:p>
+      <w:pPr>
+        <w:spacing w:after="0" w:line="276" w:lineRule="auto"/>
+        <w:rPr>
+          <w:sz w:val="32"/>
+          <w:szCs w:val="32"/>
+          <w:lang w:val="ru-RU"/>
+        </w:rPr>
+      </w:pPr>
+      <w:r>
+        <w:rPr>
+          <w:sz w:val="32"/>
+          <w:szCs w:val="32"/>
+          <w:lang w:val="ru-RU"/>
+        </w:rPr>
+        <w:t>Дано целое число K и текстовый файл. Удалить из каждой строки файла первые K Символов (если длина строки меньше K, то удалить из нее все символы).</w:t>
+      </w:r>
+    </w:p>
+    <w:p>
+      <w:pPr>
+        <w:spacing w:after="0" w:line="276" w:lineRule="auto"/>
+        <w:rPr>
+          <w:sz w:val="32"/>
+          <w:szCs w:val="32"/>
+          <w:lang w:val="en-US"/>
+        </w:rPr>
+      </w:pPr>
+      <w:r>
+        <w:rPr>
+          <w:sz w:val="32"/>
+          <w:szCs w:val="32"/>
+          <w:lang w:val="en-US"/>
+        </w:rPr>
+        <w:lastRenderedPageBreak/>
+        <w:t>Code:</w:t>
+      </w:r>
+      <w:r>
+        <w:rPr>
+          <w:sz w:val="32"/>
+          <w:szCs w:val="32"/>
+          <w:lang w:val="en-US"/>
+        </w:rPr>
+        <w:br/>
+      </w:r>
+      <w:r>
+        <w:rPr>
+          <w:sz w:val="32"/>
+          <w:szCs w:val="32"/>
+          <w:lang w:val="en-US"/>
+        </w:rPr>
+        <w:drawing>
+          <wp:inline distT="0" distB="0" distL="0" distR="0" wp14:anchorId="52748BD1" wp14:editId="5C24C151">
+            <wp:extent cx="3829584" cy="2457793"/>
+            <wp:effectExtent l="0" t="0" r="0" b="0"/>
+            <wp:docPr id="766873203" name="Рисунок 1"/>
+            <wp:cNvGraphicFramePr>
+              <a:graphicFrameLocks xmlns:a="http://schemas.openxmlformats.org/drawingml/2006/main" noChangeAspect="1"/>
+            </wp:cNvGraphicFramePr>
+            <a:graphic xmlns:a="http://schemas.openxmlformats.org/drawingml/2006/main">
+              <a:graphicData uri="http://schemas.openxmlformats.org/drawingml/2006/picture">
+                <pic:pic xmlns:pic="http://schemas.openxmlformats.org/drawingml/2006/picture">
+                  <pic:nvPicPr>
+                    <pic:cNvPr id="766873203" name=""/>
+                    <pic:cNvPicPr/>
+                  </pic:nvPicPr>
+                  <pic:blipFill>
+                    <a:blip r:embed="rId209"/>
+                    <a:stretch>
+                      <a:fillRect/>
+                    </a:stretch>
+                  </pic:blipFill>
+                  <pic:spPr>
+                    <a:xfrm>
+                      <a:off x="0" y="0"/>
+                      <a:ext cx="3829584" cy="2457793"/>
+                    </a:xfrm>
+                    <a:prstGeom prst="rect">
+                      <a:avLst/>
+                    </a:prstGeom>
+                  </pic:spPr>
+                </pic:pic>
+              </a:graphicData>
+            </a:graphic>
+          </wp:inline>
+        </w:drawing>
+      </w:r>
+    </w:p>
+    <w:p>
+      <w:pPr>
+        <w:spacing w:after="0" w:line="276" w:lineRule="auto"/>
+        <w:rPr>
+          <w:sz w:val="32"/>
+          <w:szCs w:val="32"/>
+          <w:lang w:val="en-US"/>
+        </w:rPr>
+      </w:pPr>
+      <w:r>
+        <w:rPr>
+          <w:sz w:val="32"/>
+          <w:szCs w:val="32"/>
+          <w:lang w:val="en-US"/>
+        </w:rPr>
+        <w:t>File before:</w:t>
+      </w:r>
+    </w:p>
+    <w:p>
+      <w:pPr>
+        <w:spacing w:after="0" w:line="276" w:lineRule="auto"/>
+        <w:rPr>
+          <w:sz w:val="32"/>
+          <w:szCs w:val="32"/>
+          <w:lang w:val="en-US"/>
+        </w:rPr>
+      </w:pPr>
+      <w:r>
+        <w:rPr>
+          <w:sz w:val="32"/>
+          <w:szCs w:val="32"/>
+          <w:lang w:val="en-US"/>
+        </w:rPr>
+        <w:drawing>
+          <wp:inline distT="0" distB="0" distL="0" distR="0" wp14:anchorId="7F3ED708" wp14:editId="28CC4A84">
+            <wp:extent cx="1733792" cy="1867161"/>
+            <wp:effectExtent l="0" t="0" r="0" b="0"/>
+            <wp:docPr id="297115572" name="Рисунок 1"/>
+            <wp:cNvGraphicFramePr>
+              <a:graphicFrameLocks xmlns:a="http://schemas.openxmlformats.org/drawingml/2006/main" noChangeAspect="1"/>
+            </wp:cNvGraphicFramePr>
+            <a:graphic xmlns:a="http://schemas.openxmlformats.org/drawingml/2006/main">
+              <a:graphicData uri="http://schemas.openxmlformats.org/drawingml/2006/picture">
+                <pic:pic xmlns:pic="http://schemas.openxmlformats.org/drawingml/2006/picture">
+                  <pic:nvPicPr>
+                    <pic:cNvPr id="297115572" name=""/>
+                    <pic:cNvPicPr/>
+                  </pic:nvPicPr>
+                  <pic:blipFill>
+                    <a:blip r:embed="rId210"/>
+                    <a:stretch>
+                      <a:fillRect/>
+                    </a:stretch>
+                  </pic:blipFill>
+                  <pic:spPr>
+                    <a:xfrm>
+                      <a:off x="0" y="0"/>
+                      <a:ext cx="1733792" cy="1867161"/>
+                    </a:xfrm>
+                    <a:prstGeom prst="rect">
+                      <a:avLst/>
+                    </a:prstGeom>
+                  </pic:spPr>
+                </pic:pic>
+              </a:graphicData>
+            </a:graphic>
+          </wp:inline>
+        </w:drawing>
+      </w:r>
+    </w:p>
+    <w:p>
+      <w:pPr>
+        <w:spacing w:after="0" w:line="276" w:lineRule="auto"/>
+        <w:rPr>
+          <w:sz w:val="32"/>
+          <w:szCs w:val="32"/>
+          <w:lang w:val="en-US"/>
+        </w:rPr>
+      </w:pPr>
+      <w:r>
+        <w:rPr>
+          <w:sz w:val="32"/>
+          <w:szCs w:val="32"/>
+          <w:lang w:val="en-US"/>
+        </w:rPr>
+        <w:t>File after:</w:t>
+      </w:r>
+    </w:p>
+    <w:p>
+      <w:pPr>
+        <w:spacing w:after="0" w:line="276" w:lineRule="auto"/>
+        <w:rPr>
+          <w:sz w:val="32"/>
+          <w:szCs w:val="32"/>
+          <w:lang w:val="en-US"/>
+        </w:rPr>
+      </w:pPr>
+      <w:r>
+        <w:rPr>
+          <w:sz w:val="32"/>
+          <w:szCs w:val="32"/>
+          <w:lang w:val="en-US"/>
+        </w:rPr>
+        <w:drawing>
+          <wp:inline distT="0" distB="0" distL="0" distR="0" wp14:anchorId="5F3D6992" wp14:editId="52080125">
+            <wp:extent cx="1676634" cy="1905266"/>
+            <wp:effectExtent l="0" t="0" r="0" b="0"/>
+            <wp:docPr id="1636498468" name="Рисунок 1"/>
+            <wp:cNvGraphicFramePr>
+              <a:graphicFrameLocks xmlns:a="http://schemas.openxmlformats.org/drawingml/2006/main" noChangeAspect="1"/>
+            </wp:cNvGraphicFramePr>
+            <a:graphic xmlns:a="http://schemas.openxmlformats.org/drawingml/2006/main">
+              <a:graphicData uri="http://schemas.openxmlformats.org/drawingml/2006/picture">
+                <pic:pic xmlns:pic="http://schemas.openxmlformats.org/drawingml/2006/picture">
+                  <pic:nvPicPr>
+                    <pic:cNvPr id="1636498468" name=""/>
+                    <pic:cNvPicPr/>
+                  </pic:nvPicPr>
+                  <pic:blipFill>
+                    <a:blip r:embed="rId211"/>
+                    <a:stretch>
+                      <a:fillRect/>
+                    </a:stretch>
+                  </pic:blipFill>
+                  <pic:spPr>
+                    <a:xfrm>
+                      <a:off x="0" y="0"/>
+                      <a:ext cx="1676634" cy="1905266"/>
+                    </a:xfrm>
+                    <a:prstGeom prst="rect">
+                      <a:avLst/>
+                    </a:prstGeom>
+                  </pic:spPr>
+                </pic:pic>
+              </a:graphicData>
+            </a:graphic>
+          </wp:inline>
+        </w:drawing>
+      </w:r>
+    </w:p>
+    <w:p>
+      <w:pPr>
+        <w:spacing w:after="0" w:line="276" w:lineRule="auto"/>
+        <w:rPr>
+          <w:sz w:val="32"/>
+          <w:szCs w:val="32"/>
+          <w:lang w:val="en-US"/>
+        </w:rPr>
+      </w:pPr>
+    </w:p>
+    <w:p>
+      <w:pPr>
+        <w:spacing w:after="0" w:line="276" w:lineRule="auto"/>
+        <w:rPr>
+          <w:sz w:val="32"/>
+          <w:szCs w:val="32"/>
+          <w:lang w:val="ru-RU"/>
+        </w:rPr>
+      </w:pPr>
+      <w:r>
+        <w:rPr>
+          <w:sz w:val="32"/>
+          <w:szCs w:val="32"/>
+          <w:lang w:val="ru-RU"/>
+        </w:rPr>
+        <w:t xml:space="preserve">Даны два текстовых файла. Добавить в конец каждой строки первого файла соответствующую строку второго файла. Если второй файл короче первого, то </w:t>
+      </w:r>
+      <w:proofErr w:type="spellStart"/>
+      <w:r>
+        <w:rPr>
+          <w:sz w:val="32"/>
+          <w:szCs w:val="32"/>
+          <w:lang w:val="ru-RU"/>
+        </w:rPr>
+        <w:t>остав-шиеся</w:t>
+      </w:r>
+      <w:proofErr w:type="spellEnd"/>
+      <w:r>
+        <w:rPr>
+          <w:sz w:val="32"/>
+          <w:szCs w:val="32"/>
+          <w:lang w:val="ru-RU"/>
+        </w:rPr>
+        <w:t xml:space="preserve"> строки первого файла не изменять</w:t>
+      </w:r>
+    </w:p>
+    <w:p>
+      <w:pPr>
+        <w:spacing w:after="0" w:line="276" w:lineRule="auto"/>
+        <w:rPr>
+          <w:sz w:val="32"/>
+          <w:szCs w:val="32"/>
+          <w:lang w:val="en-US"/>
+        </w:rPr>
+      </w:pPr>
+      <w:r>
+        <w:rPr>
+          <w:sz w:val="32"/>
+          <w:szCs w:val="32"/>
+          <w:lang w:val="en-US"/>
+        </w:rPr>
+        <w:t>Code:</w:t>
+      </w:r>
+    </w:p>
+    <w:p>
+      <w:pPr>
+        <w:spacing w:after="0" w:line="276" w:lineRule="auto"/>
+        <w:rPr>
+          <w:sz w:val="32"/>
+          <w:szCs w:val="32"/>
+          <w:lang w:val="en-US"/>
+        </w:rPr>
+      </w:pPr>
+    </w:p>
+    <w:p>
+      <w:pPr>
+        <w:spacing w:after="0" w:line="276" w:lineRule="auto"/>
+        <w:rPr>
+          <w:sz w:val="32"/>
+          <w:szCs w:val="32"/>
+          <w:lang w:val="ru-RU"/>
+        </w:rPr>
+      </w:pPr>
+    </w:p>
+    <w:p>
+      <w:pPr>
+        <w:spacing w:after="0" w:line="276" w:lineRule="auto"/>
+        <w:rPr>
+          <w:sz w:val="32"/>
+          <w:szCs w:val="32"/>
+          <w:lang w:val="ru-RU"/>
+        </w:rPr>
+      </w:pPr>
+    </w:p>
+    <w:p>
+      <w:pPr>
+        <w:spacing w:after="0" w:line="276" w:lineRule="auto"/>
+        <w:rPr>
+          <w:sz w:val="32"/>
+          <w:szCs w:val="32"/>
           <w:lang w:val="ru-RU"/>
         </w:rPr>
       </w:pPr>
@@ -21349,26 +23622,166 @@
         <v:path o:extrusionok="f" gradientshapeok="t" o:connecttype="rect"/>
         <o:lock v:ext="edit" aspectratio="t"/>
       </v:shapetype>
-      <v:shape id="_x0000_i1143" type="#_x0000_t75" style="width:24.75pt;height:22.5pt;visibility:visible;mso-wrap-style:square" o:bullet="t">
+      <v:shape id="_x0000_i1183" type="#_x0000_t75" style="width:24.75pt;height:22.5pt;visibility:visible;mso-wrap-style:square" o:bullet="t">
         <v:imagedata r:id="rId1" o:title=""/>
       </v:shape>
     </w:pict>
   </w:numPicBullet>
   <w:numPicBullet w:numPicBulletId="1">
     <w:pict>
-      <v:shape id="_x0000_i1144" type="#_x0000_t75" style="width:45pt;height:23.25pt;visibility:visible;mso-wrap-style:square" o:bullet="t">
+      <v:shape id="_x0000_i1184" type="#_x0000_t75" style="width:45pt;height:23.25pt;visibility:visible;mso-wrap-style:square" o:bullet="t">
         <v:imagedata r:id="rId2" o:title=""/>
       </v:shape>
     </w:pict>
   </w:numPicBullet>
   <w:numPicBullet w:numPicBulletId="2">
     <w:pict>
-      <v:shape id="_x0000_i1145" type="#_x0000_t75" style="width:27.75pt;height:21.75pt;visibility:visible;mso-wrap-style:square" o:bullet="t">
+      <v:shape id="_x0000_i1185" type="#_x0000_t75" style="width:27.75pt;height:21.75pt;visibility:visible;mso-wrap-style:square" o:bullet="t">
         <v:imagedata r:id="rId3" o:title=""/>
       </v:shape>
     </w:pict>
   </w:numPicBullet>
   <w:abstractNum w:abstractNumId="0" w15:restartNumberingAfterBreak="0">
+    <w:nsid w:val="078C32A4"/>
+    <w:multiLevelType w:val="multilevel"/>
+    <w:tmpl w:val="013474C0"/>
+    <w:lvl w:ilvl="0">
+      <w:start w:val="1"/>
+      <w:numFmt w:val="decimal"/>
+      <w:lvlText w:val="%1."/>
+      <w:lvlJc w:val="left"/>
+      <w:pPr>
+        <w:ind w:left="1440" w:hanging="360"/>
+      </w:pPr>
+      <w:rPr>
+        <w:strike w:val="0"/>
+        <w:dstrike w:val="0"/>
+        <w:u w:val="none"/>
+        <w:effect w:val="none"/>
+      </w:rPr>
+    </w:lvl>
+    <w:lvl w:ilvl="1">
+      <w:start w:val="1"/>
+      <w:numFmt w:val="lowerLetter"/>
+      <w:lvlText w:val="%2."/>
+      <w:lvlJc w:val="left"/>
+      <w:pPr>
+        <w:ind w:left="2160" w:hanging="360"/>
+      </w:pPr>
+      <w:rPr>
+        <w:strike w:val="0"/>
+        <w:dstrike w:val="0"/>
+        <w:u w:val="none"/>
+        <w:effect w:val="none"/>
+      </w:rPr>
+    </w:lvl>
+    <w:lvl w:ilvl="2">
+      <w:start w:val="1"/>
+      <w:numFmt w:val="lowerRoman"/>
+      <w:lvlText w:val="%3."/>
+      <w:lvlJc w:val="right"/>
+      <w:pPr>
+        <w:ind w:left="2880" w:hanging="360"/>
+      </w:pPr>
+      <w:rPr>
+        <w:strike w:val="0"/>
+        <w:dstrike w:val="0"/>
+        <w:u w:val="none"/>
+        <w:effect w:val="none"/>
+      </w:rPr>
+    </w:lvl>
+    <w:lvl w:ilvl="3">
+      <w:start w:val="1"/>
+      <w:numFmt w:val="decimal"/>
+      <w:lvlText w:val="%4."/>
+      <w:lvlJc w:val="left"/>
+      <w:pPr>
+        <w:ind w:left="3600" w:hanging="360"/>
+      </w:pPr>
+      <w:rPr>
+        <w:strike w:val="0"/>
+        <w:dstrike w:val="0"/>
+        <w:u w:val="none"/>
+        <w:effect w:val="none"/>
+      </w:rPr>
+    </w:lvl>
+    <w:lvl w:ilvl="4">
+      <w:start w:val="1"/>
+      <w:numFmt w:val="lowerLetter"/>
+      <w:lvlText w:val="%5."/>
+      <w:lvlJc w:val="left"/>
+      <w:pPr>
+        <w:ind w:left="4320" w:hanging="360"/>
+      </w:pPr>
+      <w:rPr>
+        <w:strike w:val="0"/>
+        <w:dstrike w:val="0"/>
+        <w:u w:val="none"/>
+        <w:effect w:val="none"/>
+      </w:rPr>
+    </w:lvl>
+    <w:lvl w:ilvl="5">
+      <w:start w:val="1"/>
+      <w:numFmt w:val="lowerRoman"/>
+      <w:lvlText w:val="%6."/>
+      <w:lvlJc w:val="right"/>
+      <w:pPr>
+        <w:ind w:left="5040" w:hanging="360"/>
+      </w:pPr>
+      <w:rPr>
+        <w:strike w:val="0"/>
+        <w:dstrike w:val="0"/>
+        <w:u w:val="none"/>
+        <w:effect w:val="none"/>
+      </w:rPr>
+    </w:lvl>
+    <w:lvl w:ilvl="6">
+      <w:start w:val="1"/>
+      <w:numFmt w:val="decimal"/>
+      <w:lvlText w:val="%7."/>
+      <w:lvlJc w:val="left"/>
+      <w:pPr>
+        <w:ind w:left="5760" w:hanging="360"/>
+      </w:pPr>
+      <w:rPr>
+        <w:strike w:val="0"/>
+        <w:dstrike w:val="0"/>
+        <w:u w:val="none"/>
+        <w:effect w:val="none"/>
+      </w:rPr>
+    </w:lvl>
+    <w:lvl w:ilvl="7">
+      <w:start w:val="1"/>
+      <w:numFmt w:val="lowerLetter"/>
+      <w:lvlText w:val="%8."/>
+      <w:lvlJc w:val="left"/>
+      <w:pPr>
+        <w:ind w:left="6480" w:hanging="360"/>
+      </w:pPr>
+      <w:rPr>
+        <w:strike w:val="0"/>
+        <w:dstrike w:val="0"/>
+        <w:u w:val="none"/>
+        <w:effect w:val="none"/>
+      </w:rPr>
+    </w:lvl>
+    <w:lvl w:ilvl="8">
+      <w:start w:val="1"/>
+      <w:numFmt w:val="lowerRoman"/>
+      <w:lvlText w:val="%9."/>
+      <w:lvlJc w:val="right"/>
+      <w:pPr>
+        <w:ind w:left="7200" w:hanging="360"/>
+      </w:pPr>
+      <w:rPr>
+        <w:strike w:val="0"/>
+        <w:dstrike w:val="0"/>
+        <w:u w:val="none"/>
+        <w:effect w:val="none"/>
+      </w:rPr>
+    </w:lvl>
+  </w:abstractNum>
+  <w:abstractNum w:abstractNumId="1" w15:restartNumberingAfterBreak="0">
     <w:nsid w:val="0EC5583A"/>
     <w:multiLevelType w:val="multilevel"/>
     <w:tmpl w:val="C36464FE"/>
@@ -21508,7 +23921,7 @@
       </w:rPr>
     </w:lvl>
   </w:abstractNum>
-  <w:abstractNum w:abstractNumId="1" w15:restartNumberingAfterBreak="0">
+  <w:abstractNum w:abstractNumId="2" w15:restartNumberingAfterBreak="0">
     <w:nsid w:val="137D5478"/>
     <w:multiLevelType w:val="multilevel"/>
     <w:tmpl w:val="6D7EF0A4"/>
@@ -21648,7 +24061,7 @@
       </w:rPr>
     </w:lvl>
   </w:abstractNum>
-  <w:abstractNum w:abstractNumId="2" w15:restartNumberingAfterBreak="0">
+  <w:abstractNum w:abstractNumId="3" w15:restartNumberingAfterBreak="0">
     <w:nsid w:val="1B32741F"/>
     <w:multiLevelType w:val="multilevel"/>
     <w:tmpl w:val="6D7EF0A4"/>
@@ -21788,7 +24201,7 @@
       </w:rPr>
     </w:lvl>
   </w:abstractNum>
-  <w:abstractNum w:abstractNumId="3" w15:restartNumberingAfterBreak="0">
+  <w:abstractNum w:abstractNumId="4" w15:restartNumberingAfterBreak="0">
     <w:nsid w:val="1B4A1796"/>
     <w:multiLevelType w:val="multilevel"/>
     <w:tmpl w:val="00D8A5F2"/>
@@ -21928,7 +24341,7 @@
       </w:rPr>
     </w:lvl>
   </w:abstractNum>
-  <w:abstractNum w:abstractNumId="4" w15:restartNumberingAfterBreak="0">
+  <w:abstractNum w:abstractNumId="5" w15:restartNumberingAfterBreak="0">
     <w:nsid w:val="1BF113AF"/>
     <w:multiLevelType w:val="multilevel"/>
     <w:tmpl w:val="C28887B4"/>
@@ -22068,7 +24481,7 @@
       </w:rPr>
     </w:lvl>
   </w:abstractNum>
-  <w:abstractNum w:abstractNumId="5" w15:restartNumberingAfterBreak="0">
+  <w:abstractNum w:abstractNumId="6" w15:restartNumberingAfterBreak="0">
     <w:nsid w:val="1C7F7796"/>
     <w:multiLevelType w:val="multilevel"/>
     <w:tmpl w:val="C36464FE"/>
@@ -22208,7 +24621,7 @@
       </w:rPr>
     </w:lvl>
   </w:abstractNum>
-  <w:abstractNum w:abstractNumId="6" w15:restartNumberingAfterBreak="0">
+  <w:abstractNum w:abstractNumId="7" w15:restartNumberingAfterBreak="0">
     <w:nsid w:val="1DC00AA0"/>
     <w:multiLevelType w:val="multilevel"/>
     <w:tmpl w:val="94FE4A0A"/>
@@ -22348,7 +24761,7 @@
       </w:rPr>
     </w:lvl>
   </w:abstractNum>
-  <w:abstractNum w:abstractNumId="7" w15:restartNumberingAfterBreak="0">
+  <w:abstractNum w:abstractNumId="8" w15:restartNumberingAfterBreak="0">
     <w:nsid w:val="1FD901F1"/>
     <w:multiLevelType w:val="multilevel"/>
     <w:tmpl w:val="C28887B4"/>
@@ -22488,7 +24901,7 @@
       </w:rPr>
     </w:lvl>
   </w:abstractNum>
-  <w:abstractNum w:abstractNumId="8" w15:restartNumberingAfterBreak="0">
+  <w:abstractNum w:abstractNumId="9" w15:restartNumberingAfterBreak="0">
     <w:nsid w:val="23B21FD7"/>
     <w:multiLevelType w:val="multilevel"/>
     <w:tmpl w:val="6D7EF0A4"/>
@@ -22628,7 +25041,7 @@
       </w:rPr>
     </w:lvl>
   </w:abstractNum>
-  <w:abstractNum w:abstractNumId="9" w15:restartNumberingAfterBreak="0">
+  <w:abstractNum w:abstractNumId="10" w15:restartNumberingAfterBreak="0">
     <w:nsid w:val="262A5FB7"/>
     <w:multiLevelType w:val="multilevel"/>
     <w:tmpl w:val="C28887B4"/>
@@ -22768,7 +25181,7 @@
       </w:rPr>
     </w:lvl>
   </w:abstractNum>
-  <w:abstractNum w:abstractNumId="10" w15:restartNumberingAfterBreak="0">
+  <w:abstractNum w:abstractNumId="11" w15:restartNumberingAfterBreak="0">
     <w:nsid w:val="28F201DE"/>
     <w:multiLevelType w:val="multilevel"/>
     <w:tmpl w:val="B61E382C"/>
@@ -22908,7 +25321,7 @@
       </w:rPr>
     </w:lvl>
   </w:abstractNum>
-  <w:abstractNum w:abstractNumId="11" w15:restartNumberingAfterBreak="0">
+  <w:abstractNum w:abstractNumId="12" w15:restartNumberingAfterBreak="0">
     <w:nsid w:val="2A0375DC"/>
     <w:multiLevelType w:val="multilevel"/>
     <w:tmpl w:val="6D7EF0A4"/>
@@ -23048,7 +25461,7 @@
       </w:rPr>
     </w:lvl>
   </w:abstractNum>
-  <w:abstractNum w:abstractNumId="12" w15:restartNumberingAfterBreak="0">
+  <w:abstractNum w:abstractNumId="13" w15:restartNumberingAfterBreak="0">
     <w:nsid w:val="2A6351AC"/>
     <w:multiLevelType w:val="multilevel"/>
     <w:tmpl w:val="6D7EF0A4"/>
@@ -23188,7 +25601,7 @@
       </w:rPr>
     </w:lvl>
   </w:abstractNum>
-  <w:abstractNum w:abstractNumId="13" w15:restartNumberingAfterBreak="0">
+  <w:abstractNum w:abstractNumId="14" w15:restartNumberingAfterBreak="0">
     <w:nsid w:val="2E6760A6"/>
     <w:multiLevelType w:val="multilevel"/>
     <w:tmpl w:val="C28887B4"/>
@@ -23328,7 +25741,7 @@
       </w:rPr>
     </w:lvl>
   </w:abstractNum>
-  <w:abstractNum w:abstractNumId="14" w15:restartNumberingAfterBreak="0">
+  <w:abstractNum w:abstractNumId="15" w15:restartNumberingAfterBreak="0">
     <w:nsid w:val="2EAB2155"/>
     <w:multiLevelType w:val="multilevel"/>
     <w:tmpl w:val="C36464FE"/>
@@ -23468,7 +25881,7 @@
       </w:rPr>
     </w:lvl>
   </w:abstractNum>
-  <w:abstractNum w:abstractNumId="15" w15:restartNumberingAfterBreak="0">
+  <w:abstractNum w:abstractNumId="16" w15:restartNumberingAfterBreak="0">
     <w:nsid w:val="30A74494"/>
     <w:multiLevelType w:val="multilevel"/>
     <w:tmpl w:val="62084A60"/>
@@ -23608,7 +26021,7 @@
       </w:rPr>
     </w:lvl>
   </w:abstractNum>
-  <w:abstractNum w:abstractNumId="16" w15:restartNumberingAfterBreak="0">
+  <w:abstractNum w:abstractNumId="17" w15:restartNumberingAfterBreak="0">
     <w:nsid w:val="364C39FB"/>
     <w:multiLevelType w:val="multilevel"/>
     <w:tmpl w:val="439E6E68"/>
@@ -23748,7 +26161,7 @@
       </w:rPr>
     </w:lvl>
   </w:abstractNum>
-  <w:abstractNum w:abstractNumId="17" w15:restartNumberingAfterBreak="0">
+  <w:abstractNum w:abstractNumId="18" w15:restartNumberingAfterBreak="0">
     <w:nsid w:val="3758578B"/>
     <w:multiLevelType w:val="multilevel"/>
     <w:tmpl w:val="86B07368"/>
@@ -23888,7 +26301,7 @@
       </w:rPr>
     </w:lvl>
   </w:abstractNum>
-  <w:abstractNum w:abstractNumId="18" w15:restartNumberingAfterBreak="0">
+  <w:abstractNum w:abstractNumId="19" w15:restartNumberingAfterBreak="0">
     <w:nsid w:val="38EE3508"/>
     <w:multiLevelType w:val="multilevel"/>
     <w:tmpl w:val="C28887B4"/>
@@ -24028,7 +26441,7 @@
       </w:rPr>
     </w:lvl>
   </w:abstractNum>
-  <w:abstractNum w:abstractNumId="19" w15:restartNumberingAfterBreak="0">
+  <w:abstractNum w:abstractNumId="20" w15:restartNumberingAfterBreak="0">
     <w:nsid w:val="3C0851E9"/>
     <w:multiLevelType w:val="multilevel"/>
     <w:tmpl w:val="C28887B4"/>
@@ -24168,7 +26581,7 @@
       </w:rPr>
     </w:lvl>
   </w:abstractNum>
-  <w:abstractNum w:abstractNumId="20" w15:restartNumberingAfterBreak="0">
+  <w:abstractNum w:abstractNumId="21" w15:restartNumberingAfterBreak="0">
     <w:nsid w:val="44535E85"/>
     <w:multiLevelType w:val="multilevel"/>
     <w:tmpl w:val="C28887B4"/>
@@ -24308,7 +26721,7 @@
       </w:rPr>
     </w:lvl>
   </w:abstractNum>
-  <w:abstractNum w:abstractNumId="21" w15:restartNumberingAfterBreak="0">
+  <w:abstractNum w:abstractNumId="22" w15:restartNumberingAfterBreak="0">
     <w:nsid w:val="46B544E5"/>
     <w:multiLevelType w:val="multilevel"/>
     <w:tmpl w:val="C28887B4"/>
@@ -24448,7 +26861,7 @@
       </w:rPr>
     </w:lvl>
   </w:abstractNum>
-  <w:abstractNum w:abstractNumId="22" w15:restartNumberingAfterBreak="0">
+  <w:abstractNum w:abstractNumId="23" w15:restartNumberingAfterBreak="0">
     <w:nsid w:val="4B320E6A"/>
     <w:multiLevelType w:val="multilevel"/>
     <w:tmpl w:val="76EC98C6"/>
@@ -24588,7 +27001,7 @@
       </w:rPr>
     </w:lvl>
   </w:abstractNum>
-  <w:abstractNum w:abstractNumId="23" w15:restartNumberingAfterBreak="0">
+  <w:abstractNum w:abstractNumId="24" w15:restartNumberingAfterBreak="0">
     <w:nsid w:val="4C0C3ED7"/>
     <w:multiLevelType w:val="multilevel"/>
     <w:tmpl w:val="11147A66"/>
@@ -24728,7 +27141,147 @@
       </w:rPr>
     </w:lvl>
   </w:abstractNum>
-  <w:abstractNum w:abstractNumId="24" w15:restartNumberingAfterBreak="0">
+  <w:abstractNum w:abstractNumId="25" w15:restartNumberingAfterBreak="0">
+    <w:nsid w:val="4E5B3453"/>
+    <w:multiLevelType w:val="multilevel"/>
+    <w:tmpl w:val="013474C0"/>
+    <w:lvl w:ilvl="0">
+      <w:start w:val="1"/>
+      <w:numFmt w:val="decimal"/>
+      <w:lvlText w:val="%1."/>
+      <w:lvlJc w:val="left"/>
+      <w:pPr>
+        <w:ind w:left="1440" w:hanging="360"/>
+      </w:pPr>
+      <w:rPr>
+        <w:strike w:val="0"/>
+        <w:dstrike w:val="0"/>
+        <w:u w:val="none"/>
+        <w:effect w:val="none"/>
+      </w:rPr>
+    </w:lvl>
+    <w:lvl w:ilvl="1">
+      <w:start w:val="1"/>
+      <w:numFmt w:val="lowerLetter"/>
+      <w:lvlText w:val="%2."/>
+      <w:lvlJc w:val="left"/>
+      <w:pPr>
+        <w:ind w:left="2160" w:hanging="360"/>
+      </w:pPr>
+      <w:rPr>
+        <w:strike w:val="0"/>
+        <w:dstrike w:val="0"/>
+        <w:u w:val="none"/>
+        <w:effect w:val="none"/>
+      </w:rPr>
+    </w:lvl>
+    <w:lvl w:ilvl="2">
+      <w:start w:val="1"/>
+      <w:numFmt w:val="lowerRoman"/>
+      <w:lvlText w:val="%3."/>
+      <w:lvlJc w:val="right"/>
+      <w:pPr>
+        <w:ind w:left="2880" w:hanging="360"/>
+      </w:pPr>
+      <w:rPr>
+        <w:strike w:val="0"/>
+        <w:dstrike w:val="0"/>
+        <w:u w:val="none"/>
+        <w:effect w:val="none"/>
+      </w:rPr>
+    </w:lvl>
+    <w:lvl w:ilvl="3">
+      <w:start w:val="1"/>
+      <w:numFmt w:val="decimal"/>
+      <w:lvlText w:val="%4."/>
+      <w:lvlJc w:val="left"/>
+      <w:pPr>
+        <w:ind w:left="3600" w:hanging="360"/>
+      </w:pPr>
+      <w:rPr>
+        <w:strike w:val="0"/>
+        <w:dstrike w:val="0"/>
+        <w:u w:val="none"/>
+        <w:effect w:val="none"/>
+      </w:rPr>
+    </w:lvl>
+    <w:lvl w:ilvl="4">
+      <w:start w:val="1"/>
+      <w:numFmt w:val="lowerLetter"/>
+      <w:lvlText w:val="%5."/>
+      <w:lvlJc w:val="left"/>
+      <w:pPr>
+        <w:ind w:left="4320" w:hanging="360"/>
+      </w:pPr>
+      <w:rPr>
+        <w:strike w:val="0"/>
+        <w:dstrike w:val="0"/>
+        <w:u w:val="none"/>
+        <w:effect w:val="none"/>
+      </w:rPr>
+    </w:lvl>
+    <w:lvl w:ilvl="5">
+      <w:start w:val="1"/>
+      <w:numFmt w:val="lowerRoman"/>
+      <w:lvlText w:val="%6."/>
+      <w:lvlJc w:val="right"/>
+      <w:pPr>
+        <w:ind w:left="5040" w:hanging="360"/>
+      </w:pPr>
+      <w:rPr>
+        <w:strike w:val="0"/>
+        <w:dstrike w:val="0"/>
+        <w:u w:val="none"/>
+        <w:effect w:val="none"/>
+      </w:rPr>
+    </w:lvl>
+    <w:lvl w:ilvl="6">
+      <w:start w:val="1"/>
+      <w:numFmt w:val="decimal"/>
+      <w:lvlText w:val="%7."/>
+      <w:lvlJc w:val="left"/>
+      <w:pPr>
+        <w:ind w:left="5760" w:hanging="360"/>
+      </w:pPr>
+      <w:rPr>
+        <w:strike w:val="0"/>
+        <w:dstrike w:val="0"/>
+        <w:u w:val="none"/>
+        <w:effect w:val="none"/>
+      </w:rPr>
+    </w:lvl>
+    <w:lvl w:ilvl="7">
+      <w:start w:val="1"/>
+      <w:numFmt w:val="lowerLetter"/>
+      <w:lvlText w:val="%8."/>
+      <w:lvlJc w:val="left"/>
+      <w:pPr>
+        <w:ind w:left="6480" w:hanging="360"/>
+      </w:pPr>
+      <w:rPr>
+        <w:strike w:val="0"/>
+        <w:dstrike w:val="0"/>
+        <w:u w:val="none"/>
+        <w:effect w:val="none"/>
+      </w:rPr>
+    </w:lvl>
+    <w:lvl w:ilvl="8">
+      <w:start w:val="1"/>
+      <w:numFmt w:val="lowerRoman"/>
+      <w:lvlText w:val="%9."/>
+      <w:lvlJc w:val="right"/>
+      <w:pPr>
+        <w:ind w:left="7200" w:hanging="360"/>
+      </w:pPr>
+      <w:rPr>
+        <w:strike w:val="0"/>
+        <w:dstrike w:val="0"/>
+        <w:u w:val="none"/>
+        <w:effect w:val="none"/>
+      </w:rPr>
+    </w:lvl>
+  </w:abstractNum>
+  <w:abstractNum w:abstractNumId="26" w15:restartNumberingAfterBreak="0">
     <w:nsid w:val="4E6A7D2A"/>
     <w:multiLevelType w:val="multilevel"/>
     <w:tmpl w:val="C28887B4"/>
@@ -24868,7 +27421,7 @@
       </w:rPr>
     </w:lvl>
   </w:abstractNum>
-  <w:abstractNum w:abstractNumId="25" w15:restartNumberingAfterBreak="0">
+  <w:abstractNum w:abstractNumId="27" w15:restartNumberingAfterBreak="0">
     <w:nsid w:val="4EA67500"/>
     <w:multiLevelType w:val="multilevel"/>
     <w:tmpl w:val="439E6E68"/>
@@ -25008,7 +27561,7 @@
       </w:rPr>
     </w:lvl>
   </w:abstractNum>
-  <w:abstractNum w:abstractNumId="26" w15:restartNumberingAfterBreak="0">
+  <w:abstractNum w:abstractNumId="28" w15:restartNumberingAfterBreak="0">
     <w:nsid w:val="4EDD3EA5"/>
     <w:multiLevelType w:val="multilevel"/>
     <w:tmpl w:val="00D8A5F2"/>
@@ -25148,7 +27701,7 @@
       </w:rPr>
     </w:lvl>
   </w:abstractNum>
-  <w:abstractNum w:abstractNumId="27" w15:restartNumberingAfterBreak="0">
+  <w:abstractNum w:abstractNumId="29" w15:restartNumberingAfterBreak="0">
     <w:nsid w:val="518E7A49"/>
     <w:multiLevelType w:val="multilevel"/>
     <w:tmpl w:val="21900240"/>
@@ -25288,7 +27841,7 @@
       </w:rPr>
     </w:lvl>
   </w:abstractNum>
-  <w:abstractNum w:abstractNumId="28" w15:restartNumberingAfterBreak="0">
+  <w:abstractNum w:abstractNumId="30" w15:restartNumberingAfterBreak="0">
     <w:nsid w:val="534B1F01"/>
     <w:multiLevelType w:val="multilevel"/>
     <w:tmpl w:val="B61E382C"/>
@@ -25428,7 +27981,7 @@
       </w:rPr>
     </w:lvl>
   </w:abstractNum>
-  <w:abstractNum w:abstractNumId="29" w15:restartNumberingAfterBreak="0">
+  <w:abstractNum w:abstractNumId="31" w15:restartNumberingAfterBreak="0">
     <w:nsid w:val="5B580190"/>
     <w:multiLevelType w:val="multilevel"/>
     <w:tmpl w:val="C36464FE"/>
@@ -25568,7 +28121,7 @@
       </w:rPr>
     </w:lvl>
   </w:abstractNum>
-  <w:abstractNum w:abstractNumId="30" w15:restartNumberingAfterBreak="0">
+  <w:abstractNum w:abstractNumId="32" w15:restartNumberingAfterBreak="0">
     <w:nsid w:val="5D74741D"/>
     <w:multiLevelType w:val="multilevel"/>
     <w:tmpl w:val="B8F62BB2"/>
@@ -25708,7 +28261,7 @@
       </w:rPr>
     </w:lvl>
   </w:abstractNum>
-  <w:abstractNum w:abstractNumId="31" w15:restartNumberingAfterBreak="0">
+  <w:abstractNum w:abstractNumId="33" w15:restartNumberingAfterBreak="0">
     <w:nsid w:val="62D960B2"/>
     <w:multiLevelType w:val="multilevel"/>
     <w:tmpl w:val="6D7EF0A4"/>
@@ -25848,7 +28401,7 @@
       </w:rPr>
     </w:lvl>
   </w:abstractNum>
-  <w:abstractNum w:abstractNumId="32" w15:restartNumberingAfterBreak="0">
+  <w:abstractNum w:abstractNumId="34" w15:restartNumberingAfterBreak="0">
     <w:nsid w:val="63160DCA"/>
     <w:multiLevelType w:val="multilevel"/>
     <w:tmpl w:val="C36464FE"/>
@@ -25988,7 +28541,7 @@
       </w:rPr>
     </w:lvl>
   </w:abstractNum>
-  <w:abstractNum w:abstractNumId="33" w15:restartNumberingAfterBreak="0">
+  <w:abstractNum w:abstractNumId="35" w15:restartNumberingAfterBreak="0">
     <w:nsid w:val="67CD7B71"/>
     <w:multiLevelType w:val="multilevel"/>
     <w:tmpl w:val="FEEAF0DE"/>
@@ -26128,7 +28681,7 @@
       </w:rPr>
     </w:lvl>
   </w:abstractNum>
-  <w:abstractNum w:abstractNumId="34" w15:restartNumberingAfterBreak="0">
+  <w:abstractNum w:abstractNumId="36" w15:restartNumberingAfterBreak="0">
     <w:nsid w:val="683B6B79"/>
     <w:multiLevelType w:val="multilevel"/>
     <w:tmpl w:val="B61E382C"/>
@@ -26268,7 +28821,7 @@
       </w:rPr>
     </w:lvl>
   </w:abstractNum>
-  <w:abstractNum w:abstractNumId="35" w15:restartNumberingAfterBreak="0">
+  <w:abstractNum w:abstractNumId="37" w15:restartNumberingAfterBreak="0">
     <w:nsid w:val="6C205FD7"/>
     <w:multiLevelType w:val="multilevel"/>
     <w:tmpl w:val="00D8A5F2"/>
@@ -26408,7 +28961,7 @@
       </w:rPr>
     </w:lvl>
   </w:abstractNum>
-  <w:abstractNum w:abstractNumId="36" w15:restartNumberingAfterBreak="0">
+  <w:abstractNum w:abstractNumId="38" w15:restartNumberingAfterBreak="0">
     <w:nsid w:val="6E2E1DC5"/>
     <w:multiLevelType w:val="multilevel"/>
     <w:tmpl w:val="C28887B4"/>
@@ -26548,7 +29101,7 @@
       </w:rPr>
     </w:lvl>
   </w:abstractNum>
-  <w:abstractNum w:abstractNumId="37" w15:restartNumberingAfterBreak="0">
+  <w:abstractNum w:abstractNumId="39" w15:restartNumberingAfterBreak="0">
     <w:nsid w:val="784F3E9E"/>
     <w:multiLevelType w:val="multilevel"/>
     <w:tmpl w:val="6D7EF0A4"/>
@@ -26688,7 +29241,7 @@
       </w:rPr>
     </w:lvl>
   </w:abstractNum>
-  <w:abstractNum w:abstractNumId="38" w15:restartNumberingAfterBreak="0">
+  <w:abstractNum w:abstractNumId="40" w15:restartNumberingAfterBreak="0">
     <w:nsid w:val="78885CB8"/>
     <w:multiLevelType w:val="multilevel"/>
     <w:tmpl w:val="B61E382C"/>
@@ -26828,7 +29381,7 @@
       </w:rPr>
     </w:lvl>
   </w:abstractNum>
-  <w:abstractNum w:abstractNumId="39" w15:restartNumberingAfterBreak="0">
+  <w:abstractNum w:abstractNumId="41" w15:restartNumberingAfterBreak="0">
     <w:nsid w:val="78CE4906"/>
     <w:multiLevelType w:val="multilevel"/>
     <w:tmpl w:val="C36464FE"/>
@@ -26968,7 +29521,7 @@
       </w:rPr>
     </w:lvl>
   </w:abstractNum>
-  <w:abstractNum w:abstractNumId="40" w15:restartNumberingAfterBreak="0">
+  <w:abstractNum w:abstractNumId="42" w15:restartNumberingAfterBreak="0">
     <w:nsid w:val="78F932E0"/>
     <w:multiLevelType w:val="multilevel"/>
     <w:tmpl w:val="00D8A5F2"/>
@@ -27108,7 +29661,7 @@
       </w:rPr>
     </w:lvl>
   </w:abstractNum>
-  <w:abstractNum w:abstractNumId="41" w15:restartNumberingAfterBreak="0">
+  <w:abstractNum w:abstractNumId="43" w15:restartNumberingAfterBreak="0">
     <w:nsid w:val="7A3B6B3A"/>
     <w:multiLevelType w:val="multilevel"/>
     <w:tmpl w:val="6D7EF0A4"/>
@@ -27248,7 +29801,7 @@
       </w:rPr>
     </w:lvl>
   </w:abstractNum>
-  <w:abstractNum w:abstractNumId="42" w15:restartNumberingAfterBreak="0">
+  <w:abstractNum w:abstractNumId="44" w15:restartNumberingAfterBreak="0">
     <w:nsid w:val="7D63183B"/>
     <w:multiLevelType w:val="multilevel"/>
     <w:tmpl w:val="00D8A5F2"/>
@@ -27388,7 +29941,7 @@
       </w:rPr>
     </w:lvl>
   </w:abstractNum>
-  <w:abstractNum w:abstractNumId="43" w15:restartNumberingAfterBreak="0">
+  <w:abstractNum w:abstractNumId="45" w15:restartNumberingAfterBreak="0">
     <w:nsid w:val="7D9174F5"/>
     <w:multiLevelType w:val="multilevel"/>
     <w:tmpl w:val="B61E382C"/>
@@ -27528,7 +30081,7 @@
       </w:rPr>
     </w:lvl>
   </w:abstractNum>
-  <w:abstractNum w:abstractNumId="44" w15:restartNumberingAfterBreak="0">
+  <w:abstractNum w:abstractNumId="46" w15:restartNumberingAfterBreak="0">
     <w:nsid w:val="7F5D7496"/>
     <w:multiLevelType w:val="multilevel"/>
     <w:tmpl w:val="B61E382C"/>
@@ -27669,10 +30222,10 @@
     </w:lvl>
   </w:abstractNum>
   <w:num w:numId="1" w16cid:durableId="711080219">
-    <w:abstractNumId w:val="23"/>
+    <w:abstractNumId w:val="24"/>
   </w:num>
   <w:num w:numId="2" w16cid:durableId="414669572">
-    <w:abstractNumId w:val="16"/>
+    <w:abstractNumId w:val="17"/>
     <w:lvlOverride w:ilvl="0">
       <w:startOverride w:val="1"/>
     </w:lvlOverride>
@@ -27702,15 +30255,153 @@
     </w:lvlOverride>
   </w:num>
   <w:num w:numId="3" w16cid:durableId="1619025001">
-    <w:abstractNumId w:val="25"/>
+    <w:abstractNumId w:val="27"/>
   </w:num>
   <w:num w:numId="4" w16cid:durableId="585503028">
+    <w:abstractNumId w:val="35"/>
+  </w:num>
+  <w:num w:numId="5" w16cid:durableId="838350004">
+    <w:abstractNumId w:val="7"/>
+  </w:num>
+  <w:num w:numId="6" w16cid:durableId="188422581">
+    <w:abstractNumId w:val="5"/>
+    <w:lvlOverride w:ilvl="0">
+      <w:startOverride w:val="1"/>
+    </w:lvlOverride>
+    <w:lvlOverride w:ilvl="1">
+      <w:startOverride w:val="1"/>
+    </w:lvlOverride>
+    <w:lvlOverride w:ilvl="2">
+      <w:startOverride w:val="1"/>
+    </w:lvlOverride>
+    <w:lvlOverride w:ilvl="3">
+      <w:startOverride w:val="1"/>
+    </w:lvlOverride>
+    <w:lvlOverride w:ilvl="4">
+      <w:startOverride w:val="1"/>
+    </w:lvlOverride>
+    <w:lvlOverride w:ilvl="5">
+      <w:startOverride w:val="1"/>
+    </w:lvlOverride>
+    <w:lvlOverride w:ilvl="6">
+      <w:startOverride w:val="1"/>
+    </w:lvlOverride>
+    <w:lvlOverride w:ilvl="7">
+      <w:startOverride w:val="1"/>
+    </w:lvlOverride>
+    <w:lvlOverride w:ilvl="8">
+      <w:startOverride w:val="1"/>
+    </w:lvlOverride>
+  </w:num>
+  <w:num w:numId="7" w16cid:durableId="1212767230">
+    <w:abstractNumId w:val="22"/>
+  </w:num>
+  <w:num w:numId="8" w16cid:durableId="670062085">
+    <w:abstractNumId w:val="19"/>
+  </w:num>
+  <w:num w:numId="9" w16cid:durableId="846094335">
+    <w:abstractNumId w:val="10"/>
+  </w:num>
+  <w:num w:numId="10" w16cid:durableId="204146510">
+    <w:abstractNumId w:val="26"/>
+  </w:num>
+  <w:num w:numId="11" w16cid:durableId="939608915">
+    <w:abstractNumId w:val="8"/>
+  </w:num>
+  <w:num w:numId="12" w16cid:durableId="1203592865">
+    <w:abstractNumId w:val="38"/>
+  </w:num>
+  <w:num w:numId="13" w16cid:durableId="697463749">
+    <w:abstractNumId w:val="20"/>
+  </w:num>
+  <w:num w:numId="14" w16cid:durableId="1300379801">
+    <w:abstractNumId w:val="21"/>
+  </w:num>
+  <w:num w:numId="15" w16cid:durableId="3285277">
+    <w:abstractNumId w:val="14"/>
+  </w:num>
+  <w:num w:numId="16" w16cid:durableId="1362976003">
+    <w:abstractNumId w:val="18"/>
+    <w:lvlOverride w:ilvl="0">
+      <w:startOverride w:val="1"/>
+    </w:lvlOverride>
+    <w:lvlOverride w:ilvl="1">
+      <w:startOverride w:val="1"/>
+    </w:lvlOverride>
+    <w:lvlOverride w:ilvl="2">
+      <w:startOverride w:val="1"/>
+    </w:lvlOverride>
+    <w:lvlOverride w:ilvl="3">
+      <w:startOverride w:val="1"/>
+    </w:lvlOverride>
+    <w:lvlOverride w:ilvl="4">
+      <w:startOverride w:val="1"/>
+    </w:lvlOverride>
+    <w:lvlOverride w:ilvl="5">
+      <w:startOverride w:val="1"/>
+    </w:lvlOverride>
+    <w:lvlOverride w:ilvl="6">
+      <w:startOverride w:val="1"/>
+    </w:lvlOverride>
+    <w:lvlOverride w:ilvl="7">
+      <w:startOverride w:val="1"/>
+    </w:lvlOverride>
+    <w:lvlOverride w:ilvl="8">
+      <w:startOverride w:val="1"/>
+    </w:lvlOverride>
+  </w:num>
+  <w:num w:numId="17" w16cid:durableId="985354474">
+    <w:abstractNumId w:val="9"/>
+    <w:lvlOverride w:ilvl="0">
+      <w:startOverride w:val="1"/>
+    </w:lvlOverride>
+    <w:lvlOverride w:ilvl="1">
+      <w:startOverride w:val="1"/>
+    </w:lvlOverride>
+    <w:lvlOverride w:ilvl="2">
+      <w:startOverride w:val="1"/>
+    </w:lvlOverride>
+    <w:lvlOverride w:ilvl="3">
+      <w:startOverride w:val="1"/>
+    </w:lvlOverride>
+    <w:lvlOverride w:ilvl="4">
+      <w:startOverride w:val="1"/>
+    </w:lvlOverride>
+    <w:lvlOverride w:ilvl="5">
+      <w:startOverride w:val="1"/>
+    </w:lvlOverride>
+    <w:lvlOverride w:ilvl="6">
+      <w:startOverride w:val="1"/>
+    </w:lvlOverride>
+    <w:lvlOverride w:ilvl="7">
+      <w:startOverride w:val="1"/>
+    </w:lvlOverride>
+    <w:lvlOverride w:ilvl="8">
+      <w:startOverride w:val="1"/>
+    </w:lvlOverride>
+  </w:num>
+  <w:num w:numId="18" w16cid:durableId="1759399819">
+    <w:abstractNumId w:val="43"/>
+  </w:num>
+  <w:num w:numId="19" w16cid:durableId="1165777655">
+    <w:abstractNumId w:val="12"/>
+  </w:num>
+  <w:num w:numId="20" w16cid:durableId="1187059159">
     <w:abstractNumId w:val="33"/>
   </w:num>
-  <w:num w:numId="5" w16cid:durableId="838350004">
-    <w:abstractNumId w:val="6"/>
+  <w:num w:numId="21" w16cid:durableId="630479396">
+    <w:abstractNumId w:val="3"/>
   </w:num>
-  <w:num w:numId="6" w16cid:durableId="188422581">
+  <w:num w:numId="22" w16cid:durableId="1998655843">
+    <w:abstractNumId w:val="39"/>
+  </w:num>
+  <w:num w:numId="23" w16cid:durableId="929000887">
+    <w:abstractNumId w:val="2"/>
+  </w:num>
+  <w:num w:numId="24" w16cid:durableId="864320">
+    <w:abstractNumId w:val="13"/>
+  </w:num>
+  <w:num w:numId="25" w16cid:durableId="1935481507">
     <w:abstractNumId w:val="4"/>
     <w:lvlOverride w:ilvl="0">
       <w:startOverride w:val="1"/>
@@ -27740,158 +30431,20 @@
       <w:startOverride w:val="1"/>
     </w:lvlOverride>
   </w:num>
-  <w:num w:numId="7" w16cid:durableId="1212767230">
-    <w:abstractNumId w:val="21"/>
+  <w:num w:numId="26" w16cid:durableId="120613547">
+    <w:abstractNumId w:val="42"/>
   </w:num>
-  <w:num w:numId="8" w16cid:durableId="670062085">
-    <w:abstractNumId w:val="18"/>
+  <w:num w:numId="27" w16cid:durableId="1385057920">
+    <w:abstractNumId w:val="44"/>
   </w:num>
-  <w:num w:numId="9" w16cid:durableId="846094335">
-    <w:abstractNumId w:val="9"/>
+  <w:num w:numId="28" w16cid:durableId="19747534">
+    <w:abstractNumId w:val="28"/>
   </w:num>
-  <w:num w:numId="10" w16cid:durableId="204146510">
-    <w:abstractNumId w:val="24"/>
-  </w:num>
-  <w:num w:numId="11" w16cid:durableId="939608915">
-    <w:abstractNumId w:val="7"/>
-  </w:num>
-  <w:num w:numId="12" w16cid:durableId="1203592865">
-    <w:abstractNumId w:val="36"/>
-  </w:num>
-  <w:num w:numId="13" w16cid:durableId="697463749">
-    <w:abstractNumId w:val="19"/>
-  </w:num>
-  <w:num w:numId="14" w16cid:durableId="1300379801">
-    <w:abstractNumId w:val="20"/>
-  </w:num>
-  <w:num w:numId="15" w16cid:durableId="3285277">
-    <w:abstractNumId w:val="13"/>
-  </w:num>
-  <w:num w:numId="16" w16cid:durableId="1362976003">
-    <w:abstractNumId w:val="17"/>
-    <w:lvlOverride w:ilvl="0">
-      <w:startOverride w:val="1"/>
-    </w:lvlOverride>
-    <w:lvlOverride w:ilvl="1">
-      <w:startOverride w:val="1"/>
-    </w:lvlOverride>
-    <w:lvlOverride w:ilvl="2">
-      <w:startOverride w:val="1"/>
-    </w:lvlOverride>
-    <w:lvlOverride w:ilvl="3">
-      <w:startOverride w:val="1"/>
-    </w:lvlOverride>
-    <w:lvlOverride w:ilvl="4">
-      <w:startOverride w:val="1"/>
-    </w:lvlOverride>
-    <w:lvlOverride w:ilvl="5">
-      <w:startOverride w:val="1"/>
-    </w:lvlOverride>
-    <w:lvlOverride w:ilvl="6">
-      <w:startOverride w:val="1"/>
-    </w:lvlOverride>
-    <w:lvlOverride w:ilvl="7">
-      <w:startOverride w:val="1"/>
-    </w:lvlOverride>
-    <w:lvlOverride w:ilvl="8">
-      <w:startOverride w:val="1"/>
-    </w:lvlOverride>
-  </w:num>
-  <w:num w:numId="17" w16cid:durableId="985354474">
-    <w:abstractNumId w:val="8"/>
-    <w:lvlOverride w:ilvl="0">
-      <w:startOverride w:val="1"/>
-    </w:lvlOverride>
-    <w:lvlOverride w:ilvl="1">
-      <w:startOverride w:val="1"/>
-    </w:lvlOverride>
-    <w:lvlOverride w:ilvl="2">
-      <w:startOverride w:val="1"/>
-    </w:lvlOverride>
-    <w:lvlOverride w:ilvl="3">
-      <w:startOverride w:val="1"/>
-    </w:lvlOverride>
-    <w:lvlOverride w:ilvl="4">
-      <w:startOverride w:val="1"/>
-    </w:lvlOverride>
-    <w:lvlOverride w:ilvl="5">
-      <w:startOverride w:val="1"/>
-    </w:lvlOverride>
-    <w:lvlOverride w:ilvl="6">
-      <w:startOverride w:val="1"/>
-    </w:lvlOverride>
-    <w:lvlOverride w:ilvl="7">
-      <w:startOverride w:val="1"/>
-    </w:lvlOverride>
-    <w:lvlOverride w:ilvl="8">
-      <w:startOverride w:val="1"/>
-    </w:lvlOverride>
-  </w:num>
-  <w:num w:numId="18" w16cid:durableId="1759399819">
-    <w:abstractNumId w:val="41"/>
-  </w:num>
-  <w:num w:numId="19" w16cid:durableId="1165777655">
-    <w:abstractNumId w:val="11"/>
-  </w:num>
-  <w:num w:numId="20" w16cid:durableId="1187059159">
-    <w:abstractNumId w:val="31"/>
-  </w:num>
-  <w:num w:numId="21" w16cid:durableId="630479396">
-    <w:abstractNumId w:val="2"/>
-  </w:num>
-  <w:num w:numId="22" w16cid:durableId="1998655843">
+  <w:num w:numId="29" w16cid:durableId="2007975938">
     <w:abstractNumId w:val="37"/>
   </w:num>
-  <w:num w:numId="23" w16cid:durableId="929000887">
-    <w:abstractNumId w:val="1"/>
-  </w:num>
-  <w:num w:numId="24" w16cid:durableId="864320">
-    <w:abstractNumId w:val="12"/>
-  </w:num>
-  <w:num w:numId="25" w16cid:durableId="1935481507">
-    <w:abstractNumId w:val="3"/>
-    <w:lvlOverride w:ilvl="0">
-      <w:startOverride w:val="1"/>
-    </w:lvlOverride>
-    <w:lvlOverride w:ilvl="1">
-      <w:startOverride w:val="1"/>
-    </w:lvlOverride>
-    <w:lvlOverride w:ilvl="2">
-      <w:startOverride w:val="1"/>
-    </w:lvlOverride>
-    <w:lvlOverride w:ilvl="3">
-      <w:startOverride w:val="1"/>
-    </w:lvlOverride>
-    <w:lvlOverride w:ilvl="4">
-      <w:startOverride w:val="1"/>
-    </w:lvlOverride>
-    <w:lvlOverride w:ilvl="5">
-      <w:startOverride w:val="1"/>
-    </w:lvlOverride>
-    <w:lvlOverride w:ilvl="6">
-      <w:startOverride w:val="1"/>
-    </w:lvlOverride>
-    <w:lvlOverride w:ilvl="7">
-      <w:startOverride w:val="1"/>
-    </w:lvlOverride>
-    <w:lvlOverride w:ilvl="8">
-      <w:startOverride w:val="1"/>
-    </w:lvlOverride>
-  </w:num>
-  <w:num w:numId="26" w16cid:durableId="120613547">
-    <w:abstractNumId w:val="40"/>
-  </w:num>
-  <w:num w:numId="27" w16cid:durableId="1385057920">
-    <w:abstractNumId w:val="42"/>
-  </w:num>
-  <w:num w:numId="28" w16cid:durableId="19747534">
-    <w:abstractNumId w:val="26"/>
-  </w:num>
-  <w:num w:numId="29" w16cid:durableId="2007975938">
-    <w:abstractNumId w:val="35"/>
-  </w:num>
   <w:num w:numId="30" w16cid:durableId="711459161">
-    <w:abstractNumId w:val="34"/>
+    <w:abstractNumId w:val="36"/>
     <w:lvlOverride w:ilvl="0">
       <w:startOverride w:val="1"/>
     </w:lvlOverride>
@@ -27921,22 +30474,22 @@
     </w:lvlOverride>
   </w:num>
   <w:num w:numId="31" w16cid:durableId="794252817">
-    <w:abstractNumId w:val="43"/>
+    <w:abstractNumId w:val="45"/>
   </w:num>
   <w:num w:numId="32" w16cid:durableId="233129995">
-    <w:abstractNumId w:val="28"/>
+    <w:abstractNumId w:val="30"/>
   </w:num>
   <w:num w:numId="33" w16cid:durableId="1350990551">
-    <w:abstractNumId w:val="10"/>
+    <w:abstractNumId w:val="11"/>
   </w:num>
   <w:num w:numId="34" w16cid:durableId="46221697">
-    <w:abstractNumId w:val="44"/>
+    <w:abstractNumId w:val="46"/>
   </w:num>
   <w:num w:numId="35" w16cid:durableId="1144196204">
-    <w:abstractNumId w:val="38"/>
+    <w:abstractNumId w:val="40"/>
   </w:num>
   <w:num w:numId="36" w16cid:durableId="264073891">
-    <w:abstractNumId w:val="0"/>
+    <w:abstractNumId w:val="1"/>
     <w:lvlOverride w:ilvl="0">
       <w:startOverride w:val="1"/>
     </w:lvlOverride>
@@ -27950,22 +30503,22 @@
     <w:lvlOverride w:ilvl="8"/>
   </w:num>
   <w:num w:numId="37" w16cid:durableId="330136002">
-    <w:abstractNumId w:val="29"/>
+    <w:abstractNumId w:val="31"/>
   </w:num>
   <w:num w:numId="38" w16cid:durableId="587274417">
-    <w:abstractNumId w:val="32"/>
+    <w:abstractNumId w:val="34"/>
   </w:num>
   <w:num w:numId="39" w16cid:durableId="1596404696">
-    <w:abstractNumId w:val="14"/>
+    <w:abstractNumId w:val="15"/>
   </w:num>
   <w:num w:numId="40" w16cid:durableId="228350709">
-    <w:abstractNumId w:val="5"/>
+    <w:abstractNumId w:val="6"/>
   </w:num>
   <w:num w:numId="41" w16cid:durableId="759370089">
-    <w:abstractNumId w:val="39"/>
+    <w:abstractNumId w:val="41"/>
   </w:num>
   <w:num w:numId="42" w16cid:durableId="1381712389">
-    <w:abstractNumId w:val="22"/>
+    <w:abstractNumId w:val="23"/>
     <w:lvlOverride w:ilvl="0">
       <w:startOverride w:val="1"/>
     </w:lvlOverride>
@@ -27995,13 +30548,46 @@
     </w:lvlOverride>
   </w:num>
   <w:num w:numId="43" w16cid:durableId="560403075">
-    <w:abstractNumId w:val="15"/>
+    <w:abstractNumId w:val="16"/>
   </w:num>
   <w:num w:numId="44" w16cid:durableId="54398038">
-    <w:abstractNumId w:val="30"/>
+    <w:abstractNumId w:val="32"/>
   </w:num>
   <w:num w:numId="45" w16cid:durableId="1421291664">
-    <w:abstractNumId w:val="27"/>
+    <w:abstractNumId w:val="29"/>
+  </w:num>
+  <w:num w:numId="46" w16cid:durableId="2040735311">
+    <w:abstractNumId w:val="25"/>
+    <w:lvlOverride w:ilvl="0">
+      <w:startOverride w:val="1"/>
+    </w:lvlOverride>
+    <w:lvlOverride w:ilvl="1">
+      <w:startOverride w:val="1"/>
+    </w:lvlOverride>
+    <w:lvlOverride w:ilvl="2">
+      <w:startOverride w:val="1"/>
+    </w:lvlOverride>
+    <w:lvlOverride w:ilvl="3">
+      <w:startOverride w:val="1"/>
+    </w:lvlOverride>
+    <w:lvlOverride w:ilvl="4">
+      <w:startOverride w:val="1"/>
+    </w:lvlOverride>
+    <w:lvlOverride w:ilvl="5">
+      <w:startOverride w:val="1"/>
+    </w:lvlOverride>
+    <w:lvlOverride w:ilvl="6">
+      <w:startOverride w:val="1"/>
+    </w:lvlOverride>
+    <w:lvlOverride w:ilvl="7">
+      <w:startOverride w:val="1"/>
+    </w:lvlOverride>
+    <w:lvlOverride w:ilvl="8">
+      <w:startOverride w:val="1"/>
+    </w:lvlOverride>
+  </w:num>
+  <w:num w:numId="47" w16cid:durableId="173153602">
+    <w:abstractNumId w:val="0"/>
   </w:num>
 </w:numbering>
 </file>

</xml_diff>